<commit_message>
updates to sample regression tests and specs
</commit_message>
<xml_diff>
--- a/Doc/TestDocs/TestingFramework.docx
+++ b/Doc/TestDocs/TestingFramework.docx
@@ -552,10 +552,7 @@
         </w:numPr>
       </w:pPr>
       <w:r>
-        <w:t xml:space="preserve"> Undefined function as </w:t>
-      </w:r>
-      <w:r>
-        <w:t>entry/exit action</w:t>
+        <w:t xml:space="preserve"> Undefined function as entry/exit action</w:t>
       </w:r>
     </w:p>
     <w:p>
@@ -847,6 +844,285 @@
       </w:pPr>
       <w:r>
         <w:t xml:space="preserve"> Assign: invalid LHS, …</w:t>
+      </w:r>
+    </w:p>
+    <w:p>
+      <w:pPr>
+        <w:pStyle w:val="ListParagraph"/>
+        <w:numPr>
+          <w:ilvl w:val="1"/>
+          <w:numId w:val="7"/>
+        </w:numPr>
+      </w:pPr>
+      <w:r>
+        <w:t>Return statement</w:t>
+      </w:r>
+    </w:p>
+    <w:p>
+      <w:pPr>
+        <w:pStyle w:val="ListParagraph"/>
+        <w:numPr>
+          <w:ilvl w:val="1"/>
+          <w:numId w:val="7"/>
+        </w:numPr>
+      </w:pPr>
+      <w:r>
+        <w:lastRenderedPageBreak/>
+        <w:t>While Statement</w:t>
+      </w:r>
+    </w:p>
+    <w:p>
+      <w:pPr>
+        <w:pStyle w:val="ListParagraph"/>
+        <w:numPr>
+          <w:ilvl w:val="1"/>
+          <w:numId w:val="7"/>
+        </w:numPr>
+      </w:pPr>
+      <w:r>
+        <w:t>ITE Statement</w:t>
+      </w:r>
+    </w:p>
+    <w:p>
+      <w:pPr>
+        <w:pStyle w:val="ListParagraph"/>
+        <w:numPr>
+          <w:ilvl w:val="0"/>
+          <w:numId w:val="7"/>
+        </w:numPr>
+      </w:pPr>
+      <w:r>
+        <w:t>P Expressions</w:t>
+      </w:r>
+    </w:p>
+    <w:p>
+      <w:pPr>
+        <w:pStyle w:val="ListParagraph"/>
+        <w:numPr>
+          <w:ilvl w:val="1"/>
+          <w:numId w:val="7"/>
+        </w:numPr>
+      </w:pPr>
+      <w:r>
+        <w:t>New expression.</w:t>
+      </w:r>
+    </w:p>
+    <w:p>
+      <w:pPr>
+        <w:pStyle w:val="ListParagraph"/>
+        <w:numPr>
+          <w:ilvl w:val="1"/>
+          <w:numId w:val="7"/>
+        </w:numPr>
+      </w:pPr>
+      <w:r>
+        <w:t>Function call as an expression</w:t>
+      </w:r>
+    </w:p>
+    <w:p>
+      <w:pPr>
+        <w:pStyle w:val="ListParagraph"/>
+        <w:numPr>
+          <w:ilvl w:val="1"/>
+          <w:numId w:val="7"/>
+        </w:numPr>
+      </w:pPr>
+      <w:r>
+        <w:t>Different Primitive expressions</w:t>
+      </w:r>
+    </w:p>
+    <w:p>
+      <w:pPr>
+        <w:pStyle w:val="ListParagraph"/>
+        <w:numPr>
+          <w:ilvl w:val="2"/>
+          <w:numId w:val="7"/>
+        </w:numPr>
+      </w:pPr>
+      <w:r>
+        <w:t xml:space="preserve"> This, trigger, payload, nondet, fair nondet, null and halt</w:t>
+      </w:r>
+    </w:p>
+    <w:p>
+      <w:pPr>
+        <w:pStyle w:val="ListParagraph"/>
+        <w:numPr>
+          <w:ilvl w:val="2"/>
+          <w:numId w:val="7"/>
+        </w:numPr>
+      </w:pPr>
+      <w:r>
+        <w:t xml:space="preserve"> Unary Expression</w:t>
+      </w:r>
+    </w:p>
+    <w:p>
+      <w:pPr>
+        <w:pStyle w:val="ListParagraph"/>
+        <w:numPr>
+          <w:ilvl w:val="3"/>
+          <w:numId w:val="7"/>
+        </w:numPr>
+      </w:pPr>
+      <w:r>
+        <w:t>Not, neg, keys, values, sizeof</w:t>
+      </w:r>
+    </w:p>
+    <w:p>
+      <w:pPr>
+        <w:pStyle w:val="ListParagraph"/>
+        <w:numPr>
+          <w:ilvl w:val="2"/>
+          <w:numId w:val="7"/>
+        </w:numPr>
+      </w:pPr>
+      <w:r>
+        <w:t xml:space="preserve">Binary Expression </w:t>
+      </w:r>
+    </w:p>
+    <w:p>
+      <w:pPr>
+        <w:pStyle w:val="ListParagraph"/>
+        <w:numPr>
+          <w:ilvl w:val="3"/>
+          <w:numId w:val="7"/>
+        </w:numPr>
+      </w:pPr>
+      <w:r>
+        <w:t>Add, sub, mul, division, and, or, eq, neq, lt, le, gt, ge, idx and in</w:t>
+      </w:r>
+    </w:p>
+    <w:p>
+      <w:pPr>
+        <w:pStyle w:val="ListParagraph"/>
+        <w:numPr>
+          <w:ilvl w:val="2"/>
+          <w:numId w:val="7"/>
+        </w:numPr>
+      </w:pPr>
+      <w:r>
+        <w:t xml:space="preserve"> Field Access</w:t>
+      </w:r>
+    </w:p>
+    <w:p>
+      <w:pPr>
+        <w:pStyle w:val="ListParagraph"/>
+        <w:numPr>
+          <w:ilvl w:val="3"/>
+          <w:numId w:val="7"/>
+        </w:numPr>
+      </w:pPr>
+      <w:r>
+        <w:t>Tuples and NamedTuples</w:t>
+      </w:r>
+    </w:p>
+    <w:p>
+      <w:pPr>
+        <w:pStyle w:val="ListParagraph"/>
+        <w:numPr>
+          <w:ilvl w:val="3"/>
+          <w:numId w:val="7"/>
+        </w:numPr>
+      </w:pPr>
+      <w:r>
+        <w:t>Bad field names</w:t>
+      </w:r>
+    </w:p>
+    <w:p>
+      <w:pPr>
+        <w:pStyle w:val="ListParagraph"/>
+        <w:numPr>
+          <w:ilvl w:val="2"/>
+          <w:numId w:val="7"/>
+        </w:numPr>
+      </w:pPr>
+      <w:r>
+        <w:t xml:space="preserve"> Default Operation</w:t>
+      </w:r>
+    </w:p>
+    <w:p>
+      <w:pPr>
+        <w:pStyle w:val="ListParagraph"/>
+        <w:numPr>
+          <w:ilvl w:val="3"/>
+          <w:numId w:val="7"/>
+        </w:numPr>
+      </w:pPr>
+      <w:r>
+        <w:t>For all data types</w:t>
+      </w:r>
+    </w:p>
+    <w:p>
+      <w:pPr>
+        <w:pStyle w:val="ListParagraph"/>
+        <w:numPr>
+          <w:ilvl w:val="2"/>
+          <w:numId w:val="7"/>
+        </w:numPr>
+      </w:pPr>
+      <w:r>
+        <w:t xml:space="preserve"> Cast operator (as)</w:t>
+      </w:r>
+    </w:p>
+    <w:p>
+      <w:pPr>
+        <w:pStyle w:val="ListParagraph"/>
+        <w:numPr>
+          <w:ilvl w:val="0"/>
+          <w:numId w:val="7"/>
+        </w:numPr>
+      </w:pPr>
+      <w:r>
+        <w:t>Data types in P</w:t>
+      </w:r>
+    </w:p>
+    <w:p>
+      <w:pPr>
+        <w:pStyle w:val="ListParagraph"/>
+        <w:numPr>
+          <w:ilvl w:val="1"/>
+          <w:numId w:val="7"/>
+        </w:numPr>
+      </w:pPr>
+      <w:r>
+        <w:t>Creation of complex data types</w:t>
+      </w:r>
+    </w:p>
+    <w:p>
+      <w:pPr>
+        <w:pStyle w:val="ListParagraph"/>
+        <w:numPr>
+          <w:ilvl w:val="1"/>
+          <w:numId w:val="7"/>
+        </w:numPr>
+      </w:pPr>
+      <w:r>
+        <w:t>Subtype relation among data types</w:t>
+      </w:r>
+      <w:r>
+        <w:t>: assignments, …</w:t>
+      </w:r>
+    </w:p>
+    <w:p>
+      <w:pPr>
+        <w:pStyle w:val="ListParagraph"/>
+        <w:numPr>
+          <w:ilvl w:val="1"/>
+          <w:numId w:val="7"/>
+        </w:numPr>
+      </w:pPr>
+      <w:r>
+        <w:t>Passing variables as payloads.</w:t>
+      </w:r>
+    </w:p>
+    <w:p>
+      <w:pPr>
+        <w:pStyle w:val="Heading2"/>
+      </w:pPr>
+      <w:r>
+        <w:t>INTEGRATION TESTS: Interactio</w:t>
+      </w:r>
+      <w:r>
+        <w:t>n between featURES</w:t>
       </w:r>
       <w:bookmarkStart w:id="0" w:name="_GoBack"/>
       <w:bookmarkEnd w:id="0"/>
@@ -855,282 +1131,6 @@
       <w:pPr>
         <w:pStyle w:val="ListParagraph"/>
         <w:numPr>
-          <w:ilvl w:val="1"/>
-          <w:numId w:val="7"/>
-        </w:numPr>
-      </w:pPr>
-      <w:r>
-        <w:t>Return statement</w:t>
-      </w:r>
-    </w:p>
-    <w:p>
-      <w:pPr>
-        <w:pStyle w:val="ListParagraph"/>
-        <w:numPr>
-          <w:ilvl w:val="1"/>
-          <w:numId w:val="7"/>
-        </w:numPr>
-      </w:pPr>
-      <w:r>
-        <w:lastRenderedPageBreak/>
-        <w:t>While Statement</w:t>
-      </w:r>
-    </w:p>
-    <w:p>
-      <w:pPr>
-        <w:pStyle w:val="ListParagraph"/>
-        <w:numPr>
-          <w:ilvl w:val="1"/>
-          <w:numId w:val="7"/>
-        </w:numPr>
-      </w:pPr>
-      <w:r>
-        <w:t>ITE Statement</w:t>
-      </w:r>
-    </w:p>
-    <w:p>
-      <w:pPr>
-        <w:pStyle w:val="ListParagraph"/>
-        <w:numPr>
-          <w:ilvl w:val="0"/>
-          <w:numId w:val="7"/>
-        </w:numPr>
-      </w:pPr>
-      <w:r>
-        <w:t>P Expressions</w:t>
-      </w:r>
-    </w:p>
-    <w:p>
-      <w:pPr>
-        <w:pStyle w:val="ListParagraph"/>
-        <w:numPr>
-          <w:ilvl w:val="1"/>
-          <w:numId w:val="7"/>
-        </w:numPr>
-      </w:pPr>
-      <w:r>
-        <w:t>New expression.</w:t>
-      </w:r>
-    </w:p>
-    <w:p>
-      <w:pPr>
-        <w:pStyle w:val="ListParagraph"/>
-        <w:numPr>
-          <w:ilvl w:val="1"/>
-          <w:numId w:val="7"/>
-        </w:numPr>
-      </w:pPr>
-      <w:r>
-        <w:t>Function call as an expression</w:t>
-      </w:r>
-    </w:p>
-    <w:p>
-      <w:pPr>
-        <w:pStyle w:val="ListParagraph"/>
-        <w:numPr>
-          <w:ilvl w:val="1"/>
-          <w:numId w:val="7"/>
-        </w:numPr>
-      </w:pPr>
-      <w:r>
-        <w:t>Different Primitive expressions</w:t>
-      </w:r>
-    </w:p>
-    <w:p>
-      <w:pPr>
-        <w:pStyle w:val="ListParagraph"/>
-        <w:numPr>
-          <w:ilvl w:val="2"/>
-          <w:numId w:val="7"/>
-        </w:numPr>
-      </w:pPr>
-      <w:r>
-        <w:t xml:space="preserve"> This, trigger, payload, nondet, fair nondet, null and halt</w:t>
-      </w:r>
-    </w:p>
-    <w:p>
-      <w:pPr>
-        <w:pStyle w:val="ListParagraph"/>
-        <w:numPr>
-          <w:ilvl w:val="2"/>
-          <w:numId w:val="7"/>
-        </w:numPr>
-      </w:pPr>
-      <w:r>
-        <w:t xml:space="preserve"> Unary Expression</w:t>
-      </w:r>
-    </w:p>
-    <w:p>
-      <w:pPr>
-        <w:pStyle w:val="ListParagraph"/>
-        <w:numPr>
-          <w:ilvl w:val="3"/>
-          <w:numId w:val="7"/>
-        </w:numPr>
-      </w:pPr>
-      <w:r>
-        <w:t>Not, neg, keys, values, sizeof</w:t>
-      </w:r>
-    </w:p>
-    <w:p>
-      <w:pPr>
-        <w:pStyle w:val="ListParagraph"/>
-        <w:numPr>
-          <w:ilvl w:val="2"/>
-          <w:numId w:val="7"/>
-        </w:numPr>
-      </w:pPr>
-      <w:r>
-        <w:t xml:space="preserve">Binary Expression </w:t>
-      </w:r>
-    </w:p>
-    <w:p>
-      <w:pPr>
-        <w:pStyle w:val="ListParagraph"/>
-        <w:numPr>
-          <w:ilvl w:val="3"/>
-          <w:numId w:val="7"/>
-        </w:numPr>
-      </w:pPr>
-      <w:r>
-        <w:t>Add, sub, mul, division, and, or, eq, neq, lt, le, gt, ge, idx and in</w:t>
-      </w:r>
-    </w:p>
-    <w:p>
-      <w:pPr>
-        <w:pStyle w:val="ListParagraph"/>
-        <w:numPr>
-          <w:ilvl w:val="2"/>
-          <w:numId w:val="7"/>
-        </w:numPr>
-      </w:pPr>
-      <w:r>
-        <w:t xml:space="preserve"> Field Access</w:t>
-      </w:r>
-    </w:p>
-    <w:p>
-      <w:pPr>
-        <w:pStyle w:val="ListParagraph"/>
-        <w:numPr>
-          <w:ilvl w:val="3"/>
-          <w:numId w:val="7"/>
-        </w:numPr>
-      </w:pPr>
-      <w:r>
-        <w:t>Tuples and NamedTuples</w:t>
-      </w:r>
-    </w:p>
-    <w:p>
-      <w:pPr>
-        <w:pStyle w:val="ListParagraph"/>
-        <w:numPr>
-          <w:ilvl w:val="3"/>
-          <w:numId w:val="7"/>
-        </w:numPr>
-      </w:pPr>
-      <w:r>
-        <w:t>Bad field names</w:t>
-      </w:r>
-    </w:p>
-    <w:p>
-      <w:pPr>
-        <w:pStyle w:val="ListParagraph"/>
-        <w:numPr>
-          <w:ilvl w:val="2"/>
-          <w:numId w:val="7"/>
-        </w:numPr>
-      </w:pPr>
-      <w:r>
-        <w:t xml:space="preserve"> Default Operation</w:t>
-      </w:r>
-    </w:p>
-    <w:p>
-      <w:pPr>
-        <w:pStyle w:val="ListParagraph"/>
-        <w:numPr>
-          <w:ilvl w:val="3"/>
-          <w:numId w:val="7"/>
-        </w:numPr>
-      </w:pPr>
-      <w:r>
-        <w:t>For all data types</w:t>
-      </w:r>
-    </w:p>
-    <w:p>
-      <w:pPr>
-        <w:pStyle w:val="ListParagraph"/>
-        <w:numPr>
-          <w:ilvl w:val="2"/>
-          <w:numId w:val="7"/>
-        </w:numPr>
-      </w:pPr>
-      <w:r>
-        <w:t xml:space="preserve"> Cast operator (as)</w:t>
-      </w:r>
-    </w:p>
-    <w:p>
-      <w:pPr>
-        <w:pStyle w:val="ListParagraph"/>
-        <w:numPr>
-          <w:ilvl w:val="0"/>
-          <w:numId w:val="7"/>
-        </w:numPr>
-      </w:pPr>
-      <w:r>
-        <w:t>Data types in P</w:t>
-      </w:r>
-    </w:p>
-    <w:p>
-      <w:pPr>
-        <w:pStyle w:val="ListParagraph"/>
-        <w:numPr>
-          <w:ilvl w:val="1"/>
-          <w:numId w:val="7"/>
-        </w:numPr>
-      </w:pPr>
-      <w:r>
-        <w:t>Creation of complex data types</w:t>
-      </w:r>
-    </w:p>
-    <w:p>
-      <w:pPr>
-        <w:pStyle w:val="ListParagraph"/>
-        <w:numPr>
-          <w:ilvl w:val="1"/>
-          <w:numId w:val="7"/>
-        </w:numPr>
-      </w:pPr>
-      <w:r>
-        <w:t>Subtype relation among data types</w:t>
-      </w:r>
-      <w:r>
-        <w:t>: assignments, …</w:t>
-      </w:r>
-    </w:p>
-    <w:p>
-      <w:pPr>
-        <w:pStyle w:val="ListParagraph"/>
-        <w:numPr>
-          <w:ilvl w:val="1"/>
-          <w:numId w:val="7"/>
-        </w:numPr>
-      </w:pPr>
-      <w:r>
-        <w:t>Passing variables as payloads.</w:t>
-      </w:r>
-    </w:p>
-    <w:p>
-      <w:pPr>
-        <w:pStyle w:val="Heading2"/>
-      </w:pPr>
-      <w:r>
-        <w:t>INTEGRATION TESTS: Interaction between feature, FULL PROGRAMS</w:t>
-      </w:r>
-    </w:p>
-    <w:p>
-      <w:pPr>
-        <w:pStyle w:val="ListParagraph"/>
-        <w:numPr>
           <w:ilvl w:val="0"/>
           <w:numId w:val="8"/>
         </w:numPr>
@@ -1331,19 +1331,7 @@
       </w:pPr>
       <w:r>
         <w:lastRenderedPageBreak/>
-        <w:t xml:space="preserve">Static Error: </w:t>
-      </w:r>
-      <w:r>
-        <w:t>Static analysis reports an error</w:t>
-      </w:r>
-      <w:r>
-        <w:t xml:space="preserve"> (</w:t>
-      </w:r>
-      <w:r>
-        <w:t>as listed in “P COMPILER” section</w:t>
-      </w:r>
-      <w:r>
-        <w:t>)</w:t>
+        <w:t>Static Error: Static analysis reports an error (as listed in “P COMPILER” section)</w:t>
       </w:r>
     </w:p>
     <w:p>
@@ -1355,10 +1343,7 @@
         </w:numPr>
       </w:pPr>
       <w:r>
-        <w:t xml:space="preserve">Dynamic Error: </w:t>
-      </w:r>
-      <w:r>
-        <w:t>Zinger reports an error</w:t>
+        <w:t>Dynamic Error: Zinger reports an error</w:t>
       </w:r>
     </w:p>
     <w:p>
@@ -1370,10 +1355,7 @@
         </w:numPr>
       </w:pPr>
       <w:r>
-        <w:t xml:space="preserve">Correct: </w:t>
-      </w:r>
-      <w:r>
-        <w:t>Zinger does not report an error</w:t>
+        <w:t>Correct: Zinger does not report an error</w:t>
       </w:r>
     </w:p>
     <w:p>
@@ -3840,7 +3822,7 @@
 </file>
 
 <file path=customXml/itemProps2.xml><?xml version="1.0" encoding="utf-8"?>
-<ds:datastoreItem xmlns:ds="http://schemas.openxmlformats.org/officeDocument/2006/customXml" ds:itemID="{47782447-3DB4-403A-ABC7-43647035B314}">
+<ds:datastoreItem xmlns:ds="http://schemas.openxmlformats.org/officeDocument/2006/customXml" ds:itemID="{9EAAD535-3C71-4357-A596-10D43183DF75}">
   <ds:schemaRefs>
     <ds:schemaRef ds:uri="http://schemas.openxmlformats.org/officeDocument/2006/bibliography"/>
   </ds:schemaRefs>

</xml_diff>

<commit_message>
new tests added to the regression suite
</commit_message>
<xml_diff>
--- a/Doc/TestDocs/TestingFramework.docx
+++ b/Doc/TestDocs/TestingFramework.docx
@@ -426,7 +426,18 @@
         </w:numPr>
       </w:pPr>
       <w:r>
-        <w:t xml:space="preserve"> Different types of Machines (Real, Model, Monitor).</w:t>
+        <w:t xml:space="preserve"> Different types of Machines (</w:t>
+      </w:r>
+      <w:hyperlink r:id="rId9" w:tooltip="test file" w:history="1">
+        <w:r>
+          <w:rPr>
+            <w:rStyle w:val="Hyperlink"/>
+          </w:rPr>
+          <w:t>Real, Model</w:t>
+        </w:r>
+      </w:hyperlink>
+      <w:r>
+        <w:t>, Monitor).</w:t>
       </w:r>
     </w:p>
     <w:p>
@@ -443,12 +454,14 @@
       <w:r>
         <w:t xml:space="preserve">Start state defined / </w:t>
       </w:r>
-      <w:r>
-        <w:rPr>
-          <w:highlight w:val="yellow"/>
-        </w:rPr>
-        <w:t>not defined</w:t>
-      </w:r>
+      <w:hyperlink r:id="rId10" w:tooltip="test file" w:history="1">
+        <w:r>
+          <w:rPr>
+            <w:rStyle w:val="Hyperlink"/>
+          </w:rPr>
+          <w:t>not defined</w:t>
+        </w:r>
+      </w:hyperlink>
       <w:r>
         <w:t>.</w:t>
       </w:r>
@@ -551,8 +564,6 @@
         </w:rPr>
         <w:t>Return value has incorrect type (undeclared)</w:t>
       </w:r>
-      <w:bookmarkStart w:id="0" w:name="_GoBack"/>
-      <w:bookmarkEnd w:id="0"/>
     </w:p>
     <w:p>
       <w:pPr>
@@ -671,8 +682,86 @@
         </w:numPr>
       </w:pPr>
       <w:r>
-        <w:t xml:space="preserve"> Different types of transitions normal or push</w:t>
-      </w:r>
+        <w:t xml:space="preserve"> Different types of transitions</w:t>
+      </w:r>
+      <w:r>
+        <w:t>:</w:t>
+      </w:r>
+      <w:r>
+        <w:t xml:space="preserve"> normal or </w:t>
+      </w:r>
+      <w:r>
+        <w:t>push:</w:t>
+      </w:r>
+    </w:p>
+    <w:p>
+      <w:pPr>
+        <w:pStyle w:val="ListParagraph"/>
+        <w:numPr>
+          <w:ilvl w:val="3"/>
+          <w:numId w:val="7"/>
+        </w:numPr>
+      </w:pPr>
+      <w:hyperlink r:id="rId11" w:tooltip="test file" w:history="1">
+        <w:r>
+          <w:rPr>
+            <w:rStyle w:val="Hyperlink"/>
+          </w:rPr>
+          <w:t>pu</w:t>
+        </w:r>
+        <w:r>
+          <w:rPr>
+            <w:rStyle w:val="Hyperlink"/>
+          </w:rPr>
+          <w:t>s</w:t>
+        </w:r>
+        <w:r>
+          <w:rPr>
+            <w:rStyle w:val="Hyperlink"/>
+          </w:rPr>
+          <w:t>h</w:t>
+        </w:r>
+        <w:r>
+          <w:rPr>
+            <w:rStyle w:val="Hyperlink"/>
+          </w:rPr>
+          <w:t xml:space="preserve"> with pop</w:t>
+        </w:r>
+      </w:hyperlink>
+    </w:p>
+    <w:p>
+      <w:pPr>
+        <w:pStyle w:val="ListParagraph"/>
+        <w:numPr>
+          <w:ilvl w:val="3"/>
+          <w:numId w:val="7"/>
+        </w:numPr>
+      </w:pPr>
+      <w:hyperlink r:id="rId12" w:tooltip="test file" w:history="1">
+        <w:r>
+          <w:rPr>
+            <w:rStyle w:val="Hyperlink"/>
+          </w:rPr>
+          <w:t>push, no pop</w:t>
+        </w:r>
+      </w:hyperlink>
+    </w:p>
+    <w:p>
+      <w:pPr>
+        <w:pStyle w:val="ListParagraph"/>
+        <w:numPr>
+          <w:ilvl w:val="3"/>
+          <w:numId w:val="7"/>
+        </w:numPr>
+      </w:pPr>
+      <w:hyperlink r:id="rId13" w:tooltip="test file" w:history="1">
+        <w:r>
+          <w:rPr>
+            <w:rStyle w:val="Hyperlink"/>
+          </w:rPr>
+          <w:t>Pairwise push/pop in a loop</w:t>
+        </w:r>
+      </w:hyperlink>
     </w:p>
     <w:p>
       <w:pPr>
@@ -685,6 +774,8 @@
       <w:r>
         <w:t xml:space="preserve"> Functions on transitions Anon or Named.</w:t>
       </w:r>
+      <w:bookmarkStart w:id="0" w:name="_GoBack"/>
+      <w:bookmarkEnd w:id="0"/>
     </w:p>
     <w:p>
       <w:pPr>
@@ -694,26 +785,399 @@
           <w:numId w:val="7"/>
         </w:numPr>
       </w:pPr>
+      <w:hyperlink r:id="rId14" w:tooltip="test file" w:history="1">
+        <w:r>
+          <w:rPr>
+            <w:rStyle w:val="Hyperlink"/>
+          </w:rPr>
+          <w:t xml:space="preserve"> Transition to undefined state</w:t>
+        </w:r>
+      </w:hyperlink>
+    </w:p>
+    <w:p>
+      <w:pPr>
+        <w:pStyle w:val="ListParagraph"/>
+        <w:numPr>
+          <w:ilvl w:val="1"/>
+          <w:numId w:val="7"/>
+        </w:numPr>
+      </w:pPr>
+      <w:r>
+        <w:t>Do Declaration</w:t>
+      </w:r>
+    </w:p>
+    <w:p>
+      <w:pPr>
+        <w:pStyle w:val="ListParagraph"/>
+        <w:numPr>
+          <w:ilvl w:val="2"/>
+          <w:numId w:val="7"/>
+        </w:numPr>
+      </w:pPr>
+      <w:r>
+        <w:t xml:space="preserve"> Actions on different types of events {String</w:t>
+      </w:r>
+      <w:r>
+        <w:t xml:space="preserve">, </w:t>
+      </w:r>
+      <w:hyperlink r:id="rId15" w:tooltip="test file" w:history="1">
+        <w:r>
+          <w:rPr>
+            <w:rStyle w:val="Hyperlink"/>
+          </w:rPr>
+          <w:t>default</w:t>
+        </w:r>
+      </w:hyperlink>
+      <w:r>
+        <w:t>, halt}</w:t>
+      </w:r>
+    </w:p>
+    <w:p>
+      <w:pPr>
+        <w:pStyle w:val="ListParagraph"/>
+        <w:numPr>
+          <w:ilvl w:val="2"/>
+          <w:numId w:val="7"/>
+        </w:numPr>
+      </w:pPr>
+      <w:r>
+        <w:t xml:space="preserve"> Different types of actions defer, ignore or anon function or named function.</w:t>
+      </w:r>
+    </w:p>
+    <w:p>
+      <w:pPr>
+        <w:pStyle w:val="ListParagraph"/>
+        <w:numPr>
+          <w:ilvl w:val="3"/>
+          <w:numId w:val="7"/>
+        </w:numPr>
+        <w:rPr>
+          <w:rStyle w:val="Hyperlink"/>
+        </w:rPr>
+      </w:pPr>
+      <w:r>
+        <w:fldChar w:fldCharType="begin"/>
+      </w:r>
+      <w:r>
+        <w:instrText xml:space="preserve"> HYPERLINK "../../Tst/RegressionTests/Integration/DynamicError/Actions_1/Actions_1.p" \o "test file" </w:instrText>
+      </w:r>
+      <w:r>
+        <w:fldChar w:fldCharType="separate"/>
+      </w:r>
+      <w:r>
+        <w:rPr>
+          <w:rStyle w:val="Hyperlink"/>
+        </w:rPr>
+        <w:t>Do decl: action on named function</w:t>
+      </w:r>
+    </w:p>
+    <w:p>
+      <w:pPr>
+        <w:pStyle w:val="ListParagraph"/>
+        <w:numPr>
+          <w:ilvl w:val="1"/>
+          <w:numId w:val="7"/>
+        </w:numPr>
+      </w:pPr>
+      <w:r>
+        <w:fldChar w:fldCharType="end"/>
+      </w:r>
+      <w:r>
+        <w:t>Assume Max Instances of an event</w:t>
+      </w:r>
+    </w:p>
+    <w:p>
+      <w:pPr>
+        <w:pStyle w:val="ListParagraph"/>
+        <w:numPr>
+          <w:ilvl w:val="1"/>
+          <w:numId w:val="7"/>
+        </w:numPr>
+      </w:pPr>
+      <w:r>
+        <w:t>Assert Max Instances of an event.</w:t>
+      </w:r>
+    </w:p>
+    <w:p>
+      <w:pPr>
+        <w:pStyle w:val="ListParagraph"/>
+        <w:numPr>
+          <w:ilvl w:val="1"/>
+          <w:numId w:val="7"/>
+        </w:numPr>
+      </w:pPr>
+      <w:r>
+        <w:t>Annotations in P language</w:t>
+      </w:r>
+    </w:p>
+    <w:p>
+      <w:pPr>
+        <w:pStyle w:val="ListParagraph"/>
+        <w:numPr>
+          <w:ilvl w:val="2"/>
+          <w:numId w:val="7"/>
+        </w:numPr>
+      </w:pPr>
+      <w:r>
+        <w:t>Zing Annotation for seal/unseal</w:t>
+      </w:r>
+    </w:p>
+    <w:p>
+      <w:pPr>
+        <w:pStyle w:val="ListParagraph"/>
+        <w:numPr>
+          <w:ilvl w:val="2"/>
+          <w:numId w:val="7"/>
+        </w:numPr>
+      </w:pPr>
+      <w:r>
+        <w:t>Zing Annotation for state coverage information.</w:t>
+      </w:r>
+    </w:p>
+    <w:p>
+      <w:pPr>
+        <w:pStyle w:val="ListParagraph"/>
+        <w:numPr>
+          <w:ilvl w:val="0"/>
+          <w:numId w:val="7"/>
+        </w:numPr>
+      </w:pPr>
+      <w:r>
+        <w:t xml:space="preserve">P Statements </w:t>
+      </w:r>
+    </w:p>
+    <w:p>
+      <w:pPr>
+        <w:pStyle w:val="ListParagraph"/>
+        <w:numPr>
+          <w:ilvl w:val="1"/>
+          <w:numId w:val="7"/>
+        </w:numPr>
+      </w:pPr>
+      <w:r>
+        <w:t>Push statement</w:t>
+      </w:r>
+    </w:p>
+    <w:p>
+      <w:pPr>
+        <w:pStyle w:val="ListParagraph"/>
+        <w:numPr>
+          <w:ilvl w:val="1"/>
+          <w:numId w:val="7"/>
+        </w:numPr>
+        <w:rPr>
+          <w:rStyle w:val="Hyperlink"/>
+        </w:rPr>
+      </w:pPr>
+      <w:r>
+        <w:fldChar w:fldCharType="begin"/>
+      </w:r>
+      <w:r>
+        <w:instrText xml:space="preserve"> HYPERLINK "../../Tst/RegressionTests/Integration/DynamicError/Actions_1/Actions_1.p" \o "test file" </w:instrText>
+      </w:r>
+      <w:r>
+        <w:fldChar w:fldCharType="separate"/>
+      </w:r>
+      <w:r>
+        <w:rPr>
+          <w:rStyle w:val="Hyperlink"/>
+        </w:rPr>
+        <w:t xml:space="preserve">Dynamic creation of </w:t>
+      </w:r>
+      <w:r>
+        <w:rPr>
+          <w:rStyle w:val="Hyperlink"/>
+        </w:rPr>
+        <w:t>m</w:t>
+      </w:r>
+      <w:r>
+        <w:rPr>
+          <w:rStyle w:val="Hyperlink"/>
+        </w:rPr>
+        <w:t xml:space="preserve">achines </w:t>
+      </w:r>
+      <w:r>
+        <w:rPr>
+          <w:rStyle w:val="Hyperlink"/>
+        </w:rPr>
+        <w:t>u</w:t>
+      </w:r>
+      <w:r>
+        <w:rPr>
+          <w:rStyle w:val="Hyperlink"/>
+        </w:rPr>
+        <w:t xml:space="preserve">sing New </w:t>
+      </w:r>
+    </w:p>
+    <w:p>
+      <w:pPr>
+        <w:pStyle w:val="ListParagraph"/>
+        <w:numPr>
+          <w:ilvl w:val="1"/>
+          <w:numId w:val="7"/>
+        </w:numPr>
+      </w:pPr>
+      <w:r>
+        <w:fldChar w:fldCharType="end"/>
+      </w:r>
+      <w:hyperlink r:id="rId16" w:tooltip="test file" w:history="1">
+        <w:r>
+          <w:rPr>
+            <w:rStyle w:val="Hyperlink"/>
+          </w:rPr>
+          <w:t>Raise Statement</w:t>
+        </w:r>
+      </w:hyperlink>
+    </w:p>
+    <w:p>
+      <w:pPr>
+        <w:pStyle w:val="ListParagraph"/>
+        <w:numPr>
+          <w:ilvl w:val="1"/>
+          <w:numId w:val="7"/>
+        </w:numPr>
+      </w:pPr>
+      <w:hyperlink r:id="rId17" w:tooltip="test file" w:history="1">
+        <w:r>
+          <w:rPr>
+            <w:rStyle w:val="Hyperlink"/>
+          </w:rPr>
+          <w:t>Send Statement</w:t>
+        </w:r>
+      </w:hyperlink>
+    </w:p>
+    <w:p>
+      <w:pPr>
+        <w:pStyle w:val="ListParagraph"/>
+        <w:numPr>
+          <w:ilvl w:val="1"/>
+          <w:numId w:val="7"/>
+        </w:numPr>
+      </w:pPr>
+      <w:r>
+        <w:t>Monitor Invocation</w:t>
+      </w:r>
+    </w:p>
+    <w:p>
+      <w:pPr>
+        <w:pStyle w:val="ListParagraph"/>
+        <w:numPr>
+          <w:ilvl w:val="1"/>
+          <w:numId w:val="7"/>
+        </w:numPr>
+      </w:pPr>
+      <w:r>
+        <w:t>Function Call</w:t>
+      </w:r>
+    </w:p>
+    <w:p>
+      <w:pPr>
+        <w:pStyle w:val="ListParagraph"/>
+        <w:numPr>
+          <w:ilvl w:val="1"/>
+          <w:numId w:val="7"/>
+        </w:numPr>
+      </w:pPr>
+      <w:r>
+        <w:lastRenderedPageBreak/>
+        <w:t>Skip and Pop Statement</w:t>
+      </w:r>
+    </w:p>
+    <w:p>
+      <w:pPr>
+        <w:pStyle w:val="ListParagraph"/>
+        <w:numPr>
+          <w:ilvl w:val="1"/>
+          <w:numId w:val="7"/>
+        </w:numPr>
+      </w:pPr>
+      <w:r>
+        <w:t>Assertions</w:t>
+      </w:r>
+      <w:r>
+        <w:t xml:space="preserve">: </w:t>
+      </w:r>
+      <w:hyperlink r:id="rId18" w:tooltip="test file" w:history="1">
+        <w:r>
+          <w:rPr>
+            <w:rStyle w:val="Hyperlink"/>
+          </w:rPr>
+          <w:t>single assert</w:t>
+        </w:r>
+      </w:hyperlink>
+      <w:r>
+        <w:t xml:space="preserve">, two asserts in a row: </w:t>
+      </w:r>
+      <w:hyperlink r:id="rId19" w:tooltip="test file" w:history="1">
+        <w:r>
+          <w:rPr>
+            <w:rStyle w:val="Hyperlink"/>
+          </w:rPr>
+          <w:t>pass/fail</w:t>
+        </w:r>
+      </w:hyperlink>
+      <w:r>
+        <w:t xml:space="preserve">, </w:t>
+      </w:r>
+      <w:hyperlink r:id="rId20" w:tooltip="test file" w:history="1">
+        <w:r>
+          <w:rPr>
+            <w:rStyle w:val="Hyperlink"/>
+          </w:rPr>
+          <w:t>with complimentary conditions</w:t>
+        </w:r>
+      </w:hyperlink>
+    </w:p>
+    <w:p>
+      <w:pPr>
+        <w:pStyle w:val="ListParagraph"/>
+        <w:numPr>
+          <w:ilvl w:val="1"/>
+          <w:numId w:val="7"/>
+        </w:numPr>
+      </w:pPr>
+      <w:r>
+        <w:t>Binary Statements (remove, insert and assign)</w:t>
+      </w:r>
+    </w:p>
+    <w:p>
+      <w:pPr>
+        <w:pStyle w:val="ListParagraph"/>
+        <w:numPr>
+          <w:ilvl w:val="2"/>
+          <w:numId w:val="7"/>
+        </w:numPr>
+      </w:pPr>
       <w:r>
         <w:t xml:space="preserve"> </w:t>
       </w:r>
       <w:r>
-        <w:rPr>
-          <w:highlight w:val="yellow"/>
-        </w:rPr>
-        <w:t>Transition to undefined state</w:t>
-      </w:r>
-    </w:p>
-    <w:p>
-      <w:pPr>
-        <w:pStyle w:val="ListParagraph"/>
-        <w:numPr>
-          <w:ilvl w:val="1"/>
-          <w:numId w:val="7"/>
-        </w:numPr>
-      </w:pPr>
-      <w:r>
-        <w:t>Do Declaration</w:t>
+        <w:t xml:space="preserve">On all data types: </w:t>
+      </w:r>
+      <w:hyperlink r:id="rId21" w:tooltip="test file" w:history="1">
+        <w:r>
+          <w:rPr>
+            <w:rStyle w:val="Hyperlink"/>
+          </w:rPr>
+          <w:t>bool</w:t>
+        </w:r>
+      </w:hyperlink>
+      <w:r>
+        <w:t xml:space="preserve">, </w:t>
+      </w:r>
+      <w:hyperlink r:id="rId22" w:tooltip="test file" w:history="1">
+        <w:r>
+          <w:rPr>
+            <w:rStyle w:val="Hyperlink"/>
+          </w:rPr>
+          <w:t>int</w:t>
+        </w:r>
+      </w:hyperlink>
+      <w:r>
+        <w:t xml:space="preserve">, </w:t>
+      </w:r>
+      <w:r>
+        <w:t>…</w:t>
       </w:r>
     </w:p>
     <w:p>
@@ -725,235 +1189,6 @@
         </w:numPr>
       </w:pPr>
       <w:r>
-        <w:t xml:space="preserve"> Actions on different types of events {String, </w:t>
-      </w:r>
-      <w:r>
-        <w:rPr>
-          <w:highlight w:val="yellow"/>
-        </w:rPr>
-        <w:t>default</w:t>
-      </w:r>
-      <w:r>
-        <w:t>, halt}</w:t>
-      </w:r>
-    </w:p>
-    <w:p>
-      <w:pPr>
-        <w:pStyle w:val="ListParagraph"/>
-        <w:numPr>
-          <w:ilvl w:val="2"/>
-          <w:numId w:val="7"/>
-        </w:numPr>
-      </w:pPr>
-      <w:r>
-        <w:t xml:space="preserve"> Different types of actions defer, ignore or anon function or named function.</w:t>
-      </w:r>
-    </w:p>
-    <w:p>
-      <w:pPr>
-        <w:pStyle w:val="ListParagraph"/>
-        <w:numPr>
-          <w:ilvl w:val="1"/>
-          <w:numId w:val="7"/>
-        </w:numPr>
-      </w:pPr>
-      <w:r>
-        <w:t>Assume Max Instances of an event</w:t>
-      </w:r>
-    </w:p>
-    <w:p>
-      <w:pPr>
-        <w:pStyle w:val="ListParagraph"/>
-        <w:numPr>
-          <w:ilvl w:val="1"/>
-          <w:numId w:val="7"/>
-        </w:numPr>
-      </w:pPr>
-      <w:r>
-        <w:t>Assert Max Instances of an event.</w:t>
-      </w:r>
-    </w:p>
-    <w:p>
-      <w:pPr>
-        <w:pStyle w:val="ListParagraph"/>
-        <w:numPr>
-          <w:ilvl w:val="1"/>
-          <w:numId w:val="7"/>
-        </w:numPr>
-      </w:pPr>
-      <w:r>
-        <w:t>Annotations in P language</w:t>
-      </w:r>
-    </w:p>
-    <w:p>
-      <w:pPr>
-        <w:pStyle w:val="ListParagraph"/>
-        <w:numPr>
-          <w:ilvl w:val="2"/>
-          <w:numId w:val="7"/>
-        </w:numPr>
-      </w:pPr>
-      <w:r>
-        <w:t>Zing Annotation for seal/unseal</w:t>
-      </w:r>
-    </w:p>
-    <w:p>
-      <w:pPr>
-        <w:pStyle w:val="ListParagraph"/>
-        <w:numPr>
-          <w:ilvl w:val="2"/>
-          <w:numId w:val="7"/>
-        </w:numPr>
-      </w:pPr>
-      <w:r>
-        <w:t>Zing Annotation for state coverage information.</w:t>
-      </w:r>
-    </w:p>
-    <w:p>
-      <w:pPr>
-        <w:pStyle w:val="ListParagraph"/>
-        <w:numPr>
-          <w:ilvl w:val="0"/>
-          <w:numId w:val="7"/>
-        </w:numPr>
-      </w:pPr>
-      <w:r>
-        <w:t xml:space="preserve">P Statements </w:t>
-      </w:r>
-    </w:p>
-    <w:p>
-      <w:pPr>
-        <w:pStyle w:val="ListParagraph"/>
-        <w:numPr>
-          <w:ilvl w:val="1"/>
-          <w:numId w:val="7"/>
-        </w:numPr>
-      </w:pPr>
-      <w:r>
-        <w:t>Push statement</w:t>
-      </w:r>
-    </w:p>
-    <w:p>
-      <w:pPr>
-        <w:pStyle w:val="ListParagraph"/>
-        <w:numPr>
-          <w:ilvl w:val="1"/>
-          <w:numId w:val="7"/>
-        </w:numPr>
-      </w:pPr>
-      <w:r>
-        <w:t xml:space="preserve">Dynamic creation of machines using New </w:t>
-      </w:r>
-    </w:p>
-    <w:p>
-      <w:pPr>
-        <w:pStyle w:val="ListParagraph"/>
-        <w:numPr>
-          <w:ilvl w:val="1"/>
-          <w:numId w:val="7"/>
-        </w:numPr>
-      </w:pPr>
-      <w:r>
-        <w:t>Raise Statement</w:t>
-      </w:r>
-    </w:p>
-    <w:p>
-      <w:pPr>
-        <w:pStyle w:val="ListParagraph"/>
-        <w:numPr>
-          <w:ilvl w:val="1"/>
-          <w:numId w:val="7"/>
-        </w:numPr>
-      </w:pPr>
-      <w:r>
-        <w:t>Send Statement</w:t>
-      </w:r>
-    </w:p>
-    <w:p>
-      <w:pPr>
-        <w:pStyle w:val="ListParagraph"/>
-        <w:numPr>
-          <w:ilvl w:val="1"/>
-          <w:numId w:val="7"/>
-        </w:numPr>
-      </w:pPr>
-      <w:r>
-        <w:t>Monitor Invocation</w:t>
-      </w:r>
-    </w:p>
-    <w:p>
-      <w:pPr>
-        <w:pStyle w:val="ListParagraph"/>
-        <w:numPr>
-          <w:ilvl w:val="1"/>
-          <w:numId w:val="7"/>
-        </w:numPr>
-      </w:pPr>
-      <w:r>
-        <w:t>Function Call</w:t>
-      </w:r>
-    </w:p>
-    <w:p>
-      <w:pPr>
-        <w:pStyle w:val="ListParagraph"/>
-        <w:numPr>
-          <w:ilvl w:val="1"/>
-          <w:numId w:val="7"/>
-        </w:numPr>
-      </w:pPr>
-      <w:r>
-        <w:t>Skip and Pop Statement</w:t>
-      </w:r>
-    </w:p>
-    <w:p>
-      <w:pPr>
-        <w:pStyle w:val="ListParagraph"/>
-        <w:numPr>
-          <w:ilvl w:val="1"/>
-          <w:numId w:val="7"/>
-        </w:numPr>
-      </w:pPr>
-      <w:r>
-        <w:t>Assertions</w:t>
-      </w:r>
-    </w:p>
-    <w:p>
-      <w:pPr>
-        <w:pStyle w:val="ListParagraph"/>
-        <w:numPr>
-          <w:ilvl w:val="1"/>
-          <w:numId w:val="7"/>
-        </w:numPr>
-      </w:pPr>
-      <w:r>
-        <w:t>Binary Statements (remove, insert and assign)</w:t>
-      </w:r>
-    </w:p>
-    <w:p>
-      <w:pPr>
-        <w:pStyle w:val="ListParagraph"/>
-        <w:numPr>
-          <w:ilvl w:val="2"/>
-          <w:numId w:val="7"/>
-        </w:numPr>
-      </w:pPr>
-      <w:r>
-        <w:t xml:space="preserve"> </w:t>
-      </w:r>
-      <w:r>
-        <w:t>On all data types.</w:t>
-      </w:r>
-    </w:p>
-    <w:p>
-      <w:pPr>
-        <w:pStyle w:val="ListParagraph"/>
-        <w:numPr>
-          <w:ilvl w:val="2"/>
-          <w:numId w:val="7"/>
-        </w:numPr>
-      </w:pPr>
-      <w:r>
-        <w:lastRenderedPageBreak/>
         <w:t xml:space="preserve"> Assign: </w:t>
       </w:r>
       <w:r>
@@ -1071,7 +1306,18 @@
         </w:numPr>
       </w:pPr>
       <w:r>
-        <w:t xml:space="preserve"> This, trigger, payload, nondet, fair nondet, null and halt</w:t>
+        <w:t xml:space="preserve"> This, trigger</w:t>
+      </w:r>
+      <w:hyperlink r:id="rId23" w:tooltip="test file" w:history="1">
+        <w:r>
+          <w:rPr>
+            <w:rStyle w:val="Hyperlink"/>
+          </w:rPr>
+          <w:t>, payload</w:t>
+        </w:r>
+      </w:hyperlink>
+      <w:r>
+        <w:t>, nondet, fair nondet, null and halt</w:t>
       </w:r>
     </w:p>
     <w:p>
@@ -1118,8 +1364,16 @@
           <w:numId w:val="7"/>
         </w:numPr>
       </w:pPr>
-      <w:r>
-        <w:t>Add, sub, mul, division, and, or, eq, neq, lt, le, gt, ge, idx and in</w:t>
+      <w:hyperlink r:id="rId24" w:tooltip="test file" w:history="1">
+        <w:r>
+          <w:rPr>
+            <w:rStyle w:val="Hyperlink"/>
+          </w:rPr>
+          <w:t>Add</w:t>
+        </w:r>
+      </w:hyperlink>
+      <w:r>
+        <w:t>, sub, mul, division, and, or, eq, neq, lt, le, gt, ge, idx and in</w:t>
       </w:r>
     </w:p>
     <w:p>
@@ -1197,7 +1451,24 @@
         </w:numPr>
       </w:pPr>
       <w:r>
-        <w:t xml:space="preserve"> Cast operator (as)</w:t>
+        <w:t xml:space="preserve"> Cast operator (as</w:t>
+      </w:r>
+      <w:hyperlink r:id="rId25" w:tooltip="test file" w:history="1">
+        <w:r>
+          <w:rPr>
+            <w:rStyle w:val="Hyperlink"/>
+          </w:rPr>
+          <w:t>)</w:t>
+        </w:r>
+        <w:r>
+          <w:rPr>
+            <w:rStyle w:val="Hyperlink"/>
+          </w:rPr>
+          <w:t>: payload as machine</w:t>
+        </w:r>
+      </w:hyperlink>
+      <w:r>
+        <w:t>, …</w:t>
       </w:r>
     </w:p>
     <w:p>
@@ -1275,7 +1546,18 @@
         </w:numPr>
       </w:pPr>
       <w:r>
-        <w:t>Passing variables as payloads.</w:t>
+        <w:t xml:space="preserve">Passing variables as payloads: </w:t>
+      </w:r>
+      <w:hyperlink r:id="rId26" w:tooltip="test file" w:history="1">
+        <w:r>
+          <w:rPr>
+            <w:rStyle w:val="Hyperlink"/>
+          </w:rPr>
+          <w:t>“ghost machine” type</w:t>
+        </w:r>
+      </w:hyperlink>
+      <w:r>
+        <w:t>, …</w:t>
       </w:r>
     </w:p>
     <w:p>
@@ -1368,12 +1650,14 @@
       <w:r>
         <w:t xml:space="preserve">Duplicates: </w:t>
       </w:r>
-      <w:r>
-        <w:rPr>
-          <w:highlight w:val="yellow"/>
-        </w:rPr>
-        <w:t>event definitions, machine declarations, variable declarations, transitions over the same event</w:t>
-      </w:r>
+      <w:hyperlink r:id="rId27" w:tooltip="test file" w:history="1">
+        <w:r>
+          <w:rPr>
+            <w:rStyle w:val="Hyperlink"/>
+          </w:rPr>
+          <w:t>event definitions, machine declarations, variable declarations, transitions over the same event</w:t>
+        </w:r>
+      </w:hyperlink>
       <w:r>
         <w:t>,</w:t>
       </w:r>
@@ -1418,6 +1702,7 @@
         </w:numPr>
       </w:pPr>
       <w:r>
+        <w:lastRenderedPageBreak/>
         <w:t>State Machine Level Declarations</w:t>
       </w:r>
     </w:p>
@@ -1466,7 +1751,6 @@
         </w:numPr>
       </w:pPr>
       <w:r>
-        <w:lastRenderedPageBreak/>
         <w:t>Integration Tests</w:t>
       </w:r>
     </w:p>
@@ -1551,6 +1835,56 @@
     </w:sectPr>
   </w:body>
 </w:document>
+</file>
+
+<file path=word/endnotes.xml><?xml version="1.0" encoding="utf-8"?>
+<w:endnotes xmlns:wpc="http://schemas.microsoft.com/office/word/2010/wordprocessingCanvas" xmlns:mc="http://schemas.openxmlformats.org/markup-compatibility/2006" xmlns:o="urn:schemas-microsoft-com:office:office" xmlns:r="http://schemas.openxmlformats.org/officeDocument/2006/relationships" xmlns:m="http://schemas.openxmlformats.org/officeDocument/2006/math" xmlns:v="urn:schemas-microsoft-com:vml" xmlns:wp14="http://schemas.microsoft.com/office/word/2010/wordprocessingDrawing" xmlns:wp="http://schemas.openxmlformats.org/drawingml/2006/wordprocessingDrawing" xmlns:w10="urn:schemas-microsoft-com:office:word" xmlns:w="http://schemas.openxmlformats.org/wordprocessingml/2006/main" xmlns:w14="http://schemas.microsoft.com/office/word/2010/wordml" xmlns:w15="http://schemas.microsoft.com/office/word/2012/wordml" xmlns:wpg="http://schemas.microsoft.com/office/word/2010/wordprocessingGroup" xmlns:wpi="http://schemas.microsoft.com/office/word/2010/wordprocessingInk" xmlns:wne="http://schemas.microsoft.com/office/word/2006/wordml" xmlns:wps="http://schemas.microsoft.com/office/word/2010/wordprocessingShape" mc:Ignorable="w14 w15 wp14">
+  <w:endnote w:type="separator" w:id="-1">
+    <w:p>
+      <w:pPr>
+        <w:spacing w:before="0" w:after="0" w:line="240" w:lineRule="auto"/>
+      </w:pPr>
+      <w:r>
+        <w:separator/>
+      </w:r>
+    </w:p>
+  </w:endnote>
+  <w:endnote w:type="continuationSeparator" w:id="0">
+    <w:p>
+      <w:pPr>
+        <w:spacing w:before="0" w:after="0" w:line="240" w:lineRule="auto"/>
+      </w:pPr>
+      <w:r>
+        <w:continuationSeparator/>
+      </w:r>
+    </w:p>
+  </w:endnote>
+</w:endnotes>
+</file>
+
+<file path=word/footnotes.xml><?xml version="1.0" encoding="utf-8"?>
+<w:footnotes xmlns:wpc="http://schemas.microsoft.com/office/word/2010/wordprocessingCanvas" xmlns:mc="http://schemas.openxmlformats.org/markup-compatibility/2006" xmlns:o="urn:schemas-microsoft-com:office:office" xmlns:r="http://schemas.openxmlformats.org/officeDocument/2006/relationships" xmlns:m="http://schemas.openxmlformats.org/officeDocument/2006/math" xmlns:v="urn:schemas-microsoft-com:vml" xmlns:wp14="http://schemas.microsoft.com/office/word/2010/wordprocessingDrawing" xmlns:wp="http://schemas.openxmlformats.org/drawingml/2006/wordprocessingDrawing" xmlns:w10="urn:schemas-microsoft-com:office:word" xmlns:w="http://schemas.openxmlformats.org/wordprocessingml/2006/main" xmlns:w14="http://schemas.microsoft.com/office/word/2010/wordml" xmlns:w15="http://schemas.microsoft.com/office/word/2012/wordml" xmlns:wpg="http://schemas.microsoft.com/office/word/2010/wordprocessingGroup" xmlns:wpi="http://schemas.microsoft.com/office/word/2010/wordprocessingInk" xmlns:wne="http://schemas.microsoft.com/office/word/2006/wordml" xmlns:wps="http://schemas.microsoft.com/office/word/2010/wordprocessingShape" mc:Ignorable="w14 w15 wp14">
+  <w:footnote w:type="separator" w:id="-1">
+    <w:p>
+      <w:pPr>
+        <w:spacing w:before="0" w:after="0" w:line="240" w:lineRule="auto"/>
+      </w:pPr>
+      <w:r>
+        <w:separator/>
+      </w:r>
+    </w:p>
+  </w:footnote>
+  <w:footnote w:type="continuationSeparator" w:id="0">
+    <w:p>
+      <w:pPr>
+        <w:spacing w:before="0" w:after="0" w:line="240" w:lineRule="auto"/>
+      </w:pPr>
+      <w:r>
+        <w:continuationSeparator/>
+      </w:r>
+    </w:p>
+  </w:footnote>
+</w:footnotes>
 </file>
 
 <file path=word/numbering.xml><?xml version="1.0" encoding="utf-8"?>
@@ -3499,8 +3833,9 @@
     <w:name w:val="Hyperlink"/>
     <w:basedOn w:val="DefaultParagraphFont"/>
     <w:unhideWhenUsed/>
+    <w:rsid w:val="007816D4"/>
     <w:rPr>
-      <w:color w:val="4FB8C1" w:themeColor="text2" w:themeTint="99"/>
+      <w:color w:val="0070C0"/>
       <w:u w:val="single"/>
     </w:rPr>
   </w:style>
@@ -3681,6 +4016,50 @@
     <w:pPr>
       <w:outlineLvl w:val="9"/>
     </w:pPr>
+  </w:style>
+  <w:style w:type="paragraph" w:styleId="Header">
+    <w:name w:val="header"/>
+    <w:basedOn w:val="Normal"/>
+    <w:link w:val="HeaderChar"/>
+    <w:uiPriority w:val="99"/>
+    <w:unhideWhenUsed/>
+    <w:rsid w:val="001D3EF2"/>
+    <w:pPr>
+      <w:tabs>
+        <w:tab w:val="center" w:pos="4680"/>
+        <w:tab w:val="right" w:pos="9360"/>
+      </w:tabs>
+      <w:spacing w:before="0" w:after="0" w:line="240" w:lineRule="auto"/>
+    </w:pPr>
+  </w:style>
+  <w:style w:type="character" w:customStyle="1" w:styleId="HeaderChar">
+    <w:name w:val="Header Char"/>
+    <w:basedOn w:val="DefaultParagraphFont"/>
+    <w:link w:val="Header"/>
+    <w:uiPriority w:val="99"/>
+    <w:rsid w:val="001D3EF2"/>
+  </w:style>
+  <w:style w:type="paragraph" w:styleId="Footer">
+    <w:name w:val="footer"/>
+    <w:basedOn w:val="Normal"/>
+    <w:link w:val="FooterChar"/>
+    <w:uiPriority w:val="99"/>
+    <w:unhideWhenUsed/>
+    <w:rsid w:val="001D3EF2"/>
+    <w:pPr>
+      <w:tabs>
+        <w:tab w:val="center" w:pos="4680"/>
+        <w:tab w:val="right" w:pos="9360"/>
+      </w:tabs>
+      <w:spacing w:before="0" w:after="0" w:line="240" w:lineRule="auto"/>
+    </w:pPr>
+  </w:style>
+  <w:style w:type="character" w:customStyle="1" w:styleId="FooterChar">
+    <w:name w:val="Footer Char"/>
+    <w:basedOn w:val="DefaultParagraphFont"/>
+    <w:link w:val="Footer"/>
+    <w:uiPriority w:val="99"/>
+    <w:rsid w:val="001D3EF2"/>
   </w:style>
 </w:styles>
 </file>
@@ -3993,7 +4372,7 @@
 </file>
 
 <file path=customXml/itemProps2.xml><?xml version="1.0" encoding="utf-8"?>
-<ds:datastoreItem xmlns:ds="http://schemas.openxmlformats.org/officeDocument/2006/customXml" ds:itemID="{F3092037-7152-4EBF-8B50-F03001CA8D0C}">
+<ds:datastoreItem xmlns:ds="http://schemas.openxmlformats.org/officeDocument/2006/customXml" ds:itemID="{B37AE701-7450-4BEA-A60C-69E3DB7B3323}">
   <ds:schemaRefs>
     <ds:schemaRef ds:uri="http://schemas.openxmlformats.org/officeDocument/2006/bibliography"/>
   </ds:schemaRefs>

</xml_diff>

<commit_message>
updated test docs wrt error messages in P.4ml (in progress)
</commit_message>
<xml_diff>
--- a/Doc/TestDocs/TestingFramework.docx
+++ b/Doc/TestDocs/TestingFramework.docx
@@ -371,260 +371,9 @@
       <w:r>
         <w:t xml:space="preserve"> Cardinality of the event</w:t>
       </w:r>
-    </w:p>
-    <w:p>
-      <w:pPr>
-        <w:pStyle w:val="ListParagraph"/>
-        <w:numPr>
-          <w:ilvl w:val="2"/>
-          <w:numId w:val="7"/>
-        </w:numPr>
-      </w:pPr>
-      <w:r>
-        <w:t xml:space="preserve"> Payload Type</w:t>
-      </w:r>
       <w:r>
         <w:t xml:space="preserve">: </w:t>
       </w:r>
-      <w:hyperlink r:id="rId9" w:tooltip="function_Typos" w:history="1">
-        <w:r>
-          <w:rPr>
-            <w:rStyle w:val="Hyperlink"/>
-          </w:rPr>
-          <w:t>invalid payload type (event expects no payload)</w:t>
-        </w:r>
-      </w:hyperlink>
-    </w:p>
-    <w:p>
-      <w:pPr>
-        <w:pStyle w:val="ListParagraph"/>
-        <w:numPr>
-          <w:ilvl w:val="2"/>
-          <w:numId w:val="7"/>
-        </w:numPr>
-        <w:rPr>
-          <w:rStyle w:val="Hyperlink"/>
-        </w:rPr>
-      </w:pPr>
-      <w:r>
-        <w:fldChar w:fldCharType="begin"/>
-      </w:r>
-      <w:r>
-        <w:instrText xml:space="preserve"> HYPERLINK "../../Tst/RegressionTests/Integration/Correct/Elevator/Elevator.p" \o "Elevator" </w:instrText>
-      </w:r>
-      <w:r>
-        <w:fldChar w:fldCharType="separate"/>
-      </w:r>
-      <w:r>
-        <w:rPr>
-          <w:rStyle w:val="Hyperlink"/>
-        </w:rPr>
-        <w:t xml:space="preserve"> Event declaration</w:t>
-      </w:r>
-      <w:r>
-        <w:rPr>
-          <w:rStyle w:val="Hyperlink"/>
-        </w:rPr>
-        <w:t xml:space="preserve"> </w:t>
-      </w:r>
-      <w:r>
-        <w:rPr>
-          <w:rStyle w:val="Hyperlink"/>
-        </w:rPr>
-        <w:t>with assume and assert</w:t>
-      </w:r>
-    </w:p>
-    <w:p>
-      <w:pPr>
-        <w:pStyle w:val="ListParagraph"/>
-        <w:numPr>
-          <w:ilvl w:val="1"/>
-          <w:numId w:val="7"/>
-        </w:numPr>
-      </w:pPr>
-      <w:r>
-        <w:fldChar w:fldCharType="end"/>
-      </w:r>
-      <w:r>
-        <w:t>Machine Declaration</w:t>
-      </w:r>
-    </w:p>
-    <w:p>
-      <w:pPr>
-        <w:pStyle w:val="ListParagraph"/>
-        <w:numPr>
-          <w:ilvl w:val="2"/>
-          <w:numId w:val="7"/>
-        </w:numPr>
-      </w:pPr>
-      <w:r>
-        <w:t xml:space="preserve"> Queue Size Constraint</w:t>
-      </w:r>
-      <w:r>
-        <w:t xml:space="preserve">: </w:t>
-      </w:r>
-      <w:hyperlink r:id="rId10" w:tooltip="TokenRing" w:history="1">
-        <w:r>
-          <w:rPr>
-            <w:rStyle w:val="Hyperlink"/>
-          </w:rPr>
-          <w:t>test1</w:t>
-        </w:r>
-      </w:hyperlink>
-    </w:p>
-    <w:p>
-      <w:pPr>
-        <w:pStyle w:val="ListParagraph"/>
-        <w:numPr>
-          <w:ilvl w:val="2"/>
-          <w:numId w:val="7"/>
-        </w:numPr>
-      </w:pPr>
-      <w:r>
-        <w:t xml:space="preserve"> Different types of Machines: </w:t>
-      </w:r>
-      <w:r>
-        <w:t>Re</w:t>
-      </w:r>
-      <w:r>
-        <w:t>a</w:t>
-      </w:r>
-      <w:r>
-        <w:t>l</w:t>
-      </w:r>
-      <w:r>
-        <w:t xml:space="preserve"> (</w:t>
-      </w:r>
-      <w:hyperlink r:id="rId11" w:tooltip="Actions_1" w:history="1">
-        <w:r>
-          <w:rPr>
-            <w:rStyle w:val="Hyperlink"/>
-          </w:rPr>
-          <w:t>test</w:t>
-        </w:r>
-      </w:hyperlink>
-      <w:r>
-        <w:t>1)</w:t>
-      </w:r>
-      <w:r>
-        <w:t xml:space="preserve">, </w:t>
-      </w:r>
-      <w:r>
-        <w:t xml:space="preserve">  </w:t>
-      </w:r>
-      <w:r>
-        <w:t>Mo</w:t>
-      </w:r>
-      <w:r>
-        <w:t>d</w:t>
-      </w:r>
-      <w:r>
-        <w:t>el</w:t>
-      </w:r>
-      <w:r>
-        <w:t xml:space="preserve"> (</w:t>
-      </w:r>
-      <w:hyperlink r:id="rId12" w:tooltip="Actions_1" w:history="1">
-        <w:r>
-          <w:rPr>
-            <w:rStyle w:val="Hyperlink"/>
-          </w:rPr>
-          <w:t>test1</w:t>
-        </w:r>
-      </w:hyperlink>
-      <w:r>
-        <w:t xml:space="preserve">, </w:t>
-      </w:r>
-      <w:hyperlink r:id="rId13" w:tooltip="TokenRing" w:history="1">
-        <w:r>
-          <w:rPr>
-            <w:rStyle w:val="Hyperlink"/>
-          </w:rPr>
-          <w:t>test2</w:t>
-        </w:r>
-      </w:hyperlink>
-      <w:r>
-        <w:t>)</w:t>
-      </w:r>
-      <w:r>
-        <w:t xml:space="preserve">, </w:t>
-      </w:r>
-      <w:r>
-        <w:t>Mon</w:t>
-      </w:r>
-      <w:r>
-        <w:t>i</w:t>
-      </w:r>
-      <w:r>
-        <w:t>tor</w:t>
-      </w:r>
-      <w:r>
-        <w:t xml:space="preserve"> (</w:t>
-      </w:r>
-      <w:hyperlink r:id="rId14" w:tooltip="Elevator" w:history="1">
-        <w:r>
-          <w:rPr>
-            <w:rStyle w:val="Hyperlink"/>
-          </w:rPr>
-          <w:t>test1</w:t>
-        </w:r>
-      </w:hyperlink>
-      <w:r>
-        <w:t>)</w:t>
-      </w:r>
-      <w:r>
-        <w:t>).</w:t>
-      </w:r>
-    </w:p>
-    <w:p>
-      <w:pPr>
-        <w:pStyle w:val="ListParagraph"/>
-        <w:numPr>
-          <w:ilvl w:val="2"/>
-          <w:numId w:val="7"/>
-        </w:numPr>
-      </w:pPr>
-      <w:r>
-        <w:t xml:space="preserve"> </w:t>
-      </w:r>
-      <w:r>
-        <w:t xml:space="preserve">Start state defined / </w:t>
-      </w:r>
-      <w:hyperlink r:id="rId15" w:tooltip="Duplicates" w:history="1">
-        <w:r>
-          <w:rPr>
-            <w:rStyle w:val="Hyperlink"/>
-          </w:rPr>
-          <w:t xml:space="preserve">not </w:t>
-        </w:r>
-        <w:r>
-          <w:rPr>
-            <w:rStyle w:val="Hyperlink"/>
-          </w:rPr>
-          <w:t>d</w:t>
-        </w:r>
-        <w:r>
-          <w:rPr>
-            <w:rStyle w:val="Hyperlink"/>
-          </w:rPr>
-          <w:t>efined</w:t>
-        </w:r>
-      </w:hyperlink>
-      <w:r>
-        <w:t>.</w:t>
-      </w:r>
-    </w:p>
-    <w:p>
-      <w:pPr>
-        <w:pStyle w:val="ListParagraph"/>
-        <w:numPr>
-          <w:ilvl w:val="2"/>
-          <w:numId w:val="7"/>
-        </w:numPr>
-      </w:pPr>
-      <w:r>
-        <w:t xml:space="preserve"> Monitors: </w:t>
-      </w:r>
     </w:p>
     <w:p>
       <w:pPr>
@@ -635,805 +384,14 @@
         </w:numPr>
       </w:pPr>
       <w:r>
-        <w:t xml:space="preserve">Hot/cold states: </w:t>
-      </w:r>
-      <w:hyperlink r:id="rId16" w:tooltip="PingPongMonitor" w:history="1">
-        <w:r>
-          <w:rPr>
-            <w:rStyle w:val="Hyperlink"/>
-          </w:rPr>
-          <w:t>test1</w:t>
-        </w:r>
-      </w:hyperlink>
-    </w:p>
-    <w:p>
-      <w:pPr>
-        <w:pStyle w:val="ListParagraph"/>
-        <w:numPr>
-          <w:ilvl w:val="3"/>
-          <w:numId w:val="7"/>
-        </w:numPr>
-      </w:pPr>
-      <w:r>
-        <w:t>N</w:t>
-      </w:r>
-      <w:r>
-        <w:t xml:space="preserve">ot allowed: </w:t>
-      </w:r>
-      <w:hyperlink r:id="rId17" w:tooltip="monitors" w:history="1">
-        <w:r>
-          <w:rPr>
-            <w:rStyle w:val="Hyperlink"/>
-          </w:rPr>
-          <w:t>new, se</w:t>
-        </w:r>
-        <w:r>
-          <w:rPr>
-            <w:rStyle w:val="Hyperlink"/>
-          </w:rPr>
-          <w:t>n</w:t>
-        </w:r>
-        <w:r>
-          <w:rPr>
-            <w:rStyle w:val="Hyperlink"/>
-          </w:rPr>
-          <w:t>d, push, pop, model functions, defer, default trans</w:t>
-        </w:r>
-      </w:hyperlink>
-    </w:p>
-    <w:p>
-      <w:pPr>
-        <w:pStyle w:val="ListParagraph"/>
-        <w:numPr>
-          <w:ilvl w:val="1"/>
-          <w:numId w:val="7"/>
-        </w:numPr>
-      </w:pPr>
-      <w:r>
-        <w:t>Variable Declaration</w:t>
-      </w:r>
-    </w:p>
-    <w:p>
-      <w:pPr>
-        <w:pStyle w:val="ListParagraph"/>
-        <w:numPr>
-          <w:ilvl w:val="1"/>
-          <w:numId w:val="7"/>
-        </w:numPr>
-      </w:pPr>
-      <w:r>
-        <w:t>Function Declaration</w:t>
-      </w:r>
-    </w:p>
-    <w:p>
-      <w:pPr>
-        <w:pStyle w:val="ListParagraph"/>
-        <w:numPr>
-          <w:ilvl w:val="2"/>
-          <w:numId w:val="7"/>
-        </w:numPr>
-      </w:pPr>
-      <w:r>
-        <w:t xml:space="preserve"> </w:t>
-      </w:r>
-      <w:r>
-        <w:t>Model functions</w:t>
-      </w:r>
-      <w:r>
-        <w:t xml:space="preserve">: </w:t>
-      </w:r>
-      <w:hyperlink r:id="rId18" w:tooltip="entryExit_1" w:history="1">
-        <w:r>
-          <w:rPr>
-            <w:rStyle w:val="Hyperlink"/>
-          </w:rPr>
-          <w:t>can</w:t>
-        </w:r>
-        <w:r>
-          <w:rPr>
-            <w:rStyle w:val="Hyperlink"/>
-          </w:rPr>
-          <w:t xml:space="preserve"> o</w:t>
-        </w:r>
-        <w:r>
-          <w:rPr>
-            <w:rStyle w:val="Hyperlink"/>
-          </w:rPr>
-          <w:t>n</w:t>
-        </w:r>
-        <w:r>
-          <w:rPr>
-            <w:rStyle w:val="Hyperlink"/>
-          </w:rPr>
-          <w:t xml:space="preserve">ly </w:t>
-        </w:r>
-        <w:r>
-          <w:rPr>
-            <w:rStyle w:val="Hyperlink"/>
-          </w:rPr>
-          <w:t xml:space="preserve">be declared </w:t>
-        </w:r>
-        <w:r>
-          <w:rPr>
-            <w:rStyle w:val="Hyperlink"/>
-          </w:rPr>
-          <w:t>in real machines</w:t>
-        </w:r>
-      </w:hyperlink>
-    </w:p>
-    <w:p>
-      <w:pPr>
-        <w:pStyle w:val="ListParagraph"/>
-        <w:numPr>
-          <w:ilvl w:val="2"/>
-          <w:numId w:val="7"/>
-        </w:numPr>
-      </w:pPr>
-      <w:hyperlink r:id="rId19" w:tooltip="function" w:history="1">
-        <w:r>
-          <w:rPr>
-            <w:rStyle w:val="Hyperlink"/>
-          </w:rPr>
-          <w:t>Wrong ty</w:t>
-        </w:r>
-        <w:r>
-          <w:rPr>
-            <w:rStyle w:val="Hyperlink"/>
-          </w:rPr>
-          <w:t>p</w:t>
-        </w:r>
-        <w:r>
-          <w:rPr>
-            <w:rStyle w:val="Hyperlink"/>
-          </w:rPr>
-          <w:t>e/number of function parameters or return value</w:t>
-        </w:r>
-      </w:hyperlink>
-    </w:p>
-    <w:p>
-      <w:pPr>
-        <w:pStyle w:val="ListParagraph"/>
-        <w:numPr>
-          <w:ilvl w:val="2"/>
-          <w:numId w:val="7"/>
-        </w:numPr>
-      </w:pPr>
-      <w:r>
-        <w:t xml:space="preserve"> </w:t>
-      </w:r>
-      <w:hyperlink r:id="rId20" w:tooltip="function_Typos" w:history="1">
-        <w:r>
-          <w:rPr>
-            <w:rStyle w:val="Hyperlink"/>
-          </w:rPr>
-          <w:t>Return</w:t>
-        </w:r>
-        <w:r>
-          <w:rPr>
-            <w:rStyle w:val="Hyperlink"/>
-          </w:rPr>
-          <w:t xml:space="preserve"> </w:t>
-        </w:r>
-        <w:r>
-          <w:rPr>
-            <w:rStyle w:val="Hyperlink"/>
-          </w:rPr>
-          <w:t>value has incorrect type (undeclared)</w:t>
-        </w:r>
-      </w:hyperlink>
-    </w:p>
-    <w:p>
-      <w:pPr>
-        <w:pStyle w:val="ListParagraph"/>
-        <w:numPr>
-          <w:ilvl w:val="2"/>
-          <w:numId w:val="7"/>
-        </w:numPr>
-        <w:rPr>
-          <w:rStyle w:val="Hyperlink"/>
-          <w:color w:val="auto"/>
-          <w:u w:val="none"/>
-        </w:rPr>
-      </w:pPr>
-      <w:r>
-        <w:t xml:space="preserve"> Data impure functions</w:t>
-      </w:r>
-      <w:r>
-        <w:t xml:space="preserve">: </w:t>
-      </w:r>
-      <w:hyperlink r:id="rId21" w:tooltip="lvalues.p" w:history="1">
-        <w:r>
-          <w:rPr>
-            <w:rStyle w:val="Hyperlink"/>
-          </w:rPr>
-          <w:t>test1</w:t>
-        </w:r>
-      </w:hyperlink>
-      <w:r>
-        <w:t xml:space="preserve">, </w:t>
-      </w:r>
-      <w:hyperlink r:id="rId22" w:tooltip="purity.p" w:history="1">
-        <w:r>
-          <w:rPr>
-            <w:rStyle w:val="Hyperlink"/>
-          </w:rPr>
-          <w:t>test2</w:t>
-        </w:r>
-      </w:hyperlink>
-      <w:r>
-        <w:rPr>
-          <w:rStyle w:val="Hyperlink"/>
-        </w:rPr>
-        <w:t xml:space="preserve">      </w:t>
-      </w:r>
-    </w:p>
-    <w:p>
-      <w:pPr>
-        <w:pStyle w:val="ListParagraph"/>
-        <w:numPr>
-          <w:ilvl w:val="2"/>
-          <w:numId w:val="7"/>
-        </w:numPr>
-      </w:pPr>
-      <w:r>
-        <w:t xml:space="preserve"> Types of formal and actual parameters: </w:t>
-      </w:r>
-      <w:hyperlink r:id="rId23" w:tooltip="functionAny" w:history="1">
-        <w:r>
-          <w:rPr>
-            <w:rStyle w:val="Hyperlink"/>
-          </w:rPr>
-          <w:t>any/int</w:t>
-        </w:r>
-      </w:hyperlink>
-      <w:r>
-        <w:t xml:space="preserve">, </w:t>
-      </w:r>
-    </w:p>
-    <w:p>
-      <w:pPr>
-        <w:pStyle w:val="ListParagraph"/>
-        <w:numPr>
-          <w:ilvl w:val="1"/>
-          <w:numId w:val="7"/>
-        </w:numPr>
-      </w:pPr>
-      <w:r>
-        <w:t>Anonymous Function Declaration</w:t>
-      </w:r>
-    </w:p>
-    <w:p>
-      <w:pPr>
-        <w:pStyle w:val="ListParagraph"/>
-        <w:numPr>
-          <w:ilvl w:val="2"/>
-          <w:numId w:val="7"/>
-        </w:numPr>
-      </w:pPr>
-      <w:r>
-        <w:t xml:space="preserve"> </w:t>
-      </w:r>
-      <w:r>
-        <w:t>Return values of anonymous functions</w:t>
-      </w:r>
-      <w:r>
-        <w:t xml:space="preserve">: </w:t>
-      </w:r>
-      <w:hyperlink r:id="rId24" w:tooltip="function" w:history="1">
-        <w:r>
-          <w:rPr>
-            <w:rStyle w:val="Hyperlink"/>
-          </w:rPr>
-          <w:t>cann</w:t>
-        </w:r>
-        <w:r>
-          <w:rPr>
-            <w:rStyle w:val="Hyperlink"/>
-          </w:rPr>
-          <w:t>o</w:t>
-        </w:r>
-        <w:r>
-          <w:rPr>
-            <w:rStyle w:val="Hyperlink"/>
-          </w:rPr>
-          <w:t>t return value</w:t>
-        </w:r>
-      </w:hyperlink>
-    </w:p>
-    <w:p>
-      <w:pPr>
-        <w:pStyle w:val="ListParagraph"/>
-        <w:numPr>
-          <w:ilvl w:val="1"/>
-          <w:numId w:val="7"/>
-        </w:numPr>
-      </w:pPr>
-      <w:r>
-        <w:t>State Declaration</w:t>
-      </w:r>
-    </w:p>
-    <w:p>
-      <w:pPr>
-        <w:pStyle w:val="ListParagraph"/>
-        <w:numPr>
-          <w:ilvl w:val="2"/>
-          <w:numId w:val="7"/>
-        </w:numPr>
-      </w:pPr>
-      <w:r>
-        <w:t xml:space="preserve"> Function as entry/exit </w:t>
-      </w:r>
-      <w:r>
-        <w:t>action</w:t>
-      </w:r>
-      <w:r>
-        <w:t xml:space="preserve">: </w:t>
-      </w:r>
-      <w:hyperlink r:id="rId25" w:tooltip="entryExit_2" w:history="1">
-        <w:r>
-          <w:rPr>
-            <w:rStyle w:val="Hyperlink"/>
-          </w:rPr>
-          <w:t xml:space="preserve">with </w:t>
-        </w:r>
-        <w:r>
-          <w:rPr>
-            <w:rStyle w:val="Hyperlink"/>
-          </w:rPr>
-          <w:t>a</w:t>
-        </w:r>
-        <w:r>
-          <w:rPr>
-            <w:rStyle w:val="Hyperlink"/>
-          </w:rPr>
-          <w:t>rguments</w:t>
-        </w:r>
-      </w:hyperlink>
-    </w:p>
-    <w:p>
-      <w:pPr>
-        <w:pStyle w:val="ListParagraph"/>
-        <w:numPr>
-          <w:ilvl w:val="2"/>
-          <w:numId w:val="7"/>
-        </w:numPr>
-      </w:pPr>
-      <w:hyperlink r:id="rId26" w:tooltip="entryExit_2" w:history="1">
-        <w:r>
-          <w:rPr>
-            <w:rStyle w:val="Hyperlink"/>
-          </w:rPr>
-          <w:t xml:space="preserve"> Undefin</w:t>
-        </w:r>
-        <w:r>
-          <w:rPr>
-            <w:rStyle w:val="Hyperlink"/>
-          </w:rPr>
-          <w:t>e</w:t>
-        </w:r>
-        <w:r>
-          <w:rPr>
-            <w:rStyle w:val="Hyperlink"/>
-          </w:rPr>
-          <w:t>d function as entry/exit action</w:t>
-        </w:r>
-      </w:hyperlink>
-    </w:p>
-    <w:p>
-      <w:pPr>
-        <w:pStyle w:val="ListParagraph"/>
-        <w:numPr>
-          <w:ilvl w:val="2"/>
-          <w:numId w:val="7"/>
-        </w:numPr>
-      </w:pPr>
-      <w:r>
-        <w:t xml:space="preserve"> </w:t>
-      </w:r>
-      <w:hyperlink r:id="rId27" w:tooltip="Elevator" w:history="1">
-        <w:r>
-          <w:rPr>
-            <w:rStyle w:val="Hyperlink"/>
-          </w:rPr>
-          <w:t>Hot/co</w:t>
-        </w:r>
-        <w:r>
-          <w:rPr>
-            <w:rStyle w:val="Hyperlink"/>
-          </w:rPr>
-          <w:t>l</w:t>
-        </w:r>
-        <w:r>
-          <w:rPr>
-            <w:rStyle w:val="Hyperlink"/>
-          </w:rPr>
-          <w:t>d states</w:t>
-        </w:r>
-      </w:hyperlink>
-    </w:p>
-    <w:p>
-      <w:pPr>
-        <w:pStyle w:val="ListParagraph"/>
-        <w:numPr>
-          <w:ilvl w:val="2"/>
-          <w:numId w:val="7"/>
-        </w:numPr>
-      </w:pPr>
-      <w:r>
-        <w:t xml:space="preserve"> Groups of states</w:t>
-      </w:r>
-      <w:hyperlink r:id="rId28" w:tooltip="Groups" w:history="1">
-        <w:r>
-          <w:rPr>
-            <w:rStyle w:val="Hyperlink"/>
-          </w:rPr>
-          <w:t>: no err</w:t>
-        </w:r>
-        <w:r>
-          <w:rPr>
-            <w:rStyle w:val="Hyperlink"/>
-          </w:rPr>
-          <w:t>o</w:t>
-        </w:r>
-        <w:r>
-          <w:rPr>
-            <w:rStyle w:val="Hyperlink"/>
-          </w:rPr>
-          <w:t>r</w:t>
-        </w:r>
-      </w:hyperlink>
-      <w:r>
-        <w:t>; error</w:t>
-      </w:r>
-    </w:p>
-    <w:p>
-      <w:pPr>
-        <w:pStyle w:val="ListParagraph"/>
-        <w:numPr>
-          <w:ilvl w:val="2"/>
-          <w:numId w:val="7"/>
-        </w:numPr>
-      </w:pPr>
-      <w:r>
-        <w:t xml:space="preserve"> Actions: </w:t>
-      </w:r>
-    </w:p>
-    <w:p>
-      <w:pPr>
-        <w:pStyle w:val="ListParagraph"/>
-        <w:numPr>
-          <w:ilvl w:val="3"/>
-          <w:numId w:val="7"/>
-        </w:numPr>
-      </w:pPr>
-      <w:hyperlink r:id="rId29" w:tooltip="monitors" w:history="1">
-        <w:r>
-          <w:rPr>
-            <w:rStyle w:val="Hyperlink"/>
-          </w:rPr>
-          <w:t>multiple acti</w:t>
-        </w:r>
-        <w:r>
-          <w:rPr>
-            <w:rStyle w:val="Hyperlink"/>
-          </w:rPr>
-          <w:t>o</w:t>
-        </w:r>
-        <w:r>
-          <w:rPr>
-            <w:rStyle w:val="Hyperlink"/>
-          </w:rPr>
-          <w:t>ns over</w:t>
-        </w:r>
-        <w:r>
-          <w:rPr>
-            <w:rStyle w:val="Hyperlink"/>
-          </w:rPr>
-          <w:t xml:space="preserve"> </w:t>
-        </w:r>
-        <w:r>
-          <w:rPr>
-            <w:rStyle w:val="Hyperlink"/>
-          </w:rPr>
-          <w:t>the same event</w:t>
-        </w:r>
-      </w:hyperlink>
-    </w:p>
-    <w:p>
-      <w:pPr>
-        <w:pStyle w:val="ListParagraph"/>
-        <w:numPr>
-          <w:ilvl w:val="3"/>
-          <w:numId w:val="7"/>
-        </w:numPr>
-        <w:rPr>
-          <w:rStyle w:val="Hyperlink"/>
-        </w:rPr>
-      </w:pPr>
-      <w:r>
-        <w:fldChar w:fldCharType="begin"/>
-      </w:r>
-      <w:r>
-        <w:instrText xml:space="preserve"> HYPERLINK "../../Tst/RegressionTests/Integration/DynamicError/Actions_1/Actions_1.p" \o "Actions_1" </w:instrText>
-      </w:r>
-      <w:r>
-        <w:fldChar w:fldCharType="separate"/>
-      </w:r>
-      <w:r>
-        <w:rPr>
-          <w:rStyle w:val="Hyperlink"/>
-        </w:rPr>
-        <w:t>Basic semantics of actions</w:t>
-      </w:r>
-    </w:p>
-    <w:p>
-      <w:pPr>
-        <w:pStyle w:val="ListParagraph"/>
-        <w:numPr>
-          <w:ilvl w:val="3"/>
-          <w:numId w:val="7"/>
-        </w:numPr>
-      </w:pPr>
-      <w:r>
-        <w:fldChar w:fldCharType="end"/>
-      </w:r>
-      <w:r>
-        <w:t xml:space="preserve">Exit actions: </w:t>
-      </w:r>
-      <w:hyperlink r:id="rId30" w:tooltip="AlonBug_fails" w:history="1">
-        <w:r>
-          <w:rPr>
-            <w:rStyle w:val="Hyperlink"/>
-          </w:rPr>
-          <w:t>exit actions are executed before "goto" transition,</w:t>
-        </w:r>
-      </w:hyperlink>
-    </w:p>
-    <w:p>
-      <w:pPr>
-        <w:pStyle w:val="ListParagraph"/>
-        <w:ind w:left="1728"/>
-      </w:pPr>
-      <w:r>
-        <w:t xml:space="preserve">        </w:t>
-      </w:r>
-      <w:r>
-        <w:t>exit actions are not executed</w:t>
-      </w:r>
-      <w:r>
-        <w:t xml:space="preserve">: </w:t>
-      </w:r>
-      <w:hyperlink r:id="rId31" w:tooltip="AlonBug.p" w:history="1">
-        <w:r>
-          <w:rPr>
-            <w:rStyle w:val="Hyperlink"/>
-          </w:rPr>
-          <w:t>test1</w:t>
-        </w:r>
-      </w:hyperlink>
-      <w:r>
-        <w:t>, …</w:t>
-      </w:r>
-    </w:p>
-    <w:p>
-      <w:pPr>
-        <w:pStyle w:val="ListParagraph"/>
-        <w:numPr>
-          <w:ilvl w:val="1"/>
-          <w:numId w:val="7"/>
-        </w:numPr>
-      </w:pPr>
-      <w:r>
-        <w:t>Transition Declaration</w:t>
-      </w:r>
-    </w:p>
-    <w:p>
-      <w:pPr>
-        <w:pStyle w:val="ListParagraph"/>
-        <w:numPr>
-          <w:ilvl w:val="2"/>
-          <w:numId w:val="7"/>
-        </w:numPr>
-      </w:pPr>
-      <w:r>
-        <w:t xml:space="preserve"> Different types of events {String, default, halt}</w:t>
-      </w:r>
-    </w:p>
-    <w:p>
-      <w:pPr>
-        <w:pStyle w:val="ListParagraph"/>
-        <w:numPr>
-          <w:ilvl w:val="2"/>
-          <w:numId w:val="7"/>
-        </w:numPr>
-      </w:pPr>
-      <w:r>
-        <w:t xml:space="preserve"> Different types of transitions</w:t>
-      </w:r>
-      <w:r>
-        <w:t>:</w:t>
-      </w:r>
-      <w:r>
-        <w:t xml:space="preserve"> normal or </w:t>
-      </w:r>
-      <w:r>
-        <w:t>push:</w:t>
-      </w:r>
-    </w:p>
-    <w:p>
-      <w:pPr>
-        <w:pStyle w:val="ListParagraph"/>
-        <w:numPr>
-          <w:ilvl w:val="3"/>
-          <w:numId w:val="7"/>
-        </w:numPr>
-        <w:rPr>
-          <w:rStyle w:val="Hyperlink"/>
-        </w:rPr>
-      </w:pPr>
-      <w:r>
-        <w:fldChar w:fldCharType="begin"/>
-      </w:r>
-      <w:r>
-        <w:instrText xml:space="preserve"> HYPERLINK "../../Tst/RegressionTests/Integration/DynamicError/PushStatement_1/PushStatement_1.p" \o "PushStatement_1" </w:instrText>
-      </w:r>
-      <w:r>
-        <w:fldChar w:fldCharType="separate"/>
-      </w:r>
-      <w:r>
-        <w:rPr>
-          <w:rStyle w:val="Hyperlink"/>
-        </w:rPr>
-        <w:t>Pairwi</w:t>
-      </w:r>
-      <w:r>
-        <w:rPr>
-          <w:rStyle w:val="Hyperlink"/>
-        </w:rPr>
-        <w:t>s</w:t>
-      </w:r>
-      <w:r>
-        <w:rPr>
-          <w:rStyle w:val="Hyperlink"/>
-        </w:rPr>
-        <w:t>e pu</w:t>
-      </w:r>
-      <w:r>
-        <w:rPr>
-          <w:rStyle w:val="Hyperlink"/>
-        </w:rPr>
-        <w:t>s</w:t>
-      </w:r>
-      <w:r>
-        <w:rPr>
-          <w:rStyle w:val="Hyperlink"/>
-        </w:rPr>
-        <w:t>h</w:t>
-      </w:r>
-      <w:r>
-        <w:rPr>
-          <w:rStyle w:val="Hyperlink"/>
-        </w:rPr>
-        <w:t>/pop in a loop</w:t>
-      </w:r>
-    </w:p>
-    <w:p>
-      <w:pPr>
-        <w:pStyle w:val="ListParagraph"/>
-        <w:numPr>
-          <w:ilvl w:val="3"/>
-          <w:numId w:val="7"/>
-        </w:numPr>
-      </w:pPr>
-      <w:r>
-        <w:fldChar w:fldCharType="end"/>
-      </w:r>
-      <w:r>
-        <w:t>G</w:t>
-      </w:r>
-      <w:r>
-        <w:t>oto transition</w:t>
-      </w:r>
-      <w:r>
-        <w:t xml:space="preserve">: </w:t>
-      </w:r>
-      <w:hyperlink r:id="rId32" w:tooltip="Actions_1" w:history="1">
-        <w:r>
-          <w:rPr>
-            <w:rStyle w:val="Hyperlink"/>
-          </w:rPr>
-          <w:t>basic syntax</w:t>
-        </w:r>
-      </w:hyperlink>
-      <w:r>
-        <w:t xml:space="preserve">, </w:t>
-      </w:r>
-      <w:hyperlink r:id="rId33" w:tooltip="TransDecl_DoDecl" w:history="1">
-        <w:r>
-          <w:rPr>
-            <w:rStyle w:val="Hyperlink"/>
-          </w:rPr>
-          <w:t>undefined event</w:t>
-        </w:r>
-      </w:hyperlink>
-      <w:r>
-        <w:t xml:space="preserve">, </w:t>
-      </w:r>
-    </w:p>
-    <w:p>
-      <w:pPr>
-        <w:pStyle w:val="ListParagraph"/>
-        <w:ind w:left="1728"/>
-      </w:pPr>
-      <w:r>
-        <w:t xml:space="preserve">        Goto with action: </w:t>
-      </w:r>
-      <w:hyperlink r:id="rId34" w:tooltip="TransDecl_DoDecl" w:history="1">
-        <w:r>
-          <w:rPr>
-            <w:rStyle w:val="Hyperlink"/>
-          </w:rPr>
-          <w:t>function cannot take</w:t>
-        </w:r>
-        <w:r>
-          <w:rPr>
-            <w:rStyle w:val="Hyperlink"/>
-          </w:rPr>
-          <w:t xml:space="preserve"> arguments</w:t>
-        </w:r>
-      </w:hyperlink>
-      <w:r>
-        <w:t xml:space="preserve">, </w:t>
-      </w:r>
-    </w:p>
-    <w:p>
-      <w:pPr>
-        <w:pStyle w:val="ListParagraph"/>
-        <w:ind w:left="1728"/>
-      </w:pPr>
-      <w:r>
-        <w:t xml:space="preserve">        </w:t>
-      </w:r>
-      <w:hyperlink r:id="rId35" w:tooltip="TransDecl_DoDecl" w:history="1">
-        <w:r>
-          <w:rPr>
-            <w:rStyle w:val="Hyperlink"/>
-          </w:rPr>
-          <w:t>transition function not defined</w:t>
-        </w:r>
-      </w:hyperlink>
-      <w:r>
-        <w:t xml:space="preserve">,  </w:t>
-      </w:r>
-      <w:hyperlink r:id="rId36" w:tooltip="Push_Pop_1" w:history="1">
-        <w:r>
-          <w:rPr>
-            <w:rStyle w:val="Hyperlink"/>
-          </w:rPr>
-          <w:t>assigment as action</w:t>
-        </w:r>
-      </w:hyperlink>
-      <w:r>
-        <w:t xml:space="preserve">, </w:t>
-      </w:r>
-    </w:p>
-    <w:p>
-      <w:pPr>
-        <w:pStyle w:val="ListParagraph"/>
-        <w:numPr>
-          <w:ilvl w:val="3"/>
-          <w:numId w:val="7"/>
-        </w:numPr>
-      </w:pPr>
-      <w:r>
-        <w:t xml:space="preserve">Push transition: </w:t>
-      </w:r>
-      <w:hyperlink r:id="rId37" w:tooltip="Actions_4" w:history="1">
-        <w:r>
-          <w:rPr>
-            <w:rStyle w:val="Hyperlink"/>
-          </w:rPr>
-          <w:t>overriding of action handlers by a pushed state</w:t>
+        <w:t xml:space="preserve">Assume Max Instances of an event: </w:t>
+      </w:r>
+      <w:hyperlink r:id="rId9" w:tooltip="MaxInstances_2" w:history="1">
+        <w:r>
+          <w:rPr>
+            <w:rStyle w:val="Hyperlink"/>
+          </w:rPr>
+          <w:t>syntax</w:t>
         </w:r>
       </w:hyperlink>
       <w:r>
@@ -1443,328 +401,7 @@
     <w:p>
       <w:pPr>
         <w:pStyle w:val="ListParagraph"/>
-        <w:ind w:left="2160"/>
-      </w:pPr>
-      <w:hyperlink r:id="rId38" w:tooltip="Actions_5" w:history="1">
-        <w:r>
-          <w:rPr>
-            <w:rStyle w:val="Hyperlink"/>
-          </w:rPr>
-          <w:t>inheritance of actions and not deferred-by-default</w:t>
-        </w:r>
-      </w:hyperlink>
-      <w:r>
-        <w:t xml:space="preserve">; </w:t>
-      </w:r>
-      <w:hyperlink r:id="rId39" w:tooltip="Actions_5" w:history="1">
-        <w:r>
-          <w:rPr>
-            <w:rStyle w:val="Hyperlink"/>
-          </w:rPr>
-          <w:t>inheritance of</w:t>
-        </w:r>
-        <w:r>
-          <w:rPr>
-            <w:rStyle w:val="Hyperlink"/>
-          </w:rPr>
-          <w:t xml:space="preserve"> actions but not of transitio</w:t>
-        </w:r>
-        <w:r>
-          <w:rPr>
-            <w:rStyle w:val="Hyperlink"/>
-          </w:rPr>
-          <w:t>ns</w:t>
-        </w:r>
-      </w:hyperlink>
-      <w:r>
-        <w:t>;</w:t>
-      </w:r>
-      <w:r>
-        <w:t xml:space="preserve">  </w:t>
-      </w:r>
-      <w:hyperlink r:id="rId40" w:tooltip="Actions_6" w:history="1">
-        <w:r>
-          <w:rPr>
-            <w:rStyle w:val="Hyperlink"/>
-          </w:rPr>
-          <w:t>payload with push transitions</w:t>
-        </w:r>
-      </w:hyperlink>
-    </w:p>
-    <w:p>
-      <w:pPr>
-        <w:pStyle w:val="ListParagraph"/>
-        <w:numPr>
-          <w:ilvl w:val="2"/>
-          <w:numId w:val="7"/>
-        </w:numPr>
-      </w:pPr>
-      <w:r>
-        <w:t xml:space="preserve"> Functions on transitions Anon or Named.</w:t>
-      </w:r>
-    </w:p>
-    <w:p>
-      <w:pPr>
-        <w:pStyle w:val="ListParagraph"/>
-        <w:numPr>
-          <w:ilvl w:val="2"/>
-          <w:numId w:val="7"/>
-        </w:numPr>
-      </w:pPr>
-      <w:hyperlink r:id="rId41" w:tooltip="anonFunction" w:history="1">
-        <w:r>
-          <w:rPr>
-            <w:rStyle w:val="Hyperlink"/>
-          </w:rPr>
-          <w:t xml:space="preserve"> Transition to undef</w:t>
-        </w:r>
-        <w:r>
-          <w:rPr>
-            <w:rStyle w:val="Hyperlink"/>
-          </w:rPr>
-          <w:t>i</w:t>
-        </w:r>
-        <w:r>
-          <w:rPr>
-            <w:rStyle w:val="Hyperlink"/>
-          </w:rPr>
-          <w:t>ned state</w:t>
-        </w:r>
-      </w:hyperlink>
-    </w:p>
-    <w:p>
-      <w:pPr>
-        <w:pStyle w:val="ListParagraph"/>
-        <w:numPr>
-          <w:ilvl w:val="1"/>
-          <w:numId w:val="7"/>
-        </w:numPr>
-      </w:pPr>
-      <w:r>
-        <w:t>Do Declaration</w:t>
-      </w:r>
-    </w:p>
-    <w:p>
-      <w:pPr>
-        <w:pStyle w:val="ListParagraph"/>
-        <w:numPr>
-          <w:ilvl w:val="2"/>
-          <w:numId w:val="7"/>
-        </w:numPr>
-      </w:pPr>
-      <w:r>
-        <w:t xml:space="preserve"> Actions on different types of events {String</w:t>
-      </w:r>
-      <w:r>
-        <w:t xml:space="preserve">, </w:t>
-      </w:r>
-      <w:hyperlink r:id="rId42" w:tooltip="anonFunction" w:history="1">
-        <w:r>
-          <w:rPr>
-            <w:rStyle w:val="Hyperlink"/>
-          </w:rPr>
-          <w:t>d</w:t>
-        </w:r>
-        <w:r>
-          <w:rPr>
-            <w:rStyle w:val="Hyperlink"/>
-          </w:rPr>
-          <w:t>e</w:t>
-        </w:r>
-        <w:r>
-          <w:rPr>
-            <w:rStyle w:val="Hyperlink"/>
-          </w:rPr>
-          <w:t>fault</w:t>
-        </w:r>
-      </w:hyperlink>
-      <w:r>
-        <w:t>, halt}</w:t>
-      </w:r>
-    </w:p>
-    <w:p>
-      <w:pPr>
-        <w:pStyle w:val="ListParagraph"/>
-        <w:numPr>
-          <w:ilvl w:val="2"/>
-          <w:numId w:val="7"/>
-        </w:numPr>
-      </w:pPr>
-      <w:r>
-        <w:t xml:space="preserve"> </w:t>
-      </w:r>
-      <w:r>
-        <w:t>Different types of actions defer, ignore or anon function or named function.</w:t>
-      </w:r>
-    </w:p>
-    <w:p>
-      <w:pPr>
-        <w:pStyle w:val="ListParagraph"/>
-        <w:numPr>
-          <w:ilvl w:val="3"/>
-          <w:numId w:val="7"/>
-        </w:numPr>
-      </w:pPr>
-      <w:r>
-        <w:t>Do decl: action on named function</w:t>
-      </w:r>
-      <w:r>
-        <w:t xml:space="preserve">: </w:t>
-      </w:r>
-      <w:hyperlink r:id="rId43" w:tooltip="Actions_1" w:history="1">
-        <w:r>
-          <w:rPr>
-            <w:rStyle w:val="Hyperlink"/>
-          </w:rPr>
-          <w:t>test1</w:t>
-        </w:r>
-      </w:hyperlink>
-      <w:r>
-        <w:t xml:space="preserve">, </w:t>
-      </w:r>
-      <w:r>
-        <w:t xml:space="preserve"> </w:t>
-      </w:r>
-    </w:p>
-    <w:p>
-      <w:pPr>
-        <w:pStyle w:val="ListParagraph"/>
-        <w:numPr>
-          <w:ilvl w:val="3"/>
-          <w:numId w:val="7"/>
-        </w:numPr>
-        <w:rPr>
-          <w:rStyle w:val="Hyperlink"/>
-          <w:color w:val="auto"/>
-          <w:u w:val="none"/>
-        </w:rPr>
-      </w:pPr>
-      <w:r>
-        <w:t xml:space="preserve">Explicit “defer”: </w:t>
-      </w:r>
-      <w:hyperlink r:id="rId44" w:tooltip="BangaloreToRedmond_Liveness" w:history="1">
-        <w:r>
-          <w:rPr>
-            <w:rStyle w:val="Hyperlink"/>
-          </w:rPr>
-          <w:t>test1</w:t>
-        </w:r>
-      </w:hyperlink>
-    </w:p>
-    <w:p>
-      <w:pPr>
-        <w:pStyle w:val="ListParagraph"/>
-        <w:numPr>
-          <w:ilvl w:val="2"/>
-          <w:numId w:val="7"/>
-        </w:numPr>
-      </w:pPr>
-      <w:r>
-        <w:t xml:space="preserve"> Do declaration: </w:t>
-      </w:r>
-      <w:hyperlink r:id="rId45" w:tooltip="TransDecl_DoDecl" w:history="1">
-        <w:r>
-          <w:rPr>
-            <w:rStyle w:val="Hyperlink"/>
-          </w:rPr>
-          <w:t>on unde</w:t>
-        </w:r>
-        <w:r>
-          <w:rPr>
-            <w:rStyle w:val="Hyperlink"/>
-          </w:rPr>
-          <w:t>f</w:t>
-        </w:r>
-        <w:r>
-          <w:rPr>
-            <w:rStyle w:val="Hyperlink"/>
-          </w:rPr>
-          <w:t>ined event</w:t>
-        </w:r>
-      </w:hyperlink>
-      <w:r>
-        <w:t xml:space="preserve">,  </w:t>
-      </w:r>
-      <w:hyperlink r:id="rId46" w:tooltip="TransDecl_DoDecl" w:history="1">
-        <w:r>
-          <w:rPr>
-            <w:rStyle w:val="Hyperlink"/>
-          </w:rPr>
-          <w:t xml:space="preserve">transition </w:t>
-        </w:r>
-        <w:r>
-          <w:rPr>
-            <w:rStyle w:val="Hyperlink"/>
-          </w:rPr>
-          <w:t>f</w:t>
-        </w:r>
-        <w:r>
-          <w:rPr>
-            <w:rStyle w:val="Hyperlink"/>
-          </w:rPr>
-          <w:t>u</w:t>
-        </w:r>
-        <w:r>
-          <w:rPr>
-            <w:rStyle w:val="Hyperlink"/>
-          </w:rPr>
-          <w:t>nction</w:t>
-        </w:r>
-        <w:r>
-          <w:rPr>
-            <w:rStyle w:val="Hyperlink"/>
-          </w:rPr>
-          <w:t xml:space="preserve"> not defined</w:t>
-        </w:r>
-      </w:hyperlink>
-      <w:r>
-        <w:t xml:space="preserve">, </w:t>
-      </w:r>
-    </w:p>
-    <w:p>
-      <w:pPr>
-        <w:pStyle w:val="ListParagraph"/>
-        <w:ind w:left="1224"/>
-      </w:pPr>
-      <w:hyperlink r:id="rId47" w:tooltip="TrasnDecl_DoDecl" w:history="1">
-        <w:r>
-          <w:rPr>
-            <w:rStyle w:val="Hyperlink"/>
-          </w:rPr>
-          <w:t>function cannot take arguments</w:t>
-        </w:r>
-      </w:hyperlink>
-    </w:p>
-    <w:p>
-      <w:pPr>
-        <w:pStyle w:val="ListParagraph"/>
-        <w:numPr>
-          <w:ilvl w:val="1"/>
-          <w:numId w:val="7"/>
-        </w:numPr>
-      </w:pPr>
-      <w:r>
-        <w:t>Assume Max Instances of an event</w:t>
-      </w:r>
-      <w:r>
-        <w:t xml:space="preserve">: </w:t>
-      </w:r>
-      <w:hyperlink r:id="rId48" w:tooltip="MaxInstances_2" w:history="1">
-        <w:r>
-          <w:rPr>
-            <w:rStyle w:val="Hyperlink"/>
-          </w:rPr>
-          <w:t>syntax</w:t>
-        </w:r>
-      </w:hyperlink>
-      <w:r>
-        <w:t xml:space="preserve">,  </w:t>
-      </w:r>
-    </w:p>
-    <w:p>
-      <w:pPr>
-        <w:pStyle w:val="ListParagraph"/>
-        <w:ind w:left="702"/>
+        <w:ind w:left="1440"/>
         <w:rPr>
           <w:rFonts w:ascii="Calibri" w:hAnsi="Calibri"/>
           <w:color w:val="000000"/>
@@ -1781,7 +418,7 @@
         </w:rPr>
         <w:t xml:space="preserve">number of instances greater than assumed: </w:t>
       </w:r>
-      <w:hyperlink r:id="rId49" w:tooltip="MaxInstances_3" w:history="1">
+      <w:hyperlink r:id="rId10" w:tooltip="MaxInstances_3" w:history="1">
         <w:r>
           <w:rPr>
             <w:rStyle w:val="Hyperlink"/>
@@ -1805,7 +442,7 @@
     <w:p>
       <w:pPr>
         <w:pStyle w:val="ListParagraph"/>
-        <w:ind w:left="702"/>
+        <w:ind w:left="1440"/>
       </w:pPr>
       <w:r>
         <w:rPr>
@@ -1814,58 +451,42 @@
           <w:sz w:val="22"/>
           <w:szCs w:val="22"/>
         </w:rPr>
-        <w:t xml:space="preserve">number of instances </w:t>
-      </w:r>
-      <w:r>
-        <w:rPr>
-          <w:rFonts w:ascii="Calibri" w:hAnsi="Calibri"/>
-          <w:color w:val="000000"/>
-          <w:sz w:val="22"/>
-          <w:szCs w:val="22"/>
-        </w:rPr>
-        <w:t xml:space="preserve">are not </w:t>
-      </w:r>
-      <w:r>
-        <w:rPr>
-          <w:rFonts w:ascii="Calibri" w:hAnsi="Calibri"/>
-          <w:color w:val="000000"/>
-          <w:sz w:val="22"/>
-          <w:szCs w:val="22"/>
-        </w:rPr>
-        <w:t>greater than assumed</w:t>
+        <w:t>number of instances are not greater than assumed</w:t>
       </w:r>
       <w:r>
         <w:t xml:space="preserve">: </w:t>
       </w:r>
-      <w:hyperlink r:id="rId50" w:tooltip="BangaloreToRedmond_Liveness" w:history="1">
-        <w:r>
-          <w:rPr>
-            <w:rStyle w:val="Hyperlink"/>
-          </w:rPr>
-          <w:t>te</w:t>
-        </w:r>
-        <w:r>
-          <w:rPr>
-            <w:rStyle w:val="Hyperlink"/>
-          </w:rPr>
-          <w:t>s</w:t>
-        </w:r>
-        <w:r>
-          <w:rPr>
-            <w:rStyle w:val="Hyperlink"/>
-          </w:rPr>
-          <w:t>t1</w:t>
+      <w:hyperlink r:id="rId11" w:tooltip="BangaloreToRedmond_Liveness" w:history="1">
+        <w:r>
+          <w:rPr>
+            <w:rStyle w:val="Hyperlink"/>
+          </w:rPr>
+          <w:t>test1</w:t>
         </w:r>
       </w:hyperlink>
       <w:r>
         <w:t xml:space="preserve"> (“assume 1”)</w:t>
       </w:r>
-    </w:p>
-    <w:p>
-      <w:pPr>
-        <w:pStyle w:val="ListParagraph"/>
-        <w:numPr>
-          <w:ilvl w:val="1"/>
+      <w:r>
+        <w:t xml:space="preserve">, </w:t>
+      </w:r>
+      <w:hyperlink r:id="rId12" w:tooltip="Elevator" w:history="1">
+        <w:r>
+          <w:rPr>
+            <w:rStyle w:val="Hyperlink"/>
+          </w:rPr>
+          <w:t>test2</w:t>
+        </w:r>
+      </w:hyperlink>
+      <w:r>
+        <w:t xml:space="preserve"> (“assume 1”)</w:t>
+      </w:r>
+    </w:p>
+    <w:p>
+      <w:pPr>
+        <w:pStyle w:val="ListParagraph"/>
+        <w:numPr>
+          <w:ilvl w:val="3"/>
           <w:numId w:val="7"/>
         </w:numPr>
         <w:rPr>
@@ -1875,15 +496,9 @@
         </w:rPr>
       </w:pPr>
       <w:r>
-        <w:t xml:space="preserve"> </w:t>
-      </w:r>
-      <w:r>
-        <w:t>A</w:t>
-      </w:r>
-      <w:r>
-        <w:t xml:space="preserve">ssert Max Instances of an event: </w:t>
-      </w:r>
-      <w:hyperlink r:id="rId51" w:tooltip="MaxInstances_2" w:history="1">
+        <w:t xml:space="preserve">Assert Max Instances of an event: </w:t>
+      </w:r>
+      <w:hyperlink r:id="rId13" w:tooltip="MaxInstances_2" w:history="1">
         <w:r>
           <w:rPr>
             <w:rStyle w:val="Hyperlink"/>
@@ -1901,7 +516,7 @@
     <w:p>
       <w:pPr>
         <w:pStyle w:val="ListParagraph"/>
-        <w:ind w:left="702"/>
+        <w:ind w:left="1440"/>
       </w:pPr>
       <w:r>
         <w:rPr>
@@ -1909,7 +524,7 @@
           <w:sz w:val="22"/>
           <w:szCs w:val="22"/>
         </w:rPr>
-        <w:t>number of insta</w:t>
+        <w:t xml:space="preserve">number of instances </w:t>
       </w:r>
       <w:r>
         <w:rPr>
@@ -1917,7 +532,7 @@
           <w:sz w:val="22"/>
           <w:szCs w:val="22"/>
         </w:rPr>
-        <w:t>n</w:t>
+        <w:t xml:space="preserve">are </w:t>
       </w:r>
       <w:r>
         <w:rPr>
@@ -1925,12 +540,12 @@
           <w:sz w:val="22"/>
           <w:szCs w:val="22"/>
         </w:rPr>
-        <w:t>ces greater than asserted</w:t>
+        <w:t>greater than asserted</w:t>
       </w:r>
       <w:r>
         <w:t xml:space="preserve">: </w:t>
       </w:r>
-      <w:hyperlink r:id="rId52" w:tooltip="MaxInstances_1" w:history="1">
+      <w:hyperlink r:id="rId14" w:tooltip="MaxInstances_1" w:history="1">
         <w:r>
           <w:rPr>
             <w:rStyle w:val="Hyperlink"/>
@@ -1941,7 +556,7 @@
       <w:r>
         <w:t xml:space="preserve">, </w:t>
       </w:r>
-      <w:hyperlink r:id="rId53" w:tooltip="TokenRing" w:history="1">
+      <w:hyperlink r:id="rId15" w:tooltip="TokenRing" w:history="1">
         <w:r>
           <w:rPr>
             <w:rStyle w:val="Hyperlink"/>
@@ -1950,16 +565,13 @@
         </w:r>
       </w:hyperlink>
       <w:r>
-        <w:t xml:space="preserve"> (“assert 1”), </w:t>
-      </w:r>
-      <w:r>
-        <w:t>…</w:t>
-      </w:r>
-    </w:p>
-    <w:p>
-      <w:pPr>
-        <w:pStyle w:val="ListParagraph"/>
-        <w:ind w:left="702"/>
+        <w:t xml:space="preserve"> (“assert 1”), …</w:t>
+      </w:r>
+    </w:p>
+    <w:p>
+      <w:pPr>
+        <w:pStyle w:val="ListParagraph"/>
+        <w:ind w:left="1440"/>
       </w:pPr>
       <w:r>
         <w:rPr>
@@ -1975,7 +587,7 @@
           <w:sz w:val="22"/>
           <w:szCs w:val="22"/>
         </w:rPr>
-        <w:t xml:space="preserve">are </w:t>
+        <w:t xml:space="preserve">are not </w:t>
       </w:r>
       <w:r>
         <w:rPr>
@@ -1983,23 +595,12 @@
           <w:sz w:val="22"/>
           <w:szCs w:val="22"/>
         </w:rPr>
-        <w:t xml:space="preserve">not </w:t>
-      </w:r>
-      <w:r>
-        <w:rPr>
-          <w:rFonts w:ascii="Calibri" w:hAnsi="Calibri"/>
-          <w:sz w:val="22"/>
-          <w:szCs w:val="22"/>
-        </w:rPr>
         <w:t>greater than asserted</w:t>
       </w:r>
       <w:r>
-        <w:t>:</w:t>
-      </w:r>
-      <w:r>
-        <w:t xml:space="preserve"> </w:t>
-      </w:r>
-      <w:hyperlink r:id="rId54" w:tooltip="BangaloreToRedmond" w:history="1">
+        <w:t xml:space="preserve">: </w:t>
+      </w:r>
+      <w:hyperlink r:id="rId16" w:tooltip="BangaloreToRedmond" w:history="1">
         <w:r>
           <w:rPr>
             <w:rStyle w:val="Hyperlink"/>
@@ -2010,7 +611,7 @@
       <w:r>
         <w:t xml:space="preserve"> (“assert 2”), </w:t>
       </w:r>
-      <w:hyperlink r:id="rId55" w:tooltip="BangaloreToRedmond_Liveness" w:history="1">
+      <w:hyperlink r:id="rId17" w:tooltip="BangaloreToRedmond_Liveness" w:history="1">
         <w:r>
           <w:rPr>
             <w:rStyle w:val="Hyperlink"/>
@@ -2025,14 +626,14 @@
     <w:p>
       <w:pPr>
         <w:pStyle w:val="ListParagraph"/>
-        <w:ind w:left="702"/>
+        <w:ind w:left="1440"/>
         <w:rPr>
           <w:rStyle w:val="Hyperlink"/>
           <w:color w:val="auto"/>
           <w:u w:val="none"/>
         </w:rPr>
       </w:pPr>
-      <w:hyperlink r:id="rId56" w:tooltip="PingPong" w:history="1">
+      <w:hyperlink r:id="rId18" w:tooltip="PingPong" w:history="1">
         <w:r>
           <w:rPr>
             <w:rStyle w:val="Hyperlink"/>
@@ -2043,7 +644,7 @@
       <w:r>
         <w:t xml:space="preserve"> (“assert 1”), </w:t>
       </w:r>
-      <w:hyperlink r:id="rId57" w:tooltip="PingPongDingDong" w:history="1">
+      <w:hyperlink r:id="rId19" w:tooltip="PingPongDingDong" w:history="1">
         <w:r>
           <w:rPr>
             <w:rStyle w:val="Hyperlink"/>
@@ -2054,6 +655,87 @@
       <w:r>
         <w:t xml:space="preserve"> (“assert 1”)</w:t>
       </w:r>
+      <w:r>
+        <w:t xml:space="preserve">, </w:t>
+      </w:r>
+      <w:hyperlink r:id="rId20" w:tooltip="Elevator" w:history="1">
+        <w:r>
+          <w:rPr>
+            <w:rStyle w:val="Hyperlink"/>
+          </w:rPr>
+          <w:t>test5</w:t>
+        </w:r>
+      </w:hyperlink>
+      <w:r>
+        <w:t xml:space="preserve"> (“assert 1”)</w:t>
+      </w:r>
+    </w:p>
+    <w:p>
+      <w:pPr>
+        <w:pStyle w:val="ListParagraph"/>
+        <w:ind w:left="1224"/>
+      </w:pPr>
+    </w:p>
+    <w:p>
+      <w:pPr>
+        <w:pStyle w:val="ListParagraph"/>
+        <w:numPr>
+          <w:ilvl w:val="2"/>
+          <w:numId w:val="7"/>
+        </w:numPr>
+        <w:rPr>
+          <w:rStyle w:val="Hyperlink"/>
+          <w:color w:val="auto"/>
+          <w:u w:val="none"/>
+        </w:rPr>
+      </w:pPr>
+      <w:r>
+        <w:t xml:space="preserve"> Payload Type</w:t>
+      </w:r>
+      <w:r>
+        <w:t xml:space="preserve">: </w:t>
+      </w:r>
+      <w:hyperlink r:id="rId21" w:tooltip="function_Typos" w:history="1">
+        <w:r>
+          <w:rPr>
+            <w:rStyle w:val="Hyperlink"/>
+          </w:rPr>
+          <w:t>invalid payload type (event expects no payload)</w:t>
+        </w:r>
+      </w:hyperlink>
+      <w:r>
+        <w:rPr>
+          <w:rStyle w:val="Hyperlink"/>
+        </w:rPr>
+        <w:t xml:space="preserve">; </w:t>
+      </w:r>
+    </w:p>
+    <w:p>
+      <w:pPr>
+        <w:pStyle w:val="ListParagraph"/>
+        <w:ind w:left="1224"/>
+        <w:rPr>
+          <w:b/>
+        </w:rPr>
+      </w:pPr>
+      <w:r>
+        <w:rPr>
+          <w:rStyle w:val="Hyperlink"/>
+          <w:b/>
+          <w:color w:val="auto"/>
+          <w:u w:val="none"/>
+        </w:rPr>
+        <w:t xml:space="preserve">incompatible </w:t>
+      </w:r>
+      <w:r>
+        <w:rPr>
+          <w:rStyle w:val="Hyperlink"/>
+          <w:b/>
+          <w:color w:val="auto"/>
+          <w:u w:val="none"/>
+        </w:rPr>
+        <w:t>payload type</w:t>
+      </w:r>
     </w:p>
     <w:p>
       <w:pPr>
@@ -2064,6 +746,1524 @@
         </w:numPr>
       </w:pPr>
       <w:r>
+        <w:t>Machine Declaration</w:t>
+      </w:r>
+    </w:p>
+    <w:p>
+      <w:pPr>
+        <w:pStyle w:val="ListParagraph"/>
+        <w:numPr>
+          <w:ilvl w:val="2"/>
+          <w:numId w:val="7"/>
+        </w:numPr>
+      </w:pPr>
+      <w:r>
+        <w:t xml:space="preserve"> Queue Size Constraint</w:t>
+      </w:r>
+      <w:r>
+        <w:t xml:space="preserve">: </w:t>
+      </w:r>
+      <w:hyperlink r:id="rId22" w:tooltip="TokenRing" w:history="1">
+        <w:r>
+          <w:rPr>
+            <w:rStyle w:val="Hyperlink"/>
+          </w:rPr>
+          <w:t>test1</w:t>
+        </w:r>
+      </w:hyperlink>
+    </w:p>
+    <w:p>
+      <w:pPr>
+        <w:pStyle w:val="ListParagraph"/>
+        <w:numPr>
+          <w:ilvl w:val="2"/>
+          <w:numId w:val="7"/>
+        </w:numPr>
+      </w:pPr>
+      <w:r>
+        <w:t xml:space="preserve"> Different types of Machines: </w:t>
+      </w:r>
+      <w:r>
+        <w:t>Real</w:t>
+      </w:r>
+      <w:r>
+        <w:t xml:space="preserve"> (</w:t>
+      </w:r>
+      <w:hyperlink r:id="rId23" w:tooltip="Actions_1" w:history="1">
+        <w:r>
+          <w:rPr>
+            <w:rStyle w:val="Hyperlink"/>
+          </w:rPr>
+          <w:t>test</w:t>
+        </w:r>
+      </w:hyperlink>
+      <w:r>
+        <w:t>1)</w:t>
+      </w:r>
+      <w:r>
+        <w:t xml:space="preserve">, </w:t>
+      </w:r>
+      <w:r>
+        <w:t xml:space="preserve">  </w:t>
+      </w:r>
+      <w:r>
+        <w:t>Model</w:t>
+      </w:r>
+      <w:r>
+        <w:t xml:space="preserve"> (</w:t>
+      </w:r>
+      <w:hyperlink r:id="rId24" w:tooltip="Actions_1" w:history="1">
+        <w:r>
+          <w:rPr>
+            <w:rStyle w:val="Hyperlink"/>
+          </w:rPr>
+          <w:t>test1</w:t>
+        </w:r>
+      </w:hyperlink>
+      <w:r>
+        <w:t xml:space="preserve">, </w:t>
+      </w:r>
+      <w:hyperlink r:id="rId25" w:tooltip="TokenRing" w:history="1">
+        <w:r>
+          <w:rPr>
+            <w:rStyle w:val="Hyperlink"/>
+          </w:rPr>
+          <w:t>test2</w:t>
+        </w:r>
+      </w:hyperlink>
+      <w:r>
+        <w:t>)</w:t>
+      </w:r>
+      <w:r>
+        <w:t xml:space="preserve">, </w:t>
+      </w:r>
+      <w:r>
+        <w:t>Monitor</w:t>
+      </w:r>
+      <w:r>
+        <w:t xml:space="preserve"> (</w:t>
+      </w:r>
+      <w:hyperlink r:id="rId26" w:tooltip="Elevator" w:history="1">
+        <w:r>
+          <w:rPr>
+            <w:rStyle w:val="Hyperlink"/>
+          </w:rPr>
+          <w:t>test1</w:t>
+        </w:r>
+      </w:hyperlink>
+      <w:r>
+        <w:t>)</w:t>
+      </w:r>
+      <w:r>
+        <w:t>).</w:t>
+      </w:r>
+    </w:p>
+    <w:p>
+      <w:pPr>
+        <w:pStyle w:val="ListParagraph"/>
+        <w:numPr>
+          <w:ilvl w:val="2"/>
+          <w:numId w:val="7"/>
+        </w:numPr>
+      </w:pPr>
+      <w:r>
+        <w:t xml:space="preserve"> </w:t>
+      </w:r>
+      <w:r>
+        <w:t xml:space="preserve">Start state </w:t>
+      </w:r>
+      <w:hyperlink r:id="rId27" w:tooltip="Actions_1" w:history="1">
+        <w:r>
+          <w:rPr>
+            <w:rStyle w:val="Hyperlink"/>
+          </w:rPr>
+          <w:t>defined</w:t>
+        </w:r>
+      </w:hyperlink>
+      <w:r>
+        <w:t xml:space="preserve"> / </w:t>
+      </w:r>
+      <w:hyperlink r:id="rId28" w:tooltip="Duplicates" w:history="1">
+        <w:r>
+          <w:rPr>
+            <w:rStyle w:val="Hyperlink"/>
+          </w:rPr>
+          <w:t>not defined</w:t>
+        </w:r>
+      </w:hyperlink>
+      <w:r>
+        <w:t>.</w:t>
+      </w:r>
+    </w:p>
+    <w:p>
+      <w:pPr>
+        <w:pStyle w:val="ListParagraph"/>
+        <w:numPr>
+          <w:ilvl w:val="2"/>
+          <w:numId w:val="7"/>
+        </w:numPr>
+      </w:pPr>
+      <w:r>
+        <w:t xml:space="preserve"> Monitors: </w:t>
+      </w:r>
+    </w:p>
+    <w:p>
+      <w:pPr>
+        <w:pStyle w:val="ListParagraph"/>
+        <w:numPr>
+          <w:ilvl w:val="3"/>
+          <w:numId w:val="7"/>
+        </w:numPr>
+      </w:pPr>
+      <w:r>
+        <w:t xml:space="preserve">Hot/cold states: </w:t>
+      </w:r>
+      <w:hyperlink r:id="rId29" w:tooltip="PingPongMonitor" w:history="1">
+        <w:r>
+          <w:rPr>
+            <w:rStyle w:val="Hyperlink"/>
+          </w:rPr>
+          <w:t>test1</w:t>
+        </w:r>
+      </w:hyperlink>
+    </w:p>
+    <w:p>
+      <w:pPr>
+        <w:pStyle w:val="ListParagraph"/>
+        <w:numPr>
+          <w:ilvl w:val="3"/>
+          <w:numId w:val="7"/>
+        </w:numPr>
+        <w:rPr>
+          <w:rStyle w:val="Hyperlink"/>
+          <w:color w:val="auto"/>
+          <w:u w:val="none"/>
+        </w:rPr>
+      </w:pPr>
+      <w:r>
+        <w:t>N</w:t>
+      </w:r>
+      <w:r>
+        <w:t>ot allowed</w:t>
+      </w:r>
+      <w:r>
+        <w:t xml:space="preserve"> constructs</w:t>
+      </w:r>
+      <w:r>
+        <w:t xml:space="preserve">: </w:t>
+      </w:r>
+      <w:hyperlink r:id="rId30" w:tooltip="monitors" w:history="1">
+        <w:r>
+          <w:rPr>
+            <w:rStyle w:val="Hyperlink"/>
+          </w:rPr>
+          <w:t>new, send, push, pop, model functions, defer, default trans</w:t>
+        </w:r>
+      </w:hyperlink>
+      <w:r>
+        <w:rPr>
+          <w:rStyle w:val="Hyperlink"/>
+        </w:rPr>
+        <w:t xml:space="preserve">; </w:t>
+      </w:r>
+      <w:r>
+        <w:rPr>
+          <w:rStyle w:val="Hyperlink"/>
+          <w:color w:val="auto"/>
+          <w:u w:val="none"/>
+        </w:rPr>
+        <w:t xml:space="preserve">    </w:t>
+      </w:r>
+      <w:r>
+        <w:rPr>
+          <w:rStyle w:val="Hyperlink"/>
+          <w:b/>
+          <w:color w:val="auto"/>
+          <w:u w:val="none"/>
+        </w:rPr>
+        <w:t>monitors cannot refer to “this”</w:t>
+      </w:r>
+    </w:p>
+    <w:p>
+      <w:pPr>
+        <w:pStyle w:val="ListParagraph"/>
+        <w:numPr>
+          <w:ilvl w:val="2"/>
+          <w:numId w:val="7"/>
+        </w:numPr>
+      </w:pPr>
+      <w:r>
+        <w:t xml:space="preserve"> No main machine declared</w:t>
+      </w:r>
+      <w:r>
+        <w:t xml:space="preserve">: </w:t>
+      </w:r>
+      <w:hyperlink r:id="rId31" w:tooltip="purity" w:history="1">
+        <w:r>
+          <w:rPr>
+            <w:rStyle w:val="Hyperlink"/>
+          </w:rPr>
+          <w:t>test1</w:t>
+        </w:r>
+      </w:hyperlink>
+      <w:r>
+        <w:t xml:space="preserve">, </w:t>
+      </w:r>
+      <w:hyperlink r:id="rId32" w:tooltip="lvalues" w:history="1">
+        <w:r>
+          <w:rPr>
+            <w:rStyle w:val="Hyperlink"/>
+          </w:rPr>
+          <w:t>test2</w:t>
+        </w:r>
+      </w:hyperlink>
+      <w:r>
+        <w:t xml:space="preserve">, </w:t>
+      </w:r>
+      <w:hyperlink r:id="rId33" w:tooltip="fields" w:history="1">
+        <w:r>
+          <w:rPr>
+            <w:rStyle w:val="Hyperlink"/>
+          </w:rPr>
+          <w:t>test3</w:t>
+        </w:r>
+      </w:hyperlink>
+    </w:p>
+    <w:p>
+      <w:pPr>
+        <w:pStyle w:val="ListParagraph"/>
+        <w:numPr>
+          <w:ilvl w:val="2"/>
+          <w:numId w:val="7"/>
+        </w:numPr>
+      </w:pPr>
+      <w:r>
+        <w:t xml:space="preserve"> Multiple main machines declared</w:t>
+      </w:r>
+      <w:r>
+        <w:t xml:space="preserve">: </w:t>
+      </w:r>
+      <w:r>
+        <w:rPr>
+          <w:b/>
+        </w:rPr>
+        <w:t>test1</w:t>
+      </w:r>
+    </w:p>
+    <w:p>
+      <w:pPr>
+        <w:pStyle w:val="ListParagraph"/>
+        <w:numPr>
+          <w:ilvl w:val="2"/>
+          <w:numId w:val="7"/>
+        </w:numPr>
+      </w:pPr>
+      <w:r>
+        <w:rPr>
+          <w:b/>
+        </w:rPr>
+        <w:t xml:space="preserve"> </w:t>
+      </w:r>
+      <w:r>
+        <w:t xml:space="preserve">No start state in machine: </w:t>
+      </w:r>
+      <w:hyperlink r:id="rId34" w:tooltip="Duplicates" w:history="1">
+        <w:r>
+          <w:rPr>
+            <w:rStyle w:val="Hyperlink"/>
+          </w:rPr>
+          <w:t>test</w:t>
+        </w:r>
+      </w:hyperlink>
+      <w:r>
+        <w:t xml:space="preserve">, </w:t>
+      </w:r>
+      <w:hyperlink r:id="rId35" w:tooltip="purity" w:history="1">
+        <w:r>
+          <w:rPr>
+            <w:rStyle w:val="Hyperlink"/>
+          </w:rPr>
+          <w:t>test2</w:t>
+        </w:r>
+      </w:hyperlink>
+      <w:r>
+        <w:t xml:space="preserve">, </w:t>
+      </w:r>
+      <w:hyperlink r:id="rId36" w:tooltip="lvalues" w:history="1">
+        <w:r>
+          <w:rPr>
+            <w:rStyle w:val="Hyperlink"/>
+          </w:rPr>
+          <w:t>test3</w:t>
+        </w:r>
+      </w:hyperlink>
+      <w:r>
+        <w:t xml:space="preserve">, </w:t>
+      </w:r>
+      <w:hyperlink r:id="rId37" w:tooltip="fields" w:history="1">
+        <w:r>
+          <w:rPr>
+            <w:rStyle w:val="Hyperlink"/>
+          </w:rPr>
+          <w:t>test4</w:t>
+        </w:r>
+      </w:hyperlink>
+      <w:r>
+        <w:t xml:space="preserve">, </w:t>
+      </w:r>
+      <w:hyperlink r:id="rId38" w:tooltip="function_Typos" w:history="1">
+        <w:r>
+          <w:rPr>
+            <w:rStyle w:val="Hyperlink"/>
+          </w:rPr>
+          <w:t>test5</w:t>
+        </w:r>
+      </w:hyperlink>
+    </w:p>
+    <w:p>
+      <w:pPr>
+        <w:pStyle w:val="ListParagraph"/>
+        <w:numPr>
+          <w:ilvl w:val="1"/>
+          <w:numId w:val="7"/>
+        </w:numPr>
+      </w:pPr>
+      <w:r>
+        <w:t>Variable Declaration</w:t>
+      </w:r>
+    </w:p>
+    <w:p>
+      <w:pPr>
+        <w:pStyle w:val="ListParagraph"/>
+        <w:numPr>
+          <w:ilvl w:val="1"/>
+          <w:numId w:val="7"/>
+        </w:numPr>
+      </w:pPr>
+      <w:r>
+        <w:t>Function Declaration</w:t>
+      </w:r>
+    </w:p>
+    <w:p>
+      <w:pPr>
+        <w:pStyle w:val="ListParagraph"/>
+        <w:numPr>
+          <w:ilvl w:val="2"/>
+          <w:numId w:val="7"/>
+        </w:numPr>
+      </w:pPr>
+      <w:r>
+        <w:t xml:space="preserve"> </w:t>
+      </w:r>
+      <w:r>
+        <w:t>Model functions</w:t>
+      </w:r>
+      <w:r>
+        <w:t xml:space="preserve">: </w:t>
+      </w:r>
+      <w:r>
+        <w:t>can</w:t>
+      </w:r>
+      <w:r>
+        <w:t xml:space="preserve"> only </w:t>
+      </w:r>
+      <w:r>
+        <w:t xml:space="preserve">be declared </w:t>
+      </w:r>
+      <w:r>
+        <w:t>in real machines</w:t>
+      </w:r>
+      <w:r>
+        <w:t xml:space="preserve"> (</w:t>
+      </w:r>
+      <w:hyperlink r:id="rId39" w:tooltip="entryExit_1" w:history="1">
+        <w:r>
+          <w:rPr>
+            <w:rStyle w:val="Hyperlink"/>
+          </w:rPr>
+          <w:t>test1</w:t>
+        </w:r>
+      </w:hyperlink>
+      <w:r>
+        <w:t xml:space="preserve">, </w:t>
+      </w:r>
+      <w:hyperlink r:id="rId40" w:tooltip="monitors" w:history="1">
+        <w:r>
+          <w:rPr>
+            <w:rStyle w:val="Hyperlink"/>
+          </w:rPr>
+          <w:t>test2</w:t>
+        </w:r>
+      </w:hyperlink>
+      <w:r>
+        <w:t>)</w:t>
+      </w:r>
+    </w:p>
+    <w:p>
+      <w:pPr>
+        <w:pStyle w:val="ListParagraph"/>
+        <w:numPr>
+          <w:ilvl w:val="2"/>
+          <w:numId w:val="7"/>
+        </w:numPr>
+      </w:pPr>
+      <w:hyperlink r:id="rId41" w:tooltip="function" w:history="1">
+        <w:r>
+          <w:rPr>
+            <w:rStyle w:val="Hyperlink"/>
+          </w:rPr>
+          <w:t>Wrong type/number of function parameters or return value</w:t>
+        </w:r>
+      </w:hyperlink>
+    </w:p>
+    <w:p>
+      <w:pPr>
+        <w:pStyle w:val="ListParagraph"/>
+        <w:numPr>
+          <w:ilvl w:val="2"/>
+          <w:numId w:val="7"/>
+        </w:numPr>
+      </w:pPr>
+      <w:r>
+        <w:t xml:space="preserve"> </w:t>
+      </w:r>
+      <w:hyperlink r:id="rId42" w:tooltip="function_Typos" w:history="1">
+        <w:r>
+          <w:rPr>
+            <w:rStyle w:val="Hyperlink"/>
+          </w:rPr>
+          <w:t>Return value has incorrect type (undeclared)</w:t>
+        </w:r>
+      </w:hyperlink>
+    </w:p>
+    <w:p>
+      <w:pPr>
+        <w:pStyle w:val="ListParagraph"/>
+        <w:numPr>
+          <w:ilvl w:val="2"/>
+          <w:numId w:val="7"/>
+        </w:numPr>
+        <w:rPr>
+          <w:rStyle w:val="Hyperlink"/>
+          <w:color w:val="auto"/>
+          <w:u w:val="none"/>
+        </w:rPr>
+      </w:pPr>
+      <w:r>
+        <w:t xml:space="preserve"> Data impure functions</w:t>
+      </w:r>
+      <w:r>
+        <w:t xml:space="preserve">: </w:t>
+      </w:r>
+      <w:hyperlink r:id="rId43" w:tooltip="lvalues.p" w:history="1">
+        <w:r>
+          <w:rPr>
+            <w:rStyle w:val="Hyperlink"/>
+          </w:rPr>
+          <w:t>test1</w:t>
+        </w:r>
+      </w:hyperlink>
+      <w:r>
+        <w:t xml:space="preserve">, </w:t>
+      </w:r>
+      <w:hyperlink r:id="rId44" w:tooltip="purity.p" w:history="1">
+        <w:r>
+          <w:rPr>
+            <w:rStyle w:val="Hyperlink"/>
+          </w:rPr>
+          <w:t>test2</w:t>
+        </w:r>
+      </w:hyperlink>
+      <w:r>
+        <w:rPr>
+          <w:rStyle w:val="Hyperlink"/>
+        </w:rPr>
+        <w:t xml:space="preserve">      </w:t>
+      </w:r>
+    </w:p>
+    <w:p>
+      <w:pPr>
+        <w:pStyle w:val="ListParagraph"/>
+        <w:numPr>
+          <w:ilvl w:val="2"/>
+          <w:numId w:val="7"/>
+        </w:numPr>
+      </w:pPr>
+      <w:r>
+        <w:t xml:space="preserve"> Types of formal and actual parameters: </w:t>
+      </w:r>
+      <w:hyperlink r:id="rId45" w:tooltip="functionAny" w:history="1">
+        <w:r>
+          <w:rPr>
+            <w:rStyle w:val="Hyperlink"/>
+          </w:rPr>
+          <w:t>any/int</w:t>
+        </w:r>
+      </w:hyperlink>
+      <w:r>
+        <w:t xml:space="preserve">, </w:t>
+      </w:r>
+    </w:p>
+    <w:p>
+      <w:pPr>
+        <w:pStyle w:val="ListParagraph"/>
+        <w:numPr>
+          <w:ilvl w:val="1"/>
+          <w:numId w:val="7"/>
+        </w:numPr>
+      </w:pPr>
+      <w:r>
+        <w:t>Anonymous Function Declaration</w:t>
+      </w:r>
+    </w:p>
+    <w:p>
+      <w:pPr>
+        <w:pStyle w:val="ListParagraph"/>
+        <w:numPr>
+          <w:ilvl w:val="2"/>
+          <w:numId w:val="7"/>
+        </w:numPr>
+      </w:pPr>
+      <w:r>
+        <w:t xml:space="preserve"> </w:t>
+      </w:r>
+      <w:r>
+        <w:t>Return values of anonymous functions</w:t>
+      </w:r>
+      <w:r>
+        <w:t xml:space="preserve">: </w:t>
+      </w:r>
+      <w:hyperlink r:id="rId46" w:tooltip="function" w:history="1">
+        <w:r>
+          <w:rPr>
+            <w:rStyle w:val="Hyperlink"/>
+          </w:rPr>
+          <w:t>cannot return value</w:t>
+        </w:r>
+      </w:hyperlink>
+    </w:p>
+    <w:p>
+      <w:pPr>
+        <w:pStyle w:val="ListParagraph"/>
+        <w:numPr>
+          <w:ilvl w:val="1"/>
+          <w:numId w:val="7"/>
+        </w:numPr>
+      </w:pPr>
+      <w:r>
+        <w:t>State Declaration</w:t>
+      </w:r>
+    </w:p>
+    <w:p>
+      <w:pPr>
+        <w:pStyle w:val="ListParagraph"/>
+        <w:numPr>
+          <w:ilvl w:val="2"/>
+          <w:numId w:val="7"/>
+        </w:numPr>
+      </w:pPr>
+      <w:r>
+        <w:t xml:space="preserve"> Function as entry/exit </w:t>
+      </w:r>
+      <w:r>
+        <w:t>action</w:t>
+      </w:r>
+      <w:r>
+        <w:t xml:space="preserve">: </w:t>
+      </w:r>
+      <w:hyperlink r:id="rId47" w:tooltip="entryExit_2" w:history="1">
+        <w:r>
+          <w:rPr>
+            <w:rStyle w:val="Hyperlink"/>
+          </w:rPr>
+          <w:t>with arguments</w:t>
+        </w:r>
+      </w:hyperlink>
+    </w:p>
+    <w:p>
+      <w:pPr>
+        <w:pStyle w:val="ListParagraph"/>
+        <w:numPr>
+          <w:ilvl w:val="2"/>
+          <w:numId w:val="7"/>
+        </w:numPr>
+      </w:pPr>
+      <w:r>
+        <w:t xml:space="preserve"> Undefined function:  </w:t>
+      </w:r>
+      <w:hyperlink r:id="rId48" w:tooltip="entryExit_2" w:history="1">
+        <w:r>
+          <w:rPr>
+            <w:rStyle w:val="Hyperlink"/>
+          </w:rPr>
+          <w:t>for exit</w:t>
+        </w:r>
+      </w:hyperlink>
+      <w:r>
+        <w:t xml:space="preserve">, </w:t>
+      </w:r>
+      <w:r>
+        <w:rPr>
+          <w:b/>
+        </w:rPr>
+        <w:t>for entry</w:t>
+      </w:r>
+    </w:p>
+    <w:p>
+      <w:pPr>
+        <w:pStyle w:val="ListParagraph"/>
+        <w:numPr>
+          <w:ilvl w:val="2"/>
+          <w:numId w:val="7"/>
+        </w:numPr>
+      </w:pPr>
+      <w:r>
+        <w:t xml:space="preserve"> Function cannot take arguments:</w:t>
+      </w:r>
+      <w:r>
+        <w:rPr>
+          <w:b/>
+        </w:rPr>
+        <w:t xml:space="preserve"> </w:t>
+      </w:r>
+      <w:hyperlink r:id="rId49" w:tooltip="entryExit_2" w:history="1">
+        <w:r>
+          <w:rPr>
+            <w:rStyle w:val="Hyperlink"/>
+          </w:rPr>
+          <w:t>for entry</w:t>
+        </w:r>
+        <w:r>
+          <w:rPr>
+            <w:rStyle w:val="Hyperlink"/>
+            <w:b/>
+          </w:rPr>
+          <w:t xml:space="preserve">, </w:t>
+        </w:r>
+        <w:r>
+          <w:rPr>
+            <w:rStyle w:val="Hyperlink"/>
+          </w:rPr>
+          <w:t>for exit</w:t>
+        </w:r>
+      </w:hyperlink>
+    </w:p>
+    <w:p>
+      <w:pPr>
+        <w:pStyle w:val="ListParagraph"/>
+        <w:numPr>
+          <w:ilvl w:val="2"/>
+          <w:numId w:val="7"/>
+        </w:numPr>
+      </w:pPr>
+      <w:r>
+        <w:t xml:space="preserve"> </w:t>
+      </w:r>
+      <w:hyperlink r:id="rId50" w:tooltip="Elevator" w:history="1">
+        <w:r>
+          <w:rPr>
+            <w:rStyle w:val="Hyperlink"/>
+          </w:rPr>
+          <w:t>Hot/cold states</w:t>
+        </w:r>
+      </w:hyperlink>
+    </w:p>
+    <w:p>
+      <w:pPr>
+        <w:pStyle w:val="ListParagraph"/>
+        <w:numPr>
+          <w:ilvl w:val="2"/>
+          <w:numId w:val="7"/>
+        </w:numPr>
+      </w:pPr>
+      <w:r>
+        <w:t xml:space="preserve"> Groups of states</w:t>
+      </w:r>
+      <w:hyperlink r:id="rId51" w:tooltip="Groups" w:history="1">
+        <w:r>
+          <w:rPr>
+            <w:rStyle w:val="Hyperlink"/>
+          </w:rPr>
+          <w:t>: no error</w:t>
+        </w:r>
+      </w:hyperlink>
+      <w:r>
+        <w:t>; error</w:t>
+      </w:r>
+    </w:p>
+    <w:p>
+      <w:pPr>
+        <w:pStyle w:val="ListParagraph"/>
+        <w:numPr>
+          <w:ilvl w:val="2"/>
+          <w:numId w:val="7"/>
+        </w:numPr>
+      </w:pPr>
+      <w:r>
+        <w:t xml:space="preserve"> Actions: </w:t>
+      </w:r>
+    </w:p>
+    <w:p>
+      <w:pPr>
+        <w:pStyle w:val="ListParagraph"/>
+        <w:numPr>
+          <w:ilvl w:val="3"/>
+          <w:numId w:val="7"/>
+        </w:numPr>
+      </w:pPr>
+      <w:hyperlink r:id="rId52" w:tooltip="monitors" w:history="1">
+        <w:r>
+          <w:rPr>
+            <w:rStyle w:val="Hyperlink"/>
+          </w:rPr>
+          <w:t>multiple actions over the same event</w:t>
+        </w:r>
+      </w:hyperlink>
+    </w:p>
+    <w:p>
+      <w:pPr>
+        <w:pStyle w:val="ListParagraph"/>
+        <w:numPr>
+          <w:ilvl w:val="3"/>
+          <w:numId w:val="7"/>
+        </w:numPr>
+        <w:rPr>
+          <w:rStyle w:val="Hyperlink"/>
+        </w:rPr>
+      </w:pPr>
+      <w:r>
+        <w:lastRenderedPageBreak/>
+        <w:fldChar w:fldCharType="begin"/>
+      </w:r>
+      <w:r>
+        <w:instrText xml:space="preserve"> HYPERLINK "../../Tst/RegressionTests/Integration/DynamicError/Actions_1/Actions_1.p" \o "Actions_1" </w:instrText>
+      </w:r>
+      <w:r>
+        <w:fldChar w:fldCharType="separate"/>
+      </w:r>
+      <w:r>
+        <w:rPr>
+          <w:rStyle w:val="Hyperlink"/>
+        </w:rPr>
+        <w:t>Basic semantics of actions</w:t>
+      </w:r>
+    </w:p>
+    <w:p>
+      <w:pPr>
+        <w:pStyle w:val="ListParagraph"/>
+        <w:numPr>
+          <w:ilvl w:val="3"/>
+          <w:numId w:val="7"/>
+        </w:numPr>
+      </w:pPr>
+      <w:r>
+        <w:fldChar w:fldCharType="end"/>
+      </w:r>
+      <w:r>
+        <w:t xml:space="preserve">Exit actions: </w:t>
+      </w:r>
+      <w:hyperlink r:id="rId53" w:tooltip="AlonBug_fails" w:history="1">
+        <w:r>
+          <w:rPr>
+            <w:rStyle w:val="Hyperlink"/>
+          </w:rPr>
+          <w:t>exit actions are executed before "goto" transition,</w:t>
+        </w:r>
+      </w:hyperlink>
+    </w:p>
+    <w:p>
+      <w:pPr>
+        <w:pStyle w:val="ListParagraph"/>
+        <w:ind w:left="1728"/>
+      </w:pPr>
+      <w:r>
+        <w:t xml:space="preserve">        </w:t>
+      </w:r>
+      <w:r>
+        <w:t>exit actions are not executed</w:t>
+      </w:r>
+      <w:r>
+        <w:t xml:space="preserve">: </w:t>
+      </w:r>
+      <w:hyperlink r:id="rId54" w:tooltip="AlonBug.p" w:history="1">
+        <w:r>
+          <w:rPr>
+            <w:rStyle w:val="Hyperlink"/>
+          </w:rPr>
+          <w:t>test1</w:t>
+        </w:r>
+      </w:hyperlink>
+      <w:r>
+        <w:t>, …</w:t>
+      </w:r>
+    </w:p>
+    <w:p>
+      <w:pPr>
+        <w:pStyle w:val="ListParagraph"/>
+        <w:numPr>
+          <w:ilvl w:val="1"/>
+          <w:numId w:val="7"/>
+        </w:numPr>
+      </w:pPr>
+      <w:r>
+        <w:t>Transition Declaration</w:t>
+      </w:r>
+    </w:p>
+    <w:p>
+      <w:pPr>
+        <w:pStyle w:val="ListParagraph"/>
+        <w:numPr>
+          <w:ilvl w:val="2"/>
+          <w:numId w:val="7"/>
+        </w:numPr>
+      </w:pPr>
+      <w:r>
+        <w:t xml:space="preserve"> Different types of events {String, default, halt}</w:t>
+      </w:r>
+    </w:p>
+    <w:p>
+      <w:pPr>
+        <w:pStyle w:val="ListParagraph"/>
+        <w:numPr>
+          <w:ilvl w:val="2"/>
+          <w:numId w:val="7"/>
+        </w:numPr>
+      </w:pPr>
+      <w:r>
+        <w:t xml:space="preserve"> Different types of transitions</w:t>
+      </w:r>
+      <w:r>
+        <w:t>:</w:t>
+      </w:r>
+      <w:r>
+        <w:t xml:space="preserve"> normal or </w:t>
+      </w:r>
+      <w:r>
+        <w:t>push:</w:t>
+      </w:r>
+    </w:p>
+    <w:p>
+      <w:pPr>
+        <w:pStyle w:val="ListParagraph"/>
+        <w:numPr>
+          <w:ilvl w:val="3"/>
+          <w:numId w:val="7"/>
+        </w:numPr>
+        <w:rPr>
+          <w:rStyle w:val="Hyperlink"/>
+        </w:rPr>
+      </w:pPr>
+      <w:r>
+        <w:fldChar w:fldCharType="begin"/>
+      </w:r>
+      <w:r>
+        <w:instrText xml:space="preserve"> HYPERLINK "../../Tst/RegressionTests/Integration/DynamicError/PushStatement_1/PushStatement_1.p" \o "PushStatement_1" </w:instrText>
+      </w:r>
+      <w:r>
+        <w:fldChar w:fldCharType="separate"/>
+      </w:r>
+      <w:r>
+        <w:rPr>
+          <w:rStyle w:val="Hyperlink"/>
+        </w:rPr>
+        <w:t>Pairwise push/pop in a loop</w:t>
+      </w:r>
+    </w:p>
+    <w:p>
+      <w:pPr>
+        <w:pStyle w:val="ListParagraph"/>
+        <w:numPr>
+          <w:ilvl w:val="3"/>
+          <w:numId w:val="7"/>
+        </w:numPr>
+      </w:pPr>
+      <w:r>
+        <w:fldChar w:fldCharType="end"/>
+      </w:r>
+      <w:r>
+        <w:t>G</w:t>
+      </w:r>
+      <w:r>
+        <w:t>oto transition</w:t>
+      </w:r>
+      <w:r>
+        <w:t xml:space="preserve">: </w:t>
+      </w:r>
+      <w:hyperlink r:id="rId55" w:tooltip="Actions_1" w:history="1">
+        <w:r>
+          <w:rPr>
+            <w:rStyle w:val="Hyperlink"/>
+          </w:rPr>
+          <w:t>basic syntax</w:t>
+        </w:r>
+      </w:hyperlink>
+      <w:r>
+        <w:t xml:space="preserve">, </w:t>
+      </w:r>
+      <w:hyperlink r:id="rId56" w:tooltip="TransDecl_DoDecl" w:history="1">
+        <w:r>
+          <w:rPr>
+            <w:rStyle w:val="Hyperlink"/>
+          </w:rPr>
+          <w:t>undefined event</w:t>
+        </w:r>
+      </w:hyperlink>
+      <w:r>
+        <w:t xml:space="preserve">, </w:t>
+      </w:r>
+    </w:p>
+    <w:p>
+      <w:pPr>
+        <w:pStyle w:val="ListParagraph"/>
+        <w:ind w:left="1728"/>
+      </w:pPr>
+      <w:r>
+        <w:t xml:space="preserve">        Goto with action: </w:t>
+      </w:r>
+      <w:hyperlink r:id="rId57" w:tooltip="TransDecl_DoDecl" w:history="1">
+        <w:r>
+          <w:rPr>
+            <w:rStyle w:val="Hyperlink"/>
+          </w:rPr>
+          <w:t>function cannot take</w:t>
+        </w:r>
+        <w:r>
+          <w:rPr>
+            <w:rStyle w:val="Hyperlink"/>
+          </w:rPr>
+          <w:t xml:space="preserve"> arguments</w:t>
+        </w:r>
+      </w:hyperlink>
+      <w:r>
+        <w:t xml:space="preserve">, </w:t>
+      </w:r>
+    </w:p>
+    <w:p>
+      <w:pPr>
+        <w:pStyle w:val="ListParagraph"/>
+        <w:ind w:left="1728"/>
+      </w:pPr>
+      <w:r>
+        <w:t xml:space="preserve">        </w:t>
+      </w:r>
+      <w:hyperlink r:id="rId58" w:tooltip="TransDecl_DoDecl" w:history="1">
+        <w:r>
+          <w:rPr>
+            <w:rStyle w:val="Hyperlink"/>
+          </w:rPr>
+          <w:t>transition function not defined</w:t>
+        </w:r>
+      </w:hyperlink>
+      <w:r>
+        <w:t xml:space="preserve">,  </w:t>
+      </w:r>
+      <w:hyperlink r:id="rId59" w:tooltip="Push_Pop_1" w:history="1">
+        <w:r>
+          <w:rPr>
+            <w:rStyle w:val="Hyperlink"/>
+          </w:rPr>
+          <w:t>assigment as action</w:t>
+        </w:r>
+      </w:hyperlink>
+      <w:r>
+        <w:t xml:space="preserve">, </w:t>
+      </w:r>
+    </w:p>
+    <w:p>
+      <w:pPr>
+        <w:pStyle w:val="ListParagraph"/>
+        <w:numPr>
+          <w:ilvl w:val="3"/>
+          <w:numId w:val="7"/>
+        </w:numPr>
+      </w:pPr>
+      <w:r>
+        <w:t xml:space="preserve">Push transition: </w:t>
+      </w:r>
+      <w:hyperlink r:id="rId60" w:tooltip="Actions_4" w:history="1">
+        <w:r>
+          <w:rPr>
+            <w:rStyle w:val="Hyperlink"/>
+          </w:rPr>
+          <w:t>overriding of action handlers by a pushed state</w:t>
+        </w:r>
+      </w:hyperlink>
+      <w:r>
+        <w:t>;</w:t>
+      </w:r>
+    </w:p>
+    <w:p>
+      <w:pPr>
+        <w:pStyle w:val="ListParagraph"/>
+        <w:ind w:left="2160"/>
+        <w:rPr>
+          <w:rStyle w:val="Hyperlink"/>
+        </w:rPr>
+      </w:pPr>
+      <w:hyperlink r:id="rId61" w:tooltip="Actions_5" w:history="1">
+        <w:r>
+          <w:rPr>
+            <w:rStyle w:val="Hyperlink"/>
+          </w:rPr>
+          <w:t>inheritance of actions and not deferred-by-default</w:t>
+        </w:r>
+      </w:hyperlink>
+      <w:r>
+        <w:t xml:space="preserve">; </w:t>
+      </w:r>
+      <w:hyperlink r:id="rId62" w:tooltip="Actions_5" w:history="1">
+        <w:r>
+          <w:rPr>
+            <w:rStyle w:val="Hyperlink"/>
+          </w:rPr>
+          <w:t>inheritance of</w:t>
+        </w:r>
+        <w:r>
+          <w:rPr>
+            <w:rStyle w:val="Hyperlink"/>
+          </w:rPr>
+          <w:t xml:space="preserve"> actions but not of transitio</w:t>
+        </w:r>
+        <w:r>
+          <w:rPr>
+            <w:rStyle w:val="Hyperlink"/>
+          </w:rPr>
+          <w:t>ns</w:t>
+        </w:r>
+      </w:hyperlink>
+      <w:r>
+        <w:t>;</w:t>
+      </w:r>
+      <w:r>
+        <w:t xml:space="preserve">  </w:t>
+      </w:r>
+      <w:hyperlink r:id="rId63" w:tooltip="Actions_6" w:history="1">
+        <w:r>
+          <w:rPr>
+            <w:rStyle w:val="Hyperlink"/>
+          </w:rPr>
+          <w:t>payload with push transitions</w:t>
+        </w:r>
+      </w:hyperlink>
+      <w:r>
+        <w:rPr>
+          <w:rStyle w:val="Hyperlink"/>
+        </w:rPr>
+        <w:t>;</w:t>
+      </w:r>
+    </w:p>
+    <w:p>
+      <w:pPr>
+        <w:pStyle w:val="ListParagraph"/>
+        <w:ind w:left="2160"/>
+        <w:rPr>
+          <w:rStyle w:val="Hyperlink"/>
+          <w:b/>
+          <w:color w:val="auto"/>
+          <w:u w:val="none"/>
+        </w:rPr>
+      </w:pPr>
+      <w:r>
+        <w:rPr>
+          <w:rStyle w:val="Hyperlink"/>
+          <w:b/>
+          <w:color w:val="auto"/>
+          <w:u w:val="none"/>
+        </w:rPr>
+        <w:t>transition function not defined</w:t>
+      </w:r>
+    </w:p>
+    <w:p>
+      <w:pPr>
+        <w:pStyle w:val="ListParagraph"/>
+        <w:numPr>
+          <w:ilvl w:val="2"/>
+          <w:numId w:val="7"/>
+        </w:numPr>
+      </w:pPr>
+      <w:r>
+        <w:t>Functions on transitions Anon or Named.</w:t>
+      </w:r>
+    </w:p>
+    <w:p>
+      <w:pPr>
+        <w:pStyle w:val="ListParagraph"/>
+        <w:numPr>
+          <w:ilvl w:val="2"/>
+          <w:numId w:val="7"/>
+        </w:numPr>
+        <w:rPr>
+          <w:rStyle w:val="Hyperlink"/>
+          <w:color w:val="auto"/>
+          <w:u w:val="none"/>
+        </w:rPr>
+      </w:pPr>
+      <w:r>
+        <w:t xml:space="preserve"> Transition to undefined state</w:t>
+      </w:r>
+      <w:r>
+        <w:t xml:space="preserve">: </w:t>
+      </w:r>
+      <w:r>
+        <w:t>goto transition (</w:t>
+      </w:r>
+      <w:hyperlink r:id="rId64" w:tooltip="anonFunction" w:history="1">
+        <w:r>
+          <w:rPr>
+            <w:rStyle w:val="Hyperlink"/>
+          </w:rPr>
+          <w:t>te</w:t>
+        </w:r>
+        <w:r>
+          <w:rPr>
+            <w:rStyle w:val="Hyperlink"/>
+          </w:rPr>
+          <w:t>s</w:t>
+        </w:r>
+        <w:r>
+          <w:rPr>
+            <w:rStyle w:val="Hyperlink"/>
+          </w:rPr>
+          <w:t>t1</w:t>
+        </w:r>
+      </w:hyperlink>
+      <w:r>
+        <w:t xml:space="preserve">, </w:t>
+      </w:r>
+      <w:hyperlink r:id="rId65" w:tooltip="TransDecl_DoDecl" w:history="1">
+        <w:r>
+          <w:rPr>
+            <w:rStyle w:val="Hyperlink"/>
+          </w:rPr>
+          <w:t>tes</w:t>
+        </w:r>
+        <w:r>
+          <w:rPr>
+            <w:rStyle w:val="Hyperlink"/>
+          </w:rPr>
+          <w:t>t</w:t>
+        </w:r>
+        <w:r>
+          <w:rPr>
+            <w:rStyle w:val="Hyperlink"/>
+          </w:rPr>
+          <w:t>2</w:t>
+        </w:r>
+      </w:hyperlink>
+      <w:r>
+        <w:t xml:space="preserve">); </w:t>
+      </w:r>
+      <w:r>
+        <w:rPr>
+          <w:b/>
+        </w:rPr>
+        <w:t>push</w:t>
+      </w:r>
+      <w:r>
+        <w:rPr>
+          <w:b/>
+        </w:rPr>
+        <w:t xml:space="preserve"> transition; </w:t>
+      </w:r>
+    </w:p>
+    <w:p>
+      <w:pPr>
+        <w:pStyle w:val="ListParagraph"/>
+        <w:numPr>
+          <w:ilvl w:val="2"/>
+          <w:numId w:val="7"/>
+        </w:numPr>
+        <w:rPr>
+          <w:rStyle w:val="Hyperlink"/>
+          <w:b/>
+          <w:color w:val="auto"/>
+          <w:u w:val="none"/>
+        </w:rPr>
+      </w:pPr>
+      <w:r>
+        <w:rPr>
+          <w:rStyle w:val="Hyperlink"/>
+          <w:b/>
+          <w:u w:val="none"/>
+        </w:rPr>
+        <w:t xml:space="preserve"> </w:t>
+      </w:r>
+      <w:r>
+        <w:rPr>
+          <w:rStyle w:val="Hyperlink"/>
+          <w:b/>
+          <w:color w:val="auto"/>
+          <w:u w:val="none"/>
+        </w:rPr>
+        <w:t>Transition on an undefined event</w:t>
+      </w:r>
+      <w:r>
+        <w:rPr>
+          <w:rStyle w:val="Hyperlink"/>
+          <w:b/>
+          <w:color w:val="auto"/>
+          <w:u w:val="none"/>
+        </w:rPr>
+        <w:t>: goto transition, p</w:t>
+      </w:r>
+      <w:r>
+        <w:rPr>
+          <w:rStyle w:val="Hyperlink"/>
+          <w:b/>
+          <w:color w:val="auto"/>
+          <w:u w:val="none"/>
+        </w:rPr>
+        <w:t>ush transition</w:t>
+      </w:r>
+    </w:p>
+    <w:p>
+      <w:pPr>
+        <w:pStyle w:val="ListParagraph"/>
+        <w:numPr>
+          <w:ilvl w:val="2"/>
+          <w:numId w:val="7"/>
+        </w:numPr>
+      </w:pPr>
+      <w:r>
+        <w:rPr>
+          <w:rStyle w:val="Hyperlink"/>
+          <w:b/>
+          <w:u w:val="none"/>
+        </w:rPr>
+        <w:t xml:space="preserve"> </w:t>
+      </w:r>
+      <w:r>
+        <w:rPr>
+          <w:rStyle w:val="Hyperlink"/>
+          <w:color w:val="auto"/>
+          <w:u w:val="none"/>
+        </w:rPr>
+        <w:t>Function as action in transition cannot take arguments:</w:t>
+      </w:r>
+      <w:r>
+        <w:rPr>
+          <w:rStyle w:val="Hyperlink"/>
+          <w:color w:val="auto"/>
+          <w:u w:val="none"/>
+        </w:rPr>
+        <w:t xml:space="preserve"> goto transition (</w:t>
+      </w:r>
+      <w:hyperlink r:id="rId66" w:tooltip="TransDecl_DoDecl" w:history="1">
+        <w:r>
+          <w:rPr>
+            <w:rStyle w:val="Hyperlink"/>
+          </w:rPr>
+          <w:t>test1</w:t>
+        </w:r>
+      </w:hyperlink>
+      <w:r>
+        <w:rPr>
+          <w:rStyle w:val="Hyperlink"/>
+          <w:color w:val="auto"/>
+          <w:u w:val="none"/>
+        </w:rPr>
+        <w:t xml:space="preserve">); </w:t>
+      </w:r>
+      <w:r>
+        <w:rPr>
+          <w:rStyle w:val="Hyperlink"/>
+          <w:b/>
+          <w:color w:val="auto"/>
+          <w:u w:val="none"/>
+        </w:rPr>
+        <w:t>push transition</w:t>
+      </w:r>
+      <w:r>
+        <w:rPr>
+          <w:rStyle w:val="Hyperlink"/>
+          <w:color w:val="auto"/>
+          <w:u w:val="none"/>
+        </w:rPr>
+        <w:t xml:space="preserve"> </w:t>
+      </w:r>
+    </w:p>
+    <w:p>
+      <w:pPr>
+        <w:pStyle w:val="ListParagraph"/>
+        <w:numPr>
+          <w:ilvl w:val="1"/>
+          <w:numId w:val="7"/>
+        </w:numPr>
+      </w:pPr>
+      <w:r>
+        <w:t>Do Declaration</w:t>
+      </w:r>
+    </w:p>
+    <w:p>
+      <w:pPr>
+        <w:pStyle w:val="ListParagraph"/>
+        <w:numPr>
+          <w:ilvl w:val="2"/>
+          <w:numId w:val="7"/>
+        </w:numPr>
+      </w:pPr>
+      <w:r>
+        <w:t xml:space="preserve"> Actions on different types of events {String</w:t>
+      </w:r>
+      <w:r>
+        <w:t xml:space="preserve">, </w:t>
+      </w:r>
+      <w:hyperlink r:id="rId67" w:tooltip="anonFunction" w:history="1">
+        <w:r>
+          <w:rPr>
+            <w:rStyle w:val="Hyperlink"/>
+          </w:rPr>
+          <w:t>default</w:t>
+        </w:r>
+      </w:hyperlink>
+      <w:r>
+        <w:t>, halt}</w:t>
+      </w:r>
+    </w:p>
+    <w:p>
+      <w:pPr>
+        <w:pStyle w:val="ListParagraph"/>
+        <w:numPr>
+          <w:ilvl w:val="2"/>
+          <w:numId w:val="7"/>
+        </w:numPr>
+      </w:pPr>
+      <w:r>
+        <w:t xml:space="preserve"> </w:t>
+      </w:r>
+      <w:r>
+        <w:t>Different types of actions defer, ignore or anon function or named function.</w:t>
+      </w:r>
+    </w:p>
+    <w:p>
+      <w:pPr>
+        <w:pStyle w:val="ListParagraph"/>
+        <w:numPr>
+          <w:ilvl w:val="3"/>
+          <w:numId w:val="7"/>
+        </w:numPr>
+      </w:pPr>
+      <w:r>
+        <w:t>Do decl: action on named function</w:t>
+      </w:r>
+      <w:r>
+        <w:t xml:space="preserve">: </w:t>
+      </w:r>
+      <w:hyperlink r:id="rId68" w:tooltip="Actions_1" w:history="1">
+        <w:r>
+          <w:rPr>
+            <w:rStyle w:val="Hyperlink"/>
+          </w:rPr>
+          <w:t>test1</w:t>
+        </w:r>
+      </w:hyperlink>
+      <w:r>
+        <w:t xml:space="preserve">, </w:t>
+      </w:r>
+      <w:r>
+        <w:t xml:space="preserve"> </w:t>
+      </w:r>
+    </w:p>
+    <w:p>
+      <w:pPr>
+        <w:pStyle w:val="ListParagraph"/>
+        <w:numPr>
+          <w:ilvl w:val="3"/>
+          <w:numId w:val="7"/>
+        </w:numPr>
+        <w:rPr>
+          <w:rStyle w:val="Hyperlink"/>
+          <w:color w:val="auto"/>
+          <w:u w:val="none"/>
+        </w:rPr>
+      </w:pPr>
+      <w:r>
+        <w:t xml:space="preserve">Explicit “defer”: </w:t>
+      </w:r>
+      <w:hyperlink r:id="rId69" w:tooltip="BangaloreToRedmond_Liveness" w:history="1">
+        <w:r>
+          <w:rPr>
+            <w:rStyle w:val="Hyperlink"/>
+          </w:rPr>
+          <w:t>test1</w:t>
+        </w:r>
+      </w:hyperlink>
+    </w:p>
+    <w:p>
+      <w:pPr>
+        <w:pStyle w:val="ListParagraph"/>
+        <w:numPr>
+          <w:ilvl w:val="2"/>
+          <w:numId w:val="7"/>
+        </w:numPr>
+      </w:pPr>
+      <w:r>
+        <w:t xml:space="preserve"> Do declaration: </w:t>
+      </w:r>
+      <w:hyperlink r:id="rId70" w:tooltip="TransDecl_DoDecl" w:history="1">
+        <w:r>
+          <w:rPr>
+            <w:rStyle w:val="Hyperlink"/>
+          </w:rPr>
+          <w:t xml:space="preserve">action </w:t>
+        </w:r>
+        <w:r>
+          <w:rPr>
+            <w:rStyle w:val="Hyperlink"/>
+          </w:rPr>
+          <w:t>on undefined event</w:t>
+        </w:r>
+      </w:hyperlink>
+      <w:r>
+        <w:t xml:space="preserve">,  </w:t>
+      </w:r>
+      <w:hyperlink r:id="rId71" w:tooltip="TransDecl_DoDecl" w:history="1">
+        <w:r>
+          <w:rPr>
+            <w:rStyle w:val="Hyperlink"/>
+          </w:rPr>
+          <w:t xml:space="preserve">transition </w:t>
+        </w:r>
+        <w:r>
+          <w:rPr>
+            <w:rStyle w:val="Hyperlink"/>
+          </w:rPr>
+          <w:t>function</w:t>
+        </w:r>
+        <w:r>
+          <w:rPr>
+            <w:rStyle w:val="Hyperlink"/>
+          </w:rPr>
+          <w:t xml:space="preserve"> not defined</w:t>
+        </w:r>
+      </w:hyperlink>
+      <w:r>
+        <w:t xml:space="preserve">, </w:t>
+      </w:r>
+    </w:p>
+    <w:p>
+      <w:pPr>
+        <w:pStyle w:val="ListParagraph"/>
+        <w:ind w:left="1224"/>
+      </w:pPr>
+      <w:hyperlink r:id="rId72" w:tooltip="TrasnDecl_DoDecl" w:history="1">
+        <w:r>
+          <w:rPr>
+            <w:rStyle w:val="Hyperlink"/>
+          </w:rPr>
+          <w:t>function cannot take arguments</w:t>
+        </w:r>
+      </w:hyperlink>
+    </w:p>
+    <w:p>
+      <w:pPr>
+        <w:pStyle w:val="ListParagraph"/>
+        <w:numPr>
+          <w:ilvl w:val="1"/>
+          <w:numId w:val="7"/>
+        </w:numPr>
+      </w:pPr>
+      <w:r>
         <w:t>Annotations in P language</w:t>
       </w:r>
     </w:p>
@@ -2135,7 +2335,7 @@
       <w:r>
         <w:t xml:space="preserve">2.1.1. Basic syntax/semantics: </w:t>
       </w:r>
-      <w:hyperlink r:id="rId58" w:tooltip="Actions_1" w:history="1">
+      <w:hyperlink r:id="rId73" w:tooltip="Actions_1" w:history="1">
         <w:r>
           <w:rPr>
             <w:rStyle w:val="Hyperlink"/>
@@ -2161,7 +2361,7 @@
       <w:r>
         <w:t xml:space="preserve">ault semantics: action (“do”) vs transition (“goto”): </w:t>
       </w:r>
-      <w:hyperlink r:id="rId59" w:tooltip="Actions_2" w:history="1">
+      <w:hyperlink r:id="rId74" w:tooltip="Actions_2" w:history="1">
         <w:r>
           <w:rPr>
             <w:rStyle w:val="Hyperlink"/>
@@ -2178,7 +2378,7 @@
       <w:r>
         <w:t xml:space="preserve"> (</w:t>
       </w:r>
-      <w:hyperlink r:id="rId60" w:tooltip="Actions_2_fails" w:history="1">
+      <w:hyperlink r:id="rId75" w:tooltip="Actions_2_fails" w:history="1">
         <w:r>
           <w:rPr>
             <w:rStyle w:val="Hyperlink"/>
@@ -2189,7 +2389,7 @@
       <w:r>
         <w:t xml:space="preserve">, </w:t>
       </w:r>
-      <w:hyperlink r:id="rId61" w:tooltip="Actions_3" w:history="1">
+      <w:hyperlink r:id="rId76" w:tooltip="Actions_3" w:history="1">
         <w:r>
           <w:rPr>
             <w:rStyle w:val="Hyperlink"/>
@@ -2200,7 +2400,7 @@
       <w:r>
         <w:t xml:space="preserve">); </w:t>
       </w:r>
-      <w:hyperlink r:id="rId62" w:tooltip="Actions_3" w:history="1">
+      <w:hyperlink r:id="rId77" w:tooltip="Actions_3" w:history="1">
         <w:r>
           <w:rPr>
             <w:rStyle w:val="Hyperlink"/>
@@ -2217,7 +2417,7 @@
       <w:r>
         <w:t xml:space="preserve">2.1.3. </w:t>
       </w:r>
-      <w:hyperlink r:id="rId63" w:tooltip="Actions_4" w:history="1">
+      <w:hyperlink r:id="rId78" w:tooltip="Actions_4" w:history="1">
         <w:r>
           <w:rPr>
             <w:rStyle w:val="Hyperlink"/>
@@ -2234,7 +2434,7 @@
       <w:r>
         <w:t xml:space="preserve">2.1.4. </w:t>
       </w:r>
-      <w:hyperlink r:id="rId64" w:tooltip="PushStatement_1" w:history="1">
+      <w:hyperlink r:id="rId79" w:tooltip="PushStatement_1" w:history="1">
         <w:r>
           <w:rPr>
             <w:rStyle w:val="Hyperlink"/>
@@ -2282,18 +2482,12 @@
         <w:fldChar w:fldCharType="end"/>
       </w:r>
       <w:r>
-        <w:t>Raise State</w:t>
-      </w:r>
-      <w:r>
-        <w:t>m</w:t>
-      </w:r>
-      <w:r>
-        <w:t>ent</w:t>
+        <w:t>Raise Statement</w:t>
       </w:r>
       <w:r>
         <w:t xml:space="preserve">: </w:t>
       </w:r>
-      <w:hyperlink r:id="rId65" w:tooltip="Actions_1" w:history="1">
+      <w:hyperlink r:id="rId80" w:tooltip="Actions_1" w:history="1">
         <w:r>
           <w:rPr>
             <w:rStyle w:val="Hyperlink"/>
@@ -2304,7 +2498,7 @@
       <w:r>
         <w:t xml:space="preserve">,  </w:t>
       </w:r>
-      <w:hyperlink r:id="rId66" w:tooltip="TokenRing_Typos" w:history="1">
+      <w:hyperlink r:id="rId81" w:tooltip="TokenRing_Typos" w:history="1">
         <w:r>
           <w:rPr>
             <w:rStyle w:val="Hyperlink"/>
@@ -2325,15 +2519,9 @@
         </w:numPr>
       </w:pPr>
       <w:r>
-        <w:t>Send S</w:t>
-      </w:r>
-      <w:r>
-        <w:t>t</w:t>
-      </w:r>
-      <w:r>
-        <w:t>atement</w:t>
-      </w:r>
-      <w:hyperlink r:id="rId67" w:tooltip="sends.p" w:history="1">
+        <w:t>Send Statement</w:t>
+      </w:r>
+      <w:hyperlink r:id="rId82" w:tooltip="sends.p" w:history="1">
         <w:r>
           <w:rPr>
             <w:rStyle w:val="Hyperlink"/>
@@ -2353,7 +2541,7 @@
         </w:rPr>
         <w:t xml:space="preserve"> </w:t>
       </w:r>
-      <w:hyperlink r:id="rId68" w:tooltip="TokenRing_Typos" w:history="1">
+      <w:hyperlink r:id="rId83" w:tooltip="TokenRing_Typos" w:history="1">
         <w:r>
           <w:rPr>
             <w:rStyle w:val="Hyperlink"/>
@@ -2389,7 +2577,7 @@
           <w:numId w:val="7"/>
         </w:numPr>
       </w:pPr>
-      <w:hyperlink r:id="rId69" w:tooltip="Elevator" w:history="1">
+      <w:hyperlink r:id="rId84" w:tooltip="Elevator" w:history="1">
         <w:r>
           <w:rPr>
             <w:rStyle w:val="Hyperlink"/>
@@ -2436,7 +2624,7 @@
       <w:r>
         <w:t xml:space="preserve">: </w:t>
       </w:r>
-      <w:hyperlink r:id="rId70" w:tooltip="Actions_1" w:history="1">
+      <w:hyperlink r:id="rId85" w:tooltip="Actions_1" w:history="1">
         <w:r>
           <w:rPr>
             <w:rStyle w:val="Hyperlink"/>
@@ -2447,7 +2635,7 @@
       <w:r>
         <w:t xml:space="preserve">, two asserts in a row: </w:t>
       </w:r>
-      <w:hyperlink r:id="rId71" w:tooltip="Actions_4" w:history="1">
+      <w:hyperlink r:id="rId86" w:tooltip="Actions_4" w:history="1">
         <w:r>
           <w:rPr>
             <w:rStyle w:val="Hyperlink"/>
@@ -2458,7 +2646,7 @@
       <w:r>
         <w:t xml:space="preserve">, </w:t>
       </w:r>
-      <w:hyperlink r:id="rId72" w:tooltip="PushStatement_1" w:history="1">
+      <w:hyperlink r:id="rId87" w:tooltip="PushStatement_1" w:history="1">
         <w:r>
           <w:rPr>
             <w:rStyle w:val="Hyperlink"/>
@@ -2493,7 +2681,7 @@
       <w:r>
         <w:t xml:space="preserve">On all data types: </w:t>
       </w:r>
-      <w:hyperlink r:id="rId73" w:tooltip="Actions_1" w:history="1">
+      <w:hyperlink r:id="rId88" w:tooltip="Actions_1" w:history="1">
         <w:r>
           <w:rPr>
             <w:rStyle w:val="Hyperlink"/>
@@ -2504,7 +2692,7 @@
       <w:r>
         <w:t xml:space="preserve">, </w:t>
       </w:r>
-      <w:hyperlink r:id="rId74" w:tooltip="PushStatement_1" w:history="1">
+      <w:hyperlink r:id="rId89" w:tooltip="PushStatement_1" w:history="1">
         <w:r>
           <w:rPr>
             <w:rStyle w:val="Hyperlink"/>
@@ -2543,6 +2731,7 @@
         </w:numPr>
       </w:pPr>
       <w:r>
+        <w:lastRenderedPageBreak/>
         <w:t xml:space="preserve"> </w:t>
       </w:r>
       <w:r>
@@ -2551,7 +2740,7 @@
       <w:r>
         <w:t xml:space="preserve"> (</w:t>
       </w:r>
-      <w:hyperlink r:id="rId75" w:tooltip="function" w:history="1">
+      <w:hyperlink r:id="rId90" w:tooltip="function" w:history="1">
         <w:r>
           <w:rPr>
             <w:rStyle w:val="Hyperlink"/>
@@ -2562,7 +2751,7 @@
       <w:r>
         <w:t xml:space="preserve">, </w:t>
       </w:r>
-      <w:hyperlink r:id="rId76" w:tooltip="lvalues" w:history="1">
+      <w:hyperlink r:id="rId91" w:tooltip="lvalues" w:history="1">
         <w:r>
           <w:rPr>
             <w:rStyle w:val="Hyperlink"/>
@@ -2585,7 +2774,7 @@
       <w:r>
         <w:t xml:space="preserve"> </w:t>
       </w:r>
-      <w:hyperlink r:id="rId77" w:tooltip="lvalues" w:history="1">
+      <w:hyperlink r:id="rId92" w:tooltip="lvalues" w:history="1">
         <w:r>
           <w:rPr>
             <w:rStyle w:val="Hyperlink"/>
@@ -2635,78 +2824,385 @@
       <w:r>
         <w:t xml:space="preserve">: </w:t>
       </w:r>
-      <w:hyperlink r:id="rId78" w:tooltip="entryExit_1" w:history="1">
-        <w:r>
-          <w:rPr>
-            <w:rStyle w:val="Hyperlink"/>
-          </w:rPr>
-          <w:t>nondet choice</w:t>
-        </w:r>
-        <w:r>
-          <w:rPr>
-            <w:rStyle w:val="Hyperlink"/>
-          </w:rPr>
-          <w:t xml:space="preserve"> in real</w:t>
-        </w:r>
-        <w:r>
-          <w:rPr>
-            <w:rStyle w:val="Hyperlink"/>
-          </w:rPr>
-          <w:t>/model/monitor</w:t>
-        </w:r>
-        <w:r>
-          <w:rPr>
-            <w:rStyle w:val="Hyperlink"/>
-          </w:rPr>
-          <w:t xml:space="preserve"> machine</w:t>
-        </w:r>
-        <w:r>
-          <w:rPr>
-            <w:rStyle w:val="Hyperlink"/>
-          </w:rPr>
-          <w:t>s</w:t>
-        </w:r>
-        <w:r>
-          <w:rPr>
-            <w:rStyle w:val="Hyperlink"/>
-          </w:rPr>
-          <w:t xml:space="preserve"> and function</w:t>
-        </w:r>
-        <w:r>
-          <w:rPr>
-            <w:rStyle w:val="Hyperlink"/>
-          </w:rPr>
-          <w:t>s</w:t>
+      <w:hyperlink r:id="rId93" w:tooltip="TokenRing_Typos" w:history="1">
+        <w:r>
+          <w:rPr>
+            <w:rStyle w:val="Hyperlink"/>
+          </w:rPr>
+          <w:t>type of the condition</w:t>
+        </w:r>
+      </w:hyperlink>
+      <w:r>
+        <w:t xml:space="preserve">,  </w:t>
+      </w:r>
+    </w:p>
+    <w:p>
+      <w:pPr>
+        <w:pStyle w:val="ListParagraph"/>
+        <w:numPr>
+          <w:ilvl w:val="0"/>
+          <w:numId w:val="7"/>
+        </w:numPr>
+      </w:pPr>
+      <w:r>
+        <w:t>P Expressions</w:t>
+      </w:r>
+    </w:p>
+    <w:p>
+      <w:pPr>
+        <w:pStyle w:val="ListParagraph"/>
+        <w:numPr>
+          <w:ilvl w:val="1"/>
+          <w:numId w:val="7"/>
+        </w:numPr>
+      </w:pPr>
+      <w:r>
+        <w:t>New expression.</w:t>
+      </w:r>
+    </w:p>
+    <w:p>
+      <w:pPr>
+        <w:pStyle w:val="ListParagraph"/>
+        <w:numPr>
+          <w:ilvl w:val="1"/>
+          <w:numId w:val="7"/>
+        </w:numPr>
+      </w:pPr>
+      <w:r>
+        <w:t>Function call as an expression</w:t>
+      </w:r>
+    </w:p>
+    <w:p>
+      <w:pPr>
+        <w:pStyle w:val="ListParagraph"/>
+        <w:numPr>
+          <w:ilvl w:val="1"/>
+          <w:numId w:val="7"/>
+        </w:numPr>
+      </w:pPr>
+      <w:r>
+        <w:t>Different Primitive expressions</w:t>
+      </w:r>
+    </w:p>
+    <w:p>
+      <w:pPr>
+        <w:pStyle w:val="ListParagraph"/>
+        <w:numPr>
+          <w:ilvl w:val="2"/>
+          <w:numId w:val="7"/>
+        </w:numPr>
+      </w:pPr>
+      <w:r>
+        <w:t xml:space="preserve"> This, </w:t>
+      </w:r>
+      <w:hyperlink r:id="rId94" w:tooltip="BangaloreToRedmond" w:history="1">
+        <w:r>
+          <w:rPr>
+            <w:rStyle w:val="Hyperlink"/>
+          </w:rPr>
+          <w:t>trigger</w:t>
+        </w:r>
+      </w:hyperlink>
+      <w:hyperlink r:id="rId95" w:tooltip="Actions_1" w:history="1">
+        <w:r>
+          <w:rPr>
+            <w:rStyle w:val="Hyperlink"/>
+          </w:rPr>
+          <w:t>, payload</w:t>
+        </w:r>
+      </w:hyperlink>
+      <w:r>
+        <w:t>, nondet, fair nondet, null and halt</w:t>
+      </w:r>
+    </w:p>
+    <w:p>
+      <w:pPr>
+        <w:pStyle w:val="ListParagraph"/>
+        <w:numPr>
+          <w:ilvl w:val="2"/>
+          <w:numId w:val="7"/>
+        </w:numPr>
+      </w:pPr>
+      <w:r>
+        <w:t xml:space="preserve"> Unary Expression</w:t>
+      </w:r>
+    </w:p>
+    <w:p>
+      <w:pPr>
+        <w:pStyle w:val="ListParagraph"/>
+        <w:numPr>
+          <w:ilvl w:val="3"/>
+          <w:numId w:val="7"/>
+        </w:numPr>
+      </w:pPr>
+      <w:r>
+        <w:t>Not, neg, keys, values, sizeof</w:t>
+      </w:r>
+    </w:p>
+    <w:p>
+      <w:pPr>
+        <w:pStyle w:val="ListParagraph"/>
+        <w:numPr>
+          <w:ilvl w:val="2"/>
+          <w:numId w:val="7"/>
+        </w:numPr>
+      </w:pPr>
+      <w:r>
+        <w:t xml:space="preserve">Binary Expression </w:t>
+      </w:r>
+    </w:p>
+    <w:p>
+      <w:pPr>
+        <w:pStyle w:val="ListParagraph"/>
+        <w:numPr>
+          <w:ilvl w:val="3"/>
+          <w:numId w:val="7"/>
+        </w:numPr>
+      </w:pPr>
+      <w:hyperlink r:id="rId96" w:tooltip="PushStatement_1" w:history="1">
+        <w:r>
+          <w:rPr>
+            <w:rStyle w:val="Hyperlink"/>
+          </w:rPr>
+          <w:t>Add</w:t>
+        </w:r>
+      </w:hyperlink>
+      <w:r>
+        <w:t>, sub, mul, division, and, or, eq</w:t>
+      </w:r>
+      <w:r>
+        <w:t>(</w:t>
+      </w:r>
+      <w:hyperlink r:id="rId97" w:tooltip="TokenRing_Typos" w:history="1">
+        <w:r>
+          <w:rPr>
+            <w:rStyle w:val="Hyperlink"/>
+          </w:rPr>
+          <w:t>test1</w:t>
+        </w:r>
+      </w:hyperlink>
+      <w:r>
+        <w:t>)</w:t>
+      </w:r>
+      <w:r>
+        <w:t>, neq, lt, le, gt, ge, idx and in</w:t>
+      </w:r>
+    </w:p>
+    <w:p>
+      <w:pPr>
+        <w:pStyle w:val="ListParagraph"/>
+        <w:numPr>
+          <w:ilvl w:val="2"/>
+          <w:numId w:val="7"/>
+        </w:numPr>
+      </w:pPr>
+      <w:r>
+        <w:t xml:space="preserve"> Field Access</w:t>
+      </w:r>
+    </w:p>
+    <w:p>
+      <w:pPr>
+        <w:pStyle w:val="ListParagraph"/>
+        <w:numPr>
+          <w:ilvl w:val="3"/>
+          <w:numId w:val="7"/>
+        </w:numPr>
+      </w:pPr>
+      <w:r>
+        <w:t>Tuples and NamedTuples</w:t>
+      </w:r>
+    </w:p>
+    <w:p>
+      <w:pPr>
+        <w:pStyle w:val="ListParagraph"/>
+        <w:numPr>
+          <w:ilvl w:val="3"/>
+          <w:numId w:val="7"/>
+        </w:numPr>
+      </w:pPr>
+      <w:hyperlink r:id="rId98" w:tooltip="fields" w:history="1">
+        <w:r>
+          <w:rPr>
+            <w:rStyle w:val="Hyperlink"/>
+          </w:rPr>
+          <w:t>Bad field names</w:t>
+        </w:r>
+      </w:hyperlink>
+    </w:p>
+    <w:p>
+      <w:pPr>
+        <w:pStyle w:val="ListParagraph"/>
+        <w:numPr>
+          <w:ilvl w:val="2"/>
+          <w:numId w:val="7"/>
+        </w:numPr>
+      </w:pPr>
+      <w:r>
+        <w:t xml:space="preserve"> Default Operation</w:t>
+      </w:r>
+    </w:p>
+    <w:p>
+      <w:pPr>
+        <w:pStyle w:val="ListParagraph"/>
+        <w:numPr>
+          <w:ilvl w:val="3"/>
+          <w:numId w:val="7"/>
+        </w:numPr>
+      </w:pPr>
+      <w:r>
+        <w:t>For all data types</w:t>
+      </w:r>
+    </w:p>
+    <w:p>
+      <w:pPr>
+        <w:pStyle w:val="ListParagraph"/>
+        <w:numPr>
+          <w:ilvl w:val="2"/>
+          <w:numId w:val="7"/>
+        </w:numPr>
+      </w:pPr>
+      <w:r>
+        <w:t xml:space="preserve"> Cast operator (as</w:t>
+      </w:r>
+      <w:hyperlink r:id="rId99" w:tooltip="Actions_1" w:history="1">
+        <w:r>
+          <w:rPr>
+            <w:rStyle w:val="Hyperlink"/>
+          </w:rPr>
+          <w:t>)</w:t>
+        </w:r>
+        <w:r>
+          <w:rPr>
+            <w:rStyle w:val="Hyperlink"/>
+          </w:rPr>
+          <w:t>: payload as machine</w:t>
+        </w:r>
+      </w:hyperlink>
+      <w:r>
+        <w:t>, …</w:t>
+      </w:r>
+    </w:p>
+    <w:p>
+      <w:pPr>
+        <w:pStyle w:val="ListParagraph"/>
+        <w:numPr>
+          <w:ilvl w:val="2"/>
+          <w:numId w:val="7"/>
+        </w:numPr>
+      </w:pPr>
+      <w:r>
+        <w:t xml:space="preserve"> NONDE</w:t>
+      </w:r>
+      <w:r>
+        <w:t xml:space="preserve"> expressions: </w:t>
+      </w:r>
+      <w:hyperlink r:id="rId100" w:tooltip="entryExit_1" w:history="1">
+        <w:r>
+          <w:rPr>
+            <w:rStyle w:val="Hyperlink"/>
+          </w:rPr>
+          <w:t>nondet choice in real/model/monitor machines and functions</w:t>
+        </w:r>
+      </w:hyperlink>
+      <w:r>
+        <w:t>;</w:t>
+      </w:r>
+    </w:p>
+    <w:p>
+      <w:pPr>
+        <w:pStyle w:val="ListParagraph"/>
+        <w:ind w:left="1134"/>
+        <w:rPr>
+          <w:b/>
+        </w:rPr>
+      </w:pPr>
+      <w:r>
+        <w:rPr>
+          <w:b/>
+        </w:rPr>
+        <w:t>same test for FAIRNONDET case</w:t>
+      </w:r>
+      <w:r>
+        <w:rPr>
+          <w:b/>
+        </w:rPr>
+        <w:t xml:space="preserve"> (modify entryExit_1)</w:t>
+      </w:r>
+    </w:p>
+    <w:p>
+      <w:pPr>
+        <w:pStyle w:val="ListParagraph"/>
+        <w:numPr>
+          <w:ilvl w:val="0"/>
+          <w:numId w:val="7"/>
+        </w:numPr>
+      </w:pPr>
+      <w:r>
+        <w:t>Data types in P</w:t>
+      </w:r>
+    </w:p>
+    <w:p>
+      <w:pPr>
+        <w:pStyle w:val="ListParagraph"/>
+        <w:numPr>
+          <w:ilvl w:val="1"/>
+          <w:numId w:val="7"/>
+        </w:numPr>
+      </w:pPr>
+      <w:r>
+        <w:t>Creation of complex data types</w:t>
+      </w:r>
+    </w:p>
+    <w:p>
+      <w:pPr>
+        <w:pStyle w:val="ListParagraph"/>
+        <w:numPr>
+          <w:ilvl w:val="2"/>
+          <w:numId w:val="7"/>
+        </w:numPr>
+      </w:pPr>
+      <w:r>
+        <w:t>Tuples</w:t>
+      </w:r>
+      <w:r>
+        <w:t xml:space="preserve">: </w:t>
+      </w:r>
+      <w:hyperlink r:id="rId101" w:tooltip="function_Typos" w:history="1">
+        <w:r>
+          <w:rPr>
+            <w:rStyle w:val="Hyperlink"/>
+          </w:rPr>
+          <w:t>duplicate names in seq decl, in func decl, in payload</w:t>
+        </w:r>
+      </w:hyperlink>
+    </w:p>
+    <w:p>
+      <w:pPr>
+        <w:pStyle w:val="ListParagraph"/>
+        <w:numPr>
+          <w:ilvl w:val="1"/>
+          <w:numId w:val="7"/>
+        </w:numPr>
+      </w:pPr>
+      <w:r>
+        <w:t>Subtype relation among data types</w:t>
+      </w:r>
+      <w:r>
+        <w:t xml:space="preserve">: </w:t>
+      </w:r>
+      <w:hyperlink r:id="rId102" w:tooltip="function" w:history="1">
+        <w:r>
+          <w:rPr>
+            <w:rStyle w:val="Hyperlink"/>
+          </w:rPr>
+          <w:t>assignments</w:t>
         </w:r>
       </w:hyperlink>
       <w:r>
         <w:t>,</w:t>
       </w:r>
       <w:r>
-        <w:t xml:space="preserve"> </w:t>
-      </w:r>
-      <w:hyperlink r:id="rId79" w:tooltip="TokenRing_Typos" w:history="1">
-        <w:r>
-          <w:rPr>
-            <w:rStyle w:val="Hyperlink"/>
-          </w:rPr>
-          <w:t>type of the condition</w:t>
-        </w:r>
-      </w:hyperlink>
-      <w:r>
-        <w:t xml:space="preserve">,  </w:t>
-      </w:r>
-    </w:p>
-    <w:p>
-      <w:pPr>
-        <w:pStyle w:val="ListParagraph"/>
-        <w:numPr>
-          <w:ilvl w:val="0"/>
-          <w:numId w:val="7"/>
-        </w:numPr>
-      </w:pPr>
-      <w:r>
-        <w:t>P Expressions</w:t>
+        <w:t xml:space="preserve"> …</w:t>
       </w:r>
     </w:p>
     <w:p>
@@ -2718,7 +3214,18 @@
         </w:numPr>
       </w:pPr>
       <w:r>
-        <w:t>New expression.</w:t>
+        <w:t xml:space="preserve">Passing variables as payloads: </w:t>
+      </w:r>
+      <w:hyperlink r:id="rId103" w:tooltip="Actions_1" w:history="1">
+        <w:r>
+          <w:rPr>
+            <w:rStyle w:val="Hyperlink"/>
+          </w:rPr>
+          <w:t>“ghost machine” type</w:t>
+        </w:r>
+      </w:hyperlink>
+      <w:r>
+        <w:t>, …</w:t>
       </w:r>
     </w:p>
     <w:p>
@@ -2728,21 +3235,27 @@
           <w:ilvl w:val="1"/>
           <w:numId w:val="7"/>
         </w:numPr>
-      </w:pPr>
-      <w:r>
-        <w:t>Function call as an expression</w:t>
-      </w:r>
-    </w:p>
-    <w:p>
-      <w:pPr>
-        <w:pStyle w:val="ListParagraph"/>
-        <w:numPr>
-          <w:ilvl w:val="1"/>
-          <w:numId w:val="7"/>
-        </w:numPr>
-      </w:pPr>
-      <w:r>
-        <w:t>Different Primitive expressions</w:t>
+        <w:rPr>
+          <w:b/>
+        </w:rPr>
+      </w:pPr>
+      <w:r>
+        <w:rPr>
+          <w:b/>
+        </w:rPr>
+        <w:t xml:space="preserve">Types of </w:t>
+      </w:r>
+      <w:r>
+        <w:rPr>
+          <w:b/>
+        </w:rPr>
+        <w:t xml:space="preserve">operands in </w:t>
+      </w:r>
+      <w:r>
+        <w:rPr>
+          <w:b/>
+        </w:rPr>
+        <w:t>expressions</w:t>
       </w:r>
     </w:p>
     <w:p>
@@ -2752,29 +3265,125 @@
           <w:ilvl w:val="2"/>
           <w:numId w:val="7"/>
         </w:numPr>
-      </w:pPr>
-      <w:r>
-        <w:lastRenderedPageBreak/>
-        <w:t xml:space="preserve"> This, </w:t>
-      </w:r>
-      <w:hyperlink r:id="rId80" w:tooltip="BangaloreToRedmond" w:history="1">
-        <w:r>
-          <w:rPr>
-            <w:rStyle w:val="Hyperlink"/>
-          </w:rPr>
-          <w:t>trigger</w:t>
-        </w:r>
-      </w:hyperlink>
-      <w:hyperlink r:id="rId81" w:tooltip="Actions_1" w:history="1">
-        <w:r>
-          <w:rPr>
-            <w:rStyle w:val="Hyperlink"/>
-          </w:rPr>
-          <w:t>, payload</w:t>
-        </w:r>
-      </w:hyperlink>
-      <w:r>
-        <w:t>, nondet, fair nondet, null and halt</w:t>
+        <w:rPr>
+          <w:b/>
+        </w:rPr>
+      </w:pPr>
+      <w:r>
+        <w:rPr>
+          <w:b/>
+        </w:rPr>
+        <w:t xml:space="preserve">Unary expressions: for all </w:t>
+      </w:r>
+      <w:r>
+        <w:rPr>
+          <w:b/>
+        </w:rPr>
+        <w:t>all operators: NOT, NEG, KEYS, VALUES, SIZEOF</w:t>
+      </w:r>
+      <w:r>
+        <w:rPr>
+          <w:b/>
+        </w:rPr>
+        <w:t xml:space="preserve">  and all applicable types: BOOL, INT, SeqType(dom), SeqType(cod), INT; </w:t>
+      </w:r>
+      <w:r>
+        <w:rPr>
+          <w:b/>
+        </w:rPr>
+        <w:t>(</w:t>
+      </w:r>
+      <w:r>
+        <w:rPr>
+          <w:b/>
+        </w:rPr>
+        <w:t>lines 246-265 in P.4ml</w:t>
+      </w:r>
+      <w:r>
+        <w:rPr>
+          <w:b/>
+        </w:rPr>
+        <w:t>)</w:t>
+      </w:r>
+    </w:p>
+    <w:p>
+      <w:pPr>
+        <w:pStyle w:val="ListParagraph"/>
+        <w:ind w:left="1134"/>
+        <w:rPr>
+          <w:b/>
+        </w:rPr>
+      </w:pPr>
+      <w:r>
+        <w:rPr>
+          <w:b/>
+        </w:rPr>
+        <w:t>Error messages to test: “</w:t>
+      </w:r>
+      <w:r>
+        <w:rPr>
+          <w:rFonts w:ascii="Consolas" w:hAnsi="Consolas" w:cs="Consolas"/>
+          <w:b/>
+          <w:color w:val="000000"/>
+          <w:sz w:val="19"/>
+          <w:szCs w:val="19"/>
+          <w:highlight w:val="white"/>
+        </w:rPr>
+        <w:t xml:space="preserve">Operator expected a </w:t>
+      </w:r>
+      <w:r>
+        <w:rPr>
+          <w:rFonts w:ascii="Consolas" w:hAnsi="Consolas" w:cs="Consolas"/>
+          <w:b/>
+          <w:color w:val="000000"/>
+          <w:sz w:val="19"/>
+          <w:szCs w:val="19"/>
+          <w:highlight w:val="white"/>
+        </w:rPr>
+        <w:t>[</w:t>
+      </w:r>
+      <w:r>
+        <w:rPr>
+          <w:rFonts w:ascii="Consolas" w:hAnsi="Consolas" w:cs="Consolas"/>
+          <w:b/>
+          <w:color w:val="000000"/>
+          <w:sz w:val="19"/>
+          <w:szCs w:val="19"/>
+          <w:highlight w:val="white"/>
+        </w:rPr>
+        <w:t>boolean</w:t>
+      </w:r>
+      <w:r>
+        <w:rPr>
+          <w:rFonts w:ascii="Consolas" w:hAnsi="Consolas" w:cs="Consolas"/>
+          <w:b/>
+          <w:color w:val="000000"/>
+          <w:sz w:val="19"/>
+          <w:szCs w:val="19"/>
+          <w:highlight w:val="white"/>
+        </w:rPr>
+        <w:t>/integer/map(4 cases)]</w:t>
+      </w:r>
+      <w:r>
+        <w:rPr>
+          <w:rFonts w:ascii="Consolas" w:hAnsi="Consolas" w:cs="Consolas"/>
+          <w:b/>
+          <w:color w:val="000000"/>
+          <w:sz w:val="19"/>
+          <w:szCs w:val="19"/>
+          <w:highlight w:val="white"/>
+        </w:rPr>
+        <w:t xml:space="preserve"> value</w:t>
+      </w:r>
+      <w:r>
+        <w:rPr>
+          <w:rFonts w:ascii="Consolas" w:hAnsi="Consolas" w:cs="Consolas"/>
+          <w:b/>
+          <w:color w:val="000000"/>
+          <w:sz w:val="19"/>
+          <w:szCs w:val="19"/>
+        </w:rPr>
+        <w:t>”</w:t>
       </w:r>
     </w:p>
     <w:p>
@@ -2784,11 +3393,19 @@
           <w:ilvl w:val="2"/>
           <w:numId w:val="7"/>
         </w:numPr>
-      </w:pPr>
-      <w:r>
-        <w:t xml:space="preserve"> Unary Expression</w:t>
-      </w:r>
-    </w:p>
+        <w:rPr>
+          <w:b/>
+        </w:rPr>
+      </w:pPr>
+      <w:bookmarkStart w:id="0" w:name="_GoBack"/>
+      <w:r>
+        <w:rPr>
+          <w:b/>
+        </w:rPr>
+        <w:t xml:space="preserve">Binary expressions: </w:t>
+      </w:r>
+    </w:p>
+    <w:bookmarkEnd w:id="0"/>
     <w:p>
       <w:pPr>
         <w:pStyle w:val="ListParagraph"/>
@@ -2796,21 +3413,15 @@
           <w:ilvl w:val="3"/>
           <w:numId w:val="7"/>
         </w:numPr>
-      </w:pPr>
-      <w:r>
-        <w:t>Not, neg, keys, values, sizeof</w:t>
-      </w:r>
-    </w:p>
-    <w:p>
-      <w:pPr>
-        <w:pStyle w:val="ListParagraph"/>
-        <w:numPr>
-          <w:ilvl w:val="2"/>
-          <w:numId w:val="7"/>
-        </w:numPr>
-      </w:pPr>
-      <w:r>
-        <w:t xml:space="preserve">Binary Expression </w:t>
+        <w:rPr>
+          <w:b/>
+        </w:rPr>
+      </w:pPr>
+      <w:r>
+        <w:rPr>
+          <w:b/>
+        </w:rPr>
+        <w:t>Cast expressions: “Cast can never succeed”</w:t>
       </w:r>
     </w:p>
     <w:p>
@@ -2820,46 +3431,140 @@
           <w:ilvl w:val="3"/>
           <w:numId w:val="7"/>
         </w:numPr>
-      </w:pPr>
-      <w:hyperlink r:id="rId82" w:tooltip="PushStatement_1" w:history="1">
-        <w:r>
-          <w:rPr>
-            <w:rStyle w:val="Hyperlink"/>
-          </w:rPr>
-          <w:t>Add</w:t>
-        </w:r>
-      </w:hyperlink>
-      <w:r>
-        <w:t>, sub, mul, division, and, or, eq</w:t>
-      </w:r>
-      <w:r>
-        <w:t>(</w:t>
-      </w:r>
-      <w:hyperlink r:id="rId83" w:tooltip="TokenRing_Typos" w:history="1">
-        <w:r>
-          <w:rPr>
-            <w:rStyle w:val="Hyperlink"/>
+        <w:rPr>
+          <w:b/>
+        </w:rPr>
+      </w:pPr>
+      <w:r>
+        <w:rPr>
+          <w:b/>
+        </w:rPr>
+        <w:t>“New” expressions: “</w:t>
+      </w:r>
+      <w:r>
+        <w:rPr>
+          <w:rFonts w:ascii="Consolas" w:hAnsi="Consolas" w:cs="Consolas"/>
+          <w:b/>
+          <w:color w:val="000000"/>
+          <w:sz w:val="19"/>
+          <w:szCs w:val="19"/>
+          <w:highlight w:val="white"/>
+        </w:rPr>
+        <w:t>Monitors cannot be created with "new""</w:t>
+      </w:r>
+      <w:r>
+        <w:rPr>
+          <w:b/>
+        </w:rPr>
+        <w:t>”, “</w:t>
+      </w:r>
+      <w:r>
+        <w:rPr>
+          <w:rFonts w:ascii="Consolas" w:hAnsi="Consolas" w:cs="Consolas"/>
+          <w:b/>
+          <w:color w:val="000000"/>
+          <w:sz w:val="19"/>
+          <w:szCs w:val="19"/>
+          <w:highlight w:val="white"/>
+        </w:rPr>
+        <w:t>Undefined machine type</w:t>
+      </w:r>
+      <w:r>
+        <w:rPr>
+          <w:rFonts w:ascii="Consolas" w:hAnsi="Consolas" w:cs="Consolas"/>
+          <w:b/>
+          <w:color w:val="000000"/>
+          <w:sz w:val="19"/>
+          <w:szCs w:val="19"/>
+        </w:rPr>
+        <w:t>”</w:t>
+      </w:r>
+    </w:p>
+    <w:p>
+      <w:pPr>
+        <w:pStyle w:val="ListParagraph"/>
+        <w:numPr>
+          <w:ilvl w:val="3"/>
+          <w:numId w:val="7"/>
+        </w:numPr>
+        <w:rPr>
+          <w:b/>
+        </w:rPr>
+      </w:pPr>
+      <w:r>
+        <w:rPr>
+          <w:rFonts w:cs="Consolas"/>
+          <w:b/>
+          <w:color w:val="000000"/>
+        </w:rPr>
+        <w:t>“Field” operator:</w:t>
+      </w:r>
+      <w:r>
+        <w:rPr>
+          <w:rFonts w:cs="Consolas"/>
+          <w:color w:val="000000"/>
+        </w:rPr>
+        <w:t xml:space="preserve"> “</w:t>
+      </w:r>
+      <w:r>
+        <w:rPr>
+          <w:rFonts w:ascii="Consolas" w:hAnsi="Consolas" w:cs="Consolas"/>
+          <w:color w:val="000000"/>
+          <w:sz w:val="19"/>
+          <w:szCs w:val="19"/>
+          <w:highlight w:val="white"/>
+        </w:rPr>
+        <w:t>Bad field name"</w:t>
+      </w:r>
+      <w:r>
+        <w:rPr>
+          <w:rFonts w:ascii="Consolas" w:hAnsi="Consolas" w:cs="Consolas"/>
+          <w:color w:val="000000"/>
+          <w:sz w:val="19"/>
+          <w:szCs w:val="19"/>
+        </w:rPr>
+        <w:t xml:space="preserve"> (</w:t>
+      </w:r>
+      <w:hyperlink r:id="rId104" w:tooltip="fields" w:history="1">
+        <w:r>
+          <w:rPr>
+            <w:rStyle w:val="Hyperlink"/>
+            <w:rFonts w:ascii="Consolas" w:hAnsi="Consolas" w:cs="Consolas"/>
+            <w:sz w:val="19"/>
+            <w:szCs w:val="19"/>
           </w:rPr>
           <w:t>test1</w:t>
         </w:r>
       </w:hyperlink>
       <w:r>
-        <w:t>)</w:t>
-      </w:r>
-      <w:r>
-        <w:t>, neq, lt, le, gt, ge, idx and in</w:t>
-      </w:r>
-    </w:p>
-    <w:p>
-      <w:pPr>
-        <w:pStyle w:val="ListParagraph"/>
-        <w:numPr>
-          <w:ilvl w:val="2"/>
-          <w:numId w:val="7"/>
-        </w:numPr>
-      </w:pPr>
-      <w:r>
-        <w:t xml:space="preserve"> Field Access</w:t>
+        <w:rPr>
+          <w:rFonts w:ascii="Consolas" w:hAnsi="Consolas" w:cs="Consolas"/>
+          <w:color w:val="000000"/>
+          <w:sz w:val="19"/>
+          <w:szCs w:val="19"/>
+        </w:rPr>
+        <w:t xml:space="preserve">, …); </w:t>
+      </w:r>
+      <w:r>
+        <w:rPr>
+          <w:rFonts w:ascii="Consolas" w:hAnsi="Consolas" w:cs="Consolas"/>
+          <w:b/>
+          <w:color w:val="000000"/>
+          <w:sz w:val="19"/>
+          <w:szCs w:val="19"/>
+        </w:rPr>
+        <w:t>“</w:t>
+      </w:r>
+      <w:r>
+        <w:rPr>
+          <w:rFonts w:ascii="Consolas" w:hAnsi="Consolas" w:cs="Consolas"/>
+          <w:b/>
+          <w:color w:val="000000"/>
+          <w:sz w:val="19"/>
+          <w:szCs w:val="19"/>
+          <w:highlight w:val="white"/>
+        </w:rPr>
+        <w:t>Operator expected a (named) tuple value"</w:t>
       </w:r>
     </w:p>
     <w:p>
@@ -2869,181 +3574,27 @@
           <w:ilvl w:val="3"/>
           <w:numId w:val="7"/>
         </w:numPr>
-      </w:pPr>
-      <w:r>
-        <w:t>Tuples and NamedTuples</w:t>
-      </w:r>
-    </w:p>
-    <w:p>
-      <w:pPr>
-        <w:pStyle w:val="ListParagraph"/>
-        <w:numPr>
-          <w:ilvl w:val="3"/>
-          <w:numId w:val="7"/>
-        </w:numPr>
-      </w:pPr>
-      <w:hyperlink r:id="rId84" w:tooltip="fields" w:history="1">
-        <w:r>
-          <w:rPr>
-            <w:rStyle w:val="Hyperlink"/>
-          </w:rPr>
-          <w:t>Bad field names</w:t>
-        </w:r>
-      </w:hyperlink>
-    </w:p>
-    <w:p>
-      <w:pPr>
-        <w:pStyle w:val="ListParagraph"/>
-        <w:numPr>
-          <w:ilvl w:val="2"/>
-          <w:numId w:val="7"/>
-        </w:numPr>
-      </w:pPr>
-      <w:r>
-        <w:t xml:space="preserve"> Default Operation</w:t>
-      </w:r>
-    </w:p>
-    <w:p>
-      <w:pPr>
-        <w:pStyle w:val="ListParagraph"/>
-        <w:numPr>
-          <w:ilvl w:val="3"/>
-          <w:numId w:val="7"/>
-        </w:numPr>
-      </w:pPr>
-      <w:r>
-        <w:t>For all data types</w:t>
-      </w:r>
-    </w:p>
-    <w:p>
-      <w:pPr>
-        <w:pStyle w:val="ListParagraph"/>
-        <w:numPr>
-          <w:ilvl w:val="2"/>
-          <w:numId w:val="7"/>
-        </w:numPr>
-      </w:pPr>
-      <w:r>
-        <w:t xml:space="preserve"> Cast operator (as</w:t>
-      </w:r>
-      <w:hyperlink r:id="rId85" w:tooltip="Actions_1" w:history="1">
-        <w:r>
-          <w:rPr>
-            <w:rStyle w:val="Hyperlink"/>
-          </w:rPr>
-          <w:t>)</w:t>
-        </w:r>
-        <w:r>
-          <w:rPr>
-            <w:rStyle w:val="Hyperlink"/>
-          </w:rPr>
-          <w:t>: payload as machine</w:t>
-        </w:r>
-      </w:hyperlink>
-      <w:r>
-        <w:t>, …</w:t>
-      </w:r>
-    </w:p>
-    <w:p>
-      <w:pPr>
-        <w:pStyle w:val="ListParagraph"/>
-        <w:numPr>
-          <w:ilvl w:val="0"/>
-          <w:numId w:val="7"/>
-        </w:numPr>
-      </w:pPr>
-      <w:r>
-        <w:t>Data types in P</w:t>
-      </w:r>
-    </w:p>
-    <w:p>
-      <w:pPr>
-        <w:pStyle w:val="ListParagraph"/>
-        <w:numPr>
-          <w:ilvl w:val="1"/>
-          <w:numId w:val="7"/>
-        </w:numPr>
-      </w:pPr>
-      <w:r>
-        <w:t>Creation of complex data types</w:t>
-      </w:r>
-    </w:p>
-    <w:p>
-      <w:pPr>
-        <w:pStyle w:val="ListParagraph"/>
-        <w:numPr>
-          <w:ilvl w:val="2"/>
-          <w:numId w:val="7"/>
-        </w:numPr>
-      </w:pPr>
-      <w:r>
-        <w:t>Tuples</w:t>
-      </w:r>
-      <w:r>
-        <w:t xml:space="preserve">: </w:t>
-      </w:r>
-      <w:hyperlink r:id="rId86" w:tooltip="function_Typos" w:history="1">
-        <w:r>
-          <w:rPr>
-            <w:rStyle w:val="Hyperlink"/>
-          </w:rPr>
-          <w:t>duplicate names in seq decl, in func decl, in payload</w:t>
-        </w:r>
-      </w:hyperlink>
-    </w:p>
-    <w:p>
-      <w:pPr>
-        <w:pStyle w:val="ListParagraph"/>
-        <w:numPr>
-          <w:ilvl w:val="1"/>
-          <w:numId w:val="7"/>
-        </w:numPr>
-      </w:pPr>
-      <w:r>
-        <w:t>Subtype relation among data types</w:t>
-      </w:r>
-      <w:r>
-        <w:t xml:space="preserve">: </w:t>
-      </w:r>
-      <w:hyperlink r:id="rId87" w:tooltip="function" w:history="1">
-        <w:r>
-          <w:rPr>
-            <w:rStyle w:val="Hyperlink"/>
-          </w:rPr>
-          <w:t>assignments</w:t>
-        </w:r>
-      </w:hyperlink>
-      <w:r>
-        <w:t>,</w:t>
-      </w:r>
-      <w:r>
-        <w:t xml:space="preserve"> …</w:t>
-      </w:r>
-    </w:p>
-    <w:p>
-      <w:pPr>
-        <w:pStyle w:val="ListParagraph"/>
-        <w:numPr>
-          <w:ilvl w:val="1"/>
-          <w:numId w:val="7"/>
-        </w:numPr>
-      </w:pPr>
-      <w:r>
-        <w:t xml:space="preserve">Passing variables as payloads: </w:t>
-      </w:r>
-      <w:hyperlink r:id="rId88" w:tooltip="Actions_1" w:history="1">
-        <w:r>
-          <w:rPr>
-            <w:rStyle w:val="Hyperlink"/>
-          </w:rPr>
-          <w:t>“ghost machine” type</w:t>
-        </w:r>
-      </w:hyperlink>
-      <w:r>
-        <w:t>, …</w:t>
-      </w:r>
-      <w:bookmarkStart w:id="0" w:name="_GoBack"/>
-      <w:bookmarkEnd w:id="0"/>
+        <w:rPr>
+          <w:b/>
+        </w:rPr>
+      </w:pPr>
+      <w:r>
+        <w:rPr>
+          <w:rFonts w:ascii="Consolas" w:hAnsi="Consolas" w:cs="Consolas"/>
+          <w:b/>
+          <w:color w:val="000000"/>
+          <w:sz w:val="19"/>
+          <w:szCs w:val="19"/>
+          <w:highlight w:val="white"/>
+        </w:rPr>
+        <w:t>{ ADD, SUB, MUL, INTDIV }</w:t>
+      </w:r>
+    </w:p>
+    <w:p>
+      <w:pPr>
+        <w:pStyle w:val="ListParagraph"/>
+        <w:ind w:left="1728"/>
+      </w:pPr>
     </w:p>
     <w:p>
       <w:pPr>
@@ -3089,9 +3640,10 @@
         </w:numPr>
       </w:pPr>
       <w:r>
+        <w:lastRenderedPageBreak/>
         <w:t xml:space="preserve">Transitions &gt; Actions &gt; </w:t>
       </w:r>
-      <w:hyperlink r:id="rId89" w:tooltip="Elevator" w:history="1">
+      <w:hyperlink r:id="rId105" w:tooltip="Elevator" w:history="1">
         <w:r>
           <w:rPr>
             <w:rStyle w:val="Hyperlink"/>
@@ -3102,7 +3654,7 @@
       <w:r>
         <w:t xml:space="preserve">, </w:t>
       </w:r>
-      <w:hyperlink r:id="rId90" w:tooltip="Elevator" w:history="1">
+      <w:hyperlink r:id="rId106" w:tooltip="Elevator" w:history="1">
         <w:r>
           <w:rPr>
             <w:rStyle w:val="Hyperlink"/>
@@ -3157,19 +3709,65 @@
       <w:r>
         <w:t xml:space="preserve">Duplicates: </w:t>
       </w:r>
-      <w:hyperlink r:id="rId91" w:tooltip="Duplicates" w:history="1">
-        <w:r>
-          <w:rPr>
-            <w:rStyle w:val="Hyperlink"/>
-          </w:rPr>
-          <w:t>event definitions, machine declarations, variable declarations, transitions over the same event</w:t>
-        </w:r>
-      </w:hyperlink>
+      <w:r>
+        <w:fldChar w:fldCharType="begin"/>
+      </w:r>
+      <w:r>
+        <w:instrText xml:space="preserve"> HYPERLINK "../../Tst/RegressionTests/Combined/StaticError/Duplicates/Duplicates.p" \o "Duplicates" </w:instrText>
+      </w:r>
+      <w:r>
+        <w:fldChar w:fldCharType="separate"/>
+      </w:r>
+      <w:r>
+        <w:rPr>
+          <w:rStyle w:val="Hyperlink"/>
+        </w:rPr>
+        <w:t>event definti</w:t>
+      </w:r>
+      <w:r>
+        <w:rPr>
+          <w:rStyle w:val="Hyperlink"/>
+        </w:rPr>
+        <w:t>o</w:t>
+      </w:r>
+      <w:r>
+        <w:rPr>
+          <w:rStyle w:val="Hyperlink"/>
+        </w:rPr>
+        <w:t>ns, machine declarations, variable declarations, transitions over the same event</w:t>
+      </w:r>
+      <w:r>
+        <w:rPr>
+          <w:rStyle w:val="Hyperlink"/>
+        </w:rPr>
+        <w:t>, actions over the same event</w:t>
+      </w:r>
+      <w:r>
+        <w:fldChar w:fldCharType="end"/>
+      </w:r>
       <w:r>
         <w:t>,</w:t>
       </w:r>
       <w:r>
-        <w:t xml:space="preserve"> …</w:t>
+        <w:t xml:space="preserve"> </w:t>
+      </w:r>
+      <w:r>
+        <w:rPr>
+          <w:b/>
+        </w:rPr>
+        <w:t>multiple states with the same name</w:t>
+      </w:r>
+      <w:r>
+        <w:t xml:space="preserve">, </w:t>
+      </w:r>
+      <w:r>
+        <w:rPr>
+          <w:b/>
+        </w:rPr>
+        <w:t>multiple functions with the same name</w:t>
+      </w:r>
+      <w:r>
+        <w:t>.</w:t>
       </w:r>
     </w:p>
     <w:p>
@@ -3183,25 +3781,64 @@
       <w:r>
         <w:t xml:space="preserve">Re-definition of variables: </w:t>
       </w:r>
-      <w:hyperlink r:id="rId92" w:tooltip="variableType" w:history="1">
-        <w:r>
-          <w:rPr>
-            <w:rStyle w:val="Hyperlink"/>
-          </w:rPr>
-          <w:t>int and event</w:t>
-        </w:r>
-      </w:hyperlink>
-      <w:r>
-        <w:t xml:space="preserve">, </w:t>
+      <w:hyperlink r:id="rId107" w:tooltip="variableType" w:history="1">
+        <w:r>
+          <w:rPr>
+            <w:rStyle w:val="Hyperlink"/>
+          </w:rPr>
+          <w:t>int and e</w:t>
+        </w:r>
+        <w:r>
+          <w:rPr>
+            <w:rStyle w:val="Hyperlink"/>
+          </w:rPr>
+          <w:t>v</w:t>
+        </w:r>
+        <w:r>
+          <w:rPr>
+            <w:rStyle w:val="Hyperlink"/>
+          </w:rPr>
+          <w:t>ent</w:t>
+        </w:r>
+      </w:hyperlink>
+      <w:r>
+        <w:t xml:space="preserve"> (variable hides the name of event)</w:t>
+      </w:r>
+      <w:r>
+        <w:t xml:space="preserve">; </w:t>
+      </w:r>
+      <w:r>
+        <w:rPr>
+          <w:b/>
+        </w:rPr>
+        <w:t>formal par hides local varialble</w:t>
+      </w:r>
+    </w:p>
+    <w:p>
+      <w:pPr>
+        <w:pStyle w:val="ListParagraph"/>
+        <w:numPr>
+          <w:ilvl w:val="0"/>
+          <w:numId w:val="10"/>
+        </w:numPr>
+      </w:pPr>
+      <w:r>
+        <w:rPr>
+          <w:b/>
+        </w:rPr>
+        <w:t>Missing declarations</w:t>
+      </w:r>
+      <w:r>
+        <w:t>:</w:t>
+      </w:r>
+      <w:r>
+        <w:t xml:space="preserve"> undefined symbol (must be declared as formal par, variable or event) </w:t>
       </w:r>
     </w:p>
     <w:p>
       <w:pPr>
         <w:pStyle w:val="Heading2"/>
       </w:pPr>
-      <w:r>
-        <w:t xml:space="preserve"> </w:t>
-      </w:r>
       <w:r>
         <w:t>Test cases architecture</w:t>
       </w:r>
@@ -3339,7 +3976,6 @@
         </w:numPr>
       </w:pPr>
       <w:r>
-        <w:lastRenderedPageBreak/>
         <w:t>Correct: Zinger does not report an error</w:t>
       </w:r>
     </w:p>
@@ -3821,7 +4457,7 @@
       <w:lvlText w:val="%1.%2.%3."/>
       <w:lvlJc w:val="left"/>
       <w:pPr>
-        <w:ind w:left="1224" w:hanging="504"/>
+        <w:ind w:left="1134" w:hanging="504"/>
       </w:pPr>
     </w:lvl>
     <w:lvl w:ilvl="3">
@@ -5990,7 +6626,7 @@
 </file>
 
 <file path=customXml/itemProps2.xml><?xml version="1.0" encoding="utf-8"?>
-<ds:datastoreItem xmlns:ds="http://schemas.openxmlformats.org/officeDocument/2006/customXml" ds:itemID="{B63648B6-590C-43E7-9BC3-E788103D56E6}">
+<ds:datastoreItem xmlns:ds="http://schemas.openxmlformats.org/officeDocument/2006/customXml" ds:itemID="{87135C1F-9345-4389-92A7-4F0ACCAC67C4}">
   <ds:schemaRefs>
     <ds:schemaRef ds:uri="http://schemas.openxmlformats.org/officeDocument/2006/bibliography"/>
   </ds:schemaRefs>

</xml_diff>

<commit_message>
Test docs updated according to rules and errors in P.4ml (in progress)
</commit_message>
<xml_diff>
--- a/Doc/TestDocs/TestingFramework.docx
+++ b/Doc/TestDocs/TestingFramework.docx
@@ -2346,6 +2346,33 @@
       <w:r>
         <w:t xml:space="preserve"> </w:t>
       </w:r>
+      <w:r>
+        <w:rPr>
+          <w:b/>
+        </w:rPr>
+        <w:t>“</w:t>
+      </w:r>
+      <w:r>
+        <w:rPr>
+          <w:rFonts w:ascii="Consolas" w:hAnsi="Consolas" w:cs="Consolas"/>
+          <w:b/>
+          <w:color w:val="000000"/>
+          <w:sz w:val="19"/>
+          <w:szCs w:val="19"/>
+          <w:highlight w:val="white"/>
+        </w:rPr>
+        <w:t>Undeclared state name</w:t>
+      </w:r>
+      <w:r>
+        <w:rPr>
+          <w:rFonts w:ascii="Consolas" w:hAnsi="Consolas" w:cs="Consolas"/>
+          <w:b/>
+          <w:color w:val="000000"/>
+          <w:sz w:val="19"/>
+          <w:szCs w:val="19"/>
+        </w:rPr>
+        <w:t>”</w:t>
+      </w:r>
     </w:p>
     <w:p>
       <w:pPr>
@@ -2452,6 +2479,7 @@
         </w:numPr>
         <w:rPr>
           <w:rStyle w:val="Hyperlink"/>
+          <w:b/>
         </w:rPr>
       </w:pPr>
       <w:r>
@@ -2467,7 +2495,34 @@
         <w:rPr>
           <w:rStyle w:val="Hyperlink"/>
         </w:rPr>
-        <w:t xml:space="preserve">Dynamic creation of machines using New </w:t>
+        <w:t>Dynamic</w:t>
+      </w:r>
+      <w:r>
+        <w:rPr>
+          <w:rStyle w:val="Hyperlink"/>
+        </w:rPr>
+        <w:t xml:space="preserve"> creation of machines using New; “</w:t>
+      </w:r>
+      <w:r>
+        <w:rPr>
+          <w:rFonts w:ascii="Consolas" w:hAnsi="Consolas" w:cs="Consolas"/>
+          <w:b/>
+          <w:color w:val="000000"/>
+          <w:sz w:val="19"/>
+          <w:szCs w:val="19"/>
+          <w:highlight w:val="white"/>
+        </w:rPr>
+        <w:t>Undeclared machine</w:t>
+      </w:r>
+      <w:r>
+        <w:rPr>
+          <w:rFonts w:ascii="Consolas" w:hAnsi="Consolas" w:cs="Consolas"/>
+          <w:b/>
+          <w:color w:val="000000"/>
+          <w:sz w:val="19"/>
+          <w:szCs w:val="19"/>
+        </w:rPr>
+        <w:t>”</w:t>
       </w:r>
     </w:p>
     <w:p>
@@ -2496,7 +2551,10 @@
         </w:r>
       </w:hyperlink>
       <w:r>
-        <w:t xml:space="preserve">,  </w:t>
+        <w:t>;</w:t>
+      </w:r>
+      <w:r>
+        <w:t xml:space="preserve">  </w:t>
       </w:r>
       <w:hyperlink r:id="rId81" w:tooltip="TokenRing_Typos" w:history="1">
         <w:r>
@@ -2507,164 +2565,7 @@
         </w:r>
       </w:hyperlink>
       <w:r>
-        <w:t xml:space="preserve">, </w:t>
-      </w:r>
-    </w:p>
-    <w:p>
-      <w:pPr>
-        <w:pStyle w:val="ListParagraph"/>
-        <w:numPr>
-          <w:ilvl w:val="1"/>
-          <w:numId w:val="7"/>
-        </w:numPr>
-      </w:pPr>
-      <w:r>
-        <w:t>Send Statement</w:t>
-      </w:r>
-      <w:hyperlink r:id="rId82" w:tooltip="sends.p" w:history="1">
-        <w:r>
-          <w:rPr>
-            <w:rStyle w:val="Hyperlink"/>
-          </w:rPr>
-          <w:t>: payload type checking,</w:t>
-        </w:r>
-      </w:hyperlink>
-      <w:r>
-        <w:t xml:space="preserve"> </w:t>
-      </w:r>
-      <w:r>
-        <w:t xml:space="preserve"> </w:t>
-      </w:r>
-      <w:r>
-        <w:rPr>
-          <w:rStyle w:val="Hyperlink"/>
-        </w:rPr>
-        <w:t xml:space="preserve"> </w:t>
-      </w:r>
-      <w:hyperlink r:id="rId83" w:tooltip="TokenRing_Typos" w:history="1">
-        <w:r>
-          <w:rPr>
-            <w:rStyle w:val="Hyperlink"/>
-          </w:rPr>
-          <w:t>2</w:t>
-        </w:r>
-        <w:r>
-          <w:rPr>
-            <w:rStyle w:val="Hyperlink"/>
-            <w:vertAlign w:val="superscript"/>
-          </w:rPr>
-          <w:t>nd</w:t>
-        </w:r>
-        <w:r>
-          <w:rPr>
-            <w:rStyle w:val="Hyperlink"/>
-          </w:rPr>
-          <w:t xml:space="preserve"> argument should be an event</w:t>
-        </w:r>
-      </w:hyperlink>
-      <w:r>
-        <w:rPr>
-          <w:rStyle w:val="Hyperlink"/>
-        </w:rPr>
-        <w:t xml:space="preserve">, </w:t>
-      </w:r>
-    </w:p>
-    <w:p>
-      <w:pPr>
-        <w:pStyle w:val="ListParagraph"/>
-        <w:numPr>
-          <w:ilvl w:val="1"/>
-          <w:numId w:val="7"/>
-        </w:numPr>
-      </w:pPr>
-      <w:hyperlink r:id="rId84" w:tooltip="Elevator" w:history="1">
-        <w:r>
-          <w:rPr>
-            <w:rStyle w:val="Hyperlink"/>
-          </w:rPr>
-          <w:t>Monitor Invocation</w:t>
-        </w:r>
-      </w:hyperlink>
-    </w:p>
-    <w:p>
-      <w:pPr>
-        <w:pStyle w:val="ListParagraph"/>
-        <w:numPr>
-          <w:ilvl w:val="1"/>
-          <w:numId w:val="7"/>
-        </w:numPr>
-      </w:pPr>
-      <w:r>
-        <w:t>Function Call</w:t>
-      </w:r>
-    </w:p>
-    <w:p>
-      <w:pPr>
-        <w:pStyle w:val="ListParagraph"/>
-        <w:numPr>
-          <w:ilvl w:val="1"/>
-          <w:numId w:val="7"/>
-        </w:numPr>
-      </w:pPr>
-      <w:r>
-        <w:t>Skip and Pop Statement</w:t>
-      </w:r>
-    </w:p>
-    <w:p>
-      <w:pPr>
-        <w:pStyle w:val="ListParagraph"/>
-        <w:numPr>
-          <w:ilvl w:val="1"/>
-          <w:numId w:val="7"/>
-        </w:numPr>
-      </w:pPr>
-      <w:r>
-        <w:t>Assertions</w:t>
-      </w:r>
-      <w:r>
-        <w:t xml:space="preserve">: </w:t>
-      </w:r>
-      <w:hyperlink r:id="rId85" w:tooltip="Actions_1" w:history="1">
-        <w:r>
-          <w:rPr>
-            <w:rStyle w:val="Hyperlink"/>
-          </w:rPr>
-          <w:t>single assert</w:t>
-        </w:r>
-      </w:hyperlink>
-      <w:r>
-        <w:t xml:space="preserve">, two asserts in a row: </w:t>
-      </w:r>
-      <w:hyperlink r:id="rId86" w:tooltip="Actions_4" w:history="1">
-        <w:r>
-          <w:rPr>
-            <w:rStyle w:val="Hyperlink"/>
-          </w:rPr>
-          <w:t>pass/fail</w:t>
-        </w:r>
-      </w:hyperlink>
-      <w:r>
-        <w:t xml:space="preserve">, </w:t>
-      </w:r>
-      <w:hyperlink r:id="rId87" w:tooltip="PushStatement_1" w:history="1">
-        <w:r>
-          <w:rPr>
-            <w:rStyle w:val="Hyperlink"/>
-          </w:rPr>
-          <w:t>with complimentary conditions</w:t>
-        </w:r>
-      </w:hyperlink>
-    </w:p>
-    <w:p>
-      <w:pPr>
-        <w:pStyle w:val="ListParagraph"/>
-        <w:numPr>
-          <w:ilvl w:val="1"/>
-          <w:numId w:val="7"/>
-        </w:numPr>
-      </w:pPr>
-      <w:r>
-        <w:t>Binary Statements (remove, insert and assign)</w:t>
+        <w:t xml:space="preserve">; </w:t>
       </w:r>
     </w:p>
     <w:p>
@@ -2674,37 +2575,21 @@
           <w:ilvl w:val="2"/>
           <w:numId w:val="7"/>
         </w:numPr>
-      </w:pPr>
-      <w:r>
-        <w:t xml:space="preserve"> </w:t>
-      </w:r>
-      <w:r>
-        <w:t xml:space="preserve">On all data types: </w:t>
-      </w:r>
-      <w:hyperlink r:id="rId88" w:tooltip="Actions_1" w:history="1">
-        <w:r>
-          <w:rPr>
-            <w:rStyle w:val="Hyperlink"/>
-          </w:rPr>
-          <w:t>bool</w:t>
-        </w:r>
-      </w:hyperlink>
-      <w:r>
-        <w:t xml:space="preserve">, </w:t>
-      </w:r>
-      <w:hyperlink r:id="rId89" w:tooltip="PushStatement_1" w:history="1">
-        <w:r>
-          <w:rPr>
-            <w:rStyle w:val="Hyperlink"/>
-          </w:rPr>
-          <w:t>int</w:t>
-        </w:r>
-      </w:hyperlink>
-      <w:r>
-        <w:t xml:space="preserve">, </w:t>
-      </w:r>
-      <w:r>
-        <w:t>…</w:t>
+        <w:rPr>
+          <w:b/>
+        </w:rPr>
+      </w:pPr>
+      <w:r>
+        <w:rPr>
+          <w:b/>
+        </w:rPr>
+        <w:t>raise wit</w:t>
+      </w:r>
+      <w:r>
+        <w:rPr>
+          <w:b/>
+        </w:rPr>
+        <w:t>h non-constant event expression</w:t>
       </w:r>
     </w:p>
     <w:p>
@@ -2714,398 +2599,21 @@
           <w:ilvl w:val="2"/>
           <w:numId w:val="7"/>
         </w:numPr>
-      </w:pPr>
-      <w:r>
-        <w:t xml:space="preserve"> Assign</w:t>
-      </w:r>
-      <w:r>
-        <w:t>:</w:t>
-      </w:r>
-    </w:p>
-    <w:p>
-      <w:pPr>
-        <w:pStyle w:val="ListParagraph"/>
-        <w:numPr>
-          <w:ilvl w:val="3"/>
-          <w:numId w:val="7"/>
-        </w:numPr>
-      </w:pPr>
-      <w:r>
-        <w:lastRenderedPageBreak/>
-        <w:t xml:space="preserve"> </w:t>
-      </w:r>
-      <w:r>
-        <w:t>invalid LHS</w:t>
-      </w:r>
-      <w:r>
-        <w:t xml:space="preserve"> (</w:t>
-      </w:r>
-      <w:hyperlink r:id="rId90" w:tooltip="function" w:history="1">
-        <w:r>
-          <w:rPr>
-            <w:rStyle w:val="Hyperlink"/>
-          </w:rPr>
-          <w:t>test1</w:t>
-        </w:r>
-      </w:hyperlink>
-      <w:r>
-        <w:t xml:space="preserve">, </w:t>
-      </w:r>
-      <w:hyperlink r:id="rId91" w:tooltip="lvalues" w:history="1">
-        <w:r>
-          <w:rPr>
-            <w:rStyle w:val="Hyperlink"/>
-          </w:rPr>
-          <w:t>test2</w:t>
-        </w:r>
-      </w:hyperlink>
-      <w:r>
-        <w:t>),</w:t>
-      </w:r>
-    </w:p>
-    <w:p>
-      <w:pPr>
-        <w:pStyle w:val="ListParagraph"/>
-        <w:numPr>
-          <w:ilvl w:val="3"/>
-          <w:numId w:val="7"/>
-        </w:numPr>
-      </w:pPr>
-      <w:r>
-        <w:t xml:space="preserve"> </w:t>
-      </w:r>
-      <w:hyperlink r:id="rId92" w:tooltip="lvalues" w:history="1">
-        <w:r>
-          <w:rPr>
-            <w:rStyle w:val="Hyperlink"/>
-          </w:rPr>
-          <w:t>impure functions in LHS</w:t>
-        </w:r>
-      </w:hyperlink>
-      <w:r>
-        <w:t>, …</w:t>
-      </w:r>
-    </w:p>
-    <w:p>
-      <w:pPr>
-        <w:pStyle w:val="ListParagraph"/>
-        <w:numPr>
-          <w:ilvl w:val="1"/>
-          <w:numId w:val="7"/>
-        </w:numPr>
-      </w:pPr>
-      <w:r>
-        <w:t>Return statement</w:t>
-      </w:r>
-    </w:p>
-    <w:p>
-      <w:pPr>
-        <w:pStyle w:val="ListParagraph"/>
-        <w:numPr>
-          <w:ilvl w:val="1"/>
-          <w:numId w:val="7"/>
-        </w:numPr>
-      </w:pPr>
-      <w:r>
-        <w:t>While Statement</w:t>
-      </w:r>
-    </w:p>
-    <w:p>
-      <w:pPr>
-        <w:pStyle w:val="ListParagraph"/>
-        <w:numPr>
-          <w:ilvl w:val="1"/>
-          <w:numId w:val="7"/>
-        </w:numPr>
-      </w:pPr>
-      <w:r>
-        <w:t>ITE Statement</w:t>
-      </w:r>
-      <w:r>
-        <w:t xml:space="preserve">: </w:t>
-      </w:r>
-      <w:hyperlink r:id="rId93" w:tooltip="TokenRing_Typos" w:history="1">
-        <w:r>
-          <w:rPr>
-            <w:rStyle w:val="Hyperlink"/>
-          </w:rPr>
-          <w:t>type of the condition</w:t>
-        </w:r>
-      </w:hyperlink>
-      <w:r>
-        <w:t xml:space="preserve">,  </w:t>
-      </w:r>
-    </w:p>
-    <w:p>
-      <w:pPr>
-        <w:pStyle w:val="ListParagraph"/>
-        <w:numPr>
-          <w:ilvl w:val="0"/>
-          <w:numId w:val="7"/>
-        </w:numPr>
-      </w:pPr>
-      <w:r>
-        <w:t>P Expressions</w:t>
-      </w:r>
-    </w:p>
-    <w:p>
-      <w:pPr>
-        <w:pStyle w:val="ListParagraph"/>
-        <w:numPr>
-          <w:ilvl w:val="1"/>
-          <w:numId w:val="7"/>
-        </w:numPr>
-      </w:pPr>
-      <w:r>
-        <w:t>New expression.</w:t>
-      </w:r>
-    </w:p>
-    <w:p>
-      <w:pPr>
-        <w:pStyle w:val="ListParagraph"/>
-        <w:numPr>
-          <w:ilvl w:val="1"/>
-          <w:numId w:val="7"/>
-        </w:numPr>
-      </w:pPr>
-      <w:r>
-        <w:t>Function call as an expression</w:t>
-      </w:r>
-    </w:p>
-    <w:p>
-      <w:pPr>
-        <w:pStyle w:val="ListParagraph"/>
-        <w:numPr>
-          <w:ilvl w:val="1"/>
-          <w:numId w:val="7"/>
-        </w:numPr>
-      </w:pPr>
-      <w:r>
-        <w:t>Different Primitive expressions</w:t>
-      </w:r>
-    </w:p>
-    <w:p>
-      <w:pPr>
-        <w:pStyle w:val="ListParagraph"/>
-        <w:numPr>
-          <w:ilvl w:val="2"/>
-          <w:numId w:val="7"/>
-        </w:numPr>
-      </w:pPr>
-      <w:r>
-        <w:t xml:space="preserve"> This, </w:t>
-      </w:r>
-      <w:hyperlink r:id="rId94" w:tooltip="BangaloreToRedmond" w:history="1">
-        <w:r>
-          <w:rPr>
-            <w:rStyle w:val="Hyperlink"/>
-          </w:rPr>
-          <w:t>trigger</w:t>
-        </w:r>
-      </w:hyperlink>
-      <w:hyperlink r:id="rId95" w:tooltip="Actions_1" w:history="1">
-        <w:r>
-          <w:rPr>
-            <w:rStyle w:val="Hyperlink"/>
-          </w:rPr>
-          <w:t>, payload</w:t>
-        </w:r>
-      </w:hyperlink>
-      <w:r>
-        <w:t>, nondet, fair nondet, null and halt</w:t>
-      </w:r>
-    </w:p>
-    <w:p>
-      <w:pPr>
-        <w:pStyle w:val="ListParagraph"/>
-        <w:numPr>
-          <w:ilvl w:val="2"/>
-          <w:numId w:val="7"/>
-        </w:numPr>
-      </w:pPr>
-      <w:r>
-        <w:t xml:space="preserve"> Unary Expression</w:t>
-      </w:r>
-    </w:p>
-    <w:p>
-      <w:pPr>
-        <w:pStyle w:val="ListParagraph"/>
-        <w:numPr>
-          <w:ilvl w:val="3"/>
-          <w:numId w:val="7"/>
-        </w:numPr>
-      </w:pPr>
-      <w:r>
-        <w:t>Not, neg, keys, values, sizeof</w:t>
-      </w:r>
-    </w:p>
-    <w:p>
-      <w:pPr>
-        <w:pStyle w:val="ListParagraph"/>
-        <w:numPr>
-          <w:ilvl w:val="2"/>
-          <w:numId w:val="7"/>
-        </w:numPr>
-      </w:pPr>
-      <w:r>
-        <w:t xml:space="preserve">Binary Expression </w:t>
-      </w:r>
-    </w:p>
-    <w:p>
-      <w:pPr>
-        <w:pStyle w:val="ListParagraph"/>
-        <w:numPr>
-          <w:ilvl w:val="3"/>
-          <w:numId w:val="7"/>
-        </w:numPr>
-      </w:pPr>
-      <w:hyperlink r:id="rId96" w:tooltip="PushStatement_1" w:history="1">
-        <w:r>
-          <w:rPr>
-            <w:rStyle w:val="Hyperlink"/>
-          </w:rPr>
-          <w:t>Add</w:t>
-        </w:r>
-      </w:hyperlink>
-      <w:r>
-        <w:t>, sub, mul, division, and, or, eq</w:t>
-      </w:r>
-      <w:r>
-        <w:t>(</w:t>
-      </w:r>
-      <w:hyperlink r:id="rId97" w:tooltip="TokenRing_Typos" w:history="1">
-        <w:r>
-          <w:rPr>
-            <w:rStyle w:val="Hyperlink"/>
-          </w:rPr>
-          <w:t>test1</w:t>
-        </w:r>
-      </w:hyperlink>
-      <w:r>
-        <w:t>)</w:t>
-      </w:r>
-      <w:r>
-        <w:t>, neq, lt, le, gt, ge, idx and in</w:t>
-      </w:r>
-    </w:p>
-    <w:p>
-      <w:pPr>
-        <w:pStyle w:val="ListParagraph"/>
-        <w:numPr>
-          <w:ilvl w:val="2"/>
-          <w:numId w:val="7"/>
-        </w:numPr>
-      </w:pPr>
-      <w:r>
-        <w:t xml:space="preserve"> Field Access</w:t>
-      </w:r>
-    </w:p>
-    <w:p>
-      <w:pPr>
-        <w:pStyle w:val="ListParagraph"/>
-        <w:numPr>
-          <w:ilvl w:val="3"/>
-          <w:numId w:val="7"/>
-        </w:numPr>
-      </w:pPr>
-      <w:r>
-        <w:t>Tuples and NamedTuples</w:t>
-      </w:r>
-    </w:p>
-    <w:p>
-      <w:pPr>
-        <w:pStyle w:val="ListParagraph"/>
-        <w:numPr>
-          <w:ilvl w:val="3"/>
-          <w:numId w:val="7"/>
-        </w:numPr>
-      </w:pPr>
-      <w:hyperlink r:id="rId98" w:tooltip="fields" w:history="1">
-        <w:r>
-          <w:rPr>
-            <w:rStyle w:val="Hyperlink"/>
-          </w:rPr>
-          <w:t>Bad field names</w:t>
-        </w:r>
-      </w:hyperlink>
-    </w:p>
-    <w:p>
-      <w:pPr>
-        <w:pStyle w:val="ListParagraph"/>
-        <w:numPr>
-          <w:ilvl w:val="2"/>
-          <w:numId w:val="7"/>
-        </w:numPr>
-      </w:pPr>
-      <w:r>
-        <w:t xml:space="preserve"> Default Operation</w:t>
-      </w:r>
-    </w:p>
-    <w:p>
-      <w:pPr>
-        <w:pStyle w:val="ListParagraph"/>
-        <w:numPr>
-          <w:ilvl w:val="3"/>
-          <w:numId w:val="7"/>
-        </w:numPr>
-      </w:pPr>
-      <w:r>
-        <w:t>For all data types</w:t>
-      </w:r>
-    </w:p>
-    <w:p>
-      <w:pPr>
-        <w:pStyle w:val="ListParagraph"/>
-        <w:numPr>
-          <w:ilvl w:val="2"/>
-          <w:numId w:val="7"/>
-        </w:numPr>
-      </w:pPr>
-      <w:r>
-        <w:t xml:space="preserve"> Cast operator (as</w:t>
-      </w:r>
-      <w:hyperlink r:id="rId99" w:tooltip="Actions_1" w:history="1">
-        <w:r>
-          <w:rPr>
-            <w:rStyle w:val="Hyperlink"/>
-          </w:rPr>
-          <w:t>)</w:t>
-        </w:r>
-        <w:r>
-          <w:rPr>
-            <w:rStyle w:val="Hyperlink"/>
-          </w:rPr>
-          <w:t>: payload as machine</w:t>
-        </w:r>
-      </w:hyperlink>
-      <w:r>
-        <w:t>, …</w:t>
-      </w:r>
-    </w:p>
-    <w:p>
-      <w:pPr>
-        <w:pStyle w:val="ListParagraph"/>
-        <w:numPr>
-          <w:ilvl w:val="2"/>
-          <w:numId w:val="7"/>
-        </w:numPr>
-      </w:pPr>
-      <w:r>
-        <w:t xml:space="preserve"> NONDE</w:t>
-      </w:r>
-      <w:r>
-        <w:t xml:space="preserve"> expressions: </w:t>
-      </w:r>
-      <w:hyperlink r:id="rId100" w:tooltip="entryExit_1" w:history="1">
-        <w:r>
-          <w:rPr>
-            <w:rStyle w:val="Hyperlink"/>
-          </w:rPr>
-          <w:t>nondet choice in real/model/monitor machines and functions</w:t>
-        </w:r>
-      </w:hyperlink>
-      <w:r>
-        <w:t>;</w:t>
+        <w:rPr>
+          <w:b/>
+        </w:rPr>
+      </w:pPr>
+      <w:r>
+        <w:rPr>
+          <w:b/>
+        </w:rPr>
+        <w:t xml:space="preserve">raise </w:t>
+      </w:r>
+      <w:r>
+        <w:rPr>
+          <w:b/>
+        </w:rPr>
+        <w:t>with constant event expression: raise has NIL payload, raise has non-NIL payload;</w:t>
       </w:r>
     </w:p>
     <w:p>
@@ -3113,425 +2621,413 @@
         <w:pStyle w:val="ListParagraph"/>
         <w:ind w:left="1134"/>
         <w:rPr>
-          <w:b/>
-        </w:rPr>
-      </w:pPr>
-      <w:r>
-        <w:rPr>
-          <w:b/>
-        </w:rPr>
-        <w:t>same test for FAIRNONDET case</w:t>
-      </w:r>
-      <w:r>
-        <w:rPr>
-          <w:b/>
-        </w:rPr>
-        <w:t xml:space="preserve"> (modify entryExit_1)</w:t>
-      </w:r>
-    </w:p>
-    <w:p>
-      <w:pPr>
-        <w:pStyle w:val="ListParagraph"/>
-        <w:numPr>
-          <w:ilvl w:val="0"/>
-          <w:numId w:val="7"/>
-        </w:numPr>
-      </w:pPr>
-      <w:r>
-        <w:t>Data types in P</w:t>
-      </w:r>
-    </w:p>
-    <w:p>
-      <w:pPr>
-        <w:pStyle w:val="ListParagraph"/>
-        <w:numPr>
-          <w:ilvl w:val="1"/>
-          <w:numId w:val="7"/>
-        </w:numPr>
-      </w:pPr>
-      <w:r>
-        <w:t>Creation of complex data types</w:t>
-      </w:r>
-    </w:p>
-    <w:p>
-      <w:pPr>
-        <w:pStyle w:val="ListParagraph"/>
-        <w:numPr>
-          <w:ilvl w:val="2"/>
-          <w:numId w:val="7"/>
-        </w:numPr>
-      </w:pPr>
-      <w:r>
-        <w:t>Tuples</w:t>
-      </w:r>
-      <w:r>
-        <w:t xml:space="preserve">: </w:t>
-      </w:r>
-      <w:hyperlink r:id="rId101" w:tooltip="function_Typos" w:history="1">
-        <w:r>
-          <w:rPr>
-            <w:rStyle w:val="Hyperlink"/>
-          </w:rPr>
-          <w:t>duplicate names in seq decl, in func decl, in payload</w:t>
-        </w:r>
-      </w:hyperlink>
-    </w:p>
-    <w:p>
-      <w:pPr>
-        <w:pStyle w:val="ListParagraph"/>
-        <w:numPr>
-          <w:ilvl w:val="1"/>
-          <w:numId w:val="7"/>
-        </w:numPr>
-      </w:pPr>
-      <w:r>
-        <w:t>Subtype relation among data types</w:t>
-      </w:r>
-      <w:r>
-        <w:t xml:space="preserve">: </w:t>
-      </w:r>
-      <w:hyperlink r:id="rId102" w:tooltip="function" w:history="1">
-        <w:r>
-          <w:rPr>
-            <w:rStyle w:val="Hyperlink"/>
-          </w:rPr>
-          <w:t>assignments</w:t>
-        </w:r>
-      </w:hyperlink>
-      <w:r>
-        <w:t>,</w:t>
-      </w:r>
-      <w:r>
-        <w:t xml:space="preserve"> …</w:t>
-      </w:r>
-    </w:p>
-    <w:p>
-      <w:pPr>
-        <w:pStyle w:val="ListParagraph"/>
-        <w:numPr>
-          <w:ilvl w:val="1"/>
-          <w:numId w:val="7"/>
-        </w:numPr>
-      </w:pPr>
-      <w:r>
-        <w:t xml:space="preserve">Passing variables as payloads: </w:t>
-      </w:r>
-      <w:hyperlink r:id="rId103" w:tooltip="Actions_1" w:history="1">
-        <w:r>
-          <w:rPr>
-            <w:rStyle w:val="Hyperlink"/>
-          </w:rPr>
-          <w:t>“ghost machine” type</w:t>
-        </w:r>
-      </w:hyperlink>
-      <w:r>
-        <w:t>, …</w:t>
-      </w:r>
-    </w:p>
-    <w:p>
-      <w:pPr>
-        <w:pStyle w:val="ListParagraph"/>
-        <w:numPr>
-          <w:ilvl w:val="1"/>
-          <w:numId w:val="7"/>
-        </w:numPr>
-        <w:rPr>
-          <w:b/>
-        </w:rPr>
-      </w:pPr>
-      <w:r>
-        <w:rPr>
-          <w:b/>
-        </w:rPr>
-        <w:t xml:space="preserve">Types of </w:t>
-      </w:r>
-      <w:r>
-        <w:rPr>
-          <w:b/>
-        </w:rPr>
-        <w:t xml:space="preserve">operands in </w:t>
-      </w:r>
-      <w:r>
-        <w:rPr>
-          <w:b/>
-        </w:rPr>
-        <w:t>expressions</w:t>
-      </w:r>
-    </w:p>
-    <w:p>
-      <w:pPr>
-        <w:pStyle w:val="ListParagraph"/>
-        <w:numPr>
-          <w:ilvl w:val="2"/>
-          <w:numId w:val="7"/>
-        </w:numPr>
-        <w:rPr>
-          <w:b/>
-        </w:rPr>
-      </w:pPr>
-      <w:r>
-        <w:rPr>
-          <w:b/>
-        </w:rPr>
-        <w:t xml:space="preserve">Unary expressions: for all </w:t>
-      </w:r>
-      <w:r>
-        <w:rPr>
-          <w:b/>
-        </w:rPr>
-        <w:t>all operators: NOT, NEG, KEYS, VALUES, SIZEOF</w:t>
-      </w:r>
-      <w:r>
-        <w:rPr>
-          <w:b/>
-        </w:rPr>
-        <w:t xml:space="preserve">  and all applicable types: BOOL, INT, SeqType(dom), SeqType(cod), INT; </w:t>
-      </w:r>
-      <w:r>
-        <w:rPr>
-          <w:b/>
-        </w:rPr>
-        <w:t>(</w:t>
-      </w:r>
-      <w:r>
-        <w:rPr>
-          <w:b/>
-        </w:rPr>
-        <w:t>lines 246-265 in P.4ml</w:t>
-      </w:r>
-      <w:r>
-        <w:rPr>
-          <w:b/>
-        </w:rPr>
-        <w:t>)</w:t>
-      </w:r>
-    </w:p>
-    <w:p>
-      <w:pPr>
-        <w:pStyle w:val="ListParagraph"/>
-        <w:ind w:left="1134"/>
-        <w:rPr>
-          <w:b/>
-        </w:rPr>
-      </w:pPr>
-      <w:r>
-        <w:rPr>
-          <w:b/>
-        </w:rPr>
-        <w:t>Error messages to test: “</w:t>
-      </w:r>
-      <w:r>
-        <w:rPr>
-          <w:rFonts w:ascii="Consolas" w:hAnsi="Consolas" w:cs="Consolas"/>
-          <w:b/>
-          <w:color w:val="000000"/>
-          <w:sz w:val="19"/>
-          <w:szCs w:val="19"/>
-          <w:highlight w:val="white"/>
-        </w:rPr>
-        <w:t xml:space="preserve">Operator expected a </w:t>
-      </w:r>
-      <w:r>
-        <w:rPr>
-          <w:rFonts w:ascii="Consolas" w:hAnsi="Consolas" w:cs="Consolas"/>
-          <w:b/>
-          <w:color w:val="000000"/>
-          <w:sz w:val="19"/>
-          <w:szCs w:val="19"/>
-          <w:highlight w:val="white"/>
-        </w:rPr>
-        <w:t>[</w:t>
-      </w:r>
-      <w:r>
-        <w:rPr>
-          <w:rFonts w:ascii="Consolas" w:hAnsi="Consolas" w:cs="Consolas"/>
-          <w:b/>
-          <w:color w:val="000000"/>
-          <w:sz w:val="19"/>
-          <w:szCs w:val="19"/>
-          <w:highlight w:val="white"/>
-        </w:rPr>
-        <w:t>boolean</w:t>
-      </w:r>
-      <w:r>
-        <w:rPr>
-          <w:rFonts w:ascii="Consolas" w:hAnsi="Consolas" w:cs="Consolas"/>
-          <w:b/>
-          <w:color w:val="000000"/>
-          <w:sz w:val="19"/>
-          <w:szCs w:val="19"/>
-          <w:highlight w:val="white"/>
-        </w:rPr>
-        <w:t>/integer/map(4 cases)]</w:t>
-      </w:r>
-      <w:r>
-        <w:rPr>
-          <w:rFonts w:ascii="Consolas" w:hAnsi="Consolas" w:cs="Consolas"/>
-          <w:b/>
-          <w:color w:val="000000"/>
-          <w:sz w:val="19"/>
-          <w:szCs w:val="19"/>
-          <w:highlight w:val="white"/>
-        </w:rPr>
-        <w:t xml:space="preserve"> value</w:t>
-      </w:r>
-      <w:r>
-        <w:rPr>
-          <w:rFonts w:ascii="Consolas" w:hAnsi="Consolas" w:cs="Consolas"/>
-          <w:b/>
-          <w:color w:val="000000"/>
-          <w:sz w:val="19"/>
-          <w:szCs w:val="19"/>
-        </w:rPr>
-        <w:t>”</w:t>
-      </w:r>
-    </w:p>
-    <w:p>
-      <w:pPr>
-        <w:pStyle w:val="ListParagraph"/>
-        <w:numPr>
-          <w:ilvl w:val="2"/>
-          <w:numId w:val="7"/>
-        </w:numPr>
-        <w:rPr>
-          <w:b/>
-        </w:rPr>
-      </w:pPr>
-      <w:bookmarkStart w:id="0" w:name="_GoBack"/>
-      <w:r>
-        <w:rPr>
-          <w:b/>
-        </w:rPr>
-        <w:t xml:space="preserve">Binary expressions: </w:t>
-      </w:r>
-    </w:p>
-    <w:bookmarkEnd w:id="0"/>
-    <w:p>
-      <w:pPr>
-        <w:pStyle w:val="ListParagraph"/>
-        <w:numPr>
-          <w:ilvl w:val="3"/>
-          <w:numId w:val="7"/>
-        </w:numPr>
-        <w:rPr>
-          <w:b/>
-        </w:rPr>
-      </w:pPr>
-      <w:r>
-        <w:rPr>
-          <w:b/>
-        </w:rPr>
-        <w:t>Cast expressions: “Cast can never succeed”</w:t>
-      </w:r>
-    </w:p>
-    <w:p>
-      <w:pPr>
-        <w:pStyle w:val="ListParagraph"/>
-        <w:numPr>
-          <w:ilvl w:val="3"/>
-          <w:numId w:val="7"/>
-        </w:numPr>
-        <w:rPr>
-          <w:b/>
-        </w:rPr>
-      </w:pPr>
-      <w:r>
-        <w:rPr>
-          <w:b/>
-        </w:rPr>
-        <w:t>“New” expressions: “</w:t>
-      </w:r>
-      <w:r>
-        <w:rPr>
-          <w:rFonts w:ascii="Consolas" w:hAnsi="Consolas" w:cs="Consolas"/>
-          <w:b/>
-          <w:color w:val="000000"/>
-          <w:sz w:val="19"/>
-          <w:szCs w:val="19"/>
-          <w:highlight w:val="white"/>
-        </w:rPr>
-        <w:t>Monitors cannot be created with "new""</w:t>
-      </w:r>
-      <w:r>
-        <w:rPr>
-          <w:b/>
-        </w:rPr>
-        <w:t>”, “</w:t>
-      </w:r>
-      <w:r>
-        <w:rPr>
-          <w:rFonts w:ascii="Consolas" w:hAnsi="Consolas" w:cs="Consolas"/>
-          <w:b/>
-          <w:color w:val="000000"/>
-          <w:sz w:val="19"/>
-          <w:szCs w:val="19"/>
-          <w:highlight w:val="white"/>
-        </w:rPr>
-        <w:t>Undefined machine type</w:t>
-      </w:r>
-      <w:r>
-        <w:rPr>
-          <w:rFonts w:ascii="Consolas" w:hAnsi="Consolas" w:cs="Consolas"/>
-          <w:b/>
-          <w:color w:val="000000"/>
-          <w:sz w:val="19"/>
-          <w:szCs w:val="19"/>
-        </w:rPr>
-        <w:t>”</w:t>
-      </w:r>
-    </w:p>
-    <w:p>
-      <w:pPr>
-        <w:pStyle w:val="ListParagraph"/>
-        <w:numPr>
-          <w:ilvl w:val="3"/>
-          <w:numId w:val="7"/>
-        </w:numPr>
-        <w:rPr>
-          <w:b/>
-        </w:rPr>
-      </w:pPr>
-      <w:r>
-        <w:rPr>
-          <w:rFonts w:cs="Consolas"/>
-          <w:b/>
-          <w:color w:val="000000"/>
-        </w:rPr>
-        <w:t>“Field” operator:</w:t>
-      </w:r>
-      <w:r>
-        <w:rPr>
-          <w:rFonts w:cs="Consolas"/>
-          <w:color w:val="000000"/>
-        </w:rPr>
-        <w:t xml:space="preserve"> “</w:t>
-      </w:r>
-      <w:r>
-        <w:rPr>
-          <w:rFonts w:ascii="Consolas" w:hAnsi="Consolas" w:cs="Consolas"/>
-          <w:color w:val="000000"/>
-          <w:sz w:val="19"/>
-          <w:szCs w:val="19"/>
-          <w:highlight w:val="white"/>
-        </w:rPr>
-        <w:t>Bad field name"</w:t>
-      </w:r>
-      <w:r>
-        <w:rPr>
-          <w:rFonts w:ascii="Consolas" w:hAnsi="Consolas" w:cs="Consolas"/>
-          <w:color w:val="000000"/>
-          <w:sz w:val="19"/>
-          <w:szCs w:val="19"/>
-        </w:rPr>
-        <w:t xml:space="preserve"> (</w:t>
-      </w:r>
-      <w:hyperlink r:id="rId104" w:tooltip="fields" w:history="1">
+          <w:rFonts w:ascii="Consolas" w:hAnsi="Consolas" w:cs="Consolas"/>
+          <w:color w:val="000000"/>
+          <w:sz w:val="19"/>
+          <w:szCs w:val="19"/>
+        </w:rPr>
+      </w:pPr>
+      <w:r>
+        <w:t>“</w:t>
+      </w:r>
+      <w:hyperlink r:id="rId82" w:tooltip="TokenRing_Typos" w:history="1">
         <w:r>
           <w:rPr>
             <w:rStyle w:val="Hyperlink"/>
             <w:rFonts w:ascii="Consolas" w:hAnsi="Consolas" w:cs="Consolas"/>
             <w:sz w:val="19"/>
             <w:szCs w:val="19"/>
+            <w:highlight w:val="white"/>
+          </w:rPr>
+          <w:t>argument 1 of "raise" expects an event value</w:t>
+        </w:r>
+      </w:hyperlink>
+      <w:r>
+        <w:rPr>
+          <w:rFonts w:ascii="Consolas" w:hAnsi="Consolas" w:cs="Consolas"/>
+          <w:color w:val="000000"/>
+          <w:sz w:val="19"/>
+          <w:szCs w:val="19"/>
+          <w:highlight w:val="white"/>
+        </w:rPr>
+        <w:t>"</w:t>
+      </w:r>
+    </w:p>
+    <w:p>
+      <w:pPr>
+        <w:pStyle w:val="ListParagraph"/>
+        <w:ind w:left="1134"/>
+        <w:rPr>
+          <w:rFonts w:ascii="Consolas" w:hAnsi="Consolas" w:cs="Consolas"/>
+          <w:color w:val="000000"/>
+          <w:sz w:val="19"/>
+          <w:szCs w:val="19"/>
+        </w:rPr>
+      </w:pPr>
+      <w:r>
+        <w:rPr>
+          <w:rFonts w:ascii="Consolas" w:hAnsi="Consolas" w:cs="Consolas"/>
+          <w:b/>
+          <w:color w:val="000000"/>
+          <w:sz w:val="19"/>
+          <w:szCs w:val="19"/>
+        </w:rPr>
+        <w:t>“</w:t>
+      </w:r>
+      <w:hyperlink r:id="rId83" w:tooltip="monitors" w:history="1">
+        <w:r>
+          <w:rPr>
+            <w:rStyle w:val="Hyperlink"/>
+            <w:rFonts w:ascii="Consolas" w:hAnsi="Consolas" w:cs="Consolas"/>
+            <w:b/>
+            <w:sz w:val="19"/>
+            <w:szCs w:val="19"/>
+            <w:highlight w:val="white"/>
+          </w:rPr>
+          <w:t>invalid payload type in raise (cannot send null value)</w:t>
+        </w:r>
+      </w:hyperlink>
+      <w:r>
+        <w:rPr>
+          <w:rFonts w:ascii="Consolas" w:hAnsi="Consolas" w:cs="Consolas"/>
+          <w:b/>
+          <w:color w:val="000000"/>
+          <w:sz w:val="19"/>
+          <w:szCs w:val="19"/>
+        </w:rPr>
+        <w:t xml:space="preserve">” </w:t>
+      </w:r>
+      <w:r>
+        <w:rPr>
+          <w:rFonts w:ascii="Consolas" w:hAnsi="Consolas" w:cs="Consolas"/>
+          <w:color w:val="000000"/>
+          <w:sz w:val="19"/>
+          <w:szCs w:val="19"/>
+        </w:rPr>
+        <w:t>(for raise with constant event expression</w:t>
+      </w:r>
+      <w:r>
+        <w:rPr>
+          <w:rFonts w:ascii="Consolas" w:hAnsi="Consolas" w:cs="Consolas"/>
+          <w:color w:val="000000"/>
+          <w:sz w:val="19"/>
+          <w:szCs w:val="19"/>
+        </w:rPr>
+        <w:t>, NIL payload</w:t>
+      </w:r>
+      <w:r>
+        <w:rPr>
+          <w:rFonts w:ascii="Consolas" w:hAnsi="Consolas" w:cs="Consolas"/>
+          <w:color w:val="000000"/>
+          <w:sz w:val="19"/>
+          <w:szCs w:val="19"/>
+        </w:rPr>
+        <w:t>)</w:t>
+      </w:r>
+    </w:p>
+    <w:p>
+      <w:pPr>
+        <w:pStyle w:val="ListParagraph"/>
+        <w:ind w:left="1134"/>
+        <w:rPr>
+          <w:b/>
+        </w:rPr>
+      </w:pPr>
+      <w:r>
+        <w:rPr>
+          <w:rFonts w:ascii="Consolas" w:hAnsi="Consolas" w:cs="Consolas"/>
+          <w:b/>
+          <w:color w:val="000000"/>
+          <w:sz w:val="19"/>
+          <w:szCs w:val="19"/>
+        </w:rPr>
+        <w:t>“</w:t>
+      </w:r>
+      <w:r>
+        <w:rPr>
+          <w:rFonts w:ascii="Consolas" w:hAnsi="Consolas" w:cs="Consolas"/>
+          <w:b/>
+          <w:color w:val="000000"/>
+          <w:sz w:val="19"/>
+          <w:szCs w:val="19"/>
+          <w:highlight w:val="white"/>
+        </w:rPr>
+        <w:t>invalid payload type in raise"</w:t>
+      </w:r>
+      <w:r>
+        <w:rPr>
+          <w:rFonts w:ascii="Consolas" w:hAnsi="Consolas" w:cs="Consolas"/>
+          <w:b/>
+          <w:color w:val="000000"/>
+          <w:sz w:val="19"/>
+          <w:szCs w:val="19"/>
+        </w:rPr>
+        <w:t xml:space="preserve"> (for raise with constant event expression, non-NIL payload)</w:t>
+      </w:r>
+    </w:p>
+    <w:p>
+      <w:pPr>
+        <w:pStyle w:val="ListParagraph"/>
+        <w:ind w:left="702"/>
+      </w:pPr>
+    </w:p>
+    <w:p>
+      <w:pPr>
+        <w:pStyle w:val="ListParagraph"/>
+        <w:ind w:left="702"/>
+      </w:pPr>
+    </w:p>
+    <w:p>
+      <w:pPr>
+        <w:pStyle w:val="ListParagraph"/>
+        <w:numPr>
+          <w:ilvl w:val="1"/>
+          <w:numId w:val="7"/>
+        </w:numPr>
+      </w:pPr>
+      <w:r>
+        <w:t>Send Statement</w:t>
+      </w:r>
+      <w:r>
+        <w:t>:</w:t>
+      </w:r>
+    </w:p>
+    <w:p>
+      <w:pPr>
+        <w:pStyle w:val="ListParagraph"/>
+        <w:numPr>
+          <w:ilvl w:val="2"/>
+          <w:numId w:val="7"/>
+        </w:numPr>
+        <w:rPr>
+          <w:b/>
+        </w:rPr>
+      </w:pPr>
+      <w:r>
+        <w:rPr>
+          <w:b/>
+        </w:rPr>
+        <w:t>Send with constant event expression: NIL and non-NIL payload cases</w:t>
+      </w:r>
+    </w:p>
+    <w:p>
+      <w:pPr>
+        <w:pStyle w:val="ListParagraph"/>
+        <w:numPr>
+          <w:ilvl w:val="2"/>
+          <w:numId w:val="7"/>
+        </w:numPr>
+        <w:rPr>
+          <w:b/>
+        </w:rPr>
+      </w:pPr>
+      <w:r>
+        <w:rPr>
+          <w:b/>
+        </w:rPr>
+        <w:t>Send with non-constant event expression</w:t>
+      </w:r>
+    </w:p>
+    <w:p>
+      <w:pPr>
+        <w:pStyle w:val="ListParagraph"/>
+        <w:numPr>
+          <w:ilvl w:val="2"/>
+          <w:numId w:val="7"/>
+        </w:numPr>
+        <w:rPr>
+          <w:b/>
+        </w:rPr>
+      </w:pPr>
+      <w:r>
+        <w:rPr>
+          <w:b/>
+        </w:rPr>
+        <w:t>Error rules for send:</w:t>
+      </w:r>
+      <w:r>
+        <w:rPr>
+          <w:b/>
+        </w:rPr>
+        <w:br/>
+      </w:r>
+      <w:r>
+        <w:rPr>
+          <w:b/>
+        </w:rPr>
+        <w:t>“</w:t>
+      </w:r>
+      <w:r>
+        <w:rPr>
+          <w:rFonts w:ascii="Consolas" w:hAnsi="Consolas" w:cs="Consolas"/>
+          <w:b/>
+          <w:color w:val="000000"/>
+          <w:sz w:val="19"/>
+          <w:szCs w:val="19"/>
+          <w:highlight w:val="white"/>
+        </w:rPr>
+        <w:t>argument 1 of</w:t>
+      </w:r>
+      <w:r>
+        <w:rPr>
+          <w:rFonts w:ascii="Consolas" w:hAnsi="Consolas" w:cs="Consolas"/>
+          <w:b/>
+          <w:color w:val="000000"/>
+          <w:sz w:val="19"/>
+          <w:szCs w:val="19"/>
+        </w:rPr>
+        <w:t xml:space="preserve"> </w:t>
+      </w:r>
+      <w:r>
+        <w:rPr>
+          <w:b/>
+        </w:rPr>
+        <w:t xml:space="preserve">”send” </w:t>
+      </w:r>
+      <w:r>
+        <w:rPr>
+          <w:rFonts w:ascii="Consolas" w:hAnsi="Consolas" w:cs="Consolas"/>
+          <w:b/>
+          <w:color w:val="000000"/>
+          <w:sz w:val="19"/>
+          <w:szCs w:val="19"/>
+          <w:highlight w:val="white"/>
+        </w:rPr>
+        <w:t>expects a machine value</w:t>
+      </w:r>
+      <w:r>
+        <w:rPr>
+          <w:rFonts w:ascii="Consolas" w:hAnsi="Consolas" w:cs="Consolas"/>
+          <w:b/>
+          <w:color w:val="000000"/>
+          <w:sz w:val="19"/>
+          <w:szCs w:val="19"/>
+        </w:rPr>
+        <w:t>”</w:t>
+      </w:r>
+    </w:p>
+    <w:p>
+      <w:pPr>
+        <w:pStyle w:val="ListParagraph"/>
+        <w:ind w:left="1134"/>
+        <w:rPr>
+          <w:rFonts w:ascii="Consolas" w:hAnsi="Consolas" w:cs="Consolas"/>
+          <w:color w:val="000000"/>
+          <w:sz w:val="19"/>
+          <w:szCs w:val="19"/>
+        </w:rPr>
+      </w:pPr>
+      <w:r>
+        <w:rPr>
+          <w:rFonts w:ascii="Consolas" w:hAnsi="Consolas" w:cs="Consolas"/>
+          <w:color w:val="000000"/>
+          <w:sz w:val="19"/>
+          <w:szCs w:val="19"/>
+          <w:highlight w:val="white"/>
+        </w:rPr>
+        <w:t>“</w:t>
+      </w:r>
+      <w:hyperlink r:id="rId84" w:tooltip="TokenRing_Typos" w:history="1">
+        <w:r>
+          <w:rPr>
+            <w:rStyle w:val="Hyperlink"/>
+            <w:rFonts w:ascii="Consolas" w:hAnsi="Consolas" w:cs="Consolas"/>
+            <w:sz w:val="19"/>
+            <w:szCs w:val="19"/>
+            <w:highlight w:val="white"/>
+          </w:rPr>
+          <w:t>argument 2 of "send" expects an event value</w:t>
+        </w:r>
+      </w:hyperlink>
+      <w:r>
+        <w:rPr>
+          <w:rFonts w:ascii="Consolas" w:hAnsi="Consolas" w:cs="Consolas"/>
+          <w:color w:val="000000"/>
+          <w:sz w:val="19"/>
+          <w:szCs w:val="19"/>
+          <w:highlight w:val="white"/>
+        </w:rPr>
+        <w:t>"</w:t>
+      </w:r>
+    </w:p>
+    <w:p>
+      <w:pPr>
+        <w:pStyle w:val="ListParagraph"/>
+        <w:ind w:left="1134"/>
+        <w:rPr>
+          <w:rFonts w:ascii="Consolas" w:hAnsi="Consolas" w:cs="Consolas"/>
+          <w:b/>
+          <w:color w:val="000000"/>
+          <w:sz w:val="19"/>
+          <w:szCs w:val="19"/>
+        </w:rPr>
+      </w:pPr>
+      <w:r>
+        <w:rPr>
+          <w:rFonts w:ascii="Consolas" w:hAnsi="Consolas" w:cs="Consolas"/>
+          <w:b/>
+          <w:color w:val="000000"/>
+          <w:sz w:val="19"/>
+          <w:szCs w:val="19"/>
+        </w:rPr>
+        <w:t>“</w:t>
+      </w:r>
+      <w:r>
+        <w:rPr>
+          <w:rFonts w:ascii="Consolas" w:hAnsi="Consolas" w:cs="Consolas"/>
+          <w:b/>
+          <w:color w:val="000000"/>
+          <w:sz w:val="19"/>
+          <w:szCs w:val="19"/>
+          <w:highlight w:val="white"/>
+        </w:rPr>
+        <w:t>invalid payload type in send (cannot send null value)"</w:t>
+      </w:r>
+    </w:p>
+    <w:p>
+      <w:pPr>
+        <w:pStyle w:val="ListParagraph"/>
+        <w:ind w:left="1134"/>
+        <w:rPr>
+          <w:b/>
+        </w:rPr>
+      </w:pPr>
+      <w:r>
+        <w:rPr>
+          <w:rFonts w:ascii="Consolas" w:hAnsi="Consolas" w:cs="Consolas"/>
+          <w:b/>
+          <w:color w:val="000000"/>
+          <w:sz w:val="19"/>
+          <w:szCs w:val="19"/>
+        </w:rPr>
+        <w:t>“</w:t>
+      </w:r>
+      <w:r>
+        <w:rPr>
+          <w:rFonts w:ascii="Consolas" w:hAnsi="Consolas" w:cs="Consolas"/>
+          <w:color w:val="000000"/>
+          <w:sz w:val="19"/>
+          <w:szCs w:val="19"/>
+          <w:highlight w:val="white"/>
+        </w:rPr>
+        <w:t>invalid payload type in send"</w:t>
+      </w:r>
+      <w:r>
+        <w:rPr>
+          <w:rFonts w:ascii="Consolas" w:hAnsi="Consolas" w:cs="Consolas"/>
+          <w:color w:val="000000"/>
+          <w:sz w:val="19"/>
+          <w:szCs w:val="19"/>
+        </w:rPr>
+        <w:t xml:space="preserve">: </w:t>
+      </w:r>
+      <w:hyperlink r:id="rId85" w:tooltip="sends" w:history="1">
+        <w:r>
+          <w:rPr>
+            <w:rStyle w:val="Hyperlink"/>
+            <w:rFonts w:ascii="Consolas" w:hAnsi="Consolas" w:cs="Consolas"/>
+            <w:sz w:val="19"/>
+            <w:szCs w:val="19"/>
           </w:rPr>
           <w:t>test1</w:t>
         </w:r>
@@ -3543,6 +3039,1700 @@
           <w:sz w:val="19"/>
           <w:szCs w:val="19"/>
         </w:rPr>
+        <w:t xml:space="preserve">, </w:t>
+      </w:r>
+      <w:hyperlink r:id="rId86" w:tooltip="function_Typos" w:history="1">
+        <w:r>
+          <w:rPr>
+            <w:rStyle w:val="Hyperlink"/>
+            <w:rFonts w:ascii="Consolas" w:hAnsi="Consolas" w:cs="Consolas"/>
+            <w:sz w:val="19"/>
+            <w:szCs w:val="19"/>
+          </w:rPr>
+          <w:t>test2</w:t>
+        </w:r>
+      </w:hyperlink>
+    </w:p>
+    <w:p>
+      <w:pPr>
+        <w:pStyle w:val="ListParagraph"/>
+        <w:numPr>
+          <w:ilvl w:val="1"/>
+          <w:numId w:val="7"/>
+        </w:numPr>
+        <w:rPr>
+          <w:rStyle w:val="Hyperlink"/>
+          <w:color w:val="auto"/>
+          <w:u w:val="none"/>
+        </w:rPr>
+      </w:pPr>
+      <w:hyperlink r:id="rId87" w:tooltip="Elevator" w:history="1">
+        <w:r>
+          <w:rPr>
+            <w:rStyle w:val="Hyperlink"/>
+          </w:rPr>
+          <w:t>Monitor Invocation</w:t>
+        </w:r>
+      </w:hyperlink>
+      <w:r>
+        <w:rPr>
+          <w:rStyle w:val="Hyperlink"/>
+        </w:rPr>
+        <w:t>:</w:t>
+      </w:r>
+    </w:p>
+    <w:p>
+      <w:pPr>
+        <w:pStyle w:val="ListParagraph"/>
+        <w:numPr>
+          <w:ilvl w:val="2"/>
+          <w:numId w:val="7"/>
+        </w:numPr>
+        <w:rPr>
+          <w:b/>
+        </w:rPr>
+      </w:pPr>
+      <w:r>
+        <w:rPr>
+          <w:rStyle w:val="Hyperlink"/>
+          <w:b/>
+        </w:rPr>
+        <w:t xml:space="preserve"> </w:t>
+      </w:r>
+      <w:r>
+        <w:rPr>
+          <w:rFonts w:ascii="Consolas" w:hAnsi="Consolas" w:cs="Consolas"/>
+          <w:b/>
+          <w:color w:val="000000"/>
+          <w:sz w:val="19"/>
+          <w:szCs w:val="19"/>
+          <w:highlight w:val="white"/>
+        </w:rPr>
+        <w:t>Rules for monitor with non-constant event expression</w:t>
+      </w:r>
+    </w:p>
+    <w:p>
+      <w:pPr>
+        <w:pStyle w:val="ListParagraph"/>
+        <w:numPr>
+          <w:ilvl w:val="2"/>
+          <w:numId w:val="7"/>
+        </w:numPr>
+        <w:rPr>
+          <w:b/>
+        </w:rPr>
+      </w:pPr>
+      <w:r>
+        <w:rPr>
+          <w:rFonts w:ascii="Consolas" w:hAnsi="Consolas" w:cs="Consolas"/>
+          <w:b/>
+          <w:color w:val="000000"/>
+          <w:sz w:val="19"/>
+          <w:szCs w:val="19"/>
+          <w:highlight w:val="white"/>
+        </w:rPr>
+        <w:t xml:space="preserve"> Rules for monitor with </w:t>
+      </w:r>
+      <w:r>
+        <w:rPr>
+          <w:rFonts w:ascii="Consolas" w:hAnsi="Consolas" w:cs="Consolas"/>
+          <w:b/>
+          <w:color w:val="000000"/>
+          <w:sz w:val="19"/>
+          <w:szCs w:val="19"/>
+          <w:highlight w:val="white"/>
+        </w:rPr>
+        <w:t>constant event expression</w:t>
+      </w:r>
+    </w:p>
+    <w:p>
+      <w:pPr>
+        <w:pStyle w:val="ListParagraph"/>
+        <w:numPr>
+          <w:ilvl w:val="2"/>
+          <w:numId w:val="7"/>
+        </w:numPr>
+        <w:rPr>
+          <w:b/>
+        </w:rPr>
+      </w:pPr>
+      <w:r>
+        <w:rPr>
+          <w:rFonts w:ascii="Consolas" w:hAnsi="Consolas" w:cs="Consolas"/>
+          <w:color w:val="000000"/>
+          <w:sz w:val="19"/>
+          <w:szCs w:val="19"/>
+        </w:rPr>
+        <w:t xml:space="preserve"> </w:t>
+      </w:r>
+      <w:r>
+        <w:rPr>
+          <w:rFonts w:ascii="Consolas" w:hAnsi="Consolas" w:cs="Consolas"/>
+          <w:b/>
+          <w:color w:val="000000"/>
+          <w:sz w:val="19"/>
+          <w:szCs w:val="19"/>
+        </w:rPr>
+        <w:t>Error rules for monitor:</w:t>
+      </w:r>
+    </w:p>
+    <w:p>
+      <w:pPr>
+        <w:pStyle w:val="ListParagraph"/>
+        <w:ind w:left="1134"/>
+        <w:rPr>
+          <w:rFonts w:ascii="Consolas" w:hAnsi="Consolas" w:cs="Consolas"/>
+          <w:b/>
+          <w:color w:val="000000"/>
+          <w:sz w:val="19"/>
+          <w:szCs w:val="19"/>
+        </w:rPr>
+      </w:pPr>
+      <w:r>
+        <w:rPr>
+          <w:rFonts w:ascii="Consolas" w:hAnsi="Consolas" w:cs="Consolas"/>
+          <w:b/>
+          <w:color w:val="000000"/>
+          <w:sz w:val="19"/>
+          <w:szCs w:val="19"/>
+        </w:rPr>
+        <w:t>“</w:t>
+      </w:r>
+      <w:r>
+        <w:rPr>
+          <w:rFonts w:ascii="Consolas" w:hAnsi="Consolas" w:cs="Consolas"/>
+          <w:b/>
+          <w:color w:val="000000"/>
+          <w:sz w:val="19"/>
+          <w:szCs w:val="19"/>
+          <w:highlight w:val="white"/>
+        </w:rPr>
+        <w:t>Undeclared monitor</w:t>
+      </w:r>
+      <w:r>
+        <w:rPr>
+          <w:rFonts w:ascii="Consolas" w:hAnsi="Consolas" w:cs="Consolas"/>
+          <w:b/>
+          <w:color w:val="000000"/>
+          <w:sz w:val="19"/>
+          <w:szCs w:val="19"/>
+        </w:rPr>
+        <w:t>”</w:t>
+      </w:r>
+    </w:p>
+    <w:p>
+      <w:pPr>
+        <w:pStyle w:val="ListParagraph"/>
+        <w:ind w:left="1134"/>
+        <w:rPr>
+          <w:rFonts w:ascii="Consolas" w:hAnsi="Consolas" w:cs="Consolas"/>
+          <w:b/>
+          <w:color w:val="000000"/>
+          <w:sz w:val="19"/>
+          <w:szCs w:val="19"/>
+        </w:rPr>
+      </w:pPr>
+      <w:r>
+        <w:rPr>
+          <w:rFonts w:ascii="Consolas" w:hAnsi="Consolas" w:cs="Consolas"/>
+          <w:b/>
+          <w:color w:val="000000"/>
+          <w:sz w:val="19"/>
+          <w:szCs w:val="19"/>
+        </w:rPr>
+        <w:t>“</w:t>
+      </w:r>
+      <w:r>
+        <w:rPr>
+          <w:rFonts w:ascii="Consolas" w:hAnsi="Consolas" w:cs="Consolas"/>
+          <w:b/>
+          <w:color w:val="000000"/>
+          <w:sz w:val="19"/>
+          <w:szCs w:val="19"/>
+          <w:highlight w:val="white"/>
+        </w:rPr>
+        <w:t>argument 2 of "monitor" expects an event value"</w:t>
+      </w:r>
+    </w:p>
+    <w:p>
+      <w:pPr>
+        <w:pStyle w:val="ListParagraph"/>
+        <w:ind w:left="1134"/>
+        <w:rPr>
+          <w:rFonts w:ascii="Consolas" w:hAnsi="Consolas" w:cs="Consolas"/>
+          <w:color w:val="000000"/>
+          <w:sz w:val="19"/>
+          <w:szCs w:val="19"/>
+        </w:rPr>
+      </w:pPr>
+      <w:r>
+        <w:rPr>
+          <w:rFonts w:ascii="Consolas" w:hAnsi="Consolas" w:cs="Consolas"/>
+          <w:b/>
+          <w:color w:val="000000"/>
+          <w:sz w:val="19"/>
+          <w:szCs w:val="19"/>
+        </w:rPr>
+        <w:t>“</w:t>
+      </w:r>
+      <w:r>
+        <w:rPr>
+          <w:rFonts w:ascii="Consolas" w:hAnsi="Consolas" w:cs="Consolas"/>
+          <w:color w:val="000000"/>
+          <w:sz w:val="19"/>
+          <w:szCs w:val="19"/>
+          <w:highlight w:val="white"/>
+        </w:rPr>
+        <w:t>invalid payload type in monitor (cannot send null value)"</w:t>
+      </w:r>
+      <w:r>
+        <w:rPr>
+          <w:rFonts w:ascii="Consolas" w:hAnsi="Consolas" w:cs="Consolas"/>
+          <w:color w:val="000000"/>
+          <w:sz w:val="19"/>
+          <w:szCs w:val="19"/>
+        </w:rPr>
+        <w:t xml:space="preserve">: </w:t>
+      </w:r>
+      <w:hyperlink r:id="rId88" w:tooltip="sends" w:history="1">
+        <w:r>
+          <w:rPr>
+            <w:rStyle w:val="Hyperlink"/>
+            <w:rFonts w:ascii="Consolas" w:hAnsi="Consolas" w:cs="Consolas"/>
+            <w:sz w:val="19"/>
+            <w:szCs w:val="19"/>
+          </w:rPr>
+          <w:t>test1</w:t>
+        </w:r>
+      </w:hyperlink>
+    </w:p>
+    <w:p>
+      <w:pPr>
+        <w:pStyle w:val="ListParagraph"/>
+        <w:ind w:left="1134"/>
+        <w:rPr>
+          <w:b/>
+        </w:rPr>
+      </w:pPr>
+      <w:r>
+        <w:rPr>
+          <w:rFonts w:ascii="Consolas" w:hAnsi="Consolas" w:cs="Consolas"/>
+          <w:b/>
+          <w:color w:val="000000"/>
+          <w:sz w:val="19"/>
+          <w:szCs w:val="19"/>
+        </w:rPr>
+        <w:t>“</w:t>
+      </w:r>
+      <w:r>
+        <w:rPr>
+          <w:rFonts w:ascii="Consolas" w:hAnsi="Consolas" w:cs="Consolas"/>
+          <w:color w:val="000000"/>
+          <w:sz w:val="19"/>
+          <w:szCs w:val="19"/>
+          <w:highlight w:val="white"/>
+        </w:rPr>
+        <w:t>invalid payload type in monitor</w:t>
+      </w:r>
+      <w:r>
+        <w:rPr>
+          <w:rFonts w:ascii="Consolas" w:hAnsi="Consolas" w:cs="Consolas"/>
+          <w:color w:val="000000"/>
+          <w:sz w:val="19"/>
+          <w:szCs w:val="19"/>
+        </w:rPr>
+        <w:t xml:space="preserve">”: </w:t>
+      </w:r>
+      <w:hyperlink r:id="rId89" w:tooltip="sends" w:history="1">
+        <w:r>
+          <w:rPr>
+            <w:rStyle w:val="Hyperlink"/>
+            <w:rFonts w:ascii="Consolas" w:hAnsi="Consolas" w:cs="Consolas"/>
+            <w:sz w:val="19"/>
+            <w:szCs w:val="19"/>
+          </w:rPr>
+          <w:t>test1</w:t>
+        </w:r>
+      </w:hyperlink>
+    </w:p>
+    <w:p>
+      <w:pPr>
+        <w:pStyle w:val="ListParagraph"/>
+        <w:numPr>
+          <w:ilvl w:val="1"/>
+          <w:numId w:val="7"/>
+        </w:numPr>
+      </w:pPr>
+      <w:r>
+        <w:t>Function Call</w:t>
+      </w:r>
+    </w:p>
+    <w:p>
+      <w:pPr>
+        <w:pStyle w:val="ListParagraph"/>
+        <w:numPr>
+          <w:ilvl w:val="1"/>
+          <w:numId w:val="7"/>
+        </w:numPr>
+      </w:pPr>
+      <w:r>
+        <w:rPr>
+          <w:b/>
+        </w:rPr>
+        <w:t>SKIP statement</w:t>
+      </w:r>
+      <w:r>
+        <w:t xml:space="preserve"> </w:t>
+      </w:r>
+    </w:p>
+    <w:p>
+      <w:pPr>
+        <w:pStyle w:val="ListParagraph"/>
+        <w:numPr>
+          <w:ilvl w:val="1"/>
+          <w:numId w:val="7"/>
+        </w:numPr>
+        <w:rPr>
+          <w:rStyle w:val="Hyperlink"/>
+          <w:color w:val="auto"/>
+          <w:u w:val="none"/>
+        </w:rPr>
+      </w:pPr>
+      <w:r>
+        <w:t>Assertions</w:t>
+      </w:r>
+      <w:r>
+        <w:t xml:space="preserve">: </w:t>
+      </w:r>
+      <w:hyperlink r:id="rId90" w:tooltip="Actions_1" w:history="1">
+        <w:r>
+          <w:rPr>
+            <w:rStyle w:val="Hyperlink"/>
+          </w:rPr>
+          <w:t>single assert</w:t>
+        </w:r>
+      </w:hyperlink>
+      <w:r>
+        <w:t xml:space="preserve">, two asserts in a row: </w:t>
+      </w:r>
+      <w:hyperlink r:id="rId91" w:tooltip="Actions_4" w:history="1">
+        <w:r>
+          <w:rPr>
+            <w:rStyle w:val="Hyperlink"/>
+          </w:rPr>
+          <w:t>pass/fail</w:t>
+        </w:r>
+      </w:hyperlink>
+      <w:r>
+        <w:t xml:space="preserve">, </w:t>
+      </w:r>
+      <w:hyperlink r:id="rId92" w:tooltip="PushStatement_1" w:history="1">
+        <w:r>
+          <w:rPr>
+            <w:rStyle w:val="Hyperlink"/>
+          </w:rPr>
+          <w:t>with complimentary conditions</w:t>
+        </w:r>
+      </w:hyperlink>
+      <w:r>
+        <w:rPr>
+          <w:rStyle w:val="Hyperlink"/>
+        </w:rPr>
+        <w:t>;</w:t>
+      </w:r>
+    </w:p>
+    <w:p>
+      <w:pPr>
+        <w:pStyle w:val="ListParagraph"/>
+        <w:ind w:left="702"/>
+        <w:rPr>
+          <w:b/>
+        </w:rPr>
+      </w:pPr>
+      <w:r>
+        <w:rPr>
+          <w:rStyle w:val="Hyperlink"/>
+          <w:b/>
+          <w:u w:val="none"/>
+        </w:rPr>
+        <w:t>“</w:t>
+      </w:r>
+      <w:r>
+        <w:rPr>
+          <w:rFonts w:ascii="Consolas" w:hAnsi="Consolas" w:cs="Consolas"/>
+          <w:b/>
+          <w:color w:val="000000"/>
+          <w:sz w:val="19"/>
+          <w:szCs w:val="19"/>
+          <w:highlight w:val="white"/>
+        </w:rPr>
+        <w:t>"assert" expects a boolean value</w:t>
+      </w:r>
+      <w:r>
+        <w:rPr>
+          <w:rFonts w:ascii="Consolas" w:hAnsi="Consolas" w:cs="Consolas"/>
+          <w:b/>
+          <w:color w:val="000000"/>
+          <w:sz w:val="19"/>
+          <w:szCs w:val="19"/>
+        </w:rPr>
+        <w:t>”</w:t>
+      </w:r>
+      <w:r>
+        <w:rPr>
+          <w:rFonts w:ascii="Consolas" w:hAnsi="Consolas" w:cs="Consolas"/>
+          <w:b/>
+          <w:color w:val="000000"/>
+          <w:sz w:val="19"/>
+          <w:szCs w:val="19"/>
+        </w:rPr>
+        <w:t xml:space="preserve">; </w:t>
+      </w:r>
+    </w:p>
+    <w:p>
+      <w:pPr>
+        <w:pStyle w:val="ListParagraph"/>
+        <w:numPr>
+          <w:ilvl w:val="1"/>
+          <w:numId w:val="7"/>
+        </w:numPr>
+      </w:pPr>
+      <w:r>
+        <w:t>Mutating</w:t>
+      </w:r>
+      <w:r>
+        <w:t xml:space="preserve"> Statements (</w:t>
+      </w:r>
+      <w:r>
+        <w:t>ASSIGN, REMOVE, INSERT</w:t>
+      </w:r>
+      <w:r>
+        <w:t>)</w:t>
+      </w:r>
+    </w:p>
+    <w:p>
+      <w:pPr>
+        <w:pStyle w:val="ListParagraph"/>
+        <w:numPr>
+          <w:ilvl w:val="2"/>
+          <w:numId w:val="7"/>
+        </w:numPr>
+      </w:pPr>
+      <w:r>
+        <w:t xml:space="preserve"> ASSIGN</w:t>
+      </w:r>
+      <w:r>
+        <w:t>:</w:t>
+      </w:r>
+    </w:p>
+    <w:p>
+      <w:pPr>
+        <w:pStyle w:val="ListParagraph"/>
+        <w:ind w:left="1134"/>
+        <w:rPr>
+          <w:b/>
+        </w:rPr>
+      </w:pPr>
+      <w:r>
+        <w:rPr>
+          <w:b/>
+        </w:rPr>
+        <w:t>rule about subtype relation between LHS and RHS</w:t>
+      </w:r>
+    </w:p>
+    <w:p>
+      <w:pPr>
+        <w:pStyle w:val="ListParagraph"/>
+        <w:ind w:left="1134"/>
+        <w:rPr>
+          <w:rFonts w:ascii="Consolas" w:hAnsi="Consolas" w:cs="Consolas"/>
+          <w:b/>
+          <w:color w:val="000000"/>
+          <w:sz w:val="19"/>
+          <w:szCs w:val="19"/>
+        </w:rPr>
+      </w:pPr>
+      <w:r>
+        <w:rPr>
+          <w:b/>
+        </w:rPr>
+        <w:t>error: “</w:t>
+      </w:r>
+      <w:r>
+        <w:rPr>
+          <w:rFonts w:ascii="Consolas" w:hAnsi="Consolas" w:cs="Consolas"/>
+          <w:b/>
+          <w:color w:val="000000"/>
+          <w:sz w:val="19"/>
+          <w:szCs w:val="19"/>
+          <w:highlight w:val="white"/>
+        </w:rPr>
+        <w:t>invalid assignment. right hand side is not a subtype of left hand side"</w:t>
+      </w:r>
+      <w:r>
+        <w:rPr>
+          <w:rFonts w:ascii="Consolas" w:hAnsi="Consolas" w:cs="Consolas"/>
+          <w:b/>
+          <w:color w:val="000000"/>
+          <w:sz w:val="19"/>
+          <w:szCs w:val="19"/>
+        </w:rPr>
+        <w:t>:</w:t>
+      </w:r>
+    </w:p>
+    <w:p>
+      <w:pPr>
+        <w:pStyle w:val="ListParagraph"/>
+        <w:ind w:left="1134"/>
+      </w:pPr>
+      <w:r>
+        <w:rPr>
+          <w:rFonts w:ascii="Consolas" w:hAnsi="Consolas" w:cs="Consolas"/>
+          <w:b/>
+          <w:color w:val="000000"/>
+          <w:sz w:val="19"/>
+          <w:szCs w:val="19"/>
+        </w:rPr>
+        <w:t>cases of LHS/RHS</w:t>
+      </w:r>
+      <w:r>
+        <w:rPr>
+          <w:rFonts w:ascii="Consolas" w:hAnsi="Consolas" w:cs="Consolas"/>
+          <w:b/>
+          <w:color w:val="000000"/>
+          <w:sz w:val="19"/>
+          <w:szCs w:val="19"/>
+        </w:rPr>
+        <w:t xml:space="preserve"> types</w:t>
+      </w:r>
+      <w:bookmarkStart w:id="0" w:name="_GoBack"/>
+      <w:bookmarkEnd w:id="0"/>
+      <w:r>
+        <w:rPr>
+          <w:rFonts w:ascii="Consolas" w:hAnsi="Consolas" w:cs="Consolas"/>
+          <w:b/>
+          <w:color w:val="000000"/>
+          <w:sz w:val="19"/>
+          <w:szCs w:val="19"/>
+        </w:rPr>
+        <w:t>:</w:t>
+      </w:r>
+      <w:r>
+        <w:rPr>
+          <w:rFonts w:ascii="Consolas" w:hAnsi="Consolas" w:cs="Consolas"/>
+          <w:color w:val="000000"/>
+          <w:sz w:val="19"/>
+          <w:szCs w:val="19"/>
+        </w:rPr>
+        <w:t xml:space="preserve"> </w:t>
+      </w:r>
+      <w:hyperlink r:id="rId93" w:tooltip="function" w:history="1">
+        <w:r>
+          <w:rPr>
+            <w:rStyle w:val="Hyperlink"/>
+            <w:rFonts w:ascii="Consolas" w:hAnsi="Consolas" w:cs="Consolas"/>
+            <w:sz w:val="19"/>
+            <w:szCs w:val="19"/>
+          </w:rPr>
+          <w:t>event/NIL</w:t>
+        </w:r>
+      </w:hyperlink>
+      <w:r>
+        <w:rPr>
+          <w:rFonts w:ascii="Consolas" w:hAnsi="Consolas" w:cs="Consolas"/>
+          <w:color w:val="000000"/>
+          <w:sz w:val="19"/>
+          <w:szCs w:val="19"/>
+        </w:rPr>
+        <w:t xml:space="preserve">, </w:t>
+      </w:r>
+      <w:hyperlink r:id="rId94" w:tooltip="monitors" w:history="1">
+        <w:r>
+          <w:rPr>
+            <w:rStyle w:val="Hyperlink"/>
+            <w:rFonts w:ascii="Consolas" w:hAnsi="Consolas" w:cs="Consolas"/>
+            <w:sz w:val="19"/>
+            <w:szCs w:val="19"/>
+          </w:rPr>
+          <w:t>NIL/ERROR</w:t>
+        </w:r>
+      </w:hyperlink>
+      <w:r>
+        <w:rPr>
+          <w:rFonts w:ascii="Consolas" w:hAnsi="Consolas" w:cs="Consolas"/>
+          <w:color w:val="000000"/>
+          <w:sz w:val="19"/>
+          <w:szCs w:val="19"/>
+        </w:rPr>
+        <w:t xml:space="preserve">, </w:t>
+      </w:r>
+      <w:hyperlink r:id="rId95" w:tooltip="sends" w:history="1">
+        <w:r>
+          <w:rPr>
+            <w:rStyle w:val="Hyperlink"/>
+            <w:rFonts w:ascii="Consolas" w:hAnsi="Consolas" w:cs="Consolas"/>
+            <w:sz w:val="19"/>
+            <w:szCs w:val="19"/>
+          </w:rPr>
+          <w:t>SeqType(ANY)/INT</w:t>
+        </w:r>
+      </w:hyperlink>
+      <w:r>
+        <w:rPr>
+          <w:rFonts w:ascii="Consolas" w:hAnsi="Consolas" w:cs="Consolas"/>
+          <w:color w:val="000000"/>
+          <w:sz w:val="19"/>
+          <w:szCs w:val="19"/>
+        </w:rPr>
+        <w:t xml:space="preserve">, </w:t>
+      </w:r>
+      <w:hyperlink r:id="rId96" w:tooltip="fields" w:history="1">
+        <w:r>
+          <w:rPr>
+            <w:rStyle w:val="Hyperlink"/>
+            <w:rFonts w:ascii="Consolas" w:hAnsi="Consolas" w:cs="Consolas"/>
+            <w:sz w:val="19"/>
+            <w:szCs w:val="19"/>
+          </w:rPr>
+          <w:t>INT/ERROR</w:t>
+        </w:r>
+      </w:hyperlink>
+      <w:r>
+        <w:rPr>
+          <w:rFonts w:ascii="Consolas" w:hAnsi="Consolas" w:cs="Consolas"/>
+          <w:color w:val="000000"/>
+          <w:sz w:val="19"/>
+          <w:szCs w:val="19"/>
+        </w:rPr>
+        <w:t xml:space="preserve">, </w:t>
+      </w:r>
+      <w:r>
+        <w:rPr>
+          <w:rFonts w:ascii="Consolas" w:hAnsi="Consolas" w:cs="Consolas"/>
+          <w:b/>
+          <w:color w:val="000000"/>
+          <w:sz w:val="19"/>
+          <w:szCs w:val="19"/>
+        </w:rPr>
+        <w:t>etc.</w:t>
+      </w:r>
+    </w:p>
+    <w:p>
+      <w:pPr>
+        <w:pStyle w:val="ListParagraph"/>
+        <w:ind w:left="1728"/>
+        <w:rPr>
+          <w:rStyle w:val="Hyperlink"/>
+        </w:rPr>
+      </w:pPr>
+      <w:hyperlink r:id="rId97" w:tooltip="lvalues" w:history="1">
+        <w:r>
+          <w:rPr>
+            <w:rStyle w:val="Hyperlink"/>
+          </w:rPr>
+          <w:t>impure functions in LHS</w:t>
+        </w:r>
+      </w:hyperlink>
+    </w:p>
+    <w:p>
+      <w:pPr>
+        <w:pStyle w:val="ListParagraph"/>
+        <w:numPr>
+          <w:ilvl w:val="2"/>
+          <w:numId w:val="7"/>
+        </w:numPr>
+      </w:pPr>
+      <w:r>
+        <w:t xml:space="preserve"> REMOVE:</w:t>
+      </w:r>
+    </w:p>
+    <w:p>
+      <w:pPr>
+        <w:pStyle w:val="ListParagraph"/>
+        <w:numPr>
+          <w:ilvl w:val="1"/>
+          <w:numId w:val="7"/>
+        </w:numPr>
+      </w:pPr>
+      <w:r>
+        <w:t>Return statement</w:t>
+      </w:r>
+      <w:r>
+        <w:t xml:space="preserve">: </w:t>
+      </w:r>
+    </w:p>
+    <w:p>
+      <w:pPr>
+        <w:pStyle w:val="ListParagraph"/>
+        <w:ind w:left="702"/>
+      </w:pPr>
+      <w:r>
+        <w:t>“</w:t>
+      </w:r>
+      <w:hyperlink r:id="rId98" w:tooltip="function" w:history="1">
+        <w:r>
+          <w:rPr>
+            <w:rStyle w:val="Hyperlink"/>
+            <w:rFonts w:ascii="Consolas" w:hAnsi="Consolas" w:cs="Consolas"/>
+            <w:sz w:val="19"/>
+            <w:szCs w:val="19"/>
+            <w:highlight w:val="white"/>
+          </w:rPr>
+          <w:t>function must return a value</w:t>
+        </w:r>
+      </w:hyperlink>
+      <w:r>
+        <w:rPr>
+          <w:rFonts w:ascii="Consolas" w:hAnsi="Consolas" w:cs="Consolas"/>
+          <w:color w:val="000000"/>
+          <w:sz w:val="19"/>
+          <w:szCs w:val="19"/>
+        </w:rPr>
+        <w:t xml:space="preserve">”; </w:t>
+      </w:r>
+    </w:p>
+    <w:p>
+      <w:pPr>
+        <w:pStyle w:val="ListParagraph"/>
+        <w:ind w:left="702"/>
+        <w:rPr>
+          <w:rFonts w:ascii="Consolas" w:hAnsi="Consolas" w:cs="Consolas"/>
+          <w:b/>
+          <w:color w:val="000000"/>
+          <w:sz w:val="19"/>
+          <w:szCs w:val="19"/>
+        </w:rPr>
+      </w:pPr>
+      <w:r>
+        <w:rPr>
+          <w:rFonts w:ascii="Consolas" w:hAnsi="Consolas" w:cs="Consolas"/>
+          <w:b/>
+          <w:color w:val="000000"/>
+          <w:sz w:val="19"/>
+          <w:szCs w:val="19"/>
+        </w:rPr>
+        <w:t>“</w:t>
+      </w:r>
+      <w:r>
+        <w:rPr>
+          <w:rFonts w:ascii="Consolas" w:hAnsi="Consolas" w:cs="Consolas"/>
+          <w:b/>
+          <w:color w:val="000000"/>
+          <w:sz w:val="19"/>
+          <w:szCs w:val="19"/>
+          <w:highlight w:val="white"/>
+        </w:rPr>
+        <w:t>return value has incorrect type</w:t>
+      </w:r>
+      <w:r>
+        <w:rPr>
+          <w:rFonts w:ascii="Consolas" w:hAnsi="Consolas" w:cs="Consolas"/>
+          <w:b/>
+          <w:color w:val="000000"/>
+          <w:sz w:val="19"/>
+          <w:szCs w:val="19"/>
+        </w:rPr>
+        <w:t>”: declared/used cases</w:t>
+      </w:r>
+      <w:r>
+        <w:rPr>
+          <w:rFonts w:ascii="Consolas" w:hAnsi="Consolas" w:cs="Consolas"/>
+          <w:color w:val="000000"/>
+          <w:sz w:val="19"/>
+          <w:szCs w:val="19"/>
+        </w:rPr>
+        <w:t xml:space="preserve">: </w:t>
+      </w:r>
+      <w:hyperlink r:id="rId99" w:tooltip="function" w:history="1">
+        <w:r>
+          <w:rPr>
+            <w:rStyle w:val="Hyperlink"/>
+            <w:rFonts w:ascii="Consolas" w:hAnsi="Consolas" w:cs="Consolas"/>
+            <w:sz w:val="19"/>
+            <w:szCs w:val="19"/>
+          </w:rPr>
+          <w:t>int/bool</w:t>
+        </w:r>
+      </w:hyperlink>
+      <w:r>
+        <w:rPr>
+          <w:rFonts w:ascii="Consolas" w:hAnsi="Consolas" w:cs="Consolas"/>
+          <w:color w:val="000000"/>
+          <w:sz w:val="19"/>
+          <w:szCs w:val="19"/>
+        </w:rPr>
+        <w:t xml:space="preserve">; </w:t>
+      </w:r>
+      <w:hyperlink r:id="rId100" w:tooltip="function_Typos" w:history="1">
+        <w:r>
+          <w:rPr>
+            <w:rStyle w:val="Hyperlink"/>
+            <w:rFonts w:ascii="Consolas" w:hAnsi="Consolas" w:cs="Consolas"/>
+            <w:sz w:val="19"/>
+            <w:szCs w:val="19"/>
+          </w:rPr>
+          <w:t>NIL/bool</w:t>
+        </w:r>
+      </w:hyperlink>
+      <w:r>
+        <w:rPr>
+          <w:rFonts w:ascii="Consolas" w:hAnsi="Consolas" w:cs="Consolas"/>
+          <w:color w:val="000000"/>
+          <w:sz w:val="19"/>
+          <w:szCs w:val="19"/>
+        </w:rPr>
+        <w:t xml:space="preserve">; </w:t>
+      </w:r>
+      <w:r>
+        <w:rPr>
+          <w:rFonts w:ascii="Consolas" w:hAnsi="Consolas" w:cs="Consolas"/>
+          <w:b/>
+          <w:color w:val="000000"/>
+          <w:sz w:val="19"/>
+          <w:szCs w:val="19"/>
+        </w:rPr>
+        <w:t>etc.</w:t>
+      </w:r>
+    </w:p>
+    <w:p>
+      <w:pPr>
+        <w:pStyle w:val="ListParagraph"/>
+        <w:ind w:left="702"/>
+        <w:rPr>
+          <w:rFonts w:ascii="Consolas" w:hAnsi="Consolas" w:cs="Consolas"/>
+          <w:color w:val="000000"/>
+          <w:sz w:val="19"/>
+          <w:szCs w:val="19"/>
+        </w:rPr>
+      </w:pPr>
+      <w:hyperlink r:id="rId101" w:tooltip="function" w:history="1">
+        <w:r>
+          <w:rPr>
+            <w:rStyle w:val="Hyperlink"/>
+            <w:rFonts w:ascii="Consolas" w:hAnsi="Consolas" w:cs="Consolas"/>
+            <w:b/>
+            <w:sz w:val="19"/>
+            <w:szCs w:val="19"/>
+          </w:rPr>
+          <w:t>“</w:t>
+        </w:r>
+        <w:r>
+          <w:rPr>
+            <w:rStyle w:val="Hyperlink"/>
+            <w:rFonts w:ascii="Consolas" w:hAnsi="Consolas" w:cs="Consolas"/>
+            <w:sz w:val="19"/>
+            <w:szCs w:val="19"/>
+            <w:highlight w:val="white"/>
+          </w:rPr>
+          <w:t>anonymous function cannot return a value</w:t>
+        </w:r>
+        <w:r>
+          <w:rPr>
+            <w:rStyle w:val="Hyperlink"/>
+            <w:rFonts w:ascii="Consolas" w:hAnsi="Consolas" w:cs="Consolas"/>
+            <w:sz w:val="19"/>
+            <w:szCs w:val="19"/>
+          </w:rPr>
+          <w:t>”</w:t>
+        </w:r>
+      </w:hyperlink>
+    </w:p>
+    <w:p>
+      <w:pPr>
+        <w:pStyle w:val="ListParagraph"/>
+        <w:numPr>
+          <w:ilvl w:val="1"/>
+          <w:numId w:val="7"/>
+        </w:numPr>
+        <w:rPr>
+          <w:b/>
+        </w:rPr>
+      </w:pPr>
+      <w:r>
+        <w:rPr>
+          <w:b/>
+        </w:rPr>
+        <w:t>While Statement</w:t>
+      </w:r>
+      <w:r>
+        <w:rPr>
+          <w:b/>
+        </w:rPr>
+        <w:t>: “</w:t>
+      </w:r>
+      <w:r>
+        <w:rPr>
+          <w:rFonts w:ascii="Consolas" w:hAnsi="Consolas" w:cs="Consolas"/>
+          <w:b/>
+          <w:color w:val="000000"/>
+          <w:sz w:val="19"/>
+          <w:szCs w:val="19"/>
+          <w:highlight w:val="white"/>
+        </w:rPr>
+        <w:t>"while (...)" expects a boolean value"</w:t>
+      </w:r>
+      <w:r>
+        <w:rPr>
+          <w:rFonts w:ascii="Consolas" w:hAnsi="Consolas" w:cs="Consolas"/>
+          <w:b/>
+          <w:color w:val="000000"/>
+          <w:sz w:val="19"/>
+          <w:szCs w:val="19"/>
+        </w:rPr>
+        <w:t xml:space="preserve">; </w:t>
+      </w:r>
+    </w:p>
+    <w:p>
+      <w:pPr>
+        <w:pStyle w:val="ListParagraph"/>
+        <w:numPr>
+          <w:ilvl w:val="1"/>
+          <w:numId w:val="7"/>
+        </w:numPr>
+      </w:pPr>
+      <w:r>
+        <w:t>ITE Statement</w:t>
+      </w:r>
+      <w:r>
+        <w:t xml:space="preserve">: </w:t>
+      </w:r>
+      <w:r>
+        <w:t>“</w:t>
+      </w:r>
+      <w:r>
+        <w:rPr>
+          <w:rFonts w:ascii="Consolas" w:hAnsi="Consolas" w:cs="Consolas"/>
+          <w:color w:val="000000"/>
+          <w:sz w:val="19"/>
+          <w:szCs w:val="19"/>
+          <w:highlight w:val="white"/>
+        </w:rPr>
+        <w:t>"if (...)" expects a boolean value"</w:t>
+      </w:r>
+      <w:r>
+        <w:rPr>
+          <w:rFonts w:ascii="Consolas" w:hAnsi="Consolas" w:cs="Consolas"/>
+          <w:color w:val="000000"/>
+          <w:sz w:val="19"/>
+          <w:szCs w:val="19"/>
+        </w:rPr>
+        <w:t xml:space="preserve">: </w:t>
+      </w:r>
+      <w:hyperlink r:id="rId102" w:tooltip="entryExit_1" w:history="1">
+        <w:r>
+          <w:rPr>
+            <w:rStyle w:val="Hyperlink"/>
+            <w:rFonts w:ascii="Consolas" w:hAnsi="Consolas" w:cs="Consolas"/>
+            <w:sz w:val="19"/>
+            <w:szCs w:val="19"/>
+          </w:rPr>
+          <w:t>test1</w:t>
+        </w:r>
+      </w:hyperlink>
+      <w:r>
+        <w:rPr>
+          <w:rFonts w:ascii="Consolas" w:hAnsi="Consolas" w:cs="Consolas"/>
+          <w:color w:val="000000"/>
+          <w:sz w:val="19"/>
+          <w:szCs w:val="19"/>
+        </w:rPr>
+        <w:t xml:space="preserve">; </w:t>
+      </w:r>
+      <w:hyperlink r:id="rId103" w:tooltip="TokenRing_Typos" w:history="1">
+        <w:r>
+          <w:rPr>
+            <w:rStyle w:val="Hyperlink"/>
+            <w:rFonts w:ascii="Consolas" w:hAnsi="Consolas" w:cs="Consolas"/>
+            <w:sz w:val="19"/>
+            <w:szCs w:val="19"/>
+          </w:rPr>
+          <w:t>test2</w:t>
+        </w:r>
+      </w:hyperlink>
+      <w:r>
+        <w:rPr>
+          <w:rFonts w:ascii="Consolas" w:hAnsi="Consolas" w:cs="Consolas"/>
+          <w:color w:val="000000"/>
+          <w:sz w:val="19"/>
+          <w:szCs w:val="19"/>
+        </w:rPr>
+        <w:t>;</w:t>
+      </w:r>
+    </w:p>
+    <w:p>
+      <w:pPr>
+        <w:pStyle w:val="ListParagraph"/>
+        <w:numPr>
+          <w:ilvl w:val="0"/>
+          <w:numId w:val="7"/>
+        </w:numPr>
+      </w:pPr>
+      <w:r>
+        <w:t>P Expressions</w:t>
+      </w:r>
+      <w:r>
+        <w:t xml:space="preserve"> (excluding type-checking – see #4 below).</w:t>
+      </w:r>
+    </w:p>
+    <w:p>
+      <w:pPr>
+        <w:pStyle w:val="ListParagraph"/>
+        <w:numPr>
+          <w:ilvl w:val="1"/>
+          <w:numId w:val="7"/>
+        </w:numPr>
+      </w:pPr>
+      <w:r>
+        <w:t>New expression.</w:t>
+      </w:r>
+    </w:p>
+    <w:p>
+      <w:pPr>
+        <w:pStyle w:val="ListParagraph"/>
+        <w:numPr>
+          <w:ilvl w:val="1"/>
+          <w:numId w:val="7"/>
+        </w:numPr>
+      </w:pPr>
+      <w:r>
+        <w:t>Function call as an expression</w:t>
+      </w:r>
+    </w:p>
+    <w:p>
+      <w:pPr>
+        <w:pStyle w:val="ListParagraph"/>
+        <w:numPr>
+          <w:ilvl w:val="1"/>
+          <w:numId w:val="7"/>
+        </w:numPr>
+      </w:pPr>
+      <w:r>
+        <w:t>Different Primitive expressions</w:t>
+      </w:r>
+    </w:p>
+    <w:p>
+      <w:pPr>
+        <w:pStyle w:val="ListParagraph"/>
+        <w:numPr>
+          <w:ilvl w:val="2"/>
+          <w:numId w:val="7"/>
+        </w:numPr>
+      </w:pPr>
+      <w:r>
+        <w:t xml:space="preserve"> This, </w:t>
+      </w:r>
+      <w:hyperlink r:id="rId104" w:tooltip="BangaloreToRedmond" w:history="1">
+        <w:r>
+          <w:rPr>
+            <w:rStyle w:val="Hyperlink"/>
+          </w:rPr>
+          <w:t>trigger</w:t>
+        </w:r>
+      </w:hyperlink>
+      <w:hyperlink r:id="rId105" w:tooltip="Actions_1" w:history="1">
+        <w:r>
+          <w:rPr>
+            <w:rStyle w:val="Hyperlink"/>
+          </w:rPr>
+          <w:t>, payload</w:t>
+        </w:r>
+      </w:hyperlink>
+      <w:r>
+        <w:t>, nondet, fair nondet, null and halt</w:t>
+      </w:r>
+    </w:p>
+    <w:p>
+      <w:pPr>
+        <w:pStyle w:val="ListParagraph"/>
+        <w:numPr>
+          <w:ilvl w:val="2"/>
+          <w:numId w:val="7"/>
+        </w:numPr>
+      </w:pPr>
+      <w:r>
+        <w:t xml:space="preserve"> Unary Expression</w:t>
+      </w:r>
+    </w:p>
+    <w:p>
+      <w:pPr>
+        <w:pStyle w:val="ListParagraph"/>
+        <w:numPr>
+          <w:ilvl w:val="3"/>
+          <w:numId w:val="7"/>
+        </w:numPr>
+      </w:pPr>
+      <w:r>
+        <w:t>Not, neg, keys, values, sizeof</w:t>
+      </w:r>
+    </w:p>
+    <w:p>
+      <w:pPr>
+        <w:pStyle w:val="ListParagraph"/>
+        <w:numPr>
+          <w:ilvl w:val="2"/>
+          <w:numId w:val="7"/>
+        </w:numPr>
+      </w:pPr>
+      <w:r>
+        <w:t xml:space="preserve">Binary Expression </w:t>
+      </w:r>
+    </w:p>
+    <w:p>
+      <w:pPr>
+        <w:pStyle w:val="ListParagraph"/>
+        <w:numPr>
+          <w:ilvl w:val="3"/>
+          <w:numId w:val="7"/>
+        </w:numPr>
+      </w:pPr>
+      <w:hyperlink r:id="rId106" w:tooltip="PushStatement_1" w:history="1">
+        <w:r>
+          <w:rPr>
+            <w:rStyle w:val="Hyperlink"/>
+          </w:rPr>
+          <w:t>Add</w:t>
+        </w:r>
+      </w:hyperlink>
+      <w:r>
+        <w:t>, sub, mul, division, and, or, eq</w:t>
+      </w:r>
+      <w:r>
+        <w:t>(</w:t>
+      </w:r>
+      <w:hyperlink r:id="rId107" w:tooltip="TokenRing_Typos" w:history="1">
+        <w:r>
+          <w:rPr>
+            <w:rStyle w:val="Hyperlink"/>
+          </w:rPr>
+          <w:t>test1</w:t>
+        </w:r>
+      </w:hyperlink>
+      <w:r>
+        <w:t>)</w:t>
+      </w:r>
+      <w:r>
+        <w:t>, neq, lt, le, gt, ge, idx and in</w:t>
+      </w:r>
+    </w:p>
+    <w:p>
+      <w:pPr>
+        <w:pStyle w:val="ListParagraph"/>
+        <w:numPr>
+          <w:ilvl w:val="2"/>
+          <w:numId w:val="7"/>
+        </w:numPr>
+      </w:pPr>
+      <w:r>
+        <w:t xml:space="preserve"> Field Access</w:t>
+      </w:r>
+    </w:p>
+    <w:p>
+      <w:pPr>
+        <w:pStyle w:val="ListParagraph"/>
+        <w:numPr>
+          <w:ilvl w:val="3"/>
+          <w:numId w:val="7"/>
+        </w:numPr>
+      </w:pPr>
+      <w:r>
+        <w:t>Tuples and NamedTuples</w:t>
+      </w:r>
+    </w:p>
+    <w:p>
+      <w:pPr>
+        <w:pStyle w:val="ListParagraph"/>
+        <w:numPr>
+          <w:ilvl w:val="3"/>
+          <w:numId w:val="7"/>
+        </w:numPr>
+      </w:pPr>
+      <w:hyperlink r:id="rId108" w:tooltip="fields" w:history="1">
+        <w:r>
+          <w:rPr>
+            <w:rStyle w:val="Hyperlink"/>
+          </w:rPr>
+          <w:t>Bad field names</w:t>
+        </w:r>
+      </w:hyperlink>
+    </w:p>
+    <w:p>
+      <w:pPr>
+        <w:pStyle w:val="ListParagraph"/>
+        <w:numPr>
+          <w:ilvl w:val="2"/>
+          <w:numId w:val="7"/>
+        </w:numPr>
+      </w:pPr>
+      <w:r>
+        <w:t xml:space="preserve"> Default Operation</w:t>
+      </w:r>
+    </w:p>
+    <w:p>
+      <w:pPr>
+        <w:pStyle w:val="ListParagraph"/>
+        <w:numPr>
+          <w:ilvl w:val="3"/>
+          <w:numId w:val="7"/>
+        </w:numPr>
+      </w:pPr>
+      <w:r>
+        <w:t>For all data types</w:t>
+      </w:r>
+    </w:p>
+    <w:p>
+      <w:pPr>
+        <w:pStyle w:val="ListParagraph"/>
+        <w:numPr>
+          <w:ilvl w:val="2"/>
+          <w:numId w:val="7"/>
+        </w:numPr>
+      </w:pPr>
+      <w:r>
+        <w:t xml:space="preserve"> Cast operator (as</w:t>
+      </w:r>
+      <w:hyperlink r:id="rId109" w:tooltip="Actions_1" w:history="1">
+        <w:r>
+          <w:rPr>
+            <w:rStyle w:val="Hyperlink"/>
+          </w:rPr>
+          <w:t>)</w:t>
+        </w:r>
+        <w:r>
+          <w:rPr>
+            <w:rStyle w:val="Hyperlink"/>
+          </w:rPr>
+          <w:t>: payload as machine</w:t>
+        </w:r>
+      </w:hyperlink>
+      <w:r>
+        <w:t>, …</w:t>
+      </w:r>
+    </w:p>
+    <w:p>
+      <w:pPr>
+        <w:pStyle w:val="ListParagraph"/>
+        <w:numPr>
+          <w:ilvl w:val="2"/>
+          <w:numId w:val="7"/>
+        </w:numPr>
+      </w:pPr>
+      <w:r>
+        <w:t xml:space="preserve"> NONDE</w:t>
+      </w:r>
+      <w:r>
+        <w:t xml:space="preserve"> expressions: </w:t>
+      </w:r>
+      <w:hyperlink r:id="rId110" w:tooltip="entryExit_1" w:history="1">
+        <w:r>
+          <w:rPr>
+            <w:rStyle w:val="Hyperlink"/>
+          </w:rPr>
+          <w:t>nondet choice in real/model/monitor machines and functions</w:t>
+        </w:r>
+      </w:hyperlink>
+      <w:r>
+        <w:t>;</w:t>
+      </w:r>
+    </w:p>
+    <w:p>
+      <w:pPr>
+        <w:pStyle w:val="ListParagraph"/>
+        <w:ind w:left="1134"/>
+        <w:rPr>
+          <w:b/>
+        </w:rPr>
+      </w:pPr>
+      <w:r>
+        <w:rPr>
+          <w:b/>
+        </w:rPr>
+        <w:t>same test for FAIRNONDET case</w:t>
+      </w:r>
+      <w:r>
+        <w:rPr>
+          <w:b/>
+        </w:rPr>
+        <w:t xml:space="preserve"> (modify entryExit_1)</w:t>
+      </w:r>
+    </w:p>
+    <w:p>
+      <w:pPr>
+        <w:pStyle w:val="ListParagraph"/>
+        <w:numPr>
+          <w:ilvl w:val="0"/>
+          <w:numId w:val="7"/>
+        </w:numPr>
+      </w:pPr>
+      <w:r>
+        <w:t>Data types in P</w:t>
+      </w:r>
+    </w:p>
+    <w:p>
+      <w:pPr>
+        <w:pStyle w:val="ListParagraph"/>
+        <w:numPr>
+          <w:ilvl w:val="1"/>
+          <w:numId w:val="7"/>
+        </w:numPr>
+      </w:pPr>
+      <w:r>
+        <w:t>Creation of complex data types</w:t>
+      </w:r>
+    </w:p>
+    <w:p>
+      <w:pPr>
+        <w:pStyle w:val="ListParagraph"/>
+        <w:numPr>
+          <w:ilvl w:val="2"/>
+          <w:numId w:val="7"/>
+        </w:numPr>
+      </w:pPr>
+      <w:r>
+        <w:t>Tuples</w:t>
+      </w:r>
+      <w:r>
+        <w:t xml:space="preserve">: </w:t>
+      </w:r>
+      <w:hyperlink r:id="rId111" w:tooltip="function_Typos" w:history="1">
+        <w:r>
+          <w:rPr>
+            <w:rStyle w:val="Hyperlink"/>
+          </w:rPr>
+          <w:t>duplicate names in seq decl, in func decl, in payload</w:t>
+        </w:r>
+      </w:hyperlink>
+    </w:p>
+    <w:p>
+      <w:pPr>
+        <w:pStyle w:val="ListParagraph"/>
+        <w:numPr>
+          <w:ilvl w:val="1"/>
+          <w:numId w:val="7"/>
+        </w:numPr>
+      </w:pPr>
+      <w:r>
+        <w:t>Subtype relation among data types</w:t>
+      </w:r>
+      <w:r>
+        <w:t xml:space="preserve">: </w:t>
+      </w:r>
+      <w:hyperlink r:id="rId112" w:tooltip="function" w:history="1">
+        <w:r>
+          <w:rPr>
+            <w:rStyle w:val="Hyperlink"/>
+          </w:rPr>
+          <w:t>assignments</w:t>
+        </w:r>
+      </w:hyperlink>
+      <w:r>
+        <w:t>,</w:t>
+      </w:r>
+      <w:r>
+        <w:t xml:space="preserve"> …</w:t>
+      </w:r>
+    </w:p>
+    <w:p>
+      <w:pPr>
+        <w:pStyle w:val="ListParagraph"/>
+        <w:numPr>
+          <w:ilvl w:val="1"/>
+          <w:numId w:val="7"/>
+        </w:numPr>
+      </w:pPr>
+      <w:r>
+        <w:t xml:space="preserve">Passing variables as payloads: </w:t>
+      </w:r>
+      <w:hyperlink r:id="rId113" w:tooltip="Actions_1" w:history="1">
+        <w:r>
+          <w:rPr>
+            <w:rStyle w:val="Hyperlink"/>
+          </w:rPr>
+          <w:t>“ghost machine” type</w:t>
+        </w:r>
+      </w:hyperlink>
+      <w:r>
+        <w:t>, …</w:t>
+      </w:r>
+    </w:p>
+    <w:p>
+      <w:pPr>
+        <w:pStyle w:val="ListParagraph"/>
+        <w:numPr>
+          <w:ilvl w:val="1"/>
+          <w:numId w:val="7"/>
+        </w:numPr>
+        <w:rPr>
+          <w:b/>
+        </w:rPr>
+      </w:pPr>
+      <w:r>
+        <w:rPr>
+          <w:b/>
+        </w:rPr>
+        <w:t xml:space="preserve">Types of operands in </w:t>
+      </w:r>
+      <w:r>
+        <w:rPr>
+          <w:b/>
+        </w:rPr>
+        <w:t>expressions</w:t>
+      </w:r>
+    </w:p>
+    <w:p>
+      <w:pPr>
+        <w:pStyle w:val="ListParagraph"/>
+        <w:numPr>
+          <w:ilvl w:val="2"/>
+          <w:numId w:val="7"/>
+        </w:numPr>
+        <w:rPr>
+          <w:b/>
+        </w:rPr>
+      </w:pPr>
+      <w:r>
+        <w:rPr>
+          <w:b/>
+        </w:rPr>
+        <w:t xml:space="preserve">Nullary expressions: </w:t>
+      </w:r>
+      <w:r>
+        <w:rPr>
+          <w:rFonts w:ascii="Consolas" w:hAnsi="Consolas" w:cs="Consolas"/>
+          <w:color w:val="000000"/>
+          <w:sz w:val="19"/>
+          <w:szCs w:val="19"/>
+          <w:highlight w:val="white"/>
+        </w:rPr>
+        <w:t>Integer + Boolean + { THIS, TRIGGER, PAYLOAD, NONDET, FAIRNONDET, NULL, HALT }</w:t>
+      </w:r>
+    </w:p>
+    <w:p>
+      <w:pPr>
+        <w:pStyle w:val="ListParagraph"/>
+        <w:numPr>
+          <w:ilvl w:val="2"/>
+          <w:numId w:val="7"/>
+        </w:numPr>
+        <w:rPr>
+          <w:b/>
+        </w:rPr>
+      </w:pPr>
+      <w:r>
+        <w:rPr>
+          <w:b/>
+        </w:rPr>
+        <w:t xml:space="preserve">Unary expressions: for all all operators: NOT, NEG, KEYS, VALUES, SIZEOF  and all applicable types: BOOL, INT, SeqType(dom), SeqType(cod), INT; </w:t>
+      </w:r>
+      <w:r>
+        <w:rPr>
+          <w:b/>
+        </w:rPr>
+        <w:t>(</w:t>
+      </w:r>
+      <w:r>
+        <w:rPr>
+          <w:b/>
+        </w:rPr>
+        <w:t>lines 246-265 in P.4ml</w:t>
+      </w:r>
+      <w:r>
+        <w:rPr>
+          <w:b/>
+        </w:rPr>
+        <w:t>)</w:t>
+      </w:r>
+    </w:p>
+    <w:p>
+      <w:pPr>
+        <w:pStyle w:val="ListParagraph"/>
+        <w:ind w:left="1134"/>
+        <w:rPr>
+          <w:b/>
+        </w:rPr>
+      </w:pPr>
+      <w:r>
+        <w:rPr>
+          <w:b/>
+        </w:rPr>
+        <w:t>Error messages to test: “</w:t>
+      </w:r>
+      <w:r>
+        <w:rPr>
+          <w:rFonts w:ascii="Consolas" w:hAnsi="Consolas" w:cs="Consolas"/>
+          <w:b/>
+          <w:color w:val="000000"/>
+          <w:sz w:val="19"/>
+          <w:szCs w:val="19"/>
+          <w:highlight w:val="white"/>
+        </w:rPr>
+        <w:t>Operator expected a [boolean/integer/map(4 cases)] value</w:t>
+      </w:r>
+      <w:r>
+        <w:rPr>
+          <w:rFonts w:ascii="Consolas" w:hAnsi="Consolas" w:cs="Consolas"/>
+          <w:b/>
+          <w:color w:val="000000"/>
+          <w:sz w:val="19"/>
+          <w:szCs w:val="19"/>
+        </w:rPr>
+        <w:t>”</w:t>
+      </w:r>
+    </w:p>
+    <w:p>
+      <w:pPr>
+        <w:pStyle w:val="ListParagraph"/>
+        <w:numPr>
+          <w:ilvl w:val="2"/>
+          <w:numId w:val="7"/>
+        </w:numPr>
+        <w:rPr>
+          <w:b/>
+        </w:rPr>
+      </w:pPr>
+      <w:r>
+        <w:rPr>
+          <w:b/>
+        </w:rPr>
+        <w:t xml:space="preserve">Binary expressions: </w:t>
+      </w:r>
+    </w:p>
+    <w:p>
+      <w:pPr>
+        <w:pStyle w:val="ListParagraph"/>
+        <w:numPr>
+          <w:ilvl w:val="3"/>
+          <w:numId w:val="7"/>
+        </w:numPr>
+        <w:rPr>
+          <w:b/>
+        </w:rPr>
+      </w:pPr>
+      <w:r>
+        <w:rPr>
+          <w:b/>
+        </w:rPr>
+        <w:t>Cast expressions: “Cast can never succeed”</w:t>
+      </w:r>
+    </w:p>
+    <w:p>
+      <w:pPr>
+        <w:pStyle w:val="ListParagraph"/>
+        <w:numPr>
+          <w:ilvl w:val="3"/>
+          <w:numId w:val="7"/>
+        </w:numPr>
+        <w:rPr>
+          <w:b/>
+        </w:rPr>
+      </w:pPr>
+      <w:r>
+        <w:rPr>
+          <w:b/>
+        </w:rPr>
+        <w:t>“New” expressions: “</w:t>
+      </w:r>
+      <w:r>
+        <w:rPr>
+          <w:rFonts w:ascii="Consolas" w:hAnsi="Consolas" w:cs="Consolas"/>
+          <w:b/>
+          <w:color w:val="000000"/>
+          <w:sz w:val="19"/>
+          <w:szCs w:val="19"/>
+          <w:highlight w:val="white"/>
+        </w:rPr>
+        <w:t>Monitors cannot be created with "new""</w:t>
+      </w:r>
+      <w:r>
+        <w:rPr>
+          <w:b/>
+        </w:rPr>
+        <w:t>”, “</w:t>
+      </w:r>
+      <w:r>
+        <w:rPr>
+          <w:rFonts w:ascii="Consolas" w:hAnsi="Consolas" w:cs="Consolas"/>
+          <w:b/>
+          <w:color w:val="000000"/>
+          <w:sz w:val="19"/>
+          <w:szCs w:val="19"/>
+          <w:highlight w:val="white"/>
+        </w:rPr>
+        <w:t>Undefined machine type</w:t>
+      </w:r>
+      <w:r>
+        <w:rPr>
+          <w:rFonts w:ascii="Consolas" w:hAnsi="Consolas" w:cs="Consolas"/>
+          <w:b/>
+          <w:color w:val="000000"/>
+          <w:sz w:val="19"/>
+          <w:szCs w:val="19"/>
+        </w:rPr>
+        <w:t>”</w:t>
+      </w:r>
+    </w:p>
+    <w:p>
+      <w:pPr>
+        <w:pStyle w:val="ListParagraph"/>
+        <w:numPr>
+          <w:ilvl w:val="3"/>
+          <w:numId w:val="7"/>
+        </w:numPr>
+        <w:rPr>
+          <w:b/>
+        </w:rPr>
+      </w:pPr>
+      <w:r>
+        <w:rPr>
+          <w:rFonts w:cs="Consolas"/>
+          <w:b/>
+          <w:color w:val="000000"/>
+        </w:rPr>
+        <w:t>“Field” operator:</w:t>
+      </w:r>
+      <w:r>
+        <w:rPr>
+          <w:rFonts w:cs="Consolas"/>
+          <w:color w:val="000000"/>
+        </w:rPr>
+        <w:t xml:space="preserve"> “</w:t>
+      </w:r>
+      <w:r>
+        <w:rPr>
+          <w:rFonts w:ascii="Consolas" w:hAnsi="Consolas" w:cs="Consolas"/>
+          <w:color w:val="000000"/>
+          <w:sz w:val="19"/>
+          <w:szCs w:val="19"/>
+          <w:highlight w:val="white"/>
+        </w:rPr>
+        <w:t>Bad field name"</w:t>
+      </w:r>
+      <w:r>
+        <w:rPr>
+          <w:rFonts w:ascii="Consolas" w:hAnsi="Consolas" w:cs="Consolas"/>
+          <w:color w:val="000000"/>
+          <w:sz w:val="19"/>
+          <w:szCs w:val="19"/>
+        </w:rPr>
+        <w:t xml:space="preserve"> (</w:t>
+      </w:r>
+      <w:hyperlink r:id="rId114" w:tooltip="fields" w:history="1">
+        <w:r>
+          <w:rPr>
+            <w:rStyle w:val="Hyperlink"/>
+            <w:rFonts w:ascii="Consolas" w:hAnsi="Consolas" w:cs="Consolas"/>
+            <w:sz w:val="19"/>
+            <w:szCs w:val="19"/>
+          </w:rPr>
+          <w:t>test1</w:t>
+        </w:r>
+      </w:hyperlink>
+      <w:r>
+        <w:rPr>
+          <w:rFonts w:ascii="Consolas" w:hAnsi="Consolas" w:cs="Consolas"/>
+          <w:color w:val="000000"/>
+          <w:sz w:val="19"/>
+          <w:szCs w:val="19"/>
+        </w:rPr>
         <w:t xml:space="preserve">, …); </w:t>
       </w:r>
       <w:r>
@@ -3587,7 +4777,703 @@
           <w:szCs w:val="19"/>
           <w:highlight w:val="white"/>
         </w:rPr>
-        <w:t>{ ADD, SUB, MUL, INTDIV }</w:t>
+        <w:t xml:space="preserve">{ ADD, SUB, MUL, INTDIV </w:t>
+      </w:r>
+      <w:hyperlink r:id="rId115" w:tooltip="fields" w:history="1">
+        <w:r>
+          <w:rPr>
+            <w:rStyle w:val="Hyperlink"/>
+            <w:rFonts w:ascii="Consolas" w:hAnsi="Consolas" w:cs="Consolas"/>
+            <w:b/>
+            <w:sz w:val="19"/>
+            <w:szCs w:val="19"/>
+            <w:highlight w:val="white"/>
+          </w:rPr>
+          <w:t>}</w:t>
+        </w:r>
+        <w:r>
+          <w:rPr>
+            <w:rStyle w:val="Hyperlink"/>
+            <w:rFonts w:ascii="Consolas" w:hAnsi="Consolas" w:cs="Consolas"/>
+            <w:b/>
+            <w:sz w:val="19"/>
+            <w:szCs w:val="19"/>
+          </w:rPr>
+          <w:t>: “</w:t>
+        </w:r>
+        <w:r>
+          <w:rPr>
+            <w:rStyle w:val="Hyperlink"/>
+            <w:rFonts w:ascii="Consolas" w:hAnsi="Consolas" w:cs="Consolas"/>
+            <w:sz w:val="19"/>
+            <w:szCs w:val="19"/>
+            <w:highlight w:val="white"/>
+          </w:rPr>
+          <w:t>Operator expected first argument</w:t>
+        </w:r>
+        <w:r>
+          <w:rPr>
+            <w:rStyle w:val="Hyperlink"/>
+            <w:rFonts w:ascii="Consolas" w:hAnsi="Consolas" w:cs="Consolas"/>
+            <w:sz w:val="19"/>
+            <w:szCs w:val="19"/>
+          </w:rPr>
+          <w:t xml:space="preserve"> to be int”</w:t>
+        </w:r>
+      </w:hyperlink>
+      <w:r>
+        <w:rPr>
+          <w:rFonts w:ascii="Consolas" w:hAnsi="Consolas" w:cs="Consolas"/>
+          <w:color w:val="000000"/>
+          <w:sz w:val="19"/>
+          <w:szCs w:val="19"/>
+        </w:rPr>
+        <w:t xml:space="preserve">, </w:t>
+      </w:r>
+      <w:r>
+        <w:rPr>
+          <w:rFonts w:ascii="Consolas" w:hAnsi="Consolas" w:cs="Consolas"/>
+          <w:b/>
+          <w:color w:val="000000"/>
+          <w:sz w:val="19"/>
+          <w:szCs w:val="19"/>
+        </w:rPr>
+        <w:t>“</w:t>
+      </w:r>
+      <w:r>
+        <w:rPr>
+          <w:rFonts w:ascii="Consolas" w:hAnsi="Consolas" w:cs="Consolas"/>
+          <w:b/>
+          <w:color w:val="000000"/>
+          <w:sz w:val="19"/>
+          <w:szCs w:val="19"/>
+          <w:highlight w:val="white"/>
+        </w:rPr>
+        <w:t>Operator expected second argument</w:t>
+      </w:r>
+      <w:r>
+        <w:rPr>
+          <w:rFonts w:ascii="Consolas" w:hAnsi="Consolas" w:cs="Consolas"/>
+          <w:b/>
+          <w:color w:val="000000"/>
+          <w:sz w:val="19"/>
+          <w:szCs w:val="19"/>
+        </w:rPr>
+        <w:t xml:space="preserve"> to be int”</w:t>
+      </w:r>
+    </w:p>
+    <w:p>
+      <w:pPr>
+        <w:pStyle w:val="ListParagraph"/>
+        <w:numPr>
+          <w:ilvl w:val="3"/>
+          <w:numId w:val="7"/>
+        </w:numPr>
+        <w:rPr>
+          <w:b/>
+        </w:rPr>
+      </w:pPr>
+      <w:r>
+        <w:rPr>
+          <w:rFonts w:ascii="Consolas" w:hAnsi="Consolas" w:cs="Consolas"/>
+          <w:b/>
+          <w:color w:val="000000"/>
+          <w:sz w:val="19"/>
+          <w:szCs w:val="19"/>
+          <w:highlight w:val="white"/>
+        </w:rPr>
+        <w:t>{ LT, LE, GT, GE }</w:t>
+      </w:r>
+      <w:r>
+        <w:rPr>
+          <w:rFonts w:ascii="Consolas" w:hAnsi="Consolas" w:cs="Consolas"/>
+          <w:b/>
+          <w:color w:val="000000"/>
+          <w:sz w:val="19"/>
+          <w:szCs w:val="19"/>
+        </w:rPr>
+        <w:t>: “</w:t>
+      </w:r>
+      <w:r>
+        <w:rPr>
+          <w:rFonts w:ascii="Consolas" w:hAnsi="Consolas" w:cs="Consolas"/>
+          <w:b/>
+          <w:color w:val="000000"/>
+          <w:sz w:val="19"/>
+          <w:szCs w:val="19"/>
+          <w:highlight w:val="white"/>
+        </w:rPr>
+        <w:t>Operator expected first argument to be</w:t>
+      </w:r>
+      <w:r>
+        <w:rPr>
+          <w:rFonts w:ascii="Consolas" w:hAnsi="Consolas" w:cs="Consolas"/>
+          <w:b/>
+          <w:color w:val="000000"/>
+          <w:sz w:val="19"/>
+          <w:szCs w:val="19"/>
+        </w:rPr>
+        <w:t xml:space="preserve"> int”; “</w:t>
+      </w:r>
+      <w:r>
+        <w:rPr>
+          <w:rFonts w:ascii="Consolas" w:hAnsi="Consolas" w:cs="Consolas"/>
+          <w:b/>
+          <w:color w:val="000000"/>
+          <w:sz w:val="19"/>
+          <w:szCs w:val="19"/>
+          <w:highlight w:val="white"/>
+        </w:rPr>
+        <w:t>Operator expected second argument to be</w:t>
+      </w:r>
+      <w:r>
+        <w:rPr>
+          <w:rFonts w:ascii="Consolas" w:hAnsi="Consolas" w:cs="Consolas"/>
+          <w:b/>
+          <w:color w:val="000000"/>
+          <w:sz w:val="19"/>
+          <w:szCs w:val="19"/>
+        </w:rPr>
+        <w:t xml:space="preserve"> int”</w:t>
+      </w:r>
+    </w:p>
+    <w:p>
+      <w:pPr>
+        <w:pStyle w:val="ListParagraph"/>
+        <w:numPr>
+          <w:ilvl w:val="3"/>
+          <w:numId w:val="7"/>
+        </w:numPr>
+        <w:rPr>
+          <w:b/>
+        </w:rPr>
+      </w:pPr>
+      <w:r>
+        <w:rPr>
+          <w:rFonts w:ascii="Consolas" w:hAnsi="Consolas" w:cs="Consolas"/>
+          <w:b/>
+          <w:color w:val="000000"/>
+          <w:sz w:val="19"/>
+          <w:szCs w:val="19"/>
+          <w:highlight w:val="white"/>
+        </w:rPr>
+        <w:t>{ AND, OR }</w:t>
+      </w:r>
+      <w:r>
+        <w:rPr>
+          <w:rFonts w:ascii="Consolas" w:hAnsi="Consolas" w:cs="Consolas"/>
+          <w:b/>
+          <w:color w:val="000000"/>
+          <w:sz w:val="19"/>
+          <w:szCs w:val="19"/>
+        </w:rPr>
+        <w:t>: “</w:t>
+      </w:r>
+      <w:r>
+        <w:rPr>
+          <w:rFonts w:ascii="Consolas" w:hAnsi="Consolas" w:cs="Consolas"/>
+          <w:b/>
+          <w:color w:val="000000"/>
+          <w:sz w:val="19"/>
+          <w:szCs w:val="19"/>
+          <w:highlight w:val="white"/>
+        </w:rPr>
+        <w:t>Operator expected first argument to be</w:t>
+      </w:r>
+      <w:r>
+        <w:rPr>
+          <w:rFonts w:ascii="Consolas" w:hAnsi="Consolas" w:cs="Consolas"/>
+          <w:b/>
+          <w:color w:val="000000"/>
+          <w:sz w:val="19"/>
+          <w:szCs w:val="19"/>
+        </w:rPr>
+        <w:t xml:space="preserve"> bool”; “</w:t>
+      </w:r>
+      <w:r>
+        <w:rPr>
+          <w:rFonts w:ascii="Consolas" w:hAnsi="Consolas" w:cs="Consolas"/>
+          <w:b/>
+          <w:color w:val="000000"/>
+          <w:sz w:val="19"/>
+          <w:szCs w:val="19"/>
+          <w:highlight w:val="white"/>
+        </w:rPr>
+        <w:t>Operator expected second argument to be</w:t>
+      </w:r>
+      <w:r>
+        <w:rPr>
+          <w:rFonts w:ascii="Consolas" w:hAnsi="Consolas" w:cs="Consolas"/>
+          <w:b/>
+          <w:color w:val="000000"/>
+          <w:sz w:val="19"/>
+          <w:szCs w:val="19"/>
+        </w:rPr>
+        <w:t xml:space="preserve"> bool”</w:t>
+      </w:r>
+    </w:p>
+    <w:p>
+      <w:pPr>
+        <w:pStyle w:val="ListParagraph"/>
+        <w:numPr>
+          <w:ilvl w:val="3"/>
+          <w:numId w:val="7"/>
+        </w:numPr>
+        <w:rPr>
+          <w:b/>
+        </w:rPr>
+      </w:pPr>
+      <w:r>
+        <w:rPr>
+          <w:rFonts w:ascii="Consolas" w:hAnsi="Consolas" w:cs="Consolas"/>
+          <w:b/>
+          <w:color w:val="000000"/>
+          <w:sz w:val="19"/>
+          <w:szCs w:val="19"/>
+          <w:highlight w:val="white"/>
+        </w:rPr>
+        <w:t>{ EQ, NEQ }</w:t>
+      </w:r>
+      <w:r>
+        <w:rPr>
+          <w:rFonts w:ascii="Consolas" w:hAnsi="Consolas" w:cs="Consolas"/>
+          <w:b/>
+          <w:color w:val="000000"/>
+          <w:sz w:val="19"/>
+          <w:szCs w:val="19"/>
+        </w:rPr>
+        <w:t>: “</w:t>
+      </w:r>
+      <w:r>
+        <w:rPr>
+          <w:rFonts w:ascii="Consolas" w:hAnsi="Consolas" w:cs="Consolas"/>
+          <w:b/>
+          <w:color w:val="000000"/>
+          <w:sz w:val="19"/>
+          <w:szCs w:val="19"/>
+          <w:highlight w:val="white"/>
+        </w:rPr>
+        <w:t>Values cannot be compared because their types are incompatible"</w:t>
+      </w:r>
+      <w:r>
+        <w:rPr>
+          <w:rFonts w:ascii="Consolas" w:hAnsi="Consolas" w:cs="Consolas"/>
+          <w:b/>
+          <w:color w:val="000000"/>
+          <w:sz w:val="19"/>
+          <w:szCs w:val="19"/>
+        </w:rPr>
+        <w:t>:</w:t>
+      </w:r>
+      <w:r>
+        <w:rPr>
+          <w:rFonts w:ascii="Consolas" w:hAnsi="Consolas" w:cs="Consolas"/>
+          <w:color w:val="000000"/>
+          <w:sz w:val="19"/>
+          <w:szCs w:val="19"/>
+        </w:rPr>
+        <w:t xml:space="preserve"> </w:t>
+      </w:r>
+      <w:hyperlink r:id="rId116" w:tooltip="TokenRing_Typos" w:history="1">
+        <w:r>
+          <w:rPr>
+            <w:rStyle w:val="Hyperlink"/>
+            <w:rFonts w:ascii="Consolas" w:hAnsi="Consolas" w:cs="Consolas"/>
+            <w:sz w:val="19"/>
+            <w:szCs w:val="19"/>
+          </w:rPr>
+          <w:t>bool vs int</w:t>
+        </w:r>
+      </w:hyperlink>
+      <w:r>
+        <w:rPr>
+          <w:rFonts w:ascii="Consolas" w:hAnsi="Consolas" w:cs="Consolas"/>
+          <w:color w:val="000000"/>
+          <w:sz w:val="19"/>
+          <w:szCs w:val="19"/>
+        </w:rPr>
+        <w:t xml:space="preserve">, </w:t>
+      </w:r>
+      <w:r>
+        <w:rPr>
+          <w:rFonts w:ascii="Consolas" w:hAnsi="Consolas" w:cs="Consolas"/>
+          <w:b/>
+          <w:color w:val="000000"/>
+          <w:sz w:val="19"/>
+          <w:szCs w:val="19"/>
+        </w:rPr>
+        <w:t>etc.</w:t>
+      </w:r>
+    </w:p>
+    <w:p>
+      <w:pPr>
+        <w:pStyle w:val="ListParagraph"/>
+        <w:numPr>
+          <w:ilvl w:val="3"/>
+          <w:numId w:val="7"/>
+        </w:numPr>
+        <w:rPr>
+          <w:b/>
+        </w:rPr>
+      </w:pPr>
+      <w:r>
+        <w:rPr>
+          <w:rFonts w:ascii="Consolas" w:hAnsi="Consolas" w:cs="Consolas"/>
+          <w:b/>
+          <w:color w:val="000000"/>
+          <w:sz w:val="19"/>
+          <w:szCs w:val="19"/>
+        </w:rPr>
+        <w:t xml:space="preserve">IDX: </w:t>
+      </w:r>
+      <w:r>
+        <w:rPr>
+          <w:rFonts w:ascii="Consolas" w:hAnsi="Consolas" w:cs="Consolas"/>
+          <w:b/>
+          <w:color w:val="000000"/>
+          <w:sz w:val="19"/>
+          <w:szCs w:val="19"/>
+        </w:rPr>
+        <w:t>“</w:t>
+      </w:r>
+      <w:r>
+        <w:rPr>
+          <w:rFonts w:ascii="Consolas" w:hAnsi="Consolas" w:cs="Consolas"/>
+          <w:b/>
+          <w:color w:val="000000"/>
+          <w:sz w:val="19"/>
+          <w:szCs w:val="19"/>
+          <w:highlight w:val="white"/>
+        </w:rPr>
+        <w:t>Indexer must be applied to a sequence or map"</w:t>
+      </w:r>
+      <w:r>
+        <w:rPr>
+          <w:rFonts w:ascii="Consolas" w:hAnsi="Consolas" w:cs="Consolas"/>
+          <w:b/>
+          <w:color w:val="000000"/>
+          <w:sz w:val="19"/>
+          <w:szCs w:val="19"/>
+        </w:rPr>
+        <w:t xml:space="preserve"> (both for SeqType and MapType); “</w:t>
+      </w:r>
+      <w:r>
+        <w:rPr>
+          <w:rFonts w:ascii="Consolas" w:hAnsi="Consolas" w:cs="Consolas"/>
+          <w:b/>
+          <w:color w:val="000000"/>
+          <w:sz w:val="19"/>
+          <w:szCs w:val="19"/>
+          <w:highlight w:val="white"/>
+        </w:rPr>
+        <w:t>Index must be an integer"</w:t>
+      </w:r>
+      <w:r>
+        <w:rPr>
+          <w:rFonts w:ascii="Consolas" w:hAnsi="Consolas" w:cs="Consolas"/>
+          <w:b/>
+          <w:color w:val="000000"/>
+          <w:sz w:val="19"/>
+          <w:szCs w:val="19"/>
+        </w:rPr>
+        <w:t>; “</w:t>
+      </w:r>
+      <w:r>
+        <w:rPr>
+          <w:rFonts w:ascii="Consolas" w:hAnsi="Consolas" w:cs="Consolas"/>
+          <w:b/>
+          <w:color w:val="000000"/>
+          <w:sz w:val="19"/>
+          <w:szCs w:val="19"/>
+          <w:highlight w:val="white"/>
+        </w:rPr>
+        <w:t>Index may not be in the domain of the map"</w:t>
+      </w:r>
+    </w:p>
+    <w:p>
+      <w:pPr>
+        <w:pStyle w:val="ListParagraph"/>
+        <w:numPr>
+          <w:ilvl w:val="3"/>
+          <w:numId w:val="7"/>
+        </w:numPr>
+        <w:rPr>
+          <w:b/>
+        </w:rPr>
+      </w:pPr>
+      <w:r>
+        <w:rPr>
+          <w:rFonts w:ascii="Consolas" w:hAnsi="Consolas" w:cs="Consolas"/>
+          <w:b/>
+          <w:color w:val="000000"/>
+          <w:sz w:val="19"/>
+          <w:szCs w:val="19"/>
+        </w:rPr>
+        <w:t>IN: “</w:t>
+      </w:r>
+      <w:r>
+        <w:rPr>
+          <w:rFonts w:ascii="Consolas" w:hAnsi="Consolas" w:cs="Consolas"/>
+          <w:b/>
+          <w:color w:val="000000"/>
+          <w:sz w:val="19"/>
+          <w:szCs w:val="19"/>
+          <w:highlight w:val="white"/>
+        </w:rPr>
+        <w:t>Value can never be in the sequence"</w:t>
+      </w:r>
+      <w:r>
+        <w:rPr>
+          <w:rFonts w:ascii="Consolas" w:hAnsi="Consolas" w:cs="Consolas"/>
+          <w:b/>
+          <w:color w:val="000000"/>
+          <w:sz w:val="19"/>
+          <w:szCs w:val="19"/>
+        </w:rPr>
+        <w:t xml:space="preserve"> (both for SeqType and MapType); “</w:t>
+      </w:r>
+      <w:r>
+        <w:rPr>
+          <w:rFonts w:ascii="Consolas" w:hAnsi="Consolas" w:cs="Consolas"/>
+          <w:b/>
+          <w:color w:val="000000"/>
+          <w:sz w:val="19"/>
+          <w:szCs w:val="19"/>
+          <w:highlight w:val="white"/>
+        </w:rPr>
+        <w:t>Value can never be in the map"</w:t>
+      </w:r>
+      <w:r>
+        <w:rPr>
+          <w:rFonts w:ascii="Consolas" w:hAnsi="Consolas" w:cs="Consolas"/>
+          <w:b/>
+          <w:color w:val="000000"/>
+          <w:sz w:val="19"/>
+          <w:szCs w:val="19"/>
+        </w:rPr>
+        <w:t>; “</w:t>
+      </w:r>
+      <w:r>
+        <w:rPr>
+          <w:rFonts w:ascii="Consolas" w:hAnsi="Consolas" w:cs="Consolas"/>
+          <w:b/>
+          <w:color w:val="000000"/>
+          <w:sz w:val="19"/>
+          <w:szCs w:val="19"/>
+          <w:highlight w:val="white"/>
+        </w:rPr>
+        <w:t>"in" expects a sequence or map"</w:t>
+      </w:r>
+      <w:r>
+        <w:rPr>
+          <w:rFonts w:ascii="Consolas" w:hAnsi="Consolas" w:cs="Consolas"/>
+          <w:b/>
+          <w:color w:val="000000"/>
+          <w:sz w:val="19"/>
+          <w:szCs w:val="19"/>
+        </w:rPr>
+        <w:t xml:space="preserve"> (both for SeqType and MapType)</w:t>
+      </w:r>
+    </w:p>
+    <w:p>
+      <w:pPr>
+        <w:pStyle w:val="ListParagraph"/>
+        <w:numPr>
+          <w:ilvl w:val="3"/>
+          <w:numId w:val="7"/>
+        </w:numPr>
+        <w:rPr>
+          <w:b/>
+        </w:rPr>
+      </w:pPr>
+      <w:r>
+        <w:rPr>
+          <w:rFonts w:ascii="Consolas" w:hAnsi="Consolas" w:cs="Consolas"/>
+          <w:b/>
+          <w:color w:val="000000"/>
+          <w:sz w:val="19"/>
+          <w:szCs w:val="19"/>
+        </w:rPr>
+        <w:t>Expr produces s tuple type</w:t>
+      </w:r>
+    </w:p>
+    <w:p>
+      <w:pPr>
+        <w:pStyle w:val="ListParagraph"/>
+        <w:numPr>
+          <w:ilvl w:val="3"/>
+          <w:numId w:val="7"/>
+        </w:numPr>
+        <w:rPr>
+          <w:b/>
+        </w:rPr>
+      </w:pPr>
+      <w:r>
+        <w:rPr>
+          <w:rFonts w:ascii="Consolas" w:hAnsi="Consolas" w:cs="Consolas"/>
+          <w:b/>
+          <w:color w:val="000000"/>
+          <w:sz w:val="19"/>
+          <w:szCs w:val="19"/>
+          <w:highlight w:val="white"/>
+        </w:rPr>
+        <w:t>NamedExprs produces a named tuple type</w:t>
+      </w:r>
+    </w:p>
+    <w:p>
+      <w:pPr>
+        <w:pStyle w:val="ListParagraph"/>
+        <w:numPr>
+          <w:ilvl w:val="3"/>
+          <w:numId w:val="7"/>
+        </w:numPr>
+        <w:rPr>
+          <w:b/>
+        </w:rPr>
+      </w:pPr>
+      <w:r>
+        <w:rPr>
+          <w:rFonts w:ascii="Consolas" w:hAnsi="Consolas" w:cs="Consolas"/>
+          <w:b/>
+          <w:color w:val="000000"/>
+          <w:sz w:val="19"/>
+          <w:szCs w:val="19"/>
+        </w:rPr>
+        <w:t>Function application:</w:t>
+      </w:r>
+      <w:r>
+        <w:rPr>
+          <w:rFonts w:ascii="Consolas" w:hAnsi="Consolas" w:cs="Consolas"/>
+          <w:b/>
+          <w:color w:val="000000"/>
+          <w:sz w:val="19"/>
+          <w:szCs w:val="19"/>
+        </w:rPr>
+        <w:t xml:space="preserve"> </w:t>
+      </w:r>
+      <w:hyperlink r:id="rId117" w:tooltip="TransDecl_DoDecl" w:history="1">
+        <w:r>
+          <w:rPr>
+            <w:rStyle w:val="Hyperlink"/>
+            <w:rFonts w:ascii="Consolas" w:hAnsi="Consolas" w:cs="Consolas"/>
+            <w:b/>
+            <w:sz w:val="19"/>
+            <w:szCs w:val="19"/>
+          </w:rPr>
+          <w:t>“</w:t>
+        </w:r>
+        <w:r>
+          <w:rPr>
+            <w:rStyle w:val="Hyperlink"/>
+            <w:rFonts w:ascii="Consolas" w:hAnsi="Consolas" w:cs="Consolas"/>
+            <w:sz w:val="19"/>
+            <w:szCs w:val="19"/>
+            <w:highlight w:val="white"/>
+          </w:rPr>
+          <w:t>function not defined</w:t>
+        </w:r>
+      </w:hyperlink>
+      <w:r>
+        <w:rPr>
+          <w:rFonts w:ascii="Consolas" w:hAnsi="Consolas" w:cs="Consolas"/>
+          <w:color w:val="000000"/>
+          <w:sz w:val="19"/>
+          <w:szCs w:val="19"/>
+        </w:rPr>
+        <w:t xml:space="preserve">”; </w:t>
+      </w:r>
+      <w:r>
+        <w:rPr>
+          <w:rFonts w:ascii="Consolas" w:hAnsi="Consolas" w:cs="Consolas"/>
+          <w:b/>
+          <w:color w:val="000000"/>
+          <w:sz w:val="19"/>
+          <w:szCs w:val="19"/>
+        </w:rPr>
+        <w:t>“</w:t>
+      </w:r>
+      <w:r>
+        <w:rPr>
+          <w:rFonts w:ascii="Consolas" w:hAnsi="Consolas" w:cs="Consolas"/>
+          <w:b/>
+          <w:color w:val="000000"/>
+          <w:sz w:val="19"/>
+          <w:szCs w:val="19"/>
+          <w:highlight w:val="white"/>
+        </w:rPr>
+        <w:t>function does not return a value</w:t>
+      </w:r>
+      <w:r>
+        <w:rPr>
+          <w:rFonts w:ascii="Consolas" w:hAnsi="Consolas" w:cs="Consolas"/>
+          <w:b/>
+          <w:color w:val="000000"/>
+          <w:sz w:val="19"/>
+          <w:szCs w:val="19"/>
+        </w:rPr>
+        <w:t xml:space="preserve">”; </w:t>
+      </w:r>
+      <w:r>
+        <w:rPr>
+          <w:rFonts w:ascii="Consolas" w:hAnsi="Consolas" w:cs="Consolas"/>
+          <w:b/>
+          <w:color w:val="000000"/>
+          <w:sz w:val="19"/>
+          <w:szCs w:val="19"/>
+        </w:rPr>
+        <w:t>“</w:t>
+      </w:r>
+      <w:hyperlink r:id="rId118" w:tooltip="function" w:history="1">
+        <w:r>
+          <w:rPr>
+            <w:rStyle w:val="Hyperlink"/>
+            <w:rFonts w:ascii="Consolas" w:hAnsi="Consolas" w:cs="Consolas"/>
+            <w:sz w:val="19"/>
+            <w:szCs w:val="19"/>
+            <w:highlight w:val="white"/>
+          </w:rPr>
+          <w:t>function requires arguments</w:t>
+        </w:r>
+      </w:hyperlink>
+      <w:r>
+        <w:rPr>
+          <w:rFonts w:ascii="Consolas" w:hAnsi="Consolas" w:cs="Consolas"/>
+          <w:color w:val="000000"/>
+          <w:sz w:val="19"/>
+          <w:szCs w:val="19"/>
+        </w:rPr>
+        <w:t xml:space="preserve">”; </w:t>
+      </w:r>
+      <w:r>
+        <w:rPr>
+          <w:rFonts w:ascii="Consolas" w:hAnsi="Consolas" w:cs="Consolas"/>
+          <w:b/>
+          <w:color w:val="000000"/>
+          <w:sz w:val="19"/>
+          <w:szCs w:val="19"/>
+        </w:rPr>
+        <w:t>“</w:t>
+      </w:r>
+      <w:r>
+        <w:rPr>
+          <w:rFonts w:ascii="Consolas" w:hAnsi="Consolas" w:cs="Consolas"/>
+          <w:b/>
+          <w:color w:val="000000"/>
+          <w:sz w:val="19"/>
+          <w:szCs w:val="19"/>
+          <w:highlight w:val="white"/>
+        </w:rPr>
+        <w:t>function arguments have incorrect types</w:t>
+      </w:r>
+      <w:r>
+        <w:rPr>
+          <w:rFonts w:ascii="Consolas" w:hAnsi="Consolas" w:cs="Consolas"/>
+          <w:b/>
+          <w:color w:val="000000"/>
+          <w:sz w:val="19"/>
+          <w:szCs w:val="19"/>
+        </w:rPr>
+        <w:t>”</w:t>
       </w:r>
     </w:p>
     <w:p>
@@ -3616,6 +5502,7 @@
         </w:numPr>
       </w:pPr>
       <w:r>
+        <w:lastRenderedPageBreak/>
         <w:t>Precedence Relations</w:t>
       </w:r>
     </w:p>
@@ -3640,10 +5527,9 @@
         </w:numPr>
       </w:pPr>
       <w:r>
-        <w:lastRenderedPageBreak/>
         <w:t xml:space="preserve">Transitions &gt; Actions &gt; </w:t>
       </w:r>
-      <w:hyperlink r:id="rId105" w:tooltip="Elevator" w:history="1">
+      <w:hyperlink r:id="rId119" w:tooltip="Elevator" w:history="1">
         <w:r>
           <w:rPr>
             <w:rStyle w:val="Hyperlink"/>
@@ -3654,7 +5540,7 @@
       <w:r>
         <w:t xml:space="preserve">, </w:t>
       </w:r>
-      <w:hyperlink r:id="rId106" w:tooltip="Elevator" w:history="1">
+      <w:hyperlink r:id="rId120" w:tooltip="Elevator" w:history="1">
         <w:r>
           <w:rPr>
             <w:rStyle w:val="Hyperlink"/>
@@ -3781,7 +5667,7 @@
       <w:r>
         <w:t xml:space="preserve">Re-definition of variables: </w:t>
       </w:r>
-      <w:hyperlink r:id="rId107" w:tooltip="variableType" w:history="1">
+      <w:hyperlink r:id="rId121" w:tooltip="variableType" w:history="1">
         <w:r>
           <w:rPr>
             <w:rStyle w:val="Hyperlink"/>
@@ -6626,7 +8512,7 @@
 </file>
 
 <file path=customXml/itemProps2.xml><?xml version="1.0" encoding="utf-8"?>
-<ds:datastoreItem xmlns:ds="http://schemas.openxmlformats.org/officeDocument/2006/customXml" ds:itemID="{87135C1F-9345-4389-92A7-4F0ACCAC67C4}">
+<ds:datastoreItem xmlns:ds="http://schemas.openxmlformats.org/officeDocument/2006/customXml" ds:itemID="{56FF76FE-8524-4A97-9E6D-C4C4AF95559E}">
   <ds:schemaRefs>
     <ds:schemaRef ds:uri="http://schemas.openxmlformats.org/officeDocument/2006/bibliography"/>
   </ds:schemaRefs>

</xml_diff>

<commit_message>
new tests added; test docs updated
</commit_message>
<xml_diff>
--- a/Doc/TestDocs/TestingFramework.docx
+++ b/Doc/TestDocs/TestingFramework.docx
@@ -684,23 +684,240 @@
           <w:numId w:val="7"/>
         </w:numPr>
         <w:rPr>
+          <w:b/>
+        </w:rPr>
+      </w:pPr>
+      <w:r>
+        <w:t xml:space="preserve"> Payload Type</w:t>
+      </w:r>
+      <w:r>
+        <w:t xml:space="preserve">: </w:t>
+      </w:r>
+      <w:r>
+        <w:t>see section 4.3 below.</w:t>
+      </w:r>
+    </w:p>
+    <w:p>
+      <w:pPr>
+        <w:pStyle w:val="ListParagraph"/>
+        <w:numPr>
+          <w:ilvl w:val="1"/>
+          <w:numId w:val="7"/>
+        </w:numPr>
+      </w:pPr>
+      <w:r>
+        <w:t>Machine Declaration</w:t>
+      </w:r>
+    </w:p>
+    <w:p>
+      <w:pPr>
+        <w:pStyle w:val="ListParagraph"/>
+        <w:numPr>
+          <w:ilvl w:val="2"/>
+          <w:numId w:val="7"/>
+        </w:numPr>
+      </w:pPr>
+      <w:r>
+        <w:t xml:space="preserve"> Queue Size Constraint</w:t>
+      </w:r>
+      <w:r>
+        <w:t xml:space="preserve">: </w:t>
+      </w:r>
+      <w:hyperlink r:id="rId21" w:tooltip="TokenRing" w:history="1">
+        <w:r>
+          <w:rPr>
+            <w:rStyle w:val="Hyperlink"/>
+          </w:rPr>
+          <w:t>test1</w:t>
+        </w:r>
+      </w:hyperlink>
+    </w:p>
+    <w:p>
+      <w:pPr>
+        <w:pStyle w:val="ListParagraph"/>
+        <w:numPr>
+          <w:ilvl w:val="2"/>
+          <w:numId w:val="7"/>
+        </w:numPr>
+      </w:pPr>
+      <w:r>
+        <w:t xml:space="preserve"> Different types of Machines: </w:t>
+      </w:r>
+      <w:r>
+        <w:t>Real</w:t>
+      </w:r>
+      <w:r>
+        <w:t xml:space="preserve"> (</w:t>
+      </w:r>
+      <w:hyperlink r:id="rId22" w:tooltip="Actions_1" w:history="1">
+        <w:r>
+          <w:rPr>
+            <w:rStyle w:val="Hyperlink"/>
+          </w:rPr>
+          <w:t>test</w:t>
+        </w:r>
+      </w:hyperlink>
+      <w:r>
+        <w:t>1)</w:t>
+      </w:r>
+      <w:r>
+        <w:t xml:space="preserve">, </w:t>
+      </w:r>
+      <w:r>
+        <w:t xml:space="preserve">  </w:t>
+      </w:r>
+      <w:r>
+        <w:t>Model</w:t>
+      </w:r>
+      <w:r>
+        <w:t xml:space="preserve"> (</w:t>
+      </w:r>
+      <w:hyperlink r:id="rId23" w:tooltip="Actions_1" w:history="1">
+        <w:r>
+          <w:rPr>
+            <w:rStyle w:val="Hyperlink"/>
+          </w:rPr>
+          <w:t>test1</w:t>
+        </w:r>
+      </w:hyperlink>
+      <w:r>
+        <w:t xml:space="preserve">, </w:t>
+      </w:r>
+      <w:hyperlink r:id="rId24" w:tooltip="TokenRing" w:history="1">
+        <w:r>
+          <w:rPr>
+            <w:rStyle w:val="Hyperlink"/>
+          </w:rPr>
+          <w:t>test2</w:t>
+        </w:r>
+      </w:hyperlink>
+      <w:r>
+        <w:t>)</w:t>
+      </w:r>
+      <w:r>
+        <w:t xml:space="preserve">, </w:t>
+      </w:r>
+      <w:r>
+        <w:t>Monitor</w:t>
+      </w:r>
+      <w:r>
+        <w:t xml:space="preserve"> (</w:t>
+      </w:r>
+      <w:hyperlink r:id="rId25" w:tooltip="Elevator" w:history="1">
+        <w:r>
+          <w:rPr>
+            <w:rStyle w:val="Hyperlink"/>
+          </w:rPr>
+          <w:t>test1</w:t>
+        </w:r>
+      </w:hyperlink>
+      <w:r>
+        <w:t>)</w:t>
+      </w:r>
+      <w:r>
+        <w:t>).</w:t>
+      </w:r>
+    </w:p>
+    <w:p>
+      <w:pPr>
+        <w:pStyle w:val="ListParagraph"/>
+        <w:numPr>
+          <w:ilvl w:val="2"/>
+          <w:numId w:val="7"/>
+        </w:numPr>
+      </w:pPr>
+      <w:r>
+        <w:t xml:space="preserve"> </w:t>
+      </w:r>
+      <w:r>
+        <w:t xml:space="preserve">Start state </w:t>
+      </w:r>
+      <w:hyperlink r:id="rId26" w:tooltip="Actions_1" w:history="1">
+        <w:r>
+          <w:rPr>
+            <w:rStyle w:val="Hyperlink"/>
+          </w:rPr>
+          <w:t>defined</w:t>
+        </w:r>
+      </w:hyperlink>
+      <w:r>
+        <w:t xml:space="preserve"> / </w:t>
+      </w:r>
+      <w:hyperlink r:id="rId27" w:tooltip="Duplicates" w:history="1">
+        <w:r>
+          <w:rPr>
+            <w:rStyle w:val="Hyperlink"/>
+          </w:rPr>
+          <w:t>not defined</w:t>
+        </w:r>
+      </w:hyperlink>
+      <w:r>
+        <w:t>.</w:t>
+      </w:r>
+    </w:p>
+    <w:p>
+      <w:pPr>
+        <w:pStyle w:val="ListParagraph"/>
+        <w:numPr>
+          <w:ilvl w:val="2"/>
+          <w:numId w:val="7"/>
+        </w:numPr>
+      </w:pPr>
+      <w:r>
+        <w:t xml:space="preserve"> Monitors: </w:t>
+      </w:r>
+    </w:p>
+    <w:p>
+      <w:pPr>
+        <w:pStyle w:val="ListParagraph"/>
+        <w:numPr>
+          <w:ilvl w:val="3"/>
+          <w:numId w:val="7"/>
+        </w:numPr>
+      </w:pPr>
+      <w:r>
+        <w:t xml:space="preserve">Hot/cold states: </w:t>
+      </w:r>
+      <w:hyperlink r:id="rId28" w:tooltip="PingPongMonitor" w:history="1">
+        <w:r>
+          <w:rPr>
+            <w:rStyle w:val="Hyperlink"/>
+          </w:rPr>
+          <w:t>test1</w:t>
+        </w:r>
+      </w:hyperlink>
+    </w:p>
+    <w:p>
+      <w:pPr>
+        <w:pStyle w:val="ListParagraph"/>
+        <w:numPr>
+          <w:ilvl w:val="3"/>
+          <w:numId w:val="7"/>
+        </w:numPr>
+        <w:rPr>
           <w:rStyle w:val="Hyperlink"/>
           <w:color w:val="auto"/>
           <w:u w:val="none"/>
         </w:rPr>
       </w:pPr>
       <w:r>
-        <w:t xml:space="preserve"> Payload Type</w:t>
+        <w:t>N</w:t>
+      </w:r>
+      <w:r>
+        <w:t>ot allowed</w:t>
+      </w:r>
+      <w:r>
+        <w:t xml:space="preserve"> constructs</w:t>
       </w:r>
       <w:r>
         <w:t xml:space="preserve">: </w:t>
       </w:r>
-      <w:hyperlink r:id="rId21" w:tooltip="function_Typos" w:history="1">
-        <w:r>
-          <w:rPr>
-            <w:rStyle w:val="Hyperlink"/>
-          </w:rPr>
-          <w:t>invalid payload type (event expects no payload)</w:t>
+      <w:hyperlink r:id="rId29" w:tooltip="monitors" w:history="1">
+        <w:r>
+          <w:rPr>
+            <w:rStyle w:val="Hyperlink"/>
+          </w:rPr>
+          <w:t>new, send, push, pop, model functions, defer, default trans</w:t>
         </w:r>
       </w:hyperlink>
       <w:r>
@@ -709,279 +926,917 @@
         </w:rPr>
         <w:t xml:space="preserve">; </w:t>
       </w:r>
-    </w:p>
-    <w:p>
-      <w:pPr>
-        <w:pStyle w:val="ListParagraph"/>
-        <w:ind w:left="1224"/>
-        <w:rPr>
-          <w:b/>
-        </w:rPr>
-      </w:pPr>
-      <w:r>
-        <w:rPr>
-          <w:rStyle w:val="Hyperlink"/>
-          <w:b/>
-          <w:color w:val="auto"/>
-          <w:u w:val="none"/>
-        </w:rPr>
-        <w:t xml:space="preserve">incompatible </w:t>
-      </w:r>
-      <w:r>
-        <w:rPr>
-          <w:rStyle w:val="Hyperlink"/>
-          <w:b/>
-          <w:color w:val="auto"/>
-          <w:u w:val="none"/>
-        </w:rPr>
-        <w:t>payload type</w:t>
-      </w:r>
-    </w:p>
-    <w:p>
-      <w:pPr>
-        <w:pStyle w:val="ListParagraph"/>
-        <w:numPr>
-          <w:ilvl w:val="1"/>
-          <w:numId w:val="7"/>
-        </w:numPr>
-      </w:pPr>
-      <w:r>
-        <w:t>Machine Declaration</w:t>
-      </w:r>
-    </w:p>
-    <w:p>
-      <w:pPr>
-        <w:pStyle w:val="ListParagraph"/>
-        <w:numPr>
-          <w:ilvl w:val="2"/>
-          <w:numId w:val="7"/>
-        </w:numPr>
-      </w:pPr>
-      <w:r>
-        <w:t xml:space="preserve"> Queue Size Constraint</w:t>
-      </w:r>
-      <w:r>
-        <w:t xml:space="preserve">: </w:t>
-      </w:r>
-      <w:hyperlink r:id="rId22" w:tooltip="TokenRing" w:history="1">
-        <w:r>
-          <w:rPr>
-            <w:rStyle w:val="Hyperlink"/>
-          </w:rPr>
-          <w:t>test1</w:t>
-        </w:r>
-      </w:hyperlink>
-    </w:p>
-    <w:p>
-      <w:pPr>
-        <w:pStyle w:val="ListParagraph"/>
-        <w:numPr>
-          <w:ilvl w:val="2"/>
-          <w:numId w:val="7"/>
-        </w:numPr>
-      </w:pPr>
-      <w:r>
-        <w:t xml:space="preserve"> Different types of Machines: </w:t>
-      </w:r>
-      <w:r>
-        <w:t>Real</w:t>
-      </w:r>
-      <w:r>
-        <w:t xml:space="preserve"> (</w:t>
-      </w:r>
-      <w:hyperlink r:id="rId23" w:tooltip="Actions_1" w:history="1">
-        <w:r>
-          <w:rPr>
-            <w:rStyle w:val="Hyperlink"/>
-          </w:rPr>
-          <w:t>test</w:t>
-        </w:r>
-      </w:hyperlink>
-      <w:r>
-        <w:t>1)</w:t>
-      </w:r>
-      <w:r>
-        <w:t xml:space="preserve">, </w:t>
-      </w:r>
-      <w:r>
-        <w:t xml:space="preserve">  </w:t>
-      </w:r>
-      <w:r>
-        <w:t>Model</w:t>
-      </w:r>
-      <w:r>
-        <w:t xml:space="preserve"> (</w:t>
-      </w:r>
-      <w:hyperlink r:id="rId24" w:tooltip="Actions_1" w:history="1">
-        <w:r>
-          <w:rPr>
-            <w:rStyle w:val="Hyperlink"/>
-          </w:rPr>
-          <w:t>test1</w:t>
-        </w:r>
-      </w:hyperlink>
-      <w:r>
-        <w:t xml:space="preserve">, </w:t>
-      </w:r>
-      <w:hyperlink r:id="rId25" w:tooltip="TokenRing" w:history="1">
-        <w:r>
-          <w:rPr>
-            <w:rStyle w:val="Hyperlink"/>
-          </w:rPr>
-          <w:t>test2</w:t>
-        </w:r>
-      </w:hyperlink>
-      <w:r>
-        <w:t>)</w:t>
-      </w:r>
-      <w:r>
-        <w:t xml:space="preserve">, </w:t>
-      </w:r>
-      <w:r>
-        <w:t>Monitor</w:t>
-      </w:r>
-      <w:r>
-        <w:t xml:space="preserve"> (</w:t>
-      </w:r>
-      <w:hyperlink r:id="rId26" w:tooltip="Elevator" w:history="1">
-        <w:r>
-          <w:rPr>
-            <w:rStyle w:val="Hyperlink"/>
-          </w:rPr>
-          <w:t>test1</w:t>
-        </w:r>
-      </w:hyperlink>
-      <w:r>
-        <w:t>)</w:t>
-      </w:r>
-      <w:r>
-        <w:t>).</w:t>
-      </w:r>
-    </w:p>
-    <w:p>
-      <w:pPr>
-        <w:pStyle w:val="ListParagraph"/>
-        <w:numPr>
-          <w:ilvl w:val="2"/>
-          <w:numId w:val="7"/>
-        </w:numPr>
-      </w:pPr>
-      <w:r>
-        <w:t xml:space="preserve"> </w:t>
-      </w:r>
-      <w:r>
-        <w:t xml:space="preserve">Start state </w:t>
-      </w:r>
-      <w:hyperlink r:id="rId27" w:tooltip="Actions_1" w:history="1">
-        <w:r>
-          <w:rPr>
-            <w:rStyle w:val="Hyperlink"/>
-          </w:rPr>
-          <w:t>defined</w:t>
-        </w:r>
-      </w:hyperlink>
-      <w:r>
-        <w:t xml:space="preserve"> / </w:t>
-      </w:r>
-      <w:hyperlink r:id="rId28" w:tooltip="Duplicates" w:history="1">
-        <w:r>
-          <w:rPr>
-            <w:rStyle w:val="Hyperlink"/>
-          </w:rPr>
-          <w:t>not defined</w:t>
-        </w:r>
-      </w:hyperlink>
-      <w:r>
-        <w:t>.</w:t>
-      </w:r>
-    </w:p>
-    <w:p>
-      <w:pPr>
-        <w:pStyle w:val="ListParagraph"/>
-        <w:numPr>
-          <w:ilvl w:val="2"/>
-          <w:numId w:val="7"/>
-        </w:numPr>
-      </w:pPr>
-      <w:r>
-        <w:t xml:space="preserve"> Monitors: </w:t>
-      </w:r>
-    </w:p>
-    <w:p>
-      <w:pPr>
-        <w:pStyle w:val="ListParagraph"/>
-        <w:numPr>
-          <w:ilvl w:val="3"/>
-          <w:numId w:val="7"/>
-        </w:numPr>
-      </w:pPr>
-      <w:r>
-        <w:t xml:space="preserve">Hot/cold states: </w:t>
-      </w:r>
-      <w:hyperlink r:id="rId29" w:tooltip="PingPongMonitor" w:history="1">
-        <w:r>
-          <w:rPr>
-            <w:rStyle w:val="Hyperlink"/>
-          </w:rPr>
-          <w:t>test1</w:t>
-        </w:r>
-      </w:hyperlink>
-    </w:p>
-    <w:p>
-      <w:pPr>
-        <w:pStyle w:val="ListParagraph"/>
-        <w:numPr>
-          <w:ilvl w:val="3"/>
-          <w:numId w:val="7"/>
-        </w:numPr>
+      <w:r>
         <w:rPr>
           <w:rStyle w:val="Hyperlink"/>
           <w:color w:val="auto"/>
           <w:u w:val="none"/>
         </w:rPr>
-      </w:pPr>
-      <w:r>
-        <w:t>N</w:t>
-      </w:r>
-      <w:r>
-        <w:t>ot allowed</w:t>
-      </w:r>
-      <w:r>
-        <w:t xml:space="preserve"> constructs</w:t>
+        <w:t xml:space="preserve">    </w:t>
+      </w:r>
+      <w:r>
+        <w:rPr>
+          <w:rStyle w:val="Hyperlink"/>
+          <w:b/>
+          <w:color w:val="auto"/>
+          <w:u w:val="none"/>
+        </w:rPr>
+        <w:t>monitors cannot refer to “this”</w:t>
+      </w:r>
+    </w:p>
+    <w:p>
+      <w:pPr>
+        <w:pStyle w:val="ListParagraph"/>
+        <w:numPr>
+          <w:ilvl w:val="2"/>
+          <w:numId w:val="7"/>
+        </w:numPr>
+      </w:pPr>
+      <w:r>
+        <w:t xml:space="preserve"> No main machine declared</w:t>
       </w:r>
       <w:r>
         <w:t xml:space="preserve">: </w:t>
       </w:r>
-      <w:hyperlink r:id="rId30" w:tooltip="monitors" w:history="1">
-        <w:r>
-          <w:rPr>
-            <w:rStyle w:val="Hyperlink"/>
-          </w:rPr>
-          <w:t>new, send, push, pop, model functions, defer, default trans</w:t>
-        </w:r>
-      </w:hyperlink>
-      <w:r>
-        <w:rPr>
-          <w:rStyle w:val="Hyperlink"/>
-        </w:rPr>
-        <w:t xml:space="preserve">; </w:t>
-      </w:r>
-      <w:r>
+      <w:hyperlink r:id="rId30" w:tooltip="purity" w:history="1">
+        <w:r>
+          <w:rPr>
+            <w:rStyle w:val="Hyperlink"/>
+          </w:rPr>
+          <w:t>test1</w:t>
+        </w:r>
+      </w:hyperlink>
+      <w:r>
+        <w:t xml:space="preserve">, </w:t>
+      </w:r>
+      <w:hyperlink r:id="rId31" w:tooltip="lvalues" w:history="1">
+        <w:r>
+          <w:rPr>
+            <w:rStyle w:val="Hyperlink"/>
+          </w:rPr>
+          <w:t>test2</w:t>
+        </w:r>
+      </w:hyperlink>
+      <w:r>
+        <w:t xml:space="preserve">, </w:t>
+      </w:r>
+      <w:hyperlink r:id="rId32" w:tooltip="fields" w:history="1">
+        <w:r>
+          <w:rPr>
+            <w:rStyle w:val="Hyperlink"/>
+          </w:rPr>
+          <w:t>test3</w:t>
+        </w:r>
+      </w:hyperlink>
+    </w:p>
+    <w:p>
+      <w:pPr>
+        <w:pStyle w:val="ListParagraph"/>
+        <w:numPr>
+          <w:ilvl w:val="2"/>
+          <w:numId w:val="7"/>
+        </w:numPr>
+      </w:pPr>
+      <w:r>
+        <w:t xml:space="preserve"> Multiple main machines declared</w:t>
+      </w:r>
+      <w:r>
+        <w:t xml:space="preserve">: </w:t>
+      </w:r>
+      <w:r>
+        <w:rPr>
+          <w:b/>
+        </w:rPr>
+        <w:t>same names, different names</w:t>
+      </w:r>
+    </w:p>
+    <w:p>
+      <w:pPr>
+        <w:pStyle w:val="ListParagraph"/>
+        <w:numPr>
+          <w:ilvl w:val="2"/>
+          <w:numId w:val="7"/>
+        </w:numPr>
+      </w:pPr>
+      <w:r>
+        <w:rPr>
+          <w:b/>
+        </w:rPr>
+        <w:t xml:space="preserve"> </w:t>
+      </w:r>
+      <w:r>
+        <w:t xml:space="preserve">No start state in machine: </w:t>
+      </w:r>
+      <w:hyperlink r:id="rId33" w:tooltip="Duplicates" w:history="1">
+        <w:r>
+          <w:rPr>
+            <w:rStyle w:val="Hyperlink"/>
+          </w:rPr>
+          <w:t>test</w:t>
+        </w:r>
+      </w:hyperlink>
+      <w:r>
+        <w:t xml:space="preserve">, </w:t>
+      </w:r>
+      <w:hyperlink r:id="rId34" w:tooltip="purity" w:history="1">
+        <w:r>
+          <w:rPr>
+            <w:rStyle w:val="Hyperlink"/>
+          </w:rPr>
+          <w:t>test2</w:t>
+        </w:r>
+      </w:hyperlink>
+      <w:r>
+        <w:t xml:space="preserve">, </w:t>
+      </w:r>
+      <w:hyperlink r:id="rId35" w:tooltip="lvalues" w:history="1">
+        <w:r>
+          <w:rPr>
+            <w:rStyle w:val="Hyperlink"/>
+          </w:rPr>
+          <w:t>test3</w:t>
+        </w:r>
+      </w:hyperlink>
+      <w:r>
+        <w:t xml:space="preserve">, </w:t>
+      </w:r>
+      <w:hyperlink r:id="rId36" w:tooltip="fields" w:history="1">
+        <w:r>
+          <w:rPr>
+            <w:rStyle w:val="Hyperlink"/>
+          </w:rPr>
+          <w:t>test4</w:t>
+        </w:r>
+      </w:hyperlink>
+      <w:r>
+        <w:t xml:space="preserve">, </w:t>
+      </w:r>
+      <w:hyperlink r:id="rId37" w:tooltip="function_Typos" w:history="1">
+        <w:r>
+          <w:rPr>
+            <w:rStyle w:val="Hyperlink"/>
+          </w:rPr>
+          <w:t>test5</w:t>
+        </w:r>
+      </w:hyperlink>
+    </w:p>
+    <w:p>
+      <w:pPr>
+        <w:pStyle w:val="ListParagraph"/>
+        <w:numPr>
+          <w:ilvl w:val="1"/>
+          <w:numId w:val="7"/>
+        </w:numPr>
+      </w:pPr>
+      <w:r>
+        <w:t>Variable Declaration</w:t>
+      </w:r>
+    </w:p>
+    <w:p>
+      <w:pPr>
+        <w:pStyle w:val="ListParagraph"/>
+        <w:numPr>
+          <w:ilvl w:val="1"/>
+          <w:numId w:val="7"/>
+        </w:numPr>
+      </w:pPr>
+      <w:r>
+        <w:t>Function Declaration</w:t>
+      </w:r>
+    </w:p>
+    <w:p>
+      <w:pPr>
+        <w:pStyle w:val="ListParagraph"/>
+        <w:numPr>
+          <w:ilvl w:val="2"/>
+          <w:numId w:val="7"/>
+        </w:numPr>
+      </w:pPr>
+      <w:r>
+        <w:t xml:space="preserve"> </w:t>
+      </w:r>
+      <w:r>
+        <w:t>Model functions</w:t>
+      </w:r>
+      <w:r>
+        <w:t xml:space="preserve">: </w:t>
+      </w:r>
+      <w:r>
+        <w:t>can</w:t>
+      </w:r>
+      <w:r>
+        <w:t xml:space="preserve"> only </w:t>
+      </w:r>
+      <w:r>
+        <w:t xml:space="preserve">be declared </w:t>
+      </w:r>
+      <w:r>
+        <w:t>in real machines</w:t>
+      </w:r>
+      <w:r>
+        <w:t xml:space="preserve"> (</w:t>
+      </w:r>
+      <w:hyperlink r:id="rId38" w:tooltip="entryExit_1" w:history="1">
+        <w:r>
+          <w:rPr>
+            <w:rStyle w:val="Hyperlink"/>
+          </w:rPr>
+          <w:t>test1</w:t>
+        </w:r>
+      </w:hyperlink>
+      <w:r>
+        <w:t xml:space="preserve">, </w:t>
+      </w:r>
+      <w:hyperlink r:id="rId39" w:tooltip="monitors" w:history="1">
+        <w:r>
+          <w:rPr>
+            <w:rStyle w:val="Hyperlink"/>
+          </w:rPr>
+          <w:t>test2</w:t>
+        </w:r>
+      </w:hyperlink>
+      <w:r>
+        <w:t>)</w:t>
+      </w:r>
+    </w:p>
+    <w:p>
+      <w:pPr>
+        <w:pStyle w:val="ListParagraph"/>
+        <w:numPr>
+          <w:ilvl w:val="2"/>
+          <w:numId w:val="7"/>
+        </w:numPr>
+      </w:pPr>
+      <w:hyperlink r:id="rId40" w:tooltip="function" w:history="1">
+        <w:r>
+          <w:rPr>
+            <w:rStyle w:val="Hyperlink"/>
+          </w:rPr>
+          <w:t>Wrong type/number of function parameters or return value</w:t>
+        </w:r>
+      </w:hyperlink>
+    </w:p>
+    <w:p>
+      <w:pPr>
+        <w:pStyle w:val="ListParagraph"/>
+        <w:numPr>
+          <w:ilvl w:val="2"/>
+          <w:numId w:val="7"/>
+        </w:numPr>
+      </w:pPr>
+      <w:r>
+        <w:t xml:space="preserve"> </w:t>
+      </w:r>
+      <w:hyperlink r:id="rId41" w:tooltip="function_Typos" w:history="1">
+        <w:r>
+          <w:rPr>
+            <w:rStyle w:val="Hyperlink"/>
+          </w:rPr>
+          <w:t>Return value has incorrect type (undeclared)</w:t>
+        </w:r>
+      </w:hyperlink>
+    </w:p>
+    <w:p>
+      <w:pPr>
+        <w:pStyle w:val="ListParagraph"/>
+        <w:numPr>
+          <w:ilvl w:val="2"/>
+          <w:numId w:val="7"/>
+        </w:numPr>
         <w:rPr>
           <w:rStyle w:val="Hyperlink"/>
           <w:color w:val="auto"/>
           <w:u w:val="none"/>
         </w:rPr>
-        <w:t xml:space="preserve">    </w:t>
-      </w:r>
-      <w:r>
+      </w:pPr>
+      <w:r>
+        <w:t xml:space="preserve"> Data impure functions</w:t>
+      </w:r>
+      <w:r>
+        <w:t xml:space="preserve">: </w:t>
+      </w:r>
+      <w:hyperlink r:id="rId42" w:tooltip="lvalues.p" w:history="1">
+        <w:r>
+          <w:rPr>
+            <w:rStyle w:val="Hyperlink"/>
+          </w:rPr>
+          <w:t>test1</w:t>
+        </w:r>
+      </w:hyperlink>
+      <w:r>
+        <w:t xml:space="preserve">, </w:t>
+      </w:r>
+      <w:hyperlink r:id="rId43" w:tooltip="purity.p" w:history="1">
+        <w:r>
+          <w:rPr>
+            <w:rStyle w:val="Hyperlink"/>
+          </w:rPr>
+          <w:t>test2</w:t>
+        </w:r>
+      </w:hyperlink>
+      <w:r>
+        <w:rPr>
+          <w:rStyle w:val="Hyperlink"/>
+        </w:rPr>
+        <w:t xml:space="preserve">      </w:t>
+      </w:r>
+    </w:p>
+    <w:p>
+      <w:pPr>
+        <w:pStyle w:val="ListParagraph"/>
+        <w:numPr>
+          <w:ilvl w:val="2"/>
+          <w:numId w:val="7"/>
+        </w:numPr>
+      </w:pPr>
+      <w:r>
+        <w:t xml:space="preserve"> Types of formal and actual parameters: </w:t>
+      </w:r>
+      <w:hyperlink r:id="rId44" w:tooltip="functionAny" w:history="1">
+        <w:r>
+          <w:rPr>
+            <w:rStyle w:val="Hyperlink"/>
+          </w:rPr>
+          <w:t>any/int</w:t>
+        </w:r>
+      </w:hyperlink>
+      <w:r>
+        <w:t xml:space="preserve">, </w:t>
+      </w:r>
+    </w:p>
+    <w:p>
+      <w:pPr>
+        <w:pStyle w:val="ListParagraph"/>
+        <w:numPr>
+          <w:ilvl w:val="1"/>
+          <w:numId w:val="7"/>
+        </w:numPr>
+      </w:pPr>
+      <w:r>
+        <w:t>Anonymous Function Declaration</w:t>
+      </w:r>
+    </w:p>
+    <w:p>
+      <w:pPr>
+        <w:pStyle w:val="ListParagraph"/>
+        <w:numPr>
+          <w:ilvl w:val="2"/>
+          <w:numId w:val="7"/>
+        </w:numPr>
+      </w:pPr>
+      <w:r>
+        <w:t xml:space="preserve"> </w:t>
+      </w:r>
+      <w:r>
+        <w:t>Return values of anonymous functions</w:t>
+      </w:r>
+      <w:r>
+        <w:t xml:space="preserve">: </w:t>
+      </w:r>
+      <w:hyperlink r:id="rId45" w:tooltip="function" w:history="1">
+        <w:r>
+          <w:rPr>
+            <w:rStyle w:val="Hyperlink"/>
+          </w:rPr>
+          <w:t>cannot return value</w:t>
+        </w:r>
+      </w:hyperlink>
+    </w:p>
+    <w:p>
+      <w:pPr>
+        <w:pStyle w:val="ListParagraph"/>
+        <w:numPr>
+          <w:ilvl w:val="1"/>
+          <w:numId w:val="7"/>
+        </w:numPr>
+      </w:pPr>
+      <w:r>
+        <w:t>State Declaration</w:t>
+      </w:r>
+    </w:p>
+    <w:p>
+      <w:pPr>
+        <w:pStyle w:val="ListParagraph"/>
+        <w:numPr>
+          <w:ilvl w:val="2"/>
+          <w:numId w:val="7"/>
+        </w:numPr>
+      </w:pPr>
+      <w:r>
+        <w:t xml:space="preserve"> Function as entry/exit </w:t>
+      </w:r>
+      <w:r>
+        <w:t>action</w:t>
+      </w:r>
+      <w:r>
+        <w:t xml:space="preserve">: </w:t>
+      </w:r>
+      <w:hyperlink r:id="rId46" w:tooltip="entryExit_2" w:history="1">
+        <w:r>
+          <w:rPr>
+            <w:rStyle w:val="Hyperlink"/>
+          </w:rPr>
+          <w:t>with arguments</w:t>
+        </w:r>
+      </w:hyperlink>
+    </w:p>
+    <w:p>
+      <w:pPr>
+        <w:pStyle w:val="ListParagraph"/>
+        <w:numPr>
+          <w:ilvl w:val="2"/>
+          <w:numId w:val="7"/>
+        </w:numPr>
+      </w:pPr>
+      <w:r>
+        <w:t xml:space="preserve"> Undefined function:  </w:t>
+      </w:r>
+      <w:hyperlink r:id="rId47" w:tooltip="entryExit_2" w:history="1">
+        <w:r>
+          <w:rPr>
+            <w:rStyle w:val="Hyperlink"/>
+          </w:rPr>
+          <w:t>for exit</w:t>
+        </w:r>
+      </w:hyperlink>
+      <w:r>
+        <w:t xml:space="preserve">, </w:t>
+      </w:r>
+      <w:r>
+        <w:rPr>
+          <w:b/>
+        </w:rPr>
+        <w:t>for entry</w:t>
+      </w:r>
+    </w:p>
+    <w:p>
+      <w:pPr>
+        <w:pStyle w:val="ListParagraph"/>
+        <w:numPr>
+          <w:ilvl w:val="2"/>
+          <w:numId w:val="7"/>
+        </w:numPr>
+      </w:pPr>
+      <w:r>
+        <w:t xml:space="preserve"> Function cannot take arguments:</w:t>
+      </w:r>
+      <w:r>
+        <w:rPr>
+          <w:b/>
+        </w:rPr>
+        <w:t xml:space="preserve"> </w:t>
+      </w:r>
+      <w:hyperlink r:id="rId48" w:tooltip="entryExit_2" w:history="1">
+        <w:r>
+          <w:rPr>
+            <w:rStyle w:val="Hyperlink"/>
+          </w:rPr>
+          <w:t>for entry</w:t>
+        </w:r>
+        <w:r>
+          <w:rPr>
+            <w:rStyle w:val="Hyperlink"/>
+            <w:b/>
+          </w:rPr>
+          <w:t xml:space="preserve">, </w:t>
+        </w:r>
+        <w:r>
+          <w:rPr>
+            <w:rStyle w:val="Hyperlink"/>
+          </w:rPr>
+          <w:t>for exit</w:t>
+        </w:r>
+      </w:hyperlink>
+    </w:p>
+    <w:p>
+      <w:pPr>
+        <w:pStyle w:val="ListParagraph"/>
+        <w:numPr>
+          <w:ilvl w:val="2"/>
+          <w:numId w:val="7"/>
+        </w:numPr>
+      </w:pPr>
+      <w:r>
+        <w:t xml:space="preserve"> </w:t>
+      </w:r>
+      <w:hyperlink r:id="rId49" w:tooltip="Elevator" w:history="1">
+        <w:r>
+          <w:rPr>
+            <w:rStyle w:val="Hyperlink"/>
+          </w:rPr>
+          <w:t>Hot/cold states</w:t>
+        </w:r>
+      </w:hyperlink>
+    </w:p>
+    <w:p>
+      <w:pPr>
+        <w:pStyle w:val="ListParagraph"/>
+        <w:numPr>
+          <w:ilvl w:val="2"/>
+          <w:numId w:val="7"/>
+        </w:numPr>
+      </w:pPr>
+      <w:r>
+        <w:t xml:space="preserve"> Groups of states</w:t>
+      </w:r>
+      <w:hyperlink r:id="rId50" w:tooltip="Groups" w:history="1">
+        <w:r>
+          <w:rPr>
+            <w:rStyle w:val="Hyperlink"/>
+          </w:rPr>
+          <w:t>: no error</w:t>
+        </w:r>
+      </w:hyperlink>
+      <w:r>
+        <w:t>; error</w:t>
+      </w:r>
+    </w:p>
+    <w:p>
+      <w:pPr>
+        <w:pStyle w:val="ListParagraph"/>
+        <w:numPr>
+          <w:ilvl w:val="2"/>
+          <w:numId w:val="7"/>
+        </w:numPr>
+      </w:pPr>
+      <w:r>
+        <w:t xml:space="preserve"> Actions: </w:t>
+      </w:r>
+    </w:p>
+    <w:p>
+      <w:pPr>
+        <w:pStyle w:val="ListParagraph"/>
+        <w:numPr>
+          <w:ilvl w:val="3"/>
+          <w:numId w:val="7"/>
+        </w:numPr>
+      </w:pPr>
+      <w:hyperlink r:id="rId51" w:tooltip="monitors" w:history="1">
+        <w:r>
+          <w:rPr>
+            <w:rStyle w:val="Hyperlink"/>
+          </w:rPr>
+          <w:t>multiple actions over the same event</w:t>
+        </w:r>
+      </w:hyperlink>
+    </w:p>
+    <w:p>
+      <w:pPr>
+        <w:pStyle w:val="ListParagraph"/>
+        <w:numPr>
+          <w:ilvl w:val="3"/>
+          <w:numId w:val="7"/>
+        </w:numPr>
+        <w:rPr>
+          <w:rStyle w:val="Hyperlink"/>
+        </w:rPr>
+      </w:pPr>
+      <w:r>
+        <w:fldChar w:fldCharType="begin"/>
+      </w:r>
+      <w:r>
+        <w:instrText xml:space="preserve"> HYPERLINK "../../Tst/RegressionTests/Integration/DynamicError/Actions_1/Actions_1.p" \o "Actions_1" </w:instrText>
+      </w:r>
+      <w:r>
+        <w:fldChar w:fldCharType="separate"/>
+      </w:r>
+      <w:r>
+        <w:rPr>
+          <w:rStyle w:val="Hyperlink"/>
+        </w:rPr>
+        <w:t>Basic semantics of actions</w:t>
+      </w:r>
+    </w:p>
+    <w:p>
+      <w:pPr>
+        <w:pStyle w:val="ListParagraph"/>
+        <w:numPr>
+          <w:ilvl w:val="3"/>
+          <w:numId w:val="7"/>
+        </w:numPr>
+      </w:pPr>
+      <w:r>
+        <w:lastRenderedPageBreak/>
+        <w:fldChar w:fldCharType="end"/>
+      </w:r>
+      <w:r>
+        <w:t xml:space="preserve">Exit actions: </w:t>
+      </w:r>
+      <w:hyperlink r:id="rId52" w:tooltip="AlonBug_fails" w:history="1">
+        <w:r>
+          <w:rPr>
+            <w:rStyle w:val="Hyperlink"/>
+          </w:rPr>
+          <w:t>exit actions are executed before "goto" transition,</w:t>
+        </w:r>
+      </w:hyperlink>
+    </w:p>
+    <w:p>
+      <w:pPr>
+        <w:pStyle w:val="ListParagraph"/>
+        <w:ind w:left="1728"/>
+      </w:pPr>
+      <w:r>
+        <w:t xml:space="preserve">        </w:t>
+      </w:r>
+      <w:r>
+        <w:t>exit actions are not executed</w:t>
+      </w:r>
+      <w:r>
+        <w:t xml:space="preserve">: </w:t>
+      </w:r>
+      <w:hyperlink r:id="rId53" w:tooltip="AlonBug.p" w:history="1">
+        <w:r>
+          <w:rPr>
+            <w:rStyle w:val="Hyperlink"/>
+          </w:rPr>
+          <w:t>test1</w:t>
+        </w:r>
+      </w:hyperlink>
+      <w:r>
+        <w:t>, …</w:t>
+      </w:r>
+    </w:p>
+    <w:p>
+      <w:pPr>
+        <w:pStyle w:val="ListParagraph"/>
+        <w:numPr>
+          <w:ilvl w:val="1"/>
+          <w:numId w:val="7"/>
+        </w:numPr>
+      </w:pPr>
+      <w:r>
+        <w:t>Transition Declaration</w:t>
+      </w:r>
+    </w:p>
+    <w:p>
+      <w:pPr>
+        <w:pStyle w:val="ListParagraph"/>
+        <w:numPr>
+          <w:ilvl w:val="2"/>
+          <w:numId w:val="7"/>
+        </w:numPr>
+        <w:rPr>
+          <w:b/>
+        </w:rPr>
+      </w:pPr>
+      <w:r>
+        <w:rPr>
+          <w:b/>
+        </w:rPr>
+        <w:t xml:space="preserve"> Different types of events {String, default, halt}</w:t>
+      </w:r>
+    </w:p>
+    <w:p>
+      <w:pPr>
+        <w:pStyle w:val="ListParagraph"/>
+        <w:numPr>
+          <w:ilvl w:val="2"/>
+          <w:numId w:val="7"/>
+        </w:numPr>
+      </w:pPr>
+      <w:r>
+        <w:t xml:space="preserve"> Different types of transitions</w:t>
+      </w:r>
+      <w:r>
+        <w:t>:</w:t>
+      </w:r>
+      <w:r>
+        <w:t xml:space="preserve"> normal or </w:t>
+      </w:r>
+      <w:r>
+        <w:t>push:</w:t>
+      </w:r>
+    </w:p>
+    <w:p>
+      <w:pPr>
+        <w:pStyle w:val="ListParagraph"/>
+        <w:numPr>
+          <w:ilvl w:val="3"/>
+          <w:numId w:val="7"/>
+        </w:numPr>
+        <w:rPr>
+          <w:rStyle w:val="Hyperlink"/>
+        </w:rPr>
+      </w:pPr>
+      <w:r>
+        <w:fldChar w:fldCharType="begin"/>
+      </w:r>
+      <w:r>
+        <w:instrText xml:space="preserve"> HYPERLINK "../../Tst/RegressionTests/Integration/DynamicError/PushStatement_1/PushStatement_1.p" \o "PushStatement_1" </w:instrText>
+      </w:r>
+      <w:r>
+        <w:fldChar w:fldCharType="separate"/>
+      </w:r>
+      <w:r>
+        <w:rPr>
+          <w:rStyle w:val="Hyperlink"/>
+        </w:rPr>
+        <w:t>Pairwise push/pop in a loop</w:t>
+      </w:r>
+    </w:p>
+    <w:p>
+      <w:pPr>
+        <w:pStyle w:val="ListParagraph"/>
+        <w:numPr>
+          <w:ilvl w:val="3"/>
+          <w:numId w:val="7"/>
+        </w:numPr>
+      </w:pPr>
+      <w:r>
+        <w:fldChar w:fldCharType="end"/>
+      </w:r>
+      <w:r>
+        <w:t>G</w:t>
+      </w:r>
+      <w:r>
+        <w:t>oto transition</w:t>
+      </w:r>
+      <w:r>
+        <w:t xml:space="preserve">: </w:t>
+      </w:r>
+      <w:hyperlink r:id="rId54" w:tooltip="Actions_1" w:history="1">
+        <w:r>
+          <w:rPr>
+            <w:rStyle w:val="Hyperlink"/>
+          </w:rPr>
+          <w:t>basic syntax</w:t>
+        </w:r>
+      </w:hyperlink>
+      <w:r>
+        <w:t xml:space="preserve">, </w:t>
+      </w:r>
+      <w:hyperlink r:id="rId55" w:tooltip="TransDecl_DoDecl" w:history="1">
+        <w:r>
+          <w:rPr>
+            <w:rStyle w:val="Hyperlink"/>
+          </w:rPr>
+          <w:t>undefined event</w:t>
+        </w:r>
+      </w:hyperlink>
+      <w:r>
+        <w:t xml:space="preserve">, </w:t>
+      </w:r>
+    </w:p>
+    <w:p>
+      <w:pPr>
+        <w:pStyle w:val="ListParagraph"/>
+        <w:ind w:left="1728"/>
+      </w:pPr>
+      <w:r>
+        <w:t xml:space="preserve">        Goto with action: </w:t>
+      </w:r>
+      <w:hyperlink r:id="rId56" w:tooltip="TransDecl_DoDecl" w:history="1">
+        <w:r>
+          <w:rPr>
+            <w:rStyle w:val="Hyperlink"/>
+          </w:rPr>
+          <w:t>function cannot take</w:t>
+        </w:r>
+        <w:r>
+          <w:rPr>
+            <w:rStyle w:val="Hyperlink"/>
+          </w:rPr>
+          <w:t xml:space="preserve"> arguments</w:t>
+        </w:r>
+      </w:hyperlink>
+      <w:r>
+        <w:t xml:space="preserve">, </w:t>
+      </w:r>
+    </w:p>
+    <w:p>
+      <w:pPr>
+        <w:pStyle w:val="ListParagraph"/>
+        <w:ind w:left="1728"/>
+      </w:pPr>
+      <w:r>
+        <w:t xml:space="preserve">        </w:t>
+      </w:r>
+      <w:hyperlink r:id="rId57" w:tooltip="TransDecl_DoDecl" w:history="1">
+        <w:r>
+          <w:rPr>
+            <w:rStyle w:val="Hyperlink"/>
+          </w:rPr>
+          <w:t>transition function not defined</w:t>
+        </w:r>
+      </w:hyperlink>
+      <w:r>
+        <w:t xml:space="preserve">,  </w:t>
+      </w:r>
+      <w:hyperlink r:id="rId58" w:tooltip="Push_Pop_1" w:history="1">
+        <w:r>
+          <w:rPr>
+            <w:rStyle w:val="Hyperlink"/>
+          </w:rPr>
+          <w:t>assigment as action</w:t>
+        </w:r>
+      </w:hyperlink>
+      <w:r>
+        <w:t xml:space="preserve">, </w:t>
+      </w:r>
+    </w:p>
+    <w:p>
+      <w:pPr>
+        <w:pStyle w:val="ListParagraph"/>
+        <w:numPr>
+          <w:ilvl w:val="3"/>
+          <w:numId w:val="7"/>
+        </w:numPr>
+      </w:pPr>
+      <w:r>
+        <w:t xml:space="preserve">Push transition: </w:t>
+      </w:r>
+      <w:hyperlink r:id="rId59" w:tooltip="Actions_4" w:history="1">
+        <w:r>
+          <w:rPr>
+            <w:rStyle w:val="Hyperlink"/>
+          </w:rPr>
+          <w:t>overriding of action handlers by a pushed state</w:t>
+        </w:r>
+      </w:hyperlink>
+      <w:r>
+        <w:t>;</w:t>
+      </w:r>
+    </w:p>
+    <w:p>
+      <w:pPr>
+        <w:pStyle w:val="ListParagraph"/>
+        <w:ind w:left="2160"/>
+        <w:rPr>
+          <w:rStyle w:val="Hyperlink"/>
+        </w:rPr>
+      </w:pPr>
+      <w:hyperlink r:id="rId60" w:tooltip="Actions_5" w:history="1">
+        <w:r>
+          <w:rPr>
+            <w:rStyle w:val="Hyperlink"/>
+          </w:rPr>
+          <w:t>inheritance of actions and not deferred-by-default</w:t>
+        </w:r>
+      </w:hyperlink>
+      <w:r>
+        <w:t xml:space="preserve">; </w:t>
+      </w:r>
+      <w:hyperlink r:id="rId61" w:tooltip="Actions_5" w:history="1">
+        <w:r>
+          <w:rPr>
+            <w:rStyle w:val="Hyperlink"/>
+          </w:rPr>
+          <w:t>inheritance of</w:t>
+        </w:r>
+        <w:r>
+          <w:rPr>
+            <w:rStyle w:val="Hyperlink"/>
+          </w:rPr>
+          <w:t xml:space="preserve"> actions but not of transitio</w:t>
+        </w:r>
+        <w:r>
+          <w:rPr>
+            <w:rStyle w:val="Hyperlink"/>
+          </w:rPr>
+          <w:t>ns</w:t>
+        </w:r>
+      </w:hyperlink>
+      <w:r>
+        <w:t>;</w:t>
+      </w:r>
+      <w:r>
+        <w:t xml:space="preserve">  </w:t>
+      </w:r>
+      <w:hyperlink r:id="rId62" w:tooltip="Actions_6" w:history="1">
+        <w:r>
+          <w:rPr>
+            <w:rStyle w:val="Hyperlink"/>
+          </w:rPr>
+          <w:t>payload with push transitions</w:t>
+        </w:r>
+      </w:hyperlink>
+      <w:r>
+        <w:rPr>
+          <w:rStyle w:val="Hyperlink"/>
+        </w:rPr>
+        <w:t>;</w:t>
+      </w:r>
+    </w:p>
+    <w:p>
+      <w:pPr>
+        <w:pStyle w:val="ListParagraph"/>
+        <w:ind w:left="2160"/>
         <w:rPr>
           <w:rStyle w:val="Hyperlink"/>
           <w:b/>
           <w:color w:val="auto"/>
           <w:u w:val="none"/>
         </w:rPr>
-        <w:t>monitors cannot refer to “this”</w:t>
+      </w:pPr>
+      <w:r>
+        <w:rPr>
+          <w:rStyle w:val="Hyperlink"/>
+          <w:b/>
+          <w:color w:val="auto"/>
+          <w:u w:val="none"/>
+        </w:rPr>
+        <w:t>transition function not defined</w:t>
       </w:r>
     </w:p>
     <w:p>
@@ -991,250 +1846,16 @@
           <w:ilvl w:val="2"/>
           <w:numId w:val="7"/>
         </w:numPr>
-      </w:pPr>
-      <w:r>
-        <w:t xml:space="preserve"> No main machine declared</w:t>
-      </w:r>
-      <w:r>
-        <w:t xml:space="preserve">: </w:t>
-      </w:r>
-      <w:hyperlink r:id="rId31" w:tooltip="purity" w:history="1">
-        <w:r>
-          <w:rPr>
-            <w:rStyle w:val="Hyperlink"/>
-          </w:rPr>
-          <w:t>test1</w:t>
-        </w:r>
-      </w:hyperlink>
-      <w:r>
-        <w:t xml:space="preserve">, </w:t>
-      </w:r>
-      <w:hyperlink r:id="rId32" w:tooltip="lvalues" w:history="1">
-        <w:r>
-          <w:rPr>
-            <w:rStyle w:val="Hyperlink"/>
-          </w:rPr>
-          <w:t>test2</w:t>
-        </w:r>
-      </w:hyperlink>
-      <w:r>
-        <w:t xml:space="preserve">, </w:t>
-      </w:r>
-      <w:hyperlink r:id="rId33" w:tooltip="fields" w:history="1">
-        <w:r>
-          <w:rPr>
-            <w:rStyle w:val="Hyperlink"/>
-          </w:rPr>
-          <w:t>test3</w:t>
-        </w:r>
-      </w:hyperlink>
-    </w:p>
-    <w:p>
-      <w:pPr>
-        <w:pStyle w:val="ListParagraph"/>
-        <w:numPr>
-          <w:ilvl w:val="2"/>
-          <w:numId w:val="7"/>
-        </w:numPr>
-      </w:pPr>
-      <w:r>
-        <w:t xml:space="preserve"> Multiple main machines declared</w:t>
-      </w:r>
-      <w:r>
-        <w:t xml:space="preserve">: </w:t>
-      </w:r>
-      <w:r>
-        <w:rPr>
-          <w:b/>
-        </w:rPr>
-        <w:t>same names, different names</w:t>
-      </w:r>
-    </w:p>
-    <w:p>
-      <w:pPr>
-        <w:pStyle w:val="ListParagraph"/>
-        <w:numPr>
-          <w:ilvl w:val="2"/>
-          <w:numId w:val="7"/>
-        </w:numPr>
-      </w:pPr>
-      <w:r>
-        <w:rPr>
-          <w:b/>
-        </w:rPr>
-        <w:t xml:space="preserve"> </w:t>
-      </w:r>
-      <w:r>
-        <w:t xml:space="preserve">No start state in machine: </w:t>
-      </w:r>
-      <w:hyperlink r:id="rId34" w:tooltip="Duplicates" w:history="1">
-        <w:r>
-          <w:rPr>
-            <w:rStyle w:val="Hyperlink"/>
-          </w:rPr>
-          <w:t>test</w:t>
-        </w:r>
-      </w:hyperlink>
-      <w:r>
-        <w:t xml:space="preserve">, </w:t>
-      </w:r>
-      <w:hyperlink r:id="rId35" w:tooltip="purity" w:history="1">
-        <w:r>
-          <w:rPr>
-            <w:rStyle w:val="Hyperlink"/>
-          </w:rPr>
-          <w:t>test2</w:t>
-        </w:r>
-      </w:hyperlink>
-      <w:r>
-        <w:t xml:space="preserve">, </w:t>
-      </w:r>
-      <w:hyperlink r:id="rId36" w:tooltip="lvalues" w:history="1">
-        <w:r>
-          <w:rPr>
-            <w:rStyle w:val="Hyperlink"/>
-          </w:rPr>
-          <w:t>test3</w:t>
-        </w:r>
-      </w:hyperlink>
-      <w:r>
-        <w:t xml:space="preserve">, </w:t>
-      </w:r>
-      <w:hyperlink r:id="rId37" w:tooltip="fields" w:history="1">
-        <w:r>
-          <w:rPr>
-            <w:rStyle w:val="Hyperlink"/>
-          </w:rPr>
-          <w:t>test4</w:t>
-        </w:r>
-      </w:hyperlink>
-      <w:r>
-        <w:t xml:space="preserve">, </w:t>
-      </w:r>
-      <w:hyperlink r:id="rId38" w:tooltip="function_Typos" w:history="1">
-        <w:r>
-          <w:rPr>
-            <w:rStyle w:val="Hyperlink"/>
-          </w:rPr>
-          <w:t>test5</w:t>
-        </w:r>
-      </w:hyperlink>
-    </w:p>
-    <w:p>
-      <w:pPr>
-        <w:pStyle w:val="ListParagraph"/>
-        <w:numPr>
-          <w:ilvl w:val="1"/>
-          <w:numId w:val="7"/>
-        </w:numPr>
-      </w:pPr>
-      <w:r>
-        <w:t>Variable Declaration</w:t>
-      </w:r>
-    </w:p>
-    <w:p>
-      <w:pPr>
-        <w:pStyle w:val="ListParagraph"/>
-        <w:numPr>
-          <w:ilvl w:val="1"/>
-          <w:numId w:val="7"/>
-        </w:numPr>
-      </w:pPr>
-      <w:r>
-        <w:t>Function Declaration</w:t>
-      </w:r>
-    </w:p>
-    <w:p>
-      <w:pPr>
-        <w:pStyle w:val="ListParagraph"/>
-        <w:numPr>
-          <w:ilvl w:val="2"/>
-          <w:numId w:val="7"/>
-        </w:numPr>
-      </w:pPr>
-      <w:r>
-        <w:t xml:space="preserve"> </w:t>
-      </w:r>
-      <w:r>
-        <w:t>Model functions</w:t>
-      </w:r>
-      <w:r>
-        <w:t xml:space="preserve">: </w:t>
-      </w:r>
-      <w:r>
-        <w:t>can</w:t>
-      </w:r>
-      <w:r>
-        <w:t xml:space="preserve"> only </w:t>
-      </w:r>
-      <w:r>
-        <w:t xml:space="preserve">be declared </w:t>
-      </w:r>
-      <w:r>
-        <w:t>in real machines</w:t>
-      </w:r>
-      <w:r>
-        <w:t xml:space="preserve"> (</w:t>
-      </w:r>
-      <w:hyperlink r:id="rId39" w:tooltip="entryExit_1" w:history="1">
-        <w:r>
-          <w:rPr>
-            <w:rStyle w:val="Hyperlink"/>
-          </w:rPr>
-          <w:t>test1</w:t>
-        </w:r>
-      </w:hyperlink>
-      <w:r>
-        <w:t xml:space="preserve">, </w:t>
-      </w:r>
-      <w:hyperlink r:id="rId40" w:tooltip="monitors" w:history="1">
-        <w:r>
-          <w:rPr>
-            <w:rStyle w:val="Hyperlink"/>
-          </w:rPr>
-          <w:t>test2</w:t>
-        </w:r>
-      </w:hyperlink>
-      <w:r>
-        <w:t>)</w:t>
-      </w:r>
-    </w:p>
-    <w:p>
-      <w:pPr>
-        <w:pStyle w:val="ListParagraph"/>
-        <w:numPr>
-          <w:ilvl w:val="2"/>
-          <w:numId w:val="7"/>
-        </w:numPr>
-      </w:pPr>
-      <w:hyperlink r:id="rId41" w:tooltip="function" w:history="1">
-        <w:r>
-          <w:rPr>
-            <w:rStyle w:val="Hyperlink"/>
-          </w:rPr>
-          <w:t>Wrong type/number of function parameters or return value</w:t>
-        </w:r>
-      </w:hyperlink>
-    </w:p>
-    <w:p>
-      <w:pPr>
-        <w:pStyle w:val="ListParagraph"/>
-        <w:numPr>
-          <w:ilvl w:val="2"/>
-          <w:numId w:val="7"/>
-        </w:numPr>
-      </w:pPr>
-      <w:r>
-        <w:t xml:space="preserve"> </w:t>
-      </w:r>
-      <w:hyperlink r:id="rId42" w:tooltip="function_Typos" w:history="1">
-        <w:r>
-          <w:rPr>
-            <w:rStyle w:val="Hyperlink"/>
-          </w:rPr>
-          <w:t>Return value has incorrect type (undeclared)</w:t>
-        </w:r>
-      </w:hyperlink>
+        <w:rPr>
+          <w:b/>
+        </w:rPr>
+      </w:pPr>
+      <w:r>
+        <w:rPr>
+          <w:b/>
+        </w:rPr>
+        <w:t>Functions on transitions Anon or Named.</w:t>
+      </w:r>
     </w:p>
     <w:p>
       <w:pPr>
@@ -1250,35 +1871,71 @@
         </w:rPr>
       </w:pPr>
       <w:r>
-        <w:t xml:space="preserve"> Data impure functions</w:t>
+        <w:t xml:space="preserve"> Transition to undefined state</w:t>
       </w:r>
       <w:r>
         <w:t xml:space="preserve">: </w:t>
       </w:r>
-      <w:hyperlink r:id="rId43" w:tooltip="lvalues.p" w:history="1">
-        <w:r>
-          <w:rPr>
-            <w:rStyle w:val="Hyperlink"/>
-          </w:rPr>
-          <w:t>test1</w:t>
+      <w:r>
+        <w:t>goto transition (</w:t>
+      </w:r>
+      <w:hyperlink r:id="rId63" w:tooltip="anonFunction" w:history="1">
+        <w:r>
+          <w:rPr>
+            <w:rStyle w:val="Hyperlink"/>
+          </w:rPr>
+          <w:t>te</w:t>
+        </w:r>
+        <w:r>
+          <w:rPr>
+            <w:rStyle w:val="Hyperlink"/>
+          </w:rPr>
+          <w:t>s</w:t>
+        </w:r>
+        <w:r>
+          <w:rPr>
+            <w:rStyle w:val="Hyperlink"/>
+          </w:rPr>
+          <w:t>t1</w:t>
         </w:r>
       </w:hyperlink>
       <w:r>
         <w:t xml:space="preserve">, </w:t>
       </w:r>
-      <w:hyperlink r:id="rId44" w:tooltip="purity.p" w:history="1">
-        <w:r>
-          <w:rPr>
-            <w:rStyle w:val="Hyperlink"/>
-          </w:rPr>
-          <w:t>test2</w:t>
-        </w:r>
-      </w:hyperlink>
-      <w:r>
-        <w:rPr>
-          <w:rStyle w:val="Hyperlink"/>
-        </w:rPr>
-        <w:t xml:space="preserve">      </w:t>
+      <w:hyperlink r:id="rId64" w:tooltip="TransDecl_DoDecl" w:history="1">
+        <w:r>
+          <w:rPr>
+            <w:rStyle w:val="Hyperlink"/>
+          </w:rPr>
+          <w:t>tes</w:t>
+        </w:r>
+        <w:r>
+          <w:rPr>
+            <w:rStyle w:val="Hyperlink"/>
+          </w:rPr>
+          <w:t>t</w:t>
+        </w:r>
+        <w:r>
+          <w:rPr>
+            <w:rStyle w:val="Hyperlink"/>
+          </w:rPr>
+          <w:t>2</w:t>
+        </w:r>
+      </w:hyperlink>
+      <w:r>
+        <w:t xml:space="preserve">); </w:t>
+      </w:r>
+      <w:r>
+        <w:rPr>
+          <w:b/>
+        </w:rPr>
+        <w:t>push</w:t>
+      </w:r>
+      <w:r>
+        <w:rPr>
+          <w:b/>
+        </w:rPr>
+        <w:t xml:space="preserve"> transition; </w:t>
       </w:r>
     </w:p>
     <w:p>
@@ -1288,580 +1945,6 @@
           <w:ilvl w:val="2"/>
           <w:numId w:val="7"/>
         </w:numPr>
-      </w:pPr>
-      <w:r>
-        <w:t xml:space="preserve"> Types of formal and actual parameters: </w:t>
-      </w:r>
-      <w:hyperlink r:id="rId45" w:tooltip="functionAny" w:history="1">
-        <w:r>
-          <w:rPr>
-            <w:rStyle w:val="Hyperlink"/>
-          </w:rPr>
-          <w:t>any/int</w:t>
-        </w:r>
-      </w:hyperlink>
-      <w:r>
-        <w:t xml:space="preserve">, </w:t>
-      </w:r>
-    </w:p>
-    <w:p>
-      <w:pPr>
-        <w:pStyle w:val="ListParagraph"/>
-        <w:numPr>
-          <w:ilvl w:val="1"/>
-          <w:numId w:val="7"/>
-        </w:numPr>
-      </w:pPr>
-      <w:r>
-        <w:t>Anonymous Function Declaration</w:t>
-      </w:r>
-    </w:p>
-    <w:p>
-      <w:pPr>
-        <w:pStyle w:val="ListParagraph"/>
-        <w:numPr>
-          <w:ilvl w:val="2"/>
-          <w:numId w:val="7"/>
-        </w:numPr>
-      </w:pPr>
-      <w:r>
-        <w:t xml:space="preserve"> </w:t>
-      </w:r>
-      <w:r>
-        <w:t>Return values of anonymous functions</w:t>
-      </w:r>
-      <w:r>
-        <w:t xml:space="preserve">: </w:t>
-      </w:r>
-      <w:hyperlink r:id="rId46" w:tooltip="function" w:history="1">
-        <w:r>
-          <w:rPr>
-            <w:rStyle w:val="Hyperlink"/>
-          </w:rPr>
-          <w:t>cannot return value</w:t>
-        </w:r>
-      </w:hyperlink>
-    </w:p>
-    <w:p>
-      <w:pPr>
-        <w:pStyle w:val="ListParagraph"/>
-        <w:numPr>
-          <w:ilvl w:val="1"/>
-          <w:numId w:val="7"/>
-        </w:numPr>
-      </w:pPr>
-      <w:r>
-        <w:t>State Declaration</w:t>
-      </w:r>
-    </w:p>
-    <w:p>
-      <w:pPr>
-        <w:pStyle w:val="ListParagraph"/>
-        <w:numPr>
-          <w:ilvl w:val="2"/>
-          <w:numId w:val="7"/>
-        </w:numPr>
-      </w:pPr>
-      <w:r>
-        <w:t xml:space="preserve"> Function as entry/exit </w:t>
-      </w:r>
-      <w:r>
-        <w:t>action</w:t>
-      </w:r>
-      <w:r>
-        <w:t xml:space="preserve">: </w:t>
-      </w:r>
-      <w:hyperlink r:id="rId47" w:tooltip="entryExit_2" w:history="1">
-        <w:r>
-          <w:rPr>
-            <w:rStyle w:val="Hyperlink"/>
-          </w:rPr>
-          <w:t>with arguments</w:t>
-        </w:r>
-      </w:hyperlink>
-    </w:p>
-    <w:p>
-      <w:pPr>
-        <w:pStyle w:val="ListParagraph"/>
-        <w:numPr>
-          <w:ilvl w:val="2"/>
-          <w:numId w:val="7"/>
-        </w:numPr>
-      </w:pPr>
-      <w:r>
-        <w:t xml:space="preserve"> Undefined function:  </w:t>
-      </w:r>
-      <w:hyperlink r:id="rId48" w:tooltip="entryExit_2" w:history="1">
-        <w:r>
-          <w:rPr>
-            <w:rStyle w:val="Hyperlink"/>
-          </w:rPr>
-          <w:t>for exit</w:t>
-        </w:r>
-      </w:hyperlink>
-      <w:r>
-        <w:t xml:space="preserve">, </w:t>
-      </w:r>
-      <w:r>
-        <w:rPr>
-          <w:b/>
-        </w:rPr>
-        <w:t>for entry</w:t>
-      </w:r>
-    </w:p>
-    <w:p>
-      <w:pPr>
-        <w:pStyle w:val="ListParagraph"/>
-        <w:numPr>
-          <w:ilvl w:val="2"/>
-          <w:numId w:val="7"/>
-        </w:numPr>
-      </w:pPr>
-      <w:r>
-        <w:t xml:space="preserve"> Function cannot take arguments:</w:t>
-      </w:r>
-      <w:r>
-        <w:rPr>
-          <w:b/>
-        </w:rPr>
-        <w:t xml:space="preserve"> </w:t>
-      </w:r>
-      <w:hyperlink r:id="rId49" w:tooltip="entryExit_2" w:history="1">
-        <w:r>
-          <w:rPr>
-            <w:rStyle w:val="Hyperlink"/>
-          </w:rPr>
-          <w:t>for entry</w:t>
-        </w:r>
-        <w:r>
-          <w:rPr>
-            <w:rStyle w:val="Hyperlink"/>
-            <w:b/>
-          </w:rPr>
-          <w:t xml:space="preserve">, </w:t>
-        </w:r>
-        <w:r>
-          <w:rPr>
-            <w:rStyle w:val="Hyperlink"/>
-          </w:rPr>
-          <w:t>for exit</w:t>
-        </w:r>
-      </w:hyperlink>
-    </w:p>
-    <w:p>
-      <w:pPr>
-        <w:pStyle w:val="ListParagraph"/>
-        <w:numPr>
-          <w:ilvl w:val="2"/>
-          <w:numId w:val="7"/>
-        </w:numPr>
-      </w:pPr>
-      <w:r>
-        <w:t xml:space="preserve"> </w:t>
-      </w:r>
-      <w:hyperlink r:id="rId50" w:tooltip="Elevator" w:history="1">
-        <w:r>
-          <w:rPr>
-            <w:rStyle w:val="Hyperlink"/>
-          </w:rPr>
-          <w:t>Hot/cold states</w:t>
-        </w:r>
-      </w:hyperlink>
-    </w:p>
-    <w:p>
-      <w:pPr>
-        <w:pStyle w:val="ListParagraph"/>
-        <w:numPr>
-          <w:ilvl w:val="2"/>
-          <w:numId w:val="7"/>
-        </w:numPr>
-      </w:pPr>
-      <w:r>
-        <w:t xml:space="preserve"> Groups of states</w:t>
-      </w:r>
-      <w:hyperlink r:id="rId51" w:tooltip="Groups" w:history="1">
-        <w:r>
-          <w:rPr>
-            <w:rStyle w:val="Hyperlink"/>
-          </w:rPr>
-          <w:t>: no error</w:t>
-        </w:r>
-      </w:hyperlink>
-      <w:r>
-        <w:t>; error</w:t>
-      </w:r>
-    </w:p>
-    <w:p>
-      <w:pPr>
-        <w:pStyle w:val="ListParagraph"/>
-        <w:numPr>
-          <w:ilvl w:val="2"/>
-          <w:numId w:val="7"/>
-        </w:numPr>
-      </w:pPr>
-      <w:r>
-        <w:t xml:space="preserve"> Actions: </w:t>
-      </w:r>
-    </w:p>
-    <w:p>
-      <w:pPr>
-        <w:pStyle w:val="ListParagraph"/>
-        <w:numPr>
-          <w:ilvl w:val="3"/>
-          <w:numId w:val="7"/>
-        </w:numPr>
-      </w:pPr>
-      <w:hyperlink r:id="rId52" w:tooltip="monitors" w:history="1">
-        <w:r>
-          <w:rPr>
-            <w:rStyle w:val="Hyperlink"/>
-          </w:rPr>
-          <w:t>multiple actions over the same event</w:t>
-        </w:r>
-      </w:hyperlink>
-    </w:p>
-    <w:p>
-      <w:pPr>
-        <w:pStyle w:val="ListParagraph"/>
-        <w:numPr>
-          <w:ilvl w:val="3"/>
-          <w:numId w:val="7"/>
-        </w:numPr>
-        <w:rPr>
-          <w:rStyle w:val="Hyperlink"/>
-        </w:rPr>
-      </w:pPr>
-      <w:r>
-        <w:lastRenderedPageBreak/>
-        <w:fldChar w:fldCharType="begin"/>
-      </w:r>
-      <w:r>
-        <w:instrText xml:space="preserve"> HYPERLINK "../../Tst/RegressionTests/Integration/DynamicError/Actions_1/Actions_1.p" \o "Actions_1" </w:instrText>
-      </w:r>
-      <w:r>
-        <w:fldChar w:fldCharType="separate"/>
-      </w:r>
-      <w:r>
-        <w:rPr>
-          <w:rStyle w:val="Hyperlink"/>
-        </w:rPr>
-        <w:t>Basic semantics of actions</w:t>
-      </w:r>
-    </w:p>
-    <w:p>
-      <w:pPr>
-        <w:pStyle w:val="ListParagraph"/>
-        <w:numPr>
-          <w:ilvl w:val="3"/>
-          <w:numId w:val="7"/>
-        </w:numPr>
-      </w:pPr>
-      <w:r>
-        <w:fldChar w:fldCharType="end"/>
-      </w:r>
-      <w:r>
-        <w:t xml:space="preserve">Exit actions: </w:t>
-      </w:r>
-      <w:hyperlink r:id="rId53" w:tooltip="AlonBug_fails" w:history="1">
-        <w:r>
-          <w:rPr>
-            <w:rStyle w:val="Hyperlink"/>
-          </w:rPr>
-          <w:t>exit actions are executed before "goto" transition,</w:t>
-        </w:r>
-      </w:hyperlink>
-    </w:p>
-    <w:p>
-      <w:pPr>
-        <w:pStyle w:val="ListParagraph"/>
-        <w:ind w:left="1728"/>
-      </w:pPr>
-      <w:r>
-        <w:t xml:space="preserve">        </w:t>
-      </w:r>
-      <w:r>
-        <w:t>exit actions are not executed</w:t>
-      </w:r>
-      <w:r>
-        <w:t xml:space="preserve">: </w:t>
-      </w:r>
-      <w:hyperlink r:id="rId54" w:tooltip="AlonBug.p" w:history="1">
-        <w:r>
-          <w:rPr>
-            <w:rStyle w:val="Hyperlink"/>
-          </w:rPr>
-          <w:t>test1</w:t>
-        </w:r>
-      </w:hyperlink>
-      <w:r>
-        <w:t>, …</w:t>
-      </w:r>
-    </w:p>
-    <w:p>
-      <w:pPr>
-        <w:pStyle w:val="ListParagraph"/>
-        <w:numPr>
-          <w:ilvl w:val="1"/>
-          <w:numId w:val="7"/>
-        </w:numPr>
-      </w:pPr>
-      <w:r>
-        <w:t>Transition Declaration</w:t>
-      </w:r>
-    </w:p>
-    <w:p>
-      <w:pPr>
-        <w:pStyle w:val="ListParagraph"/>
-        <w:numPr>
-          <w:ilvl w:val="2"/>
-          <w:numId w:val="7"/>
-        </w:numPr>
-        <w:rPr>
-          <w:b/>
-        </w:rPr>
-      </w:pPr>
-      <w:r>
-        <w:rPr>
-          <w:b/>
-        </w:rPr>
-        <w:t xml:space="preserve"> Different types of events {String, default, halt}</w:t>
-      </w:r>
-    </w:p>
-    <w:p>
-      <w:pPr>
-        <w:pStyle w:val="ListParagraph"/>
-        <w:numPr>
-          <w:ilvl w:val="2"/>
-          <w:numId w:val="7"/>
-        </w:numPr>
-      </w:pPr>
-      <w:r>
-        <w:t xml:space="preserve"> Different types of transitions</w:t>
-      </w:r>
-      <w:r>
-        <w:t>:</w:t>
-      </w:r>
-      <w:r>
-        <w:t xml:space="preserve"> normal or </w:t>
-      </w:r>
-      <w:r>
-        <w:t>push:</w:t>
-      </w:r>
-    </w:p>
-    <w:p>
-      <w:pPr>
-        <w:pStyle w:val="ListParagraph"/>
-        <w:numPr>
-          <w:ilvl w:val="3"/>
-          <w:numId w:val="7"/>
-        </w:numPr>
-        <w:rPr>
-          <w:rStyle w:val="Hyperlink"/>
-        </w:rPr>
-      </w:pPr>
-      <w:r>
-        <w:fldChar w:fldCharType="begin"/>
-      </w:r>
-      <w:r>
-        <w:instrText xml:space="preserve"> HYPERLINK "../../Tst/RegressionTests/Integration/DynamicError/PushStatement_1/PushStatement_1.p" \o "PushStatement_1" </w:instrText>
-      </w:r>
-      <w:r>
-        <w:fldChar w:fldCharType="separate"/>
-      </w:r>
-      <w:r>
-        <w:rPr>
-          <w:rStyle w:val="Hyperlink"/>
-        </w:rPr>
-        <w:t>Pairwise push/pop in a loop</w:t>
-      </w:r>
-    </w:p>
-    <w:p>
-      <w:pPr>
-        <w:pStyle w:val="ListParagraph"/>
-        <w:numPr>
-          <w:ilvl w:val="3"/>
-          <w:numId w:val="7"/>
-        </w:numPr>
-      </w:pPr>
-      <w:r>
-        <w:fldChar w:fldCharType="end"/>
-      </w:r>
-      <w:r>
-        <w:t>G</w:t>
-      </w:r>
-      <w:r>
-        <w:t>oto transition</w:t>
-      </w:r>
-      <w:r>
-        <w:t xml:space="preserve">: </w:t>
-      </w:r>
-      <w:hyperlink r:id="rId55" w:tooltip="Actions_1" w:history="1">
-        <w:r>
-          <w:rPr>
-            <w:rStyle w:val="Hyperlink"/>
-          </w:rPr>
-          <w:t>basic syntax</w:t>
-        </w:r>
-      </w:hyperlink>
-      <w:r>
-        <w:t xml:space="preserve">, </w:t>
-      </w:r>
-      <w:hyperlink r:id="rId56" w:tooltip="TransDecl_DoDecl" w:history="1">
-        <w:r>
-          <w:rPr>
-            <w:rStyle w:val="Hyperlink"/>
-          </w:rPr>
-          <w:t>undefined event</w:t>
-        </w:r>
-      </w:hyperlink>
-      <w:r>
-        <w:t xml:space="preserve">, </w:t>
-      </w:r>
-    </w:p>
-    <w:p>
-      <w:pPr>
-        <w:pStyle w:val="ListParagraph"/>
-        <w:ind w:left="1728"/>
-      </w:pPr>
-      <w:r>
-        <w:t xml:space="preserve">        Goto with action: </w:t>
-      </w:r>
-      <w:hyperlink r:id="rId57" w:tooltip="TransDecl_DoDecl" w:history="1">
-        <w:r>
-          <w:rPr>
-            <w:rStyle w:val="Hyperlink"/>
-          </w:rPr>
-          <w:t>function cannot take</w:t>
-        </w:r>
-        <w:r>
-          <w:rPr>
-            <w:rStyle w:val="Hyperlink"/>
-          </w:rPr>
-          <w:t xml:space="preserve"> arguments</w:t>
-        </w:r>
-      </w:hyperlink>
-      <w:r>
-        <w:t xml:space="preserve">, </w:t>
-      </w:r>
-    </w:p>
-    <w:p>
-      <w:pPr>
-        <w:pStyle w:val="ListParagraph"/>
-        <w:ind w:left="1728"/>
-      </w:pPr>
-      <w:r>
-        <w:t xml:space="preserve">        </w:t>
-      </w:r>
-      <w:hyperlink r:id="rId58" w:tooltip="TransDecl_DoDecl" w:history="1">
-        <w:r>
-          <w:rPr>
-            <w:rStyle w:val="Hyperlink"/>
-          </w:rPr>
-          <w:t>transition function not defined</w:t>
-        </w:r>
-      </w:hyperlink>
-      <w:r>
-        <w:t xml:space="preserve">,  </w:t>
-      </w:r>
-      <w:hyperlink r:id="rId59" w:tooltip="Push_Pop_1" w:history="1">
-        <w:r>
-          <w:rPr>
-            <w:rStyle w:val="Hyperlink"/>
-          </w:rPr>
-          <w:t>assigment as action</w:t>
-        </w:r>
-      </w:hyperlink>
-      <w:r>
-        <w:t xml:space="preserve">, </w:t>
-      </w:r>
-    </w:p>
-    <w:p>
-      <w:pPr>
-        <w:pStyle w:val="ListParagraph"/>
-        <w:numPr>
-          <w:ilvl w:val="3"/>
-          <w:numId w:val="7"/>
-        </w:numPr>
-      </w:pPr>
-      <w:r>
-        <w:t xml:space="preserve">Push transition: </w:t>
-      </w:r>
-      <w:hyperlink r:id="rId60" w:tooltip="Actions_4" w:history="1">
-        <w:r>
-          <w:rPr>
-            <w:rStyle w:val="Hyperlink"/>
-          </w:rPr>
-          <w:t>overriding of action handlers by a pushed state</w:t>
-        </w:r>
-      </w:hyperlink>
-      <w:r>
-        <w:t>;</w:t>
-      </w:r>
-    </w:p>
-    <w:p>
-      <w:pPr>
-        <w:pStyle w:val="ListParagraph"/>
-        <w:ind w:left="2160"/>
-        <w:rPr>
-          <w:rStyle w:val="Hyperlink"/>
-        </w:rPr>
-      </w:pPr>
-      <w:hyperlink r:id="rId61" w:tooltip="Actions_5" w:history="1">
-        <w:r>
-          <w:rPr>
-            <w:rStyle w:val="Hyperlink"/>
-          </w:rPr>
-          <w:t>inheritance of actions and not deferred-by-default</w:t>
-        </w:r>
-      </w:hyperlink>
-      <w:r>
-        <w:t xml:space="preserve">; </w:t>
-      </w:r>
-      <w:hyperlink r:id="rId62" w:tooltip="Actions_5" w:history="1">
-        <w:r>
-          <w:rPr>
-            <w:rStyle w:val="Hyperlink"/>
-          </w:rPr>
-          <w:t>inheritance of</w:t>
-        </w:r>
-        <w:r>
-          <w:rPr>
-            <w:rStyle w:val="Hyperlink"/>
-          </w:rPr>
-          <w:t xml:space="preserve"> actions but not of transitio</w:t>
-        </w:r>
-        <w:r>
-          <w:rPr>
-            <w:rStyle w:val="Hyperlink"/>
-          </w:rPr>
-          <w:t>ns</w:t>
-        </w:r>
-      </w:hyperlink>
-      <w:r>
-        <w:t>;</w:t>
-      </w:r>
-      <w:r>
-        <w:t xml:space="preserve">  </w:t>
-      </w:r>
-      <w:hyperlink r:id="rId63" w:tooltip="Actions_6" w:history="1">
-        <w:r>
-          <w:rPr>
-            <w:rStyle w:val="Hyperlink"/>
-          </w:rPr>
-          <w:t>payload with push transitions</w:t>
-        </w:r>
-      </w:hyperlink>
-      <w:r>
-        <w:rPr>
-          <w:rStyle w:val="Hyperlink"/>
-        </w:rPr>
-        <w:t>;</w:t>
-      </w:r>
-    </w:p>
-    <w:p>
-      <w:pPr>
-        <w:pStyle w:val="ListParagraph"/>
-        <w:ind w:left="2160"/>
         <w:rPr>
           <w:rStyle w:val="Hyperlink"/>
           <w:b/>
@@ -1873,10 +1956,36 @@
         <w:rPr>
           <w:rStyle w:val="Hyperlink"/>
           <w:b/>
+          <w:u w:val="none"/>
+        </w:rPr>
+        <w:t xml:space="preserve"> </w:t>
+      </w:r>
+      <w:r>
+        <w:rPr>
+          <w:rStyle w:val="Hyperlink"/>
+          <w:b/>
           <w:color w:val="auto"/>
           <w:u w:val="none"/>
         </w:rPr>
-        <w:t>transition function not defined</w:t>
+        <w:t>Transition on an undefined event</w:t>
+      </w:r>
+      <w:r>
+        <w:rPr>
+          <w:rStyle w:val="Hyperlink"/>
+          <w:b/>
+          <w:color w:val="auto"/>
+          <w:u w:val="none"/>
+        </w:rPr>
+        <w:t>: goto transition, p</w:t>
+      </w:r>
+      <w:r>
+        <w:rPr>
+          <w:rStyle w:val="Hyperlink"/>
+          <w:b/>
+          <w:color w:val="auto"/>
+          <w:u w:val="none"/>
+        </w:rPr>
+        <w:t>ush transition</w:t>
       </w:r>
     </w:p>
     <w:p>
@@ -1886,163 +1995,22 @@
           <w:ilvl w:val="2"/>
           <w:numId w:val="7"/>
         </w:numPr>
-        <w:rPr>
-          <w:b/>
-        </w:rPr>
-      </w:pPr>
-      <w:r>
-        <w:rPr>
-          <w:b/>
-        </w:rPr>
-        <w:t>Functions on transitions Anon or Named.</w:t>
-      </w:r>
-    </w:p>
-    <w:p>
-      <w:pPr>
-        <w:pStyle w:val="ListParagraph"/>
-        <w:numPr>
-          <w:ilvl w:val="2"/>
-          <w:numId w:val="7"/>
-        </w:numPr>
+      </w:pPr>
+      <w:r>
+        <w:rPr>
+          <w:rStyle w:val="Hyperlink"/>
+          <w:b/>
+          <w:u w:val="none"/>
+        </w:rPr>
+        <w:t xml:space="preserve"> </w:t>
+      </w:r>
+      <w:r>
         <w:rPr>
           <w:rStyle w:val="Hyperlink"/>
           <w:color w:val="auto"/>
           <w:u w:val="none"/>
         </w:rPr>
-      </w:pPr>
-      <w:r>
-        <w:t xml:space="preserve"> Transition to undefined state</w:t>
-      </w:r>
-      <w:r>
-        <w:t xml:space="preserve">: </w:t>
-      </w:r>
-      <w:r>
-        <w:t>goto transition (</w:t>
-      </w:r>
-      <w:hyperlink r:id="rId64" w:tooltip="anonFunction" w:history="1">
-        <w:r>
-          <w:rPr>
-            <w:rStyle w:val="Hyperlink"/>
-          </w:rPr>
-          <w:t>te</w:t>
-        </w:r>
-        <w:r>
-          <w:rPr>
-            <w:rStyle w:val="Hyperlink"/>
-          </w:rPr>
-          <w:t>s</w:t>
-        </w:r>
-        <w:r>
-          <w:rPr>
-            <w:rStyle w:val="Hyperlink"/>
-          </w:rPr>
-          <w:t>t1</w:t>
-        </w:r>
-      </w:hyperlink>
-      <w:r>
-        <w:t xml:space="preserve">, </w:t>
-      </w:r>
-      <w:hyperlink r:id="rId65" w:tooltip="TransDecl_DoDecl" w:history="1">
-        <w:r>
-          <w:rPr>
-            <w:rStyle w:val="Hyperlink"/>
-          </w:rPr>
-          <w:t>tes</w:t>
-        </w:r>
-        <w:r>
-          <w:rPr>
-            <w:rStyle w:val="Hyperlink"/>
-          </w:rPr>
-          <w:t>t</w:t>
-        </w:r>
-        <w:r>
-          <w:rPr>
-            <w:rStyle w:val="Hyperlink"/>
-          </w:rPr>
-          <w:t>2</w:t>
-        </w:r>
-      </w:hyperlink>
-      <w:r>
-        <w:t xml:space="preserve">); </w:t>
-      </w:r>
-      <w:r>
-        <w:rPr>
-          <w:b/>
-        </w:rPr>
-        <w:t>push</w:t>
-      </w:r>
-      <w:r>
-        <w:rPr>
-          <w:b/>
-        </w:rPr>
-        <w:t xml:space="preserve"> transition; </w:t>
-      </w:r>
-    </w:p>
-    <w:p>
-      <w:pPr>
-        <w:pStyle w:val="ListParagraph"/>
-        <w:numPr>
-          <w:ilvl w:val="2"/>
-          <w:numId w:val="7"/>
-        </w:numPr>
-        <w:rPr>
-          <w:rStyle w:val="Hyperlink"/>
-          <w:b/>
-          <w:color w:val="auto"/>
-          <w:u w:val="none"/>
-        </w:rPr>
-      </w:pPr>
-      <w:r>
-        <w:rPr>
-          <w:rStyle w:val="Hyperlink"/>
-          <w:b/>
-          <w:u w:val="none"/>
-        </w:rPr>
-        <w:t xml:space="preserve"> </w:t>
-      </w:r>
-      <w:r>
-        <w:rPr>
-          <w:rStyle w:val="Hyperlink"/>
-          <w:b/>
-          <w:color w:val="auto"/>
-          <w:u w:val="none"/>
-        </w:rPr>
-        <w:t>Transition on an undefined event</w:t>
-      </w:r>
-      <w:r>
-        <w:rPr>
-          <w:rStyle w:val="Hyperlink"/>
-          <w:b/>
-          <w:color w:val="auto"/>
-          <w:u w:val="none"/>
-        </w:rPr>
-        <w:t>: goto transition, p</w:t>
-      </w:r>
-      <w:r>
-        <w:rPr>
-          <w:rStyle w:val="Hyperlink"/>
-          <w:b/>
-          <w:color w:val="auto"/>
-          <w:u w:val="none"/>
-        </w:rPr>
-        <w:t>ush transition</w:t>
-      </w:r>
-    </w:p>
-    <w:p>
-      <w:pPr>
-        <w:pStyle w:val="ListParagraph"/>
-        <w:numPr>
-          <w:ilvl w:val="2"/>
-          <w:numId w:val="7"/>
-        </w:numPr>
-      </w:pPr>
-      <w:r>
-        <w:rPr>
-          <w:rStyle w:val="Hyperlink"/>
-          <w:b/>
-          <w:u w:val="none"/>
-        </w:rPr>
-        <w:t xml:space="preserve"> </w:t>
+        <w:t>Function as action in transition cannot take arguments:</w:t>
       </w:r>
       <w:r>
         <w:rPr>
@@ -2050,49 +2018,447 @@
           <w:color w:val="auto"/>
           <w:u w:val="none"/>
         </w:rPr>
-        <w:t>Function as action in transition cannot take arguments:</w:t>
-      </w:r>
+        <w:t xml:space="preserve"> goto transition (</w:t>
+      </w:r>
+      <w:hyperlink r:id="rId65" w:tooltip="TransDecl_DoDecl" w:history="1">
+        <w:r>
+          <w:rPr>
+            <w:rStyle w:val="Hyperlink"/>
+          </w:rPr>
+          <w:t>test1</w:t>
+        </w:r>
+      </w:hyperlink>
       <w:r>
         <w:rPr>
           <w:rStyle w:val="Hyperlink"/>
           <w:color w:val="auto"/>
           <w:u w:val="none"/>
         </w:rPr>
-        <w:t xml:space="preserve"> goto transition (</w:t>
-      </w:r>
-      <w:hyperlink r:id="rId66" w:tooltip="TransDecl_DoDecl" w:history="1">
-        <w:r>
-          <w:rPr>
-            <w:rStyle w:val="Hyperlink"/>
-          </w:rPr>
-          <w:t>test1</w:t>
-        </w:r>
-      </w:hyperlink>
+        <w:t xml:space="preserve">); </w:t>
+      </w:r>
+      <w:r>
+        <w:rPr>
+          <w:rStyle w:val="Hyperlink"/>
+          <w:b/>
+          <w:color w:val="auto"/>
+          <w:u w:val="none"/>
+        </w:rPr>
+        <w:t>push transition</w:t>
+      </w:r>
       <w:r>
         <w:rPr>
           <w:rStyle w:val="Hyperlink"/>
           <w:color w:val="auto"/>
           <w:u w:val="none"/>
         </w:rPr>
-        <w:t xml:space="preserve">); </w:t>
-      </w:r>
-      <w:r>
-        <w:rPr>
-          <w:rStyle w:val="Hyperlink"/>
-          <w:b/>
-          <w:color w:val="auto"/>
-          <w:u w:val="none"/>
-        </w:rPr>
-        <w:t>push transition</w:t>
-      </w:r>
-      <w:r>
+        <w:t xml:space="preserve"> </w:t>
+      </w:r>
+    </w:p>
+    <w:p>
+      <w:pPr>
+        <w:pStyle w:val="ListParagraph"/>
+        <w:numPr>
+          <w:ilvl w:val="1"/>
+          <w:numId w:val="7"/>
+        </w:numPr>
+      </w:pPr>
+      <w:r>
+        <w:t>Do Declaration</w:t>
+      </w:r>
+    </w:p>
+    <w:p>
+      <w:pPr>
+        <w:pStyle w:val="ListParagraph"/>
+        <w:numPr>
+          <w:ilvl w:val="2"/>
+          <w:numId w:val="7"/>
+        </w:numPr>
+      </w:pPr>
+      <w:r>
+        <w:t xml:space="preserve"> Actions on different types of events {String</w:t>
+      </w:r>
+      <w:r>
+        <w:t xml:space="preserve">, </w:t>
+      </w:r>
+      <w:hyperlink r:id="rId66" w:tooltip="anonFunction" w:history="1">
+        <w:r>
+          <w:rPr>
+            <w:rStyle w:val="Hyperlink"/>
+          </w:rPr>
+          <w:t>default</w:t>
+        </w:r>
+      </w:hyperlink>
+      <w:r>
+        <w:t>, halt}</w:t>
+      </w:r>
+    </w:p>
+    <w:p>
+      <w:pPr>
+        <w:pStyle w:val="ListParagraph"/>
+        <w:numPr>
+          <w:ilvl w:val="2"/>
+          <w:numId w:val="7"/>
+        </w:numPr>
+      </w:pPr>
+      <w:r>
+        <w:t xml:space="preserve"> </w:t>
+      </w:r>
+      <w:r>
+        <w:t>Different types of actions defer, ignore or anon function or named function.</w:t>
+      </w:r>
+    </w:p>
+    <w:p>
+      <w:pPr>
+        <w:pStyle w:val="ListParagraph"/>
+        <w:numPr>
+          <w:ilvl w:val="3"/>
+          <w:numId w:val="7"/>
+        </w:numPr>
+      </w:pPr>
+      <w:r>
+        <w:t>Do decl: action on named function</w:t>
+      </w:r>
+      <w:r>
+        <w:t xml:space="preserve">: </w:t>
+      </w:r>
+      <w:hyperlink r:id="rId67" w:tooltip="Actions_1" w:history="1">
+        <w:r>
+          <w:rPr>
+            <w:rStyle w:val="Hyperlink"/>
+          </w:rPr>
+          <w:t>test1</w:t>
+        </w:r>
+      </w:hyperlink>
+      <w:r>
+        <w:t xml:space="preserve">, </w:t>
+      </w:r>
+      <w:r>
+        <w:t xml:space="preserve"> </w:t>
+      </w:r>
+    </w:p>
+    <w:p>
+      <w:pPr>
+        <w:pStyle w:val="ListParagraph"/>
+        <w:numPr>
+          <w:ilvl w:val="3"/>
+          <w:numId w:val="7"/>
+        </w:numPr>
         <w:rPr>
           <w:rStyle w:val="Hyperlink"/>
           <w:color w:val="auto"/>
           <w:u w:val="none"/>
         </w:rPr>
+      </w:pPr>
+      <w:r>
+        <w:t xml:space="preserve">Explicit “defer”: </w:t>
+      </w:r>
+      <w:hyperlink r:id="rId68" w:tooltip="BangaloreToRedmond_Liveness" w:history="1">
+        <w:r>
+          <w:rPr>
+            <w:rStyle w:val="Hyperlink"/>
+          </w:rPr>
+          <w:t>test1</w:t>
+        </w:r>
+      </w:hyperlink>
+    </w:p>
+    <w:p>
+      <w:pPr>
+        <w:pStyle w:val="ListParagraph"/>
+        <w:numPr>
+          <w:ilvl w:val="2"/>
+          <w:numId w:val="7"/>
+        </w:numPr>
+      </w:pPr>
+      <w:r>
+        <w:t xml:space="preserve"> Do declaration: </w:t>
+      </w:r>
+      <w:hyperlink r:id="rId69" w:tooltip="TransDecl_DoDecl" w:history="1">
+        <w:r>
+          <w:rPr>
+            <w:rStyle w:val="Hyperlink"/>
+          </w:rPr>
+          <w:t xml:space="preserve">action </w:t>
+        </w:r>
+        <w:r>
+          <w:rPr>
+            <w:rStyle w:val="Hyperlink"/>
+          </w:rPr>
+          <w:t>on undefined event</w:t>
+        </w:r>
+      </w:hyperlink>
+      <w:r>
+        <w:t xml:space="preserve">,  </w:t>
+      </w:r>
+      <w:hyperlink r:id="rId70" w:tooltip="TransDecl_DoDecl" w:history="1">
+        <w:r>
+          <w:rPr>
+            <w:rStyle w:val="Hyperlink"/>
+          </w:rPr>
+          <w:t xml:space="preserve">transition </w:t>
+        </w:r>
+        <w:r>
+          <w:rPr>
+            <w:rStyle w:val="Hyperlink"/>
+          </w:rPr>
+          <w:t>function</w:t>
+        </w:r>
+        <w:r>
+          <w:rPr>
+            <w:rStyle w:val="Hyperlink"/>
+          </w:rPr>
+          <w:t xml:space="preserve"> not defined</w:t>
+        </w:r>
+      </w:hyperlink>
+      <w:r>
+        <w:t xml:space="preserve">, </w:t>
+      </w:r>
+    </w:p>
+    <w:p>
+      <w:pPr>
+        <w:pStyle w:val="ListParagraph"/>
+        <w:ind w:left="1224"/>
+      </w:pPr>
+      <w:hyperlink r:id="rId71" w:tooltip="TrasnDecl_DoDecl" w:history="1">
+        <w:r>
+          <w:rPr>
+            <w:rStyle w:val="Hyperlink"/>
+          </w:rPr>
+          <w:t>function cannot take arguments</w:t>
+        </w:r>
+      </w:hyperlink>
+    </w:p>
+    <w:p>
+      <w:pPr>
+        <w:pStyle w:val="ListParagraph"/>
+        <w:numPr>
+          <w:ilvl w:val="1"/>
+          <w:numId w:val="7"/>
+        </w:numPr>
+        <w:rPr>
+          <w:b/>
+        </w:rPr>
+      </w:pPr>
+      <w:r>
+        <w:rPr>
+          <w:b/>
+        </w:rPr>
+        <w:t>Annotations in P language</w:t>
+      </w:r>
+    </w:p>
+    <w:p>
+      <w:pPr>
+        <w:pStyle w:val="ListParagraph"/>
+        <w:numPr>
+          <w:ilvl w:val="2"/>
+          <w:numId w:val="7"/>
+        </w:numPr>
+        <w:rPr>
+          <w:b/>
+        </w:rPr>
+      </w:pPr>
+      <w:r>
+        <w:rPr>
+          <w:b/>
+        </w:rPr>
+        <w:t>Zing Annotation for seal/unseal</w:t>
+      </w:r>
+    </w:p>
+    <w:p>
+      <w:pPr>
+        <w:pStyle w:val="ListParagraph"/>
+        <w:numPr>
+          <w:ilvl w:val="2"/>
+          <w:numId w:val="7"/>
+        </w:numPr>
+        <w:rPr>
+          <w:b/>
+        </w:rPr>
+      </w:pPr>
+      <w:r>
+        <w:rPr>
+          <w:b/>
+        </w:rPr>
+        <w:t>Zing Annotation for state coverage information.</w:t>
+      </w:r>
+    </w:p>
+    <w:p>
+      <w:pPr>
+        <w:pStyle w:val="ListParagraph"/>
+        <w:numPr>
+          <w:ilvl w:val="0"/>
+          <w:numId w:val="7"/>
+        </w:numPr>
+      </w:pPr>
+      <w:r>
+        <w:t xml:space="preserve">P Statements </w:t>
+      </w:r>
+    </w:p>
+    <w:p>
+      <w:pPr>
+        <w:pStyle w:val="ListParagraph"/>
+        <w:numPr>
+          <w:ilvl w:val="1"/>
+          <w:numId w:val="7"/>
+        </w:numPr>
+      </w:pPr>
+      <w:r>
+        <w:t xml:space="preserve">Push </w:t>
+      </w:r>
+      <w:r>
+        <w:t xml:space="preserve">and pop </w:t>
+      </w:r>
+      <w:r>
+        <w:t>statement</w:t>
+      </w:r>
+      <w:r>
+        <w:t>s</w:t>
+      </w:r>
+      <w:r>
+        <w:t xml:space="preserve">: </w:t>
+      </w:r>
+    </w:p>
+    <w:p>
+      <w:pPr>
+        <w:pStyle w:val="ListParagraph"/>
+        <w:ind w:left="702"/>
+      </w:pPr>
+      <w:r>
+        <w:t xml:space="preserve">2.1.1. Basic syntax/semantics: </w:t>
+      </w:r>
+      <w:hyperlink r:id="rId72" w:tooltip="Actions_1" w:history="1">
+        <w:r>
+          <w:rPr>
+            <w:rStyle w:val="Hyperlink"/>
+          </w:rPr>
+          <w:t>test1,</w:t>
+        </w:r>
+      </w:hyperlink>
+      <w:r>
         <w:t xml:space="preserve"> </w:t>
       </w:r>
+      <w:r>
+        <w:rPr>
+          <w:b/>
+        </w:rPr>
+        <w:t>“</w:t>
+      </w:r>
+      <w:r>
+        <w:rPr>
+          <w:rFonts w:ascii="Consolas" w:hAnsi="Consolas" w:cs="Consolas"/>
+          <w:b/>
+          <w:color w:val="000000"/>
+          <w:sz w:val="19"/>
+          <w:szCs w:val="19"/>
+          <w:highlight w:val="white"/>
+        </w:rPr>
+        <w:t>Undeclared state name</w:t>
+      </w:r>
+      <w:r>
+        <w:rPr>
+          <w:rFonts w:ascii="Consolas" w:hAnsi="Consolas" w:cs="Consolas"/>
+          <w:b/>
+          <w:color w:val="000000"/>
+          <w:sz w:val="19"/>
+          <w:szCs w:val="19"/>
+        </w:rPr>
+        <w:t>”</w:t>
+      </w:r>
+    </w:p>
+    <w:p>
+      <w:pPr>
+        <w:pStyle w:val="ListParagraph"/>
+        <w:ind w:left="702"/>
+      </w:pPr>
+      <w:r>
+        <w:t>2.1.2. D</w:t>
+      </w:r>
+      <w:r>
+        <w:t>eferred-by-def</w:t>
+      </w:r>
+      <w:r>
+        <w:t xml:space="preserve">ault semantics: action (“do”) vs transition (“goto”): </w:t>
+      </w:r>
+      <w:hyperlink r:id="rId73" w:tooltip="Actions_2" w:history="1">
+        <w:r>
+          <w:rPr>
+            <w:rStyle w:val="Hyperlink"/>
+          </w:rPr>
+          <w:t>test passes,</w:t>
+        </w:r>
+      </w:hyperlink>
+      <w:r>
+        <w:t xml:space="preserve"> </w:t>
+      </w:r>
+      <w:r>
+        <w:t>test fails</w:t>
+      </w:r>
+      <w:r>
+        <w:t xml:space="preserve"> (</w:t>
+      </w:r>
+      <w:hyperlink r:id="rId74" w:tooltip="Actions_2_fails" w:history="1">
+        <w:r>
+          <w:rPr>
+            <w:rStyle w:val="Hyperlink"/>
+          </w:rPr>
+          <w:t>test1</w:t>
+        </w:r>
+      </w:hyperlink>
+      <w:r>
+        <w:t xml:space="preserve">, </w:t>
+      </w:r>
+      <w:hyperlink r:id="rId75" w:tooltip="Actions_3" w:history="1">
+        <w:r>
+          <w:rPr>
+            <w:rStyle w:val="Hyperlink"/>
+          </w:rPr>
+          <w:t>test2</w:t>
+        </w:r>
+      </w:hyperlink>
+      <w:r>
+        <w:t xml:space="preserve">); </w:t>
+      </w:r>
+      <w:hyperlink r:id="rId76" w:tooltip="Actions_3" w:history="1">
+        <w:r>
+          <w:rPr>
+            <w:rStyle w:val="Hyperlink"/>
+          </w:rPr>
+          <w:t>push with pop</w:t>
+        </w:r>
+      </w:hyperlink>
+    </w:p>
+    <w:p>
+      <w:pPr>
+        <w:pStyle w:val="ListParagraph"/>
+        <w:ind w:left="702"/>
+      </w:pPr>
+      <w:r>
+        <w:t xml:space="preserve">2.1.3. </w:t>
+      </w:r>
+      <w:hyperlink r:id="rId77" w:tooltip="Actions_4" w:history="1">
+        <w:r>
+          <w:rPr>
+            <w:rStyle w:val="Hyperlink"/>
+          </w:rPr>
+          <w:t>Overriding of action handlers by a pushed state</w:t>
+        </w:r>
+      </w:hyperlink>
+    </w:p>
+    <w:p>
+      <w:pPr>
+        <w:pStyle w:val="ListParagraph"/>
+        <w:ind w:left="702"/>
+      </w:pPr>
+      <w:r>
+        <w:t xml:space="preserve">2.1.4. </w:t>
+      </w:r>
+      <w:hyperlink r:id="rId78" w:tooltip="PushStatement_1" w:history="1">
+        <w:r>
+          <w:rPr>
+            <w:rStyle w:val="Hyperlink"/>
+          </w:rPr>
+          <w:t>push and pop statements with if-while control flow</w:t>
+        </w:r>
+      </w:hyperlink>
     </w:p>
     <w:p>
       <w:pPr>
@@ -2101,9 +2467,95 @@
           <w:ilvl w:val="1"/>
           <w:numId w:val="7"/>
         </w:numPr>
-      </w:pPr>
-      <w:r>
-        <w:t>Do Declaration</w:t>
+        <w:rPr>
+          <w:rStyle w:val="Hyperlink"/>
+          <w:b/>
+        </w:rPr>
+      </w:pPr>
+      <w:r>
+        <w:fldChar w:fldCharType="begin"/>
+      </w:r>
+      <w:r>
+        <w:instrText>HYPERLINK "../../Tst/RegressionTests/Integration/DynamicError/Actions_1/Actions_1.p" \o "Actions_1"</w:instrText>
+      </w:r>
+      <w:r>
+        <w:fldChar w:fldCharType="separate"/>
+      </w:r>
+      <w:r>
+        <w:rPr>
+          <w:rStyle w:val="Hyperlink"/>
+        </w:rPr>
+        <w:t>Dynamic</w:t>
+      </w:r>
+      <w:r>
+        <w:rPr>
+          <w:rStyle w:val="Hyperlink"/>
+        </w:rPr>
+        <w:t xml:space="preserve"> creation of machines using New; “</w:t>
+      </w:r>
+      <w:r>
+        <w:rPr>
+          <w:rFonts w:ascii="Consolas" w:hAnsi="Consolas" w:cs="Consolas"/>
+          <w:b/>
+          <w:color w:val="000000"/>
+          <w:sz w:val="19"/>
+          <w:szCs w:val="19"/>
+          <w:highlight w:val="white"/>
+        </w:rPr>
+        <w:t>Undeclared machine</w:t>
+      </w:r>
+      <w:r>
+        <w:rPr>
+          <w:rFonts w:ascii="Consolas" w:hAnsi="Consolas" w:cs="Consolas"/>
+          <w:b/>
+          <w:color w:val="000000"/>
+          <w:sz w:val="19"/>
+          <w:szCs w:val="19"/>
+        </w:rPr>
+        <w:t>”</w:t>
+      </w:r>
+    </w:p>
+    <w:p>
+      <w:pPr>
+        <w:pStyle w:val="ListParagraph"/>
+        <w:numPr>
+          <w:ilvl w:val="1"/>
+          <w:numId w:val="7"/>
+        </w:numPr>
+      </w:pPr>
+      <w:r>
+        <w:fldChar w:fldCharType="end"/>
+      </w:r>
+      <w:r>
+        <w:t>Raise Statement</w:t>
+      </w:r>
+      <w:r>
+        <w:t xml:space="preserve">: </w:t>
+      </w:r>
+      <w:hyperlink r:id="rId79" w:tooltip="Actions_1" w:history="1">
+        <w:r>
+          <w:rPr>
+            <w:rStyle w:val="Hyperlink"/>
+          </w:rPr>
+          <w:t>test1</w:t>
+        </w:r>
+      </w:hyperlink>
+      <w:r>
+        <w:t>;</w:t>
+      </w:r>
+      <w:r>
+        <w:t xml:space="preserve">  </w:t>
+      </w:r>
+      <w:hyperlink r:id="rId80" w:tooltip="TokenRing_Typos" w:history="1">
+        <w:r>
+          <w:rPr>
+            <w:rStyle w:val="Hyperlink"/>
+          </w:rPr>
+          <w:t>parameter should be an event</w:t>
+        </w:r>
+      </w:hyperlink>
+      <w:r>
+        <w:t xml:space="preserve">; </w:t>
       </w:r>
     </w:p>
     <w:p>
@@ -2113,23 +2565,21 @@
           <w:ilvl w:val="2"/>
           <w:numId w:val="7"/>
         </w:numPr>
-      </w:pPr>
-      <w:r>
-        <w:t xml:space="preserve"> Actions on different types of events {String</w:t>
-      </w:r>
-      <w:r>
-        <w:t xml:space="preserve">, </w:t>
-      </w:r>
-      <w:hyperlink r:id="rId67" w:tooltip="anonFunction" w:history="1">
-        <w:r>
-          <w:rPr>
-            <w:rStyle w:val="Hyperlink"/>
-          </w:rPr>
-          <w:t>default</w:t>
-        </w:r>
-      </w:hyperlink>
-      <w:r>
-        <w:t>, halt}</w:t>
+        <w:rPr>
+          <w:b/>
+        </w:rPr>
+      </w:pPr>
+      <w:r>
+        <w:rPr>
+          <w:b/>
+        </w:rPr>
+        <w:t>raise wit</w:t>
+      </w:r>
+      <w:r>
+        <w:rPr>
+          <w:b/>
+        </w:rPr>
+        <w:t>h non-constant event expression</w:t>
       </w:r>
     </w:p>
     <w:p>
@@ -2139,528 +2589,38 @@
           <w:ilvl w:val="2"/>
           <w:numId w:val="7"/>
         </w:numPr>
-      </w:pPr>
-      <w:r>
-        <w:t xml:space="preserve"> </w:t>
-      </w:r>
-      <w:r>
-        <w:t>Different types of actions defer, ignore or anon function or named function.</w:t>
-      </w:r>
-    </w:p>
-    <w:p>
-      <w:pPr>
-        <w:pStyle w:val="ListParagraph"/>
-        <w:numPr>
-          <w:ilvl w:val="3"/>
-          <w:numId w:val="7"/>
-        </w:numPr>
-      </w:pPr>
-      <w:r>
-        <w:t>Do decl: action on named function</w:t>
-      </w:r>
-      <w:r>
-        <w:t xml:space="preserve">: </w:t>
-      </w:r>
-      <w:hyperlink r:id="rId68" w:tooltip="Actions_1" w:history="1">
-        <w:r>
-          <w:rPr>
-            <w:rStyle w:val="Hyperlink"/>
-          </w:rPr>
-          <w:t>test1</w:t>
-        </w:r>
-      </w:hyperlink>
-      <w:r>
-        <w:t xml:space="preserve">, </w:t>
-      </w:r>
-      <w:r>
-        <w:t xml:space="preserve"> </w:t>
-      </w:r>
-    </w:p>
-    <w:p>
-      <w:pPr>
-        <w:pStyle w:val="ListParagraph"/>
-        <w:numPr>
-          <w:ilvl w:val="3"/>
-          <w:numId w:val="7"/>
-        </w:numPr>
-        <w:rPr>
-          <w:rStyle w:val="Hyperlink"/>
-          <w:color w:val="auto"/>
-          <w:u w:val="none"/>
-        </w:rPr>
-      </w:pPr>
-      <w:r>
-        <w:t xml:space="preserve">Explicit “defer”: </w:t>
-      </w:r>
-      <w:hyperlink r:id="rId69" w:tooltip="BangaloreToRedmond_Liveness" w:history="1">
-        <w:r>
-          <w:rPr>
-            <w:rStyle w:val="Hyperlink"/>
-          </w:rPr>
-          <w:t>test1</w:t>
-        </w:r>
-      </w:hyperlink>
-    </w:p>
-    <w:p>
-      <w:pPr>
-        <w:pStyle w:val="ListParagraph"/>
-        <w:numPr>
-          <w:ilvl w:val="2"/>
-          <w:numId w:val="7"/>
-        </w:numPr>
-      </w:pPr>
-      <w:r>
-        <w:t xml:space="preserve"> Do declaration: </w:t>
-      </w:r>
-      <w:hyperlink r:id="rId70" w:tooltip="TransDecl_DoDecl" w:history="1">
-        <w:r>
-          <w:rPr>
-            <w:rStyle w:val="Hyperlink"/>
-          </w:rPr>
-          <w:t xml:space="preserve">action </w:t>
-        </w:r>
-        <w:r>
-          <w:rPr>
-            <w:rStyle w:val="Hyperlink"/>
-          </w:rPr>
-          <w:t>on undefined event</w:t>
-        </w:r>
-      </w:hyperlink>
-      <w:r>
-        <w:t xml:space="preserve">,  </w:t>
-      </w:r>
-      <w:hyperlink r:id="rId71" w:tooltip="TransDecl_DoDecl" w:history="1">
-        <w:r>
-          <w:rPr>
-            <w:rStyle w:val="Hyperlink"/>
-          </w:rPr>
-          <w:t xml:space="preserve">transition </w:t>
-        </w:r>
-        <w:r>
-          <w:rPr>
-            <w:rStyle w:val="Hyperlink"/>
-          </w:rPr>
-          <w:t>function</w:t>
-        </w:r>
-        <w:r>
-          <w:rPr>
-            <w:rStyle w:val="Hyperlink"/>
-          </w:rPr>
-          <w:t xml:space="preserve"> not defined</w:t>
-        </w:r>
-      </w:hyperlink>
-      <w:r>
-        <w:t xml:space="preserve">, </w:t>
-      </w:r>
-    </w:p>
-    <w:p>
-      <w:pPr>
-        <w:pStyle w:val="ListParagraph"/>
-        <w:ind w:left="1224"/>
-      </w:pPr>
-      <w:hyperlink r:id="rId72" w:tooltip="TrasnDecl_DoDecl" w:history="1">
-        <w:r>
-          <w:rPr>
-            <w:rStyle w:val="Hyperlink"/>
-          </w:rPr>
-          <w:t>function cannot take arguments</w:t>
-        </w:r>
-      </w:hyperlink>
-    </w:p>
-    <w:p>
-      <w:pPr>
-        <w:pStyle w:val="ListParagraph"/>
-        <w:numPr>
-          <w:ilvl w:val="1"/>
-          <w:numId w:val="7"/>
-        </w:numPr>
-        <w:rPr>
-          <w:b/>
-        </w:rPr>
-      </w:pPr>
-      <w:r>
-        <w:rPr>
-          <w:b/>
-        </w:rPr>
-        <w:t>Annotations in P language</w:t>
-      </w:r>
-    </w:p>
-    <w:p>
-      <w:pPr>
-        <w:pStyle w:val="ListParagraph"/>
-        <w:numPr>
-          <w:ilvl w:val="2"/>
-          <w:numId w:val="7"/>
-        </w:numPr>
-        <w:rPr>
-          <w:b/>
-        </w:rPr>
-      </w:pPr>
-      <w:r>
-        <w:rPr>
-          <w:b/>
-        </w:rPr>
-        <w:t>Zing Annotation for seal/unseal</w:t>
-      </w:r>
-    </w:p>
-    <w:p>
-      <w:pPr>
-        <w:pStyle w:val="ListParagraph"/>
-        <w:numPr>
-          <w:ilvl w:val="2"/>
-          <w:numId w:val="7"/>
-        </w:numPr>
-        <w:rPr>
-          <w:b/>
-        </w:rPr>
-      </w:pPr>
-      <w:r>
-        <w:rPr>
-          <w:b/>
-        </w:rPr>
-        <w:t>Zing Annotation for state coverage information.</w:t>
-      </w:r>
-    </w:p>
-    <w:p>
-      <w:pPr>
-        <w:pStyle w:val="ListParagraph"/>
-        <w:numPr>
-          <w:ilvl w:val="0"/>
-          <w:numId w:val="7"/>
-        </w:numPr>
-      </w:pPr>
-      <w:r>
-        <w:t xml:space="preserve">P Statements </w:t>
-      </w:r>
-    </w:p>
-    <w:p>
-      <w:pPr>
-        <w:pStyle w:val="ListParagraph"/>
-        <w:numPr>
-          <w:ilvl w:val="1"/>
-          <w:numId w:val="7"/>
-        </w:numPr>
-      </w:pPr>
-      <w:r>
-        <w:t xml:space="preserve">Push </w:t>
-      </w:r>
-      <w:r>
-        <w:t xml:space="preserve">and pop </w:t>
-      </w:r>
-      <w:r>
-        <w:t>statement</w:t>
-      </w:r>
-      <w:r>
-        <w:t>s</w:t>
-      </w:r>
-      <w:r>
-        <w:t xml:space="preserve">: </w:t>
-      </w:r>
-    </w:p>
-    <w:p>
-      <w:pPr>
-        <w:pStyle w:val="ListParagraph"/>
-        <w:ind w:left="702"/>
-      </w:pPr>
-      <w:r>
-        <w:t xml:space="preserve">2.1.1. Basic syntax/semantics: </w:t>
-      </w:r>
-      <w:hyperlink r:id="rId73" w:tooltip="Actions_1" w:history="1">
-        <w:r>
-          <w:rPr>
-            <w:rStyle w:val="Hyperlink"/>
-          </w:rPr>
-          <w:t>test1,</w:t>
-        </w:r>
-      </w:hyperlink>
-      <w:r>
-        <w:t xml:space="preserve"> </w:t>
-      </w:r>
-      <w:r>
-        <w:rPr>
-          <w:b/>
-        </w:rPr>
+        <w:rPr>
+          <w:b/>
+        </w:rPr>
+      </w:pPr>
+      <w:r>
+        <w:rPr>
+          <w:b/>
+        </w:rPr>
+        <w:t xml:space="preserve">raise </w:t>
+      </w:r>
+      <w:r>
+        <w:rPr>
+          <w:b/>
+        </w:rPr>
+        <w:t>with constant event expression: raise has NIL payload, raise has non-NIL payload;</w:t>
+      </w:r>
+    </w:p>
+    <w:p>
+      <w:pPr>
+        <w:pStyle w:val="ListParagraph"/>
+        <w:ind w:left="1134"/>
+        <w:rPr>
+          <w:rFonts w:ascii="Consolas" w:hAnsi="Consolas" w:cs="Consolas"/>
+          <w:color w:val="000000"/>
+          <w:sz w:val="19"/>
+          <w:szCs w:val="19"/>
+        </w:rPr>
+      </w:pPr>
+      <w:r>
         <w:t>“</w:t>
       </w:r>
-      <w:r>
-        <w:rPr>
-          <w:rFonts w:ascii="Consolas" w:hAnsi="Consolas" w:cs="Consolas"/>
-          <w:b/>
-          <w:color w:val="000000"/>
-          <w:sz w:val="19"/>
-          <w:szCs w:val="19"/>
-          <w:highlight w:val="white"/>
-        </w:rPr>
-        <w:t>Undeclared state name</w:t>
-      </w:r>
-      <w:r>
-        <w:rPr>
-          <w:rFonts w:ascii="Consolas" w:hAnsi="Consolas" w:cs="Consolas"/>
-          <w:b/>
-          <w:color w:val="000000"/>
-          <w:sz w:val="19"/>
-          <w:szCs w:val="19"/>
-        </w:rPr>
-        <w:t>”</w:t>
-      </w:r>
-    </w:p>
-    <w:p>
-      <w:pPr>
-        <w:pStyle w:val="ListParagraph"/>
-        <w:ind w:left="702"/>
-      </w:pPr>
-      <w:r>
-        <w:t>2.1.2. D</w:t>
-      </w:r>
-      <w:r>
-        <w:t>eferred-by-def</w:t>
-      </w:r>
-      <w:r>
-        <w:t xml:space="preserve">ault semantics: action (“do”) vs transition (“goto”): </w:t>
-      </w:r>
-      <w:hyperlink r:id="rId74" w:tooltip="Actions_2" w:history="1">
-        <w:r>
-          <w:rPr>
-            <w:rStyle w:val="Hyperlink"/>
-          </w:rPr>
-          <w:t>test passes,</w:t>
-        </w:r>
-      </w:hyperlink>
-      <w:r>
-        <w:t xml:space="preserve"> </w:t>
-      </w:r>
-      <w:r>
-        <w:t>test fails</w:t>
-      </w:r>
-      <w:r>
-        <w:t xml:space="preserve"> (</w:t>
-      </w:r>
-      <w:hyperlink r:id="rId75" w:tooltip="Actions_2_fails" w:history="1">
-        <w:r>
-          <w:rPr>
-            <w:rStyle w:val="Hyperlink"/>
-          </w:rPr>
-          <w:t>test1</w:t>
-        </w:r>
-      </w:hyperlink>
-      <w:r>
-        <w:t xml:space="preserve">, </w:t>
-      </w:r>
-      <w:hyperlink r:id="rId76" w:tooltip="Actions_3" w:history="1">
-        <w:r>
-          <w:rPr>
-            <w:rStyle w:val="Hyperlink"/>
-          </w:rPr>
-          <w:t>test2</w:t>
-        </w:r>
-      </w:hyperlink>
-      <w:r>
-        <w:t xml:space="preserve">); </w:t>
-      </w:r>
-      <w:hyperlink r:id="rId77" w:tooltip="Actions_3" w:history="1">
-        <w:r>
-          <w:rPr>
-            <w:rStyle w:val="Hyperlink"/>
-          </w:rPr>
-          <w:t>push with pop</w:t>
-        </w:r>
-      </w:hyperlink>
-    </w:p>
-    <w:p>
-      <w:pPr>
-        <w:pStyle w:val="ListParagraph"/>
-        <w:ind w:left="702"/>
-      </w:pPr>
-      <w:r>
-        <w:t xml:space="preserve">2.1.3. </w:t>
-      </w:r>
-      <w:hyperlink r:id="rId78" w:tooltip="Actions_4" w:history="1">
-        <w:r>
-          <w:rPr>
-            <w:rStyle w:val="Hyperlink"/>
-          </w:rPr>
-          <w:t>Overriding of action handlers by a pushed state</w:t>
-        </w:r>
-      </w:hyperlink>
-    </w:p>
-    <w:p>
-      <w:pPr>
-        <w:pStyle w:val="ListParagraph"/>
-        <w:ind w:left="702"/>
-      </w:pPr>
-      <w:r>
-        <w:t xml:space="preserve">2.1.4. </w:t>
-      </w:r>
-      <w:hyperlink r:id="rId79" w:tooltip="PushStatement_1" w:history="1">
-        <w:r>
-          <w:rPr>
-            <w:rStyle w:val="Hyperlink"/>
-          </w:rPr>
-          <w:t>push and pop statements with if-while control flow</w:t>
-        </w:r>
-      </w:hyperlink>
-    </w:p>
-    <w:p>
-      <w:pPr>
-        <w:pStyle w:val="ListParagraph"/>
-        <w:numPr>
-          <w:ilvl w:val="1"/>
-          <w:numId w:val="7"/>
-        </w:numPr>
-        <w:rPr>
-          <w:rStyle w:val="Hyperlink"/>
-          <w:b/>
-        </w:rPr>
-      </w:pPr>
-      <w:r>
-        <w:fldChar w:fldCharType="begin"/>
-      </w:r>
-      <w:r>
-        <w:instrText>HYPERLINK "../../Tst/RegressionTests/Integration/DynamicError/Actions_1/Actions_1.p" \o "Actions_1"</w:instrText>
-      </w:r>
-      <w:r>
-        <w:fldChar w:fldCharType="separate"/>
-      </w:r>
-      <w:r>
-        <w:rPr>
-          <w:rStyle w:val="Hyperlink"/>
-        </w:rPr>
-        <w:t>Dynamic</w:t>
-      </w:r>
-      <w:r>
-        <w:rPr>
-          <w:rStyle w:val="Hyperlink"/>
-        </w:rPr>
-        <w:t xml:space="preserve"> creation of machines using New; “</w:t>
-      </w:r>
-      <w:r>
-        <w:rPr>
-          <w:rFonts w:ascii="Consolas" w:hAnsi="Consolas" w:cs="Consolas"/>
-          <w:b/>
-          <w:color w:val="000000"/>
-          <w:sz w:val="19"/>
-          <w:szCs w:val="19"/>
-          <w:highlight w:val="white"/>
-        </w:rPr>
-        <w:t>Undeclared machine</w:t>
-      </w:r>
-      <w:r>
-        <w:rPr>
-          <w:rFonts w:ascii="Consolas" w:hAnsi="Consolas" w:cs="Consolas"/>
-          <w:b/>
-          <w:color w:val="000000"/>
-          <w:sz w:val="19"/>
-          <w:szCs w:val="19"/>
-        </w:rPr>
-        <w:t>”</w:t>
-      </w:r>
-    </w:p>
-    <w:p>
-      <w:pPr>
-        <w:pStyle w:val="ListParagraph"/>
-        <w:numPr>
-          <w:ilvl w:val="1"/>
-          <w:numId w:val="7"/>
-        </w:numPr>
-      </w:pPr>
-      <w:r>
-        <w:fldChar w:fldCharType="end"/>
-      </w:r>
-      <w:r>
-        <w:t>Raise Statement</w:t>
-      </w:r>
-      <w:r>
-        <w:t xml:space="preserve">: </w:t>
-      </w:r>
-      <w:hyperlink r:id="rId80" w:tooltip="Actions_1" w:history="1">
-        <w:r>
-          <w:rPr>
-            <w:rStyle w:val="Hyperlink"/>
-          </w:rPr>
-          <w:t>test1</w:t>
-        </w:r>
-      </w:hyperlink>
-      <w:r>
-        <w:t>;</w:t>
-      </w:r>
-      <w:r>
-        <w:t xml:space="preserve">  </w:t>
-      </w:r>
       <w:hyperlink r:id="rId81" w:tooltip="TokenRing_Typos" w:history="1">
-        <w:r>
-          <w:rPr>
-            <w:rStyle w:val="Hyperlink"/>
-          </w:rPr>
-          <w:t>parameter should be an event</w:t>
-        </w:r>
-      </w:hyperlink>
-      <w:r>
-        <w:t xml:space="preserve">; </w:t>
-      </w:r>
-    </w:p>
-    <w:p>
-      <w:pPr>
-        <w:pStyle w:val="ListParagraph"/>
-        <w:numPr>
-          <w:ilvl w:val="2"/>
-          <w:numId w:val="7"/>
-        </w:numPr>
-        <w:rPr>
-          <w:b/>
-        </w:rPr>
-      </w:pPr>
-      <w:r>
-        <w:rPr>
-          <w:b/>
-        </w:rPr>
-        <w:t>raise wit</w:t>
-      </w:r>
-      <w:r>
-        <w:rPr>
-          <w:b/>
-        </w:rPr>
-        <w:t>h non-constant event expression</w:t>
-      </w:r>
-    </w:p>
-    <w:p>
-      <w:pPr>
-        <w:pStyle w:val="ListParagraph"/>
-        <w:numPr>
-          <w:ilvl w:val="2"/>
-          <w:numId w:val="7"/>
-        </w:numPr>
-        <w:rPr>
-          <w:b/>
-        </w:rPr>
-      </w:pPr>
-      <w:r>
-        <w:rPr>
-          <w:b/>
-        </w:rPr>
-        <w:t xml:space="preserve">raise </w:t>
-      </w:r>
-      <w:r>
-        <w:rPr>
-          <w:b/>
-        </w:rPr>
-        <w:t>with constant event expression: raise has NIL payload, raise has non-NIL payload;</w:t>
-      </w:r>
-    </w:p>
-    <w:p>
-      <w:pPr>
-        <w:pStyle w:val="ListParagraph"/>
-        <w:ind w:left="1134"/>
-        <w:rPr>
-          <w:rFonts w:ascii="Consolas" w:hAnsi="Consolas" w:cs="Consolas"/>
-          <w:color w:val="000000"/>
-          <w:sz w:val="19"/>
-          <w:szCs w:val="19"/>
-        </w:rPr>
-      </w:pPr>
-      <w:r>
-        <w:t>“</w:t>
-      </w:r>
-      <w:hyperlink r:id="rId82" w:tooltip="TokenRing_Typos" w:history="1">
         <w:r>
           <w:rPr>
             <w:rStyle w:val="Hyperlink"/>
@@ -2704,7 +2664,7 @@
         </w:rPr>
         <w:t>“</w:t>
       </w:r>
-      <w:hyperlink r:id="rId83" w:tooltip="monitors" w:history="1">
+      <w:hyperlink r:id="rId82" w:tooltip="monitors" w:history="1">
         <w:r>
           <w:rPr>
             <w:rStyle w:val="Hyperlink"/>
@@ -2957,7 +2917,7 @@
         </w:rPr>
         <w:t>“</w:t>
       </w:r>
-      <w:hyperlink r:id="rId84" w:tooltip="TokenRing_Typos" w:history="1">
+      <w:hyperlink r:id="rId83" w:tooltip="TokenRing_Typos" w:history="1">
         <w:r>
           <w:rPr>
             <w:rStyle w:val="Hyperlink"/>
@@ -3051,7 +3011,7 @@
         </w:rPr>
         <w:t xml:space="preserve">: </w:t>
       </w:r>
-      <w:hyperlink r:id="rId85" w:tooltip="sends" w:history="1">
+      <w:hyperlink r:id="rId84" w:tooltip="sends" w:history="1">
         <w:r>
           <w:rPr>
             <w:rStyle w:val="Hyperlink"/>
@@ -3071,7 +3031,7 @@
         </w:rPr>
         <w:t xml:space="preserve">, </w:t>
       </w:r>
-      <w:hyperlink r:id="rId86" w:tooltip="function_Typos" w:history="1">
+      <w:hyperlink r:id="rId85" w:tooltip="function_Typos" w:history="1">
         <w:r>
           <w:rPr>
             <w:rStyle w:val="Hyperlink"/>
@@ -3096,7 +3056,7 @@
           <w:u w:val="none"/>
         </w:rPr>
       </w:pPr>
-      <w:hyperlink r:id="rId87" w:tooltip="Elevator" w:history="1">
+      <w:hyperlink r:id="rId86" w:tooltip="Elevator" w:history="1">
         <w:r>
           <w:rPr>
             <w:rStyle w:val="Hyperlink"/>
@@ -3324,7 +3284,7 @@
         </w:rPr>
         <w:t xml:space="preserve">: </w:t>
       </w:r>
-      <w:hyperlink r:id="rId88" w:tooltip="sends" w:history="1">
+      <w:hyperlink r:id="rId87" w:tooltip="sends" w:history="1">
         <w:r>
           <w:rPr>
             <w:rStyle w:val="Hyperlink"/>
@@ -3373,7 +3333,7 @@
         </w:rPr>
         <w:t xml:space="preserve">”: </w:t>
       </w:r>
-      <w:hyperlink r:id="rId89" w:tooltip="sends" w:history="1">
+      <w:hyperlink r:id="rId88" w:tooltip="sends" w:history="1">
         <w:r>
           <w:rPr>
             <w:rStyle w:val="Hyperlink"/>
@@ -3656,7 +3616,7 @@
       <w:r>
         <w:t xml:space="preserve">: </w:t>
       </w:r>
-      <w:hyperlink r:id="rId90" w:tooltip="Actions_1" w:history="1">
+      <w:hyperlink r:id="rId89" w:tooltip="Actions_1" w:history="1">
         <w:r>
           <w:rPr>
             <w:rStyle w:val="Hyperlink"/>
@@ -3667,7 +3627,7 @@
       <w:r>
         <w:t xml:space="preserve">, two asserts in a row: </w:t>
       </w:r>
-      <w:hyperlink r:id="rId91" w:tooltip="Actions_4" w:history="1">
+      <w:hyperlink r:id="rId90" w:tooltip="Actions_4" w:history="1">
         <w:r>
           <w:rPr>
             <w:rStyle w:val="Hyperlink"/>
@@ -3678,7 +3638,7 @@
       <w:r>
         <w:t xml:space="preserve">, </w:t>
       </w:r>
-      <w:hyperlink r:id="rId92" w:tooltip="PushStatement_1" w:history="1">
+      <w:hyperlink r:id="rId91" w:tooltip="PushStatement_1" w:history="1">
         <w:r>
           <w:rPr>
             <w:rStyle w:val="Hyperlink"/>
@@ -3883,7 +3843,7 @@
         </w:rPr>
         <w:t xml:space="preserve"> </w:t>
       </w:r>
-      <w:hyperlink r:id="rId93" w:tooltip="function" w:history="1">
+      <w:hyperlink r:id="rId92" w:tooltip="function" w:history="1">
         <w:r>
           <w:rPr>
             <w:rStyle w:val="Hyperlink"/>
@@ -3903,7 +3863,7 @@
         </w:rPr>
         <w:t xml:space="preserve">, </w:t>
       </w:r>
-      <w:hyperlink r:id="rId94" w:tooltip="monitors" w:history="1">
+      <w:hyperlink r:id="rId93" w:tooltip="monitors" w:history="1">
         <w:r>
           <w:rPr>
             <w:rStyle w:val="Hyperlink"/>
@@ -3923,7 +3883,7 @@
         </w:rPr>
         <w:t xml:space="preserve">, </w:t>
       </w:r>
-      <w:hyperlink r:id="rId95" w:tooltip="sends" w:history="1">
+      <w:hyperlink r:id="rId94" w:tooltip="sends" w:history="1">
         <w:r>
           <w:rPr>
             <w:rStyle w:val="Hyperlink"/>
@@ -3943,7 +3903,7 @@
         </w:rPr>
         <w:t xml:space="preserve">, </w:t>
       </w:r>
-      <w:hyperlink r:id="rId96" w:tooltip="fields" w:history="1">
+      <w:hyperlink r:id="rId95" w:tooltip="fields" w:history="1">
         <w:r>
           <w:rPr>
             <w:rStyle w:val="Hyperlink"/>
@@ -3972,7 +3932,7 @@
         </w:rPr>
         <w:t xml:space="preserve"> </w:t>
       </w:r>
-      <w:hyperlink r:id="rId97" w:tooltip="nmdType" w:history="1">
+      <w:hyperlink r:id="rId96" w:tooltip="nmdType" w:history="1">
         <w:r>
           <w:rPr>
             <w:rStyle w:val="Hyperlink"/>
@@ -4026,7 +3986,7 @@
           <w:u w:val="none"/>
         </w:rPr>
       </w:pPr>
-      <w:hyperlink r:id="rId98" w:tooltip="lvalues" w:history="1">
+      <w:hyperlink r:id="rId97" w:tooltip="lvalues" w:history="1">
         <w:r>
           <w:rPr>
             <w:rStyle w:val="Hyperlink"/>
@@ -4334,6 +4294,37 @@
           <w:highlight w:val="white"/>
         </w:rPr>
         <w:t>key must be an integer"</w:t>
+      </w:r>
+    </w:p>
+    <w:p>
+      <w:pPr>
+        <w:pStyle w:val="ListParagraph"/>
+        <w:ind w:left="1134"/>
+        <w:rPr>
+          <w:rFonts w:ascii="Consolas" w:hAnsi="Consolas" w:cs="Consolas"/>
+          <w:b/>
+          <w:color w:val="000000"/>
+          <w:sz w:val="19"/>
+          <w:szCs w:val="19"/>
+        </w:rPr>
+      </w:pPr>
+      <w:r>
+        <w:rPr>
+          <w:b/>
+        </w:rPr>
+        <w:tab/>
+        <w:t>“</w:t>
+      </w:r>
+      <w:r>
+        <w:rPr>
+          <w:rFonts w:ascii="Consolas" w:hAnsi="Consolas" w:cs="Consolas"/>
+          <w:b/>
+          <w:color w:val="000000"/>
+          <w:sz w:val="19"/>
+          <w:szCs w:val="19"/>
+          <w:highlight w:val="white"/>
+        </w:rPr>
+        <w:t>value must be a subtype of sequence type"</w:t>
       </w:r>
     </w:p>
     <w:p>
@@ -4365,7 +4356,7 @@
           <w:szCs w:val="19"/>
           <w:highlight w:val="white"/>
         </w:rPr>
-        <w:t>value must be a subtype of sequence type"</w:t>
+        <w:t>key not in the domain of the map"</w:t>
       </w:r>
     </w:p>
     <w:p>
@@ -4373,11 +4364,7 @@
         <w:pStyle w:val="ListParagraph"/>
         <w:ind w:left="1134"/>
         <w:rPr>
-          <w:rFonts w:ascii="Consolas" w:hAnsi="Consolas" w:cs="Consolas"/>
-          <w:b/>
-          <w:color w:val="000000"/>
-          <w:sz w:val="19"/>
-          <w:szCs w:val="19"/>
+          <w:b/>
         </w:rPr>
       </w:pPr>
       <w:r>
@@ -4396,60 +4383,33 @@
           <w:szCs w:val="19"/>
           <w:highlight w:val="white"/>
         </w:rPr>
-        <w:t>key not in the domain of the map"</w:t>
-      </w:r>
-    </w:p>
-    <w:p>
-      <w:pPr>
-        <w:pStyle w:val="ListParagraph"/>
-        <w:ind w:left="1134"/>
-        <w:rPr>
-          <w:b/>
-        </w:rPr>
-      </w:pPr>
-      <w:r>
-        <w:rPr>
-          <w:b/>
-        </w:rPr>
-        <w:tab/>
+        <w:t>value not in the codomain of the map"</w:t>
+      </w:r>
+    </w:p>
+    <w:p>
+      <w:pPr>
+        <w:pStyle w:val="ListParagraph"/>
+        <w:numPr>
+          <w:ilvl w:val="1"/>
+          <w:numId w:val="7"/>
+        </w:numPr>
+      </w:pPr>
+      <w:r>
+        <w:t>Return statement</w:t>
+      </w:r>
+      <w:r>
+        <w:t xml:space="preserve">: </w:t>
+      </w:r>
+    </w:p>
+    <w:p>
+      <w:pPr>
+        <w:pStyle w:val="ListParagraph"/>
+        <w:ind w:left="702"/>
+      </w:pPr>
+      <w:r>
         <w:t>“</w:t>
       </w:r>
-      <w:r>
-        <w:rPr>
-          <w:rFonts w:ascii="Consolas" w:hAnsi="Consolas" w:cs="Consolas"/>
-          <w:b/>
-          <w:color w:val="000000"/>
-          <w:sz w:val="19"/>
-          <w:szCs w:val="19"/>
-          <w:highlight w:val="white"/>
-        </w:rPr>
-        <w:t>value not in the codomain of the map"</w:t>
-      </w:r>
-    </w:p>
-    <w:p>
-      <w:pPr>
-        <w:pStyle w:val="ListParagraph"/>
-        <w:numPr>
-          <w:ilvl w:val="1"/>
-          <w:numId w:val="7"/>
-        </w:numPr>
-      </w:pPr>
-      <w:r>
-        <w:t>Return statement</w:t>
-      </w:r>
-      <w:r>
-        <w:t xml:space="preserve">: </w:t>
-      </w:r>
-    </w:p>
-    <w:p>
-      <w:pPr>
-        <w:pStyle w:val="ListParagraph"/>
-        <w:ind w:left="702"/>
-      </w:pPr>
-      <w:r>
-        <w:t>“</w:t>
-      </w:r>
-      <w:hyperlink r:id="rId99" w:tooltip="function" w:history="1">
+      <w:hyperlink r:id="rId98" w:tooltip="function" w:history="1">
         <w:r>
           <w:rPr>
             <w:rStyle w:val="Hyperlink"/>
@@ -4523,7 +4483,7 @@
         </w:rPr>
         <w:t xml:space="preserve">: </w:t>
       </w:r>
-      <w:hyperlink r:id="rId100" w:tooltip="function" w:history="1">
+      <w:hyperlink r:id="rId99" w:tooltip="function" w:history="1">
         <w:r>
           <w:rPr>
             <w:rStyle w:val="Hyperlink"/>
@@ -4543,7 +4503,7 @@
         </w:rPr>
         <w:t xml:space="preserve">; </w:t>
       </w:r>
-      <w:hyperlink r:id="rId101" w:tooltip="function_Typos" w:history="1">
+      <w:hyperlink r:id="rId100" w:tooltip="function_Typos" w:history="1">
         <w:r>
           <w:rPr>
             <w:rStyle w:val="Hyperlink"/>
@@ -4585,7 +4545,7 @@
           <w:szCs w:val="19"/>
         </w:rPr>
       </w:pPr>
-      <w:hyperlink r:id="rId102" w:tooltip="function" w:history="1">
+      <w:hyperlink r:id="rId101" w:tooltip="function" w:history="1">
         <w:r>
           <w:rPr>
             <w:rStyle w:val="Hyperlink"/>
@@ -4698,7 +4658,7 @@
         </w:rPr>
         <w:t xml:space="preserve">: </w:t>
       </w:r>
-      <w:hyperlink r:id="rId103" w:tooltip="entryExit_1" w:history="1">
+      <w:hyperlink r:id="rId102" w:tooltip="entryExit_1" w:history="1">
         <w:r>
           <w:rPr>
             <w:rStyle w:val="Hyperlink"/>
@@ -4718,7 +4678,7 @@
         </w:rPr>
         <w:t xml:space="preserve">; </w:t>
       </w:r>
-      <w:hyperlink r:id="rId104" w:tooltip="TokenRing_Typos" w:history="1">
+      <w:hyperlink r:id="rId103" w:tooltip="TokenRing_Typos" w:history="1">
         <w:r>
           <w:rPr>
             <w:rStyle w:val="Hyperlink"/>
@@ -4819,7 +4779,7 @@
       <w:r>
         <w:t xml:space="preserve"> This, </w:t>
       </w:r>
-      <w:hyperlink r:id="rId105" w:tooltip="BangaloreToRedmond" w:history="1">
+      <w:hyperlink r:id="rId104" w:tooltip="BangaloreToRedmond" w:history="1">
         <w:r>
           <w:rPr>
             <w:rStyle w:val="Hyperlink"/>
@@ -4827,7 +4787,7 @@
           <w:t>trigger</w:t>
         </w:r>
       </w:hyperlink>
-      <w:hyperlink r:id="rId106" w:tooltip="Actions_1" w:history="1">
+      <w:hyperlink r:id="rId105" w:tooltip="Actions_1" w:history="1">
         <w:r>
           <w:rPr>
             <w:rStyle w:val="Hyperlink"/>
@@ -4883,7 +4843,7 @@
           <w:numId w:val="7"/>
         </w:numPr>
       </w:pPr>
-      <w:hyperlink r:id="rId107" w:tooltip="PushStatement_1" w:history="1">
+      <w:hyperlink r:id="rId106" w:tooltip="PushStatement_1" w:history="1">
         <w:r>
           <w:rPr>
             <w:rStyle w:val="Hyperlink"/>
@@ -4897,7 +4857,7 @@
       <w:r>
         <w:t>(</w:t>
       </w:r>
-      <w:hyperlink r:id="rId108" w:tooltip="TokenRing_Typos" w:history="1">
+      <w:hyperlink r:id="rId107" w:tooltip="TokenRing_Typos" w:history="1">
         <w:r>
           <w:rPr>
             <w:rStyle w:val="Hyperlink"/>
@@ -4944,7 +4904,7 @@
           <w:numId w:val="7"/>
         </w:numPr>
       </w:pPr>
-      <w:hyperlink r:id="rId109" w:tooltip="fields" w:history="1">
+      <w:hyperlink r:id="rId108" w:tooltip="fields" w:history="1">
         <w:r>
           <w:rPr>
             <w:rStyle w:val="Hyperlink"/>
@@ -4988,7 +4948,7 @@
       <w:r>
         <w:t xml:space="preserve"> Cast operator (as</w:t>
       </w:r>
-      <w:hyperlink r:id="rId110" w:tooltip="Actions_1" w:history="1">
+      <w:hyperlink r:id="rId109" w:tooltip="Actions_1" w:history="1">
         <w:r>
           <w:rPr>
             <w:rStyle w:val="Hyperlink"/>
@@ -5020,7 +4980,7 @@
       <w:r>
         <w:t xml:space="preserve"> expressions: </w:t>
       </w:r>
-      <w:hyperlink r:id="rId111" w:tooltip="entryExit_1" w:history="1">
+      <w:hyperlink r:id="rId110" w:tooltip="entryExit_1" w:history="1">
         <w:r>
           <w:rPr>
             <w:rStyle w:val="Hyperlink"/>
@@ -5097,7 +5057,7 @@
       <w:r>
         <w:t xml:space="preserve">: </w:t>
       </w:r>
-      <w:hyperlink r:id="rId112" w:tooltip="function_Typos" w:history="1">
+      <w:hyperlink r:id="rId111" w:tooltip="function_Typos" w:history="1">
         <w:r>
           <w:rPr>
             <w:rStyle w:val="Hyperlink"/>
@@ -5123,7 +5083,7 @@
       <w:r>
         <w:t xml:space="preserve">: </w:t>
       </w:r>
-      <w:hyperlink r:id="rId113" w:tooltip="function" w:history="1">
+      <w:hyperlink r:id="rId112" w:tooltip="function" w:history="1">
         <w:r>
           <w:rPr>
             <w:rStyle w:val="Hyperlink"/>
@@ -5150,22 +5110,75 @@
         <w:rPr>
           <w:b/>
         </w:rPr>
-        <w:t>Passing variables as payloads</w:t>
-      </w:r>
-      <w:r>
-        <w:t xml:space="preserve">: </w:t>
-      </w:r>
-      <w:hyperlink r:id="rId114" w:tooltip="Actions_1" w:history="1">
-        <w:r>
-          <w:rPr>
-            <w:rStyle w:val="Hyperlink"/>
-          </w:rPr>
-          <w:t>“ghost machine” type</w:t>
-        </w:r>
-      </w:hyperlink>
-      <w:r>
-        <w:t>, …</w:t>
-      </w:r>
+        <w:t>Paylod type inference:</w:t>
+      </w:r>
+    </w:p>
+    <w:p>
+      <w:pPr>
+        <w:pStyle w:val="ListParagraph"/>
+        <w:ind w:left="702"/>
+      </w:pPr>
+      <w:r>
+        <w:t xml:space="preserve">“invalid payload type in send”: </w:t>
+      </w:r>
+      <w:hyperlink r:id="rId113" w:tooltip="function_Typos" w:history="1">
+        <w:r>
+          <w:rPr>
+            <w:rStyle w:val="Hyperlink"/>
+          </w:rPr>
+          <w:t>test1</w:t>
+        </w:r>
+      </w:hyperlink>
+      <w:r>
+        <w:t xml:space="preserve">, </w:t>
+      </w:r>
+      <w:hyperlink r:id="rId114" w:tooltip="sends" w:history="1">
+        <w:r>
+          <w:rPr>
+            <w:rStyle w:val="Hyperlink"/>
+          </w:rPr>
+          <w:t>test2</w:t>
+        </w:r>
+      </w:hyperlink>
+    </w:p>
+    <w:p>
+      <w:pPr>
+        <w:pStyle w:val="ListParagraph"/>
+        <w:ind w:left="702"/>
+        <w:rPr>
+          <w:rStyle w:val="Hyperlink"/>
+          <w:color w:val="auto"/>
+          <w:u w:val="none"/>
+        </w:rPr>
+      </w:pPr>
+      <w:r>
+        <w:t>“invalid payload type in monitor</w:t>
+      </w:r>
+      <w:r>
+        <w:t xml:space="preserve"> (cannot send null value)</w:t>
+      </w:r>
+      <w:bookmarkStart w:id="0" w:name="_GoBack"/>
+      <w:bookmarkEnd w:id="0"/>
+      <w:r>
+        <w:t xml:space="preserve">”: </w:t>
+      </w:r>
+      <w:hyperlink r:id="rId115" w:tooltip="sends" w:history="1">
+        <w:r>
+          <w:rPr>
+            <w:rStyle w:val="Hyperlink"/>
+          </w:rPr>
+          <w:t>test1</w:t>
+        </w:r>
+      </w:hyperlink>
+      <w:r>
+        <w:t xml:space="preserve">, </w:t>
+      </w:r>
+    </w:p>
+    <w:p>
+      <w:pPr>
+        <w:pStyle w:val="ListParagraph"/>
+        <w:ind w:left="702"/>
+      </w:pPr>
     </w:p>
     <w:p>
       <w:pPr>
@@ -5404,6 +5417,7 @@
         <w:rPr>
           <w:b/>
         </w:rPr>
+        <w:lastRenderedPageBreak/>
         <w:t>“</w:t>
       </w:r>
       <w:r>
@@ -5471,7 +5485,6 @@
           <w:b/>
           <w:color w:val="000000"/>
         </w:rPr>
-        <w:lastRenderedPageBreak/>
         <w:t>errors:</w:t>
       </w:r>
     </w:p>
@@ -5512,7 +5525,7 @@
         </w:rPr>
         <w:t xml:space="preserve"> (</w:t>
       </w:r>
-      <w:hyperlink r:id="rId115" w:tooltip="fields" w:history="1">
+      <w:hyperlink r:id="rId116" w:tooltip="fields" w:history="1">
         <w:r>
           <w:rPr>
             <w:rStyle w:val="Hyperlink"/>
@@ -5653,7 +5666,7 @@
         </w:rPr>
         <w:t xml:space="preserve"> </w:t>
       </w:r>
-      <w:hyperlink r:id="rId116" w:tooltip="fields" w:history="1">
+      <w:hyperlink r:id="rId117" w:tooltip="fields" w:history="1">
         <w:r>
           <w:rPr>
             <w:rStyle w:val="Hyperlink"/>
@@ -6104,7 +6117,7 @@
         </w:rPr>
         <w:t xml:space="preserve">       </w:t>
       </w:r>
-      <w:hyperlink r:id="rId117" w:tooltip="TokenRing_Typos" w:history="1">
+      <w:hyperlink r:id="rId118" w:tooltip="TokenRing_Typos" w:history="1">
         <w:r>
           <w:rPr>
             <w:rStyle w:val="Hyperlink"/>
@@ -6622,7 +6635,7 @@
         </w:rPr>
         <w:br/>
       </w:r>
-      <w:hyperlink r:id="rId118" w:tooltip="TransDecl_DoDecl" w:history="1">
+      <w:hyperlink r:id="rId119" w:tooltip="TransDecl_DoDecl" w:history="1">
         <w:r>
           <w:rPr>
             <w:rStyle w:val="Hyperlink"/>
@@ -6719,7 +6732,7 @@
         </w:rPr>
         <w:t>“</w:t>
       </w:r>
-      <w:hyperlink r:id="rId119" w:tooltip="function" w:history="1">
+      <w:hyperlink r:id="rId120" w:tooltip="function" w:history="1">
         <w:r>
           <w:rPr>
             <w:rStyle w:val="Hyperlink"/>
@@ -6809,7 +6822,6 @@
           <w:b/>
         </w:rPr>
       </w:pPr>
-      <w:bookmarkStart w:id="0" w:name="_GoBack"/>
       <w:r>
         <w:rPr>
           <w:b/>
@@ -6852,7 +6864,7 @@
         </w:rPr>
         <w:t xml:space="preserve">Transitions &gt; Actions &gt; </w:t>
       </w:r>
-      <w:hyperlink r:id="rId120" w:tooltip="Elevator" w:history="1">
+      <w:hyperlink r:id="rId121" w:tooltip="Elevator" w:history="1">
         <w:r>
           <w:rPr>
             <w:rStyle w:val="Hyperlink"/>
@@ -6867,7 +6879,7 @@
         </w:rPr>
         <w:t xml:space="preserve">, </w:t>
       </w:r>
-      <w:hyperlink r:id="rId121" w:tooltip="Elevator" w:history="1">
+      <w:hyperlink r:id="rId122" w:tooltip="Elevator" w:history="1">
         <w:r>
           <w:rPr>
             <w:rStyle w:val="Hyperlink"/>
@@ -6898,6 +6910,7 @@
         <w:rPr>
           <w:b/>
         </w:rPr>
+        <w:lastRenderedPageBreak/>
         <w:t>No raise, or pop or call in functions.</w:t>
       </w:r>
     </w:p>
@@ -6919,13 +6932,11 @@
         <w:t>Calls should always terminate with a pop.</w:t>
       </w:r>
     </w:p>
-    <w:bookmarkEnd w:id="0"/>
     <w:p>
       <w:pPr>
         <w:pStyle w:val="Heading2"/>
       </w:pPr>
       <w:r>
-        <w:lastRenderedPageBreak/>
         <w:t>Combined Tests</w:t>
       </w:r>
     </w:p>
@@ -7012,7 +7023,7 @@
       <w:r>
         <w:t xml:space="preserve">Re-definition of variables: </w:t>
       </w:r>
-      <w:hyperlink r:id="rId122" w:tooltip="variableType" w:history="1">
+      <w:hyperlink r:id="rId123" w:tooltip="variableType" w:history="1">
         <w:r>
           <w:rPr>
             <w:rStyle w:val="Hyperlink"/>
@@ -9857,7 +9868,7 @@
 </file>
 
 <file path=customXml/itemProps2.xml><?xml version="1.0" encoding="utf-8"?>
-<ds:datastoreItem xmlns:ds="http://schemas.openxmlformats.org/officeDocument/2006/customXml" ds:itemID="{8BF70562-FBB9-47CC-BF0C-FD9A18E05547}">
+<ds:datastoreItem xmlns:ds="http://schemas.openxmlformats.org/officeDocument/2006/customXml" ds:itemID="{A3E6A070-20AD-4C81-A48E-28CA29B73D8E}">
   <ds:schemaRefs>
     <ds:schemaRef ds:uri="http://schemas.openxmlformats.org/officeDocument/2006/bibliography"/>
   </ds:schemaRefs>

</xml_diff>

<commit_message>
semantics regression tests added; docs updated
</commit_message>
<xml_diff>
--- a/Doc/TestDocs/TestingFramework.docx
+++ b/Doc/TestDocs/TestingFramework.docx
@@ -565,8 +565,16 @@
         </w:r>
       </w:hyperlink>
       <w:r>
-        <w:t xml:space="preserve"> (“assert 1”), …</w:t>
-      </w:r>
+        <w:t xml:space="preserve"> (“assert 1”), </w:t>
+      </w:r>
+      <w:hyperlink r:id="rId16" w:tooltip="PushItself" w:history="1">
+        <w:r>
+          <w:rPr>
+            <w:rStyle w:val="Hyperlink"/>
+          </w:rPr>
+          <w:t>test3</w:t>
+        </w:r>
+      </w:hyperlink>
     </w:p>
     <w:p>
       <w:pPr>
@@ -600,7 +608,7 @@
       <w:r>
         <w:t xml:space="preserve">: </w:t>
       </w:r>
-      <w:hyperlink r:id="rId16" w:tooltip="BangaloreToRedmond" w:history="1">
+      <w:hyperlink r:id="rId17" w:tooltip="BangaloreToRedmond" w:history="1">
         <w:r>
           <w:rPr>
             <w:rStyle w:val="Hyperlink"/>
@@ -611,7 +619,7 @@
       <w:r>
         <w:t xml:space="preserve"> (“assert 2”), </w:t>
       </w:r>
-      <w:hyperlink r:id="rId17" w:tooltip="BangaloreToRedmond_Liveness" w:history="1">
+      <w:hyperlink r:id="rId18" w:tooltip="BangaloreToRedmond_Liveness" w:history="1">
         <w:r>
           <w:rPr>
             <w:rStyle w:val="Hyperlink"/>
@@ -633,7 +641,7 @@
           <w:u w:val="none"/>
         </w:rPr>
       </w:pPr>
-      <w:hyperlink r:id="rId18" w:tooltip="PingPong" w:history="1">
+      <w:hyperlink r:id="rId19" w:tooltip="PingPong" w:history="1">
         <w:r>
           <w:rPr>
             <w:rStyle w:val="Hyperlink"/>
@@ -644,7 +652,7 @@
       <w:r>
         <w:t xml:space="preserve"> (“assert 1”), </w:t>
       </w:r>
-      <w:hyperlink r:id="rId19" w:tooltip="PingPongDingDong" w:history="1">
+      <w:hyperlink r:id="rId20" w:tooltip="PingPongDingDong" w:history="1">
         <w:r>
           <w:rPr>
             <w:rStyle w:val="Hyperlink"/>
@@ -658,7 +666,7 @@
       <w:r>
         <w:t xml:space="preserve">, </w:t>
       </w:r>
-      <w:hyperlink r:id="rId20" w:tooltip="Elevator" w:history="1">
+      <w:hyperlink r:id="rId21" w:tooltip="Elevator" w:history="1">
         <w:r>
           <w:rPr>
             <w:rStyle w:val="Hyperlink"/>
@@ -723,7 +731,7 @@
       <w:r>
         <w:t xml:space="preserve">: </w:t>
       </w:r>
-      <w:hyperlink r:id="rId21" w:tooltip="TokenRing" w:history="1">
+      <w:hyperlink r:id="rId22" w:tooltip="TokenRing" w:history="1">
         <w:r>
           <w:rPr>
             <w:rStyle w:val="Hyperlink"/>
@@ -749,7 +757,7 @@
       <w:r>
         <w:t xml:space="preserve"> (</w:t>
       </w:r>
-      <w:hyperlink r:id="rId22" w:tooltip="Actions_1" w:history="1">
+      <w:hyperlink r:id="rId23" w:tooltip="Actions_1" w:history="1">
         <w:r>
           <w:rPr>
             <w:rStyle w:val="Hyperlink"/>
@@ -772,7 +780,7 @@
       <w:r>
         <w:t xml:space="preserve"> (</w:t>
       </w:r>
-      <w:hyperlink r:id="rId23" w:tooltip="Actions_1" w:history="1">
+      <w:hyperlink r:id="rId24" w:tooltip="Actions_1" w:history="1">
         <w:r>
           <w:rPr>
             <w:rStyle w:val="Hyperlink"/>
@@ -783,7 +791,7 @@
       <w:r>
         <w:t xml:space="preserve">, </w:t>
       </w:r>
-      <w:hyperlink r:id="rId24" w:tooltip="TokenRing" w:history="1">
+      <w:hyperlink r:id="rId25" w:tooltip="TokenRing" w:history="1">
         <w:r>
           <w:rPr>
             <w:rStyle w:val="Hyperlink"/>
@@ -803,7 +811,7 @@
       <w:r>
         <w:t xml:space="preserve"> (</w:t>
       </w:r>
-      <w:hyperlink r:id="rId25" w:tooltip="Elevator" w:history="1">
+      <w:hyperlink r:id="rId26" w:tooltip="Elevator" w:history="1">
         <w:r>
           <w:rPr>
             <w:rStyle w:val="Hyperlink"/>
@@ -832,7 +840,7 @@
       <w:r>
         <w:t xml:space="preserve">Start state </w:t>
       </w:r>
-      <w:hyperlink r:id="rId26" w:tooltip="Actions_1" w:history="1">
+      <w:hyperlink r:id="rId27" w:tooltip="Actions_1" w:history="1">
         <w:r>
           <w:rPr>
             <w:rStyle w:val="Hyperlink"/>
@@ -843,7 +851,7 @@
       <w:r>
         <w:t xml:space="preserve"> / </w:t>
       </w:r>
-      <w:hyperlink r:id="rId27" w:tooltip="Duplicates" w:history="1">
+      <w:hyperlink r:id="rId28" w:tooltip="Duplicates" w:history="1">
         <w:r>
           <w:rPr>
             <w:rStyle w:val="Hyperlink"/>
@@ -878,7 +886,7 @@
       <w:r>
         <w:t xml:space="preserve">Hot/cold states: </w:t>
       </w:r>
-      <w:hyperlink r:id="rId28" w:tooltip="PingPongMonitor" w:history="1">
+      <w:hyperlink r:id="rId29" w:tooltip="PingPongMonitor" w:history="1">
         <w:r>
           <w:rPr>
             <w:rStyle w:val="Hyperlink"/>
@@ -912,7 +920,7 @@
       <w:r>
         <w:t xml:space="preserve">: </w:t>
       </w:r>
-      <w:hyperlink r:id="rId29" w:tooltip="monitors" w:history="1">
+      <w:hyperlink r:id="rId30" w:tooltip="monitors" w:history="1">
         <w:r>
           <w:rPr>
             <w:rStyle w:val="Hyperlink"/>
@@ -958,7 +966,7 @@
       <w:r>
         <w:t xml:space="preserve">: </w:t>
       </w:r>
-      <w:hyperlink r:id="rId30" w:tooltip="purity" w:history="1">
+      <w:hyperlink r:id="rId31" w:tooltip="purity" w:history="1">
         <w:r>
           <w:rPr>
             <w:rStyle w:val="Hyperlink"/>
@@ -969,7 +977,7 @@
       <w:r>
         <w:t xml:space="preserve">, </w:t>
       </w:r>
-      <w:hyperlink r:id="rId31" w:tooltip="lvalues" w:history="1">
+      <w:hyperlink r:id="rId32" w:tooltip="lvalues" w:history="1">
         <w:r>
           <w:rPr>
             <w:rStyle w:val="Hyperlink"/>
@@ -980,7 +988,7 @@
       <w:r>
         <w:t xml:space="preserve">, </w:t>
       </w:r>
-      <w:hyperlink r:id="rId32" w:tooltip="fields" w:history="1">
+      <w:hyperlink r:id="rId33" w:tooltip="fields" w:history="1">
         <w:r>
           <w:rPr>
             <w:rStyle w:val="Hyperlink"/>
@@ -1027,7 +1035,7 @@
       <w:r>
         <w:t xml:space="preserve">No start state in machine: </w:t>
       </w:r>
-      <w:hyperlink r:id="rId33" w:tooltip="Duplicates" w:history="1">
+      <w:hyperlink r:id="rId34" w:tooltip="Duplicates" w:history="1">
         <w:r>
           <w:rPr>
             <w:rStyle w:val="Hyperlink"/>
@@ -1038,7 +1046,7 @@
       <w:r>
         <w:t xml:space="preserve">, </w:t>
       </w:r>
-      <w:hyperlink r:id="rId34" w:tooltip="purity" w:history="1">
+      <w:hyperlink r:id="rId35" w:tooltip="purity" w:history="1">
         <w:r>
           <w:rPr>
             <w:rStyle w:val="Hyperlink"/>
@@ -1049,7 +1057,7 @@
       <w:r>
         <w:t xml:space="preserve">, </w:t>
       </w:r>
-      <w:hyperlink r:id="rId35" w:tooltip="lvalues" w:history="1">
+      <w:hyperlink r:id="rId36" w:tooltip="lvalues" w:history="1">
         <w:r>
           <w:rPr>
             <w:rStyle w:val="Hyperlink"/>
@@ -1060,7 +1068,7 @@
       <w:r>
         <w:t xml:space="preserve">, </w:t>
       </w:r>
-      <w:hyperlink r:id="rId36" w:tooltip="fields" w:history="1">
+      <w:hyperlink r:id="rId37" w:tooltip="fields" w:history="1">
         <w:r>
           <w:rPr>
             <w:rStyle w:val="Hyperlink"/>
@@ -1071,7 +1079,7 @@
       <w:r>
         <w:t xml:space="preserve">, </w:t>
       </w:r>
-      <w:hyperlink r:id="rId37" w:tooltip="function_Typos" w:history="1">
+      <w:hyperlink r:id="rId38" w:tooltip="function_Typos" w:history="1">
         <w:r>
           <w:rPr>
             <w:rStyle w:val="Hyperlink"/>
@@ -1136,7 +1144,7 @@
       <w:r>
         <w:t xml:space="preserve"> (</w:t>
       </w:r>
-      <w:hyperlink r:id="rId38" w:tooltip="entryExit_1" w:history="1">
+      <w:hyperlink r:id="rId39" w:tooltip="entryExit_1" w:history="1">
         <w:r>
           <w:rPr>
             <w:rStyle w:val="Hyperlink"/>
@@ -1147,7 +1155,7 @@
       <w:r>
         <w:t xml:space="preserve">, </w:t>
       </w:r>
-      <w:hyperlink r:id="rId39" w:tooltip="monitors" w:history="1">
+      <w:hyperlink r:id="rId40" w:tooltip="monitors" w:history="1">
         <w:r>
           <w:rPr>
             <w:rStyle w:val="Hyperlink"/>
@@ -1167,7 +1175,7 @@
           <w:numId w:val="7"/>
         </w:numPr>
       </w:pPr>
-      <w:hyperlink r:id="rId40" w:tooltip="function" w:history="1">
+      <w:hyperlink r:id="rId41" w:tooltip="function" w:history="1">
         <w:r>
           <w:rPr>
             <w:rStyle w:val="Hyperlink"/>
@@ -1187,7 +1195,7 @@
       <w:r>
         <w:t xml:space="preserve"> </w:t>
       </w:r>
-      <w:hyperlink r:id="rId41" w:tooltip="function_Typos" w:history="1">
+      <w:hyperlink r:id="rId42" w:tooltip="function_Typos" w:history="1">
         <w:r>
           <w:rPr>
             <w:rStyle w:val="Hyperlink"/>
@@ -1215,7 +1223,7 @@
       <w:r>
         <w:t xml:space="preserve">: </w:t>
       </w:r>
-      <w:hyperlink r:id="rId42" w:tooltip="lvalues.p" w:history="1">
+      <w:hyperlink r:id="rId43" w:tooltip="lvalues.p" w:history="1">
         <w:r>
           <w:rPr>
             <w:rStyle w:val="Hyperlink"/>
@@ -1226,7 +1234,7 @@
       <w:r>
         <w:t xml:space="preserve">, </w:t>
       </w:r>
-      <w:hyperlink r:id="rId43" w:tooltip="purity.p" w:history="1">
+      <w:hyperlink r:id="rId44" w:tooltip="purity.p" w:history="1">
         <w:r>
           <w:rPr>
             <w:rStyle w:val="Hyperlink"/>
@@ -1252,7 +1260,7 @@
       <w:r>
         <w:t xml:space="preserve"> Types of formal and actual parameters: </w:t>
       </w:r>
-      <w:hyperlink r:id="rId44" w:tooltip="functionAny" w:history="1">
+      <w:hyperlink r:id="rId45" w:tooltip="functionAny" w:history="1">
         <w:r>
           <w:rPr>
             <w:rStyle w:val="Hyperlink"/>
@@ -1293,7 +1301,7 @@
       <w:r>
         <w:t xml:space="preserve">: </w:t>
       </w:r>
-      <w:hyperlink r:id="rId45" w:tooltip="function" w:history="1">
+      <w:hyperlink r:id="rId46" w:tooltip="function" w:history="1">
         <w:r>
           <w:rPr>
             <w:rStyle w:val="Hyperlink"/>
@@ -1331,7 +1339,7 @@
       <w:r>
         <w:t xml:space="preserve">: </w:t>
       </w:r>
-      <w:hyperlink r:id="rId46" w:tooltip="entryExit_2" w:history="1">
+      <w:hyperlink r:id="rId47" w:tooltip="entryExit_2" w:history="1">
         <w:r>
           <w:rPr>
             <w:rStyle w:val="Hyperlink"/>
@@ -1351,7 +1359,7 @@
       <w:r>
         <w:t xml:space="preserve"> Undefined function:  </w:t>
       </w:r>
-      <w:hyperlink r:id="rId47" w:tooltip="entryExit_2" w:history="1">
+      <w:hyperlink r:id="rId48" w:tooltip="entryExit_2" w:history="1">
         <w:r>
           <w:rPr>
             <w:rStyle w:val="Hyperlink"/>
@@ -1386,7 +1394,7 @@
         </w:rPr>
         <w:t xml:space="preserve"> </w:t>
       </w:r>
-      <w:hyperlink r:id="rId48" w:tooltip="entryExit_2" w:history="1">
+      <w:hyperlink r:id="rId49" w:tooltip="entryExit_2" w:history="1">
         <w:r>
           <w:rPr>
             <w:rStyle w:val="Hyperlink"/>
@@ -1419,7 +1427,7 @@
       <w:r>
         <w:t xml:space="preserve"> </w:t>
       </w:r>
-      <w:hyperlink r:id="rId49" w:tooltip="Elevator" w:history="1">
+      <w:hyperlink r:id="rId50" w:tooltip="Elevator" w:history="1">
         <w:r>
           <w:rPr>
             <w:rStyle w:val="Hyperlink"/>
@@ -1439,7 +1447,7 @@
       <w:r>
         <w:t xml:space="preserve"> Groups of states</w:t>
       </w:r>
-      <w:hyperlink r:id="rId50" w:tooltip="Groups" w:history="1">
+      <w:hyperlink r:id="rId51" w:tooltip="Groups" w:history="1">
         <w:r>
           <w:rPr>
             <w:rStyle w:val="Hyperlink"/>
@@ -1471,7 +1479,7 @@
           <w:numId w:val="7"/>
         </w:numPr>
       </w:pPr>
-      <w:hyperlink r:id="rId51" w:tooltip="monitors" w:history="1">
+      <w:hyperlink r:id="rId52" w:tooltip="monitors" w:history="1">
         <w:r>
           <w:rPr>
             <w:rStyle w:val="Hyperlink"/>
@@ -1522,30 +1530,94 @@
       <w:r>
         <w:t xml:space="preserve">Exit actions: </w:t>
       </w:r>
-      <w:hyperlink r:id="rId52" w:tooltip="AlonBug_fails" w:history="1">
-        <w:r>
-          <w:rPr>
-            <w:rStyle w:val="Hyperlink"/>
-          </w:rPr>
-          <w:t>exit actions are executed before "goto" transition,</w:t>
-        </w:r>
-      </w:hyperlink>
     </w:p>
     <w:p>
       <w:pPr>
         <w:pStyle w:val="ListParagraph"/>
         <w:ind w:left="1728"/>
+        <w:rPr>
+          <w:color w:val="0070C0"/>
+          <w:u w:val="single"/>
+        </w:rPr>
       </w:pPr>
       <w:r>
         <w:t xml:space="preserve">        </w:t>
       </w:r>
       <w:r>
+        <w:t>exit actions are ex</w:t>
+      </w:r>
+      <w:r>
+        <w:t>ecuted before "goto" transition:</w:t>
+      </w:r>
+    </w:p>
+    <w:p>
+      <w:pPr>
+        <w:pStyle w:val="ListParagraph"/>
+        <w:ind w:left="2880"/>
+      </w:pPr>
+      <w:hyperlink r:id="rId53" w:tooltip="AlonBug_fails" w:history="1">
+        <w:r>
+          <w:rPr>
+            <w:rStyle w:val="Hyperlink"/>
+          </w:rPr>
+          <w:t>test1</w:t>
+        </w:r>
+      </w:hyperlink>
+      <w:r>
+        <w:t>, test2</w:t>
+      </w:r>
+    </w:p>
+    <w:p>
+      <w:pPr>
+        <w:pStyle w:val="ListParagraph"/>
+        <w:ind w:left="2160"/>
+        <w:rPr>
+          <w:b/>
+        </w:rPr>
+      </w:pPr>
+      <w:r>
+        <w:rPr>
+          <w:b/>
+        </w:rPr>
+        <w:t>exit actions are executed upon explicit pop</w:t>
+      </w:r>
+    </w:p>
+    <w:p>
+      <w:pPr>
+        <w:pStyle w:val="ListParagraph"/>
+        <w:ind w:left="2160"/>
+        <w:rPr>
+          <w:b/>
+        </w:rPr>
+      </w:pPr>
+      <w:r>
+        <w:rPr>
+          <w:b/>
+        </w:rPr>
+        <w:t>exit actions are executed upon implicit pop</w:t>
+      </w:r>
+      <w:r>
+        <w:rPr>
+          <w:b/>
+        </w:rPr>
+        <w:t xml:space="preserve">        </w:t>
+      </w:r>
+    </w:p>
+    <w:p>
+      <w:pPr>
+        <w:pStyle w:val="ListParagraph"/>
+        <w:ind w:left="2160"/>
+        <w:rPr>
+          <w:b/>
+        </w:rPr>
+      </w:pPr>
+      <w:r>
         <w:t>exit actions are not executed</w:t>
       </w:r>
       <w:r>
         <w:t xml:space="preserve">: </w:t>
       </w:r>
-      <w:hyperlink r:id="rId53" w:tooltip="AlonBug.p" w:history="1">
+      <w:hyperlink r:id="rId54" w:tooltip="AlonBug.p" w:history="1">
         <w:r>
           <w:rPr>
             <w:rStyle w:val="Hyperlink"/>
@@ -1554,7 +1626,21 @@
         </w:r>
       </w:hyperlink>
       <w:r>
-        <w:t>, …</w:t>
+        <w:rPr>
+          <w:rStyle w:val="Hyperlink"/>
+        </w:rPr>
+        <w:t xml:space="preserve">; </w:t>
+      </w:r>
+      <w:hyperlink r:id="rId55" w:tooltip="SendInExitNotExecuted" w:history="1">
+        <w:r>
+          <w:rPr>
+            <w:rStyle w:val="Hyperlink"/>
+          </w:rPr>
+          <w:t>test2;</w:t>
+        </w:r>
+      </w:hyperlink>
+      <w:r>
+        <w:t xml:space="preserve">  </w:t>
       </w:r>
     </w:p>
     <w:p>
@@ -1655,7 +1741,7 @@
       <w:r>
         <w:t xml:space="preserve">: </w:t>
       </w:r>
-      <w:hyperlink r:id="rId54" w:tooltip="Actions_1" w:history="1">
+      <w:hyperlink r:id="rId56" w:tooltip="Actions_1" w:history="1">
         <w:r>
           <w:rPr>
             <w:rStyle w:val="Hyperlink"/>
@@ -1666,7 +1752,7 @@
       <w:r>
         <w:t xml:space="preserve">, </w:t>
       </w:r>
-      <w:hyperlink r:id="rId55" w:tooltip="TransDecl_DoDecl" w:history="1">
+      <w:hyperlink r:id="rId57" w:tooltip="TransDecl_DoDecl" w:history="1">
         <w:r>
           <w:rPr>
             <w:rStyle w:val="Hyperlink"/>
@@ -1686,7 +1772,7 @@
       <w:r>
         <w:t xml:space="preserve">        Goto with action: </w:t>
       </w:r>
-      <w:hyperlink r:id="rId56" w:tooltip="TransDecl_DoDecl" w:history="1">
+      <w:hyperlink r:id="rId58" w:tooltip="TransDecl_DoDecl" w:history="1">
         <w:r>
           <w:rPr>
             <w:rStyle w:val="Hyperlink"/>
@@ -1712,7 +1798,7 @@
       <w:r>
         <w:t xml:space="preserve">        </w:t>
       </w:r>
-      <w:hyperlink r:id="rId57" w:tooltip="TransDecl_DoDecl" w:history="1">
+      <w:hyperlink r:id="rId59" w:tooltip="TransDecl_DoDecl" w:history="1">
         <w:r>
           <w:rPr>
             <w:rStyle w:val="Hyperlink"/>
@@ -1723,7 +1809,7 @@
       <w:r>
         <w:t xml:space="preserve">,  </w:t>
       </w:r>
-      <w:hyperlink r:id="rId58" w:tooltip="Push_Pop_1" w:history="1">
+      <w:hyperlink r:id="rId60" w:tooltip="Push_Pop_1" w:history="1">
         <w:r>
           <w:rPr>
             <w:rStyle w:val="Hyperlink"/>
@@ -1746,7 +1832,7 @@
       <w:r>
         <w:t xml:space="preserve">Push transition: </w:t>
       </w:r>
-      <w:hyperlink r:id="rId59" w:tooltip="Actions_4" w:history="1">
+      <w:hyperlink r:id="rId61" w:tooltip="Actions_4" w:history="1">
         <w:r>
           <w:rPr>
             <w:rStyle w:val="Hyperlink"/>
@@ -1766,7 +1852,7 @@
           <w:rStyle w:val="Hyperlink"/>
         </w:rPr>
       </w:pPr>
-      <w:hyperlink r:id="rId60" w:tooltip="Actions_5" w:history="1">
+      <w:hyperlink r:id="rId62" w:tooltip="Actions_5" w:history="1">
         <w:r>
           <w:rPr>
             <w:rStyle w:val="Hyperlink"/>
@@ -1777,7 +1863,7 @@
       <w:r>
         <w:t xml:space="preserve">; </w:t>
       </w:r>
-      <w:hyperlink r:id="rId61" w:tooltip="Actions_5" w:history="1">
+      <w:hyperlink r:id="rId63" w:tooltip="Actions_5" w:history="1">
         <w:r>
           <w:rPr>
             <w:rStyle w:val="Hyperlink"/>
@@ -1803,7 +1889,7 @@
       <w:r>
         <w:t xml:space="preserve">  </w:t>
       </w:r>
-      <w:hyperlink r:id="rId62" w:tooltip="Actions_6" w:history="1">
+      <w:hyperlink r:id="rId64" w:tooltip="Actions_6" w:history="1">
         <w:r>
           <w:rPr>
             <w:rStyle w:val="Hyperlink"/>
@@ -1879,7 +1965,7 @@
       <w:r>
         <w:t>goto transition (</w:t>
       </w:r>
-      <w:hyperlink r:id="rId63" w:tooltip="anonFunction" w:history="1">
+      <w:hyperlink r:id="rId65" w:tooltip="anonFunction" w:history="1">
         <w:r>
           <w:rPr>
             <w:rStyle w:val="Hyperlink"/>
@@ -1902,7 +1988,7 @@
       <w:r>
         <w:t xml:space="preserve">, </w:t>
       </w:r>
-      <w:hyperlink r:id="rId64" w:tooltip="TransDecl_DoDecl" w:history="1">
+      <w:hyperlink r:id="rId66" w:tooltip="TransDecl_DoDecl" w:history="1">
         <w:r>
           <w:rPr>
             <w:rStyle w:val="Hyperlink"/>
@@ -1995,22 +2081,19 @@
           <w:ilvl w:val="2"/>
           <w:numId w:val="7"/>
         </w:numPr>
-      </w:pPr>
-      <w:r>
-        <w:rPr>
-          <w:rStyle w:val="Hyperlink"/>
-          <w:b/>
-          <w:u w:val="none"/>
-        </w:rPr>
-        <w:t xml:space="preserve"> </w:t>
-      </w:r>
-      <w:r>
         <w:rPr>
           <w:rStyle w:val="Hyperlink"/>
           <w:color w:val="auto"/>
           <w:u w:val="none"/>
         </w:rPr>
-        <w:t>Function as action in transition cannot take arguments:</w:t>
+      </w:pPr>
+      <w:r>
+        <w:rPr>
+          <w:rStyle w:val="Hyperlink"/>
+          <w:b/>
+          <w:u w:val="none"/>
+        </w:rPr>
+        <w:t xml:space="preserve"> </w:t>
       </w:r>
       <w:r>
         <w:rPr>
@@ -2018,141 +2101,231 @@
           <w:color w:val="auto"/>
           <w:u w:val="none"/>
         </w:rPr>
-        <w:t xml:space="preserve"> goto transition (</w:t>
-      </w:r>
-      <w:hyperlink r:id="rId65" w:tooltip="TransDecl_DoDecl" w:history="1">
-        <w:r>
-          <w:rPr>
-            <w:rStyle w:val="Hyperlink"/>
-          </w:rPr>
-          <w:t>test1</w:t>
-        </w:r>
-      </w:hyperlink>
+        <w:t>Function as action in transition cannot take arguments:</w:t>
+      </w:r>
       <w:r>
         <w:rPr>
           <w:rStyle w:val="Hyperlink"/>
           <w:color w:val="auto"/>
           <w:u w:val="none"/>
         </w:rPr>
-        <w:t xml:space="preserve">); </w:t>
-      </w:r>
-      <w:r>
-        <w:rPr>
-          <w:rStyle w:val="Hyperlink"/>
-          <w:b/>
-          <w:color w:val="auto"/>
-          <w:u w:val="none"/>
-        </w:rPr>
-        <w:t>push transition</w:t>
-      </w:r>
+        <w:t xml:space="preserve"> goto transition (</w:t>
+      </w:r>
+      <w:hyperlink r:id="rId67" w:tooltip="TransDecl_DoDecl" w:history="1">
+        <w:r>
+          <w:rPr>
+            <w:rStyle w:val="Hyperlink"/>
+          </w:rPr>
+          <w:t>test1</w:t>
+        </w:r>
+      </w:hyperlink>
       <w:r>
         <w:rPr>
           <w:rStyle w:val="Hyperlink"/>
           <w:color w:val="auto"/>
           <w:u w:val="none"/>
         </w:rPr>
-        <w:t xml:space="preserve"> </w:t>
-      </w:r>
-    </w:p>
-    <w:p>
-      <w:pPr>
-        <w:pStyle w:val="ListParagraph"/>
-        <w:numPr>
-          <w:ilvl w:val="1"/>
-          <w:numId w:val="7"/>
-        </w:numPr>
-      </w:pPr>
-      <w:r>
-        <w:t>Do Declaration</w:t>
-      </w:r>
-    </w:p>
-    <w:p>
-      <w:pPr>
-        <w:pStyle w:val="ListParagraph"/>
-        <w:numPr>
-          <w:ilvl w:val="2"/>
-          <w:numId w:val="7"/>
-        </w:numPr>
-      </w:pPr>
-      <w:r>
-        <w:t xml:space="preserve"> Actions on different types of events {String</w:t>
-      </w:r>
-      <w:r>
-        <w:t xml:space="preserve">, </w:t>
-      </w:r>
-      <w:hyperlink r:id="rId66" w:tooltip="anonFunction" w:history="1">
-        <w:r>
-          <w:rPr>
-            <w:rStyle w:val="Hyperlink"/>
-          </w:rPr>
-          <w:t>default</w:t>
-        </w:r>
-      </w:hyperlink>
-      <w:r>
-        <w:t>, halt}</w:t>
-      </w:r>
-    </w:p>
-    <w:p>
-      <w:pPr>
-        <w:pStyle w:val="ListParagraph"/>
-        <w:numPr>
-          <w:ilvl w:val="2"/>
-          <w:numId w:val="7"/>
-        </w:numPr>
-      </w:pPr>
-      <w:r>
-        <w:t xml:space="preserve"> </w:t>
-      </w:r>
-      <w:r>
-        <w:t>Different types of actions defer, ignore or anon function or named function.</w:t>
-      </w:r>
-    </w:p>
-    <w:p>
-      <w:pPr>
-        <w:pStyle w:val="ListParagraph"/>
-        <w:numPr>
-          <w:ilvl w:val="3"/>
-          <w:numId w:val="7"/>
-        </w:numPr>
-      </w:pPr>
-      <w:r>
-        <w:t>Do decl: action on named function</w:t>
-      </w:r>
-      <w:r>
-        <w:t xml:space="preserve">: </w:t>
-      </w:r>
-      <w:hyperlink r:id="rId67" w:tooltip="Actions_1" w:history="1">
-        <w:r>
-          <w:rPr>
-            <w:rStyle w:val="Hyperlink"/>
-          </w:rPr>
-          <w:t>test1</w:t>
-        </w:r>
-      </w:hyperlink>
-      <w:r>
-        <w:t xml:space="preserve">, </w:t>
-      </w:r>
-      <w:r>
-        <w:t xml:space="preserve"> </w:t>
-      </w:r>
-    </w:p>
-    <w:p>
-      <w:pPr>
-        <w:pStyle w:val="ListParagraph"/>
-        <w:numPr>
-          <w:ilvl w:val="3"/>
-          <w:numId w:val="7"/>
-        </w:numPr>
+        <w:t xml:space="preserve">); </w:t>
+      </w:r>
+      <w:r>
+        <w:rPr>
+          <w:rStyle w:val="Hyperlink"/>
+          <w:b/>
+          <w:color w:val="auto"/>
+          <w:u w:val="none"/>
+        </w:rPr>
+        <w:t>push transition</w:t>
+      </w:r>
+      <w:r>
         <w:rPr>
           <w:rStyle w:val="Hyperlink"/>
           <w:color w:val="auto"/>
           <w:u w:val="none"/>
         </w:rPr>
+        <w:t xml:space="preserve"> </w:t>
+      </w:r>
+    </w:p>
+    <w:p>
+      <w:pPr>
+        <w:pStyle w:val="ListParagraph"/>
+        <w:numPr>
+          <w:ilvl w:val="2"/>
+          <w:numId w:val="7"/>
+        </w:numPr>
+        <w:rPr>
+          <w:b/>
+        </w:rPr>
+      </w:pPr>
+      <w:r>
+        <w:rPr>
+          <w:rStyle w:val="Hyperlink"/>
+          <w:b/>
+          <w:u w:val="none"/>
+        </w:rPr>
+        <w:t xml:space="preserve"> </w:t>
+      </w:r>
+      <w:r>
+        <w:rPr>
+          <w:rStyle w:val="Hyperlink"/>
+          <w:b/>
+          <w:color w:val="auto"/>
+          <w:u w:val="none"/>
+        </w:rPr>
+        <w:t>“default” event</w:t>
+      </w:r>
+    </w:p>
+    <w:p>
+      <w:pPr>
+        <w:pStyle w:val="ListParagraph"/>
+        <w:numPr>
+          <w:ilvl w:val="2"/>
+          <w:numId w:val="7"/>
+        </w:numPr>
+        <w:rPr>
+          <w:b/>
+        </w:rPr>
+      </w:pPr>
+      <w:r>
+        <w:rPr>
+          <w:b/>
+        </w:rPr>
+        <w:t xml:space="preserve"> “halt” event</w:t>
+      </w:r>
+      <w:r>
+        <w:rPr>
+          <w:b/>
+        </w:rPr>
+        <w:t xml:space="preserve">: </w:t>
+      </w:r>
+    </w:p>
+    <w:p>
+      <w:pPr>
+        <w:pStyle w:val="ListParagraph"/>
+        <w:ind w:left="1224"/>
+      </w:pPr>
+      <w:r>
+        <w:t xml:space="preserve">no “unhandled exception” for unhandled “halt”: </w:t>
+      </w:r>
+      <w:hyperlink r:id="rId68" w:tooltip="SendInExitUnhandledHalt" w:history="1">
+        <w:r>
+          <w:rPr>
+            <w:rStyle w:val="Hyperlink"/>
+          </w:rPr>
+          <w:t>te</w:t>
+        </w:r>
+        <w:r>
+          <w:rPr>
+            <w:rStyle w:val="Hyperlink"/>
+          </w:rPr>
+          <w:t>s</w:t>
+        </w:r>
+        <w:r>
+          <w:rPr>
+            <w:rStyle w:val="Hyperlink"/>
+          </w:rPr>
+          <w:t>t1</w:t>
+        </w:r>
+      </w:hyperlink>
+    </w:p>
+    <w:p>
+      <w:pPr>
+        <w:pStyle w:val="ListParagraph"/>
+        <w:numPr>
+          <w:ilvl w:val="1"/>
+          <w:numId w:val="7"/>
+        </w:numPr>
+      </w:pPr>
+      <w:r>
+        <w:t>Do Declaration</w:t>
+      </w:r>
+    </w:p>
+    <w:p>
+      <w:pPr>
+        <w:pStyle w:val="ListParagraph"/>
+        <w:numPr>
+          <w:ilvl w:val="2"/>
+          <w:numId w:val="7"/>
+        </w:numPr>
+      </w:pPr>
+      <w:r>
+        <w:t xml:space="preserve"> Actions on different types of events {String</w:t>
+      </w:r>
+      <w:r>
+        <w:t xml:space="preserve">, </w:t>
+      </w:r>
+      <w:hyperlink r:id="rId69" w:tooltip="anonFunction" w:history="1">
+        <w:r>
+          <w:rPr>
+            <w:rStyle w:val="Hyperlink"/>
+          </w:rPr>
+          <w:t>default</w:t>
+        </w:r>
+      </w:hyperlink>
+      <w:r>
+        <w:t>, halt}</w:t>
+      </w:r>
+    </w:p>
+    <w:p>
+      <w:pPr>
+        <w:pStyle w:val="ListParagraph"/>
+        <w:numPr>
+          <w:ilvl w:val="2"/>
+          <w:numId w:val="7"/>
+        </w:numPr>
+      </w:pPr>
+      <w:r>
+        <w:t xml:space="preserve"> </w:t>
+      </w:r>
+      <w:r>
+        <w:t>Different types of actions defer, ignore or anon function or named function.</w:t>
+      </w:r>
+    </w:p>
+    <w:p>
+      <w:pPr>
+        <w:pStyle w:val="ListParagraph"/>
+        <w:numPr>
+          <w:ilvl w:val="3"/>
+          <w:numId w:val="7"/>
+        </w:numPr>
+      </w:pPr>
+      <w:r>
+        <w:t>Do decl: action on named function</w:t>
+      </w:r>
+      <w:r>
+        <w:t xml:space="preserve">: </w:t>
+      </w:r>
+      <w:hyperlink r:id="rId70" w:tooltip="Actions_1" w:history="1">
+        <w:r>
+          <w:rPr>
+            <w:rStyle w:val="Hyperlink"/>
+          </w:rPr>
+          <w:t>test1</w:t>
+        </w:r>
+      </w:hyperlink>
+      <w:r>
+        <w:t xml:space="preserve">, </w:t>
+      </w:r>
+      <w:r>
+        <w:t xml:space="preserve"> </w:t>
+      </w:r>
+    </w:p>
+    <w:p>
+      <w:pPr>
+        <w:pStyle w:val="ListParagraph"/>
+        <w:numPr>
+          <w:ilvl w:val="3"/>
+          <w:numId w:val="7"/>
+        </w:numPr>
+        <w:rPr>
+          <w:rStyle w:val="Hyperlink"/>
+          <w:color w:val="auto"/>
+          <w:u w:val="none"/>
+        </w:rPr>
       </w:pPr>
       <w:r>
         <w:t xml:space="preserve">Explicit “defer”: </w:t>
       </w:r>
-      <w:hyperlink r:id="rId68" w:tooltip="BangaloreToRedmond_Liveness" w:history="1">
+      <w:hyperlink r:id="rId71" w:tooltip="BangaloreToRedmond_Liveness" w:history="1">
         <w:r>
           <w:rPr>
             <w:rStyle w:val="Hyperlink"/>
@@ -2172,7 +2345,7 @@
       <w:r>
         <w:t xml:space="preserve"> Do declaration: </w:t>
       </w:r>
-      <w:hyperlink r:id="rId69" w:tooltip="TransDecl_DoDecl" w:history="1">
+      <w:hyperlink r:id="rId72" w:tooltip="TransDecl_DoDecl" w:history="1">
         <w:r>
           <w:rPr>
             <w:rStyle w:val="Hyperlink"/>
@@ -2189,7 +2362,7 @@
       <w:r>
         <w:t xml:space="preserve">,  </w:t>
       </w:r>
-      <w:hyperlink r:id="rId70" w:tooltip="TransDecl_DoDecl" w:history="1">
+      <w:hyperlink r:id="rId73" w:tooltip="TransDecl_DoDecl" w:history="1">
         <w:r>
           <w:rPr>
             <w:rStyle w:val="Hyperlink"/>
@@ -2218,7 +2391,7 @@
         <w:pStyle w:val="ListParagraph"/>
         <w:ind w:left="1224"/>
       </w:pPr>
-      <w:hyperlink r:id="rId71" w:tooltip="TrasnDecl_DoDecl" w:history="1">
+      <w:hyperlink r:id="rId74" w:tooltip="TrasnDecl_DoDecl" w:history="1">
         <w:r>
           <w:rPr>
             <w:rStyle w:val="Hyperlink"/>
@@ -2325,7 +2498,7 @@
       <w:r>
         <w:t xml:space="preserve">2.1.1. Basic syntax/semantics: </w:t>
       </w:r>
-      <w:hyperlink r:id="rId72" w:tooltip="Actions_1" w:history="1">
+      <w:hyperlink r:id="rId75" w:tooltip="Actions_1" w:history="1">
         <w:r>
           <w:rPr>
             <w:rStyle w:val="Hyperlink"/>
@@ -2378,7 +2551,7 @@
       <w:r>
         <w:t xml:space="preserve">ault semantics: action (“do”) vs transition (“goto”): </w:t>
       </w:r>
-      <w:hyperlink r:id="rId73" w:tooltip="Actions_2" w:history="1">
+      <w:hyperlink r:id="rId76" w:tooltip="Actions_2" w:history="1">
         <w:r>
           <w:rPr>
             <w:rStyle w:val="Hyperlink"/>
@@ -2395,7 +2568,7 @@
       <w:r>
         <w:t xml:space="preserve"> (</w:t>
       </w:r>
-      <w:hyperlink r:id="rId74" w:tooltip="Actions_2_fails" w:history="1">
+      <w:hyperlink r:id="rId77" w:tooltip="Actions_2_fails" w:history="1">
         <w:r>
           <w:rPr>
             <w:rStyle w:val="Hyperlink"/>
@@ -2406,7 +2579,7 @@
       <w:r>
         <w:t xml:space="preserve">, </w:t>
       </w:r>
-      <w:hyperlink r:id="rId75" w:tooltip="Actions_3" w:history="1">
+      <w:hyperlink r:id="rId78" w:tooltip="Actions_3" w:history="1">
         <w:r>
           <w:rPr>
             <w:rStyle w:val="Hyperlink"/>
@@ -2417,7 +2590,7 @@
       <w:r>
         <w:t xml:space="preserve">); </w:t>
       </w:r>
-      <w:hyperlink r:id="rId76" w:tooltip="Actions_3" w:history="1">
+      <w:hyperlink r:id="rId79" w:tooltip="Actions_3" w:history="1">
         <w:r>
           <w:rPr>
             <w:rStyle w:val="Hyperlink"/>
@@ -2434,7 +2607,7 @@
       <w:r>
         <w:t xml:space="preserve">2.1.3. </w:t>
       </w:r>
-      <w:hyperlink r:id="rId77" w:tooltip="Actions_4" w:history="1">
+      <w:hyperlink r:id="rId80" w:tooltip="Actions_4" w:history="1">
         <w:r>
           <w:rPr>
             <w:rStyle w:val="Hyperlink"/>
@@ -2451,7 +2624,7 @@
       <w:r>
         <w:t xml:space="preserve">2.1.4. </w:t>
       </w:r>
-      <w:hyperlink r:id="rId78" w:tooltip="PushStatement_1" w:history="1">
+      <w:hyperlink r:id="rId81" w:tooltip="PushStatement_1" w:history="1">
         <w:r>
           <w:rPr>
             <w:rStyle w:val="Hyperlink"/>
@@ -2532,21 +2705,54 @@
       <w:r>
         <w:t xml:space="preserve">: </w:t>
       </w:r>
-      <w:hyperlink r:id="rId79" w:tooltip="Actions_1" w:history="1">
-        <w:r>
-          <w:rPr>
-            <w:rStyle w:val="Hyperlink"/>
-          </w:rPr>
-          <w:t>test1</w:t>
+    </w:p>
+    <w:p>
+      <w:pPr>
+        <w:pStyle w:val="ListParagraph"/>
+        <w:numPr>
+          <w:ilvl w:val="2"/>
+          <w:numId w:val="7"/>
+        </w:numPr>
+      </w:pPr>
+      <w:r>
+        <w:t xml:space="preserve">Basic tests: </w:t>
+      </w:r>
+      <w:hyperlink r:id="rId82" w:tooltip="Actions_1" w:history="1">
+        <w:r>
+          <w:rPr>
+            <w:rStyle w:val="Hyperlink"/>
+          </w:rPr>
+          <w:t>tes</w:t>
+        </w:r>
+        <w:r>
+          <w:rPr>
+            <w:rStyle w:val="Hyperlink"/>
+          </w:rPr>
+          <w:t>t</w:t>
+        </w:r>
+        <w:r>
+          <w:rPr>
+            <w:rStyle w:val="Hyperlink"/>
+          </w:rPr>
+          <w:t>1</w:t>
         </w:r>
       </w:hyperlink>
       <w:r>
         <w:t>;</w:t>
       </w:r>
       <w:r>
-        <w:t xml:space="preserve">  </w:t>
-      </w:r>
-      <w:hyperlink r:id="rId80" w:tooltip="TokenRing_Typos" w:history="1">
+        <w:t xml:space="preserve"> </w:t>
+      </w:r>
+    </w:p>
+    <w:p>
+      <w:pPr>
+        <w:pStyle w:val="ListParagraph"/>
+        <w:ind w:left="1224"/>
+      </w:pPr>
+      <w:r>
+        <w:t xml:space="preserve"> </w:t>
+      </w:r>
+      <w:hyperlink r:id="rId83" w:tooltip="TokenRing_Typos" w:history="1">
         <w:r>
           <w:rPr>
             <w:rStyle w:val="Hyperlink"/>
@@ -2554,9 +2760,20 @@
           <w:t>parameter should be an event</w:t>
         </w:r>
       </w:hyperlink>
-      <w:r>
-        <w:t xml:space="preserve">; </w:t>
-      </w:r>
+    </w:p>
+    <w:p>
+      <w:pPr>
+        <w:pStyle w:val="ListParagraph"/>
+        <w:ind w:left="1224"/>
+      </w:pPr>
+      <w:hyperlink r:id="rId84" w:tooltip="SendRaiseInEntry" w:history="1">
+        <w:r>
+          <w:rPr>
+            <w:rStyle w:val="Hyperlink"/>
+          </w:rPr>
+          <w:t>“raise” in entry handled in the same state</w:t>
+        </w:r>
+      </w:hyperlink>
     </w:p>
     <w:p>
       <w:pPr>
@@ -2597,13 +2814,7 @@
         <w:rPr>
           <w:b/>
         </w:rPr>
-        <w:t xml:space="preserve">raise </w:t>
-      </w:r>
-      <w:r>
-        <w:rPr>
-          <w:b/>
-        </w:rPr>
-        <w:t>with constant event expression: raise has NIL payload, raise has non-NIL payload;</w:t>
+        <w:t>raise with constant event expression: raise has NIL payload, raise has non-NIL payload;</w:t>
       </w:r>
     </w:p>
     <w:p>
@@ -2620,7 +2831,7 @@
       <w:r>
         <w:t>“</w:t>
       </w:r>
-      <w:hyperlink r:id="rId81" w:tooltip="TokenRing_Typos" w:history="1">
+      <w:hyperlink r:id="rId85" w:tooltip="TokenRing_Typos" w:history="1">
         <w:r>
           <w:rPr>
             <w:rStyle w:val="Hyperlink"/>
@@ -2664,7 +2875,7 @@
         </w:rPr>
         <w:t>“</w:t>
       </w:r>
-      <w:hyperlink r:id="rId82" w:tooltip="monitors" w:history="1">
+      <w:hyperlink r:id="rId86" w:tooltip="monitors" w:history="1">
         <w:r>
           <w:rPr>
             <w:rStyle w:val="Hyperlink"/>
@@ -2720,7 +2931,11 @@
         <w:pStyle w:val="ListParagraph"/>
         <w:ind w:left="1134"/>
         <w:rPr>
-          <w:b/>
+          <w:rFonts w:ascii="Consolas" w:hAnsi="Consolas" w:cs="Consolas"/>
+          <w:b/>
+          <w:color w:val="000000"/>
+          <w:sz w:val="19"/>
+          <w:szCs w:val="19"/>
         </w:rPr>
       </w:pPr>
       <w:r>
@@ -2789,6 +3004,32 @@
           <w:ilvl w:val="2"/>
           <w:numId w:val="7"/>
         </w:numPr>
+      </w:pPr>
+      <w:r>
+        <w:t xml:space="preserve">Basic semantics tests: </w:t>
+      </w:r>
+    </w:p>
+    <w:p>
+      <w:pPr>
+        <w:pStyle w:val="ListParagraph"/>
+        <w:ind w:left="1224"/>
+      </w:pPr>
+      <w:hyperlink r:id="rId87" w:tooltip="SendRaiseInEntry" w:history="1">
+        <w:r>
+          <w:rPr>
+            <w:rStyle w:val="Hyperlink"/>
+          </w:rPr>
+          <w:t>“send” in entry handled in the same state</w:t>
+        </w:r>
+      </w:hyperlink>
+    </w:p>
+    <w:p>
+      <w:pPr>
+        <w:pStyle w:val="ListParagraph"/>
+        <w:numPr>
+          <w:ilvl w:val="2"/>
+          <w:numId w:val="7"/>
+        </w:numPr>
         <w:rPr>
           <w:b/>
         </w:rPr>
@@ -2917,7 +3158,7 @@
         </w:rPr>
         <w:t>“</w:t>
       </w:r>
-      <w:hyperlink r:id="rId83" w:tooltip="TokenRing_Typos" w:history="1">
+      <w:hyperlink r:id="rId88" w:tooltip="TokenRing_Typos" w:history="1">
         <w:r>
           <w:rPr>
             <w:rStyle w:val="Hyperlink"/>
@@ -3011,7 +3252,7 @@
         </w:rPr>
         <w:t xml:space="preserve">: </w:t>
       </w:r>
-      <w:hyperlink r:id="rId84" w:tooltip="sends" w:history="1">
+      <w:hyperlink r:id="rId89" w:tooltip="sends" w:history="1">
         <w:r>
           <w:rPr>
             <w:rStyle w:val="Hyperlink"/>
@@ -3031,7 +3272,7 @@
         </w:rPr>
         <w:t xml:space="preserve">, </w:t>
       </w:r>
-      <w:hyperlink r:id="rId85" w:tooltip="function_Typos" w:history="1">
+      <w:hyperlink r:id="rId90" w:tooltip="function_Typos" w:history="1">
         <w:r>
           <w:rPr>
             <w:rStyle w:val="Hyperlink"/>
@@ -3056,7 +3297,7 @@
           <w:u w:val="none"/>
         </w:rPr>
       </w:pPr>
-      <w:hyperlink r:id="rId86" w:tooltip="Elevator" w:history="1">
+      <w:hyperlink r:id="rId91" w:tooltip="Elevator" w:history="1">
         <w:r>
           <w:rPr>
             <w:rStyle w:val="Hyperlink"/>
@@ -3121,7 +3362,61 @@
           <w:szCs w:val="19"/>
           <w:highlight w:val="white"/>
         </w:rPr>
-        <w:t xml:space="preserve"> Rules for monitor with </w:t>
+        <w:t xml:space="preserve"> Rules for monitor with constant event expression</w:t>
+      </w:r>
+    </w:p>
+    <w:p>
+      <w:pPr>
+        <w:pStyle w:val="ListParagraph"/>
+        <w:numPr>
+          <w:ilvl w:val="2"/>
+          <w:numId w:val="7"/>
+        </w:numPr>
+        <w:rPr>
+          <w:b/>
+        </w:rPr>
+      </w:pPr>
+      <w:r>
+        <w:rPr>
+          <w:rFonts w:ascii="Consolas" w:hAnsi="Consolas" w:cs="Consolas"/>
+          <w:color w:val="000000"/>
+          <w:sz w:val="19"/>
+          <w:szCs w:val="19"/>
+        </w:rPr>
+        <w:t xml:space="preserve"> </w:t>
+      </w:r>
+      <w:r>
+        <w:rPr>
+          <w:rFonts w:ascii="Consolas" w:hAnsi="Consolas" w:cs="Consolas"/>
+          <w:b/>
+          <w:color w:val="000000"/>
+          <w:sz w:val="19"/>
+          <w:szCs w:val="19"/>
+        </w:rPr>
+        <w:t>Error rules for monitor:</w:t>
+      </w:r>
+    </w:p>
+    <w:p>
+      <w:pPr>
+        <w:pStyle w:val="ListParagraph"/>
+        <w:ind w:left="1134"/>
+        <w:rPr>
+          <w:rFonts w:ascii="Consolas" w:hAnsi="Consolas" w:cs="Consolas"/>
+          <w:b/>
+          <w:color w:val="000000"/>
+          <w:sz w:val="19"/>
+          <w:szCs w:val="19"/>
+        </w:rPr>
+      </w:pPr>
+      <w:r>
+        <w:rPr>
+          <w:rFonts w:ascii="Consolas" w:hAnsi="Consolas" w:cs="Consolas"/>
+          <w:b/>
+          <w:color w:val="000000"/>
+          <w:sz w:val="19"/>
+          <w:szCs w:val="19"/>
+        </w:rPr>
+        <w:t>“</w:t>
       </w:r>
       <w:r>
         <w:rPr>
@@ -3132,38 +3427,17 @@
           <w:szCs w:val="19"/>
           <w:highlight w:val="white"/>
         </w:rPr>
-        <w:t>constant event expression</w:t>
-      </w:r>
-    </w:p>
-    <w:p>
-      <w:pPr>
-        <w:pStyle w:val="ListParagraph"/>
-        <w:numPr>
-          <w:ilvl w:val="2"/>
-          <w:numId w:val="7"/>
-        </w:numPr>
-        <w:rPr>
-          <w:b/>
-        </w:rPr>
-      </w:pPr>
-      <w:r>
-        <w:rPr>
-          <w:rFonts w:ascii="Consolas" w:hAnsi="Consolas" w:cs="Consolas"/>
-          <w:color w:val="000000"/>
-          <w:sz w:val="19"/>
-          <w:szCs w:val="19"/>
-        </w:rPr>
-        <w:t xml:space="preserve"> </w:t>
-      </w:r>
-      <w:r>
-        <w:rPr>
-          <w:rFonts w:ascii="Consolas" w:hAnsi="Consolas" w:cs="Consolas"/>
-          <w:b/>
-          <w:color w:val="000000"/>
-          <w:sz w:val="19"/>
-          <w:szCs w:val="19"/>
-        </w:rPr>
-        <w:t>Error rules for monitor:</w:t>
+        <w:t>Undeclared monitor</w:t>
+      </w:r>
+      <w:r>
+        <w:rPr>
+          <w:rFonts w:ascii="Consolas" w:hAnsi="Consolas" w:cs="Consolas"/>
+          <w:b/>
+          <w:color w:val="000000"/>
+          <w:sz w:val="19"/>
+          <w:szCs w:val="19"/>
+        </w:rPr>
+        <w:t>”</w:t>
       </w:r>
     </w:p>
     <w:p>
@@ -3197,17 +3471,7 @@
           <w:szCs w:val="19"/>
           <w:highlight w:val="white"/>
         </w:rPr>
-        <w:t>Undeclared monitor</w:t>
-      </w:r>
-      <w:r>
-        <w:rPr>
-          <w:rFonts w:ascii="Consolas" w:hAnsi="Consolas" w:cs="Consolas"/>
-          <w:b/>
-          <w:color w:val="000000"/>
-          <w:sz w:val="19"/>
-          <w:szCs w:val="19"/>
-        </w:rPr>
-        <w:t>”</w:t>
+        <w:t>argument 2 of "monitor" expects an event value"</w:t>
       </w:r>
     </w:p>
     <w:p>
@@ -3216,7 +3480,6 @@
         <w:ind w:left="1134"/>
         <w:rPr>
           <w:rFonts w:ascii="Consolas" w:hAnsi="Consolas" w:cs="Consolas"/>
-          <w:b/>
           <w:color w:val="000000"/>
           <w:sz w:val="19"/>
           <w:szCs w:val="19"/>
@@ -3235,44 +3498,11 @@
       <w:r>
         <w:rPr>
           <w:rFonts w:ascii="Consolas" w:hAnsi="Consolas" w:cs="Consolas"/>
-          <w:b/>
           <w:color w:val="000000"/>
           <w:sz w:val="19"/>
           <w:szCs w:val="19"/>
           <w:highlight w:val="white"/>
         </w:rPr>
-        <w:t>argument 2 of "monitor" expects an event value"</w:t>
-      </w:r>
-    </w:p>
-    <w:p>
-      <w:pPr>
-        <w:pStyle w:val="ListParagraph"/>
-        <w:ind w:left="1134"/>
-        <w:rPr>
-          <w:rFonts w:ascii="Consolas" w:hAnsi="Consolas" w:cs="Consolas"/>
-          <w:color w:val="000000"/>
-          <w:sz w:val="19"/>
-          <w:szCs w:val="19"/>
-        </w:rPr>
-      </w:pPr>
-      <w:r>
-        <w:rPr>
-          <w:rFonts w:ascii="Consolas" w:hAnsi="Consolas" w:cs="Consolas"/>
-          <w:b/>
-          <w:color w:val="000000"/>
-          <w:sz w:val="19"/>
-          <w:szCs w:val="19"/>
-        </w:rPr>
-        <w:t>“</w:t>
-      </w:r>
-      <w:r>
-        <w:rPr>
-          <w:rFonts w:ascii="Consolas" w:hAnsi="Consolas" w:cs="Consolas"/>
-          <w:color w:val="000000"/>
-          <w:sz w:val="19"/>
-          <w:szCs w:val="19"/>
-          <w:highlight w:val="white"/>
-        </w:rPr>
         <w:t>invalid payload type in monitor (cannot send null value)"</w:t>
       </w:r>
       <w:r>
@@ -3284,7 +3514,7 @@
         </w:rPr>
         <w:t xml:space="preserve">: </w:t>
       </w:r>
-      <w:hyperlink r:id="rId87" w:tooltip="sends" w:history="1">
+      <w:hyperlink r:id="rId92" w:tooltip="sends" w:history="1">
         <w:r>
           <w:rPr>
             <w:rStyle w:val="Hyperlink"/>
@@ -3333,7 +3563,7 @@
         </w:rPr>
         <w:t xml:space="preserve">”: </w:t>
       </w:r>
-      <w:hyperlink r:id="rId88" w:tooltip="sends" w:history="1">
+      <w:hyperlink r:id="rId93" w:tooltip="sends" w:history="1">
         <w:r>
           <w:rPr>
             <w:rStyle w:val="Hyperlink"/>
@@ -3616,7 +3846,7 @@
       <w:r>
         <w:t xml:space="preserve">: </w:t>
       </w:r>
-      <w:hyperlink r:id="rId89" w:tooltip="Actions_1" w:history="1">
+      <w:hyperlink r:id="rId94" w:tooltip="Actions_1" w:history="1">
         <w:r>
           <w:rPr>
             <w:rStyle w:val="Hyperlink"/>
@@ -3627,7 +3857,7 @@
       <w:r>
         <w:t xml:space="preserve">, two asserts in a row: </w:t>
       </w:r>
-      <w:hyperlink r:id="rId90" w:tooltip="Actions_4" w:history="1">
+      <w:hyperlink r:id="rId95" w:tooltip="Actions_4" w:history="1">
         <w:r>
           <w:rPr>
             <w:rStyle w:val="Hyperlink"/>
@@ -3638,7 +3868,7 @@
       <w:r>
         <w:t xml:space="preserve">, </w:t>
       </w:r>
-      <w:hyperlink r:id="rId91" w:tooltip="PushStatement_1" w:history="1">
+      <w:hyperlink r:id="rId96" w:tooltip="PushStatement_1" w:history="1">
         <w:r>
           <w:rPr>
             <w:rStyle w:val="Hyperlink"/>
@@ -3843,7 +4073,7 @@
         </w:rPr>
         <w:t xml:space="preserve"> </w:t>
       </w:r>
-      <w:hyperlink r:id="rId92" w:tooltip="function" w:history="1">
+      <w:hyperlink r:id="rId97" w:tooltip="function" w:history="1">
         <w:r>
           <w:rPr>
             <w:rStyle w:val="Hyperlink"/>
@@ -3863,7 +4093,7 @@
         </w:rPr>
         <w:t xml:space="preserve">, </w:t>
       </w:r>
-      <w:hyperlink r:id="rId93" w:tooltip="monitors" w:history="1">
+      <w:hyperlink r:id="rId98" w:tooltip="monitors" w:history="1">
         <w:r>
           <w:rPr>
             <w:rStyle w:val="Hyperlink"/>
@@ -3883,7 +4113,7 @@
         </w:rPr>
         <w:t xml:space="preserve">, </w:t>
       </w:r>
-      <w:hyperlink r:id="rId94" w:tooltip="sends" w:history="1">
+      <w:hyperlink r:id="rId99" w:tooltip="sends" w:history="1">
         <w:r>
           <w:rPr>
             <w:rStyle w:val="Hyperlink"/>
@@ -3903,7 +4133,7 @@
         </w:rPr>
         <w:t xml:space="preserve">, </w:t>
       </w:r>
-      <w:hyperlink r:id="rId95" w:tooltip="fields" w:history="1">
+      <w:hyperlink r:id="rId100" w:tooltip="fields" w:history="1">
         <w:r>
           <w:rPr>
             <w:rStyle w:val="Hyperlink"/>
@@ -3932,7 +4162,7 @@
         </w:rPr>
         <w:t xml:space="preserve"> </w:t>
       </w:r>
-      <w:hyperlink r:id="rId96" w:tooltip="nmdType" w:history="1">
+      <w:hyperlink r:id="rId101" w:tooltip="nmdType" w:history="1">
         <w:r>
           <w:rPr>
             <w:rStyle w:val="Hyperlink"/>
@@ -3986,7 +4216,7 @@
           <w:u w:val="none"/>
         </w:rPr>
       </w:pPr>
-      <w:hyperlink r:id="rId97" w:tooltip="lvalues" w:history="1">
+      <w:hyperlink r:id="rId102" w:tooltip="lvalues" w:history="1">
         <w:r>
           <w:rPr>
             <w:rStyle w:val="Hyperlink"/>
@@ -4049,6 +4279,7 @@
         <w:rPr>
           <w:b/>
         </w:rPr>
+        <w:lastRenderedPageBreak/>
         <w:t>errors:</w:t>
       </w:r>
     </w:p>
@@ -4343,7 +4574,6 @@
         <w:rPr>
           <w:b/>
         </w:rPr>
-        <w:lastRenderedPageBreak/>
         <w:tab/>
         <w:t>“</w:t>
       </w:r>
@@ -4409,7 +4639,7 @@
       <w:r>
         <w:t>“</w:t>
       </w:r>
-      <w:hyperlink r:id="rId98" w:tooltip="function" w:history="1">
+      <w:hyperlink r:id="rId103" w:tooltip="function" w:history="1">
         <w:r>
           <w:rPr>
             <w:rStyle w:val="Hyperlink"/>
@@ -4483,7 +4713,7 @@
         </w:rPr>
         <w:t xml:space="preserve">: </w:t>
       </w:r>
-      <w:hyperlink r:id="rId99" w:tooltip="function" w:history="1">
+      <w:hyperlink r:id="rId104" w:tooltip="function" w:history="1">
         <w:r>
           <w:rPr>
             <w:rStyle w:val="Hyperlink"/>
@@ -4503,7 +4733,7 @@
         </w:rPr>
         <w:t xml:space="preserve">; </w:t>
       </w:r>
-      <w:hyperlink r:id="rId100" w:tooltip="function_Typos" w:history="1">
+      <w:hyperlink r:id="rId105" w:tooltip="function_Typos" w:history="1">
         <w:r>
           <w:rPr>
             <w:rStyle w:val="Hyperlink"/>
@@ -4545,7 +4775,7 @@
           <w:szCs w:val="19"/>
         </w:rPr>
       </w:pPr>
-      <w:hyperlink r:id="rId101" w:tooltip="function" w:history="1">
+      <w:hyperlink r:id="rId106" w:tooltip="function" w:history="1">
         <w:r>
           <w:rPr>
             <w:rStyle w:val="Hyperlink"/>
@@ -4658,7 +4888,7 @@
         </w:rPr>
         <w:t xml:space="preserve">: </w:t>
       </w:r>
-      <w:hyperlink r:id="rId102" w:tooltip="entryExit_1" w:history="1">
+      <w:hyperlink r:id="rId107" w:tooltip="entryExit_1" w:history="1">
         <w:r>
           <w:rPr>
             <w:rStyle w:val="Hyperlink"/>
@@ -4678,7 +4908,7 @@
         </w:rPr>
         <w:t xml:space="preserve">; </w:t>
       </w:r>
-      <w:hyperlink r:id="rId103" w:tooltip="TokenRing_Typos" w:history="1">
+      <w:hyperlink r:id="rId108" w:tooltip="TokenRing_Typos" w:history="1">
         <w:r>
           <w:rPr>
             <w:rStyle w:val="Hyperlink"/>
@@ -4779,7 +5009,7 @@
       <w:r>
         <w:t xml:space="preserve"> This, </w:t>
       </w:r>
-      <w:hyperlink r:id="rId104" w:tooltip="BangaloreToRedmond" w:history="1">
+      <w:hyperlink r:id="rId109" w:tooltip="BangaloreToRedmond" w:history="1">
         <w:r>
           <w:rPr>
             <w:rStyle w:val="Hyperlink"/>
@@ -4787,7 +5017,7 @@
           <w:t>trigger</w:t>
         </w:r>
       </w:hyperlink>
-      <w:hyperlink r:id="rId105" w:tooltip="Actions_1" w:history="1">
+      <w:hyperlink r:id="rId110" w:tooltip="Actions_1" w:history="1">
         <w:r>
           <w:rPr>
             <w:rStyle w:val="Hyperlink"/>
@@ -4843,7 +5073,7 @@
           <w:numId w:val="7"/>
         </w:numPr>
       </w:pPr>
-      <w:hyperlink r:id="rId106" w:tooltip="PushStatement_1" w:history="1">
+      <w:hyperlink r:id="rId111" w:tooltip="PushStatement_1" w:history="1">
         <w:r>
           <w:rPr>
             <w:rStyle w:val="Hyperlink"/>
@@ -4857,7 +5087,7 @@
       <w:r>
         <w:t>(</w:t>
       </w:r>
-      <w:hyperlink r:id="rId107" w:tooltip="TokenRing_Typos" w:history="1">
+      <w:hyperlink r:id="rId112" w:tooltip="TokenRing_Typos" w:history="1">
         <w:r>
           <w:rPr>
             <w:rStyle w:val="Hyperlink"/>
@@ -4904,7 +5134,7 @@
           <w:numId w:val="7"/>
         </w:numPr>
       </w:pPr>
-      <w:hyperlink r:id="rId108" w:tooltip="fields" w:history="1">
+      <w:hyperlink r:id="rId113" w:tooltip="fields" w:history="1">
         <w:r>
           <w:rPr>
             <w:rStyle w:val="Hyperlink"/>
@@ -4948,7 +5178,7 @@
       <w:r>
         <w:t xml:space="preserve"> Cast operator (as</w:t>
       </w:r>
-      <w:hyperlink r:id="rId109" w:tooltip="Actions_1" w:history="1">
+      <w:hyperlink r:id="rId114" w:tooltip="Actions_1" w:history="1">
         <w:r>
           <w:rPr>
             <w:rStyle w:val="Hyperlink"/>
@@ -4980,7 +5210,7 @@
       <w:r>
         <w:t xml:space="preserve"> expressions: </w:t>
       </w:r>
-      <w:hyperlink r:id="rId110" w:tooltip="entryExit_1" w:history="1">
+      <w:hyperlink r:id="rId115" w:tooltip="entryExit_1" w:history="1">
         <w:r>
           <w:rPr>
             <w:rStyle w:val="Hyperlink"/>
@@ -5057,7 +5287,7 @@
       <w:r>
         <w:t xml:space="preserve">: </w:t>
       </w:r>
-      <w:hyperlink r:id="rId111" w:tooltip="function_Typos" w:history="1">
+      <w:hyperlink r:id="rId116" w:tooltip="function_Typos" w:history="1">
         <w:r>
           <w:rPr>
             <w:rStyle w:val="Hyperlink"/>
@@ -5083,7 +5313,7 @@
       <w:r>
         <w:t xml:space="preserve">: </w:t>
       </w:r>
-      <w:hyperlink r:id="rId112" w:tooltip="function" w:history="1">
+      <w:hyperlink r:id="rId117" w:tooltip="function" w:history="1">
         <w:r>
           <w:rPr>
             <w:rStyle w:val="Hyperlink"/>
@@ -5121,7 +5351,7 @@
       <w:r>
         <w:t xml:space="preserve">“invalid payload type in send”: </w:t>
       </w:r>
-      <w:hyperlink r:id="rId113" w:tooltip="function_Typos" w:history="1">
+      <w:hyperlink r:id="rId118" w:tooltip="function_Typos" w:history="1">
         <w:r>
           <w:rPr>
             <w:rStyle w:val="Hyperlink"/>
@@ -5132,7 +5362,7 @@
       <w:r>
         <w:t xml:space="preserve">, </w:t>
       </w:r>
-      <w:hyperlink r:id="rId114" w:tooltip="sends" w:history="1">
+      <w:hyperlink r:id="rId119" w:tooltip="sends" w:history="1">
         <w:r>
           <w:rPr>
             <w:rStyle w:val="Hyperlink"/>
@@ -5143,7 +5373,7 @@
       <w:r>
         <w:t xml:space="preserve">, </w:t>
       </w:r>
-      <w:hyperlink r:id="rId115" w:tooltip="payloads" w:history="1">
+      <w:hyperlink r:id="rId120" w:tooltip="payloads" w:history="1">
         <w:r>
           <w:rPr>
             <w:rStyle w:val="Hyperlink"/>
@@ -5166,7 +5396,7 @@
       <w:r>
         <w:t xml:space="preserve">”: </w:t>
       </w:r>
-      <w:hyperlink r:id="rId116" w:tooltip="sends" w:history="1">
+      <w:hyperlink r:id="rId121" w:tooltip="sends" w:history="1">
         <w:r>
           <w:rPr>
             <w:rStyle w:val="Hyperlink"/>
@@ -5189,7 +5419,7 @@
       <w:r>
         <w:t xml:space="preserve">: </w:t>
       </w:r>
-      <w:hyperlink r:id="rId117" w:tooltip="payloads" w:history="1">
+      <w:hyperlink r:id="rId122" w:tooltip="payloads" w:history="1">
         <w:r>
           <w:rPr>
             <w:rStyle w:val="Hyperlink"/>
@@ -5209,7 +5439,7 @@
       <w:r>
         <w:t xml:space="preserve">: </w:t>
       </w:r>
-      <w:hyperlink r:id="rId118" w:tooltip="payloads" w:history="1">
+      <w:hyperlink r:id="rId123" w:tooltip="payloads" w:history="1">
         <w:r>
           <w:rPr>
             <w:rStyle w:val="Hyperlink"/>
@@ -5224,6 +5454,7 @@
         <w:ind w:left="702"/>
       </w:pPr>
       <w:r>
+        <w:lastRenderedPageBreak/>
         <w:t xml:space="preserve">Tests under </w:t>
       </w:r>
       <w:r>
@@ -5390,7 +5621,6 @@
         <w:rPr>
           <w:b/>
         </w:rPr>
-        <w:lastRenderedPageBreak/>
         <w:t>Cast expressions: “Cast can never succeed”</w:t>
       </w:r>
     </w:p>
@@ -5578,7 +5808,7 @@
         </w:rPr>
         <w:t xml:space="preserve"> (</w:t>
       </w:r>
-      <w:hyperlink r:id="rId119" w:tooltip="fields" w:history="1">
+      <w:hyperlink r:id="rId124" w:tooltip="fields" w:history="1">
         <w:r>
           <w:rPr>
             <w:rStyle w:val="Hyperlink"/>
@@ -5719,7 +5949,7 @@
         </w:rPr>
         <w:t xml:space="preserve"> </w:t>
       </w:r>
-      <w:hyperlink r:id="rId120" w:tooltip="fields" w:history="1">
+      <w:hyperlink r:id="rId125" w:tooltip="fields" w:history="1">
         <w:r>
           <w:rPr>
             <w:rStyle w:val="Hyperlink"/>
@@ -6170,7 +6400,7 @@
         </w:rPr>
         <w:t xml:space="preserve">       </w:t>
       </w:r>
-      <w:hyperlink r:id="rId121" w:tooltip="TokenRing_Typos" w:history="1">
+      <w:hyperlink r:id="rId126" w:tooltip="TokenRing_Typos" w:history="1">
         <w:r>
           <w:rPr>
             <w:rStyle w:val="Hyperlink"/>
@@ -6546,6 +6776,7 @@
           <w:sz w:val="19"/>
           <w:szCs w:val="19"/>
         </w:rPr>
+        <w:lastRenderedPageBreak/>
         <w:t>“</w:t>
       </w:r>
       <w:r>
@@ -6688,7 +6919,7 @@
         </w:rPr>
         <w:br/>
       </w:r>
-      <w:hyperlink r:id="rId122" w:tooltip="TransDecl_DoDecl" w:history="1">
+      <w:hyperlink r:id="rId127" w:tooltip="TransDecl_DoDecl" w:history="1">
         <w:r>
           <w:rPr>
             <w:rStyle w:val="Hyperlink"/>
@@ -6785,7 +7016,7 @@
         </w:rPr>
         <w:t>“</w:t>
       </w:r>
-      <w:hyperlink r:id="rId123" w:tooltip="function" w:history="1">
+      <w:hyperlink r:id="rId128" w:tooltip="function" w:history="1">
         <w:r>
           <w:rPr>
             <w:rStyle w:val="Hyperlink"/>
@@ -6858,7 +7089,6 @@
         <w:pStyle w:val="Heading2"/>
       </w:pPr>
       <w:r>
-        <w:lastRenderedPageBreak/>
         <w:t>INTEGRATION TESTS: Interactio</w:t>
       </w:r>
       <w:r>
@@ -6918,7 +7148,7 @@
         </w:rPr>
         <w:t xml:space="preserve">Transitions &gt; Actions &gt; </w:t>
       </w:r>
-      <w:hyperlink r:id="rId124" w:tooltip="Elevator" w:history="1">
+      <w:hyperlink r:id="rId129" w:tooltip="Elevator" w:history="1">
         <w:r>
           <w:rPr>
             <w:rStyle w:val="Hyperlink"/>
@@ -6933,7 +7163,7 @@
         </w:rPr>
         <w:t xml:space="preserve">, </w:t>
       </w:r>
-      <w:hyperlink r:id="rId125" w:tooltip="Elevator" w:history="1">
+      <w:hyperlink r:id="rId130" w:tooltip="Elevator" w:history="1">
         <w:r>
           <w:rPr>
             <w:rStyle w:val="Hyperlink"/>
@@ -6964,7 +7194,13 @@
         <w:rPr>
           <w:b/>
         </w:rPr>
-        <w:t>No raise, or pop or call in functions.</w:t>
+        <w:t xml:space="preserve">No raise, </w:t>
+      </w:r>
+      <w:r>
+        <w:rPr>
+          <w:b/>
+        </w:rPr>
+        <w:t>pop or call in functions.</w:t>
       </w:r>
     </w:p>
     <w:p>
@@ -6987,6 +7223,443 @@
     </w:p>
     <w:p>
       <w:pPr>
+        <w:pStyle w:val="ListParagraph"/>
+        <w:numPr>
+          <w:ilvl w:val="0"/>
+          <w:numId w:val="8"/>
+        </w:numPr>
+        <w:rPr>
+          <w:b/>
+        </w:rPr>
+      </w:pPr>
+      <w:r>
+        <w:rPr>
+          <w:b/>
+        </w:rPr>
+        <w:t>Basic semantics tests</w:t>
+      </w:r>
+    </w:p>
+    <w:p>
+      <w:pPr>
+        <w:pStyle w:val="ListParagraph"/>
+        <w:numPr>
+          <w:ilvl w:val="1"/>
+          <w:numId w:val="8"/>
+        </w:numPr>
+      </w:pPr>
+      <w:r>
+        <w:t>Single</w:t>
+      </w:r>
+      <w:r>
+        <w:t xml:space="preserve"> ma</w:t>
+      </w:r>
+      <w:r>
+        <w:t>chine.</w:t>
+      </w:r>
+    </w:p>
+    <w:p>
+      <w:pPr>
+        <w:pStyle w:val="ListParagraph"/>
+        <w:numPr>
+          <w:ilvl w:val="2"/>
+          <w:numId w:val="8"/>
+        </w:numPr>
+      </w:pPr>
+      <w:r>
+        <w:t>Entry actions</w:t>
+      </w:r>
+    </w:p>
+    <w:p>
+      <w:pPr>
+        <w:pStyle w:val="ListParagraph"/>
+        <w:numPr>
+          <w:ilvl w:val="3"/>
+          <w:numId w:val="8"/>
+        </w:numPr>
+      </w:pPr>
+      <w:r>
+        <w:t>“</w:t>
+      </w:r>
+      <w:r>
+        <w:t>send to it</w:t>
+      </w:r>
+      <w:r>
+        <w:t xml:space="preserve">self: </w:t>
+      </w:r>
+      <w:hyperlink r:id="rId131" w:tooltip="SendInEntry" w:history="1">
+        <w:r>
+          <w:rPr>
+            <w:rStyle w:val="Hyperlink"/>
+          </w:rPr>
+          <w:t>t</w:t>
+        </w:r>
+        <w:r>
+          <w:rPr>
+            <w:rStyle w:val="Hyperlink"/>
+          </w:rPr>
+          <w:t>e</w:t>
+        </w:r>
+        <w:r>
+          <w:rPr>
+            <w:rStyle w:val="Hyperlink"/>
+          </w:rPr>
+          <w:t>s</w:t>
+        </w:r>
+        <w:r>
+          <w:rPr>
+            <w:rStyle w:val="Hyperlink"/>
+          </w:rPr>
+          <w:t>t</w:t>
+        </w:r>
+        <w:r>
+          <w:rPr>
+            <w:rStyle w:val="Hyperlink"/>
+          </w:rPr>
+          <w:t>1</w:t>
+        </w:r>
+      </w:hyperlink>
+    </w:p>
+    <w:p>
+      <w:pPr>
+        <w:pStyle w:val="ListParagraph"/>
+        <w:numPr>
+          <w:ilvl w:val="3"/>
+          <w:numId w:val="8"/>
+        </w:numPr>
+      </w:pPr>
+      <w:r>
+        <w:t>“send” to itself and “raise”</w:t>
+      </w:r>
+      <w:r>
+        <w:t xml:space="preserve">: </w:t>
+      </w:r>
+      <w:hyperlink r:id="rId132" w:tooltip="SendRaiseInEntry" w:history="1">
+        <w:r>
+          <w:rPr>
+            <w:rStyle w:val="Hyperlink"/>
+          </w:rPr>
+          <w:t>t</w:t>
+        </w:r>
+        <w:r>
+          <w:rPr>
+            <w:rStyle w:val="Hyperlink"/>
+          </w:rPr>
+          <w:t>e</w:t>
+        </w:r>
+        <w:r>
+          <w:rPr>
+            <w:rStyle w:val="Hyperlink"/>
+          </w:rPr>
+          <w:t>st1</w:t>
+        </w:r>
+      </w:hyperlink>
+    </w:p>
+    <w:p>
+      <w:pPr>
+        <w:pStyle w:val="ListParagraph"/>
+        <w:numPr>
+          <w:ilvl w:val="3"/>
+          <w:numId w:val="8"/>
+        </w:numPr>
+      </w:pPr>
+      <w:r>
+        <w:t xml:space="preserve">“raise” and “send” to itself: </w:t>
+      </w:r>
+      <w:hyperlink r:id="rId133" w:tooltip="RaiseSendInEntry" w:history="1">
+        <w:r>
+          <w:rPr>
+            <w:rStyle w:val="Hyperlink"/>
+          </w:rPr>
+          <w:t>te</w:t>
+        </w:r>
+        <w:r>
+          <w:rPr>
+            <w:rStyle w:val="Hyperlink"/>
+          </w:rPr>
+          <w:t>s</w:t>
+        </w:r>
+        <w:r>
+          <w:rPr>
+            <w:rStyle w:val="Hyperlink"/>
+          </w:rPr>
+          <w:t>t1</w:t>
+        </w:r>
+      </w:hyperlink>
+    </w:p>
+    <w:p>
+      <w:pPr>
+        <w:pStyle w:val="ListParagraph"/>
+        <w:numPr>
+          <w:ilvl w:val="2"/>
+          <w:numId w:val="8"/>
+        </w:numPr>
+      </w:pPr>
+      <w:r>
+        <w:t xml:space="preserve"> </w:t>
+      </w:r>
+      <w:r>
+        <w:t xml:space="preserve">Exit actions </w:t>
+      </w:r>
+    </w:p>
+    <w:p>
+      <w:pPr>
+        <w:pStyle w:val="ListParagraph"/>
+        <w:numPr>
+          <w:ilvl w:val="3"/>
+          <w:numId w:val="8"/>
+        </w:numPr>
+      </w:pPr>
+      <w:r>
+        <w:t>“</w:t>
+      </w:r>
+      <w:r>
+        <w:t>send to it</w:t>
+      </w:r>
+      <w:r>
+        <w:t xml:space="preserve">self: </w:t>
+      </w:r>
+      <w:hyperlink r:id="rId134" w:tooltip="SendInExitNotExecuted" w:history="1">
+        <w:r>
+          <w:rPr>
+            <w:rStyle w:val="Hyperlink"/>
+          </w:rPr>
+          <w:t>tes</w:t>
+        </w:r>
+        <w:r>
+          <w:rPr>
+            <w:rStyle w:val="Hyperlink"/>
+          </w:rPr>
+          <w:t>t</w:t>
+        </w:r>
+        <w:r>
+          <w:rPr>
+            <w:rStyle w:val="Hyperlink"/>
+          </w:rPr>
+          <w:t>1</w:t>
+        </w:r>
+      </w:hyperlink>
+      <w:r>
+        <w:t xml:space="preserve">,   </w:t>
+      </w:r>
+      <w:hyperlink r:id="rId135" w:tooltip="SendInExitUnhandledEvent" w:history="1">
+        <w:r>
+          <w:rPr>
+            <w:rStyle w:val="Hyperlink"/>
+          </w:rPr>
+          <w:t>te</w:t>
+        </w:r>
+        <w:r>
+          <w:rPr>
+            <w:rStyle w:val="Hyperlink"/>
+          </w:rPr>
+          <w:t>s</w:t>
+        </w:r>
+        <w:r>
+          <w:rPr>
+            <w:rStyle w:val="Hyperlink"/>
+          </w:rPr>
+          <w:t>t2</w:t>
+        </w:r>
+      </w:hyperlink>
+      <w:r>
+        <w:t xml:space="preserve">,  </w:t>
+      </w:r>
+      <w:hyperlink r:id="rId136" w:tooltip="SendInExitHandledEvent" w:history="1">
+        <w:r>
+          <w:rPr>
+            <w:rStyle w:val="Hyperlink"/>
+          </w:rPr>
+          <w:t>tes</w:t>
+        </w:r>
+        <w:r>
+          <w:rPr>
+            <w:rStyle w:val="Hyperlink"/>
+          </w:rPr>
+          <w:t>t</w:t>
+        </w:r>
+        <w:r>
+          <w:rPr>
+            <w:rStyle w:val="Hyperlink"/>
+          </w:rPr>
+          <w:t>3</w:t>
+        </w:r>
+      </w:hyperlink>
+      <w:r>
+        <w:t xml:space="preserve">, </w:t>
+      </w:r>
+      <w:r>
+        <w:t xml:space="preserve"> </w:t>
+      </w:r>
+      <w:hyperlink r:id="rId137" w:tooltip="SendInExitUnhandledHalt" w:history="1">
+        <w:r>
+          <w:rPr>
+            <w:rStyle w:val="Hyperlink"/>
+          </w:rPr>
+          <w:t>tes</w:t>
+        </w:r>
+        <w:r>
+          <w:rPr>
+            <w:rStyle w:val="Hyperlink"/>
+          </w:rPr>
+          <w:t>t</w:t>
+        </w:r>
+        <w:r>
+          <w:rPr>
+            <w:rStyle w:val="Hyperlink"/>
+          </w:rPr>
+          <w:t>4</w:t>
+        </w:r>
+      </w:hyperlink>
+    </w:p>
+    <w:p>
+      <w:pPr>
+        <w:pStyle w:val="ListParagraph"/>
+        <w:numPr>
+          <w:ilvl w:val="3"/>
+          <w:numId w:val="8"/>
+        </w:numPr>
+      </w:pPr>
+      <w:r>
+        <w:t>“raise”</w:t>
+      </w:r>
+      <w:r>
+        <w:t xml:space="preserve">: </w:t>
+      </w:r>
+      <w:r>
+        <w:t xml:space="preserve">see </w:t>
+      </w:r>
+      <w:r>
+        <w:t xml:space="preserve">“Combined tests”, </w:t>
+      </w:r>
+      <w:r>
+        <w:t>4.1.1. “raise” in exit function (error)</w:t>
+      </w:r>
+    </w:p>
+    <w:p>
+      <w:pPr>
+        <w:pStyle w:val="ListParagraph"/>
+        <w:numPr>
+          <w:ilvl w:val="2"/>
+          <w:numId w:val="8"/>
+        </w:numPr>
+      </w:pPr>
+      <w:r>
+        <w:t xml:space="preserve"> Transitions</w:t>
+      </w:r>
+    </w:p>
+    <w:p>
+      <w:pPr>
+        <w:pStyle w:val="ListParagraph"/>
+        <w:numPr>
+          <w:ilvl w:val="3"/>
+          <w:numId w:val="8"/>
+        </w:numPr>
+      </w:pPr>
+      <w:r>
+        <w:t>Goto transition</w:t>
+      </w:r>
+      <w:r>
+        <w:t xml:space="preserve">: </w:t>
+      </w:r>
+      <w:hyperlink r:id="rId138" w:tooltip="SendInExitHandledEvent" w:history="1">
+        <w:r>
+          <w:rPr>
+            <w:rStyle w:val="Hyperlink"/>
+          </w:rPr>
+          <w:t>te</w:t>
+        </w:r>
+        <w:r>
+          <w:rPr>
+            <w:rStyle w:val="Hyperlink"/>
+          </w:rPr>
+          <w:t>s</w:t>
+        </w:r>
+        <w:r>
+          <w:rPr>
+            <w:rStyle w:val="Hyperlink"/>
+          </w:rPr>
+          <w:t>t1</w:t>
+        </w:r>
+      </w:hyperlink>
+      <w:r>
+        <w:t xml:space="preserve">, </w:t>
+      </w:r>
+      <w:hyperlink r:id="rId139" w:tooltip="GotoToItself" w:history="1">
+        <w:r>
+          <w:rPr>
+            <w:rStyle w:val="Hyperlink"/>
+          </w:rPr>
+          <w:t>test2</w:t>
+        </w:r>
+      </w:hyperlink>
+      <w:r>
+        <w:t xml:space="preserve">, </w:t>
+      </w:r>
+    </w:p>
+    <w:p>
+      <w:pPr>
+        <w:pStyle w:val="ListParagraph"/>
+        <w:numPr>
+          <w:ilvl w:val="3"/>
+          <w:numId w:val="8"/>
+        </w:numPr>
+      </w:pPr>
+      <w:r>
+        <w:t>Push transition</w:t>
+      </w:r>
+      <w:r>
+        <w:t xml:space="preserve">: </w:t>
+      </w:r>
+      <w:hyperlink r:id="rId140" w:tooltip="PushItself" w:history="1">
+        <w:r>
+          <w:rPr>
+            <w:rStyle w:val="Hyperlink"/>
+          </w:rPr>
+          <w:t>test1</w:t>
+        </w:r>
+      </w:hyperlink>
+      <w:r>
+        <w:t xml:space="preserve">, </w:t>
+      </w:r>
+      <w:hyperlink r:id="rId141" w:tooltip="Push" w:history="1">
+        <w:r>
+          <w:rPr>
+            <w:rStyle w:val="Hyperlink"/>
+          </w:rPr>
+          <w:t>test2</w:t>
+        </w:r>
+      </w:hyperlink>
+      <w:r>
+        <w:t xml:space="preserve">, </w:t>
+      </w:r>
+    </w:p>
+    <w:p>
+      <w:pPr>
+        <w:pStyle w:val="ListParagraph"/>
+        <w:ind w:left="2160"/>
+      </w:pPr>
+      <w:r>
+        <w:t xml:space="preserve">“push” with implicit “pop”: </w:t>
+      </w:r>
+      <w:hyperlink r:id="rId142" w:tooltip="PushImplicitPop" w:history="1">
+        <w:r>
+          <w:rPr>
+            <w:rStyle w:val="Hyperlink"/>
+          </w:rPr>
+          <w:t>test1</w:t>
+        </w:r>
+      </w:hyperlink>
+      <w:bookmarkStart w:id="0" w:name="_GoBack"/>
+      <w:bookmarkEnd w:id="0"/>
+    </w:p>
+    <w:p>
+      <w:pPr>
+        <w:pStyle w:val="ListParagraph"/>
+        <w:ind w:left="1224"/>
+      </w:pPr>
+    </w:p>
+    <w:p>
+      <w:pPr>
         <w:pStyle w:val="Heading2"/>
       </w:pPr>
       <w:r>
@@ -7076,7 +7749,7 @@
       <w:r>
         <w:t xml:space="preserve">Re-definition of variables: </w:t>
       </w:r>
-      <w:hyperlink r:id="rId126" w:tooltip="variableType" w:history="1">
+      <w:hyperlink r:id="rId143" w:tooltip="variableType" w:history="1">
         <w:r>
           <w:rPr>
             <w:rStyle w:val="Hyperlink"/>
@@ -7132,42 +7805,20 @@
     </w:p>
     <w:p>
       <w:pPr>
-        <w:pStyle w:val="Heading2"/>
-      </w:pPr>
-      <w:r>
-        <w:t>Test cases architecture</w:t>
-      </w:r>
-    </w:p>
-    <w:p>
-      <w:r>
-        <w:t>The folder str</w:t>
-      </w:r>
-      <w:r>
-        <w:t xml:space="preserve">ucture for the test cases </w:t>
-      </w:r>
-      <w:r>
-        <w:t>look</w:t>
-      </w:r>
-      <w:r>
-        <w:t>s</w:t>
-      </w:r>
-      <w:r>
-        <w:t xml:space="preserve"> like following</w:t>
-      </w:r>
-      <w:r>
-        <w:t>:</w:t>
-      </w:r>
-    </w:p>
-    <w:p>
-      <w:pPr>
         <w:pStyle w:val="ListParagraph"/>
         <w:numPr>
           <w:ilvl w:val="0"/>
-          <w:numId w:val="9"/>
-        </w:numPr>
-      </w:pPr>
-      <w:r>
-        <w:t>Root</w:t>
+          <w:numId w:val="10"/>
+        </w:numPr>
+      </w:pPr>
+      <w:r>
+        <w:rPr>
+          <w:b/>
+        </w:rPr>
+        <w:t>“Control Impure</w:t>
+      </w:r>
+      <w:r>
+        <w:t>” tests:</w:t>
       </w:r>
     </w:p>
     <w:p>
@@ -7175,41 +7826,287 @@
         <w:pStyle w:val="ListParagraph"/>
         <w:numPr>
           <w:ilvl w:val="1"/>
-          <w:numId w:val="9"/>
-        </w:numPr>
-      </w:pPr>
-      <w:r>
-        <w:t>State Machine Level Declarations</w:t>
-      </w:r>
-      <w:r>
-        <w:t xml:space="preserve"> (subdirectory called “</w:t>
-      </w:r>
-      <w:r>
-        <w:t>Feature1SMLevelDecls</w:t>
-      </w:r>
-      <w:r>
-        <w:t>”)</w:t>
-      </w:r>
+          <w:numId w:val="10"/>
+        </w:numPr>
+      </w:pPr>
+      <w:r>
+        <w:t>“Impure Control” in exit anonymous function:</w:t>
+      </w:r>
+    </w:p>
+    <w:p>
+      <w:pPr>
+        <w:pStyle w:val="ListParagraph"/>
+        <w:autoSpaceDE w:val="0"/>
+        <w:autoSpaceDN w:val="0"/>
+        <w:adjustRightInd w:val="0"/>
+        <w:spacing w:before="0" w:after="0" w:line="240" w:lineRule="auto"/>
+        <w:ind w:left="1440"/>
+        <w:rPr>
+          <w:rFonts w:ascii="Consolas" w:hAnsi="Consolas" w:cs="Consolas"/>
+          <w:color w:val="000000"/>
+          <w:sz w:val="16"/>
+          <w:szCs w:val="16"/>
+          <w:highlight w:val="white"/>
+        </w:rPr>
+      </w:pPr>
+      <w:r>
+        <w:rPr>
+          <w:rFonts w:ascii="Consolas" w:hAnsi="Consolas" w:cs="Consolas"/>
+          <w:color w:val="000000"/>
+          <w:sz w:val="16"/>
+          <w:szCs w:val="16"/>
+          <w:highlight w:val="white"/>
+        </w:rPr>
+        <w:t xml:space="preserve">PurityError(c, called) :- </w:t>
+      </w:r>
+    </w:p>
+    <w:p>
+      <w:pPr>
+        <w:ind w:left="1620"/>
+        <w:rPr>
+          <w:rFonts w:ascii="Consolas" w:hAnsi="Consolas" w:cs="Consolas"/>
+          <w:color w:val="000000"/>
+          <w:sz w:val="16"/>
+          <w:szCs w:val="16"/>
+          <w:highlight w:val="white"/>
+        </w:rPr>
+      </w:pPr>
+      <w:r>
+        <w:rPr>
+          <w:rFonts w:ascii="Consolas" w:hAnsi="Consolas" w:cs="Consolas"/>
+          <w:color w:val="000000"/>
+          <w:sz w:val="16"/>
+          <w:szCs w:val="16"/>
+          <w:highlight w:val="white"/>
+        </w:rPr>
+        <w:t xml:space="preserve">c is StateDecl(_, owner, _, called, _), called = AnonFunDecl(owner, _), </w:t>
+      </w:r>
+      <w:r>
+        <w:rPr>
+          <w:rFonts w:ascii="Consolas" w:hAnsi="Consolas" w:cs="Consolas"/>
+          <w:color w:val="000000"/>
+          <w:sz w:val="16"/>
+          <w:szCs w:val="16"/>
+          <w:highlight w:val="white"/>
+        </w:rPr>
+        <w:t xml:space="preserve"> </w:t>
+      </w:r>
+      <w:r>
+        <w:rPr>
+          <w:rFonts w:ascii="Consolas" w:hAnsi="Consolas" w:cs="Consolas"/>
+          <w:color w:val="000000"/>
+          <w:sz w:val="16"/>
+          <w:szCs w:val="16"/>
+          <w:highlight w:val="white"/>
+        </w:rPr>
+        <w:t>ControlImpure(called).</w:t>
+      </w:r>
+    </w:p>
+    <w:p>
+      <w:pPr>
+        <w:pStyle w:val="ListParagraph"/>
+        <w:numPr>
+          <w:ilvl w:val="2"/>
+          <w:numId w:val="10"/>
+        </w:numPr>
+      </w:pPr>
+      <w:r>
+        <w:lastRenderedPageBreak/>
+        <w:t>“raise” in exit function:</w:t>
+      </w:r>
+      <w:r>
+        <w:t xml:space="preserve"> </w:t>
+      </w:r>
+      <w:hyperlink r:id="rId144" w:tooltip="RaiseInExitFun" w:history="1">
+        <w:r>
+          <w:rPr>
+            <w:rStyle w:val="Hyperlink"/>
+          </w:rPr>
+          <w:t>te</w:t>
+        </w:r>
+        <w:r>
+          <w:rPr>
+            <w:rStyle w:val="Hyperlink"/>
+          </w:rPr>
+          <w:t>s</w:t>
+        </w:r>
+        <w:r>
+          <w:rPr>
+            <w:rStyle w:val="Hyperlink"/>
+          </w:rPr>
+          <w:t>t1</w:t>
+        </w:r>
+      </w:hyperlink>
+    </w:p>
+    <w:p>
+      <w:pPr>
+        <w:pStyle w:val="ListParagraph"/>
+        <w:numPr>
+          <w:ilvl w:val="2"/>
+          <w:numId w:val="10"/>
+        </w:numPr>
+      </w:pPr>
+      <w:r>
+        <w:t xml:space="preserve">“push” in exit function: </w:t>
+      </w:r>
+      <w:hyperlink r:id="rId145" w:tooltip="PushInExitFun" w:history="1">
+        <w:r>
+          <w:rPr>
+            <w:rStyle w:val="Hyperlink"/>
+          </w:rPr>
+          <w:t>tes</w:t>
+        </w:r>
+        <w:r>
+          <w:rPr>
+            <w:rStyle w:val="Hyperlink"/>
+          </w:rPr>
+          <w:t>t</w:t>
+        </w:r>
+        <w:r>
+          <w:rPr>
+            <w:rStyle w:val="Hyperlink"/>
+          </w:rPr>
+          <w:t>1</w:t>
+        </w:r>
+      </w:hyperlink>
+    </w:p>
+    <w:p>
+      <w:pPr>
+        <w:pStyle w:val="ListParagraph"/>
+        <w:numPr>
+          <w:ilvl w:val="2"/>
+          <w:numId w:val="10"/>
+        </w:numPr>
+      </w:pPr>
+      <w:r>
+        <w:t xml:space="preserve">“pop” in exit function: </w:t>
+      </w:r>
+      <w:hyperlink r:id="rId146" w:tooltip="PopInExitFun" w:history="1">
+        <w:r>
+          <w:rPr>
+            <w:rStyle w:val="Hyperlink"/>
+          </w:rPr>
+          <w:t>test1</w:t>
+        </w:r>
+      </w:hyperlink>
     </w:p>
     <w:p>
       <w:pPr>
         <w:pStyle w:val="ListParagraph"/>
         <w:numPr>
           <w:ilvl w:val="1"/>
-          <w:numId w:val="9"/>
-        </w:numPr>
-      </w:pPr>
-      <w:r>
-        <w:t xml:space="preserve">Statements </w:t>
-      </w:r>
-      <w:r>
-        <w:t>(“</w:t>
-      </w:r>
-      <w:r>
-        <w:t>Feature2Stmts</w:t>
-      </w:r>
-      <w:r>
-        <w:t>”)</w:t>
+          <w:numId w:val="10"/>
+        </w:numPr>
+        <w:rPr>
+          <w:b/>
+        </w:rPr>
+      </w:pPr>
+      <w:r>
+        <w:rPr>
+          <w:b/>
+        </w:rPr>
+        <w:t>“Impure Control” in non-anonymous exit function:</w:t>
+      </w:r>
+    </w:p>
+    <w:p>
+      <w:pPr>
+        <w:pStyle w:val="ListParagraph"/>
+        <w:autoSpaceDE w:val="0"/>
+        <w:autoSpaceDN w:val="0"/>
+        <w:adjustRightInd w:val="0"/>
+        <w:spacing w:before="0" w:after="0" w:line="240" w:lineRule="auto"/>
+        <w:ind w:left="1080"/>
+        <w:rPr>
+          <w:rFonts w:ascii="Consolas" w:hAnsi="Consolas" w:cs="Consolas"/>
+          <w:color w:val="000000"/>
+          <w:sz w:val="16"/>
+          <w:szCs w:val="16"/>
+          <w:highlight w:val="white"/>
+        </w:rPr>
+      </w:pPr>
+      <w:r>
+        <w:rPr>
+          <w:rFonts w:ascii="Consolas" w:hAnsi="Consolas" w:cs="Consolas"/>
+          <w:color w:val="000000"/>
+          <w:sz w:val="16"/>
+          <w:szCs w:val="16"/>
+          <w:highlight w:val="white"/>
+        </w:rPr>
+        <w:t xml:space="preserve">PurityError(c, n) :- </w:t>
+      </w:r>
+    </w:p>
+    <w:p>
+      <w:pPr>
+        <w:ind w:left="1080"/>
+        <w:rPr>
+          <w:b/>
+          <w:sz w:val="16"/>
+          <w:szCs w:val="16"/>
+        </w:rPr>
+      </w:pPr>
+      <w:r>
+        <w:rPr>
+          <w:rFonts w:ascii="Consolas" w:hAnsi="Consolas" w:cs="Consolas"/>
+          <w:color w:val="000000"/>
+          <w:sz w:val="16"/>
+          <w:szCs w:val="16"/>
+          <w:highlight w:val="white"/>
+        </w:rPr>
+        <w:t>c is StateDecl(_, owner, _, n, _), called is FunDecl(n, owner, _, _, _, _), ControlImpure(called).</w:t>
+      </w:r>
+    </w:p>
+    <w:p>
+      <w:pPr>
+        <w:pStyle w:val="ListParagraph"/>
+        <w:numPr>
+          <w:ilvl w:val="2"/>
+          <w:numId w:val="10"/>
+        </w:numPr>
+        <w:rPr>
+          <w:b/>
+        </w:rPr>
+      </w:pPr>
+      <w:r>
+        <w:rPr>
+          <w:b/>
+        </w:rPr>
+        <w:t>“raise”</w:t>
+      </w:r>
+    </w:p>
+    <w:p>
+      <w:pPr>
+        <w:pStyle w:val="ListParagraph"/>
+        <w:numPr>
+          <w:ilvl w:val="2"/>
+          <w:numId w:val="10"/>
+        </w:numPr>
+        <w:rPr>
+          <w:b/>
+        </w:rPr>
+      </w:pPr>
+      <w:r>
+        <w:rPr>
+          <w:b/>
+        </w:rPr>
+        <w:t>“push”</w:t>
+      </w:r>
+    </w:p>
+    <w:p>
+      <w:pPr>
+        <w:pStyle w:val="ListParagraph"/>
+        <w:numPr>
+          <w:ilvl w:val="2"/>
+          <w:numId w:val="10"/>
+        </w:numPr>
+        <w:rPr>
+          <w:b/>
+        </w:rPr>
+      </w:pPr>
+      <w:r>
+        <w:rPr>
+          <w:b/>
+        </w:rPr>
+        <w:t>“pop”</w:t>
       </w:r>
     </w:p>
     <w:p>
@@ -7217,20 +8114,137 @@
         <w:pStyle w:val="ListParagraph"/>
         <w:numPr>
           <w:ilvl w:val="1"/>
-          <w:numId w:val="9"/>
-        </w:numPr>
-      </w:pPr>
-      <w:r>
-        <w:t>Expressions</w:t>
-      </w:r>
-      <w:r>
-        <w:t xml:space="preserve"> (“</w:t>
-      </w:r>
-      <w:r>
-        <w:t>Feature3Exprs</w:t>
-      </w:r>
-      <w:r>
-        <w:t>”)</w:t>
+          <w:numId w:val="10"/>
+        </w:numPr>
+        <w:rPr>
+          <w:b/>
+        </w:rPr>
+      </w:pPr>
+      <w:r>
+        <w:rPr>
+          <w:b/>
+        </w:rPr>
+        <w:t xml:space="preserve">“Impure Control” in </w:t>
+      </w:r>
+      <w:r>
+        <w:rPr>
+          <w:b/>
+        </w:rPr>
+        <w:t>function application:</w:t>
+      </w:r>
+    </w:p>
+    <w:p>
+      <w:pPr>
+        <w:autoSpaceDE w:val="0"/>
+        <w:autoSpaceDN w:val="0"/>
+        <w:adjustRightInd w:val="0"/>
+        <w:spacing w:before="0" w:after="0" w:line="240" w:lineRule="auto"/>
+        <w:ind w:left="1080"/>
+        <w:rPr>
+          <w:rFonts w:ascii="Consolas" w:hAnsi="Consolas" w:cs="Consolas"/>
+          <w:color w:val="000000"/>
+          <w:sz w:val="16"/>
+          <w:szCs w:val="16"/>
+          <w:highlight w:val="white"/>
+        </w:rPr>
+      </w:pPr>
+      <w:r>
+        <w:rPr>
+          <w:rFonts w:ascii="Consolas" w:hAnsi="Consolas" w:cs="Consolas"/>
+          <w:color w:val="000000"/>
+          <w:sz w:val="16"/>
+          <w:szCs w:val="16"/>
+          <w:highlight w:val="white"/>
+        </w:rPr>
+        <w:t xml:space="preserve">PurityError(c, e) :- </w:t>
+      </w:r>
+    </w:p>
+    <w:p>
+      <w:pPr>
+        <w:pStyle w:val="ListParagraph"/>
+        <w:ind w:left="1440"/>
+        <w:rPr>
+          <w:rFonts w:ascii="Consolas" w:hAnsi="Consolas" w:cs="Consolas"/>
+          <w:color w:val="000000"/>
+          <w:sz w:val="16"/>
+          <w:szCs w:val="16"/>
+        </w:rPr>
+      </w:pPr>
+      <w:r>
+        <w:rPr>
+          <w:rFonts w:ascii="Consolas" w:hAnsi="Consolas" w:cs="Consolas"/>
+          <w:color w:val="000000"/>
+          <w:sz w:val="16"/>
+          <w:szCs w:val="16"/>
+          <w:highlight w:val="white"/>
+        </w:rPr>
+        <w:t>SubSE(c, e), e = FunApp(n, _), called is FunDecl(n, c.owner, _, _, _, _), ControlImpure(called).</w:t>
+      </w:r>
+    </w:p>
+    <w:p>
+      <w:pPr>
+        <w:pStyle w:val="ListParagraph"/>
+        <w:ind w:left="1440"/>
+        <w:rPr>
+          <w:rFonts w:ascii="Consolas" w:hAnsi="Consolas" w:cs="Consolas"/>
+          <w:color w:val="000000"/>
+          <w:sz w:val="16"/>
+          <w:szCs w:val="16"/>
+        </w:rPr>
+      </w:pPr>
+    </w:p>
+    <w:p>
+      <w:pPr>
+        <w:pStyle w:val="ListParagraph"/>
+        <w:numPr>
+          <w:ilvl w:val="2"/>
+          <w:numId w:val="10"/>
+        </w:numPr>
+        <w:rPr>
+          <w:b/>
+        </w:rPr>
+      </w:pPr>
+      <w:r>
+        <w:rPr>
+          <w:b/>
+        </w:rPr>
+        <w:t>“raise”</w:t>
+      </w:r>
+    </w:p>
+    <w:p>
+      <w:pPr>
+        <w:pStyle w:val="ListParagraph"/>
+        <w:numPr>
+          <w:ilvl w:val="2"/>
+          <w:numId w:val="10"/>
+        </w:numPr>
+        <w:rPr>
+          <w:b/>
+        </w:rPr>
+      </w:pPr>
+      <w:r>
+        <w:rPr>
+          <w:b/>
+        </w:rPr>
+        <w:t>“push”</w:t>
+      </w:r>
+    </w:p>
+    <w:p>
+      <w:pPr>
+        <w:pStyle w:val="ListParagraph"/>
+        <w:numPr>
+          <w:ilvl w:val="2"/>
+          <w:numId w:val="10"/>
+        </w:numPr>
+        <w:rPr>
+          <w:b/>
+        </w:rPr>
+      </w:pPr>
+      <w:r>
+        <w:rPr>
+          <w:b/>
+        </w:rPr>
+        <w:t>“pop”</w:t>
       </w:r>
     </w:p>
     <w:p>
@@ -7238,20 +8252,125 @@
         <w:pStyle w:val="ListParagraph"/>
         <w:numPr>
           <w:ilvl w:val="1"/>
-          <w:numId w:val="9"/>
-        </w:numPr>
-      </w:pPr>
-      <w:r>
-        <w:t xml:space="preserve">Data types </w:t>
-      </w:r>
-      <w:r>
-        <w:t>(“</w:t>
-      </w:r>
-      <w:r>
-        <w:t>Feature4DataTypes</w:t>
-      </w:r>
-      <w:r>
-        <w:t>”)</w:t>
+          <w:numId w:val="10"/>
+        </w:numPr>
+        <w:rPr>
+          <w:b/>
+        </w:rPr>
+      </w:pPr>
+      <w:r>
+        <w:rPr>
+          <w:b/>
+        </w:rPr>
+        <w:t>“Impure Control” in</w:t>
+      </w:r>
+      <w:r>
+        <w:rPr>
+          <w:b/>
+        </w:rPr>
+        <w:t xml:space="preserve"> function statement:</w:t>
+      </w:r>
+    </w:p>
+    <w:p>
+      <w:pPr>
+        <w:pStyle w:val="ListParagraph"/>
+        <w:autoSpaceDE w:val="0"/>
+        <w:autoSpaceDN w:val="0"/>
+        <w:adjustRightInd w:val="0"/>
+        <w:spacing w:before="0" w:after="0" w:line="240" w:lineRule="auto"/>
+        <w:ind w:left="1440"/>
+        <w:rPr>
+          <w:rFonts w:ascii="Consolas" w:hAnsi="Consolas" w:cs="Consolas"/>
+          <w:color w:val="000000"/>
+          <w:sz w:val="16"/>
+          <w:szCs w:val="16"/>
+          <w:highlight w:val="white"/>
+        </w:rPr>
+      </w:pPr>
+      <w:r>
+        <w:rPr>
+          <w:rFonts w:ascii="Consolas" w:hAnsi="Consolas" w:cs="Consolas"/>
+          <w:color w:val="000000"/>
+          <w:sz w:val="16"/>
+          <w:szCs w:val="16"/>
+          <w:highlight w:val="white"/>
+        </w:rPr>
+        <w:t xml:space="preserve">PurityError(c, e) :- </w:t>
+      </w:r>
+    </w:p>
+    <w:p>
+      <w:pPr>
+        <w:ind w:left="2160"/>
+        <w:rPr>
+          <w:rFonts w:ascii="Consolas" w:hAnsi="Consolas" w:cs="Consolas"/>
+          <w:color w:val="000000"/>
+          <w:sz w:val="16"/>
+          <w:szCs w:val="16"/>
+        </w:rPr>
+      </w:pPr>
+      <w:r>
+        <w:rPr>
+          <w:rFonts w:ascii="Consolas" w:hAnsi="Consolas" w:cs="Consolas"/>
+          <w:color w:val="000000"/>
+          <w:sz w:val="16"/>
+          <w:szCs w:val="16"/>
+          <w:highlight w:val="white"/>
+        </w:rPr>
+        <w:t>SubSE(c, e), e = FunStmt(n, _), called is FunDecl(n, c.owner, _, _, _, _), ControlImpure(called).</w:t>
+      </w:r>
+    </w:p>
+    <w:p>
+      <w:pPr>
+        <w:pStyle w:val="ListParagraph"/>
+        <w:numPr>
+          <w:ilvl w:val="2"/>
+          <w:numId w:val="10"/>
+        </w:numPr>
+        <w:rPr>
+          <w:b/>
+        </w:rPr>
+      </w:pPr>
+      <w:r>
+        <w:rPr>
+          <w:b/>
+        </w:rPr>
+        <w:t>“raise”</w:t>
+      </w:r>
+    </w:p>
+    <w:p>
+      <w:pPr>
+        <w:pStyle w:val="ListParagraph"/>
+        <w:numPr>
+          <w:ilvl w:val="2"/>
+          <w:numId w:val="10"/>
+        </w:numPr>
+        <w:rPr>
+          <w:b/>
+        </w:rPr>
+      </w:pPr>
+      <w:r>
+        <w:rPr>
+          <w:b/>
+        </w:rPr>
+        <w:t>“push”</w:t>
+      </w:r>
+    </w:p>
+    <w:p>
+      <w:pPr>
+        <w:pStyle w:val="ListParagraph"/>
+        <w:numPr>
+          <w:ilvl w:val="2"/>
+          <w:numId w:val="10"/>
+        </w:numPr>
+        <w:rPr>
+          <w:b/>
+        </w:rPr>
+      </w:pPr>
+      <w:r>
+        <w:rPr>
+          <w:b/>
+        </w:rPr>
+        <w:t>“pop”</w:t>
       </w:r>
     </w:p>
     <w:p>
@@ -7259,20 +8378,125 @@
         <w:pStyle w:val="ListParagraph"/>
         <w:numPr>
           <w:ilvl w:val="1"/>
-          <w:numId w:val="9"/>
-        </w:numPr>
-      </w:pPr>
-      <w:r>
-        <w:t>Integration Tests</w:t>
-      </w:r>
-      <w:r>
-        <w:t xml:space="preserve"> (“</w:t>
-      </w:r>
-      <w:r>
-        <w:t>Integration</w:t>
-      </w:r>
-      <w:r>
-        <w:t>”)</w:t>
+          <w:numId w:val="10"/>
+        </w:numPr>
+        <w:rPr>
+          <w:b/>
+        </w:rPr>
+      </w:pPr>
+      <w:r>
+        <w:rPr>
+          <w:b/>
+        </w:rPr>
+        <w:t>“Impure Control”</w:t>
+      </w:r>
+      <w:r>
+        <w:rPr>
+          <w:b/>
+        </w:rPr>
+        <w:t xml:space="preserve"> in transition declaration, case of non-anonumous function:</w:t>
+      </w:r>
+    </w:p>
+    <w:p>
+      <w:pPr>
+        <w:pStyle w:val="ListParagraph"/>
+        <w:autoSpaceDE w:val="0"/>
+        <w:autoSpaceDN w:val="0"/>
+        <w:adjustRightInd w:val="0"/>
+        <w:spacing w:before="0" w:after="0" w:line="240" w:lineRule="auto"/>
+        <w:ind w:left="1440"/>
+        <w:rPr>
+          <w:rFonts w:ascii="Consolas" w:hAnsi="Consolas" w:cs="Consolas"/>
+          <w:color w:val="000000"/>
+          <w:sz w:val="16"/>
+          <w:szCs w:val="16"/>
+          <w:highlight w:val="white"/>
+        </w:rPr>
+      </w:pPr>
+      <w:r>
+        <w:rPr>
+          <w:rFonts w:ascii="Consolas" w:hAnsi="Consolas" w:cs="Consolas"/>
+          <w:color w:val="000000"/>
+          <w:sz w:val="16"/>
+          <w:szCs w:val="16"/>
+          <w:highlight w:val="white"/>
+        </w:rPr>
+        <w:t xml:space="preserve">PurityError(c, n) :- </w:t>
+      </w:r>
+    </w:p>
+    <w:p>
+      <w:pPr>
+        <w:ind w:left="2160"/>
+        <w:rPr>
+          <w:rFonts w:ascii="Consolas" w:hAnsi="Consolas" w:cs="Consolas"/>
+          <w:color w:val="000000"/>
+          <w:sz w:val="16"/>
+          <w:szCs w:val="16"/>
+        </w:rPr>
+      </w:pPr>
+      <w:r>
+        <w:rPr>
+          <w:rFonts w:ascii="Consolas" w:hAnsi="Consolas" w:cs="Consolas"/>
+          <w:color w:val="000000"/>
+          <w:sz w:val="16"/>
+          <w:szCs w:val="16"/>
+          <w:highlight w:val="white"/>
+        </w:rPr>
+        <w:t>c is TransDecl(src, _, _, n), called is FunDecl(n, src.owner, _, _, _, _), ControlImpure(called).</w:t>
+      </w:r>
+    </w:p>
+    <w:p>
+      <w:pPr>
+        <w:pStyle w:val="ListParagraph"/>
+        <w:numPr>
+          <w:ilvl w:val="2"/>
+          <w:numId w:val="10"/>
+        </w:numPr>
+        <w:rPr>
+          <w:b/>
+        </w:rPr>
+      </w:pPr>
+      <w:r>
+        <w:rPr>
+          <w:b/>
+        </w:rPr>
+        <w:t>“raise”</w:t>
+      </w:r>
+    </w:p>
+    <w:p>
+      <w:pPr>
+        <w:pStyle w:val="ListParagraph"/>
+        <w:numPr>
+          <w:ilvl w:val="2"/>
+          <w:numId w:val="10"/>
+        </w:numPr>
+        <w:rPr>
+          <w:b/>
+        </w:rPr>
+      </w:pPr>
+      <w:r>
+        <w:rPr>
+          <w:b/>
+        </w:rPr>
+        <w:t>“push”</w:t>
+      </w:r>
+    </w:p>
+    <w:p>
+      <w:pPr>
+        <w:pStyle w:val="ListParagraph"/>
+        <w:numPr>
+          <w:ilvl w:val="2"/>
+          <w:numId w:val="10"/>
+        </w:numPr>
+        <w:rPr>
+          <w:b/>
+        </w:rPr>
+      </w:pPr>
+      <w:r>
+        <w:rPr>
+          <w:b/>
+        </w:rPr>
+        <w:t>“pop”</w:t>
       </w:r>
     </w:p>
     <w:p>
@@ -7280,146 +8504,173 @@
         <w:pStyle w:val="ListParagraph"/>
         <w:numPr>
           <w:ilvl w:val="1"/>
-          <w:numId w:val="9"/>
-        </w:numPr>
-      </w:pPr>
-      <w:r>
-        <w:t>Combined Tests</w:t>
-      </w:r>
-      <w:r>
-        <w:t xml:space="preserve"> (“</w:t>
-      </w:r>
-      <w:r>
-        <w:t>Combined</w:t>
-      </w:r>
-      <w:r>
-        <w:t>”)</w:t>
-      </w:r>
-    </w:p>
-    <w:p>
-      <w:r>
-        <w:t xml:space="preserve">Each subfolder listed above will have the following </w:t>
-      </w:r>
-      <w:r>
-        <w:t xml:space="preserve">three </w:t>
-      </w:r>
-      <w:r>
-        <w:t>subfolders</w:t>
-      </w:r>
-      <w:r>
-        <w:t xml:space="preserve"> (“type of error” level)</w:t>
-      </w:r>
-      <w:r>
-        <w:t>:</w:t>
-      </w:r>
-    </w:p>
-    <w:p>
-      <w:pPr>
-        <w:pStyle w:val="ListParagraph"/>
-        <w:numPr>
-          <w:ilvl w:val="0"/>
-          <w:numId w:val="11"/>
-        </w:numPr>
-      </w:pPr>
-      <w:r>
-        <w:t>Static Error: Static analysis reports an error (as listed in “P COMPILER” section)</w:t>
-      </w:r>
-    </w:p>
-    <w:p>
-      <w:pPr>
-        <w:pStyle w:val="ListParagraph"/>
-        <w:numPr>
-          <w:ilvl w:val="0"/>
-          <w:numId w:val="11"/>
-        </w:numPr>
-      </w:pPr>
-      <w:r>
-        <w:t>Dynamic Error: Zinger reports an error</w:t>
-      </w:r>
-    </w:p>
-    <w:p>
-      <w:pPr>
-        <w:pStyle w:val="ListParagraph"/>
-        <w:numPr>
-          <w:ilvl w:val="0"/>
-          <w:numId w:val="11"/>
-        </w:numPr>
-      </w:pPr>
-      <w:r>
-        <w:t>Correct: Zinger does not report an error</w:t>
-      </w:r>
-    </w:p>
-    <w:p>
-      <w:r>
-        <w:t>At the next level, subfolders for individua</w:t>
-      </w:r>
-      <w:r>
-        <w:t>l tests are located. Here’s a full path to the test “function”</w:t>
-      </w:r>
-      <w:r>
-        <w:t>:</w:t>
-      </w:r>
-      <w:r>
-        <w:br/>
-      </w:r>
-      <w:r>
-        <w:t>\plang\Tst\RegressionTests\Feature1SMLevelDecls\StaticError\function</w:t>
-      </w:r>
-    </w:p>
-    <w:p>
-      <w:r>
-        <w:t xml:space="preserve">Each test subfolder contains </w:t>
-      </w:r>
-      <w:r>
-        <w:t xml:space="preserve">“test.p” file and </w:t>
-      </w:r>
-      <w:r>
-        <w:t>up to three subfolders (“tool” level): Pc, Zc and Prt.</w:t>
-      </w:r>
-      <w:r>
-        <w:t>Pc, Zinger and Prt</w:t>
-      </w:r>
-      <w:r>
-        <w:t xml:space="preserve"> folders are the “leaves” in the directory tree, and each of these contain “testconfig.txt” and the acceptor(s). </w:t>
-      </w:r>
-    </w:p>
-    <w:p>
-      <w:r>
-        <w:t>Some subdirectories Pc, Zinger and Prt might not be present for some test</w:t>
-      </w:r>
-      <w:r>
-        <w:t>s</w:t>
-      </w:r>
-      <w:r>
-        <w:t>. For example, for the Stat</w:t>
-      </w:r>
-      <w:r>
-        <w:t>icError tests, the only subfolder would be Pc</w:t>
-      </w:r>
-      <w:r>
-        <w:t>.</w:t>
-      </w:r>
-      <w:r>
-        <w:t xml:space="preserve"> Another example: if a test is only intended for testing Zing (Prt), then there should be Pc and Zing (Pc and Prt) subfolders only.</w:t>
-      </w:r>
-      <w:bookmarkStart w:id="0" w:name="_GoBack"/>
-      <w:bookmarkEnd w:id="0"/>
-    </w:p>
-    <w:p/>
-    <w:p>
-      <w:r>
-        <w:lastRenderedPageBreak/>
-        <w:t xml:space="preserve">Note that </w:t>
-      </w:r>
-      <w:r>
-        <w:t xml:space="preserve">the regression tool runs pc.exe only once for each test, and zinger and runtime re-use the files generated by pc.exe. </w:t>
-      </w:r>
-      <w:r>
-        <w:t>That means that it is dangerous to run Zc (Prt) without first running Pc. So, when running regression on a particular test, a good practice is to use the test folder as a parameter of testP.bat or CheckP (and not Zc or Prt subfolders).</w:t>
-      </w:r>
-    </w:p>
-    <w:p/>
-    <w:p/>
+          <w:numId w:val="10"/>
+        </w:numPr>
+        <w:rPr>
+          <w:b/>
+        </w:rPr>
+      </w:pPr>
+      <w:r>
+        <w:rPr>
+          <w:b/>
+        </w:rPr>
+        <w:t>“Impure Control”</w:t>
+      </w:r>
+      <w:r>
+        <w:rPr>
+          <w:b/>
+        </w:rPr>
+        <w:t xml:space="preserve"> in transition declaration, case of anonumous function:</w:t>
+      </w:r>
+    </w:p>
+    <w:p>
+      <w:pPr>
+        <w:pStyle w:val="ListParagraph"/>
+        <w:autoSpaceDE w:val="0"/>
+        <w:autoSpaceDN w:val="0"/>
+        <w:adjustRightInd w:val="0"/>
+        <w:spacing w:before="0" w:after="0" w:line="240" w:lineRule="auto"/>
+        <w:ind w:left="1800"/>
+        <w:rPr>
+          <w:rFonts w:ascii="Consolas" w:hAnsi="Consolas" w:cs="Consolas"/>
+          <w:color w:val="000000"/>
+          <w:sz w:val="16"/>
+          <w:szCs w:val="16"/>
+          <w:highlight w:val="white"/>
+        </w:rPr>
+      </w:pPr>
+      <w:r>
+        <w:rPr>
+          <w:rFonts w:ascii="Consolas" w:hAnsi="Consolas" w:cs="Consolas"/>
+          <w:color w:val="000000"/>
+          <w:sz w:val="16"/>
+          <w:szCs w:val="16"/>
+          <w:highlight w:val="white"/>
+        </w:rPr>
+        <w:t xml:space="preserve">PurityError(c, called) :- </w:t>
+      </w:r>
+    </w:p>
+    <w:p>
+      <w:pPr>
+        <w:ind w:left="2160"/>
+        <w:rPr>
+          <w:rFonts w:ascii="Consolas" w:hAnsi="Consolas" w:cs="Consolas"/>
+          <w:color w:val="000000"/>
+          <w:sz w:val="16"/>
+          <w:szCs w:val="16"/>
+        </w:rPr>
+      </w:pPr>
+      <w:r>
+        <w:rPr>
+          <w:rFonts w:ascii="Consolas" w:hAnsi="Consolas" w:cs="Consolas"/>
+          <w:color w:val="000000"/>
+          <w:sz w:val="16"/>
+          <w:szCs w:val="16"/>
+          <w:highlight w:val="white"/>
+        </w:rPr>
+        <w:t>c is TransDecl(src, _, _, called), called = AnonFunDecl(src.owner, _), ControlImpure(called).</w:t>
+      </w:r>
+    </w:p>
+    <w:p>
+      <w:pPr>
+        <w:pStyle w:val="ListParagraph"/>
+        <w:numPr>
+          <w:ilvl w:val="2"/>
+          <w:numId w:val="10"/>
+        </w:numPr>
+        <w:rPr>
+          <w:b/>
+        </w:rPr>
+      </w:pPr>
+      <w:r>
+        <w:rPr>
+          <w:b/>
+        </w:rPr>
+        <w:t>“raise”</w:t>
+      </w:r>
+    </w:p>
+    <w:p>
+      <w:pPr>
+        <w:pStyle w:val="ListParagraph"/>
+        <w:numPr>
+          <w:ilvl w:val="2"/>
+          <w:numId w:val="10"/>
+        </w:numPr>
+        <w:rPr>
+          <w:b/>
+        </w:rPr>
+      </w:pPr>
+      <w:r>
+        <w:rPr>
+          <w:b/>
+        </w:rPr>
+        <w:t>“push”</w:t>
+      </w:r>
+    </w:p>
+    <w:p>
+      <w:pPr>
+        <w:pStyle w:val="ListParagraph"/>
+        <w:numPr>
+          <w:ilvl w:val="2"/>
+          <w:numId w:val="10"/>
+        </w:numPr>
+        <w:rPr>
+          <w:b/>
+        </w:rPr>
+      </w:pPr>
+      <w:r>
+        <w:rPr>
+          <w:b/>
+        </w:rPr>
+        <w:t>“pop”</w:t>
+      </w:r>
+    </w:p>
+    <w:p>
+      <w:pPr>
+        <w:rPr>
+          <w:b/>
+          <w:sz w:val="16"/>
+          <w:szCs w:val="16"/>
+        </w:rPr>
+      </w:pPr>
+    </w:p>
+    <w:p>
+      <w:pPr>
+        <w:pStyle w:val="ListParagraph"/>
+        <w:ind w:left="1080"/>
+        <w:rPr>
+          <w:b/>
+        </w:rPr>
+      </w:pPr>
+    </w:p>
+    <w:p>
+      <w:pPr>
+        <w:rPr>
+          <w:b/>
+          <w:sz w:val="16"/>
+          <w:szCs w:val="16"/>
+        </w:rPr>
+      </w:pPr>
+    </w:p>
+    <w:p>
+      <w:pPr>
+        <w:rPr>
+          <w:b/>
+          <w:sz w:val="16"/>
+          <w:szCs w:val="16"/>
+        </w:rPr>
+      </w:pPr>
+    </w:p>
+    <w:p>
+      <w:pPr>
+        <w:pStyle w:val="ListParagraph"/>
+        <w:ind w:left="1440"/>
+        <w:rPr>
+          <w:sz w:val="16"/>
+          <w:szCs w:val="16"/>
+        </w:rPr>
+      </w:pPr>
+    </w:p>
     <w:sectPr>
       <w:pgSz w:w="12240" w:h="15840"/>
       <w:pgMar w:top="1440" w:right="1440" w:bottom="1440" w:left="1440" w:header="720" w:footer="720" w:gutter="0"/>
@@ -7483,9 +8734,9 @@
 <w:numbering xmlns:wpc="http://schemas.microsoft.com/office/word/2010/wordprocessingCanvas" xmlns:mc="http://schemas.openxmlformats.org/markup-compatibility/2006" xmlns:o="urn:schemas-microsoft-com:office:office" xmlns:r="http://schemas.openxmlformats.org/officeDocument/2006/relationships" xmlns:m="http://schemas.openxmlformats.org/officeDocument/2006/math" xmlns:v="urn:schemas-microsoft-com:vml" xmlns:wp14="http://schemas.microsoft.com/office/word/2010/wordprocessingDrawing" xmlns:wp="http://schemas.openxmlformats.org/drawingml/2006/wordprocessingDrawing" xmlns:w10="urn:schemas-microsoft-com:office:word" xmlns:w="http://schemas.openxmlformats.org/wordprocessingml/2006/main" xmlns:w14="http://schemas.microsoft.com/office/word/2010/wordml" xmlns:w15="http://schemas.microsoft.com/office/word/2012/wordml" xmlns:wpg="http://schemas.microsoft.com/office/word/2010/wordprocessingGroup" xmlns:wpi="http://schemas.microsoft.com/office/word/2010/wordprocessingInk" xmlns:wne="http://schemas.microsoft.com/office/word/2006/wordml" xmlns:wps="http://schemas.microsoft.com/office/word/2010/wordprocessingShape" mc:Ignorable="w14 w15 wp14">
   <w:abstractNum w:abstractNumId="0">
     <w:nsid w:val="01C10A9C"/>
-    <w:multiLevelType w:val="hybridMultilevel"/>
-    <w:tmpl w:val="A7C0EF28"/>
-    <w:lvl w:ilvl="0" w:tplc="0409000F">
+    <w:multiLevelType w:val="multilevel"/>
+    <w:tmpl w:val="B608BE10"/>
+    <w:lvl w:ilvl="0">
       <w:start w:val="1"/>
       <w:numFmt w:val="decimal"/>
       <w:lvlText w:val="%1."/>
@@ -7497,77 +8748,117 @@
         <w:rFonts w:hint="default"/>
       </w:rPr>
     </w:lvl>
-    <w:lvl w:ilvl="1" w:tplc="04090019" w:tentative="1">
-      <w:start w:val="1"/>
-      <w:numFmt w:val="lowerLetter"/>
-      <w:lvlText w:val="%2."/>
-      <w:lvlJc w:val="left"/>
-      <w:pPr>
-        <w:ind w:left="1080" w:hanging="360"/>
-      </w:pPr>
-    </w:lvl>
-    <w:lvl w:ilvl="2" w:tplc="0409001B" w:tentative="1">
-      <w:start w:val="1"/>
-      <w:numFmt w:val="lowerRoman"/>
-      <w:lvlText w:val="%3."/>
-      <w:lvlJc w:val="right"/>
-      <w:pPr>
-        <w:ind w:left="1800" w:hanging="180"/>
-      </w:pPr>
-    </w:lvl>
-    <w:lvl w:ilvl="3" w:tplc="0409000F" w:tentative="1">
+    <w:lvl w:ilvl="1">
       <w:start w:val="1"/>
       <w:numFmt w:val="decimal"/>
-      <w:lvlText w:val="%4."/>
+      <w:isLgl/>
+      <w:lvlText w:val="%1.%2."/>
       <w:lvlJc w:val="left"/>
       <w:pPr>
-        <w:ind w:left="2520" w:hanging="360"/>
-      </w:pPr>
+        <w:ind w:left="1080" w:hanging="720"/>
+      </w:pPr>
+      <w:rPr>
+        <w:rFonts w:hint="default"/>
+        <w:b/>
+      </w:rPr>
     </w:lvl>
-    <w:lvl w:ilvl="4" w:tplc="04090019" w:tentative="1">
-      <w:start w:val="1"/>
-      <w:numFmt w:val="lowerLetter"/>
-      <w:lvlText w:val="%5."/>
-      <w:lvlJc w:val="left"/>
-      <w:pPr>
-        <w:ind w:left="3240" w:hanging="360"/>
-      </w:pPr>
-    </w:lvl>
-    <w:lvl w:ilvl="5" w:tplc="0409001B" w:tentative="1">
-      <w:start w:val="1"/>
-      <w:numFmt w:val="lowerRoman"/>
-      <w:lvlText w:val="%6."/>
-      <w:lvlJc w:val="right"/>
-      <w:pPr>
-        <w:ind w:left="3960" w:hanging="180"/>
-      </w:pPr>
-    </w:lvl>
-    <w:lvl w:ilvl="6" w:tplc="0409000F" w:tentative="1">
+    <w:lvl w:ilvl="2">
       <w:start w:val="1"/>
       <w:numFmt w:val="decimal"/>
-      <w:lvlText w:val="%7."/>
+      <w:isLgl/>
+      <w:lvlText w:val="%1.%2.%3."/>
       <w:lvlJc w:val="left"/>
       <w:pPr>
-        <w:ind w:left="4680" w:hanging="360"/>
-      </w:pPr>
+        <w:ind w:left="1440" w:hanging="720"/>
+      </w:pPr>
+      <w:rPr>
+        <w:rFonts w:hint="default"/>
+        <w:b/>
+      </w:rPr>
     </w:lvl>
-    <w:lvl w:ilvl="7" w:tplc="04090019" w:tentative="1">
+    <w:lvl w:ilvl="3">
       <w:start w:val="1"/>
-      <w:numFmt w:val="lowerLetter"/>
-      <w:lvlText w:val="%8."/>
+      <w:numFmt w:val="decimal"/>
+      <w:isLgl/>
+      <w:lvlText w:val="%1.%2.%3.%4."/>
       <w:lvlJc w:val="left"/>
       <w:pPr>
-        <w:ind w:left="5400" w:hanging="360"/>
-      </w:pPr>
+        <w:ind w:left="2160" w:hanging="1080"/>
+      </w:pPr>
+      <w:rPr>
+        <w:rFonts w:hint="default"/>
+        <w:b/>
+      </w:rPr>
     </w:lvl>
-    <w:lvl w:ilvl="8" w:tplc="0409001B" w:tentative="1">
+    <w:lvl w:ilvl="4">
       <w:start w:val="1"/>
-      <w:numFmt w:val="lowerRoman"/>
-      <w:lvlText w:val="%9."/>
-      <w:lvlJc w:val="right"/>
-      <w:pPr>
-        <w:ind w:left="6120" w:hanging="180"/>
-      </w:pPr>
+      <w:numFmt w:val="decimal"/>
+      <w:isLgl/>
+      <w:lvlText w:val="%1.%2.%3.%4.%5."/>
+      <w:lvlJc w:val="left"/>
+      <w:pPr>
+        <w:ind w:left="2520" w:hanging="1080"/>
+      </w:pPr>
+      <w:rPr>
+        <w:rFonts w:hint="default"/>
+        <w:b/>
+      </w:rPr>
+    </w:lvl>
+    <w:lvl w:ilvl="5">
+      <w:start w:val="1"/>
+      <w:numFmt w:val="decimal"/>
+      <w:isLgl/>
+      <w:lvlText w:val="%1.%2.%3.%4.%5.%6."/>
+      <w:lvlJc w:val="left"/>
+      <w:pPr>
+        <w:ind w:left="3240" w:hanging="1440"/>
+      </w:pPr>
+      <w:rPr>
+        <w:rFonts w:hint="default"/>
+        <w:b/>
+      </w:rPr>
+    </w:lvl>
+    <w:lvl w:ilvl="6">
+      <w:start w:val="1"/>
+      <w:numFmt w:val="decimal"/>
+      <w:isLgl/>
+      <w:lvlText w:val="%1.%2.%3.%4.%5.%6.%7."/>
+      <w:lvlJc w:val="left"/>
+      <w:pPr>
+        <w:ind w:left="3600" w:hanging="1440"/>
+      </w:pPr>
+      <w:rPr>
+        <w:rFonts w:hint="default"/>
+        <w:b/>
+      </w:rPr>
+    </w:lvl>
+    <w:lvl w:ilvl="7">
+      <w:start w:val="1"/>
+      <w:numFmt w:val="decimal"/>
+      <w:isLgl/>
+      <w:lvlText w:val="%1.%2.%3.%4.%5.%6.%7.%8."/>
+      <w:lvlJc w:val="left"/>
+      <w:pPr>
+        <w:ind w:left="4320" w:hanging="1800"/>
+      </w:pPr>
+      <w:rPr>
+        <w:rFonts w:hint="default"/>
+        <w:b/>
+      </w:rPr>
+    </w:lvl>
+    <w:lvl w:ilvl="8">
+      <w:start w:val="1"/>
+      <w:numFmt w:val="decimal"/>
+      <w:isLgl/>
+      <w:lvlText w:val="%1.%2.%3.%4.%5.%6.%7.%8.%9."/>
+      <w:lvlJc w:val="left"/>
+      <w:pPr>
+        <w:ind w:left="4680" w:hanging="1800"/>
+      </w:pPr>
+      <w:rPr>
+        <w:rFonts w:hint="default"/>
+        <w:b/>
+      </w:rPr>
     </w:lvl>
   </w:abstractNum>
   <w:abstractNum w:abstractNumId="1">
@@ -10052,7 +11343,7 @@
 </file>
 
 <file path=customXml/itemProps2.xml><?xml version="1.0" encoding="utf-8"?>
-<ds:datastoreItem xmlns:ds="http://schemas.openxmlformats.org/officeDocument/2006/customXml" ds:itemID="{9D6B670B-366B-48DA-9CDE-5A3A737E4883}">
+<ds:datastoreItem xmlns:ds="http://schemas.openxmlformats.org/officeDocument/2006/customXml" ds:itemID="{3C3653E3-1B1B-44B2-911D-2B9E1DCC76D6}">
   <ds:schemaRefs>
     <ds:schemaRef ds:uri="http://schemas.openxmlformats.org/officeDocument/2006/bibliography"/>
   </ds:schemaRefs>

</xml_diff>

<commit_message>
new semantical tests added; docs updated
</commit_message>
<xml_diff>
--- a/Doc/TestDocs/TestingFramework.docx
+++ b/Doc/TestDocs/TestingFramework.docx
@@ -1564,8 +1564,16 @@
         </w:r>
       </w:hyperlink>
       <w:r>
-        <w:t>, test2</w:t>
-      </w:r>
+        <w:t xml:space="preserve">, </w:t>
+      </w:r>
+      <w:hyperlink r:id="rId54" w:tooltip="SendInExitHandledEvent" w:history="1">
+        <w:r>
+          <w:rPr>
+            <w:rStyle w:val="Hyperlink"/>
+          </w:rPr>
+          <w:t>test2</w:t>
+        </w:r>
+      </w:hyperlink>
     </w:p>
     <w:p>
       <w:pPr>
@@ -1617,7 +1625,7 @@
       <w:r>
         <w:t xml:space="preserve">: </w:t>
       </w:r>
-      <w:hyperlink r:id="rId54" w:tooltip="AlonBug.p" w:history="1">
+      <w:hyperlink r:id="rId55" w:tooltip="AlonBug.p" w:history="1">
         <w:r>
           <w:rPr>
             <w:rStyle w:val="Hyperlink"/>
@@ -1631,7 +1639,7 @@
         </w:rPr>
         <w:t xml:space="preserve">; </w:t>
       </w:r>
-      <w:hyperlink r:id="rId55" w:tooltip="SendInExitNotExecuted" w:history="1">
+      <w:hyperlink r:id="rId56" w:tooltip="SendInExitNotExecuted" w:history="1">
         <w:r>
           <w:rPr>
             <w:rStyle w:val="Hyperlink"/>
@@ -1741,7 +1749,7 @@
       <w:r>
         <w:t xml:space="preserve">: </w:t>
       </w:r>
-      <w:hyperlink r:id="rId56" w:tooltip="Actions_1" w:history="1">
+      <w:hyperlink r:id="rId57" w:tooltip="Actions_1" w:history="1">
         <w:r>
           <w:rPr>
             <w:rStyle w:val="Hyperlink"/>
@@ -1752,7 +1760,7 @@
       <w:r>
         <w:t xml:space="preserve">, </w:t>
       </w:r>
-      <w:hyperlink r:id="rId57" w:tooltip="TransDecl_DoDecl" w:history="1">
+      <w:hyperlink r:id="rId58" w:tooltip="TransDecl_DoDecl" w:history="1">
         <w:r>
           <w:rPr>
             <w:rStyle w:val="Hyperlink"/>
@@ -1772,7 +1780,7 @@
       <w:r>
         <w:t xml:space="preserve">        Goto with action: </w:t>
       </w:r>
-      <w:hyperlink r:id="rId58" w:tooltip="TransDecl_DoDecl" w:history="1">
+      <w:hyperlink r:id="rId59" w:tooltip="TransDecl_DoDecl" w:history="1">
         <w:r>
           <w:rPr>
             <w:rStyle w:val="Hyperlink"/>
@@ -1798,7 +1806,7 @@
       <w:r>
         <w:t xml:space="preserve">        </w:t>
       </w:r>
-      <w:hyperlink r:id="rId59" w:tooltip="TransDecl_DoDecl" w:history="1">
+      <w:hyperlink r:id="rId60" w:tooltip="TransDecl_DoDecl" w:history="1">
         <w:r>
           <w:rPr>
             <w:rStyle w:val="Hyperlink"/>
@@ -1809,7 +1817,7 @@
       <w:r>
         <w:t xml:space="preserve">,  </w:t>
       </w:r>
-      <w:hyperlink r:id="rId60" w:tooltip="Push_Pop_1" w:history="1">
+      <w:hyperlink r:id="rId61" w:tooltip="Push_Pop_1" w:history="1">
         <w:r>
           <w:rPr>
             <w:rStyle w:val="Hyperlink"/>
@@ -1817,8 +1825,37 @@
           <w:t>assigment as action</w:t>
         </w:r>
       </w:hyperlink>
-      <w:r>
-        <w:t xml:space="preserve">, </w:t>
+    </w:p>
+    <w:p>
+      <w:pPr>
+        <w:pStyle w:val="ListParagraph"/>
+        <w:ind w:left="1728"/>
+      </w:pPr>
+      <w:r>
+        <w:tab/>
+      </w:r>
+      <w:hyperlink w:anchor="Integration_GotoTrans" w:history="1">
+        <w:r>
+          <w:rPr>
+            <w:rStyle w:val="Hyperlink"/>
+          </w:rPr>
+          <w:t>Tests in the “Integratio</w:t>
+        </w:r>
+        <w:r>
+          <w:rPr>
+            <w:rStyle w:val="Hyperlink"/>
+          </w:rPr>
+          <w:t>n</w:t>
+        </w:r>
+        <w:r>
+          <w:rPr>
+            <w:rStyle w:val="Hyperlink"/>
+          </w:rPr>
+          <w:t xml:space="preserve"> Tests” section</w:t>
+        </w:r>
+      </w:hyperlink>
+      <w:r>
+        <w:t xml:space="preserve"> </w:t>
       </w:r>
     </w:p>
     <w:p>
@@ -1832,7 +1869,7 @@
       <w:r>
         <w:t xml:space="preserve">Push transition: </w:t>
       </w:r>
-      <w:hyperlink r:id="rId61" w:tooltip="Actions_4" w:history="1">
+      <w:hyperlink r:id="rId62" w:tooltip="Actions_4" w:history="1">
         <w:r>
           <w:rPr>
             <w:rStyle w:val="Hyperlink"/>
@@ -1852,7 +1889,7 @@
           <w:rStyle w:val="Hyperlink"/>
         </w:rPr>
       </w:pPr>
-      <w:hyperlink r:id="rId62" w:tooltip="Actions_5" w:history="1">
+      <w:hyperlink r:id="rId63" w:tooltip="Actions_5" w:history="1">
         <w:r>
           <w:rPr>
             <w:rStyle w:val="Hyperlink"/>
@@ -1863,7 +1900,7 @@
       <w:r>
         <w:t xml:space="preserve">; </w:t>
       </w:r>
-      <w:hyperlink r:id="rId63" w:tooltip="Actions_5" w:history="1">
+      <w:hyperlink r:id="rId64" w:tooltip="Actions_5" w:history="1">
         <w:r>
           <w:rPr>
             <w:rStyle w:val="Hyperlink"/>
@@ -1889,7 +1926,7 @@
       <w:r>
         <w:t xml:space="preserve">  </w:t>
       </w:r>
-      <w:hyperlink r:id="rId64" w:tooltip="Actions_6" w:history="1">
+      <w:hyperlink r:id="rId65" w:tooltip="Actions_6" w:history="1">
         <w:r>
           <w:rPr>
             <w:rStyle w:val="Hyperlink"/>
@@ -1903,6 +1940,23 @@
         </w:rPr>
         <w:t>;</w:t>
       </w:r>
+    </w:p>
+    <w:p>
+      <w:pPr>
+        <w:pStyle w:val="ListParagraph"/>
+        <w:ind w:left="2160"/>
+        <w:rPr>
+          <w:rStyle w:val="Hyperlink"/>
+        </w:rPr>
+      </w:pPr>
+      <w:hyperlink w:anchor="Integration_PushTrans" w:history="1">
+        <w:r>
+          <w:rPr>
+            <w:rStyle w:val="Hyperlink"/>
+          </w:rPr>
+          <w:t>Tests in the “Integration tests” section</w:t>
+        </w:r>
+      </w:hyperlink>
     </w:p>
     <w:p>
       <w:pPr>
@@ -1965,7 +2019,7 @@
       <w:r>
         <w:t>goto transition (</w:t>
       </w:r>
-      <w:hyperlink r:id="rId65" w:tooltip="anonFunction" w:history="1">
+      <w:hyperlink r:id="rId66" w:tooltip="anonFunction" w:history="1">
         <w:r>
           <w:rPr>
             <w:rStyle w:val="Hyperlink"/>
@@ -1988,7 +2042,7 @@
       <w:r>
         <w:t xml:space="preserve">, </w:t>
       </w:r>
-      <w:hyperlink r:id="rId66" w:tooltip="TransDecl_DoDecl" w:history="1">
+      <w:hyperlink r:id="rId67" w:tooltip="TransDecl_DoDecl" w:history="1">
         <w:r>
           <w:rPr>
             <w:rStyle w:val="Hyperlink"/>
@@ -2111,7 +2165,7 @@
         </w:rPr>
         <w:t xml:space="preserve"> goto transition (</w:t>
       </w:r>
-      <w:hyperlink r:id="rId67" w:tooltip="TransDecl_DoDecl" w:history="1">
+      <w:hyperlink r:id="rId68" w:tooltip="TransDecl_DoDecl" w:history="1">
         <w:r>
           <w:rPr>
             <w:rStyle w:val="Hyperlink"/>
@@ -2206,7 +2260,7 @@
       <w:r>
         <w:t xml:space="preserve">no “unhandled exception” for unhandled “halt”: </w:t>
       </w:r>
-      <w:hyperlink r:id="rId68" w:tooltip="SendInExitUnhandledHalt" w:history="1">
+      <w:hyperlink r:id="rId69" w:tooltip="SendInExitUnhandledHalt" w:history="1">
         <w:r>
           <w:rPr>
             <w:rStyle w:val="Hyperlink"/>
@@ -2253,7 +2307,7 @@
       <w:r>
         <w:t xml:space="preserve">, </w:t>
       </w:r>
-      <w:hyperlink r:id="rId69" w:tooltip="anonFunction" w:history="1">
+      <w:hyperlink r:id="rId70" w:tooltip="anonFunction" w:history="1">
         <w:r>
           <w:rPr>
             <w:rStyle w:val="Hyperlink"/>
@@ -2294,7 +2348,7 @@
       <w:r>
         <w:t xml:space="preserve">: </w:t>
       </w:r>
-      <w:hyperlink r:id="rId70" w:tooltip="Actions_1" w:history="1">
+      <w:hyperlink r:id="rId71" w:tooltip="Actions_1" w:history="1">
         <w:r>
           <w:rPr>
             <w:rStyle w:val="Hyperlink"/>
@@ -2325,7 +2379,7 @@
       <w:r>
         <w:t xml:space="preserve">Explicit “defer”: </w:t>
       </w:r>
-      <w:hyperlink r:id="rId71" w:tooltip="BangaloreToRedmond_Liveness" w:history="1">
+      <w:hyperlink r:id="rId72" w:tooltip="BangaloreToRedmond_Liveness" w:history="1">
         <w:r>
           <w:rPr>
             <w:rStyle w:val="Hyperlink"/>
@@ -2345,7 +2399,7 @@
       <w:r>
         <w:t xml:space="preserve"> Do declaration: </w:t>
       </w:r>
-      <w:hyperlink r:id="rId72" w:tooltip="TransDecl_DoDecl" w:history="1">
+      <w:hyperlink r:id="rId73" w:tooltip="TransDecl_DoDecl" w:history="1">
         <w:r>
           <w:rPr>
             <w:rStyle w:val="Hyperlink"/>
@@ -2362,7 +2416,7 @@
       <w:r>
         <w:t xml:space="preserve">,  </w:t>
       </w:r>
-      <w:hyperlink r:id="rId73" w:tooltip="TransDecl_DoDecl" w:history="1">
+      <w:hyperlink r:id="rId74" w:tooltip="TransDecl_DoDecl" w:history="1">
         <w:r>
           <w:rPr>
             <w:rStyle w:val="Hyperlink"/>
@@ -2391,7 +2445,7 @@
         <w:pStyle w:val="ListParagraph"/>
         <w:ind w:left="1224"/>
       </w:pPr>
-      <w:hyperlink r:id="rId74" w:tooltip="TrasnDecl_DoDecl" w:history="1">
+      <w:hyperlink r:id="rId75" w:tooltip="TrasnDecl_DoDecl" w:history="1">
         <w:r>
           <w:rPr>
             <w:rStyle w:val="Hyperlink"/>
@@ -2498,7 +2552,7 @@
       <w:r>
         <w:t xml:space="preserve">2.1.1. Basic syntax/semantics: </w:t>
       </w:r>
-      <w:hyperlink r:id="rId75" w:tooltip="Actions_1" w:history="1">
+      <w:hyperlink r:id="rId76" w:tooltip="Actions_1" w:history="1">
         <w:r>
           <w:rPr>
             <w:rStyle w:val="Hyperlink"/>
@@ -2551,7 +2605,7 @@
       <w:r>
         <w:t xml:space="preserve">ault semantics: action (“do”) vs transition (“goto”): </w:t>
       </w:r>
-      <w:hyperlink r:id="rId76" w:tooltip="Actions_2" w:history="1">
+      <w:hyperlink r:id="rId77" w:tooltip="Actions_2" w:history="1">
         <w:r>
           <w:rPr>
             <w:rStyle w:val="Hyperlink"/>
@@ -2568,7 +2622,7 @@
       <w:r>
         <w:t xml:space="preserve"> (</w:t>
       </w:r>
-      <w:hyperlink r:id="rId77" w:tooltip="Actions_2_fails" w:history="1">
+      <w:hyperlink r:id="rId78" w:tooltip="Actions_2_fails" w:history="1">
         <w:r>
           <w:rPr>
             <w:rStyle w:val="Hyperlink"/>
@@ -2579,7 +2633,7 @@
       <w:r>
         <w:t xml:space="preserve">, </w:t>
       </w:r>
-      <w:hyperlink r:id="rId78" w:tooltip="Actions_3" w:history="1">
+      <w:hyperlink r:id="rId79" w:tooltip="Actions_3" w:history="1">
         <w:r>
           <w:rPr>
             <w:rStyle w:val="Hyperlink"/>
@@ -2590,7 +2644,7 @@
       <w:r>
         <w:t xml:space="preserve">); </w:t>
       </w:r>
-      <w:hyperlink r:id="rId79" w:tooltip="Actions_3" w:history="1">
+      <w:hyperlink r:id="rId80" w:tooltip="Actions_3" w:history="1">
         <w:r>
           <w:rPr>
             <w:rStyle w:val="Hyperlink"/>
@@ -2607,7 +2661,7 @@
       <w:r>
         <w:t xml:space="preserve">2.1.3. </w:t>
       </w:r>
-      <w:hyperlink r:id="rId80" w:tooltip="Actions_4" w:history="1">
+      <w:hyperlink r:id="rId81" w:tooltip="Actions_4" w:history="1">
         <w:r>
           <w:rPr>
             <w:rStyle w:val="Hyperlink"/>
@@ -2624,7 +2678,7 @@
       <w:r>
         <w:t xml:space="preserve">2.1.4. </w:t>
       </w:r>
-      <w:hyperlink r:id="rId81" w:tooltip="PushStatement_1" w:history="1">
+      <w:hyperlink r:id="rId82" w:tooltip="PushStatement_1" w:history="1">
         <w:r>
           <w:rPr>
             <w:rStyle w:val="Hyperlink"/>
@@ -2715,9 +2769,10 @@
         </w:numPr>
       </w:pPr>
       <w:r>
+        <w:lastRenderedPageBreak/>
         <w:t xml:space="preserve">Basic tests: </w:t>
       </w:r>
-      <w:hyperlink r:id="rId82" w:tooltip="Actions_1" w:history="1">
+      <w:hyperlink r:id="rId83" w:tooltip="Actions_1" w:history="1">
         <w:r>
           <w:rPr>
             <w:rStyle w:val="Hyperlink"/>
@@ -2752,7 +2807,7 @@
       <w:r>
         <w:t xml:space="preserve"> </w:t>
       </w:r>
-      <w:hyperlink r:id="rId83" w:tooltip="TokenRing_Typos" w:history="1">
+      <w:hyperlink r:id="rId84" w:tooltip="TokenRing_Typos" w:history="1">
         <w:r>
           <w:rPr>
             <w:rStyle w:val="Hyperlink"/>
@@ -2765,15 +2820,37 @@
       <w:pPr>
         <w:pStyle w:val="ListParagraph"/>
         <w:ind w:left="1224"/>
-      </w:pPr>
-      <w:hyperlink r:id="rId84" w:tooltip="SendRaiseInEntry" w:history="1">
-        <w:r>
-          <w:rPr>
-            <w:rStyle w:val="Hyperlink"/>
-          </w:rPr>
-          <w:t>“raise” in entry handled in the same state</w:t>
-        </w:r>
-      </w:hyperlink>
+        <w:rPr>
+          <w:rStyle w:val="Hyperlink"/>
+        </w:rPr>
+      </w:pPr>
+      <w:r>
+        <w:fldChar w:fldCharType="begin"/>
+      </w:r>
+      <w:r>
+        <w:instrText xml:space="preserve"> HYPERLINK "../../Tst/RegressionTests/Integration/DynamicError/SEM_OneMachine_1/SendRaiseInEntry.p" \o "SendRaiseInEntry" </w:instrText>
+      </w:r>
+      <w:r>
+        <w:fldChar w:fldCharType="separate"/>
+      </w:r>
+      <w:r>
+        <w:rPr>
+          <w:rStyle w:val="Hyperlink"/>
+        </w:rPr>
+        <w:t xml:space="preserve">“raise” in entry handled in </w:t>
+      </w:r>
+      <w:r>
+        <w:rPr>
+          <w:rStyle w:val="Hyperlink"/>
+        </w:rPr>
+        <w:t>t</w:t>
+      </w:r>
+      <w:r>
+        <w:rPr>
+          <w:rStyle w:val="Hyperlink"/>
+        </w:rPr>
+        <w:t>he same state</w:t>
+      </w:r>
     </w:p>
     <w:p>
       <w:pPr>
@@ -2786,6 +2863,9 @@
           <w:b/>
         </w:rPr>
       </w:pPr>
+      <w:r>
+        <w:fldChar w:fldCharType="end"/>
+      </w:r>
       <w:r>
         <w:rPr>
           <w:b/>
@@ -3013,15 +3093,37 @@
       <w:pPr>
         <w:pStyle w:val="ListParagraph"/>
         <w:ind w:left="1224"/>
-      </w:pPr>
-      <w:hyperlink r:id="rId87" w:tooltip="SendRaiseInEntry" w:history="1">
-        <w:r>
-          <w:rPr>
-            <w:rStyle w:val="Hyperlink"/>
-          </w:rPr>
-          <w:t>“send” in entry handled in the same state</w:t>
-        </w:r>
-      </w:hyperlink>
+        <w:rPr>
+          <w:rStyle w:val="Hyperlink"/>
+        </w:rPr>
+      </w:pPr>
+      <w:r>
+        <w:fldChar w:fldCharType="begin"/>
+      </w:r>
+      <w:r>
+        <w:instrText xml:space="preserve"> HYPERLINK "../../Tst/RegressionTests/Integration/DynamicError/SEM_OneMachine_1/SendRaiseInEntry.p" \o "SendRaiseInEntry" </w:instrText>
+      </w:r>
+      <w:r>
+        <w:fldChar w:fldCharType="separate"/>
+      </w:r>
+      <w:r>
+        <w:rPr>
+          <w:rStyle w:val="Hyperlink"/>
+        </w:rPr>
+        <w:t>“send” in entry handled in the sa</w:t>
+      </w:r>
+      <w:r>
+        <w:rPr>
+          <w:rStyle w:val="Hyperlink"/>
+        </w:rPr>
+        <w:t>m</w:t>
+      </w:r>
+      <w:r>
+        <w:rPr>
+          <w:rStyle w:val="Hyperlink"/>
+        </w:rPr>
+        <w:t>e state</w:t>
+      </w:r>
     </w:p>
     <w:p>
       <w:pPr>
@@ -3035,6 +3137,9 @@
         </w:rPr>
       </w:pPr>
       <w:r>
+        <w:fldChar w:fldCharType="end"/>
+      </w:r>
+      <w:r>
         <w:rPr>
           <w:b/>
         </w:rPr>
@@ -3158,7 +3263,7 @@
         </w:rPr>
         <w:t>“</w:t>
       </w:r>
-      <w:hyperlink r:id="rId88" w:tooltip="TokenRing_Typos" w:history="1">
+      <w:hyperlink r:id="rId87" w:tooltip="TokenRing_Typos" w:history="1">
         <w:r>
           <w:rPr>
             <w:rStyle w:val="Hyperlink"/>
@@ -3252,7 +3357,7 @@
         </w:rPr>
         <w:t xml:space="preserve">: </w:t>
       </w:r>
-      <w:hyperlink r:id="rId89" w:tooltip="sends" w:history="1">
+      <w:hyperlink r:id="rId88" w:tooltip="sends" w:history="1">
         <w:r>
           <w:rPr>
             <w:rStyle w:val="Hyperlink"/>
@@ -3272,7 +3377,7 @@
         </w:rPr>
         <w:t xml:space="preserve">, </w:t>
       </w:r>
-      <w:hyperlink r:id="rId90" w:tooltip="function_Typos" w:history="1">
+      <w:hyperlink r:id="rId89" w:tooltip="function_Typos" w:history="1">
         <w:r>
           <w:rPr>
             <w:rStyle w:val="Hyperlink"/>
@@ -3297,7 +3402,7 @@
           <w:u w:val="none"/>
         </w:rPr>
       </w:pPr>
-      <w:hyperlink r:id="rId91" w:tooltip="Elevator" w:history="1">
+      <w:hyperlink r:id="rId90" w:tooltip="Elevator" w:history="1">
         <w:r>
           <w:rPr>
             <w:rStyle w:val="Hyperlink"/>
@@ -3514,7 +3619,7 @@
         </w:rPr>
         <w:t xml:space="preserve">: </w:t>
       </w:r>
-      <w:hyperlink r:id="rId92" w:tooltip="sends" w:history="1">
+      <w:hyperlink r:id="rId91" w:tooltip="sends" w:history="1">
         <w:r>
           <w:rPr>
             <w:rStyle w:val="Hyperlink"/>
@@ -3563,7 +3668,7 @@
         </w:rPr>
         <w:t xml:space="preserve">”: </w:t>
       </w:r>
-      <w:hyperlink r:id="rId93" w:tooltip="sends" w:history="1">
+      <w:hyperlink r:id="rId92" w:tooltip="sends" w:history="1">
         <w:r>
           <w:rPr>
             <w:rStyle w:val="Hyperlink"/>
@@ -3846,7 +3951,7 @@
       <w:r>
         <w:t xml:space="preserve">: </w:t>
       </w:r>
-      <w:hyperlink r:id="rId94" w:tooltip="Actions_1" w:history="1">
+      <w:hyperlink r:id="rId93" w:tooltip="Actions_1" w:history="1">
         <w:r>
           <w:rPr>
             <w:rStyle w:val="Hyperlink"/>
@@ -3857,7 +3962,7 @@
       <w:r>
         <w:t xml:space="preserve">, two asserts in a row: </w:t>
       </w:r>
-      <w:hyperlink r:id="rId95" w:tooltip="Actions_4" w:history="1">
+      <w:hyperlink r:id="rId94" w:tooltip="Actions_4" w:history="1">
         <w:r>
           <w:rPr>
             <w:rStyle w:val="Hyperlink"/>
@@ -3868,7 +3973,7 @@
       <w:r>
         <w:t xml:space="preserve">, </w:t>
       </w:r>
-      <w:hyperlink r:id="rId96" w:tooltip="PushStatement_1" w:history="1">
+      <w:hyperlink r:id="rId95" w:tooltip="PushStatement_1" w:history="1">
         <w:r>
           <w:rPr>
             <w:rStyle w:val="Hyperlink"/>
@@ -4073,7 +4178,7 @@
         </w:rPr>
         <w:t xml:space="preserve"> </w:t>
       </w:r>
-      <w:hyperlink r:id="rId97" w:tooltip="function" w:history="1">
+      <w:hyperlink r:id="rId96" w:tooltip="function" w:history="1">
         <w:r>
           <w:rPr>
             <w:rStyle w:val="Hyperlink"/>
@@ -4093,7 +4198,7 @@
         </w:rPr>
         <w:t xml:space="preserve">, </w:t>
       </w:r>
-      <w:hyperlink r:id="rId98" w:tooltip="monitors" w:history="1">
+      <w:hyperlink r:id="rId97" w:tooltip="monitors" w:history="1">
         <w:r>
           <w:rPr>
             <w:rStyle w:val="Hyperlink"/>
@@ -4113,7 +4218,7 @@
         </w:rPr>
         <w:t xml:space="preserve">, </w:t>
       </w:r>
-      <w:hyperlink r:id="rId99" w:tooltip="sends" w:history="1">
+      <w:hyperlink r:id="rId98" w:tooltip="sends" w:history="1">
         <w:r>
           <w:rPr>
             <w:rStyle w:val="Hyperlink"/>
@@ -4133,7 +4238,7 @@
         </w:rPr>
         <w:t xml:space="preserve">, </w:t>
       </w:r>
-      <w:hyperlink r:id="rId100" w:tooltip="fields" w:history="1">
+      <w:hyperlink r:id="rId99" w:tooltip="fields" w:history="1">
         <w:r>
           <w:rPr>
             <w:rStyle w:val="Hyperlink"/>
@@ -4162,7 +4267,7 @@
         </w:rPr>
         <w:t xml:space="preserve"> </w:t>
       </w:r>
-      <w:hyperlink r:id="rId101" w:tooltip="nmdType" w:history="1">
+      <w:hyperlink r:id="rId100" w:tooltip="nmdType" w:history="1">
         <w:r>
           <w:rPr>
             <w:rStyle w:val="Hyperlink"/>
@@ -4216,7 +4321,7 @@
           <w:u w:val="none"/>
         </w:rPr>
       </w:pPr>
-      <w:hyperlink r:id="rId102" w:tooltip="lvalues" w:history="1">
+      <w:hyperlink r:id="rId101" w:tooltip="lvalues" w:history="1">
         <w:r>
           <w:rPr>
             <w:rStyle w:val="Hyperlink"/>
@@ -4237,6 +4342,7 @@
         </w:rPr>
       </w:pPr>
       <w:r>
+        <w:lastRenderedPageBreak/>
         <w:t xml:space="preserve"> </w:t>
       </w:r>
       <w:r>
@@ -4279,7 +4385,6 @@
         <w:rPr>
           <w:b/>
         </w:rPr>
-        <w:lastRenderedPageBreak/>
         <w:t>errors:</w:t>
       </w:r>
     </w:p>
@@ -4639,7 +4744,7 @@
       <w:r>
         <w:t>“</w:t>
       </w:r>
-      <w:hyperlink r:id="rId103" w:tooltip="function" w:history="1">
+      <w:hyperlink r:id="rId102" w:tooltip="function" w:history="1">
         <w:r>
           <w:rPr>
             <w:rStyle w:val="Hyperlink"/>
@@ -4713,7 +4818,7 @@
         </w:rPr>
         <w:t xml:space="preserve">: </w:t>
       </w:r>
-      <w:hyperlink r:id="rId104" w:tooltip="function" w:history="1">
+      <w:hyperlink r:id="rId103" w:tooltip="function" w:history="1">
         <w:r>
           <w:rPr>
             <w:rStyle w:val="Hyperlink"/>
@@ -4733,7 +4838,7 @@
         </w:rPr>
         <w:t xml:space="preserve">; </w:t>
       </w:r>
-      <w:hyperlink r:id="rId105" w:tooltip="function_Typos" w:history="1">
+      <w:hyperlink r:id="rId104" w:tooltip="function_Typos" w:history="1">
         <w:r>
           <w:rPr>
             <w:rStyle w:val="Hyperlink"/>
@@ -4775,7 +4880,7 @@
           <w:szCs w:val="19"/>
         </w:rPr>
       </w:pPr>
-      <w:hyperlink r:id="rId106" w:tooltip="function" w:history="1">
+      <w:hyperlink r:id="rId105" w:tooltip="function" w:history="1">
         <w:r>
           <w:rPr>
             <w:rStyle w:val="Hyperlink"/>
@@ -4888,7 +4993,7 @@
         </w:rPr>
         <w:t xml:space="preserve">: </w:t>
       </w:r>
-      <w:hyperlink r:id="rId107" w:tooltip="entryExit_1" w:history="1">
+      <w:hyperlink r:id="rId106" w:tooltip="entryExit_1" w:history="1">
         <w:r>
           <w:rPr>
             <w:rStyle w:val="Hyperlink"/>
@@ -4908,7 +5013,7 @@
         </w:rPr>
         <w:t xml:space="preserve">; </w:t>
       </w:r>
-      <w:hyperlink r:id="rId108" w:tooltip="TokenRing_Typos" w:history="1">
+      <w:hyperlink r:id="rId107" w:tooltip="TokenRing_Typos" w:history="1">
         <w:r>
           <w:rPr>
             <w:rStyle w:val="Hyperlink"/>
@@ -5009,7 +5114,7 @@
       <w:r>
         <w:t xml:space="preserve"> This, </w:t>
       </w:r>
-      <w:hyperlink r:id="rId109" w:tooltip="BangaloreToRedmond" w:history="1">
+      <w:hyperlink r:id="rId108" w:tooltip="BangaloreToRedmond" w:history="1">
         <w:r>
           <w:rPr>
             <w:rStyle w:val="Hyperlink"/>
@@ -5017,7 +5122,7 @@
           <w:t>trigger</w:t>
         </w:r>
       </w:hyperlink>
-      <w:hyperlink r:id="rId110" w:tooltip="Actions_1" w:history="1">
+      <w:hyperlink r:id="rId109" w:tooltip="Actions_1" w:history="1">
         <w:r>
           <w:rPr>
             <w:rStyle w:val="Hyperlink"/>
@@ -5073,7 +5178,7 @@
           <w:numId w:val="7"/>
         </w:numPr>
       </w:pPr>
-      <w:hyperlink r:id="rId111" w:tooltip="PushStatement_1" w:history="1">
+      <w:hyperlink r:id="rId110" w:tooltip="PushStatement_1" w:history="1">
         <w:r>
           <w:rPr>
             <w:rStyle w:val="Hyperlink"/>
@@ -5087,7 +5192,7 @@
       <w:r>
         <w:t>(</w:t>
       </w:r>
-      <w:hyperlink r:id="rId112" w:tooltip="TokenRing_Typos" w:history="1">
+      <w:hyperlink r:id="rId111" w:tooltip="TokenRing_Typos" w:history="1">
         <w:r>
           <w:rPr>
             <w:rStyle w:val="Hyperlink"/>
@@ -5134,7 +5239,7 @@
           <w:numId w:val="7"/>
         </w:numPr>
       </w:pPr>
-      <w:hyperlink r:id="rId113" w:tooltip="fields" w:history="1">
+      <w:hyperlink r:id="rId112" w:tooltip="fields" w:history="1">
         <w:r>
           <w:rPr>
             <w:rStyle w:val="Hyperlink"/>
@@ -5178,7 +5283,7 @@
       <w:r>
         <w:t xml:space="preserve"> Cast operator (as</w:t>
       </w:r>
-      <w:hyperlink r:id="rId114" w:tooltip="Actions_1" w:history="1">
+      <w:hyperlink r:id="rId113" w:tooltip="Actions_1" w:history="1">
         <w:r>
           <w:rPr>
             <w:rStyle w:val="Hyperlink"/>
@@ -5210,7 +5315,7 @@
       <w:r>
         <w:t xml:space="preserve"> expressions: </w:t>
       </w:r>
-      <w:hyperlink r:id="rId115" w:tooltip="entryExit_1" w:history="1">
+      <w:hyperlink r:id="rId114" w:tooltip="entryExit_1" w:history="1">
         <w:r>
           <w:rPr>
             <w:rStyle w:val="Hyperlink"/>
@@ -5287,7 +5392,7 @@
       <w:r>
         <w:t xml:space="preserve">: </w:t>
       </w:r>
-      <w:hyperlink r:id="rId116" w:tooltip="function_Typos" w:history="1">
+      <w:hyperlink r:id="rId115" w:tooltip="function_Typos" w:history="1">
         <w:r>
           <w:rPr>
             <w:rStyle w:val="Hyperlink"/>
@@ -5313,7 +5418,7 @@
       <w:r>
         <w:t xml:space="preserve">: </w:t>
       </w:r>
-      <w:hyperlink r:id="rId117" w:tooltip="function" w:history="1">
+      <w:hyperlink r:id="rId116" w:tooltip="function" w:history="1">
         <w:r>
           <w:rPr>
             <w:rStyle w:val="Hyperlink"/>
@@ -5351,7 +5456,7 @@
       <w:r>
         <w:t xml:space="preserve">“invalid payload type in send”: </w:t>
       </w:r>
-      <w:hyperlink r:id="rId118" w:tooltip="function_Typos" w:history="1">
+      <w:hyperlink r:id="rId117" w:tooltip="function_Typos" w:history="1">
         <w:r>
           <w:rPr>
             <w:rStyle w:val="Hyperlink"/>
@@ -5362,7 +5467,7 @@
       <w:r>
         <w:t xml:space="preserve">, </w:t>
       </w:r>
-      <w:hyperlink r:id="rId119" w:tooltip="sends" w:history="1">
+      <w:hyperlink r:id="rId118" w:tooltip="sends" w:history="1">
         <w:r>
           <w:rPr>
             <w:rStyle w:val="Hyperlink"/>
@@ -5373,7 +5478,7 @@
       <w:r>
         <w:t xml:space="preserve">, </w:t>
       </w:r>
-      <w:hyperlink r:id="rId120" w:tooltip="payloads" w:history="1">
+      <w:hyperlink r:id="rId119" w:tooltip="payloads" w:history="1">
         <w:r>
           <w:rPr>
             <w:rStyle w:val="Hyperlink"/>
@@ -5396,7 +5501,7 @@
       <w:r>
         <w:t xml:space="preserve">”: </w:t>
       </w:r>
-      <w:hyperlink r:id="rId121" w:tooltip="sends" w:history="1">
+      <w:hyperlink r:id="rId120" w:tooltip="sends" w:history="1">
         <w:r>
           <w:rPr>
             <w:rStyle w:val="Hyperlink"/>
@@ -5419,6 +5524,27 @@
       <w:r>
         <w:t xml:space="preserve">: </w:t>
       </w:r>
+      <w:hyperlink r:id="rId121" w:tooltip="payloads" w:history="1">
+        <w:r>
+          <w:rPr>
+            <w:rStyle w:val="Hyperlink"/>
+          </w:rPr>
+          <w:t>test1</w:t>
+        </w:r>
+      </w:hyperlink>
+    </w:p>
+    <w:p>
+      <w:pPr>
+        <w:pStyle w:val="ListParagraph"/>
+        <w:ind w:left="702"/>
+      </w:pPr>
+      <w:r>
+        <w:lastRenderedPageBreak/>
+        <w:t>"invalid payload type in raise"</w:t>
+      </w:r>
+      <w:r>
+        <w:t xml:space="preserve">: </w:t>
+      </w:r>
       <w:hyperlink r:id="rId122" w:tooltip="payloads" w:history="1">
         <w:r>
           <w:rPr>
@@ -5434,27 +5560,6 @@
         <w:ind w:left="702"/>
       </w:pPr>
       <w:r>
-        <w:t>"invalid payload type in raise"</w:t>
-      </w:r>
-      <w:r>
-        <w:t xml:space="preserve">: </w:t>
-      </w:r>
-      <w:hyperlink r:id="rId123" w:tooltip="payloads" w:history="1">
-        <w:r>
-          <w:rPr>
-            <w:rStyle w:val="Hyperlink"/>
-          </w:rPr>
-          <w:t>test1</w:t>
-        </w:r>
-      </w:hyperlink>
-    </w:p>
-    <w:p>
-      <w:pPr>
-        <w:pStyle w:val="ListParagraph"/>
-        <w:ind w:left="702"/>
-      </w:pPr>
-      <w:r>
-        <w:lastRenderedPageBreak/>
         <w:t xml:space="preserve">Tests under </w:t>
       </w:r>
       <w:r>
@@ -5808,7 +5913,7 @@
         </w:rPr>
         <w:t xml:space="preserve"> (</w:t>
       </w:r>
-      <w:hyperlink r:id="rId124" w:tooltip="fields" w:history="1">
+      <w:hyperlink r:id="rId123" w:tooltip="fields" w:history="1">
         <w:r>
           <w:rPr>
             <w:rStyle w:val="Hyperlink"/>
@@ -5949,7 +6054,7 @@
         </w:rPr>
         <w:t xml:space="preserve"> </w:t>
       </w:r>
-      <w:hyperlink r:id="rId125" w:tooltip="fields" w:history="1">
+      <w:hyperlink r:id="rId124" w:tooltip="fields" w:history="1">
         <w:r>
           <w:rPr>
             <w:rStyle w:val="Hyperlink"/>
@@ -6400,7 +6505,7 @@
         </w:rPr>
         <w:t xml:space="preserve">       </w:t>
       </w:r>
-      <w:hyperlink r:id="rId126" w:tooltip="TokenRing_Typos" w:history="1">
+      <w:hyperlink r:id="rId125" w:tooltip="TokenRing_Typos" w:history="1">
         <w:r>
           <w:rPr>
             <w:rStyle w:val="Hyperlink"/>
@@ -6736,46 +6841,6 @@
           <w:sz w:val="19"/>
           <w:szCs w:val="19"/>
         </w:rPr>
-        <w:t>“</w:t>
-      </w:r>
-      <w:r>
-        <w:rPr>
-          <w:rFonts w:ascii="Consolas" w:hAnsi="Consolas" w:cs="Consolas"/>
-          <w:b/>
-          <w:color w:val="000000"/>
-          <w:sz w:val="19"/>
-          <w:szCs w:val="19"/>
-          <w:highlight w:val="white"/>
-        </w:rPr>
-        <w:t>Value can never be in the map"</w:t>
-      </w:r>
-      <w:r>
-        <w:rPr>
-          <w:rFonts w:ascii="Consolas" w:hAnsi="Consolas" w:cs="Consolas"/>
-          <w:b/>
-          <w:color w:val="000000"/>
-          <w:sz w:val="19"/>
-          <w:szCs w:val="19"/>
-        </w:rPr>
-        <w:t xml:space="preserve"> </w:t>
-      </w:r>
-    </w:p>
-    <w:p>
-      <w:pPr>
-        <w:pStyle w:val="ListParagraph"/>
-        <w:ind w:left="2880"/>
-        <w:rPr>
-          <w:b/>
-        </w:rPr>
-      </w:pPr>
-      <w:r>
-        <w:rPr>
-          <w:rFonts w:ascii="Consolas" w:hAnsi="Consolas" w:cs="Consolas"/>
-          <w:b/>
-          <w:color w:val="000000"/>
-          <w:sz w:val="19"/>
-          <w:szCs w:val="19"/>
-        </w:rPr>
         <w:lastRenderedPageBreak/>
         <w:t>“</w:t>
       </w:r>
@@ -6788,6 +6853,46 @@
           <w:szCs w:val="19"/>
           <w:highlight w:val="white"/>
         </w:rPr>
+        <w:t>Value can never be in the map"</w:t>
+      </w:r>
+      <w:r>
+        <w:rPr>
+          <w:rFonts w:ascii="Consolas" w:hAnsi="Consolas" w:cs="Consolas"/>
+          <w:b/>
+          <w:color w:val="000000"/>
+          <w:sz w:val="19"/>
+          <w:szCs w:val="19"/>
+        </w:rPr>
+        <w:t xml:space="preserve"> </w:t>
+      </w:r>
+    </w:p>
+    <w:p>
+      <w:pPr>
+        <w:pStyle w:val="ListParagraph"/>
+        <w:ind w:left="2880"/>
+        <w:rPr>
+          <w:b/>
+        </w:rPr>
+      </w:pPr>
+      <w:r>
+        <w:rPr>
+          <w:rFonts w:ascii="Consolas" w:hAnsi="Consolas" w:cs="Consolas"/>
+          <w:b/>
+          <w:color w:val="000000"/>
+          <w:sz w:val="19"/>
+          <w:szCs w:val="19"/>
+        </w:rPr>
+        <w:t>“</w:t>
+      </w:r>
+      <w:r>
+        <w:rPr>
+          <w:rFonts w:ascii="Consolas" w:hAnsi="Consolas" w:cs="Consolas"/>
+          <w:b/>
+          <w:color w:val="000000"/>
+          <w:sz w:val="19"/>
+          <w:szCs w:val="19"/>
+          <w:highlight w:val="white"/>
+        </w:rPr>
         <w:t>"in" expects a sequence or map"</w:t>
       </w:r>
       <w:r>
@@ -6919,7 +7024,7 @@
         </w:rPr>
         <w:br/>
       </w:r>
-      <w:hyperlink r:id="rId127" w:tooltip="TransDecl_DoDecl" w:history="1">
+      <w:hyperlink r:id="rId126" w:tooltip="TransDecl_DoDecl" w:history="1">
         <w:r>
           <w:rPr>
             <w:rStyle w:val="Hyperlink"/>
@@ -7016,7 +7121,7 @@
         </w:rPr>
         <w:t>“</w:t>
       </w:r>
-      <w:hyperlink r:id="rId128" w:tooltip="function" w:history="1">
+      <w:hyperlink r:id="rId127" w:tooltip="function" w:history="1">
         <w:r>
           <w:rPr>
             <w:rStyle w:val="Hyperlink"/>
@@ -7148,22 +7253,22 @@
         </w:rPr>
         <w:t xml:space="preserve">Transitions &gt; Actions &gt; </w:t>
       </w:r>
+      <w:hyperlink r:id="rId128" w:tooltip="Elevator" w:history="1">
+        <w:r>
+          <w:rPr>
+            <w:rStyle w:val="Hyperlink"/>
+            <w:b/>
+          </w:rPr>
+          <w:t>{ Ignore</w:t>
+        </w:r>
+      </w:hyperlink>
+      <w:r>
+        <w:rPr>
+          <w:b/>
+        </w:rPr>
+        <w:t xml:space="preserve">, </w:t>
+      </w:r>
       <w:hyperlink r:id="rId129" w:tooltip="Elevator" w:history="1">
-        <w:r>
-          <w:rPr>
-            <w:rStyle w:val="Hyperlink"/>
-            <w:b/>
-          </w:rPr>
-          <w:t>{ Ignore</w:t>
-        </w:r>
-      </w:hyperlink>
-      <w:r>
-        <w:rPr>
-          <w:b/>
-        </w:rPr>
-        <w:t xml:space="preserve">, </w:t>
-      </w:r>
-      <w:hyperlink r:id="rId130" w:tooltip="Elevator" w:history="1">
         <w:r>
           <w:rPr>
             <w:rStyle w:val="Hyperlink"/>
@@ -7286,7 +7391,7 @@
       <w:r>
         <w:t xml:space="preserve">self: </w:t>
       </w:r>
-      <w:hyperlink r:id="rId131" w:tooltip="SendInEntry" w:history="1">
+      <w:hyperlink r:id="rId130" w:tooltip="SendInEntry" w:history="1">
         <w:r>
           <w:rPr>
             <w:rStyle w:val="Hyperlink"/>
@@ -7333,7 +7438,7 @@
       <w:r>
         <w:t xml:space="preserve">: </w:t>
       </w:r>
-      <w:hyperlink r:id="rId132" w:tooltip="SendRaiseInEntry" w:history="1">
+      <w:hyperlink r:id="rId131" w:tooltip="SendRaiseInEntry" w:history="1">
         <w:r>
           <w:rPr>
             <w:rStyle w:val="Hyperlink"/>
@@ -7365,7 +7470,7 @@
       <w:r>
         <w:t xml:space="preserve">“raise” and “send” to itself: </w:t>
       </w:r>
-      <w:hyperlink r:id="rId133" w:tooltip="RaiseSendInEntry" w:history="1">
+      <w:hyperlink r:id="rId132" w:tooltip="RaiseSendInEntry" w:history="1">
         <w:r>
           <w:rPr>
             <w:rStyle w:val="Hyperlink"/>
@@ -7398,7 +7503,7 @@
         <w:t xml:space="preserve"> </w:t>
       </w:r>
       <w:r>
-        <w:t xml:space="preserve">Exit actions </w:t>
+        <w:t>Exit function</w:t>
       </w:r>
     </w:p>
     <w:p>
@@ -7418,7 +7523,7 @@
       <w:r>
         <w:t xml:space="preserve">self: </w:t>
       </w:r>
-      <w:hyperlink r:id="rId134" w:tooltip="SendInExitNotExecuted" w:history="1">
+      <w:hyperlink r:id="rId133" w:tooltip="SendInExitNotExecuted" w:history="1">
         <w:r>
           <w:rPr>
             <w:rStyle w:val="Hyperlink"/>
@@ -7441,7 +7546,7 @@
       <w:r>
         <w:t xml:space="preserve">,   </w:t>
       </w:r>
-      <w:hyperlink r:id="rId135" w:tooltip="SendInExitUnhandledEvent" w:history="1">
+      <w:hyperlink r:id="rId134" w:tooltip="SendInExitUnhandledEvent" w:history="1">
         <w:r>
           <w:rPr>
             <w:rStyle w:val="Hyperlink"/>
@@ -7464,7 +7569,7 @@
       <w:r>
         <w:t xml:space="preserve">,  </w:t>
       </w:r>
-      <w:hyperlink r:id="rId136" w:tooltip="SendInExitHandledEvent" w:history="1">
+      <w:hyperlink r:id="rId135" w:tooltip="SendInExitHandledEvent" w:history="1">
         <w:r>
           <w:rPr>
             <w:rStyle w:val="Hyperlink"/>
@@ -7490,7 +7595,7 @@
       <w:r>
         <w:t xml:space="preserve"> </w:t>
       </w:r>
-      <w:hyperlink r:id="rId137" w:tooltip="SendInExitUnhandledHalt" w:history="1">
+      <w:hyperlink r:id="rId136" w:tooltip="SendInExitUnhandledHalt" w:history="1">
         <w:r>
           <w:rPr>
             <w:rStyle w:val="Hyperlink"/>
@@ -7525,15 +7630,72 @@
       <w:r>
         <w:t xml:space="preserve">: </w:t>
       </w:r>
-      <w:r>
-        <w:t xml:space="preserve">see </w:t>
-      </w:r>
-      <w:r>
-        <w:t xml:space="preserve">“Combined tests”, </w:t>
-      </w:r>
-      <w:r>
-        <w:t>4.1.1. “raise” in exit function (error)</w:t>
-      </w:r>
+      <w:hyperlink w:anchor="Combined_RaiseInExit" w:history="1">
+        <w:r>
+          <w:rPr>
+            <w:rStyle w:val="Hyperlink"/>
+          </w:rPr>
+          <w:t>tests in the “Combined Tests” section</w:t>
+        </w:r>
+      </w:hyperlink>
+      <w:r>
+        <w:t xml:space="preserve"> (error)</w:t>
+      </w:r>
+    </w:p>
+    <w:p>
+      <w:pPr>
+        <w:pStyle w:val="ListParagraph"/>
+        <w:numPr>
+          <w:ilvl w:val="3"/>
+          <w:numId w:val="8"/>
+        </w:numPr>
+      </w:pPr>
+      <w:r>
+        <w:t xml:space="preserve">Exit </w:t>
+      </w:r>
+      <w:r>
+        <w:t>function</w:t>
+      </w:r>
+      <w:r>
+        <w:t xml:space="preserve"> executed upon im</w:t>
+      </w:r>
+      <w:r>
+        <w:t xml:space="preserve">plicit “pop”: </w:t>
+      </w:r>
+      <w:hyperlink r:id="rId137" w:tooltip="ImplicitPopExit" w:history="1">
+        <w:r>
+          <w:rPr>
+            <w:rStyle w:val="Hyperlink"/>
+          </w:rPr>
+          <w:t>test1</w:t>
+        </w:r>
+      </w:hyperlink>
+    </w:p>
+    <w:p>
+      <w:pPr>
+        <w:pStyle w:val="ListParagraph"/>
+        <w:numPr>
+          <w:ilvl w:val="3"/>
+          <w:numId w:val="8"/>
+        </w:numPr>
+      </w:pPr>
+      <w:r>
+        <w:t xml:space="preserve">Exit </w:t>
+      </w:r>
+      <w:r>
+        <w:t>function execited upon iex</w:t>
+      </w:r>
+      <w:r>
+        <w:t xml:space="preserve">plicit “pop”: </w:t>
+      </w:r>
+      <w:hyperlink r:id="rId138" w:tooltip="ExplicitPopExit" w:history="1">
+        <w:r>
+          <w:rPr>
+            <w:rStyle w:val="Hyperlink"/>
+          </w:rPr>
+          <w:t>test1</w:t>
+        </w:r>
+      </w:hyperlink>
     </w:p>
     <w:p>
       <w:pPr>
@@ -7555,13 +7717,15 @@
           <w:numId w:val="8"/>
         </w:numPr>
       </w:pPr>
+      <w:bookmarkStart w:id="0" w:name="Integration_GotoTrans"/>
       <w:r>
         <w:t>Goto transition</w:t>
       </w:r>
+      <w:bookmarkEnd w:id="0"/>
       <w:r>
         <w:t xml:space="preserve">: </w:t>
       </w:r>
-      <w:hyperlink r:id="rId138" w:tooltip="SendInExitHandledEvent" w:history="1">
+      <w:hyperlink r:id="rId139" w:tooltip="SendInExitHandledEvent" w:history="1">
         <w:r>
           <w:rPr>
             <w:rStyle w:val="Hyperlink"/>
@@ -7584,12 +7748,23 @@
       <w:r>
         <w:t xml:space="preserve">, </w:t>
       </w:r>
-      <w:hyperlink r:id="rId139" w:tooltip="GotoToItself" w:history="1">
+      <w:hyperlink r:id="rId140" w:tooltip="GotoToItself" w:history="1">
         <w:r>
           <w:rPr>
             <w:rStyle w:val="Hyperlink"/>
           </w:rPr>
           <w:t>test2</w:t>
+        </w:r>
+      </w:hyperlink>
+      <w:r>
+        <w:t xml:space="preserve">, </w:t>
+      </w:r>
+      <w:hyperlink r:id="rId141" w:tooltip="GotoTransInheritance" w:history="1">
+        <w:r>
+          <w:rPr>
+            <w:rStyle w:val="Hyperlink"/>
+          </w:rPr>
+          <w:t>test3</w:t>
         </w:r>
       </w:hyperlink>
       <w:r>
@@ -7604,13 +7779,15 @@
           <w:numId w:val="8"/>
         </w:numPr>
       </w:pPr>
+      <w:bookmarkStart w:id="1" w:name="Integration_PushTrans"/>
       <w:r>
         <w:t>Push transition</w:t>
       </w:r>
+      <w:bookmarkEnd w:id="1"/>
       <w:r>
         <w:t xml:space="preserve">: </w:t>
       </w:r>
-      <w:hyperlink r:id="rId140" w:tooltip="PushItself" w:history="1">
+      <w:hyperlink r:id="rId142" w:tooltip="PushItself" w:history="1">
         <w:r>
           <w:rPr>
             <w:rStyle w:val="Hyperlink"/>
@@ -7621,7 +7798,7 @@
       <w:r>
         <w:t xml:space="preserve">, </w:t>
       </w:r>
-      <w:hyperlink r:id="rId141" w:tooltip="Push" w:history="1">
+      <w:hyperlink r:id="rId143" w:tooltip="Push" w:history="1">
         <w:r>
           <w:rPr>
             <w:rStyle w:val="Hyperlink"/>
@@ -7641,7 +7818,7 @@
       <w:r>
         <w:t xml:space="preserve">“push” with implicit “pop”: </w:t>
       </w:r>
-      <w:hyperlink r:id="rId142" w:tooltip="PushImplicitPop" w:history="1">
+      <w:hyperlink r:id="rId144" w:tooltip="PushImplicitPopWithSend" w:history="1">
         <w:r>
           <w:rPr>
             <w:rStyle w:val="Hyperlink"/>
@@ -7649,8 +7826,53 @@
           <w:t>test1</w:t>
         </w:r>
       </w:hyperlink>
-      <w:bookmarkStart w:id="0" w:name="_GoBack"/>
-      <w:bookmarkEnd w:id="0"/>
+      <w:r>
+        <w:t xml:space="preserve">  </w:t>
+      </w:r>
+      <w:hyperlink r:id="rId145" w:tooltip="PushImplicitPopWithRaise" w:history="1">
+        <w:r>
+          <w:rPr>
+            <w:rStyle w:val="Hyperlink"/>
+          </w:rPr>
+          <w:t>test2</w:t>
+        </w:r>
+      </w:hyperlink>
+      <w:bookmarkStart w:id="2" w:name="_GoBack"/>
+      <w:bookmarkEnd w:id="2"/>
+    </w:p>
+    <w:p>
+      <w:pPr>
+        <w:pStyle w:val="ListParagraph"/>
+        <w:ind w:left="2160"/>
+      </w:pPr>
+      <w:r>
+        <w:t xml:space="preserve">“push” with explicit “pop”: </w:t>
+      </w:r>
+      <w:hyperlink r:id="rId146" w:tooltip="PushExplicitPop" w:history="1">
+        <w:r>
+          <w:rPr>
+            <w:rStyle w:val="Hyperlink"/>
+          </w:rPr>
+          <w:t>test1</w:t>
+        </w:r>
+      </w:hyperlink>
+    </w:p>
+    <w:p>
+      <w:pPr>
+        <w:pStyle w:val="ListParagraph"/>
+        <w:ind w:left="2160"/>
+      </w:pPr>
+      <w:r>
+        <w:t xml:space="preserve">“push” with action inherited by the pushed state: </w:t>
+      </w:r>
+      <w:hyperlink r:id="rId147" w:tooltip="PushTransInheritance" w:history="1">
+        <w:r>
+          <w:rPr>
+            <w:rStyle w:val="Hyperlink"/>
+          </w:rPr>
+          <w:t>test1</w:t>
+        </w:r>
+      </w:hyperlink>
     </w:p>
     <w:p>
       <w:pPr>
@@ -7749,7 +7971,7 @@
       <w:r>
         <w:t xml:space="preserve">Re-definition of variables: </w:t>
       </w:r>
-      <w:hyperlink r:id="rId143" w:tooltip="variableType" w:history="1">
+      <w:hyperlink r:id="rId148" w:tooltip="variableType" w:history="1">
         <w:r>
           <w:rPr>
             <w:rStyle w:val="Hyperlink"/>
@@ -7815,6 +8037,7 @@
         <w:rPr>
           <w:b/>
         </w:rPr>
+        <w:lastRenderedPageBreak/>
         <w:t>“Control Impure</w:t>
       </w:r>
       <w:r>
@@ -7910,14 +8133,18 @@
           <w:numId w:val="10"/>
         </w:numPr>
       </w:pPr>
-      <w:r>
-        <w:lastRenderedPageBreak/>
-        <w:t>“raise” in exit function:</w:t>
+      <w:bookmarkStart w:id="3" w:name="Combined_RaiseInExit"/>
+      <w:r>
+        <w:t>“raise” in exit function</w:t>
+      </w:r>
+      <w:bookmarkEnd w:id="3"/>
+      <w:r>
+        <w:t>:</w:t>
       </w:r>
       <w:r>
         <w:t xml:space="preserve"> </w:t>
       </w:r>
-      <w:hyperlink r:id="rId144" w:tooltip="RaiseInExitFun" w:history="1">
+      <w:hyperlink r:id="rId149" w:tooltip="RaiseInExitFun" w:history="1">
         <w:r>
           <w:rPr>
             <w:rStyle w:val="Hyperlink"/>
@@ -7949,7 +8176,7 @@
       <w:r>
         <w:t xml:space="preserve">“push” in exit function: </w:t>
       </w:r>
-      <w:hyperlink r:id="rId145" w:tooltip="PushInExitFun" w:history="1">
+      <w:hyperlink r:id="rId150" w:tooltip="PushInExitFun" w:history="1">
         <w:r>
           <w:rPr>
             <w:rStyle w:val="Hyperlink"/>
@@ -7981,7 +8208,7 @@
       <w:r>
         <w:t xml:space="preserve">“pop” in exit function: </w:t>
       </w:r>
-      <w:hyperlink r:id="rId146" w:tooltip="PopInExitFun" w:history="1">
+      <w:hyperlink r:id="rId151" w:tooltip="PopInExitFun" w:history="1">
         <w:r>
           <w:rPr>
             <w:rStyle w:val="Hyperlink"/>
@@ -11343,7 +11570,7 @@
 </file>
 
 <file path=customXml/itemProps2.xml><?xml version="1.0" encoding="utf-8"?>
-<ds:datastoreItem xmlns:ds="http://schemas.openxmlformats.org/officeDocument/2006/customXml" ds:itemID="{3C3653E3-1B1B-44B2-911D-2B9E1DCC76D6}">
+<ds:datastoreItem xmlns:ds="http://schemas.openxmlformats.org/officeDocument/2006/customXml" ds:itemID="{6262E940-46B3-4D94-8846-9171616D2729}">
   <ds:schemaRefs>
     <ds:schemaRef ds:uri="http://schemas.openxmlformats.org/officeDocument/2006/bibliography"/>
   </ds:schemaRefs>

</xml_diff>

<commit_message>
new semantical and liveness tests added; docs updated
</commit_message>
<xml_diff>
--- a/Doc/TestDocs/TestingFramework.docx
+++ b/Doc/TestDocs/TestingFramework.docx
@@ -7351,14 +7351,26 @@
           <w:ilvl w:val="1"/>
           <w:numId w:val="8"/>
         </w:numPr>
-      </w:pPr>
-      <w:r>
+        <w:rPr>
+          <w:b/>
+        </w:rPr>
+      </w:pPr>
+      <w:r>
+        <w:rPr>
+          <w:b/>
+        </w:rPr>
         <w:t>Single</w:t>
       </w:r>
       <w:r>
+        <w:rPr>
+          <w:b/>
+        </w:rPr>
         <w:t xml:space="preserve"> ma</w:t>
       </w:r>
       <w:r>
+        <w:rPr>
+          <w:b/>
+        </w:rPr>
         <w:t>chine.</w:t>
       </w:r>
     </w:p>
@@ -7495,6 +7507,204 @@
       <w:pPr>
         <w:pStyle w:val="ListParagraph"/>
         <w:numPr>
+          <w:ilvl w:val="3"/>
+          <w:numId w:val="8"/>
+        </w:numPr>
+        <w:rPr>
+          <w:b/>
+        </w:rPr>
+      </w:pPr>
+      <w:r>
+        <w:rPr>
+          <w:b/>
+        </w:rPr>
+        <w:t>“</w:t>
+      </w:r>
+      <w:r>
+        <w:rPr>
+          <w:b/>
+        </w:rPr>
+        <w:t>new”:</w:t>
+      </w:r>
+    </w:p>
+    <w:p>
+      <w:pPr>
+        <w:pStyle w:val="ListParagraph"/>
+        <w:numPr>
+          <w:ilvl w:val="3"/>
+          <w:numId w:val="8"/>
+        </w:numPr>
+        <w:rPr>
+          <w:b/>
+        </w:rPr>
+      </w:pPr>
+      <w:r>
+        <w:rPr>
+          <w:b/>
+        </w:rPr>
+        <w:t>“</w:t>
+      </w:r>
+      <w:r>
+        <w:rPr>
+          <w:b/>
+        </w:rPr>
+        <w:t>push</w:t>
+      </w:r>
+      <w:r>
+        <w:rPr>
+          <w:b/>
+        </w:rPr>
+        <w:t>”:</w:t>
+      </w:r>
+    </w:p>
+    <w:p>
+      <w:pPr>
+        <w:pStyle w:val="ListParagraph"/>
+        <w:numPr>
+          <w:ilvl w:val="3"/>
+          <w:numId w:val="8"/>
+        </w:numPr>
+        <w:rPr>
+          <w:b/>
+        </w:rPr>
+      </w:pPr>
+      <w:r>
+        <w:rPr>
+          <w:b/>
+        </w:rPr>
+        <w:t>“pop”:</w:t>
+      </w:r>
+    </w:p>
+    <w:p>
+      <w:pPr>
+        <w:pStyle w:val="ListParagraph"/>
+        <w:numPr>
+          <w:ilvl w:val="3"/>
+          <w:numId w:val="8"/>
+        </w:numPr>
+        <w:rPr>
+          <w:b/>
+        </w:rPr>
+      </w:pPr>
+      <w:r>
+        <w:rPr>
+          <w:b/>
+        </w:rPr>
+        <w:t>“skip”:</w:t>
+      </w:r>
+    </w:p>
+    <w:p>
+      <w:pPr>
+        <w:pStyle w:val="ListParagraph"/>
+        <w:numPr>
+          <w:ilvl w:val="3"/>
+          <w:numId w:val="8"/>
+        </w:numPr>
+        <w:rPr>
+          <w:b/>
+        </w:rPr>
+      </w:pPr>
+      <w:r>
+        <w:rPr>
+          <w:b/>
+        </w:rPr>
+        <w:t>“monitor”:</w:t>
+      </w:r>
+    </w:p>
+    <w:p>
+      <w:pPr>
+        <w:pStyle w:val="ListParagraph"/>
+        <w:numPr>
+          <w:ilvl w:val="3"/>
+          <w:numId w:val="8"/>
+        </w:numPr>
+        <w:rPr>
+          <w:b/>
+        </w:rPr>
+      </w:pPr>
+      <w:r>
+        <w:rPr>
+          <w:b/>
+        </w:rPr>
+        <w:t>Function stmt:</w:t>
+      </w:r>
+    </w:p>
+    <w:p>
+      <w:pPr>
+        <w:pStyle w:val="ListParagraph"/>
+        <w:numPr>
+          <w:ilvl w:val="3"/>
+          <w:numId w:val="8"/>
+        </w:numPr>
+        <w:rPr>
+          <w:b/>
+        </w:rPr>
+      </w:pPr>
+      <w:r>
+        <w:rPr>
+          <w:b/>
+        </w:rPr>
+        <w:t>“assert”:</w:t>
+      </w:r>
+    </w:p>
+    <w:p>
+      <w:pPr>
+        <w:pStyle w:val="ListParagraph"/>
+        <w:numPr>
+          <w:ilvl w:val="3"/>
+          <w:numId w:val="8"/>
+        </w:numPr>
+        <w:rPr>
+          <w:b/>
+        </w:rPr>
+      </w:pPr>
+      <w:r>
+        <w:rPr>
+          <w:b/>
+        </w:rPr>
+        <w:t>Remove/assign/insert:</w:t>
+      </w:r>
+    </w:p>
+    <w:p>
+      <w:pPr>
+        <w:pStyle w:val="ListParagraph"/>
+        <w:numPr>
+          <w:ilvl w:val="3"/>
+          <w:numId w:val="8"/>
+        </w:numPr>
+        <w:rPr>
+          <w:b/>
+        </w:rPr>
+      </w:pPr>
+      <w:r>
+        <w:rPr>
+          <w:b/>
+        </w:rPr>
+        <w:t>“return”:</w:t>
+      </w:r>
+    </w:p>
+    <w:p>
+      <w:pPr>
+        <w:pStyle w:val="ListParagraph"/>
+        <w:numPr>
+          <w:ilvl w:val="3"/>
+          <w:numId w:val="8"/>
+        </w:numPr>
+        <w:rPr>
+          <w:b/>
+        </w:rPr>
+      </w:pPr>
+      <w:r>
+        <w:rPr>
+          <w:b/>
+        </w:rPr>
+        <w:t>While/ite/seq:</w:t>
+      </w:r>
+    </w:p>
+    <w:p>
+      <w:pPr>
+        <w:pStyle w:val="ListParagraph"/>
+        <w:numPr>
           <w:ilvl w:val="2"/>
           <w:numId w:val="8"/>
         </w:numPr>
@@ -7683,7 +7893,10 @@
         <w:t xml:space="preserve">Exit </w:t>
       </w:r>
       <w:r>
-        <w:t>function execited upon iex</w:t>
+        <w:t>function execu</w:t>
+      </w:r>
+      <w:r>
+        <w:t>ted upon im</w:t>
       </w:r>
       <w:r>
         <w:t xml:space="preserve">plicit “pop”: </w:t>
@@ -7696,6 +7909,205 @@
           <w:t>test1</w:t>
         </w:r>
       </w:hyperlink>
+    </w:p>
+    <w:p>
+      <w:pPr>
+        <w:pStyle w:val="ListParagraph"/>
+        <w:numPr>
+          <w:ilvl w:val="3"/>
+          <w:numId w:val="8"/>
+        </w:numPr>
+        <w:rPr>
+          <w:b/>
+        </w:rPr>
+      </w:pPr>
+      <w:r>
+        <w:rPr>
+          <w:b/>
+        </w:rPr>
+        <w:t>“</w:t>
+      </w:r>
+      <w:r>
+        <w:rPr>
+          <w:b/>
+        </w:rPr>
+        <w:t>new”:</w:t>
+      </w:r>
+    </w:p>
+    <w:p>
+      <w:pPr>
+        <w:pStyle w:val="ListParagraph"/>
+        <w:numPr>
+          <w:ilvl w:val="3"/>
+          <w:numId w:val="8"/>
+        </w:numPr>
+        <w:rPr>
+          <w:b/>
+        </w:rPr>
+      </w:pPr>
+      <w:r>
+        <w:rPr>
+          <w:b/>
+        </w:rPr>
+        <w:t>“</w:t>
+      </w:r>
+      <w:r>
+        <w:rPr>
+          <w:b/>
+        </w:rPr>
+        <w:t>push</w:t>
+      </w:r>
+      <w:r>
+        <w:rPr>
+          <w:b/>
+        </w:rPr>
+        <w:t>”:</w:t>
+      </w:r>
+    </w:p>
+    <w:p>
+      <w:pPr>
+        <w:pStyle w:val="ListParagraph"/>
+        <w:numPr>
+          <w:ilvl w:val="3"/>
+          <w:numId w:val="8"/>
+        </w:numPr>
+        <w:rPr>
+          <w:b/>
+        </w:rPr>
+      </w:pPr>
+      <w:r>
+        <w:rPr>
+          <w:b/>
+        </w:rPr>
+        <w:t>“pop”:</w:t>
+      </w:r>
+    </w:p>
+    <w:p>
+      <w:pPr>
+        <w:pStyle w:val="ListParagraph"/>
+        <w:numPr>
+          <w:ilvl w:val="3"/>
+          <w:numId w:val="8"/>
+        </w:numPr>
+        <w:rPr>
+          <w:b/>
+        </w:rPr>
+      </w:pPr>
+      <w:r>
+        <w:rPr>
+          <w:b/>
+        </w:rPr>
+        <w:t>“skip”:</w:t>
+      </w:r>
+    </w:p>
+    <w:p>
+      <w:pPr>
+        <w:pStyle w:val="ListParagraph"/>
+        <w:numPr>
+          <w:ilvl w:val="3"/>
+          <w:numId w:val="8"/>
+        </w:numPr>
+        <w:rPr>
+          <w:b/>
+        </w:rPr>
+      </w:pPr>
+      <w:r>
+        <w:rPr>
+          <w:b/>
+        </w:rPr>
+        <w:t>“monitor”:</w:t>
+      </w:r>
+    </w:p>
+    <w:p>
+      <w:pPr>
+        <w:pStyle w:val="ListParagraph"/>
+        <w:numPr>
+          <w:ilvl w:val="3"/>
+          <w:numId w:val="8"/>
+        </w:numPr>
+        <w:rPr>
+          <w:b/>
+        </w:rPr>
+      </w:pPr>
+      <w:r>
+        <w:rPr>
+          <w:b/>
+        </w:rPr>
+        <w:t>Function stmt:</w:t>
+      </w:r>
+    </w:p>
+    <w:p>
+      <w:pPr>
+        <w:pStyle w:val="ListParagraph"/>
+        <w:numPr>
+          <w:ilvl w:val="3"/>
+          <w:numId w:val="8"/>
+        </w:numPr>
+        <w:rPr>
+          <w:b/>
+        </w:rPr>
+      </w:pPr>
+      <w:r>
+        <w:rPr>
+          <w:b/>
+        </w:rPr>
+        <w:lastRenderedPageBreak/>
+        <w:t>“assert”:</w:t>
+      </w:r>
+    </w:p>
+    <w:p>
+      <w:pPr>
+        <w:pStyle w:val="ListParagraph"/>
+        <w:numPr>
+          <w:ilvl w:val="3"/>
+          <w:numId w:val="8"/>
+        </w:numPr>
+        <w:rPr>
+          <w:b/>
+        </w:rPr>
+      </w:pPr>
+      <w:r>
+        <w:rPr>
+          <w:b/>
+        </w:rPr>
+        <w:t>Remove/assign/insert:</w:t>
+      </w:r>
+    </w:p>
+    <w:p>
+      <w:pPr>
+        <w:pStyle w:val="ListParagraph"/>
+        <w:numPr>
+          <w:ilvl w:val="3"/>
+          <w:numId w:val="8"/>
+        </w:numPr>
+        <w:rPr>
+          <w:b/>
+        </w:rPr>
+      </w:pPr>
+      <w:r>
+        <w:rPr>
+          <w:b/>
+        </w:rPr>
+        <w:t>“return”:</w:t>
+      </w:r>
+    </w:p>
+    <w:p>
+      <w:pPr>
+        <w:pStyle w:val="ListParagraph"/>
+        <w:numPr>
+          <w:ilvl w:val="3"/>
+          <w:numId w:val="8"/>
+        </w:numPr>
+        <w:rPr>
+          <w:b/>
+        </w:rPr>
+      </w:pPr>
+      <w:r>
+        <w:rPr>
+          <w:b/>
+        </w:rPr>
+        <w:t>While/ite/seq:</w:t>
+      </w:r>
     </w:p>
     <w:p>
       <w:pPr>
@@ -7837,8 +8249,6 @@
           <w:t>test2</w:t>
         </w:r>
       </w:hyperlink>
-      <w:bookmarkStart w:id="2" w:name="_GoBack"/>
-      <w:bookmarkEnd w:id="2"/>
     </w:p>
     <w:p>
       <w:pPr>
@@ -7873,6 +8283,407 @@
           <w:t>test1</w:t>
         </w:r>
       </w:hyperlink>
+    </w:p>
+    <w:p>
+      <w:pPr>
+        <w:pStyle w:val="ListParagraph"/>
+        <w:numPr>
+          <w:ilvl w:val="3"/>
+          <w:numId w:val="8"/>
+        </w:numPr>
+        <w:rPr>
+          <w:b/>
+        </w:rPr>
+      </w:pPr>
+      <w:r>
+        <w:rPr>
+          <w:b/>
+        </w:rPr>
+        <w:t xml:space="preserve"> “default” as </w:t>
+      </w:r>
+      <w:r>
+        <w:rPr>
+          <w:b/>
+        </w:rPr>
+        <w:t xml:space="preserve">a </w:t>
+      </w:r>
+      <w:r>
+        <w:rPr>
+          <w:b/>
+        </w:rPr>
+        <w:t>transition trigger:</w:t>
+      </w:r>
+    </w:p>
+    <w:p>
+      <w:pPr>
+        <w:pStyle w:val="ListParagraph"/>
+        <w:numPr>
+          <w:ilvl w:val="3"/>
+          <w:numId w:val="8"/>
+        </w:numPr>
+        <w:rPr>
+          <w:b/>
+        </w:rPr>
+      </w:pPr>
+      <w:r>
+        <w:rPr>
+          <w:b/>
+        </w:rPr>
+        <w:t>“halt” as a transition trigger:</w:t>
+      </w:r>
+    </w:p>
+    <w:p>
+      <w:pPr>
+        <w:pStyle w:val="ListParagraph"/>
+        <w:numPr>
+          <w:ilvl w:val="2"/>
+          <w:numId w:val="8"/>
+        </w:numPr>
+        <w:rPr>
+          <w:b/>
+        </w:rPr>
+      </w:pPr>
+      <w:r>
+        <w:rPr>
+          <w:b/>
+        </w:rPr>
+        <w:t xml:space="preserve"> “Do” declaration:</w:t>
+      </w:r>
+    </w:p>
+    <w:p>
+      <w:pPr>
+        <w:pStyle w:val="ListParagraph"/>
+        <w:numPr>
+          <w:ilvl w:val="3"/>
+          <w:numId w:val="8"/>
+        </w:numPr>
+        <w:rPr>
+          <w:b/>
+        </w:rPr>
+      </w:pPr>
+      <w:r>
+        <w:rPr>
+          <w:b/>
+        </w:rPr>
+        <w:t>“default” as a trigger:</w:t>
+      </w:r>
+    </w:p>
+    <w:p>
+      <w:pPr>
+        <w:pStyle w:val="ListParagraph"/>
+        <w:numPr>
+          <w:ilvl w:val="3"/>
+          <w:numId w:val="8"/>
+        </w:numPr>
+        <w:rPr>
+          <w:b/>
+        </w:rPr>
+      </w:pPr>
+      <w:r>
+        <w:rPr>
+          <w:b/>
+        </w:rPr>
+        <w:t>“halt” as a trgger:</w:t>
+      </w:r>
+    </w:p>
+    <w:p>
+      <w:pPr>
+        <w:pStyle w:val="ListParagraph"/>
+        <w:numPr>
+          <w:ilvl w:val="3"/>
+          <w:numId w:val="8"/>
+        </w:numPr>
+        <w:rPr>
+          <w:b/>
+        </w:rPr>
+      </w:pPr>
+      <w:r>
+        <w:t>“defer” as an action:</w:t>
+      </w:r>
+      <w:r>
+        <w:rPr>
+          <w:b/>
+        </w:rPr>
+        <w:t xml:space="preserve"> </w:t>
+      </w:r>
+      <w:hyperlink r:id="rId148" w:tooltip="UnhandledEventDeferred" w:history="1">
+        <w:r>
+          <w:rPr>
+            <w:rStyle w:val="Hyperlink"/>
+          </w:rPr>
+          <w:t>test1</w:t>
+        </w:r>
+      </w:hyperlink>
+    </w:p>
+    <w:p>
+      <w:pPr>
+        <w:pStyle w:val="ListParagraph"/>
+        <w:numPr>
+          <w:ilvl w:val="3"/>
+          <w:numId w:val="8"/>
+        </w:numPr>
+        <w:rPr>
+          <w:b/>
+        </w:rPr>
+      </w:pPr>
+      <w:r>
+        <w:rPr>
+          <w:b/>
+        </w:rPr>
+        <w:t>“ignore” as an action:</w:t>
+      </w:r>
+    </w:p>
+    <w:p>
+      <w:pPr>
+        <w:pStyle w:val="ListParagraph"/>
+        <w:numPr>
+          <w:ilvl w:val="3"/>
+          <w:numId w:val="8"/>
+        </w:numPr>
+        <w:rPr>
+          <w:b/>
+        </w:rPr>
+      </w:pPr>
+      <w:r>
+        <w:rPr>
+          <w:b/>
+        </w:rPr>
+        <w:t>Anonymous function as an action:</w:t>
+      </w:r>
+    </w:p>
+    <w:p>
+      <w:pPr>
+        <w:pStyle w:val="ListParagraph"/>
+        <w:numPr>
+          <w:ilvl w:val="3"/>
+          <w:numId w:val="8"/>
+        </w:numPr>
+        <w:rPr>
+          <w:b/>
+        </w:rPr>
+      </w:pPr>
+      <w:r>
+        <w:rPr>
+          <w:b/>
+        </w:rPr>
+        <w:t>Named function as an action:</w:t>
+      </w:r>
+    </w:p>
+    <w:p>
+      <w:pPr>
+        <w:pStyle w:val="ListParagraph"/>
+        <w:numPr>
+          <w:ilvl w:val="2"/>
+          <w:numId w:val="8"/>
+        </w:numPr>
+        <w:rPr>
+          <w:b/>
+        </w:rPr>
+      </w:pPr>
+      <w:r>
+        <w:rPr>
+          <w:b/>
+        </w:rPr>
+        <w:t xml:space="preserve"> Statements:</w:t>
+      </w:r>
+    </w:p>
+    <w:p>
+      <w:pPr>
+        <w:pStyle w:val="ListParagraph"/>
+        <w:numPr>
+          <w:ilvl w:val="3"/>
+          <w:numId w:val="8"/>
+        </w:numPr>
+        <w:rPr>
+          <w:b/>
+        </w:rPr>
+      </w:pPr>
+      <w:r>
+        <w:rPr>
+          <w:b/>
+        </w:rPr>
+        <w:t>“push” statement</w:t>
+      </w:r>
+    </w:p>
+    <w:p>
+      <w:pPr>
+        <w:pStyle w:val="ListParagraph"/>
+        <w:numPr>
+          <w:ilvl w:val="3"/>
+          <w:numId w:val="8"/>
+        </w:numPr>
+        <w:rPr>
+          <w:b/>
+        </w:rPr>
+      </w:pPr>
+      <w:r>
+        <w:rPr>
+          <w:b/>
+        </w:rPr>
+        <w:t>“raise” statement</w:t>
+      </w:r>
+    </w:p>
+    <w:p>
+      <w:pPr>
+        <w:pStyle w:val="ListParagraph"/>
+        <w:numPr>
+          <w:ilvl w:val="3"/>
+          <w:numId w:val="8"/>
+        </w:numPr>
+        <w:rPr>
+          <w:b/>
+        </w:rPr>
+      </w:pPr>
+      <w:r>
+        <w:rPr>
+          <w:b/>
+        </w:rPr>
+        <w:t>“send” statement</w:t>
+      </w:r>
+    </w:p>
+    <w:p>
+      <w:pPr>
+        <w:pStyle w:val="ListParagraph"/>
+        <w:numPr>
+          <w:ilvl w:val="3"/>
+          <w:numId w:val="8"/>
+        </w:numPr>
+        <w:rPr>
+          <w:b/>
+        </w:rPr>
+      </w:pPr>
+      <w:r>
+        <w:rPr>
+          <w:b/>
+        </w:rPr>
+        <w:t>Monitor invocation</w:t>
+      </w:r>
+    </w:p>
+    <w:p>
+      <w:pPr>
+        <w:pStyle w:val="ListParagraph"/>
+        <w:numPr>
+          <w:ilvl w:val="3"/>
+          <w:numId w:val="8"/>
+        </w:numPr>
+        <w:rPr>
+          <w:b/>
+        </w:rPr>
+      </w:pPr>
+      <w:r>
+        <w:rPr>
+          <w:b/>
+        </w:rPr>
+        <w:t>Function statement</w:t>
+      </w:r>
+    </w:p>
+    <w:p>
+      <w:pPr>
+        <w:pStyle w:val="ListParagraph"/>
+        <w:numPr>
+          <w:ilvl w:val="3"/>
+          <w:numId w:val="8"/>
+        </w:numPr>
+        <w:rPr>
+          <w:b/>
+        </w:rPr>
+      </w:pPr>
+      <w:r>
+        <w:rPr>
+          <w:b/>
+        </w:rPr>
+        <w:t>“skip”</w:t>
+      </w:r>
+    </w:p>
+    <w:p>
+      <w:pPr>
+        <w:pStyle w:val="ListParagraph"/>
+        <w:numPr>
+          <w:ilvl w:val="3"/>
+          <w:numId w:val="8"/>
+        </w:numPr>
+        <w:rPr>
+          <w:b/>
+        </w:rPr>
+      </w:pPr>
+      <w:r>
+        <w:rPr>
+          <w:b/>
+        </w:rPr>
+        <w:t>“assert”:</w:t>
+      </w:r>
+    </w:p>
+    <w:p>
+      <w:pPr>
+        <w:pStyle w:val="ListParagraph"/>
+        <w:numPr>
+          <w:ilvl w:val="3"/>
+          <w:numId w:val="8"/>
+        </w:numPr>
+        <w:rPr>
+          <w:b/>
+        </w:rPr>
+      </w:pPr>
+      <w:r>
+        <w:rPr>
+          <w:b/>
+        </w:rPr>
+        <w:t>Remove/assign/insert:</w:t>
+      </w:r>
+    </w:p>
+    <w:p>
+      <w:pPr>
+        <w:pStyle w:val="ListParagraph"/>
+        <w:numPr>
+          <w:ilvl w:val="3"/>
+          <w:numId w:val="8"/>
+        </w:numPr>
+        <w:rPr>
+          <w:b/>
+        </w:rPr>
+      </w:pPr>
+      <w:r>
+        <w:rPr>
+          <w:b/>
+        </w:rPr>
+        <w:t>“return”:</w:t>
+      </w:r>
+    </w:p>
+    <w:p>
+      <w:pPr>
+        <w:pStyle w:val="ListParagraph"/>
+        <w:numPr>
+          <w:ilvl w:val="3"/>
+          <w:numId w:val="8"/>
+        </w:numPr>
+        <w:rPr>
+          <w:b/>
+        </w:rPr>
+      </w:pPr>
+      <w:r>
+        <w:rPr>
+          <w:b/>
+        </w:rPr>
+        <w:t>While/ite/seq:</w:t>
+      </w:r>
+    </w:p>
+    <w:p>
+      <w:pPr>
+        <w:pStyle w:val="ListParagraph"/>
+        <w:numPr>
+          <w:ilvl w:val="2"/>
+          <w:numId w:val="8"/>
+        </w:numPr>
+        <w:rPr>
+          <w:b/>
+        </w:rPr>
+      </w:pPr>
+      <w:r>
+        <w:rPr>
+          <w:b/>
+        </w:rPr>
+        <w:t>Hot/warm/cold states:</w:t>
+      </w:r>
     </w:p>
     <w:p>
       <w:pPr>
@@ -7971,7 +8782,7 @@
       <w:r>
         <w:t xml:space="preserve">Re-definition of variables: </w:t>
       </w:r>
-      <w:hyperlink r:id="rId148" w:tooltip="variableType" w:history="1">
+      <w:hyperlink r:id="rId149" w:tooltip="variableType" w:history="1">
         <w:r>
           <w:rPr>
             <w:rStyle w:val="Hyperlink"/>
@@ -8037,7 +8848,6 @@
         <w:rPr>
           <w:b/>
         </w:rPr>
-        <w:lastRenderedPageBreak/>
         <w:t>“Control Impure</w:t>
       </w:r>
       <w:r>
@@ -8133,18 +8943,19 @@
           <w:numId w:val="10"/>
         </w:numPr>
       </w:pPr>
-      <w:bookmarkStart w:id="3" w:name="Combined_RaiseInExit"/>
-      <w:r>
+      <w:bookmarkStart w:id="2" w:name="Combined_RaiseInExit"/>
+      <w:r>
+        <w:lastRenderedPageBreak/>
         <w:t>“raise” in exit function</w:t>
       </w:r>
-      <w:bookmarkEnd w:id="3"/>
+      <w:bookmarkEnd w:id="2"/>
       <w:r>
         <w:t>:</w:t>
       </w:r>
       <w:r>
         <w:t xml:space="preserve"> </w:t>
       </w:r>
-      <w:hyperlink r:id="rId149" w:tooltip="RaiseInExitFun" w:history="1">
+      <w:hyperlink r:id="rId150" w:tooltip="RaiseInExitFun" w:history="1">
         <w:r>
           <w:rPr>
             <w:rStyle w:val="Hyperlink"/>
@@ -8176,7 +8987,7 @@
       <w:r>
         <w:t xml:space="preserve">“push” in exit function: </w:t>
       </w:r>
-      <w:hyperlink r:id="rId150" w:tooltip="PushInExitFun" w:history="1">
+      <w:hyperlink r:id="rId151" w:tooltip="PushInExitFun" w:history="1">
         <w:r>
           <w:rPr>
             <w:rStyle w:val="Hyperlink"/>
@@ -8208,7 +9019,7 @@
       <w:r>
         <w:t xml:space="preserve">“pop” in exit function: </w:t>
       </w:r>
-      <w:hyperlink r:id="rId151" w:tooltip="PopInExitFun" w:history="1">
+      <w:hyperlink r:id="rId152" w:tooltip="PopInExitFun" w:history="1">
         <w:r>
           <w:rPr>
             <w:rStyle w:val="Hyperlink"/>
@@ -8854,6 +9665,33 @@
     </w:p>
     <w:p>
       <w:pPr>
+        <w:pStyle w:val="ListParagraph"/>
+        <w:ind w:left="1080"/>
+        <w:rPr>
+          <w:b/>
+        </w:rPr>
+      </w:pPr>
+    </w:p>
+    <w:p>
+      <w:pPr>
+        <w:pStyle w:val="ListParagraph"/>
+        <w:ind w:left="1080"/>
+        <w:rPr>
+          <w:b/>
+        </w:rPr>
+      </w:pPr>
+    </w:p>
+    <w:p>
+      <w:pPr>
+        <w:pStyle w:val="ListParagraph"/>
+        <w:ind w:left="1080"/>
+        <w:rPr>
+          <w:b/>
+        </w:rPr>
+      </w:pPr>
+    </w:p>
+    <w:p>
+      <w:pPr>
         <w:rPr>
           <w:b/>
           <w:sz w:val="16"/>
@@ -8863,13 +9701,138 @@
     </w:p>
     <w:p>
       <w:pPr>
-        <w:pStyle w:val="ListParagraph"/>
-        <w:ind w:left="1080"/>
-        <w:rPr>
-          <w:b/>
-        </w:rPr>
-      </w:pPr>
-    </w:p>
+        <w:pStyle w:val="Heading2"/>
+      </w:pPr>
+      <w:r>
+        <w:lastRenderedPageBreak/>
+        <w:t>Liveness tests</w:t>
+      </w:r>
+    </w:p>
+    <w:p>
+      <w:pPr>
+        <w:pStyle w:val="ListParagraph"/>
+        <w:numPr>
+          <w:ilvl w:val="0"/>
+          <w:numId w:val="12"/>
+        </w:numPr>
+      </w:pPr>
+      <w:r>
+        <w:t xml:space="preserve">Simple </w:t>
+      </w:r>
+      <w:r>
+        <w:t>sampes demonstrating liveness checking by Zing</w:t>
+      </w:r>
+    </w:p>
+    <w:p>
+      <w:pPr>
+        <w:pStyle w:val="ListParagraph"/>
+        <w:numPr>
+          <w:ilvl w:val="1"/>
+          <w:numId w:val="12"/>
+        </w:numPr>
+      </w:pPr>
+      <w:r>
+        <w:t>“Pass” result from Zing</w:t>
+      </w:r>
+    </w:p>
+    <w:p>
+      <w:pPr>
+        <w:pStyle w:val="ListParagraph"/>
+        <w:numPr>
+          <w:ilvl w:val="2"/>
+          <w:numId w:val="12"/>
+        </w:numPr>
+      </w:pPr>
+      <w:r>
+        <w:t xml:space="preserve">Actual “pass” result: </w:t>
+      </w:r>
+      <w:hyperlink r:id="rId153" w:tooltip="Liveness_1" w:history="1">
+        <w:r>
+          <w:rPr>
+            <w:rStyle w:val="Hyperlink"/>
+          </w:rPr>
+          <w:t>test1</w:t>
+        </w:r>
+      </w:hyperlink>
+    </w:p>
+    <w:p>
+      <w:pPr>
+        <w:pStyle w:val="ListParagraph"/>
+        <w:numPr>
+          <w:ilvl w:val="2"/>
+          <w:numId w:val="12"/>
+        </w:numPr>
+      </w:pPr>
+      <w:r>
+        <w:t xml:space="preserve">False “pass” result: </w:t>
+      </w:r>
+      <w:hyperlink r:id="rId154" w:tooltip="Liveness_1_falsePass" w:history="1">
+        <w:r>
+          <w:rPr>
+            <w:rStyle w:val="Hyperlink"/>
+          </w:rPr>
+          <w:t>test1</w:t>
+        </w:r>
+      </w:hyperlink>
+    </w:p>
+    <w:p>
+      <w:pPr>
+        <w:pStyle w:val="ListParagraph"/>
+        <w:numPr>
+          <w:ilvl w:val="1"/>
+          <w:numId w:val="12"/>
+        </w:numPr>
+      </w:pPr>
+      <w:r>
+        <w:t>“Fail” result from Zing:</w:t>
+      </w:r>
+    </w:p>
+    <w:p>
+      <w:pPr>
+        <w:pStyle w:val="ListParagraph"/>
+        <w:numPr>
+          <w:ilvl w:val="2"/>
+          <w:numId w:val="12"/>
+        </w:numPr>
+      </w:pPr>
+      <w:r>
+        <w:t xml:space="preserve">Infinite loop in the “hot” state: </w:t>
+      </w:r>
+      <w:hyperlink r:id="rId155" w:tooltip="Liveness_2" w:history="1">
+        <w:r>
+          <w:rPr>
+            <w:rStyle w:val="Hyperlink"/>
+          </w:rPr>
+          <w:t>test1</w:t>
+        </w:r>
+      </w:hyperlink>
+    </w:p>
+    <w:p>
+      <w:pPr>
+        <w:pStyle w:val="ListParagraph"/>
+        <w:numPr>
+          <w:ilvl w:val="2"/>
+          <w:numId w:val="12"/>
+        </w:numPr>
+      </w:pPr>
+      <w:r>
+        <w:t xml:space="preserve">Deadlock in the “hot” state: </w:t>
+      </w:r>
+      <w:r>
+        <w:t xml:space="preserve">(bug!) </w:t>
+      </w:r>
+      <w:hyperlink r:id="rId156" w:tooltip="Liveness_2_bugFound" w:history="1">
+        <w:r>
+          <w:rPr>
+            <w:rStyle w:val="Hyperlink"/>
+          </w:rPr>
+          <w:t>test1</w:t>
+        </w:r>
+      </w:hyperlink>
+      <w:bookmarkStart w:id="3" w:name="_GoBack"/>
+      <w:bookmarkEnd w:id="3"/>
+    </w:p>
+    <w:p/>
     <w:p>
       <w:pPr>
         <w:rPr>
@@ -9546,6 +10509,127 @@
     </w:lvl>
   </w:abstractNum>
   <w:abstractNum w:abstractNumId="6">
+    <w:nsid w:val="6C0A7CA3"/>
+    <w:multiLevelType w:val="multilevel"/>
+    <w:tmpl w:val="7210712C"/>
+    <w:lvl w:ilvl="0">
+      <w:start w:val="1"/>
+      <w:numFmt w:val="decimal"/>
+      <w:lvlText w:val="%1."/>
+      <w:lvlJc w:val="left"/>
+      <w:pPr>
+        <w:ind w:left="720" w:hanging="360"/>
+      </w:pPr>
+      <w:rPr>
+        <w:rFonts w:hint="default"/>
+      </w:rPr>
+    </w:lvl>
+    <w:lvl w:ilvl="1">
+      <w:start w:val="1"/>
+      <w:numFmt w:val="decimal"/>
+      <w:isLgl/>
+      <w:lvlText w:val="%1.%2."/>
+      <w:lvlJc w:val="left"/>
+      <w:pPr>
+        <w:ind w:left="1440" w:hanging="720"/>
+      </w:pPr>
+      <w:rPr>
+        <w:rFonts w:hint="default"/>
+      </w:rPr>
+    </w:lvl>
+    <w:lvl w:ilvl="2">
+      <w:start w:val="1"/>
+      <w:numFmt w:val="decimal"/>
+      <w:isLgl/>
+      <w:lvlText w:val="%1.%2.%3."/>
+      <w:lvlJc w:val="left"/>
+      <w:pPr>
+        <w:ind w:left="1800" w:hanging="720"/>
+      </w:pPr>
+      <w:rPr>
+        <w:rFonts w:hint="default"/>
+      </w:rPr>
+    </w:lvl>
+    <w:lvl w:ilvl="3">
+      <w:start w:val="1"/>
+      <w:numFmt w:val="decimal"/>
+      <w:isLgl/>
+      <w:lvlText w:val="%1.%2.%3.%4."/>
+      <w:lvlJc w:val="left"/>
+      <w:pPr>
+        <w:ind w:left="2520" w:hanging="1080"/>
+      </w:pPr>
+      <w:rPr>
+        <w:rFonts w:hint="default"/>
+      </w:rPr>
+    </w:lvl>
+    <w:lvl w:ilvl="4">
+      <w:start w:val="1"/>
+      <w:numFmt w:val="decimal"/>
+      <w:isLgl/>
+      <w:lvlText w:val="%1.%2.%3.%4.%5."/>
+      <w:lvlJc w:val="left"/>
+      <w:pPr>
+        <w:ind w:left="2880" w:hanging="1080"/>
+      </w:pPr>
+      <w:rPr>
+        <w:rFonts w:hint="default"/>
+      </w:rPr>
+    </w:lvl>
+    <w:lvl w:ilvl="5">
+      <w:start w:val="1"/>
+      <w:numFmt w:val="decimal"/>
+      <w:isLgl/>
+      <w:lvlText w:val="%1.%2.%3.%4.%5.%6."/>
+      <w:lvlJc w:val="left"/>
+      <w:pPr>
+        <w:ind w:left="3600" w:hanging="1440"/>
+      </w:pPr>
+      <w:rPr>
+        <w:rFonts w:hint="default"/>
+      </w:rPr>
+    </w:lvl>
+    <w:lvl w:ilvl="6">
+      <w:start w:val="1"/>
+      <w:numFmt w:val="decimal"/>
+      <w:isLgl/>
+      <w:lvlText w:val="%1.%2.%3.%4.%5.%6.%7."/>
+      <w:lvlJc w:val="left"/>
+      <w:pPr>
+        <w:ind w:left="3960" w:hanging="1440"/>
+      </w:pPr>
+      <w:rPr>
+        <w:rFonts w:hint="default"/>
+      </w:rPr>
+    </w:lvl>
+    <w:lvl w:ilvl="7">
+      <w:start w:val="1"/>
+      <w:numFmt w:val="decimal"/>
+      <w:isLgl/>
+      <w:lvlText w:val="%1.%2.%3.%4.%5.%6.%7.%8."/>
+      <w:lvlJc w:val="left"/>
+      <w:pPr>
+        <w:ind w:left="4680" w:hanging="1800"/>
+      </w:pPr>
+      <w:rPr>
+        <w:rFonts w:hint="default"/>
+      </w:rPr>
+    </w:lvl>
+    <w:lvl w:ilvl="8">
+      <w:start w:val="1"/>
+      <w:numFmt w:val="decimal"/>
+      <w:isLgl/>
+      <w:lvlText w:val="%1.%2.%3.%4.%5.%6.%7.%8.%9."/>
+      <w:lvlJc w:val="left"/>
+      <w:pPr>
+        <w:ind w:left="5040" w:hanging="1800"/>
+      </w:pPr>
+      <w:rPr>
+        <w:rFonts w:hint="default"/>
+      </w:rPr>
+    </w:lvl>
+  </w:abstractNum>
+  <w:abstractNum w:abstractNumId="7">
     <w:nsid w:val="70D208A7"/>
     <w:multiLevelType w:val="hybridMultilevel"/>
     <w:tmpl w:val="5DDC1408"/>
@@ -9658,7 +10742,7 @@
       </w:rPr>
     </w:lvl>
   </w:abstractNum>
-  <w:abstractNum w:abstractNumId="7">
+  <w:abstractNum w:abstractNumId="8">
     <w:nsid w:val="731F3055"/>
     <w:multiLevelType w:val="multilevel"/>
     <w:tmpl w:val="0409001F"/>
@@ -9744,7 +10828,7 @@
       </w:pPr>
     </w:lvl>
   </w:abstractNum>
-  <w:abstractNum w:abstractNumId="8">
+  <w:abstractNum w:abstractNumId="9">
     <w:nsid w:val="74472331"/>
     <w:multiLevelType w:val="hybridMultilevel"/>
     <w:tmpl w:val="9432C26E"/>
@@ -9830,7 +10914,7 @@
       </w:pPr>
     </w:lvl>
   </w:abstractNum>
-  <w:abstractNum w:abstractNumId="9">
+  <w:abstractNum w:abstractNumId="10">
     <w:nsid w:val="7E0608B8"/>
     <w:multiLevelType w:val="hybridMultilevel"/>
     <w:tmpl w:val="BA48E97A"/>
@@ -9942,7 +11026,7 @@
       </w:rPr>
     </w:lvl>
   </w:abstractNum>
-  <w:abstractNum w:abstractNumId="10">
+  <w:abstractNum w:abstractNumId="11">
     <w:nsid w:val="7EC05455"/>
     <w:multiLevelType w:val="hybridMultilevel"/>
     <w:tmpl w:val="1E38928A"/>
@@ -10055,10 +11139,10 @@
     </w:lvl>
   </w:abstractNum>
   <w:num w:numId="1">
-    <w:abstractNumId w:val="9"/>
+    <w:abstractNumId w:val="10"/>
   </w:num>
   <w:num w:numId="2">
-    <w:abstractNumId w:val="10"/>
+    <w:abstractNumId w:val="11"/>
   </w:num>
   <w:num w:numId="3">
     <w:abstractNumId w:val="5"/>
@@ -10067,7 +11151,7 @@
     <w:abstractNumId w:val="3"/>
   </w:num>
   <w:num w:numId="5">
-    <w:abstractNumId w:val="8"/>
+    <w:abstractNumId w:val="9"/>
   </w:num>
   <w:num w:numId="6">
     <w:abstractNumId w:val="1"/>
@@ -10076,7 +11160,7 @@
     <w:abstractNumId w:val="4"/>
   </w:num>
   <w:num w:numId="8">
-    <w:abstractNumId w:val="7"/>
+    <w:abstractNumId w:val="8"/>
   </w:num>
   <w:num w:numId="9">
     <w:abstractNumId w:val="2"/>
@@ -10085,6 +11169,9 @@
     <w:abstractNumId w:val="0"/>
   </w:num>
   <w:num w:numId="11">
+    <w:abstractNumId w:val="7"/>
+  </w:num>
+  <w:num w:numId="12">
     <w:abstractNumId w:val="6"/>
   </w:num>
 </w:numbering>
@@ -11570,7 +12657,7 @@
 </file>
 
 <file path=customXml/itemProps2.xml><?xml version="1.0" encoding="utf-8"?>
-<ds:datastoreItem xmlns:ds="http://schemas.openxmlformats.org/officeDocument/2006/customXml" ds:itemID="{6262E940-46B3-4D94-8846-9171616D2729}">
+<ds:datastoreItem xmlns:ds="http://schemas.openxmlformats.org/officeDocument/2006/customXml" ds:itemID="{2D0A6598-F5C6-45ED-B9A4-BBEDFEB83D5A}">
   <ds:schemaRefs>
     <ds:schemaRef ds:uri="http://schemas.openxmlformats.org/officeDocument/2006/bibliography"/>
   </ds:schemaRefs>

</xml_diff>

<commit_message>
testing docs updated, new test added
</commit_message>
<xml_diff>
--- a/Doc/TestDocs/TestingFramework.docx
+++ b/Doc/TestDocs/TestingFramework.docx
@@ -329,6 +329,9 @@
       </w:r>
       <w:r>
         <w:t xml:space="preserve"> to test</w:t>
+      </w:r>
+      <w:r>
+        <w:t xml:space="preserve"> (mostly syntax checks)</w:t>
       </w:r>
     </w:p>
     <w:p>
@@ -7262,6 +7265,311 @@
     </w:p>
     <w:p>
       <w:pPr>
+        <w:pStyle w:val="NormalWeb"/>
+        <w:spacing w:before="0" w:beforeAutospacing="0" w:after="0" w:afterAutospacing="0"/>
+        <w:ind w:left="720"/>
+        <w:rPr>
+          <w:rFonts w:ascii="Calibri" w:hAnsi="Calibri"/>
+          <w:color w:val="000000"/>
+          <w:sz w:val="22"/>
+          <w:szCs w:val="22"/>
+        </w:rPr>
+      </w:pPr>
+      <w:r>
+        <w:rPr>
+          <w:b/>
+        </w:rPr>
+        <w:t>Note</w:t>
+      </w:r>
+      <w:r>
+        <w:rPr>
+          <w:b/>
+        </w:rPr>
+        <w:t xml:space="preserve"> 1</w:t>
+      </w:r>
+      <w:r>
+        <w:rPr>
+          <w:b/>
+        </w:rPr>
+        <w:t xml:space="preserve">: </w:t>
+      </w:r>
+      <w:r>
+        <w:rPr>
+          <w:rFonts w:ascii="Calibri" w:hAnsi="Calibri"/>
+          <w:color w:val="000000"/>
+          <w:sz w:val="22"/>
+          <w:szCs w:val="22"/>
+        </w:rPr>
+        <w:t xml:space="preserve"> For the purposes of testing P semantics, we use </w:t>
+      </w:r>
+      <w:r>
+        <w:rPr>
+          <w:rFonts w:ascii="Calibri" w:hAnsi="Calibri"/>
+          <w:color w:val="000000"/>
+          <w:sz w:val="22"/>
+          <w:szCs w:val="22"/>
+        </w:rPr>
+        <w:t>delay-bounding s</w:t>
+      </w:r>
+      <w:r>
+        <w:rPr>
+          <w:rFonts w:ascii="Calibri" w:hAnsi="Calibri"/>
+          <w:color w:val="000000"/>
+          <w:sz w:val="22"/>
+          <w:szCs w:val="22"/>
+        </w:rPr>
+        <w:t>cheduling (to avoid randomness).  To</w:t>
+      </w:r>
+      <w:r>
+        <w:rPr>
+          <w:rFonts w:ascii="Calibri" w:hAnsi="Calibri"/>
+          <w:color w:val="000000"/>
+          <w:sz w:val="22"/>
+          <w:szCs w:val="22"/>
+        </w:rPr>
+        <w:t xml:space="preserve"> deal with explicit non-det</w:t>
+      </w:r>
+      <w:r>
+        <w:rPr>
+          <w:rFonts w:ascii="Calibri" w:hAnsi="Calibri"/>
+          <w:color w:val="000000"/>
+          <w:sz w:val="22"/>
+          <w:szCs w:val="22"/>
+        </w:rPr>
+        <w:t xml:space="preserve">erminism, we </w:t>
+      </w:r>
+      <w:r>
+        <w:rPr>
+          <w:rFonts w:ascii="Calibri" w:hAnsi="Calibri"/>
+          <w:color w:val="000000"/>
+          <w:sz w:val="22"/>
+          <w:szCs w:val="22"/>
+        </w:rPr>
+        <w:t>use choice bounding option: -bc:1</w:t>
+      </w:r>
+    </w:p>
+    <w:p>
+      <w:pPr>
+        <w:pStyle w:val="NormalWeb"/>
+        <w:spacing w:before="0" w:beforeAutospacing="0" w:after="0" w:afterAutospacing="0"/>
+        <w:ind w:left="720"/>
+        <w:rPr>
+          <w:rFonts w:ascii="Calibri" w:hAnsi="Calibri"/>
+          <w:color w:val="000000"/>
+          <w:sz w:val="22"/>
+          <w:szCs w:val="22"/>
+        </w:rPr>
+      </w:pPr>
+      <w:r>
+        <w:rPr>
+          <w:b/>
+        </w:rPr>
+        <w:t>Note 2:</w:t>
+      </w:r>
+      <w:r>
+        <w:rPr>
+          <w:rFonts w:ascii="Calibri" w:hAnsi="Calibri"/>
+          <w:color w:val="000000"/>
+          <w:sz w:val="22"/>
+          <w:szCs w:val="22"/>
+        </w:rPr>
+        <w:t xml:space="preserve"> The tests should be written in such a way that </w:t>
+      </w:r>
+      <w:r>
+        <w:rPr>
+          <w:rFonts w:ascii="Calibri" w:hAnsi="Calibri"/>
+          <w:b/>
+          <w:color w:val="000000"/>
+          <w:sz w:val="22"/>
+          <w:szCs w:val="22"/>
+        </w:rPr>
+        <w:t xml:space="preserve">regardless of </w:t>
+      </w:r>
+      <w:r>
+        <w:rPr>
+          <w:rFonts w:ascii="Calibri" w:hAnsi="Calibri"/>
+          <w:b/>
+          <w:color w:val="000000"/>
+          <w:sz w:val="22"/>
+          <w:szCs w:val="22"/>
+        </w:rPr>
+        <w:t>scheduling</w:t>
+      </w:r>
+      <w:r>
+        <w:rPr>
+          <w:rFonts w:ascii="Calibri" w:hAnsi="Calibri"/>
+          <w:color w:val="000000"/>
+          <w:sz w:val="22"/>
+          <w:szCs w:val="22"/>
+        </w:rPr>
+        <w:t>, the (preferably single) explicit "assert" in the test case</w:t>
+      </w:r>
+      <w:r>
+        <w:rPr>
+          <w:rFonts w:ascii="Calibri" w:hAnsi="Calibri"/>
+          <w:color w:val="000000"/>
+          <w:sz w:val="22"/>
+          <w:szCs w:val="22"/>
+        </w:rPr>
+        <w:t>,</w:t>
+      </w:r>
+      <w:r>
+        <w:rPr>
+          <w:rFonts w:ascii="Calibri" w:hAnsi="Calibri"/>
+          <w:color w:val="000000"/>
+          <w:sz w:val="22"/>
+          <w:szCs w:val="22"/>
+        </w:rPr>
+        <w:t xml:space="preserve"> </w:t>
+      </w:r>
+      <w:r>
+        <w:rPr>
+          <w:rFonts w:ascii="Calibri" w:hAnsi="Calibri"/>
+          <w:color w:val="000000"/>
+          <w:sz w:val="22"/>
+          <w:szCs w:val="22"/>
+        </w:rPr>
+        <w:t xml:space="preserve">or </w:t>
+      </w:r>
+      <w:r>
+        <w:rPr>
+          <w:rFonts w:ascii="Calibri" w:hAnsi="Calibri"/>
+          <w:color w:val="000000"/>
+          <w:sz w:val="22"/>
+          <w:szCs w:val="22"/>
+        </w:rPr>
+        <w:t xml:space="preserve">Zing </w:t>
+      </w:r>
+      <w:r>
+        <w:rPr>
+          <w:rFonts w:ascii="Calibri" w:hAnsi="Calibri"/>
+          <w:color w:val="000000"/>
+          <w:sz w:val="22"/>
+          <w:szCs w:val="22"/>
+        </w:rPr>
+        <w:t>exception</w:t>
+      </w:r>
+      <w:r>
+        <w:rPr>
+          <w:rFonts w:ascii="Calibri" w:hAnsi="Calibri"/>
+          <w:color w:val="000000"/>
+          <w:sz w:val="22"/>
+          <w:szCs w:val="22"/>
+        </w:rPr>
+        <w:t>,</w:t>
+      </w:r>
+      <w:r>
+        <w:rPr>
+          <w:rFonts w:ascii="Calibri" w:hAnsi="Calibri"/>
+          <w:color w:val="000000"/>
+          <w:sz w:val="22"/>
+          <w:szCs w:val="22"/>
+        </w:rPr>
+        <w:t xml:space="preserve"> should</w:t>
+      </w:r>
+      <w:r>
+        <w:rPr>
+          <w:rFonts w:ascii="Calibri" w:hAnsi="Calibri"/>
+          <w:color w:val="000000"/>
+          <w:sz w:val="22"/>
+          <w:szCs w:val="22"/>
+        </w:rPr>
+        <w:t xml:space="preserve"> always </w:t>
+      </w:r>
+      <w:r>
+        <w:rPr>
+          <w:rFonts w:ascii="Calibri" w:hAnsi="Calibri"/>
+          <w:color w:val="000000"/>
+          <w:sz w:val="22"/>
+          <w:szCs w:val="22"/>
+        </w:rPr>
+        <w:t xml:space="preserve"> be reachable.</w:t>
+      </w:r>
+    </w:p>
+    <w:p>
+      <w:pPr>
+        <w:pStyle w:val="NormalWeb"/>
+        <w:spacing w:before="0" w:beforeAutospacing="0" w:after="0" w:afterAutospacing="0"/>
+        <w:ind w:left="720"/>
+        <w:rPr>
+          <w:rFonts w:ascii="Calibri" w:hAnsi="Calibri"/>
+          <w:color w:val="000000"/>
+          <w:sz w:val="22"/>
+          <w:szCs w:val="22"/>
+        </w:rPr>
+      </w:pPr>
+      <w:r>
+        <w:rPr>
+          <w:b/>
+        </w:rPr>
+        <w:t>Note 3:</w:t>
+      </w:r>
+      <w:r>
+        <w:rPr>
+          <w:rFonts w:ascii="Calibri" w:hAnsi="Calibri"/>
+          <w:color w:val="000000"/>
+          <w:sz w:val="22"/>
+          <w:szCs w:val="22"/>
+        </w:rPr>
+        <w:t xml:space="preserve"> We assume one thread per machine instance.</w:t>
+      </w:r>
+    </w:p>
+    <w:p>
+      <w:pPr>
+        <w:pStyle w:val="NormalWeb"/>
+        <w:spacing w:before="0" w:beforeAutospacing="0" w:after="0" w:afterAutospacing="0"/>
+        <w:ind w:left="720"/>
+        <w:rPr>
+          <w:rFonts w:ascii="Calibri" w:hAnsi="Calibri"/>
+          <w:color w:val="000000"/>
+          <w:sz w:val="22"/>
+          <w:szCs w:val="22"/>
+        </w:rPr>
+      </w:pPr>
+      <w:r>
+        <w:rPr>
+          <w:b/>
+        </w:rPr>
+        <w:t>Note 4:</w:t>
+      </w:r>
+      <w:r>
+        <w:rPr>
+          <w:rFonts w:ascii="Calibri" w:hAnsi="Calibri"/>
+          <w:color w:val="000000"/>
+          <w:sz w:val="22"/>
+          <w:szCs w:val="22"/>
+        </w:rPr>
+        <w:t xml:space="preserve"> To test basic semantics of P constructs, re-use static error tests from </w:t>
+      </w:r>
+      <w:r>
+        <w:rPr>
+          <w:rFonts w:ascii="Calibri" w:hAnsi="Calibri"/>
+          <w:color w:val="000000"/>
+          <w:sz w:val="22"/>
+          <w:szCs w:val="22"/>
+        </w:rPr>
+        <w:t>the section “</w:t>
+      </w:r>
+      <w:bookmarkStart w:id="0" w:name="_GoBack"/>
+      <w:bookmarkEnd w:id="0"/>
+      <w:r>
+        <w:t>P Features to test</w:t>
+      </w:r>
+      <w:r>
+        <w:t>”</w:t>
+      </w:r>
+    </w:p>
+    <w:p>
+      <w:pPr>
+        <w:pStyle w:val="ListParagraph"/>
+        <w:ind w:left="360"/>
+        <w:rPr>
+          <w:b/>
+        </w:rPr>
+      </w:pPr>
+    </w:p>
+    <w:p>
+      <w:pPr>
         <w:pStyle w:val="ListParagraph"/>
         <w:numPr>
           <w:ilvl w:val="1"/>
@@ -7655,6 +7963,7 @@
         </w:numPr>
       </w:pPr>
       <w:r>
+        <w:lastRenderedPageBreak/>
         <w:t>“raise”</w:t>
       </w:r>
       <w:r>
@@ -7716,7 +8025,7 @@
         <w:t>function execu</w:t>
       </w:r>
       <w:r>
-        <w:t>ted upon im</w:t>
+        <w:t>ted upon ex</w:t>
       </w:r>
       <w:r>
         <w:t xml:space="preserve">plicit “pop”: </w:t>
@@ -7871,7 +8180,6 @@
         <w:rPr>
           <w:b/>
         </w:rPr>
-        <w:lastRenderedPageBreak/>
         <w:t>“assert”:</w:t>
       </w:r>
     </w:p>
@@ -7949,11 +8257,11 @@
           <w:numId w:val="8"/>
         </w:numPr>
       </w:pPr>
-      <w:bookmarkStart w:id="0" w:name="Integration_GotoTrans"/>
+      <w:bookmarkStart w:id="1" w:name="Integration_GotoTrans"/>
       <w:r>
         <w:t>Goto transition</w:t>
       </w:r>
-      <w:bookmarkEnd w:id="0"/>
+      <w:bookmarkEnd w:id="1"/>
       <w:r>
         <w:t xml:space="preserve">: </w:t>
       </w:r>
@@ -7999,11 +8307,11 @@
           <w:numId w:val="8"/>
         </w:numPr>
       </w:pPr>
-      <w:bookmarkStart w:id="1" w:name="Integration_PushTrans"/>
+      <w:bookmarkStart w:id="2" w:name="Integration_PushTrans"/>
       <w:r>
         <w:t>Push transition</w:t>
       </w:r>
-      <w:bookmarkEnd w:id="1"/>
+      <w:bookmarkEnd w:id="2"/>
       <w:r>
         <w:t xml:space="preserve">: </w:t>
       </w:r>
@@ -8144,6 +8452,24 @@
       <w:pPr>
         <w:pStyle w:val="ListParagraph"/>
         <w:numPr>
+          <w:ilvl w:val="3"/>
+          <w:numId w:val="8"/>
+        </w:numPr>
+        <w:rPr>
+          <w:b/>
+        </w:rPr>
+      </w:pPr>
+      <w:r>
+        <w:rPr>
+          <w:b/>
+        </w:rPr>
+        <w:t>Error transitions: see paper, end of section 3.1 and section 5.</w:t>
+      </w:r>
+    </w:p>
+    <w:p>
+      <w:pPr>
+        <w:pStyle w:val="ListParagraph"/>
+        <w:numPr>
           <w:ilvl w:val="2"/>
           <w:numId w:val="8"/>
         </w:numPr>
@@ -8202,7 +8528,10 @@
           <w:numId w:val="8"/>
         </w:numPr>
         <w:rPr>
-          <w:b/>
+          <w:rStyle w:val="Hyperlink"/>
+          <w:b/>
+          <w:color w:val="auto"/>
+          <w:u w:val="none"/>
         </w:rPr>
       </w:pPr>
       <w:r>
@@ -8222,6 +8551,45 @@
           <w:t>test1</w:t>
         </w:r>
       </w:hyperlink>
+    </w:p>
+    <w:p>
+      <w:pPr>
+        <w:pStyle w:val="ListParagraph"/>
+        <w:ind w:left="2160"/>
+        <w:rPr>
+          <w:rStyle w:val="Hyperlink"/>
+          <w:b/>
+          <w:color w:val="auto"/>
+          <w:u w:val="none"/>
+        </w:rPr>
+      </w:pPr>
+      <w:r>
+        <w:rPr>
+          <w:b/>
+        </w:rPr>
+        <w:t>event both deferred and handled in the same state (handler should override)</w:t>
+      </w:r>
+    </w:p>
+    <w:p>
+      <w:pPr>
+        <w:pStyle w:val="ListParagraph"/>
+        <w:ind w:left="2160"/>
+        <w:rPr>
+          <w:b/>
+        </w:rPr>
+      </w:pPr>
+      <w:r>
+        <w:rPr>
+          <w:b/>
+        </w:rPr>
+        <w:t>event deferred in one state, but has a handler in another state</w:t>
+      </w:r>
+      <w:r>
+        <w:rPr>
+          <w:b/>
+        </w:rPr>
+        <w:t xml:space="preserve"> (handler should override)</w:t>
+      </w:r>
     </w:p>
     <w:p>
       <w:pPr>
@@ -8230,15 +8598,35 @@
           <w:ilvl w:val="3"/>
           <w:numId w:val="8"/>
         </w:numPr>
-        <w:rPr>
-          <w:b/>
-        </w:rPr>
-      </w:pPr>
-      <w:r>
-        <w:rPr>
-          <w:b/>
-        </w:rPr>
+      </w:pPr>
+      <w:r>
         <w:t>“ignore” as an action:</w:t>
+      </w:r>
+      <w:r>
+        <w:t xml:space="preserve"> </w:t>
+      </w:r>
+      <w:hyperlink r:id="rId149" w:tooltip="UnhandledEventIgnored" w:history="1">
+        <w:r>
+          <w:rPr>
+            <w:rStyle w:val="Hyperlink"/>
+          </w:rPr>
+          <w:t>test1</w:t>
+        </w:r>
+      </w:hyperlink>
+    </w:p>
+    <w:p>
+      <w:pPr>
+        <w:pStyle w:val="ListParagraph"/>
+        <w:ind w:left="2160"/>
+        <w:rPr>
+          <w:b/>
+        </w:rPr>
+      </w:pPr>
+      <w:r>
+        <w:rPr>
+          <w:b/>
+        </w:rPr>
+        <w:t>event ignored in one state, but has a handler in another state</w:t>
       </w:r>
     </w:p>
     <w:p>
@@ -8256,7 +8644,52 @@
         <w:rPr>
           <w:b/>
         </w:rPr>
-        <w:t>Anonymous function as an action:</w:t>
+        <w:t xml:space="preserve">defer/ignore interaction: </w:t>
+      </w:r>
+    </w:p>
+    <w:p>
+      <w:pPr>
+        <w:pStyle w:val="ListParagraph"/>
+        <w:ind w:left="2160"/>
+        <w:rPr>
+          <w:b/>
+        </w:rPr>
+      </w:pPr>
+      <w:r>
+        <w:rPr>
+          <w:b/>
+        </w:rPr>
+        <w:t>same event both deferred and ignored</w:t>
+      </w:r>
+    </w:p>
+    <w:p>
+      <w:pPr>
+        <w:pStyle w:val="ListParagraph"/>
+        <w:ind w:left="2160"/>
+        <w:rPr>
+          <w:b/>
+        </w:rPr>
+      </w:pPr>
+      <w:r>
+        <w:rPr>
+          <w:b/>
+        </w:rPr>
+        <w:t>two events in front of the queue: 1st is ignored, 2nd is deferred</w:t>
+      </w:r>
+    </w:p>
+    <w:p>
+      <w:pPr>
+        <w:pStyle w:val="ListParagraph"/>
+        <w:ind w:left="2160"/>
+        <w:rPr>
+          <w:b/>
+        </w:rPr>
+      </w:pPr>
+      <w:r>
+        <w:rPr>
+          <w:b/>
+        </w:rPr>
+        <w:t>two events in front of the queue: 1st is deferred, 2nd is ignored</w:t>
       </w:r>
     </w:p>
     <w:p>
@@ -8274,6 +8707,24 @@
         <w:rPr>
           <w:b/>
         </w:rPr>
+        <w:t>Anonymous function as an action:</w:t>
+      </w:r>
+    </w:p>
+    <w:p>
+      <w:pPr>
+        <w:pStyle w:val="ListParagraph"/>
+        <w:numPr>
+          <w:ilvl w:val="3"/>
+          <w:numId w:val="8"/>
+        </w:numPr>
+        <w:rPr>
+          <w:b/>
+        </w:rPr>
+      </w:pPr>
+      <w:r>
+        <w:rPr>
+          <w:b/>
+        </w:rPr>
         <w:t>Named function as an action:</w:t>
       </w:r>
     </w:p>
@@ -8436,6 +8887,7 @@
         <w:rPr>
           <w:b/>
         </w:rPr>
+        <w:lastRenderedPageBreak/>
         <w:t>Remove/assign/insert:</w:t>
       </w:r>
     </w:p>
@@ -8490,14 +8942,1109 @@
         <w:rPr>
           <w:b/>
         </w:rPr>
+        <w:t xml:space="preserve"> </w:t>
+      </w:r>
+      <w:r>
+        <w:rPr>
+          <w:b/>
+        </w:rPr>
         <w:t>Hot/warm/cold states:</w:t>
       </w:r>
     </w:p>
     <w:p>
       <w:pPr>
         <w:pStyle w:val="ListParagraph"/>
-        <w:ind w:left="1224"/>
-      </w:pPr>
+        <w:numPr>
+          <w:ilvl w:val="3"/>
+          <w:numId w:val="8"/>
+        </w:numPr>
+      </w:pPr>
+      <w:r>
+        <w:t xml:space="preserve">Hot/cold states in liveness: see section </w:t>
+      </w:r>
+      <w:hyperlink w:anchor="LivenessTests" w:history="1">
+        <w:r>
+          <w:rPr>
+            <w:rStyle w:val="Hyperlink"/>
+          </w:rPr>
+          <w:t>“Liveness Tests”</w:t>
+        </w:r>
+      </w:hyperlink>
+    </w:p>
+    <w:p>
+      <w:pPr>
+        <w:pStyle w:val="ListParagraph"/>
+        <w:numPr>
+          <w:ilvl w:val="3"/>
+          <w:numId w:val="8"/>
+        </w:numPr>
+        <w:rPr>
+          <w:b/>
+        </w:rPr>
+      </w:pPr>
+      <w:r>
+        <w:rPr>
+          <w:b/>
+        </w:rPr>
+        <w:t>Warm states</w:t>
+      </w:r>
+    </w:p>
+    <w:p>
+      <w:pPr>
+        <w:pStyle w:val="ListParagraph"/>
+        <w:numPr>
+          <w:ilvl w:val="2"/>
+          <w:numId w:val="8"/>
+        </w:numPr>
+        <w:rPr>
+          <w:b/>
+        </w:rPr>
+      </w:pPr>
+      <w:r>
+        <w:rPr>
+          <w:b/>
+        </w:rPr>
+        <w:t xml:space="preserve"> </w:t>
+      </w:r>
+      <w:r>
+        <w:rPr>
+          <w:b/>
+        </w:rPr>
+        <w:t>Deadlocked state:</w:t>
+      </w:r>
+    </w:p>
+    <w:p>
+      <w:pPr>
+        <w:pStyle w:val="ListParagraph"/>
+        <w:numPr>
+          <w:ilvl w:val="3"/>
+          <w:numId w:val="8"/>
+        </w:numPr>
+        <w:rPr>
+          <w:b/>
+        </w:rPr>
+      </w:pPr>
+      <w:r>
+        <w:rPr>
+          <w:b/>
+        </w:rPr>
+        <w:t>Queue is empty</w:t>
+      </w:r>
+      <w:r>
+        <w:rPr>
+          <w:b/>
+        </w:rPr>
+        <w:t>:</w:t>
+      </w:r>
+    </w:p>
+    <w:p>
+      <w:pPr>
+        <w:pStyle w:val="ListParagraph"/>
+        <w:ind w:left="2160"/>
+        <w:rPr>
+          <w:b/>
+        </w:rPr>
+      </w:pPr>
+      <w:r>
+        <w:rPr>
+          <w:b/>
+        </w:rPr>
+        <w:t xml:space="preserve">Deadlocked state is the only one on the stack: </w:t>
+      </w:r>
+      <w:hyperlink r:id="rId150" w:tooltip="AlonBug" w:history="1">
+        <w:r>
+          <w:rPr>
+            <w:rStyle w:val="Hyperlink"/>
+            <w:b/>
+          </w:rPr>
+          <w:t>test1</w:t>
+        </w:r>
+      </w:hyperlink>
+    </w:p>
+    <w:p>
+      <w:pPr>
+        <w:pStyle w:val="ListParagraph"/>
+        <w:ind w:left="2160"/>
+        <w:rPr>
+          <w:b/>
+        </w:rPr>
+      </w:pPr>
+      <w:r>
+        <w:rPr>
+          <w:b/>
+        </w:rPr>
+        <w:t>There are other states on the stack: test1</w:t>
+      </w:r>
+      <w:r>
+        <w:rPr>
+          <w:b/>
+        </w:rPr>
+        <w:t xml:space="preserve"> (extend AlonBug.p</w:t>
+      </w:r>
+      <w:r>
+        <w:rPr>
+          <w:b/>
+        </w:rPr>
+        <w:t xml:space="preserve">: </w:t>
+      </w:r>
+      <w:r>
+        <w:rPr>
+          <w:rFonts w:ascii="Calibri" w:hAnsi="Calibri"/>
+          <w:color w:val="000000"/>
+          <w:sz w:val="22"/>
+          <w:szCs w:val="22"/>
+        </w:rPr>
+        <w:t>make the pushed s</w:t>
+      </w:r>
+      <w:r>
+        <w:rPr>
+          <w:rFonts w:ascii="Calibri" w:hAnsi="Calibri"/>
+          <w:color w:val="000000"/>
+          <w:sz w:val="22"/>
+          <w:szCs w:val="22"/>
+        </w:rPr>
+        <w:t xml:space="preserve">tate </w:t>
+      </w:r>
+      <w:r>
+        <w:rPr>
+          <w:rFonts w:ascii="Calibri" w:hAnsi="Calibri"/>
+          <w:color w:val="000000"/>
+          <w:sz w:val="22"/>
+          <w:szCs w:val="22"/>
+        </w:rPr>
+        <w:t>“</w:t>
+      </w:r>
+      <w:r>
+        <w:rPr>
+          <w:rFonts w:ascii="Calibri" w:hAnsi="Calibri"/>
+          <w:color w:val="000000"/>
+          <w:sz w:val="22"/>
+          <w:szCs w:val="22"/>
+        </w:rPr>
+        <w:t>Call</w:t>
+      </w:r>
+      <w:r>
+        <w:rPr>
+          <w:rFonts w:ascii="Calibri" w:hAnsi="Calibri"/>
+          <w:color w:val="000000"/>
+          <w:sz w:val="22"/>
+          <w:szCs w:val="22"/>
+        </w:rPr>
+        <w:t>”</w:t>
+      </w:r>
+      <w:r>
+        <w:rPr>
+          <w:rFonts w:ascii="Calibri" w:hAnsi="Calibri"/>
+          <w:color w:val="000000"/>
+          <w:sz w:val="22"/>
+          <w:szCs w:val="22"/>
+        </w:rPr>
+        <w:t xml:space="preserve"> to deadlock</w:t>
+      </w:r>
+      <w:r>
+        <w:rPr>
+          <w:b/>
+        </w:rPr>
+        <w:t>)</w:t>
+      </w:r>
+    </w:p>
+    <w:p>
+      <w:pPr>
+        <w:pStyle w:val="ListParagraph"/>
+        <w:numPr>
+          <w:ilvl w:val="3"/>
+          <w:numId w:val="8"/>
+        </w:numPr>
+        <w:rPr>
+          <w:b/>
+        </w:rPr>
+      </w:pPr>
+      <w:r>
+        <w:rPr>
+          <w:b/>
+        </w:rPr>
+        <w:t>All events are deferred</w:t>
+      </w:r>
+      <w:r>
+        <w:rPr>
+          <w:b/>
+        </w:rPr>
+        <w:t>:</w:t>
+      </w:r>
+    </w:p>
+    <w:p>
+      <w:pPr>
+        <w:pStyle w:val="ListParagraph"/>
+        <w:ind w:left="2160"/>
+        <w:rPr>
+          <w:b/>
+        </w:rPr>
+      </w:pPr>
+      <w:r>
+        <w:rPr>
+          <w:b/>
+        </w:rPr>
+        <w:t>Deadlocked state is the only one on the stack: test1</w:t>
+      </w:r>
+    </w:p>
+    <w:p>
+      <w:pPr>
+        <w:pStyle w:val="ListParagraph"/>
+        <w:ind w:left="2160"/>
+        <w:rPr>
+          <w:b/>
+        </w:rPr>
+      </w:pPr>
+      <w:r>
+        <w:rPr>
+          <w:b/>
+        </w:rPr>
+        <w:t>There are other states on the stack: test1</w:t>
+      </w:r>
+    </w:p>
+    <w:p>
+      <w:pPr>
+        <w:pStyle w:val="ListParagraph"/>
+        <w:numPr>
+          <w:ilvl w:val="2"/>
+          <w:numId w:val="8"/>
+        </w:numPr>
+        <w:rPr>
+          <w:b/>
+        </w:rPr>
+      </w:pPr>
+      <w:r>
+        <w:rPr>
+          <w:b/>
+        </w:rPr>
+        <w:t xml:space="preserve"> Sending multiple identical events to the queue: </w:t>
+      </w:r>
+    </w:p>
+    <w:p>
+      <w:pPr>
+        <w:pStyle w:val="ListParagraph"/>
+        <w:ind w:left="1440"/>
+        <w:rPr>
+          <w:b/>
+        </w:rPr>
+      </w:pPr>
+      <w:r>
+        <w:rPr>
+          <w:b/>
+        </w:rPr>
+        <w:t>only one instance is kept in the queue if the payloads</w:t>
+      </w:r>
+      <w:r>
+        <w:rPr>
+          <w:b/>
+        </w:rPr>
+        <w:t xml:space="preserve"> are the same, or if no payload:</w:t>
+      </w:r>
+    </w:p>
+    <w:p>
+      <w:pPr>
+        <w:pStyle w:val="ListParagraph"/>
+        <w:ind w:left="1440"/>
+        <w:rPr>
+          <w:b/>
+        </w:rPr>
+      </w:pPr>
+      <w:r>
+        <w:rPr>
+          <w:b/>
+        </w:rPr>
+        <w:t xml:space="preserve">multiple instances </w:t>
+      </w:r>
+      <w:r>
+        <w:rPr>
+          <w:b/>
+        </w:rPr>
+        <w:t xml:space="preserve">kept in yhr queue </w:t>
+      </w:r>
+      <w:r>
+        <w:rPr>
+          <w:b/>
+        </w:rPr>
+        <w:t>if the payloads are different</w:t>
+      </w:r>
+      <w:r>
+        <w:rPr>
+          <w:b/>
+        </w:rPr>
+        <w:t>:</w:t>
+      </w:r>
+    </w:p>
+    <w:p>
+      <w:pPr>
+        <w:pStyle w:val="ListParagraph"/>
+        <w:numPr>
+          <w:ilvl w:val="2"/>
+          <w:numId w:val="8"/>
+        </w:numPr>
+        <w:rPr>
+          <w:b/>
+        </w:rPr>
+      </w:pPr>
+      <w:r>
+        <w:rPr>
+          <w:b/>
+        </w:rPr>
+        <w:t xml:space="preserve">  Priorities among transitions and actions:</w:t>
+      </w:r>
+    </w:p>
+    <w:p>
+      <w:pPr>
+        <w:pStyle w:val="ListParagraph"/>
+        <w:numPr>
+          <w:ilvl w:val="3"/>
+          <w:numId w:val="8"/>
+        </w:numPr>
+        <w:rPr>
+          <w:b/>
+        </w:rPr>
+      </w:pPr>
+      <w:r>
+        <w:rPr>
+          <w:b/>
+        </w:rPr>
+        <w:t>For an event, there’s both a handler defined in a state, and an inherite</w:t>
+      </w:r>
+      <w:r>
+        <w:rPr>
+          <w:b/>
+        </w:rPr>
+        <w:t xml:space="preserve">d handler (local handler </w:t>
+      </w:r>
+      <w:r>
+        <w:rPr>
+          <w:b/>
+        </w:rPr>
+        <w:t>override</w:t>
+      </w:r>
+      <w:r>
+        <w:rPr>
+          <w:b/>
+        </w:rPr>
+        <w:t>s</w:t>
+      </w:r>
+      <w:r>
+        <w:rPr>
+          <w:b/>
+        </w:rPr>
+        <w:t>)</w:t>
+      </w:r>
+    </w:p>
+    <w:p>
+      <w:pPr>
+        <w:pStyle w:val="ListParagraph"/>
+        <w:numPr>
+          <w:ilvl w:val="3"/>
+          <w:numId w:val="8"/>
+        </w:numPr>
+        <w:rPr>
+          <w:b/>
+        </w:rPr>
+      </w:pPr>
+      <w:r>
+        <w:rPr>
+          <w:b/>
+        </w:rPr>
+        <w:t>(Local) step or push transition has higher priority over actions (paper, p. 6)</w:t>
+      </w:r>
+    </w:p>
+    <w:p>
+      <w:pPr>
+        <w:pStyle w:val="ListParagraph"/>
+        <w:numPr>
+          <w:ilvl w:val="2"/>
+          <w:numId w:val="8"/>
+        </w:numPr>
+        <w:rPr>
+          <w:b/>
+        </w:rPr>
+      </w:pPr>
+      <w:r>
+        <w:rPr>
+          <w:b/>
+        </w:rPr>
+        <w:t>Multi-threaded runtime tests: 1 thread per machine instance</w:t>
+      </w:r>
+    </w:p>
+    <w:p>
+      <w:pPr>
+        <w:pStyle w:val="ListParagraph"/>
+        <w:numPr>
+          <w:ilvl w:val="3"/>
+          <w:numId w:val="8"/>
+        </w:numPr>
+        <w:rPr>
+          <w:b/>
+        </w:rPr>
+      </w:pPr>
+      <w:r>
+        <w:rPr>
+          <w:b/>
+        </w:rPr>
+        <w:t>One instance of the machine, 1 thread</w:t>
+      </w:r>
+    </w:p>
+    <w:p>
+      <w:pPr>
+        <w:pStyle w:val="ListParagraph"/>
+        <w:numPr>
+          <w:ilvl w:val="3"/>
+          <w:numId w:val="8"/>
+        </w:numPr>
+        <w:rPr>
+          <w:b/>
+        </w:rPr>
+      </w:pPr>
+      <w:r>
+        <w:rPr>
+          <w:b/>
+        </w:rPr>
+        <w:t>Multiple istances of the machine, multiple threads</w:t>
+      </w:r>
+    </w:p>
+    <w:p>
+      <w:pPr>
+        <w:pStyle w:val="ListParagraph"/>
+        <w:numPr>
+          <w:ilvl w:val="1"/>
+          <w:numId w:val="8"/>
+        </w:numPr>
+        <w:rPr>
+          <w:b/>
+        </w:rPr>
+      </w:pPr>
+      <w:r>
+        <w:rPr>
+          <w:b/>
+        </w:rPr>
+        <w:t>Two machines</w:t>
+      </w:r>
+    </w:p>
+    <w:p>
+      <w:pPr>
+        <w:pStyle w:val="ListParagraph"/>
+        <w:numPr>
+          <w:ilvl w:val="2"/>
+          <w:numId w:val="8"/>
+        </w:numPr>
+        <w:rPr>
+          <w:b/>
+        </w:rPr>
+      </w:pPr>
+      <w:r>
+        <w:rPr>
+          <w:b/>
+        </w:rPr>
+        <w:t xml:space="preserve"> Basic features for communications between machines</w:t>
+      </w:r>
+    </w:p>
+    <w:p>
+      <w:pPr>
+        <w:pStyle w:val="ListParagraph"/>
+        <w:numPr>
+          <w:ilvl w:val="3"/>
+          <w:numId w:val="8"/>
+        </w:numPr>
+        <w:rPr>
+          <w:b/>
+        </w:rPr>
+      </w:pPr>
+      <w:r>
+        <w:rPr>
+          <w:b/>
+        </w:rPr>
+        <w:t>“send”</w:t>
+      </w:r>
+    </w:p>
+    <w:p>
+      <w:pPr>
+        <w:pStyle w:val="ListParagraph"/>
+        <w:numPr>
+          <w:ilvl w:val="3"/>
+          <w:numId w:val="8"/>
+        </w:numPr>
+        <w:rPr>
+          <w:b/>
+        </w:rPr>
+      </w:pPr>
+      <w:r>
+        <w:rPr>
+          <w:b/>
+        </w:rPr>
+        <w:t>“raise”</w:t>
+      </w:r>
+      <w:r>
+        <w:rPr>
+          <w:b/>
+        </w:rPr>
+        <w:t>? is it local only?</w:t>
+      </w:r>
+    </w:p>
+    <w:p>
+      <w:pPr>
+        <w:pStyle w:val="ListParagraph"/>
+        <w:numPr>
+          <w:ilvl w:val="3"/>
+          <w:numId w:val="8"/>
+        </w:numPr>
+        <w:rPr>
+          <w:b/>
+        </w:rPr>
+      </w:pPr>
+      <w:r>
+        <w:rPr>
+          <w:b/>
+        </w:rPr>
+        <w:t>“new”</w:t>
+      </w:r>
+    </w:p>
+    <w:p>
+      <w:pPr>
+        <w:pStyle w:val="ListParagraph"/>
+        <w:numPr>
+          <w:ilvl w:val="3"/>
+          <w:numId w:val="8"/>
+        </w:numPr>
+        <w:rPr>
+          <w:b/>
+        </w:rPr>
+      </w:pPr>
+      <w:r>
+        <w:rPr>
+          <w:b/>
+        </w:rPr>
+        <w:t>extend tests for one machine for stack, inheritance, etc. for the two-machines case</w:t>
+      </w:r>
+    </w:p>
+    <w:p>
+      <w:pPr>
+        <w:pStyle w:val="ListParagraph"/>
+        <w:numPr>
+          <w:ilvl w:val="2"/>
+          <w:numId w:val="8"/>
+        </w:numPr>
+        <w:rPr>
+          <w:b/>
+        </w:rPr>
+      </w:pPr>
+      <w:r>
+        <w:rPr>
+          <w:b/>
+        </w:rPr>
+        <w:t xml:space="preserve"> Various number of instances of the two machines</w:t>
+      </w:r>
+    </w:p>
+    <w:p>
+      <w:pPr>
+        <w:pStyle w:val="ListParagraph"/>
+        <w:numPr>
+          <w:ilvl w:val="2"/>
+          <w:numId w:val="8"/>
+        </w:numPr>
+        <w:rPr>
+          <w:b/>
+        </w:rPr>
+      </w:pPr>
+      <w:r>
+        <w:rPr>
+          <w:b/>
+        </w:rPr>
+        <w:t xml:space="preserve"> “</w:t>
+      </w:r>
+      <w:r>
+        <w:rPr>
+          <w:b/>
+        </w:rPr>
+        <w:t>h</w:t>
+      </w:r>
+      <w:r>
+        <w:rPr>
+          <w:b/>
+        </w:rPr>
+        <w:t>alt” event in the two-machines context</w:t>
+      </w:r>
+    </w:p>
+    <w:p>
+      <w:pPr>
+        <w:pStyle w:val="ListParagraph"/>
+        <w:numPr>
+          <w:ilvl w:val="2"/>
+          <w:numId w:val="8"/>
+        </w:numPr>
+        <w:rPr>
+          <w:b/>
+        </w:rPr>
+      </w:pPr>
+      <w:r>
+        <w:rPr>
+          <w:b/>
+        </w:rPr>
+        <w:t xml:space="preserve"> “default” event in the two-machines context</w:t>
+      </w:r>
+    </w:p>
+    <w:p>
+      <w:pPr>
+        <w:pStyle w:val="ListParagraph"/>
+        <w:numPr>
+          <w:ilvl w:val="2"/>
+          <w:numId w:val="8"/>
+        </w:numPr>
+        <w:rPr>
+          <w:b/>
+        </w:rPr>
+      </w:pPr>
+      <w:r>
+        <w:rPr>
+          <w:b/>
+        </w:rPr>
+        <w:t xml:space="preserve"> Various protocols for communications between machines:</w:t>
+      </w:r>
+    </w:p>
+    <w:p>
+      <w:pPr>
+        <w:pStyle w:val="ListParagraph"/>
+        <w:numPr>
+          <w:ilvl w:val="3"/>
+          <w:numId w:val="8"/>
+        </w:numPr>
+      </w:pPr>
+      <w:r>
+        <w:rPr>
+          <w:b/>
+        </w:rPr>
+        <w:t>Main machine and ghost machine (env): client/server protocol</w:t>
+      </w:r>
+    </w:p>
+    <w:p>
+      <w:pPr>
+        <w:pStyle w:val="ListParagraph"/>
+        <w:ind w:left="2160"/>
+        <w:rPr>
+          <w:b/>
+        </w:rPr>
+      </w:pPr>
+      <w:r>
+        <w:rPr>
+          <w:b/>
+        </w:rPr>
+        <w:t>non-det case</w:t>
+      </w:r>
+      <w:r>
+        <w:rPr>
+          <w:b/>
+        </w:rPr>
+        <w:t xml:space="preserve"> (</w:t>
+      </w:r>
+      <w:r>
+        <w:rPr>
+          <w:rFonts w:ascii="Calibri" w:hAnsi="Calibri"/>
+          <w:color w:val="000000"/>
+          <w:sz w:val="22"/>
+          <w:szCs w:val="22"/>
+        </w:rPr>
+        <w:t>use choice bounding option: -bc:1</w:t>
+      </w:r>
+      <w:r>
+        <w:rPr>
+          <w:rFonts w:ascii="Calibri" w:hAnsi="Calibri"/>
+          <w:color w:val="000000"/>
+          <w:sz w:val="22"/>
+          <w:szCs w:val="22"/>
+        </w:rPr>
+        <w:t>)</w:t>
+      </w:r>
+    </w:p>
+    <w:p>
+      <w:pPr>
+        <w:pStyle w:val="ListParagraph"/>
+        <w:ind w:left="2160"/>
+      </w:pPr>
+      <w:r>
+        <w:rPr>
+          <w:b/>
+        </w:rPr>
+        <w:t>determ</w:t>
+      </w:r>
+      <w:r>
+        <w:rPr>
+          <w:b/>
+        </w:rPr>
+        <w:t>inistic</w:t>
+      </w:r>
+      <w:r>
+        <w:rPr>
+          <w:b/>
+        </w:rPr>
+        <w:t xml:space="preserve"> case</w:t>
+      </w:r>
+    </w:p>
+    <w:p>
+      <w:pPr>
+        <w:pStyle w:val="ListParagraph"/>
+        <w:numPr>
+          <w:ilvl w:val="3"/>
+          <w:numId w:val="8"/>
+        </w:numPr>
+        <w:rPr>
+          <w:b/>
+        </w:rPr>
+      </w:pPr>
+      <w:r>
+        <w:rPr>
+          <w:b/>
+        </w:rPr>
+        <w:t>Async mode of communication</w:t>
+      </w:r>
+    </w:p>
+    <w:p>
+      <w:pPr>
+        <w:pStyle w:val="ListParagraph"/>
+        <w:numPr>
+          <w:ilvl w:val="3"/>
+          <w:numId w:val="8"/>
+        </w:numPr>
+        <w:rPr>
+          <w:b/>
+        </w:rPr>
+      </w:pPr>
+      <w:r>
+        <w:rPr>
+          <w:b/>
+        </w:rPr>
+        <w:t>Sync mode of communication (PingPong sample?)</w:t>
+      </w:r>
+    </w:p>
+    <w:p>
+      <w:pPr>
+        <w:pStyle w:val="ListParagraph"/>
+        <w:numPr>
+          <w:ilvl w:val="2"/>
+          <w:numId w:val="8"/>
+        </w:numPr>
+        <w:rPr>
+          <w:b/>
+        </w:rPr>
+      </w:pPr>
+      <w:r>
+        <w:rPr>
+          <w:b/>
+        </w:rPr>
+        <w:t xml:space="preserve"> Multi-threaded runtime tests</w:t>
+      </w:r>
+      <w:r>
+        <w:rPr>
+          <w:b/>
+        </w:rPr>
+        <w:t>: 1 thread per machine instance</w:t>
+      </w:r>
+    </w:p>
+    <w:p>
+      <w:pPr>
+        <w:pStyle w:val="ListParagraph"/>
+        <w:numPr>
+          <w:ilvl w:val="3"/>
+          <w:numId w:val="8"/>
+        </w:numPr>
+        <w:rPr>
+          <w:b/>
+        </w:rPr>
+      </w:pPr>
+      <w:r>
+        <w:rPr>
+          <w:b/>
+        </w:rPr>
+        <w:t>Single instance of each machine</w:t>
+      </w:r>
+    </w:p>
+    <w:p>
+      <w:pPr>
+        <w:pStyle w:val="ListParagraph"/>
+        <w:numPr>
+          <w:ilvl w:val="3"/>
+          <w:numId w:val="8"/>
+        </w:numPr>
+        <w:rPr>
+          <w:b/>
+        </w:rPr>
+      </w:pPr>
+      <w:r>
+        <w:rPr>
+          <w:b/>
+        </w:rPr>
+        <w:t>Single instance of one</w:t>
+      </w:r>
+      <w:r>
+        <w:rPr>
+          <w:b/>
+        </w:rPr>
+        <w:t xml:space="preserve"> machine</w:t>
+      </w:r>
+      <w:r>
+        <w:rPr>
+          <w:b/>
+        </w:rPr>
+        <w:t>, multiple instances of another machine</w:t>
+      </w:r>
+    </w:p>
+    <w:p>
+      <w:pPr>
+        <w:pStyle w:val="ListParagraph"/>
+        <w:numPr>
+          <w:ilvl w:val="1"/>
+          <w:numId w:val="8"/>
+        </w:numPr>
+        <w:rPr>
+          <w:b/>
+        </w:rPr>
+      </w:pPr>
+      <w:r>
+        <w:rPr>
+          <w:b/>
+        </w:rPr>
+        <w:t>Test cases that exercise semantical errors</w:t>
+      </w:r>
+    </w:p>
+    <w:p>
+      <w:pPr>
+        <w:pStyle w:val="ListParagraph"/>
+        <w:numPr>
+          <w:ilvl w:val="2"/>
+          <w:numId w:val="8"/>
+        </w:numPr>
+        <w:rPr>
+          <w:b/>
+        </w:rPr>
+      </w:pPr>
+      <w:r>
+        <w:rPr>
+          <w:b/>
+        </w:rPr>
+        <w:lastRenderedPageBreak/>
+        <w:t xml:space="preserve"> Exercise all values of PRT_STEP, PRT_STATUS in Prt.h</w:t>
+      </w:r>
+    </w:p>
+    <w:p>
+      <w:pPr>
+        <w:pStyle w:val="ListParagraph"/>
+        <w:numPr>
+          <w:ilvl w:val="2"/>
+          <w:numId w:val="8"/>
+        </w:numPr>
+        <w:rPr>
+          <w:b/>
+        </w:rPr>
+      </w:pPr>
+      <w:r>
+        <w:rPr>
+          <w:b/>
+        </w:rPr>
+        <w:t xml:space="preserve"> Exercise all error logging messages in PtoZing.cs (search for: </w:t>
+      </w:r>
+      <w:r>
+        <w:rPr>
+          <w:rFonts w:ascii="Calibri" w:hAnsi="Calibri"/>
+          <w:color w:val="000000"/>
+          <w:sz w:val="22"/>
+          <w:szCs w:val="22"/>
+        </w:rPr>
+        <w:t>"\"&lt;"</w:t>
+      </w:r>
+      <w:r>
+        <w:rPr>
+          <w:rFonts w:ascii="Calibri" w:hAnsi="Calibri"/>
+          <w:color w:val="000000"/>
+          <w:sz w:val="22"/>
+          <w:szCs w:val="22"/>
+        </w:rPr>
+        <w:t>)</w:t>
+      </w:r>
+    </w:p>
+    <w:p>
+      <w:pPr>
+        <w:pStyle w:val="Heading2"/>
+      </w:pPr>
+      <w:bookmarkStart w:id="3" w:name="LivenessTests"/>
+      <w:r>
+        <w:t>Liveness tests</w:t>
+      </w:r>
+    </w:p>
+    <w:bookmarkEnd w:id="3"/>
+    <w:p>
+      <w:pPr>
+        <w:pStyle w:val="ListParagraph"/>
+        <w:numPr>
+          <w:ilvl w:val="0"/>
+          <w:numId w:val="12"/>
+        </w:numPr>
+      </w:pPr>
+      <w:r>
+        <w:t xml:space="preserve">Simple </w:t>
+      </w:r>
+      <w:r>
+        <w:t>sampes demonstrating liveness checking by Zing</w:t>
+      </w:r>
+    </w:p>
+    <w:p>
+      <w:pPr>
+        <w:pStyle w:val="ListParagraph"/>
+        <w:numPr>
+          <w:ilvl w:val="1"/>
+          <w:numId w:val="12"/>
+        </w:numPr>
+      </w:pPr>
+      <w:r>
+        <w:t>“Pass” result from Zing</w:t>
+      </w:r>
+    </w:p>
+    <w:p>
+      <w:pPr>
+        <w:pStyle w:val="ListParagraph"/>
+        <w:numPr>
+          <w:ilvl w:val="2"/>
+          <w:numId w:val="12"/>
+        </w:numPr>
+      </w:pPr>
+      <w:r>
+        <w:t xml:space="preserve">Actual “pass” result: </w:t>
+      </w:r>
+      <w:hyperlink r:id="rId151" w:tooltip="Liveness_1" w:history="1">
+        <w:r>
+          <w:rPr>
+            <w:rStyle w:val="Hyperlink"/>
+          </w:rPr>
+          <w:t>test1</w:t>
+        </w:r>
+      </w:hyperlink>
+    </w:p>
+    <w:p>
+      <w:pPr>
+        <w:pStyle w:val="ListParagraph"/>
+        <w:numPr>
+          <w:ilvl w:val="2"/>
+          <w:numId w:val="12"/>
+        </w:numPr>
+      </w:pPr>
+      <w:r>
+        <w:t xml:space="preserve">False “pass” result: </w:t>
+      </w:r>
+      <w:hyperlink r:id="rId152" w:tooltip="Liveness_1_falsePass" w:history="1">
+        <w:r>
+          <w:rPr>
+            <w:rStyle w:val="Hyperlink"/>
+          </w:rPr>
+          <w:t>test1</w:t>
+        </w:r>
+      </w:hyperlink>
+    </w:p>
+    <w:p>
+      <w:pPr>
+        <w:pStyle w:val="ListParagraph"/>
+        <w:numPr>
+          <w:ilvl w:val="1"/>
+          <w:numId w:val="12"/>
+        </w:numPr>
+      </w:pPr>
+      <w:r>
+        <w:t>“Fail” result from Zing:</w:t>
+      </w:r>
+    </w:p>
+    <w:p>
+      <w:pPr>
+        <w:pStyle w:val="ListParagraph"/>
+        <w:numPr>
+          <w:ilvl w:val="2"/>
+          <w:numId w:val="12"/>
+        </w:numPr>
+      </w:pPr>
+      <w:r>
+        <w:t xml:space="preserve">Infinite loop in the “hot” state: </w:t>
+      </w:r>
+      <w:hyperlink r:id="rId153" w:tooltip="Liveness_2" w:history="1">
+        <w:r>
+          <w:rPr>
+            <w:rStyle w:val="Hyperlink"/>
+          </w:rPr>
+          <w:t>test1</w:t>
+        </w:r>
+      </w:hyperlink>
+      <w:r>
+        <w:t xml:space="preserve">,  </w:t>
+      </w:r>
+      <w:hyperlink r:id="rId154" w:tooltip="Liveness_2_LoopMachineAdded" w:history="1">
+        <w:r>
+          <w:rPr>
+            <w:rStyle w:val="Hyperlink"/>
+          </w:rPr>
+          <w:t>test2</w:t>
+        </w:r>
+      </w:hyperlink>
+    </w:p>
+    <w:p>
+      <w:pPr>
+        <w:pStyle w:val="ListParagraph"/>
+        <w:numPr>
+          <w:ilvl w:val="2"/>
+          <w:numId w:val="12"/>
+        </w:numPr>
+        <w:rPr>
+          <w:rStyle w:val="Hyperlink"/>
+          <w:color w:val="auto"/>
+          <w:u w:val="none"/>
+        </w:rPr>
+      </w:pPr>
+      <w:r>
+        <w:t xml:space="preserve">Deadlock in the “hot” state: (bug!) </w:t>
+      </w:r>
+      <w:hyperlink r:id="rId155" w:tooltip="Liveness_2_bugFound" w:history="1">
+        <w:r>
+          <w:rPr>
+            <w:rStyle w:val="Hyperlink"/>
+          </w:rPr>
+          <w:t>test1</w:t>
+        </w:r>
+      </w:hyperlink>
+    </w:p>
+    <w:p>
+      <w:pPr>
+        <w:pStyle w:val="ListParagraph"/>
+        <w:numPr>
+          <w:ilvl w:val="2"/>
+          <w:numId w:val="12"/>
+        </w:numPr>
+      </w:pPr>
+      <w:r>
+        <w:t xml:space="preserve">Liveness violation but no deadlock, at least one thread is making progress: </w:t>
+      </w:r>
+      <w:hyperlink r:id="rId156" w:tooltip="Liveness_3" w:history="1">
+        <w:r>
+          <w:rPr>
+            <w:rStyle w:val="Hyperlink"/>
+          </w:rPr>
+          <w:t>test1</w:t>
+        </w:r>
+      </w:hyperlink>
+    </w:p>
+    <w:p>
+      <w:pPr>
+        <w:pStyle w:val="ListParagraph"/>
+        <w:numPr>
+          <w:ilvl w:val="0"/>
+          <w:numId w:val="12"/>
+        </w:numPr>
+        <w:rPr>
+          <w:b/>
+        </w:rPr>
+      </w:pPr>
+      <w:r>
+        <w:rPr>
+          <w:b/>
+        </w:rPr>
+        <w:t>More complex liveness tests: consider adding “assert” to specify some property that would imply liveness (or its violation).</w:t>
+      </w:r>
     </w:p>
     <w:p>
       <w:pPr>
@@ -8518,7 +10065,7 @@
       <w:r>
         <w:t xml:space="preserve">Duplicates: </w:t>
       </w:r>
-      <w:hyperlink r:id="rId149" w:tooltip="Duplicates" w:history="1">
+      <w:hyperlink r:id="rId157" w:tooltip="Duplicates" w:history="1">
         <w:r>
           <w:rPr>
             <w:rStyle w:val="Hyperlink"/>
@@ -8574,7 +10121,7 @@
       <w:r>
         <w:t xml:space="preserve">Re-definition of variables: </w:t>
       </w:r>
-      <w:hyperlink r:id="rId150" w:tooltip="variableType" w:history="1">
+      <w:hyperlink r:id="rId158" w:tooltip="variableType" w:history="1">
         <w:r>
           <w:rPr>
             <w:rStyle w:val="Hyperlink"/>
@@ -8723,19 +10270,18 @@
           <w:numId w:val="10"/>
         </w:numPr>
       </w:pPr>
-      <w:bookmarkStart w:id="2" w:name="Combined_RaiseInExit"/>
-      <w:r>
-        <w:lastRenderedPageBreak/>
+      <w:bookmarkStart w:id="4" w:name="Combined_RaiseInExit"/>
+      <w:r>
         <w:t>“raise” in exit function</w:t>
       </w:r>
-      <w:bookmarkEnd w:id="2"/>
+      <w:bookmarkEnd w:id="4"/>
       <w:r>
         <w:t>:</w:t>
       </w:r>
       <w:r>
         <w:t xml:space="preserve"> </w:t>
       </w:r>
-      <w:hyperlink r:id="rId151" w:tooltip="RaiseInExitFun" w:history="1">
+      <w:hyperlink r:id="rId159" w:tooltip="RaiseInExitFun" w:history="1">
         <w:r>
           <w:rPr>
             <w:rStyle w:val="Hyperlink"/>
@@ -8755,7 +10301,7 @@
       <w:r>
         <w:t xml:space="preserve">“push” in exit function: </w:t>
       </w:r>
-      <w:hyperlink r:id="rId152" w:tooltip="PushInExitFun" w:history="1">
+      <w:hyperlink r:id="rId160" w:tooltip="PushInExitFun" w:history="1">
         <w:r>
           <w:rPr>
             <w:rStyle w:val="Hyperlink"/>
@@ -8775,7 +10321,7 @@
       <w:r>
         <w:t xml:space="preserve">“pop” in exit function: </w:t>
       </w:r>
-      <w:hyperlink r:id="rId153" w:tooltip="PopInExitFun" w:history="1">
+      <w:hyperlink r:id="rId161" w:tooltip="PopInExitFun" w:history="1">
         <w:r>
           <w:rPr>
             <w:rStyle w:val="Hyperlink"/>
@@ -9020,6 +10566,7 @@
         <w:rPr>
           <w:b/>
         </w:rPr>
+        <w:lastRenderedPageBreak/>
         <w:t>“push”</w:t>
       </w:r>
     </w:p>
@@ -9454,175 +11001,6 @@
           <w:szCs w:val="16"/>
         </w:rPr>
       </w:pPr>
-    </w:p>
-    <w:p>
-      <w:pPr>
-        <w:pStyle w:val="Heading2"/>
-      </w:pPr>
-      <w:r>
-        <w:lastRenderedPageBreak/>
-        <w:t>Liveness tests</w:t>
-      </w:r>
-    </w:p>
-    <w:p>
-      <w:pPr>
-        <w:pStyle w:val="ListParagraph"/>
-        <w:numPr>
-          <w:ilvl w:val="0"/>
-          <w:numId w:val="12"/>
-        </w:numPr>
-      </w:pPr>
-      <w:r>
-        <w:t xml:space="preserve">Simple </w:t>
-      </w:r>
-      <w:r>
-        <w:t>sampes demonstrating liveness checking by Zing</w:t>
-      </w:r>
-    </w:p>
-    <w:p>
-      <w:pPr>
-        <w:pStyle w:val="ListParagraph"/>
-        <w:numPr>
-          <w:ilvl w:val="1"/>
-          <w:numId w:val="12"/>
-        </w:numPr>
-      </w:pPr>
-      <w:r>
-        <w:t>“Pass” result from Zing</w:t>
-      </w:r>
-    </w:p>
-    <w:p>
-      <w:pPr>
-        <w:pStyle w:val="ListParagraph"/>
-        <w:numPr>
-          <w:ilvl w:val="2"/>
-          <w:numId w:val="12"/>
-        </w:numPr>
-      </w:pPr>
-      <w:r>
-        <w:t xml:space="preserve">Actual “pass” result: </w:t>
-      </w:r>
-      <w:hyperlink r:id="rId154" w:tooltip="Liveness_1" w:history="1">
-        <w:r>
-          <w:rPr>
-            <w:rStyle w:val="Hyperlink"/>
-          </w:rPr>
-          <w:t>test1</w:t>
-        </w:r>
-      </w:hyperlink>
-    </w:p>
-    <w:p>
-      <w:pPr>
-        <w:pStyle w:val="ListParagraph"/>
-        <w:numPr>
-          <w:ilvl w:val="2"/>
-          <w:numId w:val="12"/>
-        </w:numPr>
-      </w:pPr>
-      <w:r>
-        <w:t xml:space="preserve">False “pass” result: </w:t>
-      </w:r>
-      <w:hyperlink r:id="rId155" w:tooltip="Liveness_1_falsePass" w:history="1">
-        <w:r>
-          <w:rPr>
-            <w:rStyle w:val="Hyperlink"/>
-          </w:rPr>
-          <w:t>test1</w:t>
-        </w:r>
-      </w:hyperlink>
-    </w:p>
-    <w:p>
-      <w:pPr>
-        <w:pStyle w:val="ListParagraph"/>
-        <w:numPr>
-          <w:ilvl w:val="1"/>
-          <w:numId w:val="12"/>
-        </w:numPr>
-      </w:pPr>
-      <w:r>
-        <w:t>“Fail” result from Zing:</w:t>
-      </w:r>
-    </w:p>
-    <w:p>
-      <w:pPr>
-        <w:pStyle w:val="ListParagraph"/>
-        <w:numPr>
-          <w:ilvl w:val="2"/>
-          <w:numId w:val="12"/>
-        </w:numPr>
-      </w:pPr>
-      <w:r>
-        <w:t xml:space="preserve">Infinite loop in the “hot” state: </w:t>
-      </w:r>
-      <w:hyperlink r:id="rId156" w:tooltip="Liveness_2" w:history="1">
-        <w:r>
-          <w:rPr>
-            <w:rStyle w:val="Hyperlink"/>
-          </w:rPr>
-          <w:t>test1</w:t>
-        </w:r>
-      </w:hyperlink>
-      <w:r>
-        <w:t xml:space="preserve">,  </w:t>
-      </w:r>
-      <w:hyperlink r:id="rId157" w:tooltip="Liveness_2_LoopMachineAdded" w:history="1">
-        <w:r>
-          <w:rPr>
-            <w:rStyle w:val="Hyperlink"/>
-          </w:rPr>
-          <w:t>test2</w:t>
-        </w:r>
-      </w:hyperlink>
-    </w:p>
-    <w:p>
-      <w:pPr>
-        <w:pStyle w:val="ListParagraph"/>
-        <w:numPr>
-          <w:ilvl w:val="2"/>
-          <w:numId w:val="12"/>
-        </w:numPr>
-        <w:rPr>
-          <w:rStyle w:val="Hyperlink"/>
-          <w:color w:val="auto"/>
-          <w:u w:val="none"/>
-        </w:rPr>
-      </w:pPr>
-      <w:r>
-        <w:t xml:space="preserve">Deadlock in the “hot” state: </w:t>
-      </w:r>
-      <w:r>
-        <w:t xml:space="preserve">(bug!) </w:t>
-      </w:r>
-      <w:hyperlink r:id="rId158" w:tooltip="Liveness_2_bugFound" w:history="1">
-        <w:r>
-          <w:rPr>
-            <w:rStyle w:val="Hyperlink"/>
-          </w:rPr>
-          <w:t>test1</w:t>
-        </w:r>
-      </w:hyperlink>
-    </w:p>
-    <w:p>
-      <w:pPr>
-        <w:pStyle w:val="ListParagraph"/>
-        <w:numPr>
-          <w:ilvl w:val="2"/>
-          <w:numId w:val="12"/>
-        </w:numPr>
-      </w:pPr>
-      <w:r>
-        <w:t xml:space="preserve">Liveness violation but no deadlock, at least one thread making progress: </w:t>
-      </w:r>
-      <w:hyperlink r:id="rId159" w:tooltip="Liveness_3" w:history="1">
-        <w:r>
-          <w:rPr>
-            <w:rStyle w:val="Hyperlink"/>
-          </w:rPr>
-          <w:t>test1</w:t>
-        </w:r>
-      </w:hyperlink>
-      <w:bookmarkStart w:id="3" w:name="_GoBack"/>
-      <w:bookmarkEnd w:id="3"/>
     </w:p>
     <w:p/>
     <w:p>
@@ -12138,6 +13516,23 @@
       <w:szCs w:val="18"/>
     </w:rPr>
   </w:style>
+  <w:style w:type="paragraph" w:styleId="NormalWeb">
+    <w:name w:val="Normal (Web)"/>
+    <w:basedOn w:val="Normal"/>
+    <w:uiPriority w:val="99"/>
+    <w:semiHidden/>
+    <w:unhideWhenUsed/>
+    <w:rsid w:val="00D913DA"/>
+    <w:pPr>
+      <w:spacing w:beforeAutospacing="1" w:after="100" w:afterAutospacing="1" w:line="240" w:lineRule="auto"/>
+    </w:pPr>
+    <w:rPr>
+      <w:rFonts w:ascii="Times New Roman" w:eastAsia="Times New Roman" w:hAnsi="Times New Roman" w:cs="Times New Roman"/>
+      <w:sz w:val="24"/>
+      <w:szCs w:val="24"/>
+      <w:lang w:eastAsia="en-US"/>
+    </w:rPr>
+  </w:style>
 </w:styles>
 </file>
 
@@ -12449,7 +13844,7 @@
 </file>
 
 <file path=customXml/itemProps2.xml><?xml version="1.0" encoding="utf-8"?>
-<ds:datastoreItem xmlns:ds="http://schemas.openxmlformats.org/officeDocument/2006/customXml" ds:itemID="{4291D9E4-A79B-4146-8994-B7FD405677AE}">
+<ds:datastoreItem xmlns:ds="http://schemas.openxmlformats.org/officeDocument/2006/customXml" ds:itemID="{413B996A-FD23-4E4C-8B75-80BCAA6AC1D4}">
   <ds:schemaRefs>
     <ds:schemaRef ds:uri="http://schemas.openxmlformats.org/officeDocument/2006/bibliography"/>
   </ds:schemaRefs>

</xml_diff>

<commit_message>
new tests added, docs updated
</commit_message>
<xml_diff>
--- a/Doc/TestDocs/TestingFramework.docx
+++ b/Doc/TestDocs/TestingFramework.docx
@@ -7550,8 +7550,6 @@
         </w:rPr>
         <w:t>the section “</w:t>
       </w:r>
-      <w:bookmarkStart w:id="0" w:name="_GoBack"/>
-      <w:bookmarkEnd w:id="0"/>
       <w:r>
         <w:t>P Features to test</w:t>
       </w:r>
@@ -8038,6 +8036,34 @@
           <w:t>test1</w:t>
         </w:r>
       </w:hyperlink>
+      <w:r>
+        <w:rPr>
+          <w:rStyle w:val="Hyperlink"/>
+        </w:rPr>
+        <w:t xml:space="preserve">,   </w:t>
+      </w:r>
+      <w:hyperlink r:id="rId139" w:tooltip="BugReproIdenticalTerms" w:history="1">
+        <w:r>
+          <w:rPr>
+            <w:rStyle w:val="Hyperlink"/>
+          </w:rPr>
+          <w:t>test2</w:t>
+        </w:r>
+      </w:hyperlink>
+      <w:r>
+        <w:rPr>
+          <w:rStyle w:val="Hyperlink"/>
+        </w:rPr>
+        <w:t xml:space="preserve">, </w:t>
+      </w:r>
+      <w:hyperlink r:id="rId140" w:tooltip="BugReproIdenticalTerms_workaround" w:history="1">
+        <w:r>
+          <w:rPr>
+            <w:rStyle w:val="Hyperlink"/>
+          </w:rPr>
+          <w:t>test3</w:t>
+        </w:r>
+      </w:hyperlink>
     </w:p>
     <w:p>
       <w:pPr>
@@ -8257,15 +8283,15 @@
           <w:numId w:val="8"/>
         </w:numPr>
       </w:pPr>
-      <w:bookmarkStart w:id="1" w:name="Integration_GotoTrans"/>
+      <w:bookmarkStart w:id="0" w:name="Integration_GotoTrans"/>
       <w:r>
         <w:t>Goto transition</w:t>
       </w:r>
-      <w:bookmarkEnd w:id="1"/>
+      <w:bookmarkEnd w:id="0"/>
       <w:r>
         <w:t xml:space="preserve">: </w:t>
       </w:r>
-      <w:hyperlink r:id="rId139" w:tooltip="SendInExitHandledEvent" w:history="1">
+      <w:hyperlink r:id="rId141" w:tooltip="SendInExitHandledEvent" w:history="1">
         <w:r>
           <w:rPr>
             <w:rStyle w:val="Hyperlink"/>
@@ -8276,7 +8302,7 @@
       <w:r>
         <w:t xml:space="preserve">, </w:t>
       </w:r>
-      <w:hyperlink r:id="rId140" w:tooltip="GotoToItself" w:history="1">
+      <w:hyperlink r:id="rId142" w:tooltip="GotoToItself" w:history="1">
         <w:r>
           <w:rPr>
             <w:rStyle w:val="Hyperlink"/>
@@ -8287,7 +8313,7 @@
       <w:r>
         <w:t xml:space="preserve">, </w:t>
       </w:r>
-      <w:hyperlink r:id="rId141" w:tooltip="GotoTransInheritance" w:history="1">
+      <w:hyperlink r:id="rId143" w:tooltip="GotoTransInheritance" w:history="1">
         <w:r>
           <w:rPr>
             <w:rStyle w:val="Hyperlink"/>
@@ -8307,15 +8333,15 @@
           <w:numId w:val="8"/>
         </w:numPr>
       </w:pPr>
-      <w:bookmarkStart w:id="2" w:name="Integration_PushTrans"/>
+      <w:bookmarkStart w:id="1" w:name="Integration_PushTrans"/>
       <w:r>
         <w:t>Push transition</w:t>
       </w:r>
-      <w:bookmarkEnd w:id="2"/>
+      <w:bookmarkEnd w:id="1"/>
       <w:r>
         <w:t xml:space="preserve">: </w:t>
       </w:r>
-      <w:hyperlink r:id="rId142" w:tooltip="PushItself" w:history="1">
+      <w:hyperlink r:id="rId144" w:tooltip="PushItself" w:history="1">
         <w:r>
           <w:rPr>
             <w:rStyle w:val="Hyperlink"/>
@@ -8326,7 +8352,7 @@
       <w:r>
         <w:t xml:space="preserve">, </w:t>
       </w:r>
-      <w:hyperlink r:id="rId143" w:tooltip="Push" w:history="1">
+      <w:hyperlink r:id="rId145" w:tooltip="Push" w:history="1">
         <w:r>
           <w:rPr>
             <w:rStyle w:val="Hyperlink"/>
@@ -8346,7 +8372,7 @@
       <w:r>
         <w:t xml:space="preserve">“push” with implicit “pop”: </w:t>
       </w:r>
-      <w:hyperlink r:id="rId144" w:tooltip="PushImplicitPopWithSend" w:history="1">
+      <w:hyperlink r:id="rId146" w:tooltip="PushImplicitPopWithSend" w:history="1">
         <w:r>
           <w:rPr>
             <w:rStyle w:val="Hyperlink"/>
@@ -8357,7 +8383,7 @@
       <w:r>
         <w:t xml:space="preserve">  </w:t>
       </w:r>
-      <w:hyperlink r:id="rId145" w:tooltip="PushImplicitPopWithRaise" w:history="1">
+      <w:hyperlink r:id="rId147" w:tooltip="PushImplicitPopWithRaise" w:history="1">
         <w:r>
           <w:rPr>
             <w:rStyle w:val="Hyperlink"/>
@@ -8374,7 +8400,7 @@
       <w:r>
         <w:t xml:space="preserve">“push” with explicit “pop”: </w:t>
       </w:r>
-      <w:hyperlink r:id="rId146" w:tooltip="PushExplicitPop" w:history="1">
+      <w:hyperlink r:id="rId148" w:tooltip="PushExplicitPop" w:history="1">
         <w:r>
           <w:rPr>
             <w:rStyle w:val="Hyperlink"/>
@@ -8391,7 +8417,7 @@
       <w:r>
         <w:t xml:space="preserve">“push” with action inherited by the pushed state: </w:t>
       </w:r>
-      <w:hyperlink r:id="rId147" w:tooltip="PushTransInheritance" w:history="1">
+      <w:hyperlink r:id="rId149" w:tooltip="PushTransInheritance" w:history="1">
         <w:r>
           <w:rPr>
             <w:rStyle w:val="Hyperlink"/>
@@ -8543,7 +8569,7 @@
         </w:rPr>
         <w:t xml:space="preserve"> </w:t>
       </w:r>
-      <w:hyperlink r:id="rId148" w:tooltip="UnhandledEventDeferred" w:history="1">
+      <w:hyperlink r:id="rId150" w:tooltip="UnhandledEventDeferred" w:history="1">
         <w:r>
           <w:rPr>
             <w:rStyle w:val="Hyperlink"/>
@@ -8605,7 +8631,7 @@
       <w:r>
         <w:t xml:space="preserve"> </w:t>
       </w:r>
-      <w:hyperlink r:id="rId149" w:tooltip="UnhandledEventIgnored" w:history="1">
+      <w:hyperlink r:id="rId151" w:tooltip="UnhandledEventIgnored" w:history="1">
         <w:r>
           <w:rPr>
             <w:rStyle w:val="Hyperlink"/>
@@ -9020,26 +9046,77 @@
           <w:ilvl w:val="3"/>
           <w:numId w:val="8"/>
         </w:numPr>
-        <w:rPr>
-          <w:b/>
-        </w:rPr>
-      </w:pPr>
-      <w:r>
-        <w:rPr>
-          <w:b/>
-        </w:rPr>
+      </w:pPr>
+      <w:r>
         <w:t>Queue is empty</w:t>
       </w:r>
       <w:r>
-        <w:rPr>
-          <w:b/>
-        </w:rPr>
         <w:t>:</w:t>
       </w:r>
     </w:p>
     <w:p>
       <w:pPr>
         <w:pStyle w:val="ListParagraph"/>
+        <w:ind w:left="2880"/>
+        <w:rPr>
+          <w:b/>
+        </w:rPr>
+      </w:pPr>
+      <w:r>
+        <w:t>Deadlocked state is the only one on the stack</w:t>
+      </w:r>
+      <w:r>
+        <w:rPr>
+          <w:b/>
+        </w:rPr>
+        <w:t xml:space="preserve">: </w:t>
+      </w:r>
+      <w:hyperlink r:id="rId152" w:tooltip="AlonBug" w:history="1">
+        <w:r>
+          <w:rPr>
+            <w:rStyle w:val="Hyperlink"/>
+            <w:b/>
+          </w:rPr>
+          <w:t>test1</w:t>
+        </w:r>
+      </w:hyperlink>
+    </w:p>
+    <w:p>
+      <w:pPr>
+        <w:pStyle w:val="ListParagraph"/>
+        <w:ind w:left="2880"/>
+        <w:rPr>
+          <w:b/>
+        </w:rPr>
+      </w:pPr>
+      <w:r>
+        <w:t>There are other states on the stack:</w:t>
+      </w:r>
+      <w:r>
+        <w:rPr>
+          <w:b/>
+        </w:rPr>
+        <w:t xml:space="preserve"> </w:t>
+      </w:r>
+      <w:hyperlink r:id="rId153" w:tooltip="AlonBug_1" w:history="1">
+        <w:r>
+          <w:rPr>
+            <w:rStyle w:val="Hyperlink"/>
+            <w:b/>
+          </w:rPr>
+          <w:t>test1</w:t>
+        </w:r>
+      </w:hyperlink>
+      <w:r>
+        <w:rPr>
+          <w:b/>
+        </w:rPr>
+        <w:t xml:space="preserve"> </w:t>
+      </w:r>
+    </w:p>
+    <w:p>
+      <w:pPr>
+        <w:pStyle w:val="ListParagraph"/>
         <w:ind w:left="2160"/>
         <w:rPr>
           <w:b/>
@@ -9049,17 +9126,469 @@
         <w:rPr>
           <w:b/>
         </w:rPr>
-        <w:t xml:space="preserve">Deadlocked state is the only one on the stack: </w:t>
-      </w:r>
-      <w:hyperlink r:id="rId150" w:tooltip="AlonBug" w:history="1">
-        <w:r>
-          <w:rPr>
-            <w:rStyle w:val="Hyperlink"/>
-            <w:b/>
-          </w:rPr>
-          <w:t>test1</w:t>
-        </w:r>
-      </w:hyperlink>
+        <w:t>All events are deferred</w:t>
+      </w:r>
+      <w:r>
+        <w:rPr>
+          <w:b/>
+        </w:rPr>
+        <w:t>:</w:t>
+      </w:r>
+    </w:p>
+    <w:p>
+      <w:pPr>
+        <w:pStyle w:val="ListParagraph"/>
+        <w:ind w:left="2880"/>
+        <w:rPr>
+          <w:b/>
+        </w:rPr>
+      </w:pPr>
+      <w:r>
+        <w:rPr>
+          <w:b/>
+        </w:rPr>
+        <w:t>Deadlocked state is the only one on the stack: test1</w:t>
+      </w:r>
+    </w:p>
+    <w:p>
+      <w:pPr>
+        <w:pStyle w:val="ListParagraph"/>
+        <w:ind w:left="2880"/>
+        <w:rPr>
+          <w:b/>
+        </w:rPr>
+      </w:pPr>
+      <w:r>
+        <w:rPr>
+          <w:b/>
+        </w:rPr>
+        <w:t>There are other states on the stack: test1</w:t>
+      </w:r>
+    </w:p>
+    <w:p>
+      <w:pPr>
+        <w:pStyle w:val="ListParagraph"/>
+        <w:numPr>
+          <w:ilvl w:val="2"/>
+          <w:numId w:val="8"/>
+        </w:numPr>
+        <w:rPr>
+          <w:b/>
+        </w:rPr>
+      </w:pPr>
+      <w:r>
+        <w:rPr>
+          <w:b/>
+        </w:rPr>
+        <w:t xml:space="preserve"> Sending multiple identical events to the queue: </w:t>
+      </w:r>
+    </w:p>
+    <w:p>
+      <w:pPr>
+        <w:pStyle w:val="ListParagraph"/>
+        <w:ind w:left="1440"/>
+        <w:rPr>
+          <w:b/>
+        </w:rPr>
+      </w:pPr>
+      <w:r>
+        <w:rPr>
+          <w:b/>
+        </w:rPr>
+        <w:t>only one instance is kept in the queue if the payloads</w:t>
+      </w:r>
+      <w:r>
+        <w:rPr>
+          <w:b/>
+        </w:rPr>
+        <w:t xml:space="preserve"> are the same, or if no payload:</w:t>
+      </w:r>
+    </w:p>
+    <w:p>
+      <w:pPr>
+        <w:pStyle w:val="ListParagraph"/>
+        <w:ind w:left="1440"/>
+        <w:rPr>
+          <w:b/>
+        </w:rPr>
+      </w:pPr>
+      <w:r>
+        <w:rPr>
+          <w:b/>
+        </w:rPr>
+        <w:t xml:space="preserve">multiple instances </w:t>
+      </w:r>
+      <w:r>
+        <w:rPr>
+          <w:b/>
+        </w:rPr>
+        <w:t xml:space="preserve">kept in yhr queue </w:t>
+      </w:r>
+      <w:r>
+        <w:rPr>
+          <w:b/>
+        </w:rPr>
+        <w:t>if the payloads are different</w:t>
+      </w:r>
+      <w:r>
+        <w:rPr>
+          <w:b/>
+        </w:rPr>
+        <w:t>:</w:t>
+      </w:r>
+    </w:p>
+    <w:p>
+      <w:pPr>
+        <w:pStyle w:val="ListParagraph"/>
+        <w:numPr>
+          <w:ilvl w:val="2"/>
+          <w:numId w:val="8"/>
+        </w:numPr>
+        <w:rPr>
+          <w:b/>
+        </w:rPr>
+      </w:pPr>
+      <w:r>
+        <w:rPr>
+          <w:b/>
+        </w:rPr>
+        <w:t xml:space="preserve">  Priorities among transitions and actions:</w:t>
+      </w:r>
+    </w:p>
+    <w:p>
+      <w:pPr>
+        <w:pStyle w:val="ListParagraph"/>
+        <w:numPr>
+          <w:ilvl w:val="3"/>
+          <w:numId w:val="8"/>
+        </w:numPr>
+        <w:rPr>
+          <w:b/>
+        </w:rPr>
+      </w:pPr>
+      <w:r>
+        <w:rPr>
+          <w:b/>
+        </w:rPr>
+        <w:t>For an event, there’s both a handle</w:t>
+      </w:r>
+      <w:bookmarkStart w:id="2" w:name="_GoBack"/>
+      <w:bookmarkEnd w:id="2"/>
+      <w:r>
+        <w:rPr>
+          <w:b/>
+        </w:rPr>
+        <w:t>r defined in a state, and an inherite</w:t>
+      </w:r>
+      <w:r>
+        <w:rPr>
+          <w:b/>
+        </w:rPr>
+        <w:t xml:space="preserve">d handler (local handler </w:t>
+      </w:r>
+      <w:r>
+        <w:rPr>
+          <w:b/>
+        </w:rPr>
+        <w:t>override</w:t>
+      </w:r>
+      <w:r>
+        <w:rPr>
+          <w:b/>
+        </w:rPr>
+        <w:t>s</w:t>
+      </w:r>
+      <w:r>
+        <w:rPr>
+          <w:b/>
+        </w:rPr>
+        <w:t>)</w:t>
+      </w:r>
+    </w:p>
+    <w:p>
+      <w:pPr>
+        <w:pStyle w:val="ListParagraph"/>
+        <w:numPr>
+          <w:ilvl w:val="3"/>
+          <w:numId w:val="8"/>
+        </w:numPr>
+        <w:rPr>
+          <w:b/>
+        </w:rPr>
+      </w:pPr>
+      <w:r>
+        <w:rPr>
+          <w:b/>
+        </w:rPr>
+        <w:t>(Local) step or push transition has higher priority over actions (paper, p. 6)</w:t>
+      </w:r>
+    </w:p>
+    <w:p>
+      <w:pPr>
+        <w:pStyle w:val="ListParagraph"/>
+        <w:numPr>
+          <w:ilvl w:val="2"/>
+          <w:numId w:val="8"/>
+        </w:numPr>
+        <w:rPr>
+          <w:b/>
+        </w:rPr>
+      </w:pPr>
+      <w:r>
+        <w:rPr>
+          <w:b/>
+        </w:rPr>
+        <w:t>Multi-threaded runtime tests: 1 thread per machine instance</w:t>
+      </w:r>
+    </w:p>
+    <w:p>
+      <w:pPr>
+        <w:pStyle w:val="ListParagraph"/>
+        <w:numPr>
+          <w:ilvl w:val="3"/>
+          <w:numId w:val="8"/>
+        </w:numPr>
+        <w:rPr>
+          <w:b/>
+        </w:rPr>
+      </w:pPr>
+      <w:r>
+        <w:rPr>
+          <w:b/>
+        </w:rPr>
+        <w:t>One instance of the machine, 1 thread</w:t>
+      </w:r>
+    </w:p>
+    <w:p>
+      <w:pPr>
+        <w:pStyle w:val="ListParagraph"/>
+        <w:numPr>
+          <w:ilvl w:val="3"/>
+          <w:numId w:val="8"/>
+        </w:numPr>
+        <w:rPr>
+          <w:b/>
+        </w:rPr>
+      </w:pPr>
+      <w:r>
+        <w:rPr>
+          <w:b/>
+        </w:rPr>
+        <w:t>Multiple istances of the machine, multiple threads</w:t>
+      </w:r>
+    </w:p>
+    <w:p>
+      <w:pPr>
+        <w:pStyle w:val="ListParagraph"/>
+        <w:numPr>
+          <w:ilvl w:val="1"/>
+          <w:numId w:val="8"/>
+        </w:numPr>
+        <w:rPr>
+          <w:b/>
+        </w:rPr>
+      </w:pPr>
+      <w:r>
+        <w:rPr>
+          <w:b/>
+        </w:rPr>
+        <w:t>Two machines</w:t>
+      </w:r>
+    </w:p>
+    <w:p>
+      <w:pPr>
+        <w:pStyle w:val="ListParagraph"/>
+        <w:numPr>
+          <w:ilvl w:val="2"/>
+          <w:numId w:val="8"/>
+        </w:numPr>
+        <w:rPr>
+          <w:b/>
+        </w:rPr>
+      </w:pPr>
+      <w:r>
+        <w:rPr>
+          <w:b/>
+        </w:rPr>
+        <w:t xml:space="preserve"> Basic features for communications between machines</w:t>
+      </w:r>
+    </w:p>
+    <w:p>
+      <w:pPr>
+        <w:pStyle w:val="ListParagraph"/>
+        <w:numPr>
+          <w:ilvl w:val="3"/>
+          <w:numId w:val="8"/>
+        </w:numPr>
+        <w:rPr>
+          <w:b/>
+        </w:rPr>
+      </w:pPr>
+      <w:r>
+        <w:rPr>
+          <w:b/>
+        </w:rPr>
+        <w:t>“send”</w:t>
+      </w:r>
+    </w:p>
+    <w:p>
+      <w:pPr>
+        <w:pStyle w:val="ListParagraph"/>
+        <w:numPr>
+          <w:ilvl w:val="3"/>
+          <w:numId w:val="8"/>
+        </w:numPr>
+        <w:rPr>
+          <w:b/>
+        </w:rPr>
+      </w:pPr>
+      <w:r>
+        <w:rPr>
+          <w:b/>
+        </w:rPr>
+        <w:t>“raise”</w:t>
+      </w:r>
+      <w:r>
+        <w:rPr>
+          <w:b/>
+        </w:rPr>
+        <w:t>? is it local only?</w:t>
+      </w:r>
+    </w:p>
+    <w:p>
+      <w:pPr>
+        <w:pStyle w:val="ListParagraph"/>
+        <w:numPr>
+          <w:ilvl w:val="3"/>
+          <w:numId w:val="8"/>
+        </w:numPr>
+        <w:rPr>
+          <w:b/>
+        </w:rPr>
+      </w:pPr>
+      <w:r>
+        <w:rPr>
+          <w:b/>
+        </w:rPr>
+        <w:t>“new”</w:t>
+      </w:r>
+    </w:p>
+    <w:p>
+      <w:pPr>
+        <w:pStyle w:val="ListParagraph"/>
+        <w:numPr>
+          <w:ilvl w:val="3"/>
+          <w:numId w:val="8"/>
+        </w:numPr>
+        <w:rPr>
+          <w:b/>
+        </w:rPr>
+      </w:pPr>
+      <w:r>
+        <w:rPr>
+          <w:b/>
+        </w:rPr>
+        <w:t>extend tests for one machine for stack, inheritance, etc. for the two-machines case</w:t>
+      </w:r>
+    </w:p>
+    <w:p>
+      <w:pPr>
+        <w:pStyle w:val="ListParagraph"/>
+        <w:numPr>
+          <w:ilvl w:val="2"/>
+          <w:numId w:val="8"/>
+        </w:numPr>
+        <w:rPr>
+          <w:b/>
+        </w:rPr>
+      </w:pPr>
+      <w:r>
+        <w:rPr>
+          <w:b/>
+        </w:rPr>
+        <w:t xml:space="preserve"> Various number of instances of the two machines</w:t>
+      </w:r>
+    </w:p>
+    <w:p>
+      <w:pPr>
+        <w:pStyle w:val="ListParagraph"/>
+        <w:numPr>
+          <w:ilvl w:val="2"/>
+          <w:numId w:val="8"/>
+        </w:numPr>
+        <w:rPr>
+          <w:b/>
+        </w:rPr>
+      </w:pPr>
+      <w:r>
+        <w:rPr>
+          <w:b/>
+        </w:rPr>
+        <w:t xml:space="preserve"> “</w:t>
+      </w:r>
+      <w:r>
+        <w:rPr>
+          <w:b/>
+        </w:rPr>
+        <w:t>h</w:t>
+      </w:r>
+      <w:r>
+        <w:rPr>
+          <w:b/>
+        </w:rPr>
+        <w:t>alt” event in the two-machines context</w:t>
+      </w:r>
+    </w:p>
+    <w:p>
+      <w:pPr>
+        <w:pStyle w:val="ListParagraph"/>
+        <w:numPr>
+          <w:ilvl w:val="2"/>
+          <w:numId w:val="8"/>
+        </w:numPr>
+        <w:rPr>
+          <w:b/>
+        </w:rPr>
+      </w:pPr>
+      <w:r>
+        <w:rPr>
+          <w:b/>
+        </w:rPr>
+        <w:t xml:space="preserve"> “default” event in the two-machines context</w:t>
+      </w:r>
+    </w:p>
+    <w:p>
+      <w:pPr>
+        <w:pStyle w:val="ListParagraph"/>
+        <w:numPr>
+          <w:ilvl w:val="2"/>
+          <w:numId w:val="8"/>
+        </w:numPr>
+        <w:rPr>
+          <w:b/>
+        </w:rPr>
+      </w:pPr>
+      <w:r>
+        <w:rPr>
+          <w:b/>
+        </w:rPr>
+        <w:t xml:space="preserve"> Various protocols for communications between machines:</w:t>
+      </w:r>
+    </w:p>
+    <w:p>
+      <w:pPr>
+        <w:pStyle w:val="ListParagraph"/>
+        <w:numPr>
+          <w:ilvl w:val="3"/>
+          <w:numId w:val="8"/>
+        </w:numPr>
+      </w:pPr>
+      <w:r>
+        <w:rPr>
+          <w:b/>
+        </w:rPr>
+        <w:t>Main machine and ghost machine (env): client/server protocol</w:t>
+      </w:r>
     </w:p>
     <w:p>
       <w:pPr>
@@ -9073,19 +9602,13 @@
         <w:rPr>
           <w:b/>
         </w:rPr>
-        <w:t>There are other states on the stack: test1</w:t>
-      </w:r>
-      <w:r>
-        <w:rPr>
-          <w:b/>
-        </w:rPr>
-        <w:t xml:space="preserve"> (extend AlonBug.p</w:t>
-      </w:r>
-      <w:r>
-        <w:rPr>
-          <w:b/>
-        </w:rPr>
-        <w:t xml:space="preserve">: </w:t>
+        <w:t>non-det case</w:t>
+      </w:r>
+      <w:r>
+        <w:rPr>
+          <w:b/>
+        </w:rPr>
+        <w:t xml:space="preserve"> (</w:t>
       </w:r>
       <w:r>
         <w:rPr>
@@ -9094,7 +9617,7 @@
           <w:sz w:val="22"/>
           <w:szCs w:val="22"/>
         </w:rPr>
-        <w:t>make the pushed s</w:t>
+        <w:t>use choice bounding option: -bc:1</w:t>
       </w:r>
       <w:r>
         <w:rPr>
@@ -9103,7 +9626,194 @@
           <w:sz w:val="22"/>
           <w:szCs w:val="22"/>
         </w:rPr>
-        <w:t xml:space="preserve">tate </w:t>
+        <w:t>)</w:t>
+      </w:r>
+    </w:p>
+    <w:p>
+      <w:pPr>
+        <w:pStyle w:val="ListParagraph"/>
+        <w:ind w:left="2160"/>
+      </w:pPr>
+      <w:r>
+        <w:rPr>
+          <w:b/>
+        </w:rPr>
+        <w:t>determ</w:t>
+      </w:r>
+      <w:r>
+        <w:rPr>
+          <w:b/>
+        </w:rPr>
+        <w:t>inistic</w:t>
+      </w:r>
+      <w:r>
+        <w:rPr>
+          <w:b/>
+        </w:rPr>
+        <w:t xml:space="preserve"> case</w:t>
+      </w:r>
+    </w:p>
+    <w:p>
+      <w:pPr>
+        <w:pStyle w:val="ListParagraph"/>
+        <w:numPr>
+          <w:ilvl w:val="3"/>
+          <w:numId w:val="8"/>
+        </w:numPr>
+        <w:rPr>
+          <w:b/>
+        </w:rPr>
+      </w:pPr>
+      <w:r>
+        <w:rPr>
+          <w:b/>
+        </w:rPr>
+        <w:t>Async mode of communication</w:t>
+      </w:r>
+    </w:p>
+    <w:p>
+      <w:pPr>
+        <w:pStyle w:val="ListParagraph"/>
+        <w:numPr>
+          <w:ilvl w:val="3"/>
+          <w:numId w:val="8"/>
+        </w:numPr>
+        <w:rPr>
+          <w:b/>
+        </w:rPr>
+      </w:pPr>
+      <w:r>
+        <w:rPr>
+          <w:b/>
+        </w:rPr>
+        <w:t>Sync mode of communication (PingPong sample?)</w:t>
+      </w:r>
+    </w:p>
+    <w:p>
+      <w:pPr>
+        <w:pStyle w:val="ListParagraph"/>
+        <w:numPr>
+          <w:ilvl w:val="2"/>
+          <w:numId w:val="8"/>
+        </w:numPr>
+        <w:rPr>
+          <w:b/>
+        </w:rPr>
+      </w:pPr>
+      <w:r>
+        <w:rPr>
+          <w:b/>
+        </w:rPr>
+        <w:t xml:space="preserve"> Multi-threaded runtime tests</w:t>
+      </w:r>
+      <w:r>
+        <w:rPr>
+          <w:b/>
+        </w:rPr>
+        <w:t>: 1 thread per machine instance</w:t>
+      </w:r>
+    </w:p>
+    <w:p>
+      <w:pPr>
+        <w:pStyle w:val="ListParagraph"/>
+        <w:numPr>
+          <w:ilvl w:val="3"/>
+          <w:numId w:val="8"/>
+        </w:numPr>
+        <w:rPr>
+          <w:b/>
+        </w:rPr>
+      </w:pPr>
+      <w:r>
+        <w:rPr>
+          <w:b/>
+        </w:rPr>
+        <w:t>Single instance of each machine</w:t>
+      </w:r>
+    </w:p>
+    <w:p>
+      <w:pPr>
+        <w:pStyle w:val="ListParagraph"/>
+        <w:numPr>
+          <w:ilvl w:val="3"/>
+          <w:numId w:val="8"/>
+        </w:numPr>
+        <w:rPr>
+          <w:b/>
+        </w:rPr>
+      </w:pPr>
+      <w:r>
+        <w:rPr>
+          <w:b/>
+        </w:rPr>
+        <w:t>Single instance of one</w:t>
+      </w:r>
+      <w:r>
+        <w:rPr>
+          <w:b/>
+        </w:rPr>
+        <w:t xml:space="preserve"> machine</w:t>
+      </w:r>
+      <w:r>
+        <w:rPr>
+          <w:b/>
+        </w:rPr>
+        <w:t>, multiple instances of another machine</w:t>
+      </w:r>
+    </w:p>
+    <w:p>
+      <w:pPr>
+        <w:pStyle w:val="ListParagraph"/>
+        <w:numPr>
+          <w:ilvl w:val="1"/>
+          <w:numId w:val="8"/>
+        </w:numPr>
+        <w:rPr>
+          <w:b/>
+        </w:rPr>
+      </w:pPr>
+      <w:r>
+        <w:rPr>
+          <w:b/>
+        </w:rPr>
+        <w:t>Test cases that exercise semantical errors</w:t>
+      </w:r>
+    </w:p>
+    <w:p>
+      <w:pPr>
+        <w:pStyle w:val="ListParagraph"/>
+        <w:numPr>
+          <w:ilvl w:val="2"/>
+          <w:numId w:val="8"/>
+        </w:numPr>
+        <w:rPr>
+          <w:b/>
+        </w:rPr>
+      </w:pPr>
+      <w:r>
+        <w:rPr>
+          <w:b/>
+        </w:rPr>
+        <w:t xml:space="preserve"> Exercise all values of PRT_STEP, PRT_STATUS in Prt.h</w:t>
+      </w:r>
+    </w:p>
+    <w:p>
+      <w:pPr>
+        <w:pStyle w:val="ListParagraph"/>
+        <w:numPr>
+          <w:ilvl w:val="2"/>
+          <w:numId w:val="8"/>
+        </w:numPr>
+        <w:rPr>
+          <w:b/>
+        </w:rPr>
+      </w:pPr>
+      <w:r>
+        <w:rPr>
+          <w:b/>
+        </w:rPr>
+        <w:lastRenderedPageBreak/>
+        <w:t xml:space="preserve"> Exercise all error logging messages in PtoZing.cs (search for: </w:t>
       </w:r>
       <w:r>
         <w:rPr>
@@ -9112,7 +9822,7 @@
           <w:sz w:val="22"/>
           <w:szCs w:val="22"/>
         </w:rPr>
-        <w:t>“</w:t>
+        <w:t>"\"&lt;"</w:t>
       </w:r>
       <w:r>
         <w:rPr>
@@ -9121,745 +9831,6 @@
           <w:sz w:val="22"/>
           <w:szCs w:val="22"/>
         </w:rPr>
-        <w:t>Call</w:t>
-      </w:r>
-      <w:r>
-        <w:rPr>
-          <w:rFonts w:ascii="Calibri" w:hAnsi="Calibri"/>
-          <w:color w:val="000000"/>
-          <w:sz w:val="22"/>
-          <w:szCs w:val="22"/>
-        </w:rPr>
-        <w:t>”</w:t>
-      </w:r>
-      <w:r>
-        <w:rPr>
-          <w:rFonts w:ascii="Calibri" w:hAnsi="Calibri"/>
-          <w:color w:val="000000"/>
-          <w:sz w:val="22"/>
-          <w:szCs w:val="22"/>
-        </w:rPr>
-        <w:t xml:space="preserve"> to deadlock</w:t>
-      </w:r>
-      <w:r>
-        <w:rPr>
-          <w:b/>
-        </w:rPr>
-        <w:t>)</w:t>
-      </w:r>
-    </w:p>
-    <w:p>
-      <w:pPr>
-        <w:pStyle w:val="ListParagraph"/>
-        <w:numPr>
-          <w:ilvl w:val="3"/>
-          <w:numId w:val="8"/>
-        </w:numPr>
-        <w:rPr>
-          <w:b/>
-        </w:rPr>
-      </w:pPr>
-      <w:r>
-        <w:rPr>
-          <w:b/>
-        </w:rPr>
-        <w:t>All events are deferred</w:t>
-      </w:r>
-      <w:r>
-        <w:rPr>
-          <w:b/>
-        </w:rPr>
-        <w:t>:</w:t>
-      </w:r>
-    </w:p>
-    <w:p>
-      <w:pPr>
-        <w:pStyle w:val="ListParagraph"/>
-        <w:ind w:left="2160"/>
-        <w:rPr>
-          <w:b/>
-        </w:rPr>
-      </w:pPr>
-      <w:r>
-        <w:rPr>
-          <w:b/>
-        </w:rPr>
-        <w:t>Deadlocked state is the only one on the stack: test1</w:t>
-      </w:r>
-    </w:p>
-    <w:p>
-      <w:pPr>
-        <w:pStyle w:val="ListParagraph"/>
-        <w:ind w:left="2160"/>
-        <w:rPr>
-          <w:b/>
-        </w:rPr>
-      </w:pPr>
-      <w:r>
-        <w:rPr>
-          <w:b/>
-        </w:rPr>
-        <w:t>There are other states on the stack: test1</w:t>
-      </w:r>
-    </w:p>
-    <w:p>
-      <w:pPr>
-        <w:pStyle w:val="ListParagraph"/>
-        <w:numPr>
-          <w:ilvl w:val="2"/>
-          <w:numId w:val="8"/>
-        </w:numPr>
-        <w:rPr>
-          <w:b/>
-        </w:rPr>
-      </w:pPr>
-      <w:r>
-        <w:rPr>
-          <w:b/>
-        </w:rPr>
-        <w:t xml:space="preserve"> Sending multiple identical events to the queue: </w:t>
-      </w:r>
-    </w:p>
-    <w:p>
-      <w:pPr>
-        <w:pStyle w:val="ListParagraph"/>
-        <w:ind w:left="1440"/>
-        <w:rPr>
-          <w:b/>
-        </w:rPr>
-      </w:pPr>
-      <w:r>
-        <w:rPr>
-          <w:b/>
-        </w:rPr>
-        <w:t>only one instance is kept in the queue if the payloads</w:t>
-      </w:r>
-      <w:r>
-        <w:rPr>
-          <w:b/>
-        </w:rPr>
-        <w:t xml:space="preserve"> are the same, or if no payload:</w:t>
-      </w:r>
-    </w:p>
-    <w:p>
-      <w:pPr>
-        <w:pStyle w:val="ListParagraph"/>
-        <w:ind w:left="1440"/>
-        <w:rPr>
-          <w:b/>
-        </w:rPr>
-      </w:pPr>
-      <w:r>
-        <w:rPr>
-          <w:b/>
-        </w:rPr>
-        <w:t xml:space="preserve">multiple instances </w:t>
-      </w:r>
-      <w:r>
-        <w:rPr>
-          <w:b/>
-        </w:rPr>
-        <w:t xml:space="preserve">kept in yhr queue </w:t>
-      </w:r>
-      <w:r>
-        <w:rPr>
-          <w:b/>
-        </w:rPr>
-        <w:t>if the payloads are different</w:t>
-      </w:r>
-      <w:r>
-        <w:rPr>
-          <w:b/>
-        </w:rPr>
-        <w:t>:</w:t>
-      </w:r>
-    </w:p>
-    <w:p>
-      <w:pPr>
-        <w:pStyle w:val="ListParagraph"/>
-        <w:numPr>
-          <w:ilvl w:val="2"/>
-          <w:numId w:val="8"/>
-        </w:numPr>
-        <w:rPr>
-          <w:b/>
-        </w:rPr>
-      </w:pPr>
-      <w:r>
-        <w:rPr>
-          <w:b/>
-        </w:rPr>
-        <w:t xml:space="preserve">  Priorities among transitions and actions:</w:t>
-      </w:r>
-    </w:p>
-    <w:p>
-      <w:pPr>
-        <w:pStyle w:val="ListParagraph"/>
-        <w:numPr>
-          <w:ilvl w:val="3"/>
-          <w:numId w:val="8"/>
-        </w:numPr>
-        <w:rPr>
-          <w:b/>
-        </w:rPr>
-      </w:pPr>
-      <w:r>
-        <w:rPr>
-          <w:b/>
-        </w:rPr>
-        <w:t>For an event, there’s both a handler defined in a state, and an inherite</w:t>
-      </w:r>
-      <w:r>
-        <w:rPr>
-          <w:b/>
-        </w:rPr>
-        <w:t xml:space="preserve">d handler (local handler </w:t>
-      </w:r>
-      <w:r>
-        <w:rPr>
-          <w:b/>
-        </w:rPr>
-        <w:t>override</w:t>
-      </w:r>
-      <w:r>
-        <w:rPr>
-          <w:b/>
-        </w:rPr>
-        <w:t>s</w:t>
-      </w:r>
-      <w:r>
-        <w:rPr>
-          <w:b/>
-        </w:rPr>
-        <w:t>)</w:t>
-      </w:r>
-    </w:p>
-    <w:p>
-      <w:pPr>
-        <w:pStyle w:val="ListParagraph"/>
-        <w:numPr>
-          <w:ilvl w:val="3"/>
-          <w:numId w:val="8"/>
-        </w:numPr>
-        <w:rPr>
-          <w:b/>
-        </w:rPr>
-      </w:pPr>
-      <w:r>
-        <w:rPr>
-          <w:b/>
-        </w:rPr>
-        <w:t>(Local) step or push transition has higher priority over actions (paper, p. 6)</w:t>
-      </w:r>
-    </w:p>
-    <w:p>
-      <w:pPr>
-        <w:pStyle w:val="ListParagraph"/>
-        <w:numPr>
-          <w:ilvl w:val="2"/>
-          <w:numId w:val="8"/>
-        </w:numPr>
-        <w:rPr>
-          <w:b/>
-        </w:rPr>
-      </w:pPr>
-      <w:r>
-        <w:rPr>
-          <w:b/>
-        </w:rPr>
-        <w:t>Multi-threaded runtime tests: 1 thread per machine instance</w:t>
-      </w:r>
-    </w:p>
-    <w:p>
-      <w:pPr>
-        <w:pStyle w:val="ListParagraph"/>
-        <w:numPr>
-          <w:ilvl w:val="3"/>
-          <w:numId w:val="8"/>
-        </w:numPr>
-        <w:rPr>
-          <w:b/>
-        </w:rPr>
-      </w:pPr>
-      <w:r>
-        <w:rPr>
-          <w:b/>
-        </w:rPr>
-        <w:t>One instance of the machine, 1 thread</w:t>
-      </w:r>
-    </w:p>
-    <w:p>
-      <w:pPr>
-        <w:pStyle w:val="ListParagraph"/>
-        <w:numPr>
-          <w:ilvl w:val="3"/>
-          <w:numId w:val="8"/>
-        </w:numPr>
-        <w:rPr>
-          <w:b/>
-        </w:rPr>
-      </w:pPr>
-      <w:r>
-        <w:rPr>
-          <w:b/>
-        </w:rPr>
-        <w:t>Multiple istances of the machine, multiple threads</w:t>
-      </w:r>
-    </w:p>
-    <w:p>
-      <w:pPr>
-        <w:pStyle w:val="ListParagraph"/>
-        <w:numPr>
-          <w:ilvl w:val="1"/>
-          <w:numId w:val="8"/>
-        </w:numPr>
-        <w:rPr>
-          <w:b/>
-        </w:rPr>
-      </w:pPr>
-      <w:r>
-        <w:rPr>
-          <w:b/>
-        </w:rPr>
-        <w:t>Two machines</w:t>
-      </w:r>
-    </w:p>
-    <w:p>
-      <w:pPr>
-        <w:pStyle w:val="ListParagraph"/>
-        <w:numPr>
-          <w:ilvl w:val="2"/>
-          <w:numId w:val="8"/>
-        </w:numPr>
-        <w:rPr>
-          <w:b/>
-        </w:rPr>
-      </w:pPr>
-      <w:r>
-        <w:rPr>
-          <w:b/>
-        </w:rPr>
-        <w:t xml:space="preserve"> Basic features for communications between machines</w:t>
-      </w:r>
-    </w:p>
-    <w:p>
-      <w:pPr>
-        <w:pStyle w:val="ListParagraph"/>
-        <w:numPr>
-          <w:ilvl w:val="3"/>
-          <w:numId w:val="8"/>
-        </w:numPr>
-        <w:rPr>
-          <w:b/>
-        </w:rPr>
-      </w:pPr>
-      <w:r>
-        <w:rPr>
-          <w:b/>
-        </w:rPr>
-        <w:t>“send”</w:t>
-      </w:r>
-    </w:p>
-    <w:p>
-      <w:pPr>
-        <w:pStyle w:val="ListParagraph"/>
-        <w:numPr>
-          <w:ilvl w:val="3"/>
-          <w:numId w:val="8"/>
-        </w:numPr>
-        <w:rPr>
-          <w:b/>
-        </w:rPr>
-      </w:pPr>
-      <w:r>
-        <w:rPr>
-          <w:b/>
-        </w:rPr>
-        <w:t>“raise”</w:t>
-      </w:r>
-      <w:r>
-        <w:rPr>
-          <w:b/>
-        </w:rPr>
-        <w:t>? is it local only?</w:t>
-      </w:r>
-    </w:p>
-    <w:p>
-      <w:pPr>
-        <w:pStyle w:val="ListParagraph"/>
-        <w:numPr>
-          <w:ilvl w:val="3"/>
-          <w:numId w:val="8"/>
-        </w:numPr>
-        <w:rPr>
-          <w:b/>
-        </w:rPr>
-      </w:pPr>
-      <w:r>
-        <w:rPr>
-          <w:b/>
-        </w:rPr>
-        <w:t>“new”</w:t>
-      </w:r>
-    </w:p>
-    <w:p>
-      <w:pPr>
-        <w:pStyle w:val="ListParagraph"/>
-        <w:numPr>
-          <w:ilvl w:val="3"/>
-          <w:numId w:val="8"/>
-        </w:numPr>
-        <w:rPr>
-          <w:b/>
-        </w:rPr>
-      </w:pPr>
-      <w:r>
-        <w:rPr>
-          <w:b/>
-        </w:rPr>
-        <w:t>extend tests for one machine for stack, inheritance, etc. for the two-machines case</w:t>
-      </w:r>
-    </w:p>
-    <w:p>
-      <w:pPr>
-        <w:pStyle w:val="ListParagraph"/>
-        <w:numPr>
-          <w:ilvl w:val="2"/>
-          <w:numId w:val="8"/>
-        </w:numPr>
-        <w:rPr>
-          <w:b/>
-        </w:rPr>
-      </w:pPr>
-      <w:r>
-        <w:rPr>
-          <w:b/>
-        </w:rPr>
-        <w:t xml:space="preserve"> Various number of instances of the two machines</w:t>
-      </w:r>
-    </w:p>
-    <w:p>
-      <w:pPr>
-        <w:pStyle w:val="ListParagraph"/>
-        <w:numPr>
-          <w:ilvl w:val="2"/>
-          <w:numId w:val="8"/>
-        </w:numPr>
-        <w:rPr>
-          <w:b/>
-        </w:rPr>
-      </w:pPr>
-      <w:r>
-        <w:rPr>
-          <w:b/>
-        </w:rPr>
-        <w:t xml:space="preserve"> “</w:t>
-      </w:r>
-      <w:r>
-        <w:rPr>
-          <w:b/>
-        </w:rPr>
-        <w:t>h</w:t>
-      </w:r>
-      <w:r>
-        <w:rPr>
-          <w:b/>
-        </w:rPr>
-        <w:t>alt” event in the two-machines context</w:t>
-      </w:r>
-    </w:p>
-    <w:p>
-      <w:pPr>
-        <w:pStyle w:val="ListParagraph"/>
-        <w:numPr>
-          <w:ilvl w:val="2"/>
-          <w:numId w:val="8"/>
-        </w:numPr>
-        <w:rPr>
-          <w:b/>
-        </w:rPr>
-      </w:pPr>
-      <w:r>
-        <w:rPr>
-          <w:b/>
-        </w:rPr>
-        <w:t xml:space="preserve"> “default” event in the two-machines context</w:t>
-      </w:r>
-    </w:p>
-    <w:p>
-      <w:pPr>
-        <w:pStyle w:val="ListParagraph"/>
-        <w:numPr>
-          <w:ilvl w:val="2"/>
-          <w:numId w:val="8"/>
-        </w:numPr>
-        <w:rPr>
-          <w:b/>
-        </w:rPr>
-      </w:pPr>
-      <w:r>
-        <w:rPr>
-          <w:b/>
-        </w:rPr>
-        <w:t xml:space="preserve"> Various protocols for communications between machines:</w:t>
-      </w:r>
-    </w:p>
-    <w:p>
-      <w:pPr>
-        <w:pStyle w:val="ListParagraph"/>
-        <w:numPr>
-          <w:ilvl w:val="3"/>
-          <w:numId w:val="8"/>
-        </w:numPr>
-      </w:pPr>
-      <w:r>
-        <w:rPr>
-          <w:b/>
-        </w:rPr>
-        <w:t>Main machine and ghost machine (env): client/server protocol</w:t>
-      </w:r>
-    </w:p>
-    <w:p>
-      <w:pPr>
-        <w:pStyle w:val="ListParagraph"/>
-        <w:ind w:left="2160"/>
-        <w:rPr>
-          <w:b/>
-        </w:rPr>
-      </w:pPr>
-      <w:r>
-        <w:rPr>
-          <w:b/>
-        </w:rPr>
-        <w:t>non-det case</w:t>
-      </w:r>
-      <w:r>
-        <w:rPr>
-          <w:b/>
-        </w:rPr>
-        <w:t xml:space="preserve"> (</w:t>
-      </w:r>
-      <w:r>
-        <w:rPr>
-          <w:rFonts w:ascii="Calibri" w:hAnsi="Calibri"/>
-          <w:color w:val="000000"/>
-          <w:sz w:val="22"/>
-          <w:szCs w:val="22"/>
-        </w:rPr>
-        <w:t>use choice bounding option: -bc:1</w:t>
-      </w:r>
-      <w:r>
-        <w:rPr>
-          <w:rFonts w:ascii="Calibri" w:hAnsi="Calibri"/>
-          <w:color w:val="000000"/>
-          <w:sz w:val="22"/>
-          <w:szCs w:val="22"/>
-        </w:rPr>
-        <w:t>)</w:t>
-      </w:r>
-    </w:p>
-    <w:p>
-      <w:pPr>
-        <w:pStyle w:val="ListParagraph"/>
-        <w:ind w:left="2160"/>
-      </w:pPr>
-      <w:r>
-        <w:rPr>
-          <w:b/>
-        </w:rPr>
-        <w:t>determ</w:t>
-      </w:r>
-      <w:r>
-        <w:rPr>
-          <w:b/>
-        </w:rPr>
-        <w:t>inistic</w:t>
-      </w:r>
-      <w:r>
-        <w:rPr>
-          <w:b/>
-        </w:rPr>
-        <w:t xml:space="preserve"> case</w:t>
-      </w:r>
-    </w:p>
-    <w:p>
-      <w:pPr>
-        <w:pStyle w:val="ListParagraph"/>
-        <w:numPr>
-          <w:ilvl w:val="3"/>
-          <w:numId w:val="8"/>
-        </w:numPr>
-        <w:rPr>
-          <w:b/>
-        </w:rPr>
-      </w:pPr>
-      <w:r>
-        <w:rPr>
-          <w:b/>
-        </w:rPr>
-        <w:t>Async mode of communication</w:t>
-      </w:r>
-    </w:p>
-    <w:p>
-      <w:pPr>
-        <w:pStyle w:val="ListParagraph"/>
-        <w:numPr>
-          <w:ilvl w:val="3"/>
-          <w:numId w:val="8"/>
-        </w:numPr>
-        <w:rPr>
-          <w:b/>
-        </w:rPr>
-      </w:pPr>
-      <w:r>
-        <w:rPr>
-          <w:b/>
-        </w:rPr>
-        <w:t>Sync mode of communication (PingPong sample?)</w:t>
-      </w:r>
-    </w:p>
-    <w:p>
-      <w:pPr>
-        <w:pStyle w:val="ListParagraph"/>
-        <w:numPr>
-          <w:ilvl w:val="2"/>
-          <w:numId w:val="8"/>
-        </w:numPr>
-        <w:rPr>
-          <w:b/>
-        </w:rPr>
-      </w:pPr>
-      <w:r>
-        <w:rPr>
-          <w:b/>
-        </w:rPr>
-        <w:t xml:space="preserve"> Multi-threaded runtime tests</w:t>
-      </w:r>
-      <w:r>
-        <w:rPr>
-          <w:b/>
-        </w:rPr>
-        <w:t>: 1 thread per machine instance</w:t>
-      </w:r>
-    </w:p>
-    <w:p>
-      <w:pPr>
-        <w:pStyle w:val="ListParagraph"/>
-        <w:numPr>
-          <w:ilvl w:val="3"/>
-          <w:numId w:val="8"/>
-        </w:numPr>
-        <w:rPr>
-          <w:b/>
-        </w:rPr>
-      </w:pPr>
-      <w:r>
-        <w:rPr>
-          <w:b/>
-        </w:rPr>
-        <w:t>Single instance of each machine</w:t>
-      </w:r>
-    </w:p>
-    <w:p>
-      <w:pPr>
-        <w:pStyle w:val="ListParagraph"/>
-        <w:numPr>
-          <w:ilvl w:val="3"/>
-          <w:numId w:val="8"/>
-        </w:numPr>
-        <w:rPr>
-          <w:b/>
-        </w:rPr>
-      </w:pPr>
-      <w:r>
-        <w:rPr>
-          <w:b/>
-        </w:rPr>
-        <w:t>Single instance of one</w:t>
-      </w:r>
-      <w:r>
-        <w:rPr>
-          <w:b/>
-        </w:rPr>
-        <w:t xml:space="preserve"> machine</w:t>
-      </w:r>
-      <w:r>
-        <w:rPr>
-          <w:b/>
-        </w:rPr>
-        <w:t>, multiple instances of another machine</w:t>
-      </w:r>
-    </w:p>
-    <w:p>
-      <w:pPr>
-        <w:pStyle w:val="ListParagraph"/>
-        <w:numPr>
-          <w:ilvl w:val="1"/>
-          <w:numId w:val="8"/>
-        </w:numPr>
-        <w:rPr>
-          <w:b/>
-        </w:rPr>
-      </w:pPr>
-      <w:r>
-        <w:rPr>
-          <w:b/>
-        </w:rPr>
-        <w:t>Test cases that exercise semantical errors</w:t>
-      </w:r>
-    </w:p>
-    <w:p>
-      <w:pPr>
-        <w:pStyle w:val="ListParagraph"/>
-        <w:numPr>
-          <w:ilvl w:val="2"/>
-          <w:numId w:val="8"/>
-        </w:numPr>
-        <w:rPr>
-          <w:b/>
-        </w:rPr>
-      </w:pPr>
-      <w:r>
-        <w:rPr>
-          <w:b/>
-        </w:rPr>
-        <w:lastRenderedPageBreak/>
-        <w:t xml:space="preserve"> Exercise all values of PRT_STEP, PRT_STATUS in Prt.h</w:t>
-      </w:r>
-    </w:p>
-    <w:p>
-      <w:pPr>
-        <w:pStyle w:val="ListParagraph"/>
-        <w:numPr>
-          <w:ilvl w:val="2"/>
-          <w:numId w:val="8"/>
-        </w:numPr>
-        <w:rPr>
-          <w:b/>
-        </w:rPr>
-      </w:pPr>
-      <w:r>
-        <w:rPr>
-          <w:b/>
-        </w:rPr>
-        <w:t xml:space="preserve"> Exercise all error logging messages in PtoZing.cs (search for: </w:t>
-      </w:r>
-      <w:r>
-        <w:rPr>
-          <w:rFonts w:ascii="Calibri" w:hAnsi="Calibri"/>
-          <w:color w:val="000000"/>
-          <w:sz w:val="22"/>
-          <w:szCs w:val="22"/>
-        </w:rPr>
-        <w:t>"\"&lt;"</w:t>
-      </w:r>
-      <w:r>
-        <w:rPr>
-          <w:rFonts w:ascii="Calibri" w:hAnsi="Calibri"/>
-          <w:color w:val="000000"/>
-          <w:sz w:val="22"/>
-          <w:szCs w:val="22"/>
-        </w:rPr>
         <w:t>)</w:t>
       </w:r>
     </w:p>
@@ -9911,7 +9882,7 @@
       <w:r>
         <w:t xml:space="preserve">Actual “pass” result: </w:t>
       </w:r>
-      <w:hyperlink r:id="rId151" w:tooltip="Liveness_1" w:history="1">
+      <w:hyperlink r:id="rId154" w:tooltip="Liveness_1" w:history="1">
         <w:r>
           <w:rPr>
             <w:rStyle w:val="Hyperlink"/>
@@ -9931,7 +9902,7 @@
       <w:r>
         <w:t xml:space="preserve">False “pass” result: </w:t>
       </w:r>
-      <w:hyperlink r:id="rId152" w:tooltip="Liveness_1_falsePass" w:history="1">
+      <w:hyperlink r:id="rId155" w:tooltip="Liveness_1_falsePass" w:history="1">
         <w:r>
           <w:rPr>
             <w:rStyle w:val="Hyperlink"/>
@@ -9963,7 +9934,7 @@
       <w:r>
         <w:t xml:space="preserve">Infinite loop in the “hot” state: </w:t>
       </w:r>
-      <w:hyperlink r:id="rId153" w:tooltip="Liveness_2" w:history="1">
+      <w:hyperlink r:id="rId156" w:tooltip="Liveness_2" w:history="1">
         <w:r>
           <w:rPr>
             <w:rStyle w:val="Hyperlink"/>
@@ -9974,7 +9945,7 @@
       <w:r>
         <w:t xml:space="preserve">,  </w:t>
       </w:r>
-      <w:hyperlink r:id="rId154" w:tooltip="Liveness_2_LoopMachineAdded" w:history="1">
+      <w:hyperlink r:id="rId157" w:tooltip="Liveness_2_LoopMachineAdded" w:history="1">
         <w:r>
           <w:rPr>
             <w:rStyle w:val="Hyperlink"/>
@@ -9999,7 +9970,7 @@
       <w:r>
         <w:t xml:space="preserve">Deadlock in the “hot” state: (bug!) </w:t>
       </w:r>
-      <w:hyperlink r:id="rId155" w:tooltip="Liveness_2_bugFound" w:history="1">
+      <w:hyperlink r:id="rId158" w:tooltip="Liveness_2_bugFound" w:history="1">
         <w:r>
           <w:rPr>
             <w:rStyle w:val="Hyperlink"/>
@@ -10019,7 +9990,7 @@
       <w:r>
         <w:t xml:space="preserve">Liveness violation but no deadlock, at least one thread is making progress: </w:t>
       </w:r>
-      <w:hyperlink r:id="rId156" w:tooltip="Liveness_3" w:history="1">
+      <w:hyperlink r:id="rId159" w:tooltip="Liveness_3" w:history="1">
         <w:r>
           <w:rPr>
             <w:rStyle w:val="Hyperlink"/>
@@ -10065,7 +10036,7 @@
       <w:r>
         <w:t xml:space="preserve">Duplicates: </w:t>
       </w:r>
-      <w:hyperlink r:id="rId157" w:tooltip="Duplicates" w:history="1">
+      <w:hyperlink r:id="rId160" w:tooltip="Duplicates" w:history="1">
         <w:r>
           <w:rPr>
             <w:rStyle w:val="Hyperlink"/>
@@ -10121,7 +10092,7 @@
       <w:r>
         <w:t xml:space="preserve">Re-definition of variables: </w:t>
       </w:r>
-      <w:hyperlink r:id="rId158" w:tooltip="variableType" w:history="1">
+      <w:hyperlink r:id="rId161" w:tooltip="variableType" w:history="1">
         <w:r>
           <w:rPr>
             <w:rStyle w:val="Hyperlink"/>
@@ -10281,7 +10252,7 @@
       <w:r>
         <w:t xml:space="preserve"> </w:t>
       </w:r>
-      <w:hyperlink r:id="rId159" w:tooltip="RaiseInExitFun" w:history="1">
+      <w:hyperlink r:id="rId162" w:tooltip="RaiseInExitFun" w:history="1">
         <w:r>
           <w:rPr>
             <w:rStyle w:val="Hyperlink"/>
@@ -10301,7 +10272,7 @@
       <w:r>
         <w:t xml:space="preserve">“push” in exit function: </w:t>
       </w:r>
-      <w:hyperlink r:id="rId160" w:tooltip="PushInExitFun" w:history="1">
+      <w:hyperlink r:id="rId163" w:tooltip="PushInExitFun" w:history="1">
         <w:r>
           <w:rPr>
             <w:rStyle w:val="Hyperlink"/>
@@ -10321,7 +10292,7 @@
       <w:r>
         <w:t xml:space="preserve">“pop” in exit function: </w:t>
       </w:r>
-      <w:hyperlink r:id="rId161" w:tooltip="PopInExitFun" w:history="1">
+      <w:hyperlink r:id="rId164" w:tooltip="PopInExitFun" w:history="1">
         <w:r>
           <w:rPr>
             <w:rStyle w:val="Hyperlink"/>
@@ -10566,7 +10537,6 @@
         <w:rPr>
           <w:b/>
         </w:rPr>
-        <w:lastRenderedPageBreak/>
         <w:t>“push”</w:t>
       </w:r>
     </w:p>
@@ -10585,6 +10555,7 @@
         <w:rPr>
           <w:b/>
         </w:rPr>
+        <w:lastRenderedPageBreak/>
         <w:t>“pop”</w:t>
       </w:r>
     </w:p>
@@ -13844,7 +13815,7 @@
 </file>
 
 <file path=customXml/itemProps2.xml><?xml version="1.0" encoding="utf-8"?>
-<ds:datastoreItem xmlns:ds="http://schemas.openxmlformats.org/officeDocument/2006/customXml" ds:itemID="{413B996A-FD23-4E4C-8B75-80BCAA6AC1D4}">
+<ds:datastoreItem xmlns:ds="http://schemas.openxmlformats.org/officeDocument/2006/customXml" ds:itemID="{7F3458C5-71F6-4E45-908A-B597B82186C9}">
   <ds:schemaRefs>
     <ds:schemaRef ds:uri="http://schemas.openxmlformats.org/officeDocument/2006/bibliography"/>
   </ds:schemaRefs>

</xml_diff>

<commit_message>
fixes in Tst\SampleProtocols regression suite
</commit_message>
<xml_diff>
--- a/Doc/TestDocs/TestingFramework.docx
+++ b/Doc/TestDocs/TestingFramework.docx
@@ -248,7 +248,13 @@
         <w:t>A subset of runtime tests can be the same tests written for P Compiler and Zing</w:t>
       </w:r>
       <w:r>
-        <w:t>. There’s an issue with the tests for which Zing “passes” (hence, runtime program is non-terminating). Possible solutions:</w:t>
+        <w:t xml:space="preserve">. There’s an issue with the tests for which </w:t>
+      </w:r>
+      <w:r>
+        <w:t>the runtime program is non-terminating (for example, Zing “passes”)</w:t>
+      </w:r>
+      <w:r>
+        <w:t>. Possible solutions:</w:t>
       </w:r>
     </w:p>
     <w:p>
@@ -262,6 +268,9 @@
       <w:r>
         <w:t>Use a timeout for runtime</w:t>
       </w:r>
+      <w:r>
+        <w:t xml:space="preserve"> (for example, for liveness tests)</w:t>
+      </w:r>
     </w:p>
     <w:p>
       <w:pPr>
@@ -272,7 +281,2145 @@
         </w:numPr>
       </w:pPr>
       <w:r>
-        <w:t>Modify the original test by adding an assert thus changing Zing result from “pass” to “fail”</w:t>
+        <w:t>Modify the original test by adding an assert</w:t>
+      </w:r>
+      <w:r>
+        <w:t>,</w:t>
+      </w:r>
+      <w:r>
+        <w:t xml:space="preserve"> thus changing Zing result from “pass” to “fail”</w:t>
+      </w:r>
+    </w:p>
+    <w:p>
+      <w:pPr>
+        <w:pStyle w:val="NormalWeb"/>
+        <w:spacing w:before="0" w:beforeAutospacing="0" w:after="0" w:afterAutospacing="0"/>
+        <w:rPr>
+          <w:rFonts w:ascii="Calibri" w:hAnsi="Calibri"/>
+          <w:color w:val="000000"/>
+          <w:sz w:val="22"/>
+          <w:szCs w:val="22"/>
+        </w:rPr>
+      </w:pPr>
+      <w:r>
+        <w:t xml:space="preserve">For the first set of runtime tests, </w:t>
+      </w:r>
+      <w:r>
+        <w:rPr>
+          <w:rFonts w:ascii="Calibri" w:hAnsi="Calibri"/>
+          <w:color w:val="000000"/>
+          <w:sz w:val="22"/>
+          <w:szCs w:val="22"/>
+        </w:rPr>
+        <w:t>w</w:t>
+      </w:r>
+      <w:r>
+        <w:rPr>
+          <w:rFonts w:ascii="Calibri" w:hAnsi="Calibri"/>
+          <w:color w:val="000000"/>
+          <w:sz w:val="22"/>
+          <w:szCs w:val="22"/>
+        </w:rPr>
+        <w:t xml:space="preserve">e </w:t>
+      </w:r>
+      <w:r>
+        <w:rPr>
+          <w:rFonts w:ascii="Calibri" w:hAnsi="Calibri"/>
+          <w:color w:val="000000"/>
+          <w:sz w:val="22"/>
+          <w:szCs w:val="22"/>
+        </w:rPr>
+        <w:t>are assuming</w:t>
+      </w:r>
+      <w:r>
+        <w:rPr>
+          <w:rFonts w:ascii="Calibri" w:hAnsi="Calibri"/>
+          <w:color w:val="000000"/>
+          <w:sz w:val="22"/>
+          <w:szCs w:val="22"/>
+        </w:rPr>
+        <w:t xml:space="preserve"> single-threaded model of execution: one thread per machine (even for multiple instances of the same machine).</w:t>
+      </w:r>
+    </w:p>
+    <w:p>
+      <w:r>
+        <w:t>Coverage of runtime tests:</w:t>
+      </w:r>
+      <w:r>
+        <w:br/>
+        <w:t>1. Coverage for the tests identical to the tests for statics checks and Zin</w:t>
+      </w:r>
+      <w:r>
+        <w:t>g, when Zing results in “fails”:</w:t>
+      </w:r>
+    </w:p>
+    <w:p>
+      <w:r>
+        <w:rPr>
+          <w:highlight w:val="yellow"/>
+        </w:rPr>
+        <w:t>(Tests in yellow have to be converted such that Zing result changes from “pass” to “fail”)</w:t>
+      </w:r>
+    </w:p>
+    <w:tbl>
+      <w:tblPr>
+        <w:tblW w:w="15928" w:type="dxa"/>
+        <w:tblLook w:val="04A0" w:firstRow="1" w:lastRow="0" w:firstColumn="1" w:lastColumn="0" w:noHBand="0" w:noVBand="1"/>
+      </w:tblPr>
+      <w:tblGrid>
+        <w:gridCol w:w="6180"/>
+        <w:gridCol w:w="9748"/>
+      </w:tblGrid>
+      <w:tr>
+        <w:trPr>
+          <w:trHeight w:val="300"/>
+        </w:trPr>
+        <w:tc>
+          <w:tcPr>
+            <w:tcW w:w="6180" w:type="dxa"/>
+            <w:tcBorders>
+              <w:top w:val="nil"/>
+              <w:left w:val="nil"/>
+              <w:bottom w:val="nil"/>
+              <w:right w:val="nil"/>
+            </w:tcBorders>
+            <w:shd w:val="clear" w:color="auto" w:fill="auto"/>
+            <w:noWrap/>
+            <w:vAlign w:val="bottom"/>
+            <w:hideMark/>
+          </w:tcPr>
+          <w:p>
+            <w:pPr>
+              <w:spacing w:before="0" w:after="0" w:line="240" w:lineRule="auto"/>
+              <w:rPr>
+                <w:rFonts w:ascii="Calibri" w:eastAsia="Times New Roman" w:hAnsi="Calibri" w:cs="Times New Roman"/>
+                <w:color w:val="000000"/>
+                <w:sz w:val="22"/>
+                <w:szCs w:val="22"/>
+                <w:lang w:eastAsia="en-US"/>
+              </w:rPr>
+            </w:pPr>
+            <w:r>
+              <w:rPr>
+                <w:rFonts w:ascii="Calibri" w:eastAsia="Times New Roman" w:hAnsi="Calibri" w:cs="Times New Roman"/>
+                <w:color w:val="000000"/>
+                <w:sz w:val="22"/>
+                <w:szCs w:val="22"/>
+                <w:lang w:eastAsia="en-US"/>
+              </w:rPr>
+              <w:t>SEM_OneMachine_1\SendRaiseInEntry.p</w:t>
+            </w:r>
+          </w:p>
+        </w:tc>
+        <w:tc>
+          <w:tcPr>
+            <w:tcW w:w="9748" w:type="dxa"/>
+            <w:tcBorders>
+              <w:top w:val="nil"/>
+              <w:left w:val="nil"/>
+              <w:bottom w:val="nil"/>
+              <w:right w:val="nil"/>
+            </w:tcBorders>
+            <w:shd w:val="clear" w:color="auto" w:fill="auto"/>
+            <w:noWrap/>
+            <w:vAlign w:val="bottom"/>
+            <w:hideMark/>
+          </w:tcPr>
+          <w:p>
+            <w:pPr>
+              <w:spacing w:before="0" w:after="0" w:line="240" w:lineRule="auto"/>
+              <w:rPr>
+                <w:rFonts w:ascii="Calibri" w:eastAsia="Times New Roman" w:hAnsi="Calibri" w:cs="Times New Roman"/>
+                <w:color w:val="000000"/>
+                <w:sz w:val="22"/>
+                <w:szCs w:val="22"/>
+                <w:lang w:eastAsia="en-US"/>
+              </w:rPr>
+            </w:pPr>
+            <w:r>
+              <w:rPr>
+                <w:rFonts w:ascii="Calibri" w:eastAsia="Times New Roman" w:hAnsi="Calibri" w:cs="Times New Roman"/>
+                <w:color w:val="000000"/>
+                <w:sz w:val="22"/>
+                <w:szCs w:val="22"/>
+                <w:lang w:eastAsia="en-US"/>
+              </w:rPr>
+              <w:t>Integration: P semantics test: one machine,  "send" to itself and "raise" in entry actions</w:t>
+            </w:r>
+          </w:p>
+        </w:tc>
+      </w:tr>
+      <w:tr>
+        <w:trPr>
+          <w:trHeight w:val="300"/>
+        </w:trPr>
+        <w:tc>
+          <w:tcPr>
+            <w:tcW w:w="6180" w:type="dxa"/>
+            <w:tcBorders>
+              <w:top w:val="nil"/>
+              <w:left w:val="nil"/>
+              <w:bottom w:val="nil"/>
+              <w:right w:val="nil"/>
+            </w:tcBorders>
+            <w:shd w:val="clear" w:color="auto" w:fill="auto"/>
+            <w:noWrap/>
+            <w:vAlign w:val="bottom"/>
+            <w:hideMark/>
+          </w:tcPr>
+          <w:p>
+            <w:pPr>
+              <w:spacing w:before="0" w:after="0" w:line="240" w:lineRule="auto"/>
+              <w:rPr>
+                <w:rFonts w:ascii="Calibri" w:eastAsia="Times New Roman" w:hAnsi="Calibri" w:cs="Times New Roman"/>
+                <w:color w:val="000000"/>
+                <w:sz w:val="22"/>
+                <w:szCs w:val="22"/>
+                <w:highlight w:val="yellow"/>
+                <w:lang w:eastAsia="en-US"/>
+              </w:rPr>
+            </w:pPr>
+            <w:r>
+              <w:rPr>
+                <w:rFonts w:ascii="Calibri" w:eastAsia="Times New Roman" w:hAnsi="Calibri" w:cs="Times New Roman"/>
+                <w:color w:val="000000"/>
+                <w:sz w:val="22"/>
+                <w:szCs w:val="22"/>
+                <w:highlight w:val="yellow"/>
+                <w:lang w:eastAsia="en-US"/>
+              </w:rPr>
+              <w:t>SEM_OneMachine_2\RaiseSendInEntry.p</w:t>
+            </w:r>
+          </w:p>
+        </w:tc>
+        <w:tc>
+          <w:tcPr>
+            <w:tcW w:w="9748" w:type="dxa"/>
+            <w:tcBorders>
+              <w:top w:val="nil"/>
+              <w:left w:val="nil"/>
+              <w:bottom w:val="nil"/>
+              <w:right w:val="nil"/>
+            </w:tcBorders>
+            <w:shd w:val="clear" w:color="auto" w:fill="auto"/>
+            <w:noWrap/>
+            <w:vAlign w:val="bottom"/>
+            <w:hideMark/>
+          </w:tcPr>
+          <w:p>
+            <w:pPr>
+              <w:spacing w:before="0" w:after="0" w:line="240" w:lineRule="auto"/>
+              <w:rPr>
+                <w:rFonts w:ascii="Calibri" w:eastAsia="Times New Roman" w:hAnsi="Calibri" w:cs="Times New Roman"/>
+                <w:color w:val="000000"/>
+                <w:sz w:val="22"/>
+                <w:szCs w:val="22"/>
+                <w:highlight w:val="yellow"/>
+                <w:lang w:eastAsia="en-US"/>
+              </w:rPr>
+            </w:pPr>
+            <w:r>
+              <w:rPr>
+                <w:rFonts w:ascii="Calibri" w:eastAsia="Times New Roman" w:hAnsi="Calibri" w:cs="Times New Roman"/>
+                <w:color w:val="000000"/>
+                <w:sz w:val="22"/>
+                <w:szCs w:val="22"/>
+                <w:highlight w:val="yellow"/>
+                <w:lang w:eastAsia="en-US"/>
+              </w:rPr>
+              <w:t>Integration: P semantics test: one machine, 'raise" and "send" to itself in entry actions</w:t>
+            </w:r>
+          </w:p>
+        </w:tc>
+      </w:tr>
+      <w:tr>
+        <w:trPr>
+          <w:trHeight w:val="300"/>
+        </w:trPr>
+        <w:tc>
+          <w:tcPr>
+            <w:tcW w:w="6180" w:type="dxa"/>
+            <w:tcBorders>
+              <w:top w:val="nil"/>
+              <w:left w:val="nil"/>
+              <w:bottom w:val="nil"/>
+              <w:right w:val="nil"/>
+            </w:tcBorders>
+            <w:shd w:val="clear" w:color="auto" w:fill="auto"/>
+            <w:noWrap/>
+            <w:vAlign w:val="bottom"/>
+            <w:hideMark/>
+          </w:tcPr>
+          <w:p>
+            <w:pPr>
+              <w:spacing w:before="0" w:after="0" w:line="240" w:lineRule="auto"/>
+              <w:rPr>
+                <w:rFonts w:ascii="Calibri" w:eastAsia="Times New Roman" w:hAnsi="Calibri" w:cs="Times New Roman"/>
+                <w:color w:val="000000"/>
+                <w:sz w:val="22"/>
+                <w:szCs w:val="22"/>
+                <w:lang w:eastAsia="en-US"/>
+              </w:rPr>
+            </w:pPr>
+            <w:r>
+              <w:rPr>
+                <w:rFonts w:ascii="Calibri" w:eastAsia="Times New Roman" w:hAnsi="Calibri" w:cs="Times New Roman"/>
+                <w:color w:val="000000"/>
+                <w:sz w:val="22"/>
+                <w:szCs w:val="22"/>
+                <w:lang w:eastAsia="en-US"/>
+              </w:rPr>
+              <w:t>SEM_OneMachine_3\SendInEntry.p</w:t>
+            </w:r>
+          </w:p>
+        </w:tc>
+        <w:tc>
+          <w:tcPr>
+            <w:tcW w:w="9748" w:type="dxa"/>
+            <w:tcBorders>
+              <w:top w:val="nil"/>
+              <w:left w:val="nil"/>
+              <w:bottom w:val="nil"/>
+              <w:right w:val="nil"/>
+            </w:tcBorders>
+            <w:shd w:val="clear" w:color="auto" w:fill="auto"/>
+            <w:noWrap/>
+            <w:vAlign w:val="bottom"/>
+            <w:hideMark/>
+          </w:tcPr>
+          <w:p>
+            <w:pPr>
+              <w:spacing w:before="0" w:after="0" w:line="240" w:lineRule="auto"/>
+              <w:rPr>
+                <w:rFonts w:ascii="Calibri" w:eastAsia="Times New Roman" w:hAnsi="Calibri" w:cs="Times New Roman"/>
+                <w:color w:val="000000"/>
+                <w:sz w:val="22"/>
+                <w:szCs w:val="22"/>
+                <w:lang w:eastAsia="en-US"/>
+              </w:rPr>
+            </w:pPr>
+            <w:r>
+              <w:rPr>
+                <w:rFonts w:ascii="Calibri" w:eastAsia="Times New Roman" w:hAnsi="Calibri" w:cs="Times New Roman"/>
+                <w:color w:val="000000"/>
+                <w:sz w:val="22"/>
+                <w:szCs w:val="22"/>
+                <w:lang w:eastAsia="en-US"/>
+              </w:rPr>
+              <w:t>Integration: P semantics test: one machine, "send" to itself in entry actions</w:t>
+            </w:r>
+          </w:p>
+        </w:tc>
+      </w:tr>
+      <w:tr>
+        <w:trPr>
+          <w:trHeight w:val="300"/>
+        </w:trPr>
+        <w:tc>
+          <w:tcPr>
+            <w:tcW w:w="6180" w:type="dxa"/>
+            <w:tcBorders>
+              <w:top w:val="nil"/>
+              <w:left w:val="nil"/>
+              <w:bottom w:val="nil"/>
+              <w:right w:val="nil"/>
+            </w:tcBorders>
+            <w:shd w:val="clear" w:color="auto" w:fill="auto"/>
+            <w:noWrap/>
+            <w:vAlign w:val="bottom"/>
+            <w:hideMark/>
+          </w:tcPr>
+          <w:p>
+            <w:pPr>
+              <w:spacing w:before="0" w:after="0" w:line="240" w:lineRule="auto"/>
+              <w:rPr>
+                <w:rFonts w:ascii="Calibri" w:eastAsia="Times New Roman" w:hAnsi="Calibri" w:cs="Times New Roman"/>
+                <w:color w:val="000000"/>
+                <w:sz w:val="22"/>
+                <w:szCs w:val="22"/>
+                <w:highlight w:val="yellow"/>
+                <w:lang w:eastAsia="en-US"/>
+              </w:rPr>
+            </w:pPr>
+            <w:r>
+              <w:rPr>
+                <w:rFonts w:ascii="Calibri" w:eastAsia="Times New Roman" w:hAnsi="Calibri" w:cs="Times New Roman"/>
+                <w:color w:val="000000"/>
+                <w:sz w:val="22"/>
+                <w:szCs w:val="22"/>
+                <w:highlight w:val="yellow"/>
+                <w:lang w:eastAsia="en-US"/>
+              </w:rPr>
+              <w:t>SEM_OneMachine_4\SendInExitNotExecuted.p</w:t>
+            </w:r>
+          </w:p>
+        </w:tc>
+        <w:tc>
+          <w:tcPr>
+            <w:tcW w:w="9748" w:type="dxa"/>
+            <w:tcBorders>
+              <w:top w:val="nil"/>
+              <w:left w:val="nil"/>
+              <w:bottom w:val="nil"/>
+              <w:right w:val="nil"/>
+            </w:tcBorders>
+            <w:shd w:val="clear" w:color="auto" w:fill="auto"/>
+            <w:noWrap/>
+            <w:vAlign w:val="bottom"/>
+            <w:hideMark/>
+          </w:tcPr>
+          <w:p>
+            <w:pPr>
+              <w:spacing w:before="0" w:after="0" w:line="240" w:lineRule="auto"/>
+              <w:rPr>
+                <w:rFonts w:ascii="Calibri" w:eastAsia="Times New Roman" w:hAnsi="Calibri" w:cs="Times New Roman"/>
+                <w:color w:val="000000"/>
+                <w:sz w:val="22"/>
+                <w:szCs w:val="22"/>
+                <w:highlight w:val="yellow"/>
+                <w:lang w:eastAsia="en-US"/>
+              </w:rPr>
+            </w:pPr>
+            <w:r>
+              <w:rPr>
+                <w:rFonts w:ascii="Calibri" w:eastAsia="Times New Roman" w:hAnsi="Calibri" w:cs="Times New Roman"/>
+                <w:color w:val="000000"/>
+                <w:sz w:val="22"/>
+                <w:szCs w:val="22"/>
+                <w:highlight w:val="yellow"/>
+                <w:lang w:eastAsia="en-US"/>
+              </w:rPr>
+              <w:t>Integration: P semantics test: one machine,"send" to itself in exit not executed</w:t>
+            </w:r>
+          </w:p>
+        </w:tc>
+      </w:tr>
+      <w:tr>
+        <w:trPr>
+          <w:trHeight w:val="300"/>
+        </w:trPr>
+        <w:tc>
+          <w:tcPr>
+            <w:tcW w:w="6180" w:type="dxa"/>
+            <w:tcBorders>
+              <w:top w:val="nil"/>
+              <w:left w:val="nil"/>
+              <w:bottom w:val="nil"/>
+              <w:right w:val="nil"/>
+            </w:tcBorders>
+            <w:shd w:val="clear" w:color="auto" w:fill="auto"/>
+            <w:noWrap/>
+            <w:vAlign w:val="bottom"/>
+            <w:hideMark/>
+          </w:tcPr>
+          <w:p>
+            <w:pPr>
+              <w:spacing w:before="0" w:after="0" w:line="240" w:lineRule="auto"/>
+              <w:rPr>
+                <w:rFonts w:ascii="Calibri" w:eastAsia="Times New Roman" w:hAnsi="Calibri" w:cs="Times New Roman"/>
+                <w:color w:val="000000"/>
+                <w:sz w:val="22"/>
+                <w:szCs w:val="22"/>
+                <w:lang w:eastAsia="en-US"/>
+              </w:rPr>
+            </w:pPr>
+            <w:r>
+              <w:rPr>
+                <w:rFonts w:ascii="Calibri" w:eastAsia="Times New Roman" w:hAnsi="Calibri" w:cs="Times New Roman"/>
+                <w:color w:val="000000"/>
+                <w:sz w:val="22"/>
+                <w:szCs w:val="22"/>
+                <w:lang w:eastAsia="en-US"/>
+              </w:rPr>
+              <w:t>SEM_OneMachine_5\SendInExitUnhandledEvent.p</w:t>
+            </w:r>
+          </w:p>
+        </w:tc>
+        <w:tc>
+          <w:tcPr>
+            <w:tcW w:w="9748" w:type="dxa"/>
+            <w:tcBorders>
+              <w:top w:val="nil"/>
+              <w:left w:val="nil"/>
+              <w:bottom w:val="nil"/>
+              <w:right w:val="nil"/>
+            </w:tcBorders>
+            <w:shd w:val="clear" w:color="auto" w:fill="auto"/>
+            <w:noWrap/>
+            <w:vAlign w:val="bottom"/>
+            <w:hideMark/>
+          </w:tcPr>
+          <w:p>
+            <w:pPr>
+              <w:spacing w:before="0" w:after="0" w:line="240" w:lineRule="auto"/>
+              <w:rPr>
+                <w:rFonts w:ascii="Calibri" w:eastAsia="Times New Roman" w:hAnsi="Calibri" w:cs="Times New Roman"/>
+                <w:color w:val="000000"/>
+                <w:sz w:val="22"/>
+                <w:szCs w:val="22"/>
+                <w:lang w:eastAsia="en-US"/>
+              </w:rPr>
+            </w:pPr>
+            <w:r>
+              <w:rPr>
+                <w:rFonts w:ascii="Calibri" w:eastAsia="Times New Roman" w:hAnsi="Calibri" w:cs="Times New Roman"/>
+                <w:color w:val="000000"/>
+                <w:sz w:val="22"/>
+                <w:szCs w:val="22"/>
+                <w:lang w:eastAsia="en-US"/>
+              </w:rPr>
+              <w:t>Integration: P semantics test: one machine,  "send" to itself in exit function</w:t>
+            </w:r>
+          </w:p>
+        </w:tc>
+      </w:tr>
+      <w:tr>
+        <w:trPr>
+          <w:trHeight w:val="300"/>
+        </w:trPr>
+        <w:tc>
+          <w:tcPr>
+            <w:tcW w:w="6180" w:type="dxa"/>
+            <w:tcBorders>
+              <w:top w:val="nil"/>
+              <w:left w:val="nil"/>
+              <w:bottom w:val="nil"/>
+              <w:right w:val="nil"/>
+            </w:tcBorders>
+            <w:shd w:val="clear" w:color="auto" w:fill="auto"/>
+            <w:noWrap/>
+            <w:vAlign w:val="bottom"/>
+            <w:hideMark/>
+          </w:tcPr>
+          <w:p>
+            <w:pPr>
+              <w:spacing w:before="0" w:after="0" w:line="240" w:lineRule="auto"/>
+              <w:rPr>
+                <w:rFonts w:ascii="Calibri" w:eastAsia="Times New Roman" w:hAnsi="Calibri" w:cs="Times New Roman"/>
+                <w:color w:val="000000"/>
+                <w:sz w:val="22"/>
+                <w:szCs w:val="22"/>
+                <w:lang w:eastAsia="en-US"/>
+              </w:rPr>
+            </w:pPr>
+            <w:r>
+              <w:rPr>
+                <w:rFonts w:ascii="Calibri" w:eastAsia="Times New Roman" w:hAnsi="Calibri" w:cs="Times New Roman"/>
+                <w:color w:val="000000"/>
+                <w:sz w:val="22"/>
+                <w:szCs w:val="22"/>
+                <w:lang w:eastAsia="en-US"/>
+              </w:rPr>
+              <w:t>SEM_OneMachine_6\SendInExitHandledEvent.p</w:t>
+            </w:r>
+          </w:p>
+        </w:tc>
+        <w:tc>
+          <w:tcPr>
+            <w:tcW w:w="9748" w:type="dxa"/>
+            <w:tcBorders>
+              <w:top w:val="nil"/>
+              <w:left w:val="nil"/>
+              <w:bottom w:val="nil"/>
+              <w:right w:val="nil"/>
+            </w:tcBorders>
+            <w:shd w:val="clear" w:color="auto" w:fill="auto"/>
+            <w:noWrap/>
+            <w:vAlign w:val="bottom"/>
+            <w:hideMark/>
+          </w:tcPr>
+          <w:p>
+            <w:pPr>
+              <w:spacing w:before="0" w:after="0" w:line="240" w:lineRule="auto"/>
+              <w:rPr>
+                <w:rFonts w:ascii="Calibri" w:eastAsia="Times New Roman" w:hAnsi="Calibri" w:cs="Times New Roman"/>
+                <w:color w:val="000000"/>
+                <w:sz w:val="22"/>
+                <w:szCs w:val="22"/>
+                <w:lang w:eastAsia="en-US"/>
+              </w:rPr>
+            </w:pPr>
+            <w:r>
+              <w:rPr>
+                <w:rFonts w:ascii="Calibri" w:eastAsia="Times New Roman" w:hAnsi="Calibri" w:cs="Times New Roman"/>
+                <w:color w:val="000000"/>
+                <w:sz w:val="22"/>
+                <w:szCs w:val="22"/>
+                <w:lang w:eastAsia="en-US"/>
+              </w:rPr>
+              <w:t>Integration: P semantics test: one machine, "send" to itself in exit function</w:t>
+            </w:r>
+          </w:p>
+        </w:tc>
+      </w:tr>
+      <w:tr>
+        <w:trPr>
+          <w:trHeight w:val="300"/>
+        </w:trPr>
+        <w:tc>
+          <w:tcPr>
+            <w:tcW w:w="6180" w:type="dxa"/>
+            <w:tcBorders>
+              <w:top w:val="nil"/>
+              <w:left w:val="nil"/>
+              <w:bottom w:val="nil"/>
+              <w:right w:val="nil"/>
+            </w:tcBorders>
+            <w:shd w:val="clear" w:color="auto" w:fill="auto"/>
+            <w:noWrap/>
+            <w:vAlign w:val="bottom"/>
+            <w:hideMark/>
+          </w:tcPr>
+          <w:p>
+            <w:pPr>
+              <w:spacing w:before="0" w:after="0" w:line="240" w:lineRule="auto"/>
+              <w:rPr>
+                <w:rFonts w:ascii="Calibri" w:eastAsia="Times New Roman" w:hAnsi="Calibri" w:cs="Times New Roman"/>
+                <w:color w:val="000000"/>
+                <w:sz w:val="22"/>
+                <w:szCs w:val="22"/>
+                <w:highlight w:val="yellow"/>
+                <w:lang w:eastAsia="en-US"/>
+              </w:rPr>
+            </w:pPr>
+            <w:r>
+              <w:rPr>
+                <w:rFonts w:ascii="Calibri" w:eastAsia="Times New Roman" w:hAnsi="Calibri" w:cs="Times New Roman"/>
+                <w:color w:val="000000"/>
+                <w:sz w:val="22"/>
+                <w:szCs w:val="22"/>
+                <w:highlight w:val="yellow"/>
+                <w:lang w:eastAsia="en-US"/>
+              </w:rPr>
+              <w:t>SEM_OneMachine_7\SendInExitUnhandledHalt.p</w:t>
+            </w:r>
+          </w:p>
+        </w:tc>
+        <w:tc>
+          <w:tcPr>
+            <w:tcW w:w="9748" w:type="dxa"/>
+            <w:tcBorders>
+              <w:top w:val="nil"/>
+              <w:left w:val="nil"/>
+              <w:bottom w:val="nil"/>
+              <w:right w:val="nil"/>
+            </w:tcBorders>
+            <w:shd w:val="clear" w:color="auto" w:fill="auto"/>
+            <w:noWrap/>
+            <w:vAlign w:val="bottom"/>
+            <w:hideMark/>
+          </w:tcPr>
+          <w:p>
+            <w:pPr>
+              <w:spacing w:before="0" w:after="0" w:line="240" w:lineRule="auto"/>
+              <w:rPr>
+                <w:rFonts w:ascii="Calibri" w:eastAsia="Times New Roman" w:hAnsi="Calibri" w:cs="Times New Roman"/>
+                <w:color w:val="000000"/>
+                <w:sz w:val="22"/>
+                <w:szCs w:val="22"/>
+                <w:highlight w:val="yellow"/>
+                <w:lang w:eastAsia="en-US"/>
+              </w:rPr>
+            </w:pPr>
+            <w:r>
+              <w:rPr>
+                <w:rFonts w:ascii="Calibri" w:eastAsia="Times New Roman" w:hAnsi="Calibri" w:cs="Times New Roman"/>
+                <w:color w:val="000000"/>
+                <w:sz w:val="22"/>
+                <w:szCs w:val="22"/>
+                <w:highlight w:val="yellow"/>
+                <w:lang w:eastAsia="en-US"/>
+              </w:rPr>
+              <w:t>Integration: P semantics test: one machine, "send" to itself in exit function</w:t>
+            </w:r>
+          </w:p>
+        </w:tc>
+      </w:tr>
+      <w:tr>
+        <w:trPr>
+          <w:trHeight w:val="300"/>
+        </w:trPr>
+        <w:tc>
+          <w:tcPr>
+            <w:tcW w:w="6180" w:type="dxa"/>
+            <w:tcBorders>
+              <w:top w:val="nil"/>
+              <w:left w:val="nil"/>
+              <w:bottom w:val="nil"/>
+              <w:right w:val="nil"/>
+            </w:tcBorders>
+            <w:shd w:val="clear" w:color="auto" w:fill="auto"/>
+            <w:noWrap/>
+            <w:vAlign w:val="bottom"/>
+            <w:hideMark/>
+          </w:tcPr>
+          <w:p>
+            <w:pPr>
+              <w:spacing w:before="0" w:after="0" w:line="240" w:lineRule="auto"/>
+              <w:rPr>
+                <w:rFonts w:ascii="Calibri" w:eastAsia="Times New Roman" w:hAnsi="Calibri" w:cs="Times New Roman"/>
+                <w:color w:val="000000"/>
+                <w:sz w:val="22"/>
+                <w:szCs w:val="22"/>
+                <w:lang w:eastAsia="en-US"/>
+              </w:rPr>
+            </w:pPr>
+            <w:r>
+              <w:rPr>
+                <w:rFonts w:ascii="Calibri" w:eastAsia="Times New Roman" w:hAnsi="Calibri" w:cs="Times New Roman"/>
+                <w:color w:val="000000"/>
+                <w:sz w:val="22"/>
+                <w:szCs w:val="22"/>
+                <w:lang w:eastAsia="en-US"/>
+              </w:rPr>
+              <w:t>SEM_OneMachine_8\GotoToItself.p</w:t>
+            </w:r>
+          </w:p>
+        </w:tc>
+        <w:tc>
+          <w:tcPr>
+            <w:tcW w:w="9748" w:type="dxa"/>
+            <w:tcBorders>
+              <w:top w:val="nil"/>
+              <w:left w:val="nil"/>
+              <w:bottom w:val="nil"/>
+              <w:right w:val="nil"/>
+            </w:tcBorders>
+            <w:shd w:val="clear" w:color="auto" w:fill="auto"/>
+            <w:noWrap/>
+            <w:vAlign w:val="bottom"/>
+            <w:hideMark/>
+          </w:tcPr>
+          <w:p>
+            <w:pPr>
+              <w:spacing w:before="0" w:after="0" w:line="240" w:lineRule="auto"/>
+              <w:rPr>
+                <w:rFonts w:ascii="Calibri" w:eastAsia="Times New Roman" w:hAnsi="Calibri" w:cs="Times New Roman"/>
+                <w:color w:val="000000"/>
+                <w:sz w:val="22"/>
+                <w:szCs w:val="22"/>
+                <w:lang w:eastAsia="en-US"/>
+              </w:rPr>
+            </w:pPr>
+            <w:r>
+              <w:rPr>
+                <w:rFonts w:ascii="Calibri" w:eastAsia="Times New Roman" w:hAnsi="Calibri" w:cs="Times New Roman"/>
+                <w:color w:val="000000"/>
+                <w:sz w:val="22"/>
+                <w:szCs w:val="22"/>
+                <w:lang w:eastAsia="en-US"/>
+              </w:rPr>
+              <w:t>Integration: P semantics test: one machine, "goto" to the same state; "send" in entry and exit</w:t>
+            </w:r>
+          </w:p>
+        </w:tc>
+      </w:tr>
+      <w:tr>
+        <w:trPr>
+          <w:trHeight w:val="300"/>
+        </w:trPr>
+        <w:tc>
+          <w:tcPr>
+            <w:tcW w:w="6180" w:type="dxa"/>
+            <w:tcBorders>
+              <w:top w:val="nil"/>
+              <w:left w:val="nil"/>
+              <w:bottom w:val="nil"/>
+              <w:right w:val="nil"/>
+            </w:tcBorders>
+            <w:shd w:val="clear" w:color="auto" w:fill="auto"/>
+            <w:noWrap/>
+            <w:vAlign w:val="bottom"/>
+            <w:hideMark/>
+          </w:tcPr>
+          <w:p>
+            <w:pPr>
+              <w:spacing w:before="0" w:after="0" w:line="240" w:lineRule="auto"/>
+              <w:rPr>
+                <w:rFonts w:ascii="Calibri" w:eastAsia="Times New Roman" w:hAnsi="Calibri" w:cs="Times New Roman"/>
+                <w:color w:val="000000"/>
+                <w:sz w:val="22"/>
+                <w:szCs w:val="22"/>
+                <w:lang w:eastAsia="en-US"/>
+              </w:rPr>
+            </w:pPr>
+            <w:r>
+              <w:rPr>
+                <w:rFonts w:ascii="Calibri" w:eastAsia="Times New Roman" w:hAnsi="Calibri" w:cs="Times New Roman"/>
+                <w:color w:val="000000"/>
+                <w:sz w:val="22"/>
+                <w:szCs w:val="22"/>
+                <w:lang w:eastAsia="en-US"/>
+              </w:rPr>
+              <w:t>SEM_OneMachine_9\PushItself.p</w:t>
+            </w:r>
+          </w:p>
+        </w:tc>
+        <w:tc>
+          <w:tcPr>
+            <w:tcW w:w="9748" w:type="dxa"/>
+            <w:tcBorders>
+              <w:top w:val="nil"/>
+              <w:left w:val="nil"/>
+              <w:bottom w:val="nil"/>
+              <w:right w:val="nil"/>
+            </w:tcBorders>
+            <w:shd w:val="clear" w:color="auto" w:fill="auto"/>
+            <w:noWrap/>
+            <w:vAlign w:val="bottom"/>
+            <w:hideMark/>
+          </w:tcPr>
+          <w:p>
+            <w:pPr>
+              <w:spacing w:before="0" w:after="0" w:line="240" w:lineRule="auto"/>
+              <w:rPr>
+                <w:rFonts w:ascii="Calibri" w:eastAsia="Times New Roman" w:hAnsi="Calibri" w:cs="Times New Roman"/>
+                <w:color w:val="000000"/>
+                <w:sz w:val="22"/>
+                <w:szCs w:val="22"/>
+                <w:lang w:eastAsia="en-US"/>
+              </w:rPr>
+            </w:pPr>
+            <w:r>
+              <w:rPr>
+                <w:rFonts w:ascii="Calibri" w:eastAsia="Times New Roman" w:hAnsi="Calibri" w:cs="Times New Roman"/>
+                <w:color w:val="000000"/>
+                <w:sz w:val="22"/>
+                <w:szCs w:val="22"/>
+                <w:lang w:eastAsia="en-US"/>
+              </w:rPr>
+              <w:t>Integration: P semantics test: one machine, "push" and "goto" to the same state; "send" in entry and exit</w:t>
+            </w:r>
+          </w:p>
+        </w:tc>
+      </w:tr>
+      <w:tr>
+        <w:trPr>
+          <w:trHeight w:val="300"/>
+        </w:trPr>
+        <w:tc>
+          <w:tcPr>
+            <w:tcW w:w="6180" w:type="dxa"/>
+            <w:tcBorders>
+              <w:top w:val="nil"/>
+              <w:left w:val="nil"/>
+              <w:bottom w:val="nil"/>
+              <w:right w:val="nil"/>
+            </w:tcBorders>
+            <w:shd w:val="clear" w:color="auto" w:fill="auto"/>
+            <w:noWrap/>
+            <w:vAlign w:val="bottom"/>
+            <w:hideMark/>
+          </w:tcPr>
+          <w:p>
+            <w:pPr>
+              <w:spacing w:before="0" w:after="0" w:line="240" w:lineRule="auto"/>
+              <w:rPr>
+                <w:rFonts w:ascii="Calibri" w:eastAsia="Times New Roman" w:hAnsi="Calibri" w:cs="Times New Roman"/>
+                <w:color w:val="000000"/>
+                <w:sz w:val="22"/>
+                <w:szCs w:val="22"/>
+                <w:lang w:eastAsia="en-US"/>
+              </w:rPr>
+            </w:pPr>
+            <w:r>
+              <w:rPr>
+                <w:rFonts w:ascii="Calibri" w:eastAsia="Times New Roman" w:hAnsi="Calibri" w:cs="Times New Roman"/>
+                <w:color w:val="000000"/>
+                <w:sz w:val="22"/>
+                <w:szCs w:val="22"/>
+                <w:lang w:eastAsia="en-US"/>
+              </w:rPr>
+              <w:t>SEM_OneMachine_10\Push.p</w:t>
+            </w:r>
+          </w:p>
+        </w:tc>
+        <w:tc>
+          <w:tcPr>
+            <w:tcW w:w="9748" w:type="dxa"/>
+            <w:tcBorders>
+              <w:top w:val="nil"/>
+              <w:left w:val="nil"/>
+              <w:bottom w:val="nil"/>
+              <w:right w:val="nil"/>
+            </w:tcBorders>
+            <w:shd w:val="clear" w:color="auto" w:fill="auto"/>
+            <w:noWrap/>
+            <w:vAlign w:val="bottom"/>
+            <w:hideMark/>
+          </w:tcPr>
+          <w:p>
+            <w:pPr>
+              <w:spacing w:before="0" w:after="0" w:line="240" w:lineRule="auto"/>
+              <w:rPr>
+                <w:rFonts w:ascii="Calibri" w:eastAsia="Times New Roman" w:hAnsi="Calibri" w:cs="Times New Roman"/>
+                <w:color w:val="000000"/>
+                <w:sz w:val="22"/>
+                <w:szCs w:val="22"/>
+                <w:lang w:eastAsia="en-US"/>
+              </w:rPr>
+            </w:pPr>
+            <w:r>
+              <w:rPr>
+                <w:rFonts w:ascii="Calibri" w:eastAsia="Times New Roman" w:hAnsi="Calibri" w:cs="Times New Roman"/>
+                <w:color w:val="000000"/>
+                <w:sz w:val="22"/>
+                <w:szCs w:val="22"/>
+                <w:lang w:eastAsia="en-US"/>
+              </w:rPr>
+              <w:t>Integration: P semantics test: one machine, "push", "send" in entry and exit</w:t>
+            </w:r>
+          </w:p>
+        </w:tc>
+      </w:tr>
+      <w:tr>
+        <w:trPr>
+          <w:trHeight w:val="300"/>
+        </w:trPr>
+        <w:tc>
+          <w:tcPr>
+            <w:tcW w:w="6180" w:type="dxa"/>
+            <w:tcBorders>
+              <w:top w:val="nil"/>
+              <w:left w:val="nil"/>
+              <w:bottom w:val="nil"/>
+              <w:right w:val="nil"/>
+            </w:tcBorders>
+            <w:shd w:val="clear" w:color="auto" w:fill="auto"/>
+            <w:noWrap/>
+            <w:vAlign w:val="bottom"/>
+            <w:hideMark/>
+          </w:tcPr>
+          <w:p>
+            <w:pPr>
+              <w:spacing w:before="0" w:after="0" w:line="240" w:lineRule="auto"/>
+              <w:rPr>
+                <w:rFonts w:ascii="Calibri" w:eastAsia="Times New Roman" w:hAnsi="Calibri" w:cs="Times New Roman"/>
+                <w:color w:val="000000"/>
+                <w:sz w:val="22"/>
+                <w:szCs w:val="22"/>
+                <w:lang w:eastAsia="en-US"/>
+              </w:rPr>
+            </w:pPr>
+            <w:r>
+              <w:rPr>
+                <w:rFonts w:ascii="Calibri" w:eastAsia="Times New Roman" w:hAnsi="Calibri" w:cs="Times New Roman"/>
+                <w:color w:val="000000"/>
+                <w:sz w:val="22"/>
+                <w:szCs w:val="22"/>
+                <w:lang w:eastAsia="en-US"/>
+              </w:rPr>
+              <w:t>SEM_OneMachine_11\PushImplicitPopWithSend.p</w:t>
+            </w:r>
+          </w:p>
+        </w:tc>
+        <w:tc>
+          <w:tcPr>
+            <w:tcW w:w="9748" w:type="dxa"/>
+            <w:tcBorders>
+              <w:top w:val="nil"/>
+              <w:left w:val="nil"/>
+              <w:bottom w:val="nil"/>
+              <w:right w:val="nil"/>
+            </w:tcBorders>
+            <w:shd w:val="clear" w:color="auto" w:fill="auto"/>
+            <w:noWrap/>
+            <w:vAlign w:val="bottom"/>
+            <w:hideMark/>
+          </w:tcPr>
+          <w:p>
+            <w:pPr>
+              <w:spacing w:before="0" w:after="0" w:line="240" w:lineRule="auto"/>
+              <w:rPr>
+                <w:rFonts w:ascii="Calibri" w:eastAsia="Times New Roman" w:hAnsi="Calibri" w:cs="Times New Roman"/>
+                <w:color w:val="000000"/>
+                <w:sz w:val="22"/>
+                <w:szCs w:val="22"/>
+                <w:lang w:eastAsia="en-US"/>
+              </w:rPr>
+            </w:pPr>
+            <w:r>
+              <w:rPr>
+                <w:rFonts w:ascii="Calibri" w:eastAsia="Times New Roman" w:hAnsi="Calibri" w:cs="Times New Roman"/>
+                <w:color w:val="000000"/>
+                <w:sz w:val="22"/>
+                <w:szCs w:val="22"/>
+                <w:lang w:eastAsia="en-US"/>
+              </w:rPr>
+              <w:t>Integration: P semantics test: one machine, "push" with implicit "pop" when the unhandled event was sent</w:t>
+            </w:r>
+          </w:p>
+        </w:tc>
+      </w:tr>
+      <w:tr>
+        <w:trPr>
+          <w:trHeight w:val="300"/>
+        </w:trPr>
+        <w:tc>
+          <w:tcPr>
+            <w:tcW w:w="6180" w:type="dxa"/>
+            <w:tcBorders>
+              <w:top w:val="nil"/>
+              <w:left w:val="nil"/>
+              <w:bottom w:val="nil"/>
+              <w:right w:val="nil"/>
+            </w:tcBorders>
+            <w:shd w:val="clear" w:color="auto" w:fill="auto"/>
+            <w:noWrap/>
+            <w:vAlign w:val="bottom"/>
+            <w:hideMark/>
+          </w:tcPr>
+          <w:p>
+            <w:pPr>
+              <w:spacing w:before="0" w:after="0" w:line="240" w:lineRule="auto"/>
+              <w:rPr>
+                <w:rFonts w:ascii="Calibri" w:eastAsia="Times New Roman" w:hAnsi="Calibri" w:cs="Times New Roman"/>
+                <w:color w:val="000000"/>
+                <w:sz w:val="22"/>
+                <w:szCs w:val="22"/>
+                <w:lang w:eastAsia="en-US"/>
+              </w:rPr>
+            </w:pPr>
+            <w:r>
+              <w:rPr>
+                <w:rFonts w:ascii="Calibri" w:eastAsia="Times New Roman" w:hAnsi="Calibri" w:cs="Times New Roman"/>
+                <w:color w:val="000000"/>
+                <w:sz w:val="22"/>
+                <w:szCs w:val="22"/>
+                <w:lang w:eastAsia="en-US"/>
+              </w:rPr>
+              <w:t>SEM_OneMachine_12\PushExplicitPop.2</w:t>
+            </w:r>
+          </w:p>
+        </w:tc>
+        <w:tc>
+          <w:tcPr>
+            <w:tcW w:w="9748" w:type="dxa"/>
+            <w:tcBorders>
+              <w:top w:val="nil"/>
+              <w:left w:val="nil"/>
+              <w:bottom w:val="nil"/>
+              <w:right w:val="nil"/>
+            </w:tcBorders>
+            <w:shd w:val="clear" w:color="auto" w:fill="auto"/>
+            <w:noWrap/>
+            <w:vAlign w:val="bottom"/>
+            <w:hideMark/>
+          </w:tcPr>
+          <w:p>
+            <w:pPr>
+              <w:spacing w:before="0" w:after="0" w:line="240" w:lineRule="auto"/>
+              <w:rPr>
+                <w:rFonts w:ascii="Calibri" w:eastAsia="Times New Roman" w:hAnsi="Calibri" w:cs="Times New Roman"/>
+                <w:color w:val="000000"/>
+                <w:sz w:val="22"/>
+                <w:szCs w:val="22"/>
+                <w:lang w:eastAsia="en-US"/>
+              </w:rPr>
+            </w:pPr>
+            <w:r>
+              <w:rPr>
+                <w:rFonts w:ascii="Calibri" w:eastAsia="Times New Roman" w:hAnsi="Calibri" w:cs="Times New Roman"/>
+                <w:color w:val="000000"/>
+                <w:sz w:val="22"/>
+                <w:szCs w:val="22"/>
+                <w:lang w:eastAsia="en-US"/>
+              </w:rPr>
+              <w:t>Integration: P semantics test: one machine, "push" with explicit "pop"</w:t>
+            </w:r>
+          </w:p>
+        </w:tc>
+      </w:tr>
+      <w:tr>
+        <w:trPr>
+          <w:trHeight w:val="300"/>
+        </w:trPr>
+        <w:tc>
+          <w:tcPr>
+            <w:tcW w:w="6180" w:type="dxa"/>
+            <w:tcBorders>
+              <w:top w:val="nil"/>
+              <w:left w:val="nil"/>
+              <w:bottom w:val="nil"/>
+              <w:right w:val="nil"/>
+            </w:tcBorders>
+            <w:shd w:val="clear" w:color="auto" w:fill="auto"/>
+            <w:noWrap/>
+            <w:vAlign w:val="bottom"/>
+            <w:hideMark/>
+          </w:tcPr>
+          <w:p>
+            <w:pPr>
+              <w:spacing w:before="0" w:after="0" w:line="240" w:lineRule="auto"/>
+              <w:rPr>
+                <w:rFonts w:ascii="Calibri" w:eastAsia="Times New Roman" w:hAnsi="Calibri" w:cs="Times New Roman"/>
+                <w:color w:val="000000"/>
+                <w:sz w:val="22"/>
+                <w:szCs w:val="22"/>
+                <w:lang w:eastAsia="en-US"/>
+              </w:rPr>
+            </w:pPr>
+            <w:r>
+              <w:rPr>
+                <w:rFonts w:ascii="Calibri" w:eastAsia="Times New Roman" w:hAnsi="Calibri" w:cs="Times New Roman"/>
+                <w:color w:val="000000"/>
+                <w:sz w:val="22"/>
+                <w:szCs w:val="22"/>
+                <w:lang w:eastAsia="en-US"/>
+              </w:rPr>
+              <w:t>SEM_OneMachine_13\PushTransInheritance.p</w:t>
+            </w:r>
+          </w:p>
+        </w:tc>
+        <w:tc>
+          <w:tcPr>
+            <w:tcW w:w="9748" w:type="dxa"/>
+            <w:tcBorders>
+              <w:top w:val="nil"/>
+              <w:left w:val="nil"/>
+              <w:bottom w:val="nil"/>
+              <w:right w:val="nil"/>
+            </w:tcBorders>
+            <w:shd w:val="clear" w:color="auto" w:fill="auto"/>
+            <w:noWrap/>
+            <w:vAlign w:val="bottom"/>
+            <w:hideMark/>
+          </w:tcPr>
+          <w:p>
+            <w:pPr>
+              <w:spacing w:before="0" w:after="0" w:line="240" w:lineRule="auto"/>
+              <w:rPr>
+                <w:rFonts w:ascii="Calibri" w:eastAsia="Times New Roman" w:hAnsi="Calibri" w:cs="Times New Roman"/>
+                <w:color w:val="000000"/>
+                <w:sz w:val="22"/>
+                <w:szCs w:val="22"/>
+                <w:lang w:eastAsia="en-US"/>
+              </w:rPr>
+            </w:pPr>
+            <w:r>
+              <w:rPr>
+                <w:rFonts w:ascii="Calibri" w:eastAsia="Times New Roman" w:hAnsi="Calibri" w:cs="Times New Roman"/>
+                <w:color w:val="000000"/>
+                <w:sz w:val="22"/>
+                <w:szCs w:val="22"/>
+                <w:lang w:eastAsia="en-US"/>
+              </w:rPr>
+              <w:t>Integration: P semantics test: one machine, "push" transition, action inherited by the pushed state</w:t>
+            </w:r>
+          </w:p>
+        </w:tc>
+      </w:tr>
+      <w:tr>
+        <w:trPr>
+          <w:trHeight w:val="300"/>
+        </w:trPr>
+        <w:tc>
+          <w:tcPr>
+            <w:tcW w:w="6180" w:type="dxa"/>
+            <w:tcBorders>
+              <w:top w:val="nil"/>
+              <w:left w:val="nil"/>
+              <w:bottom w:val="nil"/>
+              <w:right w:val="nil"/>
+            </w:tcBorders>
+            <w:shd w:val="clear" w:color="auto" w:fill="auto"/>
+            <w:noWrap/>
+            <w:vAlign w:val="bottom"/>
+            <w:hideMark/>
+          </w:tcPr>
+          <w:p>
+            <w:pPr>
+              <w:spacing w:before="0" w:after="0" w:line="240" w:lineRule="auto"/>
+              <w:rPr>
+                <w:rFonts w:ascii="Calibri" w:eastAsia="Times New Roman" w:hAnsi="Calibri" w:cs="Times New Roman"/>
+                <w:color w:val="000000"/>
+                <w:sz w:val="22"/>
+                <w:szCs w:val="22"/>
+                <w:lang w:eastAsia="en-US"/>
+              </w:rPr>
+            </w:pPr>
+            <w:r>
+              <w:rPr>
+                <w:rFonts w:ascii="Calibri" w:eastAsia="Times New Roman" w:hAnsi="Calibri" w:cs="Times New Roman"/>
+                <w:color w:val="000000"/>
+                <w:sz w:val="22"/>
+                <w:szCs w:val="22"/>
+                <w:lang w:eastAsia="en-US"/>
+              </w:rPr>
+              <w:t>SEM_OneMachine_14\GotoTransInheritance.p</w:t>
+            </w:r>
+          </w:p>
+        </w:tc>
+        <w:tc>
+          <w:tcPr>
+            <w:tcW w:w="9748" w:type="dxa"/>
+            <w:tcBorders>
+              <w:top w:val="nil"/>
+              <w:left w:val="nil"/>
+              <w:bottom w:val="nil"/>
+              <w:right w:val="nil"/>
+            </w:tcBorders>
+            <w:shd w:val="clear" w:color="auto" w:fill="auto"/>
+            <w:noWrap/>
+            <w:vAlign w:val="bottom"/>
+            <w:hideMark/>
+          </w:tcPr>
+          <w:p>
+            <w:pPr>
+              <w:spacing w:before="0" w:after="0" w:line="240" w:lineRule="auto"/>
+              <w:rPr>
+                <w:rFonts w:ascii="Calibri" w:eastAsia="Times New Roman" w:hAnsi="Calibri" w:cs="Times New Roman"/>
+                <w:color w:val="000000"/>
+                <w:sz w:val="22"/>
+                <w:szCs w:val="22"/>
+                <w:lang w:eastAsia="en-US"/>
+              </w:rPr>
+            </w:pPr>
+            <w:r>
+              <w:rPr>
+                <w:rFonts w:ascii="Calibri" w:eastAsia="Times New Roman" w:hAnsi="Calibri" w:cs="Times New Roman"/>
+                <w:color w:val="000000"/>
+                <w:sz w:val="22"/>
+                <w:szCs w:val="22"/>
+                <w:lang w:eastAsia="en-US"/>
+              </w:rPr>
+              <w:t>Integration: P semantics test: one machine, "goto" transition, action is not inherited by the destination state</w:t>
+            </w:r>
+          </w:p>
+        </w:tc>
+      </w:tr>
+      <w:tr>
+        <w:trPr>
+          <w:trHeight w:val="300"/>
+        </w:trPr>
+        <w:tc>
+          <w:tcPr>
+            <w:tcW w:w="6180" w:type="dxa"/>
+            <w:tcBorders>
+              <w:top w:val="nil"/>
+              <w:left w:val="nil"/>
+              <w:bottom w:val="nil"/>
+              <w:right w:val="nil"/>
+            </w:tcBorders>
+            <w:shd w:val="clear" w:color="auto" w:fill="auto"/>
+            <w:noWrap/>
+            <w:vAlign w:val="bottom"/>
+            <w:hideMark/>
+          </w:tcPr>
+          <w:p>
+            <w:pPr>
+              <w:spacing w:before="0" w:after="0" w:line="240" w:lineRule="auto"/>
+              <w:rPr>
+                <w:rFonts w:ascii="Calibri" w:eastAsia="Times New Roman" w:hAnsi="Calibri" w:cs="Times New Roman"/>
+                <w:color w:val="000000"/>
+                <w:sz w:val="22"/>
+                <w:szCs w:val="22"/>
+                <w:lang w:eastAsia="en-US"/>
+              </w:rPr>
+            </w:pPr>
+            <w:r>
+              <w:rPr>
+                <w:rFonts w:ascii="Calibri" w:eastAsia="Times New Roman" w:hAnsi="Calibri" w:cs="Times New Roman"/>
+                <w:color w:val="000000"/>
+                <w:sz w:val="22"/>
+                <w:szCs w:val="22"/>
+                <w:lang w:eastAsia="en-US"/>
+              </w:rPr>
+              <w:t>SEM_OneMachine_15\ImplicitPopExit.p</w:t>
+            </w:r>
+          </w:p>
+        </w:tc>
+        <w:tc>
+          <w:tcPr>
+            <w:tcW w:w="9748" w:type="dxa"/>
+            <w:tcBorders>
+              <w:top w:val="nil"/>
+              <w:left w:val="nil"/>
+              <w:bottom w:val="nil"/>
+              <w:right w:val="nil"/>
+            </w:tcBorders>
+            <w:shd w:val="clear" w:color="auto" w:fill="auto"/>
+            <w:noWrap/>
+            <w:vAlign w:val="bottom"/>
+            <w:hideMark/>
+          </w:tcPr>
+          <w:p>
+            <w:pPr>
+              <w:spacing w:before="0" w:after="0" w:line="240" w:lineRule="auto"/>
+              <w:rPr>
+                <w:rFonts w:ascii="Calibri" w:eastAsia="Times New Roman" w:hAnsi="Calibri" w:cs="Times New Roman"/>
+                <w:color w:val="000000"/>
+                <w:sz w:val="22"/>
+                <w:szCs w:val="22"/>
+                <w:lang w:eastAsia="en-US"/>
+              </w:rPr>
+            </w:pPr>
+            <w:r>
+              <w:rPr>
+                <w:rFonts w:ascii="Calibri" w:eastAsia="Times New Roman" w:hAnsi="Calibri" w:cs="Times New Roman"/>
+                <w:color w:val="000000"/>
+                <w:sz w:val="22"/>
+                <w:szCs w:val="22"/>
+                <w:lang w:eastAsia="en-US"/>
+              </w:rPr>
+              <w:t xml:space="preserve">Integration: P semantics test: one machine, exit actions executed upon implicit "pop" </w:t>
+            </w:r>
+          </w:p>
+        </w:tc>
+      </w:tr>
+      <w:tr>
+        <w:trPr>
+          <w:trHeight w:val="300"/>
+        </w:trPr>
+        <w:tc>
+          <w:tcPr>
+            <w:tcW w:w="6180" w:type="dxa"/>
+            <w:tcBorders>
+              <w:top w:val="nil"/>
+              <w:left w:val="nil"/>
+              <w:bottom w:val="nil"/>
+              <w:right w:val="nil"/>
+            </w:tcBorders>
+            <w:shd w:val="clear" w:color="auto" w:fill="auto"/>
+            <w:noWrap/>
+            <w:vAlign w:val="bottom"/>
+            <w:hideMark/>
+          </w:tcPr>
+          <w:p>
+            <w:pPr>
+              <w:spacing w:before="0" w:after="0" w:line="240" w:lineRule="auto"/>
+              <w:rPr>
+                <w:rFonts w:ascii="Calibri" w:eastAsia="Times New Roman" w:hAnsi="Calibri" w:cs="Times New Roman"/>
+                <w:color w:val="000000"/>
+                <w:sz w:val="22"/>
+                <w:szCs w:val="22"/>
+                <w:lang w:eastAsia="en-US"/>
+              </w:rPr>
+            </w:pPr>
+            <w:r>
+              <w:rPr>
+                <w:rFonts w:ascii="Calibri" w:eastAsia="Times New Roman" w:hAnsi="Calibri" w:cs="Times New Roman"/>
+                <w:color w:val="000000"/>
+                <w:sz w:val="22"/>
+                <w:szCs w:val="22"/>
+                <w:lang w:eastAsia="en-US"/>
+              </w:rPr>
+              <w:t>SEM_OneMachine_16\ExplicitPopExit.p</w:t>
+            </w:r>
+          </w:p>
+        </w:tc>
+        <w:tc>
+          <w:tcPr>
+            <w:tcW w:w="9748" w:type="dxa"/>
+            <w:tcBorders>
+              <w:top w:val="nil"/>
+              <w:left w:val="nil"/>
+              <w:bottom w:val="nil"/>
+              <w:right w:val="nil"/>
+            </w:tcBorders>
+            <w:shd w:val="clear" w:color="auto" w:fill="auto"/>
+            <w:noWrap/>
+            <w:vAlign w:val="bottom"/>
+            <w:hideMark/>
+          </w:tcPr>
+          <w:p>
+            <w:pPr>
+              <w:spacing w:before="0" w:after="0" w:line="240" w:lineRule="auto"/>
+              <w:rPr>
+                <w:rFonts w:ascii="Calibri" w:eastAsia="Times New Roman" w:hAnsi="Calibri" w:cs="Times New Roman"/>
+                <w:color w:val="000000"/>
+                <w:sz w:val="22"/>
+                <w:szCs w:val="22"/>
+                <w:lang w:eastAsia="en-US"/>
+              </w:rPr>
+            </w:pPr>
+            <w:r>
+              <w:rPr>
+                <w:rFonts w:ascii="Calibri" w:eastAsia="Times New Roman" w:hAnsi="Calibri" w:cs="Times New Roman"/>
+                <w:color w:val="000000"/>
+                <w:sz w:val="22"/>
+                <w:szCs w:val="22"/>
+                <w:lang w:eastAsia="en-US"/>
+              </w:rPr>
+              <w:t>Integration: P semantics test: one machine, exit actions executed upon explicit "pop"</w:t>
+            </w:r>
+          </w:p>
+        </w:tc>
+      </w:tr>
+      <w:tr>
+        <w:trPr>
+          <w:trHeight w:val="300"/>
+        </w:trPr>
+        <w:tc>
+          <w:tcPr>
+            <w:tcW w:w="6180" w:type="dxa"/>
+            <w:tcBorders>
+              <w:top w:val="nil"/>
+              <w:left w:val="nil"/>
+              <w:bottom w:val="nil"/>
+              <w:right w:val="nil"/>
+            </w:tcBorders>
+            <w:shd w:val="clear" w:color="auto" w:fill="auto"/>
+            <w:noWrap/>
+            <w:vAlign w:val="bottom"/>
+            <w:hideMark/>
+          </w:tcPr>
+          <w:p>
+            <w:pPr>
+              <w:spacing w:before="0" w:after="0" w:line="240" w:lineRule="auto"/>
+              <w:rPr>
+                <w:rFonts w:ascii="Calibri" w:eastAsia="Times New Roman" w:hAnsi="Calibri" w:cs="Times New Roman"/>
+                <w:color w:val="000000"/>
+                <w:sz w:val="22"/>
+                <w:szCs w:val="22"/>
+                <w:lang w:eastAsia="en-US"/>
+              </w:rPr>
+            </w:pPr>
+            <w:r>
+              <w:rPr>
+                <w:rFonts w:ascii="Calibri" w:eastAsia="Times New Roman" w:hAnsi="Calibri" w:cs="Times New Roman"/>
+                <w:color w:val="000000"/>
+                <w:sz w:val="22"/>
+                <w:szCs w:val="22"/>
+                <w:lang w:eastAsia="en-US"/>
+              </w:rPr>
+              <w:t>SEM_OneMachine_17\PushImplicitPopWithRaise.p</w:t>
+            </w:r>
+          </w:p>
+        </w:tc>
+        <w:tc>
+          <w:tcPr>
+            <w:tcW w:w="9748" w:type="dxa"/>
+            <w:tcBorders>
+              <w:top w:val="nil"/>
+              <w:left w:val="nil"/>
+              <w:bottom w:val="nil"/>
+              <w:right w:val="nil"/>
+            </w:tcBorders>
+            <w:shd w:val="clear" w:color="auto" w:fill="auto"/>
+            <w:noWrap/>
+            <w:vAlign w:val="bottom"/>
+            <w:hideMark/>
+          </w:tcPr>
+          <w:p>
+            <w:pPr>
+              <w:spacing w:before="0" w:after="0" w:line="240" w:lineRule="auto"/>
+              <w:rPr>
+                <w:rFonts w:ascii="Calibri" w:eastAsia="Times New Roman" w:hAnsi="Calibri" w:cs="Times New Roman"/>
+                <w:color w:val="000000"/>
+                <w:sz w:val="22"/>
+                <w:szCs w:val="22"/>
+                <w:lang w:eastAsia="en-US"/>
+              </w:rPr>
+            </w:pPr>
+            <w:r>
+              <w:rPr>
+                <w:rFonts w:ascii="Calibri" w:eastAsia="Times New Roman" w:hAnsi="Calibri" w:cs="Times New Roman"/>
+                <w:color w:val="000000"/>
+                <w:sz w:val="22"/>
+                <w:szCs w:val="22"/>
+                <w:lang w:eastAsia="en-US"/>
+              </w:rPr>
+              <w:t>Integration: P semantics test: one machine, "push" with implicit "pop" when the unhandled event was raised</w:t>
+            </w:r>
+          </w:p>
+        </w:tc>
+      </w:tr>
+      <w:tr>
+        <w:trPr>
+          <w:trHeight w:val="300"/>
+        </w:trPr>
+        <w:tc>
+          <w:tcPr>
+            <w:tcW w:w="6180" w:type="dxa"/>
+            <w:tcBorders>
+              <w:top w:val="nil"/>
+              <w:left w:val="nil"/>
+              <w:bottom w:val="nil"/>
+              <w:right w:val="nil"/>
+            </w:tcBorders>
+            <w:shd w:val="clear" w:color="auto" w:fill="auto"/>
+            <w:noWrap/>
+            <w:vAlign w:val="bottom"/>
+            <w:hideMark/>
+          </w:tcPr>
+          <w:p>
+            <w:pPr>
+              <w:spacing w:before="0" w:after="0" w:line="240" w:lineRule="auto"/>
+              <w:rPr>
+                <w:rFonts w:ascii="Calibri" w:eastAsia="Times New Roman" w:hAnsi="Calibri" w:cs="Times New Roman"/>
+                <w:color w:val="000000"/>
+                <w:sz w:val="22"/>
+                <w:szCs w:val="22"/>
+                <w:highlight w:val="yellow"/>
+                <w:lang w:eastAsia="en-US"/>
+              </w:rPr>
+            </w:pPr>
+            <w:r>
+              <w:rPr>
+                <w:rFonts w:ascii="Calibri" w:eastAsia="Times New Roman" w:hAnsi="Calibri" w:cs="Times New Roman"/>
+                <w:color w:val="000000"/>
+                <w:sz w:val="22"/>
+                <w:szCs w:val="22"/>
+                <w:highlight w:val="yellow"/>
+                <w:lang w:eastAsia="en-US"/>
+              </w:rPr>
+              <w:t>SEM_OneMachine_18\UnhandledEventDeferred.p</w:t>
+            </w:r>
+          </w:p>
+        </w:tc>
+        <w:tc>
+          <w:tcPr>
+            <w:tcW w:w="9748" w:type="dxa"/>
+            <w:tcBorders>
+              <w:top w:val="nil"/>
+              <w:left w:val="nil"/>
+              <w:bottom w:val="nil"/>
+              <w:right w:val="nil"/>
+            </w:tcBorders>
+            <w:shd w:val="clear" w:color="auto" w:fill="auto"/>
+            <w:noWrap/>
+            <w:vAlign w:val="bottom"/>
+            <w:hideMark/>
+          </w:tcPr>
+          <w:p>
+            <w:pPr>
+              <w:spacing w:before="0" w:after="0" w:line="240" w:lineRule="auto"/>
+              <w:rPr>
+                <w:rFonts w:ascii="Calibri" w:eastAsia="Times New Roman" w:hAnsi="Calibri" w:cs="Times New Roman"/>
+                <w:color w:val="000000"/>
+                <w:sz w:val="22"/>
+                <w:szCs w:val="22"/>
+                <w:highlight w:val="yellow"/>
+                <w:lang w:eastAsia="en-US"/>
+              </w:rPr>
+            </w:pPr>
+            <w:r>
+              <w:rPr>
+                <w:rFonts w:ascii="Calibri" w:eastAsia="Times New Roman" w:hAnsi="Calibri" w:cs="Times New Roman"/>
+                <w:color w:val="000000"/>
+                <w:sz w:val="22"/>
+                <w:szCs w:val="22"/>
+                <w:highlight w:val="yellow"/>
+                <w:lang w:eastAsia="en-US"/>
+              </w:rPr>
+              <w:t>Integration: P semantics test: one machine, deferral of an unhandled event</w:t>
+            </w:r>
+          </w:p>
+        </w:tc>
+      </w:tr>
+      <w:tr>
+        <w:trPr>
+          <w:trHeight w:val="300"/>
+        </w:trPr>
+        <w:tc>
+          <w:tcPr>
+            <w:tcW w:w="6180" w:type="dxa"/>
+            <w:tcBorders>
+              <w:top w:val="nil"/>
+              <w:left w:val="nil"/>
+              <w:bottom w:val="nil"/>
+              <w:right w:val="nil"/>
+            </w:tcBorders>
+            <w:shd w:val="clear" w:color="auto" w:fill="auto"/>
+            <w:noWrap/>
+            <w:vAlign w:val="bottom"/>
+            <w:hideMark/>
+          </w:tcPr>
+          <w:p>
+            <w:pPr>
+              <w:spacing w:before="0" w:after="0" w:line="240" w:lineRule="auto"/>
+              <w:rPr>
+                <w:rFonts w:ascii="Calibri" w:eastAsia="Times New Roman" w:hAnsi="Calibri" w:cs="Times New Roman"/>
+                <w:color w:val="000000"/>
+                <w:sz w:val="22"/>
+                <w:szCs w:val="22"/>
+                <w:highlight w:val="yellow"/>
+                <w:lang w:eastAsia="en-US"/>
+              </w:rPr>
+            </w:pPr>
+            <w:r>
+              <w:rPr>
+                <w:rFonts w:ascii="Calibri" w:eastAsia="Times New Roman" w:hAnsi="Calibri" w:cs="Times New Roman"/>
+                <w:color w:val="000000"/>
+                <w:sz w:val="22"/>
+                <w:szCs w:val="22"/>
+                <w:highlight w:val="yellow"/>
+                <w:lang w:eastAsia="en-US"/>
+              </w:rPr>
+              <w:t>SEM_OneMachine_19\UnhandledEventIgnored.p</w:t>
+            </w:r>
+          </w:p>
+        </w:tc>
+        <w:tc>
+          <w:tcPr>
+            <w:tcW w:w="9748" w:type="dxa"/>
+            <w:tcBorders>
+              <w:top w:val="nil"/>
+              <w:left w:val="nil"/>
+              <w:bottom w:val="nil"/>
+              <w:right w:val="nil"/>
+            </w:tcBorders>
+            <w:shd w:val="clear" w:color="auto" w:fill="auto"/>
+            <w:noWrap/>
+            <w:vAlign w:val="bottom"/>
+            <w:hideMark/>
+          </w:tcPr>
+          <w:p>
+            <w:pPr>
+              <w:spacing w:before="0" w:after="0" w:line="240" w:lineRule="auto"/>
+              <w:rPr>
+                <w:rFonts w:ascii="Calibri" w:eastAsia="Times New Roman" w:hAnsi="Calibri" w:cs="Times New Roman"/>
+                <w:color w:val="000000"/>
+                <w:sz w:val="22"/>
+                <w:szCs w:val="22"/>
+                <w:highlight w:val="yellow"/>
+                <w:lang w:eastAsia="en-US"/>
+              </w:rPr>
+            </w:pPr>
+            <w:r>
+              <w:rPr>
+                <w:rFonts w:ascii="Calibri" w:eastAsia="Times New Roman" w:hAnsi="Calibri" w:cs="Times New Roman"/>
+                <w:color w:val="000000"/>
+                <w:sz w:val="22"/>
+                <w:szCs w:val="22"/>
+                <w:highlight w:val="yellow"/>
+                <w:lang w:eastAsia="en-US"/>
+              </w:rPr>
+              <w:t>Integration: P semantics test: one machine, "ignore" of an unhandled event</w:t>
+            </w:r>
+          </w:p>
+        </w:tc>
+      </w:tr>
+      <w:tr>
+        <w:trPr>
+          <w:trHeight w:val="300"/>
+        </w:trPr>
+        <w:tc>
+          <w:tcPr>
+            <w:tcW w:w="6180" w:type="dxa"/>
+            <w:tcBorders>
+              <w:top w:val="nil"/>
+              <w:left w:val="nil"/>
+              <w:bottom w:val="nil"/>
+              <w:right w:val="nil"/>
+            </w:tcBorders>
+            <w:shd w:val="clear" w:color="auto" w:fill="auto"/>
+            <w:noWrap/>
+            <w:vAlign w:val="bottom"/>
+            <w:hideMark/>
+          </w:tcPr>
+          <w:p>
+            <w:pPr>
+              <w:spacing w:before="0" w:after="0" w:line="240" w:lineRule="auto"/>
+              <w:rPr>
+                <w:rFonts w:ascii="Calibri" w:eastAsia="Times New Roman" w:hAnsi="Calibri" w:cs="Times New Roman"/>
+                <w:color w:val="000000"/>
+                <w:sz w:val="22"/>
+                <w:szCs w:val="22"/>
+                <w:lang w:eastAsia="en-US"/>
+              </w:rPr>
+            </w:pPr>
+            <w:r>
+              <w:rPr>
+                <w:rFonts w:ascii="Calibri" w:eastAsia="Times New Roman" w:hAnsi="Calibri" w:cs="Times New Roman"/>
+                <w:color w:val="000000"/>
+                <w:sz w:val="22"/>
+                <w:szCs w:val="22"/>
+                <w:lang w:eastAsia="en-US"/>
+              </w:rPr>
+              <w:t>SEM_OneMachine_20\BugReproIdenticalTerms.p</w:t>
+            </w:r>
+          </w:p>
+        </w:tc>
+        <w:tc>
+          <w:tcPr>
+            <w:tcW w:w="9748" w:type="dxa"/>
+            <w:tcBorders>
+              <w:top w:val="nil"/>
+              <w:left w:val="nil"/>
+              <w:bottom w:val="nil"/>
+              <w:right w:val="nil"/>
+            </w:tcBorders>
+            <w:shd w:val="clear" w:color="auto" w:fill="auto"/>
+            <w:noWrap/>
+            <w:vAlign w:val="bottom"/>
+            <w:hideMark/>
+          </w:tcPr>
+          <w:p>
+            <w:pPr>
+              <w:spacing w:before="0" w:after="0" w:line="240" w:lineRule="auto"/>
+              <w:rPr>
+                <w:rFonts w:ascii="Calibri" w:eastAsia="Times New Roman" w:hAnsi="Calibri" w:cs="Times New Roman"/>
+                <w:color w:val="000000"/>
+                <w:sz w:val="22"/>
+                <w:szCs w:val="22"/>
+                <w:lang w:eastAsia="en-US"/>
+              </w:rPr>
+            </w:pPr>
+            <w:r>
+              <w:rPr>
+                <w:rFonts w:ascii="Calibri" w:eastAsia="Times New Roman" w:hAnsi="Calibri" w:cs="Times New Roman"/>
+                <w:color w:val="000000"/>
+                <w:sz w:val="22"/>
+                <w:szCs w:val="22"/>
+                <w:lang w:eastAsia="en-US"/>
+              </w:rPr>
+              <w:t>Integration: P semantics test: one machine, exit function performed while explicitly popping the state</w:t>
+            </w:r>
+          </w:p>
+        </w:tc>
+      </w:tr>
+      <w:tr>
+        <w:trPr>
+          <w:trHeight w:val="300"/>
+        </w:trPr>
+        <w:tc>
+          <w:tcPr>
+            <w:tcW w:w="6180" w:type="dxa"/>
+            <w:tcBorders>
+              <w:top w:val="nil"/>
+              <w:left w:val="nil"/>
+              <w:bottom w:val="nil"/>
+              <w:right w:val="nil"/>
+            </w:tcBorders>
+            <w:shd w:val="clear" w:color="auto" w:fill="auto"/>
+            <w:noWrap/>
+            <w:vAlign w:val="bottom"/>
+            <w:hideMark/>
+          </w:tcPr>
+          <w:p>
+            <w:pPr>
+              <w:spacing w:before="0" w:after="0" w:line="240" w:lineRule="auto"/>
+              <w:rPr>
+                <w:rFonts w:ascii="Calibri" w:eastAsia="Times New Roman" w:hAnsi="Calibri" w:cs="Times New Roman"/>
+                <w:color w:val="000000"/>
+                <w:sz w:val="22"/>
+                <w:szCs w:val="22"/>
+                <w:lang w:eastAsia="en-US"/>
+              </w:rPr>
+            </w:pPr>
+            <w:r>
+              <w:rPr>
+                <w:rFonts w:ascii="Calibri" w:eastAsia="Times New Roman" w:hAnsi="Calibri" w:cs="Times New Roman"/>
+                <w:color w:val="000000"/>
+                <w:sz w:val="22"/>
+                <w:szCs w:val="22"/>
+                <w:lang w:eastAsia="en-US"/>
+              </w:rPr>
+              <w:t>SEM_OneMachine_21\BugReproIdenticalTerms_workaround.p</w:t>
+            </w:r>
+          </w:p>
+        </w:tc>
+        <w:tc>
+          <w:tcPr>
+            <w:tcW w:w="9748" w:type="dxa"/>
+            <w:tcBorders>
+              <w:top w:val="nil"/>
+              <w:left w:val="nil"/>
+              <w:bottom w:val="nil"/>
+              <w:right w:val="nil"/>
+            </w:tcBorders>
+            <w:shd w:val="clear" w:color="auto" w:fill="auto"/>
+            <w:noWrap/>
+            <w:vAlign w:val="bottom"/>
+            <w:hideMark/>
+          </w:tcPr>
+          <w:p>
+            <w:pPr>
+              <w:spacing w:before="0" w:after="0" w:line="240" w:lineRule="auto"/>
+              <w:rPr>
+                <w:rFonts w:ascii="Calibri" w:eastAsia="Times New Roman" w:hAnsi="Calibri" w:cs="Times New Roman"/>
+                <w:color w:val="000000"/>
+                <w:sz w:val="22"/>
+                <w:szCs w:val="22"/>
+                <w:lang w:eastAsia="en-US"/>
+              </w:rPr>
+            </w:pPr>
+            <w:r>
+              <w:rPr>
+                <w:rFonts w:ascii="Calibri" w:eastAsia="Times New Roman" w:hAnsi="Calibri" w:cs="Times New Roman"/>
+                <w:color w:val="000000"/>
+                <w:sz w:val="22"/>
+                <w:szCs w:val="22"/>
+                <w:lang w:eastAsia="en-US"/>
+              </w:rPr>
+              <w:t>Integration: P semantics test: one machine, exit function performed while explicitly popping the state</w:t>
+            </w:r>
+          </w:p>
+        </w:tc>
+      </w:tr>
+      <w:tr>
+        <w:trPr>
+          <w:trHeight w:val="300"/>
+        </w:trPr>
+        <w:tc>
+          <w:tcPr>
+            <w:tcW w:w="6180" w:type="dxa"/>
+            <w:tcBorders>
+              <w:top w:val="nil"/>
+              <w:left w:val="nil"/>
+              <w:bottom w:val="nil"/>
+              <w:right w:val="nil"/>
+            </w:tcBorders>
+            <w:shd w:val="clear" w:color="auto" w:fill="auto"/>
+            <w:noWrap/>
+            <w:vAlign w:val="bottom"/>
+            <w:hideMark/>
+          </w:tcPr>
+          <w:p>
+            <w:pPr>
+              <w:spacing w:before="0" w:after="0" w:line="240" w:lineRule="auto"/>
+              <w:rPr>
+                <w:rFonts w:ascii="Calibri" w:eastAsia="Times New Roman" w:hAnsi="Calibri" w:cs="Times New Roman"/>
+                <w:color w:val="000000"/>
+                <w:sz w:val="22"/>
+                <w:szCs w:val="22"/>
+                <w:highlight w:val="yellow"/>
+                <w:lang w:eastAsia="en-US"/>
+              </w:rPr>
+            </w:pPr>
+            <w:r>
+              <w:rPr>
+                <w:rFonts w:ascii="Calibri" w:eastAsia="Times New Roman" w:hAnsi="Calibri" w:cs="Times New Roman"/>
+                <w:color w:val="000000"/>
+                <w:sz w:val="22"/>
+                <w:szCs w:val="22"/>
+                <w:highlight w:val="yellow"/>
+                <w:lang w:eastAsia="en-US"/>
+              </w:rPr>
+              <w:t>SEM_OneMachine_22\AlonBug_1.p</w:t>
+            </w:r>
+          </w:p>
+        </w:tc>
+        <w:tc>
+          <w:tcPr>
+            <w:tcW w:w="9748" w:type="dxa"/>
+            <w:tcBorders>
+              <w:top w:val="nil"/>
+              <w:left w:val="nil"/>
+              <w:bottom w:val="nil"/>
+              <w:right w:val="nil"/>
+            </w:tcBorders>
+            <w:shd w:val="clear" w:color="auto" w:fill="auto"/>
+            <w:noWrap/>
+            <w:vAlign w:val="bottom"/>
+            <w:hideMark/>
+          </w:tcPr>
+          <w:p>
+            <w:pPr>
+              <w:spacing w:before="0" w:after="0" w:line="240" w:lineRule="auto"/>
+              <w:rPr>
+                <w:rFonts w:ascii="Calibri" w:eastAsia="Times New Roman" w:hAnsi="Calibri" w:cs="Times New Roman"/>
+                <w:color w:val="000000"/>
+                <w:sz w:val="22"/>
+                <w:szCs w:val="22"/>
+                <w:highlight w:val="yellow"/>
+                <w:lang w:eastAsia="en-US"/>
+              </w:rPr>
+            </w:pPr>
+            <w:r>
+              <w:rPr>
+                <w:rFonts w:ascii="Calibri" w:eastAsia="Times New Roman" w:hAnsi="Calibri" w:cs="Times New Roman"/>
+                <w:color w:val="000000"/>
+                <w:sz w:val="22"/>
+                <w:szCs w:val="22"/>
+                <w:highlight w:val="yellow"/>
+                <w:lang w:eastAsia="en-US"/>
+              </w:rPr>
+              <w:t>Integration: P semantics test: one machine, deadlocked state is not the only state on the stack</w:t>
+            </w:r>
+          </w:p>
+        </w:tc>
+      </w:tr>
+      <w:tr>
+        <w:trPr>
+          <w:trHeight w:val="300"/>
+        </w:trPr>
+        <w:tc>
+          <w:tcPr>
+            <w:tcW w:w="6180" w:type="dxa"/>
+            <w:tcBorders>
+              <w:top w:val="nil"/>
+              <w:left w:val="nil"/>
+              <w:bottom w:val="nil"/>
+              <w:right w:val="nil"/>
+            </w:tcBorders>
+            <w:shd w:val="clear" w:color="auto" w:fill="auto"/>
+            <w:noWrap/>
+            <w:vAlign w:val="bottom"/>
+            <w:hideMark/>
+          </w:tcPr>
+          <w:p>
+            <w:pPr>
+              <w:spacing w:before="0" w:after="0" w:line="240" w:lineRule="auto"/>
+              <w:rPr>
+                <w:rFonts w:ascii="Calibri" w:eastAsia="Times New Roman" w:hAnsi="Calibri" w:cs="Times New Roman"/>
+                <w:color w:val="000000"/>
+                <w:sz w:val="22"/>
+                <w:szCs w:val="22"/>
+                <w:lang w:eastAsia="en-US"/>
+              </w:rPr>
+            </w:pPr>
+            <w:r>
+              <w:rPr>
+                <w:rFonts w:ascii="Calibri" w:eastAsia="Times New Roman" w:hAnsi="Calibri" w:cs="Times New Roman"/>
+                <w:color w:val="000000"/>
+                <w:sz w:val="22"/>
+                <w:szCs w:val="22"/>
+                <w:lang w:eastAsia="en-US"/>
+              </w:rPr>
+              <w:t>SEM_TwoMachines_1\EventSentAfterSentHalt.p</w:t>
+            </w:r>
+          </w:p>
+        </w:tc>
+        <w:tc>
+          <w:tcPr>
+            <w:tcW w:w="9748" w:type="dxa"/>
+            <w:tcBorders>
+              <w:top w:val="nil"/>
+              <w:left w:val="nil"/>
+              <w:bottom w:val="nil"/>
+              <w:right w:val="nil"/>
+            </w:tcBorders>
+            <w:shd w:val="clear" w:color="auto" w:fill="auto"/>
+            <w:noWrap/>
+            <w:vAlign w:val="bottom"/>
+            <w:hideMark/>
+          </w:tcPr>
+          <w:p>
+            <w:pPr>
+              <w:spacing w:before="0" w:after="0" w:line="240" w:lineRule="auto"/>
+              <w:rPr>
+                <w:rFonts w:ascii="Calibri" w:eastAsia="Times New Roman" w:hAnsi="Calibri" w:cs="Times New Roman"/>
+                <w:color w:val="000000"/>
+                <w:sz w:val="22"/>
+                <w:szCs w:val="22"/>
+                <w:lang w:eastAsia="en-US"/>
+              </w:rPr>
+            </w:pPr>
+            <w:r>
+              <w:rPr>
+                <w:rFonts w:ascii="Calibri" w:eastAsia="Times New Roman" w:hAnsi="Calibri" w:cs="Times New Roman"/>
+                <w:color w:val="000000"/>
+                <w:sz w:val="22"/>
+                <w:szCs w:val="22"/>
+                <w:lang w:eastAsia="en-US"/>
+              </w:rPr>
+              <w:t>Integration: P semantics test: event sent after machine is halted</w:t>
+            </w:r>
+          </w:p>
+        </w:tc>
+      </w:tr>
+      <w:tr>
+        <w:trPr>
+          <w:trHeight w:val="300"/>
+        </w:trPr>
+        <w:tc>
+          <w:tcPr>
+            <w:tcW w:w="6180" w:type="dxa"/>
+            <w:tcBorders>
+              <w:top w:val="nil"/>
+              <w:left w:val="nil"/>
+              <w:bottom w:val="nil"/>
+              <w:right w:val="nil"/>
+            </w:tcBorders>
+            <w:shd w:val="clear" w:color="auto" w:fill="auto"/>
+            <w:noWrap/>
+            <w:vAlign w:val="bottom"/>
+            <w:hideMark/>
+          </w:tcPr>
+          <w:p>
+            <w:pPr>
+              <w:spacing w:before="0" w:after="0" w:line="240" w:lineRule="auto"/>
+              <w:rPr>
+                <w:rFonts w:ascii="Calibri" w:eastAsia="Times New Roman" w:hAnsi="Calibri" w:cs="Times New Roman"/>
+                <w:color w:val="000000"/>
+                <w:sz w:val="22"/>
+                <w:szCs w:val="22"/>
+                <w:highlight w:val="yellow"/>
+                <w:lang w:eastAsia="en-US"/>
+              </w:rPr>
+            </w:pPr>
+            <w:r>
+              <w:rPr>
+                <w:rFonts w:ascii="Calibri" w:eastAsia="Times New Roman" w:hAnsi="Calibri" w:cs="Times New Roman"/>
+                <w:color w:val="000000"/>
+                <w:sz w:val="22"/>
+                <w:szCs w:val="22"/>
+                <w:highlight w:val="yellow"/>
+                <w:lang w:eastAsia="en-US"/>
+              </w:rPr>
+              <w:t>SEM_TwoMa</w:t>
+            </w:r>
+            <w:r>
+              <w:rPr>
+                <w:rFonts w:ascii="Calibri" w:eastAsia="Times New Roman" w:hAnsi="Calibri" w:cs="Times New Roman"/>
+                <w:color w:val="000000"/>
+                <w:sz w:val="22"/>
+                <w:szCs w:val="22"/>
+                <w:highlight w:val="yellow"/>
+                <w:lang w:eastAsia="en-US"/>
+              </w:rPr>
+              <w:t>chines_2\EventSentAfterSentHalt_v.p</w:t>
+            </w:r>
+          </w:p>
+        </w:tc>
+        <w:tc>
+          <w:tcPr>
+            <w:tcW w:w="9748" w:type="dxa"/>
+            <w:tcBorders>
+              <w:top w:val="nil"/>
+              <w:left w:val="nil"/>
+              <w:bottom w:val="nil"/>
+              <w:right w:val="nil"/>
+            </w:tcBorders>
+            <w:shd w:val="clear" w:color="auto" w:fill="auto"/>
+            <w:noWrap/>
+            <w:vAlign w:val="bottom"/>
+            <w:hideMark/>
+          </w:tcPr>
+          <w:p>
+            <w:pPr>
+              <w:spacing w:before="0" w:after="0" w:line="240" w:lineRule="auto"/>
+              <w:rPr>
+                <w:rFonts w:ascii="Calibri" w:eastAsia="Times New Roman" w:hAnsi="Calibri" w:cs="Times New Roman"/>
+                <w:color w:val="000000"/>
+                <w:sz w:val="22"/>
+                <w:szCs w:val="22"/>
+                <w:highlight w:val="yellow"/>
+                <w:lang w:eastAsia="en-US"/>
+              </w:rPr>
+            </w:pPr>
+            <w:r>
+              <w:rPr>
+                <w:rFonts w:ascii="Calibri" w:eastAsia="Times New Roman" w:hAnsi="Calibri" w:cs="Times New Roman"/>
+                <w:color w:val="000000"/>
+                <w:sz w:val="22"/>
+                <w:szCs w:val="22"/>
+                <w:highlight w:val="yellow"/>
+                <w:lang w:eastAsia="en-US"/>
+              </w:rPr>
+              <w:t>Integration: P semantics test: event sent after machine is halted: validating test</w:t>
+            </w:r>
+          </w:p>
+        </w:tc>
+      </w:tr>
+    </w:tbl>
+    <w:p/>
+    <w:p>
+      <w:r>
+        <w:t xml:space="preserve">AlonBug_fails: </w:t>
+      </w:r>
+      <w:r>
+        <w:t>1.6.5.3. Exit actions:  exit actions not executed</w:t>
+      </w:r>
+    </w:p>
+    <w:p>
+      <w:r>
+        <w:t>MaxInstances_1</w:t>
+      </w:r>
+      <w:r>
+        <w:t xml:space="preserve">: </w:t>
+      </w:r>
+      <w:r>
+        <w:t>1.10. Assert Max Instances of an event: number of instances greater than asserted</w:t>
+      </w:r>
+    </w:p>
+    <w:p>
+      <w:r>
+        <w:t>Actions_1</w:t>
+      </w:r>
+      <w:r>
+        <w:t xml:space="preserve">: </w:t>
+      </w:r>
+      <w:r>
+        <w:t>Feature Integration: 1.6.5.2. basic semantics of actions</w:t>
+      </w:r>
+    </w:p>
+    <w:p>
+      <w:r>
+        <w:t>Actions_2_fails</w:t>
+      </w:r>
+      <w:r>
+        <w:t xml:space="preserve">, Actions_3: </w:t>
+      </w:r>
+      <w:r>
+        <w:t>Feature Integration: 2.1.2. Deferred-by-default semantics of push statement</w:t>
+      </w:r>
+    </w:p>
+    <w:p>
+      <w:r>
+        <w:t>Actions_4</w:t>
+      </w:r>
+      <w:r>
+        <w:t xml:space="preserve">: </w:t>
+      </w:r>
+      <w:r>
+        <w:t>Feature Integration: 1.7.2.3. Push transition: overriding of action handlers by a pushed state</w:t>
+      </w:r>
+    </w:p>
+    <w:p>
+      <w:r>
+        <w:t>Actions_5</w:t>
+      </w:r>
+      <w:r>
+        <w:t xml:space="preserve">: </w:t>
+      </w:r>
+      <w:r>
+        <w:t>Feature Integration: 1.7.2.3. Inheritance of actions and not deferred-by-default</w:t>
+      </w:r>
+    </w:p>
+    <w:p>
+      <w:r>
+        <w:t xml:space="preserve">Actions_6: </w:t>
+      </w:r>
+      <w:r>
+        <w:t>Feature Integration: payload with push transition</w:t>
+      </w:r>
+    </w:p>
+    <w:p>
+      <w:r>
+        <w:t>BangaloreToRedmond</w:t>
+      </w:r>
+      <w:r>
+        <w:t xml:space="preserve">: </w:t>
+      </w:r>
+      <w:r>
+        <w:t>Feature Integration: protocol sample</w:t>
+      </w:r>
+    </w:p>
+    <w:p>
+      <w:r>
+        <w:t>Push_Pop_1</w:t>
+      </w:r>
+      <w:r>
+        <w:t xml:space="preserve">, Push_Pop_2, </w:t>
+      </w:r>
+      <w:r>
+        <w:t>PushStatement_1</w:t>
+      </w:r>
+      <w:r>
+        <w:t xml:space="preserve">:  </w:t>
+      </w:r>
+      <w:r>
+        <w:t>Feature Integration</w:t>
+      </w:r>
+    </w:p>
+    <w:p>
+      <w:r>
+        <w:t xml:space="preserve">Liveness_2_bugFound: </w:t>
+      </w:r>
+      <w:r>
+        <w:t>Liveness: simplest sample demonstrating liveness error found</w:t>
+      </w:r>
+    </w:p>
+    <w:p>
+      <w:r>
+        <w:t xml:space="preserve">BoundedChoice_1: </w:t>
+      </w:r>
+      <w:r>
+        <w:t>Testing Bounded Choice Operator in Zing</w:t>
       </w:r>
     </w:p>
     <w:p>
@@ -348,7 +2495,6 @@
         </w:numPr>
       </w:pPr>
       <w:r>
-        <w:lastRenderedPageBreak/>
         <w:t>Interaction with Liveness algorithms (MAP and MACE).</w:t>
       </w:r>
     </w:p>
@@ -1395,7 +3541,6 @@
         </w:numPr>
       </w:pPr>
       <w:r>
-        <w:lastRenderedPageBreak/>
         <w:t xml:space="preserve"> Undefined function:  </w:t>
       </w:r>
       <w:hyperlink r:id="rId48" w:tooltip="entryExit_2" w:history="1">
@@ -2570,7 +4715,6 @@
         <w:ind w:left="702"/>
       </w:pPr>
       <w:r>
-        <w:lastRenderedPageBreak/>
         <w:t>2.1.2. D</w:t>
       </w:r>
       <w:r>
@@ -4003,7 +6147,6 @@
         </w:numPr>
       </w:pPr>
       <w:r>
-        <w:lastRenderedPageBreak/>
         <w:t xml:space="preserve"> ASSIGN</w:t>
       </w:r>
       <w:r>
@@ -5324,7 +7467,6 @@
         </w:numPr>
       </w:pPr>
       <w:r>
-        <w:lastRenderedPageBreak/>
         <w:t>Tuples</w:t>
       </w:r>
       <w:r>
@@ -6592,7 +8734,6 @@
           <w:sz w:val="19"/>
           <w:szCs w:val="19"/>
         </w:rPr>
-        <w:lastRenderedPageBreak/>
         <w:t xml:space="preserve">          MapType)</w:t>
       </w:r>
     </w:p>
@@ -7447,7 +9588,25 @@
           <w:sz w:val="22"/>
           <w:szCs w:val="22"/>
         </w:rPr>
-        <w:t xml:space="preserve"> We assume one thread per machine instance.</w:t>
+        <w:t xml:space="preserve"> We assume </w:t>
+      </w:r>
+      <w:r>
+        <w:rPr>
+          <w:rFonts w:ascii="Calibri" w:hAnsi="Calibri"/>
+          <w:color w:val="000000"/>
+          <w:sz w:val="22"/>
+          <w:szCs w:val="22"/>
+        </w:rPr>
+        <w:t>single-threaded model of execution</w:t>
+      </w:r>
+      <w:r>
+        <w:rPr>
+          <w:rFonts w:ascii="Calibri" w:hAnsi="Calibri"/>
+          <w:color w:val="000000"/>
+          <w:sz w:val="22"/>
+          <w:szCs w:val="22"/>
+        </w:rPr>
+        <w:t>: one thread per machine (even for multiple instances of the same machine).</w:t>
       </w:r>
     </w:p>
     <w:p>
@@ -7592,7 +9751,6 @@
         </w:numPr>
       </w:pPr>
       <w:r>
-        <w:lastRenderedPageBreak/>
         <w:t xml:space="preserve">Entry </w:t>
       </w:r>
       <w:r>
@@ -7692,8 +9850,6 @@
           <w:t>test1</w:t>
         </w:r>
       </w:hyperlink>
-      <w:bookmarkStart w:id="0" w:name="_GoBack"/>
-      <w:bookmarkEnd w:id="0"/>
     </w:p>
     <w:p>
       <w:pPr>
@@ -8300,11 +10456,11 @@
           <w:numId w:val="8"/>
         </w:numPr>
       </w:pPr>
-      <w:bookmarkStart w:id="1" w:name="Integration_GotoTrans"/>
+      <w:bookmarkStart w:id="0" w:name="Integration_GotoTrans"/>
       <w:r>
         <w:t>Goto transition</w:t>
       </w:r>
-      <w:bookmarkEnd w:id="1"/>
+      <w:bookmarkEnd w:id="0"/>
       <w:r>
         <w:t xml:space="preserve">: </w:t>
       </w:r>
@@ -8350,11 +10506,11 @@
           <w:numId w:val="8"/>
         </w:numPr>
       </w:pPr>
-      <w:bookmarkStart w:id="2" w:name="Integration_PushTrans"/>
+      <w:bookmarkStart w:id="1" w:name="Integration_PushTrans"/>
       <w:r>
         <w:t>Push transition</w:t>
       </w:r>
-      <w:bookmarkEnd w:id="2"/>
+      <w:bookmarkEnd w:id="1"/>
       <w:r>
         <w:t xml:space="preserve">: </w:t>
       </w:r>
@@ -8625,7 +10781,6 @@
         <w:rPr>
           <w:b/>
         </w:rPr>
-        <w:lastRenderedPageBreak/>
         <w:t>event deferred in one state, but has a handler in another state</w:t>
       </w:r>
       <w:r>
@@ -9480,7 +11635,6 @@
         <w:rPr>
           <w:b/>
         </w:rPr>
-        <w:lastRenderedPageBreak/>
         <w:t>“send”</w:t>
       </w:r>
     </w:p>
@@ -9505,8 +11659,34 @@
         <w:rPr>
           <w:b/>
         </w:rPr>
-        <w:t>? is it local only?</w:t>
-      </w:r>
+        <w:t>:</w:t>
+      </w:r>
+      <w:r>
+        <w:rPr>
+          <w:b/>
+        </w:rPr>
+        <w:t xml:space="preserve"> </w:t>
+      </w:r>
+      <w:r>
+        <w:rPr>
+          <w:b/>
+        </w:rPr>
+        <w:t xml:space="preserve">(TODO: </w:t>
+      </w:r>
+      <w:r>
+        <w:rPr>
+          <w:b/>
+        </w:rPr>
+        <w:t>is it local only?</w:t>
+      </w:r>
+      <w:r>
+        <w:rPr>
+          <w:b/>
+        </w:rPr>
+        <w:t>)</w:t>
+      </w:r>
+      <w:bookmarkStart w:id="2" w:name="_GoBack"/>
+      <w:bookmarkEnd w:id="2"/>
     </w:p>
     <w:p>
       <w:pPr>
@@ -10238,7 +12418,6 @@
         <w:rPr>
           <w:b/>
         </w:rPr>
-        <w:lastRenderedPageBreak/>
         <w:t>“Control Impure</w:t>
       </w:r>
       <w:r>
@@ -13699,7 +15878,6 @@
     <w:name w:val="Normal (Web)"/>
     <w:basedOn w:val="Normal"/>
     <w:uiPriority w:val="99"/>
-    <w:semiHidden/>
     <w:unhideWhenUsed/>
     <w:rsid w:val="00D913DA"/>
     <w:pPr>
@@ -14023,7 +16201,7 @@
 </file>
 
 <file path=customXml/itemProps2.xml><?xml version="1.0" encoding="utf-8"?>
-<ds:datastoreItem xmlns:ds="http://schemas.openxmlformats.org/officeDocument/2006/customXml" ds:itemID="{7B836A68-8013-4D39-AE83-EE2251EC4985}">
+<ds:datastoreItem xmlns:ds="http://schemas.openxmlformats.org/officeDocument/2006/customXml" ds:itemID="{7A88B170-7845-4492-B331-01F6F1649B0F}">
   <ds:schemaRefs>
     <ds:schemaRef ds:uri="http://schemas.openxmlformats.org/officeDocument/2006/bibliography"/>
   </ds:schemaRefs>

</xml_diff>

<commit_message>
updates in the regression tool (better parsing of input pars)
</commit_message>
<xml_diff>
--- a/Doc/TestDocs/TestingFramework.docx
+++ b/Doc/TestDocs/TestingFramework.docx
@@ -2451,11 +2451,20 @@
           <w:ilvl w:val="0"/>
           <w:numId w:val="6"/>
         </w:numPr>
-      </w:pPr>
-      <w:r>
+        <w:rPr>
+          <w:b/>
+        </w:rPr>
+      </w:pPr>
+      <w:r>
+        <w:rPr>
+          <w:b/>
+        </w:rPr>
         <w:t>S</w:t>
       </w:r>
       <w:r>
+        <w:rPr>
+          <w:b/>
+        </w:rPr>
         <w:t>emantics of all the operations in P.</w:t>
       </w:r>
     </w:p>
@@ -2466,11 +2475,20 @@
           <w:ilvl w:val="0"/>
           <w:numId w:val="6"/>
         </w:numPr>
-      </w:pPr>
-      <w:r>
+        <w:rPr>
+          <w:b/>
+        </w:rPr>
+      </w:pPr>
+      <w:r>
+        <w:rPr>
+          <w:b/>
+        </w:rPr>
         <w:t>D</w:t>
       </w:r>
       <w:r>
+        <w:rPr>
+          <w:b/>
+        </w:rPr>
         <w:t>ynamic type checking in Zing</w:t>
       </w:r>
     </w:p>
@@ -2481,10 +2499,105 @@
           <w:ilvl w:val="0"/>
           <w:numId w:val="6"/>
         </w:numPr>
-      </w:pPr>
-      <w:r>
+        <w:rPr>
+          <w:b/>
+        </w:rPr>
+      </w:pPr>
+      <w:r>
+        <w:rPr>
+          <w:b/>
+        </w:rPr>
         <w:t>Interaction with DelayBounding and other Zing optimizations</w:t>
       </w:r>
+    </w:p>
+    <w:p>
+      <w:pPr>
+        <w:pStyle w:val="ListParagraph"/>
+        <w:numPr>
+          <w:ilvl w:val="1"/>
+          <w:numId w:val="6"/>
+        </w:numPr>
+      </w:pPr>
+      <w:r>
+        <w:t xml:space="preserve">Bounded choice operator in Zing: </w:t>
+      </w:r>
+    </w:p>
+    <w:p>
+      <w:pPr>
+        <w:pStyle w:val="ListParagraph"/>
+        <w:numPr>
+          <w:ilvl w:val="2"/>
+          <w:numId w:val="6"/>
+        </w:numPr>
+      </w:pPr>
+      <w:r>
+        <w:t xml:space="preserve">“-bc:2”: </w:t>
+      </w:r>
+      <w:hyperlink r:id="rId9" w:tooltip="BoundedChoice" w:history="1">
+        <w:r>
+          <w:rPr>
+            <w:rStyle w:val="Hyperlink"/>
+          </w:rPr>
+          <w:t>test1</w:t>
+        </w:r>
+      </w:hyperlink>
+    </w:p>
+    <w:p>
+      <w:pPr>
+        <w:pStyle w:val="ListParagraph"/>
+        <w:numPr>
+          <w:ilvl w:val="2"/>
+          <w:numId w:val="6"/>
+        </w:numPr>
+      </w:pPr>
+      <w:r>
+        <w:t xml:space="preserve">Default “-bc”: </w:t>
+      </w:r>
+      <w:hyperlink r:id="rId10" w:tooltip="BoundedChoice_1" w:history="1">
+        <w:r>
+          <w:rPr>
+            <w:rStyle w:val="Hyperlink"/>
+          </w:rPr>
+          <w:t>test2</w:t>
+        </w:r>
+      </w:hyperlink>
+    </w:p>
+    <w:p>
+      <w:pPr>
+        <w:pStyle w:val="ListParagraph"/>
+        <w:numPr>
+          <w:ilvl w:val="1"/>
+          <w:numId w:val="6"/>
+        </w:numPr>
+      </w:pPr>
+      <w:r>
+        <w:t>DFS Stack Bound:</w:t>
+      </w:r>
+      <w:bookmarkStart w:id="0" w:name="_GoBack"/>
+      <w:bookmarkEnd w:id="0"/>
+    </w:p>
+    <w:p>
+      <w:pPr>
+        <w:pStyle w:val="ListParagraph"/>
+        <w:numPr>
+          <w:ilvl w:val="2"/>
+          <w:numId w:val="6"/>
+        </w:numPr>
+      </w:pPr>
+      <w:r>
+        <w:t>"-maxdfsstack:10", "-ibound:100"</w:t>
+      </w:r>
+      <w:r>
+        <w:t xml:space="preserve">: </w:t>
+      </w:r>
+      <w:hyperlink r:id="rId11" w:tooltip="DFSStackBound" w:history="1">
+        <w:r>
+          <w:rPr>
+            <w:rStyle w:val="Hyperlink"/>
+          </w:rPr>
+          <w:t>test1</w:t>
+        </w:r>
+      </w:hyperlink>
     </w:p>
     <w:p>
       <w:pPr>
@@ -2493,14 +2606,17 @@
           <w:ilvl w:val="0"/>
           <w:numId w:val="6"/>
         </w:numPr>
-      </w:pPr>
-      <w:r>
+        <w:rPr>
+          <w:b/>
+        </w:rPr>
+      </w:pPr>
+      <w:r>
+        <w:rPr>
+          <w:b/>
+        </w:rPr>
         <w:t>Interaction with Liveness algorithms (MAP and MACE).</w:t>
       </w:r>
     </w:p>
-    <w:p/>
-    <w:p/>
-    <w:p/>
     <w:p>
       <w:pPr>
         <w:pStyle w:val="Heading2"/>
@@ -2570,7 +2686,7 @@
       <w:r>
         <w:t xml:space="preserve">Assume Max Instances of an event: </w:t>
       </w:r>
-      <w:hyperlink r:id="rId9" w:tooltip="MaxInstances_2" w:history="1">
+      <w:hyperlink r:id="rId12" w:tooltip="MaxInstances_2" w:history="1">
         <w:r>
           <w:rPr>
             <w:rStyle w:val="Hyperlink"/>
@@ -2602,7 +2718,7 @@
         </w:rPr>
         <w:t xml:space="preserve">number of instances greater than assumed: </w:t>
       </w:r>
-      <w:hyperlink r:id="rId10" w:tooltip="MaxInstances_3" w:history="1">
+      <w:hyperlink r:id="rId13" w:tooltip="MaxInstances_3" w:history="1">
         <w:r>
           <w:rPr>
             <w:rStyle w:val="Hyperlink"/>
@@ -2640,7 +2756,7 @@
       <w:r>
         <w:t xml:space="preserve">: </w:t>
       </w:r>
-      <w:hyperlink r:id="rId11" w:tooltip="BangaloreToRedmond_Liveness" w:history="1">
+      <w:hyperlink r:id="rId14" w:tooltip="BangaloreToRedmond_Liveness" w:history="1">
         <w:r>
           <w:rPr>
             <w:rStyle w:val="Hyperlink"/>
@@ -2654,7 +2770,7 @@
       <w:r>
         <w:t xml:space="preserve">, </w:t>
       </w:r>
-      <w:hyperlink r:id="rId12" w:tooltip="Elevator" w:history="1">
+      <w:hyperlink r:id="rId15" w:tooltip="Elevator" w:history="1">
         <w:r>
           <w:rPr>
             <w:rStyle w:val="Hyperlink"/>
@@ -2682,7 +2798,7 @@
       <w:r>
         <w:t xml:space="preserve">Assert Max Instances of an event: </w:t>
       </w:r>
-      <w:hyperlink r:id="rId13" w:tooltip="MaxInstances_2" w:history="1">
+      <w:hyperlink r:id="rId16" w:tooltip="MaxInstances_2" w:history="1">
         <w:r>
           <w:rPr>
             <w:rStyle w:val="Hyperlink"/>
@@ -2729,7 +2845,7 @@
       <w:r>
         <w:t xml:space="preserve">: </w:t>
       </w:r>
-      <w:hyperlink r:id="rId14" w:tooltip="MaxInstances_1" w:history="1">
+      <w:hyperlink r:id="rId17" w:tooltip="MaxInstances_1" w:history="1">
         <w:r>
           <w:rPr>
             <w:rStyle w:val="Hyperlink"/>
@@ -2740,7 +2856,7 @@
       <w:r>
         <w:t xml:space="preserve">, </w:t>
       </w:r>
-      <w:hyperlink r:id="rId15" w:tooltip="TokenRing" w:history="1">
+      <w:hyperlink r:id="rId18" w:tooltip="TokenRing" w:history="1">
         <w:r>
           <w:rPr>
             <w:rStyle w:val="Hyperlink"/>
@@ -2751,7 +2867,7 @@
       <w:r>
         <w:t xml:space="preserve"> (“assert 1”), </w:t>
       </w:r>
-      <w:hyperlink r:id="rId16" w:tooltip="PushItself" w:history="1">
+      <w:hyperlink r:id="rId19" w:tooltip="PushItself" w:history="1">
         <w:r>
           <w:rPr>
             <w:rStyle w:val="Hyperlink"/>
@@ -2792,7 +2908,7 @@
       <w:r>
         <w:t xml:space="preserve">: </w:t>
       </w:r>
-      <w:hyperlink r:id="rId17" w:tooltip="BangaloreToRedmond" w:history="1">
+      <w:hyperlink r:id="rId20" w:tooltip="BangaloreToRedmond" w:history="1">
         <w:r>
           <w:rPr>
             <w:rStyle w:val="Hyperlink"/>
@@ -2803,7 +2919,7 @@
       <w:r>
         <w:t xml:space="preserve"> (“assert 2”), </w:t>
       </w:r>
-      <w:hyperlink r:id="rId18" w:tooltip="BangaloreToRedmond_Liveness" w:history="1">
+      <w:hyperlink r:id="rId21" w:tooltip="BangaloreToRedmond_Liveness" w:history="1">
         <w:r>
           <w:rPr>
             <w:rStyle w:val="Hyperlink"/>
@@ -2825,7 +2941,7 @@
           <w:u w:val="none"/>
         </w:rPr>
       </w:pPr>
-      <w:hyperlink r:id="rId19" w:tooltip="PingPong" w:history="1">
+      <w:hyperlink r:id="rId22" w:tooltip="PingPong" w:history="1">
         <w:r>
           <w:rPr>
             <w:rStyle w:val="Hyperlink"/>
@@ -2836,7 +2952,7 @@
       <w:r>
         <w:t xml:space="preserve"> (“assert 1”), </w:t>
       </w:r>
-      <w:hyperlink r:id="rId20" w:tooltip="PingPongDingDong" w:history="1">
+      <w:hyperlink r:id="rId23" w:tooltip="PingPongDingDong" w:history="1">
         <w:r>
           <w:rPr>
             <w:rStyle w:val="Hyperlink"/>
@@ -2850,7 +2966,7 @@
       <w:r>
         <w:t xml:space="preserve">, </w:t>
       </w:r>
-      <w:hyperlink r:id="rId21" w:tooltip="Elevator" w:history="1">
+      <w:hyperlink r:id="rId24" w:tooltip="Elevator" w:history="1">
         <w:r>
           <w:rPr>
             <w:rStyle w:val="Hyperlink"/>
@@ -2915,7 +3031,7 @@
       <w:r>
         <w:t xml:space="preserve">: </w:t>
       </w:r>
-      <w:hyperlink r:id="rId22" w:tooltip="TokenRing" w:history="1">
+      <w:hyperlink r:id="rId25" w:tooltip="TokenRing" w:history="1">
         <w:r>
           <w:rPr>
             <w:rStyle w:val="Hyperlink"/>
@@ -2941,7 +3057,7 @@
       <w:r>
         <w:t xml:space="preserve"> (</w:t>
       </w:r>
-      <w:hyperlink r:id="rId23" w:tooltip="Actions_1" w:history="1">
+      <w:hyperlink r:id="rId26" w:tooltip="Actions_1" w:history="1">
         <w:r>
           <w:rPr>
             <w:rStyle w:val="Hyperlink"/>
@@ -2964,7 +3080,7 @@
       <w:r>
         <w:t xml:space="preserve"> (</w:t>
       </w:r>
-      <w:hyperlink r:id="rId24" w:tooltip="Actions_1" w:history="1">
+      <w:hyperlink r:id="rId27" w:tooltip="Actions_1" w:history="1">
         <w:r>
           <w:rPr>
             <w:rStyle w:val="Hyperlink"/>
@@ -2975,7 +3091,7 @@
       <w:r>
         <w:t xml:space="preserve">, </w:t>
       </w:r>
-      <w:hyperlink r:id="rId25" w:tooltip="TokenRing" w:history="1">
+      <w:hyperlink r:id="rId28" w:tooltip="TokenRing" w:history="1">
         <w:r>
           <w:rPr>
             <w:rStyle w:val="Hyperlink"/>
@@ -2995,7 +3111,7 @@
       <w:r>
         <w:t xml:space="preserve"> (</w:t>
       </w:r>
-      <w:hyperlink r:id="rId26" w:tooltip="Elevator" w:history="1">
+      <w:hyperlink r:id="rId29" w:tooltip="Elevator" w:history="1">
         <w:r>
           <w:rPr>
             <w:rStyle w:val="Hyperlink"/>
@@ -3024,7 +3140,7 @@
       <w:r>
         <w:t xml:space="preserve">Start state </w:t>
       </w:r>
-      <w:hyperlink r:id="rId27" w:tooltip="Actions_1" w:history="1">
+      <w:hyperlink r:id="rId30" w:tooltip="Actions_1" w:history="1">
         <w:r>
           <w:rPr>
             <w:rStyle w:val="Hyperlink"/>
@@ -3035,7 +3151,7 @@
       <w:r>
         <w:t xml:space="preserve"> / </w:t>
       </w:r>
-      <w:hyperlink r:id="rId28" w:tooltip="Duplicates" w:history="1">
+      <w:hyperlink r:id="rId31" w:tooltip="Duplicates" w:history="1">
         <w:r>
           <w:rPr>
             <w:rStyle w:val="Hyperlink"/>
@@ -3070,7 +3186,7 @@
       <w:r>
         <w:t xml:space="preserve">Hot/cold states: </w:t>
       </w:r>
-      <w:hyperlink r:id="rId29" w:tooltip="PingPongMonitor" w:history="1">
+      <w:hyperlink r:id="rId32" w:tooltip="PingPongMonitor" w:history="1">
         <w:r>
           <w:rPr>
             <w:rStyle w:val="Hyperlink"/>
@@ -3104,7 +3220,7 @@
       <w:r>
         <w:t xml:space="preserve">: </w:t>
       </w:r>
-      <w:hyperlink r:id="rId30" w:tooltip="monitors" w:history="1">
+      <w:hyperlink r:id="rId33" w:tooltip="monitors" w:history="1">
         <w:r>
           <w:rPr>
             <w:rStyle w:val="Hyperlink"/>
@@ -3150,7 +3266,7 @@
       <w:r>
         <w:t xml:space="preserve">: </w:t>
       </w:r>
-      <w:hyperlink r:id="rId31" w:tooltip="purity" w:history="1">
+      <w:hyperlink r:id="rId34" w:tooltip="purity" w:history="1">
         <w:r>
           <w:rPr>
             <w:rStyle w:val="Hyperlink"/>
@@ -3161,7 +3277,7 @@
       <w:r>
         <w:t xml:space="preserve">, </w:t>
       </w:r>
-      <w:hyperlink r:id="rId32" w:tooltip="lvalues" w:history="1">
+      <w:hyperlink r:id="rId35" w:tooltip="lvalues" w:history="1">
         <w:r>
           <w:rPr>
             <w:rStyle w:val="Hyperlink"/>
@@ -3172,7 +3288,7 @@
       <w:r>
         <w:t xml:space="preserve">, </w:t>
       </w:r>
-      <w:hyperlink r:id="rId33" w:tooltip="fields" w:history="1">
+      <w:hyperlink r:id="rId36" w:tooltip="fields" w:history="1">
         <w:r>
           <w:rPr>
             <w:rStyle w:val="Hyperlink"/>
@@ -3219,7 +3335,7 @@
       <w:r>
         <w:t xml:space="preserve">No start state in machine: </w:t>
       </w:r>
-      <w:hyperlink r:id="rId34" w:tooltip="Duplicates" w:history="1">
+      <w:hyperlink r:id="rId37" w:tooltip="Duplicates" w:history="1">
         <w:r>
           <w:rPr>
             <w:rStyle w:val="Hyperlink"/>
@@ -3230,7 +3346,7 @@
       <w:r>
         <w:t xml:space="preserve">, </w:t>
       </w:r>
-      <w:hyperlink r:id="rId35" w:tooltip="purity" w:history="1">
+      <w:hyperlink r:id="rId38" w:tooltip="purity" w:history="1">
         <w:r>
           <w:rPr>
             <w:rStyle w:val="Hyperlink"/>
@@ -3241,7 +3357,7 @@
       <w:r>
         <w:t xml:space="preserve">, </w:t>
       </w:r>
-      <w:hyperlink r:id="rId36" w:tooltip="lvalues" w:history="1">
+      <w:hyperlink r:id="rId39" w:tooltip="lvalues" w:history="1">
         <w:r>
           <w:rPr>
             <w:rStyle w:val="Hyperlink"/>
@@ -3252,7 +3368,7 @@
       <w:r>
         <w:t xml:space="preserve">, </w:t>
       </w:r>
-      <w:hyperlink r:id="rId37" w:tooltip="fields" w:history="1">
+      <w:hyperlink r:id="rId40" w:tooltip="fields" w:history="1">
         <w:r>
           <w:rPr>
             <w:rStyle w:val="Hyperlink"/>
@@ -3263,7 +3379,7 @@
       <w:r>
         <w:t xml:space="preserve">, </w:t>
       </w:r>
-      <w:hyperlink r:id="rId38" w:tooltip="function_Typos" w:history="1">
+      <w:hyperlink r:id="rId41" w:tooltip="function_Typos" w:history="1">
         <w:r>
           <w:rPr>
             <w:rStyle w:val="Hyperlink"/>
@@ -3328,7 +3444,7 @@
       <w:r>
         <w:t xml:space="preserve"> (</w:t>
       </w:r>
-      <w:hyperlink r:id="rId39" w:tooltip="entryExit_1" w:history="1">
+      <w:hyperlink r:id="rId42" w:tooltip="entryExit_1" w:history="1">
         <w:r>
           <w:rPr>
             <w:rStyle w:val="Hyperlink"/>
@@ -3339,7 +3455,7 @@
       <w:r>
         <w:t xml:space="preserve">, </w:t>
       </w:r>
-      <w:hyperlink r:id="rId40" w:tooltip="monitors" w:history="1">
+      <w:hyperlink r:id="rId43" w:tooltip="monitors" w:history="1">
         <w:r>
           <w:rPr>
             <w:rStyle w:val="Hyperlink"/>
@@ -3359,7 +3475,7 @@
           <w:numId w:val="7"/>
         </w:numPr>
       </w:pPr>
-      <w:hyperlink r:id="rId41" w:tooltip="function" w:history="1">
+      <w:hyperlink r:id="rId44" w:tooltip="function" w:history="1">
         <w:r>
           <w:rPr>
             <w:rStyle w:val="Hyperlink"/>
@@ -3379,7 +3495,7 @@
       <w:r>
         <w:t xml:space="preserve"> </w:t>
       </w:r>
-      <w:hyperlink r:id="rId42" w:tooltip="function_Typos" w:history="1">
+      <w:hyperlink r:id="rId45" w:tooltip="function_Typos" w:history="1">
         <w:r>
           <w:rPr>
             <w:rStyle w:val="Hyperlink"/>
@@ -3407,7 +3523,7 @@
       <w:r>
         <w:t xml:space="preserve">: </w:t>
       </w:r>
-      <w:hyperlink r:id="rId43" w:tooltip="lvalues.p" w:history="1">
+      <w:hyperlink r:id="rId46" w:tooltip="lvalues.p" w:history="1">
         <w:r>
           <w:rPr>
             <w:rStyle w:val="Hyperlink"/>
@@ -3418,7 +3534,7 @@
       <w:r>
         <w:t xml:space="preserve">, </w:t>
       </w:r>
-      <w:hyperlink r:id="rId44" w:tooltip="purity.p" w:history="1">
+      <w:hyperlink r:id="rId47" w:tooltip="purity.p" w:history="1">
         <w:r>
           <w:rPr>
             <w:rStyle w:val="Hyperlink"/>
@@ -3444,7 +3560,7 @@
       <w:r>
         <w:t xml:space="preserve"> Types of formal and actual parameters: </w:t>
       </w:r>
-      <w:hyperlink r:id="rId45" w:tooltip="functionAny" w:history="1">
+      <w:hyperlink r:id="rId48" w:tooltip="functionAny" w:history="1">
         <w:r>
           <w:rPr>
             <w:rStyle w:val="Hyperlink"/>
@@ -3485,7 +3601,7 @@
       <w:r>
         <w:t xml:space="preserve">: </w:t>
       </w:r>
-      <w:hyperlink r:id="rId46" w:tooltip="function" w:history="1">
+      <w:hyperlink r:id="rId49" w:tooltip="function" w:history="1">
         <w:r>
           <w:rPr>
             <w:rStyle w:val="Hyperlink"/>
@@ -3523,7 +3639,7 @@
       <w:r>
         <w:t xml:space="preserve">: </w:t>
       </w:r>
-      <w:hyperlink r:id="rId47" w:tooltip="entryExit_2" w:history="1">
+      <w:hyperlink r:id="rId50" w:tooltip="entryExit_2" w:history="1">
         <w:r>
           <w:rPr>
             <w:rStyle w:val="Hyperlink"/>
@@ -3543,7 +3659,7 @@
       <w:r>
         <w:t xml:space="preserve"> Undefined function:  </w:t>
       </w:r>
-      <w:hyperlink r:id="rId48" w:tooltip="entryExit_2" w:history="1">
+      <w:hyperlink r:id="rId51" w:tooltip="entryExit_2" w:history="1">
         <w:r>
           <w:rPr>
             <w:rStyle w:val="Hyperlink"/>
@@ -3578,7 +3694,7 @@
         </w:rPr>
         <w:t xml:space="preserve"> </w:t>
       </w:r>
-      <w:hyperlink r:id="rId49" w:tooltip="entryExit_2" w:history="1">
+      <w:hyperlink r:id="rId52" w:tooltip="entryExit_2" w:history="1">
         <w:r>
           <w:rPr>
             <w:rStyle w:val="Hyperlink"/>
@@ -3611,7 +3727,7 @@
       <w:r>
         <w:t xml:space="preserve"> </w:t>
       </w:r>
-      <w:hyperlink r:id="rId50" w:tooltip="Elevator" w:history="1">
+      <w:hyperlink r:id="rId53" w:tooltip="Elevator" w:history="1">
         <w:r>
           <w:rPr>
             <w:rStyle w:val="Hyperlink"/>
@@ -3631,7 +3747,7 @@
       <w:r>
         <w:t xml:space="preserve"> Groups of states</w:t>
       </w:r>
-      <w:hyperlink r:id="rId51" w:tooltip="Groups" w:history="1">
+      <w:hyperlink r:id="rId54" w:tooltip="Groups" w:history="1">
         <w:r>
           <w:rPr>
             <w:rStyle w:val="Hyperlink"/>
@@ -3663,7 +3779,7 @@
           <w:numId w:val="7"/>
         </w:numPr>
       </w:pPr>
-      <w:hyperlink r:id="rId52" w:tooltip="monitors" w:history="1">
+      <w:hyperlink r:id="rId55" w:tooltip="monitors" w:history="1">
         <w:r>
           <w:rPr>
             <w:rStyle w:val="Hyperlink"/>
@@ -3738,7 +3854,7 @@
         <w:pStyle w:val="ListParagraph"/>
         <w:ind w:left="2880"/>
       </w:pPr>
-      <w:hyperlink r:id="rId53" w:tooltip="AlonBug_fails" w:history="1">
+      <w:hyperlink r:id="rId56" w:tooltip="AlonBug_fails" w:history="1">
         <w:r>
           <w:rPr>
             <w:rStyle w:val="Hyperlink"/>
@@ -3749,7 +3865,7 @@
       <w:r>
         <w:t xml:space="preserve">, </w:t>
       </w:r>
-      <w:hyperlink r:id="rId54" w:tooltip="SendInExitHandledEvent" w:history="1">
+      <w:hyperlink r:id="rId57" w:tooltip="SendInExitHandledEvent" w:history="1">
         <w:r>
           <w:rPr>
             <w:rStyle w:val="Hyperlink"/>
@@ -3808,7 +3924,7 @@
       <w:r>
         <w:t xml:space="preserve">: </w:t>
       </w:r>
-      <w:hyperlink r:id="rId55" w:tooltip="AlonBug.p" w:history="1">
+      <w:hyperlink r:id="rId58" w:tooltip="AlonBug.p" w:history="1">
         <w:r>
           <w:rPr>
             <w:rStyle w:val="Hyperlink"/>
@@ -3822,7 +3938,7 @@
         </w:rPr>
         <w:t xml:space="preserve">; </w:t>
       </w:r>
-      <w:hyperlink r:id="rId56" w:tooltip="SendInExitNotExecuted" w:history="1">
+      <w:hyperlink r:id="rId59" w:tooltip="SendInExitNotExecuted" w:history="1">
         <w:r>
           <w:rPr>
             <w:rStyle w:val="Hyperlink"/>
@@ -3932,7 +4048,7 @@
       <w:r>
         <w:t xml:space="preserve">: </w:t>
       </w:r>
-      <w:hyperlink r:id="rId57" w:tooltip="Actions_1" w:history="1">
+      <w:hyperlink r:id="rId60" w:tooltip="Actions_1" w:history="1">
         <w:r>
           <w:rPr>
             <w:rStyle w:val="Hyperlink"/>
@@ -3943,7 +4059,7 @@
       <w:r>
         <w:t xml:space="preserve">, </w:t>
       </w:r>
-      <w:hyperlink r:id="rId58" w:tooltip="TransDecl_DoDecl" w:history="1">
+      <w:hyperlink r:id="rId61" w:tooltip="TransDecl_DoDecl" w:history="1">
         <w:r>
           <w:rPr>
             <w:rStyle w:val="Hyperlink"/>
@@ -3963,7 +4079,7 @@
       <w:r>
         <w:t xml:space="preserve">        Goto with action: </w:t>
       </w:r>
-      <w:hyperlink r:id="rId59" w:tooltip="TransDecl_DoDecl" w:history="1">
+      <w:hyperlink r:id="rId62" w:tooltip="TransDecl_DoDecl" w:history="1">
         <w:r>
           <w:rPr>
             <w:rStyle w:val="Hyperlink"/>
@@ -3989,7 +4105,7 @@
       <w:r>
         <w:t xml:space="preserve">        </w:t>
       </w:r>
-      <w:hyperlink r:id="rId60" w:tooltip="TransDecl_DoDecl" w:history="1">
+      <w:hyperlink r:id="rId63" w:tooltip="TransDecl_DoDecl" w:history="1">
         <w:r>
           <w:rPr>
             <w:rStyle w:val="Hyperlink"/>
@@ -4000,7 +4116,7 @@
       <w:r>
         <w:t xml:space="preserve">,  </w:t>
       </w:r>
-      <w:hyperlink r:id="rId61" w:tooltip="Push_Pop_1" w:history="1">
+      <w:hyperlink r:id="rId64" w:tooltip="Push_Pop_1" w:history="1">
         <w:r>
           <w:rPr>
             <w:rStyle w:val="Hyperlink"/>
@@ -4040,7 +4156,7 @@
       <w:r>
         <w:t xml:space="preserve">Push transition: </w:t>
       </w:r>
-      <w:hyperlink r:id="rId62" w:tooltip="Actions_4" w:history="1">
+      <w:hyperlink r:id="rId65" w:tooltip="Actions_4" w:history="1">
         <w:r>
           <w:rPr>
             <w:rStyle w:val="Hyperlink"/>
@@ -4060,7 +4176,7 @@
           <w:rStyle w:val="Hyperlink"/>
         </w:rPr>
       </w:pPr>
-      <w:hyperlink r:id="rId63" w:tooltip="Actions_5" w:history="1">
+      <w:hyperlink r:id="rId66" w:tooltip="Actions_5" w:history="1">
         <w:r>
           <w:rPr>
             <w:rStyle w:val="Hyperlink"/>
@@ -4071,7 +4187,7 @@
       <w:r>
         <w:t xml:space="preserve">; </w:t>
       </w:r>
-      <w:hyperlink r:id="rId64" w:tooltip="Actions_5" w:history="1">
+      <w:hyperlink r:id="rId67" w:tooltip="Actions_5" w:history="1">
         <w:r>
           <w:rPr>
             <w:rStyle w:val="Hyperlink"/>
@@ -4097,7 +4213,7 @@
       <w:r>
         <w:t xml:space="preserve">  </w:t>
       </w:r>
-      <w:hyperlink r:id="rId65" w:tooltip="Actions_6" w:history="1">
+      <w:hyperlink r:id="rId68" w:tooltip="Actions_6" w:history="1">
         <w:r>
           <w:rPr>
             <w:rStyle w:val="Hyperlink"/>
@@ -4190,7 +4306,7 @@
       <w:r>
         <w:t>goto transition (</w:t>
       </w:r>
-      <w:hyperlink r:id="rId66" w:tooltip="anonFunction" w:history="1">
+      <w:hyperlink r:id="rId69" w:tooltip="anonFunction" w:history="1">
         <w:r>
           <w:rPr>
             <w:rStyle w:val="Hyperlink"/>
@@ -4201,7 +4317,7 @@
       <w:r>
         <w:t xml:space="preserve">, </w:t>
       </w:r>
-      <w:hyperlink r:id="rId67" w:tooltip="TransDecl_DoDecl" w:history="1">
+      <w:hyperlink r:id="rId70" w:tooltip="TransDecl_DoDecl" w:history="1">
         <w:r>
           <w:rPr>
             <w:rStyle w:val="Hyperlink"/>
@@ -4312,7 +4428,7 @@
         </w:rPr>
         <w:t xml:space="preserve"> goto transition (</w:t>
       </w:r>
-      <w:hyperlink r:id="rId68" w:tooltip="TransDecl_DoDecl" w:history="1">
+      <w:hyperlink r:id="rId71" w:tooltip="TransDecl_DoDecl" w:history="1">
         <w:r>
           <w:rPr>
             <w:rStyle w:val="Hyperlink"/>
@@ -4425,7 +4541,7 @@
       <w:r>
         <w:t xml:space="preserve">, </w:t>
       </w:r>
-      <w:hyperlink r:id="rId69" w:tooltip="anonFunction" w:history="1">
+      <w:hyperlink r:id="rId72" w:tooltip="anonFunction" w:history="1">
         <w:r>
           <w:rPr>
             <w:rStyle w:val="Hyperlink"/>
@@ -4466,7 +4582,7 @@
       <w:r>
         <w:t xml:space="preserve">: </w:t>
       </w:r>
-      <w:hyperlink r:id="rId70" w:tooltip="Actions_1" w:history="1">
+      <w:hyperlink r:id="rId73" w:tooltip="Actions_1" w:history="1">
         <w:r>
           <w:rPr>
             <w:rStyle w:val="Hyperlink"/>
@@ -4497,7 +4613,7 @@
       <w:r>
         <w:t xml:space="preserve">Explicit “defer”: </w:t>
       </w:r>
-      <w:hyperlink r:id="rId71" w:tooltip="BangaloreToRedmond_Liveness" w:history="1">
+      <w:hyperlink r:id="rId74" w:tooltip="BangaloreToRedmond_Liveness" w:history="1">
         <w:r>
           <w:rPr>
             <w:rStyle w:val="Hyperlink"/>
@@ -4517,7 +4633,7 @@
       <w:r>
         <w:t xml:space="preserve"> Do declaration: </w:t>
       </w:r>
-      <w:hyperlink r:id="rId72" w:tooltip="TransDecl_DoDecl" w:history="1">
+      <w:hyperlink r:id="rId75" w:tooltip="TransDecl_DoDecl" w:history="1">
         <w:r>
           <w:rPr>
             <w:rStyle w:val="Hyperlink"/>
@@ -4534,7 +4650,7 @@
       <w:r>
         <w:t xml:space="preserve">,  </w:t>
       </w:r>
-      <w:hyperlink r:id="rId73" w:tooltip="TransDecl_DoDecl" w:history="1">
+      <w:hyperlink r:id="rId76" w:tooltip="TransDecl_DoDecl" w:history="1">
         <w:r>
           <w:rPr>
             <w:rStyle w:val="Hyperlink"/>
@@ -4563,7 +4679,7 @@
         <w:pStyle w:val="ListParagraph"/>
         <w:ind w:left="1224"/>
       </w:pPr>
-      <w:hyperlink r:id="rId74" w:tooltip="TrasnDecl_DoDecl" w:history="1">
+      <w:hyperlink r:id="rId77" w:tooltip="TrasnDecl_DoDecl" w:history="1">
         <w:r>
           <w:rPr>
             <w:rStyle w:val="Hyperlink"/>
@@ -4670,7 +4786,7 @@
       <w:r>
         <w:t xml:space="preserve">2.1.1. Basic syntax/semantics: </w:t>
       </w:r>
-      <w:hyperlink r:id="rId75" w:tooltip="Actions_1" w:history="1">
+      <w:hyperlink r:id="rId78" w:tooltip="Actions_1" w:history="1">
         <w:r>
           <w:rPr>
             <w:rStyle w:val="Hyperlink"/>
@@ -4723,7 +4839,7 @@
       <w:r>
         <w:t xml:space="preserve">ault semantics: action (“do”) vs transition (“goto”): </w:t>
       </w:r>
-      <w:hyperlink r:id="rId76" w:tooltip="Actions_2" w:history="1">
+      <w:hyperlink r:id="rId79" w:tooltip="Actions_2" w:history="1">
         <w:r>
           <w:rPr>
             <w:rStyle w:val="Hyperlink"/>
@@ -4740,7 +4856,7 @@
       <w:r>
         <w:t xml:space="preserve"> (</w:t>
       </w:r>
-      <w:hyperlink r:id="rId77" w:tooltip="Actions_2_fails" w:history="1">
+      <w:hyperlink r:id="rId80" w:tooltip="Actions_2_fails" w:history="1">
         <w:r>
           <w:rPr>
             <w:rStyle w:val="Hyperlink"/>
@@ -4751,7 +4867,7 @@
       <w:r>
         <w:t xml:space="preserve">, </w:t>
       </w:r>
-      <w:hyperlink r:id="rId78" w:tooltip="Actions_3" w:history="1">
+      <w:hyperlink r:id="rId81" w:tooltip="Actions_3" w:history="1">
         <w:r>
           <w:rPr>
             <w:rStyle w:val="Hyperlink"/>
@@ -4762,7 +4878,7 @@
       <w:r>
         <w:t xml:space="preserve">); </w:t>
       </w:r>
-      <w:hyperlink r:id="rId79" w:tooltip="Actions_3" w:history="1">
+      <w:hyperlink r:id="rId82" w:tooltip="Actions_3" w:history="1">
         <w:r>
           <w:rPr>
             <w:rStyle w:val="Hyperlink"/>
@@ -4779,7 +4895,7 @@
       <w:r>
         <w:t xml:space="preserve">2.1.3. </w:t>
       </w:r>
-      <w:hyperlink r:id="rId80" w:tooltip="Actions_4" w:history="1">
+      <w:hyperlink r:id="rId83" w:tooltip="Actions_4" w:history="1">
         <w:r>
           <w:rPr>
             <w:rStyle w:val="Hyperlink"/>
@@ -4796,7 +4912,7 @@
       <w:r>
         <w:t xml:space="preserve">2.1.4. </w:t>
       </w:r>
-      <w:hyperlink r:id="rId81" w:tooltip="PushStatement_1" w:history="1">
+      <w:hyperlink r:id="rId84" w:tooltip="PushStatement_1" w:history="1">
         <w:r>
           <w:rPr>
             <w:rStyle w:val="Hyperlink"/>
@@ -4889,7 +5005,7 @@
       <w:r>
         <w:t xml:space="preserve">Basic tests: </w:t>
       </w:r>
-      <w:hyperlink r:id="rId82" w:tooltip="Actions_1" w:history="1">
+      <w:hyperlink r:id="rId85" w:tooltip="Actions_1" w:history="1">
         <w:r>
           <w:rPr>
             <w:rStyle w:val="Hyperlink"/>
@@ -4912,7 +5028,7 @@
       <w:r>
         <w:t xml:space="preserve"> </w:t>
       </w:r>
-      <w:hyperlink r:id="rId83" w:tooltip="TokenRing_Typos" w:history="1">
+      <w:hyperlink r:id="rId86" w:tooltip="TokenRing_Typos" w:history="1">
         <w:r>
           <w:rPr>
             <w:rStyle w:val="Hyperlink"/>
@@ -5004,7 +5120,7 @@
       <w:r>
         <w:t>“</w:t>
       </w:r>
-      <w:hyperlink r:id="rId84" w:tooltip="TokenRing_Typos" w:history="1">
+      <w:hyperlink r:id="rId87" w:tooltip="TokenRing_Typos" w:history="1">
         <w:r>
           <w:rPr>
             <w:rStyle w:val="Hyperlink"/>
@@ -5048,7 +5164,7 @@
         </w:rPr>
         <w:t>“</w:t>
       </w:r>
-      <w:hyperlink r:id="rId85" w:tooltip="monitors" w:history="1">
+      <w:hyperlink r:id="rId88" w:tooltip="monitors" w:history="1">
         <w:r>
           <w:rPr>
             <w:rStyle w:val="Hyperlink"/>
@@ -5344,7 +5460,7 @@
         </w:rPr>
         <w:t>“</w:t>
       </w:r>
-      <w:hyperlink r:id="rId86" w:tooltip="TokenRing_Typos" w:history="1">
+      <w:hyperlink r:id="rId89" w:tooltip="TokenRing_Typos" w:history="1">
         <w:r>
           <w:rPr>
             <w:rStyle w:val="Hyperlink"/>
@@ -5438,7 +5554,7 @@
         </w:rPr>
         <w:t xml:space="preserve">: </w:t>
       </w:r>
-      <w:hyperlink r:id="rId87" w:tooltip="sends" w:history="1">
+      <w:hyperlink r:id="rId90" w:tooltip="sends" w:history="1">
         <w:r>
           <w:rPr>
             <w:rStyle w:val="Hyperlink"/>
@@ -5458,7 +5574,7 @@
         </w:rPr>
         <w:t xml:space="preserve">, </w:t>
       </w:r>
-      <w:hyperlink r:id="rId88" w:tooltip="function_Typos" w:history="1">
+      <w:hyperlink r:id="rId91" w:tooltip="function_Typos" w:history="1">
         <w:r>
           <w:rPr>
             <w:rStyle w:val="Hyperlink"/>
@@ -5483,7 +5599,7 @@
           <w:u w:val="none"/>
         </w:rPr>
       </w:pPr>
-      <w:hyperlink r:id="rId89" w:tooltip="Elevator" w:history="1">
+      <w:hyperlink r:id="rId92" w:tooltip="Elevator" w:history="1">
         <w:r>
           <w:rPr>
             <w:rStyle w:val="Hyperlink"/>
@@ -5700,7 +5816,7 @@
         </w:rPr>
         <w:t xml:space="preserve">: </w:t>
       </w:r>
-      <w:hyperlink r:id="rId90" w:tooltip="sends" w:history="1">
+      <w:hyperlink r:id="rId93" w:tooltip="sends" w:history="1">
         <w:r>
           <w:rPr>
             <w:rStyle w:val="Hyperlink"/>
@@ -5749,7 +5865,7 @@
         </w:rPr>
         <w:t xml:space="preserve">”: </w:t>
       </w:r>
-      <w:hyperlink r:id="rId91" w:tooltip="sends" w:history="1">
+      <w:hyperlink r:id="rId94" w:tooltip="sends" w:history="1">
         <w:r>
           <w:rPr>
             <w:rStyle w:val="Hyperlink"/>
@@ -6032,7 +6148,7 @@
       <w:r>
         <w:t xml:space="preserve">: </w:t>
       </w:r>
-      <w:hyperlink r:id="rId92" w:tooltip="Actions_1" w:history="1">
+      <w:hyperlink r:id="rId95" w:tooltip="Actions_1" w:history="1">
         <w:r>
           <w:rPr>
             <w:rStyle w:val="Hyperlink"/>
@@ -6043,7 +6159,7 @@
       <w:r>
         <w:t xml:space="preserve">, two asserts in a row: </w:t>
       </w:r>
-      <w:hyperlink r:id="rId93" w:tooltip="Actions_4" w:history="1">
+      <w:hyperlink r:id="rId96" w:tooltip="Actions_4" w:history="1">
         <w:r>
           <w:rPr>
             <w:rStyle w:val="Hyperlink"/>
@@ -6054,7 +6170,7 @@
       <w:r>
         <w:t xml:space="preserve">, </w:t>
       </w:r>
-      <w:hyperlink r:id="rId94" w:tooltip="PushStatement_1" w:history="1">
+      <w:hyperlink r:id="rId97" w:tooltip="PushStatement_1" w:history="1">
         <w:r>
           <w:rPr>
             <w:rStyle w:val="Hyperlink"/>
@@ -6259,7 +6375,7 @@
         </w:rPr>
         <w:t xml:space="preserve"> </w:t>
       </w:r>
-      <w:hyperlink r:id="rId95" w:tooltip="function" w:history="1">
+      <w:hyperlink r:id="rId98" w:tooltip="function" w:history="1">
         <w:r>
           <w:rPr>
             <w:rStyle w:val="Hyperlink"/>
@@ -6279,7 +6395,7 @@
         </w:rPr>
         <w:t xml:space="preserve">, </w:t>
       </w:r>
-      <w:hyperlink r:id="rId96" w:tooltip="monitors" w:history="1">
+      <w:hyperlink r:id="rId99" w:tooltip="monitors" w:history="1">
         <w:r>
           <w:rPr>
             <w:rStyle w:val="Hyperlink"/>
@@ -6299,7 +6415,7 @@
         </w:rPr>
         <w:t xml:space="preserve">, </w:t>
       </w:r>
-      <w:hyperlink r:id="rId97" w:tooltip="sends" w:history="1">
+      <w:hyperlink r:id="rId100" w:tooltip="sends" w:history="1">
         <w:r>
           <w:rPr>
             <w:rStyle w:val="Hyperlink"/>
@@ -6319,7 +6435,7 @@
         </w:rPr>
         <w:t xml:space="preserve">, </w:t>
       </w:r>
-      <w:hyperlink r:id="rId98" w:tooltip="fields" w:history="1">
+      <w:hyperlink r:id="rId101" w:tooltip="fields" w:history="1">
         <w:r>
           <w:rPr>
             <w:rStyle w:val="Hyperlink"/>
@@ -6348,7 +6464,7 @@
         </w:rPr>
         <w:t xml:space="preserve"> </w:t>
       </w:r>
-      <w:hyperlink r:id="rId99" w:tooltip="nmdType" w:history="1">
+      <w:hyperlink r:id="rId102" w:tooltip="nmdType" w:history="1">
         <w:r>
           <w:rPr>
             <w:rStyle w:val="Hyperlink"/>
@@ -6402,7 +6518,7 @@
           <w:u w:val="none"/>
         </w:rPr>
       </w:pPr>
-      <w:hyperlink r:id="rId100" w:tooltip="lvalues" w:history="1">
+      <w:hyperlink r:id="rId103" w:tooltip="lvalues" w:history="1">
         <w:r>
           <w:rPr>
             <w:rStyle w:val="Hyperlink"/>
@@ -6824,7 +6940,7 @@
       <w:r>
         <w:t>“</w:t>
       </w:r>
-      <w:hyperlink r:id="rId101" w:tooltip="function" w:history="1">
+      <w:hyperlink r:id="rId104" w:tooltip="function" w:history="1">
         <w:r>
           <w:rPr>
             <w:rStyle w:val="Hyperlink"/>
@@ -6898,7 +7014,7 @@
         </w:rPr>
         <w:t xml:space="preserve">: </w:t>
       </w:r>
-      <w:hyperlink r:id="rId102" w:tooltip="function" w:history="1">
+      <w:hyperlink r:id="rId105" w:tooltip="function" w:history="1">
         <w:r>
           <w:rPr>
             <w:rStyle w:val="Hyperlink"/>
@@ -6918,7 +7034,7 @@
         </w:rPr>
         <w:t xml:space="preserve">; </w:t>
       </w:r>
-      <w:hyperlink r:id="rId103" w:tooltip="function_Typos" w:history="1">
+      <w:hyperlink r:id="rId106" w:tooltip="function_Typos" w:history="1">
         <w:r>
           <w:rPr>
             <w:rStyle w:val="Hyperlink"/>
@@ -6960,7 +7076,7 @@
           <w:szCs w:val="19"/>
         </w:rPr>
       </w:pPr>
-      <w:hyperlink r:id="rId104" w:tooltip="function" w:history="1">
+      <w:hyperlink r:id="rId107" w:tooltip="function" w:history="1">
         <w:r>
           <w:rPr>
             <w:rStyle w:val="Hyperlink"/>
@@ -7073,7 +7189,7 @@
         </w:rPr>
         <w:t xml:space="preserve">: </w:t>
       </w:r>
-      <w:hyperlink r:id="rId105" w:tooltip="entryExit_1" w:history="1">
+      <w:hyperlink r:id="rId108" w:tooltip="entryExit_1" w:history="1">
         <w:r>
           <w:rPr>
             <w:rStyle w:val="Hyperlink"/>
@@ -7093,7 +7209,7 @@
         </w:rPr>
         <w:t xml:space="preserve">; </w:t>
       </w:r>
-      <w:hyperlink r:id="rId106" w:tooltip="TokenRing_Typos" w:history="1">
+      <w:hyperlink r:id="rId109" w:tooltip="TokenRing_Typos" w:history="1">
         <w:r>
           <w:rPr>
             <w:rStyle w:val="Hyperlink"/>
@@ -7194,7 +7310,7 @@
       <w:r>
         <w:t xml:space="preserve"> This, </w:t>
       </w:r>
-      <w:hyperlink r:id="rId107" w:tooltip="BangaloreToRedmond" w:history="1">
+      <w:hyperlink r:id="rId110" w:tooltip="BangaloreToRedmond" w:history="1">
         <w:r>
           <w:rPr>
             <w:rStyle w:val="Hyperlink"/>
@@ -7202,7 +7318,7 @@
           <w:t>trigger</w:t>
         </w:r>
       </w:hyperlink>
-      <w:hyperlink r:id="rId108" w:tooltip="Actions_1" w:history="1">
+      <w:hyperlink r:id="rId111" w:tooltip="Actions_1" w:history="1">
         <w:r>
           <w:rPr>
             <w:rStyle w:val="Hyperlink"/>
@@ -7258,7 +7374,7 @@
           <w:numId w:val="7"/>
         </w:numPr>
       </w:pPr>
-      <w:hyperlink r:id="rId109" w:tooltip="PushStatement_1" w:history="1">
+      <w:hyperlink r:id="rId112" w:tooltip="PushStatement_1" w:history="1">
         <w:r>
           <w:rPr>
             <w:rStyle w:val="Hyperlink"/>
@@ -7272,7 +7388,7 @@
       <w:r>
         <w:t>(</w:t>
       </w:r>
-      <w:hyperlink r:id="rId110" w:tooltip="TokenRing_Typos" w:history="1">
+      <w:hyperlink r:id="rId113" w:tooltip="TokenRing_Typos" w:history="1">
         <w:r>
           <w:rPr>
             <w:rStyle w:val="Hyperlink"/>
@@ -7319,7 +7435,7 @@
           <w:numId w:val="7"/>
         </w:numPr>
       </w:pPr>
-      <w:hyperlink r:id="rId111" w:tooltip="fields" w:history="1">
+      <w:hyperlink r:id="rId114" w:tooltip="fields" w:history="1">
         <w:r>
           <w:rPr>
             <w:rStyle w:val="Hyperlink"/>
@@ -7363,7 +7479,7 @@
       <w:r>
         <w:t xml:space="preserve"> Cast operator (as</w:t>
       </w:r>
-      <w:hyperlink r:id="rId112" w:tooltip="Actions_1" w:history="1">
+      <w:hyperlink r:id="rId115" w:tooltip="Actions_1" w:history="1">
         <w:r>
           <w:rPr>
             <w:rStyle w:val="Hyperlink"/>
@@ -7395,7 +7511,7 @@
       <w:r>
         <w:t xml:space="preserve"> expressions: </w:t>
       </w:r>
-      <w:hyperlink r:id="rId113" w:tooltip="entryExit_1" w:history="1">
+      <w:hyperlink r:id="rId116" w:tooltip="entryExit_1" w:history="1">
         <w:r>
           <w:rPr>
             <w:rStyle w:val="Hyperlink"/>
@@ -7472,7 +7588,7 @@
       <w:r>
         <w:t xml:space="preserve">: </w:t>
       </w:r>
-      <w:hyperlink r:id="rId114" w:tooltip="function_Typos" w:history="1">
+      <w:hyperlink r:id="rId117" w:tooltip="function_Typos" w:history="1">
         <w:r>
           <w:rPr>
             <w:rStyle w:val="Hyperlink"/>
@@ -7498,7 +7614,7 @@
       <w:r>
         <w:t xml:space="preserve">: </w:t>
       </w:r>
-      <w:hyperlink r:id="rId115" w:tooltip="function" w:history="1">
+      <w:hyperlink r:id="rId118" w:tooltip="function" w:history="1">
         <w:r>
           <w:rPr>
             <w:rStyle w:val="Hyperlink"/>
@@ -7536,7 +7652,7 @@
       <w:r>
         <w:t xml:space="preserve">“invalid payload type in send”: </w:t>
       </w:r>
-      <w:hyperlink r:id="rId116" w:tooltip="function_Typos" w:history="1">
+      <w:hyperlink r:id="rId119" w:tooltip="function_Typos" w:history="1">
         <w:r>
           <w:rPr>
             <w:rStyle w:val="Hyperlink"/>
@@ -7547,7 +7663,7 @@
       <w:r>
         <w:t xml:space="preserve">, </w:t>
       </w:r>
-      <w:hyperlink r:id="rId117" w:tooltip="sends" w:history="1">
+      <w:hyperlink r:id="rId120" w:tooltip="sends" w:history="1">
         <w:r>
           <w:rPr>
             <w:rStyle w:val="Hyperlink"/>
@@ -7558,7 +7674,7 @@
       <w:r>
         <w:t xml:space="preserve">, </w:t>
       </w:r>
-      <w:hyperlink r:id="rId118" w:tooltip="payloads" w:history="1">
+      <w:hyperlink r:id="rId121" w:tooltip="payloads" w:history="1">
         <w:r>
           <w:rPr>
             <w:rStyle w:val="Hyperlink"/>
@@ -7581,7 +7697,7 @@
       <w:r>
         <w:t xml:space="preserve">”: </w:t>
       </w:r>
-      <w:hyperlink r:id="rId119" w:tooltip="sends" w:history="1">
+      <w:hyperlink r:id="rId122" w:tooltip="sends" w:history="1">
         <w:r>
           <w:rPr>
             <w:rStyle w:val="Hyperlink"/>
@@ -7604,7 +7720,7 @@
       <w:r>
         <w:t xml:space="preserve">: </w:t>
       </w:r>
-      <w:hyperlink r:id="rId120" w:tooltip="payloads" w:history="1">
+      <w:hyperlink r:id="rId123" w:tooltip="payloads" w:history="1">
         <w:r>
           <w:rPr>
             <w:rStyle w:val="Hyperlink"/>
@@ -7624,7 +7740,7 @@
       <w:r>
         <w:t xml:space="preserve">: </w:t>
       </w:r>
-      <w:hyperlink r:id="rId121" w:tooltip="payloads" w:history="1">
+      <w:hyperlink r:id="rId124" w:tooltip="payloads" w:history="1">
         <w:r>
           <w:rPr>
             <w:rStyle w:val="Hyperlink"/>
@@ -7992,7 +8108,7 @@
         </w:rPr>
         <w:t xml:space="preserve"> (</w:t>
       </w:r>
-      <w:hyperlink r:id="rId122" w:tooltip="fields" w:history="1">
+      <w:hyperlink r:id="rId125" w:tooltip="fields" w:history="1">
         <w:r>
           <w:rPr>
             <w:rStyle w:val="Hyperlink"/>
@@ -8133,7 +8249,7 @@
         </w:rPr>
         <w:t xml:space="preserve"> </w:t>
       </w:r>
-      <w:hyperlink r:id="rId123" w:tooltip="fields" w:history="1">
+      <w:hyperlink r:id="rId126" w:tooltip="fields" w:history="1">
         <w:r>
           <w:rPr>
             <w:rStyle w:val="Hyperlink"/>
@@ -8584,7 +8700,7 @@
         </w:rPr>
         <w:t xml:space="preserve">       </w:t>
       </w:r>
-      <w:hyperlink r:id="rId124" w:tooltip="TokenRing_Typos" w:history="1">
+      <w:hyperlink r:id="rId127" w:tooltip="TokenRing_Typos" w:history="1">
         <w:r>
           <w:rPr>
             <w:rStyle w:val="Hyperlink"/>
@@ -9102,7 +9218,7 @@
         </w:rPr>
         <w:br/>
       </w:r>
-      <w:hyperlink r:id="rId125" w:tooltip="TransDecl_DoDecl" w:history="1">
+      <w:hyperlink r:id="rId128" w:tooltip="TransDecl_DoDecl" w:history="1">
         <w:r>
           <w:rPr>
             <w:rStyle w:val="Hyperlink"/>
@@ -9199,7 +9315,7 @@
         </w:rPr>
         <w:t>“</w:t>
       </w:r>
-      <w:hyperlink r:id="rId126" w:tooltip="function" w:history="1">
+      <w:hyperlink r:id="rId129" w:tooltip="function" w:history="1">
         <w:r>
           <w:rPr>
             <w:rStyle w:val="Hyperlink"/>
@@ -9331,7 +9447,7 @@
         </w:rPr>
         <w:t xml:space="preserve">Transitions &gt; Actions &gt; </w:t>
       </w:r>
-      <w:hyperlink r:id="rId127" w:tooltip="Elevator" w:history="1">
+      <w:hyperlink r:id="rId130" w:tooltip="Elevator" w:history="1">
         <w:r>
           <w:rPr>
             <w:rStyle w:val="Hyperlink"/>
@@ -9346,7 +9462,7 @@
         </w:rPr>
         <w:t xml:space="preserve">, </w:t>
       </w:r>
-      <w:hyperlink r:id="rId128" w:tooltip="Elevator" w:history="1">
+      <w:hyperlink r:id="rId131" w:tooltip="Elevator" w:history="1">
         <w:r>
           <w:rPr>
             <w:rStyle w:val="Hyperlink"/>
@@ -9774,7 +9890,7 @@
       <w:r>
         <w:t xml:space="preserve">self: </w:t>
       </w:r>
-      <w:hyperlink r:id="rId129" w:tooltip="SendInEntry" w:history="1">
+      <w:hyperlink r:id="rId132" w:tooltip="SendInEntry" w:history="1">
         <w:r>
           <w:rPr>
             <w:rStyle w:val="Hyperlink"/>
@@ -9797,7 +9913,7 @@
       <w:r>
         <w:t xml:space="preserve">: </w:t>
       </w:r>
-      <w:hyperlink r:id="rId130" w:tooltip="SendRaiseInEntry" w:history="1">
+      <w:hyperlink r:id="rId133" w:tooltip="SendRaiseInEntry" w:history="1">
         <w:r>
           <w:rPr>
             <w:rStyle w:val="Hyperlink"/>
@@ -9822,7 +9938,7 @@
       <w:r>
         <w:t xml:space="preserve">“raise” and “send” to itself: </w:t>
       </w:r>
-      <w:hyperlink r:id="rId131" w:tooltip="RaiseSendInEntry" w:history="1">
+      <w:hyperlink r:id="rId134" w:tooltip="RaiseSendInEntry" w:history="1">
         <w:r>
           <w:rPr>
             <w:rStyle w:val="Hyperlink"/>
@@ -9842,7 +9958,7 @@
       <w:r>
         <w:t xml:space="preserve">Entry function is not executed when the state is re-entered: </w:t>
       </w:r>
-      <w:hyperlink r:id="rId132" w:tooltip="PushImplicitPopWithSend" w:history="1">
+      <w:hyperlink r:id="rId135" w:tooltip="PushImplicitPopWithSend" w:history="1">
         <w:r>
           <w:rPr>
             <w:rStyle w:val="Hyperlink"/>
@@ -10081,7 +10197,7 @@
       <w:r>
         <w:t xml:space="preserve">self: </w:t>
       </w:r>
-      <w:hyperlink r:id="rId133" w:tooltip="SendInExitNotExecuted" w:history="1">
+      <w:hyperlink r:id="rId136" w:tooltip="SendInExitNotExecuted" w:history="1">
         <w:r>
           <w:rPr>
             <w:rStyle w:val="Hyperlink"/>
@@ -10092,7 +10208,7 @@
       <w:r>
         <w:t xml:space="preserve">,   </w:t>
       </w:r>
-      <w:hyperlink r:id="rId134" w:tooltip="SendInExitUnhandledEvent" w:history="1">
+      <w:hyperlink r:id="rId137" w:tooltip="SendInExitUnhandledEvent" w:history="1">
         <w:r>
           <w:rPr>
             <w:rStyle w:val="Hyperlink"/>
@@ -10103,7 +10219,7 @@
       <w:r>
         <w:t xml:space="preserve">,  </w:t>
       </w:r>
-      <w:hyperlink r:id="rId135" w:tooltip="SendInExitHandledEvent" w:history="1">
+      <w:hyperlink r:id="rId138" w:tooltip="SendInExitHandledEvent" w:history="1">
         <w:r>
           <w:rPr>
             <w:rStyle w:val="Hyperlink"/>
@@ -10117,7 +10233,7 @@
       <w:r>
         <w:t xml:space="preserve"> </w:t>
       </w:r>
-      <w:hyperlink r:id="rId136" w:tooltip="SendInExitUnhandledHalt" w:history="1">
+      <w:hyperlink r:id="rId139" w:tooltip="SendInExitUnhandledHalt" w:history="1">
         <w:r>
           <w:rPr>
             <w:rStyle w:val="Hyperlink"/>
@@ -10172,7 +10288,7 @@
       <w:r>
         <w:t xml:space="preserve">plicit “pop”: </w:t>
       </w:r>
-      <w:hyperlink r:id="rId137" w:tooltip="ImplicitPopExit" w:history="1">
+      <w:hyperlink r:id="rId140" w:tooltip="ImplicitPopExit" w:history="1">
         <w:r>
           <w:rPr>
             <w:rStyle w:val="Hyperlink"/>
@@ -10201,7 +10317,7 @@
       <w:r>
         <w:t xml:space="preserve">plicit “pop”: </w:t>
       </w:r>
-      <w:hyperlink r:id="rId138" w:tooltip="ExplicitPopExit" w:history="1">
+      <w:hyperlink r:id="rId141" w:tooltip="ExplicitPopExit" w:history="1">
         <w:r>
           <w:rPr>
             <w:rStyle w:val="Hyperlink"/>
@@ -10215,7 +10331,7 @@
         </w:rPr>
         <w:t xml:space="preserve">,   </w:t>
       </w:r>
-      <w:hyperlink r:id="rId139" w:tooltip="BugReproIdenticalTerms" w:history="1">
+      <w:hyperlink r:id="rId142" w:tooltip="BugReproIdenticalTerms" w:history="1">
         <w:r>
           <w:rPr>
             <w:rStyle w:val="Hyperlink"/>
@@ -10229,7 +10345,7 @@
         </w:rPr>
         <w:t xml:space="preserve">, </w:t>
       </w:r>
-      <w:hyperlink r:id="rId140" w:tooltip="BugReproIdenticalTerms_workaround" w:history="1">
+      <w:hyperlink r:id="rId143" w:tooltip="BugReproIdenticalTerms_workaround" w:history="1">
         <w:r>
           <w:rPr>
             <w:rStyle w:val="Hyperlink"/>
@@ -10456,15 +10572,15 @@
           <w:numId w:val="8"/>
         </w:numPr>
       </w:pPr>
-      <w:bookmarkStart w:id="0" w:name="Integration_GotoTrans"/>
+      <w:bookmarkStart w:id="1" w:name="Integration_GotoTrans"/>
       <w:r>
         <w:t>Goto transition</w:t>
       </w:r>
-      <w:bookmarkEnd w:id="0"/>
+      <w:bookmarkEnd w:id="1"/>
       <w:r>
         <w:t xml:space="preserve">: </w:t>
       </w:r>
-      <w:hyperlink r:id="rId141" w:tooltip="SendInExitHandledEvent" w:history="1">
+      <w:hyperlink r:id="rId144" w:tooltip="SendInExitHandledEvent" w:history="1">
         <w:r>
           <w:rPr>
             <w:rStyle w:val="Hyperlink"/>
@@ -10475,7 +10591,7 @@
       <w:r>
         <w:t xml:space="preserve">, </w:t>
       </w:r>
-      <w:hyperlink r:id="rId142" w:tooltip="GotoToItself" w:history="1">
+      <w:hyperlink r:id="rId145" w:tooltip="GotoToItself" w:history="1">
         <w:r>
           <w:rPr>
             <w:rStyle w:val="Hyperlink"/>
@@ -10486,7 +10602,7 @@
       <w:r>
         <w:t xml:space="preserve">, </w:t>
       </w:r>
-      <w:hyperlink r:id="rId143" w:tooltip="GotoTransInheritance" w:history="1">
+      <w:hyperlink r:id="rId146" w:tooltip="GotoTransInheritance" w:history="1">
         <w:r>
           <w:rPr>
             <w:rStyle w:val="Hyperlink"/>
@@ -10506,15 +10622,15 @@
           <w:numId w:val="8"/>
         </w:numPr>
       </w:pPr>
-      <w:bookmarkStart w:id="1" w:name="Integration_PushTrans"/>
+      <w:bookmarkStart w:id="2" w:name="Integration_PushTrans"/>
       <w:r>
         <w:t>Push transition</w:t>
       </w:r>
-      <w:bookmarkEnd w:id="1"/>
+      <w:bookmarkEnd w:id="2"/>
       <w:r>
         <w:t xml:space="preserve">: </w:t>
       </w:r>
-      <w:hyperlink r:id="rId144" w:tooltip="PushItself" w:history="1">
+      <w:hyperlink r:id="rId147" w:tooltip="PushItself" w:history="1">
         <w:r>
           <w:rPr>
             <w:rStyle w:val="Hyperlink"/>
@@ -10525,7 +10641,7 @@
       <w:r>
         <w:t xml:space="preserve">, </w:t>
       </w:r>
-      <w:hyperlink r:id="rId145" w:tooltip="Push" w:history="1">
+      <w:hyperlink r:id="rId148" w:tooltip="Push" w:history="1">
         <w:r>
           <w:rPr>
             <w:rStyle w:val="Hyperlink"/>
@@ -10545,7 +10661,7 @@
       <w:r>
         <w:t xml:space="preserve">“push” with implicit “pop”: </w:t>
       </w:r>
-      <w:hyperlink r:id="rId146" w:tooltip="PushImplicitPopWithSend" w:history="1">
+      <w:hyperlink r:id="rId149" w:tooltip="PushImplicitPopWithSend" w:history="1">
         <w:r>
           <w:rPr>
             <w:rStyle w:val="Hyperlink"/>
@@ -10556,7 +10672,7 @@
       <w:r>
         <w:t xml:space="preserve">  </w:t>
       </w:r>
-      <w:hyperlink r:id="rId147" w:tooltip="PushImplicitPopWithRaise" w:history="1">
+      <w:hyperlink r:id="rId150" w:tooltip="PushImplicitPopWithRaise" w:history="1">
         <w:r>
           <w:rPr>
             <w:rStyle w:val="Hyperlink"/>
@@ -10573,7 +10689,7 @@
       <w:r>
         <w:t xml:space="preserve">“push” with explicit “pop”: </w:t>
       </w:r>
-      <w:hyperlink r:id="rId148" w:tooltip="PushExplicitPop" w:history="1">
+      <w:hyperlink r:id="rId151" w:tooltip="PushExplicitPop" w:history="1">
         <w:r>
           <w:rPr>
             <w:rStyle w:val="Hyperlink"/>
@@ -10590,7 +10706,7 @@
       <w:r>
         <w:t xml:space="preserve">“push” with action inherited by the pushed state: </w:t>
       </w:r>
-      <w:hyperlink r:id="rId149" w:tooltip="PushTransInheritance" w:history="1">
+      <w:hyperlink r:id="rId152" w:tooltip="PushTransInheritance" w:history="1">
         <w:r>
           <w:rPr>
             <w:rStyle w:val="Hyperlink"/>
@@ -10742,7 +10858,7 @@
         </w:rPr>
         <w:t xml:space="preserve"> </w:t>
       </w:r>
-      <w:hyperlink r:id="rId150" w:tooltip="UnhandledEventDeferred" w:history="1">
+      <w:hyperlink r:id="rId153" w:tooltip="UnhandledEventDeferred" w:history="1">
         <w:r>
           <w:rPr>
             <w:rStyle w:val="Hyperlink"/>
@@ -10804,7 +10920,7 @@
       <w:r>
         <w:t xml:space="preserve"> </w:t>
       </w:r>
-      <w:hyperlink r:id="rId151" w:tooltip="UnhandledEventIgnored" w:history="1">
+      <w:hyperlink r:id="rId154" w:tooltip="UnhandledEventIgnored" w:history="1">
         <w:r>
           <w:rPr>
             <w:rStyle w:val="Hyperlink"/>
@@ -11159,7 +11275,7 @@
       <w:r>
         <w:t xml:space="preserve">no “unhandled exception” for unhandled “halt”: </w:t>
       </w:r>
-      <w:hyperlink r:id="rId152" w:tooltip="SendInExitUnhandledHalt" w:history="1">
+      <w:hyperlink r:id="rId155" w:tooltip="SendInExitUnhandledHalt" w:history="1">
         <w:r>
           <w:rPr>
             <w:rStyle w:val="Hyperlink"/>
@@ -11286,7 +11402,7 @@
         </w:rPr>
         <w:t xml:space="preserve">: </w:t>
       </w:r>
-      <w:hyperlink r:id="rId153" w:tooltip="AlonBug" w:history="1">
+      <w:hyperlink r:id="rId156" w:tooltip="AlonBug" w:history="1">
         <w:r>
           <w:rPr>
             <w:rStyle w:val="Hyperlink"/>
@@ -11313,7 +11429,7 @@
         </w:rPr>
         <w:t xml:space="preserve"> </w:t>
       </w:r>
-      <w:hyperlink r:id="rId154" w:tooltip="AlonBug_1" w:history="1">
+      <w:hyperlink r:id="rId157" w:tooltip="AlonBug_1" w:history="1">
         <w:r>
           <w:rPr>
             <w:rStyle w:val="Hyperlink"/>
@@ -11685,8 +11801,6 @@
         </w:rPr>
         <w:t>)</w:t>
       </w:r>
-      <w:bookmarkStart w:id="2" w:name="_GoBack"/>
-      <w:bookmarkEnd w:id="2"/>
     </w:p>
     <w:p>
       <w:pPr>
@@ -11795,7 +11909,7 @@
       <w:r>
         <w:t xml:space="preserve"> </w:t>
       </w:r>
-      <w:hyperlink r:id="rId155" w:tooltip="EventSentAfterSentHalt" w:history="1">
+      <w:hyperlink r:id="rId158" w:tooltip="EventSentAfterSentHalt" w:history="1">
         <w:r>
           <w:rPr>
             <w:rStyle w:val="Hyperlink"/>
@@ -11806,7 +11920,7 @@
       <w:r>
         <w:t xml:space="preserve">, </w:t>
       </w:r>
-      <w:hyperlink r:id="rId156" w:tooltip="EventSentAfterSentHalt_v" w:history="1">
+      <w:hyperlink r:id="rId159" w:tooltip="EventSentAfterSentHalt_v" w:history="1">
         <w:r>
           <w:rPr>
             <w:rStyle w:val="Hyperlink"/>
@@ -12154,7 +12268,7 @@
       <w:r>
         <w:t xml:space="preserve">Actual “pass” result: </w:t>
       </w:r>
-      <w:hyperlink r:id="rId157" w:tooltip="Liveness_1" w:history="1">
+      <w:hyperlink r:id="rId160" w:tooltip="Liveness_1" w:history="1">
         <w:r>
           <w:rPr>
             <w:rStyle w:val="Hyperlink"/>
@@ -12174,7 +12288,7 @@
       <w:r>
         <w:t xml:space="preserve">False “pass” result: </w:t>
       </w:r>
-      <w:hyperlink r:id="rId158" w:tooltip="Liveness_1_falsePass" w:history="1">
+      <w:hyperlink r:id="rId161" w:tooltip="Liveness_1_falsePass" w:history="1">
         <w:r>
           <w:rPr>
             <w:rStyle w:val="Hyperlink"/>
@@ -12206,7 +12320,7 @@
       <w:r>
         <w:t xml:space="preserve">Infinite loop in the “hot” state: </w:t>
       </w:r>
-      <w:hyperlink r:id="rId159" w:tooltip="Liveness_2" w:history="1">
+      <w:hyperlink r:id="rId162" w:tooltip="Liveness_2" w:history="1">
         <w:r>
           <w:rPr>
             <w:rStyle w:val="Hyperlink"/>
@@ -12217,7 +12331,7 @@
       <w:r>
         <w:t xml:space="preserve">,  </w:t>
       </w:r>
-      <w:hyperlink r:id="rId160" w:tooltip="Liveness_2_LoopMachineAdded" w:history="1">
+      <w:hyperlink r:id="rId163" w:tooltip="Liveness_2_LoopMachineAdded" w:history="1">
         <w:r>
           <w:rPr>
             <w:rStyle w:val="Hyperlink"/>
@@ -12242,7 +12356,7 @@
       <w:r>
         <w:t xml:space="preserve">Deadlock in the “hot” state: (bug!) </w:t>
       </w:r>
-      <w:hyperlink r:id="rId161" w:tooltip="Liveness_2_bugFound" w:history="1">
+      <w:hyperlink r:id="rId164" w:tooltip="Liveness_2_bugFound" w:history="1">
         <w:r>
           <w:rPr>
             <w:rStyle w:val="Hyperlink"/>
@@ -12262,7 +12376,7 @@
       <w:r>
         <w:t xml:space="preserve">Liveness violation but no deadlock, at least one thread is making progress: </w:t>
       </w:r>
-      <w:hyperlink r:id="rId162" w:tooltip="Liveness_3" w:history="1">
+      <w:hyperlink r:id="rId165" w:tooltip="Liveness_3" w:history="1">
         <w:r>
           <w:rPr>
             <w:rStyle w:val="Hyperlink"/>
@@ -12308,7 +12422,7 @@
       <w:r>
         <w:t xml:space="preserve">Duplicates: </w:t>
       </w:r>
-      <w:hyperlink r:id="rId163" w:tooltip="Duplicates" w:history="1">
+      <w:hyperlink r:id="rId166" w:tooltip="Duplicates" w:history="1">
         <w:r>
           <w:rPr>
             <w:rStyle w:val="Hyperlink"/>
@@ -12364,7 +12478,7 @@
       <w:r>
         <w:t xml:space="preserve">Re-definition of variables: </w:t>
       </w:r>
-      <w:hyperlink r:id="rId164" w:tooltip="variableType" w:history="1">
+      <w:hyperlink r:id="rId167" w:tooltip="variableType" w:history="1">
         <w:r>
           <w:rPr>
             <w:rStyle w:val="Hyperlink"/>
@@ -12524,7 +12638,7 @@
       <w:r>
         <w:t xml:space="preserve"> </w:t>
       </w:r>
-      <w:hyperlink r:id="rId165" w:tooltip="RaiseInExitFun" w:history="1">
+      <w:hyperlink r:id="rId168" w:tooltip="RaiseInExitFun" w:history="1">
         <w:r>
           <w:rPr>
             <w:rStyle w:val="Hyperlink"/>
@@ -12544,7 +12658,7 @@
       <w:r>
         <w:t xml:space="preserve">“push” in exit function: </w:t>
       </w:r>
-      <w:hyperlink r:id="rId166" w:tooltip="PushInExitFun" w:history="1">
+      <w:hyperlink r:id="rId169" w:tooltip="PushInExitFun" w:history="1">
         <w:r>
           <w:rPr>
             <w:rStyle w:val="Hyperlink"/>
@@ -12564,7 +12678,7 @@
       <w:r>
         <w:t xml:space="preserve">“pop” in exit function: </w:t>
       </w:r>
-      <w:hyperlink r:id="rId167" w:tooltip="PopInExitFun" w:history="1">
+      <w:hyperlink r:id="rId170" w:tooltip="PopInExitFun" w:history="1">
         <w:r>
           <w:rPr>
             <w:rStyle w:val="Hyperlink"/>
@@ -13465,9 +13579,9 @@
   </w:abstractNum>
   <w:abstractNum w:abstractNumId="1">
     <w:nsid w:val="099B2373"/>
-    <w:multiLevelType w:val="hybridMultilevel"/>
-    <w:tmpl w:val="70CCC940"/>
-    <w:lvl w:ilvl="0" w:tplc="0409000F">
+    <w:multiLevelType w:val="multilevel"/>
+    <w:tmpl w:val="9BE42328"/>
+    <w:lvl w:ilvl="0">
       <w:start w:val="1"/>
       <w:numFmt w:val="decimal"/>
       <w:lvlText w:val="%1."/>
@@ -13476,77 +13590,109 @@
         <w:ind w:left="720" w:hanging="360"/>
       </w:pPr>
     </w:lvl>
-    <w:lvl w:ilvl="1" w:tplc="04090019" w:tentative="1">
-      <w:start w:val="1"/>
-      <w:numFmt w:val="lowerLetter"/>
-      <w:lvlText w:val="%2."/>
-      <w:lvlJc w:val="left"/>
-      <w:pPr>
-        <w:ind w:left="1440" w:hanging="360"/>
-      </w:pPr>
-    </w:lvl>
-    <w:lvl w:ilvl="2" w:tplc="0409001B" w:tentative="1">
-      <w:start w:val="1"/>
-      <w:numFmt w:val="lowerRoman"/>
-      <w:lvlText w:val="%3."/>
-      <w:lvlJc w:val="right"/>
-      <w:pPr>
-        <w:ind w:left="2160" w:hanging="180"/>
-      </w:pPr>
-    </w:lvl>
-    <w:lvl w:ilvl="3" w:tplc="0409000F" w:tentative="1">
+    <w:lvl w:ilvl="1">
       <w:start w:val="1"/>
       <w:numFmt w:val="decimal"/>
-      <w:lvlText w:val="%4."/>
+      <w:isLgl/>
+      <w:lvlText w:val="%1.%2."/>
       <w:lvlJc w:val="left"/>
       <w:pPr>
-        <w:ind w:left="2880" w:hanging="360"/>
-      </w:pPr>
+        <w:ind w:left="1440" w:hanging="720"/>
+      </w:pPr>
+      <w:rPr>
+        <w:rFonts w:hint="default"/>
+      </w:rPr>
     </w:lvl>
-    <w:lvl w:ilvl="4" w:tplc="04090019" w:tentative="1">
-      <w:start w:val="1"/>
-      <w:numFmt w:val="lowerLetter"/>
-      <w:lvlText w:val="%5."/>
-      <w:lvlJc w:val="left"/>
-      <w:pPr>
-        <w:ind w:left="3600" w:hanging="360"/>
-      </w:pPr>
-    </w:lvl>
-    <w:lvl w:ilvl="5" w:tplc="0409001B" w:tentative="1">
-      <w:start w:val="1"/>
-      <w:numFmt w:val="lowerRoman"/>
-      <w:lvlText w:val="%6."/>
-      <w:lvlJc w:val="right"/>
-      <w:pPr>
-        <w:ind w:left="4320" w:hanging="180"/>
-      </w:pPr>
-    </w:lvl>
-    <w:lvl w:ilvl="6" w:tplc="0409000F" w:tentative="1">
+    <w:lvl w:ilvl="2">
       <w:start w:val="1"/>
       <w:numFmt w:val="decimal"/>
-      <w:lvlText w:val="%7."/>
+      <w:isLgl/>
+      <w:lvlText w:val="%1.%2.%3."/>
       <w:lvlJc w:val="left"/>
       <w:pPr>
-        <w:ind w:left="5040" w:hanging="360"/>
-      </w:pPr>
+        <w:ind w:left="1800" w:hanging="720"/>
+      </w:pPr>
+      <w:rPr>
+        <w:rFonts w:hint="default"/>
+      </w:rPr>
     </w:lvl>
-    <w:lvl w:ilvl="7" w:tplc="04090019" w:tentative="1">
+    <w:lvl w:ilvl="3">
       <w:start w:val="1"/>
-      <w:numFmt w:val="lowerLetter"/>
-      <w:lvlText w:val="%8."/>
+      <w:numFmt w:val="decimal"/>
+      <w:isLgl/>
+      <w:lvlText w:val="%1.%2.%3.%4."/>
       <w:lvlJc w:val="left"/>
       <w:pPr>
-        <w:ind w:left="5760" w:hanging="360"/>
-      </w:pPr>
+        <w:ind w:left="2520" w:hanging="1080"/>
+      </w:pPr>
+      <w:rPr>
+        <w:rFonts w:hint="default"/>
+      </w:rPr>
     </w:lvl>
-    <w:lvl w:ilvl="8" w:tplc="0409001B" w:tentative="1">
+    <w:lvl w:ilvl="4">
       <w:start w:val="1"/>
-      <w:numFmt w:val="lowerRoman"/>
-      <w:lvlText w:val="%9."/>
-      <w:lvlJc w:val="right"/>
-      <w:pPr>
-        <w:ind w:left="6480" w:hanging="180"/>
-      </w:pPr>
+      <w:numFmt w:val="decimal"/>
+      <w:isLgl/>
+      <w:lvlText w:val="%1.%2.%3.%4.%5."/>
+      <w:lvlJc w:val="left"/>
+      <w:pPr>
+        <w:ind w:left="2880" w:hanging="1080"/>
+      </w:pPr>
+      <w:rPr>
+        <w:rFonts w:hint="default"/>
+      </w:rPr>
+    </w:lvl>
+    <w:lvl w:ilvl="5">
+      <w:start w:val="1"/>
+      <w:numFmt w:val="decimal"/>
+      <w:isLgl/>
+      <w:lvlText w:val="%1.%2.%3.%4.%5.%6."/>
+      <w:lvlJc w:val="left"/>
+      <w:pPr>
+        <w:ind w:left="3600" w:hanging="1440"/>
+      </w:pPr>
+      <w:rPr>
+        <w:rFonts w:hint="default"/>
+      </w:rPr>
+    </w:lvl>
+    <w:lvl w:ilvl="6">
+      <w:start w:val="1"/>
+      <w:numFmt w:val="decimal"/>
+      <w:isLgl/>
+      <w:lvlText w:val="%1.%2.%3.%4.%5.%6.%7."/>
+      <w:lvlJc w:val="left"/>
+      <w:pPr>
+        <w:ind w:left="3960" w:hanging="1440"/>
+      </w:pPr>
+      <w:rPr>
+        <w:rFonts w:hint="default"/>
+      </w:rPr>
+    </w:lvl>
+    <w:lvl w:ilvl="7">
+      <w:start w:val="1"/>
+      <w:numFmt w:val="decimal"/>
+      <w:isLgl/>
+      <w:lvlText w:val="%1.%2.%3.%4.%5.%6.%7.%8."/>
+      <w:lvlJc w:val="left"/>
+      <w:pPr>
+        <w:ind w:left="4680" w:hanging="1800"/>
+      </w:pPr>
+      <w:rPr>
+        <w:rFonts w:hint="default"/>
+      </w:rPr>
+    </w:lvl>
+    <w:lvl w:ilvl="8">
+      <w:start w:val="1"/>
+      <w:numFmt w:val="decimal"/>
+      <w:isLgl/>
+      <w:lvlText w:val="%1.%2.%3.%4.%5.%6.%7.%8.%9."/>
+      <w:lvlJc w:val="left"/>
+      <w:pPr>
+        <w:ind w:left="5040" w:hanging="1800"/>
+      </w:pPr>
+      <w:rPr>
+        <w:rFonts w:hint="default"/>
+      </w:rPr>
     </w:lvl>
   </w:abstractNum>
   <w:abstractNum w:abstractNumId="2">
@@ -16201,7 +16347,7 @@
 </file>
 
 <file path=customXml/itemProps2.xml><?xml version="1.0" encoding="utf-8"?>
-<ds:datastoreItem xmlns:ds="http://schemas.openxmlformats.org/officeDocument/2006/customXml" ds:itemID="{7A88B170-7845-4492-B331-01F6F1649B0F}">
+<ds:datastoreItem xmlns:ds="http://schemas.openxmlformats.org/officeDocument/2006/customXml" ds:itemID="{1881E1F9-7ED3-402A-8421-E7AC186ADAC2}">
   <ds:schemaRefs>
     <ds:schemaRef ds:uri="http://schemas.openxmlformats.org/officeDocument/2006/bibliography"/>
   </ds:schemaRefs>

</xml_diff>

<commit_message>
regression tests added/modified; test docs updated
</commit_message>
<xml_diff>
--- a/Doc/TestDocs/TestingFramework.docx
+++ b/Doc/TestDocs/TestingFramework.docx
@@ -2573,8 +2573,6 @@
       <w:r>
         <w:t>DFS Stack Bound:</w:t>
       </w:r>
-      <w:bookmarkStart w:id="0" w:name="_GoBack"/>
-      <w:bookmarkEnd w:id="0"/>
     </w:p>
     <w:p>
       <w:pPr>
@@ -4621,6 +4619,28 @@
           <w:t>test1</w:t>
         </w:r>
       </w:hyperlink>
+      <w:r>
+        <w:rPr>
+          <w:rStyle w:val="Hyperlink"/>
+        </w:rPr>
+        <w:t>;</w:t>
+      </w:r>
+      <w:hyperlink r:id="rId75" w:tooltip="EventDeferredHandledSameState" w:history="1">
+        <w:r>
+          <w:rPr>
+            <w:rStyle w:val="Hyperlink"/>
+          </w:rPr>
+          <w:t>test2</w:t>
+        </w:r>
+      </w:hyperlink>
+      <w:r>
+        <w:rPr>
+          <w:rStyle w:val="Hyperlink"/>
+        </w:rPr>
+        <w:t>; test3</w:t>
+      </w:r>
+      <w:bookmarkStart w:id="0" w:name="_GoBack"/>
+      <w:bookmarkEnd w:id="0"/>
     </w:p>
     <w:p>
       <w:pPr>
@@ -4633,7 +4653,7 @@
       <w:r>
         <w:t xml:space="preserve"> Do declaration: </w:t>
       </w:r>
-      <w:hyperlink r:id="rId75" w:tooltip="TransDecl_DoDecl" w:history="1">
+      <w:hyperlink r:id="rId76" w:tooltip="TransDecl_DoDecl" w:history="1">
         <w:r>
           <w:rPr>
             <w:rStyle w:val="Hyperlink"/>
@@ -4650,7 +4670,7 @@
       <w:r>
         <w:t xml:space="preserve">,  </w:t>
       </w:r>
-      <w:hyperlink r:id="rId76" w:tooltip="TransDecl_DoDecl" w:history="1">
+      <w:hyperlink r:id="rId77" w:tooltip="TransDecl_DoDecl" w:history="1">
         <w:r>
           <w:rPr>
             <w:rStyle w:val="Hyperlink"/>
@@ -4679,7 +4699,7 @@
         <w:pStyle w:val="ListParagraph"/>
         <w:ind w:left="1224"/>
       </w:pPr>
-      <w:hyperlink r:id="rId77" w:tooltip="TrasnDecl_DoDecl" w:history="1">
+      <w:hyperlink r:id="rId78" w:tooltip="TrasnDecl_DoDecl" w:history="1">
         <w:r>
           <w:rPr>
             <w:rStyle w:val="Hyperlink"/>
@@ -4786,7 +4806,7 @@
       <w:r>
         <w:t xml:space="preserve">2.1.1. Basic syntax/semantics: </w:t>
       </w:r>
-      <w:hyperlink r:id="rId78" w:tooltip="Actions_1" w:history="1">
+      <w:hyperlink r:id="rId79" w:tooltip="Actions_1" w:history="1">
         <w:r>
           <w:rPr>
             <w:rStyle w:val="Hyperlink"/>
@@ -4839,7 +4859,7 @@
       <w:r>
         <w:t xml:space="preserve">ault semantics: action (“do”) vs transition (“goto”): </w:t>
       </w:r>
-      <w:hyperlink r:id="rId79" w:tooltip="Actions_2" w:history="1">
+      <w:hyperlink r:id="rId80" w:tooltip="Actions_2" w:history="1">
         <w:r>
           <w:rPr>
             <w:rStyle w:val="Hyperlink"/>
@@ -4856,7 +4876,7 @@
       <w:r>
         <w:t xml:space="preserve"> (</w:t>
       </w:r>
-      <w:hyperlink r:id="rId80" w:tooltip="Actions_2_fails" w:history="1">
+      <w:hyperlink r:id="rId81" w:tooltip="Actions_2_fails" w:history="1">
         <w:r>
           <w:rPr>
             <w:rStyle w:val="Hyperlink"/>
@@ -4867,7 +4887,7 @@
       <w:r>
         <w:t xml:space="preserve">, </w:t>
       </w:r>
-      <w:hyperlink r:id="rId81" w:tooltip="Actions_3" w:history="1">
+      <w:hyperlink r:id="rId82" w:tooltip="Actions_3" w:history="1">
         <w:r>
           <w:rPr>
             <w:rStyle w:val="Hyperlink"/>
@@ -4878,7 +4898,7 @@
       <w:r>
         <w:t xml:space="preserve">); </w:t>
       </w:r>
-      <w:hyperlink r:id="rId82" w:tooltip="Actions_3" w:history="1">
+      <w:hyperlink r:id="rId83" w:tooltip="Actions_3" w:history="1">
         <w:r>
           <w:rPr>
             <w:rStyle w:val="Hyperlink"/>
@@ -4895,7 +4915,7 @@
       <w:r>
         <w:t xml:space="preserve">2.1.3. </w:t>
       </w:r>
-      <w:hyperlink r:id="rId83" w:tooltip="Actions_4" w:history="1">
+      <w:hyperlink r:id="rId84" w:tooltip="Actions_4" w:history="1">
         <w:r>
           <w:rPr>
             <w:rStyle w:val="Hyperlink"/>
@@ -4912,7 +4932,7 @@
       <w:r>
         <w:t xml:space="preserve">2.1.4. </w:t>
       </w:r>
-      <w:hyperlink r:id="rId84" w:tooltip="PushStatement_1" w:history="1">
+      <w:hyperlink r:id="rId85" w:tooltip="PushStatement_1" w:history="1">
         <w:r>
           <w:rPr>
             <w:rStyle w:val="Hyperlink"/>
@@ -5005,7 +5025,7 @@
       <w:r>
         <w:t xml:space="preserve">Basic tests: </w:t>
       </w:r>
-      <w:hyperlink r:id="rId85" w:tooltip="Actions_1" w:history="1">
+      <w:hyperlink r:id="rId86" w:tooltip="Actions_1" w:history="1">
         <w:r>
           <w:rPr>
             <w:rStyle w:val="Hyperlink"/>
@@ -5028,7 +5048,7 @@
       <w:r>
         <w:t xml:space="preserve"> </w:t>
       </w:r>
-      <w:hyperlink r:id="rId86" w:tooltip="TokenRing_Typos" w:history="1">
+      <w:hyperlink r:id="rId87" w:tooltip="TokenRing_Typos" w:history="1">
         <w:r>
           <w:rPr>
             <w:rStyle w:val="Hyperlink"/>
@@ -5120,7 +5140,7 @@
       <w:r>
         <w:t>“</w:t>
       </w:r>
-      <w:hyperlink r:id="rId87" w:tooltip="TokenRing_Typos" w:history="1">
+      <w:hyperlink r:id="rId88" w:tooltip="TokenRing_Typos" w:history="1">
         <w:r>
           <w:rPr>
             <w:rStyle w:val="Hyperlink"/>
@@ -5164,7 +5184,7 @@
         </w:rPr>
         <w:t>“</w:t>
       </w:r>
-      <w:hyperlink r:id="rId88" w:tooltip="monitors" w:history="1">
+      <w:hyperlink r:id="rId89" w:tooltip="monitors" w:history="1">
         <w:r>
           <w:rPr>
             <w:rStyle w:val="Hyperlink"/>
@@ -5460,7 +5480,7 @@
         </w:rPr>
         <w:t>“</w:t>
       </w:r>
-      <w:hyperlink r:id="rId89" w:tooltip="TokenRing_Typos" w:history="1">
+      <w:hyperlink r:id="rId90" w:tooltip="TokenRing_Typos" w:history="1">
         <w:r>
           <w:rPr>
             <w:rStyle w:val="Hyperlink"/>
@@ -5554,7 +5574,7 @@
         </w:rPr>
         <w:t xml:space="preserve">: </w:t>
       </w:r>
-      <w:hyperlink r:id="rId90" w:tooltip="sends" w:history="1">
+      <w:hyperlink r:id="rId91" w:tooltip="sends" w:history="1">
         <w:r>
           <w:rPr>
             <w:rStyle w:val="Hyperlink"/>
@@ -5574,7 +5594,7 @@
         </w:rPr>
         <w:t xml:space="preserve">, </w:t>
       </w:r>
-      <w:hyperlink r:id="rId91" w:tooltip="function_Typos" w:history="1">
+      <w:hyperlink r:id="rId92" w:tooltip="function_Typos" w:history="1">
         <w:r>
           <w:rPr>
             <w:rStyle w:val="Hyperlink"/>
@@ -5599,7 +5619,7 @@
           <w:u w:val="none"/>
         </w:rPr>
       </w:pPr>
-      <w:hyperlink r:id="rId92" w:tooltip="Elevator" w:history="1">
+      <w:hyperlink r:id="rId93" w:tooltip="Elevator" w:history="1">
         <w:r>
           <w:rPr>
             <w:rStyle w:val="Hyperlink"/>
@@ -5816,7 +5836,7 @@
         </w:rPr>
         <w:t xml:space="preserve">: </w:t>
       </w:r>
-      <w:hyperlink r:id="rId93" w:tooltip="sends" w:history="1">
+      <w:hyperlink r:id="rId94" w:tooltip="sends" w:history="1">
         <w:r>
           <w:rPr>
             <w:rStyle w:val="Hyperlink"/>
@@ -5865,7 +5885,7 @@
         </w:rPr>
         <w:t xml:space="preserve">”: </w:t>
       </w:r>
-      <w:hyperlink r:id="rId94" w:tooltip="sends" w:history="1">
+      <w:hyperlink r:id="rId95" w:tooltip="sends" w:history="1">
         <w:r>
           <w:rPr>
             <w:rStyle w:val="Hyperlink"/>
@@ -6148,7 +6168,7 @@
       <w:r>
         <w:t xml:space="preserve">: </w:t>
       </w:r>
-      <w:hyperlink r:id="rId95" w:tooltip="Actions_1" w:history="1">
+      <w:hyperlink r:id="rId96" w:tooltip="Actions_1" w:history="1">
         <w:r>
           <w:rPr>
             <w:rStyle w:val="Hyperlink"/>
@@ -6159,7 +6179,7 @@
       <w:r>
         <w:t xml:space="preserve">, two asserts in a row: </w:t>
       </w:r>
-      <w:hyperlink r:id="rId96" w:tooltip="Actions_4" w:history="1">
+      <w:hyperlink r:id="rId97" w:tooltip="Actions_4" w:history="1">
         <w:r>
           <w:rPr>
             <w:rStyle w:val="Hyperlink"/>
@@ -6170,7 +6190,7 @@
       <w:r>
         <w:t xml:space="preserve">, </w:t>
       </w:r>
-      <w:hyperlink r:id="rId97" w:tooltip="PushStatement_1" w:history="1">
+      <w:hyperlink r:id="rId98" w:tooltip="PushStatement_1" w:history="1">
         <w:r>
           <w:rPr>
             <w:rStyle w:val="Hyperlink"/>
@@ -6375,7 +6395,7 @@
         </w:rPr>
         <w:t xml:space="preserve"> </w:t>
       </w:r>
-      <w:hyperlink r:id="rId98" w:tooltip="function" w:history="1">
+      <w:hyperlink r:id="rId99" w:tooltip="function" w:history="1">
         <w:r>
           <w:rPr>
             <w:rStyle w:val="Hyperlink"/>
@@ -6395,7 +6415,7 @@
         </w:rPr>
         <w:t xml:space="preserve">, </w:t>
       </w:r>
-      <w:hyperlink r:id="rId99" w:tooltip="monitors" w:history="1">
+      <w:hyperlink r:id="rId100" w:tooltip="monitors" w:history="1">
         <w:r>
           <w:rPr>
             <w:rStyle w:val="Hyperlink"/>
@@ -6415,7 +6435,7 @@
         </w:rPr>
         <w:t xml:space="preserve">, </w:t>
       </w:r>
-      <w:hyperlink r:id="rId100" w:tooltip="sends" w:history="1">
+      <w:hyperlink r:id="rId101" w:tooltip="sends" w:history="1">
         <w:r>
           <w:rPr>
             <w:rStyle w:val="Hyperlink"/>
@@ -6435,7 +6455,7 @@
         </w:rPr>
         <w:t xml:space="preserve">, </w:t>
       </w:r>
-      <w:hyperlink r:id="rId101" w:tooltip="fields" w:history="1">
+      <w:hyperlink r:id="rId102" w:tooltip="fields" w:history="1">
         <w:r>
           <w:rPr>
             <w:rStyle w:val="Hyperlink"/>
@@ -6464,7 +6484,7 @@
         </w:rPr>
         <w:t xml:space="preserve"> </w:t>
       </w:r>
-      <w:hyperlink r:id="rId102" w:tooltip="nmdType" w:history="1">
+      <w:hyperlink r:id="rId103" w:tooltip="nmdType" w:history="1">
         <w:r>
           <w:rPr>
             <w:rStyle w:val="Hyperlink"/>
@@ -6518,7 +6538,7 @@
           <w:u w:val="none"/>
         </w:rPr>
       </w:pPr>
-      <w:hyperlink r:id="rId103" w:tooltip="lvalues" w:history="1">
+      <w:hyperlink r:id="rId104" w:tooltip="lvalues" w:history="1">
         <w:r>
           <w:rPr>
             <w:rStyle w:val="Hyperlink"/>
@@ -6940,7 +6960,7 @@
       <w:r>
         <w:t>“</w:t>
       </w:r>
-      <w:hyperlink r:id="rId104" w:tooltip="function" w:history="1">
+      <w:hyperlink r:id="rId105" w:tooltip="function" w:history="1">
         <w:r>
           <w:rPr>
             <w:rStyle w:val="Hyperlink"/>
@@ -7014,7 +7034,7 @@
         </w:rPr>
         <w:t xml:space="preserve">: </w:t>
       </w:r>
-      <w:hyperlink r:id="rId105" w:tooltip="function" w:history="1">
+      <w:hyperlink r:id="rId106" w:tooltip="function" w:history="1">
         <w:r>
           <w:rPr>
             <w:rStyle w:val="Hyperlink"/>
@@ -7034,7 +7054,7 @@
         </w:rPr>
         <w:t xml:space="preserve">; </w:t>
       </w:r>
-      <w:hyperlink r:id="rId106" w:tooltip="function_Typos" w:history="1">
+      <w:hyperlink r:id="rId107" w:tooltip="function_Typos" w:history="1">
         <w:r>
           <w:rPr>
             <w:rStyle w:val="Hyperlink"/>
@@ -7076,7 +7096,7 @@
           <w:szCs w:val="19"/>
         </w:rPr>
       </w:pPr>
-      <w:hyperlink r:id="rId107" w:tooltip="function" w:history="1">
+      <w:hyperlink r:id="rId108" w:tooltip="function" w:history="1">
         <w:r>
           <w:rPr>
             <w:rStyle w:val="Hyperlink"/>
@@ -7189,7 +7209,7 @@
         </w:rPr>
         <w:t xml:space="preserve">: </w:t>
       </w:r>
-      <w:hyperlink r:id="rId108" w:tooltip="entryExit_1" w:history="1">
+      <w:hyperlink r:id="rId109" w:tooltip="entryExit_1" w:history="1">
         <w:r>
           <w:rPr>
             <w:rStyle w:val="Hyperlink"/>
@@ -7209,7 +7229,7 @@
         </w:rPr>
         <w:t xml:space="preserve">; </w:t>
       </w:r>
-      <w:hyperlink r:id="rId109" w:tooltip="TokenRing_Typos" w:history="1">
+      <w:hyperlink r:id="rId110" w:tooltip="TokenRing_Typos" w:history="1">
         <w:r>
           <w:rPr>
             <w:rStyle w:val="Hyperlink"/>
@@ -7310,7 +7330,7 @@
       <w:r>
         <w:t xml:space="preserve"> This, </w:t>
       </w:r>
-      <w:hyperlink r:id="rId110" w:tooltip="BangaloreToRedmond" w:history="1">
+      <w:hyperlink r:id="rId111" w:tooltip="BangaloreToRedmond" w:history="1">
         <w:r>
           <w:rPr>
             <w:rStyle w:val="Hyperlink"/>
@@ -7318,7 +7338,7 @@
           <w:t>trigger</w:t>
         </w:r>
       </w:hyperlink>
-      <w:hyperlink r:id="rId111" w:tooltip="Actions_1" w:history="1">
+      <w:hyperlink r:id="rId112" w:tooltip="Actions_1" w:history="1">
         <w:r>
           <w:rPr>
             <w:rStyle w:val="Hyperlink"/>
@@ -7374,7 +7394,7 @@
           <w:numId w:val="7"/>
         </w:numPr>
       </w:pPr>
-      <w:hyperlink r:id="rId112" w:tooltip="PushStatement_1" w:history="1">
+      <w:hyperlink r:id="rId113" w:tooltip="PushStatement_1" w:history="1">
         <w:r>
           <w:rPr>
             <w:rStyle w:val="Hyperlink"/>
@@ -7388,7 +7408,7 @@
       <w:r>
         <w:t>(</w:t>
       </w:r>
-      <w:hyperlink r:id="rId113" w:tooltip="TokenRing_Typos" w:history="1">
+      <w:hyperlink r:id="rId114" w:tooltip="TokenRing_Typos" w:history="1">
         <w:r>
           <w:rPr>
             <w:rStyle w:val="Hyperlink"/>
@@ -7435,7 +7455,7 @@
           <w:numId w:val="7"/>
         </w:numPr>
       </w:pPr>
-      <w:hyperlink r:id="rId114" w:tooltip="fields" w:history="1">
+      <w:hyperlink r:id="rId115" w:tooltip="fields" w:history="1">
         <w:r>
           <w:rPr>
             <w:rStyle w:val="Hyperlink"/>
@@ -7479,7 +7499,7 @@
       <w:r>
         <w:t xml:space="preserve"> Cast operator (as</w:t>
       </w:r>
-      <w:hyperlink r:id="rId115" w:tooltip="Actions_1" w:history="1">
+      <w:hyperlink r:id="rId116" w:tooltip="Actions_1" w:history="1">
         <w:r>
           <w:rPr>
             <w:rStyle w:val="Hyperlink"/>
@@ -7511,7 +7531,7 @@
       <w:r>
         <w:t xml:space="preserve"> expressions: </w:t>
       </w:r>
-      <w:hyperlink r:id="rId116" w:tooltip="entryExit_1" w:history="1">
+      <w:hyperlink r:id="rId117" w:tooltip="entryExit_1" w:history="1">
         <w:r>
           <w:rPr>
             <w:rStyle w:val="Hyperlink"/>
@@ -7588,7 +7608,7 @@
       <w:r>
         <w:t xml:space="preserve">: </w:t>
       </w:r>
-      <w:hyperlink r:id="rId117" w:tooltip="function_Typos" w:history="1">
+      <w:hyperlink r:id="rId118" w:tooltip="function_Typos" w:history="1">
         <w:r>
           <w:rPr>
             <w:rStyle w:val="Hyperlink"/>
@@ -7614,7 +7634,7 @@
       <w:r>
         <w:t xml:space="preserve">: </w:t>
       </w:r>
-      <w:hyperlink r:id="rId118" w:tooltip="function" w:history="1">
+      <w:hyperlink r:id="rId119" w:tooltip="function" w:history="1">
         <w:r>
           <w:rPr>
             <w:rStyle w:val="Hyperlink"/>
@@ -7652,7 +7672,7 @@
       <w:r>
         <w:t xml:space="preserve">“invalid payload type in send”: </w:t>
       </w:r>
-      <w:hyperlink r:id="rId119" w:tooltip="function_Typos" w:history="1">
+      <w:hyperlink r:id="rId120" w:tooltip="function_Typos" w:history="1">
         <w:r>
           <w:rPr>
             <w:rStyle w:val="Hyperlink"/>
@@ -7663,7 +7683,7 @@
       <w:r>
         <w:t xml:space="preserve">, </w:t>
       </w:r>
-      <w:hyperlink r:id="rId120" w:tooltip="sends" w:history="1">
+      <w:hyperlink r:id="rId121" w:tooltip="sends" w:history="1">
         <w:r>
           <w:rPr>
             <w:rStyle w:val="Hyperlink"/>
@@ -7674,7 +7694,7 @@
       <w:r>
         <w:t xml:space="preserve">, </w:t>
       </w:r>
-      <w:hyperlink r:id="rId121" w:tooltip="payloads" w:history="1">
+      <w:hyperlink r:id="rId122" w:tooltip="payloads" w:history="1">
         <w:r>
           <w:rPr>
             <w:rStyle w:val="Hyperlink"/>
@@ -7697,7 +7717,7 @@
       <w:r>
         <w:t xml:space="preserve">”: </w:t>
       </w:r>
-      <w:hyperlink r:id="rId122" w:tooltip="sends" w:history="1">
+      <w:hyperlink r:id="rId123" w:tooltip="sends" w:history="1">
         <w:r>
           <w:rPr>
             <w:rStyle w:val="Hyperlink"/>
@@ -7720,7 +7740,7 @@
       <w:r>
         <w:t xml:space="preserve">: </w:t>
       </w:r>
-      <w:hyperlink r:id="rId123" w:tooltip="payloads" w:history="1">
+      <w:hyperlink r:id="rId124" w:tooltip="payloads" w:history="1">
         <w:r>
           <w:rPr>
             <w:rStyle w:val="Hyperlink"/>
@@ -7740,7 +7760,7 @@
       <w:r>
         <w:t xml:space="preserve">: </w:t>
       </w:r>
-      <w:hyperlink r:id="rId124" w:tooltip="payloads" w:history="1">
+      <w:hyperlink r:id="rId125" w:tooltip="payloads" w:history="1">
         <w:r>
           <w:rPr>
             <w:rStyle w:val="Hyperlink"/>
@@ -8108,7 +8128,7 @@
         </w:rPr>
         <w:t xml:space="preserve"> (</w:t>
       </w:r>
-      <w:hyperlink r:id="rId125" w:tooltip="fields" w:history="1">
+      <w:hyperlink r:id="rId126" w:tooltip="fields" w:history="1">
         <w:r>
           <w:rPr>
             <w:rStyle w:val="Hyperlink"/>
@@ -8249,7 +8269,7 @@
         </w:rPr>
         <w:t xml:space="preserve"> </w:t>
       </w:r>
-      <w:hyperlink r:id="rId126" w:tooltip="fields" w:history="1">
+      <w:hyperlink r:id="rId127" w:tooltip="fields" w:history="1">
         <w:r>
           <w:rPr>
             <w:rStyle w:val="Hyperlink"/>
@@ -8700,7 +8720,7 @@
         </w:rPr>
         <w:t xml:space="preserve">       </w:t>
       </w:r>
-      <w:hyperlink r:id="rId127" w:tooltip="TokenRing_Typos" w:history="1">
+      <w:hyperlink r:id="rId128" w:tooltip="TokenRing_Typos" w:history="1">
         <w:r>
           <w:rPr>
             <w:rStyle w:val="Hyperlink"/>
@@ -9218,7 +9238,7 @@
         </w:rPr>
         <w:br/>
       </w:r>
-      <w:hyperlink r:id="rId128" w:tooltip="TransDecl_DoDecl" w:history="1">
+      <w:hyperlink r:id="rId129" w:tooltip="TransDecl_DoDecl" w:history="1">
         <w:r>
           <w:rPr>
             <w:rStyle w:val="Hyperlink"/>
@@ -9315,7 +9335,7 @@
         </w:rPr>
         <w:t>“</w:t>
       </w:r>
-      <w:hyperlink r:id="rId129" w:tooltip="function" w:history="1">
+      <w:hyperlink r:id="rId130" w:tooltip="function" w:history="1">
         <w:r>
           <w:rPr>
             <w:rStyle w:val="Hyperlink"/>
@@ -9447,7 +9467,7 @@
         </w:rPr>
         <w:t xml:space="preserve">Transitions &gt; Actions &gt; </w:t>
       </w:r>
-      <w:hyperlink r:id="rId130" w:tooltip="Elevator" w:history="1">
+      <w:hyperlink r:id="rId131" w:tooltip="Elevator" w:history="1">
         <w:r>
           <w:rPr>
             <w:rStyle w:val="Hyperlink"/>
@@ -9462,7 +9482,7 @@
         </w:rPr>
         <w:t xml:space="preserve">, </w:t>
       </w:r>
-      <w:hyperlink r:id="rId131" w:tooltip="Elevator" w:history="1">
+      <w:hyperlink r:id="rId132" w:tooltip="Elevator" w:history="1">
         <w:r>
           <w:rPr>
             <w:rStyle w:val="Hyperlink"/>
@@ -9890,7 +9910,7 @@
       <w:r>
         <w:t xml:space="preserve">self: </w:t>
       </w:r>
-      <w:hyperlink r:id="rId132" w:tooltip="SendInEntry" w:history="1">
+      <w:hyperlink r:id="rId133" w:tooltip="SendInEntry" w:history="1">
         <w:r>
           <w:rPr>
             <w:rStyle w:val="Hyperlink"/>
@@ -9913,7 +9933,7 @@
       <w:r>
         <w:t xml:space="preserve">: </w:t>
       </w:r>
-      <w:hyperlink r:id="rId133" w:tooltip="SendRaiseInEntry" w:history="1">
+      <w:hyperlink r:id="rId134" w:tooltip="SendRaiseInEntry" w:history="1">
         <w:r>
           <w:rPr>
             <w:rStyle w:val="Hyperlink"/>
@@ -9938,7 +9958,7 @@
       <w:r>
         <w:t xml:space="preserve">“raise” and “send” to itself: </w:t>
       </w:r>
-      <w:hyperlink r:id="rId134" w:tooltip="RaiseSendInEntry" w:history="1">
+      <w:hyperlink r:id="rId135" w:tooltip="RaiseSendInEntry" w:history="1">
         <w:r>
           <w:rPr>
             <w:rStyle w:val="Hyperlink"/>
@@ -9958,7 +9978,7 @@
       <w:r>
         <w:t xml:space="preserve">Entry function is not executed when the state is re-entered: </w:t>
       </w:r>
-      <w:hyperlink r:id="rId135" w:tooltip="PushImplicitPopWithSend" w:history="1">
+      <w:hyperlink r:id="rId136" w:tooltip="PushImplicitPopWithSend" w:history="1">
         <w:r>
           <w:rPr>
             <w:rStyle w:val="Hyperlink"/>
@@ -10197,7 +10217,7 @@
       <w:r>
         <w:t xml:space="preserve">self: </w:t>
       </w:r>
-      <w:hyperlink r:id="rId136" w:tooltip="SendInExitNotExecuted" w:history="1">
+      <w:hyperlink r:id="rId137" w:tooltip="SendInExitNotExecuted" w:history="1">
         <w:r>
           <w:rPr>
             <w:rStyle w:val="Hyperlink"/>
@@ -10208,7 +10228,7 @@
       <w:r>
         <w:t xml:space="preserve">,   </w:t>
       </w:r>
-      <w:hyperlink r:id="rId137" w:tooltip="SendInExitUnhandledEvent" w:history="1">
+      <w:hyperlink r:id="rId138" w:tooltip="SendInExitUnhandledEvent" w:history="1">
         <w:r>
           <w:rPr>
             <w:rStyle w:val="Hyperlink"/>
@@ -10219,7 +10239,7 @@
       <w:r>
         <w:t xml:space="preserve">,  </w:t>
       </w:r>
-      <w:hyperlink r:id="rId138" w:tooltip="SendInExitHandledEvent" w:history="1">
+      <w:hyperlink r:id="rId139" w:tooltip="SendInExitHandledEvent" w:history="1">
         <w:r>
           <w:rPr>
             <w:rStyle w:val="Hyperlink"/>
@@ -10233,7 +10253,7 @@
       <w:r>
         <w:t xml:space="preserve"> </w:t>
       </w:r>
-      <w:hyperlink r:id="rId139" w:tooltip="SendInExitUnhandledHalt" w:history="1">
+      <w:hyperlink r:id="rId140" w:tooltip="SendInExitUnhandledHalt" w:history="1">
         <w:r>
           <w:rPr>
             <w:rStyle w:val="Hyperlink"/>
@@ -10288,7 +10308,7 @@
       <w:r>
         <w:t xml:space="preserve">plicit “pop”: </w:t>
       </w:r>
-      <w:hyperlink r:id="rId140" w:tooltip="ImplicitPopExit" w:history="1">
+      <w:hyperlink r:id="rId141" w:tooltip="ImplicitPopExit" w:history="1">
         <w:r>
           <w:rPr>
             <w:rStyle w:val="Hyperlink"/>
@@ -10317,7 +10337,7 @@
       <w:r>
         <w:t xml:space="preserve">plicit “pop”: </w:t>
       </w:r>
-      <w:hyperlink r:id="rId141" w:tooltip="ExplicitPopExit" w:history="1">
+      <w:hyperlink r:id="rId142" w:tooltip="ExplicitPopExit" w:history="1">
         <w:r>
           <w:rPr>
             <w:rStyle w:val="Hyperlink"/>
@@ -10331,7 +10351,7 @@
         </w:rPr>
         <w:t xml:space="preserve">,   </w:t>
       </w:r>
-      <w:hyperlink r:id="rId142" w:tooltip="BugReproIdenticalTerms" w:history="1">
+      <w:hyperlink r:id="rId143" w:tooltip="BugReproIdenticalTerms" w:history="1">
         <w:r>
           <w:rPr>
             <w:rStyle w:val="Hyperlink"/>
@@ -10345,7 +10365,7 @@
         </w:rPr>
         <w:t xml:space="preserve">, </w:t>
       </w:r>
-      <w:hyperlink r:id="rId143" w:tooltip="BugReproIdenticalTerms_workaround" w:history="1">
+      <w:hyperlink r:id="rId144" w:tooltip="BugReproIdenticalTerms_workaround" w:history="1">
         <w:r>
           <w:rPr>
             <w:rStyle w:val="Hyperlink"/>
@@ -10580,7 +10600,7 @@
       <w:r>
         <w:t xml:space="preserve">: </w:t>
       </w:r>
-      <w:hyperlink r:id="rId144" w:tooltip="SendInExitHandledEvent" w:history="1">
+      <w:hyperlink r:id="rId145" w:tooltip="SendInExitHandledEvent" w:history="1">
         <w:r>
           <w:rPr>
             <w:rStyle w:val="Hyperlink"/>
@@ -10591,7 +10611,7 @@
       <w:r>
         <w:t xml:space="preserve">, </w:t>
       </w:r>
-      <w:hyperlink r:id="rId145" w:tooltip="GotoToItself" w:history="1">
+      <w:hyperlink r:id="rId146" w:tooltip="GotoToItself" w:history="1">
         <w:r>
           <w:rPr>
             <w:rStyle w:val="Hyperlink"/>
@@ -10602,7 +10622,7 @@
       <w:r>
         <w:t xml:space="preserve">, </w:t>
       </w:r>
-      <w:hyperlink r:id="rId146" w:tooltip="GotoTransInheritance" w:history="1">
+      <w:hyperlink r:id="rId147" w:tooltip="GotoTransInheritance" w:history="1">
         <w:r>
           <w:rPr>
             <w:rStyle w:val="Hyperlink"/>
@@ -10630,7 +10650,7 @@
       <w:r>
         <w:t xml:space="preserve">: </w:t>
       </w:r>
-      <w:hyperlink r:id="rId147" w:tooltip="PushItself" w:history="1">
+      <w:hyperlink r:id="rId148" w:tooltip="PushItself" w:history="1">
         <w:r>
           <w:rPr>
             <w:rStyle w:val="Hyperlink"/>
@@ -10641,7 +10661,7 @@
       <w:r>
         <w:t xml:space="preserve">, </w:t>
       </w:r>
-      <w:hyperlink r:id="rId148" w:tooltip="Push" w:history="1">
+      <w:hyperlink r:id="rId149" w:tooltip="Push" w:history="1">
         <w:r>
           <w:rPr>
             <w:rStyle w:val="Hyperlink"/>
@@ -10661,7 +10681,7 @@
       <w:r>
         <w:t xml:space="preserve">“push” with implicit “pop”: </w:t>
       </w:r>
-      <w:hyperlink r:id="rId149" w:tooltip="PushImplicitPopWithSend" w:history="1">
+      <w:hyperlink r:id="rId150" w:tooltip="PushImplicitPopWithSend" w:history="1">
         <w:r>
           <w:rPr>
             <w:rStyle w:val="Hyperlink"/>
@@ -10672,7 +10692,7 @@
       <w:r>
         <w:t xml:space="preserve">  </w:t>
       </w:r>
-      <w:hyperlink r:id="rId150" w:tooltip="PushImplicitPopWithRaise" w:history="1">
+      <w:hyperlink r:id="rId151" w:tooltip="PushImplicitPopWithRaise" w:history="1">
         <w:r>
           <w:rPr>
             <w:rStyle w:val="Hyperlink"/>
@@ -10689,7 +10709,7 @@
       <w:r>
         <w:t xml:space="preserve">“push” with explicit “pop”: </w:t>
       </w:r>
-      <w:hyperlink r:id="rId151" w:tooltip="PushExplicitPop" w:history="1">
+      <w:hyperlink r:id="rId152" w:tooltip="PushExplicitPop" w:history="1">
         <w:r>
           <w:rPr>
             <w:rStyle w:val="Hyperlink"/>
@@ -10706,7 +10726,7 @@
       <w:r>
         <w:t xml:space="preserve">“push” with action inherited by the pushed state: </w:t>
       </w:r>
-      <w:hyperlink r:id="rId152" w:tooltip="PushTransInheritance" w:history="1">
+      <w:hyperlink r:id="rId153" w:tooltip="PushTransInheritance" w:history="1">
         <w:r>
           <w:rPr>
             <w:rStyle w:val="Hyperlink"/>
@@ -10858,7 +10878,7 @@
         </w:rPr>
         <w:t xml:space="preserve"> </w:t>
       </w:r>
-      <w:hyperlink r:id="rId153" w:tooltip="UnhandledEventDeferred" w:history="1">
+      <w:hyperlink r:id="rId154" w:tooltip="UnhandledEventDeferred" w:history="1">
         <w:r>
           <w:rPr>
             <w:rStyle w:val="Hyperlink"/>
@@ -10920,7 +10940,7 @@
       <w:r>
         <w:t xml:space="preserve"> </w:t>
       </w:r>
-      <w:hyperlink r:id="rId154" w:tooltip="UnhandledEventIgnored" w:history="1">
+      <w:hyperlink r:id="rId155" w:tooltip="UnhandledEventIgnored" w:history="1">
         <w:r>
           <w:rPr>
             <w:rStyle w:val="Hyperlink"/>
@@ -11275,7 +11295,7 @@
       <w:r>
         <w:t xml:space="preserve">no “unhandled exception” for unhandled “halt”: </w:t>
       </w:r>
-      <w:hyperlink r:id="rId155" w:tooltip="SendInExitUnhandledHalt" w:history="1">
+      <w:hyperlink r:id="rId156" w:tooltip="SendInExitUnhandledHalt" w:history="1">
         <w:r>
           <w:rPr>
             <w:rStyle w:val="Hyperlink"/>
@@ -11402,7 +11422,7 @@
         </w:rPr>
         <w:t xml:space="preserve">: </w:t>
       </w:r>
-      <w:hyperlink r:id="rId156" w:tooltip="AlonBug" w:history="1">
+      <w:hyperlink r:id="rId157" w:tooltip="AlonBug" w:history="1">
         <w:r>
           <w:rPr>
             <w:rStyle w:val="Hyperlink"/>
@@ -11429,7 +11449,7 @@
         </w:rPr>
         <w:t xml:space="preserve"> </w:t>
       </w:r>
-      <w:hyperlink r:id="rId157" w:tooltip="AlonBug_1" w:history="1">
+      <w:hyperlink r:id="rId158" w:tooltip="AlonBug_1" w:history="1">
         <w:r>
           <w:rPr>
             <w:rStyle w:val="Hyperlink"/>
@@ -11909,7 +11929,7 @@
       <w:r>
         <w:t xml:space="preserve"> </w:t>
       </w:r>
-      <w:hyperlink r:id="rId158" w:tooltip="EventSentAfterSentHalt" w:history="1">
+      <w:hyperlink r:id="rId159" w:tooltip="EventSentAfterSentHalt" w:history="1">
         <w:r>
           <w:rPr>
             <w:rStyle w:val="Hyperlink"/>
@@ -11920,7 +11940,7 @@
       <w:r>
         <w:t xml:space="preserve">, </w:t>
       </w:r>
-      <w:hyperlink r:id="rId159" w:tooltip="EventSentAfterSentHalt_v" w:history="1">
+      <w:hyperlink r:id="rId160" w:tooltip="EventSentAfterSentHalt_v" w:history="1">
         <w:r>
           <w:rPr>
             <w:rStyle w:val="Hyperlink"/>
@@ -12268,7 +12288,7 @@
       <w:r>
         <w:t xml:space="preserve">Actual “pass” result: </w:t>
       </w:r>
-      <w:hyperlink r:id="rId160" w:tooltip="Liveness_1" w:history="1">
+      <w:hyperlink r:id="rId161" w:tooltip="Liveness_1" w:history="1">
         <w:r>
           <w:rPr>
             <w:rStyle w:val="Hyperlink"/>
@@ -12288,7 +12308,7 @@
       <w:r>
         <w:t xml:space="preserve">False “pass” result: </w:t>
       </w:r>
-      <w:hyperlink r:id="rId161" w:tooltip="Liveness_1_falsePass" w:history="1">
+      <w:hyperlink r:id="rId162" w:tooltip="Liveness_1_falsePass" w:history="1">
         <w:r>
           <w:rPr>
             <w:rStyle w:val="Hyperlink"/>
@@ -12320,7 +12340,7 @@
       <w:r>
         <w:t xml:space="preserve">Infinite loop in the “hot” state: </w:t>
       </w:r>
-      <w:hyperlink r:id="rId162" w:tooltip="Liveness_2" w:history="1">
+      <w:hyperlink r:id="rId163" w:tooltip="Liveness_2" w:history="1">
         <w:r>
           <w:rPr>
             <w:rStyle w:val="Hyperlink"/>
@@ -12331,7 +12351,7 @@
       <w:r>
         <w:t xml:space="preserve">,  </w:t>
       </w:r>
-      <w:hyperlink r:id="rId163" w:tooltip="Liveness_2_LoopMachineAdded" w:history="1">
+      <w:hyperlink r:id="rId164" w:tooltip="Liveness_2_LoopMachineAdded" w:history="1">
         <w:r>
           <w:rPr>
             <w:rStyle w:val="Hyperlink"/>
@@ -12356,7 +12376,7 @@
       <w:r>
         <w:t xml:space="preserve">Deadlock in the “hot” state: (bug!) </w:t>
       </w:r>
-      <w:hyperlink r:id="rId164" w:tooltip="Liveness_2_bugFound" w:history="1">
+      <w:hyperlink r:id="rId165" w:tooltip="Liveness_2_bugFound" w:history="1">
         <w:r>
           <w:rPr>
             <w:rStyle w:val="Hyperlink"/>
@@ -12376,7 +12396,7 @@
       <w:r>
         <w:t xml:space="preserve">Liveness violation but no deadlock, at least one thread is making progress: </w:t>
       </w:r>
-      <w:hyperlink r:id="rId165" w:tooltip="Liveness_3" w:history="1">
+      <w:hyperlink r:id="rId166" w:tooltip="Liveness_3" w:history="1">
         <w:r>
           <w:rPr>
             <w:rStyle w:val="Hyperlink"/>
@@ -12422,7 +12442,7 @@
       <w:r>
         <w:t xml:space="preserve">Duplicates: </w:t>
       </w:r>
-      <w:hyperlink r:id="rId166" w:tooltip="Duplicates" w:history="1">
+      <w:hyperlink r:id="rId167" w:tooltip="Duplicates" w:history="1">
         <w:r>
           <w:rPr>
             <w:rStyle w:val="Hyperlink"/>
@@ -12478,7 +12498,7 @@
       <w:r>
         <w:t xml:space="preserve">Re-definition of variables: </w:t>
       </w:r>
-      <w:hyperlink r:id="rId167" w:tooltip="variableType" w:history="1">
+      <w:hyperlink r:id="rId168" w:tooltip="variableType" w:history="1">
         <w:r>
           <w:rPr>
             <w:rStyle w:val="Hyperlink"/>
@@ -12638,7 +12658,7 @@
       <w:r>
         <w:t xml:space="preserve"> </w:t>
       </w:r>
-      <w:hyperlink r:id="rId168" w:tooltip="RaiseInExitFun" w:history="1">
+      <w:hyperlink r:id="rId169" w:tooltip="RaiseInExitFun" w:history="1">
         <w:r>
           <w:rPr>
             <w:rStyle w:val="Hyperlink"/>
@@ -12658,7 +12678,7 @@
       <w:r>
         <w:t xml:space="preserve">“push” in exit function: </w:t>
       </w:r>
-      <w:hyperlink r:id="rId169" w:tooltip="PushInExitFun" w:history="1">
+      <w:hyperlink r:id="rId170" w:tooltip="PushInExitFun" w:history="1">
         <w:r>
           <w:rPr>
             <w:rStyle w:val="Hyperlink"/>
@@ -12678,7 +12698,7 @@
       <w:r>
         <w:t xml:space="preserve">“pop” in exit function: </w:t>
       </w:r>
-      <w:hyperlink r:id="rId170" w:tooltip="PopInExitFun" w:history="1">
+      <w:hyperlink r:id="rId171" w:tooltip="PopInExitFun" w:history="1">
         <w:r>
           <w:rPr>
             <w:rStyle w:val="Hyperlink"/>
@@ -16347,7 +16367,7 @@
 </file>
 
 <file path=customXml/itemProps2.xml><?xml version="1.0" encoding="utf-8"?>
-<ds:datastoreItem xmlns:ds="http://schemas.openxmlformats.org/officeDocument/2006/customXml" ds:itemID="{1881E1F9-7ED3-402A-8421-E7AC186ADAC2}">
+<ds:datastoreItem xmlns:ds="http://schemas.openxmlformats.org/officeDocument/2006/customXml" ds:itemID="{2D5D2F8F-5D2F-4DD9-AFFD-49D9769AE4A0}">
   <ds:schemaRefs>
     <ds:schemaRef ds:uri="http://schemas.openxmlformats.org/officeDocument/2006/bibliography"/>
   </ds:schemaRefs>

</xml_diff>

<commit_message>
new semantics tests added, dics updated
</commit_message>
<xml_diff>
--- a/Doc/TestDocs/TestingFramework.docx
+++ b/Doc/TestDocs/TestingFramework.docx
@@ -4637,10 +4637,8 @@
         <w:rPr>
           <w:rStyle w:val="Hyperlink"/>
         </w:rPr>
-        <w:t>; test3</w:t>
-      </w:r>
-      <w:bookmarkStart w:id="0" w:name="_GoBack"/>
-      <w:bookmarkEnd w:id="0"/>
+        <w:t>;</w:t>
+      </w:r>
     </w:p>
     <w:p>
       <w:pPr>
@@ -9994,21 +9992,23 @@
           <w:ilvl w:val="3"/>
           <w:numId w:val="8"/>
         </w:numPr>
-        <w:rPr>
-          <w:b/>
-        </w:rPr>
-      </w:pPr>
-      <w:r>
-        <w:rPr>
-          <w:b/>
-        </w:rPr>
-        <w:t>“</w:t>
-      </w:r>
-      <w:r>
-        <w:rPr>
-          <w:b/>
-        </w:rPr>
-        <w:t>new”:</w:t>
+      </w:pPr>
+      <w:r>
+        <w:t>“new”:</w:t>
+      </w:r>
+      <w:r>
+        <w:t xml:space="preserve"> </w:t>
+      </w:r>
+      <w:hyperlink r:id="rId137" w:tooltip="Actions_1" w:history="1">
+        <w:r>
+          <w:rPr>
+            <w:rStyle w:val="Hyperlink"/>
+          </w:rPr>
+          <w:t>test1</w:t>
+        </w:r>
+      </w:hyperlink>
+      <w:r>
+        <w:t xml:space="preserve">  (and many others)</w:t>
       </w:r>
     </w:p>
     <w:p>
@@ -10018,27 +10018,23 @@
           <w:ilvl w:val="3"/>
           <w:numId w:val="8"/>
         </w:numPr>
-        <w:rPr>
-          <w:b/>
-        </w:rPr>
-      </w:pPr>
-      <w:r>
-        <w:rPr>
-          <w:b/>
-        </w:rPr>
-        <w:t>“</w:t>
-      </w:r>
-      <w:r>
-        <w:rPr>
-          <w:b/>
-        </w:rPr>
-        <w:t>push</w:t>
-      </w:r>
-      <w:r>
-        <w:rPr>
-          <w:b/>
-        </w:rPr>
-        <w:t>”:</w:t>
+      </w:pPr>
+      <w:r>
+        <w:t>“push”:</w:t>
+      </w:r>
+      <w:r>
+        <w:t xml:space="preserve">  </w:t>
+      </w:r>
+      <w:hyperlink r:id="rId138" w:tooltip="Actions_2_fails" w:history="1">
+        <w:r>
+          <w:rPr>
+            <w:rStyle w:val="Hyperlink"/>
+          </w:rPr>
+          <w:t>test1</w:t>
+        </w:r>
+      </w:hyperlink>
+      <w:r>
+        <w:t xml:space="preserve">  (and many others)</w:t>
       </w:r>
     </w:p>
     <w:p>
@@ -10048,15 +10044,29 @@
           <w:ilvl w:val="3"/>
           <w:numId w:val="8"/>
         </w:numPr>
-        <w:rPr>
-          <w:b/>
-        </w:rPr>
-      </w:pPr>
-      <w:r>
-        <w:rPr>
-          <w:b/>
-        </w:rPr>
+      </w:pPr>
+      <w:r>
         <w:t>“pop”:</w:t>
+      </w:r>
+      <w:r>
+        <w:t xml:space="preserve">  </w:t>
+      </w:r>
+      <w:hyperlink r:id="rId139" w:tooltip="Multi_Paxos_3" w:history="1">
+        <w:r>
+          <w:rPr>
+            <w:rStyle w:val="Hyperlink"/>
+          </w:rPr>
+          <w:t>test1</w:t>
+        </w:r>
+      </w:hyperlink>
+      <w:r>
+        <w:t xml:space="preserve"> </w:t>
+      </w:r>
+      <w:r>
+        <w:t>(</w:t>
+      </w:r>
+      <w:r>
+        <w:t>and many others)</w:t>
       </w:r>
     </w:p>
     <w:p>
@@ -10084,16 +10094,21 @@
           <w:ilvl w:val="3"/>
           <w:numId w:val="8"/>
         </w:numPr>
-        <w:rPr>
-          <w:b/>
-        </w:rPr>
-      </w:pPr>
-      <w:r>
-        <w:rPr>
-          <w:b/>
-        </w:rPr>
+      </w:pPr>
+      <w:r>
         <w:t>“monitor”:</w:t>
       </w:r>
+      <w:r>
+        <w:t xml:space="preserve"> </w:t>
+      </w:r>
+      <w:hyperlink r:id="rId140" w:tooltip="Elevator" w:history="1">
+        <w:r>
+          <w:rPr>
+            <w:rStyle w:val="Hyperlink"/>
+          </w:rPr>
+          <w:t>test1</w:t>
+        </w:r>
+      </w:hyperlink>
     </w:p>
     <w:p>
       <w:pPr>
@@ -10120,15 +10135,23 @@
           <w:ilvl w:val="3"/>
           <w:numId w:val="8"/>
         </w:numPr>
-        <w:rPr>
-          <w:b/>
-        </w:rPr>
-      </w:pPr>
-      <w:r>
-        <w:rPr>
-          <w:b/>
-        </w:rPr>
+      </w:pPr>
+      <w:r>
         <w:t>“assert”:</w:t>
+      </w:r>
+      <w:r>
+        <w:t xml:space="preserve">  </w:t>
+      </w:r>
+      <w:hyperlink r:id="rId141" w:tooltip="Actions_2" w:history="1">
+        <w:r>
+          <w:rPr>
+            <w:rStyle w:val="Hyperlink"/>
+          </w:rPr>
+          <w:t>test1</w:t>
+        </w:r>
+      </w:hyperlink>
+      <w:r>
+        <w:t xml:space="preserve"> (and many others)</w:t>
       </w:r>
     </w:p>
     <w:p>
@@ -10166,6 +10189,42 @@
         </w:rPr>
         <w:t>“return”:</w:t>
       </w:r>
+      <w:r>
+        <w:rPr>
+          <w:b/>
+        </w:rPr>
+        <w:t xml:space="preserve"> </w:t>
+      </w:r>
+    </w:p>
+    <w:p>
+      <w:pPr>
+        <w:pStyle w:val="ListParagraph"/>
+        <w:ind w:left="1728" w:firstLine="432"/>
+        <w:rPr>
+          <w:b/>
+        </w:rPr>
+      </w:pPr>
+      <w:r>
+        <w:rPr>
+          <w:b/>
+        </w:rPr>
+        <w:t>in named function:</w:t>
+      </w:r>
+    </w:p>
+    <w:p>
+      <w:pPr>
+        <w:pStyle w:val="ListParagraph"/>
+        <w:ind w:left="1728"/>
+        <w:rPr>
+          <w:b/>
+        </w:rPr>
+      </w:pPr>
+      <w:r>
+        <w:rPr>
+          <w:b/>
+        </w:rPr>
+        <w:t xml:space="preserve">        In anonymous function:</w:t>
+      </w:r>
     </w:p>
     <w:p>
       <w:pPr>
@@ -10217,7 +10276,7 @@
       <w:r>
         <w:t xml:space="preserve">self: </w:t>
       </w:r>
-      <w:hyperlink r:id="rId137" w:tooltip="SendInExitNotExecuted" w:history="1">
+      <w:hyperlink r:id="rId142" w:tooltip="SendInExitNotExecuted" w:history="1">
         <w:r>
           <w:rPr>
             <w:rStyle w:val="Hyperlink"/>
@@ -10228,7 +10287,7 @@
       <w:r>
         <w:t xml:space="preserve">,   </w:t>
       </w:r>
-      <w:hyperlink r:id="rId138" w:tooltip="SendInExitUnhandledEvent" w:history="1">
+      <w:hyperlink r:id="rId143" w:tooltip="SendInExitUnhandledEvent" w:history="1">
         <w:r>
           <w:rPr>
             <w:rStyle w:val="Hyperlink"/>
@@ -10239,7 +10298,7 @@
       <w:r>
         <w:t xml:space="preserve">,  </w:t>
       </w:r>
-      <w:hyperlink r:id="rId139" w:tooltip="SendInExitHandledEvent" w:history="1">
+      <w:hyperlink r:id="rId144" w:tooltip="SendInExitHandledEvent" w:history="1">
         <w:r>
           <w:rPr>
             <w:rStyle w:val="Hyperlink"/>
@@ -10253,7 +10312,7 @@
       <w:r>
         <w:t xml:space="preserve"> </w:t>
       </w:r>
-      <w:hyperlink r:id="rId140" w:tooltip="SendInExitUnhandledHalt" w:history="1">
+      <w:hyperlink r:id="rId145" w:tooltip="SendInExitUnhandledHalt" w:history="1">
         <w:r>
           <w:rPr>
             <w:rStyle w:val="Hyperlink"/>
@@ -10308,7 +10367,7 @@
       <w:r>
         <w:t xml:space="preserve">plicit “pop”: </w:t>
       </w:r>
-      <w:hyperlink r:id="rId141" w:tooltip="ImplicitPopExit" w:history="1">
+      <w:hyperlink r:id="rId146" w:tooltip="ImplicitPopExit" w:history="1">
         <w:r>
           <w:rPr>
             <w:rStyle w:val="Hyperlink"/>
@@ -10337,7 +10396,7 @@
       <w:r>
         <w:t xml:space="preserve">plicit “pop”: </w:t>
       </w:r>
-      <w:hyperlink r:id="rId142" w:tooltip="ExplicitPopExit" w:history="1">
+      <w:hyperlink r:id="rId147" w:tooltip="ExplicitPopExit" w:history="1">
         <w:r>
           <w:rPr>
             <w:rStyle w:val="Hyperlink"/>
@@ -10351,7 +10410,7 @@
         </w:rPr>
         <w:t xml:space="preserve">,   </w:t>
       </w:r>
-      <w:hyperlink r:id="rId143" w:tooltip="BugReproIdenticalTerms" w:history="1">
+      <w:hyperlink r:id="rId148" w:tooltip="BugReproIdenticalTerms" w:history="1">
         <w:r>
           <w:rPr>
             <w:rStyle w:val="Hyperlink"/>
@@ -10365,7 +10424,7 @@
         </w:rPr>
         <w:t xml:space="preserve">, </w:t>
       </w:r>
-      <w:hyperlink r:id="rId144" w:tooltip="BugReproIdenticalTerms_workaround" w:history="1">
+      <w:hyperlink r:id="rId149" w:tooltip="BugReproIdenticalTerms_workaround" w:history="1">
         <w:r>
           <w:rPr>
             <w:rStyle w:val="Hyperlink"/>
@@ -10381,22 +10440,21 @@
           <w:ilvl w:val="3"/>
           <w:numId w:val="8"/>
         </w:numPr>
-        <w:rPr>
-          <w:b/>
-        </w:rPr>
-      </w:pPr>
-      <w:r>
-        <w:rPr>
-          <w:b/>
-        </w:rPr>
-        <w:t>“</w:t>
-      </w:r>
-      <w:r>
-        <w:rPr>
-          <w:b/>
-        </w:rPr>
-        <w:t>new”:</w:t>
-      </w:r>
+      </w:pPr>
+      <w:r>
+        <w:t>“new”:</w:t>
+      </w:r>
+      <w:r>
+        <w:t xml:space="preserve"> </w:t>
+      </w:r>
+      <w:hyperlink r:id="rId150" w:tooltip="NewInExit" w:history="1">
+        <w:r>
+          <w:rPr>
+            <w:rStyle w:val="Hyperlink"/>
+          </w:rPr>
+          <w:t>test1</w:t>
+        </w:r>
+      </w:hyperlink>
     </w:p>
     <w:p>
       <w:pPr>
@@ -10557,6 +10615,48 @@
     <w:p>
       <w:pPr>
         <w:pStyle w:val="ListParagraph"/>
+        <w:ind w:left="360"/>
+        <w:rPr>
+          <w:b/>
+        </w:rPr>
+      </w:pPr>
+      <w:r>
+        <w:rPr>
+          <w:b/>
+        </w:rPr>
+        <w:t xml:space="preserve">                               </w:t>
+      </w:r>
+      <w:r>
+        <w:rPr>
+          <w:b/>
+        </w:rPr>
+        <w:t>in named function:</w:t>
+      </w:r>
+    </w:p>
+    <w:p>
+      <w:pPr>
+        <w:pStyle w:val="ListParagraph"/>
+        <w:ind w:left="360"/>
+        <w:rPr>
+          <w:b/>
+        </w:rPr>
+      </w:pPr>
+      <w:r>
+        <w:rPr>
+          <w:b/>
+        </w:rPr>
+        <w:t xml:space="preserve">                              </w:t>
+      </w:r>
+      <w:r>
+        <w:rPr>
+          <w:b/>
+        </w:rPr>
+        <w:t xml:space="preserve"> In anonymous function:</w:t>
+      </w:r>
+    </w:p>
+    <w:p>
+      <w:pPr>
+        <w:pStyle w:val="ListParagraph"/>
         <w:numPr>
           <w:ilvl w:val="3"/>
           <w:numId w:val="8"/>
@@ -10592,15 +10692,15 @@
           <w:numId w:val="8"/>
         </w:numPr>
       </w:pPr>
-      <w:bookmarkStart w:id="1" w:name="Integration_GotoTrans"/>
+      <w:bookmarkStart w:id="0" w:name="Integration_GotoTrans"/>
       <w:r>
         <w:t>Goto transition</w:t>
       </w:r>
-      <w:bookmarkEnd w:id="1"/>
+      <w:bookmarkEnd w:id="0"/>
       <w:r>
         <w:t xml:space="preserve">: </w:t>
       </w:r>
-      <w:hyperlink r:id="rId145" w:tooltip="SendInExitHandledEvent" w:history="1">
+      <w:hyperlink r:id="rId151" w:tooltip="SendInExitHandledEvent" w:history="1">
         <w:r>
           <w:rPr>
             <w:rStyle w:val="Hyperlink"/>
@@ -10611,7 +10711,7 @@
       <w:r>
         <w:t xml:space="preserve">, </w:t>
       </w:r>
-      <w:hyperlink r:id="rId146" w:tooltip="GotoToItself" w:history="1">
+      <w:hyperlink r:id="rId152" w:tooltip="GotoToItself" w:history="1">
         <w:r>
           <w:rPr>
             <w:rStyle w:val="Hyperlink"/>
@@ -10622,7 +10722,7 @@
       <w:r>
         <w:t xml:space="preserve">, </w:t>
       </w:r>
-      <w:hyperlink r:id="rId147" w:tooltip="GotoTransInheritance" w:history="1">
+      <w:hyperlink r:id="rId153" w:tooltip="GotoTransInheritance" w:history="1">
         <w:r>
           <w:rPr>
             <w:rStyle w:val="Hyperlink"/>
@@ -10642,15 +10742,15 @@
           <w:numId w:val="8"/>
         </w:numPr>
       </w:pPr>
-      <w:bookmarkStart w:id="2" w:name="Integration_PushTrans"/>
+      <w:bookmarkStart w:id="1" w:name="Integration_PushTrans"/>
       <w:r>
         <w:t>Push transition</w:t>
       </w:r>
-      <w:bookmarkEnd w:id="2"/>
+      <w:bookmarkEnd w:id="1"/>
       <w:r>
         <w:t xml:space="preserve">: </w:t>
       </w:r>
-      <w:hyperlink r:id="rId148" w:tooltip="PushItself" w:history="1">
+      <w:hyperlink r:id="rId154" w:tooltip="PushItself" w:history="1">
         <w:r>
           <w:rPr>
             <w:rStyle w:val="Hyperlink"/>
@@ -10661,7 +10761,7 @@
       <w:r>
         <w:t xml:space="preserve">, </w:t>
       </w:r>
-      <w:hyperlink r:id="rId149" w:tooltip="Push" w:history="1">
+      <w:hyperlink r:id="rId155" w:tooltip="Push" w:history="1">
         <w:r>
           <w:rPr>
             <w:rStyle w:val="Hyperlink"/>
@@ -10681,7 +10781,7 @@
       <w:r>
         <w:t xml:space="preserve">“push” with implicit “pop”: </w:t>
       </w:r>
-      <w:hyperlink r:id="rId150" w:tooltip="PushImplicitPopWithSend" w:history="1">
+      <w:hyperlink r:id="rId156" w:tooltip="PushImplicitPopWithSend" w:history="1">
         <w:r>
           <w:rPr>
             <w:rStyle w:val="Hyperlink"/>
@@ -10692,7 +10792,7 @@
       <w:r>
         <w:t xml:space="preserve">  </w:t>
       </w:r>
-      <w:hyperlink r:id="rId151" w:tooltip="PushImplicitPopWithRaise" w:history="1">
+      <w:hyperlink r:id="rId157" w:tooltip="PushImplicitPopWithRaise" w:history="1">
         <w:r>
           <w:rPr>
             <w:rStyle w:val="Hyperlink"/>
@@ -10709,7 +10809,7 @@
       <w:r>
         <w:t xml:space="preserve">“push” with explicit “pop”: </w:t>
       </w:r>
-      <w:hyperlink r:id="rId152" w:tooltip="PushExplicitPop" w:history="1">
+      <w:hyperlink r:id="rId158" w:tooltip="PushExplicitPop" w:history="1">
         <w:r>
           <w:rPr>
             <w:rStyle w:val="Hyperlink"/>
@@ -10726,7 +10826,7 @@
       <w:r>
         <w:t xml:space="preserve">“push” with action inherited by the pushed state: </w:t>
       </w:r>
-      <w:hyperlink r:id="rId153" w:tooltip="PushTransInheritance" w:history="1">
+      <w:hyperlink r:id="rId159" w:tooltip="PushTransInheritance" w:history="1">
         <w:r>
           <w:rPr>
             <w:rStyle w:val="Hyperlink"/>
@@ -10878,7 +10978,7 @@
         </w:rPr>
         <w:t xml:space="preserve"> </w:t>
       </w:r>
-      <w:hyperlink r:id="rId154" w:tooltip="UnhandledEventDeferred" w:history="1">
+      <w:hyperlink r:id="rId160" w:tooltip="UnhandledEventDeferred" w:history="1">
         <w:r>
           <w:rPr>
             <w:rStyle w:val="Hyperlink"/>
@@ -10891,401 +10991,6 @@
       <w:pPr>
         <w:pStyle w:val="ListParagraph"/>
         <w:ind w:left="2160"/>
-        <w:rPr>
-          <w:rStyle w:val="Hyperlink"/>
-          <w:b/>
-          <w:color w:val="auto"/>
-          <w:u w:val="none"/>
-        </w:rPr>
-      </w:pPr>
-      <w:r>
-        <w:rPr>
-          <w:b/>
-        </w:rPr>
-        <w:t>event both deferred and handled in the same state (handler should override)</w:t>
-      </w:r>
-    </w:p>
-    <w:p>
-      <w:pPr>
-        <w:pStyle w:val="ListParagraph"/>
-        <w:ind w:left="2160"/>
-        <w:rPr>
-          <w:b/>
-        </w:rPr>
-      </w:pPr>
-      <w:r>
-        <w:rPr>
-          <w:b/>
-        </w:rPr>
-        <w:t>event deferred in one state, but has a handler in another state</w:t>
-      </w:r>
-      <w:r>
-        <w:rPr>
-          <w:b/>
-        </w:rPr>
-        <w:t xml:space="preserve"> (handler should override)</w:t>
-      </w:r>
-    </w:p>
-    <w:p>
-      <w:pPr>
-        <w:pStyle w:val="ListParagraph"/>
-        <w:numPr>
-          <w:ilvl w:val="3"/>
-          <w:numId w:val="8"/>
-        </w:numPr>
-      </w:pPr>
-      <w:r>
-        <w:t>“ignore” as an action:</w:t>
-      </w:r>
-      <w:r>
-        <w:t xml:space="preserve"> </w:t>
-      </w:r>
-      <w:hyperlink r:id="rId155" w:tooltip="UnhandledEventIgnored" w:history="1">
-        <w:r>
-          <w:rPr>
-            <w:rStyle w:val="Hyperlink"/>
-          </w:rPr>
-          <w:t>test1</w:t>
-        </w:r>
-      </w:hyperlink>
-    </w:p>
-    <w:p>
-      <w:pPr>
-        <w:pStyle w:val="ListParagraph"/>
-        <w:ind w:left="2160"/>
-        <w:rPr>
-          <w:b/>
-        </w:rPr>
-      </w:pPr>
-      <w:r>
-        <w:rPr>
-          <w:b/>
-        </w:rPr>
-        <w:t>event ignored in one state, but has a handler in another state</w:t>
-      </w:r>
-    </w:p>
-    <w:p>
-      <w:pPr>
-        <w:pStyle w:val="ListParagraph"/>
-        <w:numPr>
-          <w:ilvl w:val="3"/>
-          <w:numId w:val="8"/>
-        </w:numPr>
-        <w:rPr>
-          <w:b/>
-        </w:rPr>
-      </w:pPr>
-      <w:r>
-        <w:rPr>
-          <w:b/>
-        </w:rPr>
-        <w:t xml:space="preserve">defer/ignore interaction: </w:t>
-      </w:r>
-    </w:p>
-    <w:p>
-      <w:pPr>
-        <w:pStyle w:val="ListParagraph"/>
-        <w:ind w:left="2160"/>
-        <w:rPr>
-          <w:b/>
-        </w:rPr>
-      </w:pPr>
-      <w:r>
-        <w:rPr>
-          <w:b/>
-        </w:rPr>
-        <w:t>same event both deferred and ignored</w:t>
-      </w:r>
-    </w:p>
-    <w:p>
-      <w:pPr>
-        <w:pStyle w:val="ListParagraph"/>
-        <w:ind w:left="2160"/>
-        <w:rPr>
-          <w:b/>
-        </w:rPr>
-      </w:pPr>
-      <w:r>
-        <w:rPr>
-          <w:b/>
-        </w:rPr>
-        <w:t>two events in front of the queue: 1st is ignored, 2nd is deferred</w:t>
-      </w:r>
-    </w:p>
-    <w:p>
-      <w:pPr>
-        <w:pStyle w:val="ListParagraph"/>
-        <w:ind w:left="2160"/>
-        <w:rPr>
-          <w:b/>
-        </w:rPr>
-      </w:pPr>
-      <w:r>
-        <w:rPr>
-          <w:b/>
-        </w:rPr>
-        <w:t>two events in front of the queue: 1st is deferred, 2nd is ignored</w:t>
-      </w:r>
-    </w:p>
-    <w:p>
-      <w:pPr>
-        <w:pStyle w:val="ListParagraph"/>
-        <w:numPr>
-          <w:ilvl w:val="3"/>
-          <w:numId w:val="8"/>
-        </w:numPr>
-        <w:rPr>
-          <w:b/>
-        </w:rPr>
-      </w:pPr>
-      <w:r>
-        <w:rPr>
-          <w:b/>
-        </w:rPr>
-        <w:t>Anonymous function as an action:</w:t>
-      </w:r>
-    </w:p>
-    <w:p>
-      <w:pPr>
-        <w:pStyle w:val="ListParagraph"/>
-        <w:numPr>
-          <w:ilvl w:val="3"/>
-          <w:numId w:val="8"/>
-        </w:numPr>
-        <w:rPr>
-          <w:b/>
-        </w:rPr>
-      </w:pPr>
-      <w:r>
-        <w:rPr>
-          <w:b/>
-        </w:rPr>
-        <w:t>Named function as an action:</w:t>
-      </w:r>
-    </w:p>
-    <w:p>
-      <w:pPr>
-        <w:pStyle w:val="ListParagraph"/>
-        <w:numPr>
-          <w:ilvl w:val="2"/>
-          <w:numId w:val="8"/>
-        </w:numPr>
-        <w:rPr>
-          <w:b/>
-        </w:rPr>
-      </w:pPr>
-      <w:r>
-        <w:rPr>
-          <w:b/>
-        </w:rPr>
-        <w:t xml:space="preserve"> Statements:</w:t>
-      </w:r>
-    </w:p>
-    <w:p>
-      <w:pPr>
-        <w:pStyle w:val="ListParagraph"/>
-        <w:numPr>
-          <w:ilvl w:val="3"/>
-          <w:numId w:val="8"/>
-        </w:numPr>
-        <w:rPr>
-          <w:b/>
-        </w:rPr>
-      </w:pPr>
-      <w:r>
-        <w:rPr>
-          <w:b/>
-        </w:rPr>
-        <w:t>“push” statement</w:t>
-      </w:r>
-    </w:p>
-    <w:p>
-      <w:pPr>
-        <w:pStyle w:val="ListParagraph"/>
-        <w:numPr>
-          <w:ilvl w:val="3"/>
-          <w:numId w:val="8"/>
-        </w:numPr>
-        <w:rPr>
-          <w:b/>
-        </w:rPr>
-      </w:pPr>
-      <w:r>
-        <w:rPr>
-          <w:b/>
-        </w:rPr>
-        <w:t>“raise” statement</w:t>
-      </w:r>
-    </w:p>
-    <w:p>
-      <w:pPr>
-        <w:pStyle w:val="ListParagraph"/>
-        <w:numPr>
-          <w:ilvl w:val="3"/>
-          <w:numId w:val="8"/>
-        </w:numPr>
-        <w:rPr>
-          <w:b/>
-        </w:rPr>
-      </w:pPr>
-      <w:r>
-        <w:rPr>
-          <w:b/>
-        </w:rPr>
-        <w:t>“send” statement</w:t>
-      </w:r>
-    </w:p>
-    <w:p>
-      <w:pPr>
-        <w:pStyle w:val="ListParagraph"/>
-        <w:numPr>
-          <w:ilvl w:val="3"/>
-          <w:numId w:val="8"/>
-        </w:numPr>
-        <w:rPr>
-          <w:b/>
-        </w:rPr>
-      </w:pPr>
-      <w:r>
-        <w:rPr>
-          <w:b/>
-        </w:rPr>
-        <w:t>Monitor invocation</w:t>
-      </w:r>
-    </w:p>
-    <w:p>
-      <w:pPr>
-        <w:pStyle w:val="ListParagraph"/>
-        <w:numPr>
-          <w:ilvl w:val="3"/>
-          <w:numId w:val="8"/>
-        </w:numPr>
-        <w:rPr>
-          <w:b/>
-        </w:rPr>
-      </w:pPr>
-      <w:r>
-        <w:rPr>
-          <w:b/>
-        </w:rPr>
-        <w:t>Function statement</w:t>
-      </w:r>
-    </w:p>
-    <w:p>
-      <w:pPr>
-        <w:pStyle w:val="ListParagraph"/>
-        <w:numPr>
-          <w:ilvl w:val="3"/>
-          <w:numId w:val="8"/>
-        </w:numPr>
-        <w:rPr>
-          <w:b/>
-        </w:rPr>
-      </w:pPr>
-      <w:r>
-        <w:rPr>
-          <w:b/>
-        </w:rPr>
-        <w:t>“skip”</w:t>
-      </w:r>
-    </w:p>
-    <w:p>
-      <w:pPr>
-        <w:pStyle w:val="ListParagraph"/>
-        <w:numPr>
-          <w:ilvl w:val="3"/>
-          <w:numId w:val="8"/>
-        </w:numPr>
-        <w:rPr>
-          <w:b/>
-        </w:rPr>
-      </w:pPr>
-      <w:r>
-        <w:rPr>
-          <w:b/>
-        </w:rPr>
-        <w:t>“assert”:</w:t>
-      </w:r>
-    </w:p>
-    <w:p>
-      <w:pPr>
-        <w:pStyle w:val="ListParagraph"/>
-        <w:numPr>
-          <w:ilvl w:val="3"/>
-          <w:numId w:val="8"/>
-        </w:numPr>
-        <w:rPr>
-          <w:b/>
-        </w:rPr>
-      </w:pPr>
-      <w:r>
-        <w:rPr>
-          <w:b/>
-        </w:rPr>
-        <w:t>Remove/assign/insert:</w:t>
-      </w:r>
-    </w:p>
-    <w:p>
-      <w:pPr>
-        <w:pStyle w:val="ListParagraph"/>
-        <w:numPr>
-          <w:ilvl w:val="3"/>
-          <w:numId w:val="8"/>
-        </w:numPr>
-        <w:rPr>
-          <w:b/>
-        </w:rPr>
-      </w:pPr>
-      <w:r>
-        <w:rPr>
-          <w:b/>
-        </w:rPr>
-        <w:t>“return”:</w:t>
-      </w:r>
-    </w:p>
-    <w:p>
-      <w:pPr>
-        <w:pStyle w:val="ListParagraph"/>
-        <w:numPr>
-          <w:ilvl w:val="3"/>
-          <w:numId w:val="8"/>
-        </w:numPr>
-        <w:rPr>
-          <w:b/>
-        </w:rPr>
-      </w:pPr>
-      <w:r>
-        <w:rPr>
-          <w:b/>
-        </w:rPr>
-        <w:t>While/ite/seq:</w:t>
-      </w:r>
-    </w:p>
-    <w:p>
-      <w:pPr>
-        <w:pStyle w:val="ListParagraph"/>
-        <w:numPr>
-          <w:ilvl w:val="2"/>
-          <w:numId w:val="8"/>
-        </w:numPr>
-        <w:rPr>
-          <w:b/>
-        </w:rPr>
-      </w:pPr>
-      <w:r>
-        <w:rPr>
-          <w:b/>
-        </w:rPr>
-        <w:t xml:space="preserve"> “Special” events: “halt”, “default”.</w:t>
-      </w:r>
-    </w:p>
-    <w:p>
-      <w:pPr>
-        <w:pStyle w:val="ListParagraph"/>
-        <w:numPr>
-          <w:ilvl w:val="3"/>
-          <w:numId w:val="8"/>
-        </w:numPr>
         <w:rPr>
           <w:rStyle w:val="Hyperlink"/>
           <w:color w:val="auto"/>
@@ -11293,9 +10998,12 @@
         </w:rPr>
       </w:pPr>
       <w:r>
-        <w:t xml:space="preserve">no “unhandled exception” for unhandled “halt”: </w:t>
-      </w:r>
-      <w:hyperlink r:id="rId156" w:tooltip="SendInExitUnhandledHalt" w:history="1">
+        <w:t>event both deferred and handled in the same</w:t>
+      </w:r>
+      <w:r>
+        <w:t xml:space="preserve"> state (static error): </w:t>
+      </w:r>
+      <w:hyperlink r:id="rId161" w:tooltip="EventDeferredHandledSameState" w:history="1">
         <w:r>
           <w:rPr>
             <w:rStyle w:val="Hyperlink"/>
@@ -11303,11 +11011,187 @@
           <w:t>test1</w:t>
         </w:r>
       </w:hyperlink>
-      <w:r>
-        <w:rPr>
-          <w:rStyle w:val="Hyperlink"/>
-        </w:rPr>
-        <w:t xml:space="preserve">    </w:t>
+    </w:p>
+    <w:p>
+      <w:pPr>
+        <w:pStyle w:val="ListParagraph"/>
+        <w:ind w:left="2160"/>
+        <w:rPr>
+          <w:b/>
+        </w:rPr>
+      </w:pPr>
+      <w:r>
+        <w:rPr>
+          <w:b/>
+        </w:rPr>
+        <w:t>event deferred in one state, but has a</w:t>
+      </w:r>
+      <w:r>
+        <w:rPr>
+          <w:b/>
+        </w:rPr>
+        <w:t xml:space="preserve">n inherited handler </w:t>
+      </w:r>
+      <w:r>
+        <w:rPr>
+          <w:b/>
+        </w:rPr>
+        <w:t>(handler should override</w:t>
+      </w:r>
+      <w:r>
+        <w:rPr>
+          <w:b/>
+        </w:rPr>
+        <w:t>?</w:t>
+      </w:r>
+      <w:r>
+        <w:rPr>
+          <w:b/>
+        </w:rPr>
+        <w:t>)</w:t>
+      </w:r>
+      <w:r>
+        <w:rPr>
+          <w:b/>
+        </w:rPr>
+        <w:t xml:space="preserve"> TODO</w:t>
+      </w:r>
+    </w:p>
+    <w:p>
+      <w:pPr>
+        <w:pStyle w:val="ListParagraph"/>
+        <w:numPr>
+          <w:ilvl w:val="3"/>
+          <w:numId w:val="8"/>
+        </w:numPr>
+      </w:pPr>
+      <w:r>
+        <w:t>“ignore” as an action:</w:t>
+      </w:r>
+      <w:r>
+        <w:t xml:space="preserve"> </w:t>
+      </w:r>
+      <w:hyperlink r:id="rId162" w:tooltip="UnhandledEventIgnored" w:history="1">
+        <w:r>
+          <w:rPr>
+            <w:rStyle w:val="Hyperlink"/>
+          </w:rPr>
+          <w:t>test1</w:t>
+        </w:r>
+      </w:hyperlink>
+    </w:p>
+    <w:p>
+      <w:pPr>
+        <w:pStyle w:val="ListParagraph"/>
+        <w:ind w:left="2160"/>
+        <w:rPr>
+          <w:b/>
+        </w:rPr>
+      </w:pPr>
+      <w:r>
+        <w:rPr>
+          <w:b/>
+        </w:rPr>
+        <w:t>event ignored in one state, but has a handler in another state</w:t>
+      </w:r>
+    </w:p>
+    <w:p>
+      <w:pPr>
+        <w:pStyle w:val="ListParagraph"/>
+        <w:numPr>
+          <w:ilvl w:val="3"/>
+          <w:numId w:val="8"/>
+        </w:numPr>
+        <w:rPr>
+          <w:b/>
+        </w:rPr>
+      </w:pPr>
+      <w:r>
+        <w:rPr>
+          <w:b/>
+        </w:rPr>
+        <w:t xml:space="preserve">defer/ignore interaction: </w:t>
+      </w:r>
+    </w:p>
+    <w:p>
+      <w:pPr>
+        <w:pStyle w:val="ListParagraph"/>
+        <w:ind w:left="2160"/>
+        <w:rPr>
+          <w:b/>
+        </w:rPr>
+      </w:pPr>
+      <w:r>
+        <w:rPr>
+          <w:b/>
+        </w:rPr>
+        <w:t>same event both deferred and ignored</w:t>
+      </w:r>
+    </w:p>
+    <w:p>
+      <w:pPr>
+        <w:pStyle w:val="ListParagraph"/>
+        <w:ind w:left="2160"/>
+        <w:rPr>
+          <w:b/>
+        </w:rPr>
+      </w:pPr>
+      <w:r>
+        <w:rPr>
+          <w:b/>
+        </w:rPr>
+        <w:t>two events in front of the queue: 1st is ignored, 2nd is deferred</w:t>
+      </w:r>
+    </w:p>
+    <w:p>
+      <w:pPr>
+        <w:pStyle w:val="ListParagraph"/>
+        <w:ind w:left="2160"/>
+        <w:rPr>
+          <w:b/>
+        </w:rPr>
+      </w:pPr>
+      <w:r>
+        <w:rPr>
+          <w:b/>
+        </w:rPr>
+        <w:t>two events in front of the queue: 1st is deferred, 2nd is ignored</w:t>
+      </w:r>
+    </w:p>
+    <w:p>
+      <w:pPr>
+        <w:pStyle w:val="ListParagraph"/>
+        <w:numPr>
+          <w:ilvl w:val="3"/>
+          <w:numId w:val="8"/>
+        </w:numPr>
+        <w:rPr>
+          <w:b/>
+        </w:rPr>
+      </w:pPr>
+      <w:r>
+        <w:rPr>
+          <w:b/>
+        </w:rPr>
+        <w:t>Anonymous function as an action:</w:t>
+      </w:r>
+    </w:p>
+    <w:p>
+      <w:pPr>
+        <w:pStyle w:val="ListParagraph"/>
+        <w:numPr>
+          <w:ilvl w:val="3"/>
+          <w:numId w:val="8"/>
+        </w:numPr>
+        <w:rPr>
+          <w:b/>
+        </w:rPr>
+      </w:pPr>
+      <w:r>
+        <w:rPr>
+          <w:b/>
+        </w:rPr>
+        <w:t>Named function as an action:</w:t>
       </w:r>
     </w:p>
     <w:p>
@@ -11325,7 +11209,7 @@
         <w:rPr>
           <w:b/>
         </w:rPr>
-        <w:t>Hot/warm/cold states:</w:t>
+        <w:t xml:space="preserve"> Statements:</w:t>
       </w:r>
     </w:p>
     <w:p>
@@ -11335,18 +11219,16 @@
           <w:ilvl w:val="3"/>
           <w:numId w:val="8"/>
         </w:numPr>
-      </w:pPr>
-      <w:r>
-        <w:t xml:space="preserve">Hot/cold states in liveness: see section </w:t>
-      </w:r>
-      <w:hyperlink w:anchor="LivenessTests" w:history="1">
-        <w:r>
-          <w:rPr>
-            <w:rStyle w:val="Hyperlink"/>
-          </w:rPr>
-          <w:t>“Liveness Tests”</w:t>
-        </w:r>
-      </w:hyperlink>
+        <w:rPr>
+          <w:b/>
+        </w:rPr>
+      </w:pPr>
+      <w:r>
+        <w:rPr>
+          <w:b/>
+        </w:rPr>
+        <w:t>“push” statement</w:t>
+      </w:r>
     </w:p>
     <w:p>
       <w:pPr>
@@ -11363,7 +11245,151 @@
         <w:rPr>
           <w:b/>
         </w:rPr>
-        <w:t>Warm states</w:t>
+        <w:t>“raise” statement</w:t>
+      </w:r>
+    </w:p>
+    <w:p>
+      <w:pPr>
+        <w:pStyle w:val="ListParagraph"/>
+        <w:numPr>
+          <w:ilvl w:val="3"/>
+          <w:numId w:val="8"/>
+        </w:numPr>
+        <w:rPr>
+          <w:b/>
+        </w:rPr>
+      </w:pPr>
+      <w:r>
+        <w:rPr>
+          <w:b/>
+        </w:rPr>
+        <w:t>“send” statement</w:t>
+      </w:r>
+    </w:p>
+    <w:p>
+      <w:pPr>
+        <w:pStyle w:val="ListParagraph"/>
+        <w:numPr>
+          <w:ilvl w:val="3"/>
+          <w:numId w:val="8"/>
+        </w:numPr>
+        <w:rPr>
+          <w:b/>
+        </w:rPr>
+      </w:pPr>
+      <w:r>
+        <w:rPr>
+          <w:b/>
+        </w:rPr>
+        <w:t>Monitor invocation</w:t>
+      </w:r>
+    </w:p>
+    <w:p>
+      <w:pPr>
+        <w:pStyle w:val="ListParagraph"/>
+        <w:numPr>
+          <w:ilvl w:val="3"/>
+          <w:numId w:val="8"/>
+        </w:numPr>
+        <w:rPr>
+          <w:b/>
+        </w:rPr>
+      </w:pPr>
+      <w:r>
+        <w:rPr>
+          <w:b/>
+        </w:rPr>
+        <w:t>Function statement</w:t>
+      </w:r>
+    </w:p>
+    <w:p>
+      <w:pPr>
+        <w:pStyle w:val="ListParagraph"/>
+        <w:numPr>
+          <w:ilvl w:val="3"/>
+          <w:numId w:val="8"/>
+        </w:numPr>
+        <w:rPr>
+          <w:b/>
+        </w:rPr>
+      </w:pPr>
+      <w:r>
+        <w:rPr>
+          <w:b/>
+        </w:rPr>
+        <w:t>“skip”</w:t>
+      </w:r>
+    </w:p>
+    <w:p>
+      <w:pPr>
+        <w:pStyle w:val="ListParagraph"/>
+        <w:numPr>
+          <w:ilvl w:val="3"/>
+          <w:numId w:val="8"/>
+        </w:numPr>
+        <w:rPr>
+          <w:b/>
+        </w:rPr>
+      </w:pPr>
+      <w:r>
+        <w:rPr>
+          <w:b/>
+        </w:rPr>
+        <w:t>“assert”:</w:t>
+      </w:r>
+    </w:p>
+    <w:p>
+      <w:pPr>
+        <w:pStyle w:val="ListParagraph"/>
+        <w:numPr>
+          <w:ilvl w:val="3"/>
+          <w:numId w:val="8"/>
+        </w:numPr>
+        <w:rPr>
+          <w:b/>
+        </w:rPr>
+      </w:pPr>
+      <w:r>
+        <w:rPr>
+          <w:b/>
+        </w:rPr>
+        <w:t>Remove/assign/insert:</w:t>
+      </w:r>
+    </w:p>
+    <w:p>
+      <w:pPr>
+        <w:pStyle w:val="ListParagraph"/>
+        <w:numPr>
+          <w:ilvl w:val="3"/>
+          <w:numId w:val="8"/>
+        </w:numPr>
+        <w:rPr>
+          <w:b/>
+        </w:rPr>
+      </w:pPr>
+      <w:r>
+        <w:rPr>
+          <w:b/>
+        </w:rPr>
+        <w:t>“return”:</w:t>
+      </w:r>
+    </w:p>
+    <w:p>
+      <w:pPr>
+        <w:pStyle w:val="ListParagraph"/>
+        <w:numPr>
+          <w:ilvl w:val="3"/>
+          <w:numId w:val="8"/>
+        </w:numPr>
+        <w:rPr>
+          <w:b/>
+        </w:rPr>
+      </w:pPr>
+      <w:r>
+        <w:rPr>
+          <w:b/>
+        </w:rPr>
+        <w:t>While/ite/seq:</w:t>
       </w:r>
     </w:p>
     <w:p>
@@ -11381,13 +11407,7 @@
         <w:rPr>
           <w:b/>
         </w:rPr>
-        <w:t xml:space="preserve"> </w:t>
-      </w:r>
-      <w:r>
-        <w:rPr>
-          <w:b/>
-        </w:rPr>
-        <w:t>Deadlocked state:</w:t>
+        <w:t xml:space="preserve"> “Special” events: “halt”, “default”.</w:t>
       </w:r>
     </w:p>
     <w:p>
@@ -11396,976 +11416,6 @@
         <w:numPr>
           <w:ilvl w:val="3"/>
           <w:numId w:val="8"/>
-        </w:numPr>
-      </w:pPr>
-      <w:r>
-        <w:t>Queue is empty</w:t>
-      </w:r>
-      <w:r>
-        <w:t>:</w:t>
-      </w:r>
-    </w:p>
-    <w:p>
-      <w:pPr>
-        <w:pStyle w:val="ListParagraph"/>
-        <w:ind w:left="2880"/>
-        <w:rPr>
-          <w:b/>
-        </w:rPr>
-      </w:pPr>
-      <w:r>
-        <w:t>Deadlocked state is the only one on the stack</w:t>
-      </w:r>
-      <w:r>
-        <w:rPr>
-          <w:b/>
-        </w:rPr>
-        <w:t xml:space="preserve">: </w:t>
-      </w:r>
-      <w:hyperlink r:id="rId157" w:tooltip="AlonBug" w:history="1">
-        <w:r>
-          <w:rPr>
-            <w:rStyle w:val="Hyperlink"/>
-            <w:b/>
-          </w:rPr>
-          <w:t>test1</w:t>
-        </w:r>
-      </w:hyperlink>
-    </w:p>
-    <w:p>
-      <w:pPr>
-        <w:pStyle w:val="ListParagraph"/>
-        <w:ind w:left="2880"/>
-        <w:rPr>
-          <w:b/>
-        </w:rPr>
-      </w:pPr>
-      <w:r>
-        <w:t>There are other states on the stack:</w:t>
-      </w:r>
-      <w:r>
-        <w:rPr>
-          <w:b/>
-        </w:rPr>
-        <w:t xml:space="preserve"> </w:t>
-      </w:r>
-      <w:hyperlink r:id="rId158" w:tooltip="AlonBug_1" w:history="1">
-        <w:r>
-          <w:rPr>
-            <w:rStyle w:val="Hyperlink"/>
-            <w:b/>
-          </w:rPr>
-          <w:t>test1</w:t>
-        </w:r>
-      </w:hyperlink>
-      <w:r>
-        <w:rPr>
-          <w:b/>
-        </w:rPr>
-        <w:t xml:space="preserve"> </w:t>
-      </w:r>
-    </w:p>
-    <w:p>
-      <w:pPr>
-        <w:pStyle w:val="ListParagraph"/>
-        <w:ind w:left="2160"/>
-        <w:rPr>
-          <w:b/>
-        </w:rPr>
-      </w:pPr>
-      <w:r>
-        <w:rPr>
-          <w:b/>
-        </w:rPr>
-        <w:t>All events are deferred</w:t>
-      </w:r>
-      <w:r>
-        <w:rPr>
-          <w:b/>
-        </w:rPr>
-        <w:t>:</w:t>
-      </w:r>
-    </w:p>
-    <w:p>
-      <w:pPr>
-        <w:pStyle w:val="ListParagraph"/>
-        <w:ind w:left="2880"/>
-        <w:rPr>
-          <w:b/>
-        </w:rPr>
-      </w:pPr>
-      <w:r>
-        <w:rPr>
-          <w:b/>
-        </w:rPr>
-        <w:t>Deadlocked state is the only one on the stack: test1</w:t>
-      </w:r>
-    </w:p>
-    <w:p>
-      <w:pPr>
-        <w:pStyle w:val="ListParagraph"/>
-        <w:ind w:left="2880"/>
-        <w:rPr>
-          <w:b/>
-        </w:rPr>
-      </w:pPr>
-      <w:r>
-        <w:rPr>
-          <w:b/>
-        </w:rPr>
-        <w:t>There are other states on the stack: test1</w:t>
-      </w:r>
-    </w:p>
-    <w:p>
-      <w:pPr>
-        <w:pStyle w:val="ListParagraph"/>
-        <w:numPr>
-          <w:ilvl w:val="2"/>
-          <w:numId w:val="8"/>
-        </w:numPr>
-        <w:rPr>
-          <w:b/>
-        </w:rPr>
-      </w:pPr>
-      <w:r>
-        <w:rPr>
-          <w:b/>
-        </w:rPr>
-        <w:t xml:space="preserve"> Sending multiple identical events to the queue: </w:t>
-      </w:r>
-    </w:p>
-    <w:p>
-      <w:pPr>
-        <w:pStyle w:val="ListParagraph"/>
-        <w:ind w:left="1440"/>
-        <w:rPr>
-          <w:b/>
-        </w:rPr>
-      </w:pPr>
-      <w:r>
-        <w:rPr>
-          <w:b/>
-        </w:rPr>
-        <w:t>only one instance is kept in the queue if the payloads</w:t>
-      </w:r>
-      <w:r>
-        <w:rPr>
-          <w:b/>
-        </w:rPr>
-        <w:t xml:space="preserve"> are the same, or if no payload:</w:t>
-      </w:r>
-    </w:p>
-    <w:p>
-      <w:pPr>
-        <w:pStyle w:val="ListParagraph"/>
-        <w:ind w:left="1440"/>
-        <w:rPr>
-          <w:b/>
-        </w:rPr>
-      </w:pPr>
-      <w:r>
-        <w:rPr>
-          <w:b/>
-        </w:rPr>
-        <w:t xml:space="preserve">multiple instances </w:t>
-      </w:r>
-      <w:r>
-        <w:rPr>
-          <w:b/>
-        </w:rPr>
-        <w:t xml:space="preserve">kept in yhr queue </w:t>
-      </w:r>
-      <w:r>
-        <w:rPr>
-          <w:b/>
-        </w:rPr>
-        <w:t>if the payloads are different</w:t>
-      </w:r>
-      <w:r>
-        <w:rPr>
-          <w:b/>
-        </w:rPr>
-        <w:t>:</w:t>
-      </w:r>
-    </w:p>
-    <w:p>
-      <w:pPr>
-        <w:pStyle w:val="ListParagraph"/>
-        <w:numPr>
-          <w:ilvl w:val="2"/>
-          <w:numId w:val="8"/>
-        </w:numPr>
-        <w:rPr>
-          <w:b/>
-        </w:rPr>
-      </w:pPr>
-      <w:r>
-        <w:rPr>
-          <w:b/>
-        </w:rPr>
-        <w:t xml:space="preserve">  Priorities among transitions and actions:</w:t>
-      </w:r>
-    </w:p>
-    <w:p>
-      <w:pPr>
-        <w:pStyle w:val="ListParagraph"/>
-        <w:numPr>
-          <w:ilvl w:val="3"/>
-          <w:numId w:val="8"/>
-        </w:numPr>
-        <w:rPr>
-          <w:b/>
-        </w:rPr>
-      </w:pPr>
-      <w:r>
-        <w:rPr>
-          <w:b/>
-        </w:rPr>
-        <w:t>For an event, there’s both a handler defined in a state, and an inherite</w:t>
-      </w:r>
-      <w:r>
-        <w:rPr>
-          <w:b/>
-        </w:rPr>
-        <w:t xml:space="preserve">d handler (local handler </w:t>
-      </w:r>
-      <w:r>
-        <w:rPr>
-          <w:b/>
-        </w:rPr>
-        <w:t>override</w:t>
-      </w:r>
-      <w:r>
-        <w:rPr>
-          <w:b/>
-        </w:rPr>
-        <w:t>s</w:t>
-      </w:r>
-      <w:r>
-        <w:rPr>
-          <w:b/>
-        </w:rPr>
-        <w:t>)</w:t>
-      </w:r>
-    </w:p>
-    <w:p>
-      <w:pPr>
-        <w:pStyle w:val="ListParagraph"/>
-        <w:numPr>
-          <w:ilvl w:val="3"/>
-          <w:numId w:val="8"/>
-        </w:numPr>
-        <w:rPr>
-          <w:b/>
-        </w:rPr>
-      </w:pPr>
-      <w:r>
-        <w:rPr>
-          <w:b/>
-        </w:rPr>
-        <w:t>(Local) step or push transition has higher priority over actions (paper, p. 6)</w:t>
-      </w:r>
-    </w:p>
-    <w:p>
-      <w:pPr>
-        <w:pStyle w:val="ListParagraph"/>
-        <w:numPr>
-          <w:ilvl w:val="2"/>
-          <w:numId w:val="8"/>
-        </w:numPr>
-        <w:rPr>
-          <w:b/>
-        </w:rPr>
-      </w:pPr>
-      <w:r>
-        <w:rPr>
-          <w:b/>
-        </w:rPr>
-        <w:t>Multi-threaded runtime tests: 1 thread per machine instance</w:t>
-      </w:r>
-    </w:p>
-    <w:p>
-      <w:pPr>
-        <w:pStyle w:val="ListParagraph"/>
-        <w:numPr>
-          <w:ilvl w:val="3"/>
-          <w:numId w:val="8"/>
-        </w:numPr>
-        <w:rPr>
-          <w:b/>
-        </w:rPr>
-      </w:pPr>
-      <w:r>
-        <w:rPr>
-          <w:b/>
-        </w:rPr>
-        <w:t>One instance of the machine, 1 thread</w:t>
-      </w:r>
-    </w:p>
-    <w:p>
-      <w:pPr>
-        <w:pStyle w:val="ListParagraph"/>
-        <w:numPr>
-          <w:ilvl w:val="3"/>
-          <w:numId w:val="8"/>
-        </w:numPr>
-        <w:rPr>
-          <w:b/>
-        </w:rPr>
-      </w:pPr>
-      <w:r>
-        <w:rPr>
-          <w:b/>
-        </w:rPr>
-        <w:t>Multiple istances of the machine, multiple threads</w:t>
-      </w:r>
-    </w:p>
-    <w:p>
-      <w:pPr>
-        <w:pStyle w:val="ListParagraph"/>
-        <w:numPr>
-          <w:ilvl w:val="1"/>
-          <w:numId w:val="8"/>
-        </w:numPr>
-        <w:rPr>
-          <w:b/>
-        </w:rPr>
-      </w:pPr>
-      <w:r>
-        <w:rPr>
-          <w:b/>
-        </w:rPr>
-        <w:t>Two machines</w:t>
-      </w:r>
-    </w:p>
-    <w:p>
-      <w:pPr>
-        <w:pStyle w:val="ListParagraph"/>
-        <w:numPr>
-          <w:ilvl w:val="2"/>
-          <w:numId w:val="8"/>
-        </w:numPr>
-        <w:rPr>
-          <w:b/>
-        </w:rPr>
-      </w:pPr>
-      <w:r>
-        <w:rPr>
-          <w:b/>
-        </w:rPr>
-        <w:t xml:space="preserve"> Basic features for communications between machines</w:t>
-      </w:r>
-    </w:p>
-    <w:p>
-      <w:pPr>
-        <w:pStyle w:val="ListParagraph"/>
-        <w:numPr>
-          <w:ilvl w:val="3"/>
-          <w:numId w:val="8"/>
-        </w:numPr>
-        <w:rPr>
-          <w:b/>
-        </w:rPr>
-      </w:pPr>
-      <w:r>
-        <w:rPr>
-          <w:b/>
-        </w:rPr>
-        <w:t>“send”</w:t>
-      </w:r>
-    </w:p>
-    <w:p>
-      <w:pPr>
-        <w:pStyle w:val="ListParagraph"/>
-        <w:numPr>
-          <w:ilvl w:val="3"/>
-          <w:numId w:val="8"/>
-        </w:numPr>
-        <w:rPr>
-          <w:b/>
-        </w:rPr>
-      </w:pPr>
-      <w:r>
-        <w:rPr>
-          <w:b/>
-        </w:rPr>
-        <w:t>“raise”</w:t>
-      </w:r>
-      <w:r>
-        <w:rPr>
-          <w:b/>
-        </w:rPr>
-        <w:t>:</w:t>
-      </w:r>
-      <w:r>
-        <w:rPr>
-          <w:b/>
-        </w:rPr>
-        <w:t xml:space="preserve"> </w:t>
-      </w:r>
-      <w:r>
-        <w:rPr>
-          <w:b/>
-        </w:rPr>
-        <w:t xml:space="preserve">(TODO: </w:t>
-      </w:r>
-      <w:r>
-        <w:rPr>
-          <w:b/>
-        </w:rPr>
-        <w:t>is it local only?</w:t>
-      </w:r>
-      <w:r>
-        <w:rPr>
-          <w:b/>
-        </w:rPr>
-        <w:t>)</w:t>
-      </w:r>
-    </w:p>
-    <w:p>
-      <w:pPr>
-        <w:pStyle w:val="ListParagraph"/>
-        <w:numPr>
-          <w:ilvl w:val="3"/>
-          <w:numId w:val="8"/>
-        </w:numPr>
-        <w:rPr>
-          <w:b/>
-        </w:rPr>
-      </w:pPr>
-      <w:r>
-        <w:rPr>
-          <w:b/>
-        </w:rPr>
-        <w:t>“new”</w:t>
-      </w:r>
-    </w:p>
-    <w:p>
-      <w:pPr>
-        <w:pStyle w:val="ListParagraph"/>
-        <w:numPr>
-          <w:ilvl w:val="3"/>
-          <w:numId w:val="8"/>
-        </w:numPr>
-        <w:rPr>
-          <w:b/>
-        </w:rPr>
-      </w:pPr>
-      <w:r>
-        <w:rPr>
-          <w:b/>
-        </w:rPr>
-        <w:t>extend tests for one machine for stack, inheritance, etc. for the two-machines case</w:t>
-      </w:r>
-    </w:p>
-    <w:p>
-      <w:pPr>
-        <w:pStyle w:val="ListParagraph"/>
-        <w:numPr>
-          <w:ilvl w:val="2"/>
-          <w:numId w:val="8"/>
-        </w:numPr>
-        <w:rPr>
-          <w:b/>
-        </w:rPr>
-      </w:pPr>
-      <w:r>
-        <w:rPr>
-          <w:b/>
-        </w:rPr>
-        <w:t xml:space="preserve"> Various number of instances of the two machines</w:t>
-      </w:r>
-    </w:p>
-    <w:p>
-      <w:pPr>
-        <w:pStyle w:val="ListParagraph"/>
-        <w:numPr>
-          <w:ilvl w:val="2"/>
-          <w:numId w:val="8"/>
-        </w:numPr>
-        <w:rPr>
-          <w:b/>
-        </w:rPr>
-      </w:pPr>
-      <w:r>
-        <w:rPr>
-          <w:b/>
-        </w:rPr>
-        <w:t xml:space="preserve"> “</w:t>
-      </w:r>
-      <w:r>
-        <w:rPr>
-          <w:b/>
-        </w:rPr>
-        <w:t>h</w:t>
-      </w:r>
-      <w:r>
-        <w:rPr>
-          <w:b/>
-        </w:rPr>
-        <w:t>alt” event in the two-machines context</w:t>
-      </w:r>
-      <w:r>
-        <w:rPr>
-          <w:b/>
-        </w:rPr>
-        <w:t>:</w:t>
-      </w:r>
-    </w:p>
-    <w:p>
-      <w:pPr>
-        <w:pStyle w:val="ListParagraph"/>
-        <w:numPr>
-          <w:ilvl w:val="3"/>
-          <w:numId w:val="8"/>
-        </w:numPr>
-      </w:pPr>
-      <w:r>
-        <w:t>event “sent”</w:t>
-      </w:r>
-      <w:r>
-        <w:t xml:space="preserve"> after “halt” is ignored:</w:t>
-      </w:r>
-      <w:r>
-        <w:t xml:space="preserve"> </w:t>
-      </w:r>
-      <w:hyperlink r:id="rId159" w:tooltip="EventSentAfterSentHalt" w:history="1">
-        <w:r>
-          <w:rPr>
-            <w:rStyle w:val="Hyperlink"/>
-          </w:rPr>
-          <w:t>test1</w:t>
-        </w:r>
-      </w:hyperlink>
-      <w:r>
-        <w:t xml:space="preserve">, </w:t>
-      </w:r>
-      <w:hyperlink r:id="rId160" w:tooltip="EventSentAfterSentHalt_v" w:history="1">
-        <w:r>
-          <w:rPr>
-            <w:rStyle w:val="Hyperlink"/>
-          </w:rPr>
-          <w:t>test2</w:t>
-        </w:r>
-      </w:hyperlink>
-    </w:p>
-    <w:p>
-      <w:pPr>
-        <w:pStyle w:val="ListParagraph"/>
-        <w:numPr>
-          <w:ilvl w:val="3"/>
-          <w:numId w:val="8"/>
-        </w:numPr>
-      </w:pPr>
-      <w:r>
-        <w:t>event “raised”</w:t>
-      </w:r>
-      <w:r>
-        <w:t xml:space="preserve"> after “halt” is ignored:</w:t>
-      </w:r>
-      <w:r>
-        <w:t xml:space="preserve"> test1, test2</w:t>
-      </w:r>
-    </w:p>
-    <w:p>
-      <w:pPr>
-        <w:pStyle w:val="ListParagraph"/>
-        <w:ind w:left="1224"/>
-        <w:rPr>
-          <w:b/>
-        </w:rPr>
-      </w:pPr>
-    </w:p>
-    <w:p>
-      <w:pPr>
-        <w:pStyle w:val="ListParagraph"/>
-        <w:numPr>
-          <w:ilvl w:val="2"/>
-          <w:numId w:val="8"/>
-        </w:numPr>
-        <w:rPr>
-          <w:b/>
-        </w:rPr>
-      </w:pPr>
-      <w:r>
-        <w:rPr>
-          <w:b/>
-        </w:rPr>
-        <w:t xml:space="preserve"> “default” event in the two-machines context</w:t>
-      </w:r>
-    </w:p>
-    <w:p>
-      <w:pPr>
-        <w:pStyle w:val="ListParagraph"/>
-        <w:numPr>
-          <w:ilvl w:val="2"/>
-          <w:numId w:val="8"/>
-        </w:numPr>
-        <w:rPr>
-          <w:b/>
-        </w:rPr>
-      </w:pPr>
-      <w:r>
-        <w:rPr>
-          <w:b/>
-        </w:rPr>
-        <w:t xml:space="preserve"> Various protocols for communications between machines:</w:t>
-      </w:r>
-    </w:p>
-    <w:p>
-      <w:pPr>
-        <w:pStyle w:val="ListParagraph"/>
-        <w:numPr>
-          <w:ilvl w:val="3"/>
-          <w:numId w:val="8"/>
-        </w:numPr>
-      </w:pPr>
-      <w:r>
-        <w:rPr>
-          <w:b/>
-        </w:rPr>
-        <w:t>Main machine and ghost machine (env): client/server protocol</w:t>
-      </w:r>
-    </w:p>
-    <w:p>
-      <w:pPr>
-        <w:pStyle w:val="ListParagraph"/>
-        <w:ind w:left="2160"/>
-        <w:rPr>
-          <w:b/>
-        </w:rPr>
-      </w:pPr>
-      <w:r>
-        <w:rPr>
-          <w:b/>
-        </w:rPr>
-        <w:t>non-det case</w:t>
-      </w:r>
-      <w:r>
-        <w:rPr>
-          <w:b/>
-        </w:rPr>
-        <w:t xml:space="preserve"> (</w:t>
-      </w:r>
-      <w:r>
-        <w:rPr>
-          <w:rFonts w:ascii="Calibri" w:hAnsi="Calibri"/>
-          <w:color w:val="000000"/>
-          <w:sz w:val="22"/>
-          <w:szCs w:val="22"/>
-        </w:rPr>
-        <w:t>use choice bounding option: -bc:1)</w:t>
-      </w:r>
-    </w:p>
-    <w:p>
-      <w:pPr>
-        <w:pStyle w:val="ListParagraph"/>
-        <w:ind w:left="2160"/>
-      </w:pPr>
-      <w:r>
-        <w:rPr>
-          <w:b/>
-        </w:rPr>
-        <w:t>determ</w:t>
-      </w:r>
-      <w:r>
-        <w:rPr>
-          <w:b/>
-        </w:rPr>
-        <w:t>inistic</w:t>
-      </w:r>
-      <w:r>
-        <w:rPr>
-          <w:b/>
-        </w:rPr>
-        <w:t xml:space="preserve"> case</w:t>
-      </w:r>
-    </w:p>
-    <w:p>
-      <w:pPr>
-        <w:pStyle w:val="ListParagraph"/>
-        <w:numPr>
-          <w:ilvl w:val="3"/>
-          <w:numId w:val="8"/>
-        </w:numPr>
-        <w:rPr>
-          <w:b/>
-        </w:rPr>
-      </w:pPr>
-      <w:r>
-        <w:rPr>
-          <w:b/>
-        </w:rPr>
-        <w:t>Async mode of communication</w:t>
-      </w:r>
-    </w:p>
-    <w:p>
-      <w:pPr>
-        <w:pStyle w:val="ListParagraph"/>
-        <w:numPr>
-          <w:ilvl w:val="3"/>
-          <w:numId w:val="8"/>
-        </w:numPr>
-        <w:rPr>
-          <w:b/>
-        </w:rPr>
-      </w:pPr>
-      <w:r>
-        <w:rPr>
-          <w:b/>
-        </w:rPr>
-        <w:t>Sync mode of communication (PingPong sample?)</w:t>
-      </w:r>
-    </w:p>
-    <w:p>
-      <w:pPr>
-        <w:pStyle w:val="ListParagraph"/>
-        <w:numPr>
-          <w:ilvl w:val="2"/>
-          <w:numId w:val="8"/>
-        </w:numPr>
-        <w:rPr>
-          <w:b/>
-        </w:rPr>
-      </w:pPr>
-      <w:r>
-        <w:rPr>
-          <w:b/>
-        </w:rPr>
-        <w:t xml:space="preserve"> Multi-threaded runtime tests</w:t>
-      </w:r>
-      <w:r>
-        <w:rPr>
-          <w:b/>
-        </w:rPr>
-        <w:t>: 1 thread per machine instance</w:t>
-      </w:r>
-    </w:p>
-    <w:p>
-      <w:pPr>
-        <w:pStyle w:val="ListParagraph"/>
-        <w:numPr>
-          <w:ilvl w:val="3"/>
-          <w:numId w:val="8"/>
-        </w:numPr>
-        <w:rPr>
-          <w:b/>
-        </w:rPr>
-      </w:pPr>
-      <w:r>
-        <w:rPr>
-          <w:b/>
-        </w:rPr>
-        <w:t>Single instance of each machine</w:t>
-      </w:r>
-    </w:p>
-    <w:p>
-      <w:pPr>
-        <w:pStyle w:val="ListParagraph"/>
-        <w:numPr>
-          <w:ilvl w:val="3"/>
-          <w:numId w:val="8"/>
-        </w:numPr>
-        <w:rPr>
-          <w:b/>
-        </w:rPr>
-      </w:pPr>
-      <w:r>
-        <w:rPr>
-          <w:b/>
-        </w:rPr>
-        <w:t>Single instance of one machine, multiple instances of another machine</w:t>
-      </w:r>
-    </w:p>
-    <w:p>
-      <w:pPr>
-        <w:pStyle w:val="ListParagraph"/>
-        <w:numPr>
-          <w:ilvl w:val="1"/>
-          <w:numId w:val="8"/>
-        </w:numPr>
-        <w:rPr>
-          <w:b/>
-        </w:rPr>
-      </w:pPr>
-      <w:r>
-        <w:rPr>
-          <w:b/>
-        </w:rPr>
-        <w:t>Test cases that exercise semantical errors</w:t>
-      </w:r>
-    </w:p>
-    <w:p>
-      <w:pPr>
-        <w:pStyle w:val="ListParagraph"/>
-        <w:numPr>
-          <w:ilvl w:val="2"/>
-          <w:numId w:val="8"/>
-        </w:numPr>
-        <w:rPr>
-          <w:b/>
-        </w:rPr>
-      </w:pPr>
-      <w:r>
-        <w:rPr>
-          <w:b/>
-        </w:rPr>
-        <w:t xml:space="preserve"> Exercise all values of PRT_STEP, PRT_STATUS in Prt.h</w:t>
-      </w:r>
-    </w:p>
-    <w:p>
-      <w:pPr>
-        <w:pStyle w:val="ListParagraph"/>
-        <w:numPr>
-          <w:ilvl w:val="2"/>
-          <w:numId w:val="8"/>
-        </w:numPr>
-        <w:rPr>
-          <w:b/>
-        </w:rPr>
-      </w:pPr>
-      <w:r>
-        <w:rPr>
-          <w:b/>
-        </w:rPr>
-        <w:t xml:space="preserve"> Exercise all error logging messages in PtoZing.cs (search for: </w:t>
-      </w:r>
-      <w:r>
-        <w:rPr>
-          <w:rFonts w:ascii="Calibri" w:hAnsi="Calibri"/>
-          <w:color w:val="000000"/>
-          <w:sz w:val="22"/>
-          <w:szCs w:val="22"/>
-        </w:rPr>
-        <w:t>"\"&lt;")</w:t>
-      </w:r>
-    </w:p>
-    <w:p>
-      <w:pPr>
-        <w:pStyle w:val="Heading2"/>
-      </w:pPr>
-      <w:bookmarkStart w:id="3" w:name="LivenessTests"/>
-      <w:r>
-        <w:t>Liveness tests</w:t>
-      </w:r>
-    </w:p>
-    <w:bookmarkEnd w:id="3"/>
-    <w:p>
-      <w:pPr>
-        <w:pStyle w:val="ListParagraph"/>
-        <w:numPr>
-          <w:ilvl w:val="0"/>
-          <w:numId w:val="12"/>
-        </w:numPr>
-      </w:pPr>
-      <w:r>
-        <w:t xml:space="preserve">Simple </w:t>
-      </w:r>
-      <w:r>
-        <w:t>sampes demonstrating liveness checking by Zing</w:t>
-      </w:r>
-    </w:p>
-    <w:p>
-      <w:pPr>
-        <w:pStyle w:val="ListParagraph"/>
-        <w:numPr>
-          <w:ilvl w:val="1"/>
-          <w:numId w:val="12"/>
-        </w:numPr>
-      </w:pPr>
-      <w:r>
-        <w:t>“Pass” result from Zing</w:t>
-      </w:r>
-    </w:p>
-    <w:p>
-      <w:pPr>
-        <w:pStyle w:val="ListParagraph"/>
-        <w:numPr>
-          <w:ilvl w:val="2"/>
-          <w:numId w:val="12"/>
-        </w:numPr>
-      </w:pPr>
-      <w:r>
-        <w:t xml:space="preserve">Actual “pass” result: </w:t>
-      </w:r>
-      <w:hyperlink r:id="rId161" w:tooltip="Liveness_1" w:history="1">
-        <w:r>
-          <w:rPr>
-            <w:rStyle w:val="Hyperlink"/>
-          </w:rPr>
-          <w:t>test1</w:t>
-        </w:r>
-      </w:hyperlink>
-    </w:p>
-    <w:p>
-      <w:pPr>
-        <w:pStyle w:val="ListParagraph"/>
-        <w:numPr>
-          <w:ilvl w:val="2"/>
-          <w:numId w:val="12"/>
-        </w:numPr>
-      </w:pPr>
-      <w:r>
-        <w:t xml:space="preserve">False “pass” result: </w:t>
-      </w:r>
-      <w:hyperlink r:id="rId162" w:tooltip="Liveness_1_falsePass" w:history="1">
-        <w:r>
-          <w:rPr>
-            <w:rStyle w:val="Hyperlink"/>
-          </w:rPr>
-          <w:t>test1</w:t>
-        </w:r>
-      </w:hyperlink>
-    </w:p>
-    <w:p>
-      <w:pPr>
-        <w:pStyle w:val="ListParagraph"/>
-        <w:numPr>
-          <w:ilvl w:val="1"/>
-          <w:numId w:val="12"/>
-        </w:numPr>
-      </w:pPr>
-      <w:r>
-        <w:t>“Fail” result from Zing:</w:t>
-      </w:r>
-    </w:p>
-    <w:p>
-      <w:pPr>
-        <w:pStyle w:val="ListParagraph"/>
-        <w:numPr>
-          <w:ilvl w:val="2"/>
-          <w:numId w:val="12"/>
-        </w:numPr>
-      </w:pPr>
-      <w:r>
-        <w:t xml:space="preserve">Infinite loop in the “hot” state: </w:t>
-      </w:r>
-      <w:hyperlink r:id="rId163" w:tooltip="Liveness_2" w:history="1">
-        <w:r>
-          <w:rPr>
-            <w:rStyle w:val="Hyperlink"/>
-          </w:rPr>
-          <w:t>test1</w:t>
-        </w:r>
-      </w:hyperlink>
-      <w:r>
-        <w:t xml:space="preserve">,  </w:t>
-      </w:r>
-      <w:hyperlink r:id="rId164" w:tooltip="Liveness_2_LoopMachineAdded" w:history="1">
-        <w:r>
-          <w:rPr>
-            <w:rStyle w:val="Hyperlink"/>
-          </w:rPr>
-          <w:t>test2</w:t>
-        </w:r>
-      </w:hyperlink>
-    </w:p>
-    <w:p>
-      <w:pPr>
-        <w:pStyle w:val="ListParagraph"/>
-        <w:numPr>
-          <w:ilvl w:val="2"/>
-          <w:numId w:val="12"/>
         </w:numPr>
         <w:rPr>
           <w:rStyle w:val="Hyperlink"/>
@@ -12374,9 +11424,9 @@
         </w:rPr>
       </w:pPr>
       <w:r>
-        <w:t xml:space="preserve">Deadlock in the “hot” state: (bug!) </w:t>
-      </w:r>
-      <w:hyperlink r:id="rId165" w:tooltip="Liveness_2_bugFound" w:history="1">
+        <w:t xml:space="preserve">no “unhandled exception” for unhandled “halt”: </w:t>
+      </w:r>
+      <w:hyperlink r:id="rId163" w:tooltip="SendInExitUnhandledHalt" w:history="1">
         <w:r>
           <w:rPr>
             <w:rStyle w:val="Hyperlink"/>
@@ -12384,6 +11434,1039 @@
           <w:t>test1</w:t>
         </w:r>
       </w:hyperlink>
+      <w:r>
+        <w:rPr>
+          <w:rStyle w:val="Hyperlink"/>
+        </w:rPr>
+        <w:t xml:space="preserve">  </w:t>
+      </w:r>
+    </w:p>
+    <w:p>
+      <w:pPr>
+        <w:pStyle w:val="ListParagraph"/>
+        <w:numPr>
+          <w:ilvl w:val="3"/>
+          <w:numId w:val="8"/>
+        </w:numPr>
+        <w:rPr>
+          <w:rStyle w:val="Hyperlink"/>
+          <w:color w:val="auto"/>
+          <w:u w:val="none"/>
+        </w:rPr>
+      </w:pPr>
+      <w:r>
+        <w:rPr>
+          <w:rStyle w:val="Hyperlink"/>
+          <w:color w:val="auto"/>
+          <w:u w:val="none"/>
+        </w:rPr>
+        <w:t>unhandled “default”</w:t>
+      </w:r>
+      <w:r>
+        <w:rPr>
+          <w:rStyle w:val="Hyperlink"/>
+          <w:color w:val="auto"/>
+          <w:u w:val="none"/>
+        </w:rPr>
+        <w:t xml:space="preserve">  </w:t>
+      </w:r>
+    </w:p>
+    <w:p>
+      <w:pPr>
+        <w:pStyle w:val="ListParagraph"/>
+        <w:numPr>
+          <w:ilvl w:val="2"/>
+          <w:numId w:val="8"/>
+        </w:numPr>
+        <w:rPr>
+          <w:b/>
+        </w:rPr>
+      </w:pPr>
+      <w:r>
+        <w:rPr>
+          <w:b/>
+        </w:rPr>
+        <w:t>Hot/warm/cold states:</w:t>
+      </w:r>
+    </w:p>
+    <w:p>
+      <w:pPr>
+        <w:pStyle w:val="ListParagraph"/>
+        <w:numPr>
+          <w:ilvl w:val="3"/>
+          <w:numId w:val="8"/>
+        </w:numPr>
+      </w:pPr>
+      <w:r>
+        <w:t xml:space="preserve">Hot/cold states in liveness: see section </w:t>
+      </w:r>
+      <w:hyperlink w:anchor="LivenessTests" w:history="1">
+        <w:r>
+          <w:rPr>
+            <w:rStyle w:val="Hyperlink"/>
+          </w:rPr>
+          <w:t>“Liveness Tests”</w:t>
+        </w:r>
+      </w:hyperlink>
+    </w:p>
+    <w:p>
+      <w:pPr>
+        <w:pStyle w:val="ListParagraph"/>
+        <w:numPr>
+          <w:ilvl w:val="3"/>
+          <w:numId w:val="8"/>
+        </w:numPr>
+        <w:rPr>
+          <w:b/>
+        </w:rPr>
+      </w:pPr>
+      <w:r>
+        <w:rPr>
+          <w:b/>
+        </w:rPr>
+        <w:t>Warm states</w:t>
+      </w:r>
+    </w:p>
+    <w:p>
+      <w:pPr>
+        <w:pStyle w:val="ListParagraph"/>
+        <w:numPr>
+          <w:ilvl w:val="2"/>
+          <w:numId w:val="8"/>
+        </w:numPr>
+        <w:rPr>
+          <w:b/>
+        </w:rPr>
+      </w:pPr>
+      <w:r>
+        <w:rPr>
+          <w:b/>
+        </w:rPr>
+        <w:t xml:space="preserve"> </w:t>
+      </w:r>
+      <w:r>
+        <w:rPr>
+          <w:b/>
+        </w:rPr>
+        <w:t>Deadlocked state:</w:t>
+      </w:r>
+    </w:p>
+    <w:p>
+      <w:pPr>
+        <w:pStyle w:val="ListParagraph"/>
+        <w:numPr>
+          <w:ilvl w:val="3"/>
+          <w:numId w:val="8"/>
+        </w:numPr>
+      </w:pPr>
+      <w:r>
+        <w:t>Queue is empty</w:t>
+      </w:r>
+      <w:r>
+        <w:t>:</w:t>
+      </w:r>
+    </w:p>
+    <w:p>
+      <w:pPr>
+        <w:pStyle w:val="ListParagraph"/>
+        <w:ind w:left="2880"/>
+        <w:rPr>
+          <w:b/>
+        </w:rPr>
+      </w:pPr>
+      <w:r>
+        <w:t>Deadlocked state is the only one on the stack</w:t>
+      </w:r>
+      <w:r>
+        <w:rPr>
+          <w:b/>
+        </w:rPr>
+        <w:t xml:space="preserve">: </w:t>
+      </w:r>
+      <w:hyperlink r:id="rId164" w:tooltip="AlonBug" w:history="1">
+        <w:r>
+          <w:rPr>
+            <w:rStyle w:val="Hyperlink"/>
+            <w:b/>
+          </w:rPr>
+          <w:t>test1</w:t>
+        </w:r>
+      </w:hyperlink>
+    </w:p>
+    <w:p>
+      <w:pPr>
+        <w:pStyle w:val="ListParagraph"/>
+        <w:ind w:left="2880"/>
+        <w:rPr>
+          <w:b/>
+        </w:rPr>
+      </w:pPr>
+      <w:r>
+        <w:t>There are other states on the stack:</w:t>
+      </w:r>
+      <w:r>
+        <w:rPr>
+          <w:b/>
+        </w:rPr>
+        <w:t xml:space="preserve"> </w:t>
+      </w:r>
+      <w:hyperlink r:id="rId165" w:tooltip="AlonBug_1" w:history="1">
+        <w:r>
+          <w:rPr>
+            <w:rStyle w:val="Hyperlink"/>
+            <w:b/>
+          </w:rPr>
+          <w:t>test1</w:t>
+        </w:r>
+      </w:hyperlink>
+      <w:r>
+        <w:rPr>
+          <w:b/>
+        </w:rPr>
+        <w:t xml:space="preserve"> </w:t>
+      </w:r>
+    </w:p>
+    <w:p>
+      <w:pPr>
+        <w:pStyle w:val="ListParagraph"/>
+        <w:ind w:left="2160"/>
+        <w:rPr>
+          <w:b/>
+        </w:rPr>
+      </w:pPr>
+      <w:r>
+        <w:rPr>
+          <w:b/>
+        </w:rPr>
+        <w:t>All events are deferred</w:t>
+      </w:r>
+      <w:r>
+        <w:rPr>
+          <w:b/>
+        </w:rPr>
+        <w:t>:</w:t>
+      </w:r>
+    </w:p>
+    <w:p>
+      <w:pPr>
+        <w:pStyle w:val="ListParagraph"/>
+        <w:ind w:left="2880"/>
+        <w:rPr>
+          <w:b/>
+        </w:rPr>
+      </w:pPr>
+      <w:r>
+        <w:rPr>
+          <w:b/>
+        </w:rPr>
+        <w:t>Deadlocked state is the only one on the stack: test1</w:t>
+      </w:r>
+    </w:p>
+    <w:p>
+      <w:pPr>
+        <w:pStyle w:val="ListParagraph"/>
+        <w:ind w:left="2880"/>
+        <w:rPr>
+          <w:b/>
+        </w:rPr>
+      </w:pPr>
+      <w:r>
+        <w:rPr>
+          <w:b/>
+        </w:rPr>
+        <w:t>There are other states on the stack: test1</w:t>
+      </w:r>
+    </w:p>
+    <w:p>
+      <w:pPr>
+        <w:pStyle w:val="ListParagraph"/>
+        <w:numPr>
+          <w:ilvl w:val="2"/>
+          <w:numId w:val="8"/>
+        </w:numPr>
+        <w:rPr>
+          <w:b/>
+        </w:rPr>
+      </w:pPr>
+      <w:r>
+        <w:rPr>
+          <w:b/>
+        </w:rPr>
+        <w:t xml:space="preserve"> Sending multiple identical events to the queue: </w:t>
+      </w:r>
+    </w:p>
+    <w:p>
+      <w:pPr>
+        <w:pStyle w:val="ListParagraph"/>
+        <w:ind w:left="1440"/>
+        <w:rPr>
+          <w:b/>
+        </w:rPr>
+      </w:pPr>
+      <w:r>
+        <w:rPr>
+          <w:b/>
+        </w:rPr>
+        <w:t>only one instance is kept in the queue if the payloads</w:t>
+      </w:r>
+      <w:r>
+        <w:rPr>
+          <w:b/>
+        </w:rPr>
+        <w:t xml:space="preserve"> are the same, or if no payload:</w:t>
+      </w:r>
+    </w:p>
+    <w:p>
+      <w:pPr>
+        <w:pStyle w:val="ListParagraph"/>
+        <w:ind w:left="1440"/>
+        <w:rPr>
+          <w:b/>
+        </w:rPr>
+      </w:pPr>
+      <w:r>
+        <w:rPr>
+          <w:b/>
+        </w:rPr>
+        <w:t xml:space="preserve">multiple instances </w:t>
+      </w:r>
+      <w:r>
+        <w:rPr>
+          <w:b/>
+        </w:rPr>
+        <w:t xml:space="preserve">kept in yhr queue </w:t>
+      </w:r>
+      <w:r>
+        <w:rPr>
+          <w:b/>
+        </w:rPr>
+        <w:t>if the payloads are different</w:t>
+      </w:r>
+      <w:r>
+        <w:rPr>
+          <w:b/>
+        </w:rPr>
+        <w:t>:</w:t>
+      </w:r>
+    </w:p>
+    <w:p>
+      <w:pPr>
+        <w:pStyle w:val="ListParagraph"/>
+        <w:numPr>
+          <w:ilvl w:val="2"/>
+          <w:numId w:val="8"/>
+        </w:numPr>
+        <w:rPr>
+          <w:b/>
+        </w:rPr>
+      </w:pPr>
+      <w:r>
+        <w:rPr>
+          <w:b/>
+        </w:rPr>
+        <w:t xml:space="preserve">  Priorities among transitions and actions:</w:t>
+      </w:r>
+    </w:p>
+    <w:p>
+      <w:pPr>
+        <w:pStyle w:val="ListParagraph"/>
+        <w:numPr>
+          <w:ilvl w:val="3"/>
+          <w:numId w:val="8"/>
+        </w:numPr>
+        <w:rPr>
+          <w:b/>
+        </w:rPr>
+      </w:pPr>
+      <w:r>
+        <w:rPr>
+          <w:b/>
+        </w:rPr>
+        <w:t>For an event, there’s both a handler defined in a state, and an inherite</w:t>
+      </w:r>
+      <w:r>
+        <w:rPr>
+          <w:b/>
+        </w:rPr>
+        <w:t xml:space="preserve">d handler (local handler </w:t>
+      </w:r>
+      <w:r>
+        <w:rPr>
+          <w:b/>
+        </w:rPr>
+        <w:t>override</w:t>
+      </w:r>
+      <w:r>
+        <w:rPr>
+          <w:b/>
+        </w:rPr>
+        <w:t>s</w:t>
+      </w:r>
+      <w:r>
+        <w:rPr>
+          <w:b/>
+        </w:rPr>
+        <w:t>)</w:t>
+      </w:r>
+    </w:p>
+    <w:p>
+      <w:pPr>
+        <w:pStyle w:val="ListParagraph"/>
+        <w:numPr>
+          <w:ilvl w:val="3"/>
+          <w:numId w:val="8"/>
+        </w:numPr>
+        <w:rPr>
+          <w:b/>
+        </w:rPr>
+      </w:pPr>
+      <w:r>
+        <w:rPr>
+          <w:b/>
+        </w:rPr>
+        <w:t>(Local) step or push transition has higher priority over actions (paper, p. 6)</w:t>
+      </w:r>
+    </w:p>
+    <w:p>
+      <w:pPr>
+        <w:pStyle w:val="ListParagraph"/>
+        <w:numPr>
+          <w:ilvl w:val="2"/>
+          <w:numId w:val="8"/>
+        </w:numPr>
+        <w:rPr>
+          <w:b/>
+        </w:rPr>
+      </w:pPr>
+      <w:r>
+        <w:rPr>
+          <w:b/>
+        </w:rPr>
+        <w:t>Multi-threaded runtime tests: 1 thread per machine instance</w:t>
+      </w:r>
+    </w:p>
+    <w:p>
+      <w:pPr>
+        <w:pStyle w:val="ListParagraph"/>
+        <w:numPr>
+          <w:ilvl w:val="3"/>
+          <w:numId w:val="8"/>
+        </w:numPr>
+        <w:rPr>
+          <w:b/>
+        </w:rPr>
+      </w:pPr>
+      <w:r>
+        <w:rPr>
+          <w:b/>
+        </w:rPr>
+        <w:t>One instance of the machine, 1 thread</w:t>
+      </w:r>
+    </w:p>
+    <w:p>
+      <w:pPr>
+        <w:pStyle w:val="ListParagraph"/>
+        <w:numPr>
+          <w:ilvl w:val="3"/>
+          <w:numId w:val="8"/>
+        </w:numPr>
+        <w:rPr>
+          <w:b/>
+        </w:rPr>
+      </w:pPr>
+      <w:r>
+        <w:rPr>
+          <w:b/>
+        </w:rPr>
+        <w:t>Multiple istances of the machine, multiple threads</w:t>
+      </w:r>
+    </w:p>
+    <w:p>
+      <w:pPr>
+        <w:pStyle w:val="ListParagraph"/>
+        <w:numPr>
+          <w:ilvl w:val="1"/>
+          <w:numId w:val="8"/>
+        </w:numPr>
+        <w:rPr>
+          <w:b/>
+        </w:rPr>
+      </w:pPr>
+      <w:r>
+        <w:rPr>
+          <w:b/>
+        </w:rPr>
+        <w:t>Two machines</w:t>
+      </w:r>
+    </w:p>
+    <w:p>
+      <w:pPr>
+        <w:pStyle w:val="ListParagraph"/>
+        <w:numPr>
+          <w:ilvl w:val="2"/>
+          <w:numId w:val="8"/>
+        </w:numPr>
+        <w:rPr>
+          <w:b/>
+        </w:rPr>
+      </w:pPr>
+      <w:r>
+        <w:rPr>
+          <w:b/>
+        </w:rPr>
+        <w:t xml:space="preserve"> Basic features for communications between machines</w:t>
+      </w:r>
+    </w:p>
+    <w:p>
+      <w:pPr>
+        <w:pStyle w:val="ListParagraph"/>
+        <w:numPr>
+          <w:ilvl w:val="3"/>
+          <w:numId w:val="8"/>
+        </w:numPr>
+        <w:rPr>
+          <w:b/>
+        </w:rPr>
+      </w:pPr>
+      <w:r>
+        <w:rPr>
+          <w:b/>
+        </w:rPr>
+        <w:t>“send”</w:t>
+      </w:r>
+    </w:p>
+    <w:p>
+      <w:pPr>
+        <w:pStyle w:val="ListParagraph"/>
+        <w:numPr>
+          <w:ilvl w:val="3"/>
+          <w:numId w:val="8"/>
+        </w:numPr>
+        <w:rPr>
+          <w:b/>
+        </w:rPr>
+      </w:pPr>
+      <w:r>
+        <w:rPr>
+          <w:b/>
+        </w:rPr>
+        <w:t>“raise”</w:t>
+      </w:r>
+      <w:r>
+        <w:rPr>
+          <w:b/>
+        </w:rPr>
+        <w:t>:</w:t>
+      </w:r>
+      <w:r>
+        <w:rPr>
+          <w:b/>
+        </w:rPr>
+        <w:t xml:space="preserve"> </w:t>
+      </w:r>
+      <w:r>
+        <w:rPr>
+          <w:b/>
+        </w:rPr>
+        <w:t xml:space="preserve">(TODO: </w:t>
+      </w:r>
+      <w:r>
+        <w:rPr>
+          <w:b/>
+        </w:rPr>
+        <w:t>is it local only?</w:t>
+      </w:r>
+      <w:r>
+        <w:rPr>
+          <w:b/>
+        </w:rPr>
+        <w:t>)</w:t>
+      </w:r>
+    </w:p>
+    <w:p>
+      <w:pPr>
+        <w:pStyle w:val="ListParagraph"/>
+        <w:numPr>
+          <w:ilvl w:val="3"/>
+          <w:numId w:val="8"/>
+        </w:numPr>
+        <w:rPr>
+          <w:b/>
+        </w:rPr>
+      </w:pPr>
+      <w:r>
+        <w:rPr>
+          <w:b/>
+        </w:rPr>
+        <w:t>“new”</w:t>
+      </w:r>
+    </w:p>
+    <w:p>
+      <w:pPr>
+        <w:pStyle w:val="ListParagraph"/>
+        <w:numPr>
+          <w:ilvl w:val="3"/>
+          <w:numId w:val="8"/>
+        </w:numPr>
+        <w:rPr>
+          <w:b/>
+        </w:rPr>
+      </w:pPr>
+      <w:r>
+        <w:rPr>
+          <w:b/>
+        </w:rPr>
+        <w:t>extend tests for one machine for stack, inheritance, etc. for the two-machines case</w:t>
+      </w:r>
+    </w:p>
+    <w:p>
+      <w:pPr>
+        <w:pStyle w:val="ListParagraph"/>
+        <w:numPr>
+          <w:ilvl w:val="2"/>
+          <w:numId w:val="8"/>
+        </w:numPr>
+        <w:rPr>
+          <w:b/>
+        </w:rPr>
+      </w:pPr>
+      <w:r>
+        <w:rPr>
+          <w:b/>
+        </w:rPr>
+        <w:t xml:space="preserve"> Various number of instances of the two machines</w:t>
+      </w:r>
+    </w:p>
+    <w:p>
+      <w:pPr>
+        <w:pStyle w:val="ListParagraph"/>
+        <w:numPr>
+          <w:ilvl w:val="2"/>
+          <w:numId w:val="8"/>
+        </w:numPr>
+        <w:rPr>
+          <w:b/>
+        </w:rPr>
+      </w:pPr>
+      <w:r>
+        <w:rPr>
+          <w:b/>
+        </w:rPr>
+        <w:t xml:space="preserve"> “</w:t>
+      </w:r>
+      <w:r>
+        <w:rPr>
+          <w:b/>
+        </w:rPr>
+        <w:t>h</w:t>
+      </w:r>
+      <w:r>
+        <w:rPr>
+          <w:b/>
+        </w:rPr>
+        <w:t>alt” event in the two-machines context</w:t>
+      </w:r>
+      <w:r>
+        <w:rPr>
+          <w:b/>
+        </w:rPr>
+        <w:t>:</w:t>
+      </w:r>
+    </w:p>
+    <w:p>
+      <w:pPr>
+        <w:pStyle w:val="ListParagraph"/>
+        <w:numPr>
+          <w:ilvl w:val="3"/>
+          <w:numId w:val="8"/>
+        </w:numPr>
+      </w:pPr>
+      <w:r>
+        <w:t>event “sent”</w:t>
+      </w:r>
+      <w:r>
+        <w:t xml:space="preserve"> after “halt” is ignored:</w:t>
+      </w:r>
+      <w:r>
+        <w:t xml:space="preserve"> </w:t>
+      </w:r>
+      <w:hyperlink r:id="rId166" w:tooltip="EventSentAfterSentHalt" w:history="1">
+        <w:r>
+          <w:rPr>
+            <w:rStyle w:val="Hyperlink"/>
+          </w:rPr>
+          <w:t>test1</w:t>
+        </w:r>
+      </w:hyperlink>
+      <w:r>
+        <w:t xml:space="preserve">, </w:t>
+      </w:r>
+      <w:hyperlink r:id="rId167" w:tooltip="EventSentAfterSentHalt_v" w:history="1">
+        <w:r>
+          <w:rPr>
+            <w:rStyle w:val="Hyperlink"/>
+          </w:rPr>
+          <w:t>test2</w:t>
+        </w:r>
+      </w:hyperlink>
+      <w:r>
+        <w:rPr>
+          <w:rStyle w:val="Hyperlink"/>
+        </w:rPr>
+        <w:t xml:space="preserve">, </w:t>
+      </w:r>
+      <w:hyperlink r:id="rId168" w:tooltip="EventSentAfterSentHaltHandled" w:history="1">
+        <w:r>
+          <w:rPr>
+            <w:rStyle w:val="Hyperlink"/>
+          </w:rPr>
+          <w:t>test3</w:t>
+        </w:r>
+      </w:hyperlink>
+      <w:r>
+        <w:rPr>
+          <w:rStyle w:val="Hyperlink"/>
+        </w:rPr>
+        <w:t xml:space="preserve">, </w:t>
+      </w:r>
+      <w:hyperlink r:id="rId169" w:tooltip="EventSentAfterSentHaltHandled_v" w:history="1">
+        <w:r>
+          <w:rPr>
+            <w:rStyle w:val="Hyperlink"/>
+          </w:rPr>
+          <w:t>test4</w:t>
+        </w:r>
+      </w:hyperlink>
+      <w:bookmarkStart w:id="2" w:name="_GoBack"/>
+      <w:bookmarkEnd w:id="2"/>
+    </w:p>
+    <w:p>
+      <w:pPr>
+        <w:pStyle w:val="ListParagraph"/>
+        <w:numPr>
+          <w:ilvl w:val="3"/>
+          <w:numId w:val="8"/>
+        </w:numPr>
+      </w:pPr>
+      <w:r>
+        <w:t>event “raised”</w:t>
+      </w:r>
+      <w:r>
+        <w:t xml:space="preserve"> after “halt” is ignored:</w:t>
+      </w:r>
+      <w:r>
+        <w:t xml:space="preserve"> test1, test2</w:t>
+      </w:r>
+    </w:p>
+    <w:p>
+      <w:pPr>
+        <w:pStyle w:val="ListParagraph"/>
+        <w:ind w:left="1224"/>
+        <w:rPr>
+          <w:b/>
+        </w:rPr>
+      </w:pPr>
+    </w:p>
+    <w:p>
+      <w:pPr>
+        <w:pStyle w:val="ListParagraph"/>
+        <w:numPr>
+          <w:ilvl w:val="2"/>
+          <w:numId w:val="8"/>
+        </w:numPr>
+        <w:rPr>
+          <w:b/>
+        </w:rPr>
+      </w:pPr>
+      <w:r>
+        <w:rPr>
+          <w:b/>
+        </w:rPr>
+        <w:t xml:space="preserve"> “default” event in the two-machines context</w:t>
+      </w:r>
+    </w:p>
+    <w:p>
+      <w:pPr>
+        <w:pStyle w:val="ListParagraph"/>
+        <w:numPr>
+          <w:ilvl w:val="2"/>
+          <w:numId w:val="8"/>
+        </w:numPr>
+        <w:rPr>
+          <w:b/>
+        </w:rPr>
+      </w:pPr>
+      <w:r>
+        <w:rPr>
+          <w:b/>
+        </w:rPr>
+        <w:t xml:space="preserve"> Various protocols for communications between machines:</w:t>
+      </w:r>
+    </w:p>
+    <w:p>
+      <w:pPr>
+        <w:pStyle w:val="ListParagraph"/>
+        <w:numPr>
+          <w:ilvl w:val="3"/>
+          <w:numId w:val="8"/>
+        </w:numPr>
+      </w:pPr>
+      <w:r>
+        <w:rPr>
+          <w:b/>
+        </w:rPr>
+        <w:t>Main machine and ghost machine (env): client/server protocol</w:t>
+      </w:r>
+    </w:p>
+    <w:p>
+      <w:pPr>
+        <w:pStyle w:val="ListParagraph"/>
+        <w:ind w:left="2160"/>
+        <w:rPr>
+          <w:b/>
+        </w:rPr>
+      </w:pPr>
+      <w:r>
+        <w:rPr>
+          <w:b/>
+        </w:rPr>
+        <w:t>non-det case</w:t>
+      </w:r>
+      <w:r>
+        <w:rPr>
+          <w:b/>
+        </w:rPr>
+        <w:t xml:space="preserve"> (</w:t>
+      </w:r>
+      <w:r>
+        <w:rPr>
+          <w:rFonts w:ascii="Calibri" w:hAnsi="Calibri"/>
+          <w:color w:val="000000"/>
+          <w:sz w:val="22"/>
+          <w:szCs w:val="22"/>
+        </w:rPr>
+        <w:t>use choice bounding option: -bc:1)</w:t>
+      </w:r>
+    </w:p>
+    <w:p>
+      <w:pPr>
+        <w:pStyle w:val="ListParagraph"/>
+        <w:ind w:left="2160"/>
+      </w:pPr>
+      <w:r>
+        <w:rPr>
+          <w:b/>
+        </w:rPr>
+        <w:t>determ</w:t>
+      </w:r>
+      <w:r>
+        <w:rPr>
+          <w:b/>
+        </w:rPr>
+        <w:t>inistic</w:t>
+      </w:r>
+      <w:r>
+        <w:rPr>
+          <w:b/>
+        </w:rPr>
+        <w:t xml:space="preserve"> case</w:t>
+      </w:r>
+    </w:p>
+    <w:p>
+      <w:pPr>
+        <w:pStyle w:val="ListParagraph"/>
+        <w:numPr>
+          <w:ilvl w:val="3"/>
+          <w:numId w:val="8"/>
+        </w:numPr>
+        <w:rPr>
+          <w:b/>
+        </w:rPr>
+      </w:pPr>
+      <w:r>
+        <w:rPr>
+          <w:b/>
+        </w:rPr>
+        <w:t>Async mode of communication</w:t>
+      </w:r>
+    </w:p>
+    <w:p>
+      <w:pPr>
+        <w:pStyle w:val="ListParagraph"/>
+        <w:numPr>
+          <w:ilvl w:val="3"/>
+          <w:numId w:val="8"/>
+        </w:numPr>
+        <w:rPr>
+          <w:b/>
+        </w:rPr>
+      </w:pPr>
+      <w:r>
+        <w:rPr>
+          <w:b/>
+        </w:rPr>
+        <w:t>Sync mode of communication (PingPong sample?)</w:t>
+      </w:r>
+    </w:p>
+    <w:p>
+      <w:pPr>
+        <w:pStyle w:val="ListParagraph"/>
+        <w:numPr>
+          <w:ilvl w:val="2"/>
+          <w:numId w:val="8"/>
+        </w:numPr>
+        <w:rPr>
+          <w:b/>
+        </w:rPr>
+      </w:pPr>
+      <w:r>
+        <w:rPr>
+          <w:b/>
+        </w:rPr>
+        <w:t xml:space="preserve"> Multi-threaded runtime tests</w:t>
+      </w:r>
+      <w:r>
+        <w:rPr>
+          <w:b/>
+        </w:rPr>
+        <w:t>: 1 thread per machine instance</w:t>
+      </w:r>
+    </w:p>
+    <w:p>
+      <w:pPr>
+        <w:pStyle w:val="ListParagraph"/>
+        <w:numPr>
+          <w:ilvl w:val="3"/>
+          <w:numId w:val="8"/>
+        </w:numPr>
+        <w:rPr>
+          <w:b/>
+        </w:rPr>
+      </w:pPr>
+      <w:r>
+        <w:rPr>
+          <w:b/>
+        </w:rPr>
+        <w:t>Single instance of each machine</w:t>
+      </w:r>
+    </w:p>
+    <w:p>
+      <w:pPr>
+        <w:pStyle w:val="ListParagraph"/>
+        <w:numPr>
+          <w:ilvl w:val="3"/>
+          <w:numId w:val="8"/>
+        </w:numPr>
+        <w:rPr>
+          <w:b/>
+        </w:rPr>
+      </w:pPr>
+      <w:r>
+        <w:rPr>
+          <w:b/>
+        </w:rPr>
+        <w:t>Single instance of one machine, multiple instances of another machine</w:t>
+      </w:r>
+    </w:p>
+    <w:p>
+      <w:pPr>
+        <w:pStyle w:val="ListParagraph"/>
+        <w:numPr>
+          <w:ilvl w:val="1"/>
+          <w:numId w:val="8"/>
+        </w:numPr>
+        <w:rPr>
+          <w:b/>
+        </w:rPr>
+      </w:pPr>
+      <w:r>
+        <w:rPr>
+          <w:b/>
+        </w:rPr>
+        <w:t>Test cases that exercise semantical errors</w:t>
+      </w:r>
+    </w:p>
+    <w:p>
+      <w:pPr>
+        <w:pStyle w:val="ListParagraph"/>
+        <w:numPr>
+          <w:ilvl w:val="2"/>
+          <w:numId w:val="8"/>
+        </w:numPr>
+        <w:rPr>
+          <w:b/>
+        </w:rPr>
+      </w:pPr>
+      <w:r>
+        <w:rPr>
+          <w:b/>
+        </w:rPr>
+        <w:t xml:space="preserve"> Exercise all values of PRT_STEP, PRT_STATUS in Prt.h</w:t>
+      </w:r>
+    </w:p>
+    <w:p>
+      <w:pPr>
+        <w:pStyle w:val="ListParagraph"/>
+        <w:numPr>
+          <w:ilvl w:val="2"/>
+          <w:numId w:val="8"/>
+        </w:numPr>
+        <w:rPr>
+          <w:b/>
+        </w:rPr>
+      </w:pPr>
+      <w:r>
+        <w:rPr>
+          <w:b/>
+        </w:rPr>
+        <w:t xml:space="preserve"> Exercise all error logging messages in PtoZing.cs (search for: </w:t>
+      </w:r>
+      <w:r>
+        <w:rPr>
+          <w:rFonts w:ascii="Calibri" w:hAnsi="Calibri"/>
+          <w:color w:val="000000"/>
+          <w:sz w:val="22"/>
+          <w:szCs w:val="22"/>
+        </w:rPr>
+        <w:t>"\"&lt;")</w:t>
+      </w:r>
+    </w:p>
+    <w:p>
+      <w:pPr>
+        <w:pStyle w:val="Heading2"/>
+      </w:pPr>
+      <w:bookmarkStart w:id="3" w:name="LivenessTests"/>
+      <w:r>
+        <w:t>Liveness tests</w:t>
+      </w:r>
+    </w:p>
+    <w:bookmarkEnd w:id="3"/>
+    <w:p>
+      <w:pPr>
+        <w:pStyle w:val="ListParagraph"/>
+        <w:numPr>
+          <w:ilvl w:val="0"/>
+          <w:numId w:val="12"/>
+        </w:numPr>
+      </w:pPr>
+      <w:r>
+        <w:t xml:space="preserve">Simple </w:t>
+      </w:r>
+      <w:r>
+        <w:t>sampes demonstrating liveness checking by Zing</w:t>
+      </w:r>
+    </w:p>
+    <w:p>
+      <w:pPr>
+        <w:pStyle w:val="ListParagraph"/>
+        <w:numPr>
+          <w:ilvl w:val="1"/>
+          <w:numId w:val="12"/>
+        </w:numPr>
+      </w:pPr>
+      <w:r>
+        <w:t>“Pass” result from Zing</w:t>
+      </w:r>
     </w:p>
     <w:p>
       <w:pPr>
@@ -12394,9 +12477,117 @@
         </w:numPr>
       </w:pPr>
       <w:r>
+        <w:t xml:space="preserve">Actual “pass” result: </w:t>
+      </w:r>
+      <w:hyperlink r:id="rId170" w:tooltip="Liveness_1" w:history="1">
+        <w:r>
+          <w:rPr>
+            <w:rStyle w:val="Hyperlink"/>
+          </w:rPr>
+          <w:t>test1</w:t>
+        </w:r>
+      </w:hyperlink>
+    </w:p>
+    <w:p>
+      <w:pPr>
+        <w:pStyle w:val="ListParagraph"/>
+        <w:numPr>
+          <w:ilvl w:val="2"/>
+          <w:numId w:val="12"/>
+        </w:numPr>
+      </w:pPr>
+      <w:r>
+        <w:t xml:space="preserve">False “pass” result: </w:t>
+      </w:r>
+      <w:hyperlink r:id="rId171" w:tooltip="Liveness_1_falsePass" w:history="1">
+        <w:r>
+          <w:rPr>
+            <w:rStyle w:val="Hyperlink"/>
+          </w:rPr>
+          <w:t>test1</w:t>
+        </w:r>
+      </w:hyperlink>
+    </w:p>
+    <w:p>
+      <w:pPr>
+        <w:pStyle w:val="ListParagraph"/>
+        <w:numPr>
+          <w:ilvl w:val="1"/>
+          <w:numId w:val="12"/>
+        </w:numPr>
+      </w:pPr>
+      <w:r>
+        <w:t>“Fail” result from Zing:</w:t>
+      </w:r>
+    </w:p>
+    <w:p>
+      <w:pPr>
+        <w:pStyle w:val="ListParagraph"/>
+        <w:numPr>
+          <w:ilvl w:val="2"/>
+          <w:numId w:val="12"/>
+        </w:numPr>
+      </w:pPr>
+      <w:r>
+        <w:t xml:space="preserve">Infinite loop in the “hot” state: </w:t>
+      </w:r>
+      <w:hyperlink r:id="rId172" w:tooltip="Liveness_2" w:history="1">
+        <w:r>
+          <w:rPr>
+            <w:rStyle w:val="Hyperlink"/>
+          </w:rPr>
+          <w:t>test1</w:t>
+        </w:r>
+      </w:hyperlink>
+      <w:r>
+        <w:t xml:space="preserve">,  </w:t>
+      </w:r>
+      <w:hyperlink r:id="rId173" w:tooltip="Liveness_2_LoopMachineAdded" w:history="1">
+        <w:r>
+          <w:rPr>
+            <w:rStyle w:val="Hyperlink"/>
+          </w:rPr>
+          <w:t>test2</w:t>
+        </w:r>
+      </w:hyperlink>
+    </w:p>
+    <w:p>
+      <w:pPr>
+        <w:pStyle w:val="ListParagraph"/>
+        <w:numPr>
+          <w:ilvl w:val="2"/>
+          <w:numId w:val="12"/>
+        </w:numPr>
+        <w:rPr>
+          <w:rStyle w:val="Hyperlink"/>
+          <w:color w:val="auto"/>
+          <w:u w:val="none"/>
+        </w:rPr>
+      </w:pPr>
+      <w:r>
+        <w:t xml:space="preserve">Deadlock in the “hot” state: (bug!) </w:t>
+      </w:r>
+      <w:hyperlink r:id="rId174" w:tooltip="Liveness_2_bugFound" w:history="1">
+        <w:r>
+          <w:rPr>
+            <w:rStyle w:val="Hyperlink"/>
+          </w:rPr>
+          <w:t>test1</w:t>
+        </w:r>
+      </w:hyperlink>
+    </w:p>
+    <w:p>
+      <w:pPr>
+        <w:pStyle w:val="ListParagraph"/>
+        <w:numPr>
+          <w:ilvl w:val="2"/>
+          <w:numId w:val="12"/>
+        </w:numPr>
+      </w:pPr>
+      <w:r>
         <w:t xml:space="preserve">Liveness violation but no deadlock, at least one thread is making progress: </w:t>
       </w:r>
-      <w:hyperlink r:id="rId166" w:tooltip="Liveness_3" w:history="1">
+      <w:hyperlink r:id="rId175" w:tooltip="Liveness_3" w:history="1">
         <w:r>
           <w:rPr>
             <w:rStyle w:val="Hyperlink"/>
@@ -12442,7 +12633,7 @@
       <w:r>
         <w:t xml:space="preserve">Duplicates: </w:t>
       </w:r>
-      <w:hyperlink r:id="rId167" w:tooltip="Duplicates" w:history="1">
+      <w:hyperlink r:id="rId176" w:tooltip="Duplicates" w:history="1">
         <w:r>
           <w:rPr>
             <w:rStyle w:val="Hyperlink"/>
@@ -12498,7 +12689,7 @@
       <w:r>
         <w:t xml:space="preserve">Re-definition of variables: </w:t>
       </w:r>
-      <w:hyperlink r:id="rId168" w:tooltip="variableType" w:history="1">
+      <w:hyperlink r:id="rId177" w:tooltip="variableType" w:history="1">
         <w:r>
           <w:rPr>
             <w:rStyle w:val="Hyperlink"/>
@@ -12658,7 +12849,7 @@
       <w:r>
         <w:t xml:space="preserve"> </w:t>
       </w:r>
-      <w:hyperlink r:id="rId169" w:tooltip="RaiseInExitFun" w:history="1">
+      <w:hyperlink r:id="rId178" w:tooltip="RaiseInExitFun" w:history="1">
         <w:r>
           <w:rPr>
             <w:rStyle w:val="Hyperlink"/>
@@ -12678,7 +12869,7 @@
       <w:r>
         <w:t xml:space="preserve">“push” in exit function: </w:t>
       </w:r>
-      <w:hyperlink r:id="rId170" w:tooltip="PushInExitFun" w:history="1">
+      <w:hyperlink r:id="rId179" w:tooltip="PushInExitFun" w:history="1">
         <w:r>
           <w:rPr>
             <w:rStyle w:val="Hyperlink"/>
@@ -12698,7 +12889,7 @@
       <w:r>
         <w:t xml:space="preserve">“pop” in exit function: </w:t>
       </w:r>
-      <w:hyperlink r:id="rId171" w:tooltip="PopInExitFun" w:history="1">
+      <w:hyperlink r:id="rId180" w:tooltip="PopInExitFun" w:history="1">
         <w:r>
           <w:rPr>
             <w:rStyle w:val="Hyperlink"/>
@@ -16367,7 +16558,7 @@
 </file>
 
 <file path=customXml/itemProps2.xml><?xml version="1.0" encoding="utf-8"?>
-<ds:datastoreItem xmlns:ds="http://schemas.openxmlformats.org/officeDocument/2006/customXml" ds:itemID="{2D5D2F8F-5D2F-4DD9-AFFD-49D9769AE4A0}">
+<ds:datastoreItem xmlns:ds="http://schemas.openxmlformats.org/officeDocument/2006/customXml" ds:itemID="{D11535CD-7337-4CDB-A2BD-1D58B5A43420}">
   <ds:schemaRefs>
     <ds:schemaRef ds:uri="http://schemas.openxmlformats.org/officeDocument/2006/bibliography"/>
   </ds:schemaRefs>

</xml_diff>

<commit_message>
new regression tests added, regression tool updated
</commit_message>
<xml_diff>
--- a/Doc/TestDocs/TestingFramework.docx
+++ b/Doc/TestDocs/TestingFramework.docx
@@ -4535,22 +4535,21 @@
           <w:ilvl w:val="2"/>
           <w:numId w:val="7"/>
         </w:numPr>
-        <w:rPr>
-          <w:b/>
-        </w:rPr>
-      </w:pPr>
-      <w:r>
-        <w:rPr>
-          <w:b/>
-        </w:rPr>
+      </w:pPr>
+      <w:r>
         <w:t xml:space="preserve"> “halt” event</w:t>
       </w:r>
       <w:r>
-        <w:rPr>
-          <w:b/>
-        </w:rPr>
         <w:t xml:space="preserve">: </w:t>
       </w:r>
+      <w:hyperlink w:anchor="HaltTwoMachines" w:history="1">
+        <w:r>
+          <w:rPr>
+            <w:rStyle w:val="Hyperlink"/>
+          </w:rPr>
+          <w:t>#HaltTwoMachines</w:t>
+        </w:r>
+      </w:hyperlink>
     </w:p>
     <w:p>
       <w:pPr>
@@ -10303,14 +10302,8 @@
           <w:ilvl w:val="4"/>
           <w:numId w:val="8"/>
         </w:numPr>
-        <w:rPr>
-          <w:b/>
-        </w:rPr>
-      </w:pPr>
-      <w:r>
-        <w:rPr>
-          <w:b/>
-        </w:rPr>
+      </w:pPr>
+      <w:r>
         <w:t>While/ite/seq:</w:t>
       </w:r>
     </w:p>
@@ -10358,10 +10351,21 @@
       <w:pPr>
         <w:pStyle w:val="ListParagraph"/>
         <w:ind w:left="2232"/>
-      </w:pPr>
-      <w:r>
-        <w:t xml:space="preserve">           Seq: </w:t>
-      </w:r>
+        <w:rPr>
+          <w:b/>
+        </w:rPr>
+      </w:pPr>
+      <w:r>
+        <w:t xml:space="preserve">           </w:t>
+      </w:r>
+      <w:bookmarkStart w:id="2" w:name="_GoBack"/>
+      <w:r>
+        <w:rPr>
+          <w:b/>
+        </w:rPr>
+        <w:t xml:space="preserve">Seq: </w:t>
+      </w:r>
+      <w:bookmarkEnd w:id="2"/>
     </w:p>
     <w:p>
       <w:pPr>
@@ -10370,15 +10374,34 @@
           <w:ilvl w:val="4"/>
           <w:numId w:val="8"/>
         </w:numPr>
-        <w:rPr>
-          <w:b/>
-        </w:rPr>
-      </w:pPr>
-      <w:r>
-        <w:rPr>
-          <w:b/>
-        </w:rPr>
+      </w:pPr>
+      <w:r>
         <w:t>“assert”:</w:t>
+      </w:r>
+      <w:r>
+        <w:t xml:space="preserve"> </w:t>
+      </w:r>
+      <w:hyperlink r:id="rId148" w:tooltip="AlonBug_fails" w:history="1">
+        <w:r>
+          <w:rPr>
+            <w:rStyle w:val="Hyperlink"/>
+          </w:rPr>
+          <w:t>test1</w:t>
+        </w:r>
+      </w:hyperlink>
+      <w:r>
+        <w:t xml:space="preserve"> (in anonymous function, many other tests); </w:t>
+      </w:r>
+      <w:hyperlink r:id="rId149" w:tooltip="DeferIgnore2" w:history="1">
+        <w:r>
+          <w:rPr>
+            <w:rStyle w:val="Hyperlink"/>
+          </w:rPr>
+          <w:t>test2</w:t>
+        </w:r>
+      </w:hyperlink>
+      <w:r>
+        <w:t xml:space="preserve"> (named function)</w:t>
       </w:r>
     </w:p>
     <w:p>
@@ -10403,7 +10426,7 @@
       <w:pPr>
         <w:pStyle w:val="ListParagraph"/>
         <w:numPr>
-          <w:ilvl w:val="7"/>
+          <w:ilvl w:val="6"/>
           <w:numId w:val="8"/>
         </w:numPr>
         <w:rPr>
@@ -10414,19 +10437,54 @@
         <w:rPr>
           <w:b/>
         </w:rPr>
-        <w:t>Assignment:</w:t>
-      </w:r>
-    </w:p>
-    <w:p>
-      <w:pPr>
-        <w:pStyle w:val="ListParagraph"/>
-        <w:ind w:left="3744"/>
-      </w:pPr>
+        <w:t>Assignment</w:t>
+      </w:r>
+      <w:r>
+        <w:rPr>
+          <w:b/>
+        </w:rPr>
+        <w:t>:</w:t>
+      </w:r>
+      <w:r>
+        <w:rPr>
+          <w:b/>
+        </w:rPr>
+        <w:br/>
+      </w:r>
       <w:r>
         <w:t xml:space="preserve">asgn to uninitialized sequence (runtime error): </w:t>
       </w:r>
-      <w:r>
-        <w:t>test</w:t>
+      <w:hyperlink r:id="rId150" w:tooltip="lvalues_runtimeError" w:history="1">
+        <w:r>
+          <w:rPr>
+            <w:rStyle w:val="Hyperlink"/>
+          </w:rPr>
+          <w:t>test</w:t>
+        </w:r>
+        <w:r>
+          <w:rPr>
+            <w:rStyle w:val="Hyperlink"/>
+          </w:rPr>
+          <w:t>1</w:t>
+        </w:r>
+      </w:hyperlink>
+    </w:p>
+    <w:p>
+      <w:pPr>
+        <w:pStyle w:val="ListParagraph"/>
+        <w:numPr>
+          <w:ilvl w:val="6"/>
+          <w:numId w:val="8"/>
+        </w:numPr>
+        <w:rPr>
+          <w:b/>
+        </w:rPr>
+      </w:pPr>
+      <w:r>
+        <w:rPr>
+          <w:b/>
+        </w:rPr>
+        <w:t>Remove/Insert:</w:t>
       </w:r>
     </w:p>
     <w:p>
@@ -10500,7 +10558,7 @@
       <w:r>
         <w:t xml:space="preserve">  </w:t>
       </w:r>
-      <w:hyperlink r:id="rId148" w:tooltip="Actions_2" w:history="1">
+      <w:hyperlink r:id="rId151" w:tooltip="Actions_2" w:history="1">
         <w:r>
           <w:rPr>
             <w:rStyle w:val="Hyperlink"/>
@@ -10565,7 +10623,7 @@
       <w:r>
         <w:t xml:space="preserve">self: </w:t>
       </w:r>
-      <w:hyperlink r:id="rId149" w:tooltip="SendInExitNotExecuted" w:history="1">
+      <w:hyperlink r:id="rId152" w:tooltip="SendInExitNotExecuted" w:history="1">
         <w:r>
           <w:rPr>
             <w:rStyle w:val="Hyperlink"/>
@@ -10576,7 +10634,7 @@
       <w:r>
         <w:t xml:space="preserve">,   </w:t>
       </w:r>
-      <w:hyperlink r:id="rId150" w:tooltip="SendInExitUnhandledEvent" w:history="1">
+      <w:hyperlink r:id="rId153" w:tooltip="SendInExitUnhandledEvent" w:history="1">
         <w:r>
           <w:rPr>
             <w:rStyle w:val="Hyperlink"/>
@@ -10587,7 +10645,7 @@
       <w:r>
         <w:t xml:space="preserve">,  </w:t>
       </w:r>
-      <w:hyperlink r:id="rId151" w:tooltip="SendInExitHandledEvent" w:history="1">
+      <w:hyperlink r:id="rId154" w:tooltip="SendInExitHandledEvent" w:history="1">
         <w:r>
           <w:rPr>
             <w:rStyle w:val="Hyperlink"/>
@@ -10601,7 +10659,7 @@
       <w:r>
         <w:t xml:space="preserve"> </w:t>
       </w:r>
-      <w:hyperlink r:id="rId152" w:tooltip="SendInExitUnhandledHalt" w:history="1">
+      <w:hyperlink r:id="rId155" w:tooltip="SendInExitUnhandledHalt" w:history="1">
         <w:r>
           <w:rPr>
             <w:rStyle w:val="Hyperlink"/>
@@ -10656,7 +10714,7 @@
       <w:r>
         <w:t xml:space="preserve">plicit “pop”: </w:t>
       </w:r>
-      <w:hyperlink r:id="rId153" w:tooltip="ImplicitPopExit" w:history="1">
+      <w:hyperlink r:id="rId156" w:tooltip="ImplicitPopExit" w:history="1">
         <w:r>
           <w:rPr>
             <w:rStyle w:val="Hyperlink"/>
@@ -10685,7 +10743,7 @@
       <w:r>
         <w:t xml:space="preserve">plicit “pop”: </w:t>
       </w:r>
-      <w:hyperlink r:id="rId154" w:tooltip="ExplicitPopExit" w:history="1">
+      <w:hyperlink r:id="rId157" w:tooltip="ExplicitPopExit" w:history="1">
         <w:r>
           <w:rPr>
             <w:rStyle w:val="Hyperlink"/>
@@ -10699,7 +10757,7 @@
         </w:rPr>
         <w:t xml:space="preserve">,   </w:t>
       </w:r>
-      <w:hyperlink r:id="rId155" w:tooltip="BugReproIdenticalTerms" w:history="1">
+      <w:hyperlink r:id="rId158" w:tooltip="BugReproIdenticalTerms" w:history="1">
         <w:r>
           <w:rPr>
             <w:rStyle w:val="Hyperlink"/>
@@ -10713,7 +10771,7 @@
         </w:rPr>
         <w:t xml:space="preserve">, </w:t>
       </w:r>
-      <w:hyperlink r:id="rId156" w:tooltip="BugReproIdenticalTerms_workaround" w:history="1">
+      <w:hyperlink r:id="rId159" w:tooltip="BugReproIdenticalTerms_workaround" w:history="1">
         <w:r>
           <w:rPr>
             <w:rStyle w:val="Hyperlink"/>
@@ -10736,7 +10794,7 @@
       <w:r>
         <w:t xml:space="preserve"> </w:t>
       </w:r>
-      <w:hyperlink r:id="rId157" w:tooltip="NewInExit" w:history="1">
+      <w:hyperlink r:id="rId160" w:tooltip="NewInExit" w:history="1">
         <w:r>
           <w:rPr>
             <w:rStyle w:val="Hyperlink"/>
@@ -10966,15 +11024,15 @@
           <w:numId w:val="8"/>
         </w:numPr>
       </w:pPr>
-      <w:bookmarkStart w:id="2" w:name="Integration_GotoTrans"/>
+      <w:bookmarkStart w:id="3" w:name="Integration_GotoTrans"/>
       <w:r>
         <w:t>Goto transition</w:t>
       </w:r>
-      <w:bookmarkEnd w:id="2"/>
+      <w:bookmarkEnd w:id="3"/>
       <w:r>
         <w:t xml:space="preserve">: </w:t>
       </w:r>
-      <w:hyperlink r:id="rId158" w:tooltip="SendInExitHandledEvent" w:history="1">
+      <w:hyperlink r:id="rId161" w:tooltip="SendInExitHandledEvent" w:history="1">
         <w:r>
           <w:rPr>
             <w:rStyle w:val="Hyperlink"/>
@@ -10985,7 +11043,7 @@
       <w:r>
         <w:t xml:space="preserve">, </w:t>
       </w:r>
-      <w:hyperlink r:id="rId159" w:tooltip="GotoToItself" w:history="1">
+      <w:hyperlink r:id="rId162" w:tooltip="GotoToItself" w:history="1">
         <w:r>
           <w:rPr>
             <w:rStyle w:val="Hyperlink"/>
@@ -10996,7 +11054,7 @@
       <w:r>
         <w:t xml:space="preserve">, </w:t>
       </w:r>
-      <w:hyperlink r:id="rId160" w:tooltip="GotoTransInheritance" w:history="1">
+      <w:hyperlink r:id="rId163" w:tooltip="GotoTransInheritance" w:history="1">
         <w:r>
           <w:rPr>
             <w:rStyle w:val="Hyperlink"/>
@@ -11016,15 +11074,15 @@
           <w:numId w:val="8"/>
         </w:numPr>
       </w:pPr>
-      <w:bookmarkStart w:id="3" w:name="Integration_PushTrans"/>
+      <w:bookmarkStart w:id="4" w:name="Integration_PushTrans"/>
       <w:r>
         <w:t>Push transition</w:t>
       </w:r>
-      <w:bookmarkEnd w:id="3"/>
+      <w:bookmarkEnd w:id="4"/>
       <w:r>
         <w:t xml:space="preserve">: </w:t>
       </w:r>
-      <w:hyperlink r:id="rId161" w:tooltip="PushItself" w:history="1">
+      <w:hyperlink r:id="rId164" w:tooltip="PushItself" w:history="1">
         <w:r>
           <w:rPr>
             <w:rStyle w:val="Hyperlink"/>
@@ -11035,7 +11093,7 @@
       <w:r>
         <w:t xml:space="preserve">, </w:t>
       </w:r>
-      <w:hyperlink r:id="rId162" w:tooltip="Push" w:history="1">
+      <w:hyperlink r:id="rId165" w:tooltip="Push" w:history="1">
         <w:r>
           <w:rPr>
             <w:rStyle w:val="Hyperlink"/>
@@ -11055,7 +11113,7 @@
       <w:r>
         <w:t xml:space="preserve">“push” with implicit “pop”: </w:t>
       </w:r>
-      <w:hyperlink r:id="rId163" w:tooltip="PushImplicitPopWithSend" w:history="1">
+      <w:hyperlink r:id="rId166" w:tooltip="PushImplicitPopWithSend" w:history="1">
         <w:r>
           <w:rPr>
             <w:rStyle w:val="Hyperlink"/>
@@ -11066,7 +11124,7 @@
       <w:r>
         <w:t xml:space="preserve">  </w:t>
       </w:r>
-      <w:hyperlink r:id="rId164" w:tooltip="PushImplicitPopWithRaise" w:history="1">
+      <w:hyperlink r:id="rId167" w:tooltip="PushImplicitPopWithRaise" w:history="1">
         <w:r>
           <w:rPr>
             <w:rStyle w:val="Hyperlink"/>
@@ -11083,7 +11141,7 @@
       <w:r>
         <w:t xml:space="preserve">“push” with explicit “pop”: </w:t>
       </w:r>
-      <w:hyperlink r:id="rId165" w:tooltip="PushExplicitPop" w:history="1">
+      <w:hyperlink r:id="rId168" w:tooltip="PushExplicitPop" w:history="1">
         <w:r>
           <w:rPr>
             <w:rStyle w:val="Hyperlink"/>
@@ -11100,7 +11158,7 @@
       <w:r>
         <w:t xml:space="preserve">“push” with action inherited by the pushed state: </w:t>
       </w:r>
-      <w:hyperlink r:id="rId166" w:tooltip="PushTransInheritance" w:history="1">
+      <w:hyperlink r:id="rId169" w:tooltip="PushTransInheritance" w:history="1">
         <w:r>
           <w:rPr>
             <w:rStyle w:val="Hyperlink"/>
@@ -11172,7 +11230,7 @@
         <w:rPr>
           <w:b/>
         </w:rPr>
-        <w:t xml:space="preserve"> TODO: ref existing tests</w:t>
+        <w:t xml:space="preserve"> TODO</w:t>
       </w:r>
     </w:p>
     <w:p>
@@ -11299,7 +11357,13 @@
         <w:rPr>
           <w:b/>
         </w:rPr>
-        <w:t>TODO: ref existing tests</w:t>
+        <w:t>TOD</w:t>
+      </w:r>
+      <w:r>
+        <w:rPr>
+          <w:b/>
+        </w:rPr>
+        <w:t xml:space="preserve">O: </w:t>
       </w:r>
     </w:p>
     <w:p>
@@ -11343,7 +11407,7 @@
         </w:rPr>
         <w:t xml:space="preserve"> </w:t>
       </w:r>
-      <w:hyperlink r:id="rId167" w:tooltip="UnhandledEventDeferred" w:history="1">
+      <w:hyperlink r:id="rId170" w:tooltip="UnhandledEventDeferred" w:history="1">
         <w:r>
           <w:rPr>
             <w:rStyle w:val="Hyperlink"/>
@@ -11368,7 +11432,7 @@
       <w:r>
         <w:t xml:space="preserve"> state (static error): </w:t>
       </w:r>
-      <w:hyperlink r:id="rId168" w:tooltip="EventDeferredHandledSameState" w:history="1">
+      <w:hyperlink r:id="rId171" w:tooltip="EventDeferredHandledSameState" w:history="1">
         <w:r>
           <w:rPr>
             <w:rStyle w:val="Hyperlink"/>
@@ -11450,7 +11514,7 @@
       <w:r>
         <w:t xml:space="preserve">“defer” and state stack: </w:t>
       </w:r>
-      <w:hyperlink r:id="rId169" w:tooltip="DeferIgnore2" w:history="1">
+      <w:hyperlink r:id="rId172" w:tooltip="DeferIgnore2" w:history="1">
         <w:r>
           <w:rPr>
             <w:rStyle w:val="Hyperlink"/>
@@ -11461,12 +11525,23 @@
       <w:r>
         <w:t xml:space="preserve">, </w:t>
       </w:r>
-      <w:hyperlink r:id="rId170" w:tooltip="DeferIgnore3" w:history="1">
+      <w:hyperlink r:id="rId173" w:tooltip="DeferIgnore3" w:history="1">
         <w:r>
           <w:rPr>
             <w:rStyle w:val="Hyperlink"/>
           </w:rPr>
           <w:t>test2</w:t>
+        </w:r>
+      </w:hyperlink>
+      <w:r>
+        <w:t xml:space="preserve">,  </w:t>
+      </w:r>
+      <w:hyperlink r:id="rId174" w:tooltip="DeferIgnore4" w:history="1">
+        <w:r>
+          <w:rPr>
+            <w:rStyle w:val="Hyperlink"/>
+          </w:rPr>
+          <w:t>test3</w:t>
         </w:r>
       </w:hyperlink>
     </w:p>
@@ -11484,7 +11559,7 @@
       <w:r>
         <w:t xml:space="preserve"> </w:t>
       </w:r>
-      <w:hyperlink r:id="rId171" w:tooltip="UnhandledEventIgnored" w:history="1">
+      <w:hyperlink r:id="rId175" w:tooltip="UnhandledEventIgnored" w:history="1">
         <w:r>
           <w:rPr>
             <w:rStyle w:val="Hyperlink"/>
@@ -11532,14 +11607,8 @@
           <w:ilvl w:val="3"/>
           <w:numId w:val="8"/>
         </w:numPr>
-        <w:rPr>
-          <w:b/>
-        </w:rPr>
-      </w:pPr>
-      <w:r>
-        <w:rPr>
-          <w:b/>
-        </w:rPr>
+      </w:pPr>
+      <w:r>
         <w:t xml:space="preserve">defer/ignore interaction: </w:t>
       </w:r>
     </w:p>
@@ -11554,7 +11623,7 @@
       <w:r>
         <w:t xml:space="preserve">: </w:t>
       </w:r>
-      <w:hyperlink r:id="rId172" w:tooltip="DeferIgnore2" w:history="1">
+      <w:hyperlink r:id="rId176" w:tooltip="DeferIgnore2" w:history="1">
         <w:r>
           <w:rPr>
             <w:rStyle w:val="Hyperlink"/>
@@ -11574,7 +11643,7 @@
       <w:r>
         <w:t xml:space="preserve">: </w:t>
       </w:r>
-      <w:hyperlink r:id="rId173" w:tooltip="DeferIgnore3" w:history="1">
+      <w:hyperlink r:id="rId177" w:tooltip="DeferIgnore3" w:history="1">
         <w:r>
           <w:rPr>
             <w:rStyle w:val="Hyperlink"/>
@@ -11582,8 +11651,6 @@
           <w:t>test2</w:t>
         </w:r>
       </w:hyperlink>
-      <w:bookmarkStart w:id="4" w:name="_GoBack"/>
-      <w:bookmarkEnd w:id="4"/>
     </w:p>
     <w:p>
       <w:pPr>
@@ -11835,7 +11902,7 @@
       <w:r>
         <w:t xml:space="preserve">no “unhandled exception” for unhandled “halt”: </w:t>
       </w:r>
-      <w:hyperlink r:id="rId174" w:tooltip="SendInExitUnhandledHalt" w:history="1">
+      <w:hyperlink r:id="rId178" w:tooltip="SendInExitUnhandledHalt" w:history="1">
         <w:r>
           <w:rPr>
             <w:rStyle w:val="Hyperlink"/>
@@ -11877,8 +11944,62 @@
           <w:color w:val="auto"/>
           <w:u w:val="none"/>
         </w:rPr>
-        <w:t xml:space="preserve">  </w:t>
-      </w:r>
+        <w:t xml:space="preserve"> : </w:t>
+      </w:r>
+    </w:p>
+    <w:p>
+      <w:pPr>
+        <w:pStyle w:val="ListParagraph"/>
+        <w:numPr>
+          <w:ilvl w:val="3"/>
+          <w:numId w:val="8"/>
+        </w:numPr>
+        <w:rPr>
+          <w:rStyle w:val="Hyperlink"/>
+          <w:color w:val="auto"/>
+          <w:u w:val="none"/>
+        </w:rPr>
+      </w:pPr>
+      <w:r>
+        <w:rPr>
+          <w:rStyle w:val="Hyperlink"/>
+          <w:color w:val="auto"/>
+          <w:u w:val="none"/>
+        </w:rPr>
+        <w:t>raised “halt”</w:t>
+      </w:r>
+      <w:r>
+        <w:rPr>
+          <w:rStyle w:val="Hyperlink"/>
+          <w:color w:val="auto"/>
+          <w:u w:val="none"/>
+        </w:rPr>
+        <w:t xml:space="preserve">: </w:t>
+      </w:r>
+      <w:hyperlink r:id="rId179" w:tooltip="RaisedHalt" w:history="1">
+        <w:r>
+          <w:rPr>
+            <w:rStyle w:val="Hyperlink"/>
+          </w:rPr>
+          <w:t>unhandled</w:t>
+        </w:r>
+      </w:hyperlink>
+      <w:r>
+        <w:rPr>
+          <w:rStyle w:val="Hyperlink"/>
+          <w:color w:val="auto"/>
+          <w:u w:val="none"/>
+        </w:rPr>
+        <w:t xml:space="preserve">,  </w:t>
+      </w:r>
+      <w:hyperlink r:id="rId180" w:tooltip="RaisedHaltHandled" w:history="1">
+        <w:r>
+          <w:rPr>
+            <w:rStyle w:val="Hyperlink"/>
+          </w:rPr>
+          <w:t>handled</w:t>
+        </w:r>
+      </w:hyperlink>
     </w:p>
     <w:p>
       <w:pPr>
@@ -11970,7 +12091,7 @@
       <w:r>
         <w:t xml:space="preserve"> </w:t>
       </w:r>
-      <w:hyperlink r:id="rId175" w:tooltip="Liveness_1_WarmState" w:history="1">
+      <w:hyperlink r:id="rId181" w:tooltip="Liveness_1_WarmState" w:history="1">
         <w:r>
           <w:rPr>
             <w:rStyle w:val="Hyperlink"/>
@@ -12005,7 +12126,7 @@
       <w:r>
         <w:t xml:space="preserve">: </w:t>
       </w:r>
-      <w:hyperlink r:id="rId176" w:tooltip="Liveness_2_WarmState" w:history="1">
+      <w:hyperlink r:id="rId182" w:tooltip="Liveness_2_WarmState" w:history="1">
         <w:r>
           <w:rPr>
             <w:rStyle w:val="Hyperlink"/>
@@ -12082,7 +12203,7 @@
         </w:rPr>
         <w:t xml:space="preserve">: </w:t>
       </w:r>
-      <w:hyperlink r:id="rId177" w:tooltip="AlonBug" w:history="1">
+      <w:hyperlink r:id="rId183" w:tooltip="AlonBug" w:history="1">
         <w:r>
           <w:rPr>
             <w:rStyle w:val="Hyperlink"/>
@@ -12109,7 +12230,7 @@
         </w:rPr>
         <w:t xml:space="preserve"> </w:t>
       </w:r>
-      <w:hyperlink r:id="rId178" w:tooltip="AlonBug_1" w:history="1">
+      <w:hyperlink r:id="rId184" w:tooltip="AlonBug_1" w:history="1">
         <w:r>
           <w:rPr>
             <w:rStyle w:val="Hyperlink"/>
@@ -12215,7 +12336,7 @@
       <w:r>
         <w:t xml:space="preserve">: </w:t>
       </w:r>
-      <w:hyperlink r:id="rId179" w:tooltip="TopHandlerOverridesInherited" w:history="1">
+      <w:hyperlink r:id="rId185" w:tooltip="TopHandlerOverridesInherited" w:history="1">
         <w:r>
           <w:rPr>
             <w:rStyle w:val="Hyperlink"/>
@@ -12226,7 +12347,7 @@
       <w:r>
         <w:t xml:space="preserve">, </w:t>
       </w:r>
-      <w:hyperlink r:id="rId180" w:tooltip="TopHandlerOverridesInherited_v" w:history="1">
+      <w:hyperlink r:id="rId186" w:tooltip="TopHandlerOverridesInherited_v" w:history="1">
         <w:r>
           <w:rPr>
             <w:rStyle w:val="Hyperlink"/>
@@ -12272,7 +12393,7 @@
       <w:r>
         <w:t xml:space="preserve">,  </w:t>
       </w:r>
-      <w:hyperlink r:id="rId181" w:tooltip="TopHandlerOverrides_v" w:history="1">
+      <w:hyperlink r:id="rId187" w:tooltip="TopHandlerOverrides_v" w:history="1">
         <w:r>
           <w:rPr>
             <w:rStyle w:val="Hyperlink"/>
@@ -12684,44 +12805,28 @@
           <w:ilvl w:val="2"/>
           <w:numId w:val="8"/>
         </w:numPr>
-        <w:rPr>
-          <w:b/>
-          <w:highlight w:val="lightGray"/>
-        </w:rPr>
-      </w:pPr>
-      <w:r>
-        <w:rPr>
-          <w:b/>
-          <w:highlight w:val="lightGray"/>
-        </w:rPr>
-        <w:t xml:space="preserve"> “</w:t>
-      </w:r>
-      <w:r>
-        <w:rPr>
-          <w:b/>
-          <w:highlight w:val="lightGray"/>
-        </w:rPr>
+      </w:pPr>
+      <w:r>
+        <w:rPr>
+          <w:b/>
+        </w:rPr>
+        <w:t xml:space="preserve"> </w:t>
+      </w:r>
+      <w:bookmarkStart w:id="8" w:name="HaltTwoMachines"/>
+      <w:bookmarkEnd w:id="8"/>
+      <w:r>
+        <w:t>“</w:t>
+      </w:r>
+      <w:r>
         <w:t>h</w:t>
       </w:r>
       <w:r>
-        <w:rPr>
-          <w:b/>
-          <w:highlight w:val="lightGray"/>
-        </w:rPr>
         <w:t>alt” event in the two-instance</w:t>
       </w:r>
       <w:r>
-        <w:rPr>
-          <w:b/>
-          <w:highlight w:val="lightGray"/>
-        </w:rPr>
         <w:t>s context</w:t>
       </w:r>
       <w:r>
-        <w:rPr>
-          <w:b/>
-          <w:highlight w:val="lightGray"/>
-        </w:rPr>
         <w:t>:</w:t>
       </w:r>
     </w:p>
@@ -12739,7 +12844,7 @@
       <w:r>
         <w:t xml:space="preserve">: </w:t>
       </w:r>
-      <w:hyperlink r:id="rId182" w:tooltip="EventSentAfterSentHalt" w:history="1">
+      <w:hyperlink r:id="rId188" w:tooltip="EventSentAfterSentHalt" w:history="1">
         <w:r>
           <w:rPr>
             <w:rStyle w:val="Hyperlink"/>
@@ -12750,7 +12855,7 @@
       <w:r>
         <w:t xml:space="preserve">, </w:t>
       </w:r>
-      <w:hyperlink r:id="rId183" w:tooltip="EventSentAfterSentHalt_v" w:history="1">
+      <w:hyperlink r:id="rId189" w:tooltip="EventSentAfterSentHalt_v" w:history="1">
         <w:r>
           <w:rPr>
             <w:rStyle w:val="Hyperlink"/>
@@ -12764,7 +12869,7 @@
         </w:rPr>
         <w:t xml:space="preserve">, </w:t>
       </w:r>
-      <w:hyperlink r:id="rId184" w:tooltip="EventSentAfterSentHaltHandled" w:history="1">
+      <w:hyperlink r:id="rId190" w:tooltip="EventSentAfterSentHaltHandled" w:history="1">
         <w:r>
           <w:rPr>
             <w:rStyle w:val="Hyperlink"/>
@@ -12778,7 +12883,7 @@
         </w:rPr>
         <w:t xml:space="preserve">, </w:t>
       </w:r>
-      <w:hyperlink r:id="rId185" w:tooltip="EventSentAfterSentHaltHandled_v" w:history="1">
+      <w:hyperlink r:id="rId191" w:tooltip="EventSentAfterSentHaltHandled_v" w:history="1">
         <w:r>
           <w:rPr>
             <w:rStyle w:val="Hyperlink"/>
@@ -12802,7 +12907,43 @@
         <w:t xml:space="preserve"> “halt”, with “halt” both handled and unhandled</w:t>
       </w:r>
       <w:r>
-        <w:t>: test1, test2</w:t>
+        <w:t xml:space="preserve">: </w:t>
+      </w:r>
+      <w:hyperlink r:id="rId192" w:tooltip="RaisedHalt" w:history="1">
+        <w:r>
+          <w:rPr>
+            <w:rStyle w:val="Hyperlink"/>
+          </w:rPr>
+          <w:t>test1</w:t>
+        </w:r>
+      </w:hyperlink>
+      <w:r>
+        <w:t xml:space="preserve">, </w:t>
+      </w:r>
+      <w:hyperlink r:id="rId193" w:tooltip="RaisedHaltHandled" w:history="1">
+        <w:r>
+          <w:rPr>
+            <w:rStyle w:val="Hyperlink"/>
+          </w:rPr>
+          <w:t>test2</w:t>
+        </w:r>
+      </w:hyperlink>
+      <w:r>
+        <w:t xml:space="preserve">,  </w:t>
+      </w:r>
+      <w:hyperlink r:id="rId194" w:tooltip="RaisedHalt_bugFound" w:history="1">
+        <w:r>
+          <w:rPr>
+            <w:rStyle w:val="Hyperlink"/>
+          </w:rPr>
+          <w:t>test3</w:t>
+        </w:r>
+      </w:hyperlink>
+      <w:r>
+        <w:t>,</w:t>
+      </w:r>
+      <w:r>
+        <w:t xml:space="preserve"> </w:t>
       </w:r>
     </w:p>
     <w:p>
@@ -13168,12 +13309,12 @@
       <w:pPr>
         <w:pStyle w:val="Heading2"/>
       </w:pPr>
-      <w:bookmarkStart w:id="8" w:name="LivenessTests"/>
+      <w:bookmarkStart w:id="9" w:name="LivenessTests"/>
       <w:r>
         <w:t>Liveness tests</w:t>
       </w:r>
     </w:p>
-    <w:bookmarkEnd w:id="8"/>
+    <w:bookmarkEnd w:id="9"/>
     <w:p>
       <w:pPr>
         <w:pStyle w:val="ListParagraph"/>
@@ -13212,7 +13353,7 @@
       <w:r>
         <w:t xml:space="preserve">Actual “pass” result: </w:t>
       </w:r>
-      <w:hyperlink r:id="rId186" w:tooltip="Liveness_1" w:history="1">
+      <w:hyperlink r:id="rId195" w:tooltip="Liveness_1" w:history="1">
         <w:r>
           <w:rPr>
             <w:rStyle w:val="Hyperlink"/>
@@ -13232,7 +13373,7 @@
       <w:r>
         <w:t xml:space="preserve">False “pass” result: </w:t>
       </w:r>
-      <w:hyperlink r:id="rId187" w:tooltip="Liveness_1_falsePass" w:history="1">
+      <w:hyperlink r:id="rId196" w:tooltip="Liveness_1_falsePass" w:history="1">
         <w:r>
           <w:rPr>
             <w:rStyle w:val="Hyperlink"/>
@@ -13264,7 +13405,7 @@
       <w:r>
         <w:t xml:space="preserve">Infinite loop in the “hot” state: </w:t>
       </w:r>
-      <w:hyperlink r:id="rId188" w:tooltip="Liveness_2" w:history="1">
+      <w:hyperlink r:id="rId197" w:tooltip="Liveness_2" w:history="1">
         <w:r>
           <w:rPr>
             <w:rStyle w:val="Hyperlink"/>
@@ -13275,7 +13416,7 @@
       <w:r>
         <w:t xml:space="preserve">,  </w:t>
       </w:r>
-      <w:hyperlink r:id="rId189" w:tooltip="Liveness_2_LoopMachineAdded" w:history="1">
+      <w:hyperlink r:id="rId198" w:tooltip="Liveness_2_LoopMachineAdded" w:history="1">
         <w:r>
           <w:rPr>
             <w:rStyle w:val="Hyperlink"/>
@@ -13300,7 +13441,7 @@
       <w:r>
         <w:t xml:space="preserve">Deadlock in the “hot” state: (bug!) </w:t>
       </w:r>
-      <w:hyperlink r:id="rId190" w:tooltip="Liveness_2_bugFound" w:history="1">
+      <w:hyperlink r:id="rId199" w:tooltip="Liveness_2_bugFound" w:history="1">
         <w:r>
           <w:rPr>
             <w:rStyle w:val="Hyperlink"/>
@@ -13337,7 +13478,7 @@
       <w:r>
         <w:t xml:space="preserve">Liveness violation but no deadlock, at least one thread is making progress: </w:t>
       </w:r>
-      <w:hyperlink r:id="rId191" w:tooltip="Liveness_3" w:history="1">
+      <w:hyperlink r:id="rId200" w:tooltip="Liveness_3" w:history="1">
         <w:r>
           <w:rPr>
             <w:rStyle w:val="Hyperlink"/>
@@ -13432,7 +13573,7 @@
       <w:r>
         <w:t xml:space="preserve">Duplicates: </w:t>
       </w:r>
-      <w:hyperlink r:id="rId192" w:tooltip="Duplicates" w:history="1">
+      <w:hyperlink r:id="rId201" w:tooltip="Duplicates" w:history="1">
         <w:r>
           <w:rPr>
             <w:rStyle w:val="Hyperlink"/>
@@ -13488,7 +13629,7 @@
       <w:r>
         <w:t xml:space="preserve">Re-definition of variables: </w:t>
       </w:r>
-      <w:hyperlink r:id="rId193" w:tooltip="variableType" w:history="1">
+      <w:hyperlink r:id="rId202" w:tooltip="variableType" w:history="1">
         <w:r>
           <w:rPr>
             <w:rStyle w:val="Hyperlink"/>
@@ -13538,7 +13679,7 @@
           <w:numId w:val="10"/>
         </w:numPr>
       </w:pPr>
-      <w:bookmarkStart w:id="9" w:name="ControlImpureTests"/>
+      <w:bookmarkStart w:id="10" w:name="ControlImpureTests"/>
       <w:r>
         <w:rPr>
           <w:b/>
@@ -13549,7 +13690,7 @@
         <w:t>” tests:</w:t>
       </w:r>
     </w:p>
-    <w:bookmarkEnd w:id="9"/>
+    <w:bookmarkEnd w:id="10"/>
     <w:p>
       <w:pPr>
         <w:pStyle w:val="ListParagraph"/>
@@ -13639,18 +13780,18 @@
           <w:numId w:val="10"/>
         </w:numPr>
       </w:pPr>
-      <w:bookmarkStart w:id="10" w:name="Combined_RaiseInExit"/>
+      <w:bookmarkStart w:id="11" w:name="Combined_RaiseInExit"/>
       <w:r>
         <w:t>“raise” in exit function</w:t>
       </w:r>
-      <w:bookmarkEnd w:id="10"/>
+      <w:bookmarkEnd w:id="11"/>
       <w:r>
         <w:t>:</w:t>
       </w:r>
       <w:r>
         <w:t xml:space="preserve"> </w:t>
       </w:r>
-      <w:hyperlink r:id="rId194" w:tooltip="RaiseInExitFun" w:history="1">
+      <w:hyperlink r:id="rId203" w:tooltip="RaiseInExitFun" w:history="1">
         <w:r>
           <w:rPr>
             <w:rStyle w:val="Hyperlink"/>
@@ -13676,7 +13817,7 @@
       <w:r>
         <w:t xml:space="preserve">: </w:t>
       </w:r>
-      <w:hyperlink r:id="rId195" w:tooltip="PushInExitFun" w:history="1">
+      <w:hyperlink r:id="rId204" w:tooltip="PushInExitFun" w:history="1">
         <w:r>
           <w:rPr>
             <w:rStyle w:val="Hyperlink"/>
@@ -13714,7 +13855,7 @@
       <w:r>
         <w:t xml:space="preserve">: </w:t>
       </w:r>
-      <w:hyperlink r:id="rId196" w:tooltip="PopInExitFun" w:history="1">
+      <w:hyperlink r:id="rId205" w:tooltip="PopInExitFun" w:history="1">
         <w:r>
           <w:rPr>
             <w:rStyle w:val="Hyperlink"/>
@@ -17407,7 +17548,7 @@
 </file>
 
 <file path=customXml/itemProps2.xml><?xml version="1.0" encoding="utf-8"?>
-<ds:datastoreItem xmlns:ds="http://schemas.openxmlformats.org/officeDocument/2006/customXml" ds:itemID="{3B175A64-FEB7-403B-A9A2-DF4DFB730303}">
+<ds:datastoreItem xmlns:ds="http://schemas.openxmlformats.org/officeDocument/2006/customXml" ds:itemID="{8CDF9A0A-3318-4D58-846A-0C51206C90E7}">
   <ds:schemaRefs>
     <ds:schemaRef ds:uri="http://schemas.openxmlformats.org/officeDocument/2006/bibliography"/>
   </ds:schemaRefs>

</xml_diff>

<commit_message>
regression updated; new tests added
</commit_message>
<xml_diff>
--- a/Doc/TestDocs/TestingFramework.docx
+++ b/Doc/TestDocs/TestingFramework.docx
@@ -3187,13 +3187,7 @@
         <w:t xml:space="preserve">: </w:t>
       </w:r>
       <w:r>
-        <w:t>new, send, push, pop, m</w:t>
-      </w:r>
-      <w:r>
-        <w:t>o</w:t>
-      </w:r>
-      <w:r>
-        <w:t>del functions, defer, default trans</w:t>
+        <w:t>new, send, push, pop, model functions, defer, default trans</w:t>
       </w:r>
       <w:r>
         <w:rPr>
@@ -7573,15 +7567,18 @@
           <w:ilvl w:val="1"/>
           <w:numId w:val="7"/>
         </w:numPr>
-        <w:rPr>
-          <w:b/>
-        </w:rPr>
-      </w:pPr>
-      <w:r>
-        <w:rPr>
-          <w:b/>
-        </w:rPr>
-        <w:t>Creation of complex data types</w:t>
+      </w:pPr>
+      <w:r>
+        <w:t>C</w:t>
+      </w:r>
+      <w:r>
+        <w:t xml:space="preserve">omplex </w:t>
+      </w:r>
+      <w:r>
+        <w:t xml:space="preserve">(non-atomic) </w:t>
+      </w:r>
+      <w:r>
+        <w:t>data types in assign/remove/insert: sequences, tuples, maps</w:t>
       </w:r>
     </w:p>
     <w:p>
@@ -7593,17 +7590,267 @@
         </w:numPr>
       </w:pPr>
       <w:r>
-        <w:t>Tuples</w:t>
-      </w:r>
-      <w:r>
-        <w:t xml:space="preserve">: </w:t>
-      </w:r>
-      <w:hyperlink r:id="rId123" w:tooltip="function_Typos" w:history="1">
-        <w:r>
-          <w:rPr>
-            <w:rStyle w:val="Hyperlink"/>
-          </w:rPr>
-          <w:t>duplicate names in seq decl, in func decl, in payload</w:t>
+        <w:t xml:space="preserve">“StaticError” tests: </w:t>
+      </w:r>
+      <w:hyperlink r:id="rId123" w:tooltip="lvalues" w:history="1">
+        <w:r>
+          <w:rPr>
+            <w:rStyle w:val="Hyperlink"/>
+          </w:rPr>
+          <w:t>test1</w:t>
+        </w:r>
+      </w:hyperlink>
+      <w:r>
+        <w:t xml:space="preserve">, </w:t>
+      </w:r>
+      <w:hyperlink r:id="rId124" w:tooltip="function_Typos" w:history="1">
+        <w:r>
+          <w:rPr>
+            <w:rStyle w:val="Hyperlink"/>
+          </w:rPr>
+          <w:t>test2</w:t>
+        </w:r>
+      </w:hyperlink>
+      <w:r>
+        <w:t xml:space="preserve">, </w:t>
+      </w:r>
+      <w:hyperlink r:id="rId125" w:tooltip="nonAtomicDataTypes" w:history="1">
+        <w:r>
+          <w:rPr>
+            <w:rStyle w:val="Hyperlink"/>
+          </w:rPr>
+          <w:t>test3</w:t>
+        </w:r>
+      </w:hyperlink>
+    </w:p>
+    <w:p>
+      <w:pPr>
+        <w:pStyle w:val="ListParagraph"/>
+        <w:numPr>
+          <w:ilvl w:val="2"/>
+          <w:numId w:val="7"/>
+        </w:numPr>
+      </w:pPr>
+      <w:r>
+        <w:t xml:space="preserve"> “DynamicError” tests: </w:t>
+      </w:r>
+      <w:hyperlink r:id="rId126" w:tooltip="nonAtomicDataType" w:history="1">
+        <w:r>
+          <w:rPr>
+            <w:rStyle w:val="Hyperlink"/>
+          </w:rPr>
+          <w:t>test1</w:t>
+        </w:r>
+      </w:hyperlink>
+      <w:r>
+        <w:t xml:space="preserve">, </w:t>
+      </w:r>
+      <w:hyperlink r:id="rId127" w:tooltip="nonAtomicDataType" w:history="1">
+        <w:r>
+          <w:rPr>
+            <w:rStyle w:val="Hyperlink"/>
+          </w:rPr>
+          <w:t>test2</w:t>
+        </w:r>
+      </w:hyperlink>
+      <w:r>
+        <w:t xml:space="preserve">, </w:t>
+      </w:r>
+      <w:hyperlink r:id="rId128" w:tooltip="nonAtomicDataType" w:history="1">
+        <w:r>
+          <w:rPr>
+            <w:rStyle w:val="Hyperlink"/>
+          </w:rPr>
+          <w:t>te</w:t>
+        </w:r>
+        <w:r>
+          <w:rPr>
+            <w:rStyle w:val="Hyperlink"/>
+          </w:rPr>
+          <w:t>s</w:t>
+        </w:r>
+        <w:r>
+          <w:rPr>
+            <w:rStyle w:val="Hyperlink"/>
+          </w:rPr>
+          <w:t>t3</w:t>
+        </w:r>
+      </w:hyperlink>
+      <w:r>
+        <w:t xml:space="preserve">, </w:t>
+      </w:r>
+      <w:hyperlink r:id="rId129" w:tooltip="nonAtomicDataType" w:history="1">
+        <w:r>
+          <w:rPr>
+            <w:rStyle w:val="Hyperlink"/>
+          </w:rPr>
+          <w:t>test4</w:t>
+        </w:r>
+      </w:hyperlink>
+      <w:r>
+        <w:t xml:space="preserve">, </w:t>
+      </w:r>
+      <w:hyperlink r:id="rId130" w:tooltip="nonAtomicDataType" w:history="1">
+        <w:r>
+          <w:rPr>
+            <w:rStyle w:val="Hyperlink"/>
+          </w:rPr>
+          <w:t>tes</w:t>
+        </w:r>
+        <w:r>
+          <w:rPr>
+            <w:rStyle w:val="Hyperlink"/>
+          </w:rPr>
+          <w:t>t</w:t>
+        </w:r>
+        <w:r>
+          <w:rPr>
+            <w:rStyle w:val="Hyperlink"/>
+          </w:rPr>
+          <w:t>5</w:t>
+        </w:r>
+      </w:hyperlink>
+      <w:r>
+        <w:t xml:space="preserve">, </w:t>
+      </w:r>
+      <w:hyperlink r:id="rId131" w:tooltip="nonAtomicDataType" w:history="1">
+        <w:r>
+          <w:rPr>
+            <w:rStyle w:val="Hyperlink"/>
+          </w:rPr>
+          <w:t>te</w:t>
+        </w:r>
+        <w:r>
+          <w:rPr>
+            <w:rStyle w:val="Hyperlink"/>
+          </w:rPr>
+          <w:t>s</w:t>
+        </w:r>
+        <w:r>
+          <w:rPr>
+            <w:rStyle w:val="Hyperlink"/>
+          </w:rPr>
+          <w:t>t6</w:t>
+        </w:r>
+      </w:hyperlink>
+      <w:r>
+        <w:t xml:space="preserve">, </w:t>
+      </w:r>
+      <w:hyperlink r:id="rId132" w:tooltip="nonAtomicDataType" w:history="1">
+        <w:r>
+          <w:rPr>
+            <w:rStyle w:val="Hyperlink"/>
+          </w:rPr>
+          <w:t>test7</w:t>
+        </w:r>
+      </w:hyperlink>
+      <w:r>
+        <w:t xml:space="preserve">, </w:t>
+      </w:r>
+      <w:hyperlink r:id="rId133" w:tooltip="nonAtomicDataType" w:history="1">
+        <w:r>
+          <w:rPr>
+            <w:rStyle w:val="Hyperlink"/>
+          </w:rPr>
+          <w:t>tes</w:t>
+        </w:r>
+        <w:r>
+          <w:rPr>
+            <w:rStyle w:val="Hyperlink"/>
+          </w:rPr>
+          <w:t>t</w:t>
+        </w:r>
+        <w:r>
+          <w:rPr>
+            <w:rStyle w:val="Hyperlink"/>
+          </w:rPr>
+          <w:t>8</w:t>
+        </w:r>
+      </w:hyperlink>
+      <w:r>
+        <w:t xml:space="preserve">, </w:t>
+      </w:r>
+      <w:hyperlink r:id="rId134" w:tooltip="nonAtomicDataType" w:history="1">
+        <w:r>
+          <w:rPr>
+            <w:rStyle w:val="Hyperlink"/>
+          </w:rPr>
+          <w:t>test9</w:t>
+        </w:r>
+      </w:hyperlink>
+      <w:r>
+        <w:t xml:space="preserve">, </w:t>
+      </w:r>
+      <w:hyperlink r:id="rId135" w:tooltip="nonAtomicDataType" w:history="1">
+        <w:r>
+          <w:rPr>
+            <w:rStyle w:val="Hyperlink"/>
+          </w:rPr>
+          <w:t>test10</w:t>
+        </w:r>
+      </w:hyperlink>
+      <w:r>
+        <w:t xml:space="preserve">, </w:t>
+      </w:r>
+      <w:hyperlink r:id="rId136" w:tooltip="nonAtomicDataType" w:history="1">
+        <w:r>
+          <w:rPr>
+            <w:rStyle w:val="Hyperlink"/>
+          </w:rPr>
+          <w:t>test11</w:t>
+        </w:r>
+      </w:hyperlink>
+      <w:r>
+        <w:t xml:space="preserve">, </w:t>
+      </w:r>
+      <w:hyperlink r:id="rId137" w:tooltip="nonAtomicDataType" w:history="1">
+        <w:r>
+          <w:rPr>
+            <w:rStyle w:val="Hyperlink"/>
+          </w:rPr>
+          <w:t>test12</w:t>
+        </w:r>
+      </w:hyperlink>
+      <w:r>
+        <w:t xml:space="preserve">, </w:t>
+      </w:r>
+      <w:hyperlink r:id="rId138" w:tooltip="nonAtomicDataTypes" w:history="1">
+        <w:r>
+          <w:rPr>
+            <w:rStyle w:val="Hyperlink"/>
+          </w:rPr>
+          <w:t>test13</w:t>
+        </w:r>
+      </w:hyperlink>
+    </w:p>
+    <w:p>
+      <w:pPr>
+        <w:pStyle w:val="ListParagraph"/>
+        <w:numPr>
+          <w:ilvl w:val="2"/>
+          <w:numId w:val="7"/>
+        </w:numPr>
+      </w:pPr>
+      <w:r>
+        <w:t xml:space="preserve"> “Correct” tests: </w:t>
+      </w:r>
+      <w:hyperlink r:id="rId139" w:tooltip="nonAtomicDataType" w:history="1">
+        <w:r>
+          <w:rPr>
+            <w:rStyle w:val="Hyperlink"/>
+          </w:rPr>
+          <w:t>test1</w:t>
+        </w:r>
+      </w:hyperlink>
+      <w:r>
+        <w:t xml:space="preserve">, </w:t>
+      </w:r>
+      <w:hyperlink r:id="rId140" w:tooltip="nonAtomicDataType" w:history="1">
+        <w:r>
+          <w:rPr>
+            <w:rStyle w:val="Hyperlink"/>
+          </w:rPr>
+          <w:t>test2</w:t>
         </w:r>
       </w:hyperlink>
     </w:p>
@@ -7616,27 +7863,60 @@
         </w:numPr>
       </w:pPr>
       <w:r>
-        <w:rPr>
-          <w:b/>
-        </w:rPr>
-        <w:t>Subtype relation among data types</w:t>
+        <w:t>Creation of complex data types</w:t>
+      </w:r>
+    </w:p>
+    <w:p>
+      <w:pPr>
+        <w:pStyle w:val="ListParagraph"/>
+        <w:numPr>
+          <w:ilvl w:val="2"/>
+          <w:numId w:val="7"/>
+        </w:numPr>
+        <w:rPr>
+          <w:rStyle w:val="Hyperlink"/>
+          <w:color w:val="auto"/>
+          <w:u w:val="none"/>
+        </w:rPr>
+      </w:pPr>
+      <w:r>
+        <w:t>Tuples</w:t>
       </w:r>
       <w:r>
         <w:t xml:space="preserve">: </w:t>
       </w:r>
-      <w:hyperlink r:id="rId124" w:tooltip="function" w:history="1">
-        <w:r>
-          <w:rPr>
-            <w:rStyle w:val="Hyperlink"/>
-          </w:rPr>
-          <w:t>assignments</w:t>
-        </w:r>
-      </w:hyperlink>
-      <w:r>
-        <w:t>,</w:t>
-      </w:r>
-      <w:r>
-        <w:t xml:space="preserve"> …</w:t>
+      <w:hyperlink r:id="rId141" w:tooltip="function_Typos" w:history="1">
+        <w:r>
+          <w:rPr>
+            <w:rStyle w:val="Hyperlink"/>
+          </w:rPr>
+          <w:t>duplicate names in seq decl, in func decl, in payload</w:t>
+        </w:r>
+      </w:hyperlink>
+    </w:p>
+    <w:p>
+      <w:pPr>
+        <w:pStyle w:val="ListParagraph"/>
+        <w:numPr>
+          <w:ilvl w:val="2"/>
+          <w:numId w:val="7"/>
+        </w:numPr>
+      </w:pPr>
+      <w:r>
+        <w:rPr>
+          <w:rStyle w:val="Hyperlink"/>
+          <w:color w:val="auto"/>
+          <w:u w:val="none"/>
+        </w:rPr>
+        <w:t xml:space="preserve"> Oth</w:t>
+      </w:r>
+      <w:r>
+        <w:rPr>
+          <w:rStyle w:val="Hyperlink"/>
+          <w:color w:val="auto"/>
+          <w:u w:val="none"/>
+        </w:rPr>
+        <w:t>er non-atomic types: refer to 4.1 above.</w:t>
       </w:r>
     </w:p>
     <w:p>
@@ -7648,130 +7928,27 @@
         </w:numPr>
       </w:pPr>
       <w:r>
-        <w:rPr>
-          <w:b/>
-        </w:rPr>
-        <w:t>Paylod type inference:</w:t>
-      </w:r>
-    </w:p>
-    <w:p>
-      <w:pPr>
-        <w:pStyle w:val="ListParagraph"/>
-        <w:ind w:left="702"/>
-      </w:pPr>
-      <w:r>
-        <w:t xml:space="preserve">“invalid payload type in send”: </w:t>
-      </w:r>
-      <w:hyperlink r:id="rId125" w:tooltip="function_Typos" w:history="1">
-        <w:r>
-          <w:rPr>
-            <w:rStyle w:val="Hyperlink"/>
-          </w:rPr>
-          <w:t>test1</w:t>
-        </w:r>
-      </w:hyperlink>
-      <w:r>
-        <w:t xml:space="preserve">, </w:t>
-      </w:r>
-      <w:hyperlink r:id="rId126" w:tooltip="sends" w:history="1">
-        <w:r>
-          <w:rPr>
-            <w:rStyle w:val="Hyperlink"/>
-          </w:rPr>
-          <w:t>test2</w:t>
-        </w:r>
-      </w:hyperlink>
-      <w:r>
-        <w:t xml:space="preserve">, </w:t>
-      </w:r>
-      <w:hyperlink r:id="rId127" w:tooltip="payloads" w:history="1">
-        <w:r>
-          <w:rPr>
-            <w:rStyle w:val="Hyperlink"/>
-          </w:rPr>
-          <w:t>test3</w:t>
-        </w:r>
-      </w:hyperlink>
-    </w:p>
-    <w:p>
-      <w:pPr>
-        <w:pStyle w:val="ListParagraph"/>
-        <w:ind w:left="702"/>
-      </w:pPr>
-      <w:r>
-        <w:t>“invalid payload type in monitor</w:t>
-      </w:r>
-      <w:r>
-        <w:t xml:space="preserve"> (cannot send null value)</w:t>
-      </w:r>
-      <w:r>
-        <w:t xml:space="preserve">”: </w:t>
-      </w:r>
-      <w:hyperlink r:id="rId128" w:tooltip="sends" w:history="1">
-        <w:r>
-          <w:rPr>
-            <w:rStyle w:val="Hyperlink"/>
-          </w:rPr>
-          <w:t>test1</w:t>
-        </w:r>
-      </w:hyperlink>
-      <w:r>
-        <w:t xml:space="preserve">, </w:t>
-      </w:r>
-    </w:p>
-    <w:p>
-      <w:pPr>
-        <w:pStyle w:val="ListParagraph"/>
-        <w:ind w:left="702"/>
-      </w:pPr>
-      <w:r>
-        <w:t>"invalid payload type in send (cannot send null value)"</w:t>
-      </w:r>
-      <w:r>
-        <w:t xml:space="preserve">: </w:t>
-      </w:r>
-      <w:hyperlink r:id="rId129" w:tooltip="payloads" w:history="1">
-        <w:r>
-          <w:rPr>
-            <w:rStyle w:val="Hyperlink"/>
-          </w:rPr>
-          <w:t>test1</w:t>
-        </w:r>
-      </w:hyperlink>
-    </w:p>
-    <w:p>
-      <w:pPr>
-        <w:pStyle w:val="ListParagraph"/>
-        <w:ind w:left="702"/>
-      </w:pPr>
-      <w:r>
-        <w:t>"invalid payload type in raise"</w:t>
-      </w:r>
-      <w:r>
-        <w:t xml:space="preserve">: </w:t>
-      </w:r>
-      <w:hyperlink r:id="rId130" w:tooltip="payloads" w:history="1">
-        <w:r>
-          <w:rPr>
-            <w:rStyle w:val="Hyperlink"/>
-          </w:rPr>
-          <w:t>test1</w:t>
-        </w:r>
-      </w:hyperlink>
-    </w:p>
-    <w:p>
-      <w:pPr>
-        <w:pStyle w:val="ListParagraph"/>
-        <w:ind w:left="702"/>
-      </w:pPr>
-      <w:r>
-        <w:t xml:space="preserve">Tests under </w:t>
-      </w:r>
-      <w:r>
-        <w:t>\Tst\RegressionTests\Feature4DataTypes\StaticError</w:t>
-      </w:r>
-      <w:r>
-        <w:t xml:space="preserve"> with the name “payloadXXX”: these test payload type inference which results in error messages related to assignments, maps, tuples, etc.</w:t>
+        <w:t>Subtype relation among data types</w:t>
+      </w:r>
+      <w:r>
+        <w:t>:</w:t>
+      </w:r>
+      <w:r>
+        <w:t xml:space="preserve"> </w:t>
+      </w:r>
+      <w:hyperlink r:id="rId142" w:tooltip="function" w:history="1">
+        <w:r>
+          <w:rPr>
+            <w:rStyle w:val="Hyperlink"/>
+          </w:rPr>
+          <w:t>assignments</w:t>
+        </w:r>
+      </w:hyperlink>
+      <w:r>
+        <w:t>,</w:t>
+      </w:r>
+      <w:r>
+        <w:t xml:space="preserve"> tests from section 4.1 above.</w:t>
       </w:r>
     </w:p>
     <w:p>
@@ -7781,6 +7958,138 @@
           <w:ilvl w:val="1"/>
           <w:numId w:val="7"/>
         </w:numPr>
+      </w:pPr>
+      <w:r>
+        <w:t>Paylod type inference:</w:t>
+      </w:r>
+    </w:p>
+    <w:p>
+      <w:pPr>
+        <w:pStyle w:val="ListParagraph"/>
+        <w:ind w:left="702"/>
+      </w:pPr>
+      <w:r>
+        <w:t xml:space="preserve">“invalid payload type in send”: </w:t>
+      </w:r>
+      <w:hyperlink r:id="rId143" w:tooltip="function_Typos" w:history="1">
+        <w:r>
+          <w:rPr>
+            <w:rStyle w:val="Hyperlink"/>
+          </w:rPr>
+          <w:t>test1</w:t>
+        </w:r>
+      </w:hyperlink>
+      <w:r>
+        <w:t xml:space="preserve">, </w:t>
+      </w:r>
+      <w:hyperlink r:id="rId144" w:tooltip="sends" w:history="1">
+        <w:r>
+          <w:rPr>
+            <w:rStyle w:val="Hyperlink"/>
+          </w:rPr>
+          <w:t>test2</w:t>
+        </w:r>
+      </w:hyperlink>
+      <w:r>
+        <w:t xml:space="preserve">, </w:t>
+      </w:r>
+      <w:hyperlink r:id="rId145" w:tooltip="payloads" w:history="1">
+        <w:r>
+          <w:rPr>
+            <w:rStyle w:val="Hyperlink"/>
+          </w:rPr>
+          <w:t>test3</w:t>
+        </w:r>
+      </w:hyperlink>
+    </w:p>
+    <w:p>
+      <w:pPr>
+        <w:pStyle w:val="ListParagraph"/>
+        <w:ind w:left="702"/>
+      </w:pPr>
+      <w:r>
+        <w:t>“invalid payload type in monitor</w:t>
+      </w:r>
+      <w:r>
+        <w:t xml:space="preserve"> (cannot send null value)</w:t>
+      </w:r>
+      <w:r>
+        <w:t xml:space="preserve">”: </w:t>
+      </w:r>
+      <w:hyperlink r:id="rId146" w:tooltip="sends" w:history="1">
+        <w:r>
+          <w:rPr>
+            <w:rStyle w:val="Hyperlink"/>
+          </w:rPr>
+          <w:t>test1</w:t>
+        </w:r>
+      </w:hyperlink>
+      <w:r>
+        <w:t xml:space="preserve">, </w:t>
+      </w:r>
+    </w:p>
+    <w:p>
+      <w:pPr>
+        <w:pStyle w:val="ListParagraph"/>
+        <w:ind w:left="702"/>
+      </w:pPr>
+      <w:r>
+        <w:t>"invalid payload type in send (cannot send null value)"</w:t>
+      </w:r>
+      <w:r>
+        <w:t xml:space="preserve">: </w:t>
+      </w:r>
+      <w:hyperlink r:id="rId147" w:tooltip="payloads" w:history="1">
+        <w:r>
+          <w:rPr>
+            <w:rStyle w:val="Hyperlink"/>
+          </w:rPr>
+          <w:t>test1</w:t>
+        </w:r>
+      </w:hyperlink>
+    </w:p>
+    <w:p>
+      <w:pPr>
+        <w:pStyle w:val="ListParagraph"/>
+        <w:ind w:left="702"/>
+      </w:pPr>
+      <w:r>
+        <w:t>"invalid payload type in raise"</w:t>
+      </w:r>
+      <w:r>
+        <w:t xml:space="preserve">: </w:t>
+      </w:r>
+      <w:hyperlink r:id="rId148" w:tooltip="payloads" w:history="1">
+        <w:r>
+          <w:rPr>
+            <w:rStyle w:val="Hyperlink"/>
+          </w:rPr>
+          <w:t>test1</w:t>
+        </w:r>
+      </w:hyperlink>
+    </w:p>
+    <w:p>
+      <w:pPr>
+        <w:pStyle w:val="ListParagraph"/>
+        <w:ind w:left="702"/>
+      </w:pPr>
+      <w:r>
+        <w:t xml:space="preserve">Tests under </w:t>
+      </w:r>
+      <w:r>
+        <w:t>\Tst\RegressionTests\Feature4DataTypes\StaticError</w:t>
+      </w:r>
+      <w:r>
+        <w:t xml:space="preserve"> with the name “payloadXXX”: these test payload type inference which results in error messages related to assignments, maps, tuples, etc.</w:t>
+      </w:r>
+    </w:p>
+    <w:p>
+      <w:pPr>
+        <w:pStyle w:val="ListParagraph"/>
+        <w:numPr>
+          <w:ilvl w:val="1"/>
+          <w:numId w:val="7"/>
+        </w:numPr>
         <w:rPr>
           <w:b/>
         </w:rPr>
@@ -8118,7 +8427,7 @@
         </w:rPr>
         <w:t xml:space="preserve"> (</w:t>
       </w:r>
-      <w:hyperlink r:id="rId131" w:tooltip="fields" w:history="1">
+      <w:hyperlink r:id="rId149" w:tooltip="fields" w:history="1">
         <w:r>
           <w:rPr>
             <w:rStyle w:val="Hyperlink"/>
@@ -8136,130 +8445,9 @@
           <w:sz w:val="19"/>
           <w:szCs w:val="19"/>
         </w:rPr>
-        <w:t>, …</w:t>
-      </w:r>
-      <w:r>
-        <w:rPr>
-          <w:rFonts w:ascii="Consolas" w:hAnsi="Consolas" w:cs="Consolas"/>
-          <w:color w:val="000000"/>
-          <w:sz w:val="19"/>
-          <w:szCs w:val="19"/>
-        </w:rPr>
-        <w:t>)</w:t>
-      </w:r>
-    </w:p>
-    <w:p>
-      <w:pPr>
-        <w:pStyle w:val="ListParagraph"/>
-        <w:ind w:left="2160" w:firstLine="432"/>
-        <w:rPr>
-          <w:b/>
-        </w:rPr>
-      </w:pPr>
-      <w:r>
-        <w:rPr>
-          <w:rFonts w:ascii="Consolas" w:hAnsi="Consolas" w:cs="Consolas"/>
-          <w:b/>
-          <w:color w:val="000000"/>
-          <w:sz w:val="19"/>
-          <w:szCs w:val="19"/>
-        </w:rPr>
-        <w:t>“</w:t>
-      </w:r>
-      <w:r>
-        <w:rPr>
-          <w:rFonts w:ascii="Consolas" w:hAnsi="Consolas" w:cs="Consolas"/>
-          <w:b/>
-          <w:color w:val="000000"/>
-          <w:sz w:val="19"/>
-          <w:szCs w:val="19"/>
-          <w:highlight w:val="white"/>
-        </w:rPr>
-        <w:t>Operator expected a (named) tuple value"</w:t>
-      </w:r>
-    </w:p>
-    <w:p>
-      <w:pPr>
-        <w:pStyle w:val="ListParagraph"/>
-        <w:numPr>
-          <w:ilvl w:val="3"/>
-          <w:numId w:val="7"/>
-        </w:numPr>
-        <w:rPr>
-          <w:b/>
-        </w:rPr>
-      </w:pPr>
-      <w:r>
-        <w:rPr>
-          <w:rFonts w:ascii="Consolas" w:hAnsi="Consolas" w:cs="Consolas"/>
-          <w:b/>
-          <w:color w:val="000000"/>
-          <w:sz w:val="19"/>
-          <w:szCs w:val="19"/>
-          <w:highlight w:val="white"/>
-        </w:rPr>
-        <w:t>{ ADD, SUB, MUL, INTDIV</w:t>
-      </w:r>
-      <w:r>
-        <w:rPr>
-          <w:rFonts w:ascii="Consolas" w:hAnsi="Consolas" w:cs="Consolas"/>
-          <w:b/>
-          <w:color w:val="000000"/>
-          <w:sz w:val="19"/>
-          <w:szCs w:val="19"/>
-          <w:highlight w:val="white"/>
-        </w:rPr>
-        <w:t xml:space="preserve"> }:</w:t>
-      </w:r>
-    </w:p>
-    <w:p>
-      <w:pPr>
-        <w:pStyle w:val="ListParagraph"/>
-        <w:ind w:left="1728" w:firstLine="432"/>
-        <w:rPr>
-          <w:rFonts w:ascii="Consolas" w:hAnsi="Consolas" w:cs="Consolas"/>
-          <w:b/>
-          <w:color w:val="000000"/>
-          <w:sz w:val="19"/>
-          <w:szCs w:val="19"/>
-          <w:highlight w:val="white"/>
-        </w:rPr>
-      </w:pPr>
-      <w:r>
-        <w:rPr>
-          <w:rFonts w:ascii="Consolas" w:hAnsi="Consolas" w:cs="Consolas"/>
-          <w:b/>
-          <w:color w:val="000000"/>
-          <w:sz w:val="19"/>
-          <w:szCs w:val="19"/>
-          <w:highlight w:val="white"/>
-        </w:rPr>
-        <w:t>errors:</w:t>
-      </w:r>
-    </w:p>
-    <w:p>
-      <w:pPr>
-        <w:pStyle w:val="ListParagraph"/>
-        <w:ind w:left="2160" w:firstLine="432"/>
-        <w:rPr>
-          <w:rFonts w:ascii="Consolas" w:hAnsi="Consolas" w:cs="Consolas"/>
-          <w:color w:val="000000"/>
-          <w:sz w:val="19"/>
-          <w:szCs w:val="19"/>
-        </w:rPr>
-      </w:pPr>
-      <w:r>
-        <w:rPr>
-          <w:rFonts w:ascii="Consolas" w:hAnsi="Consolas" w:cs="Consolas"/>
-          <w:b/>
-          <w:color w:val="000000"/>
-          <w:sz w:val="19"/>
-          <w:szCs w:val="19"/>
-          <w:highlight w:val="white"/>
-        </w:rPr>
-        <w:t xml:space="preserve"> </w:t>
-      </w:r>
-      <w:hyperlink r:id="rId132" w:tooltip="fields" w:history="1">
+        <w:t xml:space="preserve">, </w:t>
+      </w:r>
+      <w:hyperlink r:id="rId150" w:tooltip="nonAtomicDataTypes" w:history="1">
         <w:r>
           <w:rPr>
             <w:rStyle w:val="Hyperlink"/>
@@ -8267,9 +8455,18 @@
             <w:sz w:val="19"/>
             <w:szCs w:val="19"/>
           </w:rPr>
-          <w:t>“Operator expected first argument to be int”</w:t>
-        </w:r>
-      </w:hyperlink>
+          <w:t>test2</w:t>
+        </w:r>
+      </w:hyperlink>
+      <w:r>
+        <w:rPr>
+          <w:rFonts w:ascii="Consolas" w:hAnsi="Consolas" w:cs="Consolas"/>
+          <w:color w:val="000000"/>
+          <w:sz w:val="19"/>
+          <w:szCs w:val="19"/>
+        </w:rPr>
+        <w:t>)</w:t>
+      </w:r>
     </w:p>
     <w:p>
       <w:pPr>
@@ -8298,17 +8495,7 @@
           <w:szCs w:val="19"/>
           <w:highlight w:val="white"/>
         </w:rPr>
-        <w:t>Operator expected second argument</w:t>
-      </w:r>
-      <w:r>
-        <w:rPr>
-          <w:rFonts w:ascii="Consolas" w:hAnsi="Consolas" w:cs="Consolas"/>
-          <w:b/>
-          <w:color w:val="000000"/>
-          <w:sz w:val="19"/>
-          <w:szCs w:val="19"/>
-        </w:rPr>
-        <w:t xml:space="preserve"> to be int”</w:t>
+        <w:t>Operator expected a (named) tuple value"</w:t>
       </w:r>
     </w:p>
     <w:p>
@@ -8331,40 +8518,43 @@
           <w:szCs w:val="19"/>
           <w:highlight w:val="white"/>
         </w:rPr>
-        <w:t>{ LT, LE, GT, GE }</w:t>
-      </w:r>
-      <w:r>
-        <w:rPr>
-          <w:rFonts w:ascii="Consolas" w:hAnsi="Consolas" w:cs="Consolas"/>
-          <w:b/>
-          <w:color w:val="000000"/>
-          <w:sz w:val="19"/>
-          <w:szCs w:val="19"/>
-        </w:rPr>
-        <w:t>:</w:t>
-      </w:r>
-    </w:p>
-    <w:p>
-      <w:pPr>
-        <w:pStyle w:val="ListParagraph"/>
-        <w:ind w:left="1728"/>
-        <w:rPr>
-          <w:rFonts w:ascii="Consolas" w:hAnsi="Consolas" w:cs="Consolas"/>
-          <w:b/>
-          <w:color w:val="000000"/>
-          <w:sz w:val="19"/>
-          <w:szCs w:val="19"/>
-        </w:rPr>
-      </w:pPr>
-      <w:r>
-        <w:rPr>
-          <w:rFonts w:ascii="Consolas" w:hAnsi="Consolas" w:cs="Consolas"/>
-          <w:b/>
-          <w:color w:val="000000"/>
-          <w:sz w:val="19"/>
-          <w:szCs w:val="19"/>
-        </w:rPr>
-        <w:t xml:space="preserve">    errors:</w:t>
+        <w:t>{ ADD, SUB, MUL, INTDIV</w:t>
+      </w:r>
+      <w:r>
+        <w:rPr>
+          <w:rFonts w:ascii="Consolas" w:hAnsi="Consolas" w:cs="Consolas"/>
+          <w:b/>
+          <w:color w:val="000000"/>
+          <w:sz w:val="19"/>
+          <w:szCs w:val="19"/>
+          <w:highlight w:val="white"/>
+        </w:rPr>
+        <w:t xml:space="preserve"> }:</w:t>
+      </w:r>
+    </w:p>
+    <w:p>
+      <w:pPr>
+        <w:pStyle w:val="ListParagraph"/>
+        <w:ind w:left="1728" w:firstLine="432"/>
+        <w:rPr>
+          <w:rFonts w:ascii="Consolas" w:hAnsi="Consolas" w:cs="Consolas"/>
+          <w:b/>
+          <w:color w:val="000000"/>
+          <w:sz w:val="19"/>
+          <w:szCs w:val="19"/>
+          <w:highlight w:val="white"/>
+        </w:rPr>
+      </w:pPr>
+      <w:r>
+        <w:rPr>
+          <w:rFonts w:ascii="Consolas" w:hAnsi="Consolas" w:cs="Consolas"/>
+          <w:b/>
+          <w:color w:val="000000"/>
+          <w:sz w:val="19"/>
+          <w:szCs w:val="19"/>
+          <w:highlight w:val="white"/>
+        </w:rPr>
+        <w:t>errors:</w:t>
       </w:r>
     </w:p>
     <w:p>
@@ -8373,22 +8563,11 @@
         <w:ind w:left="2160" w:firstLine="432"/>
         <w:rPr>
           <w:rFonts w:ascii="Consolas" w:hAnsi="Consolas" w:cs="Consolas"/>
-          <w:b/>
-          <w:color w:val="000000"/>
-          <w:sz w:val="19"/>
-          <w:szCs w:val="19"/>
-        </w:rPr>
-      </w:pPr>
-      <w:r>
-        <w:rPr>
-          <w:rFonts w:ascii="Consolas" w:hAnsi="Consolas" w:cs="Consolas"/>
-          <w:b/>
-          <w:color w:val="000000"/>
-          <w:sz w:val="19"/>
-          <w:szCs w:val="19"/>
-        </w:rPr>
-        <w:t>“</w:t>
-      </w:r>
+          <w:color w:val="000000"/>
+          <w:sz w:val="19"/>
+          <w:szCs w:val="19"/>
+        </w:rPr>
+      </w:pPr>
       <w:r>
         <w:rPr>
           <w:rFonts w:ascii="Consolas" w:hAnsi="Consolas" w:cs="Consolas"/>
@@ -8398,319 +8577,9 @@
           <w:szCs w:val="19"/>
           <w:highlight w:val="white"/>
         </w:rPr>
-        <w:t>Operator expected first argument to be</w:t>
-      </w:r>
-      <w:r>
-        <w:rPr>
-          <w:rFonts w:ascii="Consolas" w:hAnsi="Consolas" w:cs="Consolas"/>
-          <w:b/>
-          <w:color w:val="000000"/>
-          <w:sz w:val="19"/>
-          <w:szCs w:val="19"/>
-        </w:rPr>
-        <w:t xml:space="preserve"> int”</w:t>
-      </w:r>
-    </w:p>
-    <w:p>
-      <w:pPr>
-        <w:pStyle w:val="ListParagraph"/>
-        <w:ind w:left="2160" w:firstLine="432"/>
-        <w:rPr>
-          <w:b/>
-        </w:rPr>
-      </w:pPr>
-      <w:r>
-        <w:rPr>
-          <w:rFonts w:ascii="Consolas" w:hAnsi="Consolas" w:cs="Consolas"/>
-          <w:b/>
-          <w:color w:val="000000"/>
-          <w:sz w:val="19"/>
-          <w:szCs w:val="19"/>
-        </w:rPr>
-        <w:t>“</w:t>
-      </w:r>
-      <w:r>
-        <w:rPr>
-          <w:rFonts w:ascii="Consolas" w:hAnsi="Consolas" w:cs="Consolas"/>
-          <w:b/>
-          <w:color w:val="000000"/>
-          <w:sz w:val="19"/>
-          <w:szCs w:val="19"/>
-          <w:highlight w:val="white"/>
-        </w:rPr>
-        <w:t>Operator expected second argument to be</w:t>
-      </w:r>
-      <w:r>
-        <w:rPr>
-          <w:rFonts w:ascii="Consolas" w:hAnsi="Consolas" w:cs="Consolas"/>
-          <w:b/>
-          <w:color w:val="000000"/>
-          <w:sz w:val="19"/>
-          <w:szCs w:val="19"/>
-        </w:rPr>
-        <w:t xml:space="preserve"> int”</w:t>
-      </w:r>
-    </w:p>
-    <w:p>
-      <w:pPr>
-        <w:pStyle w:val="ListParagraph"/>
-        <w:numPr>
-          <w:ilvl w:val="3"/>
-          <w:numId w:val="7"/>
-        </w:numPr>
-        <w:rPr>
-          <w:b/>
-        </w:rPr>
-      </w:pPr>
-      <w:r>
-        <w:rPr>
-          <w:rFonts w:ascii="Consolas" w:hAnsi="Consolas" w:cs="Consolas"/>
-          <w:b/>
-          <w:color w:val="000000"/>
-          <w:sz w:val="19"/>
-          <w:szCs w:val="19"/>
-          <w:highlight w:val="white"/>
-        </w:rPr>
-        <w:t>{ AND, OR }</w:t>
-      </w:r>
-      <w:r>
-        <w:rPr>
-          <w:rFonts w:ascii="Consolas" w:hAnsi="Consolas" w:cs="Consolas"/>
-          <w:b/>
-          <w:color w:val="000000"/>
-          <w:sz w:val="19"/>
-          <w:szCs w:val="19"/>
-        </w:rPr>
-        <w:t xml:space="preserve">: </w:t>
-      </w:r>
-    </w:p>
-    <w:p>
-      <w:pPr>
-        <w:pStyle w:val="ListParagraph"/>
-        <w:ind w:left="1728"/>
-        <w:rPr>
-          <w:rFonts w:ascii="Consolas" w:hAnsi="Consolas" w:cs="Consolas"/>
-          <w:b/>
-          <w:color w:val="000000"/>
-          <w:sz w:val="19"/>
-          <w:szCs w:val="19"/>
-        </w:rPr>
-      </w:pPr>
-      <w:r>
-        <w:rPr>
-          <w:rFonts w:ascii="Consolas" w:hAnsi="Consolas" w:cs="Consolas"/>
-          <w:b/>
-          <w:color w:val="000000"/>
-          <w:sz w:val="19"/>
-          <w:szCs w:val="19"/>
-        </w:rPr>
-        <w:t xml:space="preserve">    errors:</w:t>
-      </w:r>
-    </w:p>
-    <w:p>
-      <w:pPr>
-        <w:pStyle w:val="ListParagraph"/>
-        <w:ind w:left="2880"/>
-        <w:rPr>
-          <w:rFonts w:ascii="Consolas" w:hAnsi="Consolas" w:cs="Consolas"/>
-          <w:b/>
-          <w:color w:val="000000"/>
-          <w:sz w:val="19"/>
-          <w:szCs w:val="19"/>
-        </w:rPr>
-      </w:pPr>
-      <w:r>
-        <w:rPr>
-          <w:rFonts w:ascii="Consolas" w:hAnsi="Consolas" w:cs="Consolas"/>
-          <w:b/>
-          <w:color w:val="000000"/>
-          <w:sz w:val="19"/>
-          <w:szCs w:val="19"/>
-        </w:rPr>
-        <w:t>“</w:t>
-      </w:r>
-      <w:r>
-        <w:rPr>
-          <w:rFonts w:ascii="Consolas" w:hAnsi="Consolas" w:cs="Consolas"/>
-          <w:b/>
-          <w:color w:val="000000"/>
-          <w:sz w:val="19"/>
-          <w:szCs w:val="19"/>
-          <w:highlight w:val="white"/>
-        </w:rPr>
-        <w:t>Operator expected first argument to be</w:t>
-      </w:r>
-      <w:r>
-        <w:rPr>
-          <w:rFonts w:ascii="Consolas" w:hAnsi="Consolas" w:cs="Consolas"/>
-          <w:b/>
-          <w:color w:val="000000"/>
-          <w:sz w:val="19"/>
-          <w:szCs w:val="19"/>
-        </w:rPr>
-        <w:t xml:space="preserve"> bool”</w:t>
-      </w:r>
-    </w:p>
-    <w:p>
-      <w:pPr>
-        <w:pStyle w:val="ListParagraph"/>
-        <w:ind w:left="2880"/>
-        <w:rPr>
-          <w:b/>
-        </w:rPr>
-      </w:pPr>
-      <w:r>
-        <w:rPr>
-          <w:rFonts w:ascii="Consolas" w:hAnsi="Consolas" w:cs="Consolas"/>
-          <w:b/>
-          <w:color w:val="000000"/>
-          <w:sz w:val="19"/>
-          <w:szCs w:val="19"/>
-        </w:rPr>
-        <w:t>“</w:t>
-      </w:r>
-      <w:r>
-        <w:rPr>
-          <w:rFonts w:ascii="Consolas" w:hAnsi="Consolas" w:cs="Consolas"/>
-          <w:b/>
-          <w:color w:val="000000"/>
-          <w:sz w:val="19"/>
-          <w:szCs w:val="19"/>
-          <w:highlight w:val="white"/>
-        </w:rPr>
-        <w:t>Operator expected second argument to be</w:t>
-      </w:r>
-      <w:r>
-        <w:rPr>
-          <w:rFonts w:ascii="Consolas" w:hAnsi="Consolas" w:cs="Consolas"/>
-          <w:b/>
-          <w:color w:val="000000"/>
-          <w:sz w:val="19"/>
-          <w:szCs w:val="19"/>
-        </w:rPr>
-        <w:t xml:space="preserve"> bool”</w:t>
-      </w:r>
-    </w:p>
-    <w:p>
-      <w:pPr>
-        <w:pStyle w:val="ListParagraph"/>
-        <w:numPr>
-          <w:ilvl w:val="3"/>
-          <w:numId w:val="7"/>
-        </w:numPr>
-        <w:rPr>
-          <w:b/>
-        </w:rPr>
-      </w:pPr>
-      <w:r>
-        <w:rPr>
-          <w:rFonts w:ascii="Consolas" w:hAnsi="Consolas" w:cs="Consolas"/>
-          <w:b/>
-          <w:color w:val="000000"/>
-          <w:sz w:val="19"/>
-          <w:szCs w:val="19"/>
-          <w:highlight w:val="white"/>
-        </w:rPr>
-        <w:t>{ EQ, NEQ }</w:t>
-      </w:r>
-    </w:p>
-    <w:p>
-      <w:pPr>
-        <w:pStyle w:val="ListParagraph"/>
-        <w:ind w:left="1728"/>
-        <w:rPr>
-          <w:rFonts w:ascii="Consolas" w:hAnsi="Consolas" w:cs="Consolas"/>
-          <w:b/>
-          <w:color w:val="000000"/>
-          <w:sz w:val="19"/>
-          <w:szCs w:val="19"/>
-        </w:rPr>
-      </w:pPr>
-      <w:r>
-        <w:rPr>
-          <w:rFonts w:ascii="Consolas" w:hAnsi="Consolas" w:cs="Consolas"/>
-          <w:b/>
-          <w:color w:val="000000"/>
-          <w:sz w:val="19"/>
-          <w:szCs w:val="19"/>
-        </w:rPr>
-        <w:t xml:space="preserve">     errors:</w:t>
-      </w:r>
-    </w:p>
-    <w:p>
-      <w:pPr>
-        <w:pStyle w:val="ListParagraph"/>
-        <w:ind w:left="2160"/>
-        <w:rPr>
-          <w:rFonts w:ascii="Consolas" w:hAnsi="Consolas" w:cs="Consolas"/>
-          <w:color w:val="000000"/>
-          <w:sz w:val="19"/>
-          <w:szCs w:val="19"/>
-        </w:rPr>
-      </w:pPr>
-      <w:r>
-        <w:rPr>
-          <w:rFonts w:ascii="Consolas" w:hAnsi="Consolas" w:cs="Consolas"/>
-          <w:b/>
-          <w:color w:val="000000"/>
-          <w:sz w:val="19"/>
-          <w:szCs w:val="19"/>
-        </w:rPr>
-        <w:t>“</w:t>
-      </w:r>
-      <w:r>
-        <w:rPr>
-          <w:rFonts w:ascii="Consolas" w:hAnsi="Consolas" w:cs="Consolas"/>
-          <w:b/>
-          <w:color w:val="000000"/>
-          <w:sz w:val="19"/>
-          <w:szCs w:val="19"/>
-          <w:highlight w:val="white"/>
-        </w:rPr>
-        <w:t>Values cannot be compared because their types are incompatible"</w:t>
-      </w:r>
-      <w:r>
-        <w:rPr>
-          <w:rFonts w:ascii="Consolas" w:hAnsi="Consolas" w:cs="Consolas"/>
-          <w:b/>
-          <w:color w:val="000000"/>
-          <w:sz w:val="19"/>
-          <w:szCs w:val="19"/>
-        </w:rPr>
-        <w:t>:</w:t>
-      </w:r>
-      <w:r>
-        <w:rPr>
-          <w:rFonts w:ascii="Consolas" w:hAnsi="Consolas" w:cs="Consolas"/>
-          <w:color w:val="000000"/>
-          <w:sz w:val="19"/>
-          <w:szCs w:val="19"/>
-        </w:rPr>
         <w:t xml:space="preserve"> </w:t>
       </w:r>
-    </w:p>
-    <w:p>
-      <w:pPr>
-        <w:pStyle w:val="ListParagraph"/>
-        <w:ind w:left="2160"/>
-        <w:rPr>
-          <w:rFonts w:ascii="Consolas" w:hAnsi="Consolas" w:cs="Consolas"/>
-          <w:b/>
-          <w:color w:val="000000"/>
-          <w:sz w:val="19"/>
-          <w:szCs w:val="19"/>
-        </w:rPr>
-      </w:pPr>
-      <w:r>
-        <w:rPr>
-          <w:rFonts w:ascii="Consolas" w:hAnsi="Consolas" w:cs="Consolas"/>
-          <w:color w:val="000000"/>
-          <w:sz w:val="19"/>
-          <w:szCs w:val="19"/>
-        </w:rPr>
-        <w:t xml:space="preserve">       </w:t>
-      </w:r>
-      <w:hyperlink r:id="rId133" w:tooltip="TokenRing_Typos" w:history="1">
+      <w:hyperlink r:id="rId151" w:tooltip="fields" w:history="1">
         <w:r>
           <w:rPr>
             <w:rStyle w:val="Hyperlink"/>
@@ -8718,27 +8587,48 @@
             <w:sz w:val="19"/>
             <w:szCs w:val="19"/>
           </w:rPr>
-          <w:t>bool vs int</w:t>
-        </w:r>
-      </w:hyperlink>
-      <w:r>
-        <w:rPr>
-          <w:rFonts w:ascii="Consolas" w:hAnsi="Consolas" w:cs="Consolas"/>
-          <w:color w:val="000000"/>
-          <w:sz w:val="19"/>
-          <w:szCs w:val="19"/>
-        </w:rPr>
-        <w:t xml:space="preserve">, </w:t>
-      </w:r>
-      <w:r>
-        <w:rPr>
-          <w:rFonts w:ascii="Consolas" w:hAnsi="Consolas" w:cs="Consolas"/>
-          <w:b/>
-          <w:color w:val="000000"/>
-          <w:sz w:val="19"/>
-          <w:szCs w:val="19"/>
-        </w:rPr>
-        <w:t>etc.</w:t>
+          <w:t>“Operator expected first argument to be int”</w:t>
+        </w:r>
+      </w:hyperlink>
+    </w:p>
+    <w:p>
+      <w:pPr>
+        <w:pStyle w:val="ListParagraph"/>
+        <w:ind w:left="2160" w:firstLine="432"/>
+        <w:rPr>
+          <w:b/>
+        </w:rPr>
+      </w:pPr>
+      <w:r>
+        <w:rPr>
+          <w:rFonts w:ascii="Consolas" w:hAnsi="Consolas" w:cs="Consolas"/>
+          <w:b/>
+          <w:color w:val="000000"/>
+          <w:sz w:val="19"/>
+          <w:szCs w:val="19"/>
+        </w:rPr>
+        <w:t>“</w:t>
+      </w:r>
+      <w:r>
+        <w:rPr>
+          <w:rFonts w:ascii="Consolas" w:hAnsi="Consolas" w:cs="Consolas"/>
+          <w:b/>
+          <w:color w:val="000000"/>
+          <w:sz w:val="19"/>
+          <w:szCs w:val="19"/>
+          <w:highlight w:val="white"/>
+        </w:rPr>
+        <w:t>Operator expected second argument</w:t>
+      </w:r>
+      <w:r>
+        <w:rPr>
+          <w:rFonts w:ascii="Consolas" w:hAnsi="Consolas" w:cs="Consolas"/>
+          <w:b/>
+          <w:color w:val="000000"/>
+          <w:sz w:val="19"/>
+          <w:szCs w:val="19"/>
+        </w:rPr>
+        <w:t xml:space="preserve"> to be int”</w:t>
       </w:r>
     </w:p>
     <w:p>
@@ -8759,8 +8649,19 @@
           <w:color w:val="000000"/>
           <w:sz w:val="19"/>
           <w:szCs w:val="19"/>
-        </w:rPr>
-        <w:t xml:space="preserve">IDX: </w:t>
+          <w:highlight w:val="white"/>
+        </w:rPr>
+        <w:t>{ LT, LE, GT, GE }</w:t>
+      </w:r>
+      <w:r>
+        <w:rPr>
+          <w:rFonts w:ascii="Consolas" w:hAnsi="Consolas" w:cs="Consolas"/>
+          <w:b/>
+          <w:color w:val="000000"/>
+          <w:sz w:val="19"/>
+          <w:szCs w:val="19"/>
+        </w:rPr>
+        <w:t>:</w:t>
       </w:r>
     </w:p>
     <w:p>
@@ -8783,13 +8684,13 @@
           <w:sz w:val="19"/>
           <w:szCs w:val="19"/>
         </w:rPr>
-        <w:t xml:space="preserve">     errors:</w:t>
-      </w:r>
-    </w:p>
-    <w:p>
-      <w:pPr>
-        <w:pStyle w:val="ListParagraph"/>
-        <w:ind w:left="1728" w:firstLine="432"/>
+        <w:t xml:space="preserve">    errors:</w:t>
+      </w:r>
+    </w:p>
+    <w:p>
+      <w:pPr>
+        <w:pStyle w:val="ListParagraph"/>
+        <w:ind w:left="2160" w:firstLine="432"/>
         <w:rPr>
           <w:rFonts w:ascii="Consolas" w:hAnsi="Consolas" w:cs="Consolas"/>
           <w:b/>
@@ -8817,62 +8718,25 @@
           <w:szCs w:val="19"/>
           <w:highlight w:val="white"/>
         </w:rPr>
-        <w:t>Indexer must be applied to a sequence or map"</w:t>
-      </w:r>
-      <w:r>
-        <w:rPr>
-          <w:rFonts w:ascii="Consolas" w:hAnsi="Consolas" w:cs="Consolas"/>
-          <w:b/>
-          <w:color w:val="000000"/>
-          <w:sz w:val="19"/>
-          <w:szCs w:val="19"/>
-        </w:rPr>
-        <w:t xml:space="preserve"> </w:t>
-      </w:r>
-      <w:r>
-        <w:rPr>
-          <w:rFonts w:ascii="Consolas" w:hAnsi="Consolas" w:cs="Consolas"/>
-          <w:b/>
-          <w:color w:val="000000"/>
-          <w:sz w:val="19"/>
-          <w:szCs w:val="19"/>
-        </w:rPr>
-        <w:t xml:space="preserve">(both for SeqType and </w:t>
-      </w:r>
-    </w:p>
-    <w:p>
-      <w:pPr>
-        <w:pStyle w:val="ListParagraph"/>
-        <w:ind w:left="1728" w:firstLine="432"/>
-        <w:rPr>
-          <w:rFonts w:ascii="Consolas" w:hAnsi="Consolas" w:cs="Consolas"/>
-          <w:b/>
-          <w:color w:val="000000"/>
-          <w:sz w:val="19"/>
-          <w:szCs w:val="19"/>
-        </w:rPr>
-      </w:pPr>
-      <w:r>
-        <w:rPr>
-          <w:rFonts w:ascii="Consolas" w:hAnsi="Consolas" w:cs="Consolas"/>
-          <w:b/>
-          <w:color w:val="000000"/>
-          <w:sz w:val="19"/>
-          <w:szCs w:val="19"/>
-        </w:rPr>
-        <w:t xml:space="preserve">          MapType)</w:t>
-      </w:r>
-    </w:p>
-    <w:p>
-      <w:pPr>
-        <w:pStyle w:val="ListParagraph"/>
-        <w:ind w:left="1728" w:firstLine="432"/>
-        <w:rPr>
-          <w:rFonts w:ascii="Consolas" w:hAnsi="Consolas" w:cs="Consolas"/>
-          <w:b/>
-          <w:color w:val="000000"/>
-          <w:sz w:val="19"/>
-          <w:szCs w:val="19"/>
+        <w:t>Operator expected first argument to be</w:t>
+      </w:r>
+      <w:r>
+        <w:rPr>
+          <w:rFonts w:ascii="Consolas" w:hAnsi="Consolas" w:cs="Consolas"/>
+          <w:b/>
+          <w:color w:val="000000"/>
+          <w:sz w:val="19"/>
+          <w:szCs w:val="19"/>
+        </w:rPr>
+        <w:t xml:space="preserve"> int”</w:t>
+      </w:r>
+    </w:p>
+    <w:p>
+      <w:pPr>
+        <w:pStyle w:val="ListParagraph"/>
+        <w:ind w:left="2160" w:firstLine="432"/>
+        <w:rPr>
+          <w:b/>
         </w:rPr>
       </w:pPr>
       <w:r>
@@ -8894,37 +8758,17 @@
           <w:szCs w:val="19"/>
           <w:highlight w:val="white"/>
         </w:rPr>
-        <w:t>Index must be an integer"</w:t>
-      </w:r>
-    </w:p>
-    <w:p>
-      <w:pPr>
-        <w:pStyle w:val="ListParagraph"/>
-        <w:ind w:left="1728" w:firstLine="432"/>
-        <w:rPr>
-          <w:b/>
-        </w:rPr>
-      </w:pPr>
-      <w:r>
-        <w:rPr>
-          <w:rFonts w:ascii="Consolas" w:hAnsi="Consolas" w:cs="Consolas"/>
-          <w:b/>
-          <w:color w:val="000000"/>
-          <w:sz w:val="19"/>
-          <w:szCs w:val="19"/>
-        </w:rPr>
-        <w:t>“</w:t>
-      </w:r>
-      <w:r>
-        <w:rPr>
-          <w:rFonts w:ascii="Consolas" w:hAnsi="Consolas" w:cs="Consolas"/>
-          <w:b/>
-          <w:color w:val="000000"/>
-          <w:sz w:val="19"/>
-          <w:szCs w:val="19"/>
-          <w:highlight w:val="white"/>
-        </w:rPr>
-        <w:t>Index may not be in the domain of the map"</w:t>
+        <w:t>Operator expected second argument to be</w:t>
+      </w:r>
+      <w:r>
+        <w:rPr>
+          <w:rFonts w:ascii="Consolas" w:hAnsi="Consolas" w:cs="Consolas"/>
+          <w:b/>
+          <w:color w:val="000000"/>
+          <w:sz w:val="19"/>
+          <w:szCs w:val="19"/>
+        </w:rPr>
+        <w:t xml:space="preserve"> int”</w:t>
       </w:r>
     </w:p>
     <w:p>
@@ -8945,8 +8789,19 @@
           <w:color w:val="000000"/>
           <w:sz w:val="19"/>
           <w:szCs w:val="19"/>
-        </w:rPr>
-        <w:t xml:space="preserve">IN: </w:t>
+          <w:highlight w:val="white"/>
+        </w:rPr>
+        <w:t>{ AND, OR }</w:t>
+      </w:r>
+      <w:r>
+        <w:rPr>
+          <w:rFonts w:ascii="Consolas" w:hAnsi="Consolas" w:cs="Consolas"/>
+          <w:b/>
+          <w:color w:val="000000"/>
+          <w:sz w:val="19"/>
+          <w:szCs w:val="19"/>
+        </w:rPr>
+        <w:t xml:space="preserve">: </w:t>
       </w:r>
     </w:p>
     <w:p>
@@ -8969,7 +8824,7 @@
           <w:sz w:val="19"/>
           <w:szCs w:val="19"/>
         </w:rPr>
-        <w:t xml:space="preserve">     errors:</w:t>
+        <w:t xml:space="preserve">    errors:</w:t>
       </w:r>
     </w:p>
     <w:p>
@@ -9003,27 +8858,17 @@
           <w:szCs w:val="19"/>
           <w:highlight w:val="white"/>
         </w:rPr>
-        <w:t>Value can never be in the sequence"</w:t>
-      </w:r>
-      <w:r>
-        <w:rPr>
-          <w:rFonts w:ascii="Consolas" w:hAnsi="Consolas" w:cs="Consolas"/>
-          <w:b/>
-          <w:color w:val="000000"/>
-          <w:sz w:val="19"/>
-          <w:szCs w:val="19"/>
-        </w:rPr>
-        <w:t xml:space="preserve"> (both for SeqType and MapType)</w:t>
-      </w:r>
-      <w:r>
-        <w:rPr>
-          <w:rFonts w:ascii="Consolas" w:hAnsi="Consolas" w:cs="Consolas"/>
-          <w:b/>
-          <w:color w:val="000000"/>
-          <w:sz w:val="19"/>
-          <w:szCs w:val="19"/>
-        </w:rPr>
-        <w:t xml:space="preserve"> </w:t>
+        <w:t>Operator expected first argument to be</w:t>
+      </w:r>
+      <w:r>
+        <w:rPr>
+          <w:rFonts w:ascii="Consolas" w:hAnsi="Consolas" w:cs="Consolas"/>
+          <w:b/>
+          <w:color w:val="000000"/>
+          <w:sz w:val="19"/>
+          <w:szCs w:val="19"/>
+        </w:rPr>
+        <w:t xml:space="preserve"> bool”</w:t>
       </w:r>
     </w:p>
     <w:p>
@@ -9031,11 +8876,7 @@
         <w:pStyle w:val="ListParagraph"/>
         <w:ind w:left="2880"/>
         <w:rPr>
-          <w:rFonts w:ascii="Consolas" w:hAnsi="Consolas" w:cs="Consolas"/>
-          <w:b/>
-          <w:color w:val="000000"/>
-          <w:sz w:val="19"/>
-          <w:szCs w:val="19"/>
+          <w:b/>
         </w:rPr>
       </w:pPr>
       <w:r>
@@ -9057,57 +8898,17 @@
           <w:szCs w:val="19"/>
           <w:highlight w:val="white"/>
         </w:rPr>
-        <w:t>Value can never be in the map"</w:t>
-      </w:r>
-      <w:r>
-        <w:rPr>
-          <w:rFonts w:ascii="Consolas" w:hAnsi="Consolas" w:cs="Consolas"/>
-          <w:b/>
-          <w:color w:val="000000"/>
-          <w:sz w:val="19"/>
-          <w:szCs w:val="19"/>
-        </w:rPr>
-        <w:t xml:space="preserve"> </w:t>
-      </w:r>
-    </w:p>
-    <w:p>
-      <w:pPr>
-        <w:pStyle w:val="ListParagraph"/>
-        <w:ind w:left="2880"/>
-        <w:rPr>
-          <w:b/>
-        </w:rPr>
-      </w:pPr>
-      <w:r>
-        <w:rPr>
-          <w:rFonts w:ascii="Consolas" w:hAnsi="Consolas" w:cs="Consolas"/>
-          <w:b/>
-          <w:color w:val="000000"/>
-          <w:sz w:val="19"/>
-          <w:szCs w:val="19"/>
-        </w:rPr>
-        <w:t>“</w:t>
-      </w:r>
-      <w:r>
-        <w:rPr>
-          <w:rFonts w:ascii="Consolas" w:hAnsi="Consolas" w:cs="Consolas"/>
-          <w:b/>
-          <w:color w:val="000000"/>
-          <w:sz w:val="19"/>
-          <w:szCs w:val="19"/>
-          <w:highlight w:val="white"/>
-        </w:rPr>
-        <w:t>"in" expects a sequence or map"</w:t>
-      </w:r>
-      <w:r>
-        <w:rPr>
-          <w:rFonts w:ascii="Consolas" w:hAnsi="Consolas" w:cs="Consolas"/>
-          <w:b/>
-          <w:color w:val="000000"/>
-          <w:sz w:val="19"/>
-          <w:szCs w:val="19"/>
-        </w:rPr>
-        <w:t xml:space="preserve"> (both for SeqType and MapType)</w:t>
+        <w:t>Operator expected second argument to be</w:t>
+      </w:r>
+      <w:r>
+        <w:rPr>
+          <w:rFonts w:ascii="Consolas" w:hAnsi="Consolas" w:cs="Consolas"/>
+          <w:b/>
+          <w:color w:val="000000"/>
+          <w:sz w:val="19"/>
+          <w:szCs w:val="19"/>
+        </w:rPr>
+        <w:t xml:space="preserve"> bool”</w:t>
       </w:r>
     </w:p>
     <w:p>
@@ -9128,18 +8929,136 @@
           <w:color w:val="000000"/>
           <w:sz w:val="19"/>
           <w:szCs w:val="19"/>
-        </w:rPr>
-        <w:t>Expr produces a</w:t>
-      </w:r>
-      <w:r>
-        <w:rPr>
-          <w:rFonts w:ascii="Consolas" w:hAnsi="Consolas" w:cs="Consolas"/>
-          <w:b/>
-          <w:color w:val="000000"/>
-          <w:sz w:val="19"/>
-          <w:szCs w:val="19"/>
-        </w:rPr>
-        <w:t xml:space="preserve"> tuple type</w:t>
+          <w:highlight w:val="white"/>
+        </w:rPr>
+        <w:t>{ EQ, NEQ }</w:t>
+      </w:r>
+    </w:p>
+    <w:p>
+      <w:pPr>
+        <w:pStyle w:val="ListParagraph"/>
+        <w:ind w:left="1728"/>
+        <w:rPr>
+          <w:rFonts w:ascii="Consolas" w:hAnsi="Consolas" w:cs="Consolas"/>
+          <w:b/>
+          <w:color w:val="000000"/>
+          <w:sz w:val="19"/>
+          <w:szCs w:val="19"/>
+        </w:rPr>
+      </w:pPr>
+      <w:r>
+        <w:rPr>
+          <w:rFonts w:ascii="Consolas" w:hAnsi="Consolas" w:cs="Consolas"/>
+          <w:b/>
+          <w:color w:val="000000"/>
+          <w:sz w:val="19"/>
+          <w:szCs w:val="19"/>
+        </w:rPr>
+        <w:t xml:space="preserve">     errors:</w:t>
+      </w:r>
+    </w:p>
+    <w:p>
+      <w:pPr>
+        <w:pStyle w:val="ListParagraph"/>
+        <w:ind w:left="2160"/>
+        <w:rPr>
+          <w:rFonts w:ascii="Consolas" w:hAnsi="Consolas" w:cs="Consolas"/>
+          <w:color w:val="000000"/>
+          <w:sz w:val="19"/>
+          <w:szCs w:val="19"/>
+        </w:rPr>
+      </w:pPr>
+      <w:r>
+        <w:rPr>
+          <w:rFonts w:ascii="Consolas" w:hAnsi="Consolas" w:cs="Consolas"/>
+          <w:b/>
+          <w:color w:val="000000"/>
+          <w:sz w:val="19"/>
+          <w:szCs w:val="19"/>
+        </w:rPr>
+        <w:t>“</w:t>
+      </w:r>
+      <w:r>
+        <w:rPr>
+          <w:rFonts w:ascii="Consolas" w:hAnsi="Consolas" w:cs="Consolas"/>
+          <w:b/>
+          <w:color w:val="000000"/>
+          <w:sz w:val="19"/>
+          <w:szCs w:val="19"/>
+          <w:highlight w:val="white"/>
+        </w:rPr>
+        <w:t>Values cannot be compared because their types are incompatible"</w:t>
+      </w:r>
+      <w:r>
+        <w:rPr>
+          <w:rFonts w:ascii="Consolas" w:hAnsi="Consolas" w:cs="Consolas"/>
+          <w:b/>
+          <w:color w:val="000000"/>
+          <w:sz w:val="19"/>
+          <w:szCs w:val="19"/>
+        </w:rPr>
+        <w:t>:</w:t>
+      </w:r>
+      <w:r>
+        <w:rPr>
+          <w:rFonts w:ascii="Consolas" w:hAnsi="Consolas" w:cs="Consolas"/>
+          <w:color w:val="000000"/>
+          <w:sz w:val="19"/>
+          <w:szCs w:val="19"/>
+        </w:rPr>
+        <w:t xml:space="preserve"> </w:t>
+      </w:r>
+    </w:p>
+    <w:p>
+      <w:pPr>
+        <w:pStyle w:val="ListParagraph"/>
+        <w:ind w:left="2160"/>
+        <w:rPr>
+          <w:rFonts w:ascii="Consolas" w:hAnsi="Consolas" w:cs="Consolas"/>
+          <w:b/>
+          <w:color w:val="000000"/>
+          <w:sz w:val="19"/>
+          <w:szCs w:val="19"/>
+        </w:rPr>
+      </w:pPr>
+      <w:r>
+        <w:rPr>
+          <w:rFonts w:ascii="Consolas" w:hAnsi="Consolas" w:cs="Consolas"/>
+          <w:color w:val="000000"/>
+          <w:sz w:val="19"/>
+          <w:szCs w:val="19"/>
+        </w:rPr>
+        <w:t xml:space="preserve">       </w:t>
+      </w:r>
+      <w:hyperlink r:id="rId152" w:tooltip="TokenRing_Typos" w:history="1">
+        <w:r>
+          <w:rPr>
+            <w:rStyle w:val="Hyperlink"/>
+            <w:rFonts w:ascii="Consolas" w:hAnsi="Consolas" w:cs="Consolas"/>
+            <w:sz w:val="19"/>
+            <w:szCs w:val="19"/>
+          </w:rPr>
+          <w:t>bool vs int</w:t>
+        </w:r>
+      </w:hyperlink>
+      <w:r>
+        <w:rPr>
+          <w:rFonts w:ascii="Consolas" w:hAnsi="Consolas" w:cs="Consolas"/>
+          <w:color w:val="000000"/>
+          <w:sz w:val="19"/>
+          <w:szCs w:val="19"/>
+        </w:rPr>
+        <w:t xml:space="preserve">, </w:t>
+      </w:r>
+      <w:r>
+        <w:rPr>
+          <w:rFonts w:ascii="Consolas" w:hAnsi="Consolas" w:cs="Consolas"/>
+          <w:b/>
+          <w:color w:val="000000"/>
+          <w:sz w:val="19"/>
+          <w:szCs w:val="19"/>
+        </w:rPr>
+        <w:t>etc.</w:t>
       </w:r>
     </w:p>
     <w:p>
@@ -9160,9 +9079,200 @@
           <w:color w:val="000000"/>
           <w:sz w:val="19"/>
           <w:szCs w:val="19"/>
+        </w:rPr>
+        <w:t xml:space="preserve">IDX: </w:t>
+      </w:r>
+    </w:p>
+    <w:p>
+      <w:pPr>
+        <w:pStyle w:val="ListParagraph"/>
+        <w:ind w:left="1728"/>
+        <w:rPr>
+          <w:rFonts w:ascii="Consolas" w:hAnsi="Consolas" w:cs="Consolas"/>
+          <w:b/>
+          <w:color w:val="000000"/>
+          <w:sz w:val="19"/>
+          <w:szCs w:val="19"/>
+        </w:rPr>
+      </w:pPr>
+      <w:r>
+        <w:rPr>
+          <w:rFonts w:ascii="Consolas" w:hAnsi="Consolas" w:cs="Consolas"/>
+          <w:b/>
+          <w:color w:val="000000"/>
+          <w:sz w:val="19"/>
+          <w:szCs w:val="19"/>
+        </w:rPr>
+        <w:t xml:space="preserve">     errors:</w:t>
+      </w:r>
+    </w:p>
+    <w:p>
+      <w:pPr>
+        <w:pStyle w:val="ListParagraph"/>
+        <w:ind w:left="1728" w:firstLine="432"/>
+        <w:rPr>
+          <w:rFonts w:ascii="Consolas" w:hAnsi="Consolas" w:cs="Consolas"/>
+          <w:b/>
+          <w:color w:val="000000"/>
+          <w:sz w:val="19"/>
+          <w:szCs w:val="19"/>
+        </w:rPr>
+      </w:pPr>
+      <w:r>
+        <w:rPr>
+          <w:rFonts w:ascii="Consolas" w:hAnsi="Consolas" w:cs="Consolas"/>
+          <w:b/>
+          <w:color w:val="000000"/>
+          <w:sz w:val="19"/>
+          <w:szCs w:val="19"/>
+        </w:rPr>
+        <w:t>“</w:t>
+      </w:r>
+      <w:r>
+        <w:rPr>
+          <w:rFonts w:ascii="Consolas" w:hAnsi="Consolas" w:cs="Consolas"/>
+          <w:b/>
+          <w:color w:val="000000"/>
+          <w:sz w:val="19"/>
+          <w:szCs w:val="19"/>
           <w:highlight w:val="white"/>
         </w:rPr>
-        <w:t>NamedExprs produces a named tuple type</w:t>
+        <w:t>Indexer must be applied to a sequence or map"</w:t>
+      </w:r>
+      <w:r>
+        <w:rPr>
+          <w:rFonts w:ascii="Consolas" w:hAnsi="Consolas" w:cs="Consolas"/>
+          <w:b/>
+          <w:color w:val="000000"/>
+          <w:sz w:val="19"/>
+          <w:szCs w:val="19"/>
+        </w:rPr>
+        <w:t xml:space="preserve"> </w:t>
+      </w:r>
+      <w:r>
+        <w:rPr>
+          <w:rFonts w:ascii="Consolas" w:hAnsi="Consolas" w:cs="Consolas"/>
+          <w:b/>
+          <w:color w:val="000000"/>
+          <w:sz w:val="19"/>
+          <w:szCs w:val="19"/>
+        </w:rPr>
+        <w:t xml:space="preserve">(both for SeqType and </w:t>
+      </w:r>
+    </w:p>
+    <w:p>
+      <w:pPr>
+        <w:pStyle w:val="ListParagraph"/>
+        <w:ind w:left="1728" w:firstLine="432"/>
+        <w:rPr>
+          <w:rFonts w:ascii="Consolas" w:hAnsi="Consolas" w:cs="Consolas"/>
+          <w:b/>
+          <w:color w:val="000000"/>
+          <w:sz w:val="19"/>
+          <w:szCs w:val="19"/>
+        </w:rPr>
+      </w:pPr>
+      <w:r>
+        <w:rPr>
+          <w:rFonts w:ascii="Consolas" w:hAnsi="Consolas" w:cs="Consolas"/>
+          <w:b/>
+          <w:color w:val="000000"/>
+          <w:sz w:val="19"/>
+          <w:szCs w:val="19"/>
+        </w:rPr>
+        <w:t xml:space="preserve">          MapType)</w:t>
+      </w:r>
+    </w:p>
+    <w:p>
+      <w:pPr>
+        <w:pStyle w:val="ListParagraph"/>
+        <w:ind w:left="1728" w:firstLine="432"/>
+        <w:rPr>
+          <w:rFonts w:ascii="Consolas" w:hAnsi="Consolas" w:cs="Consolas"/>
+          <w:b/>
+          <w:color w:val="000000"/>
+          <w:sz w:val="19"/>
+          <w:szCs w:val="19"/>
+        </w:rPr>
+      </w:pPr>
+      <w:r>
+        <w:rPr>
+          <w:rFonts w:ascii="Consolas" w:hAnsi="Consolas" w:cs="Consolas"/>
+          <w:color w:val="000000"/>
+          <w:sz w:val="19"/>
+          <w:szCs w:val="19"/>
+        </w:rPr>
+        <w:t>“</w:t>
+      </w:r>
+      <w:r>
+        <w:rPr>
+          <w:rFonts w:ascii="Consolas" w:hAnsi="Consolas" w:cs="Consolas"/>
+          <w:color w:val="000000"/>
+          <w:sz w:val="19"/>
+          <w:szCs w:val="19"/>
+          <w:highlight w:val="white"/>
+        </w:rPr>
+        <w:t>Index must be an integer"</w:t>
+      </w:r>
+      <w:r>
+        <w:rPr>
+          <w:rFonts w:ascii="Consolas" w:hAnsi="Consolas" w:cs="Consolas"/>
+          <w:color w:val="000000"/>
+          <w:sz w:val="19"/>
+          <w:szCs w:val="19"/>
+        </w:rPr>
+        <w:t>:</w:t>
+      </w:r>
+      <w:r>
+        <w:rPr>
+          <w:rFonts w:ascii="Consolas" w:hAnsi="Consolas" w:cs="Consolas"/>
+          <w:b/>
+          <w:color w:val="000000"/>
+          <w:sz w:val="19"/>
+          <w:szCs w:val="19"/>
+        </w:rPr>
+        <w:t xml:space="preserve"> </w:t>
+      </w:r>
+      <w:hyperlink r:id="rId153" w:tooltip="nonAtomicDataTypes" w:history="1">
+        <w:r>
+          <w:rPr>
+            <w:rStyle w:val="Hyperlink"/>
+            <w:rFonts w:ascii="Consolas" w:hAnsi="Consolas" w:cs="Consolas"/>
+            <w:sz w:val="19"/>
+            <w:szCs w:val="19"/>
+          </w:rPr>
+          <w:t>test1</w:t>
+        </w:r>
+      </w:hyperlink>
+    </w:p>
+    <w:p>
+      <w:pPr>
+        <w:pStyle w:val="ListParagraph"/>
+        <w:ind w:left="1728" w:firstLine="432"/>
+        <w:rPr>
+          <w:b/>
+        </w:rPr>
+      </w:pPr>
+      <w:r>
+        <w:rPr>
+          <w:rFonts w:ascii="Consolas" w:hAnsi="Consolas" w:cs="Consolas"/>
+          <w:b/>
+          <w:color w:val="000000"/>
+          <w:sz w:val="19"/>
+          <w:szCs w:val="19"/>
+        </w:rPr>
+        <w:t>“</w:t>
+      </w:r>
+      <w:r>
+        <w:rPr>
+          <w:rFonts w:ascii="Consolas" w:hAnsi="Consolas" w:cs="Consolas"/>
+          <w:b/>
+          <w:color w:val="000000"/>
+          <w:sz w:val="19"/>
+          <w:szCs w:val="19"/>
+          <w:highlight w:val="white"/>
+        </w:rPr>
+        <w:t>Index may not be in the domain of the map"</w:t>
       </w:r>
     </w:p>
     <w:p>
@@ -9184,6 +9294,258 @@
           <w:sz w:val="19"/>
           <w:szCs w:val="19"/>
         </w:rPr>
+        <w:t xml:space="preserve">IN: </w:t>
+      </w:r>
+      <w:hyperlink r:id="rId154" w:tooltip="nonAtomicDataTypes" w:history="1">
+        <w:r>
+          <w:rPr>
+            <w:rStyle w:val="Hyperlink"/>
+            <w:rFonts w:ascii="Consolas" w:hAnsi="Consolas" w:cs="Consolas"/>
+            <w:sz w:val="19"/>
+            <w:szCs w:val="19"/>
+          </w:rPr>
+          <w:t>test1</w:t>
+        </w:r>
+      </w:hyperlink>
+    </w:p>
+    <w:p>
+      <w:pPr>
+        <w:pStyle w:val="ListParagraph"/>
+        <w:ind w:left="1728"/>
+        <w:rPr>
+          <w:rFonts w:ascii="Consolas" w:hAnsi="Consolas" w:cs="Consolas"/>
+          <w:b/>
+          <w:color w:val="000000"/>
+          <w:sz w:val="19"/>
+          <w:szCs w:val="19"/>
+        </w:rPr>
+      </w:pPr>
+      <w:r>
+        <w:rPr>
+          <w:rFonts w:ascii="Consolas" w:hAnsi="Consolas" w:cs="Consolas"/>
+          <w:b/>
+          <w:color w:val="000000"/>
+          <w:sz w:val="19"/>
+          <w:szCs w:val="19"/>
+        </w:rPr>
+        <w:t xml:space="preserve">     errors:</w:t>
+      </w:r>
+    </w:p>
+    <w:p>
+      <w:pPr>
+        <w:pStyle w:val="ListParagraph"/>
+        <w:ind w:left="2880"/>
+        <w:rPr>
+          <w:rFonts w:ascii="Consolas" w:hAnsi="Consolas" w:cs="Consolas"/>
+          <w:b/>
+          <w:color w:val="000000"/>
+          <w:sz w:val="19"/>
+          <w:szCs w:val="19"/>
+        </w:rPr>
+      </w:pPr>
+      <w:r>
+        <w:rPr>
+          <w:rFonts w:ascii="Consolas" w:hAnsi="Consolas" w:cs="Consolas"/>
+          <w:b/>
+          <w:color w:val="000000"/>
+          <w:sz w:val="19"/>
+          <w:szCs w:val="19"/>
+        </w:rPr>
+        <w:t>“</w:t>
+      </w:r>
+      <w:r>
+        <w:rPr>
+          <w:rFonts w:ascii="Consolas" w:hAnsi="Consolas" w:cs="Consolas"/>
+          <w:b/>
+          <w:color w:val="000000"/>
+          <w:sz w:val="19"/>
+          <w:szCs w:val="19"/>
+          <w:highlight w:val="white"/>
+        </w:rPr>
+        <w:t>Value can never be in the sequence"</w:t>
+      </w:r>
+      <w:r>
+        <w:rPr>
+          <w:rFonts w:ascii="Consolas" w:hAnsi="Consolas" w:cs="Consolas"/>
+          <w:b/>
+          <w:color w:val="000000"/>
+          <w:sz w:val="19"/>
+          <w:szCs w:val="19"/>
+        </w:rPr>
+        <w:t xml:space="preserve"> (both for SeqType and MapType)</w:t>
+      </w:r>
+      <w:r>
+        <w:rPr>
+          <w:rFonts w:ascii="Consolas" w:hAnsi="Consolas" w:cs="Consolas"/>
+          <w:b/>
+          <w:color w:val="000000"/>
+          <w:sz w:val="19"/>
+          <w:szCs w:val="19"/>
+        </w:rPr>
+        <w:t xml:space="preserve"> </w:t>
+      </w:r>
+      <w:r>
+        <w:rPr>
+          <w:rFonts w:ascii="Consolas" w:hAnsi="Consolas" w:cs="Consolas"/>
+          <w:b/>
+          <w:color w:val="000000"/>
+          <w:sz w:val="19"/>
+          <w:szCs w:val="19"/>
+        </w:rPr>
+        <w:t>: OUTDATED? (TODO)</w:t>
+      </w:r>
+      <w:bookmarkStart w:id="2" w:name="_GoBack"/>
+      <w:bookmarkEnd w:id="2"/>
+    </w:p>
+    <w:p>
+      <w:pPr>
+        <w:pStyle w:val="ListParagraph"/>
+        <w:ind w:left="2880"/>
+        <w:rPr>
+          <w:rFonts w:ascii="Consolas" w:hAnsi="Consolas" w:cs="Consolas"/>
+          <w:color w:val="000000"/>
+          <w:sz w:val="19"/>
+          <w:szCs w:val="19"/>
+        </w:rPr>
+      </w:pPr>
+      <w:r>
+        <w:rPr>
+          <w:rFonts w:ascii="Consolas" w:hAnsi="Consolas" w:cs="Consolas"/>
+          <w:color w:val="000000"/>
+          <w:sz w:val="19"/>
+          <w:szCs w:val="19"/>
+        </w:rPr>
+        <w:t>“</w:t>
+      </w:r>
+      <w:r>
+        <w:rPr>
+          <w:rFonts w:ascii="Consolas" w:hAnsi="Consolas" w:cs="Consolas"/>
+          <w:color w:val="000000"/>
+          <w:sz w:val="19"/>
+          <w:szCs w:val="19"/>
+          <w:highlight w:val="white"/>
+        </w:rPr>
+        <w:t>Value can never be in the map"</w:t>
+      </w:r>
+      <w:r>
+        <w:rPr>
+          <w:rFonts w:ascii="Consolas" w:hAnsi="Consolas" w:cs="Consolas"/>
+          <w:color w:val="000000"/>
+          <w:sz w:val="19"/>
+          <w:szCs w:val="19"/>
+        </w:rPr>
+        <w:t xml:space="preserve"> </w:t>
+      </w:r>
+    </w:p>
+    <w:p>
+      <w:pPr>
+        <w:pStyle w:val="ListParagraph"/>
+        <w:ind w:left="2880"/>
+      </w:pPr>
+      <w:r>
+        <w:rPr>
+          <w:rFonts w:ascii="Consolas" w:hAnsi="Consolas" w:cs="Consolas"/>
+          <w:color w:val="000000"/>
+          <w:sz w:val="19"/>
+          <w:szCs w:val="19"/>
+        </w:rPr>
+        <w:t>“</w:t>
+      </w:r>
+      <w:r>
+        <w:rPr>
+          <w:rFonts w:ascii="Consolas" w:hAnsi="Consolas" w:cs="Consolas"/>
+          <w:color w:val="000000"/>
+          <w:sz w:val="19"/>
+          <w:szCs w:val="19"/>
+          <w:highlight w:val="white"/>
+        </w:rPr>
+        <w:t xml:space="preserve">"in" expects a </w:t>
+      </w:r>
+      <w:r>
+        <w:rPr>
+          <w:rFonts w:ascii="Consolas" w:hAnsi="Consolas" w:cs="Consolas"/>
+          <w:color w:val="000000"/>
+          <w:sz w:val="19"/>
+          <w:szCs w:val="19"/>
+          <w:highlight w:val="white"/>
+        </w:rPr>
+        <w:t>map"</w:t>
+      </w:r>
+    </w:p>
+    <w:p>
+      <w:pPr>
+        <w:pStyle w:val="ListParagraph"/>
+        <w:numPr>
+          <w:ilvl w:val="3"/>
+          <w:numId w:val="7"/>
+        </w:numPr>
+        <w:rPr>
+          <w:b/>
+        </w:rPr>
+      </w:pPr>
+      <w:r>
+        <w:rPr>
+          <w:rFonts w:ascii="Consolas" w:hAnsi="Consolas" w:cs="Consolas"/>
+          <w:b/>
+          <w:color w:val="000000"/>
+          <w:sz w:val="19"/>
+          <w:szCs w:val="19"/>
+        </w:rPr>
+        <w:t>Expr produces a</w:t>
+      </w:r>
+      <w:r>
+        <w:rPr>
+          <w:rFonts w:ascii="Consolas" w:hAnsi="Consolas" w:cs="Consolas"/>
+          <w:b/>
+          <w:color w:val="000000"/>
+          <w:sz w:val="19"/>
+          <w:szCs w:val="19"/>
+        </w:rPr>
+        <w:t xml:space="preserve"> tuple type</w:t>
+      </w:r>
+    </w:p>
+    <w:p>
+      <w:pPr>
+        <w:pStyle w:val="ListParagraph"/>
+        <w:numPr>
+          <w:ilvl w:val="3"/>
+          <w:numId w:val="7"/>
+        </w:numPr>
+        <w:rPr>
+          <w:b/>
+        </w:rPr>
+      </w:pPr>
+      <w:r>
+        <w:rPr>
+          <w:rFonts w:ascii="Consolas" w:hAnsi="Consolas" w:cs="Consolas"/>
+          <w:b/>
+          <w:color w:val="000000"/>
+          <w:sz w:val="19"/>
+          <w:szCs w:val="19"/>
+          <w:highlight w:val="white"/>
+        </w:rPr>
+        <w:t>NamedExprs produces a named tuple type</w:t>
+      </w:r>
+    </w:p>
+    <w:p>
+      <w:pPr>
+        <w:pStyle w:val="ListParagraph"/>
+        <w:numPr>
+          <w:ilvl w:val="3"/>
+          <w:numId w:val="7"/>
+        </w:numPr>
+        <w:rPr>
+          <w:b/>
+        </w:rPr>
+      </w:pPr>
+      <w:r>
+        <w:rPr>
+          <w:rFonts w:ascii="Consolas" w:hAnsi="Consolas" w:cs="Consolas"/>
+          <w:b/>
+          <w:color w:val="000000"/>
+          <w:sz w:val="19"/>
+          <w:szCs w:val="19"/>
+        </w:rPr>
         <w:t>Function application:</w:t>
       </w:r>
       <w:r>
@@ -9228,7 +9590,7 @@
         </w:rPr>
         <w:br/>
       </w:r>
-      <w:hyperlink r:id="rId134" w:tooltip="TransDecl_DoDecl" w:history="1">
+      <w:hyperlink r:id="rId155" w:tooltip="TransDecl_DoDecl" w:history="1">
         <w:r>
           <w:rPr>
             <w:rStyle w:val="Hyperlink"/>
@@ -9325,7 +9687,7 @@
         </w:rPr>
         <w:t>“</w:t>
       </w:r>
-      <w:hyperlink r:id="rId135" w:tooltip="function" w:history="1">
+      <w:hyperlink r:id="rId156" w:tooltip="function" w:history="1">
         <w:r>
           <w:rPr>
             <w:rStyle w:val="Hyperlink"/>
@@ -9457,7 +9819,7 @@
         </w:rPr>
         <w:t xml:space="preserve">Transitions &gt; Actions &gt; </w:t>
       </w:r>
-      <w:hyperlink r:id="rId136" w:tooltip="Elevator" w:history="1">
+      <w:hyperlink r:id="rId157" w:tooltip="Elevator" w:history="1">
         <w:r>
           <w:rPr>
             <w:rStyle w:val="Hyperlink"/>
@@ -9472,7 +9834,7 @@
         </w:rPr>
         <w:t xml:space="preserve">, </w:t>
       </w:r>
-      <w:hyperlink r:id="rId137" w:tooltip="Elevator" w:history="1">
+      <w:hyperlink r:id="rId158" w:tooltip="Elevator" w:history="1">
         <w:r>
           <w:rPr>
             <w:rStyle w:val="Hyperlink"/>
@@ -9894,7 +10256,7 @@
       <w:r>
         <w:t xml:space="preserve">self: </w:t>
       </w:r>
-      <w:hyperlink r:id="rId138" w:tooltip="SendInEntry" w:history="1">
+      <w:hyperlink r:id="rId159" w:tooltip="SendInEntry" w:history="1">
         <w:r>
           <w:rPr>
             <w:rStyle w:val="Hyperlink"/>
@@ -9917,7 +10279,7 @@
       <w:r>
         <w:t xml:space="preserve">: </w:t>
       </w:r>
-      <w:hyperlink r:id="rId139" w:tooltip="SendRaiseInEntry" w:history="1">
+      <w:hyperlink r:id="rId160" w:tooltip="SendRaiseInEntry" w:history="1">
         <w:r>
           <w:rPr>
             <w:rStyle w:val="Hyperlink"/>
@@ -9942,7 +10304,7 @@
       <w:r>
         <w:t xml:space="preserve">“raise” and “send” to itself: </w:t>
       </w:r>
-      <w:hyperlink r:id="rId140" w:tooltip="RaiseSendInEntry" w:history="1">
+      <w:hyperlink r:id="rId161" w:tooltip="RaiseSendInEntry" w:history="1">
         <w:r>
           <w:rPr>
             <w:rStyle w:val="Hyperlink"/>
@@ -9962,7 +10324,7 @@
       <w:r>
         <w:t xml:space="preserve">Entry function is not executed when the state is re-entered: </w:t>
       </w:r>
-      <w:hyperlink r:id="rId141" w:tooltip="PushImplicitPopWithSend" w:history="1">
+      <w:hyperlink r:id="rId162" w:tooltip="PushImplicitPopWithSend" w:history="1">
         <w:r>
           <w:rPr>
             <w:rStyle w:val="Hyperlink"/>
@@ -9985,7 +10347,7 @@
       <w:r>
         <w:t xml:space="preserve"> </w:t>
       </w:r>
-      <w:hyperlink r:id="rId142" w:tooltip="Actions_1" w:history="1">
+      <w:hyperlink r:id="rId163" w:tooltip="Actions_1" w:history="1">
         <w:r>
           <w:rPr>
             <w:rStyle w:val="Hyperlink"/>
@@ -10011,7 +10373,7 @@
       <w:r>
         <w:t xml:space="preserve">  </w:t>
       </w:r>
-      <w:hyperlink r:id="rId143" w:tooltip="Actions_2_fails" w:history="1">
+      <w:hyperlink r:id="rId164" w:tooltip="Actions_2_fails" w:history="1">
         <w:r>
           <w:rPr>
             <w:rStyle w:val="Hyperlink"/>
@@ -10037,7 +10399,7 @@
       <w:r>
         <w:t xml:space="preserve">  </w:t>
       </w:r>
-      <w:hyperlink r:id="rId144" w:tooltip="Multi_Paxos_3" w:history="1">
+      <w:hyperlink r:id="rId165" w:tooltip="Multi_Paxos_3" w:history="1">
         <w:r>
           <w:rPr>
             <w:rStyle w:val="Hyperlink"/>
@@ -10072,7 +10434,7 @@
       <w:r>
         <w:t xml:space="preserve"> </w:t>
       </w:r>
-      <w:hyperlink r:id="rId145" w:tooltip="Elevator" w:history="1">
+      <w:hyperlink r:id="rId166" w:tooltip="Elevator" w:history="1">
         <w:r>
           <w:rPr>
             <w:rStyle w:val="Hyperlink"/>
@@ -10107,7 +10469,7 @@
       <w:r>
         <w:t xml:space="preserve">  </w:t>
       </w:r>
-      <w:hyperlink r:id="rId146" w:tooltip="Actions_2" w:history="1">
+      <w:hyperlink r:id="rId167" w:tooltip="Actions_2" w:history="1">
         <w:r>
           <w:rPr>
             <w:rStyle w:val="Hyperlink"/>
@@ -10153,8 +10515,8 @@
           <w:numId w:val="8"/>
         </w:numPr>
       </w:pPr>
-      <w:bookmarkStart w:id="2" w:name="ExitSemanticsTests"/>
-      <w:bookmarkEnd w:id="2"/>
+      <w:bookmarkStart w:id="3" w:name="ExitSemanticsTests"/>
+      <w:bookmarkEnd w:id="3"/>
       <w:r>
         <w:t>Exit function</w:t>
       </w:r>
@@ -10176,7 +10538,7 @@
       <w:r>
         <w:t xml:space="preserve">self: </w:t>
       </w:r>
-      <w:hyperlink r:id="rId147" w:tooltip="SendInExitNotExecuted" w:history="1">
+      <w:hyperlink r:id="rId168" w:tooltip="SendInExitNotExecuted" w:history="1">
         <w:r>
           <w:rPr>
             <w:rStyle w:val="Hyperlink"/>
@@ -10187,7 +10549,7 @@
       <w:r>
         <w:t xml:space="preserve">,   </w:t>
       </w:r>
-      <w:hyperlink r:id="rId148" w:tooltip="SendInExitUnhandledEvent" w:history="1">
+      <w:hyperlink r:id="rId169" w:tooltip="SendInExitUnhandledEvent" w:history="1">
         <w:r>
           <w:rPr>
             <w:rStyle w:val="Hyperlink"/>
@@ -10198,7 +10560,7 @@
       <w:r>
         <w:t xml:space="preserve">,  </w:t>
       </w:r>
-      <w:hyperlink r:id="rId149" w:tooltip="SendInExitHandledEvent" w:history="1">
+      <w:hyperlink r:id="rId170" w:tooltip="SendInExitHandledEvent" w:history="1">
         <w:r>
           <w:rPr>
             <w:rStyle w:val="Hyperlink"/>
@@ -10212,7 +10574,7 @@
       <w:r>
         <w:t xml:space="preserve"> </w:t>
       </w:r>
-      <w:hyperlink r:id="rId150" w:tooltip="SendInExitUnhandledHalt" w:history="1">
+      <w:hyperlink r:id="rId171" w:tooltip="SendInExitUnhandledHalt" w:history="1">
         <w:r>
           <w:rPr>
             <w:rStyle w:val="Hyperlink"/>
@@ -10267,7 +10629,7 @@
       <w:r>
         <w:t xml:space="preserve">plicit “pop”: </w:t>
       </w:r>
-      <w:hyperlink r:id="rId151" w:tooltip="ImplicitPopExit" w:history="1">
+      <w:hyperlink r:id="rId172" w:tooltip="ImplicitPopExit" w:history="1">
         <w:r>
           <w:rPr>
             <w:rStyle w:val="Hyperlink"/>
@@ -10296,7 +10658,7 @@
       <w:r>
         <w:t xml:space="preserve">plicit “pop”: </w:t>
       </w:r>
-      <w:hyperlink r:id="rId152" w:tooltip="ExplicitPopExit" w:history="1">
+      <w:hyperlink r:id="rId173" w:tooltip="ExplicitPopExit" w:history="1">
         <w:r>
           <w:rPr>
             <w:rStyle w:val="Hyperlink"/>
@@ -10310,7 +10672,7 @@
         </w:rPr>
         <w:t xml:space="preserve">,   </w:t>
       </w:r>
-      <w:hyperlink r:id="rId153" w:tooltip="BugReproIdenticalTerms" w:history="1">
+      <w:hyperlink r:id="rId174" w:tooltip="BugReproIdenticalTerms" w:history="1">
         <w:r>
           <w:rPr>
             <w:rStyle w:val="Hyperlink"/>
@@ -10324,7 +10686,7 @@
         </w:rPr>
         <w:t xml:space="preserve">, </w:t>
       </w:r>
-      <w:hyperlink r:id="rId154" w:tooltip="BugReproIdenticalTerms_workaround" w:history="1">
+      <w:hyperlink r:id="rId175" w:tooltip="BugReproIdenticalTerms_workaround" w:history="1">
         <w:r>
           <w:rPr>
             <w:rStyle w:val="Hyperlink"/>
@@ -10347,7 +10709,7 @@
       <w:r>
         <w:t xml:space="preserve"> </w:t>
       </w:r>
-      <w:hyperlink r:id="rId155" w:tooltip="NewInExit" w:history="1">
+      <w:hyperlink r:id="rId176" w:tooltip="NewInExit" w:history="1">
         <w:r>
           <w:rPr>
             <w:rStyle w:val="Hyperlink"/>
@@ -10563,15 +10925,15 @@
           <w:numId w:val="8"/>
         </w:numPr>
       </w:pPr>
-      <w:bookmarkStart w:id="3" w:name="Integration_GotoTrans"/>
+      <w:bookmarkStart w:id="4" w:name="Integration_GotoTrans"/>
       <w:r>
         <w:t>Goto transition</w:t>
       </w:r>
-      <w:bookmarkEnd w:id="3"/>
+      <w:bookmarkEnd w:id="4"/>
       <w:r>
         <w:t xml:space="preserve">: </w:t>
       </w:r>
-      <w:hyperlink r:id="rId156" w:tooltip="SendInExitHandledEvent" w:history="1">
+      <w:hyperlink r:id="rId177" w:tooltip="SendInExitHandledEvent" w:history="1">
         <w:r>
           <w:rPr>
             <w:rStyle w:val="Hyperlink"/>
@@ -10582,7 +10944,7 @@
       <w:r>
         <w:t xml:space="preserve">, </w:t>
       </w:r>
-      <w:hyperlink r:id="rId157" w:tooltip="GotoToItself" w:history="1">
+      <w:hyperlink r:id="rId178" w:tooltip="GotoToItself" w:history="1">
         <w:r>
           <w:rPr>
             <w:rStyle w:val="Hyperlink"/>
@@ -10593,7 +10955,7 @@
       <w:r>
         <w:t xml:space="preserve">, </w:t>
       </w:r>
-      <w:hyperlink r:id="rId158" w:tooltip="GotoTransInheritance" w:history="1">
+      <w:hyperlink r:id="rId179" w:tooltip="GotoTransInheritance" w:history="1">
         <w:r>
           <w:rPr>
             <w:rStyle w:val="Hyperlink"/>
@@ -10613,15 +10975,15 @@
           <w:numId w:val="8"/>
         </w:numPr>
       </w:pPr>
-      <w:bookmarkStart w:id="4" w:name="Integration_PushTrans"/>
+      <w:bookmarkStart w:id="5" w:name="Integration_PushTrans"/>
       <w:r>
         <w:t>Push transition</w:t>
       </w:r>
-      <w:bookmarkEnd w:id="4"/>
+      <w:bookmarkEnd w:id="5"/>
       <w:r>
         <w:t xml:space="preserve">: </w:t>
       </w:r>
-      <w:hyperlink r:id="rId159" w:tooltip="PushItself" w:history="1">
+      <w:hyperlink r:id="rId180" w:tooltip="PushItself" w:history="1">
         <w:r>
           <w:rPr>
             <w:rStyle w:val="Hyperlink"/>
@@ -10632,7 +10994,7 @@
       <w:r>
         <w:t xml:space="preserve">, </w:t>
       </w:r>
-      <w:hyperlink r:id="rId160" w:tooltip="Push" w:history="1">
+      <w:hyperlink r:id="rId181" w:tooltip="Push" w:history="1">
         <w:r>
           <w:rPr>
             <w:rStyle w:val="Hyperlink"/>
@@ -10652,7 +11014,7 @@
       <w:r>
         <w:t xml:space="preserve">“push” with implicit “pop”: </w:t>
       </w:r>
-      <w:hyperlink r:id="rId161" w:tooltip="PushImplicitPopWithSend" w:history="1">
+      <w:hyperlink r:id="rId182" w:tooltip="PushImplicitPopWithSend" w:history="1">
         <w:r>
           <w:rPr>
             <w:rStyle w:val="Hyperlink"/>
@@ -10663,7 +11025,7 @@
       <w:r>
         <w:t xml:space="preserve">  </w:t>
       </w:r>
-      <w:hyperlink r:id="rId162" w:tooltip="PushImplicitPopWithRaise" w:history="1">
+      <w:hyperlink r:id="rId183" w:tooltip="PushImplicitPopWithRaise" w:history="1">
         <w:r>
           <w:rPr>
             <w:rStyle w:val="Hyperlink"/>
@@ -10680,7 +11042,7 @@
       <w:r>
         <w:t xml:space="preserve">“push” with explicit “pop”: </w:t>
       </w:r>
-      <w:hyperlink r:id="rId163" w:tooltip="PushExplicitPop" w:history="1">
+      <w:hyperlink r:id="rId184" w:tooltip="PushExplicitPop" w:history="1">
         <w:r>
           <w:rPr>
             <w:rStyle w:val="Hyperlink"/>
@@ -10697,7 +11059,7 @@
       <w:r>
         <w:t xml:space="preserve">“push” with action inherited by the pushed state: </w:t>
       </w:r>
-      <w:hyperlink r:id="rId164" w:tooltip="PushTransInheritance" w:history="1">
+      <w:hyperlink r:id="rId185" w:tooltip="PushTransInheritance" w:history="1">
         <w:r>
           <w:rPr>
             <w:rStyle w:val="Hyperlink"/>
@@ -10756,7 +11118,7 @@
       <w:r>
         <w:t xml:space="preserve"> </w:t>
       </w:r>
-      <w:hyperlink r:id="rId165" w:tooltip="EventSentAfterSentHaltHandled" w:history="1">
+      <w:hyperlink r:id="rId186" w:tooltip="EventSentAfterSentHaltHandled" w:history="1">
         <w:r>
           <w:rPr>
             <w:rStyle w:val="Hyperlink"/>
@@ -10877,7 +11239,7 @@
       <w:r>
         <w:t xml:space="preserve"> </w:t>
       </w:r>
-      <w:hyperlink r:id="rId166" w:tooltip="HaltTrigger4Do" w:history="1">
+      <w:hyperlink r:id="rId187" w:tooltip="HaltTrigger4Do" w:history="1">
         <w:r>
           <w:rPr>
             <w:rStyle w:val="Hyperlink"/>
@@ -10909,7 +11271,7 @@
       <w:r>
         <w:t xml:space="preserve"> </w:t>
       </w:r>
-      <w:hyperlink r:id="rId167" w:tooltip="ControlImpureDoDecl" w:history="1">
+      <w:hyperlink r:id="rId188" w:tooltip="ControlImpureDoDecl" w:history="1">
         <w:r>
           <w:rPr>
             <w:rStyle w:val="Hyperlink"/>
@@ -10941,7 +11303,7 @@
         </w:rPr>
         <w:t xml:space="preserve"> </w:t>
       </w:r>
-      <w:hyperlink r:id="rId168" w:tooltip="UnhandledEventDeferred" w:history="1">
+      <w:hyperlink r:id="rId189" w:tooltip="UnhandledEventDeferred" w:history="1">
         <w:r>
           <w:rPr>
             <w:rStyle w:val="Hyperlink"/>
@@ -10966,7 +11328,7 @@
       <w:r>
         <w:t xml:space="preserve"> state (static error): </w:t>
       </w:r>
-      <w:hyperlink r:id="rId169" w:tooltip="EventDeferredHandledSameState" w:history="1">
+      <w:hyperlink r:id="rId190" w:tooltip="EventDeferredHandledSameState" w:history="1">
         <w:r>
           <w:rPr>
             <w:rStyle w:val="Hyperlink"/>
@@ -11024,7 +11386,7 @@
       <w:r>
         <w:t xml:space="preserve">“defer” and state stack: </w:t>
       </w:r>
-      <w:hyperlink r:id="rId170" w:tooltip="DeferIgnore2" w:history="1">
+      <w:hyperlink r:id="rId191" w:tooltip="DeferIgnore2" w:history="1">
         <w:r>
           <w:rPr>
             <w:rStyle w:val="Hyperlink"/>
@@ -11035,7 +11397,7 @@
       <w:r>
         <w:t xml:space="preserve">, </w:t>
       </w:r>
-      <w:hyperlink r:id="rId171" w:tooltip="DeferIgnore3" w:history="1">
+      <w:hyperlink r:id="rId192" w:tooltip="DeferIgnore3" w:history="1">
         <w:r>
           <w:rPr>
             <w:rStyle w:val="Hyperlink"/>
@@ -11046,7 +11408,7 @@
       <w:r>
         <w:t xml:space="preserve">,  </w:t>
       </w:r>
-      <w:hyperlink r:id="rId172" w:tooltip="DeferIgnore4" w:history="1">
+      <w:hyperlink r:id="rId193" w:tooltip="DeferIgnore4" w:history="1">
         <w:r>
           <w:rPr>
             <w:rStyle w:val="Hyperlink"/>
@@ -11069,7 +11431,7 @@
       <w:r>
         <w:t xml:space="preserve"> </w:t>
       </w:r>
-      <w:hyperlink r:id="rId173" w:tooltip="UnhandledEventIgnored" w:history="1">
+      <w:hyperlink r:id="rId194" w:tooltip="UnhandledEventIgnored" w:history="1">
         <w:r>
           <w:rPr>
             <w:rStyle w:val="Hyperlink"/>
@@ -11121,7 +11483,7 @@
       <w:r>
         <w:t xml:space="preserve">: </w:t>
       </w:r>
-      <w:hyperlink r:id="rId174" w:tooltip="DeferIgnore2" w:history="1">
+      <w:hyperlink r:id="rId195" w:tooltip="DeferIgnore2" w:history="1">
         <w:r>
           <w:rPr>
             <w:rStyle w:val="Hyperlink"/>
@@ -11141,7 +11503,7 @@
       <w:r>
         <w:t xml:space="preserve">: </w:t>
       </w:r>
-      <w:hyperlink r:id="rId175" w:tooltip="DeferIgnore3" w:history="1">
+      <w:hyperlink r:id="rId196" w:tooltip="DeferIgnore3" w:history="1">
         <w:r>
           <w:rPr>
             <w:rStyle w:val="Hyperlink"/>
@@ -11164,7 +11526,7 @@
       <w:r>
         <w:t xml:space="preserve"> </w:t>
       </w:r>
-      <w:hyperlink r:id="rId176" w:tooltip="nonAtomicDataTypes" w:history="1">
+      <w:hyperlink r:id="rId197" w:tooltip="nonAtomicDataTypes" w:history="1">
         <w:r>
           <w:rPr>
             <w:rStyle w:val="Hyperlink"/>
@@ -11175,7 +11537,7 @@
       <w:r>
         <w:t xml:space="preserve">, </w:t>
       </w:r>
-      <w:hyperlink r:id="rId177" w:tooltip="ControlImpureDoDecl" w:history="1">
+      <w:hyperlink r:id="rId198" w:tooltip="ControlImpureDoDecl" w:history="1">
         <w:r>
           <w:rPr>
             <w:rStyle w:val="Hyperlink"/>
@@ -11198,7 +11560,7 @@
       <w:r>
         <w:t xml:space="preserve"> </w:t>
       </w:r>
-      <w:hyperlink r:id="rId178" w:tooltip="nonAtomicDataTypes" w:history="1">
+      <w:hyperlink r:id="rId199" w:tooltip="nonAtomicDataTypes" w:history="1">
         <w:r>
           <w:rPr>
             <w:rStyle w:val="Hyperlink"/>
@@ -11209,7 +11571,7 @@
       <w:r>
         <w:t xml:space="preserve">, </w:t>
       </w:r>
-      <w:hyperlink r:id="rId179" w:tooltip="ControlImpureDoDecl" w:history="1">
+      <w:hyperlink r:id="rId200" w:tooltip="ControlImpureDoDecl" w:history="1">
         <w:r>
           <w:rPr>
             <w:rStyle w:val="Hyperlink"/>
@@ -11441,7 +11803,7 @@
       <w:r>
         <w:t xml:space="preserve">no “unhandled exception” for unhandled “halt”: </w:t>
       </w:r>
-      <w:hyperlink r:id="rId180" w:tooltip="SendInExitUnhandledHalt" w:history="1">
+      <w:hyperlink r:id="rId201" w:tooltip="SendInExitUnhandledHalt" w:history="1">
         <w:r>
           <w:rPr>
             <w:rStyle w:val="Hyperlink"/>
@@ -11477,24 +11839,12 @@
         </w:rPr>
         <w:t xml:space="preserve">raised “halt”: </w:t>
       </w:r>
-      <w:hyperlink r:id="rId181" w:tooltip="RaisedHalt" w:history="1">
-        <w:r>
-          <w:rPr>
-            <w:rStyle w:val="Hyperlink"/>
-          </w:rPr>
-          <w:t>unha</w:t>
-        </w:r>
-        <w:r>
-          <w:rPr>
-            <w:rStyle w:val="Hyperlink"/>
-          </w:rPr>
-          <w:t>n</w:t>
-        </w:r>
-        <w:r>
-          <w:rPr>
-            <w:rStyle w:val="Hyperlink"/>
-          </w:rPr>
-          <w:t>dled</w:t>
+      <w:hyperlink r:id="rId202" w:tooltip="RaisedHalt" w:history="1">
+        <w:r>
+          <w:rPr>
+            <w:rStyle w:val="Hyperlink"/>
+          </w:rPr>
+          <w:t>unhandled</w:t>
         </w:r>
       </w:hyperlink>
       <w:r>
@@ -11505,24 +11855,12 @@
         </w:rPr>
         <w:t xml:space="preserve">,  </w:t>
       </w:r>
-      <w:hyperlink r:id="rId182" w:tooltip="RaisedHaltHandled" w:history="1">
-        <w:r>
-          <w:rPr>
-            <w:rStyle w:val="Hyperlink"/>
-          </w:rPr>
-          <w:t>han</w:t>
-        </w:r>
-        <w:r>
-          <w:rPr>
-            <w:rStyle w:val="Hyperlink"/>
-          </w:rPr>
-          <w:t>d</w:t>
-        </w:r>
-        <w:r>
-          <w:rPr>
-            <w:rStyle w:val="Hyperlink"/>
-          </w:rPr>
-          <w:t>led</w:t>
+      <w:hyperlink r:id="rId203" w:tooltip="RaisedHaltHandled" w:history="1">
+        <w:r>
+          <w:rPr>
+            <w:rStyle w:val="Hyperlink"/>
+          </w:rPr>
+          <w:t>handled</w:t>
         </w:r>
       </w:hyperlink>
     </w:p>
@@ -11605,12 +11943,12 @@
           <w:numId w:val="8"/>
         </w:numPr>
       </w:pPr>
-      <w:bookmarkStart w:id="5" w:name="HotWarmColdStates"/>
+      <w:bookmarkStart w:id="6" w:name="HotWarmColdStates"/>
       <w:r>
         <w:t>Hot/warm/cold states:</w:t>
       </w:r>
     </w:p>
-    <w:bookmarkEnd w:id="5"/>
+    <w:bookmarkEnd w:id="6"/>
     <w:p>
       <w:pPr>
         <w:pStyle w:val="ListParagraph"/>
@@ -11675,7 +12013,7 @@
       <w:r>
         <w:t xml:space="preserve"> </w:t>
       </w:r>
-      <w:hyperlink r:id="rId183" w:tooltip="Liveness_1_WarmState" w:history="1">
+      <w:hyperlink r:id="rId204" w:tooltip="Liveness_1_WarmState" w:history="1">
         <w:r>
           <w:rPr>
             <w:rStyle w:val="Hyperlink"/>
@@ -11710,7 +12048,7 @@
       <w:r>
         <w:t xml:space="preserve">: </w:t>
       </w:r>
-      <w:hyperlink r:id="rId184" w:tooltip="Liveness_2_WarmState" w:history="1">
+      <w:hyperlink r:id="rId205" w:tooltip="Liveness_2_WarmState" w:history="1">
         <w:r>
           <w:rPr>
             <w:rStyle w:val="Hyperlink"/>
@@ -11730,8 +12068,8 @@
       <w:r>
         <w:t xml:space="preserve"> </w:t>
       </w:r>
-      <w:bookmarkStart w:id="6" w:name="FunctionStmts"/>
-      <w:bookmarkEnd w:id="6"/>
+      <w:bookmarkStart w:id="7" w:name="FunctionStmts"/>
+      <w:bookmarkEnd w:id="7"/>
       <w:r>
         <w:t xml:space="preserve">Function stmt (in any context): </w:t>
       </w:r>
@@ -11753,7 +12091,7 @@
       <w:r>
         <w:t xml:space="preserve">: </w:t>
       </w:r>
-      <w:hyperlink r:id="rId185" w:tooltip="functionAny" w:history="1">
+      <w:hyperlink r:id="rId206" w:tooltip="functionAny" w:history="1">
         <w:r>
           <w:rPr>
             <w:rStyle w:val="Hyperlink"/>
@@ -11785,7 +12123,7 @@
       <w:r>
         <w:t xml:space="preserve">: </w:t>
       </w:r>
-      <w:hyperlink r:id="rId186" w:tooltip="MaxInstances_2" w:history="1">
+      <w:hyperlink r:id="rId207" w:tooltip="MaxInstances_2" w:history="1">
         <w:r>
           <w:rPr>
             <w:rStyle w:val="Hyperlink"/>
@@ -11829,7 +12167,7 @@
         <w:tab/>
         <w:t xml:space="preserve">no “return”, anonymous function:  </w:t>
       </w:r>
-      <w:hyperlink r:id="rId187" w:tooltip="EventSentAfterSentHalt_v" w:history="1">
+      <w:hyperlink r:id="rId208" w:tooltip="EventSentAfterSentHalt_v" w:history="1">
         <w:r>
           <w:rPr>
             <w:rStyle w:val="Hyperlink"/>
@@ -11867,7 +12205,7 @@
       <w:r>
         <w:t xml:space="preserve">While stmt: </w:t>
       </w:r>
-      <w:hyperlink r:id="rId188" w:tooltip="PushStatement_1" w:history="1">
+      <w:hyperlink r:id="rId209" w:tooltip="PushStatement_1" w:history="1">
         <w:r>
           <w:rPr>
             <w:rStyle w:val="Hyperlink"/>
@@ -11881,7 +12219,7 @@
         </w:rPr>
         <w:t xml:space="preserve">, </w:t>
       </w:r>
-      <w:hyperlink r:id="rId189" w:tooltip="bubble_sort" w:history="1">
+      <w:hyperlink r:id="rId210" w:tooltip="bubble_sort" w:history="1">
         <w:r>
           <w:rPr>
             <w:rStyle w:val="Hyperlink"/>
@@ -11898,7 +12236,7 @@
       <w:r>
         <w:t xml:space="preserve">           If-then-else: </w:t>
       </w:r>
-      <w:hyperlink r:id="rId190" w:tooltip="AlonBug_fails" w:history="1">
+      <w:hyperlink r:id="rId211" w:tooltip="AlonBug_fails" w:history="1">
         <w:r>
           <w:rPr>
             <w:rStyle w:val="Hyperlink"/>
@@ -11912,7 +12250,7 @@
         </w:rPr>
         <w:t xml:space="preserve">, </w:t>
       </w:r>
-      <w:hyperlink r:id="rId191" w:tooltip="bubble_sort" w:history="1">
+      <w:hyperlink r:id="rId212" w:tooltip="bubble_sort" w:history="1">
         <w:r>
           <w:rPr>
             <w:rStyle w:val="Hyperlink"/>
@@ -11932,7 +12270,7 @@
       <w:r>
         <w:t xml:space="preserve">Seq: </w:t>
       </w:r>
-      <w:hyperlink r:id="rId192" w:tooltip="nonAtomicDataTypes" w:history="1">
+      <w:hyperlink r:id="rId213" w:tooltip="nonAtomicDataTypes" w:history="1">
         <w:r>
           <w:rPr>
             <w:rStyle w:val="Hyperlink"/>
@@ -11943,7 +12281,7 @@
       <w:r>
         <w:t xml:space="preserve">, </w:t>
       </w:r>
-      <w:hyperlink r:id="rId193" w:tooltip="seq_tuple" w:history="1">
+      <w:hyperlink r:id="rId214" w:tooltip="seq_tuple" w:history="1">
         <w:r>
           <w:rPr>
             <w:rStyle w:val="Hyperlink"/>
@@ -11954,7 +12292,7 @@
       <w:r>
         <w:t xml:space="preserve">, </w:t>
       </w:r>
-      <w:hyperlink r:id="rId194" w:tooltip="nonAtomicDataTypesInPayloads" w:history="1">
+      <w:hyperlink r:id="rId215" w:tooltip="nonAtomicDataTypesInPayloads" w:history="1">
         <w:r>
           <w:rPr>
             <w:rStyle w:val="Hyperlink"/>
@@ -11965,7 +12303,7 @@
       <w:r>
         <w:t xml:space="preserve">, </w:t>
       </w:r>
-      <w:hyperlink r:id="rId195" w:tooltip="bubble_sort" w:history="1">
+      <w:hyperlink r:id="rId216" w:tooltip="bubble_sort" w:history="1">
         <w:r>
           <w:rPr>
             <w:rStyle w:val="Hyperlink"/>
@@ -11988,7 +12326,7 @@
       <w:r>
         <w:t xml:space="preserve"> </w:t>
       </w:r>
-      <w:hyperlink r:id="rId196" w:tooltip="AlonBug_fails" w:history="1">
+      <w:hyperlink r:id="rId217" w:tooltip="AlonBug_fails" w:history="1">
         <w:r>
           <w:rPr>
             <w:rStyle w:val="Hyperlink"/>
@@ -11999,7 +12337,7 @@
       <w:r>
         <w:t xml:space="preserve"> (in anonymous function, many other tests); </w:t>
       </w:r>
-      <w:hyperlink r:id="rId197" w:tooltip="DeferIgnore2" w:history="1">
+      <w:hyperlink r:id="rId218" w:tooltip="DeferIgnore2" w:history="1">
         <w:r>
           <w:rPr>
             <w:rStyle w:val="Hyperlink"/>
@@ -12037,7 +12375,7 @@
       <w:r>
         <w:t xml:space="preserve"> </w:t>
       </w:r>
-      <w:hyperlink r:id="rId198" w:tooltip="nonAtomicDataTypes" w:history="1">
+      <w:hyperlink r:id="rId219" w:tooltip="nonAtomicDataTypes" w:history="1">
         <w:r>
           <w:rPr>
             <w:rStyle w:val="Hyperlink"/>
@@ -12049,7 +12387,7 @@
         <w:br/>
         <w:t xml:space="preserve">asgn to uninitialized sequence (runtime error): </w:t>
       </w:r>
-      <w:hyperlink r:id="rId199" w:tooltip="lvalues_runtimeError" w:history="1">
+      <w:hyperlink r:id="rId220" w:tooltip="lvalues_runtimeError" w:history="1">
         <w:r>
           <w:rPr>
             <w:rStyle w:val="Hyperlink"/>
@@ -12072,7 +12410,7 @@
       <w:r>
         <w:t xml:space="preserve"> </w:t>
       </w:r>
-      <w:hyperlink r:id="rId200" w:tooltip="nonAtomicDataTypes" w:history="1">
+      <w:hyperlink r:id="rId221" w:tooltip="nonAtomicDataTypes" w:history="1">
         <w:r>
           <w:rPr>
             <w:rStyle w:val="Hyperlink"/>
@@ -12083,7 +12421,7 @@
       <w:r>
         <w:t xml:space="preserve">, </w:t>
       </w:r>
-      <w:hyperlink r:id="rId201" w:tooltip="nonAtomicDataTypesInPayloads" w:history="1">
+      <w:hyperlink r:id="rId222" w:tooltip="nonAtomicDataTypesInPayloads" w:history="1">
         <w:r>
           <w:rPr>
             <w:rStyle w:val="Hyperlink"/>
@@ -12121,7 +12459,7 @@
       <w:r>
         <w:t xml:space="preserve"> </w:t>
       </w:r>
-      <w:hyperlink r:id="rId202" w:tooltip="EnclosedFunCalls" w:history="1">
+      <w:hyperlink r:id="rId223" w:tooltip="EnclosedFunCalls" w:history="1">
         <w:r>
           <w:rPr>
             <w:rStyle w:val="Hyperlink"/>
@@ -12141,7 +12479,7 @@
       <w:r>
         <w:t xml:space="preserve"> </w:t>
       </w:r>
-      <w:hyperlink r:id="rId203" w:tooltip="EnclosedFunCalls" w:history="1">
+      <w:hyperlink r:id="rId224" w:tooltip="EnclosedFunCalls" w:history="1">
         <w:r>
           <w:rPr>
             <w:rStyle w:val="Hyperlink"/>
@@ -12229,7 +12567,7 @@
         </w:rPr>
         <w:t xml:space="preserve">: </w:t>
       </w:r>
-      <w:hyperlink r:id="rId204" w:tooltip="AlonBug" w:history="1">
+      <w:hyperlink r:id="rId225" w:tooltip="AlonBug" w:history="1">
         <w:r>
           <w:rPr>
             <w:rStyle w:val="Hyperlink"/>
@@ -12256,7 +12594,7 @@
         </w:rPr>
         <w:t xml:space="preserve"> </w:t>
       </w:r>
-      <w:hyperlink r:id="rId205" w:tooltip="AlonBug_1" w:history="1">
+      <w:hyperlink r:id="rId226" w:tooltip="AlonBug_1" w:history="1">
         <w:r>
           <w:rPr>
             <w:rStyle w:val="Hyperlink"/>
@@ -12331,7 +12669,7 @@
           <w:numId w:val="8"/>
         </w:numPr>
       </w:pPr>
-      <w:bookmarkStart w:id="7" w:name="TopHandlerOverridesInherited"/>
+      <w:bookmarkStart w:id="8" w:name="TopHandlerOverridesInherited"/>
       <w:r>
         <w:t>For an event, there’s both a handler defined in a state, and an inherite</w:t>
       </w:r>
@@ -12362,7 +12700,7 @@
       <w:r>
         <w:t xml:space="preserve">: </w:t>
       </w:r>
-      <w:hyperlink r:id="rId206" w:tooltip="TopHandlerOverridesInherited" w:history="1">
+      <w:hyperlink r:id="rId227" w:tooltip="TopHandlerOverridesInherited" w:history="1">
         <w:r>
           <w:rPr>
             <w:rStyle w:val="Hyperlink"/>
@@ -12373,7 +12711,7 @@
       <w:r>
         <w:t xml:space="preserve">, </w:t>
       </w:r>
-      <w:hyperlink r:id="rId207" w:tooltip="TopHandlerOverridesInherited_v" w:history="1">
+      <w:hyperlink r:id="rId228" w:tooltip="TopHandlerOverridesInherited_v" w:history="1">
         <w:r>
           <w:rPr>
             <w:rStyle w:val="Hyperlink"/>
@@ -12390,14 +12728,14 @@
           <w:numId w:val="8"/>
         </w:numPr>
       </w:pPr>
-      <w:bookmarkStart w:id="8" w:name="TopHandlerOverridesInheritedIgnore"/>
+      <w:bookmarkStart w:id="9" w:name="TopHandlerOverridesInheritedIgnore"/>
       <w:r>
         <w:t>E</w:t>
       </w:r>
       <w:r>
         <w:t xml:space="preserve">vent ignored in a state, but has an inherited handler (top handler – “ignore” overrides):  </w:t>
       </w:r>
-      <w:bookmarkEnd w:id="8"/>
+      <w:bookmarkEnd w:id="9"/>
       <w:r>
         <w:fldChar w:fldCharType="begin"/>
       </w:r>
@@ -12419,7 +12757,7 @@
       <w:r>
         <w:t xml:space="preserve">,  </w:t>
       </w:r>
-      <w:hyperlink r:id="rId208" w:tooltip="TopHandlerOverrides_v" w:history="1">
+      <w:hyperlink r:id="rId229" w:tooltip="TopHandlerOverrides_v" w:history="1">
         <w:r>
           <w:rPr>
             <w:rStyle w:val="Hyperlink"/>
@@ -12431,7 +12769,7 @@
         <w:t xml:space="preserve"> </w:t>
       </w:r>
     </w:p>
-    <w:bookmarkEnd w:id="7"/>
+    <w:bookmarkEnd w:id="8"/>
     <w:p>
       <w:pPr>
         <w:pStyle w:val="ListParagraph"/>
@@ -12576,15 +12914,7 @@
           <w:sz w:val="18"/>
           <w:szCs w:val="18"/>
         </w:rPr>
-        <w:t>is defined, it takes higher priority over actions.</w:t>
-      </w:r>
-      <w:r>
-        <w:rPr>
-          <w:rFonts w:ascii="NimbusRomNo9L-Regu" w:hAnsi="NimbusRomNo9L-Regu" w:cs="NimbusRomNo9L-Regu"/>
-          <w:sz w:val="18"/>
-          <w:szCs w:val="18"/>
-        </w:rPr>
-        <w:t>”</w:t>
+        <w:t>is defined, it takes higher priority over actions.”</w:t>
       </w:r>
     </w:p>
     <w:p>
@@ -12955,8 +13285,8 @@
         </w:rPr>
         <w:t xml:space="preserve"> </w:t>
       </w:r>
-      <w:bookmarkStart w:id="9" w:name="HaltTwoMachines"/>
-      <w:bookmarkEnd w:id="9"/>
+      <w:bookmarkStart w:id="10" w:name="HaltTwoMachines"/>
+      <w:bookmarkEnd w:id="10"/>
       <w:r>
         <w:t>“</w:t>
       </w:r>
@@ -12987,30 +13317,18 @@
       <w:r>
         <w:t xml:space="preserve">: </w:t>
       </w:r>
-      <w:hyperlink r:id="rId209" w:tooltip="EventSentAfterSentHalt" w:history="1">
-        <w:r>
-          <w:rPr>
-            <w:rStyle w:val="Hyperlink"/>
-          </w:rPr>
-          <w:t>t</w:t>
-        </w:r>
-        <w:r>
-          <w:rPr>
-            <w:rStyle w:val="Hyperlink"/>
-          </w:rPr>
-          <w:t>e</w:t>
-        </w:r>
-        <w:r>
-          <w:rPr>
-            <w:rStyle w:val="Hyperlink"/>
-          </w:rPr>
-          <w:t>st1</w:t>
+      <w:hyperlink r:id="rId230" w:tooltip="EventSentAfterSentHalt" w:history="1">
+        <w:r>
+          <w:rPr>
+            <w:rStyle w:val="Hyperlink"/>
+          </w:rPr>
+          <w:t>test1</w:t>
         </w:r>
       </w:hyperlink>
       <w:r>
         <w:t xml:space="preserve">, </w:t>
       </w:r>
-      <w:hyperlink r:id="rId210" w:tooltip="EventSentAfterSentHalt_v" w:history="1">
+      <w:hyperlink r:id="rId231" w:tooltip="EventSentAfterSentHalt_v" w:history="1">
         <w:r>
           <w:rPr>
             <w:rStyle w:val="Hyperlink"/>
@@ -13024,18 +13342,12 @@
         </w:rPr>
         <w:t xml:space="preserve">, </w:t>
       </w:r>
-      <w:hyperlink r:id="rId211" w:tooltip="EventSentAfterSentHaltHandled" w:history="1">
-        <w:r>
-          <w:rPr>
-            <w:rStyle w:val="Hyperlink"/>
-          </w:rPr>
-          <w:t>test</w:t>
-        </w:r>
-        <w:r>
-          <w:rPr>
-            <w:rStyle w:val="Hyperlink"/>
-          </w:rPr>
-          <w:t>3</w:t>
+      <w:hyperlink r:id="rId232" w:tooltip="EventSentAfterSentHaltHandled" w:history="1">
+        <w:r>
+          <w:rPr>
+            <w:rStyle w:val="Hyperlink"/>
+          </w:rPr>
+          <w:t>test3</w:t>
         </w:r>
       </w:hyperlink>
       <w:r>
@@ -13044,7 +13356,7 @@
         </w:rPr>
         <w:t xml:space="preserve">, </w:t>
       </w:r>
-      <w:hyperlink r:id="rId212" w:tooltip="EventSentAfterSentHaltHandled_v" w:history="1">
+      <w:hyperlink r:id="rId233" w:tooltip="EventSentAfterSentHaltHandled_v" w:history="1">
         <w:r>
           <w:rPr>
             <w:rStyle w:val="Hyperlink"/>
@@ -13058,7 +13370,7 @@
         </w:rPr>
         <w:t xml:space="preserve">, </w:t>
       </w:r>
-      <w:hyperlink r:id="rId213" w:tooltip="HaltTrigger4Do" w:history="1">
+      <w:hyperlink r:id="rId234" w:tooltip="HaltTrigger4Do" w:history="1">
         <w:r>
           <w:rPr>
             <w:rStyle w:val="Hyperlink"/>
@@ -13081,7 +13393,7 @@
       <w:r>
         <w:t xml:space="preserve">: </w:t>
       </w:r>
-      <w:hyperlink r:id="rId214" w:tooltip="RaisedHalt" w:history="1">
+      <w:hyperlink r:id="rId235" w:tooltip="RaisedHalt" w:history="1">
         <w:r>
           <w:rPr>
             <w:rStyle w:val="Hyperlink"/>
@@ -13092,7 +13404,7 @@
       <w:r>
         <w:t xml:space="preserve">, </w:t>
       </w:r>
-      <w:hyperlink r:id="rId215" w:tooltip="RaisedHaltHandled" w:history="1">
+      <w:hyperlink r:id="rId236" w:tooltip="RaisedHaltHandled" w:history="1">
         <w:r>
           <w:rPr>
             <w:rStyle w:val="Hyperlink"/>
@@ -13103,7 +13415,7 @@
       <w:r>
         <w:t xml:space="preserve">,  </w:t>
       </w:r>
-      <w:hyperlink r:id="rId216" w:tooltip="RaisedHalt_bugFound" w:history="1">
+      <w:hyperlink r:id="rId237" w:tooltip="RaisedHalt_bugFound" w:history="1">
         <w:r>
           <w:rPr>
             <w:rStyle w:val="Hyperlink"/>
@@ -13481,12 +13793,12 @@
       <w:pPr>
         <w:pStyle w:val="Heading2"/>
       </w:pPr>
-      <w:bookmarkStart w:id="10" w:name="LivenessTests"/>
+      <w:bookmarkStart w:id="11" w:name="LivenessTests"/>
       <w:r>
         <w:t>Liveness tests</w:t>
       </w:r>
     </w:p>
-    <w:bookmarkEnd w:id="10"/>
+    <w:bookmarkEnd w:id="11"/>
     <w:p>
       <w:pPr>
         <w:pStyle w:val="ListParagraph"/>
@@ -13525,7 +13837,7 @@
       <w:r>
         <w:t xml:space="preserve">Actual “pass” result: </w:t>
       </w:r>
-      <w:hyperlink r:id="rId217" w:tooltip="Liveness_1" w:history="1">
+      <w:hyperlink r:id="rId238" w:tooltip="Liveness_1" w:history="1">
         <w:r>
           <w:rPr>
             <w:rStyle w:val="Hyperlink"/>
@@ -13545,7 +13857,7 @@
       <w:r>
         <w:t xml:space="preserve">False “pass” result: </w:t>
       </w:r>
-      <w:hyperlink r:id="rId218" w:tooltip="Liveness_1_falsePass" w:history="1">
+      <w:hyperlink r:id="rId239" w:tooltip="Liveness_1_falsePass" w:history="1">
         <w:r>
           <w:rPr>
             <w:rStyle w:val="Hyperlink"/>
@@ -13577,7 +13889,7 @@
       <w:r>
         <w:t xml:space="preserve">Infinite loop in the “hot” state: </w:t>
       </w:r>
-      <w:hyperlink r:id="rId219" w:tooltip="Liveness_2" w:history="1">
+      <w:hyperlink r:id="rId240" w:tooltip="Liveness_2" w:history="1">
         <w:r>
           <w:rPr>
             <w:rStyle w:val="Hyperlink"/>
@@ -13588,7 +13900,7 @@
       <w:r>
         <w:t xml:space="preserve">,  </w:t>
       </w:r>
-      <w:hyperlink r:id="rId220" w:tooltip="Liveness_2_LoopMachineAdded" w:history="1">
+      <w:hyperlink r:id="rId241" w:tooltip="Liveness_2_LoopMachineAdded" w:history="1">
         <w:r>
           <w:rPr>
             <w:rStyle w:val="Hyperlink"/>
@@ -13613,7 +13925,7 @@
       <w:r>
         <w:t xml:space="preserve">Deadlock in the “hot” state: (bug!) </w:t>
       </w:r>
-      <w:hyperlink r:id="rId221" w:tooltip="Liveness_2_bugFound" w:history="1">
+      <w:hyperlink r:id="rId242" w:tooltip="Liveness_2_bugFound" w:history="1">
         <w:r>
           <w:rPr>
             <w:rStyle w:val="Hyperlink"/>
@@ -13638,7 +13950,7 @@
       <w:r>
         <w:t xml:space="preserve">Liveness violation but no deadlock, at least one thread is making progress: </w:t>
       </w:r>
-      <w:hyperlink r:id="rId222" w:tooltip="Liveness_3" w:history="1">
+      <w:hyperlink r:id="rId243" w:tooltip="Liveness_3" w:history="1">
         <w:r>
           <w:rPr>
             <w:rStyle w:val="Hyperlink"/>
@@ -13742,7 +14054,7 @@
       <w:r>
         <w:t xml:space="preserve">Errors detected during parsing: </w:t>
       </w:r>
-      <w:hyperlink r:id="rId223" w:tooltip="Duplicates" w:history="1">
+      <w:hyperlink r:id="rId244" w:tooltip="Duplicates" w:history="1">
         <w:r>
           <w:rPr>
             <w:rStyle w:val="Hyperlink"/>
@@ -13759,7 +14071,7 @@
       <w:r>
         <w:t xml:space="preserve">Static errors: </w:t>
       </w:r>
-      <w:hyperlink r:id="rId224" w:tooltip="Duplicates-1" w:history="1">
+      <w:hyperlink r:id="rId245" w:tooltip="Duplicates-1" w:history="1">
         <w:r>
           <w:rPr>
             <w:rStyle w:val="Hyperlink"/>
@@ -13767,8 +14079,6 @@
           <w:t>test1</w:t>
         </w:r>
       </w:hyperlink>
-      <w:bookmarkStart w:id="11" w:name="_GoBack"/>
-      <w:bookmarkEnd w:id="11"/>
     </w:p>
     <w:p>
       <w:pPr>
@@ -13781,7 +14091,7 @@
       <w:r>
         <w:t xml:space="preserve">Re-definition of variables: </w:t>
       </w:r>
-      <w:hyperlink r:id="rId225" w:tooltip="variableType" w:history="1">
+      <w:hyperlink r:id="rId246" w:tooltip="variableType" w:history="1">
         <w:r>
           <w:rPr>
             <w:rStyle w:val="Hyperlink"/>
@@ -13871,7 +14181,7 @@
       <w:r>
         <w:t xml:space="preserve"> </w:t>
       </w:r>
-      <w:hyperlink r:id="rId226" w:tooltip="ControlImpureInExit" w:history="1">
+      <w:hyperlink r:id="rId247" w:tooltip="ControlImpureInExit" w:history="1">
         <w:r>
           <w:rPr>
             <w:rStyle w:val="Hyperlink"/>
@@ -13882,7 +14192,7 @@
       <w:r>
         <w:t xml:space="preserve">,  </w:t>
       </w:r>
-      <w:hyperlink r:id="rId227" w:tooltip="RaiseInExitFun" w:history="1">
+      <w:hyperlink r:id="rId248" w:tooltip="RaiseInExitFun" w:history="1">
         <w:r>
           <w:rPr>
             <w:rStyle w:val="Hyperlink"/>
@@ -13896,7 +14206,7 @@
         </w:rPr>
         <w:t xml:space="preserve">,  </w:t>
       </w:r>
-      <w:hyperlink r:id="rId228" w:tooltip="PushInExitFun" w:history="1">
+      <w:hyperlink r:id="rId249" w:tooltip="PushInExitFun" w:history="1">
         <w:r>
           <w:rPr>
             <w:rStyle w:val="Hyperlink"/>
@@ -13910,7 +14220,7 @@
         </w:rPr>
         <w:t xml:space="preserve">,  </w:t>
       </w:r>
-      <w:hyperlink r:id="rId229" w:tooltip="PopInExitFun" w:history="1">
+      <w:hyperlink r:id="rId250" w:tooltip="PopInExitFun" w:history="1">
         <w:r>
           <w:rPr>
             <w:rStyle w:val="Hyperlink"/>
@@ -13959,7 +14269,7 @@
         </w:rPr>
         <w:t xml:space="preserve"> (anon and named): </w:t>
       </w:r>
-      <w:hyperlink r:id="rId230" w:tooltip="ControlImpureErrorsGoto" w:history="1">
+      <w:hyperlink r:id="rId251" w:tooltip="ControlImpureErrorsGoto" w:history="1">
         <w:r>
           <w:rPr>
             <w:rStyle w:val="Hyperlink"/>
@@ -14021,7 +14331,7 @@
       <w:r>
         <w:t xml:space="preserve"> </w:t>
       </w:r>
-      <w:hyperlink r:id="rId231" w:tooltip="ControlImpureInExpr" w:history="1">
+      <w:hyperlink r:id="rId252" w:tooltip="ControlImpureInExpr" w:history="1">
         <w:r>
           <w:rPr>
             <w:rStyle w:val="Hyperlink"/>
@@ -14032,7 +14342,7 @@
       <w:r>
         <w:t xml:space="preserve">, </w:t>
       </w:r>
-      <w:hyperlink r:id="rId232" w:tooltip="ControlImpureInExit" w:history="1">
+      <w:hyperlink r:id="rId253" w:tooltip="ControlImpureInExit" w:history="1">
         <w:r>
           <w:rPr>
             <w:rStyle w:val="Hyperlink"/>
@@ -14043,7 +14353,7 @@
       <w:r>
         <w:t xml:space="preserve">, </w:t>
       </w:r>
-      <w:hyperlink r:id="rId233" w:tooltip="ControlImpureErrorsGoto" w:history="1">
+      <w:hyperlink r:id="rId254" w:tooltip="ControlImpureErrorsGoto" w:history="1">
         <w:r>
           <w:rPr>
             <w:rStyle w:val="Hyperlink"/>
@@ -14063,7 +14373,7 @@
       <w:r>
         <w:t xml:space="preserve">entry action: </w:t>
       </w:r>
-      <w:hyperlink r:id="rId234" w:tooltip="ControlImpureEntry" w:history="1">
+      <w:hyperlink r:id="rId255" w:tooltip="ControlImpureEntry" w:history="1">
         <w:r>
           <w:rPr>
             <w:rStyle w:val="Hyperlink"/>
@@ -14083,7 +14393,7 @@
       <w:r>
         <w:t xml:space="preserve">“do” declaration: </w:t>
       </w:r>
-      <w:hyperlink r:id="rId235" w:tooltip="ControlImpureInDoDecl" w:history="1">
+      <w:hyperlink r:id="rId256" w:tooltip="ControlImpureInDoDecl" w:history="1">
         <w:r>
           <w:rPr>
             <w:rStyle w:val="Hyperlink"/>
@@ -14103,7 +14413,7 @@
       <w:r>
         <w:t xml:space="preserve">Enclosed function calls in various contexts: </w:t>
       </w:r>
-      <w:hyperlink r:id="rId236" w:tooltip="EnclosedFunCalls" w:history="1">
+      <w:hyperlink r:id="rId257" w:tooltip="EnclosedFunCalls" w:history="1">
         <w:r>
           <w:rPr>
             <w:rStyle w:val="Hyperlink"/>
@@ -17128,7 +17438,7 @@
 </file>
 
 <file path=customXml/itemProps2.xml><?xml version="1.0" encoding="utf-8"?>
-<ds:datastoreItem xmlns:ds="http://schemas.openxmlformats.org/officeDocument/2006/customXml" ds:itemID="{F2D44603-D1F9-404A-AF09-AACFD8AB4A75}">
+<ds:datastoreItem xmlns:ds="http://schemas.openxmlformats.org/officeDocument/2006/customXml" ds:itemID="{5B1991BA-AEC0-46AB-97BD-A224B65F83EA}">
   <ds:schemaRefs>
     <ds:schemaRef ds:uri="http://schemas.openxmlformats.org/officeDocument/2006/bibliography"/>
   </ds:schemaRefs>

</xml_diff>

<commit_message>
new tests added, acceptors updated
</commit_message>
<xml_diff>
--- a/Doc/TestDocs/TestingFramework.docx
+++ b/Doc/TestDocs/TestingFramework.docx
@@ -4422,7 +4422,7 @@
           <w:color w:val="auto"/>
           <w:u w:val="none"/>
         </w:rPr>
-        <w:t>Transition on an undefined event</w:t>
+        <w:t>Transition on an undefined</w:t>
       </w:r>
       <w:r>
         <w:rPr>
@@ -4430,7 +4430,7 @@
           <w:color w:val="auto"/>
           <w:u w:val="none"/>
         </w:rPr>
-        <w:t>: goto transition, p</w:t>
+        <w:t xml:space="preserve"> event</w:t>
       </w:r>
       <w:r>
         <w:rPr>
@@ -4438,54 +4438,54 @@
           <w:color w:val="auto"/>
           <w:u w:val="none"/>
         </w:rPr>
-        <w:t>ush transition</w:t>
-      </w:r>
-      <w:r>
-        <w:rPr>
-          <w:rStyle w:val="Hyperlink"/>
-          <w:b/>
-          <w:color w:val="auto"/>
-          <w:u w:val="none"/>
-        </w:rPr>
-        <w:t xml:space="preserve">: </w:t>
-      </w:r>
-      <w:hyperlink r:id="rId77" w:tooltip="TransDecl_DoDecl" w:history="1">
-        <w:r>
-          <w:rPr>
-            <w:rStyle w:val="Hyperlink"/>
-          </w:rPr>
-          <w:t>test1</w:t>
-        </w:r>
-      </w:hyperlink>
-    </w:p>
-    <w:p>
-      <w:pPr>
-        <w:pStyle w:val="ListParagraph"/>
-        <w:numPr>
-          <w:ilvl w:val="2"/>
-          <w:numId w:val="7"/>
-        </w:numPr>
+        <w:t>: goto transition, p</w:t>
+      </w:r>
+      <w:r>
         <w:rPr>
           <w:rStyle w:val="Hyperlink"/>
           <w:color w:val="auto"/>
           <w:u w:val="none"/>
         </w:rPr>
-      </w:pPr>
+        <w:t>ush transition</w:t>
+      </w:r>
       <w:r>
         <w:rPr>
           <w:rStyle w:val="Hyperlink"/>
           <w:b/>
+          <w:color w:val="auto"/>
           <w:u w:val="none"/>
         </w:rPr>
-        <w:t xml:space="preserve"> </w:t>
-      </w:r>
-      <w:r>
+        <w:t xml:space="preserve">: </w:t>
+      </w:r>
+      <w:hyperlink r:id="rId77" w:tooltip="TransDecl_DoDecl" w:history="1">
+        <w:r>
+          <w:rPr>
+            <w:rStyle w:val="Hyperlink"/>
+          </w:rPr>
+          <w:t>test1</w:t>
+        </w:r>
+      </w:hyperlink>
+    </w:p>
+    <w:p>
+      <w:pPr>
+        <w:pStyle w:val="ListParagraph"/>
+        <w:numPr>
+          <w:ilvl w:val="2"/>
+          <w:numId w:val="7"/>
+        </w:numPr>
         <w:rPr>
           <w:rStyle w:val="Hyperlink"/>
           <w:color w:val="auto"/>
           <w:u w:val="none"/>
         </w:rPr>
-        <w:t>Function as action in transition cannot take arguments:</w:t>
+      </w:pPr>
+      <w:r>
+        <w:rPr>
+          <w:rStyle w:val="Hyperlink"/>
+          <w:b/>
+          <w:u w:val="none"/>
+        </w:rPr>
+        <w:t xml:space="preserve"> </w:t>
       </w:r>
       <w:r>
         <w:rPr>
@@ -4493,7 +4493,7 @@
           <w:color w:val="auto"/>
           <w:u w:val="none"/>
         </w:rPr>
-        <w:t xml:space="preserve"> goto transition</w:t>
+        <w:t>Function as action in transition cannot take arguments:</w:t>
       </w:r>
       <w:r>
         <w:rPr>
@@ -4501,7 +4501,7 @@
           <w:color w:val="auto"/>
           <w:u w:val="none"/>
         </w:rPr>
-        <w:t>, do declaration</w:t>
+        <w:t xml:space="preserve"> goto transition</w:t>
       </w:r>
       <w:r>
         <w:rPr>
@@ -4509,168 +4509,17 @@
           <w:color w:val="auto"/>
           <w:u w:val="none"/>
         </w:rPr>
-        <w:t xml:space="preserve">: </w:t>
-      </w:r>
-      <w:hyperlink r:id="rId78" w:tooltip="TransDecl_DoDecl" w:history="1">
-        <w:r>
-          <w:rPr>
-            <w:rStyle w:val="Hyperlink"/>
-          </w:rPr>
-          <w:t>test1</w:t>
-        </w:r>
-      </w:hyperlink>
-    </w:p>
-    <w:p>
-      <w:pPr>
-        <w:pStyle w:val="ListParagraph"/>
-        <w:numPr>
-          <w:ilvl w:val="2"/>
-          <w:numId w:val="7"/>
-        </w:numPr>
-        <w:rPr>
-          <w:b/>
-        </w:rPr>
-      </w:pPr>
-      <w:r>
-        <w:rPr>
-          <w:rStyle w:val="Hyperlink"/>
-          <w:b/>
-          <w:u w:val="none"/>
-        </w:rPr>
-        <w:t xml:space="preserve"> </w:t>
-      </w:r>
-      <w:r>
-        <w:rPr>
-          <w:rStyle w:val="Hyperlink"/>
-          <w:b/>
-          <w:color w:val="auto"/>
-          <w:u w:val="none"/>
-        </w:rPr>
-        <w:t>“default” event</w:t>
-      </w:r>
-    </w:p>
-    <w:p>
-      <w:pPr>
-        <w:pStyle w:val="ListParagraph"/>
-        <w:numPr>
-          <w:ilvl w:val="2"/>
-          <w:numId w:val="7"/>
-        </w:numPr>
-      </w:pPr>
-      <w:r>
-        <w:t xml:space="preserve"> “halt” event</w:t>
-      </w:r>
-      <w:r>
-        <w:t xml:space="preserve">: </w:t>
-      </w:r>
-      <w:hyperlink w:anchor="HaltTwoMachines" w:history="1">
-        <w:r>
-          <w:rPr>
-            <w:rStyle w:val="Hyperlink"/>
-          </w:rPr>
-          <w:t>#HaltTwoMachines</w:t>
-        </w:r>
-      </w:hyperlink>
-    </w:p>
-    <w:p>
-      <w:pPr>
-        <w:pStyle w:val="ListParagraph"/>
-        <w:numPr>
-          <w:ilvl w:val="1"/>
-          <w:numId w:val="7"/>
-        </w:numPr>
-      </w:pPr>
-      <w:r>
-        <w:t>Do Declaration</w:t>
-      </w:r>
-    </w:p>
-    <w:p>
-      <w:pPr>
-        <w:pStyle w:val="ListParagraph"/>
-        <w:numPr>
-          <w:ilvl w:val="2"/>
-          <w:numId w:val="7"/>
-        </w:numPr>
-      </w:pPr>
-      <w:r>
-        <w:t xml:space="preserve"> Actions on different types of events {String</w:t>
-      </w:r>
-      <w:r>
-        <w:t xml:space="preserve">, </w:t>
-      </w:r>
-      <w:hyperlink r:id="rId79" w:tooltip="anonFunction" w:history="1">
-        <w:r>
-          <w:rPr>
-            <w:rStyle w:val="Hyperlink"/>
-          </w:rPr>
-          <w:t>default</w:t>
-        </w:r>
-      </w:hyperlink>
-      <w:r>
-        <w:t>, halt}</w:t>
-      </w:r>
-    </w:p>
-    <w:p>
-      <w:pPr>
-        <w:pStyle w:val="ListParagraph"/>
-        <w:numPr>
-          <w:ilvl w:val="2"/>
-          <w:numId w:val="7"/>
-        </w:numPr>
-      </w:pPr>
-      <w:r>
-        <w:t xml:space="preserve"> </w:t>
-      </w:r>
-      <w:r>
-        <w:t>Different types of actions defer, ignore or anon function or named function.</w:t>
-      </w:r>
-    </w:p>
-    <w:p>
-      <w:pPr>
-        <w:pStyle w:val="ListParagraph"/>
-        <w:numPr>
-          <w:ilvl w:val="3"/>
-          <w:numId w:val="7"/>
-        </w:numPr>
-      </w:pPr>
-      <w:r>
-        <w:t>Do decl: action on named function</w:t>
-      </w:r>
-      <w:r>
-        <w:t xml:space="preserve">: </w:t>
-      </w:r>
-      <w:hyperlink r:id="rId80" w:tooltip="Actions_1" w:history="1">
-        <w:r>
-          <w:rPr>
-            <w:rStyle w:val="Hyperlink"/>
-          </w:rPr>
-          <w:t>test1</w:t>
-        </w:r>
-      </w:hyperlink>
-      <w:r>
-        <w:t xml:space="preserve">, </w:t>
-      </w:r>
-      <w:r>
-        <w:t xml:space="preserve"> </w:t>
-      </w:r>
-    </w:p>
-    <w:p>
-      <w:pPr>
-        <w:pStyle w:val="ListParagraph"/>
-        <w:numPr>
-          <w:ilvl w:val="3"/>
-          <w:numId w:val="7"/>
-        </w:numPr>
+        <w:t>, do declaration</w:t>
+      </w:r>
+      <w:r>
         <w:rPr>
           <w:rStyle w:val="Hyperlink"/>
           <w:color w:val="auto"/>
           <w:u w:val="none"/>
         </w:rPr>
-      </w:pPr>
-      <w:r>
-        <w:t xml:space="preserve">Explicit “defer”: </w:t>
-      </w:r>
-      <w:hyperlink r:id="rId81" w:tooltip="BangaloreToRedmond_Liveness" w:history="1">
+        <w:t xml:space="preserve">: </w:t>
+      </w:r>
+      <w:hyperlink r:id="rId78" w:tooltip="TransDecl_DoDecl" w:history="1">
         <w:r>
           <w:rPr>
             <w:rStyle w:val="Hyperlink"/>
@@ -4678,26 +4527,6 @@
           <w:t>test1</w:t>
         </w:r>
       </w:hyperlink>
-      <w:r>
-        <w:rPr>
-          <w:rStyle w:val="Hyperlink"/>
-        </w:rPr>
-        <w:t>;</w:t>
-      </w:r>
-      <w:hyperlink r:id="rId82" w:tooltip="EventDeferredHandledSameState" w:history="1">
-        <w:r>
-          <w:rPr>
-            <w:rStyle w:val="Hyperlink"/>
-          </w:rPr>
-          <w:t>test2</w:t>
-        </w:r>
-      </w:hyperlink>
-      <w:r>
-        <w:rPr>
-          <w:rStyle w:val="Hyperlink"/>
-        </w:rPr>
-        <w:t>;</w:t>
-      </w:r>
     </w:p>
     <w:p>
       <w:pPr>
@@ -4706,62 +4535,205 @@
           <w:ilvl w:val="2"/>
           <w:numId w:val="7"/>
         </w:numPr>
-      </w:pPr>
-      <w:r>
-        <w:t xml:space="preserve"> Do declaration: </w:t>
-      </w:r>
-      <w:hyperlink r:id="rId83" w:tooltip="TransDecl_DoDecl" w:history="1">
-        <w:r>
-          <w:rPr>
-            <w:rStyle w:val="Hyperlink"/>
-          </w:rPr>
-          <w:t xml:space="preserve">action </w:t>
-        </w:r>
-        <w:r>
-          <w:rPr>
-            <w:rStyle w:val="Hyperlink"/>
-          </w:rPr>
-          <w:t>on undefined event</w:t>
-        </w:r>
-      </w:hyperlink>
-      <w:r>
+        <w:rPr>
+          <w:rStyle w:val="Hyperlink"/>
+          <w:color w:val="auto"/>
+          <w:u w:val="none"/>
+        </w:rPr>
+      </w:pPr>
+      <w:r>
+        <w:rPr>
+          <w:rStyle w:val="Hyperlink"/>
+          <w:b/>
+          <w:u w:val="none"/>
+        </w:rPr>
+        <w:t xml:space="preserve"> </w:t>
+      </w:r>
+      <w:r>
+        <w:rPr>
+          <w:rStyle w:val="Hyperlink"/>
+          <w:color w:val="auto"/>
+          <w:u w:val="none"/>
+        </w:rPr>
+        <w:t>“default” event</w:t>
+      </w:r>
+      <w:r>
+        <w:rPr>
+          <w:rStyle w:val="Hyperlink"/>
+          <w:color w:val="auto"/>
+          <w:u w:val="none"/>
+        </w:rPr>
+        <w:t xml:space="preserve">: </w:t>
+      </w:r>
+    </w:p>
+    <w:p>
+      <w:pPr>
+        <w:pStyle w:val="ListParagraph"/>
+        <w:ind w:left="1224"/>
+      </w:pPr>
+      <w:r>
+        <w:rPr>
+          <w:rStyle w:val="Hyperlink"/>
+          <w:color w:val="auto"/>
+          <w:u w:val="none"/>
+        </w:rPr>
+        <w:t>cannot be sent/raised</w:t>
+      </w:r>
+      <w:r>
+        <w:rPr>
+          <w:rStyle w:val="Hyperlink"/>
+          <w:color w:val="auto"/>
+          <w:u w:val="none"/>
+        </w:rPr>
+        <w:t>/declared</w:t>
+      </w:r>
+      <w:r>
+        <w:rPr>
+          <w:rStyle w:val="Hyperlink"/>
+          <w:color w:val="auto"/>
+          <w:u w:val="none"/>
+        </w:rPr>
+        <w:t>/deferred/ignored</w:t>
+      </w:r>
+      <w:r>
+        <w:rPr>
+          <w:rStyle w:val="Hyperlink"/>
+          <w:color w:val="auto"/>
+          <w:u w:val="none"/>
+        </w:rPr>
+        <w:t xml:space="preserve">: </w:t>
+      </w:r>
+      <w:hyperlink r:id="rId79" w:tooltip="RaisedDefault" w:history="1">
+        <w:r>
+          <w:rPr>
+            <w:rStyle w:val="Hyperlink"/>
+          </w:rPr>
+          <w:t>test1</w:t>
+        </w:r>
+      </w:hyperlink>
+      <w:r>
+        <w:rPr>
+          <w:rStyle w:val="Hyperlink"/>
+          <w:color w:val="auto"/>
+          <w:u w:val="none"/>
+        </w:rPr>
+        <w:t xml:space="preserve">,   </w:t>
+      </w:r>
+      <w:hyperlink r:id="rId80" w:tooltip="SentDefault" w:history="1">
+        <w:r>
+          <w:rPr>
+            <w:rStyle w:val="Hyperlink"/>
+          </w:rPr>
+          <w:t>test2</w:t>
+        </w:r>
+      </w:hyperlink>
+      <w:r>
+        <w:rPr>
+          <w:rStyle w:val="Hyperlink"/>
+          <w:color w:val="auto"/>
+          <w:u w:val="none"/>
+        </w:rPr>
         <w:t xml:space="preserve">,  </w:t>
       </w:r>
-      <w:hyperlink r:id="rId84" w:tooltip="TransDecl_DoDecl" w:history="1">
-        <w:r>
-          <w:rPr>
-            <w:rStyle w:val="Hyperlink"/>
-          </w:rPr>
-          <w:t xml:space="preserve">transition </w:t>
-        </w:r>
-        <w:r>
-          <w:rPr>
-            <w:rStyle w:val="Hyperlink"/>
-          </w:rPr>
-          <w:t>function</w:t>
-        </w:r>
-        <w:r>
-          <w:rPr>
-            <w:rStyle w:val="Hyperlink"/>
-          </w:rPr>
-          <w:t xml:space="preserve"> not defined</w:t>
-        </w:r>
-      </w:hyperlink>
-      <w:r>
+      <w:hyperlink r:id="rId81" w:tooltip="DefaultEventDecl" w:history="1">
+        <w:r>
+          <w:rPr>
+            <w:rStyle w:val="Hyperlink"/>
+          </w:rPr>
+          <w:t>test3</w:t>
+        </w:r>
+      </w:hyperlink>
+      <w:r>
+        <w:rPr>
+          <w:rStyle w:val="Hyperlink"/>
+          <w:color w:val="auto"/>
+          <w:u w:val="none"/>
+        </w:rPr>
+        <w:t xml:space="preserve">,  </w:t>
+      </w:r>
+      <w:hyperlink r:id="rId82" w:tooltip="DeferredDefault" w:history="1">
+        <w:r>
+          <w:rPr>
+            <w:rStyle w:val="Hyperlink"/>
+          </w:rPr>
+          <w:t>test4</w:t>
+        </w:r>
+      </w:hyperlink>
+      <w:r>
+        <w:rPr>
+          <w:rStyle w:val="Hyperlink"/>
+          <w:color w:val="auto"/>
+          <w:u w:val="none"/>
+        </w:rPr>
         <w:t xml:space="preserve">, </w:t>
       </w:r>
-    </w:p>
-    <w:p>
-      <w:pPr>
-        <w:pStyle w:val="ListParagraph"/>
-        <w:ind w:left="1224"/>
-      </w:pPr>
-      <w:hyperlink r:id="rId85" w:tooltip="TrasnDecl_DoDecl" w:history="1">
-        <w:r>
-          <w:rPr>
-            <w:rStyle w:val="Hyperlink"/>
-          </w:rPr>
-          <w:t>function cannot take arguments</w:t>
+      <w:hyperlink r:id="rId83" w:tooltip="IgnoredDefault" w:history="1">
+        <w:r>
+          <w:rPr>
+            <w:rStyle w:val="Hyperlink"/>
+          </w:rPr>
+          <w:t>test5</w:t>
+        </w:r>
+      </w:hyperlink>
+    </w:p>
+    <w:p>
+      <w:pPr>
+        <w:pStyle w:val="ListParagraph"/>
+        <w:numPr>
+          <w:ilvl w:val="2"/>
+          <w:numId w:val="7"/>
+        </w:numPr>
+        <w:rPr>
+          <w:rStyle w:val="Hyperlink"/>
+          <w:color w:val="auto"/>
+          <w:u w:val="none"/>
+        </w:rPr>
+      </w:pPr>
+      <w:r>
+        <w:t xml:space="preserve"> “halt” event</w:t>
+      </w:r>
+      <w:r>
+        <w:t xml:space="preserve">: </w:t>
+      </w:r>
+      <w:hyperlink w:anchor="HaltTwoMachines" w:history="1">
+        <w:r>
+          <w:rPr>
+            <w:rStyle w:val="Hyperlink"/>
+          </w:rPr>
+          <w:t>#HaltTwoMachines</w:t>
+        </w:r>
+      </w:hyperlink>
+    </w:p>
+    <w:p>
+      <w:pPr>
+        <w:pStyle w:val="ListParagraph"/>
+        <w:numPr>
+          <w:ilvl w:val="2"/>
+          <w:numId w:val="7"/>
+        </w:numPr>
+      </w:pPr>
+      <w:r>
+        <w:rPr>
+          <w:rStyle w:val="Hyperlink"/>
+          <w:color w:val="auto"/>
+          <w:u w:val="none"/>
+        </w:rPr>
+        <w:t xml:space="preserve"> “nul</w:t>
+      </w:r>
+      <w:r>
+        <w:rPr>
+          <w:rStyle w:val="Hyperlink"/>
+          <w:color w:val="auto"/>
+          <w:u w:val="none"/>
+        </w:rPr>
+        <w:t xml:space="preserve">l” event cannot be declared: </w:t>
+      </w:r>
+      <w:hyperlink r:id="rId84" w:tooltip="NullEventDecl" w:history="1">
+        <w:r>
+          <w:rPr>
+            <w:rStyle w:val="Hyperlink"/>
+          </w:rPr>
+          <w:t>test1</w:t>
         </w:r>
       </w:hyperlink>
     </w:p>
@@ -4772,15 +4744,9 @@
           <w:ilvl w:val="1"/>
           <w:numId w:val="7"/>
         </w:numPr>
-        <w:rPr>
-          <w:b/>
-        </w:rPr>
-      </w:pPr>
-      <w:r>
-        <w:rPr>
-          <w:b/>
-        </w:rPr>
-        <w:t>Annotations in P language</w:t>
+      </w:pPr>
+      <w:r>
+        <w:t>Do Declaration</w:t>
       </w:r>
     </w:p>
     <w:p>
@@ -4790,15 +4756,23 @@
           <w:ilvl w:val="2"/>
           <w:numId w:val="7"/>
         </w:numPr>
-        <w:rPr>
-          <w:b/>
-        </w:rPr>
-      </w:pPr>
-      <w:r>
-        <w:rPr>
-          <w:b/>
-        </w:rPr>
-        <w:t>Zing Annotation for seal/unseal</w:t>
+      </w:pPr>
+      <w:r>
+        <w:t xml:space="preserve"> Actions on different types of events {String</w:t>
+      </w:r>
+      <w:r>
+        <w:t xml:space="preserve">, </w:t>
+      </w:r>
+      <w:hyperlink r:id="rId85" w:tooltip="anonFunction" w:history="1">
+        <w:r>
+          <w:rPr>
+            <w:rStyle w:val="Hyperlink"/>
+          </w:rPr>
+          <w:t>default</w:t>
+        </w:r>
+      </w:hyperlink>
+      <w:r>
+        <w:t>, halt}</w:t>
       </w:r>
     </w:p>
     <w:p>
@@ -4808,13 +4782,210 @@
           <w:ilvl w:val="2"/>
           <w:numId w:val="7"/>
         </w:numPr>
-        <w:rPr>
-          <w:b/>
-        </w:rPr>
-      </w:pPr>
-      <w:r>
-        <w:rPr>
-          <w:b/>
+      </w:pPr>
+      <w:r>
+        <w:t xml:space="preserve"> </w:t>
+      </w:r>
+      <w:r>
+        <w:t>Different types of actions defer, ignore or anon function or named function.</w:t>
+      </w:r>
+    </w:p>
+    <w:p>
+      <w:pPr>
+        <w:pStyle w:val="ListParagraph"/>
+        <w:numPr>
+          <w:ilvl w:val="3"/>
+          <w:numId w:val="7"/>
+        </w:numPr>
+      </w:pPr>
+      <w:r>
+        <w:t>Do decl: action on named function</w:t>
+      </w:r>
+      <w:r>
+        <w:t xml:space="preserve">: </w:t>
+      </w:r>
+      <w:hyperlink r:id="rId86" w:tooltip="Actions_1" w:history="1">
+        <w:r>
+          <w:rPr>
+            <w:rStyle w:val="Hyperlink"/>
+          </w:rPr>
+          <w:t>test1</w:t>
+        </w:r>
+      </w:hyperlink>
+      <w:r>
+        <w:t xml:space="preserve">, </w:t>
+      </w:r>
+      <w:r>
+        <w:t xml:space="preserve"> </w:t>
+      </w:r>
+    </w:p>
+    <w:p>
+      <w:pPr>
+        <w:pStyle w:val="ListParagraph"/>
+        <w:numPr>
+          <w:ilvl w:val="3"/>
+          <w:numId w:val="7"/>
+        </w:numPr>
+        <w:rPr>
+          <w:rStyle w:val="Hyperlink"/>
+          <w:color w:val="auto"/>
+          <w:u w:val="none"/>
+        </w:rPr>
+      </w:pPr>
+      <w:r>
+        <w:t xml:space="preserve">Explicit “defer”: </w:t>
+      </w:r>
+      <w:hyperlink r:id="rId87" w:tooltip="BangaloreToRedmond_Liveness" w:history="1">
+        <w:r>
+          <w:rPr>
+            <w:rStyle w:val="Hyperlink"/>
+          </w:rPr>
+          <w:t>test1</w:t>
+        </w:r>
+      </w:hyperlink>
+      <w:r>
+        <w:rPr>
+          <w:rStyle w:val="Hyperlink"/>
+        </w:rPr>
+        <w:t>;</w:t>
+      </w:r>
+      <w:hyperlink r:id="rId88" w:tooltip="EventDeferredHandledSameState" w:history="1">
+        <w:r>
+          <w:rPr>
+            <w:rStyle w:val="Hyperlink"/>
+          </w:rPr>
+          <w:t>test2</w:t>
+        </w:r>
+      </w:hyperlink>
+      <w:r>
+        <w:rPr>
+          <w:rStyle w:val="Hyperlink"/>
+        </w:rPr>
+        <w:t>;</w:t>
+      </w:r>
+    </w:p>
+    <w:p>
+      <w:pPr>
+        <w:pStyle w:val="ListParagraph"/>
+        <w:numPr>
+          <w:ilvl w:val="2"/>
+          <w:numId w:val="7"/>
+        </w:numPr>
+      </w:pPr>
+      <w:r>
+        <w:t xml:space="preserve"> Do declaration: </w:t>
+      </w:r>
+      <w:hyperlink r:id="rId89" w:tooltip="TransDecl_DoDecl" w:history="1">
+        <w:r>
+          <w:rPr>
+            <w:rStyle w:val="Hyperlink"/>
+          </w:rPr>
+          <w:t xml:space="preserve">action </w:t>
+        </w:r>
+        <w:r>
+          <w:rPr>
+            <w:rStyle w:val="Hyperlink"/>
+          </w:rPr>
+          <w:t>on undefined event</w:t>
+        </w:r>
+      </w:hyperlink>
+      <w:r>
+        <w:t xml:space="preserve">,  </w:t>
+      </w:r>
+      <w:hyperlink r:id="rId90" w:tooltip="TransDecl_DoDecl" w:history="1">
+        <w:r>
+          <w:rPr>
+            <w:rStyle w:val="Hyperlink"/>
+          </w:rPr>
+          <w:t xml:space="preserve">transition </w:t>
+        </w:r>
+        <w:r>
+          <w:rPr>
+            <w:rStyle w:val="Hyperlink"/>
+          </w:rPr>
+          <w:t>function</w:t>
+        </w:r>
+        <w:r>
+          <w:rPr>
+            <w:rStyle w:val="Hyperlink"/>
+          </w:rPr>
+          <w:t xml:space="preserve"> not defined</w:t>
+        </w:r>
+      </w:hyperlink>
+      <w:r>
+        <w:t xml:space="preserve">, </w:t>
+      </w:r>
+    </w:p>
+    <w:p>
+      <w:pPr>
+        <w:pStyle w:val="ListParagraph"/>
+        <w:ind w:left="1224"/>
+      </w:pPr>
+      <w:hyperlink r:id="rId91" w:tooltip="TrasnDecl_DoDecl" w:history="1">
+        <w:r>
+          <w:rPr>
+            <w:rStyle w:val="Hyperlink"/>
+          </w:rPr>
+          <w:t>function cannot take arguments</w:t>
+        </w:r>
+      </w:hyperlink>
+    </w:p>
+    <w:p>
+      <w:pPr>
+        <w:pStyle w:val="ListParagraph"/>
+        <w:numPr>
+          <w:ilvl w:val="1"/>
+          <w:numId w:val="7"/>
+        </w:numPr>
+        <w:rPr>
+          <w:b/>
+          <w:highlight w:val="lightGray"/>
+        </w:rPr>
+      </w:pPr>
+      <w:r>
+        <w:rPr>
+          <w:b/>
+          <w:highlight w:val="lightGray"/>
+        </w:rPr>
+        <w:t>Annotations in P language</w:t>
+      </w:r>
+    </w:p>
+    <w:p>
+      <w:pPr>
+        <w:pStyle w:val="ListParagraph"/>
+        <w:numPr>
+          <w:ilvl w:val="2"/>
+          <w:numId w:val="7"/>
+        </w:numPr>
+        <w:rPr>
+          <w:b/>
+          <w:highlight w:val="lightGray"/>
+        </w:rPr>
+      </w:pPr>
+      <w:r>
+        <w:rPr>
+          <w:b/>
+          <w:highlight w:val="lightGray"/>
+        </w:rPr>
+        <w:t>Zing Annotation for seal/unseal</w:t>
+      </w:r>
+    </w:p>
+    <w:p>
+      <w:pPr>
+        <w:pStyle w:val="ListParagraph"/>
+        <w:numPr>
+          <w:ilvl w:val="2"/>
+          <w:numId w:val="7"/>
+        </w:numPr>
+        <w:rPr>
+          <w:b/>
+          <w:highlight w:val="lightGray"/>
+        </w:rPr>
+      </w:pPr>
+      <w:r>
+        <w:rPr>
+          <w:b/>
+          <w:highlight w:val="lightGray"/>
         </w:rPr>
         <w:t>Zing Annotation for state coverage information.</w:t>
       </w:r>
@@ -4866,7 +5037,7 @@
       <w:r>
         <w:t xml:space="preserve">Basic syntax/semantics: </w:t>
       </w:r>
-      <w:hyperlink r:id="rId86" w:tooltip="Actions_1" w:history="1">
+      <w:hyperlink r:id="rId92" w:tooltip="Actions_1" w:history="1">
         <w:r>
           <w:rPr>
             <w:rStyle w:val="Hyperlink"/>
@@ -4911,7 +5082,7 @@
         </w:rPr>
         <w:t xml:space="preserve">: </w:t>
       </w:r>
-      <w:hyperlink r:id="rId87" w:tooltip="TransDecl_DoDecl" w:history="1">
+      <w:hyperlink r:id="rId93" w:tooltip="TransDecl_DoDecl" w:history="1">
         <w:r>
           <w:rPr>
             <w:rStyle w:val="Hyperlink"/>
@@ -4937,7 +5108,7 @@
       <w:r>
         <w:t xml:space="preserve">ault semantics: action (“do”) vs transition (“goto”): </w:t>
       </w:r>
-      <w:hyperlink r:id="rId88" w:tooltip="Actions_2" w:history="1">
+      <w:hyperlink r:id="rId94" w:tooltip="Actions_2" w:history="1">
         <w:r>
           <w:rPr>
             <w:rStyle w:val="Hyperlink"/>
@@ -4954,7 +5125,7 @@
       <w:r>
         <w:t xml:space="preserve"> (</w:t>
       </w:r>
-      <w:hyperlink r:id="rId89" w:tooltip="Actions_2_fails" w:history="1">
+      <w:hyperlink r:id="rId95" w:tooltip="Actions_2_fails" w:history="1">
         <w:r>
           <w:rPr>
             <w:rStyle w:val="Hyperlink"/>
@@ -4965,7 +5136,7 @@
       <w:r>
         <w:t xml:space="preserve">, </w:t>
       </w:r>
-      <w:hyperlink r:id="rId90" w:tooltip="Actions_3" w:history="1">
+      <w:hyperlink r:id="rId96" w:tooltip="Actions_3" w:history="1">
         <w:r>
           <w:rPr>
             <w:rStyle w:val="Hyperlink"/>
@@ -4976,7 +5147,7 @@
       <w:r>
         <w:t xml:space="preserve">); </w:t>
       </w:r>
-      <w:hyperlink r:id="rId91" w:tooltip="Actions_3" w:history="1">
+      <w:hyperlink r:id="rId97" w:tooltip="Actions_3" w:history="1">
         <w:r>
           <w:rPr>
             <w:rStyle w:val="Hyperlink"/>
@@ -4993,7 +5164,7 @@
       <w:r>
         <w:t xml:space="preserve">2.1.3. </w:t>
       </w:r>
-      <w:hyperlink r:id="rId92" w:tooltip="Actions_4" w:history="1">
+      <w:hyperlink r:id="rId98" w:tooltip="Actions_4" w:history="1">
         <w:r>
           <w:rPr>
             <w:rStyle w:val="Hyperlink"/>
@@ -5010,7 +5181,7 @@
       <w:r>
         <w:t xml:space="preserve">2.1.4. </w:t>
       </w:r>
-      <w:hyperlink r:id="rId93" w:tooltip="PushStatement_1" w:history="1">
+      <w:hyperlink r:id="rId99" w:tooltip="PushStatement_1" w:history="1">
         <w:r>
           <w:rPr>
             <w:rStyle w:val="Hyperlink"/>
@@ -5103,7 +5274,7 @@
       <w:r>
         <w:t xml:space="preserve">Basic tests: </w:t>
       </w:r>
-      <w:hyperlink r:id="rId94" w:tooltip="Actions_1" w:history="1">
+      <w:hyperlink r:id="rId100" w:tooltip="Actions_1" w:history="1">
         <w:r>
           <w:rPr>
             <w:rStyle w:val="Hyperlink"/>
@@ -5126,7 +5297,7 @@
       <w:r>
         <w:t xml:space="preserve"> </w:t>
       </w:r>
-      <w:hyperlink r:id="rId95" w:tooltip="TokenRing_Typos" w:history="1">
+      <w:hyperlink r:id="rId101" w:tooltip="TokenRing_Typos" w:history="1">
         <w:r>
           <w:rPr>
             <w:rStyle w:val="Hyperlink"/>
@@ -5212,7 +5383,7 @@
       <w:r>
         <w:t>“</w:t>
       </w:r>
-      <w:hyperlink r:id="rId96" w:tooltip="TokenRing_Typos" w:history="1">
+      <w:hyperlink r:id="rId102" w:tooltip="TokenRing_Typos" w:history="1">
         <w:r>
           <w:rPr>
             <w:rStyle w:val="Hyperlink"/>
@@ -5255,7 +5426,7 @@
         </w:rPr>
         <w:t>“</w:t>
       </w:r>
-      <w:hyperlink r:id="rId97" w:tooltip="monitors" w:history="1">
+      <w:hyperlink r:id="rId103" w:tooltip="monitors" w:history="1">
         <w:r>
           <w:rPr>
             <w:rStyle w:val="Hyperlink"/>
@@ -5381,7 +5552,7 @@
         </w:rPr>
         <w:t xml:space="preserve"> </w:t>
       </w:r>
-      <w:hyperlink r:id="rId98" w:tooltip="monitors" w:history="1">
+      <w:hyperlink r:id="rId104" w:tooltip="monitors" w:history="1">
         <w:r>
           <w:rPr>
             <w:rStyle w:val="Hyperlink"/>
@@ -5401,7 +5572,7 @@
         </w:rPr>
         <w:t xml:space="preserve">, </w:t>
       </w:r>
-      <w:hyperlink r:id="rId99" w:tooltip="payloads" w:history="1">
+      <w:hyperlink r:id="rId105" w:tooltip="payloads" w:history="1">
         <w:r>
           <w:rPr>
             <w:rStyle w:val="Hyperlink"/>
@@ -5586,7 +5757,7 @@
         </w:rPr>
         <w:t xml:space="preserve"> </w:t>
       </w:r>
-      <w:hyperlink r:id="rId100" w:tooltip="sends" w:history="1">
+      <w:hyperlink r:id="rId106" w:tooltip="sends" w:history="1">
         <w:r>
           <w:rPr>
             <w:rStyle w:val="Hyperlink"/>
@@ -5619,7 +5790,7 @@
         </w:rPr>
         <w:t>“</w:t>
       </w:r>
-      <w:hyperlink r:id="rId101" w:tooltip="TokenRing_Typos" w:history="1">
+      <w:hyperlink r:id="rId107" w:tooltip="TokenRing_Typos" w:history="1">
         <w:r>
           <w:rPr>
             <w:rStyle w:val="Hyperlink"/>
@@ -5681,7 +5852,7 @@
         </w:rPr>
         <w:t xml:space="preserve">: </w:t>
       </w:r>
-      <w:hyperlink r:id="rId102" w:tooltip="payloads" w:history="1">
+      <w:hyperlink r:id="rId108" w:tooltip="payloads" w:history="1">
         <w:r>
           <w:rPr>
             <w:rStyle w:val="Hyperlink"/>
@@ -5730,7 +5901,7 @@
         </w:rPr>
         <w:t xml:space="preserve">: </w:t>
       </w:r>
-      <w:hyperlink r:id="rId103" w:tooltip="sends" w:history="1">
+      <w:hyperlink r:id="rId109" w:tooltip="sends" w:history="1">
         <w:r>
           <w:rPr>
             <w:rStyle w:val="Hyperlink"/>
@@ -5768,7 +5939,7 @@
         </w:rPr>
         <w:t xml:space="preserve">, </w:t>
       </w:r>
-      <w:hyperlink r:id="rId104" w:tooltip="function_Typos" w:history="1">
+      <w:hyperlink r:id="rId110" w:tooltip="function_Typos" w:history="1">
         <w:r>
           <w:rPr>
             <w:rStyle w:val="Hyperlink"/>
@@ -5793,7 +5964,7 @@
           <w:u w:val="none"/>
         </w:rPr>
       </w:pPr>
-      <w:hyperlink r:id="rId105" w:tooltip="Elevator" w:history="1">
+      <w:hyperlink r:id="rId111" w:tooltip="Elevator" w:history="1">
         <w:r>
           <w:rPr>
             <w:rStyle w:val="Hyperlink"/>
@@ -6010,7 +6181,7 @@
         </w:rPr>
         <w:t xml:space="preserve">: </w:t>
       </w:r>
-      <w:hyperlink r:id="rId106" w:tooltip="sends" w:history="1">
+      <w:hyperlink r:id="rId112" w:tooltip="sends" w:history="1">
         <w:r>
           <w:rPr>
             <w:rStyle w:val="Hyperlink"/>
@@ -6059,7 +6230,7 @@
         </w:rPr>
         <w:t xml:space="preserve">”: </w:t>
       </w:r>
-      <w:hyperlink r:id="rId107" w:tooltip="sends" w:history="1">
+      <w:hyperlink r:id="rId113" w:tooltip="sends" w:history="1">
         <w:r>
           <w:rPr>
             <w:rStyle w:val="Hyperlink"/>
@@ -6173,7 +6344,7 @@
         </w:rPr>
         <w:t xml:space="preserve">: </w:t>
       </w:r>
-      <w:hyperlink r:id="rId108" w:tooltip="ControlImpureInEntry" w:history="1">
+      <w:hyperlink r:id="rId114" w:tooltip="ControlImpureInEntry" w:history="1">
         <w:r>
           <w:rPr>
             <w:rStyle w:val="Hyperlink"/>
@@ -6251,7 +6422,7 @@
         </w:rPr>
         <w:t xml:space="preserve">: </w:t>
       </w:r>
-      <w:hyperlink r:id="rId109" w:tooltip="lvalues" w:history="1">
+      <w:hyperlink r:id="rId115" w:tooltip="lvalues" w:history="1">
         <w:r>
           <w:rPr>
             <w:rStyle w:val="Hyperlink"/>
@@ -6320,7 +6491,7 @@
         </w:rPr>
         <w:t xml:space="preserve">: </w:t>
       </w:r>
-      <w:hyperlink r:id="rId110" w:tooltip="lvalues" w:history="1">
+      <w:hyperlink r:id="rId116" w:tooltip="lvalues" w:history="1">
         <w:r>
           <w:rPr>
             <w:rStyle w:val="Hyperlink"/>
@@ -6351,7 +6522,7 @@
       <w:r>
         <w:t xml:space="preserve">: </w:t>
       </w:r>
-      <w:hyperlink r:id="rId111" w:tooltip="Actions_1" w:history="1">
+      <w:hyperlink r:id="rId117" w:tooltip="Actions_1" w:history="1">
         <w:r>
           <w:rPr>
             <w:rStyle w:val="Hyperlink"/>
@@ -6368,7 +6539,7 @@
       <w:r>
         <w:t xml:space="preserve">w: </w:t>
       </w:r>
-      <w:hyperlink r:id="rId112" w:tooltip="Actions_4" w:history="1">
+      <w:hyperlink r:id="rId118" w:tooltip="Actions_4" w:history="1">
         <w:r>
           <w:rPr>
             <w:rStyle w:val="Hyperlink"/>
@@ -6379,7 +6550,7 @@
       <w:r>
         <w:t xml:space="preserve">, </w:t>
       </w:r>
-      <w:hyperlink r:id="rId113" w:tooltip="PushStatement_1" w:history="1">
+      <w:hyperlink r:id="rId119" w:tooltip="PushStatement_1" w:history="1">
         <w:r>
           <w:rPr>
             <w:rStyle w:val="Hyperlink"/>
@@ -6434,7 +6605,7 @@
         </w:rPr>
         <w:t xml:space="preserve">: </w:t>
       </w:r>
-      <w:hyperlink r:id="rId114" w:tooltip="nonAtomicDataTypes" w:history="1">
+      <w:hyperlink r:id="rId120" w:tooltip="nonAtomicDataTypes" w:history="1">
         <w:r>
           <w:rPr>
             <w:rStyle w:val="Hyperlink"/>
@@ -6573,7 +6744,7 @@
         </w:rPr>
         <w:t xml:space="preserve"> </w:t>
       </w:r>
-      <w:hyperlink r:id="rId115" w:tooltip="function" w:history="1">
+      <w:hyperlink r:id="rId121" w:tooltip="function" w:history="1">
         <w:r>
           <w:rPr>
             <w:rStyle w:val="Hyperlink"/>
@@ -6593,7 +6764,7 @@
         </w:rPr>
         <w:t xml:space="preserve">, </w:t>
       </w:r>
-      <w:hyperlink r:id="rId116" w:tooltip="monitors" w:history="1">
+      <w:hyperlink r:id="rId122" w:tooltip="monitors" w:history="1">
         <w:r>
           <w:rPr>
             <w:rStyle w:val="Hyperlink"/>
@@ -6613,7 +6784,7 @@
         </w:rPr>
         <w:t xml:space="preserve">, </w:t>
       </w:r>
-      <w:hyperlink r:id="rId117" w:tooltip="sends" w:history="1">
+      <w:hyperlink r:id="rId123" w:tooltip="sends" w:history="1">
         <w:r>
           <w:rPr>
             <w:rStyle w:val="Hyperlink"/>
@@ -6633,7 +6804,7 @@
         </w:rPr>
         <w:t xml:space="preserve">, </w:t>
       </w:r>
-      <w:hyperlink r:id="rId118" w:tooltip="fields" w:history="1">
+      <w:hyperlink r:id="rId124" w:tooltip="fields" w:history="1">
         <w:r>
           <w:rPr>
             <w:rStyle w:val="Hyperlink"/>
@@ -6662,7 +6833,7 @@
         </w:rPr>
         <w:t xml:space="preserve"> </w:t>
       </w:r>
-      <w:hyperlink r:id="rId119" w:tooltip="nmdType" w:history="1">
+      <w:hyperlink r:id="rId125" w:tooltip="nmdType" w:history="1">
         <w:r>
           <w:rPr>
             <w:rStyle w:val="Hyperlink"/>
@@ -6716,7 +6887,7 @@
           <w:u w:val="none"/>
         </w:rPr>
       </w:pPr>
-      <w:hyperlink r:id="rId120" w:tooltip="lvalues" w:history="1">
+      <w:hyperlink r:id="rId126" w:tooltip="lvalues" w:history="1">
         <w:r>
           <w:rPr>
             <w:rStyle w:val="Hyperlink"/>
@@ -6756,62 +6927,21 @@
       <w:pPr>
         <w:pStyle w:val="ListParagraph"/>
         <w:ind w:left="1134"/>
+        <w:rPr>
+          <w:rFonts w:ascii="Consolas" w:hAnsi="Consolas" w:cs="Consolas"/>
+          <w:b/>
+          <w:color w:val="000000"/>
+          <w:sz w:val="19"/>
+          <w:szCs w:val="19"/>
+        </w:rPr>
       </w:pPr>
       <w:r>
         <w:t>errors:</w:t>
       </w:r>
-    </w:p>
-    <w:p>
-      <w:pPr>
-        <w:pStyle w:val="ListParagraph"/>
-        <w:ind w:left="1134"/>
-        <w:rPr>
-          <w:rFonts w:ascii="Consolas" w:hAnsi="Consolas" w:cs="Consolas"/>
-          <w:b/>
-          <w:color w:val="000000"/>
-          <w:sz w:val="19"/>
-          <w:szCs w:val="19"/>
-        </w:rPr>
-      </w:pPr>
-      <w:r>
-        <w:rPr>
-          <w:b/>
-        </w:rPr>
-        <w:tab/>
-      </w:r>
-      <w:r>
-        <w:t>“</w:t>
-      </w:r>
-      <w:r>
-        <w:rPr>
-          <w:rFonts w:ascii="Consolas" w:hAnsi="Consolas" w:cs="Consolas"/>
-          <w:color w:val="000000"/>
-          <w:sz w:val="19"/>
-          <w:szCs w:val="19"/>
-          <w:highlight w:val="white"/>
-        </w:rPr>
-        <w:t>remove must be applied to a sequence or map"</w:t>
-      </w:r>
-      <w:r>
-        <w:rPr>
-          <w:rFonts w:ascii="Consolas" w:hAnsi="Consolas" w:cs="Consolas"/>
-          <w:color w:val="000000"/>
-          <w:sz w:val="19"/>
-          <w:szCs w:val="19"/>
-        </w:rPr>
-        <w:t>:</w:t>
-      </w:r>
-      <w:r>
-        <w:rPr>
-          <w:rFonts w:ascii="Consolas" w:hAnsi="Consolas" w:cs="Consolas"/>
-          <w:b/>
-          <w:color w:val="000000"/>
-          <w:sz w:val="19"/>
-          <w:szCs w:val="19"/>
-        </w:rPr>
+      <w:r>
         <w:t xml:space="preserve"> </w:t>
       </w:r>
-      <w:hyperlink r:id="rId121" w:tooltip="nonAtomicDataTypes" w:history="1">
+      <w:hyperlink r:id="rId127" w:tooltip="nonAtomicDataTypes" w:history="1">
         <w:r>
           <w:rPr>
             <w:rStyle w:val="Hyperlink"/>
@@ -6847,7 +6977,6 @@
         <w:ind w:left="1134"/>
         <w:rPr>
           <w:rFonts w:ascii="Consolas" w:hAnsi="Consolas" w:cs="Consolas"/>
-          <w:b/>
           <w:color w:val="000000"/>
           <w:sz w:val="19"/>
           <w:szCs w:val="19"/>
@@ -6870,38 +6999,40 @@
           <w:szCs w:val="19"/>
           <w:highlight w:val="white"/>
         </w:rPr>
+        <w:t>remove must be applied to a sequence or map"</w:t>
+      </w:r>
+    </w:p>
+    <w:p>
+      <w:pPr>
+        <w:pStyle w:val="ListParagraph"/>
+        <w:ind w:left="1134"/>
+        <w:rPr>
+          <w:rFonts w:ascii="Consolas" w:hAnsi="Consolas" w:cs="Consolas"/>
+          <w:b/>
+          <w:color w:val="000000"/>
+          <w:sz w:val="19"/>
+          <w:szCs w:val="19"/>
+        </w:rPr>
+      </w:pPr>
+      <w:r>
+        <w:rPr>
+          <w:b/>
+        </w:rPr>
+        <w:tab/>
+      </w:r>
+      <w:r>
+        <w:t>“</w:t>
+      </w:r>
+      <w:r>
+        <w:rPr>
+          <w:rFonts w:ascii="Consolas" w:hAnsi="Consolas" w:cs="Consolas"/>
+          <w:color w:val="000000"/>
+          <w:sz w:val="19"/>
+          <w:szCs w:val="19"/>
+          <w:highlight w:val="white"/>
+        </w:rPr>
         <w:t>index must be an integer"</w:t>
       </w:r>
-      <w:r>
-        <w:rPr>
-          <w:rFonts w:ascii="Consolas" w:hAnsi="Consolas" w:cs="Consolas"/>
-          <w:color w:val="000000"/>
-          <w:sz w:val="19"/>
-          <w:szCs w:val="19"/>
-        </w:rPr>
-        <w:t>:</w:t>
-      </w:r>
-      <w:r>
-        <w:rPr>
-          <w:rFonts w:ascii="Consolas" w:hAnsi="Consolas" w:cs="Consolas"/>
-          <w:b/>
-          <w:color w:val="000000"/>
-          <w:sz w:val="19"/>
-          <w:szCs w:val="19"/>
-        </w:rPr>
-        <w:t xml:space="preserve"> </w:t>
-      </w:r>
-      <w:hyperlink r:id="rId122" w:tooltip="nonAtomicDataTypes" w:history="1">
-        <w:r>
-          <w:rPr>
-            <w:rStyle w:val="Hyperlink"/>
-            <w:rFonts w:ascii="Consolas" w:hAnsi="Consolas" w:cs="Consolas"/>
-            <w:sz w:val="19"/>
-            <w:szCs w:val="19"/>
-          </w:rPr>
-          <w:t>test1</w:t>
-        </w:r>
-      </w:hyperlink>
     </w:p>
     <w:p>
       <w:pPr>
@@ -6981,7 +7112,7 @@
         </w:rPr>
         <w:t xml:space="preserve"> </w:t>
       </w:r>
-      <w:hyperlink r:id="rId123" w:tooltip="nonAtomicDataTypes" w:history="1">
+      <w:hyperlink r:id="rId128" w:tooltip="nonAtomicDataTypes" w:history="1">
         <w:r>
           <w:rPr>
             <w:rStyle w:val="Hyperlink"/>
@@ -7082,6 +7213,16 @@
         </w:rPr>
         <w:t>key must be an integer"</w:t>
       </w:r>
+      <w:r>
+        <w:rPr>
+          <w:rFonts w:ascii="Consolas" w:hAnsi="Consolas" w:cs="Consolas"/>
+          <w:b/>
+          <w:color w:val="000000"/>
+          <w:sz w:val="19"/>
+          <w:szCs w:val="19"/>
+        </w:rPr>
+        <w:t>: try: var x: seq[bool]; x += (false, false); if this doesn’t work, send all these messages to Shaz (and for 4.5.3.8)</w:t>
+      </w:r>
     </w:p>
     <w:p>
       <w:pPr>
@@ -7195,7 +7336,7 @@
       <w:r>
         <w:t>“</w:t>
       </w:r>
-      <w:hyperlink r:id="rId124" w:tooltip="function" w:history="1">
+      <w:hyperlink r:id="rId129" w:tooltip="function" w:history="1">
         <w:r>
           <w:rPr>
             <w:rStyle w:val="Hyperlink"/>
@@ -7266,7 +7407,7 @@
         </w:rPr>
         <w:t xml:space="preserve"> </w:t>
       </w:r>
-      <w:hyperlink r:id="rId125" w:tooltip="function" w:history="1">
+      <w:hyperlink r:id="rId130" w:tooltip="function" w:history="1">
         <w:r>
           <w:rPr>
             <w:rStyle w:val="Hyperlink"/>
@@ -7286,7 +7427,7 @@
         </w:rPr>
         <w:t xml:space="preserve">; </w:t>
       </w:r>
-      <w:hyperlink r:id="rId126" w:tooltip="function_Typos" w:history="1">
+      <w:hyperlink r:id="rId131" w:tooltip="function_Typos" w:history="1">
         <w:r>
           <w:rPr>
             <w:rStyle w:val="Hyperlink"/>
@@ -7328,7 +7469,7 @@
           <w:szCs w:val="19"/>
         </w:rPr>
       </w:pPr>
-      <w:hyperlink r:id="rId127" w:tooltip="function" w:history="1">
+      <w:hyperlink r:id="rId132" w:tooltip="function" w:history="1">
         <w:r>
           <w:rPr>
             <w:rStyle w:val="Hyperlink"/>
@@ -7374,7 +7515,7 @@
       <w:r>
         <w:t xml:space="preserve">: </w:t>
       </w:r>
-      <w:hyperlink r:id="rId128" w:tooltip="nonAtomicDataTypes" w:history="1">
+      <w:hyperlink r:id="rId133" w:tooltip="nonAtomicDataTypes" w:history="1">
         <w:r>
           <w:rPr>
             <w:rStyle w:val="Hyperlink"/>
@@ -7456,7 +7597,7 @@
         </w:rPr>
         <w:t xml:space="preserve">: </w:t>
       </w:r>
-      <w:hyperlink r:id="rId129" w:tooltip="entryExit_1" w:history="1">
+      <w:hyperlink r:id="rId134" w:tooltip="entryExit_1" w:history="1">
         <w:r>
           <w:rPr>
             <w:rStyle w:val="Hyperlink"/>
@@ -7476,7 +7617,7 @@
         </w:rPr>
         <w:t xml:space="preserve">; </w:t>
       </w:r>
-      <w:hyperlink r:id="rId130" w:tooltip="TokenRing_Typos" w:history="1">
+      <w:hyperlink r:id="rId135" w:tooltip="TokenRing_Typos" w:history="1">
         <w:r>
           <w:rPr>
             <w:rStyle w:val="Hyperlink"/>
@@ -7523,7 +7664,7 @@
       <w:r>
         <w:t xml:space="preserve">New expression: </w:t>
       </w:r>
-      <w:hyperlink r:id="rId131" w:tooltip="Actions_1" w:history="1">
+      <w:hyperlink r:id="rId136" w:tooltip="Actions_1" w:history="1">
         <w:r>
           <w:rPr>
             <w:rStyle w:val="Hyperlink"/>
@@ -7582,7 +7723,7 @@
       <w:r>
         <w:t xml:space="preserve"> This, </w:t>
       </w:r>
-      <w:hyperlink r:id="rId132" w:tooltip="BangaloreToRedmond" w:history="1">
+      <w:hyperlink r:id="rId137" w:tooltip="BangaloreToRedmond" w:history="1">
         <w:r>
           <w:rPr>
             <w:rStyle w:val="Hyperlink"/>
@@ -7590,7 +7731,7 @@
           <w:t>trigger</w:t>
         </w:r>
       </w:hyperlink>
-      <w:hyperlink r:id="rId133" w:tooltip="Actions_1" w:history="1">
+      <w:hyperlink r:id="rId138" w:tooltip="Actions_1" w:history="1">
         <w:r>
           <w:rPr>
             <w:rStyle w:val="Hyperlink"/>
@@ -7646,7 +7787,7 @@
           <w:numId w:val="7"/>
         </w:numPr>
       </w:pPr>
-      <w:hyperlink r:id="rId134" w:tooltip="PushStatement_1" w:history="1">
+      <w:hyperlink r:id="rId139" w:tooltip="PushStatement_1" w:history="1">
         <w:r>
           <w:rPr>
             <w:rStyle w:val="Hyperlink"/>
@@ -7660,7 +7801,7 @@
       <w:r>
         <w:t>(</w:t>
       </w:r>
-      <w:hyperlink r:id="rId135" w:tooltip="TokenRing_Typos" w:history="1">
+      <w:hyperlink r:id="rId140" w:tooltip="TokenRing_Typos" w:history="1">
         <w:r>
           <w:rPr>
             <w:rStyle w:val="Hyperlink"/>
@@ -7707,7 +7848,7 @@
           <w:numId w:val="7"/>
         </w:numPr>
       </w:pPr>
-      <w:hyperlink r:id="rId136" w:tooltip="fields" w:history="1">
+      <w:hyperlink r:id="rId141" w:tooltip="fields" w:history="1">
         <w:r>
           <w:rPr>
             <w:rStyle w:val="Hyperlink"/>
@@ -7751,7 +7892,7 @@
       <w:r>
         <w:t xml:space="preserve"> Cast operator (as</w:t>
       </w:r>
-      <w:hyperlink r:id="rId137" w:tooltip="Actions_1" w:history="1">
+      <w:hyperlink r:id="rId142" w:tooltip="Actions_1" w:history="1">
         <w:r>
           <w:rPr>
             <w:rStyle w:val="Hyperlink"/>
@@ -7781,9 +7922,12 @@
         <w:t xml:space="preserve"> NONDE</w:t>
       </w:r>
       <w:r>
+        <w:t>T</w:t>
+      </w:r>
+      <w:r>
         <w:t xml:space="preserve"> expressions: </w:t>
       </w:r>
-      <w:hyperlink r:id="rId138" w:tooltip="entryExit_1" w:history="1">
+      <w:hyperlink r:id="rId143" w:tooltip="entryExit_1" w:history="1">
         <w:r>
           <w:rPr>
             <w:rStyle w:val="Hyperlink"/>
@@ -7813,7 +7957,19 @@
         <w:rPr>
           <w:b/>
         </w:rPr>
-        <w:t xml:space="preserve"> (modify entryExit_1)</w:t>
+        <w:t xml:space="preserve"> (related to Liveness</w:t>
+      </w:r>
+      <w:r>
+        <w:rPr>
+          <w:b/>
+        </w:rPr>
+        <w:t>)</w:t>
+      </w:r>
+      <w:r>
+        <w:rPr>
+          <w:b/>
+        </w:rPr>
+        <w:t>: try Liveness_1</w:t>
       </w:r>
     </w:p>
     <w:p>
@@ -7860,7 +8016,7 @@
       <w:r>
         <w:t xml:space="preserve">“StaticError” tests: </w:t>
       </w:r>
-      <w:hyperlink r:id="rId139" w:tooltip="lvalues" w:history="1">
+      <w:hyperlink r:id="rId144" w:tooltip="lvalues" w:history="1">
         <w:r>
           <w:rPr>
             <w:rStyle w:val="Hyperlink"/>
@@ -7871,7 +8027,7 @@
       <w:r>
         <w:t xml:space="preserve">, </w:t>
       </w:r>
-      <w:hyperlink r:id="rId140" w:tooltip="function_Typos" w:history="1">
+      <w:hyperlink r:id="rId145" w:tooltip="function_Typos" w:history="1">
         <w:r>
           <w:rPr>
             <w:rStyle w:val="Hyperlink"/>
@@ -7882,7 +8038,7 @@
       <w:r>
         <w:t xml:space="preserve">, </w:t>
       </w:r>
-      <w:hyperlink r:id="rId141" w:tooltip="nonAtomicDataTypes" w:history="1">
+      <w:hyperlink r:id="rId146" w:tooltip="nonAtomicDataTypes" w:history="1">
         <w:r>
           <w:rPr>
             <w:rStyle w:val="Hyperlink"/>
@@ -7902,7 +8058,7 @@
       <w:r>
         <w:t xml:space="preserve"> “DynamicError” tests: </w:t>
       </w:r>
-      <w:hyperlink r:id="rId142" w:tooltip="nonAtomicDataType" w:history="1">
+      <w:hyperlink r:id="rId147" w:tooltip="nonAtomicDataType" w:history="1">
         <w:r>
           <w:rPr>
             <w:rStyle w:val="Hyperlink"/>
@@ -7925,7 +8081,7 @@
       <w:r>
         <w:t xml:space="preserve">, </w:t>
       </w:r>
-      <w:hyperlink r:id="rId143" w:tooltip="nonAtomicDataType" w:history="1">
+      <w:hyperlink r:id="rId148" w:tooltip="nonAtomicDataType" w:history="1">
         <w:r>
           <w:rPr>
             <w:rStyle w:val="Hyperlink"/>
@@ -7936,7 +8092,7 @@
       <w:r>
         <w:t xml:space="preserve">, </w:t>
       </w:r>
-      <w:hyperlink r:id="rId144" w:tooltip="nonAtomicDataType" w:history="1">
+      <w:hyperlink r:id="rId149" w:tooltip="nonAtomicDataType" w:history="1">
         <w:r>
           <w:rPr>
             <w:rStyle w:val="Hyperlink"/>
@@ -7959,7 +8115,7 @@
       <w:r>
         <w:t xml:space="preserve">, </w:t>
       </w:r>
-      <w:hyperlink r:id="rId145" w:tooltip="nonAtomicDataType" w:history="1">
+      <w:hyperlink r:id="rId150" w:tooltip="nonAtomicDataType" w:history="1">
         <w:r>
           <w:rPr>
             <w:rStyle w:val="Hyperlink"/>
@@ -7970,7 +8126,7 @@
       <w:r>
         <w:t xml:space="preserve">, </w:t>
       </w:r>
-      <w:hyperlink r:id="rId146" w:tooltip="nonAtomicDataType" w:history="1">
+      <w:hyperlink r:id="rId151" w:tooltip="nonAtomicDataType" w:history="1">
         <w:r>
           <w:rPr>
             <w:rStyle w:val="Hyperlink"/>
@@ -7993,7 +8149,7 @@
       <w:r>
         <w:t xml:space="preserve">, </w:t>
       </w:r>
-      <w:hyperlink r:id="rId147" w:tooltip="nonAtomicDataType" w:history="1">
+      <w:hyperlink r:id="rId152" w:tooltip="nonAtomicDataType" w:history="1">
         <w:r>
           <w:rPr>
             <w:rStyle w:val="Hyperlink"/>
@@ -8016,7 +8172,7 @@
       <w:r>
         <w:t xml:space="preserve">, </w:t>
       </w:r>
-      <w:hyperlink r:id="rId148" w:tooltip="nonAtomicDataType" w:history="1">
+      <w:hyperlink r:id="rId153" w:tooltip="nonAtomicDataType" w:history="1">
         <w:r>
           <w:rPr>
             <w:rStyle w:val="Hyperlink"/>
@@ -8027,7 +8183,7 @@
       <w:r>
         <w:t xml:space="preserve">, </w:t>
       </w:r>
-      <w:hyperlink r:id="rId149" w:tooltip="nonAtomicDataType" w:history="1">
+      <w:hyperlink r:id="rId154" w:tooltip="nonAtomicDataType" w:history="1">
         <w:r>
           <w:rPr>
             <w:rStyle w:val="Hyperlink"/>
@@ -8050,7 +8206,7 @@
       <w:r>
         <w:t xml:space="preserve">, </w:t>
       </w:r>
-      <w:hyperlink r:id="rId150" w:tooltip="nonAtomicDataType" w:history="1">
+      <w:hyperlink r:id="rId155" w:tooltip="nonAtomicDataType" w:history="1">
         <w:r>
           <w:rPr>
             <w:rStyle w:val="Hyperlink"/>
@@ -8061,7 +8217,7 @@
       <w:r>
         <w:t xml:space="preserve">, </w:t>
       </w:r>
-      <w:hyperlink r:id="rId151" w:tooltip="nonAtomicDataType" w:history="1">
+      <w:hyperlink r:id="rId156" w:tooltip="nonAtomicDataType" w:history="1">
         <w:r>
           <w:rPr>
             <w:rStyle w:val="Hyperlink"/>
@@ -8072,7 +8228,7 @@
       <w:r>
         <w:t xml:space="preserve">, </w:t>
       </w:r>
-      <w:hyperlink r:id="rId152" w:tooltip="nonAtomicDataType" w:history="1">
+      <w:hyperlink r:id="rId157" w:tooltip="nonAtomicDataType" w:history="1">
         <w:r>
           <w:rPr>
             <w:rStyle w:val="Hyperlink"/>
@@ -8083,7 +8239,7 @@
       <w:r>
         <w:t xml:space="preserve">, </w:t>
       </w:r>
-      <w:hyperlink r:id="rId153" w:tooltip="nonAtomicDataType" w:history="1">
+      <w:hyperlink r:id="rId158" w:tooltip="nonAtomicDataType" w:history="1">
         <w:r>
           <w:rPr>
             <w:rStyle w:val="Hyperlink"/>
@@ -8094,7 +8250,7 @@
       <w:r>
         <w:t xml:space="preserve">, </w:t>
       </w:r>
-      <w:hyperlink r:id="rId154" w:tooltip="nonAtomicDataTypes" w:history="1">
+      <w:hyperlink r:id="rId159" w:tooltip="nonAtomicDataTypes" w:history="1">
         <w:r>
           <w:rPr>
             <w:rStyle w:val="Hyperlink"/>
@@ -8114,7 +8270,7 @@
       <w:r>
         <w:t xml:space="preserve"> “Correct” tests: </w:t>
       </w:r>
-      <w:hyperlink r:id="rId155" w:tooltip="nonAtomicDataType" w:history="1">
+      <w:hyperlink r:id="rId160" w:tooltip="nonAtomicDataType" w:history="1">
         <w:r>
           <w:rPr>
             <w:rStyle w:val="Hyperlink"/>
@@ -8137,7 +8293,7 @@
       <w:r>
         <w:t xml:space="preserve">, </w:t>
       </w:r>
-      <w:hyperlink r:id="rId156" w:tooltip="nonAtomicDataType" w:history="1">
+      <w:hyperlink r:id="rId161" w:tooltip="nonAtomicDataType" w:history="1">
         <w:r>
           <w:rPr>
             <w:rStyle w:val="Hyperlink"/>
@@ -8177,7 +8333,7 @@
       <w:r>
         <w:t xml:space="preserve">: </w:t>
       </w:r>
-      <w:hyperlink r:id="rId157" w:tooltip="function_Typos" w:history="1">
+      <w:hyperlink r:id="rId162" w:tooltip="function_Typos" w:history="1">
         <w:r>
           <w:rPr>
             <w:rStyle w:val="Hyperlink"/>
@@ -8228,7 +8384,7 @@
       <w:r>
         <w:t xml:space="preserve"> </w:t>
       </w:r>
-      <w:hyperlink r:id="rId158" w:tooltip="function" w:history="1">
+      <w:hyperlink r:id="rId163" w:tooltip="function" w:history="1">
         <w:r>
           <w:rPr>
             <w:rStyle w:val="Hyperlink"/>
@@ -8263,7 +8419,7 @@
       <w:r>
         <w:t xml:space="preserve">“invalid payload type in send”: </w:t>
       </w:r>
-      <w:hyperlink r:id="rId159" w:tooltip="function_Typos" w:history="1">
+      <w:hyperlink r:id="rId164" w:tooltip="function_Typos" w:history="1">
         <w:r>
           <w:rPr>
             <w:rStyle w:val="Hyperlink"/>
@@ -8274,7 +8430,7 @@
       <w:r>
         <w:t xml:space="preserve">, </w:t>
       </w:r>
-      <w:hyperlink r:id="rId160" w:tooltip="sends" w:history="1">
+      <w:hyperlink r:id="rId165" w:tooltip="sends" w:history="1">
         <w:r>
           <w:rPr>
             <w:rStyle w:val="Hyperlink"/>
@@ -8285,7 +8441,7 @@
       <w:r>
         <w:t xml:space="preserve">, </w:t>
       </w:r>
-      <w:hyperlink r:id="rId161" w:tooltip="payloads" w:history="1">
+      <w:hyperlink r:id="rId166" w:tooltip="payloads" w:history="1">
         <w:r>
           <w:rPr>
             <w:rStyle w:val="Hyperlink"/>
@@ -8308,7 +8464,7 @@
       <w:r>
         <w:t xml:space="preserve">”: </w:t>
       </w:r>
-      <w:hyperlink r:id="rId162" w:tooltip="sends" w:history="1">
+      <w:hyperlink r:id="rId167" w:tooltip="sends" w:history="1">
         <w:r>
           <w:rPr>
             <w:rStyle w:val="Hyperlink"/>
@@ -8331,7 +8487,7 @@
       <w:r>
         <w:t xml:space="preserve">: </w:t>
       </w:r>
-      <w:hyperlink r:id="rId163" w:tooltip="payloads" w:history="1">
+      <w:hyperlink r:id="rId168" w:tooltip="payloads" w:history="1">
         <w:r>
           <w:rPr>
             <w:rStyle w:val="Hyperlink"/>
@@ -8351,7 +8507,7 @@
       <w:r>
         <w:t xml:space="preserve">: </w:t>
       </w:r>
-      <w:hyperlink r:id="rId164" w:tooltip="payloads" w:history="1">
+      <w:hyperlink r:id="rId169" w:tooltip="payloads" w:history="1">
         <w:r>
           <w:rPr>
             <w:rStyle w:val="Hyperlink"/>
@@ -8398,6 +8554,12 @@
         </w:rPr>
         <w:t>expressions</w:t>
       </w:r>
+      <w:r>
+        <w:rPr>
+          <w:b/>
+        </w:rPr>
+        <w:t>: have each operator tested once</w:t>
+      </w:r>
     </w:p>
     <w:p>
       <w:pPr>
@@ -8564,7 +8726,7 @@
         </w:rPr>
         <w:t xml:space="preserve"> </w:t>
       </w:r>
-      <w:hyperlink r:id="rId165" w:tooltip="monitors" w:history="1">
+      <w:hyperlink r:id="rId170" w:tooltip="monitors" w:history="1">
         <w:r>
           <w:rPr>
             <w:rStyle w:val="Hyperlink"/>
@@ -8693,7 +8855,7 @@
         </w:rPr>
         <w:t xml:space="preserve"> (</w:t>
       </w:r>
-      <w:hyperlink r:id="rId166" w:tooltip="fields" w:history="1">
+      <w:hyperlink r:id="rId171" w:tooltip="fields" w:history="1">
         <w:r>
           <w:rPr>
             <w:rStyle w:val="Hyperlink"/>
@@ -8713,7 +8875,7 @@
         </w:rPr>
         <w:t xml:space="preserve">, </w:t>
       </w:r>
-      <w:hyperlink r:id="rId167" w:tooltip="nonAtomicDataTypes" w:history="1">
+      <w:hyperlink r:id="rId172" w:tooltip="nonAtomicDataTypes" w:history="1">
         <w:r>
           <w:rPr>
             <w:rStyle w:val="Hyperlink"/>
@@ -8767,7 +8929,7 @@
         </w:rPr>
         <w:t xml:space="preserve">: </w:t>
       </w:r>
-      <w:hyperlink r:id="rId168" w:tooltip="payloadEntry" w:history="1">
+      <w:hyperlink r:id="rId173" w:tooltip="payloadEntry" w:history="1">
         <w:r>
           <w:rPr>
             <w:rStyle w:val="Hyperlink"/>
@@ -8869,7 +9031,7 @@
         </w:rPr>
         <w:t xml:space="preserve"> </w:t>
       </w:r>
-      <w:hyperlink r:id="rId169" w:tooltip="fields" w:history="1">
+      <w:hyperlink r:id="rId174" w:tooltip="fields" w:history="1">
         <w:r>
           <w:rPr>
             <w:rStyle w:val="Hyperlink"/>
@@ -9320,7 +9482,7 @@
         </w:rPr>
         <w:t xml:space="preserve">       </w:t>
       </w:r>
-      <w:hyperlink r:id="rId170" w:tooltip="TokenRing_Typos" w:history="1">
+      <w:hyperlink r:id="rId175" w:tooltip="TokenRing_Typos" w:history="1">
         <w:r>
           <w:rPr>
             <w:rStyle w:val="Hyperlink"/>
@@ -9368,7 +9530,7 @@
         </w:rPr>
         <w:t xml:space="preserve">IDX: </w:t>
       </w:r>
-      <w:hyperlink r:id="rId171" w:tooltip="nonAtomicDataTypes" w:history="1">
+      <w:hyperlink r:id="rId176" w:tooltip="nonAtomicDataTypes" w:history="1">
         <w:r>
           <w:rPr>
             <w:rStyle w:val="Hyperlink"/>
@@ -9527,7 +9689,7 @@
         </w:rPr>
         <w:t xml:space="preserve">IN: </w:t>
       </w:r>
-      <w:hyperlink r:id="rId172" w:tooltip="nonAtomicDataTypes" w:history="1">
+      <w:hyperlink r:id="rId177" w:tooltip="nonAtomicDataTypes" w:history="1">
         <w:r>
           <w:rPr>
             <w:rStyle w:val="Hyperlink"/>
@@ -9670,7 +9832,7 @@
         </w:rPr>
         <w:t xml:space="preserve">: </w:t>
       </w:r>
-      <w:hyperlink r:id="rId173" w:tooltip="nonAtomicDataType" w:history="1">
+      <w:hyperlink r:id="rId178" w:tooltip="nonAtomicDataType" w:history="1">
         <w:r>
           <w:rPr>
             <w:rStyle w:val="Hyperlink"/>
@@ -9706,7 +9868,7 @@
         </w:rPr>
         <w:t xml:space="preserve">: </w:t>
       </w:r>
-      <w:hyperlink r:id="rId174" w:tooltip="nonAtomicDataType" w:history="1">
+      <w:hyperlink r:id="rId179" w:tooltip="nonAtomicDataType" w:history="1">
         <w:r>
           <w:rPr>
             <w:rStyle w:val="Hyperlink"/>
@@ -9741,7 +9903,7 @@
         </w:rPr>
         <w:t xml:space="preserve"> </w:t>
       </w:r>
-      <w:hyperlink r:id="rId175" w:tooltip="nonAtomicDataType" w:history="1">
+      <w:hyperlink r:id="rId180" w:tooltip="nonAtomicDataType" w:history="1">
         <w:r>
           <w:rPr>
             <w:rStyle w:val="Hyperlink"/>
@@ -9752,7 +9914,7 @@
       <w:r>
         <w:t xml:space="preserve">, </w:t>
       </w:r>
-      <w:hyperlink r:id="rId176" w:tooltip="function" w:history="1">
+      <w:hyperlink r:id="rId181" w:tooltip="function" w:history="1">
         <w:r>
           <w:rPr>
             <w:rStyle w:val="Hyperlink"/>
@@ -9811,7 +9973,7 @@
         </w:rPr>
         <w:br/>
       </w:r>
-      <w:hyperlink r:id="rId177" w:tooltip="TransDecl_DoDecl" w:history="1">
+      <w:hyperlink r:id="rId182" w:tooltip="TransDecl_DoDecl" w:history="1">
         <w:r>
           <w:rPr>
             <w:rStyle w:val="Hyperlink"/>
@@ -9902,7 +10064,7 @@
         </w:rPr>
         <w:t>“</w:t>
       </w:r>
-      <w:hyperlink r:id="rId178" w:tooltip="function" w:history="1">
+      <w:hyperlink r:id="rId183" w:tooltip="function" w:history="1">
         <w:r>
           <w:rPr>
             <w:rStyle w:val="Hyperlink"/>
@@ -9968,6 +10130,12 @@
       <w:pPr>
         <w:pStyle w:val="ListParagraph"/>
         <w:ind w:left="2160"/>
+        <w:rPr>
+          <w:rFonts w:ascii="Consolas" w:hAnsi="Consolas" w:cs="Consolas"/>
+          <w:color w:val="000000"/>
+          <w:sz w:val="19"/>
+          <w:szCs w:val="19"/>
+        </w:rPr>
       </w:pPr>
       <w:r>
         <w:rPr>
@@ -9995,6 +10163,34 @@
           <w:szCs w:val="19"/>
         </w:rPr>
         <w:t>”</w:t>
+      </w:r>
+    </w:p>
+    <w:p>
+      <w:pPr>
+        <w:pStyle w:val="ListParagraph"/>
+        <w:numPr>
+          <w:ilvl w:val="2"/>
+          <w:numId w:val="7"/>
+        </w:numPr>
+        <w:rPr>
+          <w:rFonts w:ascii="Consolas" w:hAnsi="Consolas" w:cs="Consolas"/>
+          <w:b/>
+          <w:color w:val="000000"/>
+          <w:sz w:val="19"/>
+          <w:szCs w:val="19"/>
+          <w:highlight w:val="lightGray"/>
+        </w:rPr>
+      </w:pPr>
+      <w:r>
+        <w:rPr>
+          <w:rFonts w:ascii="Consolas" w:hAnsi="Consolas" w:cs="Consolas"/>
+          <w:b/>
+          <w:color w:val="000000"/>
+          <w:sz w:val="19"/>
+          <w:szCs w:val="19"/>
+          <w:highlight w:val="lightGray"/>
+        </w:rPr>
+        <w:t>Division by zero, integer underflow/overflow.</w:t>
       </w:r>
     </w:p>
     <w:p>
@@ -10067,7 +10263,7 @@
         </w:rPr>
         <w:t xml:space="preserve">Transitions &gt; Actions &gt; </w:t>
       </w:r>
-      <w:hyperlink r:id="rId179" w:tooltip="Elevator" w:history="1">
+      <w:hyperlink r:id="rId184" w:tooltip="Elevator" w:history="1">
         <w:r>
           <w:rPr>
             <w:rStyle w:val="Hyperlink"/>
@@ -10082,7 +10278,7 @@
         </w:rPr>
         <w:t xml:space="preserve">, </w:t>
       </w:r>
-      <w:hyperlink r:id="rId180" w:tooltip="Elevator" w:history="1">
+      <w:hyperlink r:id="rId185" w:tooltip="Elevator" w:history="1">
         <w:r>
           <w:rPr>
             <w:rStyle w:val="Hyperlink"/>
@@ -10096,6 +10292,12 @@
           <w:b/>
         </w:rPr>
         <w:t xml:space="preserve"> }</w:t>
+      </w:r>
+      <w:r>
+        <w:rPr>
+          <w:b/>
+        </w:rPr>
+        <w:t>: tests exist?</w:t>
       </w:r>
     </w:p>
     <w:p>
@@ -10111,24 +10313,6 @@
       </w:r>
       <w:r>
         <w:t>pop or call in functions: refer to 4.1.7 below.</w:t>
-      </w:r>
-    </w:p>
-    <w:p>
-      <w:pPr>
-        <w:pStyle w:val="ListParagraph"/>
-        <w:numPr>
-          <w:ilvl w:val="0"/>
-          <w:numId w:val="8"/>
-        </w:numPr>
-        <w:rPr>
-          <w:b/>
-        </w:rPr>
-      </w:pPr>
-      <w:r>
-        <w:rPr>
-          <w:b/>
-        </w:rPr>
-        <w:t>Calls should always terminate with a pop.</w:t>
       </w:r>
     </w:p>
     <w:p>
@@ -10495,7 +10679,7 @@
       <w:r>
         <w:t xml:space="preserve">self: </w:t>
       </w:r>
-      <w:hyperlink r:id="rId181" w:tooltip="SendInEntry" w:history="1">
+      <w:hyperlink r:id="rId186" w:tooltip="SendInEntry" w:history="1">
         <w:r>
           <w:rPr>
             <w:rStyle w:val="Hyperlink"/>
@@ -10518,7 +10702,7 @@
       <w:r>
         <w:t xml:space="preserve">: </w:t>
       </w:r>
-      <w:hyperlink r:id="rId182" w:tooltip="SendRaiseInEntry" w:history="1">
+      <w:hyperlink r:id="rId187" w:tooltip="SendRaiseInEntry" w:history="1">
         <w:r>
           <w:rPr>
             <w:rStyle w:val="Hyperlink"/>
@@ -10543,7 +10727,7 @@
       <w:r>
         <w:t xml:space="preserve">“raise” and “send” to itself: </w:t>
       </w:r>
-      <w:hyperlink r:id="rId183" w:tooltip="RaiseSendInEntry" w:history="1">
+      <w:hyperlink r:id="rId188" w:tooltip="RaiseSendInEntry" w:history="1">
         <w:r>
           <w:rPr>
             <w:rStyle w:val="Hyperlink"/>
@@ -10563,7 +10747,7 @@
       <w:r>
         <w:t xml:space="preserve">Entry function is not executed when the state is re-entered: </w:t>
       </w:r>
-      <w:hyperlink r:id="rId184" w:tooltip="PushImplicitPopWithSend" w:history="1">
+      <w:hyperlink r:id="rId189" w:tooltip="PushImplicitPopWithSend" w:history="1">
         <w:r>
           <w:rPr>
             <w:rStyle w:val="Hyperlink"/>
@@ -10586,7 +10770,7 @@
       <w:r>
         <w:t xml:space="preserve"> </w:t>
       </w:r>
-      <w:hyperlink r:id="rId185" w:tooltip="Actions_1" w:history="1">
+      <w:hyperlink r:id="rId190" w:tooltip="Actions_1" w:history="1">
         <w:r>
           <w:rPr>
             <w:rStyle w:val="Hyperlink"/>
@@ -10612,7 +10796,7 @@
       <w:r>
         <w:t xml:space="preserve">  </w:t>
       </w:r>
-      <w:hyperlink r:id="rId186" w:tooltip="Actions_2_fails" w:history="1">
+      <w:hyperlink r:id="rId191" w:tooltip="Actions_2_fails" w:history="1">
         <w:r>
           <w:rPr>
             <w:rStyle w:val="Hyperlink"/>
@@ -10638,7 +10822,7 @@
       <w:r>
         <w:t xml:space="preserve">  </w:t>
       </w:r>
-      <w:hyperlink r:id="rId187" w:tooltip="Multi_Paxos_3" w:history="1">
+      <w:hyperlink r:id="rId192" w:tooltip="Multi_Paxos_3" w:history="1">
         <w:r>
           <w:rPr>
             <w:rStyle w:val="Hyperlink"/>
@@ -10673,7 +10857,7 @@
       <w:r>
         <w:t xml:space="preserve"> </w:t>
       </w:r>
-      <w:hyperlink r:id="rId188" w:tooltip="Elevator" w:history="1">
+      <w:hyperlink r:id="rId193" w:tooltip="Elevator" w:history="1">
         <w:r>
           <w:rPr>
             <w:rStyle w:val="Hyperlink"/>
@@ -10708,7 +10892,7 @@
       <w:r>
         <w:t xml:space="preserve">  </w:t>
       </w:r>
-      <w:hyperlink r:id="rId189" w:tooltip="Actions_2" w:history="1">
+      <w:hyperlink r:id="rId194" w:tooltip="Actions_2" w:history="1">
         <w:r>
           <w:rPr>
             <w:rStyle w:val="Hyperlink"/>
@@ -10777,7 +10961,7 @@
       <w:r>
         <w:t xml:space="preserve">self: </w:t>
       </w:r>
-      <w:hyperlink r:id="rId190" w:tooltip="SendInExitNotExecuted" w:history="1">
+      <w:hyperlink r:id="rId195" w:tooltip="SendInExitNotExecuted" w:history="1">
         <w:r>
           <w:rPr>
             <w:rStyle w:val="Hyperlink"/>
@@ -10788,7 +10972,7 @@
       <w:r>
         <w:t xml:space="preserve">,   </w:t>
       </w:r>
-      <w:hyperlink r:id="rId191" w:tooltip="SendInExitUnhandledEvent" w:history="1">
+      <w:hyperlink r:id="rId196" w:tooltip="SendInExitUnhandledEvent" w:history="1">
         <w:r>
           <w:rPr>
             <w:rStyle w:val="Hyperlink"/>
@@ -10799,7 +10983,7 @@
       <w:r>
         <w:t xml:space="preserve">,  </w:t>
       </w:r>
-      <w:hyperlink r:id="rId192" w:tooltip="SendInExitHandledEvent" w:history="1">
+      <w:hyperlink r:id="rId197" w:tooltip="SendInExitHandledEvent" w:history="1">
         <w:r>
           <w:rPr>
             <w:rStyle w:val="Hyperlink"/>
@@ -10813,7 +10997,7 @@
       <w:r>
         <w:t xml:space="preserve"> </w:t>
       </w:r>
-      <w:hyperlink r:id="rId193" w:tooltip="SendInExitUnhandledHalt" w:history="1">
+      <w:hyperlink r:id="rId198" w:tooltip="SendInExitUnhandledHalt" w:history="1">
         <w:r>
           <w:rPr>
             <w:rStyle w:val="Hyperlink"/>
@@ -10868,7 +11052,7 @@
       <w:r>
         <w:t xml:space="preserve">plicit “pop”: </w:t>
       </w:r>
-      <w:hyperlink r:id="rId194" w:tooltip="ImplicitPopExit" w:history="1">
+      <w:hyperlink r:id="rId199" w:tooltip="ImplicitPopExit" w:history="1">
         <w:r>
           <w:rPr>
             <w:rStyle w:val="Hyperlink"/>
@@ -10897,7 +11081,7 @@
       <w:r>
         <w:t xml:space="preserve">plicit “pop”: </w:t>
       </w:r>
-      <w:hyperlink r:id="rId195" w:tooltip="ExplicitPopExit" w:history="1">
+      <w:hyperlink r:id="rId200" w:tooltip="ExplicitPopExit" w:history="1">
         <w:r>
           <w:rPr>
             <w:rStyle w:val="Hyperlink"/>
@@ -10911,7 +11095,7 @@
         </w:rPr>
         <w:t xml:space="preserve">,   </w:t>
       </w:r>
-      <w:hyperlink r:id="rId196" w:tooltip="BugReproIdenticalTerms" w:history="1">
+      <w:hyperlink r:id="rId201" w:tooltip="BugReproIdenticalTerms" w:history="1">
         <w:r>
           <w:rPr>
             <w:rStyle w:val="Hyperlink"/>
@@ -10925,7 +11109,7 @@
         </w:rPr>
         <w:t xml:space="preserve">, </w:t>
       </w:r>
-      <w:hyperlink r:id="rId197" w:tooltip="BugReproIdenticalTerms_workaround" w:history="1">
+      <w:hyperlink r:id="rId202" w:tooltip="BugReproIdenticalTerms_workaround" w:history="1">
         <w:r>
           <w:rPr>
             <w:rStyle w:val="Hyperlink"/>
@@ -10948,7 +11132,7 @@
       <w:r>
         <w:t xml:space="preserve"> </w:t>
       </w:r>
-      <w:hyperlink r:id="rId198" w:tooltip="NewInExit" w:history="1">
+      <w:hyperlink r:id="rId203" w:tooltip="NewInExit" w:history="1">
         <w:r>
           <w:rPr>
             <w:rStyle w:val="Hyperlink"/>
@@ -11007,7 +11191,14 @@
           <w:b/>
           <w:highlight w:val="lightGray"/>
         </w:rPr>
-        <w:t xml:space="preserve"> is it allowed in exit function?</w:t>
+        <w:t xml:space="preserve"> </w:t>
+      </w:r>
+      <w:r>
+        <w:rPr>
+          <w:b/>
+          <w:highlight w:val="lightGray"/>
+        </w:rPr>
+        <w:t>allowed in exit function</w:t>
       </w:r>
     </w:p>
     <w:p>
@@ -11172,7 +11363,7 @@
       <w:r>
         <w:t xml:space="preserve">: </w:t>
       </w:r>
-      <w:hyperlink r:id="rId199" w:tooltip="SendInExitHandledEvent" w:history="1">
+      <w:hyperlink r:id="rId204" w:tooltip="SendInExitHandledEvent" w:history="1">
         <w:r>
           <w:rPr>
             <w:rStyle w:val="Hyperlink"/>
@@ -11183,7 +11374,7 @@
       <w:r>
         <w:t xml:space="preserve">, </w:t>
       </w:r>
-      <w:hyperlink r:id="rId200" w:tooltip="GotoToItself" w:history="1">
+      <w:hyperlink r:id="rId205" w:tooltip="GotoToItself" w:history="1">
         <w:r>
           <w:rPr>
             <w:rStyle w:val="Hyperlink"/>
@@ -11194,7 +11385,7 @@
       <w:r>
         <w:t xml:space="preserve">, </w:t>
       </w:r>
-      <w:hyperlink r:id="rId201" w:tooltip="GotoTransInheritance" w:history="1">
+      <w:hyperlink r:id="rId206" w:tooltip="GotoTransInheritance" w:history="1">
         <w:r>
           <w:rPr>
             <w:rStyle w:val="Hyperlink"/>
@@ -11222,7 +11413,7 @@
       <w:r>
         <w:t xml:space="preserve">: </w:t>
       </w:r>
-      <w:hyperlink r:id="rId202" w:tooltip="PushItself" w:history="1">
+      <w:hyperlink r:id="rId207" w:tooltip="PushItself" w:history="1">
         <w:r>
           <w:rPr>
             <w:rStyle w:val="Hyperlink"/>
@@ -11233,7 +11424,7 @@
       <w:r>
         <w:t xml:space="preserve">, </w:t>
       </w:r>
-      <w:hyperlink r:id="rId203" w:tooltip="Push" w:history="1">
+      <w:hyperlink r:id="rId208" w:tooltip="Push" w:history="1">
         <w:r>
           <w:rPr>
             <w:rStyle w:val="Hyperlink"/>
@@ -11253,7 +11444,7 @@
       <w:r>
         <w:t xml:space="preserve">“push” with implicit “pop”: </w:t>
       </w:r>
-      <w:hyperlink r:id="rId204" w:tooltip="PushImplicitPopWithSend" w:history="1">
+      <w:hyperlink r:id="rId209" w:tooltip="PushImplicitPopWithSend" w:history="1">
         <w:r>
           <w:rPr>
             <w:rStyle w:val="Hyperlink"/>
@@ -11264,7 +11455,7 @@
       <w:r>
         <w:t xml:space="preserve">  </w:t>
       </w:r>
-      <w:hyperlink r:id="rId205" w:tooltip="PushImplicitPopWithRaise" w:history="1">
+      <w:hyperlink r:id="rId210" w:tooltip="PushImplicitPopWithRaise" w:history="1">
         <w:r>
           <w:rPr>
             <w:rStyle w:val="Hyperlink"/>
@@ -11281,7 +11472,7 @@
       <w:r>
         <w:t xml:space="preserve">“push” with explicit “pop”: </w:t>
       </w:r>
-      <w:hyperlink r:id="rId206" w:tooltip="PushExplicitPop" w:history="1">
+      <w:hyperlink r:id="rId211" w:tooltip="PushExplicitPop" w:history="1">
         <w:r>
           <w:rPr>
             <w:rStyle w:val="Hyperlink"/>
@@ -11298,7 +11489,7 @@
       <w:r>
         <w:t xml:space="preserve">“push” with action inherited by the pushed state: </w:t>
       </w:r>
-      <w:hyperlink r:id="rId207" w:tooltip="PushTransInheritance" w:history="1">
+      <w:hyperlink r:id="rId212" w:tooltip="PushTransInheritance" w:history="1">
         <w:r>
           <w:rPr>
             <w:rStyle w:val="Hyperlink"/>
@@ -11314,39 +11505,21 @@
           <w:ilvl w:val="3"/>
           <w:numId w:val="8"/>
         </w:numPr>
-        <w:rPr>
-          <w:b/>
-        </w:rPr>
-      </w:pPr>
-      <w:r>
-        <w:rPr>
-          <w:b/>
-        </w:rPr>
-        <w:t xml:space="preserve"> “default” as </w:t>
-      </w:r>
-      <w:r>
-        <w:rPr>
-          <w:b/>
-        </w:rPr>
-        <w:t xml:space="preserve">a </w:t>
-      </w:r>
-      <w:r>
-        <w:rPr>
-          <w:b/>
-        </w:rPr>
-        <w:t>transition trigger:</w:t>
-      </w:r>
-      <w:r>
-        <w:rPr>
-          <w:b/>
-        </w:rPr>
-        <w:t xml:space="preserve"> TODO: ref existing tests</w:t>
-      </w:r>
-      <w:r>
-        <w:rPr>
-          <w:b/>
-        </w:rPr>
-        <w:t xml:space="preserve"> or 4.1.5. below</w:t>
+      </w:pPr>
+      <w:r>
+        <w:rPr>
+          <w:b/>
+        </w:rPr>
+        <w:t xml:space="preserve"> </w:t>
+      </w:r>
+      <w:r>
+        <w:t>“default” as a transition trigger:</w:t>
+      </w:r>
+      <w:r>
+        <w:t xml:space="preserve"> refer to</w:t>
+      </w:r>
+      <w:r>
+        <w:t xml:space="preserve"> 4.1.5. below</w:t>
       </w:r>
     </w:p>
     <w:p>
@@ -11363,7 +11536,7 @@
       <w:r>
         <w:t xml:space="preserve"> </w:t>
       </w:r>
-      <w:hyperlink r:id="rId208" w:tooltip="EventSentAfterSentHaltHandled" w:history="1">
+      <w:hyperlink r:id="rId213" w:tooltip="EventSentAfterSentHaltHandled" w:history="1">
         <w:r>
           <w:rPr>
             <w:rStyle w:val="Hyperlink"/>
@@ -11386,7 +11559,7 @@
       <w:r>
         <w:t xml:space="preserve">: </w:t>
       </w:r>
-      <w:hyperlink r:id="rId209" w:tooltip="EnclosedFunCalls" w:history="1">
+      <w:hyperlink r:id="rId214" w:tooltip="EnclosedFunCalls" w:history="1">
         <w:r>
           <w:rPr>
             <w:rStyle w:val="Hyperlink"/>
@@ -11432,27 +11605,18 @@
           <w:ilvl w:val="3"/>
           <w:numId w:val="8"/>
         </w:numPr>
-        <w:rPr>
-          <w:b/>
-        </w:rPr>
-      </w:pPr>
-      <w:r>
-        <w:rPr>
-          <w:b/>
-        </w:rPr>
+      </w:pPr>
+      <w:r>
         <w:t>“default” as a trigger:</w:t>
       </w:r>
       <w:r>
-        <w:rPr>
-          <w:b/>
-        </w:rPr>
         <w:t xml:space="preserve"> </w:t>
       </w:r>
       <w:r>
-        <w:rPr>
-          <w:b/>
-        </w:rPr>
-        <w:t>ref existing tests or 4.1.5. below</w:t>
+        <w:t>refer to</w:t>
+      </w:r>
+      <w:r>
+        <w:t xml:space="preserve"> 4.1.5. below</w:t>
       </w:r>
     </w:p>
     <w:p>
@@ -11475,7 +11639,7 @@
       <w:r>
         <w:t xml:space="preserve"> </w:t>
       </w:r>
-      <w:hyperlink r:id="rId210" w:tooltip="HaltTrigger4Do" w:history="1">
+      <w:hyperlink r:id="rId215" w:tooltip="HaltTrigger4Do" w:history="1">
         <w:r>
           <w:rPr>
             <w:rStyle w:val="Hyperlink"/>
@@ -11507,7 +11671,7 @@
       <w:r>
         <w:t xml:space="preserve"> </w:t>
       </w:r>
-      <w:hyperlink r:id="rId211" w:tooltip="ControlImpureDoDecl" w:history="1">
+      <w:hyperlink r:id="rId216" w:tooltip="ControlImpureDoDecl" w:history="1">
         <w:r>
           <w:rPr>
             <w:rStyle w:val="Hyperlink"/>
@@ -11539,7 +11703,7 @@
         </w:rPr>
         <w:t xml:space="preserve"> </w:t>
       </w:r>
-      <w:hyperlink r:id="rId212" w:tooltip="UnhandledEventDeferred" w:history="1">
+      <w:hyperlink r:id="rId217" w:tooltip="UnhandledEventDeferred" w:history="1">
         <w:r>
           <w:rPr>
             <w:rStyle w:val="Hyperlink"/>
@@ -11564,7 +11728,7 @@
       <w:r>
         <w:t xml:space="preserve"> state (static error): </w:t>
       </w:r>
-      <w:hyperlink r:id="rId213" w:tooltip="EventDeferredHandledSameState" w:history="1">
+      <w:hyperlink r:id="rId218" w:tooltip="EventDeferredHandledSameState" w:history="1">
         <w:r>
           <w:rPr>
             <w:rStyle w:val="Hyperlink"/>
@@ -11622,7 +11786,7 @@
       <w:r>
         <w:t xml:space="preserve">“defer” and state stack: </w:t>
       </w:r>
-      <w:hyperlink r:id="rId214" w:tooltip="DeferIgnore2" w:history="1">
+      <w:hyperlink r:id="rId219" w:tooltip="DeferIgnore2" w:history="1">
         <w:r>
           <w:rPr>
             <w:rStyle w:val="Hyperlink"/>
@@ -11633,7 +11797,7 @@
       <w:r>
         <w:t xml:space="preserve">, </w:t>
       </w:r>
-      <w:hyperlink r:id="rId215" w:tooltip="DeferIgnore3" w:history="1">
+      <w:hyperlink r:id="rId220" w:tooltip="DeferIgnore3" w:history="1">
         <w:r>
           <w:rPr>
             <w:rStyle w:val="Hyperlink"/>
@@ -11644,7 +11808,7 @@
       <w:r>
         <w:t xml:space="preserve">,  </w:t>
       </w:r>
-      <w:hyperlink r:id="rId216" w:tooltip="DeferIgnore4" w:history="1">
+      <w:hyperlink r:id="rId221" w:tooltip="DeferIgnore4" w:history="1">
         <w:r>
           <w:rPr>
             <w:rStyle w:val="Hyperlink"/>
@@ -11667,7 +11831,7 @@
       <w:r>
         <w:t xml:space="preserve"> </w:t>
       </w:r>
-      <w:hyperlink r:id="rId217" w:tooltip="UnhandledEventIgnored" w:history="1">
+      <w:hyperlink r:id="rId222" w:tooltip="UnhandledEventIgnored" w:history="1">
         <w:r>
           <w:rPr>
             <w:rStyle w:val="Hyperlink"/>
@@ -11719,7 +11883,7 @@
       <w:r>
         <w:t xml:space="preserve">: </w:t>
       </w:r>
-      <w:hyperlink r:id="rId218" w:tooltip="DeferIgnore2" w:history="1">
+      <w:hyperlink r:id="rId223" w:tooltip="DeferIgnore2" w:history="1">
         <w:r>
           <w:rPr>
             <w:rStyle w:val="Hyperlink"/>
@@ -11739,7 +11903,7 @@
       <w:r>
         <w:t xml:space="preserve">: </w:t>
       </w:r>
-      <w:hyperlink r:id="rId219" w:tooltip="DeferIgnore3" w:history="1">
+      <w:hyperlink r:id="rId224" w:tooltip="DeferIgnore3" w:history="1">
         <w:r>
           <w:rPr>
             <w:rStyle w:val="Hyperlink"/>
@@ -11762,7 +11926,7 @@
       <w:r>
         <w:t xml:space="preserve"> </w:t>
       </w:r>
-      <w:hyperlink r:id="rId220" w:tooltip="nonAtomicDataTypes" w:history="1">
+      <w:hyperlink r:id="rId225" w:tooltip="nonAtomicDataTypes" w:history="1">
         <w:r>
           <w:rPr>
             <w:rStyle w:val="Hyperlink"/>
@@ -11773,7 +11937,7 @@
       <w:r>
         <w:t xml:space="preserve">, </w:t>
       </w:r>
-      <w:hyperlink r:id="rId221" w:tooltip="ControlImpureDoDecl" w:history="1">
+      <w:hyperlink r:id="rId226" w:tooltip="ControlImpureDoDecl" w:history="1">
         <w:r>
           <w:rPr>
             <w:rStyle w:val="Hyperlink"/>
@@ -11796,7 +11960,7 @@
       <w:r>
         <w:t xml:space="preserve"> </w:t>
       </w:r>
-      <w:hyperlink r:id="rId222" w:tooltip="nonAtomicDataTypes" w:history="1">
+      <w:hyperlink r:id="rId227" w:tooltip="nonAtomicDataTypes" w:history="1">
         <w:r>
           <w:rPr>
             <w:rStyle w:val="Hyperlink"/>
@@ -11807,7 +11971,7 @@
       <w:r>
         <w:t xml:space="preserve">, </w:t>
       </w:r>
-      <w:hyperlink r:id="rId223" w:tooltip="ControlImpureDoDecl" w:history="1">
+      <w:hyperlink r:id="rId228" w:tooltip="ControlImpureDoDecl" w:history="1">
         <w:r>
           <w:rPr>
             <w:rStyle w:val="Hyperlink"/>
@@ -11984,13 +12148,11 @@
         <w:pStyle w:val="ListParagraph"/>
         <w:ind w:left="2160"/>
         <w:rPr>
-          <w:b/>
           <w:highlight w:val="lightGray"/>
         </w:rPr>
       </w:pPr>
       <w:r>
         <w:rPr>
-          <w:b/>
           <w:highlight w:val="lightGray"/>
         </w:rPr>
         <w:t>While/ite/seq:</w:t>
@@ -12003,24 +12165,9 @@
           <w:ilvl w:val="2"/>
           <w:numId w:val="8"/>
         </w:numPr>
-        <w:rPr>
-          <w:b/>
-        </w:rPr>
-      </w:pPr>
-      <w:r>
-        <w:rPr>
-          <w:b/>
-        </w:rPr>
-        <w:t xml:space="preserve"> “Special” events: </w:t>
-      </w:r>
-      <w:r>
-        <w:t>“halt”,</w:t>
-      </w:r>
-      <w:r>
-        <w:rPr>
-          <w:b/>
-        </w:rPr>
-        <w:t xml:space="preserve"> “default”.</w:t>
+      </w:pPr>
+      <w:r>
+        <w:t xml:space="preserve"> “Special” events: “halt”, “default”.</w:t>
       </w:r>
     </w:p>
     <w:p>
@@ -12039,7 +12186,7 @@
       <w:r>
         <w:t xml:space="preserve">no “unhandled exception” for unhandled “halt”: </w:t>
       </w:r>
-      <w:hyperlink r:id="rId224" w:tooltip="SendInExitUnhandledHalt" w:history="1">
+      <w:hyperlink r:id="rId229" w:tooltip="SendInExitUnhandledHalt" w:history="1">
         <w:r>
           <w:rPr>
             <w:rStyle w:val="Hyperlink"/>
@@ -12075,7 +12222,7 @@
         </w:rPr>
         <w:t xml:space="preserve">raised “halt”: </w:t>
       </w:r>
-      <w:hyperlink r:id="rId225" w:tooltip="RaisedHalt" w:history="1">
+      <w:hyperlink r:id="rId230" w:tooltip="RaisedHalt" w:history="1">
         <w:r>
           <w:rPr>
             <w:rStyle w:val="Hyperlink"/>
@@ -12091,7 +12238,7 @@
         </w:rPr>
         <w:t xml:space="preserve">,  </w:t>
       </w:r>
-      <w:hyperlink r:id="rId226" w:tooltip="RaisedHaltHandled" w:history="1">
+      <w:hyperlink r:id="rId231" w:tooltip="RaisedHaltHandled" w:history="1">
         <w:r>
           <w:rPr>
             <w:rStyle w:val="Hyperlink"/>
@@ -12116,20 +12263,10 @@
       <w:r>
         <w:rPr>
           <w:rStyle w:val="Hyperlink"/>
-          <w:b/>
           <w:color w:val="auto"/>
           <w:u w:val="none"/>
         </w:rPr>
-        <w:t>unhandled “default”</w:t>
-      </w:r>
-      <w:r>
-        <w:rPr>
-          <w:rStyle w:val="Hyperlink"/>
-          <w:b/>
-          <w:color w:val="auto"/>
-          <w:u w:val="none"/>
-        </w:rPr>
-        <w:t xml:space="preserve"> </w:t>
+        <w:t xml:space="preserve">simple semantcis of “default” event: </w:t>
       </w:r>
       <w:r>
         <w:rPr>
@@ -12137,38 +12274,179 @@
           <w:color w:val="auto"/>
           <w:u w:val="none"/>
         </w:rPr>
-        <w:t xml:space="preserve">: </w:t>
-      </w:r>
-    </w:p>
-    <w:p>
-      <w:pPr>
-        <w:pStyle w:val="ListParagraph"/>
-        <w:numPr>
-          <w:ilvl w:val="3"/>
-          <w:numId w:val="8"/>
-        </w:numPr>
+        <w:t xml:space="preserve"> </w:t>
+      </w:r>
+      <w:hyperlink r:id="rId232" w:tooltip="DefaultHandler1" w:history="1">
+        <w:r>
+          <w:rPr>
+            <w:rStyle w:val="Hyperlink"/>
+          </w:rPr>
+          <w:t>test1</w:t>
+        </w:r>
+      </w:hyperlink>
+      <w:r>
         <w:rPr>
           <w:rStyle w:val="Hyperlink"/>
           <w:color w:val="auto"/>
           <w:u w:val="none"/>
         </w:rPr>
-      </w:pPr>
-      <w:r>
-        <w:rPr>
-          <w:rStyle w:val="Hyperlink"/>
-          <w:b/>
-          <w:color w:val="auto"/>
-          <w:u w:val="none"/>
-        </w:rPr>
-        <w:t>handled “default</w:t>
-      </w:r>
-      <w:r>
+        <w:t xml:space="preserve">,  </w:t>
+      </w:r>
+      <w:hyperlink r:id="rId233" w:tooltip="DefaultHandler2" w:history="1">
+        <w:r>
+          <w:rPr>
+            <w:rStyle w:val="Hyperlink"/>
+          </w:rPr>
+          <w:t>test2</w:t>
+        </w:r>
+      </w:hyperlink>
+    </w:p>
+    <w:p>
+      <w:pPr>
+        <w:pStyle w:val="ListParagraph"/>
+        <w:numPr>
+          <w:ilvl w:val="3"/>
+          <w:numId w:val="8"/>
+        </w:numPr>
         <w:rPr>
           <w:rStyle w:val="Hyperlink"/>
           <w:color w:val="auto"/>
           <w:u w:val="none"/>
         </w:rPr>
-        <w:t>”:</w:t>
+      </w:pPr>
+      <w:r>
+        <w:rPr>
+          <w:rStyle w:val="Hyperlink"/>
+          <w:color w:val="auto"/>
+          <w:u w:val="none"/>
+        </w:rPr>
+        <w:t>inherited</w:t>
+      </w:r>
+      <w:r>
+        <w:rPr>
+          <w:rStyle w:val="Hyperlink"/>
+          <w:color w:val="auto"/>
+          <w:u w:val="none"/>
+        </w:rPr>
+        <w:t xml:space="preserve"> “default”</w:t>
+      </w:r>
+      <w:r>
+        <w:rPr>
+          <w:rStyle w:val="Hyperlink"/>
+          <w:color w:val="auto"/>
+          <w:u w:val="none"/>
+        </w:rPr>
+        <w:t xml:space="preserve"> handler</w:t>
+      </w:r>
+      <w:r>
+        <w:rPr>
+          <w:rStyle w:val="Hyperlink"/>
+          <w:color w:val="auto"/>
+          <w:u w:val="none"/>
+        </w:rPr>
+        <w:t>:</w:t>
+      </w:r>
+      <w:r>
+        <w:rPr>
+          <w:rStyle w:val="Hyperlink"/>
+          <w:color w:val="auto"/>
+          <w:u w:val="none"/>
+        </w:rPr>
+        <w:t xml:space="preserve"> </w:t>
+      </w:r>
+      <w:hyperlink r:id="rId234" w:tooltip="DefaultHandlerInheritedByPushTr" w:history="1">
+        <w:r>
+          <w:rPr>
+            <w:rStyle w:val="Hyperlink"/>
+          </w:rPr>
+          <w:t>test1</w:t>
+        </w:r>
+      </w:hyperlink>
+      <w:r>
+        <w:rPr>
+          <w:rStyle w:val="Hyperlink"/>
+          <w:color w:val="auto"/>
+          <w:u w:val="none"/>
+        </w:rPr>
+        <w:t xml:space="preserve">,  </w:t>
+      </w:r>
+      <w:hyperlink r:id="rId235" w:tooltip="TopDefaultHandlerOverridesInherited" w:history="1">
+        <w:r>
+          <w:rPr>
+            <w:rStyle w:val="Hyperlink"/>
+          </w:rPr>
+          <w:t>test2</w:t>
+        </w:r>
+      </w:hyperlink>
+    </w:p>
+    <w:p>
+      <w:pPr>
+        <w:pStyle w:val="ListParagraph"/>
+        <w:numPr>
+          <w:ilvl w:val="3"/>
+          <w:numId w:val="8"/>
+        </w:numPr>
+        <w:rPr>
+          <w:rStyle w:val="Hyperlink"/>
+          <w:color w:val="auto"/>
+          <w:u w:val="none"/>
+        </w:rPr>
+      </w:pPr>
+      <w:r>
+        <w:rPr>
+          <w:rStyle w:val="Hyperlink"/>
+          <w:color w:val="auto"/>
+          <w:u w:val="none"/>
+        </w:rPr>
+        <w:t xml:space="preserve">“default” handler in a loop: </w:t>
+      </w:r>
+      <w:hyperlink r:id="rId236" w:tooltip="DefaultHandlerInLoop" w:history="1">
+        <w:r>
+          <w:rPr>
+            <w:rStyle w:val="Hyperlink"/>
+          </w:rPr>
+          <w:t>test1</w:t>
+        </w:r>
+      </w:hyperlink>
+      <w:r>
+        <w:rPr>
+          <w:rStyle w:val="Hyperlink"/>
+          <w:color w:val="auto"/>
+          <w:u w:val="none"/>
+        </w:rPr>
+        <w:t xml:space="preserve">,  </w:t>
+      </w:r>
+      <w:hyperlink r:id="rId237" w:tooltip="BangaloreToRedmond" w:history="1">
+        <w:r>
+          <w:rPr>
+            <w:rStyle w:val="Hyperlink"/>
+          </w:rPr>
+          <w:t>test2</w:t>
+        </w:r>
+      </w:hyperlink>
+      <w:r>
+        <w:rPr>
+          <w:rStyle w:val="Hyperlink"/>
+          <w:color w:val="auto"/>
+          <w:u w:val="none"/>
+        </w:rPr>
+        <w:t xml:space="preserve"> (if no reply from a sent request),  </w:t>
+      </w:r>
+      <w:hyperlink r:id="rId238" w:tooltip="LinearTopology_5" w:history="1">
+        <w:r>
+          <w:rPr>
+            <w:rStyle w:val="Hyperlink"/>
+          </w:rPr>
+          <w:t>test3</w:t>
+        </w:r>
+      </w:hyperlink>
+      <w:r>
+        <w:rPr>
+          <w:rStyle w:val="Hyperlink"/>
+          <w:color w:val="auto"/>
+          <w:u w:val="none"/>
+        </w:rPr>
+        <w:t xml:space="preserve"> (for looping in a state)</w:t>
       </w:r>
     </w:p>
     <w:p>
@@ -12249,7 +12527,7 @@
       <w:r>
         <w:t xml:space="preserve"> </w:t>
       </w:r>
-      <w:hyperlink r:id="rId227" w:tooltip="Liveness_1_WarmState" w:history="1">
+      <w:hyperlink r:id="rId239" w:tooltip="Liveness_1_WarmState" w:history="1">
         <w:r>
           <w:rPr>
             <w:rStyle w:val="Hyperlink"/>
@@ -12284,7 +12562,7 @@
       <w:r>
         <w:t xml:space="preserve">: </w:t>
       </w:r>
-      <w:hyperlink r:id="rId228" w:tooltip="Liveness_2_WarmState" w:history="1">
+      <w:hyperlink r:id="rId240" w:tooltip="Liveness_2_WarmState" w:history="1">
         <w:r>
           <w:rPr>
             <w:rStyle w:val="Hyperlink"/>
@@ -12327,7 +12605,7 @@
       <w:r>
         <w:t xml:space="preserve">: </w:t>
       </w:r>
-      <w:hyperlink r:id="rId229" w:tooltip="functionAny" w:history="1">
+      <w:hyperlink r:id="rId241" w:tooltip="functionAny" w:history="1">
         <w:r>
           <w:rPr>
             <w:rStyle w:val="Hyperlink"/>
@@ -12359,7 +12637,7 @@
       <w:r>
         <w:t xml:space="preserve">: </w:t>
       </w:r>
-      <w:hyperlink r:id="rId230" w:tooltip="MaxInstances_2" w:history="1">
+      <w:hyperlink r:id="rId242" w:tooltip="MaxInstances_2" w:history="1">
         <w:r>
           <w:rPr>
             <w:rStyle w:val="Hyperlink"/>
@@ -12403,7 +12681,7 @@
         <w:tab/>
         <w:t xml:space="preserve">no “return”, anonymous function:  </w:t>
       </w:r>
-      <w:hyperlink r:id="rId231" w:tooltip="EventSentAfterSentHalt_v" w:history="1">
+      <w:hyperlink r:id="rId243" w:tooltip="EventSentAfterSentHalt_v" w:history="1">
         <w:r>
           <w:rPr>
             <w:rStyle w:val="Hyperlink"/>
@@ -12441,7 +12719,7 @@
       <w:r>
         <w:t xml:space="preserve">While stmt: </w:t>
       </w:r>
-      <w:hyperlink r:id="rId232" w:tooltip="PushStatement_1" w:history="1">
+      <w:hyperlink r:id="rId244" w:tooltip="PushStatement_1" w:history="1">
         <w:r>
           <w:rPr>
             <w:rStyle w:val="Hyperlink"/>
@@ -12455,7 +12733,7 @@
         </w:rPr>
         <w:t xml:space="preserve">, </w:t>
       </w:r>
-      <w:hyperlink r:id="rId233" w:tooltip="bubble_sort" w:history="1">
+      <w:hyperlink r:id="rId245" w:tooltip="bubble_sort" w:history="1">
         <w:r>
           <w:rPr>
             <w:rStyle w:val="Hyperlink"/>
@@ -12472,7 +12750,7 @@
       <w:r>
         <w:t xml:space="preserve">           If-then-else: </w:t>
       </w:r>
-      <w:hyperlink r:id="rId234" w:tooltip="AlonBug_fails" w:history="1">
+      <w:hyperlink r:id="rId246" w:tooltip="AlonBug_fails" w:history="1">
         <w:r>
           <w:rPr>
             <w:rStyle w:val="Hyperlink"/>
@@ -12486,7 +12764,7 @@
         </w:rPr>
         <w:t xml:space="preserve">, </w:t>
       </w:r>
-      <w:hyperlink r:id="rId235" w:tooltip="bubble_sort" w:history="1">
+      <w:hyperlink r:id="rId247" w:tooltip="bubble_sort" w:history="1">
         <w:r>
           <w:rPr>
             <w:rStyle w:val="Hyperlink"/>
@@ -12506,7 +12784,7 @@
       <w:r>
         <w:t xml:space="preserve">Seq: </w:t>
       </w:r>
-      <w:hyperlink r:id="rId236" w:tooltip="nonAtomicDataTypes" w:history="1">
+      <w:hyperlink r:id="rId248" w:tooltip="nonAtomicDataTypes" w:history="1">
         <w:r>
           <w:rPr>
             <w:rStyle w:val="Hyperlink"/>
@@ -12517,7 +12795,7 @@
       <w:r>
         <w:t xml:space="preserve">, </w:t>
       </w:r>
-      <w:hyperlink r:id="rId237" w:tooltip="seq_tuple" w:history="1">
+      <w:hyperlink r:id="rId249" w:tooltip="seq_tuple" w:history="1">
         <w:r>
           <w:rPr>
             <w:rStyle w:val="Hyperlink"/>
@@ -12528,7 +12806,7 @@
       <w:r>
         <w:t xml:space="preserve">, </w:t>
       </w:r>
-      <w:hyperlink r:id="rId238" w:tooltip="nonAtomicDataTypesInPayloads" w:history="1">
+      <w:hyperlink r:id="rId250" w:tooltip="nonAtomicDataTypesInPayloads" w:history="1">
         <w:r>
           <w:rPr>
             <w:rStyle w:val="Hyperlink"/>
@@ -12539,7 +12817,7 @@
       <w:r>
         <w:t xml:space="preserve">, </w:t>
       </w:r>
-      <w:hyperlink r:id="rId239" w:tooltip="bubble_sort" w:history="1">
+      <w:hyperlink r:id="rId251" w:tooltip="bubble_sort" w:history="1">
         <w:r>
           <w:rPr>
             <w:rStyle w:val="Hyperlink"/>
@@ -12562,7 +12840,7 @@
       <w:r>
         <w:t xml:space="preserve"> </w:t>
       </w:r>
-      <w:hyperlink r:id="rId240" w:tooltip="AlonBug_fails" w:history="1">
+      <w:hyperlink r:id="rId252" w:tooltip="AlonBug_fails" w:history="1">
         <w:r>
           <w:rPr>
             <w:rStyle w:val="Hyperlink"/>
@@ -12573,7 +12851,7 @@
       <w:r>
         <w:t xml:space="preserve"> (in anonymous function, many other tests); </w:t>
       </w:r>
-      <w:hyperlink r:id="rId241" w:tooltip="DeferIgnore2" w:history="1">
+      <w:hyperlink r:id="rId253" w:tooltip="DeferIgnore2" w:history="1">
         <w:r>
           <w:rPr>
             <w:rStyle w:val="Hyperlink"/>
@@ -12611,7 +12889,7 @@
       <w:r>
         <w:t xml:space="preserve"> </w:t>
       </w:r>
-      <w:hyperlink r:id="rId242" w:tooltip="nonAtomicDataTypes" w:history="1">
+      <w:hyperlink r:id="rId254" w:tooltip="nonAtomicDataTypes" w:history="1">
         <w:r>
           <w:rPr>
             <w:rStyle w:val="Hyperlink"/>
@@ -12623,7 +12901,7 @@
         <w:br/>
         <w:t xml:space="preserve">asgn to uninitialized sequence (runtime error): </w:t>
       </w:r>
-      <w:hyperlink r:id="rId243" w:tooltip="lvalues_runtimeError" w:history="1">
+      <w:hyperlink r:id="rId255" w:tooltip="lvalues_runtimeError" w:history="1">
         <w:r>
           <w:rPr>
             <w:rStyle w:val="Hyperlink"/>
@@ -12646,7 +12924,7 @@
       <w:r>
         <w:t xml:space="preserve"> </w:t>
       </w:r>
-      <w:hyperlink r:id="rId244" w:tooltip="nonAtomicDataTypes" w:history="1">
+      <w:hyperlink r:id="rId256" w:tooltip="nonAtomicDataTypes" w:history="1">
         <w:r>
           <w:rPr>
             <w:rStyle w:val="Hyperlink"/>
@@ -12657,7 +12935,7 @@
       <w:r>
         <w:t xml:space="preserve">, </w:t>
       </w:r>
-      <w:hyperlink r:id="rId245" w:tooltip="nonAtomicDataTypesInPayloads" w:history="1">
+      <w:hyperlink r:id="rId257" w:tooltip="nonAtomicDataTypesInPayloads" w:history="1">
         <w:r>
           <w:rPr>
             <w:rStyle w:val="Hyperlink"/>
@@ -12695,7 +12973,7 @@
       <w:r>
         <w:t xml:space="preserve"> </w:t>
       </w:r>
-      <w:hyperlink r:id="rId246" w:tooltip="EnclosedFunCalls" w:history="1">
+      <w:hyperlink r:id="rId258" w:tooltip="EnclosedFunCalls" w:history="1">
         <w:r>
           <w:rPr>
             <w:rStyle w:val="Hyperlink"/>
@@ -12715,7 +12993,7 @@
       <w:r>
         <w:t xml:space="preserve"> </w:t>
       </w:r>
-      <w:hyperlink r:id="rId247" w:tooltip="EnclosedFunCalls" w:history="1">
+      <w:hyperlink r:id="rId259" w:tooltip="EnclosedFunCalls" w:history="1">
         <w:r>
           <w:rPr>
             <w:rStyle w:val="Hyperlink"/>
@@ -12749,12 +13027,10 @@
           <w:numId w:val="8"/>
         </w:numPr>
       </w:pPr>
-      <w:bookmarkStart w:id="7" w:name="_GoBack"/>
       <w:r>
         <w:t>Deadlocked state:</w:t>
       </w:r>
     </w:p>
-    <w:bookmarkEnd w:id="7"/>
     <w:p>
       <w:pPr>
         <w:pStyle w:val="ListParagraph"/>
@@ -12799,7 +13075,7 @@
         </w:rPr>
         <w:t xml:space="preserve">: </w:t>
       </w:r>
-      <w:hyperlink r:id="rId248" w:tooltip="AlonBug" w:history="1">
+      <w:hyperlink r:id="rId260" w:tooltip="AlonBug" w:history="1">
         <w:r>
           <w:rPr>
             <w:rStyle w:val="Hyperlink"/>
@@ -12825,7 +13101,7 @@
         </w:rPr>
         <w:t xml:space="preserve"> </w:t>
       </w:r>
-      <w:hyperlink r:id="rId249" w:tooltip="AlonBug_1" w:history="1">
+      <w:hyperlink r:id="rId261" w:tooltip="AlonBug_1" w:history="1">
         <w:r>
           <w:rPr>
             <w:rStyle w:val="Hyperlink"/>
@@ -12854,7 +13130,7 @@
       <w:r>
         <w:t xml:space="preserve"> </w:t>
       </w:r>
-      <w:hyperlink r:id="rId250" w:tooltip="UnhandledEventDeferred" w:history="1">
+      <w:hyperlink r:id="rId262" w:tooltip="UnhandledEventDeferred" w:history="1">
         <w:r>
           <w:rPr>
             <w:rStyle w:val="Hyperlink"/>
@@ -12889,7 +13165,7 @@
           <w:numId w:val="8"/>
         </w:numPr>
       </w:pPr>
-      <w:bookmarkStart w:id="8" w:name="TopHandlerOverridesInherited"/>
+      <w:bookmarkStart w:id="7" w:name="TopHandlerOverridesInherited"/>
       <w:r>
         <w:t>For an event, there’s both a handler defined in a state, and an inherite</w:t>
       </w:r>
@@ -12920,7 +13196,7 @@
       <w:r>
         <w:t xml:space="preserve">: </w:t>
       </w:r>
-      <w:hyperlink r:id="rId251" w:tooltip="TopHandlerOverridesInherited" w:history="1">
+      <w:hyperlink r:id="rId263" w:tooltip="TopHandlerOverridesInherited" w:history="1">
         <w:r>
           <w:rPr>
             <w:rStyle w:val="Hyperlink"/>
@@ -12931,7 +13207,7 @@
       <w:r>
         <w:t xml:space="preserve">, </w:t>
       </w:r>
-      <w:hyperlink r:id="rId252" w:tooltip="TopHandlerOverridesInherited_v" w:history="1">
+      <w:hyperlink r:id="rId264" w:tooltip="TopHandlerOverridesInherited_v" w:history="1">
         <w:r>
           <w:rPr>
             <w:rStyle w:val="Hyperlink"/>
@@ -12948,14 +13224,14 @@
           <w:numId w:val="8"/>
         </w:numPr>
       </w:pPr>
-      <w:bookmarkStart w:id="9" w:name="TopHandlerOverridesInheritedIgnore"/>
+      <w:bookmarkStart w:id="8" w:name="TopHandlerOverridesInheritedIgnore"/>
       <w:r>
         <w:t>E</w:t>
       </w:r>
       <w:r>
         <w:t xml:space="preserve">vent ignored in a state, but has an inherited handler (top handler – “ignore” overrides):  </w:t>
       </w:r>
-      <w:bookmarkEnd w:id="9"/>
+      <w:bookmarkEnd w:id="8"/>
       <w:r>
         <w:fldChar w:fldCharType="begin"/>
       </w:r>
@@ -12977,7 +13253,7 @@
       <w:r>
         <w:t xml:space="preserve">,  </w:t>
       </w:r>
-      <w:hyperlink r:id="rId253" w:tooltip="TopHandlerOverrides_v" w:history="1">
+      <w:hyperlink r:id="rId265" w:tooltip="TopHandlerOverrides_v" w:history="1">
         <w:r>
           <w:rPr>
             <w:rStyle w:val="Hyperlink"/>
@@ -12989,7 +13265,7 @@
         <w:t xml:space="preserve"> </w:t>
       </w:r>
     </w:p>
-    <w:bookmarkEnd w:id="8"/>
+    <w:bookmarkEnd w:id="7"/>
     <w:p>
       <w:pPr>
         <w:pStyle w:val="ListParagraph"/>
@@ -13011,13 +13287,7 @@
         <w:rPr>
           <w:b/>
         </w:rPr>
-        <w:t xml:space="preserve"> TODO: </w:t>
-      </w:r>
-      <w:r>
-        <w:rPr>
-          <w:b/>
-        </w:rPr>
-        <w:t>this seems to be outdated</w:t>
+        <w:t xml:space="preserve"> TODO: write a test, compiler should catch</w:t>
       </w:r>
     </w:p>
     <w:p>
@@ -13505,8 +13775,8 @@
         </w:rPr>
         <w:t xml:space="preserve"> </w:t>
       </w:r>
-      <w:bookmarkStart w:id="10" w:name="HaltTwoMachines"/>
-      <w:bookmarkEnd w:id="10"/>
+      <w:bookmarkStart w:id="9" w:name="HaltTwoMachines"/>
+      <w:bookmarkEnd w:id="9"/>
       <w:r>
         <w:t>“</w:t>
       </w:r>
@@ -13537,7 +13807,7 @@
       <w:r>
         <w:t xml:space="preserve">: </w:t>
       </w:r>
-      <w:hyperlink r:id="rId254" w:tooltip="EventSentAfterSentHalt" w:history="1">
+      <w:hyperlink r:id="rId266" w:tooltip="EventSentAfterSentHalt" w:history="1">
         <w:r>
           <w:rPr>
             <w:rStyle w:val="Hyperlink"/>
@@ -13548,7 +13818,7 @@
       <w:r>
         <w:t xml:space="preserve">, </w:t>
       </w:r>
-      <w:hyperlink r:id="rId255" w:tooltip="EventSentAfterSentHalt_v" w:history="1">
+      <w:hyperlink r:id="rId267" w:tooltip="EventSentAfterSentHalt_v" w:history="1">
         <w:r>
           <w:rPr>
             <w:rStyle w:val="Hyperlink"/>
@@ -13562,7 +13832,7 @@
         </w:rPr>
         <w:t xml:space="preserve">, </w:t>
       </w:r>
-      <w:hyperlink r:id="rId256" w:tooltip="EventSentAfterSentHaltHandled" w:history="1">
+      <w:hyperlink r:id="rId268" w:tooltip="EventSentAfterSentHaltHandled" w:history="1">
         <w:r>
           <w:rPr>
             <w:rStyle w:val="Hyperlink"/>
@@ -13576,7 +13846,7 @@
         </w:rPr>
         <w:t xml:space="preserve">, </w:t>
       </w:r>
-      <w:hyperlink r:id="rId257" w:tooltip="EventSentAfterSentHaltHandled_v" w:history="1">
+      <w:hyperlink r:id="rId269" w:tooltip="EventSentAfterSentHaltHandled_v" w:history="1">
         <w:r>
           <w:rPr>
             <w:rStyle w:val="Hyperlink"/>
@@ -13590,7 +13860,7 @@
         </w:rPr>
         <w:t xml:space="preserve">, </w:t>
       </w:r>
-      <w:hyperlink r:id="rId258" w:tooltip="HaltTrigger4Do" w:history="1">
+      <w:hyperlink r:id="rId270" w:tooltip="HaltTrigger4Do" w:history="1">
         <w:r>
           <w:rPr>
             <w:rStyle w:val="Hyperlink"/>
@@ -13613,7 +13883,7 @@
       <w:r>
         <w:t xml:space="preserve">: </w:t>
       </w:r>
-      <w:hyperlink r:id="rId259" w:tooltip="RaisedHalt" w:history="1">
+      <w:hyperlink r:id="rId271" w:tooltip="RaisedHalt" w:history="1">
         <w:r>
           <w:rPr>
             <w:rStyle w:val="Hyperlink"/>
@@ -13624,7 +13894,7 @@
       <w:r>
         <w:t xml:space="preserve">, </w:t>
       </w:r>
-      <w:hyperlink r:id="rId260" w:tooltip="RaisedHaltHandled" w:history="1">
+      <w:hyperlink r:id="rId272" w:tooltip="RaisedHaltHandled" w:history="1">
         <w:r>
           <w:rPr>
             <w:rStyle w:val="Hyperlink"/>
@@ -13635,7 +13905,7 @@
       <w:r>
         <w:t xml:space="preserve">,  </w:t>
       </w:r>
-      <w:hyperlink r:id="rId261" w:tooltip="RaisedHalt_bugFound" w:history="1">
+      <w:hyperlink r:id="rId273" w:tooltip="RaisedHalt_bugFound" w:history="1">
         <w:r>
           <w:rPr>
             <w:rStyle w:val="Hyperlink"/>
@@ -13667,31 +13937,60 @@
           <w:ilvl w:val="2"/>
           <w:numId w:val="8"/>
         </w:numPr>
+      </w:pPr>
+      <w:r>
         <w:rPr>
           <w:b/>
           <w:highlight w:val="lightGray"/>
         </w:rPr>
-      </w:pPr>
-      <w:r>
-        <w:rPr>
-          <w:b/>
-          <w:highlight w:val="lightGray"/>
-        </w:rPr>
-        <w:t xml:space="preserve"> “default” event in the two-</w:t>
-      </w:r>
-      <w:r>
-        <w:rPr>
-          <w:b/>
-          <w:highlight w:val="lightGray"/>
-        </w:rPr>
+        <w:t xml:space="preserve"> </w:t>
+      </w:r>
+      <w:r>
+        <w:t>“default” event in the multi</w:t>
+      </w:r>
+      <w:r>
+        <w:t>-</w:t>
+      </w:r>
+      <w:r>
         <w:t>instanc</w:t>
       </w:r>
       <w:r>
-        <w:rPr>
-          <w:b/>
-          <w:highlight w:val="lightGray"/>
-        </w:rPr>
         <w:t>es context</w:t>
+      </w:r>
+      <w:r>
+        <w:t xml:space="preserve">: </w:t>
+      </w:r>
+      <w:hyperlink r:id="rId274" w:tooltip="BangaloreToRedmond" w:history="1">
+        <w:r>
+          <w:rPr>
+            <w:rStyle w:val="Hyperlink"/>
+          </w:rPr>
+          <w:t>test2</w:t>
+        </w:r>
+      </w:hyperlink>
+      <w:r>
+        <w:rPr>
+          <w:rStyle w:val="Hyperlink"/>
+          <w:color w:val="auto"/>
+          <w:u w:val="none"/>
+        </w:rPr>
+        <w:t xml:space="preserve"> (if no reply from a sent request),  </w:t>
+      </w:r>
+      <w:hyperlink r:id="rId275" w:tooltip="LinearTopology_5" w:history="1">
+        <w:r>
+          <w:rPr>
+            <w:rStyle w:val="Hyperlink"/>
+          </w:rPr>
+          <w:t>test3</w:t>
+        </w:r>
+      </w:hyperlink>
+      <w:r>
+        <w:rPr>
+          <w:rStyle w:val="Hyperlink"/>
+          <w:color w:val="auto"/>
+          <w:u w:val="none"/>
+        </w:rPr>
+        <w:t xml:space="preserve"> (for looping in a state)</w:t>
       </w:r>
     </w:p>
     <w:p>
@@ -14013,12 +14312,12 @@
       <w:pPr>
         <w:pStyle w:val="Heading2"/>
       </w:pPr>
-      <w:bookmarkStart w:id="11" w:name="LivenessTests"/>
+      <w:bookmarkStart w:id="10" w:name="LivenessTests"/>
       <w:r>
         <w:t>Liveness tests</w:t>
       </w:r>
     </w:p>
-    <w:bookmarkEnd w:id="11"/>
+    <w:bookmarkEnd w:id="10"/>
     <w:p>
       <w:pPr>
         <w:pStyle w:val="ListParagraph"/>
@@ -14057,7 +14356,7 @@
       <w:r>
         <w:t xml:space="preserve">Actual “pass” result: </w:t>
       </w:r>
-      <w:hyperlink r:id="rId262" w:tooltip="Liveness_1" w:history="1">
+      <w:hyperlink r:id="rId276" w:tooltip="Liveness_1" w:history="1">
         <w:r>
           <w:rPr>
             <w:rStyle w:val="Hyperlink"/>
@@ -14077,7 +14376,7 @@
       <w:r>
         <w:t xml:space="preserve">False “pass” result: </w:t>
       </w:r>
-      <w:hyperlink r:id="rId263" w:tooltip="Liveness_1_falsePass" w:history="1">
+      <w:hyperlink r:id="rId277" w:tooltip="Liveness_1_falsePass" w:history="1">
         <w:r>
           <w:rPr>
             <w:rStyle w:val="Hyperlink"/>
@@ -14109,7 +14408,7 @@
       <w:r>
         <w:t xml:space="preserve">Infinite loop in the “hot” state: </w:t>
       </w:r>
-      <w:hyperlink r:id="rId264" w:tooltip="Liveness_2" w:history="1">
+      <w:hyperlink r:id="rId278" w:tooltip="Liveness_2" w:history="1">
         <w:r>
           <w:rPr>
             <w:rStyle w:val="Hyperlink"/>
@@ -14120,7 +14419,7 @@
       <w:r>
         <w:t xml:space="preserve">,  </w:t>
       </w:r>
-      <w:hyperlink r:id="rId265" w:tooltip="Liveness_2_LoopMachineAdded" w:history="1">
+      <w:hyperlink r:id="rId279" w:tooltip="Liveness_2_LoopMachineAdded" w:history="1">
         <w:r>
           <w:rPr>
             <w:rStyle w:val="Hyperlink"/>
@@ -14145,7 +14444,7 @@
       <w:r>
         <w:t xml:space="preserve">Deadlock in the “hot” state: (bug!) </w:t>
       </w:r>
-      <w:hyperlink r:id="rId266" w:tooltip="Liveness_2_bugFound" w:history="1">
+      <w:hyperlink r:id="rId280" w:tooltip="Liveness_2_bugFound" w:history="1">
         <w:r>
           <w:rPr>
             <w:rStyle w:val="Hyperlink"/>
@@ -14170,7 +14469,7 @@
       <w:r>
         <w:t xml:space="preserve">Liveness violation but no deadlock, at least one thread is making progress: </w:t>
       </w:r>
-      <w:hyperlink r:id="rId267" w:tooltip="Liveness_3" w:history="1">
+      <w:hyperlink r:id="rId281" w:tooltip="Liveness_3" w:history="1">
         <w:r>
           <w:rPr>
             <w:rStyle w:val="Hyperlink"/>
@@ -14237,13 +14536,22 @@
         </w:numPr>
         <w:rPr>
           <w:b/>
-        </w:rPr>
-      </w:pPr>
-      <w:r>
-        <w:rPr>
-          <w:b/>
-        </w:rPr>
-        <w:t>More complex liveness tests: consider adding “assert” to specify some property that would imply liveness (or its violation).</w:t>
+          <w:highlight w:val="lightGray"/>
+        </w:rPr>
+      </w:pPr>
+      <w:r>
+        <w:rPr>
+          <w:b/>
+          <w:highlight w:val="lightGray"/>
+        </w:rPr>
+        <w:t>More complex liveness tests:</w:t>
+      </w:r>
+      <w:r>
+        <w:rPr>
+          <w:b/>
+          <w:highlight w:val="lightGray"/>
+        </w:rPr>
+        <w:t xml:space="preserve"> after the paper is finished, ask Ankush to populate real protocols into SampleProtocols regression suite.</w:t>
       </w:r>
     </w:p>
     <w:p>
@@ -14274,7 +14582,7 @@
       <w:r>
         <w:t xml:space="preserve">Errors detected during parsing: </w:t>
       </w:r>
-      <w:hyperlink r:id="rId268" w:tooltip="Duplicates" w:history="1">
+      <w:hyperlink r:id="rId282" w:tooltip="Duplicates" w:history="1">
         <w:r>
           <w:rPr>
             <w:rStyle w:val="Hyperlink"/>
@@ -14291,7 +14599,7 @@
       <w:r>
         <w:t xml:space="preserve">Static errors: </w:t>
       </w:r>
-      <w:hyperlink r:id="rId269" w:tooltip="Duplicates-1" w:history="1">
+      <w:hyperlink r:id="rId283" w:tooltip="Duplicates-1" w:history="1">
         <w:r>
           <w:rPr>
             <w:rStyle w:val="Hyperlink"/>
@@ -14311,7 +14619,7 @@
       <w:r>
         <w:t xml:space="preserve">Re-definition of variables: </w:t>
       </w:r>
-      <w:hyperlink r:id="rId270" w:tooltip="variableType" w:history="1">
+      <w:hyperlink r:id="rId284" w:tooltip="variableType" w:history="1">
         <w:r>
           <w:rPr>
             <w:rStyle w:val="Hyperlink"/>
@@ -14361,7 +14669,7 @@
           <w:numId w:val="10"/>
         </w:numPr>
       </w:pPr>
-      <w:bookmarkStart w:id="12" w:name="ControlImpureTests"/>
+      <w:bookmarkStart w:id="11" w:name="ControlImpureTests"/>
       <w:r>
         <w:t xml:space="preserve">“Control Impure” </w:t>
       </w:r>
@@ -14372,7 +14680,7 @@
         <w:t xml:space="preserve"> (“push”, “pop”, “raise”) tests. Contexts:</w:t>
       </w:r>
     </w:p>
-    <w:bookmarkEnd w:id="12"/>
+    <w:bookmarkEnd w:id="11"/>
     <w:p>
       <w:pPr>
         <w:pStyle w:val="ListParagraph"/>
@@ -14401,7 +14709,7 @@
       <w:r>
         <w:t xml:space="preserve"> </w:t>
       </w:r>
-      <w:hyperlink r:id="rId271" w:tooltip="ControlImpureInExit" w:history="1">
+      <w:hyperlink r:id="rId285" w:tooltip="ControlImpureInExit" w:history="1">
         <w:r>
           <w:rPr>
             <w:rStyle w:val="Hyperlink"/>
@@ -14412,7 +14720,7 @@
       <w:r>
         <w:t xml:space="preserve">,  </w:t>
       </w:r>
-      <w:hyperlink r:id="rId272" w:tooltip="RaiseInExitFun" w:history="1">
+      <w:hyperlink r:id="rId286" w:tooltip="RaiseInExitFun" w:history="1">
         <w:r>
           <w:rPr>
             <w:rStyle w:val="Hyperlink"/>
@@ -14426,7 +14734,7 @@
         </w:rPr>
         <w:t xml:space="preserve">,  </w:t>
       </w:r>
-      <w:hyperlink r:id="rId273" w:tooltip="PushInExitFun" w:history="1">
+      <w:hyperlink r:id="rId287" w:tooltip="PushInExitFun" w:history="1">
         <w:r>
           <w:rPr>
             <w:rStyle w:val="Hyperlink"/>
@@ -14440,7 +14748,7 @@
         </w:rPr>
         <w:t xml:space="preserve">,  </w:t>
       </w:r>
-      <w:hyperlink r:id="rId274" w:tooltip="PopInExitFun" w:history="1">
+      <w:hyperlink r:id="rId288" w:tooltip="PopInExitFun" w:history="1">
         <w:r>
           <w:rPr>
             <w:rStyle w:val="Hyperlink"/>
@@ -14489,7 +14797,7 @@
         </w:rPr>
         <w:t xml:space="preserve"> (anon and named): </w:t>
       </w:r>
-      <w:hyperlink r:id="rId275" w:tooltip="ControlImpureErrorsGoto" w:history="1">
+      <w:hyperlink r:id="rId289" w:tooltip="ControlImpureErrorsGoto" w:history="1">
         <w:r>
           <w:rPr>
             <w:rStyle w:val="Hyperlink"/>
@@ -14551,7 +14859,7 @@
       <w:r>
         <w:t xml:space="preserve"> </w:t>
       </w:r>
-      <w:hyperlink r:id="rId276" w:tooltip="ControlImpureInExpr" w:history="1">
+      <w:hyperlink r:id="rId290" w:tooltip="ControlImpureInExpr" w:history="1">
         <w:r>
           <w:rPr>
             <w:rStyle w:val="Hyperlink"/>
@@ -14562,7 +14870,7 @@
       <w:r>
         <w:t xml:space="preserve">, </w:t>
       </w:r>
-      <w:hyperlink r:id="rId277" w:tooltip="ControlImpureInExit" w:history="1">
+      <w:hyperlink r:id="rId291" w:tooltip="ControlImpureInExit" w:history="1">
         <w:r>
           <w:rPr>
             <w:rStyle w:val="Hyperlink"/>
@@ -14573,7 +14881,7 @@
       <w:r>
         <w:t xml:space="preserve">, </w:t>
       </w:r>
-      <w:hyperlink r:id="rId278" w:tooltip="ControlImpureErrorsGoto" w:history="1">
+      <w:hyperlink r:id="rId292" w:tooltip="ControlImpureErrorsGoto" w:history="1">
         <w:r>
           <w:rPr>
             <w:rStyle w:val="Hyperlink"/>
@@ -14581,6 +14889,8 @@
           <w:t>test3</w:t>
         </w:r>
       </w:hyperlink>
+      <w:bookmarkStart w:id="12" w:name="_GoBack"/>
+      <w:bookmarkEnd w:id="12"/>
     </w:p>
     <w:p>
       <w:pPr>
@@ -14593,7 +14903,7 @@
       <w:r>
         <w:t xml:space="preserve">entry action: </w:t>
       </w:r>
-      <w:hyperlink r:id="rId279" w:tooltip="ControlImpureEntry" w:history="1">
+      <w:hyperlink r:id="rId293" w:tooltip="ControlImpureEntry" w:history="1">
         <w:r>
           <w:rPr>
             <w:rStyle w:val="Hyperlink"/>
@@ -14613,7 +14923,7 @@
       <w:r>
         <w:t xml:space="preserve">“do” declaration: </w:t>
       </w:r>
-      <w:hyperlink r:id="rId280" w:tooltip="ControlImpureInDoDecl" w:history="1">
+      <w:hyperlink r:id="rId294" w:tooltip="ControlImpureInDoDecl" w:history="1">
         <w:r>
           <w:rPr>
             <w:rStyle w:val="Hyperlink"/>
@@ -14633,7 +14943,7 @@
       <w:r>
         <w:t xml:space="preserve">Enclosed function calls in various contexts: </w:t>
       </w:r>
-      <w:hyperlink r:id="rId281" w:tooltip="EnclosedFunCalls" w:history="1">
+      <w:hyperlink r:id="rId295" w:tooltip="EnclosedFunCalls" w:history="1">
         <w:r>
           <w:rPr>
             <w:rStyle w:val="Hyperlink"/>
@@ -14646,9 +14956,6 @@
       <w:pPr>
         <w:pStyle w:val="ListParagraph"/>
         <w:ind w:left="1080"/>
-        <w:rPr>
-          <w:b/>
-        </w:rPr>
       </w:pPr>
     </w:p>
     <w:p>
@@ -17658,7 +17965,7 @@
 </file>
 
 <file path=customXml/itemProps2.xml><?xml version="1.0" encoding="utf-8"?>
-<ds:datastoreItem xmlns:ds="http://schemas.openxmlformats.org/officeDocument/2006/customXml" ds:itemID="{8EAF6B46-4C05-44AB-A035-DABA3DE1A72F}">
+<ds:datastoreItem xmlns:ds="http://schemas.openxmlformats.org/officeDocument/2006/customXml" ds:itemID="{B24F3E64-9883-458C-A58A-EC1E27D78163}">
   <ds:schemaRefs>
     <ds:schemaRef ds:uri="http://schemas.openxmlformats.org/officeDocument/2006/bibliography"/>
   </ds:schemaRefs>

</xml_diff>

<commit_message>
added test that found a bug in function parameters
</commit_message>
<xml_diff>
--- a/Doc/TestDocs/TestingFramework.docx
+++ b/Doc/TestDocs/TestingFramework.docx
@@ -7775,10 +7775,8 @@
           <w:ilvl w:val="1"/>
           <w:numId w:val="7"/>
         </w:numPr>
-        <w:rPr>
-          <w:b/>
-        </w:rPr>
-      </w:pPr>
+      </w:pPr>
+      <w:bookmarkStart w:id="2" w:name="_GoBack"/>
       <w:r>
         <w:t>Different Primitive expressions</w:t>
       </w:r>
@@ -7789,6 +7787,7 @@
         <w:t>.4. below</w:t>
       </w:r>
     </w:p>
+    <w:bookmarkEnd w:id="2"/>
     <w:p>
       <w:pPr>
         <w:pStyle w:val="ListParagraph"/>
@@ -9601,14 +9600,10 @@
       <w:pPr>
         <w:pStyle w:val="ListParagraph"/>
         <w:ind w:left="1728" w:firstLine="432"/>
-        <w:rPr>
-          <w:b/>
-        </w:rPr>
-      </w:pPr>
-      <w:r>
-        <w:rPr>
-          <w:rFonts w:ascii="Consolas" w:hAnsi="Consolas" w:cs="Consolas"/>
-          <w:b/>
+      </w:pPr>
+      <w:r>
+        <w:rPr>
+          <w:rFonts w:ascii="Consolas" w:hAnsi="Consolas" w:cs="Consolas"/>
           <w:color w:val="000000"/>
           <w:sz w:val="19"/>
           <w:szCs w:val="19"/>
@@ -9618,7 +9613,6 @@
       <w:r>
         <w:rPr>
           <w:rFonts w:ascii="Consolas" w:hAnsi="Consolas" w:cs="Consolas"/>
-          <w:b/>
           <w:color w:val="000000"/>
           <w:sz w:val="19"/>
           <w:szCs w:val="19"/>
@@ -10146,8 +10140,6 @@
           <w:t>test2</w:t>
         </w:r>
       </w:hyperlink>
-      <w:bookmarkStart w:id="2" w:name="_GoBack"/>
-      <w:bookmarkEnd w:id="2"/>
     </w:p>
     <w:p>
       <w:pPr>
@@ -18873,7 +18865,7 @@
 </file>
 
 <file path=customXml/itemProps2.xml><?xml version="1.0" encoding="utf-8"?>
-<ds:datastoreItem xmlns:ds="http://schemas.openxmlformats.org/officeDocument/2006/customXml" ds:itemID="{26EF0D81-7D78-4AD8-99BE-1FEC6FBF3EBA}">
+<ds:datastoreItem xmlns:ds="http://schemas.openxmlformats.org/officeDocument/2006/customXml" ds:itemID="{973A0B30-D759-4D08-BBF1-BDFFB177D740}">
   <ds:schemaRefs>
     <ds:schemaRef ds:uri="http://schemas.openxmlformats.org/officeDocument/2006/bibliography"/>
   </ds:schemaRefs>

</xml_diff>

<commit_message>
new cast tests added
</commit_message>
<xml_diff>
--- a/Doc/TestDocs/TestingFramework.docx
+++ b/Doc/TestDocs/TestingFramework.docx
@@ -8718,9 +8718,91 @@
           <w:rPr>
             <w:rStyle w:val="Hyperlink"/>
           </w:rPr>
-          <w:t>test4</w:t>
-        </w:r>
-      </w:hyperlink>
+          <w:t>te</w:t>
+        </w:r>
+        <w:r>
+          <w:rPr>
+            <w:rStyle w:val="Hyperlink"/>
+          </w:rPr>
+          <w:t>s</w:t>
+        </w:r>
+        <w:r>
+          <w:rPr>
+            <w:rStyle w:val="Hyperlink"/>
+          </w:rPr>
+          <w:t>t4</w:t>
+        </w:r>
+      </w:hyperlink>
+      <w:r>
+        <w:t xml:space="preserve">, </w:t>
+      </w:r>
+      <w:hyperlink r:id="rId171" w:tooltip="CastInExprsDynError" w:history="1">
+        <w:r>
+          <w:rPr>
+            <w:rStyle w:val="Hyperlink"/>
+          </w:rPr>
+          <w:t>te</w:t>
+        </w:r>
+        <w:r>
+          <w:rPr>
+            <w:rStyle w:val="Hyperlink"/>
+          </w:rPr>
+          <w:t>s</w:t>
+        </w:r>
+        <w:r>
+          <w:rPr>
+            <w:rStyle w:val="Hyperlink"/>
+          </w:rPr>
+          <w:t>t5</w:t>
+        </w:r>
+      </w:hyperlink>
+      <w:r>
+        <w:t xml:space="preserve">, </w:t>
+      </w:r>
+      <w:hyperlink r:id="rId172" w:tooltip="CastInExprsDynError" w:history="1">
+        <w:r>
+          <w:rPr>
+            <w:rStyle w:val="Hyperlink"/>
+          </w:rPr>
+          <w:t>te</w:t>
+        </w:r>
+        <w:r>
+          <w:rPr>
+            <w:rStyle w:val="Hyperlink"/>
+          </w:rPr>
+          <w:t>s</w:t>
+        </w:r>
+        <w:r>
+          <w:rPr>
+            <w:rStyle w:val="Hyperlink"/>
+          </w:rPr>
+          <w:t>t6</w:t>
+        </w:r>
+      </w:hyperlink>
+      <w:r>
+        <w:t xml:space="preserve">, </w:t>
+      </w:r>
+      <w:hyperlink r:id="rId173" w:tooltip="CastInExprsDynError" w:history="1">
+        <w:r>
+          <w:rPr>
+            <w:rStyle w:val="Hyperlink"/>
+          </w:rPr>
+          <w:t>test7</w:t>
+        </w:r>
+      </w:hyperlink>
+      <w:r>
+        <w:t xml:space="preserve">, </w:t>
+      </w:r>
+      <w:hyperlink r:id="rId174" w:tooltip="CastInExprsDynError" w:history="1">
+        <w:r>
+          <w:rPr>
+            <w:rStyle w:val="Hyperlink"/>
+          </w:rPr>
+          <w:t>test8</w:t>
+        </w:r>
+      </w:hyperlink>
+      <w:bookmarkStart w:id="2" w:name="_GoBack"/>
+      <w:bookmarkEnd w:id="2"/>
     </w:p>
     <w:p>
       <w:pPr>
@@ -8772,7 +8854,7 @@
         </w:rPr>
         <w:t xml:space="preserve"> </w:t>
       </w:r>
-      <w:hyperlink r:id="rId171" w:tooltip="monitors" w:history="1">
+      <w:hyperlink r:id="rId175" w:tooltip="monitors" w:history="1">
         <w:r>
           <w:rPr>
             <w:rStyle w:val="Hyperlink"/>
@@ -8901,7 +8983,7 @@
         </w:rPr>
         <w:t xml:space="preserve"> (</w:t>
       </w:r>
-      <w:hyperlink r:id="rId172" w:tooltip="fields" w:history="1">
+      <w:hyperlink r:id="rId176" w:tooltip="fields" w:history="1">
         <w:r>
           <w:rPr>
             <w:rStyle w:val="Hyperlink"/>
@@ -8921,7 +9003,7 @@
         </w:rPr>
         <w:t xml:space="preserve">, </w:t>
       </w:r>
-      <w:hyperlink r:id="rId173" w:tooltip="nonAtomicDataTypes" w:history="1">
+      <w:hyperlink r:id="rId177" w:tooltip="nonAtomicDataTypes" w:history="1">
         <w:r>
           <w:rPr>
             <w:rStyle w:val="Hyperlink"/>
@@ -8975,7 +9057,7 @@
         </w:rPr>
         <w:t xml:space="preserve">: </w:t>
       </w:r>
-      <w:hyperlink r:id="rId174" w:tooltip="payloadEntry" w:history="1">
+      <w:hyperlink r:id="rId178" w:tooltip="payloadEntry" w:history="1">
         <w:r>
           <w:rPr>
             <w:rStyle w:val="Hyperlink"/>
@@ -9023,7 +9105,7 @@
         </w:rPr>
         <w:t xml:space="preserve"> </w:t>
       </w:r>
-      <w:hyperlink r:id="rId175" w:tooltip="ExprOperators" w:history="1">
+      <w:hyperlink r:id="rId179" w:tooltip="ExprOperators" w:history="1">
         <w:r>
           <w:rPr>
             <w:rStyle w:val="Hyperlink"/>
@@ -9034,7 +9116,7 @@
       <w:r>
         <w:t xml:space="preserve">, </w:t>
       </w:r>
-      <w:hyperlink r:id="rId176" w:tooltip="fields" w:history="1">
+      <w:hyperlink r:id="rId180" w:tooltip="fields" w:history="1">
         <w:r>
           <w:rPr>
             <w:rStyle w:val="Hyperlink"/>
@@ -9048,7 +9130,7 @@
         </w:rPr>
         <w:t xml:space="preserve">, </w:t>
       </w:r>
-      <w:hyperlink r:id="rId177" w:tooltip="ExprsOperatorsAllAsserts" w:history="1">
+      <w:hyperlink r:id="rId181" w:tooltip="ExprsOperatorsAllAsserts" w:history="1">
         <w:r>
           <w:rPr>
             <w:rStyle w:val="Hyperlink"/>
@@ -9472,7 +9554,7 @@
           <w:szCs w:val="19"/>
         </w:rPr>
       </w:pPr>
-      <w:hyperlink r:id="rId178" w:tooltip="fields" w:history="1">
+      <w:hyperlink r:id="rId182" w:tooltip="fields" w:history="1">
         <w:r>
           <w:rPr>
             <w:rStyle w:val="Hyperlink"/>
@@ -9560,7 +9642,7 @@
         </w:rPr>
         <w:t xml:space="preserve"> </w:t>
       </w:r>
-      <w:hyperlink r:id="rId179" w:tooltip="ExprOperators" w:history="1">
+      <w:hyperlink r:id="rId183" w:tooltip="ExprOperators" w:history="1">
         <w:r>
           <w:rPr>
             <w:rStyle w:val="Hyperlink"/>
@@ -9582,7 +9664,7 @@
         </w:rPr>
         <w:t xml:space="preserve">, </w:t>
       </w:r>
-      <w:hyperlink r:id="rId180" w:tooltip="ExprsOperatorsAllAsserts" w:history="1">
+      <w:hyperlink r:id="rId184" w:tooltip="ExprsOperatorsAllAsserts" w:history="1">
         <w:r>
           <w:rPr>
             <w:rStyle w:val="Hyperlink"/>
@@ -9829,7 +9911,7 @@
         </w:rPr>
         <w:t xml:space="preserve">: </w:t>
       </w:r>
-      <w:hyperlink r:id="rId181" w:tooltip="ExprOperators" w:history="1">
+      <w:hyperlink r:id="rId185" w:tooltip="ExprOperators" w:history="1">
         <w:r>
           <w:rPr>
             <w:rStyle w:val="Hyperlink"/>
@@ -9843,7 +9925,7 @@
         </w:rPr>
         <w:t xml:space="preserve">, </w:t>
       </w:r>
-      <w:hyperlink r:id="rId182" w:tooltip="ExprsOperatorsAllAsserts" w:history="1">
+      <w:hyperlink r:id="rId186" w:tooltip="ExprsOperatorsAllAsserts" w:history="1">
         <w:r>
           <w:rPr>
             <w:rStyle w:val="Hyperlink"/>
@@ -10106,7 +10188,7 @@
         </w:rPr>
         <w:t xml:space="preserve">: </w:t>
       </w:r>
-      <w:hyperlink r:id="rId183" w:tooltip="ExprOperators" w:history="1">
+      <w:hyperlink r:id="rId187" w:tooltip="ExprOperators" w:history="1">
         <w:r>
           <w:rPr>
             <w:rStyle w:val="Hyperlink"/>
@@ -10117,7 +10199,7 @@
       <w:r>
         <w:t xml:space="preserve">,  </w:t>
       </w:r>
-      <w:hyperlink r:id="rId184" w:tooltip="TokenRing_Typos" w:history="1">
+      <w:hyperlink r:id="rId188" w:tooltip="TokenRing_Typos" w:history="1">
         <w:r>
           <w:rPr>
             <w:rStyle w:val="Hyperlink"/>
@@ -10137,7 +10219,7 @@
         </w:rPr>
         <w:t xml:space="preserve">, </w:t>
       </w:r>
-      <w:hyperlink r:id="rId185" w:tooltip="ExprsOperatorsAllAsserts" w:history="1">
+      <w:hyperlink r:id="rId189" w:tooltip="ExprsOperatorsAllAsserts" w:history="1">
         <w:r>
           <w:rPr>
             <w:rStyle w:val="Hyperlink"/>
@@ -10515,7 +10597,7 @@
         </w:rPr>
         <w:t xml:space="preserve">: </w:t>
       </w:r>
-      <w:hyperlink r:id="rId186" w:tooltip="ExprOperators" w:history="1">
+      <w:hyperlink r:id="rId190" w:tooltip="ExprOperators" w:history="1">
         <w:r>
           <w:rPr>
             <w:rStyle w:val="Hyperlink"/>
@@ -10630,7 +10712,7 @@
         </w:rPr>
         <w:t xml:space="preserve">       </w:t>
       </w:r>
-      <w:hyperlink r:id="rId187" w:tooltip="TokenRing_Typos" w:history="1">
+      <w:hyperlink r:id="rId191" w:tooltip="TokenRing_Typos" w:history="1">
         <w:r>
           <w:rPr>
             <w:rStyle w:val="Hyperlink"/>
@@ -10721,7 +10803,7 @@
         </w:rPr>
         <w:t xml:space="preserve">IDX: </w:t>
       </w:r>
-      <w:hyperlink r:id="rId188" w:tooltip="nonAtomicDataTypes" w:history="1">
+      <w:hyperlink r:id="rId192" w:tooltip="nonAtomicDataTypes" w:history="1">
         <w:r>
           <w:rPr>
             <w:rStyle w:val="Hyperlink"/>
@@ -10875,7 +10957,7 @@
         </w:rPr>
         <w:t xml:space="preserve">IN: </w:t>
       </w:r>
-      <w:hyperlink r:id="rId189" w:tooltip="nonAtomicDataTypes" w:history="1">
+      <w:hyperlink r:id="rId193" w:tooltip="nonAtomicDataTypes" w:history="1">
         <w:r>
           <w:rPr>
             <w:rStyle w:val="Hyperlink"/>
@@ -10999,7 +11081,7 @@
         </w:rPr>
         <w:t xml:space="preserve">: </w:t>
       </w:r>
-      <w:hyperlink r:id="rId190" w:tooltip="nonAtomicDataType" w:history="1">
+      <w:hyperlink r:id="rId194" w:tooltip="nonAtomicDataType" w:history="1">
         <w:r>
           <w:rPr>
             <w:rStyle w:val="Hyperlink"/>
@@ -11035,7 +11117,7 @@
         </w:rPr>
         <w:t xml:space="preserve">: </w:t>
       </w:r>
-      <w:hyperlink r:id="rId191" w:tooltip="nonAtomicDataType" w:history="1">
+      <w:hyperlink r:id="rId195" w:tooltip="nonAtomicDataType" w:history="1">
         <w:r>
           <w:rPr>
             <w:rStyle w:val="Hyperlink"/>
@@ -11061,7 +11143,7 @@
         </w:rPr>
         <w:t xml:space="preserve">Function application: </w:t>
       </w:r>
-      <w:hyperlink r:id="rId192" w:tooltip="nonAtomicDataType" w:history="1">
+      <w:hyperlink r:id="rId196" w:tooltip="nonAtomicDataType" w:history="1">
         <w:r>
           <w:rPr>
             <w:rStyle w:val="Hyperlink"/>
@@ -11072,7 +11154,7 @@
       <w:r>
         <w:t xml:space="preserve">, </w:t>
       </w:r>
-      <w:hyperlink r:id="rId193" w:tooltip="function" w:history="1">
+      <w:hyperlink r:id="rId197" w:tooltip="function" w:history="1">
         <w:r>
           <w:rPr>
             <w:rStyle w:val="Hyperlink"/>
@@ -11131,7 +11213,7 @@
         </w:rPr>
         <w:br/>
       </w:r>
-      <w:hyperlink r:id="rId194" w:tooltip="TransDecl_DoDecl" w:history="1">
+      <w:hyperlink r:id="rId198" w:tooltip="TransDecl_DoDecl" w:history="1">
         <w:r>
           <w:rPr>
             <w:rStyle w:val="Hyperlink"/>
@@ -11222,7 +11304,7 @@
         </w:rPr>
         <w:t>“</w:t>
       </w:r>
-      <w:hyperlink r:id="rId195" w:tooltip="function" w:history="1">
+      <w:hyperlink r:id="rId199" w:tooltip="function" w:history="1">
         <w:r>
           <w:rPr>
             <w:rStyle w:val="Hyperlink"/>
@@ -11355,7 +11437,7 @@
         </w:rPr>
         <w:t xml:space="preserve">: </w:t>
       </w:r>
-      <w:hyperlink r:id="rId196" w:tooltip="ExprOperators" w:history="1">
+      <w:hyperlink r:id="rId200" w:tooltip="ExprOperators" w:history="1">
         <w:r>
           <w:rPr>
             <w:rStyle w:val="Hyperlink"/>
@@ -11369,7 +11451,7 @@
         </w:rPr>
         <w:t xml:space="preserve">,  </w:t>
       </w:r>
-      <w:hyperlink r:id="rId197" w:tooltip="nonAtomicDataTypesAllAsserts" w:history="1">
+      <w:hyperlink r:id="rId201" w:tooltip="nonAtomicDataTypesAllAsserts" w:history="1">
         <w:r>
           <w:rPr>
             <w:rStyle w:val="Hyperlink"/>
@@ -11512,7 +11594,7 @@
       <w:r>
         <w:t xml:space="preserve">“StaticError” tests: </w:t>
       </w:r>
-      <w:hyperlink r:id="rId198" w:tooltip="lvalues" w:history="1">
+      <w:hyperlink r:id="rId202" w:tooltip="lvalues" w:history="1">
         <w:r>
           <w:rPr>
             <w:rStyle w:val="Hyperlink"/>
@@ -11523,7 +11605,7 @@
       <w:r>
         <w:t xml:space="preserve">, </w:t>
       </w:r>
-      <w:hyperlink r:id="rId199" w:tooltip="function_Typos" w:history="1">
+      <w:hyperlink r:id="rId203" w:tooltip="function_Typos" w:history="1">
         <w:r>
           <w:rPr>
             <w:rStyle w:val="Hyperlink"/>
@@ -11534,7 +11616,7 @@
       <w:r>
         <w:t xml:space="preserve">, </w:t>
       </w:r>
-      <w:hyperlink r:id="rId200" w:tooltip="nonAtomicDataTypes" w:history="1">
+      <w:hyperlink r:id="rId204" w:tooltip="nonAtomicDataTypes" w:history="1">
         <w:r>
           <w:rPr>
             <w:rStyle w:val="Hyperlink"/>
@@ -11554,7 +11636,7 @@
       <w:r>
         <w:t xml:space="preserve"> “DynamicError” tests: </w:t>
       </w:r>
-      <w:hyperlink r:id="rId201" w:tooltip="nonAtomicDataType" w:history="1">
+      <w:hyperlink r:id="rId205" w:tooltip="nonAtomicDataType" w:history="1">
         <w:r>
           <w:rPr>
             <w:rStyle w:val="Hyperlink"/>
@@ -11565,7 +11647,7 @@
       <w:r>
         <w:t xml:space="preserve">, </w:t>
       </w:r>
-      <w:hyperlink r:id="rId202" w:tooltip="nonAtomicDataType" w:history="1">
+      <w:hyperlink r:id="rId206" w:tooltip="nonAtomicDataType" w:history="1">
         <w:r>
           <w:rPr>
             <w:rStyle w:val="Hyperlink"/>
@@ -11576,7 +11658,7 @@
       <w:r>
         <w:t xml:space="preserve">, </w:t>
       </w:r>
-      <w:hyperlink r:id="rId203" w:tooltip="nonAtomicDataType" w:history="1">
+      <w:hyperlink r:id="rId207" w:tooltip="nonAtomicDataType" w:history="1">
         <w:r>
           <w:rPr>
             <w:rStyle w:val="Hyperlink"/>
@@ -11587,7 +11669,7 @@
       <w:r>
         <w:t xml:space="preserve">, </w:t>
       </w:r>
-      <w:hyperlink r:id="rId204" w:tooltip="nonAtomicDataType" w:history="1">
+      <w:hyperlink r:id="rId208" w:tooltip="nonAtomicDataType" w:history="1">
         <w:r>
           <w:rPr>
             <w:rStyle w:val="Hyperlink"/>
@@ -11598,7 +11680,7 @@
       <w:r>
         <w:t xml:space="preserve">, </w:t>
       </w:r>
-      <w:hyperlink r:id="rId205" w:tooltip="nonAtomicDataType" w:history="1">
+      <w:hyperlink r:id="rId209" w:tooltip="nonAtomicDataType" w:history="1">
         <w:r>
           <w:rPr>
             <w:rStyle w:val="Hyperlink"/>
@@ -11609,7 +11691,7 @@
       <w:r>
         <w:t xml:space="preserve">, </w:t>
       </w:r>
-      <w:hyperlink r:id="rId206" w:tooltip="nonAtomicDataType" w:history="1">
+      <w:hyperlink r:id="rId210" w:tooltip="nonAtomicDataType" w:history="1">
         <w:r>
           <w:rPr>
             <w:rStyle w:val="Hyperlink"/>
@@ -11620,7 +11702,7 @@
       <w:r>
         <w:t xml:space="preserve">, </w:t>
       </w:r>
-      <w:hyperlink r:id="rId207" w:tooltip="nonAtomicDataType" w:history="1">
+      <w:hyperlink r:id="rId211" w:tooltip="nonAtomicDataType" w:history="1">
         <w:r>
           <w:rPr>
             <w:rStyle w:val="Hyperlink"/>
@@ -11631,7 +11713,7 @@
       <w:r>
         <w:t xml:space="preserve">, </w:t>
       </w:r>
-      <w:hyperlink r:id="rId208" w:tooltip="nonAtomicDataType" w:history="1">
+      <w:hyperlink r:id="rId212" w:tooltip="nonAtomicDataType" w:history="1">
         <w:r>
           <w:rPr>
             <w:rStyle w:val="Hyperlink"/>
@@ -11642,7 +11724,7 @@
       <w:r>
         <w:t xml:space="preserve">, </w:t>
       </w:r>
-      <w:hyperlink r:id="rId209" w:tooltip="nonAtomicDataType" w:history="1">
+      <w:hyperlink r:id="rId213" w:tooltip="nonAtomicDataType" w:history="1">
         <w:r>
           <w:rPr>
             <w:rStyle w:val="Hyperlink"/>
@@ -11653,7 +11735,7 @@
       <w:r>
         <w:t xml:space="preserve">, </w:t>
       </w:r>
-      <w:hyperlink r:id="rId210" w:tooltip="nonAtomicDataType" w:history="1">
+      <w:hyperlink r:id="rId214" w:tooltip="nonAtomicDataType" w:history="1">
         <w:r>
           <w:rPr>
             <w:rStyle w:val="Hyperlink"/>
@@ -11664,7 +11746,7 @@
       <w:r>
         <w:t xml:space="preserve">, </w:t>
       </w:r>
-      <w:hyperlink r:id="rId211" w:tooltip="nonAtomicDataType" w:history="1">
+      <w:hyperlink r:id="rId215" w:tooltip="nonAtomicDataType" w:history="1">
         <w:r>
           <w:rPr>
             <w:rStyle w:val="Hyperlink"/>
@@ -11675,7 +11757,7 @@
       <w:r>
         <w:t xml:space="preserve">, </w:t>
       </w:r>
-      <w:hyperlink r:id="rId212" w:tooltip="nonAtomicDataType" w:history="1">
+      <w:hyperlink r:id="rId216" w:tooltip="nonAtomicDataType" w:history="1">
         <w:r>
           <w:rPr>
             <w:rStyle w:val="Hyperlink"/>
@@ -11686,7 +11768,7 @@
       <w:r>
         <w:t xml:space="preserve">, </w:t>
       </w:r>
-      <w:hyperlink r:id="rId213" w:tooltip="nonAtomicDataTypes" w:history="1">
+      <w:hyperlink r:id="rId217" w:tooltip="nonAtomicDataTypes" w:history="1">
         <w:r>
           <w:rPr>
             <w:rStyle w:val="Hyperlink"/>
@@ -11700,7 +11782,7 @@
         </w:rPr>
         <w:t xml:space="preserve">,  </w:t>
       </w:r>
-      <w:hyperlink r:id="rId214" w:tooltip="Insert4Map" w:history="1">
+      <w:hyperlink r:id="rId218" w:tooltip="Insert4Map" w:history="1">
         <w:r>
           <w:rPr>
             <w:rStyle w:val="Hyperlink"/>
@@ -11731,7 +11813,7 @@
       <w:r>
         <w:t xml:space="preserve"> “Correct” tests: </w:t>
       </w:r>
-      <w:hyperlink r:id="rId215" w:tooltip="nonAtomicDataType" w:history="1">
+      <w:hyperlink r:id="rId219" w:tooltip="nonAtomicDataType" w:history="1">
         <w:r>
           <w:rPr>
             <w:rStyle w:val="Hyperlink"/>
@@ -11742,7 +11824,7 @@
       <w:r>
         <w:t xml:space="preserve">, </w:t>
       </w:r>
-      <w:hyperlink r:id="rId216" w:tooltip="nonAtomicDataType" w:history="1">
+      <w:hyperlink r:id="rId220" w:tooltip="nonAtomicDataType" w:history="1">
         <w:r>
           <w:rPr>
             <w:rStyle w:val="Hyperlink"/>
@@ -11756,7 +11838,7 @@
         </w:rPr>
         <w:t xml:space="preserve">, </w:t>
       </w:r>
-      <w:hyperlink r:id="rId217" w:tooltip="nonAtomicDataTypesAllAsserts" w:history="1">
+      <w:hyperlink r:id="rId221" w:tooltip="nonAtomicDataTypesAllAsserts" w:history="1">
         <w:r>
           <w:rPr>
             <w:rStyle w:val="Hyperlink"/>
@@ -11770,7 +11852,7 @@
         </w:rPr>
         <w:t xml:space="preserve">, </w:t>
       </w:r>
-      <w:hyperlink r:id="rId218" w:tooltip="nonAtomicDataTypes" w:history="1">
+      <w:hyperlink r:id="rId222" w:tooltip="nonAtomicDataTypes" w:history="1">
         <w:r>
           <w:rPr>
             <w:rStyle w:val="Hyperlink"/>
@@ -11778,8 +11860,6 @@
           <w:t>test4</w:t>
         </w:r>
       </w:hyperlink>
-      <w:bookmarkStart w:id="2" w:name="_GoBack"/>
-      <w:bookmarkEnd w:id="2"/>
     </w:p>
     <w:p>
       <w:pPr>
@@ -11853,7 +11933,7 @@
       <w:r>
         <w:t xml:space="preserve">: </w:t>
       </w:r>
-      <w:hyperlink r:id="rId219" w:tooltip="function_Typos" w:history="1">
+      <w:hyperlink r:id="rId223" w:tooltip="function_Typos" w:history="1">
         <w:r>
           <w:rPr>
             <w:rStyle w:val="Hyperlink"/>
@@ -11904,7 +11984,7 @@
       <w:r>
         <w:t xml:space="preserve"> </w:t>
       </w:r>
-      <w:hyperlink r:id="rId220" w:tooltip="function" w:history="1">
+      <w:hyperlink r:id="rId224" w:tooltip="function" w:history="1">
         <w:r>
           <w:rPr>
             <w:rStyle w:val="Hyperlink"/>
@@ -11939,7 +12019,7 @@
       <w:r>
         <w:t xml:space="preserve">“invalid payload type in send”: </w:t>
       </w:r>
-      <w:hyperlink r:id="rId221" w:tooltip="function_Typos" w:history="1">
+      <w:hyperlink r:id="rId225" w:tooltip="function_Typos" w:history="1">
         <w:r>
           <w:rPr>
             <w:rStyle w:val="Hyperlink"/>
@@ -11950,7 +12030,7 @@
       <w:r>
         <w:t xml:space="preserve">, </w:t>
       </w:r>
-      <w:hyperlink r:id="rId222" w:tooltip="sends" w:history="1">
+      <w:hyperlink r:id="rId226" w:tooltip="sends" w:history="1">
         <w:r>
           <w:rPr>
             <w:rStyle w:val="Hyperlink"/>
@@ -11961,7 +12041,7 @@
       <w:r>
         <w:t xml:space="preserve">, </w:t>
       </w:r>
-      <w:hyperlink r:id="rId223" w:tooltip="payloads" w:history="1">
+      <w:hyperlink r:id="rId227" w:tooltip="payloads" w:history="1">
         <w:r>
           <w:rPr>
             <w:rStyle w:val="Hyperlink"/>
@@ -11984,7 +12064,7 @@
       <w:r>
         <w:t xml:space="preserve">”: </w:t>
       </w:r>
-      <w:hyperlink r:id="rId224" w:tooltip="sends" w:history="1">
+      <w:hyperlink r:id="rId228" w:tooltip="sends" w:history="1">
         <w:r>
           <w:rPr>
             <w:rStyle w:val="Hyperlink"/>
@@ -12007,7 +12087,7 @@
       <w:r>
         <w:t xml:space="preserve">: </w:t>
       </w:r>
-      <w:hyperlink r:id="rId225" w:tooltip="payloads" w:history="1">
+      <w:hyperlink r:id="rId229" w:tooltip="payloads" w:history="1">
         <w:r>
           <w:rPr>
             <w:rStyle w:val="Hyperlink"/>
@@ -12027,7 +12107,7 @@
       <w:r>
         <w:t xml:space="preserve">: </w:t>
       </w:r>
-      <w:hyperlink r:id="rId226" w:tooltip="payloads" w:history="1">
+      <w:hyperlink r:id="rId230" w:tooltip="payloads" w:history="1">
         <w:r>
           <w:rPr>
             <w:rStyle w:val="Hyperlink"/>
@@ -12080,7 +12160,7 @@
       <w:r>
         <w:t xml:space="preserve">“any” type: </w:t>
       </w:r>
-      <w:hyperlink r:id="rId227" w:tooltip="anyType" w:history="1">
+      <w:hyperlink r:id="rId231" w:tooltip="anyType" w:history="1">
         <w:r>
           <w:rPr>
             <w:rStyle w:val="Hyperlink"/>
@@ -12091,7 +12171,7 @@
       <w:r>
         <w:t xml:space="preserve">,  </w:t>
       </w:r>
-      <w:hyperlink r:id="rId228" w:tooltip="anyType1" w:history="1">
+      <w:hyperlink r:id="rId232" w:tooltip="anyType1" w:history="1">
         <w:r>
           <w:rPr>
             <w:rStyle w:val="Hyperlink"/>
@@ -12102,7 +12182,7 @@
       <w:r>
         <w:t xml:space="preserve">,  </w:t>
       </w:r>
-      <w:hyperlink r:id="rId229" w:tooltip="anyType2" w:history="1">
+      <w:hyperlink r:id="rId233" w:tooltip="anyType2" w:history="1">
         <w:r>
           <w:rPr>
             <w:rStyle w:val="Hyperlink"/>
@@ -12113,7 +12193,7 @@
       <w:r>
         <w:t xml:space="preserve">,  </w:t>
       </w:r>
-      <w:hyperlink r:id="rId230" w:tooltip="anyType3" w:history="1">
+      <w:hyperlink r:id="rId234" w:tooltip="anyType3" w:history="1">
         <w:r>
           <w:rPr>
             <w:rStyle w:val="Hyperlink"/>
@@ -12124,7 +12204,7 @@
       <w:r>
         <w:t xml:space="preserve">,  </w:t>
       </w:r>
-      <w:hyperlink r:id="rId231" w:tooltip="anyTypeNullValue" w:history="1">
+      <w:hyperlink r:id="rId235" w:tooltip="anyTypeNullValue" w:history="1">
         <w:r>
           <w:rPr>
             <w:rStyle w:val="Hyperlink"/>
@@ -12203,7 +12283,7 @@
         </w:rPr>
         <w:t xml:space="preserve">Transitions &gt; Actions &gt; </w:t>
       </w:r>
-      <w:hyperlink r:id="rId232" w:tooltip="Elevator" w:history="1">
+      <w:hyperlink r:id="rId236" w:tooltip="Elevator" w:history="1">
         <w:r>
           <w:rPr>
             <w:rStyle w:val="Hyperlink"/>
@@ -12218,7 +12298,7 @@
         </w:rPr>
         <w:t xml:space="preserve">, </w:t>
       </w:r>
-      <w:hyperlink r:id="rId233" w:tooltip="Elevator" w:history="1">
+      <w:hyperlink r:id="rId237" w:tooltip="Elevator" w:history="1">
         <w:r>
           <w:rPr>
             <w:rStyle w:val="Hyperlink"/>
@@ -12619,7 +12699,7 @@
       <w:r>
         <w:t xml:space="preserve">self: </w:t>
       </w:r>
-      <w:hyperlink r:id="rId234" w:tooltip="SendInEntry" w:history="1">
+      <w:hyperlink r:id="rId238" w:tooltip="SendInEntry" w:history="1">
         <w:r>
           <w:rPr>
             <w:rStyle w:val="Hyperlink"/>
@@ -12642,7 +12722,7 @@
       <w:r>
         <w:t xml:space="preserve">: </w:t>
       </w:r>
-      <w:hyperlink r:id="rId235" w:tooltip="SendRaiseInEntry" w:history="1">
+      <w:hyperlink r:id="rId239" w:tooltip="SendRaiseInEntry" w:history="1">
         <w:r>
           <w:rPr>
             <w:rStyle w:val="Hyperlink"/>
@@ -12667,7 +12747,7 @@
       <w:r>
         <w:t xml:space="preserve">“raise” and “send” to itself: </w:t>
       </w:r>
-      <w:hyperlink r:id="rId236" w:tooltip="RaiseSendInEntry" w:history="1">
+      <w:hyperlink r:id="rId240" w:tooltip="RaiseSendInEntry" w:history="1">
         <w:r>
           <w:rPr>
             <w:rStyle w:val="Hyperlink"/>
@@ -12692,7 +12772,7 @@
       <w:r>
         <w:t xml:space="preserve">“raise” and “send” with non-constant event expression: </w:t>
       </w:r>
-      <w:hyperlink r:id="rId237" w:tooltip="NonConstantEventExpr" w:history="1">
+      <w:hyperlink r:id="rId241" w:tooltip="NonConstantEventExpr" w:history="1">
         <w:r>
           <w:rPr>
             <w:rStyle w:val="Hyperlink"/>
@@ -12703,7 +12783,7 @@
       <w:r>
         <w:t xml:space="preserve">,  </w:t>
       </w:r>
-      <w:hyperlink r:id="rId238" w:tooltip="NonConstantEventExpr1" w:history="1">
+      <w:hyperlink r:id="rId242" w:tooltip="NonConstantEventExpr1" w:history="1">
         <w:r>
           <w:rPr>
             <w:rStyle w:val="Hyperlink"/>
@@ -12714,7 +12794,7 @@
       <w:r>
         <w:t xml:space="preserve">, </w:t>
       </w:r>
-      <w:hyperlink r:id="rId239" w:tooltip="NonConstantEventExpr2" w:history="1">
+      <w:hyperlink r:id="rId243" w:tooltip="NonConstantEventExpr2" w:history="1">
         <w:r>
           <w:rPr>
             <w:rStyle w:val="Hyperlink"/>
@@ -12734,7 +12814,7 @@
       <w:r>
         <w:t xml:space="preserve">Entry function is not executed when the state is re-entered: </w:t>
       </w:r>
-      <w:hyperlink r:id="rId240" w:tooltip="PushImplicitPopWithSend" w:history="1">
+      <w:hyperlink r:id="rId244" w:tooltip="PushImplicitPopWithSend" w:history="1">
         <w:r>
           <w:rPr>
             <w:rStyle w:val="Hyperlink"/>
@@ -12757,7 +12837,7 @@
       <w:r>
         <w:t xml:space="preserve"> </w:t>
       </w:r>
-      <w:hyperlink r:id="rId241" w:tooltip="Actions_1" w:history="1">
+      <w:hyperlink r:id="rId245" w:tooltip="Actions_1" w:history="1">
         <w:r>
           <w:rPr>
             <w:rStyle w:val="Hyperlink"/>
@@ -12789,7 +12869,7 @@
       <w:r>
         <w:t xml:space="preserve">  </w:t>
       </w:r>
-      <w:hyperlink r:id="rId242" w:tooltip="Actions_2_fails" w:history="1">
+      <w:hyperlink r:id="rId246" w:tooltip="Actions_2_fails" w:history="1">
         <w:r>
           <w:rPr>
             <w:rStyle w:val="Hyperlink"/>
@@ -12815,7 +12895,7 @@
       <w:r>
         <w:t xml:space="preserve">  </w:t>
       </w:r>
-      <w:hyperlink r:id="rId243" w:tooltip="Multi_Paxos_3" w:history="1">
+      <w:hyperlink r:id="rId247" w:tooltip="Multi_Paxos_3" w:history="1">
         <w:r>
           <w:rPr>
             <w:rStyle w:val="Hyperlink"/>
@@ -12850,7 +12930,7 @@
       <w:r>
         <w:t xml:space="preserve"> </w:t>
       </w:r>
-      <w:hyperlink r:id="rId244" w:tooltip="Elevator" w:history="1">
+      <w:hyperlink r:id="rId248" w:tooltip="Elevator" w:history="1">
         <w:r>
           <w:rPr>
             <w:rStyle w:val="Hyperlink"/>
@@ -12873,7 +12953,7 @@
       <w:r>
         <w:t xml:space="preserve">“new” for monitor: </w:t>
       </w:r>
-      <w:hyperlink r:id="rId245" w:tooltip="NewMonitor" w:history="1">
+      <w:hyperlink r:id="rId249" w:tooltip="NewMonitor" w:history="1">
         <w:r>
           <w:rPr>
             <w:rStyle w:val="Hyperlink"/>
@@ -12899,7 +12979,7 @@
       <w:r>
         <w:t xml:space="preserve">: </w:t>
       </w:r>
-      <w:hyperlink r:id="rId246" w:tooltip="NonConstantEventExprMonitor" w:history="1">
+      <w:hyperlink r:id="rId250" w:tooltip="NonConstantEventExprMonitor" w:history="1">
         <w:r>
           <w:rPr>
             <w:rStyle w:val="Hyperlink"/>
@@ -12910,7 +12990,7 @@
       <w:r>
         <w:t xml:space="preserve">,  </w:t>
       </w:r>
-      <w:hyperlink r:id="rId247" w:tooltip="NonConstantEventExprMonitor1" w:history="1">
+      <w:hyperlink r:id="rId251" w:tooltip="NonConstantEventExprMonitor1" w:history="1">
         <w:r>
           <w:rPr>
             <w:rStyle w:val="Hyperlink"/>
@@ -12921,7 +13001,7 @@
       <w:r>
         <w:t xml:space="preserve">,  </w:t>
       </w:r>
-      <w:hyperlink r:id="rId248" w:tooltip="MonitorInvocationEventExprPayload" w:history="1">
+      <w:hyperlink r:id="rId252" w:tooltip="MonitorInvocationEventExprPayload" w:history="1">
         <w:r>
           <w:rPr>
             <w:rStyle w:val="Hyperlink"/>
@@ -12944,7 +13024,7 @@
       <w:r>
         <w:t xml:space="preserve">  </w:t>
       </w:r>
-      <w:hyperlink r:id="rId249" w:tooltip="Actions_2" w:history="1">
+      <w:hyperlink r:id="rId253" w:tooltip="Actions_2" w:history="1">
         <w:r>
           <w:rPr>
             <w:rStyle w:val="Hyperlink"/>
@@ -13013,7 +13093,7 @@
       <w:r>
         <w:t xml:space="preserve">self: </w:t>
       </w:r>
-      <w:hyperlink r:id="rId250" w:tooltip="SendInExitNotExecuted" w:history="1">
+      <w:hyperlink r:id="rId254" w:tooltip="SendInExitNotExecuted" w:history="1">
         <w:r>
           <w:rPr>
             <w:rStyle w:val="Hyperlink"/>
@@ -13024,7 +13104,7 @@
       <w:r>
         <w:t xml:space="preserve">,   </w:t>
       </w:r>
-      <w:hyperlink r:id="rId251" w:tooltip="SendInExitUnhandledEvent" w:history="1">
+      <w:hyperlink r:id="rId255" w:tooltip="SendInExitUnhandledEvent" w:history="1">
         <w:r>
           <w:rPr>
             <w:rStyle w:val="Hyperlink"/>
@@ -13035,7 +13115,7 @@
       <w:r>
         <w:t xml:space="preserve">,  </w:t>
       </w:r>
-      <w:hyperlink r:id="rId252" w:tooltip="SendInExitHandledEvent" w:history="1">
+      <w:hyperlink r:id="rId256" w:tooltip="SendInExitHandledEvent" w:history="1">
         <w:r>
           <w:rPr>
             <w:rStyle w:val="Hyperlink"/>
@@ -13049,7 +13129,7 @@
       <w:r>
         <w:t xml:space="preserve"> </w:t>
       </w:r>
-      <w:hyperlink r:id="rId253" w:tooltip="SendInExitUnhandledHalt" w:history="1">
+      <w:hyperlink r:id="rId257" w:tooltip="SendInExitUnhandledHalt" w:history="1">
         <w:r>
           <w:rPr>
             <w:rStyle w:val="Hyperlink"/>
@@ -13104,7 +13184,7 @@
       <w:r>
         <w:t xml:space="preserve">plicit “pop”: </w:t>
       </w:r>
-      <w:hyperlink r:id="rId254" w:tooltip="ImplicitPopExit" w:history="1">
+      <w:hyperlink r:id="rId258" w:tooltip="ImplicitPopExit" w:history="1">
         <w:r>
           <w:rPr>
             <w:rStyle w:val="Hyperlink"/>
@@ -13133,7 +13213,7 @@
       <w:r>
         <w:t xml:space="preserve">plicit “pop”: </w:t>
       </w:r>
-      <w:hyperlink r:id="rId255" w:tooltip="ExplicitPopExit" w:history="1">
+      <w:hyperlink r:id="rId259" w:tooltip="ExplicitPopExit" w:history="1">
         <w:r>
           <w:rPr>
             <w:rStyle w:val="Hyperlink"/>
@@ -13147,7 +13227,7 @@
         </w:rPr>
         <w:t xml:space="preserve">,   </w:t>
       </w:r>
-      <w:hyperlink r:id="rId256" w:tooltip="BugReproIdenticalTerms" w:history="1">
+      <w:hyperlink r:id="rId260" w:tooltip="BugReproIdenticalTerms" w:history="1">
         <w:r>
           <w:rPr>
             <w:rStyle w:val="Hyperlink"/>
@@ -13161,7 +13241,7 @@
         </w:rPr>
         <w:t xml:space="preserve">, </w:t>
       </w:r>
-      <w:hyperlink r:id="rId257" w:tooltip="BugReproIdenticalTerms_workaround" w:history="1">
+      <w:hyperlink r:id="rId261" w:tooltip="BugReproIdenticalTerms_workaround" w:history="1">
         <w:r>
           <w:rPr>
             <w:rStyle w:val="Hyperlink"/>
@@ -13184,7 +13264,7 @@
       <w:r>
         <w:t xml:space="preserve"> </w:t>
       </w:r>
-      <w:hyperlink r:id="rId258" w:tooltip="NewInExit" w:history="1">
+      <w:hyperlink r:id="rId262" w:tooltip="NewInExit" w:history="1">
         <w:r>
           <w:rPr>
             <w:rStyle w:val="Hyperlink"/>
@@ -13415,7 +13495,7 @@
       <w:r>
         <w:t xml:space="preserve">: </w:t>
       </w:r>
-      <w:hyperlink r:id="rId259" w:tooltip="SendInExitHandledEvent" w:history="1">
+      <w:hyperlink r:id="rId263" w:tooltip="SendInExitHandledEvent" w:history="1">
         <w:r>
           <w:rPr>
             <w:rStyle w:val="Hyperlink"/>
@@ -13426,7 +13506,7 @@
       <w:r>
         <w:t xml:space="preserve">, </w:t>
       </w:r>
-      <w:hyperlink r:id="rId260" w:tooltip="GotoToItself" w:history="1">
+      <w:hyperlink r:id="rId264" w:tooltip="GotoToItself" w:history="1">
         <w:r>
           <w:rPr>
             <w:rStyle w:val="Hyperlink"/>
@@ -13437,7 +13517,7 @@
       <w:r>
         <w:t xml:space="preserve">, </w:t>
       </w:r>
-      <w:hyperlink r:id="rId261" w:tooltip="GotoTransInheritance" w:history="1">
+      <w:hyperlink r:id="rId265" w:tooltip="GotoTransInheritance" w:history="1">
         <w:r>
           <w:rPr>
             <w:rStyle w:val="Hyperlink"/>
@@ -13465,7 +13545,7 @@
       <w:r>
         <w:t xml:space="preserve">: </w:t>
       </w:r>
-      <w:hyperlink r:id="rId262" w:tooltip="PushItself" w:history="1">
+      <w:hyperlink r:id="rId266" w:tooltip="PushItself" w:history="1">
         <w:r>
           <w:rPr>
             <w:rStyle w:val="Hyperlink"/>
@@ -13476,7 +13556,7 @@
       <w:r>
         <w:t xml:space="preserve">, </w:t>
       </w:r>
-      <w:hyperlink r:id="rId263" w:tooltip="Push" w:history="1">
+      <w:hyperlink r:id="rId267" w:tooltip="Push" w:history="1">
         <w:r>
           <w:rPr>
             <w:rStyle w:val="Hyperlink"/>
@@ -13496,7 +13576,7 @@
       <w:r>
         <w:t xml:space="preserve">“push” with implicit “pop”: </w:t>
       </w:r>
-      <w:hyperlink r:id="rId264" w:tooltip="PushImplicitPopWithSend" w:history="1">
+      <w:hyperlink r:id="rId268" w:tooltip="PushImplicitPopWithSend" w:history="1">
         <w:r>
           <w:rPr>
             <w:rStyle w:val="Hyperlink"/>
@@ -13507,7 +13587,7 @@
       <w:r>
         <w:t xml:space="preserve">  </w:t>
       </w:r>
-      <w:hyperlink r:id="rId265" w:tooltip="PushImplicitPopWithRaise" w:history="1">
+      <w:hyperlink r:id="rId269" w:tooltip="PushImplicitPopWithRaise" w:history="1">
         <w:r>
           <w:rPr>
             <w:rStyle w:val="Hyperlink"/>
@@ -13524,7 +13604,7 @@
       <w:r>
         <w:t xml:space="preserve">“push” with explicit “pop”: </w:t>
       </w:r>
-      <w:hyperlink r:id="rId266" w:tooltip="PushExplicitPop" w:history="1">
+      <w:hyperlink r:id="rId270" w:tooltip="PushExplicitPop" w:history="1">
         <w:r>
           <w:rPr>
             <w:rStyle w:val="Hyperlink"/>
@@ -13541,7 +13621,7 @@
       <w:r>
         <w:t xml:space="preserve">“push” with action inherited by the pushed state: </w:t>
       </w:r>
-      <w:hyperlink r:id="rId267" w:tooltip="PushTransInheritance" w:history="1">
+      <w:hyperlink r:id="rId271" w:tooltip="PushTransInheritance" w:history="1">
         <w:r>
           <w:rPr>
             <w:rStyle w:val="Hyperlink"/>
@@ -13591,7 +13671,7 @@
       <w:r>
         <w:t xml:space="preserve"> </w:t>
       </w:r>
-      <w:hyperlink r:id="rId268" w:tooltip="EventSentAfterSentHaltHandled" w:history="1">
+      <w:hyperlink r:id="rId272" w:tooltip="EventSentAfterSentHaltHandled" w:history="1">
         <w:r>
           <w:rPr>
             <w:rStyle w:val="Hyperlink"/>
@@ -13614,7 +13694,7 @@
       <w:r>
         <w:t xml:space="preserve">: </w:t>
       </w:r>
-      <w:hyperlink r:id="rId269" w:tooltip="EnclosedFunCalls" w:history="1">
+      <w:hyperlink r:id="rId273" w:tooltip="EnclosedFunCalls" w:history="1">
         <w:r>
           <w:rPr>
             <w:rStyle w:val="Hyperlink"/>
@@ -13694,7 +13774,7 @@
       <w:r>
         <w:t xml:space="preserve"> </w:t>
       </w:r>
-      <w:hyperlink r:id="rId270" w:tooltip="HaltTrigger4Do" w:history="1">
+      <w:hyperlink r:id="rId274" w:tooltip="HaltTrigger4Do" w:history="1">
         <w:r>
           <w:rPr>
             <w:rStyle w:val="Hyperlink"/>
@@ -13726,7 +13806,7 @@
       <w:r>
         <w:t xml:space="preserve"> </w:t>
       </w:r>
-      <w:hyperlink r:id="rId271" w:tooltip="ControlImpureDoDecl" w:history="1">
+      <w:hyperlink r:id="rId275" w:tooltip="ControlImpureDoDecl" w:history="1">
         <w:r>
           <w:rPr>
             <w:rStyle w:val="Hyperlink"/>
@@ -13754,7 +13834,7 @@
       <w:r>
         <w:t xml:space="preserve"> </w:t>
       </w:r>
-      <w:hyperlink r:id="rId272" w:tooltip="UnhandledEventDeferred" w:history="1">
+      <w:hyperlink r:id="rId276" w:tooltip="UnhandledEventDeferred" w:history="1">
         <w:r>
           <w:rPr>
             <w:rStyle w:val="Hyperlink"/>
@@ -13779,7 +13859,7 @@
       <w:r>
         <w:t xml:space="preserve"> state (static error): </w:t>
       </w:r>
-      <w:hyperlink r:id="rId273" w:tooltip="EventDeferredHandledSameState" w:history="1">
+      <w:hyperlink r:id="rId277" w:tooltip="EventDeferredHandledSameState" w:history="1">
         <w:r>
           <w:rPr>
             <w:rStyle w:val="Hyperlink"/>
@@ -13837,7 +13917,7 @@
       <w:r>
         <w:t xml:space="preserve">“defer” and state stack: </w:t>
       </w:r>
-      <w:hyperlink r:id="rId274" w:tooltip="DeferIgnore2" w:history="1">
+      <w:hyperlink r:id="rId278" w:tooltip="DeferIgnore2" w:history="1">
         <w:r>
           <w:rPr>
             <w:rStyle w:val="Hyperlink"/>
@@ -13848,7 +13928,7 @@
       <w:r>
         <w:t xml:space="preserve">, </w:t>
       </w:r>
-      <w:hyperlink r:id="rId275" w:tooltip="DeferIgnore3" w:history="1">
+      <w:hyperlink r:id="rId279" w:tooltip="DeferIgnore3" w:history="1">
         <w:r>
           <w:rPr>
             <w:rStyle w:val="Hyperlink"/>
@@ -13859,7 +13939,7 @@
       <w:r>
         <w:t xml:space="preserve">,  </w:t>
       </w:r>
-      <w:hyperlink r:id="rId276" w:tooltip="DeferIgnore4" w:history="1">
+      <w:hyperlink r:id="rId280" w:tooltip="DeferIgnore4" w:history="1">
         <w:r>
           <w:rPr>
             <w:rStyle w:val="Hyperlink"/>
@@ -13882,7 +13962,7 @@
       <w:r>
         <w:t xml:space="preserve"> </w:t>
       </w:r>
-      <w:hyperlink r:id="rId277" w:tooltip="UnhandledEventIgnored" w:history="1">
+      <w:hyperlink r:id="rId281" w:tooltip="UnhandledEventIgnored" w:history="1">
         <w:r>
           <w:rPr>
             <w:rStyle w:val="Hyperlink"/>
@@ -13931,7 +14011,7 @@
       <w:r>
         <w:t xml:space="preserve">: </w:t>
       </w:r>
-      <w:hyperlink r:id="rId278" w:tooltip="DeferIgnore2" w:history="1">
+      <w:hyperlink r:id="rId282" w:tooltip="DeferIgnore2" w:history="1">
         <w:r>
           <w:rPr>
             <w:rStyle w:val="Hyperlink"/>
@@ -13951,7 +14031,7 @@
       <w:r>
         <w:t xml:space="preserve">: </w:t>
       </w:r>
-      <w:hyperlink r:id="rId279" w:tooltip="DeferIgnore3" w:history="1">
+      <w:hyperlink r:id="rId283" w:tooltip="DeferIgnore3" w:history="1">
         <w:r>
           <w:rPr>
             <w:rStyle w:val="Hyperlink"/>
@@ -13974,7 +14054,7 @@
       <w:r>
         <w:t xml:space="preserve"> </w:t>
       </w:r>
-      <w:hyperlink r:id="rId280" w:tooltip="nonAtomicDataTypes" w:history="1">
+      <w:hyperlink r:id="rId284" w:tooltip="nonAtomicDataTypes" w:history="1">
         <w:r>
           <w:rPr>
             <w:rStyle w:val="Hyperlink"/>
@@ -13985,7 +14065,7 @@
       <w:r>
         <w:t xml:space="preserve">, </w:t>
       </w:r>
-      <w:hyperlink r:id="rId281" w:tooltip="ControlImpureDoDecl" w:history="1">
+      <w:hyperlink r:id="rId285" w:tooltip="ControlImpureDoDecl" w:history="1">
         <w:r>
           <w:rPr>
             <w:rStyle w:val="Hyperlink"/>
@@ -14008,7 +14088,7 @@
       <w:r>
         <w:t xml:space="preserve"> </w:t>
       </w:r>
-      <w:hyperlink r:id="rId282" w:tooltip="nonAtomicDataTypes" w:history="1">
+      <w:hyperlink r:id="rId286" w:tooltip="nonAtomicDataTypes" w:history="1">
         <w:r>
           <w:rPr>
             <w:rStyle w:val="Hyperlink"/>
@@ -14019,7 +14099,7 @@
       <w:r>
         <w:t xml:space="preserve">, </w:t>
       </w:r>
-      <w:hyperlink r:id="rId283" w:tooltip="ControlImpureDoDecl" w:history="1">
+      <w:hyperlink r:id="rId287" w:tooltip="ControlImpureDoDecl" w:history="1">
         <w:r>
           <w:rPr>
             <w:rStyle w:val="Hyperlink"/>
@@ -14240,7 +14320,7 @@
       <w:r>
         <w:t xml:space="preserve">no “unhandled exception” for unhandled “halt”: </w:t>
       </w:r>
-      <w:hyperlink r:id="rId284" w:tooltip="SendInExitUnhandledHalt" w:history="1">
+      <w:hyperlink r:id="rId288" w:tooltip="SendInExitUnhandledHalt" w:history="1">
         <w:r>
           <w:rPr>
             <w:rStyle w:val="Hyperlink"/>
@@ -14276,7 +14356,7 @@
         </w:rPr>
         <w:t xml:space="preserve">raised “halt”: </w:t>
       </w:r>
-      <w:hyperlink r:id="rId285" w:tooltip="RaisedHalt" w:history="1">
+      <w:hyperlink r:id="rId289" w:tooltip="RaisedHalt" w:history="1">
         <w:r>
           <w:rPr>
             <w:rStyle w:val="Hyperlink"/>
@@ -14292,7 +14372,7 @@
         </w:rPr>
         <w:t xml:space="preserve">,  </w:t>
       </w:r>
-      <w:hyperlink r:id="rId286" w:tooltip="RaisedHaltHandled" w:history="1">
+      <w:hyperlink r:id="rId290" w:tooltip="RaisedHaltHandled" w:history="1">
         <w:r>
           <w:rPr>
             <w:rStyle w:val="Hyperlink"/>
@@ -14344,7 +14424,7 @@
         </w:rPr>
         <w:t xml:space="preserve"> </w:t>
       </w:r>
-      <w:hyperlink r:id="rId287" w:tooltip="NullEventHandler1" w:history="1">
+      <w:hyperlink r:id="rId291" w:tooltip="NullEventHandler1" w:history="1">
         <w:r>
           <w:rPr>
             <w:rStyle w:val="Hyperlink"/>
@@ -14448,7 +14528,7 @@
         </w:rPr>
         <w:t xml:space="preserve"> </w:t>
       </w:r>
-      <w:hyperlink r:id="rId288" w:tooltip="NullHandlerInheritedByPushTr" w:history="1">
+      <w:hyperlink r:id="rId292" w:tooltip="NullHandlerInheritedByPushTr" w:history="1">
         <w:r>
           <w:rPr>
             <w:rStyle w:val="Hyperlink"/>
@@ -14464,7 +14544,7 @@
         </w:rPr>
         <w:t xml:space="preserve">,  </w:t>
       </w:r>
-      <w:hyperlink r:id="rId289" w:tooltip="TopNullHandlerOverridesInherited" w:history="1">
+      <w:hyperlink r:id="rId293" w:tooltip="TopNullHandlerOverridesInherited" w:history="1">
         <w:r>
           <w:rPr>
             <w:rStyle w:val="Hyperlink"/>
@@ -14510,7 +14590,7 @@
         </w:rPr>
         <w:t xml:space="preserve">” handler in a loop: </w:t>
       </w:r>
-      <w:hyperlink r:id="rId290" w:tooltip="NullHandlerInLoop" w:history="1">
+      <w:hyperlink r:id="rId294" w:tooltip="NullHandlerInLoop" w:history="1">
         <w:r>
           <w:rPr>
             <w:rStyle w:val="Hyperlink"/>
@@ -14526,7 +14606,7 @@
         </w:rPr>
         <w:t xml:space="preserve">,  </w:t>
       </w:r>
-      <w:hyperlink r:id="rId291" w:tooltip="BangaloreToRedmond" w:history="1">
+      <w:hyperlink r:id="rId295" w:tooltip="BangaloreToRedmond" w:history="1">
         <w:r>
           <w:rPr>
             <w:rStyle w:val="Hyperlink"/>
@@ -14566,7 +14646,7 @@
         </w:rPr>
         <w:t xml:space="preserve">),  </w:t>
       </w:r>
-      <w:hyperlink r:id="rId292" w:tooltip="LinearTopology_5" w:history="1">
+      <w:hyperlink r:id="rId296" w:tooltip="LinearTopology_5" w:history="1">
         <w:r>
           <w:rPr>
             <w:rStyle w:val="Hyperlink"/>
@@ -14669,7 +14749,7 @@
       <w:r>
         <w:t xml:space="preserve"> </w:t>
       </w:r>
-      <w:hyperlink r:id="rId293" w:tooltip="Liveness_1_WarmState" w:history="1">
+      <w:hyperlink r:id="rId297" w:tooltip="Liveness_1_WarmState" w:history="1">
         <w:r>
           <w:rPr>
             <w:rStyle w:val="Hyperlink"/>
@@ -14704,7 +14784,7 @@
       <w:r>
         <w:t xml:space="preserve">: </w:t>
       </w:r>
-      <w:hyperlink r:id="rId294" w:tooltip="Liveness_2_WarmState" w:history="1">
+      <w:hyperlink r:id="rId298" w:tooltip="Liveness_2_WarmState" w:history="1">
         <w:r>
           <w:rPr>
             <w:rStyle w:val="Hyperlink"/>
@@ -14747,7 +14827,7 @@
       <w:r>
         <w:t xml:space="preserve">: </w:t>
       </w:r>
-      <w:hyperlink r:id="rId295" w:tooltip="functionAny" w:history="1">
+      <w:hyperlink r:id="rId299" w:tooltip="functionAny" w:history="1">
         <w:r>
           <w:rPr>
             <w:rStyle w:val="Hyperlink"/>
@@ -14779,7 +14859,7 @@
       <w:r>
         <w:t xml:space="preserve">: </w:t>
       </w:r>
-      <w:hyperlink r:id="rId296" w:tooltip="MaxInstances_2" w:history="1">
+      <w:hyperlink r:id="rId300" w:tooltip="MaxInstances_2" w:history="1">
         <w:r>
           <w:rPr>
             <w:rStyle w:val="Hyperlink"/>
@@ -14823,7 +14903,7 @@
         <w:tab/>
         <w:t xml:space="preserve">no “return”, anonymous function:  </w:t>
       </w:r>
-      <w:hyperlink r:id="rId297" w:tooltip="EventSentAfterSentHalt_v" w:history="1">
+      <w:hyperlink r:id="rId301" w:tooltip="EventSentAfterSentHalt_v" w:history="1">
         <w:r>
           <w:rPr>
             <w:rStyle w:val="Hyperlink"/>
@@ -14861,7 +14941,7 @@
       <w:r>
         <w:t xml:space="preserve">While stmt: </w:t>
       </w:r>
-      <w:hyperlink r:id="rId298" w:tooltip="PushStatement_1" w:history="1">
+      <w:hyperlink r:id="rId302" w:tooltip="PushStatement_1" w:history="1">
         <w:r>
           <w:rPr>
             <w:rStyle w:val="Hyperlink"/>
@@ -14875,7 +14955,7 @@
         </w:rPr>
         <w:t xml:space="preserve">, </w:t>
       </w:r>
-      <w:hyperlink r:id="rId299" w:tooltip="bubble_sort" w:history="1">
+      <w:hyperlink r:id="rId303" w:tooltip="bubble_sort" w:history="1">
         <w:r>
           <w:rPr>
             <w:rStyle w:val="Hyperlink"/>
@@ -14892,7 +14972,7 @@
       <w:r>
         <w:t xml:space="preserve">           If-then-else: </w:t>
       </w:r>
-      <w:hyperlink r:id="rId300" w:tooltip="AlonBug_fails" w:history="1">
+      <w:hyperlink r:id="rId304" w:tooltip="AlonBug_fails" w:history="1">
         <w:r>
           <w:rPr>
             <w:rStyle w:val="Hyperlink"/>
@@ -14906,7 +14986,7 @@
         </w:rPr>
         <w:t xml:space="preserve">, </w:t>
       </w:r>
-      <w:hyperlink r:id="rId301" w:tooltip="bubble_sort" w:history="1">
+      <w:hyperlink r:id="rId305" w:tooltip="bubble_sort" w:history="1">
         <w:r>
           <w:rPr>
             <w:rStyle w:val="Hyperlink"/>
@@ -14926,7 +15006,7 @@
       <w:r>
         <w:t xml:space="preserve">Seq: </w:t>
       </w:r>
-      <w:hyperlink r:id="rId302" w:tooltip="nonAtomicDataTypes" w:history="1">
+      <w:hyperlink r:id="rId306" w:tooltip="nonAtomicDataTypes" w:history="1">
         <w:r>
           <w:rPr>
             <w:rStyle w:val="Hyperlink"/>
@@ -14937,7 +15017,7 @@
       <w:r>
         <w:t xml:space="preserve">, </w:t>
       </w:r>
-      <w:hyperlink r:id="rId303" w:tooltip="seq_tuple" w:history="1">
+      <w:hyperlink r:id="rId307" w:tooltip="seq_tuple" w:history="1">
         <w:r>
           <w:rPr>
             <w:rStyle w:val="Hyperlink"/>
@@ -14948,7 +15028,7 @@
       <w:r>
         <w:t xml:space="preserve">, </w:t>
       </w:r>
-      <w:hyperlink r:id="rId304" w:tooltip="nonAtomicDataTypesInPayloads" w:history="1">
+      <w:hyperlink r:id="rId308" w:tooltip="nonAtomicDataTypesInPayloads" w:history="1">
         <w:r>
           <w:rPr>
             <w:rStyle w:val="Hyperlink"/>
@@ -14959,7 +15039,7 @@
       <w:r>
         <w:t xml:space="preserve">, </w:t>
       </w:r>
-      <w:hyperlink r:id="rId305" w:tooltip="bubble_sort" w:history="1">
+      <w:hyperlink r:id="rId309" w:tooltip="bubble_sort" w:history="1">
         <w:r>
           <w:rPr>
             <w:rStyle w:val="Hyperlink"/>
@@ -14982,7 +15062,7 @@
       <w:r>
         <w:t xml:space="preserve"> </w:t>
       </w:r>
-      <w:hyperlink r:id="rId306" w:tooltip="AlonBug_fails" w:history="1">
+      <w:hyperlink r:id="rId310" w:tooltip="AlonBug_fails" w:history="1">
         <w:r>
           <w:rPr>
             <w:rStyle w:val="Hyperlink"/>
@@ -14993,7 +15073,7 @@
       <w:r>
         <w:t xml:space="preserve"> (in anonymous function, many other tests); </w:t>
       </w:r>
-      <w:hyperlink r:id="rId307" w:tooltip="DeferIgnore2" w:history="1">
+      <w:hyperlink r:id="rId311" w:tooltip="DeferIgnore2" w:history="1">
         <w:r>
           <w:rPr>
             <w:rStyle w:val="Hyperlink"/>
@@ -15031,7 +15111,7 @@
       <w:r>
         <w:t xml:space="preserve"> </w:t>
       </w:r>
-      <w:hyperlink r:id="rId308" w:tooltip="nonAtomicDataTypes" w:history="1">
+      <w:hyperlink r:id="rId312" w:tooltip="nonAtomicDataTypes" w:history="1">
         <w:r>
           <w:rPr>
             <w:rStyle w:val="Hyperlink"/>
@@ -15043,7 +15123,7 @@
         <w:br/>
         <w:t xml:space="preserve">asgn to uninitialized sequence (runtime error): </w:t>
       </w:r>
-      <w:hyperlink r:id="rId309" w:tooltip="lvalues_runtimeError" w:history="1">
+      <w:hyperlink r:id="rId313" w:tooltip="lvalues_runtimeError" w:history="1">
         <w:r>
           <w:rPr>
             <w:rStyle w:val="Hyperlink"/>
@@ -15066,7 +15146,7 @@
       <w:r>
         <w:t xml:space="preserve"> </w:t>
       </w:r>
-      <w:hyperlink r:id="rId310" w:tooltip="nonAtomicDataTypes" w:history="1">
+      <w:hyperlink r:id="rId314" w:tooltip="nonAtomicDataTypes" w:history="1">
         <w:r>
           <w:rPr>
             <w:rStyle w:val="Hyperlink"/>
@@ -15077,7 +15157,7 @@
       <w:r>
         <w:t xml:space="preserve">, </w:t>
       </w:r>
-      <w:hyperlink r:id="rId311" w:tooltip="nonAtomicDataTypesInPayloads" w:history="1">
+      <w:hyperlink r:id="rId315" w:tooltip="nonAtomicDataTypesInPayloads" w:history="1">
         <w:r>
           <w:rPr>
             <w:rStyle w:val="Hyperlink"/>
@@ -15115,7 +15195,7 @@
       <w:r>
         <w:t xml:space="preserve"> </w:t>
       </w:r>
-      <w:hyperlink r:id="rId312" w:tooltip="EnclosedFunCalls" w:history="1">
+      <w:hyperlink r:id="rId316" w:tooltip="EnclosedFunCalls" w:history="1">
         <w:r>
           <w:rPr>
             <w:rStyle w:val="Hyperlink"/>
@@ -15135,7 +15215,7 @@
       <w:r>
         <w:t xml:space="preserve"> </w:t>
       </w:r>
-      <w:hyperlink r:id="rId313" w:tooltip="EnclosedFunCalls" w:history="1">
+      <w:hyperlink r:id="rId317" w:tooltip="EnclosedFunCalls" w:history="1">
         <w:r>
           <w:rPr>
             <w:rStyle w:val="Hyperlink"/>
@@ -15217,7 +15297,7 @@
         </w:rPr>
         <w:t xml:space="preserve">: </w:t>
       </w:r>
-      <w:hyperlink r:id="rId314" w:tooltip="AlonBug" w:history="1">
+      <w:hyperlink r:id="rId318" w:tooltip="AlonBug" w:history="1">
         <w:r>
           <w:rPr>
             <w:rStyle w:val="Hyperlink"/>
@@ -15243,7 +15323,7 @@
         </w:rPr>
         <w:t xml:space="preserve"> </w:t>
       </w:r>
-      <w:hyperlink r:id="rId315" w:tooltip="AlonBug_1" w:history="1">
+      <w:hyperlink r:id="rId319" w:tooltip="AlonBug_1" w:history="1">
         <w:r>
           <w:rPr>
             <w:rStyle w:val="Hyperlink"/>
@@ -15272,7 +15352,7 @@
       <w:r>
         <w:t xml:space="preserve"> </w:t>
       </w:r>
-      <w:hyperlink r:id="rId316" w:tooltip="UnhandledEventDeferred" w:history="1">
+      <w:hyperlink r:id="rId320" w:tooltip="UnhandledEventDeferred" w:history="1">
         <w:r>
           <w:rPr>
             <w:rStyle w:val="Hyperlink"/>
@@ -15338,7 +15418,7 @@
       <w:r>
         <w:t xml:space="preserve">: </w:t>
       </w:r>
-      <w:hyperlink r:id="rId317" w:tooltip="TopHandlerOverridesInherited" w:history="1">
+      <w:hyperlink r:id="rId321" w:tooltip="TopHandlerOverridesInherited" w:history="1">
         <w:r>
           <w:rPr>
             <w:rStyle w:val="Hyperlink"/>
@@ -15349,7 +15429,7 @@
       <w:r>
         <w:t xml:space="preserve">, </w:t>
       </w:r>
-      <w:hyperlink r:id="rId318" w:tooltip="TopHandlerOverridesInherited_v" w:history="1">
+      <w:hyperlink r:id="rId322" w:tooltip="TopHandlerOverridesInherited_v" w:history="1">
         <w:r>
           <w:rPr>
             <w:rStyle w:val="Hyperlink"/>
@@ -15395,7 +15475,7 @@
       <w:r>
         <w:t xml:space="preserve">,  </w:t>
       </w:r>
-      <w:hyperlink r:id="rId319" w:tooltip="TopHandlerOverrides_v" w:history="1">
+      <w:hyperlink r:id="rId323" w:tooltip="TopHandlerOverrides_v" w:history="1">
         <w:r>
           <w:rPr>
             <w:rStyle w:val="Hyperlink"/>
@@ -15743,7 +15823,7 @@
       <w:r>
         <w:t xml:space="preserve">, “ignore”, “null”, handling all possible events in all states; non-constant, non-atomic event expressions, events as payloads: </w:t>
       </w:r>
-      <w:hyperlink r:id="rId320" w:tooltip="EventExprSemantics" w:history="1">
+      <w:hyperlink r:id="rId324" w:tooltip="EventExprSemantics" w:history="1">
         <w:r>
           <w:rPr>
             <w:rStyle w:val="Hyperlink"/>
@@ -15760,7 +15840,7 @@
       <w:r>
         <w:t xml:space="preserve">        “unhandled event” exception in case of non-constant even expressions: </w:t>
       </w:r>
-      <w:hyperlink r:id="rId321" w:tooltip="EventExprSemantics1" w:history="1">
+      <w:hyperlink r:id="rId325" w:tooltip="EventExprSemantics1" w:history="1">
         <w:r>
           <w:rPr>
             <w:rStyle w:val="Hyperlink"/>
@@ -15777,7 +15857,7 @@
       <w:r>
         <w:t xml:space="preserve">        “trigger” in event expressions: </w:t>
       </w:r>
-      <w:hyperlink r:id="rId322" w:tooltip="EventExprSemantics2" w:history="1">
+      <w:hyperlink r:id="rId326" w:tooltip="EventExprSemantics2" w:history="1">
         <w:r>
           <w:rPr>
             <w:rStyle w:val="Hyperlink"/>
@@ -15907,7 +15987,7 @@
       <w:r>
         <w:t xml:space="preserve">: </w:t>
       </w:r>
-      <w:hyperlink r:id="rId323" w:tooltip="EventSentAfterSentHalt" w:history="1">
+      <w:hyperlink r:id="rId327" w:tooltip="EventSentAfterSentHalt" w:history="1">
         <w:r>
           <w:rPr>
             <w:rStyle w:val="Hyperlink"/>
@@ -15918,7 +15998,7 @@
       <w:r>
         <w:t xml:space="preserve">, </w:t>
       </w:r>
-      <w:hyperlink r:id="rId324" w:tooltip="EventSentAfterSentHalt_v" w:history="1">
+      <w:hyperlink r:id="rId328" w:tooltip="EventSentAfterSentHalt_v" w:history="1">
         <w:r>
           <w:rPr>
             <w:rStyle w:val="Hyperlink"/>
@@ -15932,7 +16012,7 @@
         </w:rPr>
         <w:t xml:space="preserve">, </w:t>
       </w:r>
-      <w:hyperlink r:id="rId325" w:tooltip="EventSentAfterSentHaltHandled" w:history="1">
+      <w:hyperlink r:id="rId329" w:tooltip="EventSentAfterSentHaltHandled" w:history="1">
         <w:r>
           <w:rPr>
             <w:rStyle w:val="Hyperlink"/>
@@ -15946,7 +16026,7 @@
         </w:rPr>
         <w:t xml:space="preserve">, </w:t>
       </w:r>
-      <w:hyperlink r:id="rId326" w:tooltip="EventSentAfterSentHaltHandled_v" w:history="1">
+      <w:hyperlink r:id="rId330" w:tooltip="EventSentAfterSentHaltHandled_v" w:history="1">
         <w:r>
           <w:rPr>
             <w:rStyle w:val="Hyperlink"/>
@@ -15960,7 +16040,7 @@
         </w:rPr>
         <w:t xml:space="preserve">, </w:t>
       </w:r>
-      <w:hyperlink r:id="rId327" w:tooltip="HaltTrigger4Do" w:history="1">
+      <w:hyperlink r:id="rId331" w:tooltip="HaltTrigger4Do" w:history="1">
         <w:r>
           <w:rPr>
             <w:rStyle w:val="Hyperlink"/>
@@ -15983,7 +16063,7 @@
       <w:r>
         <w:t xml:space="preserve">: </w:t>
       </w:r>
-      <w:hyperlink r:id="rId328" w:tooltip="RaisedHalt" w:history="1">
+      <w:hyperlink r:id="rId332" w:tooltip="RaisedHalt" w:history="1">
         <w:r>
           <w:rPr>
             <w:rStyle w:val="Hyperlink"/>
@@ -15994,7 +16074,7 @@
       <w:r>
         <w:t xml:space="preserve">, </w:t>
       </w:r>
-      <w:hyperlink r:id="rId329" w:tooltip="RaisedHaltHandled" w:history="1">
+      <w:hyperlink r:id="rId333" w:tooltip="RaisedHaltHandled" w:history="1">
         <w:r>
           <w:rPr>
             <w:rStyle w:val="Hyperlink"/>
@@ -16005,7 +16085,7 @@
       <w:r>
         <w:t xml:space="preserve">,  </w:t>
       </w:r>
-      <w:hyperlink r:id="rId330" w:tooltip="RaisedHalt_bugFound" w:history="1">
+      <w:hyperlink r:id="rId334" w:tooltip="RaisedHalt_bugFound" w:history="1">
         <w:r>
           <w:rPr>
             <w:rStyle w:val="Hyperlink"/>
@@ -16066,7 +16146,7 @@
       <w:r>
         <w:t xml:space="preserve">: </w:t>
       </w:r>
-      <w:hyperlink r:id="rId331" w:tooltip="BangaloreToRedmond" w:history="1">
+      <w:hyperlink r:id="rId335" w:tooltip="BangaloreToRedmond" w:history="1">
         <w:r>
           <w:rPr>
             <w:rStyle w:val="Hyperlink"/>
@@ -16098,7 +16178,7 @@
         </w:rPr>
         <w:t xml:space="preserve">),  </w:t>
       </w:r>
-      <w:hyperlink r:id="rId332" w:tooltip="LinearTopology_5" w:history="1">
+      <w:hyperlink r:id="rId336" w:tooltip="LinearTopology_5" w:history="1">
         <w:r>
           <w:rPr>
             <w:rStyle w:val="Hyperlink"/>
@@ -16506,7 +16586,7 @@
       <w:r>
         <w:t xml:space="preserve">Actual “pass” result: </w:t>
       </w:r>
-      <w:hyperlink r:id="rId333" w:tooltip="Liveness_1" w:history="1">
+      <w:hyperlink r:id="rId337" w:tooltip="Liveness_1" w:history="1">
         <w:r>
           <w:rPr>
             <w:rStyle w:val="Hyperlink"/>
@@ -16526,7 +16606,7 @@
       <w:r>
         <w:t xml:space="preserve">False “pass” result: </w:t>
       </w:r>
-      <w:hyperlink r:id="rId334" w:tooltip="Liveness_1_falsePass" w:history="1">
+      <w:hyperlink r:id="rId338" w:tooltip="Liveness_1_falsePass" w:history="1">
         <w:r>
           <w:rPr>
             <w:rStyle w:val="Hyperlink"/>
@@ -16558,7 +16638,7 @@
       <w:r>
         <w:t xml:space="preserve">Infinite loop in the “hot” state: </w:t>
       </w:r>
-      <w:hyperlink r:id="rId335" w:tooltip="Liveness_2" w:history="1">
+      <w:hyperlink r:id="rId339" w:tooltip="Liveness_2" w:history="1">
         <w:r>
           <w:rPr>
             <w:rStyle w:val="Hyperlink"/>
@@ -16569,7 +16649,7 @@
       <w:r>
         <w:t xml:space="preserve">,  </w:t>
       </w:r>
-      <w:hyperlink r:id="rId336" w:tooltip="Liveness_2_LoopMachineAdded" w:history="1">
+      <w:hyperlink r:id="rId340" w:tooltip="Liveness_2_LoopMachineAdded" w:history="1">
         <w:r>
           <w:rPr>
             <w:rStyle w:val="Hyperlink"/>
@@ -16594,7 +16674,7 @@
       <w:r>
         <w:t xml:space="preserve">Deadlock in the “hot” state: (bug!) </w:t>
       </w:r>
-      <w:hyperlink r:id="rId337" w:tooltip="Liveness_2_bugFound" w:history="1">
+      <w:hyperlink r:id="rId341" w:tooltip="Liveness_2_bugFound" w:history="1">
         <w:r>
           <w:rPr>
             <w:rStyle w:val="Hyperlink"/>
@@ -16619,7 +16699,7 @@
       <w:r>
         <w:t xml:space="preserve">Liveness violation but no deadlock, at least one thread is making progress: </w:t>
       </w:r>
-      <w:hyperlink r:id="rId338" w:tooltip="Liveness_3" w:history="1">
+      <w:hyperlink r:id="rId342" w:tooltip="Liveness_3" w:history="1">
         <w:r>
           <w:rPr>
             <w:rStyle w:val="Hyperlink"/>
@@ -16644,7 +16724,7 @@
       <w:r>
         <w:t xml:space="preserve">FAIRNODET expressions (liveness-related): </w:t>
       </w:r>
-      <w:hyperlink r:id="rId339" w:tooltip="Liveness_FAIRNONDET" w:history="1">
+      <w:hyperlink r:id="rId343" w:tooltip="Liveness_FAIRNONDET" w:history="1">
         <w:r>
           <w:rPr>
             <w:rStyle w:val="Hyperlink"/>
@@ -16655,7 +16735,7 @@
       <w:r>
         <w:t xml:space="preserve">,  </w:t>
       </w:r>
-      <w:hyperlink r:id="rId340" w:tooltip="Liveness_FAIRNONDET2" w:history="1">
+      <w:hyperlink r:id="rId344" w:tooltip="Liveness_FAIRNONDET2" w:history="1">
         <w:r>
           <w:rPr>
             <w:rStyle w:val="Hyperlink"/>
@@ -16666,7 +16746,7 @@
       <w:r>
         <w:t xml:space="preserve">,  </w:t>
       </w:r>
-      <w:hyperlink r:id="rId341" w:tooltip="Liveness_NONDET" w:history="1">
+      <w:hyperlink r:id="rId345" w:tooltip="Liveness_NONDET" w:history="1">
         <w:r>
           <w:rPr>
             <w:rStyle w:val="Hyperlink"/>
@@ -16677,7 +16757,7 @@
       <w:r>
         <w:t xml:space="preserve">,  </w:t>
       </w:r>
-      <w:hyperlink r:id="rId342" w:tooltip="Liveness_NONDET2" w:history="1">
+      <w:hyperlink r:id="rId346" w:tooltip="Liveness_NONDET2" w:history="1">
         <w:r>
           <w:rPr>
             <w:rStyle w:val="Hyperlink"/>
@@ -16790,7 +16870,7 @@
       <w:r>
         <w:t xml:space="preserve">Errors detected during parsing: </w:t>
       </w:r>
-      <w:hyperlink r:id="rId343" w:tooltip="Duplicates" w:history="1">
+      <w:hyperlink r:id="rId347" w:tooltip="Duplicates" w:history="1">
         <w:r>
           <w:rPr>
             <w:rStyle w:val="Hyperlink"/>
@@ -16807,7 +16887,7 @@
       <w:r>
         <w:t xml:space="preserve">Static errors: </w:t>
       </w:r>
-      <w:hyperlink r:id="rId344" w:tooltip="Duplicates-1" w:history="1">
+      <w:hyperlink r:id="rId348" w:tooltip="Duplicates-1" w:history="1">
         <w:r>
           <w:rPr>
             <w:rStyle w:val="Hyperlink"/>
@@ -16827,7 +16907,7 @@
       <w:r>
         <w:t xml:space="preserve">Re-definition of variables: </w:t>
       </w:r>
-      <w:hyperlink r:id="rId345" w:tooltip="variableType" w:history="1">
+      <w:hyperlink r:id="rId349" w:tooltip="variableType" w:history="1">
         <w:r>
           <w:rPr>
             <w:rStyle w:val="Hyperlink"/>
@@ -16917,7 +16997,7 @@
       <w:r>
         <w:t xml:space="preserve"> </w:t>
       </w:r>
-      <w:hyperlink r:id="rId346" w:tooltip="ControlImpureInExit" w:history="1">
+      <w:hyperlink r:id="rId350" w:tooltip="ControlImpureInExit" w:history="1">
         <w:r>
           <w:rPr>
             <w:rStyle w:val="Hyperlink"/>
@@ -16928,7 +17008,7 @@
       <w:r>
         <w:t xml:space="preserve">,  </w:t>
       </w:r>
-      <w:hyperlink r:id="rId347" w:tooltip="RaiseInExitFun" w:history="1">
+      <w:hyperlink r:id="rId351" w:tooltip="RaiseInExitFun" w:history="1">
         <w:r>
           <w:rPr>
             <w:rStyle w:val="Hyperlink"/>
@@ -16942,7 +17022,7 @@
         </w:rPr>
         <w:t xml:space="preserve">,  </w:t>
       </w:r>
-      <w:hyperlink r:id="rId348" w:tooltip="PushInExitFun" w:history="1">
+      <w:hyperlink r:id="rId352" w:tooltip="PushInExitFun" w:history="1">
         <w:r>
           <w:rPr>
             <w:rStyle w:val="Hyperlink"/>
@@ -16956,7 +17036,7 @@
         </w:rPr>
         <w:t xml:space="preserve">,  </w:t>
       </w:r>
-      <w:hyperlink r:id="rId349" w:tooltip="PopInExitFun" w:history="1">
+      <w:hyperlink r:id="rId353" w:tooltip="PopInExitFun" w:history="1">
         <w:r>
           <w:rPr>
             <w:rStyle w:val="Hyperlink"/>
@@ -17005,7 +17085,7 @@
         </w:rPr>
         <w:t xml:space="preserve"> (anon and named): </w:t>
       </w:r>
-      <w:hyperlink r:id="rId350" w:tooltip="ControlImpureErrorsGoto" w:history="1">
+      <w:hyperlink r:id="rId354" w:tooltip="ControlImpureErrorsGoto" w:history="1">
         <w:r>
           <w:rPr>
             <w:rStyle w:val="Hyperlink"/>
@@ -17067,7 +17147,7 @@
       <w:r>
         <w:t xml:space="preserve"> </w:t>
       </w:r>
-      <w:hyperlink r:id="rId351" w:tooltip="ControlImpureInExpr" w:history="1">
+      <w:hyperlink r:id="rId355" w:tooltip="ControlImpureInExpr" w:history="1">
         <w:r>
           <w:rPr>
             <w:rStyle w:val="Hyperlink"/>
@@ -17078,7 +17158,7 @@
       <w:r>
         <w:t xml:space="preserve">, </w:t>
       </w:r>
-      <w:hyperlink r:id="rId352" w:tooltip="ControlImpureInExit" w:history="1">
+      <w:hyperlink r:id="rId356" w:tooltip="ControlImpureInExit" w:history="1">
         <w:r>
           <w:rPr>
             <w:rStyle w:val="Hyperlink"/>
@@ -17089,7 +17169,7 @@
       <w:r>
         <w:t xml:space="preserve">, </w:t>
       </w:r>
-      <w:hyperlink r:id="rId353" w:tooltip="ControlImpureErrorsGoto" w:history="1">
+      <w:hyperlink r:id="rId357" w:tooltip="ControlImpureErrorsGoto" w:history="1">
         <w:r>
           <w:rPr>
             <w:rStyle w:val="Hyperlink"/>
@@ -17109,7 +17189,7 @@
       <w:r>
         <w:t xml:space="preserve">entry action: </w:t>
       </w:r>
-      <w:hyperlink r:id="rId354" w:tooltip="ControlImpureEntry" w:history="1">
+      <w:hyperlink r:id="rId358" w:tooltip="ControlImpureEntry" w:history="1">
         <w:r>
           <w:rPr>
             <w:rStyle w:val="Hyperlink"/>
@@ -17129,7 +17209,7 @@
       <w:r>
         <w:t xml:space="preserve">“do” declaration: </w:t>
       </w:r>
-      <w:hyperlink r:id="rId355" w:tooltip="ControlImpureInDoDecl" w:history="1">
+      <w:hyperlink r:id="rId359" w:tooltip="ControlImpureInDoDecl" w:history="1">
         <w:r>
           <w:rPr>
             <w:rStyle w:val="Hyperlink"/>
@@ -17149,7 +17229,7 @@
       <w:r>
         <w:t xml:space="preserve">Enclosed function calls in various contexts: </w:t>
       </w:r>
-      <w:hyperlink r:id="rId356" w:tooltip="EnclosedFunCalls" w:history="1">
+      <w:hyperlink r:id="rId360" w:tooltip="EnclosedFunCalls" w:history="1">
         <w:r>
           <w:rPr>
             <w:rStyle w:val="Hyperlink"/>
@@ -20227,7 +20307,7 @@
 </file>
 
 <file path=customXml/itemProps2.xml><?xml version="1.0" encoding="utf-8"?>
-<ds:datastoreItem xmlns:ds="http://schemas.openxmlformats.org/officeDocument/2006/customXml" ds:itemID="{16A6C038-F36A-4345-B08E-C03668511753}">
+<ds:datastoreItem xmlns:ds="http://schemas.openxmlformats.org/officeDocument/2006/customXml" ds:itemID="{51A74E8B-693C-481A-8E50-518DF74EB239}">
   <ds:schemaRefs>
     <ds:schemaRef ds:uri="http://schemas.openxmlformats.org/officeDocument/2006/bibliography"/>
   </ds:schemaRefs>

</xml_diff>

<commit_message>
added tests: for short-circuit eval of && and ||; for "-m" option in Zinger
</commit_message>
<xml_diff>
--- a/Doc/TestDocs/TestingFramework.docx
+++ b/Doc/TestDocs/TestingFramework.docx
@@ -2571,6 +2571,11 @@
           <w:ilvl w:val="0"/>
           <w:numId w:val="6"/>
         </w:numPr>
+        <w:rPr>
+          <w:rStyle w:val="Hyperlink"/>
+          <w:color w:val="auto"/>
+          <w:u w:val="none"/>
+        </w:rPr>
       </w:pPr>
       <w:r>
         <w:t>Interaction with Liv</w:t>
@@ -2589,6 +2594,47 @@
     </w:p>
     <w:p>
       <w:pPr>
+        <w:pStyle w:val="ListParagraph"/>
+        <w:numPr>
+          <w:ilvl w:val="0"/>
+          <w:numId w:val="6"/>
+        </w:numPr>
+      </w:pPr>
+      <w:r>
+        <w:rPr>
+          <w:rStyle w:val="Hyperlink"/>
+          <w:color w:val="auto"/>
+          <w:u w:val="none"/>
+        </w:rPr>
+        <w:t xml:space="preserve">Finding multiple asserts with Zing (“-m” option): </w:t>
+      </w:r>
+      <w:hyperlink r:id="rId13" w:tooltip="SpinlockWithTypestate" w:history="1">
+        <w:r>
+          <w:rPr>
+            <w:rStyle w:val="Hyperlink"/>
+          </w:rPr>
+          <w:t>test1</w:t>
+        </w:r>
+      </w:hyperlink>
+      <w:r>
+        <w:rPr>
+          <w:rStyle w:val="Hyperlink"/>
+          <w:color w:val="auto"/>
+          <w:u w:val="none"/>
+        </w:rPr>
+        <w:t xml:space="preserve">, </w:t>
+      </w:r>
+      <w:hyperlink r:id="rId14" w:tooltip="SpinlockNoTypestate" w:history="1">
+        <w:r>
+          <w:rPr>
+            <w:rStyle w:val="Hyperlink"/>
+          </w:rPr>
+          <w:t>test2</w:t>
+        </w:r>
+      </w:hyperlink>
+    </w:p>
+    <w:p>
+      <w:pPr>
         <w:pStyle w:val="Heading2"/>
       </w:pPr>
       <w:bookmarkStart w:id="0" w:name="P_Features"/>
@@ -2608,7 +2654,13 @@
     </w:p>
     <w:p>
       <w:r>
-        <w:t xml:space="preserve">Note: features in </w:t>
+        <w:t xml:space="preserve">Note: </w:t>
+      </w:r>
+      <w:r>
+        <w:t xml:space="preserve">belowm, </w:t>
+      </w:r>
+      <w:r>
+        <w:t xml:space="preserve">features in </w:t>
       </w:r>
       <w:r>
         <w:rPr>
@@ -2617,7 +2669,32 @@
         <w:t>bold</w:t>
       </w:r>
       <w:r>
-        <w:t xml:space="preserve"> below are left for future testing.</w:t>
+        <w:rPr>
+          <w:b/>
+        </w:rPr>
+        <w:t xml:space="preserve"> </w:t>
+      </w:r>
+      <w:r>
+        <w:t>and/or</w:t>
+      </w:r>
+      <w:r>
+        <w:rPr>
+          <w:b/>
+        </w:rPr>
+        <w:t xml:space="preserve"> </w:t>
+      </w:r>
+      <w:r>
+        <w:rPr>
+          <w:b/>
+          <w:highlight w:val="lightGray"/>
+        </w:rPr>
+        <w:t>greyed-out</w:t>
+      </w:r>
+      <w:r>
+        <w:t xml:space="preserve"> </w:t>
+      </w:r>
+      <w:r>
+        <w:t>are left for future testing.</w:t>
       </w:r>
     </w:p>
     <w:p>
@@ -2675,7 +2752,7 @@
       <w:r>
         <w:t xml:space="preserve">Assume Max Instances of an event: </w:t>
       </w:r>
-      <w:hyperlink r:id="rId13" w:tooltip="MaxInstances_2" w:history="1">
+      <w:hyperlink r:id="rId15" w:tooltip="MaxInstances_2" w:history="1">
         <w:r>
           <w:rPr>
             <w:rStyle w:val="Hyperlink"/>
@@ -2707,7 +2784,7 @@
         </w:rPr>
         <w:t xml:space="preserve">number of instances greater than assumed: </w:t>
       </w:r>
-      <w:hyperlink r:id="rId14" w:tooltip="MaxInstances_3" w:history="1">
+      <w:hyperlink r:id="rId16" w:tooltip="MaxInstances_3" w:history="1">
         <w:r>
           <w:rPr>
             <w:rStyle w:val="Hyperlink"/>
@@ -2745,7 +2822,7 @@
       <w:r>
         <w:t xml:space="preserve">: </w:t>
       </w:r>
-      <w:hyperlink r:id="rId15" w:tooltip="BangaloreToRedmond_Liveness" w:history="1">
+      <w:hyperlink r:id="rId17" w:tooltip="BangaloreToRedmond_Liveness" w:history="1">
         <w:r>
           <w:rPr>
             <w:rStyle w:val="Hyperlink"/>
@@ -2759,7 +2836,7 @@
       <w:r>
         <w:t xml:space="preserve">, </w:t>
       </w:r>
-      <w:hyperlink r:id="rId16" w:tooltip="Elevator" w:history="1">
+      <w:hyperlink r:id="rId18" w:tooltip="Elevator" w:history="1">
         <w:r>
           <w:rPr>
             <w:rStyle w:val="Hyperlink"/>
@@ -2787,7 +2864,7 @@
       <w:r>
         <w:t xml:space="preserve">Assert Max Instances of an event: </w:t>
       </w:r>
-      <w:hyperlink r:id="rId17" w:tooltip="MaxInstances_2" w:history="1">
+      <w:hyperlink r:id="rId19" w:tooltip="MaxInstances_2" w:history="1">
         <w:r>
           <w:rPr>
             <w:rStyle w:val="Hyperlink"/>
@@ -2834,7 +2911,7 @@
       <w:r>
         <w:t xml:space="preserve">: </w:t>
       </w:r>
-      <w:hyperlink r:id="rId18" w:tooltip="MaxInstances_1" w:history="1">
+      <w:hyperlink r:id="rId20" w:tooltip="MaxInstances_1" w:history="1">
         <w:r>
           <w:rPr>
             <w:rStyle w:val="Hyperlink"/>
@@ -2845,7 +2922,7 @@
       <w:r>
         <w:t xml:space="preserve">, </w:t>
       </w:r>
-      <w:hyperlink r:id="rId19" w:tooltip="TokenRing" w:history="1">
+      <w:hyperlink r:id="rId21" w:tooltip="TokenRing" w:history="1">
         <w:r>
           <w:rPr>
             <w:rStyle w:val="Hyperlink"/>
@@ -2856,7 +2933,7 @@
       <w:r>
         <w:t xml:space="preserve"> (“assert 1”), </w:t>
       </w:r>
-      <w:hyperlink r:id="rId20" w:tooltip="PushItself" w:history="1">
+      <w:hyperlink r:id="rId22" w:tooltip="PushItself" w:history="1">
         <w:r>
           <w:rPr>
             <w:rStyle w:val="Hyperlink"/>
@@ -2881,7 +2958,7 @@
       <w:r>
         <w:t xml:space="preserve">: </w:t>
       </w:r>
-      <w:hyperlink r:id="rId21" w:tooltip="BangaloreToRedmond" w:history="1">
+      <w:hyperlink r:id="rId23" w:tooltip="BangaloreToRedmond" w:history="1">
         <w:r>
           <w:rPr>
             <w:rStyle w:val="Hyperlink"/>
@@ -2892,7 +2969,7 @@
       <w:r>
         <w:t xml:space="preserve"> (“assert 2”), </w:t>
       </w:r>
-      <w:hyperlink r:id="rId22" w:tooltip="BangaloreToRedmond_Liveness" w:history="1">
+      <w:hyperlink r:id="rId24" w:tooltip="BangaloreToRedmond_Liveness" w:history="1">
         <w:r>
           <w:rPr>
             <w:rStyle w:val="Hyperlink"/>
@@ -2914,7 +2991,7 @@
           <w:u w:val="none"/>
         </w:rPr>
       </w:pPr>
-      <w:hyperlink r:id="rId23" w:tooltip="PingPong" w:history="1">
+      <w:hyperlink r:id="rId25" w:tooltip="PingPong" w:history="1">
         <w:r>
           <w:rPr>
             <w:rStyle w:val="Hyperlink"/>
@@ -2925,7 +3002,7 @@
       <w:r>
         <w:t xml:space="preserve"> (“assert 1”), </w:t>
       </w:r>
-      <w:hyperlink r:id="rId24" w:tooltip="PingPongDingDong" w:history="1">
+      <w:hyperlink r:id="rId26" w:tooltip="PingPongDingDong" w:history="1">
         <w:r>
           <w:rPr>
             <w:rStyle w:val="Hyperlink"/>
@@ -2939,7 +3016,7 @@
       <w:r>
         <w:t xml:space="preserve">, </w:t>
       </w:r>
-      <w:hyperlink r:id="rId25" w:tooltip="Elevator" w:history="1">
+      <w:hyperlink r:id="rId27" w:tooltip="Elevator" w:history="1">
         <w:r>
           <w:rPr>
             <w:rStyle w:val="Hyperlink"/>
@@ -3001,7 +3078,7 @@
       <w:r>
         <w:t xml:space="preserve">: </w:t>
       </w:r>
-      <w:hyperlink r:id="rId26" w:tooltip="TokenRing" w:history="1">
+      <w:hyperlink r:id="rId28" w:tooltip="TokenRing" w:history="1">
         <w:r>
           <w:rPr>
             <w:rStyle w:val="Hyperlink"/>
@@ -3027,7 +3104,7 @@
       <w:r>
         <w:t xml:space="preserve"> (</w:t>
       </w:r>
-      <w:hyperlink r:id="rId27" w:tooltip="Actions_1" w:history="1">
+      <w:hyperlink r:id="rId29" w:tooltip="Actions_1" w:history="1">
         <w:r>
           <w:rPr>
             <w:rStyle w:val="Hyperlink"/>
@@ -3050,7 +3127,7 @@
       <w:r>
         <w:t xml:space="preserve"> (</w:t>
       </w:r>
-      <w:hyperlink r:id="rId28" w:tooltip="Actions_1" w:history="1">
+      <w:hyperlink r:id="rId30" w:tooltip="Actions_1" w:history="1">
         <w:r>
           <w:rPr>
             <w:rStyle w:val="Hyperlink"/>
@@ -3061,7 +3138,7 @@
       <w:r>
         <w:t xml:space="preserve">, </w:t>
       </w:r>
-      <w:hyperlink r:id="rId29" w:tooltip="TokenRing" w:history="1">
+      <w:hyperlink r:id="rId31" w:tooltip="TokenRing" w:history="1">
         <w:r>
           <w:rPr>
             <w:rStyle w:val="Hyperlink"/>
@@ -3081,7 +3158,7 @@
       <w:r>
         <w:t xml:space="preserve"> (</w:t>
       </w:r>
-      <w:hyperlink r:id="rId30" w:tooltip="Elevator" w:history="1">
+      <w:hyperlink r:id="rId32" w:tooltip="Elevator" w:history="1">
         <w:r>
           <w:rPr>
             <w:rStyle w:val="Hyperlink"/>
@@ -3110,7 +3187,7 @@
       <w:r>
         <w:t xml:space="preserve">Start state </w:t>
       </w:r>
-      <w:hyperlink r:id="rId31" w:tooltip="Actions_1" w:history="1">
+      <w:hyperlink r:id="rId33" w:tooltip="Actions_1" w:history="1">
         <w:r>
           <w:rPr>
             <w:rStyle w:val="Hyperlink"/>
@@ -3121,7 +3198,7 @@
       <w:r>
         <w:t xml:space="preserve"> / </w:t>
       </w:r>
-      <w:hyperlink r:id="rId32" w:tooltip="Duplicates" w:history="1">
+      <w:hyperlink r:id="rId34" w:tooltip="Duplicates" w:history="1">
         <w:r>
           <w:rPr>
             <w:rStyle w:val="Hyperlink"/>
@@ -3156,7 +3233,7 @@
       <w:r>
         <w:t xml:space="preserve">Hot/cold states: </w:t>
       </w:r>
-      <w:hyperlink r:id="rId33" w:tooltip="PingPongMonitor" w:history="1">
+      <w:hyperlink r:id="rId35" w:tooltip="PingPongMonitor" w:history="1">
         <w:r>
           <w:rPr>
             <w:rStyle w:val="Hyperlink"/>
@@ -3215,7 +3292,7 @@
         </w:rPr>
         <w:t xml:space="preserve">   </w:t>
       </w:r>
-      <w:hyperlink r:id="rId34" w:tooltip="monitors" w:history="1">
+      <w:hyperlink r:id="rId36" w:tooltip="monitors" w:history="1">
         <w:r>
           <w:rPr>
             <w:rStyle w:val="Hyperlink"/>
@@ -3238,7 +3315,7 @@
       <w:r>
         <w:t xml:space="preserve">: </w:t>
       </w:r>
-      <w:hyperlink r:id="rId35" w:tooltip="purity" w:history="1">
+      <w:hyperlink r:id="rId37" w:tooltip="purity" w:history="1">
         <w:r>
           <w:rPr>
             <w:rStyle w:val="Hyperlink"/>
@@ -3249,7 +3326,7 @@
       <w:r>
         <w:t xml:space="preserve">, </w:t>
       </w:r>
-      <w:hyperlink r:id="rId36" w:tooltip="lvalues" w:history="1">
+      <w:hyperlink r:id="rId38" w:tooltip="lvalues" w:history="1">
         <w:r>
           <w:rPr>
             <w:rStyle w:val="Hyperlink"/>
@@ -3260,7 +3337,7 @@
       <w:r>
         <w:t xml:space="preserve">, </w:t>
       </w:r>
-      <w:hyperlink r:id="rId37" w:tooltip="fields" w:history="1">
+      <w:hyperlink r:id="rId39" w:tooltip="fields" w:history="1">
         <w:r>
           <w:rPr>
             <w:rStyle w:val="Hyperlink"/>
@@ -3286,7 +3363,7 @@
       <w:r>
         <w:t xml:space="preserve">: </w:t>
       </w:r>
-      <w:hyperlink r:id="rId38" w:tooltip="Duplicates" w:history="1">
+      <w:hyperlink r:id="rId40" w:tooltip="Duplicates" w:history="1">
         <w:r>
           <w:rPr>
             <w:rStyle w:val="Hyperlink"/>
@@ -3312,7 +3389,7 @@
       <w:r>
         <w:t xml:space="preserve">No start state in machine: </w:t>
       </w:r>
-      <w:hyperlink r:id="rId39" w:tooltip="Duplicates" w:history="1">
+      <w:hyperlink r:id="rId41" w:tooltip="Duplicates" w:history="1">
         <w:r>
           <w:rPr>
             <w:rStyle w:val="Hyperlink"/>
@@ -3323,7 +3400,7 @@
       <w:r>
         <w:t xml:space="preserve">, </w:t>
       </w:r>
-      <w:hyperlink r:id="rId40" w:tooltip="purity" w:history="1">
+      <w:hyperlink r:id="rId42" w:tooltip="purity" w:history="1">
         <w:r>
           <w:rPr>
             <w:rStyle w:val="Hyperlink"/>
@@ -3334,7 +3411,7 @@
       <w:r>
         <w:t xml:space="preserve">, </w:t>
       </w:r>
-      <w:hyperlink r:id="rId41" w:tooltip="lvalues" w:history="1">
+      <w:hyperlink r:id="rId43" w:tooltip="lvalues" w:history="1">
         <w:r>
           <w:rPr>
             <w:rStyle w:val="Hyperlink"/>
@@ -3345,7 +3422,7 @@
       <w:r>
         <w:t xml:space="preserve">, </w:t>
       </w:r>
-      <w:hyperlink r:id="rId42" w:tooltip="fields" w:history="1">
+      <w:hyperlink r:id="rId44" w:tooltip="fields" w:history="1">
         <w:r>
           <w:rPr>
             <w:rStyle w:val="Hyperlink"/>
@@ -3356,7 +3433,7 @@
       <w:r>
         <w:t xml:space="preserve">, </w:t>
       </w:r>
-      <w:hyperlink r:id="rId43" w:tooltip="function_Typos" w:history="1">
+      <w:hyperlink r:id="rId45" w:tooltip="function_Typos" w:history="1">
         <w:r>
           <w:rPr>
             <w:rStyle w:val="Hyperlink"/>
@@ -3421,7 +3498,7 @@
       <w:r>
         <w:t xml:space="preserve"> (</w:t>
       </w:r>
-      <w:hyperlink r:id="rId44" w:tooltip="entryExit_1" w:history="1">
+      <w:hyperlink r:id="rId46" w:tooltip="entryExit_1" w:history="1">
         <w:r>
           <w:rPr>
             <w:rStyle w:val="Hyperlink"/>
@@ -3432,7 +3509,7 @@
       <w:r>
         <w:t xml:space="preserve">, </w:t>
       </w:r>
-      <w:hyperlink r:id="rId45" w:tooltip="monitors" w:history="1">
+      <w:hyperlink r:id="rId47" w:tooltip="monitors" w:history="1">
         <w:r>
           <w:rPr>
             <w:rStyle w:val="Hyperlink"/>
@@ -3452,7 +3529,7 @@
           <w:numId w:val="7"/>
         </w:numPr>
       </w:pPr>
-      <w:hyperlink r:id="rId46" w:tooltip="function" w:history="1">
+      <w:hyperlink r:id="rId48" w:tooltip="function" w:history="1">
         <w:r>
           <w:rPr>
             <w:rStyle w:val="Hyperlink"/>
@@ -3472,7 +3549,7 @@
       <w:r>
         <w:t xml:space="preserve"> </w:t>
       </w:r>
-      <w:hyperlink r:id="rId47" w:tooltip="function_Typos" w:history="1">
+      <w:hyperlink r:id="rId49" w:tooltip="function_Typos" w:history="1">
         <w:r>
           <w:rPr>
             <w:rStyle w:val="Hyperlink"/>
@@ -3500,7 +3577,7 @@
       <w:r>
         <w:t xml:space="preserve">: </w:t>
       </w:r>
-      <w:hyperlink r:id="rId48" w:tooltip="lvalues.p" w:history="1">
+      <w:hyperlink r:id="rId50" w:tooltip="lvalues.p" w:history="1">
         <w:r>
           <w:rPr>
             <w:rStyle w:val="Hyperlink"/>
@@ -3511,7 +3588,7 @@
       <w:r>
         <w:t xml:space="preserve">, </w:t>
       </w:r>
-      <w:hyperlink r:id="rId49" w:tooltip="purity.p" w:history="1">
+      <w:hyperlink r:id="rId51" w:tooltip="purity.p" w:history="1">
         <w:r>
           <w:rPr>
             <w:rStyle w:val="Hyperlink"/>
@@ -3537,7 +3614,7 @@
       <w:r>
         <w:t xml:space="preserve"> Types of formal and actual parameters: </w:t>
       </w:r>
-      <w:hyperlink r:id="rId50" w:tooltip="functionAny" w:history="1">
+      <w:hyperlink r:id="rId52" w:tooltip="functionAny" w:history="1">
         <w:r>
           <w:rPr>
             <w:rStyle w:val="Hyperlink"/>
@@ -3560,7 +3637,7 @@
       <w:r>
         <w:t xml:space="preserve"> Functions that mutate parameters and have a scheduling event between parameter mutation and usage: </w:t>
       </w:r>
-      <w:hyperlink r:id="rId51" w:tooltip="PingPongBugRepro" w:history="1">
+      <w:hyperlink r:id="rId53" w:tooltip="PingPongBugRepro" w:history="1">
         <w:r>
           <w:rPr>
             <w:rStyle w:val="Hyperlink"/>
@@ -3571,7 +3648,7 @@
       <w:r>
         <w:t xml:space="preserve">, </w:t>
       </w:r>
-      <w:hyperlink r:id="rId52" w:tooltip="FunctionParMutated" w:history="1">
+      <w:hyperlink r:id="rId54" w:tooltip="FunctionParMutated" w:history="1">
         <w:r>
           <w:rPr>
             <w:rStyle w:val="Hyperlink"/>
@@ -3611,7 +3688,7 @@
       <w:r>
         <w:t xml:space="preserve">: </w:t>
       </w:r>
-      <w:hyperlink r:id="rId53" w:tooltip="function" w:history="1">
+      <w:hyperlink r:id="rId55" w:tooltip="function" w:history="1">
         <w:r>
           <w:rPr>
             <w:rStyle w:val="Hyperlink"/>
@@ -3626,7 +3703,7 @@
         </w:rPr>
         <w:t xml:space="preserve">,  </w:t>
       </w:r>
-      <w:hyperlink r:id="rId54" w:tooltip="functionAnyAnon" w:history="1">
+      <w:hyperlink r:id="rId56" w:tooltip="functionAnyAnon" w:history="1">
         <w:r>
           <w:rPr>
             <w:rStyle w:val="Hyperlink"/>
@@ -3664,7 +3741,7 @@
       <w:r>
         <w:t xml:space="preserve">: </w:t>
       </w:r>
-      <w:hyperlink r:id="rId55" w:tooltip="entryExit_2" w:history="1">
+      <w:hyperlink r:id="rId57" w:tooltip="entryExit_2" w:history="1">
         <w:r>
           <w:rPr>
             <w:rStyle w:val="Hyperlink"/>
@@ -3690,7 +3767,7 @@
       <w:r>
         <w:t xml:space="preserve">: </w:t>
       </w:r>
-      <w:hyperlink r:id="rId56" w:tooltip="entryExit_2" w:history="1">
+      <w:hyperlink r:id="rId58" w:tooltip="entryExit_2" w:history="1">
         <w:r>
           <w:rPr>
             <w:rStyle w:val="Hyperlink"/>
@@ -3716,7 +3793,7 @@
         </w:rPr>
         <w:t xml:space="preserve"> </w:t>
       </w:r>
-      <w:hyperlink r:id="rId57" w:tooltip="entryExit_2" w:history="1">
+      <w:hyperlink r:id="rId59" w:tooltip="entryExit_2" w:history="1">
         <w:r>
           <w:rPr>
             <w:rStyle w:val="Hyperlink"/>
@@ -3749,7 +3826,7 @@
       <w:r>
         <w:t xml:space="preserve"> </w:t>
       </w:r>
-      <w:hyperlink r:id="rId58" w:tooltip="Elevator" w:history="1">
+      <w:hyperlink r:id="rId60" w:tooltip="Elevator" w:history="1">
         <w:r>
           <w:rPr>
             <w:rStyle w:val="Hyperlink"/>
@@ -3769,7 +3846,7 @@
       <w:r>
         <w:t xml:space="preserve"> Groups of states</w:t>
       </w:r>
-      <w:hyperlink r:id="rId59" w:tooltip="Groups" w:history="1">
+      <w:hyperlink r:id="rId61" w:tooltip="Groups" w:history="1">
         <w:r>
           <w:rPr>
             <w:rStyle w:val="Hyperlink"/>
@@ -3807,7 +3884,7 @@
       <w:r>
         <w:t xml:space="preserve">: </w:t>
       </w:r>
-      <w:hyperlink r:id="rId60" w:tooltip="monitors" w:history="1">
+      <w:hyperlink r:id="rId62" w:tooltip="monitors" w:history="1">
         <w:r>
           <w:rPr>
             <w:rStyle w:val="Hyperlink"/>
@@ -3818,7 +3895,7 @@
       <w:r>
         <w:t xml:space="preserve">,   </w:t>
       </w:r>
-      <w:hyperlink r:id="rId61" w:tooltip="DeferIgnore1" w:history="1">
+      <w:hyperlink r:id="rId63" w:tooltip="DeferIgnore1" w:history="1">
         <w:r>
           <w:rPr>
             <w:rStyle w:val="Hyperlink"/>
@@ -3893,7 +3970,7 @@
         <w:pStyle w:val="ListParagraph"/>
         <w:ind w:left="2880"/>
       </w:pPr>
-      <w:hyperlink r:id="rId62" w:tooltip="AlonBug_fails" w:history="1">
+      <w:hyperlink r:id="rId64" w:tooltip="AlonBug_fails" w:history="1">
         <w:r>
           <w:rPr>
             <w:rStyle w:val="Hyperlink"/>
@@ -3904,7 +3981,7 @@
       <w:r>
         <w:t xml:space="preserve">, </w:t>
       </w:r>
-      <w:hyperlink r:id="rId63" w:tooltip="SendInExitHandledEvent" w:history="1">
+      <w:hyperlink r:id="rId65" w:tooltip="SendInExitHandledEvent" w:history="1">
         <w:r>
           <w:rPr>
             <w:rStyle w:val="Hyperlink"/>
@@ -3953,7 +4030,7 @@
       <w:r>
         <w:t xml:space="preserve">: </w:t>
       </w:r>
-      <w:hyperlink r:id="rId64" w:tooltip="AlonBug.p" w:history="1">
+      <w:hyperlink r:id="rId66" w:tooltip="AlonBug.p" w:history="1">
         <w:r>
           <w:rPr>
             <w:rStyle w:val="Hyperlink"/>
@@ -3967,7 +4044,7 @@
         </w:rPr>
         <w:t xml:space="preserve">; </w:t>
       </w:r>
-      <w:hyperlink r:id="rId65" w:tooltip="SendInExitNotExecuted" w:history="1">
+      <w:hyperlink r:id="rId67" w:tooltip="SendInExitNotExecuted" w:history="1">
         <w:r>
           <w:rPr>
             <w:rStyle w:val="Hyperlink"/>
@@ -4011,7 +4088,7 @@
       <w:r>
         <w:t xml:space="preserve"> : </w:t>
       </w:r>
-      <w:hyperlink r:id="rId66" w:tooltip="EventSentAfterSentHaltHandled" w:history="1">
+      <w:hyperlink r:id="rId68" w:tooltip="EventSentAfterSentHaltHandled" w:history="1">
         <w:r>
           <w:rPr>
             <w:rStyle w:val="Hyperlink"/>
@@ -4026,7 +4103,7 @@
         </w:rPr>
         <w:t xml:space="preserve">, </w:t>
       </w:r>
-      <w:hyperlink r:id="rId67" w:tooltip="Push_Pop_1" w:history="1">
+      <w:hyperlink r:id="rId69" w:tooltip="Push_Pop_1" w:history="1">
         <w:r>
           <w:rPr>
             <w:rStyle w:val="Hyperlink"/>
@@ -4103,7 +4180,7 @@
       <w:r>
         <w:t xml:space="preserve">: </w:t>
       </w:r>
-      <w:hyperlink r:id="rId68" w:tooltip="Actions_1" w:history="1">
+      <w:hyperlink r:id="rId70" w:tooltip="Actions_1" w:history="1">
         <w:r>
           <w:rPr>
             <w:rStyle w:val="Hyperlink"/>
@@ -4114,7 +4191,7 @@
       <w:r>
         <w:t xml:space="preserve">, </w:t>
       </w:r>
-      <w:hyperlink r:id="rId69" w:tooltip="TransDecl_DoDecl" w:history="1">
+      <w:hyperlink r:id="rId71" w:tooltip="TransDecl_DoDecl" w:history="1">
         <w:r>
           <w:rPr>
             <w:rStyle w:val="Hyperlink"/>
@@ -4134,7 +4211,7 @@
       <w:r>
         <w:t xml:space="preserve">        Goto with action: </w:t>
       </w:r>
-      <w:hyperlink r:id="rId70" w:tooltip="TransDecl_DoDecl" w:history="1">
+      <w:hyperlink r:id="rId72" w:tooltip="TransDecl_DoDecl" w:history="1">
         <w:r>
           <w:rPr>
             <w:rStyle w:val="Hyperlink"/>
@@ -4154,7 +4231,7 @@
       <w:r>
         <w:t xml:space="preserve">        </w:t>
       </w:r>
-      <w:hyperlink r:id="rId71" w:tooltip="TransDecl_DoDecl" w:history="1">
+      <w:hyperlink r:id="rId73" w:tooltip="TransDecl_DoDecl" w:history="1">
         <w:r>
           <w:rPr>
             <w:rStyle w:val="Hyperlink"/>
@@ -4165,7 +4242,7 @@
       <w:r>
         <w:t xml:space="preserve">,  </w:t>
       </w:r>
-      <w:hyperlink r:id="rId72" w:tooltip="Push_Pop_1" w:history="1">
+      <w:hyperlink r:id="rId74" w:tooltip="Push_Pop_1" w:history="1">
         <w:r>
           <w:rPr>
             <w:rStyle w:val="Hyperlink"/>
@@ -4205,7 +4282,7 @@
       <w:r>
         <w:t xml:space="preserve">Push transition: </w:t>
       </w:r>
-      <w:hyperlink r:id="rId73" w:tooltip="Actions_4" w:history="1">
+      <w:hyperlink r:id="rId75" w:tooltip="Actions_4" w:history="1">
         <w:r>
           <w:rPr>
             <w:rStyle w:val="Hyperlink"/>
@@ -4225,7 +4302,7 @@
           <w:rStyle w:val="Hyperlink"/>
         </w:rPr>
       </w:pPr>
-      <w:hyperlink r:id="rId74" w:tooltip="Actions_5" w:history="1">
+      <w:hyperlink r:id="rId76" w:tooltip="Actions_5" w:history="1">
         <w:r>
           <w:rPr>
             <w:rStyle w:val="Hyperlink"/>
@@ -4236,7 +4313,7 @@
       <w:r>
         <w:t xml:space="preserve">; </w:t>
       </w:r>
-      <w:hyperlink r:id="rId75" w:tooltip="Actions_5" w:history="1">
+      <w:hyperlink r:id="rId77" w:tooltip="Actions_5" w:history="1">
         <w:r>
           <w:rPr>
             <w:rStyle w:val="Hyperlink"/>
@@ -4262,7 +4339,7 @@
       <w:r>
         <w:t xml:space="preserve">  </w:t>
       </w:r>
-      <w:hyperlink r:id="rId76" w:tooltip="Actions_6" w:history="1">
+      <w:hyperlink r:id="rId78" w:tooltip="Actions_6" w:history="1">
         <w:r>
           <w:rPr>
             <w:rStyle w:val="Hyperlink"/>
@@ -4320,7 +4397,7 @@
         </w:rPr>
         <w:t xml:space="preserve">: </w:t>
       </w:r>
-      <w:hyperlink r:id="rId77" w:tooltip="TransDecl_DoDecl" w:history="1">
+      <w:hyperlink r:id="rId79" w:tooltip="TransDecl_DoDecl" w:history="1">
         <w:r>
           <w:rPr>
             <w:rStyle w:val="Hyperlink"/>
@@ -4377,7 +4454,7 @@
       <w:r>
         <w:t xml:space="preserve">, push transtion: </w:t>
       </w:r>
-      <w:hyperlink r:id="rId78" w:tooltip="anonFunction" w:history="1">
+      <w:hyperlink r:id="rId80" w:tooltip="anonFunction" w:history="1">
         <w:r>
           <w:rPr>
             <w:rStyle w:val="Hyperlink"/>
@@ -4388,7 +4465,7 @@
       <w:r>
         <w:t xml:space="preserve">, </w:t>
       </w:r>
-      <w:hyperlink r:id="rId79" w:tooltip="TransDecl_DoDecl" w:history="1">
+      <w:hyperlink r:id="rId81" w:tooltip="TransDecl_DoDecl" w:history="1">
         <w:r>
           <w:rPr>
             <w:rStyle w:val="Hyperlink"/>
@@ -4449,7 +4526,7 @@
         </w:rPr>
         <w:t xml:space="preserve">: </w:t>
       </w:r>
-      <w:hyperlink r:id="rId80" w:tooltip="TransDecl_DoDecl" w:history="1">
+      <w:hyperlink r:id="rId82" w:tooltip="TransDecl_DoDecl" w:history="1">
         <w:r>
           <w:rPr>
             <w:rStyle w:val="Hyperlink"/>
@@ -4511,7 +4588,7 @@
         </w:rPr>
         <w:t xml:space="preserve">: </w:t>
       </w:r>
-      <w:hyperlink r:id="rId81" w:tooltip="TransDecl_DoDecl" w:history="1">
+      <w:hyperlink r:id="rId83" w:tooltip="TransDecl_DoDecl" w:history="1">
         <w:r>
           <w:rPr>
             <w:rStyle w:val="Hyperlink"/>
@@ -4611,7 +4688,7 @@
         </w:rPr>
         <w:t xml:space="preserve">: </w:t>
       </w:r>
-      <w:hyperlink r:id="rId82" w:tooltip="RaisedNullEvent" w:history="1">
+      <w:hyperlink r:id="rId84" w:tooltip="RaisedNullEvent" w:history="1">
         <w:r>
           <w:rPr>
             <w:rStyle w:val="Hyperlink"/>
@@ -4627,7 +4704,7 @@
         </w:rPr>
         <w:t xml:space="preserve">,   </w:t>
       </w:r>
-      <w:hyperlink r:id="rId83" w:tooltip="SentNullEvent" w:history="1">
+      <w:hyperlink r:id="rId85" w:tooltip="SentNullEvent" w:history="1">
         <w:r>
           <w:rPr>
             <w:rStyle w:val="Hyperlink"/>
@@ -4643,7 +4720,7 @@
         </w:rPr>
         <w:t xml:space="preserve">,  </w:t>
       </w:r>
-      <w:hyperlink r:id="rId84" w:tooltip="NullEventDecl" w:history="1">
+      <w:hyperlink r:id="rId86" w:tooltip="NullEventDecl" w:history="1">
         <w:r>
           <w:rPr>
             <w:rStyle w:val="Hyperlink"/>
@@ -4659,7 +4736,7 @@
         </w:rPr>
         <w:t xml:space="preserve">,  </w:t>
       </w:r>
-      <w:hyperlink r:id="rId85" w:tooltip="DeferredNullEvent" w:history="1">
+      <w:hyperlink r:id="rId87" w:tooltip="DeferredNullEvent" w:history="1">
         <w:r>
           <w:rPr>
             <w:rStyle w:val="Hyperlink"/>
@@ -4675,7 +4752,7 @@
         </w:rPr>
         <w:t xml:space="preserve">, </w:t>
       </w:r>
-      <w:hyperlink r:id="rId86" w:tooltip="IgnoredNullEvent" w:history="1">
+      <w:hyperlink r:id="rId88" w:tooltip="IgnoredNullEvent" w:history="1">
         <w:r>
           <w:rPr>
             <w:rStyle w:val="Hyperlink"/>
@@ -4733,7 +4810,7 @@
       <w:r>
         <w:t xml:space="preserve">, </w:t>
       </w:r>
-      <w:hyperlink r:id="rId87" w:tooltip="anonFunction" w:history="1">
+      <w:hyperlink r:id="rId89" w:tooltip="anonFunction" w:history="1">
         <w:r>
           <w:rPr>
             <w:rStyle w:val="Hyperlink"/>
@@ -4774,7 +4851,7 @@
       <w:r>
         <w:t xml:space="preserve">: </w:t>
       </w:r>
-      <w:hyperlink r:id="rId88" w:tooltip="Actions_1" w:history="1">
+      <w:hyperlink r:id="rId90" w:tooltip="Actions_1" w:history="1">
         <w:r>
           <w:rPr>
             <w:rStyle w:val="Hyperlink"/>
@@ -4805,7 +4882,7 @@
       <w:r>
         <w:t xml:space="preserve">Explicit “defer”: </w:t>
       </w:r>
-      <w:hyperlink r:id="rId89" w:tooltip="BangaloreToRedmond_Liveness" w:history="1">
+      <w:hyperlink r:id="rId91" w:tooltip="BangaloreToRedmond_Liveness" w:history="1">
         <w:r>
           <w:rPr>
             <w:rStyle w:val="Hyperlink"/>
@@ -4819,7 +4896,7 @@
         </w:rPr>
         <w:t>;</w:t>
       </w:r>
-      <w:hyperlink r:id="rId90" w:tooltip="EventDeferredHandledSameState" w:history="1">
+      <w:hyperlink r:id="rId92" w:tooltip="EventDeferredHandledSameState" w:history="1">
         <w:r>
           <w:rPr>
             <w:rStyle w:val="Hyperlink"/>
@@ -4845,7 +4922,7 @@
       <w:r>
         <w:t xml:space="preserve"> Do declaration: </w:t>
       </w:r>
-      <w:hyperlink r:id="rId91" w:tooltip="TransDecl_DoDecl" w:history="1">
+      <w:hyperlink r:id="rId93" w:tooltip="TransDecl_DoDecl" w:history="1">
         <w:r>
           <w:rPr>
             <w:rStyle w:val="Hyperlink"/>
@@ -4862,7 +4939,7 @@
       <w:r>
         <w:t xml:space="preserve">,  </w:t>
       </w:r>
-      <w:hyperlink r:id="rId92" w:tooltip="TransDecl_DoDecl" w:history="1">
+      <w:hyperlink r:id="rId94" w:tooltip="TransDecl_DoDecl" w:history="1">
         <w:r>
           <w:rPr>
             <w:rStyle w:val="Hyperlink"/>
@@ -4891,7 +4968,7 @@
         <w:pStyle w:val="ListParagraph"/>
         <w:ind w:left="1224"/>
       </w:pPr>
-      <w:hyperlink r:id="rId93" w:tooltip="TrasnDecl_DoDecl" w:history="1">
+      <w:hyperlink r:id="rId95" w:tooltip="TrasnDecl_DoDecl" w:history="1">
         <w:r>
           <w:rPr>
             <w:rStyle w:val="Hyperlink"/>
@@ -5001,7 +5078,7 @@
       <w:r>
         <w:t xml:space="preserve">Basic syntax/semantics: </w:t>
       </w:r>
-      <w:hyperlink r:id="rId94" w:tooltip="Actions_1" w:history="1">
+      <w:hyperlink r:id="rId96" w:tooltip="Actions_1" w:history="1">
         <w:r>
           <w:rPr>
             <w:rStyle w:val="Hyperlink"/>
@@ -5046,7 +5123,7 @@
         </w:rPr>
         <w:t xml:space="preserve">: </w:t>
       </w:r>
-      <w:hyperlink r:id="rId95" w:tooltip="TransDecl_DoDecl" w:history="1">
+      <w:hyperlink r:id="rId97" w:tooltip="TransDecl_DoDecl" w:history="1">
         <w:r>
           <w:rPr>
             <w:rStyle w:val="Hyperlink"/>
@@ -5072,7 +5149,7 @@
       <w:r>
         <w:t xml:space="preserve">ault semantics: action (“do”) vs transition (“goto”): </w:t>
       </w:r>
-      <w:hyperlink r:id="rId96" w:tooltip="Actions_2" w:history="1">
+      <w:hyperlink r:id="rId98" w:tooltip="Actions_2" w:history="1">
         <w:r>
           <w:rPr>
             <w:rStyle w:val="Hyperlink"/>
@@ -5089,7 +5166,7 @@
       <w:r>
         <w:t xml:space="preserve"> (</w:t>
       </w:r>
-      <w:hyperlink r:id="rId97" w:tooltip="Actions_2_fails" w:history="1">
+      <w:hyperlink r:id="rId99" w:tooltip="Actions_2_fails" w:history="1">
         <w:r>
           <w:rPr>
             <w:rStyle w:val="Hyperlink"/>
@@ -5100,7 +5177,7 @@
       <w:r>
         <w:t xml:space="preserve">, </w:t>
       </w:r>
-      <w:hyperlink r:id="rId98" w:tooltip="Actions_3" w:history="1">
+      <w:hyperlink r:id="rId100" w:tooltip="Actions_3" w:history="1">
         <w:r>
           <w:rPr>
             <w:rStyle w:val="Hyperlink"/>
@@ -5111,7 +5188,7 @@
       <w:r>
         <w:t xml:space="preserve">); </w:t>
       </w:r>
-      <w:hyperlink r:id="rId99" w:tooltip="Actions_3" w:history="1">
+      <w:hyperlink r:id="rId101" w:tooltip="Actions_3" w:history="1">
         <w:r>
           <w:rPr>
             <w:rStyle w:val="Hyperlink"/>
@@ -5128,7 +5205,7 @@
       <w:r>
         <w:t xml:space="preserve">2.1.3. </w:t>
       </w:r>
-      <w:hyperlink r:id="rId100" w:tooltip="Actions_4" w:history="1">
+      <w:hyperlink r:id="rId102" w:tooltip="Actions_4" w:history="1">
         <w:r>
           <w:rPr>
             <w:rStyle w:val="Hyperlink"/>
@@ -5148,7 +5225,7 @@
       <w:r>
         <w:t xml:space="preserve">2.1.4. </w:t>
       </w:r>
-      <w:hyperlink r:id="rId101" w:tooltip="PushStatement_1" w:history="1">
+      <w:hyperlink r:id="rId103" w:tooltip="PushStatement_1" w:history="1">
         <w:r>
           <w:rPr>
             <w:rStyle w:val="Hyperlink"/>
@@ -5336,7 +5413,7 @@
       <w:r>
         <w:t xml:space="preserve">Basic tests: </w:t>
       </w:r>
-      <w:hyperlink r:id="rId102" w:tooltip="Actions_1" w:history="1">
+      <w:hyperlink r:id="rId104" w:tooltip="Actions_1" w:history="1">
         <w:r>
           <w:rPr>
             <w:rStyle w:val="Hyperlink"/>
@@ -5359,7 +5436,7 @@
       <w:r>
         <w:t xml:space="preserve"> </w:t>
       </w:r>
-      <w:hyperlink r:id="rId103" w:tooltip="TokenRing_Typos" w:history="1">
+      <w:hyperlink r:id="rId105" w:tooltip="TokenRing_Typos" w:history="1">
         <w:r>
           <w:rPr>
             <w:rStyle w:val="Hyperlink"/>
@@ -5415,7 +5492,7 @@
       <w:r>
         <w:t xml:space="preserve">: </w:t>
       </w:r>
-      <w:hyperlink r:id="rId104" w:tooltip="eventExprSendRaise" w:history="1">
+      <w:hyperlink r:id="rId106" w:tooltip="eventExprSendRaise" w:history="1">
         <w:r>
           <w:rPr>
             <w:rStyle w:val="Hyperlink"/>
@@ -5426,7 +5503,7 @@
       <w:r>
         <w:t xml:space="preserve">,  </w:t>
       </w:r>
-      <w:hyperlink r:id="rId105" w:tooltip="RaisedNull" w:history="1">
+      <w:hyperlink r:id="rId107" w:tooltip="RaisedNull" w:history="1">
         <w:r>
           <w:rPr>
             <w:rStyle w:val="Hyperlink"/>
@@ -5475,7 +5552,7 @@
       <w:r>
         <w:t>“</w:t>
       </w:r>
-      <w:hyperlink r:id="rId106" w:tooltip="TokenRing_Typos" w:history="1">
+      <w:hyperlink r:id="rId108" w:tooltip="TokenRing_Typos" w:history="1">
         <w:r>
           <w:rPr>
             <w:rStyle w:val="Hyperlink"/>
@@ -5518,7 +5595,7 @@
         </w:rPr>
         <w:t>“</w:t>
       </w:r>
-      <w:hyperlink r:id="rId107" w:tooltip="monitors" w:history="1">
+      <w:hyperlink r:id="rId109" w:tooltip="monitors" w:history="1">
         <w:r>
           <w:rPr>
             <w:rStyle w:val="Hyperlink"/>
@@ -5644,7 +5721,7 @@
         </w:rPr>
         <w:t xml:space="preserve"> </w:t>
       </w:r>
-      <w:hyperlink r:id="rId108" w:tooltip="monitors" w:history="1">
+      <w:hyperlink r:id="rId110" w:tooltip="monitors" w:history="1">
         <w:r>
           <w:rPr>
             <w:rStyle w:val="Hyperlink"/>
@@ -5664,7 +5741,7 @@
         </w:rPr>
         <w:t xml:space="preserve">, </w:t>
       </w:r>
-      <w:hyperlink r:id="rId109" w:tooltip="payloads" w:history="1">
+      <w:hyperlink r:id="rId111" w:tooltip="payloads" w:history="1">
         <w:r>
           <w:rPr>
             <w:rStyle w:val="Hyperlink"/>
@@ -5744,7 +5821,7 @@
       <w:r>
         <w:t xml:space="preserve">: </w:t>
       </w:r>
-      <w:hyperlink r:id="rId110" w:tooltip="payloads" w:history="1">
+      <w:hyperlink r:id="rId112" w:tooltip="payloads" w:history="1">
         <w:r>
           <w:rPr>
             <w:rStyle w:val="Hyperlink"/>
@@ -5764,7 +5841,7 @@
         </w:rPr>
         <w:t xml:space="preserve">, </w:t>
       </w:r>
-      <w:hyperlink r:id="rId111" w:tooltip="SentNull" w:history="1">
+      <w:hyperlink r:id="rId113" w:tooltip="SentNull" w:history="1">
         <w:r>
           <w:rPr>
             <w:rStyle w:val="Hyperlink"/>
@@ -5793,7 +5870,7 @@
       <w:r>
         <w:t xml:space="preserve">: </w:t>
       </w:r>
-      <w:hyperlink r:id="rId112" w:tooltip="eventExprSendRaise" w:history="1">
+      <w:hyperlink r:id="rId114" w:tooltip="eventExprSendRaise" w:history="1">
         <w:r>
           <w:rPr>
             <w:rStyle w:val="Hyperlink"/>
@@ -5804,7 +5881,7 @@
       <w:r>
         <w:t xml:space="preserve">,  </w:t>
       </w:r>
-      <w:hyperlink r:id="rId113" w:tooltip="SentNullDetected" w:history="1">
+      <w:hyperlink r:id="rId115" w:tooltip="SentNullDetected" w:history="1">
         <w:r>
           <w:rPr>
             <w:rStyle w:val="Hyperlink"/>
@@ -5892,7 +5969,7 @@
         </w:rPr>
         <w:t xml:space="preserve">: </w:t>
       </w:r>
-      <w:hyperlink r:id="rId114" w:tooltip="sends" w:history="1">
+      <w:hyperlink r:id="rId116" w:tooltip="sends" w:history="1">
         <w:r>
           <w:rPr>
             <w:rStyle w:val="Hyperlink"/>
@@ -5925,7 +6002,7 @@
         </w:rPr>
         <w:t>“</w:t>
       </w:r>
-      <w:hyperlink r:id="rId115" w:tooltip="TokenRing_Typos" w:history="1">
+      <w:hyperlink r:id="rId117" w:tooltip="TokenRing_Typos" w:history="1">
         <w:r>
           <w:rPr>
             <w:rStyle w:val="Hyperlink"/>
@@ -5987,7 +6064,7 @@
         </w:rPr>
         <w:t xml:space="preserve">: </w:t>
       </w:r>
-      <w:hyperlink r:id="rId116" w:tooltip="payloads" w:history="1">
+      <w:hyperlink r:id="rId118" w:tooltip="payloads" w:history="1">
         <w:r>
           <w:rPr>
             <w:rStyle w:val="Hyperlink"/>
@@ -6032,7 +6109,7 @@
         </w:rPr>
         <w:t xml:space="preserve">: </w:t>
       </w:r>
-      <w:hyperlink r:id="rId117" w:tooltip="sends" w:history="1">
+      <w:hyperlink r:id="rId119" w:tooltip="sends" w:history="1">
         <w:r>
           <w:rPr>
             <w:rStyle w:val="Hyperlink"/>
@@ -6052,7 +6129,7 @@
         </w:rPr>
         <w:t xml:space="preserve">, </w:t>
       </w:r>
-      <w:hyperlink r:id="rId118" w:tooltip="function_Typos" w:history="1">
+      <w:hyperlink r:id="rId120" w:tooltip="function_Typos" w:history="1">
         <w:r>
           <w:rPr>
             <w:rStyle w:val="Hyperlink"/>
@@ -6120,7 +6197,7 @@
         </w:rPr>
         <w:t xml:space="preserve">:  </w:t>
       </w:r>
-      <w:hyperlink r:id="rId119" w:tooltip="sends" w:history="1">
+      <w:hyperlink r:id="rId121" w:tooltip="sends" w:history="1">
         <w:r>
           <w:rPr>
             <w:rStyle w:val="Hyperlink"/>
@@ -6142,7 +6219,7 @@
         </w:rPr>
         <w:t xml:space="preserve">,  </w:t>
       </w:r>
-      <w:hyperlink r:id="rId120" w:tooltip="MonitorNullDetected" w:history="1">
+      <w:hyperlink r:id="rId122" w:tooltip="MonitorNullDetected" w:history="1">
         <w:r>
           <w:rPr>
             <w:rStyle w:val="Hyperlink"/>
@@ -6203,7 +6280,7 @@
         </w:rPr>
         <w:t xml:space="preserve">:  </w:t>
       </w:r>
-      <w:hyperlink r:id="rId121" w:tooltip="sends" w:history="1">
+      <w:hyperlink r:id="rId123" w:tooltip="sends" w:history="1">
         <w:r>
           <w:rPr>
             <w:rStyle w:val="Hyperlink"/>
@@ -6281,7 +6358,7 @@
         </w:rPr>
         <w:t xml:space="preserve">:  </w:t>
       </w:r>
-      <w:hyperlink r:id="rId122" w:tooltip="sends" w:history="1">
+      <w:hyperlink r:id="rId124" w:tooltip="sends" w:history="1">
         <w:r>
           <w:rPr>
             <w:rStyle w:val="Hyperlink"/>
@@ -6332,7 +6409,7 @@
         </w:rPr>
         <w:t xml:space="preserve">: </w:t>
       </w:r>
-      <w:hyperlink r:id="rId123" w:tooltip="sends" w:history="1">
+      <w:hyperlink r:id="rId125" w:tooltip="sends" w:history="1">
         <w:r>
           <w:rPr>
             <w:rStyle w:val="Hyperlink"/>
@@ -6383,7 +6460,7 @@
         </w:rPr>
         <w:t xml:space="preserve">: </w:t>
       </w:r>
-      <w:hyperlink r:id="rId124" w:tooltip="sends" w:history="1">
+      <w:hyperlink r:id="rId126" w:tooltip="sends" w:history="1">
         <w:r>
           <w:rPr>
             <w:rStyle w:val="Hyperlink"/>
@@ -6428,7 +6505,7 @@
         </w:rPr>
         <w:t xml:space="preserve">”: </w:t>
       </w:r>
-      <w:hyperlink r:id="rId125" w:tooltip="sends" w:history="1">
+      <w:hyperlink r:id="rId127" w:tooltip="sends" w:history="1">
         <w:r>
           <w:rPr>
             <w:rStyle w:val="Hyperlink"/>
@@ -6542,7 +6619,7 @@
         </w:rPr>
         <w:t xml:space="preserve">: </w:t>
       </w:r>
-      <w:hyperlink r:id="rId126" w:tooltip="ControlImpureInEntry" w:history="1">
+      <w:hyperlink r:id="rId128" w:tooltip="ControlImpureInEntry" w:history="1">
         <w:r>
           <w:rPr>
             <w:rStyle w:val="Hyperlink"/>
@@ -6620,7 +6697,7 @@
         </w:rPr>
         <w:t xml:space="preserve">: </w:t>
       </w:r>
-      <w:hyperlink r:id="rId127" w:tooltip="lvalues" w:history="1">
+      <w:hyperlink r:id="rId129" w:tooltip="lvalues" w:history="1">
         <w:r>
           <w:rPr>
             <w:rStyle w:val="Hyperlink"/>
@@ -6689,7 +6766,7 @@
         </w:rPr>
         <w:t xml:space="preserve">: </w:t>
       </w:r>
-      <w:hyperlink r:id="rId128" w:tooltip="lvalues" w:history="1">
+      <w:hyperlink r:id="rId130" w:tooltip="lvalues" w:history="1">
         <w:r>
           <w:rPr>
             <w:rStyle w:val="Hyperlink"/>
@@ -6720,7 +6797,7 @@
       <w:r>
         <w:t xml:space="preserve">: </w:t>
       </w:r>
-      <w:hyperlink r:id="rId129" w:tooltip="Actions_1" w:history="1">
+      <w:hyperlink r:id="rId131" w:tooltip="Actions_1" w:history="1">
         <w:r>
           <w:rPr>
             <w:rStyle w:val="Hyperlink"/>
@@ -6737,7 +6814,7 @@
       <w:r>
         <w:t xml:space="preserve">w: </w:t>
       </w:r>
-      <w:hyperlink r:id="rId130" w:tooltip="Actions_4" w:history="1">
+      <w:hyperlink r:id="rId132" w:tooltip="Actions_4" w:history="1">
         <w:r>
           <w:rPr>
             <w:rStyle w:val="Hyperlink"/>
@@ -6748,7 +6825,7 @@
       <w:r>
         <w:t xml:space="preserve">, </w:t>
       </w:r>
-      <w:hyperlink r:id="rId131" w:tooltip="PushStatement_1" w:history="1">
+      <w:hyperlink r:id="rId133" w:tooltip="PushStatement_1" w:history="1">
         <w:r>
           <w:rPr>
             <w:rStyle w:val="Hyperlink"/>
@@ -6803,7 +6880,7 @@
         </w:rPr>
         <w:t xml:space="preserve">: </w:t>
       </w:r>
-      <w:hyperlink r:id="rId132" w:tooltip="nonAtomicDataTypes" w:history="1">
+      <w:hyperlink r:id="rId134" w:tooltip="nonAtomicDataTypes" w:history="1">
         <w:r>
           <w:rPr>
             <w:rStyle w:val="Hyperlink"/>
@@ -6942,7 +7019,7 @@
         </w:rPr>
         <w:t xml:space="preserve"> </w:t>
       </w:r>
-      <w:hyperlink r:id="rId133" w:tooltip="function" w:history="1">
+      <w:hyperlink r:id="rId135" w:tooltip="function" w:history="1">
         <w:r>
           <w:rPr>
             <w:rStyle w:val="Hyperlink"/>
@@ -6962,7 +7039,7 @@
         </w:rPr>
         <w:t xml:space="preserve">, </w:t>
       </w:r>
-      <w:hyperlink r:id="rId134" w:tooltip="monitors" w:history="1">
+      <w:hyperlink r:id="rId136" w:tooltip="monitors" w:history="1">
         <w:r>
           <w:rPr>
             <w:rStyle w:val="Hyperlink"/>
@@ -6982,7 +7059,7 @@
         </w:rPr>
         <w:t xml:space="preserve">, </w:t>
       </w:r>
-      <w:hyperlink r:id="rId135" w:tooltip="sends" w:history="1">
+      <w:hyperlink r:id="rId137" w:tooltip="sends" w:history="1">
         <w:r>
           <w:rPr>
             <w:rStyle w:val="Hyperlink"/>
@@ -7002,7 +7079,7 @@
         </w:rPr>
         <w:t xml:space="preserve">, </w:t>
       </w:r>
-      <w:hyperlink r:id="rId136" w:tooltip="fields" w:history="1">
+      <w:hyperlink r:id="rId138" w:tooltip="fields" w:history="1">
         <w:r>
           <w:rPr>
             <w:rStyle w:val="Hyperlink"/>
@@ -7031,7 +7108,7 @@
         </w:rPr>
         <w:t xml:space="preserve"> </w:t>
       </w:r>
-      <w:hyperlink r:id="rId137" w:tooltip="nmdType" w:history="1">
+      <w:hyperlink r:id="rId139" w:tooltip="nmdType" w:history="1">
         <w:r>
           <w:rPr>
             <w:rStyle w:val="Hyperlink"/>
@@ -7079,7 +7156,7 @@
           <w:rStyle w:val="Hyperlink"/>
         </w:rPr>
       </w:pPr>
-      <w:hyperlink r:id="rId138" w:tooltip="lvalues" w:history="1">
+      <w:hyperlink r:id="rId140" w:tooltip="lvalues" w:history="1">
         <w:r>
           <w:rPr>
             <w:rStyle w:val="Hyperlink"/>
@@ -7188,7 +7265,7 @@
         </w:rPr>
         <w:t xml:space="preserve"> : </w:t>
       </w:r>
-      <w:hyperlink r:id="rId139" w:tooltip="purity" w:history="1">
+      <w:hyperlink r:id="rId141" w:tooltip="purity" w:history="1">
         <w:r>
           <w:rPr>
             <w:rStyle w:val="Hyperlink"/>
@@ -7267,7 +7344,7 @@
       <w:r>
         <w:t xml:space="preserve"> </w:t>
       </w:r>
-      <w:hyperlink r:id="rId140" w:tooltip="nonAtomicDataTypes" w:history="1">
+      <w:hyperlink r:id="rId142" w:tooltip="nonAtomicDataTypes" w:history="1">
         <w:r>
           <w:rPr>
             <w:rStyle w:val="Hyperlink"/>
@@ -7414,7 +7491,7 @@
       <w:r>
         <w:t xml:space="preserve"> </w:t>
       </w:r>
-      <w:hyperlink r:id="rId141" w:tooltip="nonAtomicDataTypes" w:history="1">
+      <w:hyperlink r:id="rId143" w:tooltip="nonAtomicDataTypes" w:history="1">
         <w:r>
           <w:rPr>
             <w:rStyle w:val="Hyperlink"/>
@@ -7435,7 +7512,7 @@
         </w:rPr>
         <w:t xml:space="preserve"> </w:t>
       </w:r>
-      <w:hyperlink r:id="rId142" w:tooltip="ExprOperators" w:history="1">
+      <w:hyperlink r:id="rId144" w:tooltip="ExprOperators" w:history="1">
         <w:r>
           <w:rPr>
             <w:rStyle w:val="Hyperlink"/>
@@ -7617,7 +7694,7 @@
       <w:r>
         <w:t>“</w:t>
       </w:r>
-      <w:hyperlink r:id="rId143" w:tooltip="function" w:history="1">
+      <w:hyperlink r:id="rId145" w:tooltip="function" w:history="1">
         <w:r>
           <w:rPr>
             <w:rStyle w:val="Hyperlink"/>
@@ -7688,7 +7765,7 @@
         </w:rPr>
         <w:t xml:space="preserve"> </w:t>
       </w:r>
-      <w:hyperlink r:id="rId144" w:tooltip="function" w:history="1">
+      <w:hyperlink r:id="rId146" w:tooltip="function" w:history="1">
         <w:r>
           <w:rPr>
             <w:rStyle w:val="Hyperlink"/>
@@ -7708,7 +7785,7 @@
         </w:rPr>
         <w:t xml:space="preserve">; </w:t>
       </w:r>
-      <w:hyperlink r:id="rId145" w:tooltip="function_Typos" w:history="1">
+      <w:hyperlink r:id="rId147" w:tooltip="function_Typos" w:history="1">
         <w:r>
           <w:rPr>
             <w:rStyle w:val="Hyperlink"/>
@@ -7750,7 +7827,7 @@
           <w:szCs w:val="19"/>
         </w:rPr>
       </w:pPr>
-      <w:hyperlink r:id="rId146" w:tooltip="function" w:history="1">
+      <w:hyperlink r:id="rId148" w:tooltip="function" w:history="1">
         <w:r>
           <w:rPr>
             <w:rStyle w:val="Hyperlink"/>
@@ -7796,7 +7873,7 @@
       <w:r>
         <w:t xml:space="preserve">: </w:t>
       </w:r>
-      <w:hyperlink r:id="rId147" w:tooltip="nonAtomicDataTypes" w:history="1">
+      <w:hyperlink r:id="rId149" w:tooltip="nonAtomicDataTypes" w:history="1">
         <w:r>
           <w:rPr>
             <w:rStyle w:val="Hyperlink"/>
@@ -7878,7 +7955,7 @@
         </w:rPr>
         <w:t xml:space="preserve">: </w:t>
       </w:r>
-      <w:hyperlink r:id="rId148" w:tooltip="entryExit_1" w:history="1">
+      <w:hyperlink r:id="rId150" w:tooltip="entryExit_1" w:history="1">
         <w:r>
           <w:rPr>
             <w:rStyle w:val="Hyperlink"/>
@@ -7898,7 +7975,7 @@
         </w:rPr>
         <w:t xml:space="preserve">; </w:t>
       </w:r>
-      <w:hyperlink r:id="rId149" w:tooltip="TokenRing_Typos" w:history="1">
+      <w:hyperlink r:id="rId151" w:tooltip="TokenRing_Typos" w:history="1">
         <w:r>
           <w:rPr>
             <w:rStyle w:val="Hyperlink"/>
@@ -7945,7 +8022,7 @@
       <w:r>
         <w:t xml:space="preserve">New expression: </w:t>
       </w:r>
-      <w:hyperlink r:id="rId150" w:tooltip="Actions_1" w:history="1">
+      <w:hyperlink r:id="rId152" w:tooltip="Actions_1" w:history="1">
         <w:r>
           <w:rPr>
             <w:rStyle w:val="Hyperlink"/>
@@ -7998,7 +8075,7 @@
       <w:r>
         <w:t xml:space="preserve"> This, </w:t>
       </w:r>
-      <w:hyperlink r:id="rId151" w:tooltip="BangaloreToRedmond" w:history="1">
+      <w:hyperlink r:id="rId153" w:tooltip="BangaloreToRedmond" w:history="1">
         <w:r>
           <w:rPr>
             <w:rStyle w:val="Hyperlink"/>
@@ -8006,7 +8083,7 @@
           <w:t>trigger</w:t>
         </w:r>
       </w:hyperlink>
-      <w:hyperlink r:id="rId152" w:tooltip="Actions_1" w:history="1">
+      <w:hyperlink r:id="rId154" w:tooltip="Actions_1" w:history="1">
         <w:r>
           <w:rPr>
             <w:rStyle w:val="Hyperlink"/>
@@ -8062,7 +8139,7 @@
           <w:numId w:val="7"/>
         </w:numPr>
       </w:pPr>
-      <w:hyperlink r:id="rId153" w:tooltip="PushStatement_1" w:history="1">
+      <w:hyperlink r:id="rId155" w:tooltip="PushStatement_1" w:history="1">
         <w:r>
           <w:rPr>
             <w:rStyle w:val="Hyperlink"/>
@@ -8076,7 +8153,7 @@
       <w:r>
         <w:t>(</w:t>
       </w:r>
-      <w:hyperlink r:id="rId154" w:tooltip="TokenRing_Typos" w:history="1">
+      <w:hyperlink r:id="rId156" w:tooltip="TokenRing_Typos" w:history="1">
         <w:r>
           <w:rPr>
             <w:rStyle w:val="Hyperlink"/>
@@ -8123,7 +8200,7 @@
           <w:numId w:val="7"/>
         </w:numPr>
       </w:pPr>
-      <w:hyperlink r:id="rId155" w:tooltip="fields" w:history="1">
+      <w:hyperlink r:id="rId157" w:tooltip="fields" w:history="1">
         <w:r>
           <w:rPr>
             <w:rStyle w:val="Hyperlink"/>
@@ -8161,7 +8238,7 @@
       <w:r>
         <w:t xml:space="preserve">: </w:t>
       </w:r>
-      <w:hyperlink r:id="rId156" w:tooltip="nonAtomicDataTypes" w:history="1">
+      <w:hyperlink r:id="rId158" w:tooltip="nonAtomicDataTypes" w:history="1">
         <w:r>
           <w:rPr>
             <w:rStyle w:val="Hyperlink"/>
@@ -8175,7 +8252,7 @@
         </w:rPr>
         <w:t xml:space="preserve">,  </w:t>
       </w:r>
-      <w:hyperlink r:id="rId157" w:tooltip="nonAtomicDataTypesAllAsserts" w:history="1">
+      <w:hyperlink r:id="rId159" w:tooltip="nonAtomicDataTypesAllAsserts" w:history="1">
         <w:r>
           <w:rPr>
             <w:rStyle w:val="Hyperlink"/>
@@ -8195,7 +8272,7 @@
       <w:r>
         <w:t xml:space="preserve"> Cast operator (as</w:t>
       </w:r>
-      <w:hyperlink r:id="rId158" w:tooltip="Actions_1" w:history="1">
+      <w:hyperlink r:id="rId160" w:tooltip="Actions_1" w:history="1">
         <w:r>
           <w:rPr>
             <w:rStyle w:val="Hyperlink"/>
@@ -8230,7 +8307,7 @@
       <w:r>
         <w:t xml:space="preserve"> expressions: </w:t>
       </w:r>
-      <w:hyperlink r:id="rId159" w:tooltip="entryExit_1" w:history="1">
+      <w:hyperlink r:id="rId161" w:tooltip="entryExit_1" w:history="1">
         <w:r>
           <w:rPr>
             <w:rStyle w:val="Hyperlink"/>
@@ -8253,7 +8330,7 @@
       <w:r>
         <w:t xml:space="preserve">FAIRNODET expressions (liveness-related): </w:t>
       </w:r>
-      <w:hyperlink r:id="rId160" w:tooltip="Liveness_FAIRNONDET" w:history="1">
+      <w:hyperlink r:id="rId162" w:tooltip="Liveness_FAIRNONDET" w:history="1">
         <w:r>
           <w:rPr>
             <w:rStyle w:val="Hyperlink"/>
@@ -8264,7 +8341,7 @@
       <w:r>
         <w:t xml:space="preserve">,  </w:t>
       </w:r>
-      <w:hyperlink r:id="rId161" w:tooltip="Liveness_FAIRNONDET2" w:history="1">
+      <w:hyperlink r:id="rId163" w:tooltip="Liveness_FAIRNONDET2" w:history="1">
         <w:r>
           <w:rPr>
             <w:rStyle w:val="Hyperlink"/>
@@ -8275,7 +8352,7 @@
       <w:r>
         <w:t xml:space="preserve">,  </w:t>
       </w:r>
-      <w:hyperlink r:id="rId162" w:tooltip="Liveness_NONDET" w:history="1">
+      <w:hyperlink r:id="rId164" w:tooltip="Liveness_NONDET" w:history="1">
         <w:r>
           <w:rPr>
             <w:rStyle w:val="Hyperlink"/>
@@ -8286,7 +8363,7 @@
       <w:r>
         <w:t xml:space="preserve">,  </w:t>
       </w:r>
-      <w:hyperlink r:id="rId163" w:tooltip="Liveness_NONDET2" w:history="1">
+      <w:hyperlink r:id="rId165" w:tooltip="Liveness_NONDET2" w:history="1">
         <w:r>
           <w:rPr>
             <w:rStyle w:val="Hyperlink"/>
@@ -8304,7 +8381,19 @@
         </w:numPr>
       </w:pPr>
       <w:r>
-        <w:t>Types of operands in expressions have each operator tested at least once:</w:t>
+        <w:t xml:space="preserve">Types of operands in expressions </w:t>
+      </w:r>
+      <w:r>
+        <w:t>(</w:t>
+      </w:r>
+      <w:r>
+        <w:t>have each operator tested at least once</w:t>
+      </w:r>
+      <w:r>
+        <w:t>)</w:t>
+      </w:r>
+      <w:r>
+        <w:t>:</w:t>
       </w:r>
       <w:r>
         <w:br/>
@@ -8374,7 +8463,7 @@
       <w:r>
         <w:t xml:space="preserve">: </w:t>
       </w:r>
-      <w:hyperlink r:id="rId164" w:tooltip="ExprOperators" w:history="1">
+      <w:hyperlink r:id="rId166" w:tooltip="ExprOperators" w:history="1">
         <w:r>
           <w:rPr>
             <w:rStyle w:val="Hyperlink"/>
@@ -8388,7 +8477,7 @@
         </w:rPr>
         <w:t xml:space="preserve">, </w:t>
       </w:r>
-      <w:hyperlink r:id="rId165" w:tooltip="ExprsOperatorsAllAsserts" w:history="1">
+      <w:hyperlink r:id="rId167" w:tooltip="ExprsOperatorsAllAsserts" w:history="1">
         <w:r>
           <w:rPr>
             <w:rStyle w:val="Hyperlink"/>
@@ -8456,7 +8545,7 @@
         </w:rPr>
         <w:t xml:space="preserve">: </w:t>
       </w:r>
-      <w:hyperlink r:id="rId166" w:tooltip="nonAtomicDataTypes" w:history="1">
+      <w:hyperlink r:id="rId168" w:tooltip="nonAtomicDataTypes" w:history="1">
         <w:r>
           <w:rPr>
             <w:rStyle w:val="Hyperlink"/>
@@ -8634,7 +8723,7 @@
       <w:r>
         <w:t xml:space="preserve"> </w:t>
       </w:r>
-      <w:hyperlink r:id="rId167" w:tooltip="nonAtomicDataTypes" w:history="1">
+      <w:hyperlink r:id="rId169" w:tooltip="nonAtomicDataTypes" w:history="1">
         <w:r>
           <w:rPr>
             <w:rStyle w:val="Hyperlink"/>
@@ -8672,7 +8761,7 @@
       <w:r>
         <w:t xml:space="preserve">expressions: </w:t>
       </w:r>
-      <w:hyperlink r:id="rId168" w:tooltip="CastInExprs" w:history="1">
+      <w:hyperlink r:id="rId170" w:tooltip="CastInExprs" w:history="1">
         <w:r>
           <w:rPr>
             <w:rStyle w:val="Hyperlink"/>
@@ -8683,7 +8772,7 @@
       <w:r>
         <w:t xml:space="preserve">, </w:t>
       </w:r>
-      <w:hyperlink r:id="rId169" w:tooltip="CastInExprsAsserts" w:history="1">
+      <w:hyperlink r:id="rId171" w:tooltip="CastInExprsAsserts" w:history="1">
         <w:r>
           <w:rPr>
             <w:rStyle w:val="Hyperlink"/>
@@ -8694,7 +8783,7 @@
       <w:r>
         <w:t xml:space="preserve">, </w:t>
       </w:r>
-      <w:hyperlink r:id="rId170" w:tooltip="CastInExprsDynError" w:history="1">
+      <w:hyperlink r:id="rId172" w:tooltip="CastInExprsDynError" w:history="1">
         <w:r>
           <w:rPr>
             <w:rStyle w:val="Hyperlink"/>
@@ -8705,76 +8794,40 @@
       <w:r>
         <w:t xml:space="preserve">, </w:t>
       </w:r>
-      <w:hyperlink r:id="rId171" w:tooltip="CastInExprsDynError" w:history="1">
-        <w:r>
-          <w:rPr>
-            <w:rStyle w:val="Hyperlink"/>
-          </w:rPr>
-          <w:t>te</w:t>
-        </w:r>
-        <w:r>
-          <w:rPr>
-            <w:rStyle w:val="Hyperlink"/>
-          </w:rPr>
-          <w:t>s</w:t>
-        </w:r>
-        <w:r>
-          <w:rPr>
-            <w:rStyle w:val="Hyperlink"/>
-          </w:rPr>
-          <w:t>t4</w:t>
+      <w:hyperlink r:id="rId173" w:tooltip="CastInExprsDynError" w:history="1">
+        <w:r>
+          <w:rPr>
+            <w:rStyle w:val="Hyperlink"/>
+          </w:rPr>
+          <w:t>test4</w:t>
         </w:r>
       </w:hyperlink>
       <w:r>
         <w:t xml:space="preserve">, </w:t>
       </w:r>
-      <w:hyperlink r:id="rId172" w:tooltip="CastInExprsDynError" w:history="1">
-        <w:r>
-          <w:rPr>
-            <w:rStyle w:val="Hyperlink"/>
-          </w:rPr>
-          <w:t>te</w:t>
-        </w:r>
-        <w:r>
-          <w:rPr>
-            <w:rStyle w:val="Hyperlink"/>
-          </w:rPr>
-          <w:t>s</w:t>
-        </w:r>
-        <w:r>
-          <w:rPr>
-            <w:rStyle w:val="Hyperlink"/>
-          </w:rPr>
-          <w:t>t5</w:t>
+      <w:hyperlink r:id="rId174" w:tooltip="CastInExprsDynError" w:history="1">
+        <w:r>
+          <w:rPr>
+            <w:rStyle w:val="Hyperlink"/>
+          </w:rPr>
+          <w:t>test5</w:t>
         </w:r>
       </w:hyperlink>
       <w:r>
         <w:t xml:space="preserve">, </w:t>
       </w:r>
-      <w:hyperlink r:id="rId173" w:tooltip="CastInExprsDynError" w:history="1">
-        <w:r>
-          <w:rPr>
-            <w:rStyle w:val="Hyperlink"/>
-          </w:rPr>
-          <w:t>te</w:t>
-        </w:r>
-        <w:r>
-          <w:rPr>
-            <w:rStyle w:val="Hyperlink"/>
-          </w:rPr>
-          <w:t>s</w:t>
-        </w:r>
-        <w:r>
-          <w:rPr>
-            <w:rStyle w:val="Hyperlink"/>
-          </w:rPr>
-          <w:t>t6</w:t>
+      <w:hyperlink r:id="rId175" w:tooltip="CastInExprsDynError" w:history="1">
+        <w:r>
+          <w:rPr>
+            <w:rStyle w:val="Hyperlink"/>
+          </w:rPr>
+          <w:t>test6</w:t>
         </w:r>
       </w:hyperlink>
       <w:r>
         <w:t xml:space="preserve">, </w:t>
       </w:r>
-      <w:hyperlink r:id="rId174" w:tooltip="CastInExprsDynError" w:history="1">
+      <w:hyperlink r:id="rId176" w:tooltip="CastInExprsDynError" w:history="1">
         <w:r>
           <w:rPr>
             <w:rStyle w:val="Hyperlink"/>
@@ -8785,7 +8838,7 @@
       <w:r>
         <w:t xml:space="preserve">, </w:t>
       </w:r>
-      <w:hyperlink r:id="rId175" w:tooltip="CastInExprsDynError" w:history="1">
+      <w:hyperlink r:id="rId177" w:tooltip="CastInExprsDynError" w:history="1">
         <w:r>
           <w:rPr>
             <w:rStyle w:val="Hyperlink"/>
@@ -8844,7 +8897,7 @@
         </w:rPr>
         <w:t xml:space="preserve"> </w:t>
       </w:r>
-      <w:hyperlink r:id="rId176" w:tooltip="monitors" w:history="1">
+      <w:hyperlink r:id="rId178" w:tooltip="monitors" w:history="1">
         <w:r>
           <w:rPr>
             <w:rStyle w:val="Hyperlink"/>
@@ -8973,7 +9026,7 @@
         </w:rPr>
         <w:t xml:space="preserve"> (</w:t>
       </w:r>
-      <w:hyperlink r:id="rId177" w:tooltip="fields" w:history="1">
+      <w:hyperlink r:id="rId179" w:tooltip="fields" w:history="1">
         <w:r>
           <w:rPr>
             <w:rStyle w:val="Hyperlink"/>
@@ -8993,7 +9046,7 @@
         </w:rPr>
         <w:t xml:space="preserve">, </w:t>
       </w:r>
-      <w:hyperlink r:id="rId178" w:tooltip="nonAtomicDataTypes" w:history="1">
+      <w:hyperlink r:id="rId180" w:tooltip="nonAtomicDataTypes" w:history="1">
         <w:r>
           <w:rPr>
             <w:rStyle w:val="Hyperlink"/>
@@ -9047,7 +9100,7 @@
         </w:rPr>
         <w:t xml:space="preserve">: </w:t>
       </w:r>
-      <w:hyperlink r:id="rId179" w:tooltip="payloadEntry" w:history="1">
+      <w:hyperlink r:id="rId181" w:tooltip="payloadEntry" w:history="1">
         <w:r>
           <w:rPr>
             <w:rStyle w:val="Hyperlink"/>
@@ -9095,7 +9148,7 @@
         </w:rPr>
         <w:t xml:space="preserve"> </w:t>
       </w:r>
-      <w:hyperlink r:id="rId180" w:tooltip="ExprOperators" w:history="1">
+      <w:hyperlink r:id="rId182" w:tooltip="ExprOperators" w:history="1">
         <w:r>
           <w:rPr>
             <w:rStyle w:val="Hyperlink"/>
@@ -9106,7 +9159,7 @@
       <w:r>
         <w:t xml:space="preserve">, </w:t>
       </w:r>
-      <w:hyperlink r:id="rId181" w:tooltip="fields" w:history="1">
+      <w:hyperlink r:id="rId183" w:tooltip="fields" w:history="1">
         <w:r>
           <w:rPr>
             <w:rStyle w:val="Hyperlink"/>
@@ -9120,7 +9173,7 @@
         </w:rPr>
         <w:t xml:space="preserve">, </w:t>
       </w:r>
-      <w:hyperlink r:id="rId182" w:tooltip="ExprsOperatorsAllAsserts" w:history="1">
+      <w:hyperlink r:id="rId184" w:tooltip="ExprsOperatorsAllAsserts" w:history="1">
         <w:r>
           <w:rPr>
             <w:rStyle w:val="Hyperlink"/>
@@ -9300,16 +9353,7 @@
           <w:sz w:val="19"/>
           <w:szCs w:val="19"/>
         </w:rPr>
-        <w:t xml:space="preserve"> </w:t>
-      </w:r>
-      <w:r>
-        <w:rPr>
-          <w:rFonts w:ascii="Consolas" w:hAnsi="Consolas" w:cs="Consolas"/>
-          <w:color w:val="000000"/>
-          <w:sz w:val="19"/>
-          <w:szCs w:val="19"/>
-        </w:rPr>
-        <w:t>(error)</w:t>
+        <w:t xml:space="preserve"> (error)</w:t>
       </w:r>
     </w:p>
     <w:p>
@@ -9361,6 +9405,66 @@
           <w:sz w:val="19"/>
           <w:szCs w:val="19"/>
         </w:rPr>
+        <w:t xml:space="preserve"> (error)</w:t>
+      </w:r>
+    </w:p>
+    <w:p>
+      <w:pPr>
+        <w:pStyle w:val="ListParagraph"/>
+        <w:ind w:left="1458"/>
+        <w:rPr>
+          <w:rFonts w:ascii="Consolas" w:hAnsi="Consolas" w:cs="Consolas"/>
+          <w:color w:val="000000"/>
+          <w:sz w:val="19"/>
+          <w:szCs w:val="19"/>
+        </w:rPr>
+      </w:pPr>
+      <w:r>
+        <w:rPr>
+          <w:rFonts w:ascii="Consolas" w:hAnsi="Consolas" w:cs="Consolas"/>
+          <w:color w:val="000000"/>
+          <w:sz w:val="19"/>
+          <w:szCs w:val="19"/>
+        </w:rPr>
+        <w:t xml:space="preserve">       MUL: INT, ANY </w:t>
+      </w:r>
+      <w:r>
+        <w:rPr>
+          <w:rFonts w:ascii="Consolas" w:hAnsi="Consolas" w:cs="Consolas"/>
+          <w:color w:val="000000"/>
+          <w:sz w:val="19"/>
+          <w:szCs w:val="19"/>
+        </w:rPr>
+        <w:t xml:space="preserve"> (error, even if var of type ANY is assigned an int value)</w:t>
+      </w:r>
+    </w:p>
+    <w:p>
+      <w:pPr>
+        <w:pStyle w:val="ListParagraph"/>
+        <w:ind w:left="1458"/>
+        <w:rPr>
+          <w:rFonts w:ascii="Consolas" w:hAnsi="Consolas" w:cs="Consolas"/>
+          <w:color w:val="000000"/>
+          <w:sz w:val="19"/>
+          <w:szCs w:val="19"/>
+        </w:rPr>
+      </w:pPr>
+      <w:r>
+        <w:rPr>
+          <w:rFonts w:ascii="Consolas" w:hAnsi="Consolas" w:cs="Consolas"/>
+          <w:color w:val="000000"/>
+          <w:sz w:val="19"/>
+          <w:szCs w:val="19"/>
+        </w:rPr>
+        <w:t xml:space="preserve">      </w:t>
+      </w:r>
+      <w:r>
+        <w:rPr>
+          <w:rFonts w:ascii="Consolas" w:hAnsi="Consolas" w:cs="Consolas"/>
+          <w:color w:val="000000"/>
+          <w:sz w:val="19"/>
+          <w:szCs w:val="19"/>
+        </w:rPr>
         <w:t xml:space="preserve"> </w:t>
       </w:r>
       <w:r>
@@ -9370,118 +9474,22 @@
           <w:sz w:val="19"/>
           <w:szCs w:val="19"/>
         </w:rPr>
-        <w:t>(error)</w:t>
+        <w:t>INTDIV: INT</w:t>
+      </w:r>
+      <w:r>
+        <w:rPr>
+          <w:rFonts w:ascii="Consolas" w:hAnsi="Consolas" w:cs="Consolas"/>
+          <w:color w:val="000000"/>
+          <w:sz w:val="19"/>
+          <w:szCs w:val="19"/>
+        </w:rPr>
+        <w:t>, INT</w:t>
       </w:r>
     </w:p>
     <w:p>
       <w:pPr>
         <w:pStyle w:val="ListParagraph"/>
         <w:ind w:left="1458"/>
-        <w:rPr>
-          <w:rFonts w:ascii="Consolas" w:hAnsi="Consolas" w:cs="Consolas"/>
-          <w:color w:val="000000"/>
-          <w:sz w:val="19"/>
-          <w:szCs w:val="19"/>
-        </w:rPr>
-      </w:pPr>
-      <w:r>
-        <w:rPr>
-          <w:rFonts w:ascii="Consolas" w:hAnsi="Consolas" w:cs="Consolas"/>
-          <w:color w:val="000000"/>
-          <w:sz w:val="19"/>
-          <w:szCs w:val="19"/>
-        </w:rPr>
-        <w:t xml:space="preserve">       MUL: INT, ANY </w:t>
-      </w:r>
-      <w:r>
-        <w:rPr>
-          <w:rFonts w:ascii="Consolas" w:hAnsi="Consolas" w:cs="Consolas"/>
-          <w:color w:val="000000"/>
-          <w:sz w:val="19"/>
-          <w:szCs w:val="19"/>
-        </w:rPr>
-        <w:t xml:space="preserve"> (error, </w:t>
-      </w:r>
-      <w:r>
-        <w:rPr>
-          <w:rFonts w:ascii="Consolas" w:hAnsi="Consolas" w:cs="Consolas"/>
-          <w:color w:val="000000"/>
-          <w:sz w:val="19"/>
-          <w:szCs w:val="19"/>
-        </w:rPr>
-        <w:t>even if var of type</w:t>
-      </w:r>
-      <w:r>
-        <w:rPr>
-          <w:rFonts w:ascii="Consolas" w:hAnsi="Consolas" w:cs="Consolas"/>
-          <w:color w:val="000000"/>
-          <w:sz w:val="19"/>
-          <w:szCs w:val="19"/>
-        </w:rPr>
-        <w:t xml:space="preserve"> ANY is assigned an int</w:t>
-      </w:r>
-      <w:r>
-        <w:rPr>
-          <w:rFonts w:ascii="Consolas" w:hAnsi="Consolas" w:cs="Consolas"/>
-          <w:color w:val="000000"/>
-          <w:sz w:val="19"/>
-          <w:szCs w:val="19"/>
-        </w:rPr>
-        <w:t xml:space="preserve"> value)</w:t>
-      </w:r>
-    </w:p>
-    <w:p>
-      <w:pPr>
-        <w:pStyle w:val="ListParagraph"/>
-        <w:ind w:left="1458"/>
-        <w:rPr>
-          <w:rFonts w:ascii="Consolas" w:hAnsi="Consolas" w:cs="Consolas"/>
-          <w:color w:val="000000"/>
-          <w:sz w:val="19"/>
-          <w:szCs w:val="19"/>
-        </w:rPr>
-      </w:pPr>
-      <w:r>
-        <w:rPr>
-          <w:rFonts w:ascii="Consolas" w:hAnsi="Consolas" w:cs="Consolas"/>
-          <w:color w:val="000000"/>
-          <w:sz w:val="19"/>
-          <w:szCs w:val="19"/>
-        </w:rPr>
-        <w:t xml:space="preserve">      </w:t>
-      </w:r>
-      <w:r>
-        <w:rPr>
-          <w:rFonts w:ascii="Consolas" w:hAnsi="Consolas" w:cs="Consolas"/>
-          <w:color w:val="000000"/>
-          <w:sz w:val="19"/>
-          <w:szCs w:val="19"/>
-        </w:rPr>
-        <w:t xml:space="preserve"> </w:t>
-      </w:r>
-      <w:r>
-        <w:rPr>
-          <w:rFonts w:ascii="Consolas" w:hAnsi="Consolas" w:cs="Consolas"/>
-          <w:color w:val="000000"/>
-          <w:sz w:val="19"/>
-          <w:szCs w:val="19"/>
-        </w:rPr>
-        <w:t>INTDIV: INT</w:t>
-      </w:r>
-      <w:r>
-        <w:rPr>
-          <w:rFonts w:ascii="Consolas" w:hAnsi="Consolas" w:cs="Consolas"/>
-          <w:color w:val="000000"/>
-          <w:sz w:val="19"/>
-          <w:szCs w:val="19"/>
-        </w:rPr>
-        <w:t>, INT</w:t>
-      </w:r>
-    </w:p>
-    <w:p>
-      <w:pPr>
-        <w:pStyle w:val="ListParagraph"/>
-        <w:ind w:left="1458"/>
       </w:pPr>
       <w:r>
         <w:rPr>
@@ -9499,16 +9507,7 @@
           <w:sz w:val="19"/>
           <w:szCs w:val="19"/>
         </w:rPr>
-        <w:t xml:space="preserve"> </w:t>
-      </w:r>
-      <w:r>
-        <w:rPr>
-          <w:rFonts w:ascii="Consolas" w:hAnsi="Consolas" w:cs="Consolas"/>
-          <w:color w:val="000000"/>
-          <w:sz w:val="19"/>
-          <w:szCs w:val="19"/>
-        </w:rPr>
-        <w:t>(error)</w:t>
+        <w:t xml:space="preserve"> (error)</w:t>
       </w:r>
     </w:p>
     <w:p>
@@ -9544,7 +9543,7 @@
           <w:szCs w:val="19"/>
         </w:rPr>
       </w:pPr>
-      <w:hyperlink r:id="rId183" w:tooltip="fields" w:history="1">
+      <w:hyperlink r:id="rId185" w:tooltip="fields" w:history="1">
         <w:r>
           <w:rPr>
             <w:rStyle w:val="Hyperlink"/>
@@ -9632,7 +9631,7 @@
         </w:rPr>
         <w:t xml:space="preserve"> </w:t>
       </w:r>
-      <w:hyperlink r:id="rId184" w:tooltip="ExprOperators" w:history="1">
+      <w:hyperlink r:id="rId186" w:tooltip="ExprOperators" w:history="1">
         <w:r>
           <w:rPr>
             <w:rStyle w:val="Hyperlink"/>
@@ -9654,7 +9653,7 @@
         </w:rPr>
         <w:t xml:space="preserve">, </w:t>
       </w:r>
-      <w:hyperlink r:id="rId185" w:tooltip="ExprsOperatorsAllAsserts" w:history="1">
+      <w:hyperlink r:id="rId187" w:tooltip="ExprsOperatorsAllAsserts" w:history="1">
         <w:r>
           <w:rPr>
             <w:rStyle w:val="Hyperlink"/>
@@ -9901,7 +9900,7 @@
         </w:rPr>
         <w:t xml:space="preserve">: </w:t>
       </w:r>
-      <w:hyperlink r:id="rId186" w:tooltip="ExprOperators" w:history="1">
+      <w:hyperlink r:id="rId188" w:tooltip="ExprOperators" w:history="1">
         <w:r>
           <w:rPr>
             <w:rStyle w:val="Hyperlink"/>
@@ -9915,7 +9914,7 @@
         </w:rPr>
         <w:t xml:space="preserve">, </w:t>
       </w:r>
-      <w:hyperlink r:id="rId187" w:tooltip="ExprsOperatorsAllAsserts" w:history="1">
+      <w:hyperlink r:id="rId189" w:tooltip="ExprsOperatorsAllAsserts" w:history="1">
         <w:r>
           <w:rPr>
             <w:rStyle w:val="Hyperlink"/>
@@ -10178,7 +10177,7 @@
         </w:rPr>
         <w:t xml:space="preserve">: </w:t>
       </w:r>
-      <w:hyperlink r:id="rId188" w:tooltip="ExprOperators" w:history="1">
+      <w:hyperlink r:id="rId190" w:tooltip="ExprOperators" w:history="1">
         <w:r>
           <w:rPr>
             <w:rStyle w:val="Hyperlink"/>
@@ -10189,7 +10188,7 @@
       <w:r>
         <w:t xml:space="preserve">,  </w:t>
       </w:r>
-      <w:hyperlink r:id="rId189" w:tooltip="TokenRing_Typos" w:history="1">
+      <w:hyperlink r:id="rId191" w:tooltip="TokenRing_Typos" w:history="1">
         <w:r>
           <w:rPr>
             <w:rStyle w:val="Hyperlink"/>
@@ -10209,7 +10208,7 @@
         </w:rPr>
         <w:t xml:space="preserve">, </w:t>
       </w:r>
-      <w:hyperlink r:id="rId190" w:tooltip="ExprsOperatorsAllAsserts" w:history="1">
+      <w:hyperlink r:id="rId192" w:tooltip="ExprsOperatorsAllAsserts" w:history="1">
         <w:r>
           <w:rPr>
             <w:rStyle w:val="Hyperlink"/>
@@ -10587,7 +10586,7 @@
         </w:rPr>
         <w:t xml:space="preserve">: </w:t>
       </w:r>
-      <w:hyperlink r:id="rId191" w:tooltip="ExprOperators" w:history="1">
+      <w:hyperlink r:id="rId193" w:tooltip="ExprOperators" w:history="1">
         <w:r>
           <w:rPr>
             <w:rStyle w:val="Hyperlink"/>
@@ -10702,7 +10701,7 @@
         </w:rPr>
         <w:t xml:space="preserve">       </w:t>
       </w:r>
-      <w:hyperlink r:id="rId192" w:tooltip="TokenRing_Typos" w:history="1">
+      <w:hyperlink r:id="rId194" w:tooltip="TokenRing_Typos" w:history="1">
         <w:r>
           <w:rPr>
             <w:rStyle w:val="Hyperlink"/>
@@ -10793,7 +10792,7 @@
         </w:rPr>
         <w:t xml:space="preserve">IDX: </w:t>
       </w:r>
-      <w:hyperlink r:id="rId193" w:tooltip="nonAtomicDataTypes" w:history="1">
+      <w:hyperlink r:id="rId195" w:tooltip="nonAtomicDataTypes" w:history="1">
         <w:r>
           <w:rPr>
             <w:rStyle w:val="Hyperlink"/>
@@ -10947,7 +10946,7 @@
         </w:rPr>
         <w:t xml:space="preserve">IN: </w:t>
       </w:r>
-      <w:hyperlink r:id="rId194" w:tooltip="nonAtomicDataTypes" w:history="1">
+      <w:hyperlink r:id="rId196" w:tooltip="nonAtomicDataTypes" w:history="1">
         <w:r>
           <w:rPr>
             <w:rStyle w:val="Hyperlink"/>
@@ -11071,7 +11070,7 @@
         </w:rPr>
         <w:t xml:space="preserve">: </w:t>
       </w:r>
-      <w:hyperlink r:id="rId195" w:tooltip="nonAtomicDataType" w:history="1">
+      <w:hyperlink r:id="rId197" w:tooltip="nonAtomicDataType" w:history="1">
         <w:r>
           <w:rPr>
             <w:rStyle w:val="Hyperlink"/>
@@ -11107,7 +11106,7 @@
         </w:rPr>
         <w:t xml:space="preserve">: </w:t>
       </w:r>
-      <w:hyperlink r:id="rId196" w:tooltip="nonAtomicDataType" w:history="1">
+      <w:hyperlink r:id="rId198" w:tooltip="nonAtomicDataType" w:history="1">
         <w:r>
           <w:rPr>
             <w:rStyle w:val="Hyperlink"/>
@@ -11133,7 +11132,7 @@
         </w:rPr>
         <w:t xml:space="preserve">Function application: </w:t>
       </w:r>
-      <w:hyperlink r:id="rId197" w:tooltip="nonAtomicDataType" w:history="1">
+      <w:hyperlink r:id="rId199" w:tooltip="nonAtomicDataType" w:history="1">
         <w:r>
           <w:rPr>
             <w:rStyle w:val="Hyperlink"/>
@@ -11144,7 +11143,7 @@
       <w:r>
         <w:t xml:space="preserve">, </w:t>
       </w:r>
-      <w:hyperlink r:id="rId198" w:tooltip="function" w:history="1">
+      <w:hyperlink r:id="rId200" w:tooltip="function" w:history="1">
         <w:r>
           <w:rPr>
             <w:rStyle w:val="Hyperlink"/>
@@ -11203,7 +11202,7 @@
         </w:rPr>
         <w:br/>
       </w:r>
-      <w:hyperlink r:id="rId199" w:tooltip="TransDecl_DoDecl" w:history="1">
+      <w:hyperlink r:id="rId201" w:tooltip="TransDecl_DoDecl" w:history="1">
         <w:r>
           <w:rPr>
             <w:rStyle w:val="Hyperlink"/>
@@ -11294,7 +11293,7 @@
         </w:rPr>
         <w:t>“</w:t>
       </w:r>
-      <w:hyperlink r:id="rId200" w:tooltip="function" w:history="1">
+      <w:hyperlink r:id="rId202" w:tooltip="function" w:history="1">
         <w:r>
           <w:rPr>
             <w:rStyle w:val="Hyperlink"/>
@@ -11427,7 +11426,7 @@
         </w:rPr>
         <w:t xml:space="preserve">: </w:t>
       </w:r>
-      <w:hyperlink r:id="rId201" w:tooltip="ExprOperators" w:history="1">
+      <w:hyperlink r:id="rId203" w:tooltip="ExprOperators" w:history="1">
         <w:r>
           <w:rPr>
             <w:rStyle w:val="Hyperlink"/>
@@ -11441,7 +11440,7 @@
         </w:rPr>
         <w:t xml:space="preserve">,  </w:t>
       </w:r>
-      <w:hyperlink r:id="rId202" w:tooltip="nonAtomicDataTypesAllAsserts" w:history="1">
+      <w:hyperlink r:id="rId204" w:tooltip="nonAtomicDataTypesAllAsserts" w:history="1">
         <w:r>
           <w:rPr>
             <w:rStyle w:val="Hyperlink"/>
@@ -11505,8 +11504,24 @@
     <w:p>
       <w:pPr>
         <w:pStyle w:val="ListParagraph"/>
-        <w:ind w:left="612"/>
-      </w:pPr>
+        <w:numPr>
+          <w:ilvl w:val="1"/>
+          <w:numId w:val="3"/>
+        </w:numPr>
+      </w:pPr>
+      <w:r>
+        <w:t xml:space="preserve">Short-circuit evaluation of “&amp;&amp;” and “||”: </w:t>
+      </w:r>
+      <w:hyperlink r:id="rId205" w:tooltip="ShortCircuitEval" w:history="1">
+        <w:r>
+          <w:rPr>
+            <w:rStyle w:val="Hyperlink"/>
+          </w:rPr>
+          <w:t>test1</w:t>
+        </w:r>
+      </w:hyperlink>
+      <w:bookmarkStart w:id="2" w:name="_GoBack"/>
+      <w:bookmarkEnd w:id="2"/>
     </w:p>
     <w:p>
       <w:pPr>
@@ -11558,7 +11573,7 @@
       <w:r>
         <w:t xml:space="preserve">“StaticError” tests: </w:t>
       </w:r>
-      <w:hyperlink r:id="rId203" w:tooltip="lvalues" w:history="1">
+      <w:hyperlink r:id="rId206" w:tooltip="lvalues" w:history="1">
         <w:r>
           <w:rPr>
             <w:rStyle w:val="Hyperlink"/>
@@ -11569,7 +11584,7 @@
       <w:r>
         <w:t xml:space="preserve">, </w:t>
       </w:r>
-      <w:hyperlink r:id="rId204" w:tooltip="function_Typos" w:history="1">
+      <w:hyperlink r:id="rId207" w:tooltip="function_Typos" w:history="1">
         <w:r>
           <w:rPr>
             <w:rStyle w:val="Hyperlink"/>
@@ -11580,7 +11595,7 @@
       <w:r>
         <w:t xml:space="preserve">, </w:t>
       </w:r>
-      <w:hyperlink r:id="rId205" w:tooltip="nonAtomicDataTypes" w:history="1">
+      <w:hyperlink r:id="rId208" w:tooltip="nonAtomicDataTypes" w:history="1">
         <w:r>
           <w:rPr>
             <w:rStyle w:val="Hyperlink"/>
@@ -11600,7 +11615,7 @@
       <w:r>
         <w:t xml:space="preserve"> “DynamicError” tests: </w:t>
       </w:r>
-      <w:hyperlink r:id="rId206" w:tooltip="nonAtomicDataType" w:history="1">
+      <w:hyperlink r:id="rId209" w:tooltip="nonAtomicDataType" w:history="1">
         <w:r>
           <w:rPr>
             <w:rStyle w:val="Hyperlink"/>
@@ -11611,7 +11626,7 @@
       <w:r>
         <w:t xml:space="preserve">, </w:t>
       </w:r>
-      <w:hyperlink r:id="rId207" w:tooltip="nonAtomicDataType" w:history="1">
+      <w:hyperlink r:id="rId210" w:tooltip="nonAtomicDataType" w:history="1">
         <w:r>
           <w:rPr>
             <w:rStyle w:val="Hyperlink"/>
@@ -11622,7 +11637,7 @@
       <w:r>
         <w:t xml:space="preserve">, </w:t>
       </w:r>
-      <w:hyperlink r:id="rId208" w:tooltip="nonAtomicDataType" w:history="1">
+      <w:hyperlink r:id="rId211" w:tooltip="nonAtomicDataType" w:history="1">
         <w:r>
           <w:rPr>
             <w:rStyle w:val="Hyperlink"/>
@@ -11633,7 +11648,7 @@
       <w:r>
         <w:t xml:space="preserve">, </w:t>
       </w:r>
-      <w:hyperlink r:id="rId209" w:tooltip="nonAtomicDataType" w:history="1">
+      <w:hyperlink r:id="rId212" w:tooltip="nonAtomicDataType" w:history="1">
         <w:r>
           <w:rPr>
             <w:rStyle w:val="Hyperlink"/>
@@ -11644,7 +11659,7 @@
       <w:r>
         <w:t xml:space="preserve">, </w:t>
       </w:r>
-      <w:hyperlink r:id="rId210" w:tooltip="nonAtomicDataType" w:history="1">
+      <w:hyperlink r:id="rId213" w:tooltip="nonAtomicDataType" w:history="1">
         <w:r>
           <w:rPr>
             <w:rStyle w:val="Hyperlink"/>
@@ -11655,7 +11670,7 @@
       <w:r>
         <w:t xml:space="preserve">, </w:t>
       </w:r>
-      <w:hyperlink r:id="rId211" w:tooltip="nonAtomicDataType" w:history="1">
+      <w:hyperlink r:id="rId214" w:tooltip="nonAtomicDataType" w:history="1">
         <w:r>
           <w:rPr>
             <w:rStyle w:val="Hyperlink"/>
@@ -11666,7 +11681,7 @@
       <w:r>
         <w:t xml:space="preserve">, </w:t>
       </w:r>
-      <w:hyperlink r:id="rId212" w:tooltip="nonAtomicDataType" w:history="1">
+      <w:hyperlink r:id="rId215" w:tooltip="nonAtomicDataType" w:history="1">
         <w:r>
           <w:rPr>
             <w:rStyle w:val="Hyperlink"/>
@@ -11677,7 +11692,7 @@
       <w:r>
         <w:t xml:space="preserve">, </w:t>
       </w:r>
-      <w:hyperlink r:id="rId213" w:tooltip="nonAtomicDataType" w:history="1">
+      <w:hyperlink r:id="rId216" w:tooltip="nonAtomicDataType" w:history="1">
         <w:r>
           <w:rPr>
             <w:rStyle w:val="Hyperlink"/>
@@ -11688,7 +11703,7 @@
       <w:r>
         <w:t xml:space="preserve">, </w:t>
       </w:r>
-      <w:hyperlink r:id="rId214" w:tooltip="nonAtomicDataType" w:history="1">
+      <w:hyperlink r:id="rId217" w:tooltip="nonAtomicDataType" w:history="1">
         <w:r>
           <w:rPr>
             <w:rStyle w:val="Hyperlink"/>
@@ -11699,7 +11714,7 @@
       <w:r>
         <w:t xml:space="preserve">, </w:t>
       </w:r>
-      <w:hyperlink r:id="rId215" w:tooltip="nonAtomicDataType" w:history="1">
+      <w:hyperlink r:id="rId218" w:tooltip="nonAtomicDataType" w:history="1">
         <w:r>
           <w:rPr>
             <w:rStyle w:val="Hyperlink"/>
@@ -11710,7 +11725,7 @@
       <w:r>
         <w:t xml:space="preserve">, </w:t>
       </w:r>
-      <w:hyperlink r:id="rId216" w:tooltip="nonAtomicDataType" w:history="1">
+      <w:hyperlink r:id="rId219" w:tooltip="nonAtomicDataType" w:history="1">
         <w:r>
           <w:rPr>
             <w:rStyle w:val="Hyperlink"/>
@@ -11721,7 +11736,7 @@
       <w:r>
         <w:t xml:space="preserve">, </w:t>
       </w:r>
-      <w:hyperlink r:id="rId217" w:tooltip="nonAtomicDataType" w:history="1">
+      <w:hyperlink r:id="rId220" w:tooltip="nonAtomicDataType" w:history="1">
         <w:r>
           <w:rPr>
             <w:rStyle w:val="Hyperlink"/>
@@ -11732,7 +11747,7 @@
       <w:r>
         <w:t xml:space="preserve">, </w:t>
       </w:r>
-      <w:hyperlink r:id="rId218" w:tooltip="nonAtomicDataTypes" w:history="1">
+      <w:hyperlink r:id="rId221" w:tooltip="nonAtomicDataTypes" w:history="1">
         <w:r>
           <w:rPr>
             <w:rStyle w:val="Hyperlink"/>
@@ -11746,7 +11761,7 @@
         </w:rPr>
         <w:t xml:space="preserve">,  </w:t>
       </w:r>
-      <w:hyperlink r:id="rId219" w:tooltip="Insert4Map" w:history="1">
+      <w:hyperlink r:id="rId222" w:tooltip="Insert4Map" w:history="1">
         <w:r>
           <w:rPr>
             <w:rStyle w:val="Hyperlink"/>
@@ -11777,7 +11792,7 @@
       <w:r>
         <w:t xml:space="preserve"> “Correct” tests: </w:t>
       </w:r>
-      <w:hyperlink r:id="rId220" w:tooltip="nonAtomicDataType" w:history="1">
+      <w:hyperlink r:id="rId223" w:tooltip="nonAtomicDataType" w:history="1">
         <w:r>
           <w:rPr>
             <w:rStyle w:val="Hyperlink"/>
@@ -11788,7 +11803,7 @@
       <w:r>
         <w:t xml:space="preserve">, </w:t>
       </w:r>
-      <w:hyperlink r:id="rId221" w:tooltip="nonAtomicDataType" w:history="1">
+      <w:hyperlink r:id="rId224" w:tooltip="nonAtomicDataType" w:history="1">
         <w:r>
           <w:rPr>
             <w:rStyle w:val="Hyperlink"/>
@@ -11802,7 +11817,7 @@
         </w:rPr>
         <w:t xml:space="preserve">, </w:t>
       </w:r>
-      <w:hyperlink r:id="rId222" w:tooltip="nonAtomicDataTypesAllAsserts" w:history="1">
+      <w:hyperlink r:id="rId225" w:tooltip="nonAtomicDataTypesAllAsserts" w:history="1">
         <w:r>
           <w:rPr>
             <w:rStyle w:val="Hyperlink"/>
@@ -11816,7 +11831,7 @@
         </w:rPr>
         <w:t xml:space="preserve">, </w:t>
       </w:r>
-      <w:hyperlink r:id="rId223" w:tooltip="nonAtomicDataTypes" w:history="1">
+      <w:hyperlink r:id="rId226" w:tooltip="nonAtomicDataTypes" w:history="1">
         <w:r>
           <w:rPr>
             <w:rStyle w:val="Hyperlink"/>
@@ -11897,7 +11912,7 @@
       <w:r>
         <w:t xml:space="preserve">: </w:t>
       </w:r>
-      <w:hyperlink r:id="rId224" w:tooltip="function_Typos" w:history="1">
+      <w:hyperlink r:id="rId227" w:tooltip="function_Typos" w:history="1">
         <w:r>
           <w:rPr>
             <w:rStyle w:val="Hyperlink"/>
@@ -11948,7 +11963,7 @@
       <w:r>
         <w:t xml:space="preserve"> </w:t>
       </w:r>
-      <w:hyperlink r:id="rId225" w:tooltip="function" w:history="1">
+      <w:hyperlink r:id="rId228" w:tooltip="function" w:history="1">
         <w:r>
           <w:rPr>
             <w:rStyle w:val="Hyperlink"/>
@@ -11983,7 +11998,7 @@
       <w:r>
         <w:t xml:space="preserve">“invalid payload type in send”: </w:t>
       </w:r>
-      <w:hyperlink r:id="rId226" w:tooltip="function_Typos" w:history="1">
+      <w:hyperlink r:id="rId229" w:tooltip="function_Typos" w:history="1">
         <w:r>
           <w:rPr>
             <w:rStyle w:val="Hyperlink"/>
@@ -11994,7 +12009,7 @@
       <w:r>
         <w:t xml:space="preserve">, </w:t>
       </w:r>
-      <w:hyperlink r:id="rId227" w:tooltip="sends" w:history="1">
+      <w:hyperlink r:id="rId230" w:tooltip="sends" w:history="1">
         <w:r>
           <w:rPr>
             <w:rStyle w:val="Hyperlink"/>
@@ -12005,7 +12020,7 @@
       <w:r>
         <w:t xml:space="preserve">, </w:t>
       </w:r>
-      <w:hyperlink r:id="rId228" w:tooltip="payloads" w:history="1">
+      <w:hyperlink r:id="rId231" w:tooltip="payloads" w:history="1">
         <w:r>
           <w:rPr>
             <w:rStyle w:val="Hyperlink"/>
@@ -12028,7 +12043,7 @@
       <w:r>
         <w:t xml:space="preserve">”: </w:t>
       </w:r>
-      <w:hyperlink r:id="rId229" w:tooltip="sends" w:history="1">
+      <w:hyperlink r:id="rId232" w:tooltip="sends" w:history="1">
         <w:r>
           <w:rPr>
             <w:rStyle w:val="Hyperlink"/>
@@ -12051,7 +12066,7 @@
       <w:r>
         <w:t xml:space="preserve">: </w:t>
       </w:r>
-      <w:hyperlink r:id="rId230" w:tooltip="payloads" w:history="1">
+      <w:hyperlink r:id="rId233" w:tooltip="payloads" w:history="1">
         <w:r>
           <w:rPr>
             <w:rStyle w:val="Hyperlink"/>
@@ -12071,7 +12086,7 @@
       <w:r>
         <w:t xml:space="preserve">: </w:t>
       </w:r>
-      <w:hyperlink r:id="rId231" w:tooltip="payloads" w:history="1">
+      <w:hyperlink r:id="rId234" w:tooltip="payloads" w:history="1">
         <w:r>
           <w:rPr>
             <w:rStyle w:val="Hyperlink"/>
@@ -12124,7 +12139,7 @@
       <w:r>
         <w:t xml:space="preserve">“any” type: </w:t>
       </w:r>
-      <w:hyperlink r:id="rId232" w:tooltip="anyType" w:history="1">
+      <w:hyperlink r:id="rId235" w:tooltip="anyType" w:history="1">
         <w:r>
           <w:rPr>
             <w:rStyle w:val="Hyperlink"/>
@@ -12135,7 +12150,7 @@
       <w:r>
         <w:t xml:space="preserve">,  </w:t>
       </w:r>
-      <w:hyperlink r:id="rId233" w:tooltip="anyType1" w:history="1">
+      <w:hyperlink r:id="rId236" w:tooltip="anyType1" w:history="1">
         <w:r>
           <w:rPr>
             <w:rStyle w:val="Hyperlink"/>
@@ -12146,7 +12161,7 @@
       <w:r>
         <w:t xml:space="preserve">,  </w:t>
       </w:r>
-      <w:hyperlink r:id="rId234" w:tooltip="anyType2" w:history="1">
+      <w:hyperlink r:id="rId237" w:tooltip="anyType2" w:history="1">
         <w:r>
           <w:rPr>
             <w:rStyle w:val="Hyperlink"/>
@@ -12157,7 +12172,7 @@
       <w:r>
         <w:t xml:space="preserve">,  </w:t>
       </w:r>
-      <w:hyperlink r:id="rId235" w:tooltip="anyType3" w:history="1">
+      <w:hyperlink r:id="rId238" w:tooltip="anyType3" w:history="1">
         <w:r>
           <w:rPr>
             <w:rStyle w:val="Hyperlink"/>
@@ -12168,7 +12183,7 @@
       <w:r>
         <w:t xml:space="preserve">,  </w:t>
       </w:r>
-      <w:hyperlink r:id="rId236" w:tooltip="anyTypeNullValue" w:history="1">
+      <w:hyperlink r:id="rId239" w:tooltip="anyTypeNullValue" w:history="1">
         <w:r>
           <w:rPr>
             <w:rStyle w:val="Hyperlink"/>
@@ -12247,7 +12262,7 @@
         </w:rPr>
         <w:t xml:space="preserve">Transitions &gt; Actions &gt; </w:t>
       </w:r>
-      <w:hyperlink r:id="rId237" w:tooltip="Elevator" w:history="1">
+      <w:hyperlink r:id="rId240" w:tooltip="Elevator" w:history="1">
         <w:r>
           <w:rPr>
             <w:rStyle w:val="Hyperlink"/>
@@ -12262,7 +12277,7 @@
         </w:rPr>
         <w:t xml:space="preserve">, </w:t>
       </w:r>
-      <w:hyperlink r:id="rId238" w:tooltip="Elevator" w:history="1">
+      <w:hyperlink r:id="rId241" w:tooltip="Elevator" w:history="1">
         <w:r>
           <w:rPr>
             <w:rStyle w:val="Hyperlink"/>
@@ -12614,7 +12629,7 @@
       <w:r>
         <w:t xml:space="preserve">self: </w:t>
       </w:r>
-      <w:hyperlink r:id="rId239" w:tooltip="SendInEntry" w:history="1">
+      <w:hyperlink r:id="rId242" w:tooltip="SendInEntry" w:history="1">
         <w:r>
           <w:rPr>
             <w:rStyle w:val="Hyperlink"/>
@@ -12637,7 +12652,7 @@
       <w:r>
         <w:t xml:space="preserve">: </w:t>
       </w:r>
-      <w:hyperlink r:id="rId240" w:tooltip="SendRaiseInEntry" w:history="1">
+      <w:hyperlink r:id="rId243" w:tooltip="SendRaiseInEntry" w:history="1">
         <w:r>
           <w:rPr>
             <w:rStyle w:val="Hyperlink"/>
@@ -12662,7 +12677,7 @@
       <w:r>
         <w:t xml:space="preserve">“raise” and “send” to itself: </w:t>
       </w:r>
-      <w:hyperlink r:id="rId241" w:tooltip="RaiseSendInEntry" w:history="1">
+      <w:hyperlink r:id="rId244" w:tooltip="RaiseSendInEntry" w:history="1">
         <w:r>
           <w:rPr>
             <w:rStyle w:val="Hyperlink"/>
@@ -12687,7 +12702,7 @@
       <w:r>
         <w:t xml:space="preserve">“raise” and “send” with non-constant event expression: </w:t>
       </w:r>
-      <w:hyperlink r:id="rId242" w:tooltip="NonConstantEventExpr" w:history="1">
+      <w:hyperlink r:id="rId245" w:tooltip="NonConstantEventExpr" w:history="1">
         <w:r>
           <w:rPr>
             <w:rStyle w:val="Hyperlink"/>
@@ -12698,7 +12713,7 @@
       <w:r>
         <w:t xml:space="preserve">,  </w:t>
       </w:r>
-      <w:hyperlink r:id="rId243" w:tooltip="NonConstantEventExpr1" w:history="1">
+      <w:hyperlink r:id="rId246" w:tooltip="NonConstantEventExpr1" w:history="1">
         <w:r>
           <w:rPr>
             <w:rStyle w:val="Hyperlink"/>
@@ -12709,7 +12724,7 @@
       <w:r>
         <w:t xml:space="preserve">, </w:t>
       </w:r>
-      <w:hyperlink r:id="rId244" w:tooltip="NonConstantEventExpr2" w:history="1">
+      <w:hyperlink r:id="rId247" w:tooltip="NonConstantEventExpr2" w:history="1">
         <w:r>
           <w:rPr>
             <w:rStyle w:val="Hyperlink"/>
@@ -12729,7 +12744,7 @@
       <w:r>
         <w:t xml:space="preserve">Entry function is not executed when the state is re-entered: </w:t>
       </w:r>
-      <w:hyperlink r:id="rId245" w:tooltip="PushImplicitPopWithSend" w:history="1">
+      <w:hyperlink r:id="rId248" w:tooltip="PushImplicitPopWithSend" w:history="1">
         <w:r>
           <w:rPr>
             <w:rStyle w:val="Hyperlink"/>
@@ -12752,7 +12767,7 @@
       <w:r>
         <w:t xml:space="preserve"> </w:t>
       </w:r>
-      <w:hyperlink r:id="rId246" w:tooltip="Actions_1" w:history="1">
+      <w:hyperlink r:id="rId249" w:tooltip="Actions_1" w:history="1">
         <w:r>
           <w:rPr>
             <w:rStyle w:val="Hyperlink"/>
@@ -12784,7 +12799,7 @@
       <w:r>
         <w:t xml:space="preserve">  </w:t>
       </w:r>
-      <w:hyperlink r:id="rId247" w:tooltip="Actions_2_fails" w:history="1">
+      <w:hyperlink r:id="rId250" w:tooltip="Actions_2_fails" w:history="1">
         <w:r>
           <w:rPr>
             <w:rStyle w:val="Hyperlink"/>
@@ -12810,7 +12825,7 @@
       <w:r>
         <w:t xml:space="preserve">  </w:t>
       </w:r>
-      <w:hyperlink r:id="rId248" w:tooltip="Multi_Paxos_3" w:history="1">
+      <w:hyperlink r:id="rId251" w:tooltip="Multi_Paxos_3" w:history="1">
         <w:r>
           <w:rPr>
             <w:rStyle w:val="Hyperlink"/>
@@ -12845,7 +12860,7 @@
       <w:r>
         <w:t xml:space="preserve"> </w:t>
       </w:r>
-      <w:hyperlink r:id="rId249" w:tooltip="Elevator" w:history="1">
+      <w:hyperlink r:id="rId252" w:tooltip="Elevator" w:history="1">
         <w:r>
           <w:rPr>
             <w:rStyle w:val="Hyperlink"/>
@@ -12868,7 +12883,7 @@
       <w:r>
         <w:t xml:space="preserve">“new” for monitor: </w:t>
       </w:r>
-      <w:hyperlink r:id="rId250" w:tooltip="NewMonitor" w:history="1">
+      <w:hyperlink r:id="rId253" w:tooltip="NewMonitor" w:history="1">
         <w:r>
           <w:rPr>
             <w:rStyle w:val="Hyperlink"/>
@@ -12894,7 +12909,7 @@
       <w:r>
         <w:t xml:space="preserve">: </w:t>
       </w:r>
-      <w:hyperlink r:id="rId251" w:tooltip="NonConstantEventExprMonitor" w:history="1">
+      <w:hyperlink r:id="rId254" w:tooltip="NonConstantEventExprMonitor" w:history="1">
         <w:r>
           <w:rPr>
             <w:rStyle w:val="Hyperlink"/>
@@ -12905,7 +12920,7 @@
       <w:r>
         <w:t xml:space="preserve">,  </w:t>
       </w:r>
-      <w:hyperlink r:id="rId252" w:tooltip="NonConstantEventExprMonitor1" w:history="1">
+      <w:hyperlink r:id="rId255" w:tooltip="NonConstantEventExprMonitor1" w:history="1">
         <w:r>
           <w:rPr>
             <w:rStyle w:val="Hyperlink"/>
@@ -12916,7 +12931,7 @@
       <w:r>
         <w:t xml:space="preserve">,  </w:t>
       </w:r>
-      <w:hyperlink r:id="rId253" w:tooltip="MonitorInvocationEventExprPayload" w:history="1">
+      <w:hyperlink r:id="rId256" w:tooltip="MonitorInvocationEventExprPayload" w:history="1">
         <w:r>
           <w:rPr>
             <w:rStyle w:val="Hyperlink"/>
@@ -12939,7 +12954,7 @@
       <w:r>
         <w:t xml:space="preserve">  </w:t>
       </w:r>
-      <w:hyperlink r:id="rId254" w:tooltip="Actions_2" w:history="1">
+      <w:hyperlink r:id="rId257" w:tooltip="Actions_2" w:history="1">
         <w:r>
           <w:rPr>
             <w:rStyle w:val="Hyperlink"/>
@@ -12985,8 +13000,8 @@
           <w:numId w:val="8"/>
         </w:numPr>
       </w:pPr>
-      <w:bookmarkStart w:id="2" w:name="ExitSemanticsTests"/>
-      <w:bookmarkEnd w:id="2"/>
+      <w:bookmarkStart w:id="3" w:name="ExitSemanticsTests"/>
+      <w:bookmarkEnd w:id="3"/>
       <w:r>
         <w:t>Exit function</w:t>
       </w:r>
@@ -13008,7 +13023,7 @@
       <w:r>
         <w:t xml:space="preserve">self: </w:t>
       </w:r>
-      <w:hyperlink r:id="rId255" w:tooltip="SendInExitNotExecuted" w:history="1">
+      <w:hyperlink r:id="rId258" w:tooltip="SendInExitNotExecuted" w:history="1">
         <w:r>
           <w:rPr>
             <w:rStyle w:val="Hyperlink"/>
@@ -13019,7 +13034,7 @@
       <w:r>
         <w:t xml:space="preserve">,   </w:t>
       </w:r>
-      <w:hyperlink r:id="rId256" w:tooltip="SendInExitUnhandledEvent" w:history="1">
+      <w:hyperlink r:id="rId259" w:tooltip="SendInExitUnhandledEvent" w:history="1">
         <w:r>
           <w:rPr>
             <w:rStyle w:val="Hyperlink"/>
@@ -13030,7 +13045,7 @@
       <w:r>
         <w:t xml:space="preserve">,  </w:t>
       </w:r>
-      <w:hyperlink r:id="rId257" w:tooltip="SendInExitHandledEvent" w:history="1">
+      <w:hyperlink r:id="rId260" w:tooltip="SendInExitHandledEvent" w:history="1">
         <w:r>
           <w:rPr>
             <w:rStyle w:val="Hyperlink"/>
@@ -13044,7 +13059,7 @@
       <w:r>
         <w:t xml:space="preserve"> </w:t>
       </w:r>
-      <w:hyperlink r:id="rId258" w:tooltip="SendInExitUnhandledHalt" w:history="1">
+      <w:hyperlink r:id="rId261" w:tooltip="SendInExitUnhandledHalt" w:history="1">
         <w:r>
           <w:rPr>
             <w:rStyle w:val="Hyperlink"/>
@@ -13099,7 +13114,7 @@
       <w:r>
         <w:t xml:space="preserve">plicit “pop”: </w:t>
       </w:r>
-      <w:hyperlink r:id="rId259" w:tooltip="ImplicitPopExit" w:history="1">
+      <w:hyperlink r:id="rId262" w:tooltip="ImplicitPopExit" w:history="1">
         <w:r>
           <w:rPr>
             <w:rStyle w:val="Hyperlink"/>
@@ -13128,7 +13143,7 @@
       <w:r>
         <w:t xml:space="preserve">plicit “pop”: </w:t>
       </w:r>
-      <w:hyperlink r:id="rId260" w:tooltip="ExplicitPopExit" w:history="1">
+      <w:hyperlink r:id="rId263" w:tooltip="ExplicitPopExit" w:history="1">
         <w:r>
           <w:rPr>
             <w:rStyle w:val="Hyperlink"/>
@@ -13142,7 +13157,7 @@
         </w:rPr>
         <w:t xml:space="preserve">,   </w:t>
       </w:r>
-      <w:hyperlink r:id="rId261" w:tooltip="BugReproIdenticalTerms" w:history="1">
+      <w:hyperlink r:id="rId264" w:tooltip="BugReproIdenticalTerms" w:history="1">
         <w:r>
           <w:rPr>
             <w:rStyle w:val="Hyperlink"/>
@@ -13156,7 +13171,7 @@
         </w:rPr>
         <w:t xml:space="preserve">, </w:t>
       </w:r>
-      <w:hyperlink r:id="rId262" w:tooltip="BugReproIdenticalTerms_workaround" w:history="1">
+      <w:hyperlink r:id="rId265" w:tooltip="BugReproIdenticalTerms_workaround" w:history="1">
         <w:r>
           <w:rPr>
             <w:rStyle w:val="Hyperlink"/>
@@ -13179,7 +13194,7 @@
       <w:r>
         <w:t xml:space="preserve"> </w:t>
       </w:r>
-      <w:hyperlink r:id="rId263" w:tooltip="NewInExit" w:history="1">
+      <w:hyperlink r:id="rId266" w:tooltip="NewInExit" w:history="1">
         <w:r>
           <w:rPr>
             <w:rStyle w:val="Hyperlink"/>
@@ -13384,15 +13399,15 @@
           <w:numId w:val="8"/>
         </w:numPr>
       </w:pPr>
-      <w:bookmarkStart w:id="3" w:name="Integration_GotoTrans"/>
+      <w:bookmarkStart w:id="4" w:name="Integration_GotoTrans"/>
       <w:r>
         <w:t>Goto transition</w:t>
       </w:r>
-      <w:bookmarkEnd w:id="3"/>
+      <w:bookmarkEnd w:id="4"/>
       <w:r>
         <w:t xml:space="preserve">: </w:t>
       </w:r>
-      <w:hyperlink r:id="rId264" w:tooltip="SendInExitHandledEvent" w:history="1">
+      <w:hyperlink r:id="rId267" w:tooltip="SendInExitHandledEvent" w:history="1">
         <w:r>
           <w:rPr>
             <w:rStyle w:val="Hyperlink"/>
@@ -13403,7 +13418,7 @@
       <w:r>
         <w:t xml:space="preserve">, </w:t>
       </w:r>
-      <w:hyperlink r:id="rId265" w:tooltip="GotoToItself" w:history="1">
+      <w:hyperlink r:id="rId268" w:tooltip="GotoToItself" w:history="1">
         <w:r>
           <w:rPr>
             <w:rStyle w:val="Hyperlink"/>
@@ -13414,7 +13429,7 @@
       <w:r>
         <w:t xml:space="preserve">, </w:t>
       </w:r>
-      <w:hyperlink r:id="rId266" w:tooltip="GotoTransInheritance" w:history="1">
+      <w:hyperlink r:id="rId269" w:tooltip="GotoTransInheritance" w:history="1">
         <w:r>
           <w:rPr>
             <w:rStyle w:val="Hyperlink"/>
@@ -13434,15 +13449,15 @@
           <w:numId w:val="8"/>
         </w:numPr>
       </w:pPr>
-      <w:bookmarkStart w:id="4" w:name="Integration_PushTrans"/>
+      <w:bookmarkStart w:id="5" w:name="Integration_PushTrans"/>
       <w:r>
         <w:t>Push transition</w:t>
       </w:r>
-      <w:bookmarkEnd w:id="4"/>
+      <w:bookmarkEnd w:id="5"/>
       <w:r>
         <w:t xml:space="preserve">: </w:t>
       </w:r>
-      <w:hyperlink r:id="rId267" w:tooltip="PushItself" w:history="1">
+      <w:hyperlink r:id="rId270" w:tooltip="PushItself" w:history="1">
         <w:r>
           <w:rPr>
             <w:rStyle w:val="Hyperlink"/>
@@ -13453,7 +13468,7 @@
       <w:r>
         <w:t xml:space="preserve">, </w:t>
       </w:r>
-      <w:hyperlink r:id="rId268" w:tooltip="Push" w:history="1">
+      <w:hyperlink r:id="rId271" w:tooltip="Push" w:history="1">
         <w:r>
           <w:rPr>
             <w:rStyle w:val="Hyperlink"/>
@@ -13473,7 +13488,7 @@
       <w:r>
         <w:t xml:space="preserve">“push” with implicit “pop”: </w:t>
       </w:r>
-      <w:hyperlink r:id="rId269" w:tooltip="PushImplicitPopWithSend" w:history="1">
+      <w:hyperlink r:id="rId272" w:tooltip="PushImplicitPopWithSend" w:history="1">
         <w:r>
           <w:rPr>
             <w:rStyle w:val="Hyperlink"/>
@@ -13484,7 +13499,7 @@
       <w:r>
         <w:t xml:space="preserve">  </w:t>
       </w:r>
-      <w:hyperlink r:id="rId270" w:tooltip="PushImplicitPopWithRaise" w:history="1">
+      <w:hyperlink r:id="rId273" w:tooltip="PushImplicitPopWithRaise" w:history="1">
         <w:r>
           <w:rPr>
             <w:rStyle w:val="Hyperlink"/>
@@ -13501,7 +13516,7 @@
       <w:r>
         <w:t xml:space="preserve">“push” with explicit “pop”: </w:t>
       </w:r>
-      <w:hyperlink r:id="rId271" w:tooltip="PushExplicitPop" w:history="1">
+      <w:hyperlink r:id="rId274" w:tooltip="PushExplicitPop" w:history="1">
         <w:r>
           <w:rPr>
             <w:rStyle w:val="Hyperlink"/>
@@ -13518,7 +13533,7 @@
       <w:r>
         <w:t xml:space="preserve">“push” with action inherited by the pushed state: </w:t>
       </w:r>
-      <w:hyperlink r:id="rId272" w:tooltip="PushTransInheritance" w:history="1">
+      <w:hyperlink r:id="rId275" w:tooltip="PushTransInheritance" w:history="1">
         <w:r>
           <w:rPr>
             <w:rStyle w:val="Hyperlink"/>
@@ -13568,7 +13583,7 @@
       <w:r>
         <w:t xml:space="preserve"> </w:t>
       </w:r>
-      <w:hyperlink r:id="rId273" w:tooltip="EventSentAfterSentHaltHandled" w:history="1">
+      <w:hyperlink r:id="rId276" w:tooltip="EventSentAfterSentHaltHandled" w:history="1">
         <w:r>
           <w:rPr>
             <w:rStyle w:val="Hyperlink"/>
@@ -13591,7 +13606,7 @@
       <w:r>
         <w:t xml:space="preserve">: </w:t>
       </w:r>
-      <w:hyperlink r:id="rId274" w:tooltip="EnclosedFunCalls" w:history="1">
+      <w:hyperlink r:id="rId277" w:tooltip="EnclosedFunCalls" w:history="1">
         <w:r>
           <w:rPr>
             <w:rStyle w:val="Hyperlink"/>
@@ -13671,7 +13686,7 @@
       <w:r>
         <w:t xml:space="preserve"> </w:t>
       </w:r>
-      <w:hyperlink r:id="rId275" w:tooltip="HaltTrigger4Do" w:history="1">
+      <w:hyperlink r:id="rId278" w:tooltip="HaltTrigger4Do" w:history="1">
         <w:r>
           <w:rPr>
             <w:rStyle w:val="Hyperlink"/>
@@ -13703,7 +13718,7 @@
       <w:r>
         <w:t xml:space="preserve"> </w:t>
       </w:r>
-      <w:hyperlink r:id="rId276" w:tooltip="ControlImpureDoDecl" w:history="1">
+      <w:hyperlink r:id="rId279" w:tooltip="ControlImpureDoDecl" w:history="1">
         <w:r>
           <w:rPr>
             <w:rStyle w:val="Hyperlink"/>
@@ -13731,7 +13746,7 @@
       <w:r>
         <w:t xml:space="preserve"> </w:t>
       </w:r>
-      <w:hyperlink r:id="rId277" w:tooltip="UnhandledEventDeferred" w:history="1">
+      <w:hyperlink r:id="rId280" w:tooltip="UnhandledEventDeferred" w:history="1">
         <w:r>
           <w:rPr>
             <w:rStyle w:val="Hyperlink"/>
@@ -13756,7 +13771,7 @@
       <w:r>
         <w:t xml:space="preserve"> state (static error): </w:t>
       </w:r>
-      <w:hyperlink r:id="rId278" w:tooltip="EventDeferredHandledSameState" w:history="1">
+      <w:hyperlink r:id="rId281" w:tooltip="EventDeferredHandledSameState" w:history="1">
         <w:r>
           <w:rPr>
             <w:rStyle w:val="Hyperlink"/>
@@ -13814,7 +13829,7 @@
       <w:r>
         <w:t xml:space="preserve">“defer” and state stack: </w:t>
       </w:r>
-      <w:hyperlink r:id="rId279" w:tooltip="DeferIgnore2" w:history="1">
+      <w:hyperlink r:id="rId282" w:tooltip="DeferIgnore2" w:history="1">
         <w:r>
           <w:rPr>
             <w:rStyle w:val="Hyperlink"/>
@@ -13825,7 +13840,7 @@
       <w:r>
         <w:t xml:space="preserve">, </w:t>
       </w:r>
-      <w:hyperlink r:id="rId280" w:tooltip="DeferIgnore3" w:history="1">
+      <w:hyperlink r:id="rId283" w:tooltip="DeferIgnore3" w:history="1">
         <w:r>
           <w:rPr>
             <w:rStyle w:val="Hyperlink"/>
@@ -13836,7 +13851,7 @@
       <w:r>
         <w:t xml:space="preserve">,  </w:t>
       </w:r>
-      <w:hyperlink r:id="rId281" w:tooltip="DeferIgnore4" w:history="1">
+      <w:hyperlink r:id="rId284" w:tooltip="DeferIgnore4" w:history="1">
         <w:r>
           <w:rPr>
             <w:rStyle w:val="Hyperlink"/>
@@ -13859,7 +13874,7 @@
       <w:r>
         <w:t xml:space="preserve"> </w:t>
       </w:r>
-      <w:hyperlink r:id="rId282" w:tooltip="UnhandledEventIgnored" w:history="1">
+      <w:hyperlink r:id="rId285" w:tooltip="UnhandledEventIgnored" w:history="1">
         <w:r>
           <w:rPr>
             <w:rStyle w:val="Hyperlink"/>
@@ -13908,7 +13923,7 @@
       <w:r>
         <w:t xml:space="preserve">: </w:t>
       </w:r>
-      <w:hyperlink r:id="rId283" w:tooltip="DeferIgnore2" w:history="1">
+      <w:hyperlink r:id="rId286" w:tooltip="DeferIgnore2" w:history="1">
         <w:r>
           <w:rPr>
             <w:rStyle w:val="Hyperlink"/>
@@ -13928,7 +13943,7 @@
       <w:r>
         <w:t xml:space="preserve">: </w:t>
       </w:r>
-      <w:hyperlink r:id="rId284" w:tooltip="DeferIgnore3" w:history="1">
+      <w:hyperlink r:id="rId287" w:tooltip="DeferIgnore3" w:history="1">
         <w:r>
           <w:rPr>
             <w:rStyle w:val="Hyperlink"/>
@@ -13951,7 +13966,7 @@
       <w:r>
         <w:t xml:space="preserve"> </w:t>
       </w:r>
-      <w:hyperlink r:id="rId285" w:tooltip="nonAtomicDataTypes" w:history="1">
+      <w:hyperlink r:id="rId288" w:tooltip="nonAtomicDataTypes" w:history="1">
         <w:r>
           <w:rPr>
             <w:rStyle w:val="Hyperlink"/>
@@ -13962,7 +13977,7 @@
       <w:r>
         <w:t xml:space="preserve">, </w:t>
       </w:r>
-      <w:hyperlink r:id="rId286" w:tooltip="ControlImpureDoDecl" w:history="1">
+      <w:hyperlink r:id="rId289" w:tooltip="ControlImpureDoDecl" w:history="1">
         <w:r>
           <w:rPr>
             <w:rStyle w:val="Hyperlink"/>
@@ -13985,7 +14000,7 @@
       <w:r>
         <w:t xml:space="preserve"> </w:t>
       </w:r>
-      <w:hyperlink r:id="rId287" w:tooltip="nonAtomicDataTypes" w:history="1">
+      <w:hyperlink r:id="rId290" w:tooltip="nonAtomicDataTypes" w:history="1">
         <w:r>
           <w:rPr>
             <w:rStyle w:val="Hyperlink"/>
@@ -13996,7 +14011,7 @@
       <w:r>
         <w:t xml:space="preserve">, </w:t>
       </w:r>
-      <w:hyperlink r:id="rId288" w:tooltip="ControlImpureDoDecl" w:history="1">
+      <w:hyperlink r:id="rId291" w:tooltip="ControlImpureDoDecl" w:history="1">
         <w:r>
           <w:rPr>
             <w:rStyle w:val="Hyperlink"/>
@@ -14192,7 +14207,7 @@
       <w:r>
         <w:t xml:space="preserve">no “unhandled exception” for unhandled “halt”: </w:t>
       </w:r>
-      <w:hyperlink r:id="rId289" w:tooltip="SendInExitUnhandledHalt" w:history="1">
+      <w:hyperlink r:id="rId292" w:tooltip="SendInExitUnhandledHalt" w:history="1">
         <w:r>
           <w:rPr>
             <w:rStyle w:val="Hyperlink"/>
@@ -14228,7 +14243,7 @@
         </w:rPr>
         <w:t xml:space="preserve">raised “halt”: </w:t>
       </w:r>
-      <w:hyperlink r:id="rId290" w:tooltip="RaisedHalt" w:history="1">
+      <w:hyperlink r:id="rId293" w:tooltip="RaisedHalt" w:history="1">
         <w:r>
           <w:rPr>
             <w:rStyle w:val="Hyperlink"/>
@@ -14244,7 +14259,7 @@
         </w:rPr>
         <w:t xml:space="preserve">,  </w:t>
       </w:r>
-      <w:hyperlink r:id="rId291" w:tooltip="RaisedHaltHandled" w:history="1">
+      <w:hyperlink r:id="rId294" w:tooltip="RaisedHaltHandled" w:history="1">
         <w:r>
           <w:rPr>
             <w:rStyle w:val="Hyperlink"/>
@@ -14296,7 +14311,7 @@
         </w:rPr>
         <w:t xml:space="preserve"> </w:t>
       </w:r>
-      <w:hyperlink r:id="rId292" w:tooltip="NullEventHandler1" w:history="1">
+      <w:hyperlink r:id="rId295" w:tooltip="NullEventHandler1" w:history="1">
         <w:r>
           <w:rPr>
             <w:rStyle w:val="Hyperlink"/>
@@ -14400,7 +14415,7 @@
         </w:rPr>
         <w:t xml:space="preserve"> </w:t>
       </w:r>
-      <w:hyperlink r:id="rId293" w:tooltip="NullHandlerInheritedByPushTr" w:history="1">
+      <w:hyperlink r:id="rId296" w:tooltip="NullHandlerInheritedByPushTr" w:history="1">
         <w:r>
           <w:rPr>
             <w:rStyle w:val="Hyperlink"/>
@@ -14416,7 +14431,7 @@
         </w:rPr>
         <w:t xml:space="preserve">,  </w:t>
       </w:r>
-      <w:hyperlink r:id="rId294" w:tooltip="TopNullHandlerOverridesInherited" w:history="1">
+      <w:hyperlink r:id="rId297" w:tooltip="TopNullHandlerOverridesInherited" w:history="1">
         <w:r>
           <w:rPr>
             <w:rStyle w:val="Hyperlink"/>
@@ -14462,7 +14477,7 @@
         </w:rPr>
         <w:t xml:space="preserve">” handler in a loop: </w:t>
       </w:r>
-      <w:hyperlink r:id="rId295" w:tooltip="NullHandlerInLoop" w:history="1">
+      <w:hyperlink r:id="rId298" w:tooltip="NullHandlerInLoop" w:history="1">
         <w:r>
           <w:rPr>
             <w:rStyle w:val="Hyperlink"/>
@@ -14478,7 +14493,7 @@
         </w:rPr>
         <w:t xml:space="preserve">,  </w:t>
       </w:r>
-      <w:hyperlink r:id="rId296" w:tooltip="BangaloreToRedmond" w:history="1">
+      <w:hyperlink r:id="rId299" w:tooltip="BangaloreToRedmond" w:history="1">
         <w:r>
           <w:rPr>
             <w:rStyle w:val="Hyperlink"/>
@@ -14518,7 +14533,7 @@
         </w:rPr>
         <w:t xml:space="preserve">),  </w:t>
       </w:r>
-      <w:hyperlink r:id="rId297" w:tooltip="LinearTopology_5" w:history="1">
+      <w:hyperlink r:id="rId300" w:tooltip="LinearTopology_5" w:history="1">
         <w:r>
           <w:rPr>
             <w:rStyle w:val="Hyperlink"/>
@@ -14551,12 +14566,12 @@
           <w:numId w:val="8"/>
         </w:numPr>
       </w:pPr>
-      <w:bookmarkStart w:id="5" w:name="HotWarmColdStates"/>
+      <w:bookmarkStart w:id="6" w:name="HotWarmColdStates"/>
       <w:r>
         <w:t>Hot/warm/cold states:</w:t>
       </w:r>
     </w:p>
-    <w:bookmarkEnd w:id="5"/>
+    <w:bookmarkEnd w:id="6"/>
     <w:p>
       <w:pPr>
         <w:pStyle w:val="ListParagraph"/>
@@ -14621,7 +14636,7 @@
       <w:r>
         <w:t xml:space="preserve"> </w:t>
       </w:r>
-      <w:hyperlink r:id="rId298" w:tooltip="Liveness_1_WarmState" w:history="1">
+      <w:hyperlink r:id="rId301" w:tooltip="Liveness_1_WarmState" w:history="1">
         <w:r>
           <w:rPr>
             <w:rStyle w:val="Hyperlink"/>
@@ -14656,7 +14671,7 @@
       <w:r>
         <w:t xml:space="preserve">: </w:t>
       </w:r>
-      <w:hyperlink r:id="rId299" w:tooltip="Liveness_2_WarmState" w:history="1">
+      <w:hyperlink r:id="rId302" w:tooltip="Liveness_2_WarmState" w:history="1">
         <w:r>
           <w:rPr>
             <w:rStyle w:val="Hyperlink"/>
@@ -14676,8 +14691,8 @@
       <w:r>
         <w:t xml:space="preserve"> </w:t>
       </w:r>
-      <w:bookmarkStart w:id="6" w:name="FunctionStmts"/>
-      <w:bookmarkEnd w:id="6"/>
+      <w:bookmarkStart w:id="7" w:name="FunctionStmts"/>
+      <w:bookmarkEnd w:id="7"/>
       <w:r>
         <w:t xml:space="preserve">Function stmt (in any context): </w:t>
       </w:r>
@@ -14699,7 +14714,7 @@
       <w:r>
         <w:t xml:space="preserve">: </w:t>
       </w:r>
-      <w:hyperlink r:id="rId300" w:tooltip="functionAny" w:history="1">
+      <w:hyperlink r:id="rId303" w:tooltip="functionAny" w:history="1">
         <w:r>
           <w:rPr>
             <w:rStyle w:val="Hyperlink"/>
@@ -14731,7 +14746,7 @@
       <w:r>
         <w:t xml:space="preserve">: </w:t>
       </w:r>
-      <w:hyperlink r:id="rId301" w:tooltip="MaxInstances_2" w:history="1">
+      <w:hyperlink r:id="rId304" w:tooltip="MaxInstances_2" w:history="1">
         <w:r>
           <w:rPr>
             <w:rStyle w:val="Hyperlink"/>
@@ -14775,7 +14790,7 @@
         <w:tab/>
         <w:t xml:space="preserve">no “return”, anonymous function:  </w:t>
       </w:r>
-      <w:hyperlink r:id="rId302" w:tooltip="EventSentAfterSentHalt_v" w:history="1">
+      <w:hyperlink r:id="rId305" w:tooltip="EventSentAfterSentHalt_v" w:history="1">
         <w:r>
           <w:rPr>
             <w:rStyle w:val="Hyperlink"/>
@@ -14813,7 +14828,7 @@
       <w:r>
         <w:t xml:space="preserve">While stmt: </w:t>
       </w:r>
-      <w:hyperlink r:id="rId303" w:tooltip="PushStatement_1" w:history="1">
+      <w:hyperlink r:id="rId306" w:tooltip="PushStatement_1" w:history="1">
         <w:r>
           <w:rPr>
             <w:rStyle w:val="Hyperlink"/>
@@ -14827,7 +14842,7 @@
         </w:rPr>
         <w:t xml:space="preserve">, </w:t>
       </w:r>
-      <w:hyperlink r:id="rId304" w:tooltip="bubble_sort" w:history="1">
+      <w:hyperlink r:id="rId307" w:tooltip="bubble_sort" w:history="1">
         <w:r>
           <w:rPr>
             <w:rStyle w:val="Hyperlink"/>
@@ -14844,7 +14859,7 @@
       <w:r>
         <w:t xml:space="preserve">           If-then-else: </w:t>
       </w:r>
-      <w:hyperlink r:id="rId305" w:tooltip="AlonBug_fails" w:history="1">
+      <w:hyperlink r:id="rId308" w:tooltip="AlonBug_fails" w:history="1">
         <w:r>
           <w:rPr>
             <w:rStyle w:val="Hyperlink"/>
@@ -14858,7 +14873,7 @@
         </w:rPr>
         <w:t xml:space="preserve">, </w:t>
       </w:r>
-      <w:hyperlink r:id="rId306" w:tooltip="bubble_sort" w:history="1">
+      <w:hyperlink r:id="rId309" w:tooltip="bubble_sort" w:history="1">
         <w:r>
           <w:rPr>
             <w:rStyle w:val="Hyperlink"/>
@@ -14878,7 +14893,7 @@
       <w:r>
         <w:t xml:space="preserve">Seq: </w:t>
       </w:r>
-      <w:hyperlink r:id="rId307" w:tooltip="nonAtomicDataTypes" w:history="1">
+      <w:hyperlink r:id="rId310" w:tooltip="nonAtomicDataTypes" w:history="1">
         <w:r>
           <w:rPr>
             <w:rStyle w:val="Hyperlink"/>
@@ -14889,7 +14904,7 @@
       <w:r>
         <w:t xml:space="preserve">, </w:t>
       </w:r>
-      <w:hyperlink r:id="rId308" w:tooltip="seq_tuple" w:history="1">
+      <w:hyperlink r:id="rId311" w:tooltip="seq_tuple" w:history="1">
         <w:r>
           <w:rPr>
             <w:rStyle w:val="Hyperlink"/>
@@ -14900,7 +14915,7 @@
       <w:r>
         <w:t xml:space="preserve">, </w:t>
       </w:r>
-      <w:hyperlink r:id="rId309" w:tooltip="nonAtomicDataTypesInPayloads" w:history="1">
+      <w:hyperlink r:id="rId312" w:tooltip="nonAtomicDataTypesInPayloads" w:history="1">
         <w:r>
           <w:rPr>
             <w:rStyle w:val="Hyperlink"/>
@@ -14911,7 +14926,7 @@
       <w:r>
         <w:t xml:space="preserve">, </w:t>
       </w:r>
-      <w:hyperlink r:id="rId310" w:tooltip="bubble_sort" w:history="1">
+      <w:hyperlink r:id="rId313" w:tooltip="bubble_sort" w:history="1">
         <w:r>
           <w:rPr>
             <w:rStyle w:val="Hyperlink"/>
@@ -14934,7 +14949,7 @@
       <w:r>
         <w:t xml:space="preserve"> </w:t>
       </w:r>
-      <w:hyperlink r:id="rId311" w:tooltip="AlonBug_fails" w:history="1">
+      <w:hyperlink r:id="rId314" w:tooltip="AlonBug_fails" w:history="1">
         <w:r>
           <w:rPr>
             <w:rStyle w:val="Hyperlink"/>
@@ -14945,7 +14960,7 @@
       <w:r>
         <w:t xml:space="preserve"> (in anonymous function, many other tests); </w:t>
       </w:r>
-      <w:hyperlink r:id="rId312" w:tooltip="DeferIgnore2" w:history="1">
+      <w:hyperlink r:id="rId315" w:tooltip="DeferIgnore2" w:history="1">
         <w:r>
           <w:rPr>
             <w:rStyle w:val="Hyperlink"/>
@@ -14983,7 +14998,7 @@
       <w:r>
         <w:t xml:space="preserve"> </w:t>
       </w:r>
-      <w:hyperlink r:id="rId313" w:tooltip="nonAtomicDataTypes" w:history="1">
+      <w:hyperlink r:id="rId316" w:tooltip="nonAtomicDataTypes" w:history="1">
         <w:r>
           <w:rPr>
             <w:rStyle w:val="Hyperlink"/>
@@ -14995,7 +15010,7 @@
         <w:br/>
         <w:t xml:space="preserve">asgn to uninitialized sequence (runtime error): </w:t>
       </w:r>
-      <w:hyperlink r:id="rId314" w:tooltip="lvalues_runtimeError" w:history="1">
+      <w:hyperlink r:id="rId317" w:tooltip="lvalues_runtimeError" w:history="1">
         <w:r>
           <w:rPr>
             <w:rStyle w:val="Hyperlink"/>
@@ -15018,7 +15033,7 @@
       <w:r>
         <w:t xml:space="preserve"> </w:t>
       </w:r>
-      <w:hyperlink r:id="rId315" w:tooltip="nonAtomicDataTypes" w:history="1">
+      <w:hyperlink r:id="rId318" w:tooltip="nonAtomicDataTypes" w:history="1">
         <w:r>
           <w:rPr>
             <w:rStyle w:val="Hyperlink"/>
@@ -15029,7 +15044,7 @@
       <w:r>
         <w:t xml:space="preserve">, </w:t>
       </w:r>
-      <w:hyperlink r:id="rId316" w:tooltip="nonAtomicDataTypesInPayloads" w:history="1">
+      <w:hyperlink r:id="rId319" w:tooltip="nonAtomicDataTypesInPayloads" w:history="1">
         <w:r>
           <w:rPr>
             <w:rStyle w:val="Hyperlink"/>
@@ -15067,7 +15082,7 @@
       <w:r>
         <w:t xml:space="preserve"> </w:t>
       </w:r>
-      <w:hyperlink r:id="rId317" w:tooltip="EnclosedFunCalls" w:history="1">
+      <w:hyperlink r:id="rId320" w:tooltip="EnclosedFunCalls" w:history="1">
         <w:r>
           <w:rPr>
             <w:rStyle w:val="Hyperlink"/>
@@ -15087,7 +15102,7 @@
       <w:r>
         <w:t xml:space="preserve"> </w:t>
       </w:r>
-      <w:hyperlink r:id="rId318" w:tooltip="EnclosedFunCalls" w:history="1">
+      <w:hyperlink r:id="rId321" w:tooltip="EnclosedFunCalls" w:history="1">
         <w:r>
           <w:rPr>
             <w:rStyle w:val="Hyperlink"/>
@@ -15169,7 +15184,7 @@
         </w:rPr>
         <w:t xml:space="preserve">: </w:t>
       </w:r>
-      <w:hyperlink r:id="rId319" w:tooltip="AlonBug" w:history="1">
+      <w:hyperlink r:id="rId322" w:tooltip="AlonBug" w:history="1">
         <w:r>
           <w:rPr>
             <w:rStyle w:val="Hyperlink"/>
@@ -15195,7 +15210,7 @@
         </w:rPr>
         <w:t xml:space="preserve"> </w:t>
       </w:r>
-      <w:hyperlink r:id="rId320" w:tooltip="AlonBug_1" w:history="1">
+      <w:hyperlink r:id="rId323" w:tooltip="AlonBug_1" w:history="1">
         <w:r>
           <w:rPr>
             <w:rStyle w:val="Hyperlink"/>
@@ -15224,7 +15239,7 @@
       <w:r>
         <w:t xml:space="preserve"> </w:t>
       </w:r>
-      <w:hyperlink r:id="rId321" w:tooltip="UnhandledEventDeferred" w:history="1">
+      <w:hyperlink r:id="rId324" w:tooltip="UnhandledEventDeferred" w:history="1">
         <w:r>
           <w:rPr>
             <w:rStyle w:val="Hyperlink"/>
@@ -15259,7 +15274,7 @@
           <w:numId w:val="8"/>
         </w:numPr>
       </w:pPr>
-      <w:bookmarkStart w:id="7" w:name="TopHandlerOverridesInherited"/>
+      <w:bookmarkStart w:id="8" w:name="TopHandlerOverridesInherited"/>
       <w:r>
         <w:t>For an event, there’s both a handler defined in a state, and an inherite</w:t>
       </w:r>
@@ -15290,7 +15305,7 @@
       <w:r>
         <w:t xml:space="preserve">: </w:t>
       </w:r>
-      <w:hyperlink r:id="rId322" w:tooltip="TopHandlerOverridesInherited" w:history="1">
+      <w:hyperlink r:id="rId325" w:tooltip="TopHandlerOverridesInherited" w:history="1">
         <w:r>
           <w:rPr>
             <w:rStyle w:val="Hyperlink"/>
@@ -15301,7 +15316,7 @@
       <w:r>
         <w:t xml:space="preserve">, </w:t>
       </w:r>
-      <w:hyperlink r:id="rId323" w:tooltip="TopHandlerOverridesInherited_v" w:history="1">
+      <w:hyperlink r:id="rId326" w:tooltip="TopHandlerOverridesInherited_v" w:history="1">
         <w:r>
           <w:rPr>
             <w:rStyle w:val="Hyperlink"/>
@@ -15318,14 +15333,14 @@
           <w:numId w:val="8"/>
         </w:numPr>
       </w:pPr>
-      <w:bookmarkStart w:id="8" w:name="TopHandlerOverridesInheritedIgnore"/>
+      <w:bookmarkStart w:id="9" w:name="TopHandlerOverridesInheritedIgnore"/>
       <w:r>
         <w:t>E</w:t>
       </w:r>
       <w:r>
         <w:t xml:space="preserve">vent ignored in a state, but has an inherited handler (top handler – “ignore” overrides):  </w:t>
       </w:r>
-      <w:bookmarkEnd w:id="8"/>
+      <w:bookmarkEnd w:id="9"/>
       <w:r>
         <w:fldChar w:fldCharType="begin"/>
       </w:r>
@@ -15347,7 +15362,7 @@
       <w:r>
         <w:t xml:space="preserve">,  </w:t>
       </w:r>
-      <w:hyperlink r:id="rId324" w:tooltip="TopHandlerOverrides_v" w:history="1">
+      <w:hyperlink r:id="rId327" w:tooltip="TopHandlerOverrides_v" w:history="1">
         <w:r>
           <w:rPr>
             <w:rStyle w:val="Hyperlink"/>
@@ -15359,7 +15374,7 @@
         <w:t xml:space="preserve"> </w:t>
       </w:r>
     </w:p>
-    <w:bookmarkEnd w:id="7"/>
+    <w:bookmarkEnd w:id="8"/>
     <w:p>
       <w:pPr>
         <w:pStyle w:val="ListParagraph"/>
@@ -15679,7 +15694,7 @@
       <w:r>
         <w:t xml:space="preserve">, “ignore”, “null”, handling all possible events in all states; non-constant, non-atomic event expressions, events as payloads: </w:t>
       </w:r>
-      <w:hyperlink r:id="rId325" w:tooltip="EventExprSemantics" w:history="1">
+      <w:hyperlink r:id="rId328" w:tooltip="EventExprSemantics" w:history="1">
         <w:r>
           <w:rPr>
             <w:rStyle w:val="Hyperlink"/>
@@ -15696,7 +15711,7 @@
       <w:r>
         <w:t xml:space="preserve">        “unhandled event” exception in case of non-constant even expressions: </w:t>
       </w:r>
-      <w:hyperlink r:id="rId326" w:tooltip="EventExprSemantics1" w:history="1">
+      <w:hyperlink r:id="rId329" w:tooltip="EventExprSemantics1" w:history="1">
         <w:r>
           <w:rPr>
             <w:rStyle w:val="Hyperlink"/>
@@ -15713,7 +15728,7 @@
       <w:r>
         <w:t xml:space="preserve">        “trigger” in event expressions: </w:t>
       </w:r>
-      <w:hyperlink r:id="rId327" w:tooltip="EventExprSemantics2" w:history="1">
+      <w:hyperlink r:id="rId330" w:tooltip="EventExprSemantics2" w:history="1">
         <w:r>
           <w:rPr>
             <w:rStyle w:val="Hyperlink"/>
@@ -15802,8 +15817,8 @@
         </w:rPr>
         <w:t xml:space="preserve"> </w:t>
       </w:r>
-      <w:bookmarkStart w:id="9" w:name="HaltTwoMachines"/>
-      <w:bookmarkEnd w:id="9"/>
+      <w:bookmarkStart w:id="10" w:name="HaltTwoMachines"/>
+      <w:bookmarkEnd w:id="10"/>
       <w:r>
         <w:t>“</w:t>
       </w:r>
@@ -15834,7 +15849,7 @@
       <w:r>
         <w:t xml:space="preserve">: </w:t>
       </w:r>
-      <w:hyperlink r:id="rId328" w:tooltip="EventSentAfterSentHalt" w:history="1">
+      <w:hyperlink r:id="rId331" w:tooltip="EventSentAfterSentHalt" w:history="1">
         <w:r>
           <w:rPr>
             <w:rStyle w:val="Hyperlink"/>
@@ -15845,7 +15860,7 @@
       <w:r>
         <w:t xml:space="preserve">, </w:t>
       </w:r>
-      <w:hyperlink r:id="rId329" w:tooltip="EventSentAfterSentHalt_v" w:history="1">
+      <w:hyperlink r:id="rId332" w:tooltip="EventSentAfterSentHalt_v" w:history="1">
         <w:r>
           <w:rPr>
             <w:rStyle w:val="Hyperlink"/>
@@ -15859,7 +15874,7 @@
         </w:rPr>
         <w:t xml:space="preserve">, </w:t>
       </w:r>
-      <w:hyperlink r:id="rId330" w:tooltip="EventSentAfterSentHaltHandled" w:history="1">
+      <w:hyperlink r:id="rId333" w:tooltip="EventSentAfterSentHaltHandled" w:history="1">
         <w:r>
           <w:rPr>
             <w:rStyle w:val="Hyperlink"/>
@@ -15873,7 +15888,7 @@
         </w:rPr>
         <w:t xml:space="preserve">, </w:t>
       </w:r>
-      <w:hyperlink r:id="rId331" w:tooltip="EventSentAfterSentHaltHandled_v" w:history="1">
+      <w:hyperlink r:id="rId334" w:tooltip="EventSentAfterSentHaltHandled_v" w:history="1">
         <w:r>
           <w:rPr>
             <w:rStyle w:val="Hyperlink"/>
@@ -15887,7 +15902,7 @@
         </w:rPr>
         <w:t xml:space="preserve">, </w:t>
       </w:r>
-      <w:hyperlink r:id="rId332" w:tooltip="HaltTrigger4Do" w:history="1">
+      <w:hyperlink r:id="rId335" w:tooltip="HaltTrigger4Do" w:history="1">
         <w:r>
           <w:rPr>
             <w:rStyle w:val="Hyperlink"/>
@@ -15910,7 +15925,7 @@
       <w:r>
         <w:t xml:space="preserve">: </w:t>
       </w:r>
-      <w:hyperlink r:id="rId333" w:tooltip="RaisedHalt" w:history="1">
+      <w:hyperlink r:id="rId336" w:tooltip="RaisedHalt" w:history="1">
         <w:r>
           <w:rPr>
             <w:rStyle w:val="Hyperlink"/>
@@ -15921,7 +15936,7 @@
       <w:r>
         <w:t xml:space="preserve">, </w:t>
       </w:r>
-      <w:hyperlink r:id="rId334" w:tooltip="RaisedHaltHandled" w:history="1">
+      <w:hyperlink r:id="rId337" w:tooltip="RaisedHaltHandled" w:history="1">
         <w:r>
           <w:rPr>
             <w:rStyle w:val="Hyperlink"/>
@@ -15932,7 +15947,7 @@
       <w:r>
         <w:t xml:space="preserve">,  </w:t>
       </w:r>
-      <w:hyperlink r:id="rId335" w:tooltip="RaisedHalt_bugFound" w:history="1">
+      <w:hyperlink r:id="rId338" w:tooltip="RaisedHalt_bugFound" w:history="1">
         <w:r>
           <w:rPr>
             <w:rStyle w:val="Hyperlink"/>
@@ -15993,7 +16008,7 @@
       <w:r>
         <w:t xml:space="preserve">: </w:t>
       </w:r>
-      <w:hyperlink r:id="rId336" w:tooltip="BangaloreToRedmond" w:history="1">
+      <w:hyperlink r:id="rId339" w:tooltip="BangaloreToRedmond" w:history="1">
         <w:r>
           <w:rPr>
             <w:rStyle w:val="Hyperlink"/>
@@ -16025,7 +16040,7 @@
         </w:rPr>
         <w:t xml:space="preserve">),  </w:t>
       </w:r>
-      <w:hyperlink r:id="rId337" w:tooltip="LinearTopology_5" w:history="1">
+      <w:hyperlink r:id="rId340" w:tooltip="LinearTopology_5" w:history="1">
         <w:r>
           <w:rPr>
             <w:rStyle w:val="Hyperlink"/>
@@ -16354,14 +16369,14 @@
       <w:pPr>
         <w:pStyle w:val="Heading2"/>
       </w:pPr>
-      <w:bookmarkStart w:id="10" w:name="_Liveness_tests"/>
-      <w:bookmarkStart w:id="11" w:name="LivenessTests"/>
-      <w:bookmarkEnd w:id="10"/>
+      <w:bookmarkStart w:id="11" w:name="_Liveness_tests"/>
+      <w:bookmarkStart w:id="12" w:name="LivenessTests"/>
+      <w:bookmarkEnd w:id="11"/>
       <w:r>
         <w:t>Liveness tests</w:t>
       </w:r>
     </w:p>
-    <w:bookmarkEnd w:id="11"/>
+    <w:bookmarkEnd w:id="12"/>
     <w:p>
       <w:pPr>
         <w:pStyle w:val="ListParagraph"/>
@@ -16400,7 +16415,7 @@
       <w:r>
         <w:t xml:space="preserve">Actual “pass” result: </w:t>
       </w:r>
-      <w:hyperlink r:id="rId338" w:tooltip="Liveness_1" w:history="1">
+      <w:hyperlink r:id="rId341" w:tooltip="Liveness_1" w:history="1">
         <w:r>
           <w:rPr>
             <w:rStyle w:val="Hyperlink"/>
@@ -16420,7 +16435,7 @@
       <w:r>
         <w:t xml:space="preserve">False “pass” result: </w:t>
       </w:r>
-      <w:hyperlink r:id="rId339" w:tooltip="Liveness_1_falsePass" w:history="1">
+      <w:hyperlink r:id="rId342" w:tooltip="Liveness_1_falsePass" w:history="1">
         <w:r>
           <w:rPr>
             <w:rStyle w:val="Hyperlink"/>
@@ -16452,7 +16467,7 @@
       <w:r>
         <w:t xml:space="preserve">Infinite loop in the “hot” state: </w:t>
       </w:r>
-      <w:hyperlink r:id="rId340" w:tooltip="Liveness_2" w:history="1">
+      <w:hyperlink r:id="rId343" w:tooltip="Liveness_2" w:history="1">
         <w:r>
           <w:rPr>
             <w:rStyle w:val="Hyperlink"/>
@@ -16463,7 +16478,7 @@
       <w:r>
         <w:t xml:space="preserve">,  </w:t>
       </w:r>
-      <w:hyperlink r:id="rId341" w:tooltip="Liveness_2_LoopMachineAdded" w:history="1">
+      <w:hyperlink r:id="rId344" w:tooltip="Liveness_2_LoopMachineAdded" w:history="1">
         <w:r>
           <w:rPr>
             <w:rStyle w:val="Hyperlink"/>
@@ -16488,7 +16503,7 @@
       <w:r>
         <w:t xml:space="preserve">Deadlock in the “hot” state: (bug!) </w:t>
       </w:r>
-      <w:hyperlink r:id="rId342" w:tooltip="Liveness_2_bugFound" w:history="1">
+      <w:hyperlink r:id="rId345" w:tooltip="Liveness_2_bugFound" w:history="1">
         <w:r>
           <w:rPr>
             <w:rStyle w:val="Hyperlink"/>
@@ -16513,7 +16528,7 @@
       <w:r>
         <w:t xml:space="preserve">Liveness violation but no deadlock, at least one thread is making progress: </w:t>
       </w:r>
-      <w:hyperlink r:id="rId343" w:tooltip="Liveness_3" w:history="1">
+      <w:hyperlink r:id="rId346" w:tooltip="Liveness_3" w:history="1">
         <w:r>
           <w:rPr>
             <w:rStyle w:val="Hyperlink"/>
@@ -16538,7 +16553,7 @@
       <w:r>
         <w:t xml:space="preserve">FAIRNODET expressions (liveness-related): </w:t>
       </w:r>
-      <w:hyperlink r:id="rId344" w:tooltip="Liveness_FAIRNONDET" w:history="1">
+      <w:hyperlink r:id="rId347" w:tooltip="Liveness_FAIRNONDET" w:history="1">
         <w:r>
           <w:rPr>
             <w:rStyle w:val="Hyperlink"/>
@@ -16549,7 +16564,7 @@
       <w:r>
         <w:t xml:space="preserve">,  </w:t>
       </w:r>
-      <w:hyperlink r:id="rId345" w:tooltip="Liveness_FAIRNONDET2" w:history="1">
+      <w:hyperlink r:id="rId348" w:tooltip="Liveness_FAIRNONDET2" w:history="1">
         <w:r>
           <w:rPr>
             <w:rStyle w:val="Hyperlink"/>
@@ -16560,7 +16575,7 @@
       <w:r>
         <w:t xml:space="preserve">,  </w:t>
       </w:r>
-      <w:hyperlink r:id="rId346" w:tooltip="Liveness_NONDET" w:history="1">
+      <w:hyperlink r:id="rId349" w:tooltip="Liveness_NONDET" w:history="1">
         <w:r>
           <w:rPr>
             <w:rStyle w:val="Hyperlink"/>
@@ -16571,7 +16586,7 @@
       <w:r>
         <w:t xml:space="preserve">,  </w:t>
       </w:r>
-      <w:hyperlink r:id="rId347" w:tooltip="Liveness_NONDET2" w:history="1">
+      <w:hyperlink r:id="rId350" w:tooltip="Liveness_NONDET2" w:history="1">
         <w:r>
           <w:rPr>
             <w:rStyle w:val="Hyperlink"/>
@@ -16687,7 +16702,7 @@
       <w:r>
         <w:t xml:space="preserve">Errors detected during parsing: </w:t>
       </w:r>
-      <w:hyperlink r:id="rId348" w:tooltip="Duplicates" w:history="1">
+      <w:hyperlink r:id="rId351" w:tooltip="Duplicates" w:history="1">
         <w:r>
           <w:rPr>
             <w:rStyle w:val="Hyperlink"/>
@@ -16704,7 +16719,7 @@
       <w:r>
         <w:t xml:space="preserve">Static errors: </w:t>
       </w:r>
-      <w:hyperlink r:id="rId349" w:tooltip="Duplicates-1" w:history="1">
+      <w:hyperlink r:id="rId352" w:tooltip="Duplicates-1" w:history="1">
         <w:r>
           <w:rPr>
             <w:rStyle w:val="Hyperlink"/>
@@ -16724,7 +16739,7 @@
       <w:r>
         <w:t xml:space="preserve">Re-definition of variables: </w:t>
       </w:r>
-      <w:hyperlink r:id="rId350" w:tooltip="variableType" w:history="1">
+      <w:hyperlink r:id="rId353" w:tooltip="variableType" w:history="1">
         <w:r>
           <w:rPr>
             <w:rStyle w:val="Hyperlink"/>
@@ -16768,7 +16783,7 @@
           <w:numId w:val="10"/>
         </w:numPr>
       </w:pPr>
-      <w:bookmarkStart w:id="12" w:name="ControlImpureTests"/>
+      <w:bookmarkStart w:id="13" w:name="ControlImpureTests"/>
       <w:r>
         <w:t xml:space="preserve">“Control Impure” </w:t>
       </w:r>
@@ -16779,7 +16794,7 @@
         <w:t xml:space="preserve"> (“push”, “pop”, “raise”) tests. Contexts:</w:t>
       </w:r>
     </w:p>
-    <w:bookmarkEnd w:id="12"/>
+    <w:bookmarkEnd w:id="13"/>
     <w:p>
       <w:pPr>
         <w:pStyle w:val="ListParagraph"/>
@@ -16808,7 +16823,7 @@
       <w:r>
         <w:t xml:space="preserve"> </w:t>
       </w:r>
-      <w:hyperlink r:id="rId351" w:tooltip="ControlImpureInExit" w:history="1">
+      <w:hyperlink r:id="rId354" w:tooltip="ControlImpureInExit" w:history="1">
         <w:r>
           <w:rPr>
             <w:rStyle w:val="Hyperlink"/>
@@ -16819,7 +16834,7 @@
       <w:r>
         <w:t xml:space="preserve">,  </w:t>
       </w:r>
-      <w:hyperlink r:id="rId352" w:tooltip="RaiseInExitFun" w:history="1">
+      <w:hyperlink r:id="rId355" w:tooltip="RaiseInExitFun" w:history="1">
         <w:r>
           <w:rPr>
             <w:rStyle w:val="Hyperlink"/>
@@ -16833,7 +16848,7 @@
         </w:rPr>
         <w:t xml:space="preserve">,  </w:t>
       </w:r>
-      <w:hyperlink r:id="rId353" w:tooltip="PushInExitFun" w:history="1">
+      <w:hyperlink r:id="rId356" w:tooltip="PushInExitFun" w:history="1">
         <w:r>
           <w:rPr>
             <w:rStyle w:val="Hyperlink"/>
@@ -16847,7 +16862,7 @@
         </w:rPr>
         <w:t xml:space="preserve">,  </w:t>
       </w:r>
-      <w:hyperlink r:id="rId354" w:tooltip="PopInExitFun" w:history="1">
+      <w:hyperlink r:id="rId357" w:tooltip="PopInExitFun" w:history="1">
         <w:r>
           <w:rPr>
             <w:rStyle w:val="Hyperlink"/>
@@ -16896,7 +16911,7 @@
         </w:rPr>
         <w:t xml:space="preserve"> (anon and named): </w:t>
       </w:r>
-      <w:hyperlink r:id="rId355" w:tooltip="ControlImpureErrorsGoto" w:history="1">
+      <w:hyperlink r:id="rId358" w:tooltip="ControlImpureErrorsGoto" w:history="1">
         <w:r>
           <w:rPr>
             <w:rStyle w:val="Hyperlink"/>
@@ -16958,7 +16973,7 @@
       <w:r>
         <w:t xml:space="preserve"> </w:t>
       </w:r>
-      <w:hyperlink r:id="rId356" w:tooltip="ControlImpureInExpr" w:history="1">
+      <w:hyperlink r:id="rId359" w:tooltip="ControlImpureInExpr" w:history="1">
         <w:r>
           <w:rPr>
             <w:rStyle w:val="Hyperlink"/>
@@ -16969,7 +16984,7 @@
       <w:r>
         <w:t xml:space="preserve">, </w:t>
       </w:r>
-      <w:hyperlink r:id="rId357" w:tooltip="ControlImpureInExit" w:history="1">
+      <w:hyperlink r:id="rId360" w:tooltip="ControlImpureInExit" w:history="1">
         <w:r>
           <w:rPr>
             <w:rStyle w:val="Hyperlink"/>
@@ -16980,7 +16995,7 @@
       <w:r>
         <w:t xml:space="preserve">, </w:t>
       </w:r>
-      <w:hyperlink r:id="rId358" w:tooltip="ControlImpureErrorsGoto" w:history="1">
+      <w:hyperlink r:id="rId361" w:tooltip="ControlImpureErrorsGoto" w:history="1">
         <w:r>
           <w:rPr>
             <w:rStyle w:val="Hyperlink"/>
@@ -17000,7 +17015,7 @@
       <w:r>
         <w:t xml:space="preserve">entry action: </w:t>
       </w:r>
-      <w:hyperlink r:id="rId359" w:tooltip="ControlImpureEntry" w:history="1">
+      <w:hyperlink r:id="rId362" w:tooltip="ControlImpureEntry" w:history="1">
         <w:r>
           <w:rPr>
             <w:rStyle w:val="Hyperlink"/>
@@ -17008,8 +17023,6 @@
           <w:t>test1</w:t>
         </w:r>
       </w:hyperlink>
-      <w:bookmarkStart w:id="13" w:name="_GoBack"/>
-      <w:bookmarkEnd w:id="13"/>
     </w:p>
     <w:p>
       <w:pPr>
@@ -17022,7 +17035,7 @@
       <w:r>
         <w:t xml:space="preserve">“do” declaration: </w:t>
       </w:r>
-      <w:hyperlink r:id="rId360" w:tooltip="ControlImpureInDoDecl" w:history="1">
+      <w:hyperlink r:id="rId363" w:tooltip="ControlImpureInDoDecl" w:history="1">
         <w:r>
           <w:rPr>
             <w:rStyle w:val="Hyperlink"/>
@@ -17042,7 +17055,7 @@
       <w:r>
         <w:t xml:space="preserve">Enclosed function calls in various contexts: </w:t>
       </w:r>
-      <w:hyperlink r:id="rId361" w:tooltip="EnclosedFunCalls" w:history="1">
+      <w:hyperlink r:id="rId364" w:tooltip="EnclosedFunCalls" w:history="1">
         <w:r>
           <w:rPr>
             <w:rStyle w:val="Hyperlink"/>
@@ -20120,7 +20133,7 @@
 </file>
 
 <file path=customXml/itemProps2.xml><?xml version="1.0" encoding="utf-8"?>
-<ds:datastoreItem xmlns:ds="http://schemas.openxmlformats.org/officeDocument/2006/customXml" ds:itemID="{38F4B2BD-2832-4090-9B1C-8EF43F2A4B3E}">
+<ds:datastoreItem xmlns:ds="http://schemas.openxmlformats.org/officeDocument/2006/customXml" ds:itemID="{5BDEFB44-ABDF-4B3C-AD77-0B3E3415EF00}">
   <ds:schemaRefs>
     <ds:schemaRef ds:uri="http://schemas.openxmlformats.org/officeDocument/2006/bibliography"/>
   </ds:schemaRefs>

</xml_diff>

<commit_message>
new tests added; docs updated
</commit_message>
<xml_diff>
--- a/Doc/TestDocs/TestingFramework.docx
+++ b/Doc/TestDocs/TestingFramework.docx
@@ -7896,15 +7896,17 @@
         </w:rPr>
         <w:t xml:space="preserve">” for static function: </w:t>
       </w:r>
-      <w:r>
-        <w:rPr>
-          <w:rFonts w:ascii="Consolas" w:hAnsi="Consolas" w:cs="Consolas"/>
-          <w:color w:val="000000"/>
-          <w:sz w:val="19"/>
-          <w:szCs w:val="19"/>
-        </w:rPr>
-        <w:t>staticFunReturnType</w:t>
-      </w:r>
+      <w:hyperlink r:id="rId149" w:history="1">
+        <w:r>
+          <w:rPr>
+            <w:rStyle w:val="Hyperlink"/>
+            <w:rFonts w:ascii="Consolas" w:hAnsi="Consolas" w:cs="Consolas"/>
+            <w:sz w:val="19"/>
+            <w:szCs w:val="19"/>
+          </w:rPr>
+          <w:t>test1</w:t>
+        </w:r>
+      </w:hyperlink>
     </w:p>
     <w:p>
       <w:pPr>
@@ -7917,7 +7919,7 @@
           <w:szCs w:val="19"/>
         </w:rPr>
       </w:pPr>
-      <w:hyperlink r:id="rId149" w:tooltip="function" w:history="1">
+      <w:hyperlink r:id="rId150" w:tooltip="function" w:history="1">
         <w:r>
           <w:rPr>
             <w:rStyle w:val="Hyperlink"/>
@@ -7963,7 +7965,7 @@
       <w:r>
         <w:t xml:space="preserve">: </w:t>
       </w:r>
-      <w:hyperlink r:id="rId150" w:tooltip="nonAtomicDataTypes" w:history="1">
+      <w:hyperlink r:id="rId151" w:tooltip="nonAtomicDataTypes" w:history="1">
         <w:r>
           <w:rPr>
             <w:rStyle w:val="Hyperlink"/>
@@ -8045,7 +8047,7 @@
         </w:rPr>
         <w:t xml:space="preserve">: </w:t>
       </w:r>
-      <w:hyperlink r:id="rId151" w:tooltip="entryExit_1" w:history="1">
+      <w:hyperlink r:id="rId152" w:tooltip="entryExit_1" w:history="1">
         <w:r>
           <w:rPr>
             <w:rStyle w:val="Hyperlink"/>
@@ -8065,7 +8067,7 @@
         </w:rPr>
         <w:t xml:space="preserve">; </w:t>
       </w:r>
-      <w:hyperlink r:id="rId152" w:tooltip="TokenRing_Typos" w:history="1">
+      <w:hyperlink r:id="rId153" w:tooltip="TokenRing_Typos" w:history="1">
         <w:r>
           <w:rPr>
             <w:rStyle w:val="Hyperlink"/>
@@ -8112,7 +8114,7 @@
       <w:r>
         <w:t xml:space="preserve">New expression: </w:t>
       </w:r>
-      <w:hyperlink r:id="rId153" w:tooltip="Actions_1" w:history="1">
+      <w:hyperlink r:id="rId154" w:tooltip="Actions_1" w:history="1">
         <w:r>
           <w:rPr>
             <w:rStyle w:val="Hyperlink"/>
@@ -8165,7 +8167,7 @@
       <w:r>
         <w:t xml:space="preserve"> This, </w:t>
       </w:r>
-      <w:hyperlink r:id="rId154" w:tooltip="BangaloreToRedmond" w:history="1">
+      <w:hyperlink r:id="rId155" w:tooltip="BangaloreToRedmond" w:history="1">
         <w:r>
           <w:rPr>
             <w:rStyle w:val="Hyperlink"/>
@@ -8173,7 +8175,7 @@
           <w:t>trigger</w:t>
         </w:r>
       </w:hyperlink>
-      <w:hyperlink r:id="rId155" w:tooltip="Actions_1" w:history="1">
+      <w:hyperlink r:id="rId156" w:tooltip="Actions_1" w:history="1">
         <w:r>
           <w:rPr>
             <w:rStyle w:val="Hyperlink"/>
@@ -8229,7 +8231,7 @@
           <w:numId w:val="7"/>
         </w:numPr>
       </w:pPr>
-      <w:hyperlink r:id="rId156" w:tooltip="PushStatement_1" w:history="1">
+      <w:hyperlink r:id="rId157" w:tooltip="PushStatement_1" w:history="1">
         <w:r>
           <w:rPr>
             <w:rStyle w:val="Hyperlink"/>
@@ -8243,7 +8245,7 @@
       <w:r>
         <w:t>(</w:t>
       </w:r>
-      <w:hyperlink r:id="rId157" w:tooltip="TokenRing_Typos" w:history="1">
+      <w:hyperlink r:id="rId158" w:tooltip="TokenRing_Typos" w:history="1">
         <w:r>
           <w:rPr>
             <w:rStyle w:val="Hyperlink"/>
@@ -8290,7 +8292,7 @@
           <w:numId w:val="7"/>
         </w:numPr>
       </w:pPr>
-      <w:hyperlink r:id="rId158" w:tooltip="fields" w:history="1">
+      <w:hyperlink r:id="rId159" w:tooltip="fields" w:history="1">
         <w:r>
           <w:rPr>
             <w:rStyle w:val="Hyperlink"/>
@@ -8328,7 +8330,7 @@
       <w:r>
         <w:t xml:space="preserve">: </w:t>
       </w:r>
-      <w:hyperlink r:id="rId159" w:tooltip="nonAtomicDataTypes" w:history="1">
+      <w:hyperlink r:id="rId160" w:tooltip="nonAtomicDataTypes" w:history="1">
         <w:r>
           <w:rPr>
             <w:rStyle w:val="Hyperlink"/>
@@ -8342,7 +8344,7 @@
         </w:rPr>
         <w:t xml:space="preserve">,  </w:t>
       </w:r>
-      <w:hyperlink r:id="rId160" w:tooltip="nonAtomicDataTypesAllAsserts" w:history="1">
+      <w:hyperlink r:id="rId161" w:tooltip="nonAtomicDataTypesAllAsserts" w:history="1">
         <w:r>
           <w:rPr>
             <w:rStyle w:val="Hyperlink"/>
@@ -8362,7 +8364,7 @@
       <w:r>
         <w:t xml:space="preserve"> Cast operator (as</w:t>
       </w:r>
-      <w:hyperlink r:id="rId161" w:tooltip="Actions_1" w:history="1">
+      <w:hyperlink r:id="rId162" w:tooltip="Actions_1" w:history="1">
         <w:r>
           <w:rPr>
             <w:rStyle w:val="Hyperlink"/>
@@ -8395,9 +8397,18 @@
         <w:t>T</w:t>
       </w:r>
       <w:r>
-        <w:t xml:space="preserve"> expressions: </w:t>
-      </w:r>
-      <w:hyperlink r:id="rId162" w:tooltip="entryExit_1" w:history="1">
+        <w:t xml:space="preserve"> expressions:</w:t>
+      </w:r>
+    </w:p>
+    <w:p>
+      <w:pPr>
+        <w:pStyle w:val="ListParagraph"/>
+        <w:ind w:left="1224"/>
+      </w:pPr>
+      <w:r>
+        <w:t xml:space="preserve"> </w:t>
+      </w:r>
+      <w:hyperlink r:id="rId163" w:tooltip="entryExit_1" w:history="1">
         <w:r>
           <w:rPr>
             <w:rStyle w:val="Hyperlink"/>
@@ -8408,6 +8419,153 @@
       <w:r>
         <w:t>;</w:t>
       </w:r>
+    </w:p>
+    <w:p>
+      <w:pPr>
+        <w:pStyle w:val="ListParagraph"/>
+        <w:ind w:left="1224"/>
+        <w:rPr>
+          <w:rFonts w:ascii="Calibri" w:hAnsi="Calibri"/>
+          <w:color w:val="000000"/>
+          <w:sz w:val="22"/>
+          <w:szCs w:val="22"/>
+        </w:rPr>
+      </w:pPr>
+      <w:r>
+        <w:rPr>
+          <w:rFonts w:ascii="Calibri" w:hAnsi="Calibri"/>
+          <w:color w:val="000000"/>
+          <w:sz w:val="22"/>
+          <w:szCs w:val="22"/>
+        </w:rPr>
+        <w:t>side-effect free function with a nondeterministic choice of return value</w:t>
+      </w:r>
+      <w:r>
+        <w:rPr>
+          <w:rFonts w:ascii="Calibri" w:hAnsi="Calibri"/>
+          <w:color w:val="000000"/>
+          <w:sz w:val="22"/>
+          <w:szCs w:val="22"/>
+        </w:rPr>
+        <w:t xml:space="preserve"> in </w:t>
+      </w:r>
+    </w:p>
+    <w:p>
+      <w:pPr>
+        <w:pStyle w:val="ListParagraph"/>
+        <w:ind w:left="1224"/>
+      </w:pPr>
+      <w:r>
+        <w:rPr>
+          <w:rFonts w:ascii="Calibri" w:hAnsi="Calibri"/>
+          <w:color w:val="000000"/>
+          <w:sz w:val="22"/>
+          <w:szCs w:val="22"/>
+        </w:rPr>
+        <w:t>non-primitive datatypes and assignments</w:t>
+      </w:r>
+      <w:r>
+        <w:rPr>
+          <w:rFonts w:ascii="Calibri" w:hAnsi="Calibri"/>
+          <w:color w:val="000000"/>
+          <w:sz w:val="22"/>
+          <w:szCs w:val="22"/>
+        </w:rPr>
+        <w:t xml:space="preserve">: </w:t>
+      </w:r>
+      <w:hyperlink r:id="rId164" w:history="1">
+        <w:r>
+          <w:rPr>
+            <w:rStyle w:val="Hyperlink"/>
+            <w:rFonts w:ascii="Calibri" w:hAnsi="Calibri"/>
+            <w:sz w:val="22"/>
+            <w:szCs w:val="22"/>
+          </w:rPr>
+          <w:t>test1</w:t>
+        </w:r>
+      </w:hyperlink>
+      <w:r>
+        <w:rPr>
+          <w:rFonts w:ascii="Calibri" w:hAnsi="Calibri"/>
+          <w:color w:val="000000"/>
+          <w:sz w:val="22"/>
+          <w:szCs w:val="22"/>
+        </w:rPr>
+        <w:t xml:space="preserve">, </w:t>
+      </w:r>
+      <w:hyperlink r:id="rId165" w:history="1">
+        <w:r>
+          <w:rPr>
+            <w:rStyle w:val="Hyperlink"/>
+            <w:rFonts w:ascii="Calibri" w:hAnsi="Calibri"/>
+            <w:sz w:val="22"/>
+            <w:szCs w:val="22"/>
+          </w:rPr>
+          <w:t>test2</w:t>
+        </w:r>
+      </w:hyperlink>
+      <w:r>
+        <w:rPr>
+          <w:rFonts w:ascii="Calibri" w:hAnsi="Calibri"/>
+          <w:color w:val="000000"/>
+          <w:sz w:val="22"/>
+          <w:szCs w:val="22"/>
+        </w:rPr>
+        <w:t xml:space="preserve"> (and 10 other tests under the same folder), </w:t>
+      </w:r>
+      <w:hyperlink r:id="rId166" w:history="1">
+        <w:r>
+          <w:rPr>
+            <w:rStyle w:val="Hyperlink"/>
+            <w:rFonts w:ascii="Calibri" w:hAnsi="Calibri"/>
+            <w:sz w:val="22"/>
+            <w:szCs w:val="22"/>
+          </w:rPr>
+          <w:t>test3</w:t>
+        </w:r>
+      </w:hyperlink>
+      <w:r>
+        <w:rPr>
+          <w:rFonts w:ascii="Calibri" w:hAnsi="Calibri"/>
+          <w:color w:val="000000"/>
+          <w:sz w:val="22"/>
+          <w:szCs w:val="22"/>
+        </w:rPr>
+        <w:t xml:space="preserve">, </w:t>
+      </w:r>
+      <w:hyperlink r:id="rId167" w:history="1">
+        <w:r>
+          <w:rPr>
+            <w:rStyle w:val="Hyperlink"/>
+            <w:rFonts w:ascii="Calibri" w:hAnsi="Calibri"/>
+            <w:sz w:val="22"/>
+            <w:szCs w:val="22"/>
+          </w:rPr>
+          <w:t>test4</w:t>
+        </w:r>
+      </w:hyperlink>
+      <w:r>
+        <w:rPr>
+          <w:rFonts w:ascii="Calibri" w:hAnsi="Calibri"/>
+          <w:color w:val="000000"/>
+          <w:sz w:val="22"/>
+          <w:szCs w:val="22"/>
+        </w:rPr>
+        <w:t xml:space="preserve">, </w:t>
+      </w:r>
+      <w:hyperlink r:id="rId168" w:history="1">
+        <w:r>
+          <w:rPr>
+            <w:rStyle w:val="Hyperlink"/>
+            <w:rFonts w:ascii="Calibri" w:hAnsi="Calibri"/>
+            <w:sz w:val="22"/>
+            <w:szCs w:val="22"/>
+          </w:rPr>
+          <w:t>test5</w:t>
+        </w:r>
+      </w:hyperlink>
+      <w:bookmarkStart w:id="2" w:name="_GoBack"/>
+      <w:bookmarkEnd w:id="2"/>
     </w:p>
     <w:p>
       <w:pPr>
@@ -8420,7 +8578,7 @@
       <w:r>
         <w:t xml:space="preserve">FAIRNODET expressions (liveness-related): </w:t>
       </w:r>
-      <w:hyperlink r:id="rId163" w:tooltip="Liveness_FAIRNONDET" w:history="1">
+      <w:hyperlink r:id="rId169" w:tooltip="Liveness_FAIRNONDET" w:history="1">
         <w:r>
           <w:rPr>
             <w:rStyle w:val="Hyperlink"/>
@@ -8431,7 +8589,7 @@
       <w:r>
         <w:t xml:space="preserve">,  </w:t>
       </w:r>
-      <w:hyperlink r:id="rId164" w:tooltip="Liveness_FAIRNONDET2" w:history="1">
+      <w:hyperlink r:id="rId170" w:tooltip="Liveness_FAIRNONDET2" w:history="1">
         <w:r>
           <w:rPr>
             <w:rStyle w:val="Hyperlink"/>
@@ -8442,7 +8600,7 @@
       <w:r>
         <w:t xml:space="preserve">,  </w:t>
       </w:r>
-      <w:hyperlink r:id="rId165" w:tooltip="Liveness_NONDET" w:history="1">
+      <w:hyperlink r:id="rId171" w:tooltip="Liveness_NONDET" w:history="1">
         <w:r>
           <w:rPr>
             <w:rStyle w:val="Hyperlink"/>
@@ -8453,7 +8611,7 @@
       <w:r>
         <w:t xml:space="preserve">,  </w:t>
       </w:r>
-      <w:hyperlink r:id="rId166" w:tooltip="Liveness_NONDET2" w:history="1">
+      <w:hyperlink r:id="rId172" w:tooltip="Liveness_NONDET2" w:history="1">
         <w:r>
           <w:rPr>
             <w:rStyle w:val="Hyperlink"/>
@@ -8553,7 +8711,7 @@
       <w:r>
         <w:t xml:space="preserve">: </w:t>
       </w:r>
-      <w:hyperlink r:id="rId167" w:tooltip="ExprOperators" w:history="1">
+      <w:hyperlink r:id="rId173" w:tooltip="ExprOperators" w:history="1">
         <w:r>
           <w:rPr>
             <w:rStyle w:val="Hyperlink"/>
@@ -8567,7 +8725,7 @@
         </w:rPr>
         <w:t xml:space="preserve">, </w:t>
       </w:r>
-      <w:hyperlink r:id="rId168" w:tooltip="ExprsOperatorsAllAsserts" w:history="1">
+      <w:hyperlink r:id="rId174" w:tooltip="ExprsOperatorsAllAsserts" w:history="1">
         <w:r>
           <w:rPr>
             <w:rStyle w:val="Hyperlink"/>
@@ -8635,7 +8793,7 @@
         </w:rPr>
         <w:t xml:space="preserve">: </w:t>
       </w:r>
-      <w:hyperlink r:id="rId169" w:tooltip="nonAtomicDataTypes" w:history="1">
+      <w:hyperlink r:id="rId175" w:tooltip="nonAtomicDataTypes" w:history="1">
         <w:r>
           <w:rPr>
             <w:rStyle w:val="Hyperlink"/>
@@ -8813,7 +8971,7 @@
       <w:r>
         <w:t xml:space="preserve"> </w:t>
       </w:r>
-      <w:hyperlink r:id="rId170" w:tooltip="nonAtomicDataTypes" w:history="1">
+      <w:hyperlink r:id="rId176" w:tooltip="nonAtomicDataTypes" w:history="1">
         <w:r>
           <w:rPr>
             <w:rStyle w:val="Hyperlink"/>
@@ -8851,7 +9009,7 @@
       <w:r>
         <w:t xml:space="preserve">expressions: </w:t>
       </w:r>
-      <w:hyperlink r:id="rId171" w:tooltip="CastInExprs" w:history="1">
+      <w:hyperlink r:id="rId177" w:tooltip="CastInExprs" w:history="1">
         <w:r>
           <w:rPr>
             <w:rStyle w:val="Hyperlink"/>
@@ -8862,7 +9020,7 @@
       <w:r>
         <w:t xml:space="preserve">, </w:t>
       </w:r>
-      <w:hyperlink r:id="rId172" w:tooltip="CastInExprsAsserts" w:history="1">
+      <w:hyperlink r:id="rId178" w:tooltip="CastInExprsAsserts" w:history="1">
         <w:r>
           <w:rPr>
             <w:rStyle w:val="Hyperlink"/>
@@ -8873,7 +9031,7 @@
       <w:r>
         <w:t xml:space="preserve">, </w:t>
       </w:r>
-      <w:hyperlink r:id="rId173" w:tooltip="CastInExprsDynError" w:history="1">
+      <w:hyperlink r:id="rId179" w:tooltip="CastInExprsDynError" w:history="1">
         <w:r>
           <w:rPr>
             <w:rStyle w:val="Hyperlink"/>
@@ -8884,7 +9042,7 @@
       <w:r>
         <w:t xml:space="preserve">, </w:t>
       </w:r>
-      <w:hyperlink r:id="rId174" w:tooltip="CastInExprsDynError" w:history="1">
+      <w:hyperlink r:id="rId180" w:tooltip="CastInExprsDynError" w:history="1">
         <w:r>
           <w:rPr>
             <w:rStyle w:val="Hyperlink"/>
@@ -8895,7 +9053,7 @@
       <w:r>
         <w:t xml:space="preserve">, </w:t>
       </w:r>
-      <w:hyperlink r:id="rId175" w:tooltip="CastInExprsDynError" w:history="1">
+      <w:hyperlink r:id="rId181" w:tooltip="CastInExprsDynError" w:history="1">
         <w:r>
           <w:rPr>
             <w:rStyle w:val="Hyperlink"/>
@@ -8906,7 +9064,7 @@
       <w:r>
         <w:t xml:space="preserve">, </w:t>
       </w:r>
-      <w:hyperlink r:id="rId176" w:tooltip="CastInExprsDynError" w:history="1">
+      <w:hyperlink r:id="rId182" w:tooltip="CastInExprsDynError" w:history="1">
         <w:r>
           <w:rPr>
             <w:rStyle w:val="Hyperlink"/>
@@ -8917,7 +9075,7 @@
       <w:r>
         <w:t xml:space="preserve">, </w:t>
       </w:r>
-      <w:hyperlink r:id="rId177" w:tooltip="CastInExprsDynError" w:history="1">
+      <w:hyperlink r:id="rId183" w:tooltip="CastInExprsDynError" w:history="1">
         <w:r>
           <w:rPr>
             <w:rStyle w:val="Hyperlink"/>
@@ -8928,7 +9086,7 @@
       <w:r>
         <w:t xml:space="preserve">, </w:t>
       </w:r>
-      <w:hyperlink r:id="rId178" w:tooltip="CastInExprsDynError" w:history="1">
+      <w:hyperlink r:id="rId184" w:tooltip="CastInExprsDynError" w:history="1">
         <w:r>
           <w:rPr>
             <w:rStyle w:val="Hyperlink"/>
@@ -8967,6 +9125,7 @@
         </w:numPr>
       </w:pPr>
       <w:r>
+        <w:lastRenderedPageBreak/>
         <w:t xml:space="preserve">“New” expressions: </w:t>
       </w:r>
     </w:p>
@@ -8987,7 +9146,7 @@
         </w:rPr>
         <w:t xml:space="preserve"> </w:t>
       </w:r>
-      <w:hyperlink r:id="rId179" w:tooltip="monitors" w:history="1">
+      <w:hyperlink r:id="rId185" w:tooltip="monitors" w:history="1">
         <w:r>
           <w:rPr>
             <w:rStyle w:val="Hyperlink"/>
@@ -9024,7 +9183,6 @@
         <w:ind w:left="2448" w:firstLine="432"/>
       </w:pPr>
       <w:r>
-        <w:lastRenderedPageBreak/>
         <w:t>“</w:t>
       </w:r>
       <w:r>
@@ -9117,7 +9275,7 @@
         </w:rPr>
         <w:t xml:space="preserve"> (</w:t>
       </w:r>
-      <w:hyperlink r:id="rId180" w:tooltip="fields" w:history="1">
+      <w:hyperlink r:id="rId186" w:tooltip="fields" w:history="1">
         <w:r>
           <w:rPr>
             <w:rStyle w:val="Hyperlink"/>
@@ -9137,7 +9295,7 @@
         </w:rPr>
         <w:t xml:space="preserve">, </w:t>
       </w:r>
-      <w:hyperlink r:id="rId181" w:tooltip="nonAtomicDataTypes" w:history="1">
+      <w:hyperlink r:id="rId187" w:tooltip="nonAtomicDataTypes" w:history="1">
         <w:r>
           <w:rPr>
             <w:rStyle w:val="Hyperlink"/>
@@ -9191,7 +9349,7 @@
         </w:rPr>
         <w:t xml:space="preserve">: </w:t>
       </w:r>
-      <w:hyperlink r:id="rId182" w:tooltip="payloadEntry" w:history="1">
+      <w:hyperlink r:id="rId188" w:tooltip="payloadEntry" w:history="1">
         <w:r>
           <w:rPr>
             <w:rStyle w:val="Hyperlink"/>
@@ -9239,7 +9397,7 @@
         </w:rPr>
         <w:t xml:space="preserve"> </w:t>
       </w:r>
-      <w:hyperlink r:id="rId183" w:tooltip="ExprOperators" w:history="1">
+      <w:hyperlink r:id="rId189" w:tooltip="ExprOperators" w:history="1">
         <w:r>
           <w:rPr>
             <w:rStyle w:val="Hyperlink"/>
@@ -9250,7 +9408,7 @@
       <w:r>
         <w:t xml:space="preserve">, </w:t>
       </w:r>
-      <w:hyperlink r:id="rId184" w:tooltip="fields" w:history="1">
+      <w:hyperlink r:id="rId190" w:tooltip="fields" w:history="1">
         <w:r>
           <w:rPr>
             <w:rStyle w:val="Hyperlink"/>
@@ -9264,7 +9422,7 @@
         </w:rPr>
         <w:t xml:space="preserve">, </w:t>
       </w:r>
-      <w:hyperlink r:id="rId185" w:tooltip="ExprsOperatorsAllAsserts" w:history="1">
+      <w:hyperlink r:id="rId191" w:tooltip="ExprsOperatorsAllAsserts" w:history="1">
         <w:r>
           <w:rPr>
             <w:rStyle w:val="Hyperlink"/>
@@ -9634,7 +9792,7 @@
           <w:szCs w:val="19"/>
         </w:rPr>
       </w:pPr>
-      <w:hyperlink r:id="rId186" w:tooltip="fields" w:history="1">
+      <w:hyperlink r:id="rId192" w:tooltip="fields" w:history="1">
         <w:r>
           <w:rPr>
             <w:rStyle w:val="Hyperlink"/>
@@ -9722,7 +9880,7 @@
         </w:rPr>
         <w:t xml:space="preserve"> </w:t>
       </w:r>
-      <w:hyperlink r:id="rId187" w:tooltip="ExprOperators" w:history="1">
+      <w:hyperlink r:id="rId193" w:tooltip="ExprOperators" w:history="1">
         <w:r>
           <w:rPr>
             <w:rStyle w:val="Hyperlink"/>
@@ -9744,7 +9902,7 @@
         </w:rPr>
         <w:t xml:space="preserve">, </w:t>
       </w:r>
-      <w:hyperlink r:id="rId188" w:tooltip="ExprsOperatorsAllAsserts" w:history="1">
+      <w:hyperlink r:id="rId194" w:tooltip="ExprsOperatorsAllAsserts" w:history="1">
         <w:r>
           <w:rPr>
             <w:rStyle w:val="Hyperlink"/>
@@ -9991,7 +10149,7 @@
         </w:rPr>
         <w:t xml:space="preserve">: </w:t>
       </w:r>
-      <w:hyperlink r:id="rId189" w:tooltip="ExprOperators" w:history="1">
+      <w:hyperlink r:id="rId195" w:tooltip="ExprOperators" w:history="1">
         <w:r>
           <w:rPr>
             <w:rStyle w:val="Hyperlink"/>
@@ -10005,7 +10163,7 @@
         </w:rPr>
         <w:t xml:space="preserve">, </w:t>
       </w:r>
-      <w:hyperlink r:id="rId190" w:tooltip="ExprsOperatorsAllAsserts" w:history="1">
+      <w:hyperlink r:id="rId196" w:tooltip="ExprsOperatorsAllAsserts" w:history="1">
         <w:r>
           <w:rPr>
             <w:rStyle w:val="Hyperlink"/>
@@ -10268,7 +10426,7 @@
         </w:rPr>
         <w:t xml:space="preserve">: </w:t>
       </w:r>
-      <w:hyperlink r:id="rId191" w:tooltip="ExprOperators" w:history="1">
+      <w:hyperlink r:id="rId197" w:tooltip="ExprOperators" w:history="1">
         <w:r>
           <w:rPr>
             <w:rStyle w:val="Hyperlink"/>
@@ -10279,7 +10437,7 @@
       <w:r>
         <w:t xml:space="preserve">,  </w:t>
       </w:r>
-      <w:hyperlink r:id="rId192" w:tooltip="TokenRing_Typos" w:history="1">
+      <w:hyperlink r:id="rId198" w:tooltip="TokenRing_Typos" w:history="1">
         <w:r>
           <w:rPr>
             <w:rStyle w:val="Hyperlink"/>
@@ -10299,7 +10457,7 @@
         </w:rPr>
         <w:t xml:space="preserve">, </w:t>
       </w:r>
-      <w:hyperlink r:id="rId193" w:tooltip="ExprsOperatorsAllAsserts" w:history="1">
+      <w:hyperlink r:id="rId199" w:tooltip="ExprsOperatorsAllAsserts" w:history="1">
         <w:r>
           <w:rPr>
             <w:rStyle w:val="Hyperlink"/>
@@ -10476,6 +10634,7 @@
           <w:sz w:val="19"/>
           <w:szCs w:val="19"/>
         </w:rPr>
+        <w:lastRenderedPageBreak/>
         <w:t xml:space="preserve">    EVENT, ANY</w:t>
       </w:r>
       <w:r>
@@ -10584,7 +10743,6 @@
           <w:sz w:val="19"/>
           <w:szCs w:val="19"/>
         </w:rPr>
-        <w:lastRenderedPageBreak/>
         <w:t xml:space="preserve">    EVENT, BOOL   (error)</w:t>
       </w:r>
     </w:p>
@@ -10678,7 +10836,7 @@
         </w:rPr>
         <w:t xml:space="preserve">: </w:t>
       </w:r>
-      <w:hyperlink r:id="rId194" w:tooltip="ExprOperators" w:history="1">
+      <w:hyperlink r:id="rId200" w:tooltip="ExprOperators" w:history="1">
         <w:r>
           <w:rPr>
             <w:rStyle w:val="Hyperlink"/>
@@ -10793,7 +10951,7 @@
         </w:rPr>
         <w:t xml:space="preserve">       </w:t>
       </w:r>
-      <w:hyperlink r:id="rId195" w:tooltip="TokenRing_Typos" w:history="1">
+      <w:hyperlink r:id="rId201" w:tooltip="TokenRing_Typos" w:history="1">
         <w:r>
           <w:rPr>
             <w:rStyle w:val="Hyperlink"/>
@@ -10884,12 +11042,24 @@
         </w:rPr>
         <w:t xml:space="preserve">IDX: </w:t>
       </w:r>
-      <w:hyperlink r:id="rId196" w:tooltip="nonAtomicDataTypes" w:history="1">
-        <w:r>
-          <w:rPr>
-            <w:rStyle w:val="Hyperlink"/>
-          </w:rPr>
-          <w:t>test1</w:t>
+      <w:hyperlink r:id="rId202" w:tooltip="nonAtomicDataTypes" w:history="1">
+        <w:r>
+          <w:rPr>
+            <w:rStyle w:val="Hyperlink"/>
+          </w:rPr>
+          <w:t>tes</w:t>
+        </w:r>
+        <w:r>
+          <w:rPr>
+            <w:rStyle w:val="Hyperlink"/>
+          </w:rPr>
+          <w:t>t</w:t>
+        </w:r>
+        <w:r>
+          <w:rPr>
+            <w:rStyle w:val="Hyperlink"/>
+          </w:rPr>
+          <w:t>1</w:t>
         </w:r>
       </w:hyperlink>
     </w:p>
@@ -11038,7 +11208,7 @@
         </w:rPr>
         <w:t xml:space="preserve">IN: </w:t>
       </w:r>
-      <w:hyperlink r:id="rId197" w:tooltip="nonAtomicDataTypes" w:history="1">
+      <w:hyperlink r:id="rId203" w:tooltip="nonAtomicDataTypes" w:history="1">
         <w:r>
           <w:rPr>
             <w:rStyle w:val="Hyperlink"/>
@@ -11162,7 +11332,7 @@
         </w:rPr>
         <w:t xml:space="preserve">: </w:t>
       </w:r>
-      <w:hyperlink r:id="rId198" w:tooltip="nonAtomicDataType" w:history="1">
+      <w:hyperlink r:id="rId204" w:tooltip="nonAtomicDataType" w:history="1">
         <w:r>
           <w:rPr>
             <w:rStyle w:val="Hyperlink"/>
@@ -11198,7 +11368,7 @@
         </w:rPr>
         <w:t xml:space="preserve">: </w:t>
       </w:r>
-      <w:hyperlink r:id="rId199" w:tooltip="nonAtomicDataType" w:history="1">
+      <w:hyperlink r:id="rId205" w:tooltip="nonAtomicDataType" w:history="1">
         <w:r>
           <w:rPr>
             <w:rStyle w:val="Hyperlink"/>
@@ -11224,7 +11394,7 @@
         </w:rPr>
         <w:t xml:space="preserve">Function application: </w:t>
       </w:r>
-      <w:hyperlink r:id="rId200" w:tooltip="nonAtomicDataType" w:history="1">
+      <w:hyperlink r:id="rId206" w:tooltip="nonAtomicDataType" w:history="1">
         <w:r>
           <w:rPr>
             <w:rStyle w:val="Hyperlink"/>
@@ -11235,7 +11405,7 @@
       <w:r>
         <w:t xml:space="preserve">, </w:t>
       </w:r>
-      <w:hyperlink r:id="rId201" w:tooltip="function" w:history="1">
+      <w:hyperlink r:id="rId207" w:tooltip="function" w:history="1">
         <w:r>
           <w:rPr>
             <w:rStyle w:val="Hyperlink"/>
@@ -11294,7 +11464,7 @@
         </w:rPr>
         <w:br/>
       </w:r>
-      <w:hyperlink r:id="rId202" w:tooltip="TransDecl_DoDecl" w:history="1">
+      <w:hyperlink r:id="rId208" w:tooltip="TransDecl_DoDecl" w:history="1">
         <w:r>
           <w:rPr>
             <w:rStyle w:val="Hyperlink"/>
@@ -11385,7 +11555,7 @@
         </w:rPr>
         <w:t>“</w:t>
       </w:r>
-      <w:hyperlink r:id="rId203" w:tooltip="function" w:history="1">
+      <w:hyperlink r:id="rId209" w:tooltip="function" w:history="1">
         <w:r>
           <w:rPr>
             <w:rStyle w:val="Hyperlink"/>
@@ -11394,7 +11564,27 @@
             <w:szCs w:val="19"/>
             <w:highlight w:val="white"/>
           </w:rPr>
-          <w:t>function requires arguments</w:t>
+          <w:t>function requires argu</w:t>
+        </w:r>
+        <w:r>
+          <w:rPr>
+            <w:rStyle w:val="Hyperlink"/>
+            <w:rFonts w:ascii="Consolas" w:hAnsi="Consolas" w:cs="Consolas"/>
+            <w:sz w:val="19"/>
+            <w:szCs w:val="19"/>
+            <w:highlight w:val="white"/>
+          </w:rPr>
+          <w:t>m</w:t>
+        </w:r>
+        <w:r>
+          <w:rPr>
+            <w:rStyle w:val="Hyperlink"/>
+            <w:rFonts w:ascii="Consolas" w:hAnsi="Consolas" w:cs="Consolas"/>
+            <w:sz w:val="19"/>
+            <w:szCs w:val="19"/>
+            <w:highlight w:val="white"/>
+          </w:rPr>
+          <w:t>ents</w:t>
         </w:r>
       </w:hyperlink>
       <w:r>
@@ -11518,7 +11708,7 @@
         </w:rPr>
         <w:t xml:space="preserve">: </w:t>
       </w:r>
-      <w:hyperlink r:id="rId204" w:tooltip="ExprOperators" w:history="1">
+      <w:hyperlink r:id="rId210" w:tooltip="ExprOperators" w:history="1">
         <w:r>
           <w:rPr>
             <w:rStyle w:val="Hyperlink"/>
@@ -11532,7 +11722,7 @@
         </w:rPr>
         <w:t xml:space="preserve">,  </w:t>
       </w:r>
-      <w:hyperlink r:id="rId205" w:tooltip="nonAtomicDataTypesAllAsserts" w:history="1">
+      <w:hyperlink r:id="rId211" w:tooltip="nonAtomicDataTypesAllAsserts" w:history="1">
         <w:r>
           <w:rPr>
             <w:rStyle w:val="Hyperlink"/>
@@ -11564,20 +11754,18 @@
           <w:sz w:val="19"/>
           <w:szCs w:val="19"/>
         </w:rPr>
-        <w:t>REAL and FOREIGN as base types</w:t>
-      </w:r>
-      <w:r>
-        <w:rPr>
-          <w:rFonts w:ascii="Consolas" w:hAnsi="Consolas" w:cs="Consolas"/>
-          <w:b/>
-          <w:color w:val="000000"/>
-          <w:sz w:val="19"/>
-          <w:szCs w:val="19"/>
-        </w:rPr>
-        <w:t>: test1</w:t>
-      </w:r>
-      <w:bookmarkStart w:id="2" w:name="_GoBack"/>
-      <w:bookmarkEnd w:id="2"/>
+        <w:t xml:space="preserve">REAL </w:t>
+      </w:r>
+      <w:r>
+        <w:rPr>
+          <w:rFonts w:ascii="Consolas" w:hAnsi="Consolas" w:cs="Consolas"/>
+          <w:b/>
+          <w:color w:val="000000"/>
+          <w:sz w:val="19"/>
+          <w:szCs w:val="19"/>
+        </w:rPr>
+        <w:t>as base type</w:t>
+      </w:r>
     </w:p>
     <w:p>
       <w:pPr>
@@ -11588,6 +11776,41 @@
         </w:numPr>
         <w:rPr>
           <w:rFonts w:ascii="Consolas" w:hAnsi="Consolas" w:cs="Consolas"/>
+          <w:color w:val="000000"/>
+          <w:sz w:val="19"/>
+          <w:szCs w:val="19"/>
+        </w:rPr>
+      </w:pPr>
+      <w:r>
+        <w:rPr>
+          <w:rFonts w:ascii="Consolas" w:hAnsi="Consolas" w:cs="Consolas"/>
+          <w:color w:val="000000"/>
+          <w:sz w:val="19"/>
+          <w:szCs w:val="19"/>
+        </w:rPr>
+        <w:t xml:space="preserve">FOREIGN as base type: </w:t>
+      </w:r>
+      <w:hyperlink r:id="rId212" w:history="1">
+        <w:r>
+          <w:rPr>
+            <w:rStyle w:val="Hyperlink"/>
+            <w:rFonts w:ascii="Consolas" w:hAnsi="Consolas" w:cs="Consolas"/>
+            <w:sz w:val="19"/>
+            <w:szCs w:val="19"/>
+          </w:rPr>
+          <w:t>test1</w:t>
+        </w:r>
+      </w:hyperlink>
+    </w:p>
+    <w:p>
+      <w:pPr>
+        <w:pStyle w:val="ListParagraph"/>
+        <w:numPr>
+          <w:ilvl w:val="2"/>
+          <w:numId w:val="3"/>
+        </w:numPr>
+        <w:rPr>
+          <w:rFonts w:ascii="Consolas" w:hAnsi="Consolas" w:cs="Consolas"/>
           <w:b/>
           <w:color w:val="000000"/>
           <w:sz w:val="19"/>
@@ -11616,7 +11839,7 @@
       <w:r>
         <w:t xml:space="preserve">Short-circuit evaluation of “&amp;&amp;” and “||”: </w:t>
       </w:r>
-      <w:hyperlink r:id="rId206" w:tooltip="ShortCircuitEval" w:history="1">
+      <w:hyperlink r:id="rId213" w:tooltip="ShortCircuitEval" w:history="1">
         <w:r>
           <w:rPr>
             <w:rStyle w:val="Hyperlink"/>
@@ -11675,7 +11898,7 @@
       <w:r>
         <w:t xml:space="preserve">“StaticError” tests: </w:t>
       </w:r>
-      <w:hyperlink r:id="rId207" w:tooltip="lvalues" w:history="1">
+      <w:hyperlink r:id="rId214" w:tooltip="lvalues" w:history="1">
         <w:r>
           <w:rPr>
             <w:rStyle w:val="Hyperlink"/>
@@ -11686,7 +11909,7 @@
       <w:r>
         <w:t xml:space="preserve">, </w:t>
       </w:r>
-      <w:hyperlink r:id="rId208" w:tooltip="function_Typos" w:history="1">
+      <w:hyperlink r:id="rId215" w:tooltip="function_Typos" w:history="1">
         <w:r>
           <w:rPr>
             <w:rStyle w:val="Hyperlink"/>
@@ -11697,7 +11920,7 @@
       <w:r>
         <w:t xml:space="preserve">, </w:t>
       </w:r>
-      <w:hyperlink r:id="rId209" w:tooltip="nonAtomicDataTypes" w:history="1">
+      <w:hyperlink r:id="rId216" w:tooltip="nonAtomicDataTypes" w:history="1">
         <w:r>
           <w:rPr>
             <w:rStyle w:val="Hyperlink"/>
@@ -11717,7 +11940,7 @@
       <w:r>
         <w:t xml:space="preserve"> “DynamicError” tests: </w:t>
       </w:r>
-      <w:hyperlink r:id="rId210" w:tooltip="nonAtomicDataType" w:history="1">
+      <w:hyperlink r:id="rId217" w:tooltip="nonAtomicDataType" w:history="1">
         <w:r>
           <w:rPr>
             <w:rStyle w:val="Hyperlink"/>
@@ -11728,7 +11951,7 @@
       <w:r>
         <w:t xml:space="preserve">, </w:t>
       </w:r>
-      <w:hyperlink r:id="rId211" w:tooltip="nonAtomicDataType" w:history="1">
+      <w:hyperlink r:id="rId218" w:tooltip="nonAtomicDataType" w:history="1">
         <w:r>
           <w:rPr>
             <w:rStyle w:val="Hyperlink"/>
@@ -11739,7 +11962,7 @@
       <w:r>
         <w:t xml:space="preserve">, </w:t>
       </w:r>
-      <w:hyperlink r:id="rId212" w:tooltip="nonAtomicDataType" w:history="1">
+      <w:hyperlink r:id="rId219" w:tooltip="nonAtomicDataType" w:history="1">
         <w:r>
           <w:rPr>
             <w:rStyle w:val="Hyperlink"/>
@@ -11750,7 +11973,7 @@
       <w:r>
         <w:t xml:space="preserve">, </w:t>
       </w:r>
-      <w:hyperlink r:id="rId213" w:tooltip="nonAtomicDataType" w:history="1">
+      <w:hyperlink r:id="rId220" w:tooltip="nonAtomicDataType" w:history="1">
         <w:r>
           <w:rPr>
             <w:rStyle w:val="Hyperlink"/>
@@ -11761,7 +11984,7 @@
       <w:r>
         <w:t xml:space="preserve">, </w:t>
       </w:r>
-      <w:hyperlink r:id="rId214" w:tooltip="nonAtomicDataType" w:history="1">
+      <w:hyperlink r:id="rId221" w:tooltip="nonAtomicDataType" w:history="1">
         <w:r>
           <w:rPr>
             <w:rStyle w:val="Hyperlink"/>
@@ -11772,7 +11995,7 @@
       <w:r>
         <w:t xml:space="preserve">, </w:t>
       </w:r>
-      <w:hyperlink r:id="rId215" w:tooltip="nonAtomicDataType" w:history="1">
+      <w:hyperlink r:id="rId222" w:tooltip="nonAtomicDataType" w:history="1">
         <w:r>
           <w:rPr>
             <w:rStyle w:val="Hyperlink"/>
@@ -11783,7 +12006,7 @@
       <w:r>
         <w:t xml:space="preserve">, </w:t>
       </w:r>
-      <w:hyperlink r:id="rId216" w:tooltip="nonAtomicDataType" w:history="1">
+      <w:hyperlink r:id="rId223" w:tooltip="nonAtomicDataType" w:history="1">
         <w:r>
           <w:rPr>
             <w:rStyle w:val="Hyperlink"/>
@@ -11794,7 +12017,7 @@
       <w:r>
         <w:t xml:space="preserve">, </w:t>
       </w:r>
-      <w:hyperlink r:id="rId217" w:tooltip="nonAtomicDataType" w:history="1">
+      <w:hyperlink r:id="rId224" w:tooltip="nonAtomicDataType" w:history="1">
         <w:r>
           <w:rPr>
             <w:rStyle w:val="Hyperlink"/>
@@ -11805,7 +12028,7 @@
       <w:r>
         <w:t xml:space="preserve">, </w:t>
       </w:r>
-      <w:hyperlink r:id="rId218" w:tooltip="nonAtomicDataType" w:history="1">
+      <w:hyperlink r:id="rId225" w:tooltip="nonAtomicDataType" w:history="1">
         <w:r>
           <w:rPr>
             <w:rStyle w:val="Hyperlink"/>
@@ -11816,7 +12039,7 @@
       <w:r>
         <w:t xml:space="preserve">, </w:t>
       </w:r>
-      <w:hyperlink r:id="rId219" w:tooltip="nonAtomicDataType" w:history="1">
+      <w:hyperlink r:id="rId226" w:tooltip="nonAtomicDataType" w:history="1">
         <w:r>
           <w:rPr>
             <w:rStyle w:val="Hyperlink"/>
@@ -11827,7 +12050,7 @@
       <w:r>
         <w:t xml:space="preserve">, </w:t>
       </w:r>
-      <w:hyperlink r:id="rId220" w:tooltip="nonAtomicDataType" w:history="1">
+      <w:hyperlink r:id="rId227" w:tooltip="nonAtomicDataType" w:history="1">
         <w:r>
           <w:rPr>
             <w:rStyle w:val="Hyperlink"/>
@@ -11838,7 +12061,7 @@
       <w:r>
         <w:t xml:space="preserve">, </w:t>
       </w:r>
-      <w:hyperlink r:id="rId221" w:tooltip="nonAtomicDataType" w:history="1">
+      <w:hyperlink r:id="rId228" w:tooltip="nonAtomicDataType" w:history="1">
         <w:r>
           <w:rPr>
             <w:rStyle w:val="Hyperlink"/>
@@ -11849,7 +12072,7 @@
       <w:r>
         <w:t xml:space="preserve">, </w:t>
       </w:r>
-      <w:hyperlink r:id="rId222" w:tooltip="nonAtomicDataTypes" w:history="1">
+      <w:hyperlink r:id="rId229" w:tooltip="nonAtomicDataTypes" w:history="1">
         <w:r>
           <w:rPr>
             <w:rStyle w:val="Hyperlink"/>
@@ -11863,7 +12086,7 @@
         </w:rPr>
         <w:t xml:space="preserve">,  </w:t>
       </w:r>
-      <w:hyperlink r:id="rId223" w:tooltip="Insert4Map" w:history="1">
+      <w:hyperlink r:id="rId230" w:tooltip="Insert4Map" w:history="1">
         <w:r>
           <w:rPr>
             <w:rStyle w:val="Hyperlink"/>
@@ -11894,7 +12117,7 @@
       <w:r>
         <w:t xml:space="preserve"> “Correct” tests: </w:t>
       </w:r>
-      <w:hyperlink r:id="rId224" w:tooltip="nonAtomicDataType" w:history="1">
+      <w:hyperlink r:id="rId231" w:tooltip="nonAtomicDataType" w:history="1">
         <w:r>
           <w:rPr>
             <w:rStyle w:val="Hyperlink"/>
@@ -11905,7 +12128,7 @@
       <w:r>
         <w:t xml:space="preserve">, </w:t>
       </w:r>
-      <w:hyperlink r:id="rId225" w:tooltip="nonAtomicDataType" w:history="1">
+      <w:hyperlink r:id="rId232" w:tooltip="nonAtomicDataType" w:history="1">
         <w:r>
           <w:rPr>
             <w:rStyle w:val="Hyperlink"/>
@@ -11919,7 +12142,7 @@
         </w:rPr>
         <w:t xml:space="preserve">, </w:t>
       </w:r>
-      <w:hyperlink r:id="rId226" w:tooltip="nonAtomicDataTypesAllAsserts" w:history="1">
+      <w:hyperlink r:id="rId233" w:tooltip="nonAtomicDataTypesAllAsserts" w:history="1">
         <w:r>
           <w:rPr>
             <w:rStyle w:val="Hyperlink"/>
@@ -11933,7 +12156,7 @@
         </w:rPr>
         <w:t xml:space="preserve">, </w:t>
       </w:r>
-      <w:hyperlink r:id="rId227" w:tooltip="nonAtomicDataTypes" w:history="1">
+      <w:hyperlink r:id="rId234" w:tooltip="nonAtomicDataTypes" w:history="1">
         <w:r>
           <w:rPr>
             <w:rStyle w:val="Hyperlink"/>
@@ -11992,6 +12215,7 @@
         </w:numPr>
       </w:pPr>
       <w:r>
+        <w:lastRenderedPageBreak/>
         <w:t>Creation of complex data types</w:t>
       </w:r>
     </w:p>
@@ -12014,7 +12238,7 @@
       <w:r>
         <w:t xml:space="preserve">: </w:t>
       </w:r>
-      <w:hyperlink r:id="rId228" w:tooltip="function_Typos" w:history="1">
+      <w:hyperlink r:id="rId235" w:tooltip="function_Typos" w:history="1">
         <w:r>
           <w:rPr>
             <w:rStyle w:val="Hyperlink"/>
@@ -12065,7 +12289,7 @@
       <w:r>
         <w:t xml:space="preserve"> </w:t>
       </w:r>
-      <w:hyperlink r:id="rId229" w:tooltip="function" w:history="1">
+      <w:hyperlink r:id="rId236" w:tooltip="function" w:history="1">
         <w:r>
           <w:rPr>
             <w:rStyle w:val="Hyperlink"/>
@@ -12089,7 +12313,6 @@
         </w:numPr>
       </w:pPr>
       <w:r>
-        <w:lastRenderedPageBreak/>
         <w:t>Paylod type inference:</w:t>
       </w:r>
     </w:p>
@@ -12101,7 +12324,7 @@
       <w:r>
         <w:t xml:space="preserve">“invalid payload type in send”: </w:t>
       </w:r>
-      <w:hyperlink r:id="rId230" w:tooltip="function_Typos" w:history="1">
+      <w:hyperlink r:id="rId237" w:tooltip="function_Typos" w:history="1">
         <w:r>
           <w:rPr>
             <w:rStyle w:val="Hyperlink"/>
@@ -12112,7 +12335,7 @@
       <w:r>
         <w:t xml:space="preserve">, </w:t>
       </w:r>
-      <w:hyperlink r:id="rId231" w:tooltip="sends" w:history="1">
+      <w:hyperlink r:id="rId238" w:tooltip="sends" w:history="1">
         <w:r>
           <w:rPr>
             <w:rStyle w:val="Hyperlink"/>
@@ -12123,7 +12346,7 @@
       <w:r>
         <w:t xml:space="preserve">, </w:t>
       </w:r>
-      <w:hyperlink r:id="rId232" w:tooltip="payloads" w:history="1">
+      <w:hyperlink r:id="rId239" w:tooltip="payloads" w:history="1">
         <w:r>
           <w:rPr>
             <w:rStyle w:val="Hyperlink"/>
@@ -12146,7 +12369,7 @@
       <w:r>
         <w:t xml:space="preserve">”: </w:t>
       </w:r>
-      <w:hyperlink r:id="rId233" w:tooltip="sends" w:history="1">
+      <w:hyperlink r:id="rId240" w:tooltip="sends" w:history="1">
         <w:r>
           <w:rPr>
             <w:rStyle w:val="Hyperlink"/>
@@ -12169,7 +12392,7 @@
       <w:r>
         <w:t xml:space="preserve">: </w:t>
       </w:r>
-      <w:hyperlink r:id="rId234" w:tooltip="payloads" w:history="1">
+      <w:hyperlink r:id="rId241" w:tooltip="payloads" w:history="1">
         <w:r>
           <w:rPr>
             <w:rStyle w:val="Hyperlink"/>
@@ -12189,7 +12412,7 @@
       <w:r>
         <w:t xml:space="preserve">: </w:t>
       </w:r>
-      <w:hyperlink r:id="rId235" w:tooltip="payloads" w:history="1">
+      <w:hyperlink r:id="rId242" w:tooltip="payloads" w:history="1">
         <w:r>
           <w:rPr>
             <w:rStyle w:val="Hyperlink"/>
@@ -12242,7 +12465,7 @@
       <w:r>
         <w:t xml:space="preserve">“any” type: </w:t>
       </w:r>
-      <w:hyperlink r:id="rId236" w:tooltip="anyType" w:history="1">
+      <w:hyperlink r:id="rId243" w:tooltip="anyType" w:history="1">
         <w:r>
           <w:rPr>
             <w:rStyle w:val="Hyperlink"/>
@@ -12253,7 +12476,7 @@
       <w:r>
         <w:t xml:space="preserve">,  </w:t>
       </w:r>
-      <w:hyperlink r:id="rId237" w:tooltip="anyType1" w:history="1">
+      <w:hyperlink r:id="rId244" w:tooltip="anyType1" w:history="1">
         <w:r>
           <w:rPr>
             <w:rStyle w:val="Hyperlink"/>
@@ -12264,7 +12487,7 @@
       <w:r>
         <w:t xml:space="preserve">,  </w:t>
       </w:r>
-      <w:hyperlink r:id="rId238" w:tooltip="anyType2" w:history="1">
+      <w:hyperlink r:id="rId245" w:tooltip="anyType2" w:history="1">
         <w:r>
           <w:rPr>
             <w:rStyle w:val="Hyperlink"/>
@@ -12275,7 +12498,7 @@
       <w:r>
         <w:t xml:space="preserve">,  </w:t>
       </w:r>
-      <w:hyperlink r:id="rId239" w:tooltip="anyType3" w:history="1">
+      <w:hyperlink r:id="rId246" w:tooltip="anyType3" w:history="1">
         <w:r>
           <w:rPr>
             <w:rStyle w:val="Hyperlink"/>
@@ -12286,7 +12509,7 @@
       <w:r>
         <w:t xml:space="preserve">,  </w:t>
       </w:r>
-      <w:hyperlink r:id="rId240" w:tooltip="anyTypeNullValue" w:history="1">
+      <w:hyperlink r:id="rId247" w:tooltip="anyTypeNullValue" w:history="1">
         <w:r>
           <w:rPr>
             <w:rStyle w:val="Hyperlink"/>
@@ -12365,7 +12588,7 @@
         </w:rPr>
         <w:t xml:space="preserve">Transitions &gt; Actions &gt; </w:t>
       </w:r>
-      <w:hyperlink r:id="rId241" w:tooltip="Elevator" w:history="1">
+      <w:hyperlink r:id="rId248" w:tooltip="Elevator" w:history="1">
         <w:r>
           <w:rPr>
             <w:rStyle w:val="Hyperlink"/>
@@ -12380,7 +12603,7 @@
         </w:rPr>
         <w:t xml:space="preserve">, </w:t>
       </w:r>
-      <w:hyperlink r:id="rId242" w:tooltip="Elevator" w:history="1">
+      <w:hyperlink r:id="rId249" w:tooltip="Elevator" w:history="1">
         <w:r>
           <w:rPr>
             <w:rStyle w:val="Hyperlink"/>
@@ -12732,7 +12955,7 @@
       <w:r>
         <w:t xml:space="preserve">self: </w:t>
       </w:r>
-      <w:hyperlink r:id="rId243" w:tooltip="SendInEntry" w:history="1">
+      <w:hyperlink r:id="rId250" w:tooltip="SendInEntry" w:history="1">
         <w:r>
           <w:rPr>
             <w:rStyle w:val="Hyperlink"/>
@@ -12750,12 +12973,13 @@
         </w:numPr>
       </w:pPr>
       <w:r>
+        <w:lastRenderedPageBreak/>
         <w:t>“send” to itself and “raise”</w:t>
       </w:r>
       <w:r>
         <w:t xml:space="preserve">: </w:t>
       </w:r>
-      <w:hyperlink r:id="rId244" w:tooltip="SendRaiseInEntry" w:history="1">
+      <w:hyperlink r:id="rId251" w:tooltip="SendRaiseInEntry" w:history="1">
         <w:r>
           <w:rPr>
             <w:rStyle w:val="Hyperlink"/>
@@ -12780,7 +13004,7 @@
       <w:r>
         <w:t xml:space="preserve">“raise” and “send” to itself: </w:t>
       </w:r>
-      <w:hyperlink r:id="rId245" w:tooltip="RaiseSendInEntry" w:history="1">
+      <w:hyperlink r:id="rId252" w:tooltip="RaiseSendInEntry" w:history="1">
         <w:r>
           <w:rPr>
             <w:rStyle w:val="Hyperlink"/>
@@ -12805,7 +13029,7 @@
       <w:r>
         <w:t xml:space="preserve">“raise” and “send” with non-constant event expression: </w:t>
       </w:r>
-      <w:hyperlink r:id="rId246" w:tooltip="NonConstantEventExpr" w:history="1">
+      <w:hyperlink r:id="rId253" w:tooltip="NonConstantEventExpr" w:history="1">
         <w:r>
           <w:rPr>
             <w:rStyle w:val="Hyperlink"/>
@@ -12816,7 +13040,7 @@
       <w:r>
         <w:t xml:space="preserve">,  </w:t>
       </w:r>
-      <w:hyperlink r:id="rId247" w:tooltip="NonConstantEventExpr1" w:history="1">
+      <w:hyperlink r:id="rId254" w:tooltip="NonConstantEventExpr1" w:history="1">
         <w:r>
           <w:rPr>
             <w:rStyle w:val="Hyperlink"/>
@@ -12827,7 +13051,7 @@
       <w:r>
         <w:t xml:space="preserve">, </w:t>
       </w:r>
-      <w:hyperlink r:id="rId248" w:tooltip="NonConstantEventExpr2" w:history="1">
+      <w:hyperlink r:id="rId255" w:tooltip="NonConstantEventExpr2" w:history="1">
         <w:r>
           <w:rPr>
             <w:rStyle w:val="Hyperlink"/>
@@ -12847,7 +13071,7 @@
       <w:r>
         <w:t xml:space="preserve">Entry function is not executed when the state is re-entered: </w:t>
       </w:r>
-      <w:hyperlink r:id="rId249" w:tooltip="PushImplicitPopWithSend" w:history="1">
+      <w:hyperlink r:id="rId256" w:tooltip="PushImplicitPopWithSend" w:history="1">
         <w:r>
           <w:rPr>
             <w:rStyle w:val="Hyperlink"/>
@@ -12865,13 +13089,12 @@
         </w:numPr>
       </w:pPr>
       <w:r>
-        <w:lastRenderedPageBreak/>
         <w:t>“new”:</w:t>
       </w:r>
       <w:r>
         <w:t xml:space="preserve"> </w:t>
       </w:r>
-      <w:hyperlink r:id="rId250" w:tooltip="Actions_1" w:history="1">
+      <w:hyperlink r:id="rId257" w:tooltip="Actions_1" w:history="1">
         <w:r>
           <w:rPr>
             <w:rStyle w:val="Hyperlink"/>
@@ -12903,7 +13126,7 @@
       <w:r>
         <w:t xml:space="preserve">  </w:t>
       </w:r>
-      <w:hyperlink r:id="rId251" w:tooltip="Actions_2_fails" w:history="1">
+      <w:hyperlink r:id="rId258" w:tooltip="Actions_2_fails" w:history="1">
         <w:r>
           <w:rPr>
             <w:rStyle w:val="Hyperlink"/>
@@ -12929,7 +13152,7 @@
       <w:r>
         <w:t xml:space="preserve">  </w:t>
       </w:r>
-      <w:hyperlink r:id="rId252" w:tooltip="Multi_Paxos_3" w:history="1">
+      <w:hyperlink r:id="rId259" w:tooltip="Multi_Paxos_3" w:history="1">
         <w:r>
           <w:rPr>
             <w:rStyle w:val="Hyperlink"/>
@@ -12964,7 +13187,7 @@
       <w:r>
         <w:t xml:space="preserve"> </w:t>
       </w:r>
-      <w:hyperlink r:id="rId253" w:tooltip="Elevator" w:history="1">
+      <w:hyperlink r:id="rId260" w:tooltip="Elevator" w:history="1">
         <w:r>
           <w:rPr>
             <w:rStyle w:val="Hyperlink"/>
@@ -12987,7 +13210,7 @@
       <w:r>
         <w:t xml:space="preserve">“new” for monitor: </w:t>
       </w:r>
-      <w:hyperlink r:id="rId254" w:tooltip="NewMonitor" w:history="1">
+      <w:hyperlink r:id="rId261" w:tooltip="NewMonitor" w:history="1">
         <w:r>
           <w:rPr>
             <w:rStyle w:val="Hyperlink"/>
@@ -13013,7 +13236,7 @@
       <w:r>
         <w:t xml:space="preserve">: </w:t>
       </w:r>
-      <w:hyperlink r:id="rId255" w:tooltip="NonConstantEventExprMonitor" w:history="1">
+      <w:hyperlink r:id="rId262" w:tooltip="NonConstantEventExprMonitor" w:history="1">
         <w:r>
           <w:rPr>
             <w:rStyle w:val="Hyperlink"/>
@@ -13024,7 +13247,7 @@
       <w:r>
         <w:t xml:space="preserve">,  </w:t>
       </w:r>
-      <w:hyperlink r:id="rId256" w:tooltip="NonConstantEventExprMonitor1" w:history="1">
+      <w:hyperlink r:id="rId263" w:tooltip="NonConstantEventExprMonitor1" w:history="1">
         <w:r>
           <w:rPr>
             <w:rStyle w:val="Hyperlink"/>
@@ -13035,7 +13258,7 @@
       <w:r>
         <w:t xml:space="preserve">,  </w:t>
       </w:r>
-      <w:hyperlink r:id="rId257" w:tooltip="MonitorInvocationEventExprPayload" w:history="1">
+      <w:hyperlink r:id="rId264" w:tooltip="MonitorInvocationEventExprPayload" w:history="1">
         <w:r>
           <w:rPr>
             <w:rStyle w:val="Hyperlink"/>
@@ -13058,7 +13281,7 @@
       <w:r>
         <w:t xml:space="preserve">  </w:t>
       </w:r>
-      <w:hyperlink r:id="rId258" w:tooltip="Actions_2" w:history="1">
+      <w:hyperlink r:id="rId265" w:tooltip="Actions_2" w:history="1">
         <w:r>
           <w:rPr>
             <w:rStyle w:val="Hyperlink"/>
@@ -13127,7 +13350,7 @@
       <w:r>
         <w:t xml:space="preserve">self: </w:t>
       </w:r>
-      <w:hyperlink r:id="rId259" w:tooltip="SendInExitNotExecuted" w:history="1">
+      <w:hyperlink r:id="rId266" w:tooltip="SendInExitNotExecuted" w:history="1">
         <w:r>
           <w:rPr>
             <w:rStyle w:val="Hyperlink"/>
@@ -13138,7 +13361,7 @@
       <w:r>
         <w:t xml:space="preserve">,   </w:t>
       </w:r>
-      <w:hyperlink r:id="rId260" w:tooltip="SendInExitUnhandledEvent" w:history="1">
+      <w:hyperlink r:id="rId267" w:tooltip="SendInExitUnhandledEvent" w:history="1">
         <w:r>
           <w:rPr>
             <w:rStyle w:val="Hyperlink"/>
@@ -13149,7 +13372,7 @@
       <w:r>
         <w:t xml:space="preserve">,  </w:t>
       </w:r>
-      <w:hyperlink r:id="rId261" w:tooltip="SendInExitHandledEvent" w:history="1">
+      <w:hyperlink r:id="rId268" w:tooltip="SendInExitHandledEvent" w:history="1">
         <w:r>
           <w:rPr>
             <w:rStyle w:val="Hyperlink"/>
@@ -13163,7 +13386,7 @@
       <w:r>
         <w:t xml:space="preserve"> </w:t>
       </w:r>
-      <w:hyperlink r:id="rId262" w:tooltip="SendInExitUnhandledHalt" w:history="1">
+      <w:hyperlink r:id="rId269" w:tooltip="SendInExitUnhandledHalt" w:history="1">
         <w:r>
           <w:rPr>
             <w:rStyle w:val="Hyperlink"/>
@@ -13218,7 +13441,7 @@
       <w:r>
         <w:t xml:space="preserve">plicit “pop”: </w:t>
       </w:r>
-      <w:hyperlink r:id="rId263" w:tooltip="ImplicitPopExit" w:history="1">
+      <w:hyperlink r:id="rId270" w:tooltip="ImplicitPopExit" w:history="1">
         <w:r>
           <w:rPr>
             <w:rStyle w:val="Hyperlink"/>
@@ -13247,7 +13470,7 @@
       <w:r>
         <w:t xml:space="preserve">plicit “pop”: </w:t>
       </w:r>
-      <w:hyperlink r:id="rId264" w:tooltip="ExplicitPopExit" w:history="1">
+      <w:hyperlink r:id="rId271" w:tooltip="ExplicitPopExit" w:history="1">
         <w:r>
           <w:rPr>
             <w:rStyle w:val="Hyperlink"/>
@@ -13261,7 +13484,7 @@
         </w:rPr>
         <w:t xml:space="preserve">,   </w:t>
       </w:r>
-      <w:hyperlink r:id="rId265" w:tooltip="BugReproIdenticalTerms" w:history="1">
+      <w:hyperlink r:id="rId272" w:tooltip="BugReproIdenticalTerms" w:history="1">
         <w:r>
           <w:rPr>
             <w:rStyle w:val="Hyperlink"/>
@@ -13275,7 +13498,7 @@
         </w:rPr>
         <w:t xml:space="preserve">, </w:t>
       </w:r>
-      <w:hyperlink r:id="rId266" w:tooltip="BugReproIdenticalTerms_workaround" w:history="1">
+      <w:hyperlink r:id="rId273" w:tooltip="BugReproIdenticalTerms_workaround" w:history="1">
         <w:r>
           <w:rPr>
             <w:rStyle w:val="Hyperlink"/>
@@ -13298,7 +13521,7 @@
       <w:r>
         <w:t xml:space="preserve"> </w:t>
       </w:r>
-      <w:hyperlink r:id="rId267" w:tooltip="NewInExit" w:history="1">
+      <w:hyperlink r:id="rId274" w:tooltip="NewInExit" w:history="1">
         <w:r>
           <w:rPr>
             <w:rStyle w:val="Hyperlink"/>
@@ -13434,6 +13657,12 @@
         </w:rPr>
         <w:t>“return”:</w:t>
       </w:r>
+      <w:r>
+        <w:rPr>
+          <w:b/>
+        </w:rPr>
+        <w:t xml:space="preserve"> </w:t>
+      </w:r>
     </w:p>
     <w:p>
       <w:pPr>
@@ -13447,8 +13676,22 @@
         <w:rPr>
           <w:b/>
         </w:rPr>
-        <w:t xml:space="preserve">                               in named function:</w:t>
-      </w:r>
+        <w:t xml:space="preserve">                               </w:t>
+      </w:r>
+      <w:r>
+        <w:t>in named function:</w:t>
+      </w:r>
+      <w:r>
+        <w:t xml:space="preserve"> </w:t>
+      </w:r>
+      <w:hyperlink r:id="rId275" w:history="1">
+        <w:r>
+          <w:rPr>
+            <w:rStyle w:val="Hyperlink"/>
+          </w:rPr>
+          <w:t>test1</w:t>
+        </w:r>
+      </w:hyperlink>
     </w:p>
     <w:p>
       <w:pPr>
@@ -13511,7 +13754,7 @@
       <w:r>
         <w:t xml:space="preserve">: </w:t>
       </w:r>
-      <w:hyperlink r:id="rId268" w:tooltip="SendInExitHandledEvent" w:history="1">
+      <w:hyperlink r:id="rId276" w:tooltip="SendInExitHandledEvent" w:history="1">
         <w:r>
           <w:rPr>
             <w:rStyle w:val="Hyperlink"/>
@@ -13522,7 +13765,7 @@
       <w:r>
         <w:t xml:space="preserve">, </w:t>
       </w:r>
-      <w:hyperlink r:id="rId269" w:tooltip="GotoToItself" w:history="1">
+      <w:hyperlink r:id="rId277" w:tooltip="GotoToItself" w:history="1">
         <w:r>
           <w:rPr>
             <w:rStyle w:val="Hyperlink"/>
@@ -13533,7 +13776,7 @@
       <w:r>
         <w:t xml:space="preserve">, </w:t>
       </w:r>
-      <w:hyperlink r:id="rId270" w:tooltip="GotoTransInheritance" w:history="1">
+      <w:hyperlink r:id="rId278" w:tooltip="GotoTransInheritance" w:history="1">
         <w:r>
           <w:rPr>
             <w:rStyle w:val="Hyperlink"/>
@@ -13561,7 +13804,7 @@
       <w:r>
         <w:t xml:space="preserve">: </w:t>
       </w:r>
-      <w:hyperlink r:id="rId271" w:tooltip="PushItself" w:history="1">
+      <w:hyperlink r:id="rId279" w:tooltip="PushItself" w:history="1">
         <w:r>
           <w:rPr>
             <w:rStyle w:val="Hyperlink"/>
@@ -13572,7 +13815,7 @@
       <w:r>
         <w:t xml:space="preserve">, </w:t>
       </w:r>
-      <w:hyperlink r:id="rId272" w:tooltip="Push" w:history="1">
+      <w:hyperlink r:id="rId280" w:tooltip="Push" w:history="1">
         <w:r>
           <w:rPr>
             <w:rStyle w:val="Hyperlink"/>
@@ -13592,7 +13835,7 @@
       <w:r>
         <w:t xml:space="preserve">“push” with implicit “pop”: </w:t>
       </w:r>
-      <w:hyperlink r:id="rId273" w:tooltip="PushImplicitPopWithSend" w:history="1">
+      <w:hyperlink r:id="rId281" w:tooltip="PushImplicitPopWithSend" w:history="1">
         <w:r>
           <w:rPr>
             <w:rStyle w:val="Hyperlink"/>
@@ -13603,7 +13846,7 @@
       <w:r>
         <w:t xml:space="preserve">  </w:t>
       </w:r>
-      <w:hyperlink r:id="rId274" w:tooltip="PushImplicitPopWithRaise" w:history="1">
+      <w:hyperlink r:id="rId282" w:tooltip="PushImplicitPopWithRaise" w:history="1">
         <w:r>
           <w:rPr>
             <w:rStyle w:val="Hyperlink"/>
@@ -13620,7 +13863,7 @@
       <w:r>
         <w:t xml:space="preserve">“push” with explicit “pop”: </w:t>
       </w:r>
-      <w:hyperlink r:id="rId275" w:tooltip="PushExplicitPop" w:history="1">
+      <w:hyperlink r:id="rId283" w:tooltip="PushExplicitPop" w:history="1">
         <w:r>
           <w:rPr>
             <w:rStyle w:val="Hyperlink"/>
@@ -13637,7 +13880,7 @@
       <w:r>
         <w:t xml:space="preserve">“push” with action inherited by the pushed state: </w:t>
       </w:r>
-      <w:hyperlink r:id="rId276" w:tooltip="PushTransInheritance" w:history="1">
+      <w:hyperlink r:id="rId284" w:tooltip="PushTransInheritance" w:history="1">
         <w:r>
           <w:rPr>
             <w:rStyle w:val="Hyperlink"/>
@@ -13687,7 +13930,7 @@
       <w:r>
         <w:t xml:space="preserve"> </w:t>
       </w:r>
-      <w:hyperlink r:id="rId277" w:tooltip="EventSentAfterSentHaltHandled" w:history="1">
+      <w:hyperlink r:id="rId285" w:tooltip="EventSentAfterSentHaltHandled" w:history="1">
         <w:r>
           <w:rPr>
             <w:rStyle w:val="Hyperlink"/>
@@ -13710,7 +13953,7 @@
       <w:r>
         <w:t xml:space="preserve">: </w:t>
       </w:r>
-      <w:hyperlink r:id="rId278" w:tooltip="EnclosedFunCalls" w:history="1">
+      <w:hyperlink r:id="rId286" w:tooltip="EnclosedFunCalls" w:history="1">
         <w:r>
           <w:rPr>
             <w:rStyle w:val="Hyperlink"/>
@@ -13790,7 +14033,7 @@
       <w:r>
         <w:t xml:space="preserve"> </w:t>
       </w:r>
-      <w:hyperlink r:id="rId279" w:tooltip="HaltTrigger4Do" w:history="1">
+      <w:hyperlink r:id="rId287" w:tooltip="HaltTrigger4Do" w:history="1">
         <w:r>
           <w:rPr>
             <w:rStyle w:val="Hyperlink"/>
@@ -13822,7 +14065,7 @@
       <w:r>
         <w:t xml:space="preserve"> </w:t>
       </w:r>
-      <w:hyperlink r:id="rId280" w:tooltip="ControlImpureDoDecl" w:history="1">
+      <w:hyperlink r:id="rId288" w:tooltip="ControlImpureDoDecl" w:history="1">
         <w:r>
           <w:rPr>
             <w:rStyle w:val="Hyperlink"/>
@@ -13850,7 +14093,7 @@
       <w:r>
         <w:t xml:space="preserve"> </w:t>
       </w:r>
-      <w:hyperlink r:id="rId281" w:tooltip="UnhandledEventDeferred" w:history="1">
+      <w:hyperlink r:id="rId289" w:tooltip="UnhandledEventDeferred" w:history="1">
         <w:r>
           <w:rPr>
             <w:rStyle w:val="Hyperlink"/>
@@ -13875,7 +14118,7 @@
       <w:r>
         <w:t xml:space="preserve"> state (static error): </w:t>
       </w:r>
-      <w:hyperlink r:id="rId282" w:tooltip="EventDeferredHandledSameState" w:history="1">
+      <w:hyperlink r:id="rId290" w:tooltip="EventDeferredHandledSameState" w:history="1">
         <w:r>
           <w:rPr>
             <w:rStyle w:val="Hyperlink"/>
@@ -13931,9 +14174,10 @@
         <w:ind w:left="2160"/>
       </w:pPr>
       <w:r>
+        <w:lastRenderedPageBreak/>
         <w:t xml:space="preserve">“defer” and state stack: </w:t>
       </w:r>
-      <w:hyperlink r:id="rId283" w:tooltip="DeferIgnore2" w:history="1">
+      <w:hyperlink r:id="rId291" w:tooltip="DeferIgnore2" w:history="1">
         <w:r>
           <w:rPr>
             <w:rStyle w:val="Hyperlink"/>
@@ -13944,7 +14188,7 @@
       <w:r>
         <w:t xml:space="preserve">, </w:t>
       </w:r>
-      <w:hyperlink r:id="rId284" w:tooltip="DeferIgnore3" w:history="1">
+      <w:hyperlink r:id="rId292" w:tooltip="DeferIgnore3" w:history="1">
         <w:r>
           <w:rPr>
             <w:rStyle w:val="Hyperlink"/>
@@ -13955,7 +14199,7 @@
       <w:r>
         <w:t xml:space="preserve">,  </w:t>
       </w:r>
-      <w:hyperlink r:id="rId285" w:tooltip="DeferIgnore4" w:history="1">
+      <w:hyperlink r:id="rId293" w:tooltip="DeferIgnore4" w:history="1">
         <w:r>
           <w:rPr>
             <w:rStyle w:val="Hyperlink"/>
@@ -13978,7 +14222,7 @@
       <w:r>
         <w:t xml:space="preserve"> </w:t>
       </w:r>
-      <w:hyperlink r:id="rId286" w:tooltip="UnhandledEventIgnored" w:history="1">
+      <w:hyperlink r:id="rId294" w:tooltip="UnhandledEventIgnored" w:history="1">
         <w:r>
           <w:rPr>
             <w:rStyle w:val="Hyperlink"/>
@@ -14013,7 +14257,6 @@
         </w:numPr>
       </w:pPr>
       <w:r>
-        <w:lastRenderedPageBreak/>
         <w:t xml:space="preserve">defer/ignore interaction: </w:t>
       </w:r>
     </w:p>
@@ -14028,7 +14271,7 @@
       <w:r>
         <w:t xml:space="preserve">: </w:t>
       </w:r>
-      <w:hyperlink r:id="rId287" w:tooltip="DeferIgnore2" w:history="1">
+      <w:hyperlink r:id="rId295" w:tooltip="DeferIgnore2" w:history="1">
         <w:r>
           <w:rPr>
             <w:rStyle w:val="Hyperlink"/>
@@ -14048,7 +14291,7 @@
       <w:r>
         <w:t xml:space="preserve">: </w:t>
       </w:r>
-      <w:hyperlink r:id="rId288" w:tooltip="DeferIgnore3" w:history="1">
+      <w:hyperlink r:id="rId296" w:tooltip="DeferIgnore3" w:history="1">
         <w:r>
           <w:rPr>
             <w:rStyle w:val="Hyperlink"/>
@@ -14071,7 +14314,7 @@
       <w:r>
         <w:t xml:space="preserve"> </w:t>
       </w:r>
-      <w:hyperlink r:id="rId289" w:tooltip="nonAtomicDataTypes" w:history="1">
+      <w:hyperlink r:id="rId297" w:tooltip="nonAtomicDataTypes" w:history="1">
         <w:r>
           <w:rPr>
             <w:rStyle w:val="Hyperlink"/>
@@ -14082,7 +14325,7 @@
       <w:r>
         <w:t xml:space="preserve">, </w:t>
       </w:r>
-      <w:hyperlink r:id="rId290" w:tooltip="ControlImpureDoDecl" w:history="1">
+      <w:hyperlink r:id="rId298" w:tooltip="ControlImpureDoDecl" w:history="1">
         <w:r>
           <w:rPr>
             <w:rStyle w:val="Hyperlink"/>
@@ -14105,7 +14348,7 @@
       <w:r>
         <w:t xml:space="preserve"> </w:t>
       </w:r>
-      <w:hyperlink r:id="rId291" w:tooltip="nonAtomicDataTypes" w:history="1">
+      <w:hyperlink r:id="rId299" w:tooltip="nonAtomicDataTypes" w:history="1">
         <w:r>
           <w:rPr>
             <w:rStyle w:val="Hyperlink"/>
@@ -14116,7 +14359,7 @@
       <w:r>
         <w:t xml:space="preserve">, </w:t>
       </w:r>
-      <w:hyperlink r:id="rId292" w:tooltip="ControlImpureDoDecl" w:history="1">
+      <w:hyperlink r:id="rId300" w:tooltip="ControlImpureDoDecl" w:history="1">
         <w:r>
           <w:rPr>
             <w:rStyle w:val="Hyperlink"/>
@@ -14312,7 +14555,7 @@
       <w:r>
         <w:t xml:space="preserve">no “unhandled exception” for unhandled “halt”: </w:t>
       </w:r>
-      <w:hyperlink r:id="rId293" w:tooltip="SendInExitUnhandledHalt" w:history="1">
+      <w:hyperlink r:id="rId301" w:tooltip="SendInExitUnhandledHalt" w:history="1">
         <w:r>
           <w:rPr>
             <w:rStyle w:val="Hyperlink"/>
@@ -14348,7 +14591,7 @@
         </w:rPr>
         <w:t xml:space="preserve">raised “halt”: </w:t>
       </w:r>
-      <w:hyperlink r:id="rId294" w:tooltip="RaisedHalt" w:history="1">
+      <w:hyperlink r:id="rId302" w:tooltip="RaisedHalt" w:history="1">
         <w:r>
           <w:rPr>
             <w:rStyle w:val="Hyperlink"/>
@@ -14364,7 +14607,7 @@
         </w:rPr>
         <w:t xml:space="preserve">,  </w:t>
       </w:r>
-      <w:hyperlink r:id="rId295" w:tooltip="RaisedHaltHandled" w:history="1">
+      <w:hyperlink r:id="rId303" w:tooltip="RaisedHaltHandled" w:history="1">
         <w:r>
           <w:rPr>
             <w:rStyle w:val="Hyperlink"/>
@@ -14416,7 +14659,7 @@
         </w:rPr>
         <w:t xml:space="preserve"> </w:t>
       </w:r>
-      <w:hyperlink r:id="rId296" w:tooltip="NullEventHandler1" w:history="1">
+      <w:hyperlink r:id="rId304" w:tooltip="NullEventHandler1" w:history="1">
         <w:r>
           <w:rPr>
             <w:rStyle w:val="Hyperlink"/>
@@ -14520,7 +14763,7 @@
         </w:rPr>
         <w:t xml:space="preserve"> </w:t>
       </w:r>
-      <w:hyperlink r:id="rId297" w:tooltip="NullHandlerInheritedByPushTr" w:history="1">
+      <w:hyperlink r:id="rId305" w:tooltip="NullHandlerInheritedByPushTr" w:history="1">
         <w:r>
           <w:rPr>
             <w:rStyle w:val="Hyperlink"/>
@@ -14536,7 +14779,7 @@
         </w:rPr>
         <w:t xml:space="preserve">,  </w:t>
       </w:r>
-      <w:hyperlink r:id="rId298" w:tooltip="TopNullHandlerOverridesInherited" w:history="1">
+      <w:hyperlink r:id="rId306" w:tooltip="TopNullHandlerOverridesInherited" w:history="1">
         <w:r>
           <w:rPr>
             <w:rStyle w:val="Hyperlink"/>
@@ -14582,7 +14825,7 @@
         </w:rPr>
         <w:t xml:space="preserve">” handler in a loop: </w:t>
       </w:r>
-      <w:hyperlink r:id="rId299" w:tooltip="NullHandlerInLoop" w:history="1">
+      <w:hyperlink r:id="rId307" w:tooltip="NullHandlerInLoop" w:history="1">
         <w:r>
           <w:rPr>
             <w:rStyle w:val="Hyperlink"/>
@@ -14598,7 +14841,7 @@
         </w:rPr>
         <w:t xml:space="preserve">,  </w:t>
       </w:r>
-      <w:hyperlink r:id="rId300" w:tooltip="BangaloreToRedmond" w:history="1">
+      <w:hyperlink r:id="rId308" w:tooltip="BangaloreToRedmond" w:history="1">
         <w:r>
           <w:rPr>
             <w:rStyle w:val="Hyperlink"/>
@@ -14638,7 +14881,7 @@
         </w:rPr>
         <w:t xml:space="preserve">),  </w:t>
       </w:r>
-      <w:hyperlink r:id="rId301" w:tooltip="LinearTopology_5" w:history="1">
+      <w:hyperlink r:id="rId309" w:tooltip="LinearTopology_5" w:history="1">
         <w:r>
           <w:rPr>
             <w:rStyle w:val="Hyperlink"/>
@@ -14741,7 +14984,7 @@
       <w:r>
         <w:t xml:space="preserve"> </w:t>
       </w:r>
-      <w:hyperlink r:id="rId302" w:tooltip="Liveness_1_WarmState" w:history="1">
+      <w:hyperlink r:id="rId310" w:tooltip="Liveness_1_WarmState" w:history="1">
         <w:r>
           <w:rPr>
             <w:rStyle w:val="Hyperlink"/>
@@ -14776,7 +15019,7 @@
       <w:r>
         <w:t xml:space="preserve">: </w:t>
       </w:r>
-      <w:hyperlink r:id="rId303" w:tooltip="Liveness_2_WarmState" w:history="1">
+      <w:hyperlink r:id="rId311" w:tooltip="Liveness_2_WarmState" w:history="1">
         <w:r>
           <w:rPr>
             <w:rStyle w:val="Hyperlink"/>
@@ -14819,7 +15062,7 @@
       <w:r>
         <w:t xml:space="preserve">: </w:t>
       </w:r>
-      <w:hyperlink r:id="rId304" w:tooltip="functionAny" w:history="1">
+      <w:hyperlink r:id="rId312" w:tooltip="functionAny" w:history="1">
         <w:r>
           <w:rPr>
             <w:rStyle w:val="Hyperlink"/>
@@ -14851,7 +15094,7 @@
       <w:r>
         <w:t xml:space="preserve">: </w:t>
       </w:r>
-      <w:hyperlink r:id="rId305" w:tooltip="MaxInstances_2" w:history="1">
+      <w:hyperlink r:id="rId313" w:tooltip="MaxInstances_2" w:history="1">
         <w:r>
           <w:rPr>
             <w:rStyle w:val="Hyperlink"/>
@@ -14895,7 +15138,7 @@
         <w:tab/>
         <w:t xml:space="preserve">no “return”, anonymous function:  </w:t>
       </w:r>
-      <w:hyperlink r:id="rId306" w:tooltip="EventSentAfterSentHalt_v" w:history="1">
+      <w:hyperlink r:id="rId314" w:tooltip="EventSentAfterSentHalt_v" w:history="1">
         <w:r>
           <w:rPr>
             <w:rStyle w:val="Hyperlink"/>
@@ -14933,7 +15176,7 @@
       <w:r>
         <w:t xml:space="preserve">While stmt: </w:t>
       </w:r>
-      <w:hyperlink r:id="rId307" w:tooltip="PushStatement_1" w:history="1">
+      <w:hyperlink r:id="rId315" w:tooltip="PushStatement_1" w:history="1">
         <w:r>
           <w:rPr>
             <w:rStyle w:val="Hyperlink"/>
@@ -14947,7 +15190,7 @@
         </w:rPr>
         <w:t xml:space="preserve">, </w:t>
       </w:r>
-      <w:hyperlink r:id="rId308" w:tooltip="bubble_sort" w:history="1">
+      <w:hyperlink r:id="rId316" w:tooltip="bubble_sort" w:history="1">
         <w:r>
           <w:rPr>
             <w:rStyle w:val="Hyperlink"/>
@@ -14964,7 +15207,7 @@
       <w:r>
         <w:t xml:space="preserve">           If-then-else: </w:t>
       </w:r>
-      <w:hyperlink r:id="rId309" w:tooltip="AlonBug_fails" w:history="1">
+      <w:hyperlink r:id="rId317" w:tooltip="AlonBug_fails" w:history="1">
         <w:r>
           <w:rPr>
             <w:rStyle w:val="Hyperlink"/>
@@ -14978,7 +15221,7 @@
         </w:rPr>
         <w:t xml:space="preserve">, </w:t>
       </w:r>
-      <w:hyperlink r:id="rId310" w:tooltip="bubble_sort" w:history="1">
+      <w:hyperlink r:id="rId318" w:tooltip="bubble_sort" w:history="1">
         <w:r>
           <w:rPr>
             <w:rStyle w:val="Hyperlink"/>
@@ -14998,7 +15241,7 @@
       <w:r>
         <w:t xml:space="preserve">Seq: </w:t>
       </w:r>
-      <w:hyperlink r:id="rId311" w:tooltip="nonAtomicDataTypes" w:history="1">
+      <w:hyperlink r:id="rId319" w:tooltip="nonAtomicDataTypes" w:history="1">
         <w:r>
           <w:rPr>
             <w:rStyle w:val="Hyperlink"/>
@@ -15009,7 +15252,7 @@
       <w:r>
         <w:t xml:space="preserve">, </w:t>
       </w:r>
-      <w:hyperlink r:id="rId312" w:tooltip="seq_tuple" w:history="1">
+      <w:hyperlink r:id="rId320" w:tooltip="seq_tuple" w:history="1">
         <w:r>
           <w:rPr>
             <w:rStyle w:val="Hyperlink"/>
@@ -15020,7 +15263,7 @@
       <w:r>
         <w:t xml:space="preserve">, </w:t>
       </w:r>
-      <w:hyperlink r:id="rId313" w:tooltip="nonAtomicDataTypesInPayloads" w:history="1">
+      <w:hyperlink r:id="rId321" w:tooltip="nonAtomicDataTypesInPayloads" w:history="1">
         <w:r>
           <w:rPr>
             <w:rStyle w:val="Hyperlink"/>
@@ -15031,7 +15274,7 @@
       <w:r>
         <w:t xml:space="preserve">, </w:t>
       </w:r>
-      <w:hyperlink r:id="rId314" w:tooltip="bubble_sort" w:history="1">
+      <w:hyperlink r:id="rId322" w:tooltip="bubble_sort" w:history="1">
         <w:r>
           <w:rPr>
             <w:rStyle w:val="Hyperlink"/>
@@ -15054,7 +15297,7 @@
       <w:r>
         <w:t xml:space="preserve"> </w:t>
       </w:r>
-      <w:hyperlink r:id="rId315" w:tooltip="AlonBug_fails" w:history="1">
+      <w:hyperlink r:id="rId323" w:tooltip="AlonBug_fails" w:history="1">
         <w:r>
           <w:rPr>
             <w:rStyle w:val="Hyperlink"/>
@@ -15065,7 +15308,7 @@
       <w:r>
         <w:t xml:space="preserve"> (in anonymous function, many other tests); </w:t>
       </w:r>
-      <w:hyperlink r:id="rId316" w:tooltip="DeferIgnore2" w:history="1">
+      <w:hyperlink r:id="rId324" w:tooltip="DeferIgnore2" w:history="1">
         <w:r>
           <w:rPr>
             <w:rStyle w:val="Hyperlink"/>
@@ -15103,7 +15346,7 @@
       <w:r>
         <w:t xml:space="preserve"> </w:t>
       </w:r>
-      <w:hyperlink r:id="rId317" w:tooltip="nonAtomicDataTypes" w:history="1">
+      <w:hyperlink r:id="rId325" w:tooltip="nonAtomicDataTypes" w:history="1">
         <w:r>
           <w:rPr>
             <w:rStyle w:val="Hyperlink"/>
@@ -15115,7 +15358,7 @@
         <w:br/>
         <w:t xml:space="preserve">asgn to uninitialized sequence (runtime error): </w:t>
       </w:r>
-      <w:hyperlink r:id="rId318" w:tooltip="lvalues_runtimeError" w:history="1">
+      <w:hyperlink r:id="rId326" w:tooltip="lvalues_runtimeError" w:history="1">
         <w:r>
           <w:rPr>
             <w:rStyle w:val="Hyperlink"/>
@@ -15133,12 +15376,13 @@
         </w:numPr>
       </w:pPr>
       <w:r>
+        <w:lastRenderedPageBreak/>
         <w:t>Remove/Insert:</w:t>
       </w:r>
       <w:r>
         <w:t xml:space="preserve"> </w:t>
       </w:r>
-      <w:hyperlink r:id="rId319" w:tooltip="nonAtomicDataTypes" w:history="1">
+      <w:hyperlink r:id="rId327" w:tooltip="nonAtomicDataTypes" w:history="1">
         <w:r>
           <w:rPr>
             <w:rStyle w:val="Hyperlink"/>
@@ -15149,7 +15393,7 @@
       <w:r>
         <w:t xml:space="preserve">, </w:t>
       </w:r>
-      <w:hyperlink r:id="rId320" w:tooltip="nonAtomicDataTypesInPayloads" w:history="1">
+      <w:hyperlink r:id="rId328" w:tooltip="nonAtomicDataTypesInPayloads" w:history="1">
         <w:r>
           <w:rPr>
             <w:rStyle w:val="Hyperlink"/>
@@ -15187,7 +15431,7 @@
       <w:r>
         <w:t xml:space="preserve"> </w:t>
       </w:r>
-      <w:hyperlink r:id="rId321" w:tooltip="EnclosedFunCalls" w:history="1">
+      <w:hyperlink r:id="rId329" w:tooltip="EnclosedFunCalls" w:history="1">
         <w:r>
           <w:rPr>
             <w:rStyle w:val="Hyperlink"/>
@@ -15207,7 +15451,7 @@
       <w:r>
         <w:t xml:space="preserve"> </w:t>
       </w:r>
-      <w:hyperlink r:id="rId322" w:tooltip="EnclosedFunCalls" w:history="1">
+      <w:hyperlink r:id="rId330" w:tooltip="EnclosedFunCalls" w:history="1">
         <w:r>
           <w:rPr>
             <w:rStyle w:val="Hyperlink"/>
@@ -15222,7 +15466,6 @@
         <w:ind w:left="2880"/>
       </w:pPr>
       <w:r>
-        <w:lastRenderedPageBreak/>
         <w:t xml:space="preserve">also: </w:t>
       </w:r>
       <w:hyperlink w:anchor="ControlImpureTests" w:history="1">
@@ -15290,7 +15533,7 @@
         </w:rPr>
         <w:t xml:space="preserve">: </w:t>
       </w:r>
-      <w:hyperlink r:id="rId323" w:tooltip="AlonBug" w:history="1">
+      <w:hyperlink r:id="rId331" w:tooltip="AlonBug" w:history="1">
         <w:r>
           <w:rPr>
             <w:rStyle w:val="Hyperlink"/>
@@ -15316,7 +15559,7 @@
         </w:rPr>
         <w:t xml:space="preserve"> </w:t>
       </w:r>
-      <w:hyperlink r:id="rId324" w:tooltip="AlonBug_1" w:history="1">
+      <w:hyperlink r:id="rId332" w:tooltip="AlonBug_1" w:history="1">
         <w:r>
           <w:rPr>
             <w:rStyle w:val="Hyperlink"/>
@@ -15345,7 +15588,7 @@
       <w:r>
         <w:t xml:space="preserve"> </w:t>
       </w:r>
-      <w:hyperlink r:id="rId325" w:tooltip="UnhandledEventDeferred" w:history="1">
+      <w:hyperlink r:id="rId333" w:tooltip="UnhandledEventDeferred" w:history="1">
         <w:r>
           <w:rPr>
             <w:rStyle w:val="Hyperlink"/>
@@ -15411,7 +15654,7 @@
       <w:r>
         <w:t xml:space="preserve">: </w:t>
       </w:r>
-      <w:hyperlink r:id="rId326" w:tooltip="TopHandlerOverridesInherited" w:history="1">
+      <w:hyperlink r:id="rId334" w:tooltip="TopHandlerOverridesInherited" w:history="1">
         <w:r>
           <w:rPr>
             <w:rStyle w:val="Hyperlink"/>
@@ -15422,7 +15665,7 @@
       <w:r>
         <w:t xml:space="preserve">, </w:t>
       </w:r>
-      <w:hyperlink r:id="rId327" w:tooltip="TopHandlerOverridesInherited_v" w:history="1">
+      <w:hyperlink r:id="rId335" w:tooltip="TopHandlerOverridesInherited_v" w:history="1">
         <w:r>
           <w:rPr>
             <w:rStyle w:val="Hyperlink"/>
@@ -15468,7 +15711,7 @@
       <w:r>
         <w:t xml:space="preserve">,  </w:t>
       </w:r>
-      <w:hyperlink r:id="rId328" w:tooltip="TopHandlerOverrides_v" w:history="1">
+      <w:hyperlink r:id="rId336" w:tooltip="TopHandlerOverrides_v" w:history="1">
         <w:r>
           <w:rPr>
             <w:rStyle w:val="Hyperlink"/>
@@ -15800,7 +16043,7 @@
       <w:r>
         <w:t xml:space="preserve">, “ignore”, “null”, handling all possible events in all states; non-constant, non-atomic event expressions, events as payloads: </w:t>
       </w:r>
-      <w:hyperlink r:id="rId329" w:tooltip="EventExprSemantics" w:history="1">
+      <w:hyperlink r:id="rId337" w:tooltip="EventExprSemantics" w:history="1">
         <w:r>
           <w:rPr>
             <w:rStyle w:val="Hyperlink"/>
@@ -15817,7 +16060,7 @@
       <w:r>
         <w:t xml:space="preserve">        “unhandled event” exception in case of non-constant even expressions: </w:t>
       </w:r>
-      <w:hyperlink r:id="rId330" w:tooltip="EventExprSemantics1" w:history="1">
+      <w:hyperlink r:id="rId338" w:tooltip="EventExprSemantics1" w:history="1">
         <w:r>
           <w:rPr>
             <w:rStyle w:val="Hyperlink"/>
@@ -15834,7 +16077,7 @@
       <w:r>
         <w:t xml:space="preserve">        “trigger” in event expressions: </w:t>
       </w:r>
-      <w:hyperlink r:id="rId331" w:tooltip="EventExprSemantics2" w:history="1">
+      <w:hyperlink r:id="rId339" w:tooltip="EventExprSemantics2" w:history="1">
         <w:r>
           <w:rPr>
             <w:rStyle w:val="Hyperlink"/>
@@ -15955,7 +16198,7 @@
       <w:r>
         <w:t xml:space="preserve">: </w:t>
       </w:r>
-      <w:hyperlink r:id="rId332" w:tooltip="EventSentAfterSentHalt" w:history="1">
+      <w:hyperlink r:id="rId340" w:tooltip="EventSentAfterSentHalt" w:history="1">
         <w:r>
           <w:rPr>
             <w:rStyle w:val="Hyperlink"/>
@@ -15966,7 +16209,7 @@
       <w:r>
         <w:t xml:space="preserve">, </w:t>
       </w:r>
-      <w:hyperlink r:id="rId333" w:tooltip="EventSentAfterSentHalt_v" w:history="1">
+      <w:hyperlink r:id="rId341" w:tooltip="EventSentAfterSentHalt_v" w:history="1">
         <w:r>
           <w:rPr>
             <w:rStyle w:val="Hyperlink"/>
@@ -15980,7 +16223,7 @@
         </w:rPr>
         <w:t xml:space="preserve">, </w:t>
       </w:r>
-      <w:hyperlink r:id="rId334" w:tooltip="EventSentAfterSentHaltHandled" w:history="1">
+      <w:hyperlink r:id="rId342" w:tooltip="EventSentAfterSentHaltHandled" w:history="1">
         <w:r>
           <w:rPr>
             <w:rStyle w:val="Hyperlink"/>
@@ -15994,7 +16237,7 @@
         </w:rPr>
         <w:t xml:space="preserve">, </w:t>
       </w:r>
-      <w:hyperlink r:id="rId335" w:tooltip="EventSentAfterSentHaltHandled_v" w:history="1">
+      <w:hyperlink r:id="rId343" w:tooltip="EventSentAfterSentHaltHandled_v" w:history="1">
         <w:r>
           <w:rPr>
             <w:rStyle w:val="Hyperlink"/>
@@ -16008,7 +16251,7 @@
         </w:rPr>
         <w:t xml:space="preserve">, </w:t>
       </w:r>
-      <w:hyperlink r:id="rId336" w:tooltip="HaltTrigger4Do" w:history="1">
+      <w:hyperlink r:id="rId344" w:tooltip="HaltTrigger4Do" w:history="1">
         <w:r>
           <w:rPr>
             <w:rStyle w:val="Hyperlink"/>
@@ -16031,7 +16274,7 @@
       <w:r>
         <w:t xml:space="preserve">: </w:t>
       </w:r>
-      <w:hyperlink r:id="rId337" w:tooltip="RaisedHalt" w:history="1">
+      <w:hyperlink r:id="rId345" w:tooltip="RaisedHalt" w:history="1">
         <w:r>
           <w:rPr>
             <w:rStyle w:val="Hyperlink"/>
@@ -16042,7 +16285,7 @@
       <w:r>
         <w:t xml:space="preserve">, </w:t>
       </w:r>
-      <w:hyperlink r:id="rId338" w:tooltip="RaisedHaltHandled" w:history="1">
+      <w:hyperlink r:id="rId346" w:tooltip="RaisedHaltHandled" w:history="1">
         <w:r>
           <w:rPr>
             <w:rStyle w:val="Hyperlink"/>
@@ -16053,7 +16296,7 @@
       <w:r>
         <w:t xml:space="preserve">,  </w:t>
       </w:r>
-      <w:hyperlink r:id="rId339" w:tooltip="RaisedHalt_bugFound" w:history="1">
+      <w:hyperlink r:id="rId347" w:tooltip="RaisedHalt_bugFound" w:history="1">
         <w:r>
           <w:rPr>
             <w:rStyle w:val="Hyperlink"/>
@@ -16114,7 +16357,7 @@
       <w:r>
         <w:t xml:space="preserve">: </w:t>
       </w:r>
-      <w:hyperlink r:id="rId340" w:tooltip="BangaloreToRedmond" w:history="1">
+      <w:hyperlink r:id="rId348" w:tooltip="BangaloreToRedmond" w:history="1">
         <w:r>
           <w:rPr>
             <w:rStyle w:val="Hyperlink"/>
@@ -16146,7 +16389,7 @@
         </w:rPr>
         <w:t xml:space="preserve">),  </w:t>
       </w:r>
-      <w:hyperlink r:id="rId341" w:tooltip="LinearTopology_5" w:history="1">
+      <w:hyperlink r:id="rId349" w:tooltip="LinearTopology_5" w:history="1">
         <w:r>
           <w:rPr>
             <w:rStyle w:val="Hyperlink"/>
@@ -16213,6 +16456,7 @@
         <w:rPr>
           <w:b/>
         </w:rPr>
+        <w:lastRenderedPageBreak/>
         <w:t xml:space="preserve">Main machine </w:t>
       </w:r>
       <w:r>
@@ -16327,7 +16571,6 @@
         <w:rPr>
           <w:b/>
         </w:rPr>
-        <w:lastRenderedPageBreak/>
         <w:t>Sync mode of communication (PingPong sample?)</w:t>
       </w:r>
     </w:p>
@@ -16522,7 +16765,7 @@
       <w:r>
         <w:t xml:space="preserve">Actual “pass” result: </w:t>
       </w:r>
-      <w:hyperlink r:id="rId342" w:tooltip="Liveness_1" w:history="1">
+      <w:hyperlink r:id="rId350" w:tooltip="Liveness_1" w:history="1">
         <w:r>
           <w:rPr>
             <w:rStyle w:val="Hyperlink"/>
@@ -16542,7 +16785,7 @@
       <w:r>
         <w:t xml:space="preserve">False “pass” result: </w:t>
       </w:r>
-      <w:hyperlink r:id="rId343" w:tooltip="Liveness_1_falsePass" w:history="1">
+      <w:hyperlink r:id="rId351" w:tooltip="Liveness_1_falsePass" w:history="1">
         <w:r>
           <w:rPr>
             <w:rStyle w:val="Hyperlink"/>
@@ -16574,7 +16817,7 @@
       <w:r>
         <w:t xml:space="preserve">Infinite loop in the “hot” state: </w:t>
       </w:r>
-      <w:hyperlink r:id="rId344" w:tooltip="Liveness_2" w:history="1">
+      <w:hyperlink r:id="rId352" w:tooltip="Liveness_2" w:history="1">
         <w:r>
           <w:rPr>
             <w:rStyle w:val="Hyperlink"/>
@@ -16585,7 +16828,7 @@
       <w:r>
         <w:t xml:space="preserve">,  </w:t>
       </w:r>
-      <w:hyperlink r:id="rId345" w:tooltip="Liveness_2_LoopMachineAdded" w:history="1">
+      <w:hyperlink r:id="rId353" w:tooltip="Liveness_2_LoopMachineAdded" w:history="1">
         <w:r>
           <w:rPr>
             <w:rStyle w:val="Hyperlink"/>
@@ -16610,7 +16853,7 @@
       <w:r>
         <w:t xml:space="preserve">Deadlock in the “hot” state: (bug!) </w:t>
       </w:r>
-      <w:hyperlink r:id="rId346" w:tooltip="Liveness_2_bugFound" w:history="1">
+      <w:hyperlink r:id="rId354" w:tooltip="Liveness_2_bugFound" w:history="1">
         <w:r>
           <w:rPr>
             <w:rStyle w:val="Hyperlink"/>
@@ -16635,7 +16878,7 @@
       <w:r>
         <w:t xml:space="preserve">Liveness violation but no deadlock, at least one thread is making progress: </w:t>
       </w:r>
-      <w:hyperlink r:id="rId347" w:tooltip="Liveness_3" w:history="1">
+      <w:hyperlink r:id="rId355" w:tooltip="Liveness_3" w:history="1">
         <w:r>
           <w:rPr>
             <w:rStyle w:val="Hyperlink"/>
@@ -16660,7 +16903,7 @@
       <w:r>
         <w:t xml:space="preserve">FAIRNODET expressions (liveness-related): </w:t>
       </w:r>
-      <w:hyperlink r:id="rId348" w:tooltip="Liveness_FAIRNONDET" w:history="1">
+      <w:hyperlink r:id="rId356" w:tooltip="Liveness_FAIRNONDET" w:history="1">
         <w:r>
           <w:rPr>
             <w:rStyle w:val="Hyperlink"/>
@@ -16671,7 +16914,7 @@
       <w:r>
         <w:t xml:space="preserve">,  </w:t>
       </w:r>
-      <w:hyperlink r:id="rId349" w:tooltip="Liveness_FAIRNONDET2" w:history="1">
+      <w:hyperlink r:id="rId357" w:tooltip="Liveness_FAIRNONDET2" w:history="1">
         <w:r>
           <w:rPr>
             <w:rStyle w:val="Hyperlink"/>
@@ -16682,7 +16925,7 @@
       <w:r>
         <w:t xml:space="preserve">,  </w:t>
       </w:r>
-      <w:hyperlink r:id="rId350" w:tooltip="Liveness_NONDET" w:history="1">
+      <w:hyperlink r:id="rId358" w:tooltip="Liveness_NONDET" w:history="1">
         <w:r>
           <w:rPr>
             <w:rStyle w:val="Hyperlink"/>
@@ -16693,7 +16936,7 @@
       <w:r>
         <w:t xml:space="preserve">,  </w:t>
       </w:r>
-      <w:hyperlink r:id="rId351" w:tooltip="Liveness_NONDET2" w:history="1">
+      <w:hyperlink r:id="rId359" w:tooltip="Liveness_NONDET2" w:history="1">
         <w:r>
           <w:rPr>
             <w:rStyle w:val="Hyperlink"/>
@@ -16809,7 +17052,7 @@
       <w:r>
         <w:t xml:space="preserve">Errors detected during parsing: </w:t>
       </w:r>
-      <w:hyperlink r:id="rId352" w:tooltip="Duplicates" w:history="1">
+      <w:hyperlink r:id="rId360" w:tooltip="Duplicates" w:history="1">
         <w:r>
           <w:rPr>
             <w:rStyle w:val="Hyperlink"/>
@@ -16826,7 +17069,7 @@
       <w:r>
         <w:t xml:space="preserve">Static errors: </w:t>
       </w:r>
-      <w:hyperlink r:id="rId353" w:tooltip="Duplicates-1" w:history="1">
+      <w:hyperlink r:id="rId361" w:tooltip="Duplicates-1" w:history="1">
         <w:r>
           <w:rPr>
             <w:rStyle w:val="Hyperlink"/>
@@ -16846,7 +17089,7 @@
       <w:r>
         <w:t xml:space="preserve">Re-definition of variables: </w:t>
       </w:r>
-      <w:hyperlink r:id="rId354" w:tooltip="variableType" w:history="1">
+      <w:hyperlink r:id="rId362" w:tooltip="variableType" w:history="1">
         <w:r>
           <w:rPr>
             <w:rStyle w:val="Hyperlink"/>
@@ -16930,7 +17173,7 @@
       <w:r>
         <w:t xml:space="preserve"> </w:t>
       </w:r>
-      <w:hyperlink r:id="rId355" w:tooltip="ControlImpureInExit" w:history="1">
+      <w:hyperlink r:id="rId363" w:tooltip="ControlImpureInExit" w:history="1">
         <w:r>
           <w:rPr>
             <w:rStyle w:val="Hyperlink"/>
@@ -16941,7 +17184,7 @@
       <w:r>
         <w:t xml:space="preserve">,  </w:t>
       </w:r>
-      <w:hyperlink r:id="rId356" w:tooltip="RaiseInExitFun" w:history="1">
+      <w:hyperlink r:id="rId364" w:tooltip="RaiseInExitFun" w:history="1">
         <w:r>
           <w:rPr>
             <w:rStyle w:val="Hyperlink"/>
@@ -16955,7 +17198,7 @@
         </w:rPr>
         <w:t xml:space="preserve">,  </w:t>
       </w:r>
-      <w:hyperlink r:id="rId357" w:tooltip="PushInExitFun" w:history="1">
+      <w:hyperlink r:id="rId365" w:tooltip="PushInExitFun" w:history="1">
         <w:r>
           <w:rPr>
             <w:rStyle w:val="Hyperlink"/>
@@ -16969,7 +17212,7 @@
         </w:rPr>
         <w:t xml:space="preserve">,  </w:t>
       </w:r>
-      <w:hyperlink r:id="rId358" w:tooltip="PopInExitFun" w:history="1">
+      <w:hyperlink r:id="rId366" w:tooltip="PopInExitFun" w:history="1">
         <w:r>
           <w:rPr>
             <w:rStyle w:val="Hyperlink"/>
@@ -17018,7 +17261,7 @@
         </w:rPr>
         <w:t xml:space="preserve"> (anon and named): </w:t>
       </w:r>
-      <w:hyperlink r:id="rId359" w:tooltip="ControlImpureErrorsGoto" w:history="1">
+      <w:hyperlink r:id="rId367" w:tooltip="ControlImpureErrorsGoto" w:history="1">
         <w:r>
           <w:rPr>
             <w:rStyle w:val="Hyperlink"/>
@@ -17080,7 +17323,7 @@
       <w:r>
         <w:t xml:space="preserve"> </w:t>
       </w:r>
-      <w:hyperlink r:id="rId360" w:tooltip="ControlImpureInExpr" w:history="1">
+      <w:hyperlink r:id="rId368" w:tooltip="ControlImpureInExpr" w:history="1">
         <w:r>
           <w:rPr>
             <w:rStyle w:val="Hyperlink"/>
@@ -17091,7 +17334,7 @@
       <w:r>
         <w:t xml:space="preserve">, </w:t>
       </w:r>
-      <w:hyperlink r:id="rId361" w:tooltip="ControlImpureInExit" w:history="1">
+      <w:hyperlink r:id="rId369" w:tooltip="ControlImpureInExit" w:history="1">
         <w:r>
           <w:rPr>
             <w:rStyle w:val="Hyperlink"/>
@@ -17102,7 +17345,7 @@
       <w:r>
         <w:t xml:space="preserve">, </w:t>
       </w:r>
-      <w:hyperlink r:id="rId362" w:tooltip="ControlImpureErrorsGoto" w:history="1">
+      <w:hyperlink r:id="rId370" w:tooltip="ControlImpureErrorsGoto" w:history="1">
         <w:r>
           <w:rPr>
             <w:rStyle w:val="Hyperlink"/>
@@ -17122,7 +17365,7 @@
       <w:r>
         <w:t xml:space="preserve">entry action: </w:t>
       </w:r>
-      <w:hyperlink r:id="rId363" w:tooltip="ControlImpureEntry" w:history="1">
+      <w:hyperlink r:id="rId371" w:tooltip="ControlImpureEntry" w:history="1">
         <w:r>
           <w:rPr>
             <w:rStyle w:val="Hyperlink"/>
@@ -17142,7 +17385,7 @@
       <w:r>
         <w:t xml:space="preserve">“do” declaration: </w:t>
       </w:r>
-      <w:hyperlink r:id="rId364" w:tooltip="ControlImpureInDoDecl" w:history="1">
+      <w:hyperlink r:id="rId372" w:tooltip="ControlImpureInDoDecl" w:history="1">
         <w:r>
           <w:rPr>
             <w:rStyle w:val="Hyperlink"/>
@@ -17162,7 +17405,7 @@
       <w:r>
         <w:t xml:space="preserve">Enclosed function calls in various contexts: </w:t>
       </w:r>
-      <w:hyperlink r:id="rId365" w:tooltip="EnclosedFunCalls" w:history="1">
+      <w:hyperlink r:id="rId373" w:tooltip="EnclosedFunCalls" w:history="1">
         <w:r>
           <w:rPr>
             <w:rStyle w:val="Hyperlink"/>
@@ -20240,7 +20483,7 @@
 </file>
 
 <file path=customXml/itemProps2.xml><?xml version="1.0" encoding="utf-8"?>
-<ds:datastoreItem xmlns:ds="http://schemas.openxmlformats.org/officeDocument/2006/customXml" ds:itemID="{7362A7EE-0C8F-493E-AAB7-967A47C0F288}">
+<ds:datastoreItem xmlns:ds="http://schemas.openxmlformats.org/officeDocument/2006/customXml" ds:itemID="{24F83EB8-B76C-43FC-B294-191FC738BE48}">
   <ds:schemaRefs>
     <ds:schemaRef ds:uri="http://schemas.openxmlformats.org/officeDocument/2006/bibliography"/>
   </ds:schemaRefs>

</xml_diff>

<commit_message>
two new tests added
</commit_message>
<xml_diff>
--- a/Doc/TestDocs/TestingFramework.docx
+++ b/Doc/TestDocs/TestingFramework.docx
@@ -7815,25 +7815,7 @@
             <w:sz w:val="19"/>
             <w:szCs w:val="19"/>
           </w:rPr>
-          <w:t>NIL/</w:t>
-        </w:r>
-        <w:r>
-          <w:rPr>
-            <w:rStyle w:val="Hyperlink"/>
-            <w:rFonts w:ascii="Consolas" w:hAnsi="Consolas" w:cs="Consolas"/>
-            <w:sz w:val="19"/>
-            <w:szCs w:val="19"/>
-          </w:rPr>
-          <w:t>b</w:t>
-        </w:r>
-        <w:r>
-          <w:rPr>
-            <w:rStyle w:val="Hyperlink"/>
-            <w:rFonts w:ascii="Consolas" w:hAnsi="Consolas" w:cs="Consolas"/>
-            <w:sz w:val="19"/>
-            <w:szCs w:val="19"/>
-          </w:rPr>
-          <w:t>ool</w:t>
+          <w:t>NIL/bool</w:t>
         </w:r>
       </w:hyperlink>
       <w:r>
@@ -8564,8 +8546,6 @@
           <w:t>test5</w:t>
         </w:r>
       </w:hyperlink>
-      <w:bookmarkStart w:id="2" w:name="_GoBack"/>
-      <w:bookmarkEnd w:id="2"/>
     </w:p>
     <w:p>
       <w:pPr>
@@ -11047,19 +11027,7 @@
           <w:rPr>
             <w:rStyle w:val="Hyperlink"/>
           </w:rPr>
-          <w:t>tes</w:t>
-        </w:r>
-        <w:r>
-          <w:rPr>
-            <w:rStyle w:val="Hyperlink"/>
-          </w:rPr>
-          <w:t>t</w:t>
-        </w:r>
-        <w:r>
-          <w:rPr>
-            <w:rStyle w:val="Hyperlink"/>
-          </w:rPr>
-          <w:t>1</w:t>
+          <w:t>test1</w:t>
         </w:r>
       </w:hyperlink>
     </w:p>
@@ -11564,239 +11532,219 @@
             <w:szCs w:val="19"/>
             <w:highlight w:val="white"/>
           </w:rPr>
-          <w:t>function requires argu</w:t>
-        </w:r>
+          <w:t>function requires arguments</w:t>
+        </w:r>
+      </w:hyperlink>
+      <w:r>
+        <w:rPr>
+          <w:rFonts w:ascii="Consolas" w:hAnsi="Consolas" w:cs="Consolas"/>
+          <w:color w:val="000000"/>
+          <w:sz w:val="19"/>
+          <w:szCs w:val="19"/>
+        </w:rPr>
+        <w:t>”</w:t>
+      </w:r>
+    </w:p>
+    <w:p>
+      <w:pPr>
+        <w:pStyle w:val="ListParagraph"/>
+        <w:ind w:left="2160"/>
+        <w:rPr>
+          <w:rFonts w:ascii="Consolas" w:hAnsi="Consolas" w:cs="Consolas"/>
+          <w:color w:val="000000"/>
+          <w:sz w:val="19"/>
+          <w:szCs w:val="19"/>
+        </w:rPr>
+      </w:pPr>
+      <w:r>
+        <w:rPr>
+          <w:rFonts w:ascii="Consolas" w:hAnsi="Consolas" w:cs="Consolas"/>
+          <w:color w:val="000000"/>
+          <w:sz w:val="19"/>
+          <w:szCs w:val="19"/>
+        </w:rPr>
+        <w:t>“</w:t>
+      </w:r>
+      <w:r>
+        <w:rPr>
+          <w:rFonts w:ascii="Consolas" w:hAnsi="Consolas" w:cs="Consolas"/>
+          <w:color w:val="000000"/>
+          <w:sz w:val="19"/>
+          <w:szCs w:val="19"/>
+          <w:highlight w:val="white"/>
+        </w:rPr>
+        <w:t>function arguments have incorrect types</w:t>
+      </w:r>
+      <w:r>
+        <w:rPr>
+          <w:rFonts w:ascii="Consolas" w:hAnsi="Consolas" w:cs="Consolas"/>
+          <w:color w:val="000000"/>
+          <w:sz w:val="19"/>
+          <w:szCs w:val="19"/>
+        </w:rPr>
+        <w:t>”</w:t>
+      </w:r>
+    </w:p>
+    <w:p>
+      <w:pPr>
+        <w:pStyle w:val="ListParagraph"/>
+        <w:ind w:left="2160"/>
+        <w:rPr>
+          <w:rFonts w:ascii="Consolas" w:hAnsi="Consolas" w:cs="Consolas"/>
+          <w:color w:val="000000"/>
+          <w:sz w:val="19"/>
+          <w:szCs w:val="19"/>
+        </w:rPr>
+      </w:pPr>
+      <w:r>
+        <w:rPr>
+          <w:rFonts w:ascii="Consolas" w:hAnsi="Consolas" w:cs="Consolas"/>
+          <w:color w:val="000000"/>
+          <w:sz w:val="19"/>
+          <w:szCs w:val="19"/>
+        </w:rPr>
+        <w:t>“</w:t>
+      </w:r>
+      <w:r>
+        <w:rPr>
+          <w:rFonts w:ascii="Consolas" w:hAnsi="Consolas" w:cs="Consolas"/>
+          <w:color w:val="000000"/>
+          <w:sz w:val="19"/>
+          <w:szCs w:val="19"/>
+        </w:rPr>
+        <w:t>return value has incorrect type</w:t>
+      </w:r>
+      <w:r>
+        <w:rPr>
+          <w:rFonts w:ascii="Consolas" w:hAnsi="Consolas" w:cs="Consolas"/>
+          <w:color w:val="000000"/>
+          <w:sz w:val="19"/>
+          <w:szCs w:val="19"/>
+        </w:rPr>
+        <w:t>”</w:t>
+      </w:r>
+    </w:p>
+    <w:p>
+      <w:pPr>
+        <w:pStyle w:val="ListParagraph"/>
+        <w:numPr>
+          <w:ilvl w:val="2"/>
+          <w:numId w:val="3"/>
+        </w:numPr>
+        <w:rPr>
+          <w:rFonts w:ascii="Consolas" w:hAnsi="Consolas" w:cs="Consolas"/>
+          <w:color w:val="000000"/>
+          <w:sz w:val="19"/>
+          <w:szCs w:val="19"/>
+        </w:rPr>
+      </w:pPr>
+      <w:r>
+        <w:rPr>
+          <w:rFonts w:ascii="Consolas" w:hAnsi="Consolas" w:cs="Consolas"/>
+          <w:color w:val="000000"/>
+          <w:sz w:val="19"/>
+          <w:szCs w:val="19"/>
+        </w:rPr>
+        <w:t>“null” in expressions</w:t>
+      </w:r>
+      <w:r>
+        <w:rPr>
+          <w:rFonts w:ascii="Consolas" w:hAnsi="Consolas" w:cs="Consolas"/>
+          <w:color w:val="000000"/>
+          <w:sz w:val="19"/>
+          <w:szCs w:val="19"/>
+        </w:rPr>
+        <w:t xml:space="preserve">: </w:t>
+      </w:r>
+      <w:hyperlink r:id="rId210" w:tooltip="ExprOperators" w:history="1">
+        <w:r>
+          <w:rPr>
+            <w:rStyle w:val="Hyperlink"/>
+          </w:rPr>
+          <w:t>test1</w:t>
+        </w:r>
+      </w:hyperlink>
+      <w:r>
+        <w:rPr>
+          <w:rStyle w:val="Hyperlink"/>
+        </w:rPr>
+        <w:t xml:space="preserve">,  </w:t>
+      </w:r>
+      <w:hyperlink r:id="rId211" w:tooltip="nonAtomicDataTypesAllAsserts" w:history="1">
+        <w:r>
+          <w:rPr>
+            <w:rStyle w:val="Hyperlink"/>
+          </w:rPr>
+          <w:t>test2</w:t>
+        </w:r>
+      </w:hyperlink>
+    </w:p>
+    <w:p>
+      <w:pPr>
+        <w:pStyle w:val="ListParagraph"/>
+        <w:numPr>
+          <w:ilvl w:val="2"/>
+          <w:numId w:val="3"/>
+        </w:numPr>
+        <w:rPr>
+          <w:rFonts w:ascii="Consolas" w:hAnsi="Consolas" w:cs="Consolas"/>
+          <w:b/>
+          <w:color w:val="000000"/>
+          <w:sz w:val="19"/>
+          <w:szCs w:val="19"/>
+        </w:rPr>
+      </w:pPr>
+      <w:r>
+        <w:rPr>
+          <w:rFonts w:ascii="Consolas" w:hAnsi="Consolas" w:cs="Consolas"/>
+          <w:b/>
+          <w:color w:val="000000"/>
+          <w:sz w:val="19"/>
+          <w:szCs w:val="19"/>
+        </w:rPr>
+        <w:t xml:space="preserve">REAL </w:t>
+      </w:r>
+      <w:r>
+        <w:rPr>
+          <w:rFonts w:ascii="Consolas" w:hAnsi="Consolas" w:cs="Consolas"/>
+          <w:b/>
+          <w:color w:val="000000"/>
+          <w:sz w:val="19"/>
+          <w:szCs w:val="19"/>
+        </w:rPr>
+        <w:t>as base type</w:t>
+      </w:r>
+    </w:p>
+    <w:p>
+      <w:pPr>
+        <w:pStyle w:val="ListParagraph"/>
+        <w:numPr>
+          <w:ilvl w:val="2"/>
+          <w:numId w:val="3"/>
+        </w:numPr>
+        <w:rPr>
+          <w:rFonts w:ascii="Consolas" w:hAnsi="Consolas" w:cs="Consolas"/>
+          <w:color w:val="000000"/>
+          <w:sz w:val="19"/>
+          <w:szCs w:val="19"/>
+        </w:rPr>
+      </w:pPr>
+      <w:r>
+        <w:rPr>
+          <w:rFonts w:ascii="Consolas" w:hAnsi="Consolas" w:cs="Consolas"/>
+          <w:color w:val="000000"/>
+          <w:sz w:val="19"/>
+          <w:szCs w:val="19"/>
+        </w:rPr>
+        <w:t xml:space="preserve">FOREIGN as base type: </w:t>
+      </w:r>
+      <w:hyperlink r:id="rId212" w:history="1">
         <w:r>
           <w:rPr>
             <w:rStyle w:val="Hyperlink"/>
             <w:rFonts w:ascii="Consolas" w:hAnsi="Consolas" w:cs="Consolas"/>
             <w:sz w:val="19"/>
             <w:szCs w:val="19"/>
-            <w:highlight w:val="white"/>
-          </w:rPr>
-          <w:t>m</w:t>
-        </w:r>
-        <w:r>
-          <w:rPr>
-            <w:rStyle w:val="Hyperlink"/>
-            <w:rFonts w:ascii="Consolas" w:hAnsi="Consolas" w:cs="Consolas"/>
-            <w:sz w:val="19"/>
-            <w:szCs w:val="19"/>
-            <w:highlight w:val="white"/>
-          </w:rPr>
-          <w:t>ents</w:t>
-        </w:r>
-      </w:hyperlink>
-      <w:r>
-        <w:rPr>
-          <w:rFonts w:ascii="Consolas" w:hAnsi="Consolas" w:cs="Consolas"/>
-          <w:color w:val="000000"/>
-          <w:sz w:val="19"/>
-          <w:szCs w:val="19"/>
-        </w:rPr>
-        <w:t>”</w:t>
-      </w:r>
-    </w:p>
-    <w:p>
-      <w:pPr>
-        <w:pStyle w:val="ListParagraph"/>
-        <w:ind w:left="2160"/>
-        <w:rPr>
-          <w:rFonts w:ascii="Consolas" w:hAnsi="Consolas" w:cs="Consolas"/>
-          <w:color w:val="000000"/>
-          <w:sz w:val="19"/>
-          <w:szCs w:val="19"/>
-        </w:rPr>
-      </w:pPr>
-      <w:r>
-        <w:rPr>
-          <w:rFonts w:ascii="Consolas" w:hAnsi="Consolas" w:cs="Consolas"/>
-          <w:color w:val="000000"/>
-          <w:sz w:val="19"/>
-          <w:szCs w:val="19"/>
-        </w:rPr>
-        <w:t>“</w:t>
-      </w:r>
-      <w:r>
-        <w:rPr>
-          <w:rFonts w:ascii="Consolas" w:hAnsi="Consolas" w:cs="Consolas"/>
-          <w:color w:val="000000"/>
-          <w:sz w:val="19"/>
-          <w:szCs w:val="19"/>
-          <w:highlight w:val="white"/>
-        </w:rPr>
-        <w:t>function arguments have incorrect types</w:t>
-      </w:r>
-      <w:r>
-        <w:rPr>
-          <w:rFonts w:ascii="Consolas" w:hAnsi="Consolas" w:cs="Consolas"/>
-          <w:color w:val="000000"/>
-          <w:sz w:val="19"/>
-          <w:szCs w:val="19"/>
-        </w:rPr>
-        <w:t>”</w:t>
-      </w:r>
-    </w:p>
-    <w:p>
-      <w:pPr>
-        <w:pStyle w:val="ListParagraph"/>
-        <w:ind w:left="2160"/>
-        <w:rPr>
-          <w:rFonts w:ascii="Consolas" w:hAnsi="Consolas" w:cs="Consolas"/>
-          <w:color w:val="000000"/>
-          <w:sz w:val="19"/>
-          <w:szCs w:val="19"/>
-        </w:rPr>
-      </w:pPr>
-      <w:r>
-        <w:rPr>
-          <w:rFonts w:ascii="Consolas" w:hAnsi="Consolas" w:cs="Consolas"/>
-          <w:color w:val="000000"/>
-          <w:sz w:val="19"/>
-          <w:szCs w:val="19"/>
-        </w:rPr>
-        <w:t>“</w:t>
-      </w:r>
-      <w:r>
-        <w:rPr>
-          <w:rFonts w:ascii="Consolas" w:hAnsi="Consolas" w:cs="Consolas"/>
-          <w:color w:val="000000"/>
-          <w:sz w:val="19"/>
-          <w:szCs w:val="19"/>
-        </w:rPr>
-        <w:t>return value has incorrect type</w:t>
-      </w:r>
-      <w:r>
-        <w:rPr>
-          <w:rFonts w:ascii="Consolas" w:hAnsi="Consolas" w:cs="Consolas"/>
-          <w:color w:val="000000"/>
-          <w:sz w:val="19"/>
-          <w:szCs w:val="19"/>
-        </w:rPr>
-        <w:t>”</w:t>
-      </w:r>
-    </w:p>
-    <w:p>
-      <w:pPr>
-        <w:pStyle w:val="ListParagraph"/>
-        <w:numPr>
-          <w:ilvl w:val="2"/>
-          <w:numId w:val="3"/>
-        </w:numPr>
-        <w:rPr>
-          <w:rFonts w:ascii="Consolas" w:hAnsi="Consolas" w:cs="Consolas"/>
-          <w:color w:val="000000"/>
-          <w:sz w:val="19"/>
-          <w:szCs w:val="19"/>
-        </w:rPr>
-      </w:pPr>
-      <w:r>
-        <w:rPr>
-          <w:rFonts w:ascii="Consolas" w:hAnsi="Consolas" w:cs="Consolas"/>
-          <w:color w:val="000000"/>
-          <w:sz w:val="19"/>
-          <w:szCs w:val="19"/>
-        </w:rPr>
-        <w:t>“null” in expressions</w:t>
-      </w:r>
-      <w:r>
-        <w:rPr>
-          <w:rFonts w:ascii="Consolas" w:hAnsi="Consolas" w:cs="Consolas"/>
-          <w:color w:val="000000"/>
-          <w:sz w:val="19"/>
-          <w:szCs w:val="19"/>
-        </w:rPr>
-        <w:t xml:space="preserve">: </w:t>
-      </w:r>
-      <w:hyperlink r:id="rId210" w:tooltip="ExprOperators" w:history="1">
-        <w:r>
-          <w:rPr>
-            <w:rStyle w:val="Hyperlink"/>
-          </w:rPr>
-          <w:t>test1</w:t>
-        </w:r>
-      </w:hyperlink>
-      <w:r>
-        <w:rPr>
-          <w:rStyle w:val="Hyperlink"/>
-        </w:rPr>
-        <w:t xml:space="preserve">,  </w:t>
-      </w:r>
-      <w:hyperlink r:id="rId211" w:tooltip="nonAtomicDataTypesAllAsserts" w:history="1">
-        <w:r>
-          <w:rPr>
-            <w:rStyle w:val="Hyperlink"/>
-          </w:rPr>
-          <w:t>test2</w:t>
-        </w:r>
-      </w:hyperlink>
-    </w:p>
-    <w:p>
-      <w:pPr>
-        <w:pStyle w:val="ListParagraph"/>
-        <w:numPr>
-          <w:ilvl w:val="2"/>
-          <w:numId w:val="3"/>
-        </w:numPr>
-        <w:rPr>
-          <w:rFonts w:ascii="Consolas" w:hAnsi="Consolas" w:cs="Consolas"/>
-          <w:b/>
-          <w:color w:val="000000"/>
-          <w:sz w:val="19"/>
-          <w:szCs w:val="19"/>
-        </w:rPr>
-      </w:pPr>
-      <w:r>
-        <w:rPr>
-          <w:rFonts w:ascii="Consolas" w:hAnsi="Consolas" w:cs="Consolas"/>
-          <w:b/>
-          <w:color w:val="000000"/>
-          <w:sz w:val="19"/>
-          <w:szCs w:val="19"/>
-        </w:rPr>
-        <w:t xml:space="preserve">REAL </w:t>
-      </w:r>
-      <w:r>
-        <w:rPr>
-          <w:rFonts w:ascii="Consolas" w:hAnsi="Consolas" w:cs="Consolas"/>
-          <w:b/>
-          <w:color w:val="000000"/>
-          <w:sz w:val="19"/>
-          <w:szCs w:val="19"/>
-        </w:rPr>
-        <w:t>as base type</w:t>
-      </w:r>
-    </w:p>
-    <w:p>
-      <w:pPr>
-        <w:pStyle w:val="ListParagraph"/>
-        <w:numPr>
-          <w:ilvl w:val="2"/>
-          <w:numId w:val="3"/>
-        </w:numPr>
-        <w:rPr>
-          <w:rFonts w:ascii="Consolas" w:hAnsi="Consolas" w:cs="Consolas"/>
-          <w:color w:val="000000"/>
-          <w:sz w:val="19"/>
-          <w:szCs w:val="19"/>
-        </w:rPr>
-      </w:pPr>
-      <w:r>
-        <w:rPr>
-          <w:rFonts w:ascii="Consolas" w:hAnsi="Consolas" w:cs="Consolas"/>
-          <w:color w:val="000000"/>
-          <w:sz w:val="19"/>
-          <w:szCs w:val="19"/>
-        </w:rPr>
-        <w:t xml:space="preserve">FOREIGN as base type: </w:t>
-      </w:r>
-      <w:hyperlink r:id="rId212" w:history="1">
-        <w:r>
-          <w:rPr>
-            <w:rStyle w:val="Hyperlink"/>
-            <w:rFonts w:ascii="Consolas" w:hAnsi="Consolas" w:cs="Consolas"/>
-            <w:sz w:val="19"/>
-            <w:szCs w:val="19"/>
           </w:rPr>
           <w:t>test1</w:t>
         </w:r>
@@ -13327,8 +13275,8 @@
           <w:numId w:val="8"/>
         </w:numPr>
       </w:pPr>
-      <w:bookmarkStart w:id="3" w:name="ExitSemanticsTests"/>
-      <w:bookmarkEnd w:id="3"/>
+      <w:bookmarkStart w:id="2" w:name="ExitSemanticsTests"/>
+      <w:bookmarkEnd w:id="2"/>
       <w:r>
         <w:t>Exit function</w:t>
       </w:r>
@@ -13746,11 +13694,11 @@
           <w:numId w:val="8"/>
         </w:numPr>
       </w:pPr>
-      <w:bookmarkStart w:id="4" w:name="Integration_GotoTrans"/>
+      <w:bookmarkStart w:id="3" w:name="Integration_GotoTrans"/>
       <w:r>
         <w:t>Goto transition</w:t>
       </w:r>
-      <w:bookmarkEnd w:id="4"/>
+      <w:bookmarkEnd w:id="3"/>
       <w:r>
         <w:t xml:space="preserve">: </w:t>
       </w:r>
@@ -13796,11 +13744,11 @@
           <w:numId w:val="8"/>
         </w:numPr>
       </w:pPr>
-      <w:bookmarkStart w:id="5" w:name="Integration_PushTrans"/>
+      <w:bookmarkStart w:id="4" w:name="Integration_PushTrans"/>
       <w:r>
         <w:t>Push transition</w:t>
       </w:r>
-      <w:bookmarkEnd w:id="5"/>
+      <w:bookmarkEnd w:id="4"/>
       <w:r>
         <w:t xml:space="preserve">: </w:t>
       </w:r>
@@ -14108,8 +14056,6 @@
         <w:ind w:left="2160"/>
         <w:rPr>
           <w:rStyle w:val="Hyperlink"/>
-          <w:color w:val="auto"/>
-          <w:u w:val="none"/>
         </w:rPr>
       </w:pPr>
       <w:r>
@@ -14131,8 +14077,42 @@
       <w:pPr>
         <w:pStyle w:val="ListParagraph"/>
         <w:ind w:left="2160"/>
-      </w:pPr>
-      <w:r>
+        <w:rPr>
+          <w:rStyle w:val="Hyperlink"/>
+        </w:rPr>
+      </w:pPr>
+      <w:hyperlink r:id="rId291" w:history="1">
+        <w:r>
+          <w:rPr>
+            <w:rStyle w:val="Hyperlink"/>
+          </w:rPr>
+          <w:t>test2</w:t>
+        </w:r>
+      </w:hyperlink>
+      <w:r>
+        <w:rPr>
+          <w:rStyle w:val="Hyperlink"/>
+        </w:rPr>
+        <w:t xml:space="preserve">,   </w:t>
+      </w:r>
+      <w:hyperlink r:id="rId292" w:history="1">
+        <w:r>
+          <w:rPr>
+            <w:rStyle w:val="Hyperlink"/>
+          </w:rPr>
+          <w:t>test3</w:t>
+        </w:r>
+      </w:hyperlink>
+      <w:bookmarkStart w:id="5" w:name="_GoBack"/>
+      <w:bookmarkEnd w:id="5"/>
+    </w:p>
+    <w:p>
+      <w:pPr>
+        <w:pStyle w:val="ListParagraph"/>
+        <w:ind w:left="2160"/>
+      </w:pPr>
+      <w:r>
+        <w:lastRenderedPageBreak/>
         <w:t xml:space="preserve">event deferred in a </w:t>
       </w:r>
       <w:r>
@@ -14174,10 +14154,9 @@
         <w:ind w:left="2160"/>
       </w:pPr>
       <w:r>
-        <w:lastRenderedPageBreak/>
         <w:t xml:space="preserve">“defer” and state stack: </w:t>
       </w:r>
-      <w:hyperlink r:id="rId291" w:tooltip="DeferIgnore2" w:history="1">
+      <w:hyperlink r:id="rId293" w:tooltip="DeferIgnore2" w:history="1">
         <w:r>
           <w:rPr>
             <w:rStyle w:val="Hyperlink"/>
@@ -14188,7 +14167,7 @@
       <w:r>
         <w:t xml:space="preserve">, </w:t>
       </w:r>
-      <w:hyperlink r:id="rId292" w:tooltip="DeferIgnore3" w:history="1">
+      <w:hyperlink r:id="rId294" w:tooltip="DeferIgnore3" w:history="1">
         <w:r>
           <w:rPr>
             <w:rStyle w:val="Hyperlink"/>
@@ -14199,7 +14178,7 @@
       <w:r>
         <w:t xml:space="preserve">,  </w:t>
       </w:r>
-      <w:hyperlink r:id="rId293" w:tooltip="DeferIgnore4" w:history="1">
+      <w:hyperlink r:id="rId295" w:tooltip="DeferIgnore4" w:history="1">
         <w:r>
           <w:rPr>
             <w:rStyle w:val="Hyperlink"/>
@@ -14222,7 +14201,7 @@
       <w:r>
         <w:t xml:space="preserve"> </w:t>
       </w:r>
-      <w:hyperlink r:id="rId294" w:tooltip="UnhandledEventIgnored" w:history="1">
+      <w:hyperlink r:id="rId296" w:tooltip="UnhandledEventIgnored" w:history="1">
         <w:r>
           <w:rPr>
             <w:rStyle w:val="Hyperlink"/>
@@ -14271,7 +14250,7 @@
       <w:r>
         <w:t xml:space="preserve">: </w:t>
       </w:r>
-      <w:hyperlink r:id="rId295" w:tooltip="DeferIgnore2" w:history="1">
+      <w:hyperlink r:id="rId297" w:tooltip="DeferIgnore2" w:history="1">
         <w:r>
           <w:rPr>
             <w:rStyle w:val="Hyperlink"/>
@@ -14291,7 +14270,7 @@
       <w:r>
         <w:t xml:space="preserve">: </w:t>
       </w:r>
-      <w:hyperlink r:id="rId296" w:tooltip="DeferIgnore3" w:history="1">
+      <w:hyperlink r:id="rId298" w:tooltip="DeferIgnore3" w:history="1">
         <w:r>
           <w:rPr>
             <w:rStyle w:val="Hyperlink"/>
@@ -14314,7 +14293,7 @@
       <w:r>
         <w:t xml:space="preserve"> </w:t>
       </w:r>
-      <w:hyperlink r:id="rId297" w:tooltip="nonAtomicDataTypes" w:history="1">
+      <w:hyperlink r:id="rId299" w:tooltip="nonAtomicDataTypes" w:history="1">
         <w:r>
           <w:rPr>
             <w:rStyle w:val="Hyperlink"/>
@@ -14325,7 +14304,7 @@
       <w:r>
         <w:t xml:space="preserve">, </w:t>
       </w:r>
-      <w:hyperlink r:id="rId298" w:tooltip="ControlImpureDoDecl" w:history="1">
+      <w:hyperlink r:id="rId300" w:tooltip="ControlImpureDoDecl" w:history="1">
         <w:r>
           <w:rPr>
             <w:rStyle w:val="Hyperlink"/>
@@ -14348,7 +14327,7 @@
       <w:r>
         <w:t xml:space="preserve"> </w:t>
       </w:r>
-      <w:hyperlink r:id="rId299" w:tooltip="nonAtomicDataTypes" w:history="1">
+      <w:hyperlink r:id="rId301" w:tooltip="nonAtomicDataTypes" w:history="1">
         <w:r>
           <w:rPr>
             <w:rStyle w:val="Hyperlink"/>
@@ -14359,7 +14338,7 @@
       <w:r>
         <w:t xml:space="preserve">, </w:t>
       </w:r>
-      <w:hyperlink r:id="rId300" w:tooltip="ControlImpureDoDecl" w:history="1">
+      <w:hyperlink r:id="rId302" w:tooltip="ControlImpureDoDecl" w:history="1">
         <w:r>
           <w:rPr>
             <w:rStyle w:val="Hyperlink"/>
@@ -14555,7 +14534,7 @@
       <w:r>
         <w:t xml:space="preserve">no “unhandled exception” for unhandled “halt”: </w:t>
       </w:r>
-      <w:hyperlink r:id="rId301" w:tooltip="SendInExitUnhandledHalt" w:history="1">
+      <w:hyperlink r:id="rId303" w:tooltip="SendInExitUnhandledHalt" w:history="1">
         <w:r>
           <w:rPr>
             <w:rStyle w:val="Hyperlink"/>
@@ -14591,7 +14570,7 @@
         </w:rPr>
         <w:t xml:space="preserve">raised “halt”: </w:t>
       </w:r>
-      <w:hyperlink r:id="rId302" w:tooltip="RaisedHalt" w:history="1">
+      <w:hyperlink r:id="rId304" w:tooltip="RaisedHalt" w:history="1">
         <w:r>
           <w:rPr>
             <w:rStyle w:val="Hyperlink"/>
@@ -14607,7 +14586,7 @@
         </w:rPr>
         <w:t xml:space="preserve">,  </w:t>
       </w:r>
-      <w:hyperlink r:id="rId303" w:tooltip="RaisedHaltHandled" w:history="1">
+      <w:hyperlink r:id="rId305" w:tooltip="RaisedHaltHandled" w:history="1">
         <w:r>
           <w:rPr>
             <w:rStyle w:val="Hyperlink"/>
@@ -14659,7 +14638,7 @@
         </w:rPr>
         <w:t xml:space="preserve"> </w:t>
       </w:r>
-      <w:hyperlink r:id="rId304" w:tooltip="NullEventHandler1" w:history="1">
+      <w:hyperlink r:id="rId306" w:tooltip="NullEventHandler1" w:history="1">
         <w:r>
           <w:rPr>
             <w:rStyle w:val="Hyperlink"/>
@@ -14763,7 +14742,7 @@
         </w:rPr>
         <w:t xml:space="preserve"> </w:t>
       </w:r>
-      <w:hyperlink r:id="rId305" w:tooltip="NullHandlerInheritedByPushTr" w:history="1">
+      <w:hyperlink r:id="rId307" w:tooltip="NullHandlerInheritedByPushTr" w:history="1">
         <w:r>
           <w:rPr>
             <w:rStyle w:val="Hyperlink"/>
@@ -14779,7 +14758,7 @@
         </w:rPr>
         <w:t xml:space="preserve">,  </w:t>
       </w:r>
-      <w:hyperlink r:id="rId306" w:tooltip="TopNullHandlerOverridesInherited" w:history="1">
+      <w:hyperlink r:id="rId308" w:tooltip="TopNullHandlerOverridesInherited" w:history="1">
         <w:r>
           <w:rPr>
             <w:rStyle w:val="Hyperlink"/>
@@ -14825,7 +14804,7 @@
         </w:rPr>
         <w:t xml:space="preserve">” handler in a loop: </w:t>
       </w:r>
-      <w:hyperlink r:id="rId307" w:tooltip="NullHandlerInLoop" w:history="1">
+      <w:hyperlink r:id="rId309" w:tooltip="NullHandlerInLoop" w:history="1">
         <w:r>
           <w:rPr>
             <w:rStyle w:val="Hyperlink"/>
@@ -14841,7 +14820,7 @@
         </w:rPr>
         <w:t xml:space="preserve">,  </w:t>
       </w:r>
-      <w:hyperlink r:id="rId308" w:tooltip="BangaloreToRedmond" w:history="1">
+      <w:hyperlink r:id="rId310" w:tooltip="BangaloreToRedmond" w:history="1">
         <w:r>
           <w:rPr>
             <w:rStyle w:val="Hyperlink"/>
@@ -14881,7 +14860,7 @@
         </w:rPr>
         <w:t xml:space="preserve">),  </w:t>
       </w:r>
-      <w:hyperlink r:id="rId309" w:tooltip="LinearTopology_5" w:history="1">
+      <w:hyperlink r:id="rId311" w:tooltip="LinearTopology_5" w:history="1">
         <w:r>
           <w:rPr>
             <w:rStyle w:val="Hyperlink"/>
@@ -14984,7 +14963,7 @@
       <w:r>
         <w:t xml:space="preserve"> </w:t>
       </w:r>
-      <w:hyperlink r:id="rId310" w:tooltip="Liveness_1_WarmState" w:history="1">
+      <w:hyperlink r:id="rId312" w:tooltip="Liveness_1_WarmState" w:history="1">
         <w:r>
           <w:rPr>
             <w:rStyle w:val="Hyperlink"/>
@@ -15019,7 +14998,7 @@
       <w:r>
         <w:t xml:space="preserve">: </w:t>
       </w:r>
-      <w:hyperlink r:id="rId311" w:tooltip="Liveness_2_WarmState" w:history="1">
+      <w:hyperlink r:id="rId313" w:tooltip="Liveness_2_WarmState" w:history="1">
         <w:r>
           <w:rPr>
             <w:rStyle w:val="Hyperlink"/>
@@ -15062,7 +15041,7 @@
       <w:r>
         <w:t xml:space="preserve">: </w:t>
       </w:r>
-      <w:hyperlink r:id="rId312" w:tooltip="functionAny" w:history="1">
+      <w:hyperlink r:id="rId314" w:tooltip="functionAny" w:history="1">
         <w:r>
           <w:rPr>
             <w:rStyle w:val="Hyperlink"/>
@@ -15094,7 +15073,7 @@
       <w:r>
         <w:t xml:space="preserve">: </w:t>
       </w:r>
-      <w:hyperlink r:id="rId313" w:tooltip="MaxInstances_2" w:history="1">
+      <w:hyperlink r:id="rId315" w:tooltip="MaxInstances_2" w:history="1">
         <w:r>
           <w:rPr>
             <w:rStyle w:val="Hyperlink"/>
@@ -15138,7 +15117,7 @@
         <w:tab/>
         <w:t xml:space="preserve">no “return”, anonymous function:  </w:t>
       </w:r>
-      <w:hyperlink r:id="rId314" w:tooltip="EventSentAfterSentHalt_v" w:history="1">
+      <w:hyperlink r:id="rId316" w:tooltip="EventSentAfterSentHalt_v" w:history="1">
         <w:r>
           <w:rPr>
             <w:rStyle w:val="Hyperlink"/>
@@ -15176,7 +15155,7 @@
       <w:r>
         <w:t xml:space="preserve">While stmt: </w:t>
       </w:r>
-      <w:hyperlink r:id="rId315" w:tooltip="PushStatement_1" w:history="1">
+      <w:hyperlink r:id="rId317" w:tooltip="PushStatement_1" w:history="1">
         <w:r>
           <w:rPr>
             <w:rStyle w:val="Hyperlink"/>
@@ -15190,7 +15169,7 @@
         </w:rPr>
         <w:t xml:space="preserve">, </w:t>
       </w:r>
-      <w:hyperlink r:id="rId316" w:tooltip="bubble_sort" w:history="1">
+      <w:hyperlink r:id="rId318" w:tooltip="bubble_sort" w:history="1">
         <w:r>
           <w:rPr>
             <w:rStyle w:val="Hyperlink"/>
@@ -15207,7 +15186,7 @@
       <w:r>
         <w:t xml:space="preserve">           If-then-else: </w:t>
       </w:r>
-      <w:hyperlink r:id="rId317" w:tooltip="AlonBug_fails" w:history="1">
+      <w:hyperlink r:id="rId319" w:tooltip="AlonBug_fails" w:history="1">
         <w:r>
           <w:rPr>
             <w:rStyle w:val="Hyperlink"/>
@@ -15221,7 +15200,7 @@
         </w:rPr>
         <w:t xml:space="preserve">, </w:t>
       </w:r>
-      <w:hyperlink r:id="rId318" w:tooltip="bubble_sort" w:history="1">
+      <w:hyperlink r:id="rId320" w:tooltip="bubble_sort" w:history="1">
         <w:r>
           <w:rPr>
             <w:rStyle w:val="Hyperlink"/>
@@ -15241,7 +15220,7 @@
       <w:r>
         <w:t xml:space="preserve">Seq: </w:t>
       </w:r>
-      <w:hyperlink r:id="rId319" w:tooltip="nonAtomicDataTypes" w:history="1">
+      <w:hyperlink r:id="rId321" w:tooltip="nonAtomicDataTypes" w:history="1">
         <w:r>
           <w:rPr>
             <w:rStyle w:val="Hyperlink"/>
@@ -15252,7 +15231,7 @@
       <w:r>
         <w:t xml:space="preserve">, </w:t>
       </w:r>
-      <w:hyperlink r:id="rId320" w:tooltip="seq_tuple" w:history="1">
+      <w:hyperlink r:id="rId322" w:tooltip="seq_tuple" w:history="1">
         <w:r>
           <w:rPr>
             <w:rStyle w:val="Hyperlink"/>
@@ -15263,7 +15242,7 @@
       <w:r>
         <w:t xml:space="preserve">, </w:t>
       </w:r>
-      <w:hyperlink r:id="rId321" w:tooltip="nonAtomicDataTypesInPayloads" w:history="1">
+      <w:hyperlink r:id="rId323" w:tooltip="nonAtomicDataTypesInPayloads" w:history="1">
         <w:r>
           <w:rPr>
             <w:rStyle w:val="Hyperlink"/>
@@ -15274,7 +15253,7 @@
       <w:r>
         <w:t xml:space="preserve">, </w:t>
       </w:r>
-      <w:hyperlink r:id="rId322" w:tooltip="bubble_sort" w:history="1">
+      <w:hyperlink r:id="rId324" w:tooltip="bubble_sort" w:history="1">
         <w:r>
           <w:rPr>
             <w:rStyle w:val="Hyperlink"/>
@@ -15297,7 +15276,7 @@
       <w:r>
         <w:t xml:space="preserve"> </w:t>
       </w:r>
-      <w:hyperlink r:id="rId323" w:tooltip="AlonBug_fails" w:history="1">
+      <w:hyperlink r:id="rId325" w:tooltip="AlonBug_fails" w:history="1">
         <w:r>
           <w:rPr>
             <w:rStyle w:val="Hyperlink"/>
@@ -15308,7 +15287,7 @@
       <w:r>
         <w:t xml:space="preserve"> (in anonymous function, many other tests); </w:t>
       </w:r>
-      <w:hyperlink r:id="rId324" w:tooltip="DeferIgnore2" w:history="1">
+      <w:hyperlink r:id="rId326" w:tooltip="DeferIgnore2" w:history="1">
         <w:r>
           <w:rPr>
             <w:rStyle w:val="Hyperlink"/>
@@ -15341,12 +15320,13 @@
         </w:numPr>
       </w:pPr>
       <w:r>
+        <w:lastRenderedPageBreak/>
         <w:t>Assignment:</w:t>
       </w:r>
       <w:r>
         <w:t xml:space="preserve"> </w:t>
       </w:r>
-      <w:hyperlink r:id="rId325" w:tooltip="nonAtomicDataTypes" w:history="1">
+      <w:hyperlink r:id="rId327" w:tooltip="nonAtomicDataTypes" w:history="1">
         <w:r>
           <w:rPr>
             <w:rStyle w:val="Hyperlink"/>
@@ -15358,7 +15338,7 @@
         <w:br/>
         <w:t xml:space="preserve">asgn to uninitialized sequence (runtime error): </w:t>
       </w:r>
-      <w:hyperlink r:id="rId326" w:tooltip="lvalues_runtimeError" w:history="1">
+      <w:hyperlink r:id="rId328" w:tooltip="lvalues_runtimeError" w:history="1">
         <w:r>
           <w:rPr>
             <w:rStyle w:val="Hyperlink"/>
@@ -15376,13 +15356,12 @@
         </w:numPr>
       </w:pPr>
       <w:r>
-        <w:lastRenderedPageBreak/>
         <w:t>Remove/Insert:</w:t>
       </w:r>
       <w:r>
         <w:t xml:space="preserve"> </w:t>
       </w:r>
-      <w:hyperlink r:id="rId327" w:tooltip="nonAtomicDataTypes" w:history="1">
+      <w:hyperlink r:id="rId329" w:tooltip="nonAtomicDataTypes" w:history="1">
         <w:r>
           <w:rPr>
             <w:rStyle w:val="Hyperlink"/>
@@ -15393,7 +15372,7 @@
       <w:r>
         <w:t xml:space="preserve">, </w:t>
       </w:r>
-      <w:hyperlink r:id="rId328" w:tooltip="nonAtomicDataTypesInPayloads" w:history="1">
+      <w:hyperlink r:id="rId330" w:tooltip="nonAtomicDataTypesInPayloads" w:history="1">
         <w:r>
           <w:rPr>
             <w:rStyle w:val="Hyperlink"/>
@@ -15431,7 +15410,7 @@
       <w:r>
         <w:t xml:space="preserve"> </w:t>
       </w:r>
-      <w:hyperlink r:id="rId329" w:tooltip="EnclosedFunCalls" w:history="1">
+      <w:hyperlink r:id="rId331" w:tooltip="EnclosedFunCalls" w:history="1">
         <w:r>
           <w:rPr>
             <w:rStyle w:val="Hyperlink"/>
@@ -15451,7 +15430,7 @@
       <w:r>
         <w:t xml:space="preserve"> </w:t>
       </w:r>
-      <w:hyperlink r:id="rId330" w:tooltip="EnclosedFunCalls" w:history="1">
+      <w:hyperlink r:id="rId332" w:tooltip="EnclosedFunCalls" w:history="1">
         <w:r>
           <w:rPr>
             <w:rStyle w:val="Hyperlink"/>
@@ -15533,7 +15512,7 @@
         </w:rPr>
         <w:t xml:space="preserve">: </w:t>
       </w:r>
-      <w:hyperlink r:id="rId331" w:tooltip="AlonBug" w:history="1">
+      <w:hyperlink r:id="rId333" w:tooltip="AlonBug" w:history="1">
         <w:r>
           <w:rPr>
             <w:rStyle w:val="Hyperlink"/>
@@ -15559,7 +15538,7 @@
         </w:rPr>
         <w:t xml:space="preserve"> </w:t>
       </w:r>
-      <w:hyperlink r:id="rId332" w:tooltip="AlonBug_1" w:history="1">
+      <w:hyperlink r:id="rId334" w:tooltip="AlonBug_1" w:history="1">
         <w:r>
           <w:rPr>
             <w:rStyle w:val="Hyperlink"/>
@@ -15588,7 +15567,7 @@
       <w:r>
         <w:t xml:space="preserve"> </w:t>
       </w:r>
-      <w:hyperlink r:id="rId333" w:tooltip="UnhandledEventDeferred" w:history="1">
+      <w:hyperlink r:id="rId335" w:tooltip="UnhandledEventDeferred" w:history="1">
         <w:r>
           <w:rPr>
             <w:rStyle w:val="Hyperlink"/>
@@ -15654,7 +15633,7 @@
       <w:r>
         <w:t xml:space="preserve">: </w:t>
       </w:r>
-      <w:hyperlink r:id="rId334" w:tooltip="TopHandlerOverridesInherited" w:history="1">
+      <w:hyperlink r:id="rId336" w:tooltip="TopHandlerOverridesInherited" w:history="1">
         <w:r>
           <w:rPr>
             <w:rStyle w:val="Hyperlink"/>
@@ -15665,7 +15644,7 @@
       <w:r>
         <w:t xml:space="preserve">, </w:t>
       </w:r>
-      <w:hyperlink r:id="rId335" w:tooltip="TopHandlerOverridesInherited_v" w:history="1">
+      <w:hyperlink r:id="rId337" w:tooltip="TopHandlerOverridesInherited_v" w:history="1">
         <w:r>
           <w:rPr>
             <w:rStyle w:val="Hyperlink"/>
@@ -15711,7 +15690,7 @@
       <w:r>
         <w:t xml:space="preserve">,  </w:t>
       </w:r>
-      <w:hyperlink r:id="rId336" w:tooltip="TopHandlerOverrides_v" w:history="1">
+      <w:hyperlink r:id="rId338" w:tooltip="TopHandlerOverrides_v" w:history="1">
         <w:r>
           <w:rPr>
             <w:rStyle w:val="Hyperlink"/>
@@ -16043,7 +16022,7 @@
       <w:r>
         <w:t xml:space="preserve">, “ignore”, “null”, handling all possible events in all states; non-constant, non-atomic event expressions, events as payloads: </w:t>
       </w:r>
-      <w:hyperlink r:id="rId337" w:tooltip="EventExprSemantics" w:history="1">
+      <w:hyperlink r:id="rId339" w:tooltip="EventExprSemantics" w:history="1">
         <w:r>
           <w:rPr>
             <w:rStyle w:val="Hyperlink"/>
@@ -16060,7 +16039,7 @@
       <w:r>
         <w:t xml:space="preserve">        “unhandled event” exception in case of non-constant even expressions: </w:t>
       </w:r>
-      <w:hyperlink r:id="rId338" w:tooltip="EventExprSemantics1" w:history="1">
+      <w:hyperlink r:id="rId340" w:tooltip="EventExprSemantics1" w:history="1">
         <w:r>
           <w:rPr>
             <w:rStyle w:val="Hyperlink"/>
@@ -16077,7 +16056,7 @@
       <w:r>
         <w:t xml:space="preserve">        “trigger” in event expressions: </w:t>
       </w:r>
-      <w:hyperlink r:id="rId339" w:tooltip="EventExprSemantics2" w:history="1">
+      <w:hyperlink r:id="rId341" w:tooltip="EventExprSemantics2" w:history="1">
         <w:r>
           <w:rPr>
             <w:rStyle w:val="Hyperlink"/>
@@ -16198,7 +16177,7 @@
       <w:r>
         <w:t xml:space="preserve">: </w:t>
       </w:r>
-      <w:hyperlink r:id="rId340" w:tooltip="EventSentAfterSentHalt" w:history="1">
+      <w:hyperlink r:id="rId342" w:tooltip="EventSentAfterSentHalt" w:history="1">
         <w:r>
           <w:rPr>
             <w:rStyle w:val="Hyperlink"/>
@@ -16209,7 +16188,7 @@
       <w:r>
         <w:t xml:space="preserve">, </w:t>
       </w:r>
-      <w:hyperlink r:id="rId341" w:tooltip="EventSentAfterSentHalt_v" w:history="1">
+      <w:hyperlink r:id="rId343" w:tooltip="EventSentAfterSentHalt_v" w:history="1">
         <w:r>
           <w:rPr>
             <w:rStyle w:val="Hyperlink"/>
@@ -16223,7 +16202,7 @@
         </w:rPr>
         <w:t xml:space="preserve">, </w:t>
       </w:r>
-      <w:hyperlink r:id="rId342" w:tooltip="EventSentAfterSentHaltHandled" w:history="1">
+      <w:hyperlink r:id="rId344" w:tooltip="EventSentAfterSentHaltHandled" w:history="1">
         <w:r>
           <w:rPr>
             <w:rStyle w:val="Hyperlink"/>
@@ -16237,7 +16216,7 @@
         </w:rPr>
         <w:t xml:space="preserve">, </w:t>
       </w:r>
-      <w:hyperlink r:id="rId343" w:tooltip="EventSentAfterSentHaltHandled_v" w:history="1">
+      <w:hyperlink r:id="rId345" w:tooltip="EventSentAfterSentHaltHandled_v" w:history="1">
         <w:r>
           <w:rPr>
             <w:rStyle w:val="Hyperlink"/>
@@ -16251,7 +16230,7 @@
         </w:rPr>
         <w:t xml:space="preserve">, </w:t>
       </w:r>
-      <w:hyperlink r:id="rId344" w:tooltip="HaltTrigger4Do" w:history="1">
+      <w:hyperlink r:id="rId346" w:tooltip="HaltTrigger4Do" w:history="1">
         <w:r>
           <w:rPr>
             <w:rStyle w:val="Hyperlink"/>
@@ -16274,7 +16253,7 @@
       <w:r>
         <w:t xml:space="preserve">: </w:t>
       </w:r>
-      <w:hyperlink r:id="rId345" w:tooltip="RaisedHalt" w:history="1">
+      <w:hyperlink r:id="rId347" w:tooltip="RaisedHalt" w:history="1">
         <w:r>
           <w:rPr>
             <w:rStyle w:val="Hyperlink"/>
@@ -16285,7 +16264,7 @@
       <w:r>
         <w:t xml:space="preserve">, </w:t>
       </w:r>
-      <w:hyperlink r:id="rId346" w:tooltip="RaisedHaltHandled" w:history="1">
+      <w:hyperlink r:id="rId348" w:tooltip="RaisedHaltHandled" w:history="1">
         <w:r>
           <w:rPr>
             <w:rStyle w:val="Hyperlink"/>
@@ -16296,7 +16275,7 @@
       <w:r>
         <w:t xml:space="preserve">,  </w:t>
       </w:r>
-      <w:hyperlink r:id="rId347" w:tooltip="RaisedHalt_bugFound" w:history="1">
+      <w:hyperlink r:id="rId349" w:tooltip="RaisedHalt_bugFound" w:history="1">
         <w:r>
           <w:rPr>
             <w:rStyle w:val="Hyperlink"/>
@@ -16357,7 +16336,7 @@
       <w:r>
         <w:t xml:space="preserve">: </w:t>
       </w:r>
-      <w:hyperlink r:id="rId348" w:tooltip="BangaloreToRedmond" w:history="1">
+      <w:hyperlink r:id="rId350" w:tooltip="BangaloreToRedmond" w:history="1">
         <w:r>
           <w:rPr>
             <w:rStyle w:val="Hyperlink"/>
@@ -16389,7 +16368,7 @@
         </w:rPr>
         <w:t xml:space="preserve">),  </w:t>
       </w:r>
-      <w:hyperlink r:id="rId349" w:tooltip="LinearTopology_5" w:history="1">
+      <w:hyperlink r:id="rId351" w:tooltip="LinearTopology_5" w:history="1">
         <w:r>
           <w:rPr>
             <w:rStyle w:val="Hyperlink"/>
@@ -16429,6 +16408,7 @@
         <w:rPr>
           <w:b/>
         </w:rPr>
+        <w:lastRenderedPageBreak/>
         <w:t xml:space="preserve"> Various protocols for communications between </w:t>
       </w:r>
       <w:r>
@@ -16456,7 +16436,6 @@
         <w:rPr>
           <w:b/>
         </w:rPr>
-        <w:lastRenderedPageBreak/>
         <w:t xml:space="preserve">Main machine </w:t>
       </w:r>
       <w:r>
@@ -16765,7 +16744,7 @@
       <w:r>
         <w:t xml:space="preserve">Actual “pass” result: </w:t>
       </w:r>
-      <w:hyperlink r:id="rId350" w:tooltip="Liveness_1" w:history="1">
+      <w:hyperlink r:id="rId352" w:tooltip="Liveness_1" w:history="1">
         <w:r>
           <w:rPr>
             <w:rStyle w:val="Hyperlink"/>
@@ -16785,7 +16764,7 @@
       <w:r>
         <w:t xml:space="preserve">False “pass” result: </w:t>
       </w:r>
-      <w:hyperlink r:id="rId351" w:tooltip="Liveness_1_falsePass" w:history="1">
+      <w:hyperlink r:id="rId353" w:tooltip="Liveness_1_falsePass" w:history="1">
         <w:r>
           <w:rPr>
             <w:rStyle w:val="Hyperlink"/>
@@ -16817,7 +16796,7 @@
       <w:r>
         <w:t xml:space="preserve">Infinite loop in the “hot” state: </w:t>
       </w:r>
-      <w:hyperlink r:id="rId352" w:tooltip="Liveness_2" w:history="1">
+      <w:hyperlink r:id="rId354" w:tooltip="Liveness_2" w:history="1">
         <w:r>
           <w:rPr>
             <w:rStyle w:val="Hyperlink"/>
@@ -16828,7 +16807,7 @@
       <w:r>
         <w:t xml:space="preserve">,  </w:t>
       </w:r>
-      <w:hyperlink r:id="rId353" w:tooltip="Liveness_2_LoopMachineAdded" w:history="1">
+      <w:hyperlink r:id="rId355" w:tooltip="Liveness_2_LoopMachineAdded" w:history="1">
         <w:r>
           <w:rPr>
             <w:rStyle w:val="Hyperlink"/>
@@ -16853,7 +16832,7 @@
       <w:r>
         <w:t xml:space="preserve">Deadlock in the “hot” state: (bug!) </w:t>
       </w:r>
-      <w:hyperlink r:id="rId354" w:tooltip="Liveness_2_bugFound" w:history="1">
+      <w:hyperlink r:id="rId356" w:tooltip="Liveness_2_bugFound" w:history="1">
         <w:r>
           <w:rPr>
             <w:rStyle w:val="Hyperlink"/>
@@ -16878,7 +16857,7 @@
       <w:r>
         <w:t xml:space="preserve">Liveness violation but no deadlock, at least one thread is making progress: </w:t>
       </w:r>
-      <w:hyperlink r:id="rId355" w:tooltip="Liveness_3" w:history="1">
+      <w:hyperlink r:id="rId357" w:tooltip="Liveness_3" w:history="1">
         <w:r>
           <w:rPr>
             <w:rStyle w:val="Hyperlink"/>
@@ -16903,7 +16882,7 @@
       <w:r>
         <w:t xml:space="preserve">FAIRNODET expressions (liveness-related): </w:t>
       </w:r>
-      <w:hyperlink r:id="rId356" w:tooltip="Liveness_FAIRNONDET" w:history="1">
+      <w:hyperlink r:id="rId358" w:tooltip="Liveness_FAIRNONDET" w:history="1">
         <w:r>
           <w:rPr>
             <w:rStyle w:val="Hyperlink"/>
@@ -16914,7 +16893,7 @@
       <w:r>
         <w:t xml:space="preserve">,  </w:t>
       </w:r>
-      <w:hyperlink r:id="rId357" w:tooltip="Liveness_FAIRNONDET2" w:history="1">
+      <w:hyperlink r:id="rId359" w:tooltip="Liveness_FAIRNONDET2" w:history="1">
         <w:r>
           <w:rPr>
             <w:rStyle w:val="Hyperlink"/>
@@ -16925,7 +16904,7 @@
       <w:r>
         <w:t xml:space="preserve">,  </w:t>
       </w:r>
-      <w:hyperlink r:id="rId358" w:tooltip="Liveness_NONDET" w:history="1">
+      <w:hyperlink r:id="rId360" w:tooltip="Liveness_NONDET" w:history="1">
         <w:r>
           <w:rPr>
             <w:rStyle w:val="Hyperlink"/>
@@ -16936,7 +16915,7 @@
       <w:r>
         <w:t xml:space="preserve">,  </w:t>
       </w:r>
-      <w:hyperlink r:id="rId359" w:tooltip="Liveness_NONDET2" w:history="1">
+      <w:hyperlink r:id="rId361" w:tooltip="Liveness_NONDET2" w:history="1">
         <w:r>
           <w:rPr>
             <w:rStyle w:val="Hyperlink"/>
@@ -17052,7 +17031,7 @@
       <w:r>
         <w:t xml:space="preserve">Errors detected during parsing: </w:t>
       </w:r>
-      <w:hyperlink r:id="rId360" w:tooltip="Duplicates" w:history="1">
+      <w:hyperlink r:id="rId362" w:tooltip="Duplicates" w:history="1">
         <w:r>
           <w:rPr>
             <w:rStyle w:val="Hyperlink"/>
@@ -17069,7 +17048,7 @@
       <w:r>
         <w:t xml:space="preserve">Static errors: </w:t>
       </w:r>
-      <w:hyperlink r:id="rId361" w:tooltip="Duplicates-1" w:history="1">
+      <w:hyperlink r:id="rId363" w:tooltip="Duplicates-1" w:history="1">
         <w:r>
           <w:rPr>
             <w:rStyle w:val="Hyperlink"/>
@@ -17089,7 +17068,7 @@
       <w:r>
         <w:t xml:space="preserve">Re-definition of variables: </w:t>
       </w:r>
-      <w:hyperlink r:id="rId362" w:tooltip="variableType" w:history="1">
+      <w:hyperlink r:id="rId364" w:tooltip="variableType" w:history="1">
         <w:r>
           <w:rPr>
             <w:rStyle w:val="Hyperlink"/>
@@ -17173,7 +17152,7 @@
       <w:r>
         <w:t xml:space="preserve"> </w:t>
       </w:r>
-      <w:hyperlink r:id="rId363" w:tooltip="ControlImpureInExit" w:history="1">
+      <w:hyperlink r:id="rId365" w:tooltip="ControlImpureInExit" w:history="1">
         <w:r>
           <w:rPr>
             <w:rStyle w:val="Hyperlink"/>
@@ -17184,7 +17163,7 @@
       <w:r>
         <w:t xml:space="preserve">,  </w:t>
       </w:r>
-      <w:hyperlink r:id="rId364" w:tooltip="RaiseInExitFun" w:history="1">
+      <w:hyperlink r:id="rId366" w:tooltip="RaiseInExitFun" w:history="1">
         <w:r>
           <w:rPr>
             <w:rStyle w:val="Hyperlink"/>
@@ -17198,7 +17177,7 @@
         </w:rPr>
         <w:t xml:space="preserve">,  </w:t>
       </w:r>
-      <w:hyperlink r:id="rId365" w:tooltip="PushInExitFun" w:history="1">
+      <w:hyperlink r:id="rId367" w:tooltip="PushInExitFun" w:history="1">
         <w:r>
           <w:rPr>
             <w:rStyle w:val="Hyperlink"/>
@@ -17212,7 +17191,7 @@
         </w:rPr>
         <w:t xml:space="preserve">,  </w:t>
       </w:r>
-      <w:hyperlink r:id="rId366" w:tooltip="PopInExitFun" w:history="1">
+      <w:hyperlink r:id="rId368" w:tooltip="PopInExitFun" w:history="1">
         <w:r>
           <w:rPr>
             <w:rStyle w:val="Hyperlink"/>
@@ -17261,7 +17240,7 @@
         </w:rPr>
         <w:t xml:space="preserve"> (anon and named): </w:t>
       </w:r>
-      <w:hyperlink r:id="rId367" w:tooltip="ControlImpureErrorsGoto" w:history="1">
+      <w:hyperlink r:id="rId369" w:tooltip="ControlImpureErrorsGoto" w:history="1">
         <w:r>
           <w:rPr>
             <w:rStyle w:val="Hyperlink"/>
@@ -17323,7 +17302,7 @@
       <w:r>
         <w:t xml:space="preserve"> </w:t>
       </w:r>
-      <w:hyperlink r:id="rId368" w:tooltip="ControlImpureInExpr" w:history="1">
+      <w:hyperlink r:id="rId370" w:tooltip="ControlImpureInExpr" w:history="1">
         <w:r>
           <w:rPr>
             <w:rStyle w:val="Hyperlink"/>
@@ -17334,7 +17313,7 @@
       <w:r>
         <w:t xml:space="preserve">, </w:t>
       </w:r>
-      <w:hyperlink r:id="rId369" w:tooltip="ControlImpureInExit" w:history="1">
+      <w:hyperlink r:id="rId371" w:tooltip="ControlImpureInExit" w:history="1">
         <w:r>
           <w:rPr>
             <w:rStyle w:val="Hyperlink"/>
@@ -17345,7 +17324,7 @@
       <w:r>
         <w:t xml:space="preserve">, </w:t>
       </w:r>
-      <w:hyperlink r:id="rId370" w:tooltip="ControlImpureErrorsGoto" w:history="1">
+      <w:hyperlink r:id="rId372" w:tooltip="ControlImpureErrorsGoto" w:history="1">
         <w:r>
           <w:rPr>
             <w:rStyle w:val="Hyperlink"/>
@@ -17365,7 +17344,7 @@
       <w:r>
         <w:t xml:space="preserve">entry action: </w:t>
       </w:r>
-      <w:hyperlink r:id="rId371" w:tooltip="ControlImpureEntry" w:history="1">
+      <w:hyperlink r:id="rId373" w:tooltip="ControlImpureEntry" w:history="1">
         <w:r>
           <w:rPr>
             <w:rStyle w:val="Hyperlink"/>
@@ -17385,7 +17364,7 @@
       <w:r>
         <w:t xml:space="preserve">“do” declaration: </w:t>
       </w:r>
-      <w:hyperlink r:id="rId372" w:tooltip="ControlImpureInDoDecl" w:history="1">
+      <w:hyperlink r:id="rId374" w:tooltip="ControlImpureInDoDecl" w:history="1">
         <w:r>
           <w:rPr>
             <w:rStyle w:val="Hyperlink"/>
@@ -17403,9 +17382,10 @@
         </w:numPr>
       </w:pPr>
       <w:r>
+        <w:lastRenderedPageBreak/>
         <w:t xml:space="preserve">Enclosed function calls in various contexts: </w:t>
       </w:r>
-      <w:hyperlink r:id="rId373" w:tooltip="EnclosedFunCalls" w:history="1">
+      <w:hyperlink r:id="rId375" w:tooltip="EnclosedFunCalls" w:history="1">
         <w:r>
           <w:rPr>
             <w:rStyle w:val="Hyperlink"/>
@@ -20483,7 +20463,7 @@
 </file>
 
 <file path=customXml/itemProps2.xml><?xml version="1.0" encoding="utf-8"?>
-<ds:datastoreItem xmlns:ds="http://schemas.openxmlformats.org/officeDocument/2006/customXml" ds:itemID="{24F83EB8-B76C-43FC-B294-191FC738BE48}">
+<ds:datastoreItem xmlns:ds="http://schemas.openxmlformats.org/officeDocument/2006/customXml" ds:itemID="{D69B2E5D-A4D1-4869-8891-758698A271AA}">
   <ds:schemaRefs>
     <ds:schemaRef ds:uri="http://schemas.openxmlformats.org/officeDocument/2006/bibliography"/>
   </ds:schemaRefs>

</xml_diff>

<commit_message>
update for the "StackFrame" class; samples updated
</commit_message>
<xml_diff>
--- a/Doc/TestDocs/TestingFramework.docx
+++ b/Doc/TestDocs/TestingFramework.docx
@@ -1,6 +1,6 @@
 
 <file path=word/document.xml><?xml version="1.0" encoding="utf-8"?>
-<w:document xmlns:wpc="http://schemas.microsoft.com/office/word/2010/wordprocessingCanvas" xmlns:mc="http://schemas.openxmlformats.org/markup-compatibility/2006" xmlns:o="urn:schemas-microsoft-com:office:office" xmlns:r="http://schemas.openxmlformats.org/officeDocument/2006/relationships" xmlns:m="http://schemas.openxmlformats.org/officeDocument/2006/math" xmlns:v="urn:schemas-microsoft-com:vml" xmlns:wp14="http://schemas.microsoft.com/office/word/2010/wordprocessingDrawing" xmlns:wp="http://schemas.openxmlformats.org/drawingml/2006/wordprocessingDrawing" xmlns:w10="urn:schemas-microsoft-com:office:word" xmlns:w="http://schemas.openxmlformats.org/wordprocessingml/2006/main" xmlns:w14="http://schemas.microsoft.com/office/word/2010/wordml" xmlns:w15="http://schemas.microsoft.com/office/word/2012/wordml" xmlns:wpg="http://schemas.microsoft.com/office/word/2010/wordprocessingGroup" xmlns:wpi="http://schemas.microsoft.com/office/word/2010/wordprocessingInk" xmlns:wne="http://schemas.microsoft.com/office/word/2006/wordml" xmlns:wps="http://schemas.microsoft.com/office/word/2010/wordprocessingShape" mc:Ignorable="w14 w15 wp14">
+<w:document xmlns:wpc="http://schemas.microsoft.com/office/word/2010/wordprocessingCanvas" xmlns:cx="http://schemas.microsoft.com/office/drawing/2014/chartex" xmlns:cx1="http://schemas.microsoft.com/office/drawing/2015/9/8/chartex" xmlns:cx2="http://schemas.microsoft.com/office/drawing/2015/10/21/chartex" xmlns:mc="http://schemas.openxmlformats.org/markup-compatibility/2006" xmlns:o="urn:schemas-microsoft-com:office:office" xmlns:r="http://schemas.openxmlformats.org/officeDocument/2006/relationships" xmlns:m="http://schemas.openxmlformats.org/officeDocument/2006/math" xmlns:v="urn:schemas-microsoft-com:vml" xmlns:wp14="http://schemas.microsoft.com/office/word/2010/wordprocessingDrawing" xmlns:wp="http://schemas.openxmlformats.org/drawingml/2006/wordprocessingDrawing" xmlns:w10="urn:schemas-microsoft-com:office:word" xmlns:w="http://schemas.openxmlformats.org/wordprocessingml/2006/main" xmlns:w14="http://schemas.microsoft.com/office/word/2010/wordml" xmlns:w15="http://schemas.microsoft.com/office/word/2012/wordml" xmlns:w16se="http://schemas.microsoft.com/office/word/2015/wordml/symex" xmlns:wpg="http://schemas.microsoft.com/office/word/2010/wordprocessingGroup" xmlns:wpi="http://schemas.microsoft.com/office/word/2010/wordprocessingInk" xmlns:wne="http://schemas.microsoft.com/office/word/2006/wordml" xmlns:wps="http://schemas.microsoft.com/office/word/2010/wordprocessingShape" mc:Ignorable="w14 w15 w16se wp14">
   <w:body>
     <w:p>
       <w:pPr>
@@ -2675,7 +2675,10 @@
         <w:t xml:space="preserve">Note: </w:t>
       </w:r>
       <w:r>
-        <w:t xml:space="preserve">belowm, </w:t>
+        <w:t>below</w:t>
+      </w:r>
+      <w:r>
+        <w:t xml:space="preserve">, </w:t>
       </w:r>
       <w:r>
         <w:t xml:space="preserve">features in </w:t>
@@ -3101,7 +3104,19 @@
           <w:rPr>
             <w:rStyle w:val="Hyperlink"/>
           </w:rPr>
-          <w:t>test1</w:t>
+          <w:t>te</w:t>
+        </w:r>
+        <w:r>
+          <w:rPr>
+            <w:rStyle w:val="Hyperlink"/>
+          </w:rPr>
+          <w:t>s</w:t>
+        </w:r>
+        <w:r>
+          <w:rPr>
+            <w:rStyle w:val="Hyperlink"/>
+          </w:rPr>
+          <w:t>t1</w:t>
         </w:r>
       </w:hyperlink>
     </w:p>
@@ -3221,7 +3236,19 @@
           <w:rPr>
             <w:rStyle w:val="Hyperlink"/>
           </w:rPr>
-          <w:t>not defined</w:t>
+          <w:t xml:space="preserve">not </w:t>
+        </w:r>
+        <w:r>
+          <w:rPr>
+            <w:rStyle w:val="Hyperlink"/>
+          </w:rPr>
+          <w:t>d</w:t>
+        </w:r>
+        <w:r>
+          <w:rPr>
+            <w:rStyle w:val="Hyperlink"/>
+          </w:rPr>
+          <w:t>efined</w:t>
         </w:r>
       </w:hyperlink>
       <w:r>
@@ -14103,8 +14130,6 @@
           <w:t>test3</w:t>
         </w:r>
       </w:hyperlink>
-      <w:bookmarkStart w:id="5" w:name="_GoBack"/>
-      <w:bookmarkEnd w:id="5"/>
     </w:p>
     <w:p>
       <w:pPr>
@@ -14893,12 +14918,14 @@
           <w:numId w:val="8"/>
         </w:numPr>
       </w:pPr>
-      <w:bookmarkStart w:id="6" w:name="HotWarmColdStates"/>
+      <w:bookmarkStart w:id="5" w:name="HotWarmColdStates"/>
+      <w:bookmarkStart w:id="6" w:name="_GoBack"/>
+      <w:bookmarkEnd w:id="6"/>
       <w:r>
         <w:t>Hot/warm/cold states:</w:t>
       </w:r>
     </w:p>
-    <w:bookmarkEnd w:id="6"/>
+    <w:bookmarkEnd w:id="5"/>
     <w:p>
       <w:pPr>
         <w:pStyle w:val="ListParagraph"/>
@@ -14915,7 +14942,19 @@
           <w:rPr>
             <w:rStyle w:val="Hyperlink"/>
           </w:rPr>
-          <w:t>“Liveness Tests”</w:t>
+          <w:t>“Livene</w:t>
+        </w:r>
+        <w:r>
+          <w:rPr>
+            <w:rStyle w:val="Hyperlink"/>
+          </w:rPr>
+          <w:t>s</w:t>
+        </w:r>
+        <w:r>
+          <w:rPr>
+            <w:rStyle w:val="Hyperlink"/>
+          </w:rPr>
+          <w:t>s Tests”</w:t>
         </w:r>
       </w:hyperlink>
     </w:p>
@@ -16969,7 +17008,19 @@
           <w:rPr>
             <w:rStyle w:val="Hyperlink"/>
           </w:rPr>
-          <w:t>#HotWarmColdStates</w:t>
+          <w:t>#HotWar</w:t>
+        </w:r>
+        <w:r>
+          <w:rPr>
+            <w:rStyle w:val="Hyperlink"/>
+          </w:rPr>
+          <w:t>m</w:t>
+        </w:r>
+        <w:r>
+          <w:rPr>
+            <w:rStyle w:val="Hyperlink"/>
+          </w:rPr>
+          <w:t>ColdStates</w:t>
         </w:r>
       </w:hyperlink>
     </w:p>
@@ -17457,7 +17508,7 @@
 </file>
 
 <file path=word/endnotes.xml><?xml version="1.0" encoding="utf-8"?>
-<w:endnotes xmlns:wpc="http://schemas.microsoft.com/office/word/2010/wordprocessingCanvas" xmlns:mc="http://schemas.openxmlformats.org/markup-compatibility/2006" xmlns:o="urn:schemas-microsoft-com:office:office" xmlns:r="http://schemas.openxmlformats.org/officeDocument/2006/relationships" xmlns:m="http://schemas.openxmlformats.org/officeDocument/2006/math" xmlns:v="urn:schemas-microsoft-com:vml" xmlns:wp14="http://schemas.microsoft.com/office/word/2010/wordprocessingDrawing" xmlns:wp="http://schemas.openxmlformats.org/drawingml/2006/wordprocessingDrawing" xmlns:w10="urn:schemas-microsoft-com:office:word" xmlns:w="http://schemas.openxmlformats.org/wordprocessingml/2006/main" xmlns:w14="http://schemas.microsoft.com/office/word/2010/wordml" xmlns:w15="http://schemas.microsoft.com/office/word/2012/wordml" xmlns:wpg="http://schemas.microsoft.com/office/word/2010/wordprocessingGroup" xmlns:wpi="http://schemas.microsoft.com/office/word/2010/wordprocessingInk" xmlns:wne="http://schemas.microsoft.com/office/word/2006/wordml" xmlns:wps="http://schemas.microsoft.com/office/word/2010/wordprocessingShape" mc:Ignorable="w14 w15 wp14">
+<w:endnotes xmlns:wpc="http://schemas.microsoft.com/office/word/2010/wordprocessingCanvas" xmlns:cx="http://schemas.microsoft.com/office/drawing/2014/chartex" xmlns:cx1="http://schemas.microsoft.com/office/drawing/2015/9/8/chartex" xmlns:cx2="http://schemas.microsoft.com/office/drawing/2015/10/21/chartex" xmlns:mc="http://schemas.openxmlformats.org/markup-compatibility/2006" xmlns:o="urn:schemas-microsoft-com:office:office" xmlns:r="http://schemas.openxmlformats.org/officeDocument/2006/relationships" xmlns:m="http://schemas.openxmlformats.org/officeDocument/2006/math" xmlns:v="urn:schemas-microsoft-com:vml" xmlns:wp14="http://schemas.microsoft.com/office/word/2010/wordprocessingDrawing" xmlns:wp="http://schemas.openxmlformats.org/drawingml/2006/wordprocessingDrawing" xmlns:w10="urn:schemas-microsoft-com:office:word" xmlns:w="http://schemas.openxmlformats.org/wordprocessingml/2006/main" xmlns:w14="http://schemas.microsoft.com/office/word/2010/wordml" xmlns:w15="http://schemas.microsoft.com/office/word/2012/wordml" xmlns:w16se="http://schemas.microsoft.com/office/word/2015/wordml/symex" xmlns:wpg="http://schemas.microsoft.com/office/word/2010/wordprocessingGroup" xmlns:wpi="http://schemas.microsoft.com/office/word/2010/wordprocessingInk" xmlns:wne="http://schemas.microsoft.com/office/word/2006/wordml" xmlns:wps="http://schemas.microsoft.com/office/word/2010/wordprocessingShape" mc:Ignorable="w14 w15 w16se wp14">
   <w:endnote w:type="separator" w:id="-1">
     <w:p>
       <w:pPr>
@@ -17482,7 +17533,7 @@
 </file>
 
 <file path=word/footnotes.xml><?xml version="1.0" encoding="utf-8"?>
-<w:footnotes xmlns:wpc="http://schemas.microsoft.com/office/word/2010/wordprocessingCanvas" xmlns:mc="http://schemas.openxmlformats.org/markup-compatibility/2006" xmlns:o="urn:schemas-microsoft-com:office:office" xmlns:r="http://schemas.openxmlformats.org/officeDocument/2006/relationships" xmlns:m="http://schemas.openxmlformats.org/officeDocument/2006/math" xmlns:v="urn:schemas-microsoft-com:vml" xmlns:wp14="http://schemas.microsoft.com/office/word/2010/wordprocessingDrawing" xmlns:wp="http://schemas.openxmlformats.org/drawingml/2006/wordprocessingDrawing" xmlns:w10="urn:schemas-microsoft-com:office:word" xmlns:w="http://schemas.openxmlformats.org/wordprocessingml/2006/main" xmlns:w14="http://schemas.microsoft.com/office/word/2010/wordml" xmlns:w15="http://schemas.microsoft.com/office/word/2012/wordml" xmlns:wpg="http://schemas.microsoft.com/office/word/2010/wordprocessingGroup" xmlns:wpi="http://schemas.microsoft.com/office/word/2010/wordprocessingInk" xmlns:wne="http://schemas.microsoft.com/office/word/2006/wordml" xmlns:wps="http://schemas.microsoft.com/office/word/2010/wordprocessingShape" mc:Ignorable="w14 w15 wp14">
+<w:footnotes xmlns:wpc="http://schemas.microsoft.com/office/word/2010/wordprocessingCanvas" xmlns:cx="http://schemas.microsoft.com/office/drawing/2014/chartex" xmlns:cx1="http://schemas.microsoft.com/office/drawing/2015/9/8/chartex" xmlns:cx2="http://schemas.microsoft.com/office/drawing/2015/10/21/chartex" xmlns:mc="http://schemas.openxmlformats.org/markup-compatibility/2006" xmlns:o="urn:schemas-microsoft-com:office:office" xmlns:r="http://schemas.openxmlformats.org/officeDocument/2006/relationships" xmlns:m="http://schemas.openxmlformats.org/officeDocument/2006/math" xmlns:v="urn:schemas-microsoft-com:vml" xmlns:wp14="http://schemas.microsoft.com/office/word/2010/wordprocessingDrawing" xmlns:wp="http://schemas.openxmlformats.org/drawingml/2006/wordprocessingDrawing" xmlns:w10="urn:schemas-microsoft-com:office:word" xmlns:w="http://schemas.openxmlformats.org/wordprocessingml/2006/main" xmlns:w14="http://schemas.microsoft.com/office/word/2010/wordml" xmlns:w15="http://schemas.microsoft.com/office/word/2012/wordml" xmlns:w16se="http://schemas.microsoft.com/office/word/2015/wordml/symex" xmlns:wpg="http://schemas.microsoft.com/office/word/2010/wordprocessingGroup" xmlns:wpi="http://schemas.microsoft.com/office/word/2010/wordprocessingInk" xmlns:wne="http://schemas.microsoft.com/office/word/2006/wordml" xmlns:wps="http://schemas.microsoft.com/office/word/2010/wordprocessingShape" mc:Ignorable="w14 w15 w16se wp14">
   <w:footnote w:type="separator" w:id="-1">
     <w:p>
       <w:pPr>
@@ -17507,7 +17558,7 @@
 </file>
 
 <file path=word/numbering.xml><?xml version="1.0" encoding="utf-8"?>
-<w:numbering xmlns:wpc="http://schemas.microsoft.com/office/word/2010/wordprocessingCanvas" xmlns:mc="http://schemas.openxmlformats.org/markup-compatibility/2006" xmlns:o="urn:schemas-microsoft-com:office:office" xmlns:r="http://schemas.openxmlformats.org/officeDocument/2006/relationships" xmlns:m="http://schemas.openxmlformats.org/officeDocument/2006/math" xmlns:v="urn:schemas-microsoft-com:vml" xmlns:wp14="http://schemas.microsoft.com/office/word/2010/wordprocessingDrawing" xmlns:wp="http://schemas.openxmlformats.org/drawingml/2006/wordprocessingDrawing" xmlns:w10="urn:schemas-microsoft-com:office:word" xmlns:w="http://schemas.openxmlformats.org/wordprocessingml/2006/main" xmlns:w14="http://schemas.microsoft.com/office/word/2010/wordml" xmlns:w15="http://schemas.microsoft.com/office/word/2012/wordml" xmlns:wpg="http://schemas.microsoft.com/office/word/2010/wordprocessingGroup" xmlns:wpi="http://schemas.microsoft.com/office/word/2010/wordprocessingInk" xmlns:wne="http://schemas.microsoft.com/office/word/2006/wordml" xmlns:wps="http://schemas.microsoft.com/office/word/2010/wordprocessingShape" mc:Ignorable="w14 w15 wp14">
+<w:numbering xmlns:wpc="http://schemas.microsoft.com/office/word/2010/wordprocessingCanvas" xmlns:cx="http://schemas.microsoft.com/office/drawing/2014/chartex" xmlns:cx1="http://schemas.microsoft.com/office/drawing/2015/9/8/chartex" xmlns:cx2="http://schemas.microsoft.com/office/drawing/2015/10/21/chartex" xmlns:mc="http://schemas.openxmlformats.org/markup-compatibility/2006" xmlns:o="urn:schemas-microsoft-com:office:office" xmlns:r="http://schemas.openxmlformats.org/officeDocument/2006/relationships" xmlns:m="http://schemas.openxmlformats.org/officeDocument/2006/math" xmlns:v="urn:schemas-microsoft-com:vml" xmlns:wp14="http://schemas.microsoft.com/office/word/2010/wordprocessingDrawing" xmlns:wp="http://schemas.openxmlformats.org/drawingml/2006/wordprocessingDrawing" xmlns:w10="urn:schemas-microsoft-com:office:word" xmlns:w="http://schemas.openxmlformats.org/wordprocessingml/2006/main" xmlns:w14="http://schemas.microsoft.com/office/word/2010/wordml" xmlns:w15="http://schemas.microsoft.com/office/word/2012/wordml" xmlns:w16se="http://schemas.microsoft.com/office/word/2015/wordml/symex" xmlns:wpg="http://schemas.microsoft.com/office/word/2010/wordprocessingGroup" xmlns:wpi="http://schemas.microsoft.com/office/word/2010/wordprocessingInk" xmlns:wne="http://schemas.microsoft.com/office/word/2006/wordml" xmlns:wps="http://schemas.microsoft.com/office/word/2010/wordprocessingShape" mc:Ignorable="w14 w15 w16se wp14">
   <w:abstractNum w:abstractNumId="0" w15:restartNumberingAfterBreak="0">
     <w:nsid w:val="01C10A9C"/>
     <w:multiLevelType w:val="multilevel"/>
@@ -18968,7 +19019,7 @@
 </file>
 
 <file path=word/styles.xml><?xml version="1.0" encoding="utf-8"?>
-<w:styles xmlns:mc="http://schemas.openxmlformats.org/markup-compatibility/2006" xmlns:r="http://schemas.openxmlformats.org/officeDocument/2006/relationships" xmlns:w="http://schemas.openxmlformats.org/wordprocessingml/2006/main" xmlns:w14="http://schemas.microsoft.com/office/word/2010/wordml" xmlns:w15="http://schemas.microsoft.com/office/word/2012/wordml" mc:Ignorable="w14 w15">
+<w:styles xmlns:mc="http://schemas.openxmlformats.org/markup-compatibility/2006" xmlns:r="http://schemas.openxmlformats.org/officeDocument/2006/relationships" xmlns:w="http://schemas.openxmlformats.org/wordprocessingml/2006/main" xmlns:w14="http://schemas.microsoft.com/office/word/2010/wordml" xmlns:w15="http://schemas.microsoft.com/office/word/2012/wordml" xmlns:w16se="http://schemas.microsoft.com/office/word/2015/wordml/symex" mc:Ignorable="w14 w15 w16se">
   <w:docDefaults>
     <w:rPrDefault>
       <w:rPr>
@@ -18982,7 +19033,7 @@
       </w:pPr>
     </w:pPrDefault>
   </w:docDefaults>
-  <w:latentStyles w:defLockedState="0" w:defUIPriority="99" w:defSemiHidden="0" w:defUnhideWhenUsed="0" w:defQFormat="0" w:count="371">
+  <w:latentStyles w:defLockedState="0" w:defUIPriority="99" w:defSemiHidden="0" w:defUnhideWhenUsed="0" w:defQFormat="0" w:count="373">
     <w:lsdException w:name="Normal" w:uiPriority="0" w:qFormat="1"/>
     <w:lsdException w:name="heading 1" w:uiPriority="9" w:qFormat="1"/>
     <w:lsdException w:name="heading 2" w:semiHidden="1" w:uiPriority="9" w:unhideWhenUsed="1" w:qFormat="1"/>
@@ -19088,7 +19139,6 @@
     <w:lsdException w:name="HTML Sample" w:semiHidden="1" w:unhideWhenUsed="1"/>
     <w:lsdException w:name="HTML Typewriter" w:semiHidden="1" w:unhideWhenUsed="1"/>
     <w:lsdException w:name="HTML Variable" w:semiHidden="1" w:unhideWhenUsed="1"/>
-    <w:lsdException w:name="Normal Table" w:semiHidden="1" w:unhideWhenUsed="1"/>
     <w:lsdException w:name="annotation subject" w:semiHidden="1" w:unhideWhenUsed="1"/>
     <w:lsdException w:name="No List" w:semiHidden="1" w:unhideWhenUsed="1"/>
     <w:lsdException w:name="Outline List 1" w:semiHidden="1" w:unhideWhenUsed="1"/>
@@ -19134,11 +19184,9 @@
     <w:lsdException w:name="Table Subtle 1" w:semiHidden="1" w:unhideWhenUsed="1"/>
     <w:lsdException w:name="Table Subtle 2" w:semiHidden="1" w:unhideWhenUsed="1"/>
     <w:lsdException w:name="Table Web 1" w:semiHidden="1" w:unhideWhenUsed="1"/>
-    <w:lsdException w:name="Table Web 2" w:semiHidden="1" w:unhideWhenUsed="1"/>
     <w:lsdException w:name="Table Web 3" w:semiHidden="1" w:unhideWhenUsed="1"/>
     <w:lsdException w:name="Balloon Text" w:semiHidden="1" w:unhideWhenUsed="1"/>
     <w:lsdException w:name="Table Grid" w:uiPriority="39"/>
-    <w:lsdException w:name="Table Theme" w:semiHidden="1" w:unhideWhenUsed="1"/>
     <w:lsdException w:name="Placeholder Text" w:semiHidden="1"/>
     <w:lsdException w:name="No Spacing" w:uiPriority="1" w:qFormat="1"/>
     <w:lsdException w:name="Light Shading" w:uiPriority="60"/>
@@ -19354,6 +19402,8 @@
     <w:lsdException w:name="List Table 5 Dark Accent 6" w:uiPriority="50"/>
     <w:lsdException w:name="List Table 6 Colorful Accent 6" w:uiPriority="51"/>
     <w:lsdException w:name="List Table 7 Colorful Accent 6" w:uiPriority="52"/>
+    <w:lsdException w:name="Mention" w:semiHidden="1" w:unhideWhenUsed="1"/>
+    <w:lsdException w:name="Smart Hyperlink" w:semiHidden="1" w:unhideWhenUsed="1"/>
   </w:latentStyles>
   <w:style w:type="paragraph" w:default="1" w:styleId="Normal">
     <w:name w:val="Normal"/>
@@ -20463,7 +20513,7 @@
 </file>
 
 <file path=customXml/itemProps2.xml><?xml version="1.0" encoding="utf-8"?>
-<ds:datastoreItem xmlns:ds="http://schemas.openxmlformats.org/officeDocument/2006/customXml" ds:itemID="{D69B2E5D-A4D1-4869-8891-758698A271AA}">
+<ds:datastoreItem xmlns:ds="http://schemas.openxmlformats.org/officeDocument/2006/customXml" ds:itemID="{732B6E31-F736-4736-B4D3-13FC669EDCBB}">
   <ds:schemaRefs>
     <ds:schemaRef ds:uri="http://schemas.openxmlformats.org/officeDocument/2006/bibliography"/>
   </ds:schemaRefs>

</xml_diff>